<commit_message>
Added specs for T1 controller in doc/OH_modules.docx
</commit_message>
<xml_diff>
--- a/doc/OH_modules.docx
+++ b/doc/OH_modules.docx
@@ -26,13 +26,16 @@
       </w:r>
       <w:r>
         <w:rPr>
+          <w:rFonts w:ascii="Courier New" w:hAnsi="Courier New" w:cs="Courier New"/>
           <w:i/>
-        </w:rPr>
-        <w:t>min_val</w:t>
+          <w:color w:val="4F81BD" w:themeColor="accent1"/>
+        </w:rPr>
+        <w:t>min</w:t>
       </w:r>
       <w:r>
         <w:rPr>
           <w:i/>
+          <w:color w:val="4F81BD" w:themeColor="accent1"/>
         </w:rPr>
         <w:t xml:space="preserve"> </w:t>
       </w:r>
@@ -41,36 +44,68 @@
       </w:r>
       <w:r>
         <w:rPr>
+          <w:rFonts w:ascii="Courier New" w:hAnsi="Courier New" w:cs="Courier New"/>
           <w:i/>
-        </w:rPr>
-        <w:t>max_val</w:t>
-      </w:r>
-      <w:r>
-        <w:t xml:space="preserve"> by steps of </w:t>
-      </w:r>
-      <w:r>
-        <w:rPr>
+          <w:color w:val="4F81BD" w:themeColor="accent1"/>
+        </w:rPr>
+        <w:t>max</w:t>
+      </w:r>
+      <w:r>
+        <w:rPr>
+          <w:color w:val="4F81BD" w:themeColor="accent1"/>
+        </w:rPr>
+        <w:t xml:space="preserve"> </w:t>
+      </w:r>
+      <w:r>
+        <w:t xml:space="preserve">by steps of </w:t>
+      </w:r>
+      <w:r>
+        <w:rPr>
+          <w:rFonts w:ascii="Courier New" w:hAnsi="Courier New" w:cs="Courier New"/>
           <w:i/>
+          <w:color w:val="4F81BD" w:themeColor="accent1"/>
         </w:rPr>
         <w:t>steps</w:t>
       </w:r>
       <w:r>
-        <w:t xml:space="preserve"> and by counting the number of </w:t>
-      </w:r>
-      <w:r>
-        <w:t>events where the SBits are fired</w:t>
+        <w:rPr>
+          <w:color w:val="4F81BD" w:themeColor="accent1"/>
+        </w:rPr>
+        <w:t xml:space="preserve"> </w:t>
+      </w:r>
+      <w:r>
+        <w:t xml:space="preserve">and by counting the number of </w:t>
+      </w:r>
+      <w:r>
+        <w:t xml:space="preserve">events where the </w:t>
+      </w:r>
+      <w:proofErr w:type="spellStart"/>
+      <w:r>
+        <w:t>SBits</w:t>
+      </w:r>
+      <w:proofErr w:type="spellEnd"/>
+      <w:r>
+        <w:t xml:space="preserve"> are fired</w:t>
       </w:r>
       <w:r>
         <w:t xml:space="preserve"> in a set of </w:t>
       </w:r>
       <w:r>
         <w:rPr>
+          <w:rFonts w:ascii="Courier New" w:hAnsi="Courier New" w:cs="Courier New"/>
           <w:i/>
+          <w:color w:val="4F81BD" w:themeColor="accent1"/>
         </w:rPr>
         <w:t>N</w:t>
       </w:r>
       <w:r>
-        <w:t xml:space="preserve"> events.</w:t>
+        <w:rPr>
+          <w:color w:val="4F81BD" w:themeColor="accent1"/>
+        </w:rPr>
+        <w:t xml:space="preserve"> </w:t>
+      </w:r>
+      <w:r>
+        <w:t>events.</w:t>
       </w:r>
     </w:p>
     <w:p>
@@ -85,8 +120,13 @@
       <w:pPr>
         <w:jc w:val="both"/>
       </w:pPr>
-      <w:r>
-        <w:t xml:space="preserve">OptoHybrid Wishbone address: </w:t>
+      <w:proofErr w:type="spellStart"/>
+      <w:r>
+        <w:t>OptoHybrid</w:t>
+      </w:r>
+      <w:proofErr w:type="spellEnd"/>
+      <w:r>
+        <w:t xml:space="preserve"> Wishbone address: </w:t>
       </w:r>
       <w:r>
         <w:t xml:space="preserve">0b </w:t>
@@ -96,6 +136,953 @@
       </w:r>
       <w:r>
         <w:t>X XXXX 0000 0YYYY</w:t>
+      </w:r>
+    </w:p>
+    <w:tbl>
+      <w:tblPr>
+        <w:tblStyle w:val="LightList"/>
+        <w:tblW w:w="0" w:type="auto"/>
+        <w:tblLook w:val="04A0" w:firstRow="1" w:lastRow="0" w:firstColumn="1" w:lastColumn="0" w:noHBand="0" w:noVBand="1"/>
+      </w:tblPr>
+      <w:tblGrid>
+        <w:gridCol w:w="1273"/>
+        <w:gridCol w:w="1414"/>
+        <w:gridCol w:w="6555"/>
+      </w:tblGrid>
+      <w:tr>
+        <w:trPr>
+          <w:cnfStyle w:val="100000000000" w:firstRow="1" w:lastRow="0" w:firstColumn="0" w:lastColumn="0" w:oddVBand="0" w:evenVBand="0" w:oddHBand="0" w:evenHBand="0" w:firstRowFirstColumn="0" w:firstRowLastColumn="0" w:lastRowFirstColumn="0" w:lastRowLastColumn="0"/>
+        </w:trPr>
+        <w:tc>
+          <w:tcPr>
+            <w:cnfStyle w:val="001000000000" w:firstRow="0" w:lastRow="0" w:firstColumn="1" w:lastColumn="0" w:oddVBand="0" w:evenVBand="0" w:oddHBand="0" w:evenHBand="0" w:firstRowFirstColumn="0" w:firstRowLastColumn="0" w:lastRowFirstColumn="0" w:lastRowLastColumn="0"/>
+            <w:tcW w:w="1273" w:type="dxa"/>
+          </w:tcPr>
+          <w:p>
+            <w:pPr>
+              <w:jc w:val="both"/>
+            </w:pPr>
+            <w:r>
+              <w:t>Y r</w:t>
+            </w:r>
+            <w:r>
+              <w:t>egister</w:t>
+            </w:r>
+          </w:p>
+        </w:tc>
+        <w:tc>
+          <w:tcPr>
+            <w:tcW w:w="1414" w:type="dxa"/>
+          </w:tcPr>
+          <w:p>
+            <w:pPr>
+              <w:jc w:val="both"/>
+              <w:cnfStyle w:val="100000000000" w:firstRow="1" w:lastRow="0" w:firstColumn="0" w:lastColumn="0" w:oddVBand="0" w:evenVBand="0" w:oddHBand="0" w:evenHBand="0" w:firstRowFirstColumn="0" w:firstRowLastColumn="0" w:lastRowFirstColumn="0" w:lastRowLastColumn="0"/>
+            </w:pPr>
+            <w:r>
+              <w:t>Mode</w:t>
+            </w:r>
+          </w:p>
+        </w:tc>
+        <w:tc>
+          <w:tcPr>
+            <w:tcW w:w="6555" w:type="dxa"/>
+          </w:tcPr>
+          <w:p>
+            <w:pPr>
+              <w:jc w:val="both"/>
+              <w:cnfStyle w:val="100000000000" w:firstRow="1" w:lastRow="0" w:firstColumn="0" w:lastColumn="0" w:oddVBand="0" w:evenVBand="0" w:oddHBand="0" w:evenHBand="0" w:firstRowFirstColumn="0" w:firstRowLastColumn="0" w:lastRowFirstColumn="0" w:lastRowLastColumn="0"/>
+            </w:pPr>
+            <w:r>
+              <w:t>Function</w:t>
+            </w:r>
+          </w:p>
+        </w:tc>
+      </w:tr>
+      <w:tr>
+        <w:trPr>
+          <w:cnfStyle w:val="000000100000" w:firstRow="0" w:lastRow="0" w:firstColumn="0" w:lastColumn="0" w:oddVBand="0" w:evenVBand="0" w:oddHBand="1" w:evenHBand="0" w:firstRowFirstColumn="0" w:firstRowLastColumn="0" w:lastRowFirstColumn="0" w:lastRowLastColumn="0"/>
+        </w:trPr>
+        <w:tc>
+          <w:tcPr>
+            <w:cnfStyle w:val="001000000000" w:firstRow="0" w:lastRow="0" w:firstColumn="1" w:lastColumn="0" w:oddVBand="0" w:evenVBand="0" w:oddHBand="0" w:evenHBand="0" w:firstRowFirstColumn="0" w:firstRowLastColumn="0" w:lastRowFirstColumn="0" w:lastRowLastColumn="0"/>
+            <w:tcW w:w="9242" w:type="dxa"/>
+            <w:gridSpan w:val="3"/>
+          </w:tcPr>
+          <w:p>
+            <w:pPr>
+              <w:jc w:val="both"/>
+              <w:rPr>
+                <w:b w:val="0"/>
+                <w:color w:val="4BACC6" w:themeColor="accent5"/>
+              </w:rPr>
+            </w:pPr>
+            <w:r>
+              <w:rPr>
+                <w:b w:val="0"/>
+                <w:color w:val="4BACC6" w:themeColor="accent5"/>
+              </w:rPr>
+              <w:t>Control</w:t>
+            </w:r>
+          </w:p>
+        </w:tc>
+      </w:tr>
+      <w:tr>
+        <w:tc>
+          <w:tcPr>
+            <w:cnfStyle w:val="001000000000" w:firstRow="0" w:lastRow="0" w:firstColumn="1" w:lastColumn="0" w:oddVBand="0" w:evenVBand="0" w:oddHBand="0" w:evenHBand="0" w:firstRowFirstColumn="0" w:firstRowLastColumn="0" w:lastRowFirstColumn="0" w:lastRowLastColumn="0"/>
+            <w:tcW w:w="1273" w:type="dxa"/>
+          </w:tcPr>
+          <w:p>
+            <w:pPr>
+              <w:jc w:val="both"/>
+            </w:pPr>
+            <w:r>
+              <w:t>0</w:t>
+            </w:r>
+          </w:p>
+        </w:tc>
+        <w:tc>
+          <w:tcPr>
+            <w:tcW w:w="1414" w:type="dxa"/>
+          </w:tcPr>
+          <w:p>
+            <w:pPr>
+              <w:jc w:val="both"/>
+              <w:cnfStyle w:val="000000000000" w:firstRow="0" w:lastRow="0" w:firstColumn="0" w:lastColumn="0" w:oddVBand="0" w:evenVBand="0" w:oddHBand="0" w:evenHBand="0" w:firstRowFirstColumn="0" w:firstRowLastColumn="0" w:lastRowFirstColumn="0" w:lastRowLastColumn="0"/>
+            </w:pPr>
+            <w:r>
+              <w:t>Write only</w:t>
+            </w:r>
+          </w:p>
+        </w:tc>
+        <w:tc>
+          <w:tcPr>
+            <w:tcW w:w="6555" w:type="dxa"/>
+          </w:tcPr>
+          <w:p>
+            <w:pPr>
+              <w:jc w:val="both"/>
+              <w:cnfStyle w:val="000000000000" w:firstRow="0" w:lastRow="0" w:firstColumn="0" w:lastColumn="0" w:oddVBand="0" w:evenVBand="0" w:oddHBand="0" w:evenHBand="0" w:firstRowFirstColumn="0" w:firstRowLastColumn="0" w:lastRowFirstColumn="0" w:lastRowLastColumn="0"/>
+            </w:pPr>
+            <w:r>
+              <w:t>Start a threshol</w:t>
+            </w:r>
+            <w:r>
+              <w:t xml:space="preserve">d scan on the VFAT2 addressed using the X </w:t>
+            </w:r>
+            <w:r>
+              <w:t>parameter (ID of the VFAT2 encoded on 5 bits)</w:t>
+            </w:r>
+            <w:r>
+              <w:t>. This will also empty the FIFO holding the data of the previous scan.</w:t>
+            </w:r>
+            <w:r>
+              <w:t xml:space="preserve"> The written value is ignored.</w:t>
+            </w:r>
+          </w:p>
+        </w:tc>
+      </w:tr>
+      <w:tr>
+        <w:trPr>
+          <w:cnfStyle w:val="000000100000" w:firstRow="0" w:lastRow="0" w:firstColumn="0" w:lastColumn="0" w:oddVBand="0" w:evenVBand="0" w:oddHBand="1" w:evenHBand="0" w:firstRowFirstColumn="0" w:firstRowLastColumn="0" w:lastRowFirstColumn="0" w:lastRowLastColumn="0"/>
+        </w:trPr>
+        <w:tc>
+          <w:tcPr>
+            <w:cnfStyle w:val="001000000000" w:firstRow="0" w:lastRow="0" w:firstColumn="1" w:lastColumn="0" w:oddVBand="0" w:evenVBand="0" w:oddHBand="0" w:evenHBand="0" w:firstRowFirstColumn="0" w:firstRowLastColumn="0" w:lastRowFirstColumn="0" w:lastRowLastColumn="0"/>
+            <w:tcW w:w="9242" w:type="dxa"/>
+            <w:gridSpan w:val="3"/>
+          </w:tcPr>
+          <w:p>
+            <w:pPr>
+              <w:jc w:val="both"/>
+              <w:rPr>
+                <w:b w:val="0"/>
+                <w:color w:val="4BACC6" w:themeColor="accent5"/>
+              </w:rPr>
+            </w:pPr>
+            <w:r>
+              <w:rPr>
+                <w:b w:val="0"/>
+                <w:color w:val="4BACC6" w:themeColor="accent5"/>
+              </w:rPr>
+              <w:t>Parameters</w:t>
+            </w:r>
+          </w:p>
+        </w:tc>
+      </w:tr>
+      <w:tr>
+        <w:tc>
+          <w:tcPr>
+            <w:cnfStyle w:val="001000000000" w:firstRow="0" w:lastRow="0" w:firstColumn="1" w:lastColumn="0" w:oddVBand="0" w:evenVBand="0" w:oddHBand="0" w:evenHBand="0" w:firstRowFirstColumn="0" w:firstRowLastColumn="0" w:lastRowFirstColumn="0" w:lastRowLastColumn="0"/>
+            <w:tcW w:w="1273" w:type="dxa"/>
+          </w:tcPr>
+          <w:p>
+            <w:pPr>
+              <w:jc w:val="both"/>
+            </w:pPr>
+            <w:r>
+              <w:t>1</w:t>
+            </w:r>
+          </w:p>
+        </w:tc>
+        <w:tc>
+          <w:tcPr>
+            <w:tcW w:w="1414" w:type="dxa"/>
+          </w:tcPr>
+          <w:p>
+            <w:pPr>
+              <w:jc w:val="both"/>
+              <w:cnfStyle w:val="000000000000" w:firstRow="0" w:lastRow="0" w:firstColumn="0" w:lastColumn="0" w:oddVBand="0" w:evenVBand="0" w:oddHBand="0" w:evenHBand="0" w:firstRowFirstColumn="0" w:firstRowLastColumn="0" w:lastRowFirstColumn="0" w:lastRowLastColumn="0"/>
+            </w:pPr>
+            <w:r>
+              <w:t>Read / write</w:t>
+            </w:r>
+          </w:p>
+        </w:tc>
+        <w:tc>
+          <w:tcPr>
+            <w:tcW w:w="6555" w:type="dxa"/>
+          </w:tcPr>
+          <w:p>
+            <w:pPr>
+              <w:cnfStyle w:val="000000000000" w:firstRow="0" w:lastRow="0" w:firstColumn="0" w:lastColumn="0" w:oddVBand="0" w:evenVBand="0" w:oddHBand="0" w:evenHBand="0" w:firstRowFirstColumn="0" w:firstRowLastColumn="0" w:lastRowFirstColumn="0" w:lastRowLastColumn="0"/>
+              <w:rPr>
+                <w:rFonts w:ascii="Courier New" w:hAnsi="Courier New" w:cs="Courier New"/>
+              </w:rPr>
+            </w:pPr>
+            <w:r>
+              <w:rPr>
+                <w:rFonts w:ascii="Courier New" w:hAnsi="Courier New" w:cs="Courier New"/>
+                <w:i/>
+              </w:rPr>
+              <w:t xml:space="preserve">min </w:t>
+            </w:r>
+            <w:r>
+              <w:rPr>
+                <w:rFonts w:ascii="Courier New" w:hAnsi="Courier New" w:cs="Courier New"/>
+                <w:i/>
+              </w:rPr>
+              <w:t xml:space="preserve">  - </w:t>
+            </w:r>
+            <w:r>
+              <w:rPr>
+                <w:rFonts w:ascii="Courier New" w:hAnsi="Courier New" w:cs="Courier New"/>
+              </w:rPr>
+              <w:t>8 bits</w:t>
+            </w:r>
+            <w:r>
+              <w:rPr>
+                <w:rFonts w:ascii="Courier New" w:hAnsi="Courier New" w:cs="Courier New"/>
+              </w:rPr>
+              <w:t xml:space="preserve">  - </w:t>
+            </w:r>
+            <w:r>
+              <w:rPr>
+                <w:rFonts w:ascii="Courier New" w:hAnsi="Courier New" w:cs="Courier New"/>
+              </w:rPr>
+              <w:t xml:space="preserve">[0x0, </w:t>
+            </w:r>
+            <w:r>
+              <w:rPr>
+                <w:rFonts w:ascii="Courier New" w:hAnsi="Courier New" w:cs="Courier New"/>
+                <w:i/>
+              </w:rPr>
+              <w:t>max</w:t>
+            </w:r>
+            <w:r>
+              <w:rPr>
+                <w:rFonts w:ascii="Courier New" w:hAnsi="Courier New" w:cs="Courier New"/>
+              </w:rPr>
+              <w:t>[</w:t>
+            </w:r>
+          </w:p>
+        </w:tc>
+      </w:tr>
+      <w:tr>
+        <w:trPr>
+          <w:cnfStyle w:val="000000100000" w:firstRow="0" w:lastRow="0" w:firstColumn="0" w:lastColumn="0" w:oddVBand="0" w:evenVBand="0" w:oddHBand="1" w:evenHBand="0" w:firstRowFirstColumn="0" w:firstRowLastColumn="0" w:lastRowFirstColumn="0" w:lastRowLastColumn="0"/>
+        </w:trPr>
+        <w:tc>
+          <w:tcPr>
+            <w:cnfStyle w:val="001000000000" w:firstRow="0" w:lastRow="0" w:firstColumn="1" w:lastColumn="0" w:oddVBand="0" w:evenVBand="0" w:oddHBand="0" w:evenHBand="0" w:firstRowFirstColumn="0" w:firstRowLastColumn="0" w:lastRowFirstColumn="0" w:lastRowLastColumn="0"/>
+            <w:tcW w:w="1273" w:type="dxa"/>
+          </w:tcPr>
+          <w:p>
+            <w:pPr>
+              <w:jc w:val="both"/>
+            </w:pPr>
+            <w:r>
+              <w:t>2</w:t>
+            </w:r>
+          </w:p>
+        </w:tc>
+        <w:tc>
+          <w:tcPr>
+            <w:tcW w:w="1414" w:type="dxa"/>
+          </w:tcPr>
+          <w:p>
+            <w:pPr>
+              <w:jc w:val="both"/>
+              <w:cnfStyle w:val="000000100000" w:firstRow="0" w:lastRow="0" w:firstColumn="0" w:lastColumn="0" w:oddVBand="0" w:evenVBand="0" w:oddHBand="1" w:evenHBand="0" w:firstRowFirstColumn="0" w:firstRowLastColumn="0" w:lastRowFirstColumn="0" w:lastRowLastColumn="0"/>
+            </w:pPr>
+            <w:r>
+              <w:t>Read / write</w:t>
+            </w:r>
+          </w:p>
+        </w:tc>
+        <w:tc>
+          <w:tcPr>
+            <w:tcW w:w="6555" w:type="dxa"/>
+          </w:tcPr>
+          <w:p>
+            <w:pPr>
+              <w:jc w:val="both"/>
+              <w:cnfStyle w:val="000000100000" w:firstRow="0" w:lastRow="0" w:firstColumn="0" w:lastColumn="0" w:oddVBand="0" w:evenVBand="0" w:oddHBand="1" w:evenHBand="0" w:firstRowFirstColumn="0" w:firstRowLastColumn="0" w:lastRowFirstColumn="0" w:lastRowLastColumn="0"/>
+              <w:rPr>
+                <w:rFonts w:ascii="Courier New" w:hAnsi="Courier New" w:cs="Courier New"/>
+                <w:i/>
+              </w:rPr>
+            </w:pPr>
+            <w:r>
+              <w:rPr>
+                <w:rFonts w:ascii="Courier New" w:hAnsi="Courier New" w:cs="Courier New"/>
+                <w:i/>
+              </w:rPr>
+              <w:t xml:space="preserve">max </w:t>
+            </w:r>
+            <w:r>
+              <w:rPr>
+                <w:rFonts w:ascii="Courier New" w:hAnsi="Courier New" w:cs="Courier New"/>
+                <w:i/>
+              </w:rPr>
+              <w:t xml:space="preserve">  - </w:t>
+            </w:r>
+            <w:r>
+              <w:rPr>
+                <w:rFonts w:ascii="Courier New" w:hAnsi="Courier New" w:cs="Courier New"/>
+              </w:rPr>
+              <w:t xml:space="preserve">8 bits </w:t>
+            </w:r>
+            <w:r>
+              <w:rPr>
+                <w:rFonts w:ascii="Courier New" w:hAnsi="Courier New" w:cs="Courier New"/>
+              </w:rPr>
+              <w:t xml:space="preserve"> - </w:t>
+            </w:r>
+            <w:r>
+              <w:rPr>
+                <w:rFonts w:ascii="Courier New" w:hAnsi="Courier New" w:cs="Courier New"/>
+              </w:rPr>
+              <w:t>]</w:t>
+            </w:r>
+            <w:r>
+              <w:rPr>
+                <w:rFonts w:ascii="Courier New" w:hAnsi="Courier New" w:cs="Courier New"/>
+                <w:i/>
+              </w:rPr>
+              <w:t>min</w:t>
+            </w:r>
+            <w:r>
+              <w:rPr>
+                <w:rFonts w:ascii="Courier New" w:hAnsi="Courier New" w:cs="Courier New"/>
+              </w:rPr>
+              <w:t>, 0xFF]</w:t>
+            </w:r>
+          </w:p>
+        </w:tc>
+      </w:tr>
+      <w:tr>
+        <w:tc>
+          <w:tcPr>
+            <w:cnfStyle w:val="001000000000" w:firstRow="0" w:lastRow="0" w:firstColumn="1" w:lastColumn="0" w:oddVBand="0" w:evenVBand="0" w:oddHBand="0" w:evenHBand="0" w:firstRowFirstColumn="0" w:firstRowLastColumn="0" w:lastRowFirstColumn="0" w:lastRowLastColumn="0"/>
+            <w:tcW w:w="1273" w:type="dxa"/>
+          </w:tcPr>
+          <w:p>
+            <w:pPr>
+              <w:jc w:val="both"/>
+            </w:pPr>
+            <w:r>
+              <w:t>3</w:t>
+            </w:r>
+          </w:p>
+        </w:tc>
+        <w:tc>
+          <w:tcPr>
+            <w:tcW w:w="1414" w:type="dxa"/>
+          </w:tcPr>
+          <w:p>
+            <w:pPr>
+              <w:jc w:val="both"/>
+              <w:cnfStyle w:val="000000000000" w:firstRow="0" w:lastRow="0" w:firstColumn="0" w:lastColumn="0" w:oddVBand="0" w:evenVBand="0" w:oddHBand="0" w:evenHBand="0" w:firstRowFirstColumn="0" w:firstRowLastColumn="0" w:lastRowFirstColumn="0" w:lastRowLastColumn="0"/>
+            </w:pPr>
+            <w:r>
+              <w:t>Read / write</w:t>
+            </w:r>
+          </w:p>
+        </w:tc>
+        <w:tc>
+          <w:tcPr>
+            <w:tcW w:w="6555" w:type="dxa"/>
+          </w:tcPr>
+          <w:p>
+            <w:pPr>
+              <w:jc w:val="both"/>
+              <w:cnfStyle w:val="000000000000" w:firstRow="0" w:lastRow="0" w:firstColumn="0" w:lastColumn="0" w:oddVBand="0" w:evenVBand="0" w:oddHBand="0" w:evenHBand="0" w:firstRowFirstColumn="0" w:firstRowLastColumn="0" w:lastRowFirstColumn="0" w:lastRowLastColumn="0"/>
+              <w:rPr>
+                <w:rFonts w:ascii="Courier New" w:hAnsi="Courier New" w:cs="Courier New"/>
+                <w:i/>
+              </w:rPr>
+            </w:pPr>
+            <w:r>
+              <w:rPr>
+                <w:rFonts w:ascii="Courier New" w:hAnsi="Courier New" w:cs="Courier New"/>
+                <w:i/>
+              </w:rPr>
+              <w:t>s</w:t>
+            </w:r>
+            <w:r>
+              <w:rPr>
+                <w:rFonts w:ascii="Courier New" w:hAnsi="Courier New" w:cs="Courier New"/>
+                <w:i/>
+              </w:rPr>
+              <w:t>teps</w:t>
+            </w:r>
+            <w:r>
+              <w:rPr>
+                <w:rFonts w:ascii="Courier New" w:hAnsi="Courier New" w:cs="Courier New"/>
+                <w:i/>
+              </w:rPr>
+              <w:t xml:space="preserve"> - </w:t>
+            </w:r>
+            <w:r>
+              <w:rPr>
+                <w:rFonts w:ascii="Courier New" w:hAnsi="Courier New" w:cs="Courier New"/>
+              </w:rPr>
+              <w:t xml:space="preserve">8 bits </w:t>
+            </w:r>
+            <w:r>
+              <w:rPr>
+                <w:rFonts w:ascii="Courier New" w:hAnsi="Courier New" w:cs="Courier New"/>
+              </w:rPr>
+              <w:t xml:space="preserve"> - </w:t>
+            </w:r>
+            <w:r>
+              <w:rPr>
+                <w:rFonts w:ascii="Courier New" w:hAnsi="Courier New" w:cs="Courier New"/>
+              </w:rPr>
+              <w:t>[0x0, 0xFF]</w:t>
+            </w:r>
+          </w:p>
+        </w:tc>
+      </w:tr>
+      <w:tr>
+        <w:trPr>
+          <w:cnfStyle w:val="000000100000" w:firstRow="0" w:lastRow="0" w:firstColumn="0" w:lastColumn="0" w:oddVBand="0" w:evenVBand="0" w:oddHBand="1" w:evenHBand="0" w:firstRowFirstColumn="0" w:firstRowLastColumn="0" w:lastRowFirstColumn="0" w:lastRowLastColumn="0"/>
+        </w:trPr>
+        <w:tc>
+          <w:tcPr>
+            <w:cnfStyle w:val="001000000000" w:firstRow="0" w:lastRow="0" w:firstColumn="1" w:lastColumn="0" w:oddVBand="0" w:evenVBand="0" w:oddHBand="0" w:evenHBand="0" w:firstRowFirstColumn="0" w:firstRowLastColumn="0" w:lastRowFirstColumn="0" w:lastRowLastColumn="0"/>
+            <w:tcW w:w="1273" w:type="dxa"/>
+          </w:tcPr>
+          <w:p>
+            <w:pPr>
+              <w:jc w:val="both"/>
+            </w:pPr>
+            <w:r>
+              <w:t>4</w:t>
+            </w:r>
+          </w:p>
+        </w:tc>
+        <w:tc>
+          <w:tcPr>
+            <w:tcW w:w="1414" w:type="dxa"/>
+          </w:tcPr>
+          <w:p>
+            <w:pPr>
+              <w:jc w:val="both"/>
+              <w:cnfStyle w:val="000000100000" w:firstRow="0" w:lastRow="0" w:firstColumn="0" w:lastColumn="0" w:oddVBand="0" w:evenVBand="0" w:oddHBand="1" w:evenHBand="0" w:firstRowFirstColumn="0" w:firstRowLastColumn="0" w:lastRowFirstColumn="0" w:lastRowLastColumn="0"/>
+            </w:pPr>
+            <w:r>
+              <w:t>Read / write</w:t>
+            </w:r>
+          </w:p>
+        </w:tc>
+        <w:tc>
+          <w:tcPr>
+            <w:tcW w:w="6555" w:type="dxa"/>
+          </w:tcPr>
+          <w:p>
+            <w:pPr>
+              <w:jc w:val="both"/>
+              <w:cnfStyle w:val="000000100000" w:firstRow="0" w:lastRow="0" w:firstColumn="0" w:lastColumn="0" w:oddVBand="0" w:evenVBand="0" w:oddHBand="1" w:evenHBand="0" w:firstRowFirstColumn="0" w:firstRowLastColumn="0" w:lastRowFirstColumn="0" w:lastRowLastColumn="0"/>
+              <w:rPr>
+                <w:rFonts w:ascii="Courier New" w:hAnsi="Courier New" w:cs="Courier New"/>
+              </w:rPr>
+            </w:pPr>
+            <w:r>
+              <w:rPr>
+                <w:rFonts w:ascii="Courier New" w:hAnsi="Courier New" w:cs="Courier New"/>
+                <w:i/>
+              </w:rPr>
+              <w:t>N</w:t>
+            </w:r>
+            <w:r>
+              <w:rPr>
+                <w:rFonts w:ascii="Courier New" w:hAnsi="Courier New" w:cs="Courier New"/>
+                <w:i/>
+              </w:rPr>
+              <w:t xml:space="preserve">     - </w:t>
+            </w:r>
+            <w:r>
+              <w:rPr>
+                <w:rFonts w:ascii="Courier New" w:hAnsi="Courier New" w:cs="Courier New"/>
+              </w:rPr>
+              <w:t>24 bits</w:t>
+            </w:r>
+            <w:r>
+              <w:rPr>
+                <w:rFonts w:ascii="Courier New" w:hAnsi="Courier New" w:cs="Courier New"/>
+              </w:rPr>
+              <w:t xml:space="preserve"> - </w:t>
+            </w:r>
+            <w:r>
+              <w:rPr>
+                <w:rFonts w:ascii="Courier New" w:hAnsi="Courier New" w:cs="Courier New"/>
+              </w:rPr>
+              <w:t>]0x0, 0xFFFFFF]</w:t>
+            </w:r>
+          </w:p>
+        </w:tc>
+      </w:tr>
+      <w:tr>
+        <w:tc>
+          <w:tcPr>
+            <w:cnfStyle w:val="001000000000" w:firstRow="0" w:lastRow="0" w:firstColumn="1" w:lastColumn="0" w:oddVBand="0" w:evenVBand="0" w:oddHBand="0" w:evenHBand="0" w:firstRowFirstColumn="0" w:firstRowLastColumn="0" w:lastRowFirstColumn="0" w:lastRowLastColumn="0"/>
+            <w:tcW w:w="9242" w:type="dxa"/>
+            <w:gridSpan w:val="3"/>
+          </w:tcPr>
+          <w:p>
+            <w:pPr>
+              <w:jc w:val="both"/>
+              <w:rPr>
+                <w:rFonts w:ascii="Courier New" w:hAnsi="Courier New" w:cs="Courier New"/>
+                <w:b w:val="0"/>
+                <w:i/>
+                <w:color w:val="4BACC6" w:themeColor="accent5"/>
+              </w:rPr>
+            </w:pPr>
+            <w:r>
+              <w:rPr>
+                <w:b w:val="0"/>
+                <w:color w:val="4BACC6" w:themeColor="accent5"/>
+              </w:rPr>
+              <w:t>Results</w:t>
+            </w:r>
+          </w:p>
+        </w:tc>
+      </w:tr>
+      <w:tr>
+        <w:trPr>
+          <w:cnfStyle w:val="000000100000" w:firstRow="0" w:lastRow="0" w:firstColumn="0" w:lastColumn="0" w:oddVBand="0" w:evenVBand="0" w:oddHBand="1" w:evenHBand="0" w:firstRowFirstColumn="0" w:firstRowLastColumn="0" w:lastRowFirstColumn="0" w:lastRowLastColumn="0"/>
+        </w:trPr>
+        <w:tc>
+          <w:tcPr>
+            <w:cnfStyle w:val="001000000000" w:firstRow="0" w:lastRow="0" w:firstColumn="1" w:lastColumn="0" w:oddVBand="0" w:evenVBand="0" w:oddHBand="0" w:evenHBand="0" w:firstRowFirstColumn="0" w:firstRowLastColumn="0" w:lastRowFirstColumn="0" w:lastRowLastColumn="0"/>
+            <w:tcW w:w="1273" w:type="dxa"/>
+          </w:tcPr>
+          <w:p>
+            <w:pPr>
+              <w:jc w:val="both"/>
+            </w:pPr>
+            <w:r>
+              <w:t>5</w:t>
+            </w:r>
+          </w:p>
+        </w:tc>
+        <w:tc>
+          <w:tcPr>
+            <w:tcW w:w="1414" w:type="dxa"/>
+          </w:tcPr>
+          <w:p>
+            <w:pPr>
+              <w:jc w:val="both"/>
+              <w:cnfStyle w:val="000000100000" w:firstRow="0" w:lastRow="0" w:firstColumn="0" w:lastColumn="0" w:oddVBand="0" w:evenVBand="0" w:oddHBand="1" w:evenHBand="0" w:firstRowFirstColumn="0" w:firstRowLastColumn="0" w:lastRowFirstColumn="0" w:lastRowLastColumn="0"/>
+            </w:pPr>
+            <w:r>
+              <w:t>Read only</w:t>
+            </w:r>
+          </w:p>
+        </w:tc>
+        <w:tc>
+          <w:tcPr>
+            <w:tcW w:w="6555" w:type="dxa"/>
+          </w:tcPr>
+          <w:p>
+            <w:pPr>
+              <w:jc w:val="both"/>
+              <w:cnfStyle w:val="000000100000" w:firstRow="0" w:lastRow="0" w:firstColumn="0" w:lastColumn="0" w:oddVBand="0" w:evenVBand="0" w:oddHBand="1" w:evenHBand="0" w:firstRowFirstColumn="0" w:firstRowLastColumn="0" w:lastRowFirstColumn="0" w:lastRowLastColumn="0"/>
+            </w:pPr>
+            <w:r>
+              <w:t>FIFO holding the results of the scan. This register will return the data points collected by the scan using the following data format:</w:t>
+            </w:r>
+          </w:p>
+          <w:p>
+            <w:pPr>
+              <w:jc w:val="both"/>
+              <w:cnfStyle w:val="000000100000" w:firstRow="0" w:lastRow="0" w:firstColumn="0" w:lastColumn="0" w:oddVBand="0" w:evenVBand="0" w:oddHBand="1" w:evenHBand="0" w:firstRowFirstColumn="0" w:firstRowLastColumn="0" w:lastRowFirstColumn="0" w:lastRowLastColumn="0"/>
+            </w:pPr>
+            <w:r>
+              <w:t xml:space="preserve">8 </w:t>
+            </w:r>
+            <w:proofErr w:type="spellStart"/>
+            <w:r>
+              <w:t>MSBits</w:t>
+            </w:r>
+            <w:proofErr w:type="spellEnd"/>
+            <w:r>
+              <w:t xml:space="preserve"> hold the threshold value of the point</w:t>
+            </w:r>
+          </w:p>
+          <w:p>
+            <w:pPr>
+              <w:jc w:val="both"/>
+              <w:cnfStyle w:val="000000100000" w:firstRow="0" w:lastRow="0" w:firstColumn="0" w:lastColumn="0" w:oddVBand="0" w:evenVBand="0" w:oddHBand="1" w:evenHBand="0" w:firstRowFirstColumn="0" w:firstRowLastColumn="0" w:lastRowFirstColumn="0" w:lastRowLastColumn="0"/>
+            </w:pPr>
+            <w:r>
+              <w:t xml:space="preserve">24 </w:t>
+            </w:r>
+            <w:proofErr w:type="spellStart"/>
+            <w:r>
+              <w:t>LSBits</w:t>
+            </w:r>
+            <w:proofErr w:type="spellEnd"/>
+            <w:r>
+              <w:t xml:space="preserve"> hold the number of events that have fired </w:t>
+            </w:r>
+          </w:p>
+          <w:p>
+            <w:pPr>
+              <w:jc w:val="both"/>
+              <w:cnfStyle w:val="000000100000" w:firstRow="0" w:lastRow="0" w:firstColumn="0" w:lastColumn="0" w:oddVBand="0" w:evenVBand="0" w:oddHBand="1" w:evenHBand="0" w:firstRowFirstColumn="0" w:firstRowLastColumn="0" w:lastRowFirstColumn="0" w:lastRowLastColumn="0"/>
+            </w:pPr>
+            <w:r>
+              <w:t>If no data is present, an error is returned.</w:t>
+            </w:r>
+          </w:p>
+        </w:tc>
+      </w:tr>
+      <w:tr>
+        <w:tc>
+          <w:tcPr>
+            <w:cnfStyle w:val="001000000000" w:firstRow="0" w:lastRow="0" w:firstColumn="1" w:lastColumn="0" w:oddVBand="0" w:evenVBand="0" w:oddHBand="0" w:evenHBand="0" w:firstRowFirstColumn="0" w:firstRowLastColumn="0" w:lastRowFirstColumn="0" w:lastRowLastColumn="0"/>
+            <w:tcW w:w="9242" w:type="dxa"/>
+            <w:gridSpan w:val="3"/>
+          </w:tcPr>
+          <w:p>
+            <w:pPr>
+              <w:jc w:val="both"/>
+              <w:rPr>
+                <w:b w:val="0"/>
+                <w:color w:val="4BACC6" w:themeColor="accent5"/>
+              </w:rPr>
+            </w:pPr>
+            <w:r>
+              <w:rPr>
+                <w:b w:val="0"/>
+                <w:color w:val="4BACC6" w:themeColor="accent5"/>
+              </w:rPr>
+              <w:t>Reset</w:t>
+            </w:r>
+          </w:p>
+        </w:tc>
+      </w:tr>
+      <w:tr>
+        <w:trPr>
+          <w:cnfStyle w:val="000000100000" w:firstRow="0" w:lastRow="0" w:firstColumn="0" w:lastColumn="0" w:oddVBand="0" w:evenVBand="0" w:oddHBand="1" w:evenHBand="0" w:firstRowFirstColumn="0" w:firstRowLastColumn="0" w:lastRowFirstColumn="0" w:lastRowLastColumn="0"/>
+        </w:trPr>
+        <w:tc>
+          <w:tcPr>
+            <w:cnfStyle w:val="001000000000" w:firstRow="0" w:lastRow="0" w:firstColumn="1" w:lastColumn="0" w:oddVBand="0" w:evenVBand="0" w:oddHBand="0" w:evenHBand="0" w:firstRowFirstColumn="0" w:firstRowLastColumn="0" w:lastRowFirstColumn="0" w:lastRowLastColumn="0"/>
+            <w:tcW w:w="1273" w:type="dxa"/>
+          </w:tcPr>
+          <w:p>
+            <w:pPr>
+              <w:jc w:val="both"/>
+            </w:pPr>
+            <w:r>
+              <w:t>6</w:t>
+            </w:r>
+          </w:p>
+        </w:tc>
+        <w:tc>
+          <w:tcPr>
+            <w:tcW w:w="1414" w:type="dxa"/>
+          </w:tcPr>
+          <w:p>
+            <w:pPr>
+              <w:jc w:val="both"/>
+              <w:cnfStyle w:val="000000100000" w:firstRow="0" w:lastRow="0" w:firstColumn="0" w:lastColumn="0" w:oddVBand="0" w:evenVBand="0" w:oddHBand="1" w:evenHBand="0" w:firstRowFirstColumn="0" w:firstRowLastColumn="0" w:lastRowFirstColumn="0" w:lastRowLastColumn="0"/>
+            </w:pPr>
+            <w:r>
+              <w:t>Write only</w:t>
+            </w:r>
+          </w:p>
+        </w:tc>
+        <w:tc>
+          <w:tcPr>
+            <w:tcW w:w="6555" w:type="dxa"/>
+          </w:tcPr>
+          <w:p>
+            <w:pPr>
+              <w:jc w:val="both"/>
+              <w:cnfStyle w:val="000000100000" w:firstRow="0" w:lastRow="0" w:firstColumn="0" w:lastColumn="0" w:oddVBand="0" w:evenVBand="0" w:oddHBand="1" w:evenHBand="0" w:firstRowFirstColumn="0" w:firstRowLastColumn="0" w:lastRowFirstColumn="0" w:lastRowLastColumn="0"/>
+            </w:pPr>
+            <w:r>
+              <w:t>Local reset of the module</w:t>
+            </w:r>
+          </w:p>
+        </w:tc>
+      </w:tr>
+    </w:tbl>
+    <w:p>
+      <w:pPr>
+        <w:pStyle w:val="Heading1"/>
+      </w:pPr>
+      <w:r>
+        <w:t>Description</w:t>
+      </w:r>
+    </w:p>
+    <w:p>
+      <w:pPr>
+        <w:jc w:val="both"/>
+      </w:pPr>
+      <w:r>
+        <w:t xml:space="preserve">One Threshold Scan module is present per sector on the GEB (6 sectors of 4 VFAT2s). This means that 6 scans can be operated in parallel. The configuration registers ARE NOT shared between sectors </w:t>
+      </w:r>
+      <w:r>
+        <w:t xml:space="preserve">but ARE shared between VFAT2s of the same sector. For example, setting the parameters for a scan of VFAT2 #0 means that a scan of VFAT2 #1 can be launched immediately afterwards without having to set the parameters in the registers. However, the parameters set for VFAT2 #0 do not propagate to VFAT2 #7 which </w:t>
+      </w:r>
+      <w:proofErr w:type="gramStart"/>
+      <w:r>
+        <w:t>is</w:t>
+      </w:r>
+      <w:proofErr w:type="gramEnd"/>
+      <w:r>
+        <w:t xml:space="preserve"> in another sector.</w:t>
+      </w:r>
+    </w:p>
+    <w:p>
+      <w:pPr>
+        <w:jc w:val="both"/>
+      </w:pPr>
+      <w:r>
+        <w:t xml:space="preserve">Note that the module will store the value of the threshold before the scan and </w:t>
+      </w:r>
+      <w:r>
+        <w:t>reapply</w:t>
+      </w:r>
+      <w:r>
+        <w:t xml:space="preserve"> the latter after the end of the operation.</w:t>
+      </w:r>
+      <w:r>
+        <w:t xml:space="preserve"> </w:t>
+      </w:r>
+    </w:p>
+    <w:p>
+      <w:pPr>
+        <w:pStyle w:val="Heading1"/>
+      </w:pPr>
+      <w:r>
+        <w:t>Errors</w:t>
+      </w:r>
+    </w:p>
+    <w:p>
+      <w:pPr>
+        <w:jc w:val="both"/>
+      </w:pPr>
+      <w:r>
+        <w:t>Two types of errors can be returned by the module when running the scan: global errors and local errors.</w:t>
+      </w:r>
+    </w:p>
+    <w:p>
+      <w:pPr>
+        <w:jc w:val="both"/>
+      </w:pPr>
+      <w:r>
+        <w:t>A global error occurs if the VFAT2 is not present or running at the start of the scan. In that case, a single 32 bits word of value 0xFF000000 is s</w:t>
+      </w:r>
+      <w:r>
+        <w:t>tored in the FIFO.</w:t>
+      </w:r>
+      <w:r>
+        <w:t xml:space="preserve"> No other read operations of the FIFO should occur afterwards.</w:t>
+      </w:r>
+    </w:p>
+    <w:p>
+      <w:pPr>
+        <w:jc w:val="both"/>
+      </w:pPr>
+      <w:r>
+        <w:lastRenderedPageBreak/>
+        <w:t xml:space="preserve">A local error occurs if one of the I2C operations used to change the threshold did not succeed. In that case, the value of the 24 </w:t>
+      </w:r>
+      <w:proofErr w:type="spellStart"/>
+      <w:r>
+        <w:t>LSBits</w:t>
+      </w:r>
+      <w:proofErr w:type="spellEnd"/>
+      <w:r>
+        <w:t xml:space="preserve"> of that particular point</w:t>
+      </w:r>
+      <w:r>
+        <w:t xml:space="preserve"> is 0xFFFFFF.</w:t>
+      </w:r>
+      <w:r>
+        <w:t xml:space="preserve">  Other data points </w:t>
+      </w:r>
+      <w:r>
+        <w:t>will still be saved</w:t>
+      </w:r>
+      <w:r>
+        <w:t xml:space="preserve"> and be present in the FIFO.</w:t>
+      </w:r>
+    </w:p>
+    <w:p>
+      <w:r>
+        <w:br w:type="page"/>
+      </w:r>
+    </w:p>
+    <w:p>
+      <w:pPr>
+        <w:pStyle w:val="Title"/>
+        <w:jc w:val="both"/>
+      </w:pPr>
+      <w:r>
+        <w:lastRenderedPageBreak/>
+        <w:t>Latency Scan</w:t>
+      </w:r>
+    </w:p>
+    <w:p>
+      <w:pPr>
+        <w:jc w:val="both"/>
+      </w:pPr>
+      <w:r>
+        <w:t xml:space="preserve">This module performs a </w:t>
+      </w:r>
+      <w:r>
+        <w:t>latency</w:t>
+      </w:r>
+      <w:r>
+        <w:t xml:space="preserve"> scan on a single VFAT2 by varying its </w:t>
+      </w:r>
+      <w:r>
+        <w:t>latency</w:t>
+      </w:r>
+      <w:r>
+        <w:t xml:space="preserve"> from a minimum value </w:t>
+      </w:r>
+      <w:r>
+        <w:rPr>
+          <w:rFonts w:ascii="Courier New" w:hAnsi="Courier New" w:cs="Courier New"/>
+          <w:i/>
+          <w:color w:val="4F81BD" w:themeColor="accent1"/>
+        </w:rPr>
+        <w:t>min</w:t>
+      </w:r>
+      <w:r>
+        <w:rPr>
+          <w:i/>
+          <w:color w:val="4F81BD" w:themeColor="accent1"/>
+        </w:rPr>
+        <w:t xml:space="preserve"> </w:t>
+      </w:r>
+      <w:r>
+        <w:t xml:space="preserve">to a maximum value </w:t>
+      </w:r>
+      <w:r>
+        <w:rPr>
+          <w:rFonts w:ascii="Courier New" w:hAnsi="Courier New" w:cs="Courier New"/>
+          <w:i/>
+          <w:color w:val="4F81BD" w:themeColor="accent1"/>
+        </w:rPr>
+        <w:t>max</w:t>
+      </w:r>
+      <w:r>
+        <w:rPr>
+          <w:color w:val="4F81BD" w:themeColor="accent1"/>
+        </w:rPr>
+        <w:t xml:space="preserve"> </w:t>
+      </w:r>
+      <w:r>
+        <w:t xml:space="preserve">by steps of </w:t>
+      </w:r>
+      <w:r>
+        <w:rPr>
+          <w:rFonts w:ascii="Courier New" w:hAnsi="Courier New" w:cs="Courier New"/>
+          <w:i/>
+          <w:color w:val="4F81BD" w:themeColor="accent1"/>
+        </w:rPr>
+        <w:t>steps</w:t>
+      </w:r>
+      <w:r>
+        <w:rPr>
+          <w:color w:val="4F81BD" w:themeColor="accent1"/>
+        </w:rPr>
+        <w:t xml:space="preserve"> </w:t>
+      </w:r>
+      <w:r>
+        <w:t xml:space="preserve">and by counting the number of events where the </w:t>
+      </w:r>
+      <w:r>
+        <w:t>strips</w:t>
+      </w:r>
+      <w:r>
+        <w:t xml:space="preserve"> are fired in a set of </w:t>
+      </w:r>
+      <w:r>
+        <w:rPr>
+          <w:rFonts w:ascii="Courier New" w:hAnsi="Courier New" w:cs="Courier New"/>
+          <w:i/>
+          <w:color w:val="4F81BD" w:themeColor="accent1"/>
+        </w:rPr>
+        <w:t>N</w:t>
+      </w:r>
+      <w:r>
+        <w:rPr>
+          <w:color w:val="4F81BD" w:themeColor="accent1"/>
+        </w:rPr>
+        <w:t xml:space="preserve"> </w:t>
+      </w:r>
+      <w:r>
+        <w:t>events.</w:t>
+      </w:r>
+    </w:p>
+    <w:p>
+      <w:pPr>
+        <w:pStyle w:val="Heading1"/>
+      </w:pPr>
+      <w:r>
+        <w:t>Addressing</w:t>
+      </w:r>
+    </w:p>
+    <w:p>
+      <w:pPr>
+        <w:jc w:val="both"/>
+      </w:pPr>
+      <w:proofErr w:type="spellStart"/>
+      <w:r>
+        <w:t>OptoHybrid</w:t>
+      </w:r>
+      <w:proofErr w:type="spellEnd"/>
+      <w:r>
+        <w:t xml:space="preserve"> Wishbone address: 0b </w:t>
+      </w:r>
+      <w:r>
+        <w:t>0010</w:t>
+      </w:r>
+      <w:r>
+        <w:t xml:space="preserve"> 0000 0000 000X XXXX 0000 0YYYY</w:t>
       </w:r>
     </w:p>
     <w:tbl>
@@ -123,10 +1110,7 @@
               <w:jc w:val="both"/>
             </w:pPr>
             <w:r>
-              <w:t>Y r</w:t>
-            </w:r>
-            <w:r>
-              <w:t>egister</w:t>
+              <w:t>Y register</w:t>
             </w:r>
           </w:p>
         </w:tc>
@@ -150,11 +1134,17 @@
           </w:tcPr>
           <w:p>
             <w:pPr>
+              <w:tabs>
+                <w:tab w:val="left" w:pos="1350"/>
+              </w:tabs>
               <w:jc w:val="both"/>
               <w:cnfStyle w:val="100000000000" w:firstRow="1" w:lastRow="0" w:firstColumn="0" w:lastColumn="0" w:oddVBand="0" w:evenVBand="0" w:oddHBand="0" w:evenHBand="0" w:firstRowFirstColumn="0" w:firstRowLastColumn="0" w:lastRowFirstColumn="0" w:lastRowLastColumn="0"/>
             </w:pPr>
             <w:r>
               <w:t>Function</w:t>
+            </w:r>
+            <w:r>
+              <w:tab/>
             </w:r>
           </w:p>
         </w:tc>
@@ -166,51 +1156,25 @@
         <w:tc>
           <w:tcPr>
             <w:cnfStyle w:val="001000000000" w:firstRow="0" w:lastRow="0" w:firstColumn="1" w:lastColumn="0" w:oddVBand="0" w:evenVBand="0" w:oddHBand="0" w:evenHBand="0" w:firstRowFirstColumn="0" w:firstRowLastColumn="0" w:lastRowFirstColumn="0" w:lastRowLastColumn="0"/>
-            <w:tcW w:w="1242" w:type="dxa"/>
-          </w:tcPr>
-          <w:p>
-            <w:pPr>
-              <w:jc w:val="both"/>
-            </w:pPr>
-            <w:r>
-              <w:t>0</w:t>
-            </w:r>
-          </w:p>
-        </w:tc>
-        <w:tc>
-          <w:tcPr>
-            <w:tcW w:w="1418" w:type="dxa"/>
-          </w:tcPr>
-          <w:p>
-            <w:pPr>
-              <w:jc w:val="both"/>
-              <w:cnfStyle w:val="000000100000" w:firstRow="0" w:lastRow="0" w:firstColumn="0" w:lastColumn="0" w:oddVBand="0" w:evenVBand="0" w:oddHBand="1" w:evenHBand="0" w:firstRowFirstColumn="0" w:firstRowLastColumn="0" w:lastRowFirstColumn="0" w:lastRowLastColumn="0"/>
-            </w:pPr>
-            <w:r>
-              <w:t>Write only</w:t>
-            </w:r>
-          </w:p>
-        </w:tc>
-        <w:tc>
-          <w:tcPr>
-            <w:tcW w:w="6582" w:type="dxa"/>
-          </w:tcPr>
-          <w:p>
-            <w:pPr>
-              <w:jc w:val="both"/>
-              <w:cnfStyle w:val="000000100000" w:firstRow="0" w:lastRow="0" w:firstColumn="0" w:lastColumn="0" w:oddVBand="0" w:evenVBand="0" w:oddHBand="1" w:evenHBand="0" w:firstRowFirstColumn="0" w:firstRowLastColumn="0" w:lastRowFirstColumn="0" w:lastRowLastColumn="0"/>
-            </w:pPr>
-            <w:r>
-              <w:t>Start a threshol</w:t>
-            </w:r>
-            <w:r>
-              <w:t xml:space="preserve">d scan on the VFAT2 addressed using the X </w:t>
-            </w:r>
-            <w:r>
-              <w:t>parameter (ID of the VFAT2 encoded on 5 bits)</w:t>
-            </w:r>
-            <w:r>
-              <w:t>. This will also empty the FIFO holding the data of the previous scan.</w:t>
+            <w:tcW w:w="9242" w:type="dxa"/>
+            <w:gridSpan w:val="3"/>
+          </w:tcPr>
+          <w:p>
+            <w:pPr>
+              <w:tabs>
+                <w:tab w:val="left" w:pos="1350"/>
+              </w:tabs>
+              <w:jc w:val="both"/>
+              <w:rPr>
+                <w:b w:val="0"/>
+              </w:rPr>
+            </w:pPr>
+            <w:r>
+              <w:rPr>
+                <w:b w:val="0"/>
+                <w:color w:val="4BACC6" w:themeColor="accent5"/>
+              </w:rPr>
+              <w:t>Control</w:t>
             </w:r>
           </w:p>
         </w:tc>
@@ -226,7 +1190,7 @@
               <w:jc w:val="both"/>
             </w:pPr>
             <w:r>
-              <w:t>1</w:t>
+              <w:t>0</w:t>
             </w:r>
           </w:p>
         </w:tc>
@@ -240,7 +1204,7 @@
               <w:cnfStyle w:val="000000000000" w:firstRow="0" w:lastRow="0" w:firstColumn="0" w:lastColumn="0" w:oddVBand="0" w:evenVBand="0" w:oddHBand="0" w:evenHBand="0" w:firstRowFirstColumn="0" w:firstRowLastColumn="0" w:lastRowFirstColumn="0" w:lastRowLastColumn="0"/>
             </w:pPr>
             <w:r>
-              <w:t>Read / write</w:t>
+              <w:t>Write only</w:t>
             </w:r>
           </w:p>
         </w:tc>
@@ -252,15 +1216,15 @@
             <w:pPr>
               <w:jc w:val="both"/>
               <w:cnfStyle w:val="000000000000" w:firstRow="0" w:lastRow="0" w:firstColumn="0" w:lastColumn="0" w:oddVBand="0" w:evenVBand="0" w:oddHBand="0" w:evenHBand="0" w:firstRowFirstColumn="0" w:firstRowLastColumn="0" w:lastRowFirstColumn="0" w:lastRowLastColumn="0"/>
-              <w:rPr>
-                <w:i/>
-              </w:rPr>
-            </w:pPr>
-            <w:r>
-              <w:rPr>
-                <w:i/>
-              </w:rPr>
-              <w:t>min_val</w:t>
+            </w:pPr>
+            <w:r>
+              <w:t xml:space="preserve">Start a </w:t>
+            </w:r>
+            <w:r>
+              <w:t>latency</w:t>
+            </w:r>
+            <w:r>
+              <w:t xml:space="preserve"> scan on the VFAT2 addressed using the X parameter (ID of the VFAT2 encoded on 5 bits). This will also empty the FIFO holding the data of the previous scan.</w:t>
             </w:r>
           </w:p>
         </w:tc>
@@ -272,48 +1236,22 @@
         <w:tc>
           <w:tcPr>
             <w:cnfStyle w:val="001000000000" w:firstRow="0" w:lastRow="0" w:firstColumn="1" w:lastColumn="0" w:oddVBand="0" w:evenVBand="0" w:oddHBand="0" w:evenHBand="0" w:firstRowFirstColumn="0" w:firstRowLastColumn="0" w:lastRowFirstColumn="0" w:lastRowLastColumn="0"/>
-            <w:tcW w:w="1242" w:type="dxa"/>
-          </w:tcPr>
-          <w:p>
-            <w:pPr>
-              <w:jc w:val="both"/>
-            </w:pPr>
-            <w:r>
-              <w:t>2</w:t>
-            </w:r>
-          </w:p>
-        </w:tc>
-        <w:tc>
-          <w:tcPr>
-            <w:tcW w:w="1418" w:type="dxa"/>
-          </w:tcPr>
-          <w:p>
-            <w:pPr>
-              <w:jc w:val="both"/>
-              <w:cnfStyle w:val="000000100000" w:firstRow="0" w:lastRow="0" w:firstColumn="0" w:lastColumn="0" w:oddVBand="0" w:evenVBand="0" w:oddHBand="1" w:evenHBand="0" w:firstRowFirstColumn="0" w:firstRowLastColumn="0" w:lastRowFirstColumn="0" w:lastRowLastColumn="0"/>
-            </w:pPr>
-            <w:r>
-              <w:t>Read / write</w:t>
-            </w:r>
-          </w:p>
-        </w:tc>
-        <w:tc>
-          <w:tcPr>
-            <w:tcW w:w="6582" w:type="dxa"/>
-          </w:tcPr>
-          <w:p>
-            <w:pPr>
-              <w:jc w:val="both"/>
-              <w:cnfStyle w:val="000000100000" w:firstRow="0" w:lastRow="0" w:firstColumn="0" w:lastColumn="0" w:oddVBand="0" w:evenVBand="0" w:oddHBand="1" w:evenHBand="0" w:firstRowFirstColumn="0" w:firstRowLastColumn="0" w:lastRowFirstColumn="0" w:lastRowLastColumn="0"/>
-              <w:rPr>
-                <w:i/>
-              </w:rPr>
-            </w:pPr>
-            <w:r>
-              <w:rPr>
-                <w:i/>
-              </w:rPr>
-              <w:t>max_val</w:t>
+            <w:tcW w:w="9242" w:type="dxa"/>
+            <w:gridSpan w:val="3"/>
+          </w:tcPr>
+          <w:p>
+            <w:pPr>
+              <w:rPr>
+                <w:b w:val="0"/>
+                <w:color w:val="4BACC6" w:themeColor="accent5"/>
+              </w:rPr>
+            </w:pPr>
+            <w:r>
+              <w:rPr>
+                <w:b w:val="0"/>
+                <w:color w:val="4BACC6" w:themeColor="accent5"/>
+              </w:rPr>
+              <w:t>Parameters</w:t>
             </w:r>
           </w:p>
         </w:tc>
@@ -329,7 +1267,7 @@
               <w:jc w:val="both"/>
             </w:pPr>
             <w:r>
-              <w:t>3</w:t>
+              <w:t>1</w:t>
             </w:r>
           </w:p>
         </w:tc>
@@ -353,17 +1291,61 @@
           </w:tcPr>
           <w:p>
             <w:pPr>
-              <w:jc w:val="both"/>
               <w:cnfStyle w:val="000000000000" w:firstRow="0" w:lastRow="0" w:firstColumn="0" w:lastColumn="0" w:oddVBand="0" w:evenVBand="0" w:oddHBand="0" w:evenHBand="0" w:firstRowFirstColumn="0" w:firstRowLastColumn="0" w:lastRowFirstColumn="0" w:lastRowLastColumn="0"/>
               <w:rPr>
+                <w:rFonts w:ascii="Courier New" w:hAnsi="Courier New" w:cs="Courier New"/>
+              </w:rPr>
+            </w:pPr>
+            <w:r>
+              <w:rPr>
+                <w:rFonts w:ascii="Courier New" w:hAnsi="Courier New" w:cs="Courier New"/>
                 <w:i/>
               </w:rPr>
-            </w:pPr>
-            <w:r>
-              <w:rPr>
+              <w:t xml:space="preserve">min </w:t>
+            </w:r>
+            <w:r>
+              <w:rPr>
+                <w:rFonts w:ascii="Courier New" w:hAnsi="Courier New" w:cs="Courier New"/>
                 <w:i/>
               </w:rPr>
-              <w:t>steps</w:t>
+              <w:t xml:space="preserve">  - </w:t>
+            </w:r>
+            <w:r>
+              <w:rPr>
+                <w:rFonts w:ascii="Courier New" w:hAnsi="Courier New" w:cs="Courier New"/>
+              </w:rPr>
+              <w:t>8 bits</w:t>
+            </w:r>
+            <w:r>
+              <w:rPr>
+                <w:rFonts w:ascii="Courier New" w:hAnsi="Courier New" w:cs="Courier New"/>
+              </w:rPr>
+              <w:t xml:space="preserve">  </w:t>
+            </w:r>
+            <w:r>
+              <w:rPr>
+                <w:rFonts w:ascii="Courier New" w:hAnsi="Courier New" w:cs="Courier New"/>
+              </w:rPr>
+              <w:t xml:space="preserve">- </w:t>
+            </w:r>
+            <w:r>
+              <w:rPr>
+                <w:rFonts w:ascii="Courier New" w:hAnsi="Courier New" w:cs="Courier New"/>
+              </w:rPr>
+              <w:t xml:space="preserve">[0x0, </w:t>
+            </w:r>
+            <w:r>
+              <w:rPr>
+                <w:rFonts w:ascii="Courier New" w:hAnsi="Courier New" w:cs="Courier New"/>
+                <w:i/>
+              </w:rPr>
+              <w:t>max</w:t>
+            </w:r>
+            <w:r>
+              <w:rPr>
+                <w:rFonts w:ascii="Courier New" w:hAnsi="Courier New" w:cs="Courier New"/>
+              </w:rPr>
+              <w:t>[</w:t>
             </w:r>
           </w:p>
         </w:tc>
@@ -382,7 +1364,7 @@
               <w:jc w:val="both"/>
             </w:pPr>
             <w:r>
-              <w:t>4</w:t>
+              <w:t>2</w:t>
             </w:r>
           </w:p>
         </w:tc>
@@ -409,14 +1391,54 @@
               <w:jc w:val="both"/>
               <w:cnfStyle w:val="000000100000" w:firstRow="0" w:lastRow="0" w:firstColumn="0" w:lastColumn="0" w:oddVBand="0" w:evenVBand="0" w:oddHBand="1" w:evenHBand="0" w:firstRowFirstColumn="0" w:firstRowLastColumn="0" w:lastRowFirstColumn="0" w:lastRowLastColumn="0"/>
               <w:rPr>
+                <w:rFonts w:ascii="Courier New" w:hAnsi="Courier New" w:cs="Courier New"/>
                 <w:i/>
               </w:rPr>
             </w:pPr>
             <w:r>
               <w:rPr>
+                <w:rFonts w:ascii="Courier New" w:hAnsi="Courier New" w:cs="Courier New"/>
                 <w:i/>
               </w:rPr>
-              <w:t>N</w:t>
+              <w:t xml:space="preserve">max </w:t>
+            </w:r>
+            <w:r>
+              <w:rPr>
+                <w:rFonts w:ascii="Courier New" w:hAnsi="Courier New" w:cs="Courier New"/>
+                <w:i/>
+              </w:rPr>
+              <w:t xml:space="preserve">  - </w:t>
+            </w:r>
+            <w:r>
+              <w:rPr>
+                <w:rFonts w:ascii="Courier New" w:hAnsi="Courier New" w:cs="Courier New"/>
+              </w:rPr>
+              <w:t xml:space="preserve">8 bits </w:t>
+            </w:r>
+            <w:r>
+              <w:rPr>
+                <w:rFonts w:ascii="Courier New" w:hAnsi="Courier New" w:cs="Courier New"/>
+              </w:rPr>
+              <w:t xml:space="preserve"> - </w:t>
+            </w:r>
+            <w:r>
+              <w:rPr>
+                <w:rFonts w:ascii="Courier New" w:hAnsi="Courier New" w:cs="Courier New"/>
+              </w:rPr>
+              <w:t>]</w:t>
+            </w:r>
+            <w:r>
+              <w:rPr>
+                <w:rFonts w:ascii="Courier New" w:hAnsi="Courier New" w:cs="Courier New"/>
+                <w:i/>
+              </w:rPr>
+              <w:t>min</w:t>
+            </w:r>
+            <w:r>
+              <w:rPr>
+                <w:rFonts w:ascii="Courier New" w:hAnsi="Courier New" w:cs="Courier New"/>
+              </w:rPr>
+              <w:t>, 0xFF]</w:t>
             </w:r>
           </w:p>
         </w:tc>
@@ -432,6 +1454,196 @@
               <w:jc w:val="both"/>
             </w:pPr>
             <w:r>
+              <w:t>3</w:t>
+            </w:r>
+          </w:p>
+        </w:tc>
+        <w:tc>
+          <w:tcPr>
+            <w:tcW w:w="1418" w:type="dxa"/>
+          </w:tcPr>
+          <w:p>
+            <w:pPr>
+              <w:jc w:val="both"/>
+              <w:cnfStyle w:val="000000000000" w:firstRow="0" w:lastRow="0" w:firstColumn="0" w:lastColumn="0" w:oddVBand="0" w:evenVBand="0" w:oddHBand="0" w:evenHBand="0" w:firstRowFirstColumn="0" w:firstRowLastColumn="0" w:lastRowFirstColumn="0" w:lastRowLastColumn="0"/>
+            </w:pPr>
+            <w:r>
+              <w:t>Read / write</w:t>
+            </w:r>
+          </w:p>
+        </w:tc>
+        <w:tc>
+          <w:tcPr>
+            <w:tcW w:w="6582" w:type="dxa"/>
+          </w:tcPr>
+          <w:p>
+            <w:pPr>
+              <w:jc w:val="both"/>
+              <w:cnfStyle w:val="000000000000" w:firstRow="0" w:lastRow="0" w:firstColumn="0" w:lastColumn="0" w:oddVBand="0" w:evenVBand="0" w:oddHBand="0" w:evenHBand="0" w:firstRowFirstColumn="0" w:firstRowLastColumn="0" w:lastRowFirstColumn="0" w:lastRowLastColumn="0"/>
+              <w:rPr>
+                <w:rFonts w:ascii="Courier New" w:hAnsi="Courier New" w:cs="Courier New"/>
+                <w:i/>
+              </w:rPr>
+            </w:pPr>
+            <w:r>
+              <w:rPr>
+                <w:rFonts w:ascii="Courier New" w:hAnsi="Courier New" w:cs="Courier New"/>
+                <w:i/>
+              </w:rPr>
+              <w:t>s</w:t>
+            </w:r>
+            <w:r>
+              <w:rPr>
+                <w:rFonts w:ascii="Courier New" w:hAnsi="Courier New" w:cs="Courier New"/>
+                <w:i/>
+              </w:rPr>
+              <w:t>teps</w:t>
+            </w:r>
+            <w:r>
+              <w:rPr>
+                <w:rFonts w:ascii="Courier New" w:hAnsi="Courier New" w:cs="Courier New"/>
+                <w:i/>
+              </w:rPr>
+              <w:t xml:space="preserve"> - </w:t>
+            </w:r>
+            <w:r>
+              <w:rPr>
+                <w:rFonts w:ascii="Courier New" w:hAnsi="Courier New" w:cs="Courier New"/>
+              </w:rPr>
+              <w:t xml:space="preserve">8 bits </w:t>
+            </w:r>
+            <w:r>
+              <w:rPr>
+                <w:rFonts w:ascii="Courier New" w:hAnsi="Courier New" w:cs="Courier New"/>
+              </w:rPr>
+              <w:t xml:space="preserve"> - </w:t>
+            </w:r>
+            <w:r>
+              <w:rPr>
+                <w:rFonts w:ascii="Courier New" w:hAnsi="Courier New" w:cs="Courier New"/>
+              </w:rPr>
+              <w:t>[0x0, 0xFF]</w:t>
+            </w:r>
+          </w:p>
+        </w:tc>
+      </w:tr>
+      <w:tr>
+        <w:trPr>
+          <w:cnfStyle w:val="000000100000" w:firstRow="0" w:lastRow="0" w:firstColumn="0" w:lastColumn="0" w:oddVBand="0" w:evenVBand="0" w:oddHBand="1" w:evenHBand="0" w:firstRowFirstColumn="0" w:firstRowLastColumn="0" w:lastRowFirstColumn="0" w:lastRowLastColumn="0"/>
+        </w:trPr>
+        <w:tc>
+          <w:tcPr>
+            <w:cnfStyle w:val="001000000000" w:firstRow="0" w:lastRow="0" w:firstColumn="1" w:lastColumn="0" w:oddVBand="0" w:evenVBand="0" w:oddHBand="0" w:evenHBand="0" w:firstRowFirstColumn="0" w:firstRowLastColumn="0" w:lastRowFirstColumn="0" w:lastRowLastColumn="0"/>
+            <w:tcW w:w="1242" w:type="dxa"/>
+          </w:tcPr>
+          <w:p>
+            <w:pPr>
+              <w:jc w:val="both"/>
+            </w:pPr>
+            <w:r>
+              <w:t>4</w:t>
+            </w:r>
+          </w:p>
+        </w:tc>
+        <w:tc>
+          <w:tcPr>
+            <w:tcW w:w="1418" w:type="dxa"/>
+          </w:tcPr>
+          <w:p>
+            <w:pPr>
+              <w:jc w:val="both"/>
+              <w:cnfStyle w:val="000000100000" w:firstRow="0" w:lastRow="0" w:firstColumn="0" w:lastColumn="0" w:oddVBand="0" w:evenVBand="0" w:oddHBand="1" w:evenHBand="0" w:firstRowFirstColumn="0" w:firstRowLastColumn="0" w:lastRowFirstColumn="0" w:lastRowLastColumn="0"/>
+            </w:pPr>
+            <w:r>
+              <w:t>Read / write</w:t>
+            </w:r>
+          </w:p>
+        </w:tc>
+        <w:tc>
+          <w:tcPr>
+            <w:tcW w:w="6582" w:type="dxa"/>
+          </w:tcPr>
+          <w:p>
+            <w:pPr>
+              <w:jc w:val="both"/>
+              <w:cnfStyle w:val="000000100000" w:firstRow="0" w:lastRow="0" w:firstColumn="0" w:lastColumn="0" w:oddVBand="0" w:evenVBand="0" w:oddHBand="1" w:evenHBand="0" w:firstRowFirstColumn="0" w:firstRowLastColumn="0" w:lastRowFirstColumn="0" w:lastRowLastColumn="0"/>
+              <w:rPr>
+                <w:rFonts w:ascii="Courier New" w:hAnsi="Courier New" w:cs="Courier New"/>
+              </w:rPr>
+            </w:pPr>
+            <w:r>
+              <w:rPr>
+                <w:rFonts w:ascii="Courier New" w:hAnsi="Courier New" w:cs="Courier New"/>
+                <w:i/>
+              </w:rPr>
+              <w:t>N</w:t>
+            </w:r>
+            <w:r>
+              <w:rPr>
+                <w:rFonts w:ascii="Courier New" w:hAnsi="Courier New" w:cs="Courier New"/>
+                <w:i/>
+              </w:rPr>
+              <w:t xml:space="preserve">     - </w:t>
+            </w:r>
+            <w:r>
+              <w:rPr>
+                <w:rFonts w:ascii="Courier New" w:hAnsi="Courier New" w:cs="Courier New"/>
+              </w:rPr>
+              <w:t>24 bits</w:t>
+            </w:r>
+            <w:r>
+              <w:rPr>
+                <w:rFonts w:ascii="Courier New" w:hAnsi="Courier New" w:cs="Courier New"/>
+              </w:rPr>
+              <w:t xml:space="preserve"> - </w:t>
+            </w:r>
+            <w:r>
+              <w:rPr>
+                <w:rFonts w:ascii="Courier New" w:hAnsi="Courier New" w:cs="Courier New"/>
+              </w:rPr>
+              <w:t>]0x0, 0xFFFFFF]</w:t>
+            </w:r>
+          </w:p>
+        </w:tc>
+      </w:tr>
+      <w:tr>
+        <w:tc>
+          <w:tcPr>
+            <w:cnfStyle w:val="001000000000" w:firstRow="0" w:lastRow="0" w:firstColumn="1" w:lastColumn="0" w:oddVBand="0" w:evenVBand="0" w:oddHBand="0" w:evenHBand="0" w:firstRowFirstColumn="0" w:firstRowLastColumn="0" w:lastRowFirstColumn="0" w:lastRowLastColumn="0"/>
+            <w:tcW w:w="9242" w:type="dxa"/>
+            <w:gridSpan w:val="3"/>
+          </w:tcPr>
+          <w:p>
+            <w:pPr>
+              <w:rPr>
+                <w:b w:val="0"/>
+                <w:color w:val="4BACC6" w:themeColor="accent5"/>
+              </w:rPr>
+            </w:pPr>
+            <w:r>
+              <w:rPr>
+                <w:b w:val="0"/>
+                <w:color w:val="4BACC6" w:themeColor="accent5"/>
+              </w:rPr>
+              <w:t>Results</w:t>
+            </w:r>
+          </w:p>
+        </w:tc>
+      </w:tr>
+      <w:tr>
+        <w:trPr>
+          <w:cnfStyle w:val="000000100000" w:firstRow="0" w:lastRow="0" w:firstColumn="0" w:lastColumn="0" w:oddVBand="0" w:evenVBand="0" w:oddHBand="1" w:evenHBand="0" w:firstRowFirstColumn="0" w:firstRowLastColumn="0" w:lastRowFirstColumn="0" w:lastRowLastColumn="0"/>
+        </w:trPr>
+        <w:tc>
+          <w:tcPr>
+            <w:cnfStyle w:val="001000000000" w:firstRow="0" w:lastRow="0" w:firstColumn="1" w:lastColumn="0" w:oddVBand="0" w:evenVBand="0" w:oddHBand="0" w:evenHBand="0" w:firstRowFirstColumn="0" w:firstRowLastColumn="0" w:lastRowFirstColumn="0" w:lastRowLastColumn="0"/>
+            <w:tcW w:w="1242" w:type="dxa"/>
+          </w:tcPr>
+          <w:p>
+            <w:pPr>
+              <w:jc w:val="both"/>
+            </w:pPr>
+            <w:r>
               <w:t>5</w:t>
             </w:r>
           </w:p>
@@ -443,7 +1655,7 @@
           <w:p>
             <w:pPr>
               <w:jc w:val="both"/>
-              <w:cnfStyle w:val="000000000000" w:firstRow="0" w:lastRow="0" w:firstColumn="0" w:lastColumn="0" w:oddVBand="0" w:evenVBand="0" w:oddHBand="0" w:evenHBand="0" w:firstRowFirstColumn="0" w:firstRowLastColumn="0" w:lastRowFirstColumn="0" w:lastRowLastColumn="0"/>
+              <w:cnfStyle w:val="000000100000" w:firstRow="0" w:lastRow="0" w:firstColumn="0" w:lastColumn="0" w:oddVBand="0" w:evenVBand="0" w:oddHBand="1" w:evenHBand="0" w:firstRowFirstColumn="0" w:firstRowLastColumn="0" w:lastRowFirstColumn="0" w:lastRowLastColumn="0"/>
             </w:pPr>
             <w:r>
               <w:t>Read only</w:t>
@@ -457,40 +1669,83 @@
           <w:p>
             <w:pPr>
               <w:jc w:val="both"/>
-              <w:cnfStyle w:val="000000000000" w:firstRow="0" w:lastRow="0" w:firstColumn="0" w:lastColumn="0" w:oddVBand="0" w:evenVBand="0" w:oddHBand="0" w:evenHBand="0" w:firstRowFirstColumn="0" w:firstRowLastColumn="0" w:lastRowFirstColumn="0" w:lastRowLastColumn="0"/>
-            </w:pPr>
-            <w:r>
-              <w:t>FIFO holding the results of the scan.</w:t>
-            </w:r>
-            <w:r>
-              <w:t xml:space="preserve"> This register will return the data points collected by the scan using the following data format:</w:t>
-            </w:r>
-          </w:p>
-          <w:p>
-            <w:pPr>
-              <w:jc w:val="both"/>
-              <w:cnfStyle w:val="000000000000" w:firstRow="0" w:lastRow="0" w:firstColumn="0" w:lastColumn="0" w:oddVBand="0" w:evenVBand="0" w:oddHBand="0" w:evenHBand="0" w:firstRowFirstColumn="0" w:firstRowLastColumn="0" w:lastRowFirstColumn="0" w:lastRowLastColumn="0"/>
-            </w:pPr>
-            <w:r>
-              <w:t>8 MSBits hold the threshold value of the point</w:t>
-            </w:r>
-          </w:p>
-          <w:p>
-            <w:pPr>
-              <w:jc w:val="both"/>
-              <w:cnfStyle w:val="000000000000" w:firstRow="0" w:lastRow="0" w:firstColumn="0" w:lastColumn="0" w:oddVBand="0" w:evenVBand="0" w:oddHBand="0" w:evenHBand="0" w:firstRowFirstColumn="0" w:firstRowLastColumn="0" w:lastRowFirstColumn="0" w:lastRowLastColumn="0"/>
-            </w:pPr>
-            <w:r>
-              <w:t xml:space="preserve">24 LSBits hold the number of events that have fired </w:t>
-            </w:r>
-          </w:p>
-          <w:p>
-            <w:pPr>
-              <w:jc w:val="both"/>
-              <w:cnfStyle w:val="000000000000" w:firstRow="0" w:lastRow="0" w:firstColumn="0" w:lastColumn="0" w:oddVBand="0" w:evenVBand="0" w:oddHBand="0" w:evenHBand="0" w:firstRowFirstColumn="0" w:firstRowLastColumn="0" w:lastRowFirstColumn="0" w:lastRowLastColumn="0"/>
+              <w:cnfStyle w:val="000000100000" w:firstRow="0" w:lastRow="0" w:firstColumn="0" w:lastColumn="0" w:oddVBand="0" w:evenVBand="0" w:oddHBand="1" w:evenHBand="0" w:firstRowFirstColumn="0" w:firstRowLastColumn="0" w:lastRowFirstColumn="0" w:lastRowLastColumn="0"/>
+            </w:pPr>
+            <w:r>
+              <w:t>FIFO holding the results of the scan. This register will return the data points collected by the scan using the following data format:</w:t>
+            </w:r>
+          </w:p>
+          <w:p>
+            <w:pPr>
+              <w:jc w:val="both"/>
+              <w:cnfStyle w:val="000000100000" w:firstRow="0" w:lastRow="0" w:firstColumn="0" w:lastColumn="0" w:oddVBand="0" w:evenVBand="0" w:oddHBand="1" w:evenHBand="0" w:firstRowFirstColumn="0" w:firstRowLastColumn="0" w:lastRowFirstColumn="0" w:lastRowLastColumn="0"/>
+            </w:pPr>
+            <w:r>
+              <w:t xml:space="preserve">8 </w:t>
+            </w:r>
+            <w:proofErr w:type="spellStart"/>
+            <w:r>
+              <w:t>MSBits</w:t>
+            </w:r>
+            <w:proofErr w:type="spellEnd"/>
+            <w:r>
+              <w:t xml:space="preserve"> hold the </w:t>
+            </w:r>
+            <w:r>
+              <w:t>latency</w:t>
+            </w:r>
+            <w:r>
+              <w:t xml:space="preserve"> value of the point</w:t>
+            </w:r>
+          </w:p>
+          <w:p>
+            <w:pPr>
+              <w:jc w:val="both"/>
+              <w:cnfStyle w:val="000000100000" w:firstRow="0" w:lastRow="0" w:firstColumn="0" w:lastColumn="0" w:oddVBand="0" w:evenVBand="0" w:oddHBand="1" w:evenHBand="0" w:firstRowFirstColumn="0" w:firstRowLastColumn="0" w:lastRowFirstColumn="0" w:lastRowLastColumn="0"/>
+            </w:pPr>
+            <w:r>
+              <w:t xml:space="preserve">24 </w:t>
+            </w:r>
+            <w:proofErr w:type="spellStart"/>
+            <w:r>
+              <w:t>LSBits</w:t>
+            </w:r>
+            <w:proofErr w:type="spellEnd"/>
+            <w:r>
+              <w:t xml:space="preserve"> hold the number of events that have fired </w:t>
+            </w:r>
+          </w:p>
+          <w:p>
+            <w:pPr>
+              <w:jc w:val="both"/>
+              <w:cnfStyle w:val="000000100000" w:firstRow="0" w:lastRow="0" w:firstColumn="0" w:lastColumn="0" w:oddVBand="0" w:evenVBand="0" w:oddHBand="1" w:evenHBand="0" w:firstRowFirstColumn="0" w:firstRowLastColumn="0" w:lastRowFirstColumn="0" w:lastRowLastColumn="0"/>
             </w:pPr>
             <w:r>
               <w:t>If no data is present, an error is returned.</w:t>
+            </w:r>
+          </w:p>
+        </w:tc>
+      </w:tr>
+      <w:tr>
+        <w:tc>
+          <w:tcPr>
+            <w:cnfStyle w:val="001000000000" w:firstRow="0" w:lastRow="0" w:firstColumn="1" w:lastColumn="0" w:oddVBand="0" w:evenVBand="0" w:oddHBand="0" w:evenHBand="0" w:firstRowFirstColumn="0" w:firstRowLastColumn="0" w:lastRowFirstColumn="0" w:lastRowLastColumn="0"/>
+            <w:tcW w:w="9242" w:type="dxa"/>
+            <w:gridSpan w:val="3"/>
+          </w:tcPr>
+          <w:p>
+            <w:pPr>
+              <w:rPr>
+                <w:b w:val="0"/>
+                <w:color w:val="4BACC6" w:themeColor="accent5"/>
+              </w:rPr>
+            </w:pPr>
+            <w:r>
+              <w:rPr>
+                <w:b w:val="0"/>
+                <w:color w:val="4BACC6" w:themeColor="accent5"/>
+              </w:rPr>
+              <w:t>Reset</w:t>
             </w:r>
           </w:p>
         </w:tc>
@@ -556,10 +1811,21 @@
         <w:jc w:val="both"/>
       </w:pPr>
       <w:r>
-        <w:t xml:space="preserve">One Threshold Scan module is present per sector on the GEB (6 sectors of 4 VFAT2s). This means that 6 scans can be operated in parallel. The configuration registers ARE NOT shared between sectors </w:t>
-      </w:r>
-      <w:r>
-        <w:t>but ARE shared between VFAT2s of the same sector. For example, setting the parameters for a scan of VFAT2 #0 means that a scan of VFAT2 #1 can be launched immediately afterwards without having to set the parameters in the registers. However, the parameters set for VFAT2 #0 do not propagate to VFAT2 #7 which is in another sector.</w:t>
+        <w:t xml:space="preserve">One </w:t>
+      </w:r>
+      <w:r>
+        <w:t>Latency</w:t>
+      </w:r>
+      <w:r>
+        <w:t xml:space="preserve"> Scan module is present per sector on the GEB (6 sectors of 4 VFAT2s). This means that 6 scans can be operated in parallel. The configuration registers ARE NOT shared between sectors but ARE shared between VFAT2s of the same sector. For example, setting the parameters for a scan of VFAT2 #0 means that a scan of VFAT2 #1 can be launched immediately afterwards without having to set the parameters in the registers. However, the parameters set for VFAT2 #0 do not propagate to VFAT2 #7 which </w:t>
+      </w:r>
+      <w:proofErr w:type="gramStart"/>
+      <w:r>
+        <w:t>is</w:t>
+      </w:r>
+      <w:proofErr w:type="gramEnd"/>
+      <w:r>
+        <w:t xml:space="preserve"> in another sector.</w:t>
       </w:r>
     </w:p>
     <w:p>
@@ -567,16 +1833,16 @@
         <w:jc w:val="both"/>
       </w:pPr>
       <w:r>
-        <w:t xml:space="preserve">Note that the module will store the value of the threshold before the scan and </w:t>
-      </w:r>
-      <w:r>
-        <w:t>reapply</w:t>
-      </w:r>
-      <w:r>
-        <w:t xml:space="preserve"> the latter after the end of the operation.</w:t>
-      </w:r>
-      <w:r>
-        <w:t xml:space="preserve"> </w:t>
+        <w:t xml:space="preserve">Note that the module will store the value of the </w:t>
+      </w:r>
+      <w:r>
+        <w:t>l</w:t>
+      </w:r>
+      <w:r>
+        <w:t xml:space="preserve">atency </w:t>
+      </w:r>
+      <w:r>
+        <w:t xml:space="preserve">before the scan and reapply the latter after the end of the operation. </w:t>
       </w:r>
     </w:p>
     <w:p>
@@ -600,13 +1866,7 @@
         <w:jc w:val="both"/>
       </w:pPr>
       <w:r>
-        <w:t>A global error occurs if the VFAT2 is not present or running at the start of the scan. In that case, a single 32 bits word of value 0xFF000000 is s</w:t>
-      </w:r>
-      <w:r>
-        <w:t>tored in the FIFO.</w:t>
-      </w:r>
-      <w:r>
-        <w:t xml:space="preserve"> No other read operations of the FIFO should occur afterwards.</w:t>
+        <w:t>A global error occurs if the VFAT2 is not present or running at the start of the scan. In that case, a single 32 bits word of value 0xFF000000 is stored in the FIFO. No other read operations of the FIFO should occur afterwards.</w:t>
       </w:r>
     </w:p>
     <w:p>
@@ -614,22 +1874,27 @@
         <w:jc w:val="both"/>
       </w:pPr>
       <w:r>
-        <w:t>A local error occurs if one of the I2C operations used to change the threshold did not succeed. In that case, the value of the 24 LSBits</w:t>
-      </w:r>
-      <w:r>
-        <w:t xml:space="preserve"> of that particular point</w:t>
-      </w:r>
-      <w:r>
-        <w:t xml:space="preserve"> is 0xFFFFFF.</w:t>
-      </w:r>
-      <w:r>
-        <w:t xml:space="preserve">  Other data points </w:t>
-      </w:r>
-      <w:r>
-        <w:t>will still be saved</w:t>
-      </w:r>
-      <w:r>
-        <w:t xml:space="preserve"> and be present in the FIFO.</w:t>
+        <w:lastRenderedPageBreak/>
+        <w:t xml:space="preserve">A local error occurs if one of the I2C operations used to change the </w:t>
+      </w:r>
+      <w:r>
+        <w:t xml:space="preserve">latency </w:t>
+      </w:r>
+      <w:r>
+        <w:t xml:space="preserve">did not succeed. In that case, the value of the 24 </w:t>
+      </w:r>
+      <w:proofErr w:type="spellStart"/>
+      <w:r>
+        <w:t>LSBits</w:t>
+      </w:r>
+      <w:proofErr w:type="spellEnd"/>
+      <w:r>
+        <w:t xml:space="preserve"> of that particular point is 0xFFFFFF.  Other data points will still be saved and be present in the FIFO.</w:t>
+      </w:r>
+    </w:p>
+    <w:p>
+      <w:r>
+        <w:br w:type="page"/>
       </w:r>
     </w:p>
     <w:p>
@@ -639,10 +1904,7 @@
       </w:pPr>
       <w:r>
         <w:lastRenderedPageBreak/>
-        <w:t>Latency</w:t>
-      </w:r>
-      <w:r>
-        <w:t xml:space="preserve"> Scan</w:t>
+        <w:t>T1 Controller</w:t>
       </w:r>
     </w:p>
     <w:p>
@@ -650,61 +1912,32 @@
         <w:jc w:val="both"/>
       </w:pPr>
       <w:r>
-        <w:t xml:space="preserve">This module performs a </w:t>
-      </w:r>
-      <w:r>
-        <w:t>latency</w:t>
-      </w:r>
-      <w:r>
-        <w:t xml:space="preserve"> scan on a single VFAT2 by varying its </w:t>
-      </w:r>
-      <w:r>
-        <w:t>latency</w:t>
-      </w:r>
-      <w:r>
-        <w:t xml:space="preserve"> from a minimum value </w:t>
-      </w:r>
-      <w:r>
-        <w:rPr>
+        <w:t xml:space="preserve">This module </w:t>
+      </w:r>
+      <w:r>
+        <w:t xml:space="preserve">sends T1 commands to the VFAT2s according to different </w:t>
+      </w:r>
+      <w:r>
+        <w:t>operation</w:t>
+      </w:r>
+      <w:r>
+        <w:t xml:space="preserve"> modes</w:t>
+      </w:r>
+      <w:r>
+        <w:t xml:space="preserve"> defined by </w:t>
+      </w:r>
+      <w:proofErr w:type="spellStart"/>
+      <w:r>
+        <w:rPr>
+          <w:rFonts w:ascii="Courier New" w:hAnsi="Courier New" w:cs="Courier New"/>
           <w:i/>
-        </w:rPr>
-        <w:t>min_val</w:t>
-      </w:r>
-      <w:r>
-        <w:rPr>
-          <w:i/>
-        </w:rPr>
-        <w:t xml:space="preserve"> </w:t>
-      </w:r>
-      <w:r>
-        <w:t xml:space="preserve">to a maximum value </w:t>
-      </w:r>
-      <w:r>
-        <w:rPr>
-          <w:i/>
-        </w:rPr>
-        <w:t>max_val</w:t>
-      </w:r>
-      <w:r>
-        <w:t xml:space="preserve"> by steps of </w:t>
-      </w:r>
-      <w:r>
-        <w:rPr>
-          <w:i/>
-        </w:rPr>
-        <w:t>steps</w:t>
-      </w:r>
-      <w:r>
-        <w:t xml:space="preserve"> and by counting the number of events where the SBits are fired in a set of </w:t>
-      </w:r>
-      <w:r>
-        <w:rPr>
-          <w:i/>
-        </w:rPr>
-        <w:t>N</w:t>
-      </w:r>
-      <w:r>
-        <w:t xml:space="preserve"> events.</w:t>
+          <w:color w:val="4F81BD" w:themeColor="accent1"/>
+        </w:rPr>
+        <w:t>op_mode</w:t>
+      </w:r>
+      <w:proofErr w:type="spellEnd"/>
+      <w:r>
+        <w:t>.</w:t>
       </w:r>
     </w:p>
     <w:p>
@@ -719,14 +1952,25 @@
       <w:pPr>
         <w:jc w:val="both"/>
       </w:pPr>
-      <w:r>
-        <w:t xml:space="preserve">OptoHybrid Wishbone address: 0b </w:t>
-      </w:r>
-      <w:r>
-        <w:t>0010</w:t>
-      </w:r>
-      <w:r>
-        <w:t xml:space="preserve"> 0000 0000 000X XXXX 0000 0YYYY</w:t>
+      <w:proofErr w:type="spellStart"/>
+      <w:r>
+        <w:t>OptoHybrid</w:t>
+      </w:r>
+      <w:proofErr w:type="spellEnd"/>
+      <w:r>
+        <w:t xml:space="preserve"> Wishbone address: 0b </w:t>
+      </w:r>
+      <w:r>
+        <w:t>0011</w:t>
+      </w:r>
+      <w:r>
+        <w:t xml:space="preserve"> 0000 0000 000</w:t>
+      </w:r>
+      <w:r>
+        <w:t>0 0000</w:t>
+      </w:r>
+      <w:r>
+        <w:t xml:space="preserve"> 0000 0YYYY</w:t>
       </w:r>
     </w:p>
     <w:tbl>
@@ -736,9 +1980,9 @@
         <w:tblLook w:val="04A0" w:firstRow="1" w:lastRow="0" w:firstColumn="1" w:lastColumn="0" w:noHBand="0" w:noVBand="1"/>
       </w:tblPr>
       <w:tblGrid>
-        <w:gridCol w:w="1242"/>
-        <w:gridCol w:w="1418"/>
-        <w:gridCol w:w="6582"/>
+        <w:gridCol w:w="1273"/>
+        <w:gridCol w:w="1414"/>
+        <w:gridCol w:w="6555"/>
       </w:tblGrid>
       <w:tr>
         <w:trPr>
@@ -747,7 +1991,7 @@
         <w:tc>
           <w:tcPr>
             <w:cnfStyle w:val="001000000000" w:firstRow="0" w:lastRow="0" w:firstColumn="1" w:lastColumn="0" w:oddVBand="0" w:evenVBand="0" w:oddHBand="0" w:evenHBand="0" w:firstRowFirstColumn="0" w:firstRowLastColumn="0" w:lastRowFirstColumn="0" w:lastRowLastColumn="0"/>
-            <w:tcW w:w="1242" w:type="dxa"/>
+            <w:tcW w:w="1273" w:type="dxa"/>
           </w:tcPr>
           <w:p>
             <w:pPr>
@@ -760,7 +2004,7 @@
         </w:tc>
         <w:tc>
           <w:tcPr>
-            <w:tcW w:w="1418" w:type="dxa"/>
+            <w:tcW w:w="1414" w:type="dxa"/>
           </w:tcPr>
           <w:p>
             <w:pPr>
@@ -774,7 +2018,7 @@
         </w:tc>
         <w:tc>
           <w:tcPr>
-            <w:tcW w:w="6582" w:type="dxa"/>
+            <w:tcW w:w="6555" w:type="dxa"/>
           </w:tcPr>
           <w:p>
             <w:pPr>
@@ -794,48 +2038,23 @@
         <w:tc>
           <w:tcPr>
             <w:cnfStyle w:val="001000000000" w:firstRow="0" w:lastRow="0" w:firstColumn="1" w:lastColumn="0" w:oddVBand="0" w:evenVBand="0" w:oddHBand="0" w:evenHBand="0" w:firstRowFirstColumn="0" w:firstRowLastColumn="0" w:lastRowFirstColumn="0" w:lastRowLastColumn="0"/>
-            <w:tcW w:w="1242" w:type="dxa"/>
-          </w:tcPr>
-          <w:p>
-            <w:pPr>
-              <w:jc w:val="both"/>
-            </w:pPr>
-            <w:r>
-              <w:t>0</w:t>
-            </w:r>
-          </w:p>
-        </w:tc>
-        <w:tc>
-          <w:tcPr>
-            <w:tcW w:w="1418" w:type="dxa"/>
-          </w:tcPr>
-          <w:p>
-            <w:pPr>
-              <w:jc w:val="both"/>
-              <w:cnfStyle w:val="000000100000" w:firstRow="0" w:lastRow="0" w:firstColumn="0" w:lastColumn="0" w:oddVBand="0" w:evenVBand="0" w:oddHBand="1" w:evenHBand="0" w:firstRowFirstColumn="0" w:firstRowLastColumn="0" w:lastRowFirstColumn="0" w:lastRowLastColumn="0"/>
-            </w:pPr>
-            <w:r>
-              <w:t>Write only</w:t>
-            </w:r>
-          </w:p>
-        </w:tc>
-        <w:tc>
-          <w:tcPr>
-            <w:tcW w:w="6582" w:type="dxa"/>
-          </w:tcPr>
-          <w:p>
-            <w:pPr>
-              <w:jc w:val="both"/>
-              <w:cnfStyle w:val="000000100000" w:firstRow="0" w:lastRow="0" w:firstColumn="0" w:lastColumn="0" w:oddVBand="0" w:evenVBand="0" w:oddHBand="1" w:evenHBand="0" w:firstRowFirstColumn="0" w:firstRowLastColumn="0" w:lastRowFirstColumn="0" w:lastRowLastColumn="0"/>
-            </w:pPr>
-            <w:r>
-              <w:t xml:space="preserve">Start a </w:t>
-            </w:r>
-            <w:r>
-              <w:t>latency</w:t>
-            </w:r>
-            <w:r>
-              <w:t xml:space="preserve"> scan on the VFAT2 addressed using the X parameter (ID of the VFAT2 encoded on 5 bits). This will also empty the FIFO holding the data of the previous scan.</w:t>
+            <w:tcW w:w="9242" w:type="dxa"/>
+            <w:gridSpan w:val="3"/>
+          </w:tcPr>
+          <w:p>
+            <w:pPr>
+              <w:jc w:val="both"/>
+              <w:rPr>
+                <w:b w:val="0"/>
+                <w:color w:val="4BACC6" w:themeColor="accent5"/>
+              </w:rPr>
+            </w:pPr>
+            <w:r>
+              <w:rPr>
+                <w:b w:val="0"/>
+                <w:color w:val="4BACC6" w:themeColor="accent5"/>
+              </w:rPr>
+              <w:t>Control</w:t>
             </w:r>
           </w:p>
         </w:tc>
@@ -844,20 +2063,20 @@
         <w:tc>
           <w:tcPr>
             <w:cnfStyle w:val="001000000000" w:firstRow="0" w:lastRow="0" w:firstColumn="1" w:lastColumn="0" w:oddVBand="0" w:evenVBand="0" w:oddHBand="0" w:evenHBand="0" w:firstRowFirstColumn="0" w:firstRowLastColumn="0" w:lastRowFirstColumn="0" w:lastRowLastColumn="0"/>
-            <w:tcW w:w="1242" w:type="dxa"/>
-          </w:tcPr>
-          <w:p>
-            <w:pPr>
-              <w:jc w:val="both"/>
-            </w:pPr>
-            <w:r>
-              <w:t>1</w:t>
-            </w:r>
-          </w:p>
-        </w:tc>
-        <w:tc>
-          <w:tcPr>
-            <w:tcW w:w="1418" w:type="dxa"/>
+            <w:tcW w:w="1273" w:type="dxa"/>
+          </w:tcPr>
+          <w:p>
+            <w:pPr>
+              <w:jc w:val="both"/>
+            </w:pPr>
+            <w:r>
+              <w:t>0</w:t>
+            </w:r>
+          </w:p>
+        </w:tc>
+        <w:tc>
+          <w:tcPr>
+            <w:tcW w:w="1414" w:type="dxa"/>
           </w:tcPr>
           <w:p>
             <w:pPr>
@@ -871,21 +2090,27 @@
         </w:tc>
         <w:tc>
           <w:tcPr>
-            <w:tcW w:w="6582" w:type="dxa"/>
+            <w:tcW w:w="6555" w:type="dxa"/>
           </w:tcPr>
           <w:p>
             <w:pPr>
               <w:jc w:val="both"/>
               <w:cnfStyle w:val="000000000000" w:firstRow="0" w:lastRow="0" w:firstColumn="0" w:lastColumn="0" w:oddVBand="0" w:evenVBand="0" w:oddHBand="0" w:evenHBand="0" w:firstRowFirstColumn="0" w:firstRowLastColumn="0" w:lastRowFirstColumn="0" w:lastRowLastColumn="0"/>
-              <w:rPr>
-                <w:i/>
-              </w:rPr>
-            </w:pPr>
-            <w:r>
-              <w:rPr>
-                <w:i/>
-              </w:rPr>
-              <w:t>min_val</w:t>
+            </w:pPr>
+            <w:r>
+              <w:t>Enable</w:t>
+            </w:r>
+            <w:r>
+              <w:t xml:space="preserve"> (1)</w:t>
+            </w:r>
+            <w:r>
+              <w:t xml:space="preserve"> / disable</w:t>
+            </w:r>
+            <w:r>
+              <w:t xml:space="preserve"> (0)</w:t>
+            </w:r>
+            <w:r>
+              <w:t xml:space="preserve"> the module.</w:t>
             </w:r>
           </w:p>
         </w:tc>
@@ -897,20 +2122,20 @@
         <w:tc>
           <w:tcPr>
             <w:cnfStyle w:val="001000000000" w:firstRow="0" w:lastRow="0" w:firstColumn="1" w:lastColumn="0" w:oddVBand="0" w:evenVBand="0" w:oddHBand="0" w:evenHBand="0" w:firstRowFirstColumn="0" w:firstRowLastColumn="0" w:lastRowFirstColumn="0" w:lastRowLastColumn="0"/>
-            <w:tcW w:w="1242" w:type="dxa"/>
-          </w:tcPr>
-          <w:p>
-            <w:pPr>
-              <w:jc w:val="both"/>
-            </w:pPr>
-            <w:r>
-              <w:t>2</w:t>
-            </w:r>
-          </w:p>
-        </w:tc>
-        <w:tc>
-          <w:tcPr>
-            <w:tcW w:w="1418" w:type="dxa"/>
+            <w:tcW w:w="1273" w:type="dxa"/>
+          </w:tcPr>
+          <w:p>
+            <w:pPr>
+              <w:jc w:val="both"/>
+            </w:pPr>
+            <w:r>
+              <w:t>1</w:t>
+            </w:r>
+          </w:p>
+        </w:tc>
+        <w:tc>
+          <w:tcPr>
+            <w:tcW w:w="1414" w:type="dxa"/>
           </w:tcPr>
           <w:p>
             <w:pPr>
@@ -924,21 +2149,51 @@
         </w:tc>
         <w:tc>
           <w:tcPr>
-            <w:tcW w:w="6582" w:type="dxa"/>
+            <w:tcW w:w="6555" w:type="dxa"/>
           </w:tcPr>
           <w:p>
             <w:pPr>
               <w:jc w:val="both"/>
               <w:cnfStyle w:val="000000100000" w:firstRow="0" w:lastRow="0" w:firstColumn="0" w:lastColumn="0" w:oddVBand="0" w:evenVBand="0" w:oddHBand="1" w:evenHBand="0" w:firstRowFirstColumn="0" w:firstRowLastColumn="0" w:lastRowFirstColumn="0" w:lastRowLastColumn="0"/>
               <w:rPr>
+                <w:rFonts w:ascii="Courier New" w:hAnsi="Courier New" w:cs="Courier New"/>
                 <w:i/>
               </w:rPr>
             </w:pPr>
-            <w:r>
-              <w:rPr>
+            <w:proofErr w:type="spellStart"/>
+            <w:r>
+              <w:rPr>
+                <w:rFonts w:ascii="Courier New" w:hAnsi="Courier New" w:cs="Courier New"/>
                 <w:i/>
               </w:rPr>
-              <w:t>max_val</w:t>
+              <w:t>o</w:t>
+            </w:r>
+            <w:r>
+              <w:rPr>
+                <w:rFonts w:ascii="Courier New" w:hAnsi="Courier New" w:cs="Courier New"/>
+                <w:i/>
+              </w:rPr>
+              <w:t>p_mode</w:t>
+            </w:r>
+            <w:proofErr w:type="spellEnd"/>
+            <w:r>
+              <w:rPr>
+                <w:rFonts w:ascii="Courier New" w:hAnsi="Courier New" w:cs="Courier New"/>
+                <w:i/>
+              </w:rPr>
+              <w:t xml:space="preserve">  </w:t>
+            </w:r>
+            <w:r>
+              <w:rPr>
+                <w:rFonts w:ascii="Courier New" w:hAnsi="Courier New" w:cs="Courier New"/>
+              </w:rPr>
+              <w:t>- 2</w:t>
+            </w:r>
+            <w:r>
+              <w:rPr>
+                <w:rFonts w:ascii="Courier New" w:hAnsi="Courier New" w:cs="Courier New"/>
+              </w:rPr>
+              <w:t xml:space="preserve"> bits  - {0, 1, 2}</w:t>
             </w:r>
           </w:p>
         </w:tc>
@@ -947,48 +2202,25 @@
         <w:tc>
           <w:tcPr>
             <w:cnfStyle w:val="001000000000" w:firstRow="0" w:lastRow="0" w:firstColumn="1" w:lastColumn="0" w:oddVBand="0" w:evenVBand="0" w:oddHBand="0" w:evenHBand="0" w:firstRowFirstColumn="0" w:firstRowLastColumn="0" w:lastRowFirstColumn="0" w:lastRowLastColumn="0"/>
-            <w:tcW w:w="1242" w:type="dxa"/>
-          </w:tcPr>
-          <w:p>
-            <w:pPr>
-              <w:jc w:val="both"/>
-            </w:pPr>
-            <w:r>
-              <w:t>3</w:t>
-            </w:r>
-          </w:p>
-        </w:tc>
-        <w:tc>
-          <w:tcPr>
-            <w:tcW w:w="1418" w:type="dxa"/>
-          </w:tcPr>
-          <w:p>
-            <w:pPr>
-              <w:jc w:val="both"/>
-              <w:cnfStyle w:val="000000000000" w:firstRow="0" w:lastRow="0" w:firstColumn="0" w:lastColumn="0" w:oddVBand="0" w:evenVBand="0" w:oddHBand="0" w:evenHBand="0" w:firstRowFirstColumn="0" w:firstRowLastColumn="0" w:lastRowFirstColumn="0" w:lastRowLastColumn="0"/>
-            </w:pPr>
-            <w:r>
-              <w:t>Read / write</w:t>
-            </w:r>
-          </w:p>
-        </w:tc>
-        <w:tc>
-          <w:tcPr>
-            <w:tcW w:w="6582" w:type="dxa"/>
-          </w:tcPr>
-          <w:p>
-            <w:pPr>
-              <w:jc w:val="both"/>
-              <w:cnfStyle w:val="000000000000" w:firstRow="0" w:lastRow="0" w:firstColumn="0" w:lastColumn="0" w:oddVBand="0" w:evenVBand="0" w:oddHBand="0" w:evenHBand="0" w:firstRowFirstColumn="0" w:firstRowLastColumn="0" w:lastRowFirstColumn="0" w:lastRowLastColumn="0"/>
-              <w:rPr>
+            <w:tcW w:w="9242" w:type="dxa"/>
+            <w:gridSpan w:val="3"/>
+          </w:tcPr>
+          <w:p>
+            <w:pPr>
+              <w:jc w:val="both"/>
+              <w:rPr>
+                <w:rFonts w:ascii="Courier New" w:hAnsi="Courier New" w:cs="Courier New"/>
+                <w:b w:val="0"/>
                 <w:i/>
-              </w:rPr>
-            </w:pPr>
-            <w:r>
-              <w:rPr>
-                <w:i/>
-              </w:rPr>
-              <w:t>steps</w:t>
+                <w:color w:val="4BACC6" w:themeColor="accent5"/>
+              </w:rPr>
+            </w:pPr>
+            <w:r>
+              <w:rPr>
+                <w:b w:val="0"/>
+                <w:color w:val="4BACC6" w:themeColor="accent5"/>
+              </w:rPr>
+              <w:t>Mode 0 &amp; 1 parameters</w:t>
             </w:r>
           </w:p>
         </w:tc>
@@ -1000,20 +2232,20 @@
         <w:tc>
           <w:tcPr>
             <w:cnfStyle w:val="001000000000" w:firstRow="0" w:lastRow="0" w:firstColumn="1" w:lastColumn="0" w:oddVBand="0" w:evenVBand="0" w:oddHBand="0" w:evenHBand="0" w:firstRowFirstColumn="0" w:firstRowLastColumn="0" w:lastRowFirstColumn="0" w:lastRowLastColumn="0"/>
-            <w:tcW w:w="1242" w:type="dxa"/>
-          </w:tcPr>
-          <w:p>
-            <w:pPr>
-              <w:jc w:val="both"/>
-            </w:pPr>
-            <w:r>
-              <w:t>4</w:t>
-            </w:r>
-          </w:p>
-        </w:tc>
-        <w:tc>
-          <w:tcPr>
-            <w:tcW w:w="1418" w:type="dxa"/>
+            <w:tcW w:w="1273" w:type="dxa"/>
+          </w:tcPr>
+          <w:p>
+            <w:pPr>
+              <w:jc w:val="both"/>
+            </w:pPr>
+            <w:r>
+              <w:t>2</w:t>
+            </w:r>
+          </w:p>
+        </w:tc>
+        <w:tc>
+          <w:tcPr>
+            <w:tcW w:w="1414" w:type="dxa"/>
           </w:tcPr>
           <w:p>
             <w:pPr>
@@ -1027,21 +2259,71 @@
         </w:tc>
         <w:tc>
           <w:tcPr>
-            <w:tcW w:w="6582" w:type="dxa"/>
-          </w:tcPr>
-          <w:p>
-            <w:pPr>
-              <w:jc w:val="both"/>
+            <w:tcW w:w="6555" w:type="dxa"/>
+          </w:tcPr>
+          <w:p>
+            <w:pPr>
               <w:cnfStyle w:val="000000100000" w:firstRow="0" w:lastRow="0" w:firstColumn="0" w:lastColumn="0" w:oddVBand="0" w:evenVBand="0" w:oddHBand="1" w:evenHBand="0" w:firstRowFirstColumn="0" w:firstRowLastColumn="0" w:lastRowFirstColumn="0" w:lastRowLastColumn="0"/>
               <w:rPr>
+                <w:rFonts w:ascii="Courier New" w:hAnsi="Courier New" w:cs="Courier New"/>
+              </w:rPr>
+            </w:pPr>
+            <w:r>
+              <w:rPr>
+                <w:rFonts w:ascii="Courier New" w:hAnsi="Courier New" w:cs="Courier New"/>
                 <w:i/>
               </w:rPr>
-            </w:pPr>
-            <w:r>
-              <w:rPr>
-                <w:i/>
-              </w:rPr>
-              <w:t>N</w:t>
+              <w:t>type</w:t>
+            </w:r>
+            <w:r>
+              <w:rPr>
+                <w:rFonts w:ascii="Courier New" w:hAnsi="Courier New" w:cs="Courier New"/>
+              </w:rPr>
+              <w:t> </w:t>
+            </w:r>
+            <w:r>
+              <w:rPr>
+                <w:rFonts w:ascii="Courier New" w:hAnsi="Courier New" w:cs="Courier New"/>
+              </w:rPr>
+              <w:t xml:space="preserve">    - 2 bits  - </w:t>
+            </w:r>
+            <w:r>
+              <w:rPr>
+                <w:rFonts w:ascii="Courier New" w:hAnsi="Courier New" w:cs="Courier New"/>
+              </w:rPr>
+              <w:t>{0, 1, 2, 3}</w:t>
+            </w:r>
+            <w:r>
+              <w:rPr>
+                <w:rFonts w:ascii="Courier New" w:hAnsi="Courier New" w:cs="Courier New"/>
+              </w:rPr>
+              <w:br/>
+            </w:r>
+            <w:r>
+              <w:rPr>
+                <w:rFonts w:ascii="Courier New" w:hAnsi="Courier New" w:cs="Courier New"/>
+              </w:rPr>
+              <w:t xml:space="preserve">0 = LV1A - 1 = </w:t>
+            </w:r>
+            <w:proofErr w:type="spellStart"/>
+            <w:r>
+              <w:rPr>
+                <w:rFonts w:ascii="Courier New" w:hAnsi="Courier New" w:cs="Courier New"/>
+              </w:rPr>
+              <w:t>Calpulse</w:t>
+            </w:r>
+            <w:proofErr w:type="spellEnd"/>
+            <w:r>
+              <w:rPr>
+                <w:rFonts w:ascii="Courier New" w:hAnsi="Courier New" w:cs="Courier New"/>
+              </w:rPr>
+              <w:t xml:space="preserve"> - 2 = Resync - </w:t>
+            </w:r>
+            <w:r>
+              <w:rPr>
+                <w:rFonts w:ascii="Courier New" w:hAnsi="Courier New" w:cs="Courier New"/>
+              </w:rPr>
+              <w:t>3 = BC0</w:t>
             </w:r>
           </w:p>
         </w:tc>
@@ -1050,20 +2332,20 @@
         <w:tc>
           <w:tcPr>
             <w:cnfStyle w:val="001000000000" w:firstRow="0" w:lastRow="0" w:firstColumn="1" w:lastColumn="0" w:oddVBand="0" w:evenVBand="0" w:oddHBand="0" w:evenHBand="0" w:firstRowFirstColumn="0" w:firstRowLastColumn="0" w:lastRowFirstColumn="0" w:lastRowLastColumn="0"/>
-            <w:tcW w:w="1242" w:type="dxa"/>
-          </w:tcPr>
-          <w:p>
-            <w:pPr>
-              <w:jc w:val="both"/>
-            </w:pPr>
-            <w:r>
-              <w:t>5</w:t>
-            </w:r>
-          </w:p>
-        </w:tc>
-        <w:tc>
-          <w:tcPr>
-            <w:tcW w:w="1418" w:type="dxa"/>
+            <w:tcW w:w="1273" w:type="dxa"/>
+          </w:tcPr>
+          <w:p>
+            <w:pPr>
+              <w:jc w:val="both"/>
+            </w:pPr>
+            <w:r>
+              <w:t>3</w:t>
+            </w:r>
+          </w:p>
+        </w:tc>
+        <w:tc>
+          <w:tcPr>
+            <w:tcW w:w="1414" w:type="dxa"/>
           </w:tcPr>
           <w:p>
             <w:pPr>
@@ -1071,54 +2353,65 @@
               <w:cnfStyle w:val="000000000000" w:firstRow="0" w:lastRow="0" w:firstColumn="0" w:lastColumn="0" w:oddVBand="0" w:evenVBand="0" w:oddHBand="0" w:evenHBand="0" w:firstRowFirstColumn="0" w:firstRowLastColumn="0" w:lastRowFirstColumn="0" w:lastRowLastColumn="0"/>
             </w:pPr>
             <w:r>
-              <w:t>Read only</w:t>
-            </w:r>
-          </w:p>
-        </w:tc>
-        <w:tc>
-          <w:tcPr>
-            <w:tcW w:w="6582" w:type="dxa"/>
-          </w:tcPr>
-          <w:p>
-            <w:pPr>
-              <w:jc w:val="both"/>
+              <w:t>Read / write</w:t>
+            </w:r>
+          </w:p>
+        </w:tc>
+        <w:tc>
+          <w:tcPr>
+            <w:tcW w:w="6555" w:type="dxa"/>
+          </w:tcPr>
+          <w:p>
+            <w:pPr>
               <w:cnfStyle w:val="000000000000" w:firstRow="0" w:lastRow="0" w:firstColumn="0" w:lastColumn="0" w:oddVBand="0" w:evenVBand="0" w:oddHBand="0" w:evenHBand="0" w:firstRowFirstColumn="0" w:firstRowLastColumn="0" w:lastRowFirstColumn="0" w:lastRowLastColumn="0"/>
-            </w:pPr>
-            <w:r>
-              <w:t>FIFO holding the results of the scan. This register will return the data points collected by the scan using the following data format:</w:t>
-            </w:r>
-          </w:p>
-          <w:p>
-            <w:pPr>
-              <w:jc w:val="both"/>
-              <w:cnfStyle w:val="000000000000" w:firstRow="0" w:lastRow="0" w:firstColumn="0" w:lastColumn="0" w:oddVBand="0" w:evenVBand="0" w:oddHBand="0" w:evenHBand="0" w:firstRowFirstColumn="0" w:firstRowLastColumn="0" w:lastRowFirstColumn="0" w:lastRowLastColumn="0"/>
-            </w:pPr>
-            <w:r>
-              <w:t xml:space="preserve">8 MSBits hold the </w:t>
-            </w:r>
-            <w:r>
-              <w:t>latency</w:t>
-            </w:r>
-            <w:r>
-              <w:t xml:space="preserve"> value of the point</w:t>
-            </w:r>
-          </w:p>
-          <w:p>
-            <w:pPr>
-              <w:jc w:val="both"/>
-              <w:cnfStyle w:val="000000000000" w:firstRow="0" w:lastRow="0" w:firstColumn="0" w:lastColumn="0" w:oddVBand="0" w:evenVBand="0" w:oddHBand="0" w:evenHBand="0" w:firstRowFirstColumn="0" w:firstRowLastColumn="0" w:lastRowFirstColumn="0" w:lastRowLastColumn="0"/>
-            </w:pPr>
-            <w:r>
-              <w:t xml:space="preserve">24 LSBits hold the number of events that have fired </w:t>
-            </w:r>
-          </w:p>
-          <w:p>
-            <w:pPr>
-              <w:jc w:val="both"/>
-              <w:cnfStyle w:val="000000000000" w:firstRow="0" w:lastRow="0" w:firstColumn="0" w:lastColumn="0" w:oddVBand="0" w:evenVBand="0" w:oddHBand="0" w:evenHBand="0" w:firstRowFirstColumn="0" w:firstRowLastColumn="0" w:lastRowFirstColumn="0" w:lastRowLastColumn="0"/>
-            </w:pPr>
-            <w:r>
-              <w:t>If no data is present, an error is returned.</w:t>
+              <w:rPr>
+                <w:rFonts w:ascii="Courier New" w:hAnsi="Courier New" w:cs="Courier New"/>
+              </w:rPr>
+            </w:pPr>
+            <w:r>
+              <w:rPr>
+                <w:rFonts w:ascii="Courier New" w:hAnsi="Courier New" w:cs="Courier New"/>
+                <w:i/>
+              </w:rPr>
+              <w:t>N</w:t>
+            </w:r>
+            <w:r>
+              <w:rPr>
+                <w:rFonts w:ascii="Courier New" w:hAnsi="Courier New" w:cs="Courier New"/>
+                <w:i/>
+              </w:rPr>
+              <w:t xml:space="preserve">        - </w:t>
+            </w:r>
+            <w:r>
+              <w:rPr>
+                <w:rFonts w:ascii="Courier New" w:hAnsi="Courier New" w:cs="Courier New"/>
+              </w:rPr>
+              <w:t xml:space="preserve">32 bits </w:t>
+            </w:r>
+            <w:r>
+              <w:rPr>
+                <w:rFonts w:ascii="Courier New" w:hAnsi="Courier New" w:cs="Courier New"/>
+              </w:rPr>
+              <w:t>–</w:t>
+            </w:r>
+            <w:r>
+              <w:rPr>
+                <w:rFonts w:ascii="Courier New" w:hAnsi="Courier New" w:cs="Courier New"/>
+              </w:rPr>
+              <w:t xml:space="preserve"> </w:t>
+            </w:r>
+            <w:r>
+              <w:rPr>
+                <w:rFonts w:ascii="Courier New" w:hAnsi="Courier New" w:cs="Courier New"/>
+              </w:rPr>
+              <w:t>[0, 0xFFFFFFFF]</w:t>
+            </w:r>
+            <w:r>
+              <w:rPr>
+                <w:rFonts w:ascii="Courier New" w:hAnsi="Courier New" w:cs="Courier New"/>
+              </w:rPr>
+              <w:br/>
+              <w:t>0 = infinite</w:t>
             </w:r>
           </w:p>
         </w:tc>
@@ -1130,20 +2423,20 @@
         <w:tc>
           <w:tcPr>
             <w:cnfStyle w:val="001000000000" w:firstRow="0" w:lastRow="0" w:firstColumn="1" w:lastColumn="0" w:oddVBand="0" w:evenVBand="0" w:oddHBand="0" w:evenHBand="0" w:firstRowFirstColumn="0" w:firstRowLastColumn="0" w:lastRowFirstColumn="0" w:lastRowLastColumn="0"/>
-            <w:tcW w:w="1242" w:type="dxa"/>
-          </w:tcPr>
-          <w:p>
-            <w:pPr>
-              <w:jc w:val="both"/>
-            </w:pPr>
-            <w:r>
-              <w:t>6</w:t>
-            </w:r>
-          </w:p>
-        </w:tc>
-        <w:tc>
-          <w:tcPr>
-            <w:tcW w:w="1418" w:type="dxa"/>
+            <w:tcW w:w="1273" w:type="dxa"/>
+          </w:tcPr>
+          <w:p>
+            <w:pPr>
+              <w:jc w:val="both"/>
+            </w:pPr>
+            <w:r>
+              <w:t>4</w:t>
+            </w:r>
+          </w:p>
+        </w:tc>
+        <w:tc>
+          <w:tcPr>
+            <w:tcW w:w="1414" w:type="dxa"/>
           </w:tcPr>
           <w:p>
             <w:pPr>
@@ -1151,13 +2444,500 @@
               <w:cnfStyle w:val="000000100000" w:firstRow="0" w:lastRow="0" w:firstColumn="0" w:lastColumn="0" w:oddVBand="0" w:evenVBand="0" w:oddHBand="1" w:evenHBand="0" w:firstRowFirstColumn="0" w:firstRowLastColumn="0" w:lastRowFirstColumn="0" w:lastRowLastColumn="0"/>
             </w:pPr>
             <w:r>
+              <w:t>Read / write</w:t>
+            </w:r>
+          </w:p>
+        </w:tc>
+        <w:tc>
+          <w:tcPr>
+            <w:tcW w:w="6555" w:type="dxa"/>
+          </w:tcPr>
+          <w:p>
+            <w:pPr>
+              <w:jc w:val="both"/>
+              <w:cnfStyle w:val="000000100000" w:firstRow="0" w:lastRow="0" w:firstColumn="0" w:lastColumn="0" w:oddVBand="0" w:evenVBand="0" w:oddHBand="1" w:evenHBand="0" w:firstRowFirstColumn="0" w:firstRowLastColumn="0" w:lastRowFirstColumn="0" w:lastRowLastColumn="0"/>
+              <w:rPr>
+                <w:rFonts w:ascii="Courier New" w:hAnsi="Courier New" w:cs="Courier New"/>
+              </w:rPr>
+            </w:pPr>
+            <w:r>
+              <w:rPr>
+                <w:rFonts w:ascii="Courier New" w:hAnsi="Courier New" w:cs="Courier New"/>
+                <w:i/>
+              </w:rPr>
+              <w:t>interval</w:t>
+            </w:r>
+            <w:r>
+              <w:rPr>
+                <w:rFonts w:ascii="Courier New" w:hAnsi="Courier New" w:cs="Courier New"/>
+                <w:i/>
+              </w:rPr>
+              <w:t xml:space="preserve"> </w:t>
+            </w:r>
+            <w:r>
+              <w:rPr>
+                <w:rFonts w:ascii="Courier New" w:hAnsi="Courier New" w:cs="Courier New"/>
+              </w:rPr>
+              <w:t>– 32 bits – [4, 0xFFFFFFFF]</w:t>
+            </w:r>
+          </w:p>
+        </w:tc>
+      </w:tr>
+      <w:tr>
+        <w:tc>
+          <w:tcPr>
+            <w:cnfStyle w:val="001000000000" w:firstRow="0" w:lastRow="0" w:firstColumn="1" w:lastColumn="0" w:oddVBand="0" w:evenVBand="0" w:oddHBand="0" w:evenHBand="0" w:firstRowFirstColumn="0" w:firstRowLastColumn="0" w:lastRowFirstColumn="0" w:lastRowLastColumn="0"/>
+            <w:tcW w:w="1273" w:type="dxa"/>
+          </w:tcPr>
+          <w:p>
+            <w:pPr>
+              <w:jc w:val="both"/>
+            </w:pPr>
+            <w:r>
+              <w:t>5</w:t>
+            </w:r>
+          </w:p>
+        </w:tc>
+        <w:tc>
+          <w:tcPr>
+            <w:tcW w:w="1414" w:type="dxa"/>
+          </w:tcPr>
+          <w:p>
+            <w:pPr>
+              <w:jc w:val="both"/>
+              <w:cnfStyle w:val="000000000000" w:firstRow="0" w:lastRow="0" w:firstColumn="0" w:lastColumn="0" w:oddVBand="0" w:evenVBand="0" w:oddHBand="0" w:evenHBand="0" w:firstRowFirstColumn="0" w:firstRowLastColumn="0" w:lastRowFirstColumn="0" w:lastRowLastColumn="0"/>
+            </w:pPr>
+            <w:r>
+              <w:t>Read / write</w:t>
+            </w:r>
+          </w:p>
+        </w:tc>
+        <w:tc>
+          <w:tcPr>
+            <w:tcW w:w="6555" w:type="dxa"/>
+          </w:tcPr>
+          <w:p>
+            <w:pPr>
+              <w:jc w:val="both"/>
+              <w:cnfStyle w:val="000000000000" w:firstRow="0" w:lastRow="0" w:firstColumn="0" w:lastColumn="0" w:oddVBand="0" w:evenVBand="0" w:oddHBand="0" w:evenHBand="0" w:firstRowFirstColumn="0" w:firstRowLastColumn="0" w:lastRowFirstColumn="0" w:lastRowLastColumn="0"/>
+              <w:rPr>
+                <w:rFonts w:ascii="Courier New" w:hAnsi="Courier New" w:cs="Courier New"/>
+              </w:rPr>
+            </w:pPr>
+            <w:r>
+              <w:rPr>
+                <w:rFonts w:ascii="Courier New" w:hAnsi="Courier New" w:cs="Courier New"/>
+                <w:i/>
+              </w:rPr>
+              <w:t>D</w:t>
+            </w:r>
+            <w:r>
+              <w:rPr>
+                <w:rFonts w:ascii="Courier New" w:hAnsi="Courier New" w:cs="Courier New"/>
+                <w:i/>
+              </w:rPr>
+              <w:t>elay</w:t>
+            </w:r>
+            <w:r>
+              <w:rPr>
+                <w:rFonts w:ascii="Courier New" w:hAnsi="Courier New" w:cs="Courier New"/>
+                <w:i/>
+              </w:rPr>
+              <w:t xml:space="preserve">    </w:t>
+            </w:r>
+            <w:r>
+              <w:rPr>
+                <w:rFonts w:ascii="Courier New" w:hAnsi="Courier New" w:cs="Courier New"/>
+              </w:rPr>
+              <w:t>- 32 bits – [</w:t>
+            </w:r>
+            <w:r>
+              <w:rPr>
+                <w:rFonts w:ascii="Courier New" w:hAnsi="Courier New" w:cs="Courier New"/>
+                <w:i/>
+              </w:rPr>
+              <w:t>interval + 4</w:t>
+            </w:r>
+            <w:r>
+              <w:rPr>
+                <w:rFonts w:ascii="Courier New" w:hAnsi="Courier New" w:cs="Courier New"/>
+              </w:rPr>
+              <w:t>, 0xFFFFFFFF]</w:t>
+            </w:r>
+          </w:p>
+        </w:tc>
+      </w:tr>
+      <w:tr>
+        <w:trPr>
+          <w:cnfStyle w:val="000000100000" w:firstRow="0" w:lastRow="0" w:firstColumn="0" w:lastColumn="0" w:oddVBand="0" w:evenVBand="0" w:oddHBand="1" w:evenHBand="0" w:firstRowFirstColumn="0" w:firstRowLastColumn="0" w:lastRowFirstColumn="0" w:lastRowLastColumn="0"/>
+        </w:trPr>
+        <w:tc>
+          <w:tcPr>
+            <w:cnfStyle w:val="001000000000" w:firstRow="0" w:lastRow="0" w:firstColumn="1" w:lastColumn="0" w:oddVBand="0" w:evenVBand="0" w:oddHBand="0" w:evenHBand="0" w:firstRowFirstColumn="0" w:firstRowLastColumn="0" w:lastRowFirstColumn="0" w:lastRowLastColumn="0"/>
+            <w:tcW w:w="9242" w:type="dxa"/>
+            <w:gridSpan w:val="3"/>
+          </w:tcPr>
+          <w:p>
+            <w:pPr>
+              <w:jc w:val="both"/>
+              <w:rPr>
+                <w:rFonts w:ascii="Courier New" w:hAnsi="Courier New" w:cs="Courier New"/>
+                <w:b w:val="0"/>
+                <w:i/>
+                <w:color w:val="4BACC6" w:themeColor="accent5"/>
+              </w:rPr>
+            </w:pPr>
+            <w:r>
+              <w:rPr>
+                <w:b w:val="0"/>
+                <w:color w:val="4BACC6" w:themeColor="accent5"/>
+              </w:rPr>
+              <w:t>Mode 2 parameters</w:t>
+            </w:r>
+          </w:p>
+        </w:tc>
+      </w:tr>
+      <w:tr>
+        <w:tc>
+          <w:tcPr>
+            <w:cnfStyle w:val="001000000000" w:firstRow="0" w:lastRow="0" w:firstColumn="1" w:lastColumn="0" w:oddVBand="0" w:evenVBand="0" w:oddHBand="0" w:evenHBand="0" w:firstRowFirstColumn="0" w:firstRowLastColumn="0" w:lastRowFirstColumn="0" w:lastRowLastColumn="0"/>
+            <w:tcW w:w="1273" w:type="dxa"/>
+          </w:tcPr>
+          <w:p>
+            <w:pPr>
+              <w:jc w:val="both"/>
+            </w:pPr>
+            <w:r>
+              <w:t>7 &amp; 6</w:t>
+            </w:r>
+          </w:p>
+        </w:tc>
+        <w:tc>
+          <w:tcPr>
+            <w:tcW w:w="1414" w:type="dxa"/>
+          </w:tcPr>
+          <w:p>
+            <w:pPr>
+              <w:jc w:val="both"/>
+              <w:cnfStyle w:val="000000000000" w:firstRow="0" w:lastRow="0" w:firstColumn="0" w:lastColumn="0" w:oddVBand="0" w:evenVBand="0" w:oddHBand="0" w:evenHBand="0" w:firstRowFirstColumn="0" w:firstRowLastColumn="0" w:lastRowFirstColumn="0" w:lastRowLastColumn="0"/>
+            </w:pPr>
+            <w:r>
+              <w:t xml:space="preserve">Read </w:t>
+            </w:r>
+            <w:r>
+              <w:t>/ write</w:t>
+            </w:r>
+          </w:p>
+        </w:tc>
+        <w:tc>
+          <w:tcPr>
+            <w:tcW w:w="6555" w:type="dxa"/>
+          </w:tcPr>
+          <w:p>
+            <w:pPr>
+              <w:jc w:val="both"/>
+              <w:cnfStyle w:val="000000000000" w:firstRow="0" w:lastRow="0" w:firstColumn="0" w:lastColumn="0" w:oddVBand="0" w:evenVBand="0" w:oddHBand="0" w:evenHBand="0" w:firstRowFirstColumn="0" w:firstRowLastColumn="0" w:lastRowFirstColumn="0" w:lastRowLastColumn="0"/>
+              <w:rPr>
+                <w:rFonts w:ascii="Courier New" w:hAnsi="Courier New" w:cs="Courier New"/>
+              </w:rPr>
+            </w:pPr>
+            <w:r>
+              <w:rPr>
+                <w:rFonts w:ascii="Courier New" w:hAnsi="Courier New" w:cs="Courier New"/>
+                <w:i/>
+              </w:rPr>
+              <w:t>lv1a_sequence</w:t>
+            </w:r>
+            <w:r>
+              <w:rPr>
+                <w:rFonts w:ascii="Courier New" w:hAnsi="Courier New" w:cs="Courier New"/>
+                <w:i/>
+              </w:rPr>
+              <w:t xml:space="preserve">     </w:t>
+            </w:r>
+            <w:r>
+              <w:rPr>
+                <w:rFonts w:ascii="Courier New" w:hAnsi="Courier New" w:cs="Courier New"/>
+              </w:rPr>
+              <w:t>– 64 bits</w:t>
+            </w:r>
+          </w:p>
+        </w:tc>
+      </w:tr>
+      <w:tr>
+        <w:trPr>
+          <w:cnfStyle w:val="000000100000" w:firstRow="0" w:lastRow="0" w:firstColumn="0" w:lastColumn="0" w:oddVBand="0" w:evenVBand="0" w:oddHBand="1" w:evenHBand="0" w:firstRowFirstColumn="0" w:firstRowLastColumn="0" w:lastRowFirstColumn="0" w:lastRowLastColumn="0"/>
+        </w:trPr>
+        <w:tc>
+          <w:tcPr>
+            <w:cnfStyle w:val="001000000000" w:firstRow="0" w:lastRow="0" w:firstColumn="1" w:lastColumn="0" w:oddVBand="0" w:evenVBand="0" w:oddHBand="0" w:evenHBand="0" w:firstRowFirstColumn="0" w:firstRowLastColumn="0" w:lastRowFirstColumn="0" w:lastRowLastColumn="0"/>
+            <w:tcW w:w="1273" w:type="dxa"/>
+          </w:tcPr>
+          <w:p>
+            <w:pPr>
+              <w:jc w:val="both"/>
+            </w:pPr>
+            <w:r>
+              <w:t>9 &amp; 8</w:t>
+            </w:r>
+          </w:p>
+        </w:tc>
+        <w:tc>
+          <w:tcPr>
+            <w:tcW w:w="1414" w:type="dxa"/>
+          </w:tcPr>
+          <w:p>
+            <w:pPr>
+              <w:jc w:val="both"/>
+              <w:cnfStyle w:val="000000100000" w:firstRow="0" w:lastRow="0" w:firstColumn="0" w:lastColumn="0" w:oddVBand="0" w:evenVBand="0" w:oddHBand="1" w:evenHBand="0" w:firstRowFirstColumn="0" w:firstRowLastColumn="0" w:lastRowFirstColumn="0" w:lastRowLastColumn="0"/>
+            </w:pPr>
+            <w:r>
+              <w:t xml:space="preserve">Read </w:t>
+            </w:r>
+            <w:r>
+              <w:t>/ write</w:t>
+            </w:r>
+          </w:p>
+        </w:tc>
+        <w:tc>
+          <w:tcPr>
+            <w:tcW w:w="6555" w:type="dxa"/>
+          </w:tcPr>
+          <w:p>
+            <w:pPr>
+              <w:jc w:val="both"/>
+              <w:cnfStyle w:val="000000100000" w:firstRow="0" w:lastRow="0" w:firstColumn="0" w:lastColumn="0" w:oddVBand="0" w:evenVBand="0" w:oddHBand="1" w:evenHBand="0" w:firstRowFirstColumn="0" w:firstRowLastColumn="0" w:lastRowFirstColumn="0" w:lastRowLastColumn="0"/>
+              <w:rPr>
+                <w:rFonts w:ascii="Courier New" w:hAnsi="Courier New" w:cs="Courier New"/>
+                <w:i/>
+              </w:rPr>
+            </w:pPr>
+            <w:proofErr w:type="spellStart"/>
+            <w:r>
+              <w:rPr>
+                <w:rFonts w:ascii="Courier New" w:hAnsi="Courier New" w:cs="Courier New"/>
+                <w:i/>
+              </w:rPr>
+              <w:t>calpulse_sequence</w:t>
+            </w:r>
+            <w:proofErr w:type="spellEnd"/>
+            <w:r>
+              <w:rPr>
+                <w:rFonts w:ascii="Courier New" w:hAnsi="Courier New" w:cs="Courier New"/>
+                <w:i/>
+              </w:rPr>
+              <w:t xml:space="preserve"> – </w:t>
+            </w:r>
+            <w:r>
+              <w:rPr>
+                <w:rFonts w:ascii="Courier New" w:hAnsi="Courier New" w:cs="Courier New"/>
+              </w:rPr>
+              <w:t>64 bits</w:t>
+            </w:r>
+          </w:p>
+        </w:tc>
+      </w:tr>
+      <w:tr>
+        <w:tc>
+          <w:tcPr>
+            <w:cnfStyle w:val="001000000000" w:firstRow="0" w:lastRow="0" w:firstColumn="1" w:lastColumn="0" w:oddVBand="0" w:evenVBand="0" w:oddHBand="0" w:evenHBand="0" w:firstRowFirstColumn="0" w:firstRowLastColumn="0" w:lastRowFirstColumn="0" w:lastRowLastColumn="0"/>
+            <w:tcW w:w="1273" w:type="dxa"/>
+          </w:tcPr>
+          <w:p>
+            <w:pPr>
+              <w:jc w:val="both"/>
+            </w:pPr>
+            <w:r>
+              <w:t>11 &amp; 10</w:t>
+            </w:r>
+          </w:p>
+        </w:tc>
+        <w:tc>
+          <w:tcPr>
+            <w:tcW w:w="1414" w:type="dxa"/>
+          </w:tcPr>
+          <w:p>
+            <w:pPr>
+              <w:jc w:val="both"/>
+              <w:cnfStyle w:val="000000000000" w:firstRow="0" w:lastRow="0" w:firstColumn="0" w:lastColumn="0" w:oddVBand="0" w:evenVBand="0" w:oddHBand="0" w:evenHBand="0" w:firstRowFirstColumn="0" w:firstRowLastColumn="0" w:lastRowFirstColumn="0" w:lastRowLastColumn="0"/>
+            </w:pPr>
+            <w:r>
+              <w:t xml:space="preserve">Read </w:t>
+            </w:r>
+            <w:r>
+              <w:t>/ write</w:t>
+            </w:r>
+          </w:p>
+        </w:tc>
+        <w:tc>
+          <w:tcPr>
+            <w:tcW w:w="6555" w:type="dxa"/>
+          </w:tcPr>
+          <w:p>
+            <w:pPr>
+              <w:jc w:val="both"/>
+              <w:cnfStyle w:val="000000000000" w:firstRow="0" w:lastRow="0" w:firstColumn="0" w:lastColumn="0" w:oddVBand="0" w:evenVBand="0" w:oddHBand="0" w:evenHBand="0" w:firstRowFirstColumn="0" w:firstRowLastColumn="0" w:lastRowFirstColumn="0" w:lastRowLastColumn="0"/>
+              <w:rPr>
+                <w:rFonts w:ascii="Courier New" w:hAnsi="Courier New" w:cs="Courier New"/>
+              </w:rPr>
+            </w:pPr>
+            <w:proofErr w:type="spellStart"/>
+            <w:r>
+              <w:rPr>
+                <w:rFonts w:ascii="Courier New" w:hAnsi="Courier New" w:cs="Courier New"/>
+                <w:i/>
+              </w:rPr>
+              <w:t>resync_sequence</w:t>
+            </w:r>
+            <w:proofErr w:type="spellEnd"/>
+            <w:r>
+              <w:rPr>
+                <w:rFonts w:ascii="Courier New" w:hAnsi="Courier New" w:cs="Courier New"/>
+                <w:i/>
+              </w:rPr>
+              <w:t xml:space="preserve">   - </w:t>
+            </w:r>
+            <w:r>
+              <w:rPr>
+                <w:rFonts w:ascii="Courier New" w:hAnsi="Courier New" w:cs="Courier New"/>
+              </w:rPr>
+              <w:t>64 bits</w:t>
+            </w:r>
+          </w:p>
+        </w:tc>
+      </w:tr>
+      <w:tr>
+        <w:trPr>
+          <w:cnfStyle w:val="000000100000" w:firstRow="0" w:lastRow="0" w:firstColumn="0" w:lastColumn="0" w:oddVBand="0" w:evenVBand="0" w:oddHBand="1" w:evenHBand="0" w:firstRowFirstColumn="0" w:firstRowLastColumn="0" w:lastRowFirstColumn="0" w:lastRowLastColumn="0"/>
+        </w:trPr>
+        <w:tc>
+          <w:tcPr>
+            <w:cnfStyle w:val="001000000000" w:firstRow="0" w:lastRow="0" w:firstColumn="1" w:lastColumn="0" w:oddVBand="0" w:evenVBand="0" w:oddHBand="0" w:evenHBand="0" w:firstRowFirstColumn="0" w:firstRowLastColumn="0" w:lastRowFirstColumn="0" w:lastRowLastColumn="0"/>
+            <w:tcW w:w="1273" w:type="dxa"/>
+          </w:tcPr>
+          <w:p>
+            <w:pPr>
+              <w:jc w:val="both"/>
+            </w:pPr>
+            <w:r>
+              <w:t>13 &amp; 12</w:t>
+            </w:r>
+          </w:p>
+        </w:tc>
+        <w:tc>
+          <w:tcPr>
+            <w:tcW w:w="1414" w:type="dxa"/>
+          </w:tcPr>
+          <w:p>
+            <w:pPr>
+              <w:jc w:val="both"/>
+              <w:cnfStyle w:val="000000100000" w:firstRow="0" w:lastRow="0" w:firstColumn="0" w:lastColumn="0" w:oddVBand="0" w:evenVBand="0" w:oddHBand="1" w:evenHBand="0" w:firstRowFirstColumn="0" w:firstRowLastColumn="0" w:lastRowFirstColumn="0" w:lastRowLastColumn="0"/>
+            </w:pPr>
+            <w:r>
+              <w:t xml:space="preserve">Read </w:t>
+            </w:r>
+            <w:r>
+              <w:t>/ write</w:t>
+            </w:r>
+          </w:p>
+        </w:tc>
+        <w:tc>
+          <w:tcPr>
+            <w:tcW w:w="6555" w:type="dxa"/>
+          </w:tcPr>
+          <w:p>
+            <w:pPr>
+              <w:jc w:val="both"/>
+              <w:cnfStyle w:val="000000100000" w:firstRow="0" w:lastRow="0" w:firstColumn="0" w:lastColumn="0" w:oddVBand="0" w:evenVBand="0" w:oddHBand="1" w:evenHBand="0" w:firstRowFirstColumn="0" w:firstRowLastColumn="0" w:lastRowFirstColumn="0" w:lastRowLastColumn="0"/>
+              <w:rPr>
+                <w:rFonts w:ascii="Courier New" w:hAnsi="Courier New" w:cs="Courier New"/>
+              </w:rPr>
+            </w:pPr>
+            <w:r>
+              <w:rPr>
+                <w:rFonts w:ascii="Courier New" w:hAnsi="Courier New" w:cs="Courier New"/>
+                <w:i/>
+              </w:rPr>
+              <w:t>bc0_sequence</w:t>
+            </w:r>
+            <w:r>
+              <w:rPr>
+                <w:rFonts w:ascii="Courier New" w:hAnsi="Courier New" w:cs="Courier New"/>
+                <w:i/>
+              </w:rPr>
+              <w:t xml:space="preserve">      </w:t>
+            </w:r>
+            <w:r>
+              <w:rPr>
+                <w:rFonts w:ascii="Courier New" w:hAnsi="Courier New" w:cs="Courier New"/>
+              </w:rPr>
+              <w:t>- 64 bits</w:t>
+            </w:r>
+          </w:p>
+        </w:tc>
+      </w:tr>
+      <w:tr>
+        <w:tc>
+          <w:tcPr>
+            <w:cnfStyle w:val="001000000000" w:firstRow="0" w:lastRow="0" w:firstColumn="1" w:lastColumn="0" w:oddVBand="0" w:evenVBand="0" w:oddHBand="0" w:evenHBand="0" w:firstRowFirstColumn="0" w:firstRowLastColumn="0" w:lastRowFirstColumn="0" w:lastRowLastColumn="0"/>
+            <w:tcW w:w="9242" w:type="dxa"/>
+            <w:gridSpan w:val="3"/>
+          </w:tcPr>
+          <w:p>
+            <w:pPr>
+              <w:jc w:val="both"/>
+              <w:rPr>
+                <w:rFonts w:ascii="Courier New" w:hAnsi="Courier New" w:cs="Courier New"/>
+                <w:b w:val="0"/>
+                <w:i/>
+                <w:color w:val="4BACC6" w:themeColor="accent5"/>
+              </w:rPr>
+            </w:pPr>
+            <w:r>
+              <w:rPr>
+                <w:b w:val="0"/>
+                <w:color w:val="4BACC6" w:themeColor="accent5"/>
+              </w:rPr>
+              <w:t>Reset</w:t>
+            </w:r>
+          </w:p>
+        </w:tc>
+      </w:tr>
+      <w:tr>
+        <w:trPr>
+          <w:cnfStyle w:val="000000100000" w:firstRow="0" w:lastRow="0" w:firstColumn="0" w:lastColumn="0" w:oddVBand="0" w:evenVBand="0" w:oddHBand="1" w:evenHBand="0" w:firstRowFirstColumn="0" w:firstRowLastColumn="0" w:lastRowFirstColumn="0" w:lastRowLastColumn="0"/>
+        </w:trPr>
+        <w:tc>
+          <w:tcPr>
+            <w:cnfStyle w:val="001000000000" w:firstRow="0" w:lastRow="0" w:firstColumn="1" w:lastColumn="0" w:oddVBand="0" w:evenVBand="0" w:oddHBand="0" w:evenHBand="0" w:firstRowFirstColumn="0" w:firstRowLastColumn="0" w:lastRowFirstColumn="0" w:lastRowLastColumn="0"/>
+            <w:tcW w:w="1273" w:type="dxa"/>
+          </w:tcPr>
+          <w:p>
+            <w:pPr>
+              <w:jc w:val="both"/>
+            </w:pPr>
+            <w:r>
+              <w:t>14</w:t>
+            </w:r>
+          </w:p>
+        </w:tc>
+        <w:tc>
+          <w:tcPr>
+            <w:tcW w:w="1414" w:type="dxa"/>
+          </w:tcPr>
+          <w:p>
+            <w:pPr>
+              <w:jc w:val="both"/>
+              <w:cnfStyle w:val="000000100000" w:firstRow="0" w:lastRow="0" w:firstColumn="0" w:lastColumn="0" w:oddVBand="0" w:evenVBand="0" w:oddHBand="1" w:evenHBand="0" w:firstRowFirstColumn="0" w:firstRowLastColumn="0" w:lastRowFirstColumn="0" w:lastRowLastColumn="0"/>
+            </w:pPr>
+            <w:r>
               <w:t>Write only</w:t>
             </w:r>
           </w:p>
         </w:tc>
         <w:tc>
           <w:tcPr>
-            <w:tcW w:w="6582" w:type="dxa"/>
+            <w:tcW w:w="6555" w:type="dxa"/>
           </w:tcPr>
           <w:p>
             <w:pPr>
@@ -1176,7 +2956,15 @@
         <w:pStyle w:val="Heading1"/>
       </w:pPr>
       <w:r>
-        <w:t>Description</w:t>
+        <w:t>Operation modes</w:t>
+      </w:r>
+    </w:p>
+    <w:p>
+      <w:pPr>
+        <w:pStyle w:val="Heading2"/>
+      </w:pPr>
+      <w:r>
+        <w:t>Mode 0</w:t>
       </w:r>
     </w:p>
     <w:p>
@@ -1184,71 +2972,1091 @@
         <w:jc w:val="both"/>
       </w:pPr>
       <w:r>
-        <w:t xml:space="preserve">One </w:t>
-      </w:r>
-      <w:r>
-        <w:t>Latency</w:t>
-      </w:r>
-      <w:r>
-        <w:t xml:space="preserve"> Scan module is present per sector on the GEB (6 sectors of 4 VFAT2s). This means that 6 scans can be operated in parallel. The configuration registers ARE NOT shared between sectors but ARE shared between VFAT2s of the same sector. For example, setting the parameters for a scan of VFAT2 #0 means that a scan of VFAT2 #1 can be launched immediately afterwards without having to set the parameters in the registers. However, the parameters set for VFAT2 #0 do not propagate to VFAT2 #7 which is in another sector.</w:t>
+        <w:t xml:space="preserve">Send </w:t>
+      </w:r>
+      <w:r>
+        <w:rPr>
+          <w:rFonts w:ascii="Courier New" w:hAnsi="Courier New" w:cs="Courier New"/>
+          <w:i/>
+          <w:color w:val="4F81BD" w:themeColor="accent1"/>
+        </w:rPr>
+        <w:t>N</w:t>
+      </w:r>
+      <w:r>
+        <w:t xml:space="preserve"> </w:t>
+      </w:r>
+      <w:r>
+        <w:t xml:space="preserve">T1 commands </w:t>
+      </w:r>
+      <w:r>
+        <w:t xml:space="preserve">of type </w:t>
+      </w:r>
+      <w:proofErr w:type="spellStart"/>
+      <w:r>
+        <w:rPr>
+          <w:rFonts w:ascii="Courier New" w:hAnsi="Courier New" w:cs="Courier New"/>
+          <w:i/>
+          <w:color w:val="4F81BD" w:themeColor="accent1"/>
+        </w:rPr>
+        <w:t>type</w:t>
+      </w:r>
+      <w:proofErr w:type="spellEnd"/>
+      <w:r>
+        <w:rPr>
+          <w:color w:val="4F81BD" w:themeColor="accent1"/>
+        </w:rPr>
+        <w:t> </w:t>
+      </w:r>
+      <w:r>
+        <w:t xml:space="preserve">with </w:t>
+      </w:r>
+      <w:r>
+        <w:t xml:space="preserve">an interval of </w:t>
+      </w:r>
+      <w:r>
+        <w:rPr>
+          <w:rFonts w:ascii="Courier New" w:hAnsi="Courier New" w:cs="Courier New"/>
+          <w:i/>
+          <w:color w:val="4F81BD" w:themeColor="accent1"/>
+        </w:rPr>
+        <w:t>interval</w:t>
+      </w:r>
+      <w:r>
+        <w:rPr>
+          <w:i/>
+          <w:color w:val="4F81BD" w:themeColor="accent1"/>
+        </w:rPr>
+        <w:t xml:space="preserve"> </w:t>
+      </w:r>
+      <w:r>
+        <w:t xml:space="preserve">BXs. </w:t>
+      </w:r>
+      <w:r>
+        <w:t xml:space="preserve">Note that </w:t>
+      </w:r>
+      <w:r>
+        <w:rPr>
+          <w:rFonts w:ascii="Courier New" w:hAnsi="Courier New" w:cs="Courier New"/>
+          <w:i/>
+          <w:color w:val="4F81BD" w:themeColor="accent1"/>
+        </w:rPr>
+        <w:t>interval</w:t>
+      </w:r>
+      <w:r>
+        <w:rPr>
+          <w:color w:val="4F81BD" w:themeColor="accent1"/>
+        </w:rPr>
+        <w:t xml:space="preserve"> </w:t>
+      </w:r>
+      <w:r>
+        <w:t xml:space="preserve">cannot be smaller than 4 BXs which is the time needed to </w:t>
+      </w:r>
+      <w:r>
+        <w:t>encode a T1 command on the wire</w:t>
+      </w:r>
+      <w:r>
+        <w:t xml:space="preserve">. </w:t>
+      </w:r>
+      <w:r>
+        <w:t>Exa</w:t>
+      </w:r>
+      <w:r>
+        <w:t xml:space="preserve">mple with an </w:t>
+      </w:r>
+      <w:r>
+        <w:rPr>
+          <w:rFonts w:ascii="Courier New" w:hAnsi="Courier New" w:cs="Courier New"/>
+          <w:i/>
+          <w:color w:val="4F81BD" w:themeColor="accent1"/>
+        </w:rPr>
+        <w:t>interval</w:t>
+      </w:r>
+      <w:r>
+        <w:rPr>
+          <w:color w:val="4F81BD" w:themeColor="accent1"/>
+        </w:rPr>
+        <w:t xml:space="preserve"> </w:t>
+      </w:r>
+      <w:r>
+        <w:t>of 4 BXs:</w:t>
+      </w:r>
+    </w:p>
+    <w:p>
+      <w:pPr>
+        <w:jc w:val="both"/>
+        <w:rPr>
+          <w:rFonts w:ascii="Courier New" w:hAnsi="Courier New" w:cs="Courier New"/>
+        </w:rPr>
+      </w:pPr>
+      <w:r>
+        <w:rPr>
+          <w:rFonts w:ascii="Courier New" w:hAnsi="Courier New" w:cs="Courier New"/>
+        </w:rPr>
+        <w:t>CLK</w:t>
+      </w:r>
+      <w:r>
+        <w:rPr>
+          <w:rFonts w:ascii="Courier New" w:hAnsi="Courier New" w:cs="Courier New"/>
+        </w:rPr>
+        <w:t xml:space="preserve"> </w:t>
+      </w:r>
+      <w:r>
+        <w:rPr>
+          <w:rFonts w:ascii="Courier New" w:hAnsi="Courier New" w:cs="Courier New"/>
+        </w:rPr>
+        <w:t xml:space="preserve">  </w:t>
+      </w:r>
+      <w:r>
+        <w:rPr>
+          <w:rFonts w:ascii="Courier New" w:hAnsi="Courier New" w:cs="Courier New"/>
+        </w:rPr>
+        <w:t>_|‾</w:t>
+      </w:r>
+      <w:r>
+        <w:rPr>
+          <w:rFonts w:ascii="Courier New" w:hAnsi="Courier New" w:cs="Courier New"/>
+        </w:rPr>
+        <w:t>|_|‾|_|‾|_|‾|_|‾|_|‾|_|‾|_|‾|_|‾|_|‾|_|‾|_|‾|_|‾|_|‾|_|‾</w:t>
+      </w:r>
+      <w:r>
+        <w:rPr>
+          <w:rFonts w:ascii="Courier New" w:hAnsi="Courier New" w:cs="Courier New"/>
+        </w:rPr>
+        <w:t>|_</w:t>
+      </w:r>
+    </w:p>
+    <w:p>
+      <w:pPr>
+        <w:jc w:val="both"/>
+        <w:rPr>
+          <w:rFonts w:ascii="Courier New" w:hAnsi="Courier New" w:cs="Courier New"/>
+        </w:rPr>
+      </w:pPr>
+      <w:r>
+        <w:rPr>
+          <w:rFonts w:ascii="Courier New" w:hAnsi="Courier New" w:cs="Courier New"/>
+        </w:rPr>
+        <w:t xml:space="preserve">T1    </w:t>
+      </w:r>
+      <w:r>
+        <w:rPr>
+          <w:rFonts w:ascii="Courier New" w:hAnsi="Courier New" w:cs="Courier New"/>
+        </w:rPr>
+        <w:t>_|‾|</w:t>
+      </w:r>
+      <w:r>
+        <w:rPr>
+          <w:rFonts w:ascii="Courier New" w:hAnsi="Courier New" w:cs="Courier New"/>
+        </w:rPr>
+        <w:t>____________</w:t>
+      </w:r>
+      <w:r>
+        <w:rPr>
+          <w:rFonts w:ascii="Courier New" w:hAnsi="Courier New" w:cs="Courier New"/>
+        </w:rPr>
+        <w:t>_|‾|</w:t>
+      </w:r>
+      <w:r>
+        <w:rPr>
+          <w:rFonts w:ascii="Courier New" w:hAnsi="Courier New" w:cs="Courier New"/>
+        </w:rPr>
+        <w:t>_</w:t>
+      </w:r>
+      <w:r>
+        <w:rPr>
+          <w:rFonts w:ascii="Courier New" w:hAnsi="Courier New" w:cs="Courier New"/>
+        </w:rPr>
+        <w:t>___________</w:t>
+      </w:r>
+      <w:r>
+        <w:rPr>
+          <w:rFonts w:ascii="Courier New" w:hAnsi="Courier New" w:cs="Courier New"/>
+        </w:rPr>
+        <w:t>_|‾|</w:t>
+      </w:r>
+      <w:r>
+        <w:rPr>
+          <w:rFonts w:ascii="Courier New" w:hAnsi="Courier New" w:cs="Courier New"/>
+        </w:rPr>
+        <w:t>_</w:t>
+      </w:r>
+      <w:r>
+        <w:rPr>
+          <w:rFonts w:ascii="Courier New" w:hAnsi="Courier New" w:cs="Courier New"/>
+        </w:rPr>
+        <w:t>___________</w:t>
+      </w:r>
+      <w:r>
+        <w:rPr>
+          <w:rFonts w:ascii="Courier New" w:hAnsi="Courier New" w:cs="Courier New"/>
+        </w:rPr>
+        <w:t>_|‾|</w:t>
+      </w:r>
+      <w:r>
+        <w:rPr>
+          <w:rFonts w:ascii="Courier New" w:hAnsi="Courier New" w:cs="Courier New"/>
+        </w:rPr>
+        <w:t>_</w:t>
+      </w:r>
+      <w:r>
+        <w:rPr>
+          <w:rFonts w:ascii="Courier New" w:hAnsi="Courier New" w:cs="Courier New"/>
+        </w:rPr>
+        <w:t>________</w:t>
+      </w:r>
+    </w:p>
+    <w:p>
+      <w:pPr>
+        <w:pStyle w:val="Heading3"/>
+      </w:pPr>
+      <w:r>
+        <w:t>Mode 1</w:t>
+      </w:r>
+    </w:p>
+    <w:p>
+      <w:r>
+        <w:t xml:space="preserve">Send </w:t>
+      </w:r>
+      <w:r>
+        <w:rPr>
+          <w:rFonts w:ascii="Courier New" w:hAnsi="Courier New" w:cs="Courier New"/>
+          <w:i/>
+          <w:color w:val="4F81BD" w:themeColor="accent1"/>
+        </w:rPr>
+        <w:t>N</w:t>
+      </w:r>
+      <w:r>
+        <w:t xml:space="preserve"> </w:t>
+      </w:r>
+      <w:r>
+        <w:t>packets</w:t>
+      </w:r>
+      <w:r>
+        <w:t xml:space="preserve"> </w:t>
+      </w:r>
+      <w:r>
+        <w:t xml:space="preserve">composed </w:t>
+      </w:r>
+      <w:r>
+        <w:t xml:space="preserve">of </w:t>
+      </w:r>
+      <w:r>
+        <w:t>an LV1A</w:t>
+      </w:r>
+      <w:r>
+        <w:t xml:space="preserve"> followed by</w:t>
+      </w:r>
+      <w:r>
+        <w:t xml:space="preserve"> a</w:t>
+      </w:r>
+      <w:r>
+        <w:t xml:space="preserve"> </w:t>
+      </w:r>
+      <w:proofErr w:type="spellStart"/>
+      <w:r>
+        <w:t>Calpulse</w:t>
+      </w:r>
+      <w:proofErr w:type="spellEnd"/>
+      <w:r>
+        <w:t xml:space="preserve"> separated</w:t>
+      </w:r>
+      <w:r>
+        <w:t xml:space="preserve"> </w:t>
+      </w:r>
+      <w:r>
+        <w:t xml:space="preserve">by </w:t>
+      </w:r>
+      <w:r>
+        <w:rPr>
+          <w:rFonts w:ascii="Courier New" w:hAnsi="Courier New" w:cs="Courier New"/>
+          <w:i/>
+          <w:color w:val="4F81BD" w:themeColor="accent1"/>
+        </w:rPr>
+        <w:t>interval</w:t>
+      </w:r>
+      <w:r>
+        <w:rPr>
+          <w:color w:val="4F81BD" w:themeColor="accent1"/>
+        </w:rPr>
+        <w:t xml:space="preserve"> </w:t>
+      </w:r>
+      <w:r>
+        <w:t>BXs</w:t>
+      </w:r>
+      <w:r>
+        <w:t xml:space="preserve">. The packets are spaced by </w:t>
+      </w:r>
+      <w:r>
+        <w:rPr>
+          <w:rFonts w:ascii="Courier New" w:hAnsi="Courier New" w:cs="Courier New"/>
+          <w:i/>
+          <w:color w:val="4F81BD" w:themeColor="accent1"/>
+        </w:rPr>
+        <w:t>delay</w:t>
+      </w:r>
+      <w:r>
+        <w:rPr>
+          <w:color w:val="4F81BD" w:themeColor="accent1"/>
+        </w:rPr>
+        <w:t xml:space="preserve"> </w:t>
+      </w:r>
+      <w:r>
+        <w:t>BX</w:t>
+      </w:r>
+      <w:r>
+        <w:t xml:space="preserve">s. </w:t>
+      </w:r>
+      <w:r>
+        <w:t xml:space="preserve">Note that </w:t>
+      </w:r>
+      <w:r>
+        <w:rPr>
+          <w:rFonts w:ascii="Courier New" w:hAnsi="Courier New" w:cs="Courier New"/>
+          <w:i/>
+          <w:color w:val="4F81BD" w:themeColor="accent1"/>
+        </w:rPr>
+        <w:t>interval</w:t>
+      </w:r>
+      <w:r>
+        <w:rPr>
+          <w:color w:val="4F81BD" w:themeColor="accent1"/>
+        </w:rPr>
+        <w:t xml:space="preserve"> </w:t>
+      </w:r>
+      <w:r>
+        <w:t xml:space="preserve">cannot be smaller than 4 BXs which is the time needed to </w:t>
+      </w:r>
+      <w:r>
+        <w:t xml:space="preserve">encode a T1 command on the wire and that </w:t>
+      </w:r>
+      <w:r>
+        <w:rPr>
+          <w:rFonts w:ascii="Courier New" w:hAnsi="Courier New" w:cs="Courier New"/>
+          <w:i/>
+          <w:color w:val="4F81BD" w:themeColor="accent1"/>
+        </w:rPr>
+        <w:t>delay</w:t>
+      </w:r>
+      <w:r>
+        <w:rPr>
+          <w:i/>
+          <w:color w:val="4F81BD" w:themeColor="accent1"/>
+        </w:rPr>
+        <w:t xml:space="preserve"> </w:t>
+      </w:r>
+      <w:r>
+        <w:t xml:space="preserve">must be greater </w:t>
+      </w:r>
+      <w:r>
+        <w:t>or equal to</w:t>
+      </w:r>
+      <w:r>
+        <w:t xml:space="preserve"> (</w:t>
+      </w:r>
+      <w:r>
+        <w:rPr>
+          <w:rFonts w:ascii="Courier New" w:hAnsi="Courier New" w:cs="Courier New"/>
+          <w:i/>
+          <w:color w:val="4F81BD" w:themeColor="accent1"/>
+        </w:rPr>
+        <w:t>interval</w:t>
+      </w:r>
+      <w:r>
+        <w:rPr>
+          <w:i/>
+          <w:color w:val="4F81BD" w:themeColor="accent1"/>
+        </w:rPr>
+        <w:t xml:space="preserve"> </w:t>
+      </w:r>
+      <w:r>
+        <w:t xml:space="preserve">+ 4) BXs. </w:t>
+      </w:r>
+      <w:r>
+        <w:t>Example</w:t>
+      </w:r>
+      <w:r>
+        <w:t xml:space="preserve"> with an </w:t>
+      </w:r>
+      <w:r>
+        <w:rPr>
+          <w:rFonts w:ascii="Courier New" w:hAnsi="Courier New" w:cs="Courier New"/>
+          <w:i/>
+          <w:color w:val="4F81BD" w:themeColor="accent1"/>
+        </w:rPr>
+        <w:t>interval</w:t>
+      </w:r>
+      <w:r>
+        <w:rPr>
+          <w:color w:val="4F81BD" w:themeColor="accent1"/>
+        </w:rPr>
+        <w:t xml:space="preserve"> </w:t>
+      </w:r>
+      <w:r>
+        <w:t>of 4 BXs</w:t>
+      </w:r>
+      <w:r>
+        <w:t xml:space="preserve"> and a </w:t>
+      </w:r>
+      <w:r>
+        <w:rPr>
+          <w:rFonts w:ascii="Courier New" w:hAnsi="Courier New" w:cs="Courier New"/>
+          <w:i/>
+          <w:color w:val="4F81BD" w:themeColor="accent1"/>
+        </w:rPr>
+        <w:t>delay</w:t>
+      </w:r>
+      <w:r>
+        <w:rPr>
+          <w:color w:val="4F81BD" w:themeColor="accent1"/>
+        </w:rPr>
+        <w:t xml:space="preserve"> </w:t>
+      </w:r>
+      <w:r>
+        <w:t>of 10 BXs</w:t>
+      </w:r>
+      <w:r>
+        <w:t>:</w:t>
+      </w:r>
+    </w:p>
+    <w:p>
+      <w:pPr>
+        <w:jc w:val="both"/>
+        <w:rPr>
+          <w:rFonts w:ascii="Courier New" w:hAnsi="Courier New" w:cs="Courier New"/>
+        </w:rPr>
+      </w:pPr>
+      <w:r>
+        <w:rPr>
+          <w:rFonts w:ascii="Courier New" w:hAnsi="Courier New" w:cs="Courier New"/>
+        </w:rPr>
+        <w:t>CLK</w:t>
+      </w:r>
+      <w:r>
+        <w:rPr>
+          <w:rFonts w:ascii="Courier New" w:hAnsi="Courier New" w:cs="Courier New"/>
+        </w:rPr>
+        <w:t xml:space="preserve"> </w:t>
+      </w:r>
+      <w:r>
+        <w:rPr>
+          <w:rFonts w:ascii="Courier New" w:hAnsi="Courier New" w:cs="Courier New"/>
+        </w:rPr>
+        <w:t xml:space="preserve">  </w:t>
+      </w:r>
+      <w:r>
+        <w:rPr>
+          <w:rFonts w:ascii="Courier New" w:hAnsi="Courier New" w:cs="Courier New"/>
+        </w:rPr>
+        <w:t>_|‾|_|‾|_|‾|_|‾|_|‾|_|‾|_|‾|_|‾|_|‾|_|‾|_|‾|_|‾|_|‾|_|‾|_|‾</w:t>
+      </w:r>
+      <w:r>
+        <w:rPr>
+          <w:rFonts w:ascii="Courier New" w:hAnsi="Courier New" w:cs="Courier New"/>
+        </w:rPr>
+        <w:t>|_</w:t>
+      </w:r>
+    </w:p>
+    <w:p>
+      <w:pPr>
+        <w:jc w:val="both"/>
+        <w:rPr>
+          <w:rFonts w:ascii="Courier New" w:hAnsi="Courier New" w:cs="Courier New"/>
+        </w:rPr>
+      </w:pPr>
+      <w:proofErr w:type="gramStart"/>
+      <w:r>
+        <w:rPr>
+          <w:rFonts w:ascii="Courier New" w:hAnsi="Courier New" w:cs="Courier New"/>
+        </w:rPr>
+        <w:t xml:space="preserve">LV1A  </w:t>
+      </w:r>
+      <w:r>
+        <w:rPr>
+          <w:rFonts w:ascii="Courier New" w:hAnsi="Courier New" w:cs="Courier New"/>
+        </w:rPr>
+        <w:t>_</w:t>
+      </w:r>
+      <w:proofErr w:type="gramEnd"/>
+      <w:r>
+        <w:rPr>
+          <w:rFonts w:ascii="Courier New" w:hAnsi="Courier New" w:cs="Courier New"/>
+        </w:rPr>
+        <w:t>|‾|____________</w:t>
+      </w:r>
+      <w:r>
+        <w:rPr>
+          <w:rFonts w:ascii="Courier New" w:hAnsi="Courier New" w:cs="Courier New"/>
+        </w:rPr>
+        <w:t>____</w:t>
+      </w:r>
+      <w:r>
+        <w:rPr>
+          <w:rFonts w:ascii="Courier New" w:hAnsi="Courier New" w:cs="Courier New"/>
+        </w:rPr>
+        <w:t>____________</w:t>
+      </w:r>
+      <w:r>
+        <w:rPr>
+          <w:rFonts w:ascii="Courier New" w:hAnsi="Courier New" w:cs="Courier New"/>
+        </w:rPr>
+        <w:t>_</w:t>
+      </w:r>
+      <w:r>
+        <w:rPr>
+          <w:rFonts w:ascii="Courier New" w:hAnsi="Courier New" w:cs="Courier New"/>
+        </w:rPr>
+        <w:t>________|‾|_________</w:t>
+      </w:r>
+      <w:r>
+        <w:rPr>
+          <w:rFonts w:ascii="Courier New" w:hAnsi="Courier New" w:cs="Courier New"/>
+        </w:rPr>
+        <w:t>________</w:t>
+      </w:r>
+    </w:p>
+    <w:p>
+      <w:pPr>
+        <w:tabs>
+          <w:tab w:val="left" w:pos="3465"/>
+        </w:tabs>
+        <w:rPr>
+          <w:rFonts w:ascii="Courier New" w:hAnsi="Courier New" w:cs="Courier New"/>
+        </w:rPr>
+      </w:pPr>
+      <w:r>
+        <w:rPr>
+          <w:rFonts w:ascii="Courier New" w:hAnsi="Courier New" w:cs="Courier New"/>
+        </w:rPr>
+        <w:t>CAL</w:t>
+      </w:r>
+      <w:r>
+        <w:rPr>
+          <w:rFonts w:ascii="Courier New" w:hAnsi="Courier New" w:cs="Courier New"/>
+        </w:rPr>
+        <w:t xml:space="preserve">   </w:t>
+      </w:r>
+      <w:r>
+        <w:rPr>
+          <w:rFonts w:ascii="Courier New" w:hAnsi="Courier New" w:cs="Courier New"/>
+        </w:rPr>
+        <w:t>____</w:t>
+      </w:r>
+      <w:r>
+        <w:rPr>
+          <w:rFonts w:ascii="Courier New" w:hAnsi="Courier New" w:cs="Courier New"/>
+        </w:rPr>
+        <w:t>_____________|‾|_____________</w:t>
+      </w:r>
+      <w:r>
+        <w:rPr>
+          <w:rFonts w:ascii="Courier New" w:hAnsi="Courier New" w:cs="Courier New"/>
+        </w:rPr>
+        <w:t>_______</w:t>
+      </w:r>
+      <w:r>
+        <w:rPr>
+          <w:rFonts w:ascii="Courier New" w:hAnsi="Courier New" w:cs="Courier New"/>
+        </w:rPr>
+        <w:t>___________</w:t>
+      </w:r>
+      <w:r>
+        <w:rPr>
+          <w:rFonts w:ascii="Courier New" w:hAnsi="Courier New" w:cs="Courier New"/>
+        </w:rPr>
+        <w:t>____</w:t>
+      </w:r>
+      <w:r>
+        <w:rPr>
+          <w:rFonts w:ascii="Courier New" w:hAnsi="Courier New" w:cs="Courier New"/>
+        </w:rPr>
+        <w:t>__|‾|_</w:t>
+      </w:r>
+    </w:p>
+    <w:p>
+      <w:pPr>
+        <w:pStyle w:val="Heading3"/>
+      </w:pPr>
+      <w:r>
+        <w:lastRenderedPageBreak/>
+        <w:t>Mode 2</w:t>
+      </w:r>
+    </w:p>
+    <w:p>
+      <w:r>
+        <w:t>Send T1 commands according to a</w:t>
+      </w:r>
+      <w:r>
+        <w:t xml:space="preserve"> pattern def</w:t>
+      </w:r>
+      <w:r>
+        <w:t>ined by the sequence registers</w:t>
+      </w:r>
+      <w:r>
+        <w:t xml:space="preserve">: </w:t>
+      </w:r>
+      <w:r>
+        <w:rPr>
+          <w:rFonts w:ascii="Courier New" w:hAnsi="Courier New" w:cs="Courier New"/>
+          <w:i/>
+          <w:color w:val="4F81BD" w:themeColor="accent1"/>
+        </w:rPr>
+        <w:t>lv1a_sequence</w:t>
+      </w:r>
+      <w:r>
+        <w:rPr>
+          <w:i/>
+        </w:rPr>
+        <w:t xml:space="preserve">, </w:t>
+      </w:r>
+      <w:proofErr w:type="spellStart"/>
+      <w:r>
+        <w:rPr>
+          <w:rFonts w:ascii="Courier New" w:hAnsi="Courier New" w:cs="Courier New"/>
+          <w:i/>
+          <w:color w:val="4F81BD" w:themeColor="accent1"/>
+        </w:rPr>
+        <w:t>calpulse_sequence</w:t>
+      </w:r>
+      <w:proofErr w:type="spellEnd"/>
+      <w:r>
+        <w:rPr>
+          <w:i/>
+        </w:rPr>
+        <w:t xml:space="preserve">, </w:t>
+      </w:r>
+      <w:proofErr w:type="spellStart"/>
+      <w:r>
+        <w:rPr>
+          <w:rFonts w:ascii="Courier New" w:hAnsi="Courier New" w:cs="Courier New"/>
+          <w:i/>
+          <w:color w:val="4F81BD" w:themeColor="accent1"/>
+        </w:rPr>
+        <w:t>resync_sequence</w:t>
+      </w:r>
+      <w:proofErr w:type="spellEnd"/>
+      <w:r>
+        <w:rPr>
+          <w:i/>
+        </w:rPr>
+        <w:t xml:space="preserve">, </w:t>
+      </w:r>
+      <w:r>
+        <w:t xml:space="preserve">and </w:t>
+      </w:r>
+      <w:r>
+        <w:rPr>
+          <w:rFonts w:ascii="Courier New" w:hAnsi="Courier New" w:cs="Courier New"/>
+          <w:i/>
+          <w:color w:val="4F81BD" w:themeColor="accent1"/>
+        </w:rPr>
+        <w:t>bc0_sequence</w:t>
+      </w:r>
+      <w:r>
+        <w:t>.</w:t>
+      </w:r>
+      <w:r>
+        <w:t xml:space="preserve"> </w:t>
+      </w:r>
+      <w:r>
+        <w:t xml:space="preserve"> </w:t>
+      </w:r>
+      <w:r>
+        <w:t>Ev</w:t>
+      </w:r>
+      <w:r>
+        <w:t>ery 4 BXs, the module reads a</w:t>
+      </w:r>
+      <w:r>
+        <w:t xml:space="preserve"> bit in </w:t>
+      </w:r>
+      <w:r>
+        <w:t xml:space="preserve">each of </w:t>
+      </w:r>
+      <w:r>
+        <w:t>the registers and sets/resets the T1 line according to the asserted bits.</w:t>
+      </w:r>
+      <w:r>
+        <w:t xml:space="preserve"> </w:t>
+      </w:r>
+      <w:r>
+        <w:t>This operation mode allows the user to create custom patterns of T1 commands. The module will loop over the registers indefinitely.</w:t>
+      </w:r>
+      <w:r>
+        <w:t xml:space="preserve"> Example of a generated pattern using the </w:t>
+      </w:r>
+      <w:r>
+        <w:rPr>
+          <w:rFonts w:ascii="Courier New" w:hAnsi="Courier New" w:cs="Courier New"/>
+          <w:i/>
+          <w:color w:val="4F81BD" w:themeColor="accent1"/>
+        </w:rPr>
+        <w:t>lv1a_sequence</w:t>
+      </w:r>
+      <w:r>
+        <w:rPr>
+          <w:rFonts w:ascii="Courier New" w:hAnsi="Courier New" w:cs="Courier New"/>
+          <w:color w:val="4F81BD" w:themeColor="accent1"/>
+        </w:rPr>
+        <w:t xml:space="preserve"> </w:t>
+      </w:r>
+      <w:r>
+        <w:t>and</w:t>
+      </w:r>
+      <w:r>
+        <w:rPr>
+          <w:i/>
+        </w:rPr>
+        <w:t xml:space="preserve"> </w:t>
+      </w:r>
+      <w:proofErr w:type="spellStart"/>
+      <w:r>
+        <w:rPr>
+          <w:rFonts w:ascii="Courier New" w:hAnsi="Courier New" w:cs="Courier New"/>
+          <w:i/>
+          <w:color w:val="4F81BD" w:themeColor="accent1"/>
+        </w:rPr>
+        <w:t>calpulse_sequence</w:t>
+      </w:r>
+      <w:proofErr w:type="spellEnd"/>
+      <w:r>
+        <w:t xml:space="preserve"> </w:t>
+      </w:r>
+      <w:bookmarkStart w:id="0" w:name="_GoBack"/>
+      <w:bookmarkEnd w:id="0"/>
+      <w:r>
+        <w:t>registers.</w:t>
+      </w:r>
+    </w:p>
+    <w:p>
+      <w:pPr>
+        <w:jc w:val="both"/>
+        <w:rPr>
+          <w:rFonts w:ascii="Courier New" w:hAnsi="Courier New" w:cs="Courier New"/>
+        </w:rPr>
+      </w:pPr>
+      <w:r>
+        <w:rPr>
+          <w:rFonts w:ascii="Courier New" w:hAnsi="Courier New" w:cs="Courier New"/>
+        </w:rPr>
+        <w:t>CLK</w:t>
+      </w:r>
+      <w:r>
+        <w:rPr>
+          <w:rFonts w:ascii="Courier New" w:hAnsi="Courier New" w:cs="Courier New"/>
+        </w:rPr>
+        <w:t xml:space="preserve"> </w:t>
+      </w:r>
+      <w:r>
+        <w:rPr>
+          <w:rFonts w:ascii="Courier New" w:hAnsi="Courier New" w:cs="Courier New"/>
+        </w:rPr>
+        <w:t xml:space="preserve">     </w:t>
+      </w:r>
+      <w:r>
+        <w:rPr>
+          <w:rFonts w:ascii="Courier New" w:hAnsi="Courier New" w:cs="Courier New"/>
+        </w:rPr>
+        <w:t>_|‾|_|‾|_|‾|_|‾|_|‾|_|‾|_|‾|_|‾|_|‾|_|‾|_|‾|_|‾|_|‾|_|‾</w:t>
+      </w:r>
+      <w:r>
+        <w:rPr>
+          <w:rFonts w:ascii="Courier New" w:hAnsi="Courier New" w:cs="Courier New"/>
+        </w:rPr>
+        <w:t>|_</w:t>
+      </w:r>
+    </w:p>
+    <w:p>
+      <w:pPr>
+        <w:jc w:val="both"/>
+        <w:rPr>
+          <w:rFonts w:ascii="Courier New" w:hAnsi="Courier New" w:cs="Courier New"/>
+        </w:rPr>
+      </w:pPr>
+      <w:r>
+        <w:rPr>
+          <w:rFonts w:ascii="Courier New" w:hAnsi="Courier New" w:cs="Courier New"/>
+        </w:rPr>
+        <w:t>SEQ</w:t>
+      </w:r>
+      <w:r>
+        <w:rPr>
+          <w:rFonts w:ascii="Courier New" w:hAnsi="Courier New" w:cs="Courier New"/>
+        </w:rPr>
+        <w:t>_LV1A</w:t>
+      </w:r>
+      <w:r>
+        <w:rPr>
+          <w:rFonts w:ascii="Courier New" w:hAnsi="Courier New" w:cs="Courier New"/>
+        </w:rPr>
+        <w:t xml:space="preserve"> </w:t>
+      </w:r>
+      <w:r>
+        <w:rPr>
+          <w:rFonts w:ascii="Courier New" w:hAnsi="Courier New" w:cs="Courier New"/>
+        </w:rPr>
+        <w:t>__1________________</w:t>
+      </w:r>
+      <w:r>
+        <w:rPr>
+          <w:rFonts w:ascii="Courier New" w:hAnsi="Courier New" w:cs="Courier New"/>
+        </w:rPr>
+        <w:t>__________</w:t>
+      </w:r>
+      <w:r>
+        <w:rPr>
+          <w:rFonts w:ascii="Courier New" w:hAnsi="Courier New" w:cs="Courier New"/>
+        </w:rPr>
+        <w:t>________</w:t>
+      </w:r>
+      <w:r>
+        <w:rPr>
+          <w:rFonts w:ascii="Courier New" w:hAnsi="Courier New" w:cs="Courier New"/>
+        </w:rPr>
+        <w:t>__________</w:t>
+      </w:r>
+      <w:r>
+        <w:rPr>
+          <w:rFonts w:ascii="Courier New" w:hAnsi="Courier New" w:cs="Courier New"/>
+        </w:rPr>
+        <w:t>_</w:t>
+      </w:r>
+      <w:r>
+        <w:rPr>
+          <w:rFonts w:ascii="Courier New" w:hAnsi="Courier New" w:cs="Courier New"/>
+        </w:rPr>
+        <w:t>__1____</w:t>
+      </w:r>
+      <w:r>
+        <w:rPr>
+          <w:rFonts w:ascii="Courier New" w:hAnsi="Courier New" w:cs="Courier New"/>
+        </w:rPr>
+        <w:t>__</w:t>
+      </w:r>
+    </w:p>
+    <w:p>
+      <w:pPr>
+        <w:jc w:val="both"/>
+        <w:rPr>
+          <w:rFonts w:ascii="Courier New" w:hAnsi="Courier New" w:cs="Courier New"/>
+        </w:rPr>
+      </w:pPr>
+      <w:r>
+        <w:rPr>
+          <w:rFonts w:ascii="Courier New" w:hAnsi="Courier New" w:cs="Courier New"/>
+        </w:rPr>
+        <w:t>SEQ_</w:t>
+      </w:r>
+      <w:proofErr w:type="gramStart"/>
+      <w:r>
+        <w:rPr>
+          <w:rFonts w:ascii="Courier New" w:hAnsi="Courier New" w:cs="Courier New"/>
+        </w:rPr>
+        <w:t>BC0</w:t>
+      </w:r>
+      <w:r>
+        <w:rPr>
+          <w:rFonts w:ascii="Courier New" w:hAnsi="Courier New" w:cs="Courier New"/>
+        </w:rPr>
+        <w:t xml:space="preserve">  </w:t>
+      </w:r>
+      <w:r>
+        <w:rPr>
+          <w:rFonts w:ascii="Courier New" w:hAnsi="Courier New" w:cs="Courier New"/>
+        </w:rPr>
+        <w:t>_</w:t>
+      </w:r>
+      <w:proofErr w:type="gramEnd"/>
+      <w:r>
+        <w:rPr>
+          <w:rFonts w:ascii="Courier New" w:hAnsi="Courier New" w:cs="Courier New"/>
+        </w:rPr>
+        <w:t>_____________</w:t>
+      </w:r>
+      <w:r>
+        <w:rPr>
+          <w:rFonts w:ascii="Courier New" w:hAnsi="Courier New" w:cs="Courier New"/>
+        </w:rPr>
+        <w:t>____1___</w:t>
+      </w:r>
+      <w:r>
+        <w:rPr>
+          <w:rFonts w:ascii="Courier New" w:hAnsi="Courier New" w:cs="Courier New"/>
+        </w:rPr>
+        <w:t>___________________________________</w:t>
+      </w:r>
+    </w:p>
+    <w:p>
+      <w:pPr>
+        <w:jc w:val="both"/>
+        <w:rPr>
+          <w:rFonts w:ascii="Courier New" w:hAnsi="Courier New" w:cs="Courier New"/>
+        </w:rPr>
+      </w:pPr>
+      <w:r>
+        <w:rPr>
+          <w:rFonts w:ascii="Courier New" w:hAnsi="Courier New" w:cs="Courier New"/>
+        </w:rPr>
+        <w:t xml:space="preserve">LV1A  </w:t>
+      </w:r>
+      <w:r>
+        <w:rPr>
+          <w:rFonts w:ascii="Courier New" w:hAnsi="Courier New" w:cs="Courier New"/>
+        </w:rPr>
+        <w:t xml:space="preserve">   </w:t>
+      </w:r>
+      <w:r>
+        <w:rPr>
+          <w:rFonts w:ascii="Courier New" w:hAnsi="Courier New" w:cs="Courier New"/>
+        </w:rPr>
+        <w:t>_|‾|____________</w:t>
+      </w:r>
+      <w:r>
+        <w:rPr>
+          <w:rFonts w:ascii="Courier New" w:hAnsi="Courier New" w:cs="Courier New"/>
+        </w:rPr>
+        <w:t>____</w:t>
+      </w:r>
+      <w:r>
+        <w:rPr>
+          <w:rFonts w:ascii="Courier New" w:hAnsi="Courier New" w:cs="Courier New"/>
+        </w:rPr>
+        <w:t>____________</w:t>
+      </w:r>
+      <w:r>
+        <w:rPr>
+          <w:rFonts w:ascii="Courier New" w:hAnsi="Courier New" w:cs="Courier New"/>
+        </w:rPr>
+        <w:t>_</w:t>
+      </w:r>
+      <w:r>
+        <w:rPr>
+          <w:rFonts w:ascii="Courier New" w:hAnsi="Courier New" w:cs="Courier New"/>
+        </w:rPr>
+        <w:t>_______</w:t>
+      </w:r>
+      <w:r>
+        <w:rPr>
+          <w:rFonts w:ascii="Courier New" w:hAnsi="Courier New" w:cs="Courier New"/>
+        </w:rPr>
+        <w:t>________</w:t>
+      </w:r>
+      <w:r>
+        <w:rPr>
+          <w:rFonts w:ascii="Courier New" w:hAnsi="Courier New" w:cs="Courier New"/>
+        </w:rPr>
+        <w:t>_|‾|_</w:t>
+      </w:r>
+      <w:r>
+        <w:rPr>
+          <w:rFonts w:ascii="Courier New" w:hAnsi="Courier New" w:cs="Courier New"/>
+        </w:rPr>
+        <w:t>____</w:t>
+      </w:r>
+    </w:p>
+    <w:p>
+      <w:pPr>
+        <w:tabs>
+          <w:tab w:val="left" w:pos="3465"/>
+        </w:tabs>
+        <w:rPr>
+          <w:rFonts w:ascii="Courier New" w:hAnsi="Courier New" w:cs="Courier New"/>
+        </w:rPr>
+      </w:pPr>
+      <w:r>
+        <w:rPr>
+          <w:rFonts w:ascii="Courier New" w:hAnsi="Courier New" w:cs="Courier New"/>
+        </w:rPr>
+        <w:t>BC0</w:t>
+      </w:r>
+      <w:r>
+        <w:rPr>
+          <w:rFonts w:ascii="Courier New" w:hAnsi="Courier New" w:cs="Courier New"/>
+        </w:rPr>
+        <w:t xml:space="preserve">   </w:t>
+      </w:r>
+      <w:r>
+        <w:rPr>
+          <w:rFonts w:ascii="Courier New" w:hAnsi="Courier New" w:cs="Courier New"/>
+        </w:rPr>
+        <w:t xml:space="preserve">   </w:t>
+      </w:r>
+      <w:r>
+        <w:rPr>
+          <w:rFonts w:ascii="Courier New" w:hAnsi="Courier New" w:cs="Courier New"/>
+        </w:rPr>
+        <w:t>____</w:t>
+      </w:r>
+      <w:r>
+        <w:rPr>
+          <w:rFonts w:ascii="Courier New" w:hAnsi="Courier New" w:cs="Courier New"/>
+        </w:rPr>
+        <w:t>_</w:t>
+      </w:r>
+      <w:r>
+        <w:rPr>
+          <w:rFonts w:ascii="Courier New" w:hAnsi="Courier New" w:cs="Courier New"/>
+        </w:rPr>
+        <w:t>_____</w:t>
+      </w:r>
+      <w:r>
+        <w:rPr>
+          <w:rFonts w:ascii="Courier New" w:hAnsi="Courier New" w:cs="Courier New"/>
+        </w:rPr>
+        <w:t>_______</w:t>
+      </w:r>
+      <w:r>
+        <w:rPr>
+          <w:rFonts w:ascii="Courier New" w:hAnsi="Courier New" w:cs="Courier New"/>
+        </w:rPr>
+        <w:t>|‾|________</w:t>
+      </w:r>
+      <w:r>
+        <w:rPr>
+          <w:rFonts w:ascii="Courier New" w:hAnsi="Courier New" w:cs="Courier New"/>
+        </w:rPr>
+        <w:t>_</w:t>
+      </w:r>
+      <w:r>
+        <w:rPr>
+          <w:rFonts w:ascii="Courier New" w:hAnsi="Courier New" w:cs="Courier New"/>
+        </w:rPr>
+        <w:t>_______</w:t>
+      </w:r>
+      <w:r>
+        <w:rPr>
+          <w:rFonts w:ascii="Courier New" w:hAnsi="Courier New" w:cs="Courier New"/>
+        </w:rPr>
+        <w:t>___________</w:t>
+      </w:r>
+      <w:r>
+        <w:rPr>
+          <w:rFonts w:ascii="Courier New" w:hAnsi="Courier New" w:cs="Courier New"/>
+        </w:rPr>
+        <w:t>____</w:t>
+      </w:r>
+      <w:r>
+        <w:rPr>
+          <w:rFonts w:ascii="Courier New" w:hAnsi="Courier New" w:cs="Courier New"/>
+        </w:rPr>
+        <w:t>_</w:t>
+      </w:r>
+      <w:r>
+        <w:rPr>
+          <w:rFonts w:ascii="Courier New" w:hAnsi="Courier New" w:cs="Courier New"/>
+        </w:rPr>
+        <w:t>_</w:t>
+      </w:r>
+      <w:r>
+        <w:rPr>
+          <w:rFonts w:ascii="Courier New" w:hAnsi="Courier New" w:cs="Courier New"/>
+        </w:rPr>
+        <w:t>____</w:t>
       </w:r>
     </w:p>
     <w:p>
       <w:pPr>
         <w:jc w:val="both"/>
       </w:pPr>
-      <w:r>
-        <w:t xml:space="preserve">Note that the module will store the value of the </w:t>
-      </w:r>
-      <w:r>
-        <w:t>l</w:t>
-      </w:r>
-      <w:r>
-        <w:t xml:space="preserve">atency </w:t>
-      </w:r>
-      <w:r>
-        <w:t xml:space="preserve">before the scan and reapply the latter after the end of the operation. </w:t>
-      </w:r>
-    </w:p>
-    <w:p>
-      <w:pPr>
-        <w:pStyle w:val="Heading1"/>
-      </w:pPr>
-      <w:r>
-        <w:t>Errors</w:t>
-      </w:r>
-    </w:p>
-    <w:p>
-      <w:pPr>
-        <w:jc w:val="both"/>
-      </w:pPr>
-      <w:r>
-        <w:t>Two types of errors can be returned by the module when running the scan: global errors and local errors.</w:t>
-      </w:r>
-    </w:p>
-    <w:p>
-      <w:pPr>
-        <w:jc w:val="both"/>
-      </w:pPr>
-      <w:r>
-        <w:t>A global error occurs if the VFAT2 is not present or running at the start of the scan. In that case, a single 32 bits word of value 0xFF000000 is stored in the FIFO. No other read operations of the FIFO should occur afterwards.</w:t>
-      </w:r>
-    </w:p>
-    <w:p>
-      <w:pPr>
-        <w:jc w:val="both"/>
-      </w:pPr>
-      <w:r>
-        <w:t xml:space="preserve">A local error occurs if one of the I2C operations used to change the </w:t>
-      </w:r>
-      <w:r>
-        <w:t xml:space="preserve">latency </w:t>
-      </w:r>
-      <w:r>
-        <w:t>did not succeed. In that case, the value of the 24 LSBits of that particular point is 0xFFFFFF.  Other data points will still be saved and be present in the FIFO.</w:t>
-      </w:r>
-      <w:bookmarkStart w:id="0" w:name="_GoBack"/>
-      <w:bookmarkEnd w:id="0"/>
     </w:p>
     <w:sectPr>
       <w:pgSz w:w="11906" w:h="16838"/>
@@ -1258,6 +4066,56 @@
     </w:sectPr>
   </w:body>
 </w:document>
+</file>
+
+<file path=word/endnotes.xml><?xml version="1.0" encoding="utf-8"?>
+<w:endnotes xmlns:wpc="http://schemas.microsoft.com/office/word/2010/wordprocessingCanvas" xmlns:mc="http://schemas.openxmlformats.org/markup-compatibility/2006" xmlns:o="urn:schemas-microsoft-com:office:office" xmlns:r="http://schemas.openxmlformats.org/officeDocument/2006/relationships" xmlns:m="http://schemas.openxmlformats.org/officeDocument/2006/math" xmlns:v="urn:schemas-microsoft-com:vml" xmlns:wp14="http://schemas.microsoft.com/office/word/2010/wordprocessingDrawing" xmlns:wp="http://schemas.openxmlformats.org/drawingml/2006/wordprocessingDrawing" xmlns:w10="urn:schemas-microsoft-com:office:word" xmlns:w="http://schemas.openxmlformats.org/wordprocessingml/2006/main" xmlns:w14="http://schemas.microsoft.com/office/word/2010/wordml" xmlns:wpg="http://schemas.microsoft.com/office/word/2010/wordprocessingGroup" xmlns:wpi="http://schemas.microsoft.com/office/word/2010/wordprocessingInk" xmlns:wne="http://schemas.microsoft.com/office/word/2006/wordml" xmlns:wps="http://schemas.microsoft.com/office/word/2010/wordprocessingShape" mc:Ignorable="w14 wp14">
+  <w:endnote w:type="separator" w:id="-1">
+    <w:p>
+      <w:pPr>
+        <w:spacing w:after="0" w:line="240" w:lineRule="auto"/>
+      </w:pPr>
+      <w:r>
+        <w:separator/>
+      </w:r>
+    </w:p>
+  </w:endnote>
+  <w:endnote w:type="continuationSeparator" w:id="0">
+    <w:p>
+      <w:pPr>
+        <w:spacing w:after="0" w:line="240" w:lineRule="auto"/>
+      </w:pPr>
+      <w:r>
+        <w:continuationSeparator/>
+      </w:r>
+    </w:p>
+  </w:endnote>
+</w:endnotes>
+</file>
+
+<file path=word/footnotes.xml><?xml version="1.0" encoding="utf-8"?>
+<w:footnotes xmlns:wpc="http://schemas.microsoft.com/office/word/2010/wordprocessingCanvas" xmlns:mc="http://schemas.openxmlformats.org/markup-compatibility/2006" xmlns:o="urn:schemas-microsoft-com:office:office" xmlns:r="http://schemas.openxmlformats.org/officeDocument/2006/relationships" xmlns:m="http://schemas.openxmlformats.org/officeDocument/2006/math" xmlns:v="urn:schemas-microsoft-com:vml" xmlns:wp14="http://schemas.microsoft.com/office/word/2010/wordprocessingDrawing" xmlns:wp="http://schemas.openxmlformats.org/drawingml/2006/wordprocessingDrawing" xmlns:w10="urn:schemas-microsoft-com:office:word" xmlns:w="http://schemas.openxmlformats.org/wordprocessingml/2006/main" xmlns:w14="http://schemas.microsoft.com/office/word/2010/wordml" xmlns:wpg="http://schemas.microsoft.com/office/word/2010/wordprocessingGroup" xmlns:wpi="http://schemas.microsoft.com/office/word/2010/wordprocessingInk" xmlns:wne="http://schemas.microsoft.com/office/word/2006/wordml" xmlns:wps="http://schemas.microsoft.com/office/word/2010/wordprocessingShape" mc:Ignorable="w14 wp14">
+  <w:footnote w:type="separator" w:id="-1">
+    <w:p>
+      <w:pPr>
+        <w:spacing w:after="0" w:line="240" w:lineRule="auto"/>
+      </w:pPr>
+      <w:r>
+        <w:separator/>
+      </w:r>
+    </w:p>
+  </w:footnote>
+  <w:footnote w:type="continuationSeparator" w:id="0">
+    <w:p>
+      <w:pPr>
+        <w:spacing w:after="0" w:line="240" w:lineRule="auto"/>
+      </w:pPr>
+      <w:r>
+        <w:continuationSeparator/>
+      </w:r>
+    </w:p>
+  </w:footnote>
+</w:footnotes>
 </file>
 
 <file path=word/styles.xml><?xml version="1.0" encoding="utf-8"?>
@@ -1449,10 +4307,9 @@
     <w:next w:val="Normal"/>
     <w:link w:val="Heading2Char"/>
     <w:uiPriority w:val="9"/>
-    <w:semiHidden/>
     <w:unhideWhenUsed/>
     <w:qFormat/>
-    <w:rsid w:val="00A360F7"/>
+    <w:rsid w:val="003229A0"/>
     <w:pPr>
       <w:spacing w:before="200" w:after="0"/>
       <w:outlineLvl w:val="1"/>
@@ -1461,8 +4318,8 @@
       <w:rFonts w:asciiTheme="majorHAnsi" w:eastAsiaTheme="majorEastAsia" w:hAnsiTheme="majorHAnsi" w:cstheme="majorBidi"/>
       <w:b/>
       <w:bCs/>
-      <w:sz w:val="26"/>
-      <w:szCs w:val="26"/>
+      <w:sz w:val="24"/>
+      <w:szCs w:val="24"/>
     </w:rPr>
   </w:style>
   <w:style w:type="paragraph" w:styleId="Heading3">
@@ -1471,7 +4328,6 @@
     <w:next w:val="Normal"/>
     <w:link w:val="Heading3Char"/>
     <w:uiPriority w:val="9"/>
-    <w:semiHidden/>
     <w:unhideWhenUsed/>
     <w:qFormat/>
     <w:rsid w:val="00A360F7"/>
@@ -1617,7 +4473,6 @@
   <w:style w:type="character" w:default="1" w:styleId="DefaultParagraphFont">
     <w:name w:val="Default Paragraph Font"/>
     <w:uiPriority w:val="1"/>
-    <w:semiHidden/>
     <w:unhideWhenUsed/>
   </w:style>
   <w:style w:type="table" w:default="1" w:styleId="TableNormal">
@@ -1660,14 +4515,13 @@
     <w:basedOn w:val="DefaultParagraphFont"/>
     <w:link w:val="Heading2"/>
     <w:uiPriority w:val="9"/>
-    <w:semiHidden/>
-    <w:rsid w:val="00A360F7"/>
+    <w:rsid w:val="003229A0"/>
     <w:rPr>
       <w:rFonts w:asciiTheme="majorHAnsi" w:eastAsiaTheme="majorEastAsia" w:hAnsiTheme="majorHAnsi" w:cstheme="majorBidi"/>
       <w:b/>
       <w:bCs/>
-      <w:sz w:val="26"/>
-      <w:szCs w:val="26"/>
+      <w:sz w:val="24"/>
+      <w:szCs w:val="24"/>
     </w:rPr>
   </w:style>
   <w:style w:type="character" w:customStyle="1" w:styleId="Heading3Char">
@@ -1675,7 +4529,6 @@
     <w:basedOn w:val="DefaultParagraphFont"/>
     <w:link w:val="Heading3"/>
     <w:uiPriority w:val="9"/>
-    <w:semiHidden/>
     <w:rsid w:val="00A360F7"/>
     <w:rPr>
       <w:rFonts w:asciiTheme="majorHAnsi" w:eastAsiaTheme="majorEastAsia" w:hAnsiTheme="majorHAnsi" w:cstheme="majorBidi"/>
@@ -2230,6 +5083,50 @@
         </w:tcBorders>
       </w:tcPr>
     </w:tblStylePr>
+  </w:style>
+  <w:style w:type="paragraph" w:styleId="Header">
+    <w:name w:val="header"/>
+    <w:basedOn w:val="Normal"/>
+    <w:link w:val="HeaderChar"/>
+    <w:uiPriority w:val="99"/>
+    <w:unhideWhenUsed/>
+    <w:rsid w:val="007647CC"/>
+    <w:pPr>
+      <w:tabs>
+        <w:tab w:val="center" w:pos="4513"/>
+        <w:tab w:val="right" w:pos="9026"/>
+      </w:tabs>
+      <w:spacing w:after="0" w:line="240" w:lineRule="auto"/>
+    </w:pPr>
+  </w:style>
+  <w:style w:type="character" w:customStyle="1" w:styleId="HeaderChar">
+    <w:name w:val="Header Char"/>
+    <w:basedOn w:val="DefaultParagraphFont"/>
+    <w:link w:val="Header"/>
+    <w:uiPriority w:val="99"/>
+    <w:rsid w:val="007647CC"/>
+  </w:style>
+  <w:style w:type="paragraph" w:styleId="Footer">
+    <w:name w:val="footer"/>
+    <w:basedOn w:val="Normal"/>
+    <w:link w:val="FooterChar"/>
+    <w:uiPriority w:val="99"/>
+    <w:unhideWhenUsed/>
+    <w:rsid w:val="007647CC"/>
+    <w:pPr>
+      <w:tabs>
+        <w:tab w:val="center" w:pos="4513"/>
+        <w:tab w:val="right" w:pos="9026"/>
+      </w:tabs>
+      <w:spacing w:after="0" w:line="240" w:lineRule="auto"/>
+    </w:pPr>
+  </w:style>
+  <w:style w:type="character" w:customStyle="1" w:styleId="FooterChar">
+    <w:name w:val="Footer Char"/>
+    <w:basedOn w:val="DefaultParagraphFont"/>
+    <w:link w:val="Footer"/>
+    <w:uiPriority w:val="99"/>
+    <w:rsid w:val="007647CC"/>
   </w:style>
 </w:styles>
 </file>
@@ -2423,10 +5320,9 @@
     <w:next w:val="Normal"/>
     <w:link w:val="Heading2Char"/>
     <w:uiPriority w:val="9"/>
-    <w:semiHidden/>
     <w:unhideWhenUsed/>
     <w:qFormat/>
-    <w:rsid w:val="00A360F7"/>
+    <w:rsid w:val="003229A0"/>
     <w:pPr>
       <w:spacing w:before="200" w:after="0"/>
       <w:outlineLvl w:val="1"/>
@@ -2435,8 +5331,8 @@
       <w:rFonts w:asciiTheme="majorHAnsi" w:eastAsiaTheme="majorEastAsia" w:hAnsiTheme="majorHAnsi" w:cstheme="majorBidi"/>
       <w:b/>
       <w:bCs/>
-      <w:sz w:val="26"/>
-      <w:szCs w:val="26"/>
+      <w:sz w:val="24"/>
+      <w:szCs w:val="24"/>
     </w:rPr>
   </w:style>
   <w:style w:type="paragraph" w:styleId="Heading3">
@@ -2445,7 +5341,6 @@
     <w:next w:val="Normal"/>
     <w:link w:val="Heading3Char"/>
     <w:uiPriority w:val="9"/>
-    <w:semiHidden/>
     <w:unhideWhenUsed/>
     <w:qFormat/>
     <w:rsid w:val="00A360F7"/>
@@ -2591,7 +5486,6 @@
   <w:style w:type="character" w:default="1" w:styleId="DefaultParagraphFont">
     <w:name w:val="Default Paragraph Font"/>
     <w:uiPriority w:val="1"/>
-    <w:semiHidden/>
     <w:unhideWhenUsed/>
   </w:style>
   <w:style w:type="table" w:default="1" w:styleId="TableNormal">
@@ -2634,14 +5528,13 @@
     <w:basedOn w:val="DefaultParagraphFont"/>
     <w:link w:val="Heading2"/>
     <w:uiPriority w:val="9"/>
-    <w:semiHidden/>
-    <w:rsid w:val="00A360F7"/>
+    <w:rsid w:val="003229A0"/>
     <w:rPr>
       <w:rFonts w:asciiTheme="majorHAnsi" w:eastAsiaTheme="majorEastAsia" w:hAnsiTheme="majorHAnsi" w:cstheme="majorBidi"/>
       <w:b/>
       <w:bCs/>
-      <w:sz w:val="26"/>
-      <w:szCs w:val="26"/>
+      <w:sz w:val="24"/>
+      <w:szCs w:val="24"/>
     </w:rPr>
   </w:style>
   <w:style w:type="character" w:customStyle="1" w:styleId="Heading3Char">
@@ -2649,7 +5542,6 @@
     <w:basedOn w:val="DefaultParagraphFont"/>
     <w:link w:val="Heading3"/>
     <w:uiPriority w:val="9"/>
-    <w:semiHidden/>
     <w:rsid w:val="00A360F7"/>
     <w:rPr>
       <w:rFonts w:asciiTheme="majorHAnsi" w:eastAsiaTheme="majorEastAsia" w:hAnsiTheme="majorHAnsi" w:cstheme="majorBidi"/>
@@ -3204,6 +6096,50 @@
         </w:tcBorders>
       </w:tcPr>
     </w:tblStylePr>
+  </w:style>
+  <w:style w:type="paragraph" w:styleId="Header">
+    <w:name w:val="header"/>
+    <w:basedOn w:val="Normal"/>
+    <w:link w:val="HeaderChar"/>
+    <w:uiPriority w:val="99"/>
+    <w:unhideWhenUsed/>
+    <w:rsid w:val="007647CC"/>
+    <w:pPr>
+      <w:tabs>
+        <w:tab w:val="center" w:pos="4513"/>
+        <w:tab w:val="right" w:pos="9026"/>
+      </w:tabs>
+      <w:spacing w:after="0" w:line="240" w:lineRule="auto"/>
+    </w:pPr>
+  </w:style>
+  <w:style w:type="character" w:customStyle="1" w:styleId="HeaderChar">
+    <w:name w:val="Header Char"/>
+    <w:basedOn w:val="DefaultParagraphFont"/>
+    <w:link w:val="Header"/>
+    <w:uiPriority w:val="99"/>
+    <w:rsid w:val="007647CC"/>
+  </w:style>
+  <w:style w:type="paragraph" w:styleId="Footer">
+    <w:name w:val="footer"/>
+    <w:basedOn w:val="Normal"/>
+    <w:link w:val="FooterChar"/>
+    <w:uiPriority w:val="99"/>
+    <w:unhideWhenUsed/>
+    <w:rsid w:val="007647CC"/>
+    <w:pPr>
+      <w:tabs>
+        <w:tab w:val="center" w:pos="4513"/>
+        <w:tab w:val="right" w:pos="9026"/>
+      </w:tabs>
+      <w:spacing w:after="0" w:line="240" w:lineRule="auto"/>
+    </w:pPr>
+  </w:style>
+  <w:style w:type="character" w:customStyle="1" w:styleId="FooterChar">
+    <w:name w:val="Footer Char"/>
+    <w:basedOn w:val="DefaultParagraphFont"/>
+    <w:link w:val="Footer"/>
+    <w:uiPriority w:val="99"/>
+    <w:rsid w:val="007647CC"/>
   </w:style>
 </w:styles>
 </file>

</xml_diff>

<commit_message>
Draft of T1 controller
</commit_message>
<xml_diff>
--- a/doc/OH_modules.docx
+++ b/doc/OH_modules.docx
@@ -77,15 +77,7 @@
         <w:t xml:space="preserve">and by counting the number of </w:t>
       </w:r>
       <w:r>
-        <w:t xml:space="preserve">events where the </w:t>
-      </w:r>
-      <w:proofErr w:type="spellStart"/>
-      <w:r>
-        <w:t>SBits</w:t>
-      </w:r>
-      <w:proofErr w:type="spellEnd"/>
-      <w:r>
-        <w:t xml:space="preserve"> are fired</w:t>
+        <w:t>events where the SBits are fired</w:t>
       </w:r>
       <w:r>
         <w:t xml:space="preserve"> in a set of </w:t>
@@ -120,13 +112,8 @@
       <w:pPr>
         <w:jc w:val="both"/>
       </w:pPr>
-      <w:proofErr w:type="spellStart"/>
-      <w:r>
-        <w:t>OptoHybrid</w:t>
-      </w:r>
-      <w:proofErr w:type="spellEnd"/>
-      <w:r>
-        <w:t xml:space="preserve"> Wishbone address: </w:t>
+      <w:r>
+        <w:t xml:space="preserve">OptoHybrid Wishbone address: </w:t>
       </w:r>
       <w:r>
         <w:t xml:space="preserve">0b </w:t>
@@ -733,15 +720,7 @@
               <w:cnfStyle w:val="000000100000" w:firstRow="0" w:lastRow="0" w:firstColumn="0" w:lastColumn="0" w:oddVBand="0" w:evenVBand="0" w:oddHBand="1" w:evenHBand="0" w:firstRowFirstColumn="0" w:firstRowLastColumn="0" w:lastRowFirstColumn="0" w:lastRowLastColumn="0"/>
             </w:pPr>
             <w:r>
-              <w:t xml:space="preserve">8 </w:t>
-            </w:r>
-            <w:proofErr w:type="spellStart"/>
-            <w:r>
-              <w:t>MSBits</w:t>
-            </w:r>
-            <w:proofErr w:type="spellEnd"/>
-            <w:r>
-              <w:t xml:space="preserve"> hold the threshold value of the point</w:t>
+              <w:t>8 MSBits hold the threshold value of the point</w:t>
             </w:r>
           </w:p>
           <w:p>
@@ -750,15 +729,7 @@
               <w:cnfStyle w:val="000000100000" w:firstRow="0" w:lastRow="0" w:firstColumn="0" w:lastColumn="0" w:oddVBand="0" w:evenVBand="0" w:oddHBand="1" w:evenHBand="0" w:firstRowFirstColumn="0" w:firstRowLastColumn="0" w:lastRowFirstColumn="0" w:lastRowLastColumn="0"/>
             </w:pPr>
             <w:r>
-              <w:t xml:space="preserve">24 </w:t>
-            </w:r>
-            <w:proofErr w:type="spellStart"/>
-            <w:r>
-              <w:t>LSBits</w:t>
-            </w:r>
-            <w:proofErr w:type="spellEnd"/>
-            <w:r>
-              <w:t xml:space="preserve"> hold the number of events that have fired </w:t>
+              <w:t xml:space="preserve">24 LSBits hold the number of events that have fired </w:t>
             </w:r>
           </w:p>
           <w:p>
@@ -861,15 +832,7 @@
         <w:t xml:space="preserve">One Threshold Scan module is present per sector on the GEB (6 sectors of 4 VFAT2s). This means that 6 scans can be operated in parallel. The configuration registers ARE NOT shared between sectors </w:t>
       </w:r>
       <w:r>
-        <w:t xml:space="preserve">but ARE shared between VFAT2s of the same sector. For example, setting the parameters for a scan of VFAT2 #0 means that a scan of VFAT2 #1 can be launched immediately afterwards without having to set the parameters in the registers. However, the parameters set for VFAT2 #0 do not propagate to VFAT2 #7 which </w:t>
-      </w:r>
-      <w:proofErr w:type="gramStart"/>
-      <w:r>
-        <w:t>is</w:t>
-      </w:r>
-      <w:proofErr w:type="gramEnd"/>
-      <w:r>
-        <w:t xml:space="preserve"> in another sector.</w:t>
+        <w:t>but ARE shared between VFAT2s of the same sector. For example, setting the parameters for a scan of VFAT2 #0 means that a scan of VFAT2 #1 can be launched immediately afterwards without having to set the parameters in the registers. However, the parameters set for VFAT2 #0 do not propagate to VFAT2 #7 which is in another sector.</w:t>
       </w:r>
     </w:p>
     <w:p>
@@ -925,13 +888,8 @@
       </w:pPr>
       <w:r>
         <w:lastRenderedPageBreak/>
-        <w:t xml:space="preserve">A local error occurs if one of the I2C operations used to change the threshold did not succeed. In that case, the value of the 24 </w:t>
-      </w:r>
-      <w:proofErr w:type="spellStart"/>
-      <w:r>
-        <w:t>LSBits</w:t>
-      </w:r>
-      <w:proofErr w:type="spellEnd"/>
+        <w:t>A local error occurs if one of the I2C operations used to change the threshold did not succeed. In that case, the value of the 24 LSBits</w:t>
+      </w:r>
       <w:r>
         <w:t xml:space="preserve"> of that particular point</w:t>
       </w:r>
@@ -1070,13 +1028,8 @@
       <w:pPr>
         <w:jc w:val="both"/>
       </w:pPr>
-      <w:proofErr w:type="spellStart"/>
-      <w:r>
-        <w:t>OptoHybrid</w:t>
-      </w:r>
-      <w:proofErr w:type="spellEnd"/>
-      <w:r>
-        <w:t xml:space="preserve"> Wishbone address: 0b </w:t>
+      <w:r>
+        <w:t xml:space="preserve">OptoHybrid Wishbone address: 0b </w:t>
       </w:r>
       <w:r>
         <w:t>0010</w:t>
@@ -1681,15 +1634,7 @@
               <w:cnfStyle w:val="000000100000" w:firstRow="0" w:lastRow="0" w:firstColumn="0" w:lastColumn="0" w:oddVBand="0" w:evenVBand="0" w:oddHBand="1" w:evenHBand="0" w:firstRowFirstColumn="0" w:firstRowLastColumn="0" w:lastRowFirstColumn="0" w:lastRowLastColumn="0"/>
             </w:pPr>
             <w:r>
-              <w:t xml:space="preserve">8 </w:t>
-            </w:r>
-            <w:proofErr w:type="spellStart"/>
-            <w:r>
-              <w:t>MSBits</w:t>
-            </w:r>
-            <w:proofErr w:type="spellEnd"/>
-            <w:r>
-              <w:t xml:space="preserve"> hold the </w:t>
+              <w:t xml:space="preserve">8 MSBits hold the </w:t>
             </w:r>
             <w:r>
               <w:t>latency</w:t>
@@ -1704,15 +1649,7 @@
               <w:cnfStyle w:val="000000100000" w:firstRow="0" w:lastRow="0" w:firstColumn="0" w:lastColumn="0" w:oddVBand="0" w:evenVBand="0" w:oddHBand="1" w:evenHBand="0" w:firstRowFirstColumn="0" w:firstRowLastColumn="0" w:lastRowFirstColumn="0" w:lastRowLastColumn="0"/>
             </w:pPr>
             <w:r>
-              <w:t xml:space="preserve">24 </w:t>
-            </w:r>
-            <w:proofErr w:type="spellStart"/>
-            <w:r>
-              <w:t>LSBits</w:t>
-            </w:r>
-            <w:proofErr w:type="spellEnd"/>
-            <w:r>
-              <w:t xml:space="preserve"> hold the number of events that have fired </w:t>
+              <w:t xml:space="preserve">24 LSBits hold the number of events that have fired </w:t>
             </w:r>
           </w:p>
           <w:p>
@@ -1817,15 +1754,7 @@
         <w:t>Latency</w:t>
       </w:r>
       <w:r>
-        <w:t xml:space="preserve"> Scan module is present per sector on the GEB (6 sectors of 4 VFAT2s). This means that 6 scans can be operated in parallel. The configuration registers ARE NOT shared between sectors but ARE shared between VFAT2s of the same sector. For example, setting the parameters for a scan of VFAT2 #0 means that a scan of VFAT2 #1 can be launched immediately afterwards without having to set the parameters in the registers. However, the parameters set for VFAT2 #0 do not propagate to VFAT2 #7 which </w:t>
-      </w:r>
-      <w:proofErr w:type="gramStart"/>
-      <w:r>
-        <w:t>is</w:t>
-      </w:r>
-      <w:proofErr w:type="gramEnd"/>
-      <w:r>
-        <w:t xml:space="preserve"> in another sector.</w:t>
+        <w:t xml:space="preserve"> Scan module is present per sector on the GEB (6 sectors of 4 VFAT2s). This means that 6 scans can be operated in parallel. The configuration registers ARE NOT shared between sectors but ARE shared between VFAT2s of the same sector. For example, setting the parameters for a scan of VFAT2 #0 means that a scan of VFAT2 #1 can be launched immediately afterwards without having to set the parameters in the registers. However, the parameters set for VFAT2 #0 do not propagate to VFAT2 #7 which is in another sector.</w:t>
       </w:r>
     </w:p>
     <w:p>
@@ -1881,15 +1810,7 @@
         <w:t xml:space="preserve">latency </w:t>
       </w:r>
       <w:r>
-        <w:t xml:space="preserve">did not succeed. In that case, the value of the 24 </w:t>
-      </w:r>
-      <w:proofErr w:type="spellStart"/>
-      <w:r>
-        <w:t>LSBits</w:t>
-      </w:r>
-      <w:proofErr w:type="spellEnd"/>
-      <w:r>
-        <w:t xml:space="preserve"> of that particular point is 0xFFFFFF.  Other data points will still be saved and be present in the FIFO.</w:t>
+        <w:t>did not succeed. In that case, the value of the 24 LSBits of that particular point is 0xFFFFFF.  Other data points will still be saved and be present in the FIFO.</w:t>
       </w:r>
     </w:p>
     <w:p>
@@ -1926,7 +1847,6 @@
       <w:r>
         <w:t xml:space="preserve"> defined by </w:t>
       </w:r>
-      <w:proofErr w:type="spellStart"/>
       <w:r>
         <w:rPr>
           <w:rFonts w:ascii="Courier New" w:hAnsi="Courier New" w:cs="Courier New"/>
@@ -1935,7 +1855,6 @@
         </w:rPr>
         <w:t>op_mode</w:t>
       </w:r>
-      <w:proofErr w:type="spellEnd"/>
       <w:r>
         <w:t>.</w:t>
       </w:r>
@@ -1952,13 +1871,8 @@
       <w:pPr>
         <w:jc w:val="both"/>
       </w:pPr>
-      <w:proofErr w:type="spellStart"/>
-      <w:r>
-        <w:t>OptoHybrid</w:t>
-      </w:r>
-      <w:proofErr w:type="spellEnd"/>
-      <w:r>
-        <w:t xml:space="preserve"> Wishbone address: 0b </w:t>
+      <w:r>
+        <w:t xml:space="preserve">OptoHybrid Wishbone address: 0b </w:t>
       </w:r>
       <w:r>
         <w:t>0011</w:t>
@@ -2160,7 +2074,6 @@
                 <w:i/>
               </w:rPr>
             </w:pPr>
-            <w:proofErr w:type="spellStart"/>
             <w:r>
               <w:rPr>
                 <w:rFonts w:ascii="Courier New" w:hAnsi="Courier New" w:cs="Courier New"/>
@@ -2175,7 +2088,6 @@
               </w:rPr>
               <w:t>p_mode</w:t>
             </w:r>
-            <w:proofErr w:type="spellEnd"/>
             <w:r>
               <w:rPr>
                 <w:rFonts w:ascii="Courier New" w:hAnsi="Courier New" w:cs="Courier New"/>
@@ -2303,21 +2215,7 @@
               <w:rPr>
                 <w:rFonts w:ascii="Courier New" w:hAnsi="Courier New" w:cs="Courier New"/>
               </w:rPr>
-              <w:t xml:space="preserve">0 = LV1A - 1 = </w:t>
-            </w:r>
-            <w:proofErr w:type="spellStart"/>
-            <w:r>
-              <w:rPr>
-                <w:rFonts w:ascii="Courier New" w:hAnsi="Courier New" w:cs="Courier New"/>
-              </w:rPr>
-              <w:t>Calpulse</w:t>
-            </w:r>
-            <w:proofErr w:type="spellEnd"/>
-            <w:r>
-              <w:rPr>
-                <w:rFonts w:ascii="Courier New" w:hAnsi="Courier New" w:cs="Courier New"/>
-              </w:rPr>
-              <w:t xml:space="preserve"> - 2 = Resync - </w:t>
+              <w:t xml:space="preserve">0 = LV1A - 1 = Calpulse - 2 = Resync - </w:t>
             </w:r>
             <w:r>
               <w:rPr>
@@ -2529,8 +2427,10 @@
                 <w:rFonts w:ascii="Courier New" w:hAnsi="Courier New" w:cs="Courier New"/>
                 <w:i/>
               </w:rPr>
-              <w:t>D</w:t>
-            </w:r>
+              <w:t>d</w:t>
+            </w:r>
+            <w:bookmarkStart w:id="0" w:name="_GoBack"/>
+            <w:bookmarkEnd w:id="0"/>
             <w:r>
               <w:rPr>
                 <w:rFonts w:ascii="Courier New" w:hAnsi="Courier New" w:cs="Courier New"/>
@@ -2712,7 +2612,6 @@
                 <w:i/>
               </w:rPr>
             </w:pPr>
-            <w:proofErr w:type="spellStart"/>
             <w:r>
               <w:rPr>
                 <w:rFonts w:ascii="Courier New" w:hAnsi="Courier New" w:cs="Courier New"/>
@@ -2720,7 +2619,6 @@
               </w:rPr>
               <w:t>calpulse_sequence</w:t>
             </w:r>
-            <w:proofErr w:type="spellEnd"/>
             <w:r>
               <w:rPr>
                 <w:rFonts w:ascii="Courier New" w:hAnsi="Courier New" w:cs="Courier New"/>
@@ -2781,7 +2679,6 @@
                 <w:rFonts w:ascii="Courier New" w:hAnsi="Courier New" w:cs="Courier New"/>
               </w:rPr>
             </w:pPr>
-            <w:proofErr w:type="spellStart"/>
             <w:r>
               <w:rPr>
                 <w:rFonts w:ascii="Courier New" w:hAnsi="Courier New" w:cs="Courier New"/>
@@ -2789,7 +2686,6 @@
               </w:rPr>
               <w:t>resync_sequence</w:t>
             </w:r>
-            <w:proofErr w:type="spellEnd"/>
             <w:r>
               <w:rPr>
                 <w:rFonts w:ascii="Courier New" w:hAnsi="Courier New" w:cs="Courier New"/>
@@ -2991,7 +2887,6 @@
       <w:r>
         <w:t xml:space="preserve">of type </w:t>
       </w:r>
-      <w:proofErr w:type="spellStart"/>
       <w:r>
         <w:rPr>
           <w:rFonts w:ascii="Courier New" w:hAnsi="Courier New" w:cs="Courier New"/>
@@ -3000,7 +2895,6 @@
         </w:rPr>
         <w:t>type</w:t>
       </w:r>
-      <w:proofErr w:type="spellEnd"/>
       <w:r>
         <w:rPr>
           <w:color w:val="4F81BD" w:themeColor="accent1"/>
@@ -3241,24 +3135,31 @@
         <w:t xml:space="preserve">of </w:t>
       </w:r>
       <w:r>
-        <w:t>an LV1A</w:t>
-      </w:r>
-      <w:r>
-        <w:t xml:space="preserve"> followed by</w:t>
+        <w:t>a</w:t>
+      </w:r>
+      <w:r>
+        <w:t xml:space="preserve"> </w:t>
+      </w:r>
+      <w:r>
+        <w:t xml:space="preserve">Calpulse </w:t>
+      </w:r>
+      <w:r>
+        <w:t>followed by</w:t>
       </w:r>
       <w:r>
         <w:t xml:space="preserve"> a</w:t>
       </w:r>
       <w:r>
+        <w:t>n</w:t>
+      </w:r>
+      <w:r>
         <w:t xml:space="preserve"> </w:t>
       </w:r>
-      <w:proofErr w:type="spellStart"/>
-      <w:r>
-        <w:t>Calpulse</w:t>
-      </w:r>
-      <w:proofErr w:type="spellEnd"/>
-      <w:r>
-        <w:t xml:space="preserve"> separated</w:t>
+      <w:r>
+        <w:t xml:space="preserve">LV1A </w:t>
+      </w:r>
+      <w:r>
+        <w:t>separated</w:t>
       </w:r>
       <w:r>
         <w:t xml:space="preserve"> </w:t>
@@ -3463,7 +3364,6 @@
           <w:rFonts w:ascii="Courier New" w:hAnsi="Courier New" w:cs="Courier New"/>
         </w:rPr>
       </w:pPr>
-      <w:proofErr w:type="gramStart"/>
       <w:r>
         <w:rPr>
           <w:rFonts w:ascii="Courier New" w:hAnsi="Courier New" w:cs="Courier New"/>
@@ -3474,14 +3374,413 @@
         <w:rPr>
           <w:rFonts w:ascii="Courier New" w:hAnsi="Courier New" w:cs="Courier New"/>
         </w:rPr>
+        <w:t>____</w:t>
+      </w:r>
+      <w:r>
+        <w:rPr>
+          <w:rFonts w:ascii="Courier New" w:hAnsi="Courier New" w:cs="Courier New"/>
+        </w:rPr>
+        <w:t>_____________|‾|_____________</w:t>
+      </w:r>
+      <w:r>
+        <w:rPr>
+          <w:rFonts w:ascii="Courier New" w:hAnsi="Courier New" w:cs="Courier New"/>
+        </w:rPr>
+        <w:t>_______</w:t>
+      </w:r>
+      <w:r>
+        <w:rPr>
+          <w:rFonts w:ascii="Courier New" w:hAnsi="Courier New" w:cs="Courier New"/>
+        </w:rPr>
+        <w:t>___________</w:t>
+      </w:r>
+      <w:r>
+        <w:rPr>
+          <w:rFonts w:ascii="Courier New" w:hAnsi="Courier New" w:cs="Courier New"/>
+        </w:rPr>
+        <w:t>____</w:t>
+      </w:r>
+      <w:r>
+        <w:rPr>
+          <w:rFonts w:ascii="Courier New" w:hAnsi="Courier New" w:cs="Courier New"/>
+        </w:rPr>
+        <w:t>__|‾|_</w:t>
+      </w:r>
+      <w:r>
+        <w:rPr>
+          <w:rFonts w:ascii="Courier New" w:hAnsi="Courier New" w:cs="Courier New"/>
+        </w:rPr>
+        <w:t xml:space="preserve"> </w:t>
+      </w:r>
+    </w:p>
+    <w:p>
+      <w:pPr>
+        <w:jc w:val="both"/>
+        <w:rPr>
+          <w:rFonts w:ascii="Courier New" w:hAnsi="Courier New" w:cs="Courier New"/>
+        </w:rPr>
+      </w:pPr>
+      <w:r>
+        <w:rPr>
+          <w:rFonts w:ascii="Courier New" w:hAnsi="Courier New" w:cs="Courier New"/>
+        </w:rPr>
+        <w:t xml:space="preserve">CAL   </w:t>
+      </w:r>
+      <w:r>
+        <w:rPr>
+          <w:rFonts w:ascii="Courier New" w:hAnsi="Courier New" w:cs="Courier New"/>
+        </w:rPr>
+        <w:t>_|‾|____________</w:t>
+      </w:r>
+      <w:r>
+        <w:rPr>
+          <w:rFonts w:ascii="Courier New" w:hAnsi="Courier New" w:cs="Courier New"/>
+        </w:rPr>
+        <w:t>____</w:t>
+      </w:r>
+      <w:r>
+        <w:rPr>
+          <w:rFonts w:ascii="Courier New" w:hAnsi="Courier New" w:cs="Courier New"/>
+        </w:rPr>
+        <w:t>____________</w:t>
+      </w:r>
+      <w:r>
+        <w:rPr>
+          <w:rFonts w:ascii="Courier New" w:hAnsi="Courier New" w:cs="Courier New"/>
+        </w:rPr>
         <w:t>_</w:t>
       </w:r>
-      <w:proofErr w:type="gramEnd"/>
-      <w:r>
-        <w:rPr>
-          <w:rFonts w:ascii="Courier New" w:hAnsi="Courier New" w:cs="Courier New"/>
-        </w:rPr>
-        <w:t>|‾|____________</w:t>
+      <w:r>
+        <w:rPr>
+          <w:rFonts w:ascii="Courier New" w:hAnsi="Courier New" w:cs="Courier New"/>
+        </w:rPr>
+        <w:t>________|‾|_________</w:t>
+      </w:r>
+      <w:r>
+        <w:rPr>
+          <w:rFonts w:ascii="Courier New" w:hAnsi="Courier New" w:cs="Courier New"/>
+        </w:rPr>
+        <w:t>________</w:t>
+      </w:r>
+    </w:p>
+    <w:p>
+      <w:pPr>
+        <w:pStyle w:val="Heading3"/>
+      </w:pPr>
+      <w:r>
+        <w:lastRenderedPageBreak/>
+        <w:t>Mode 2</w:t>
+      </w:r>
+    </w:p>
+    <w:p>
+      <w:r>
+        <w:t>Send T1 commands according to a</w:t>
+      </w:r>
+      <w:r>
+        <w:t xml:space="preserve"> pattern def</w:t>
+      </w:r>
+      <w:r>
+        <w:t>ined by the sequence registers</w:t>
+      </w:r>
+      <w:r>
+        <w:t xml:space="preserve">: </w:t>
+      </w:r>
+      <w:r>
+        <w:rPr>
+          <w:rFonts w:ascii="Courier New" w:hAnsi="Courier New" w:cs="Courier New"/>
+          <w:i/>
+          <w:color w:val="4F81BD" w:themeColor="accent1"/>
+        </w:rPr>
+        <w:t>lv1a_sequence</w:t>
+      </w:r>
+      <w:r>
+        <w:rPr>
+          <w:i/>
+        </w:rPr>
+        <w:t xml:space="preserve">, </w:t>
+      </w:r>
+      <w:r>
+        <w:rPr>
+          <w:rFonts w:ascii="Courier New" w:hAnsi="Courier New" w:cs="Courier New"/>
+          <w:i/>
+          <w:color w:val="4F81BD" w:themeColor="accent1"/>
+        </w:rPr>
+        <w:t>calpulse_sequence</w:t>
+      </w:r>
+      <w:r>
+        <w:rPr>
+          <w:i/>
+        </w:rPr>
+        <w:t xml:space="preserve">, </w:t>
+      </w:r>
+      <w:r>
+        <w:rPr>
+          <w:rFonts w:ascii="Courier New" w:hAnsi="Courier New" w:cs="Courier New"/>
+          <w:i/>
+          <w:color w:val="4F81BD" w:themeColor="accent1"/>
+        </w:rPr>
+        <w:t>resync_sequence</w:t>
+      </w:r>
+      <w:r>
+        <w:rPr>
+          <w:i/>
+        </w:rPr>
+        <w:t xml:space="preserve">, </w:t>
+      </w:r>
+      <w:r>
+        <w:t xml:space="preserve">and </w:t>
+      </w:r>
+      <w:r>
+        <w:rPr>
+          <w:rFonts w:ascii="Courier New" w:hAnsi="Courier New" w:cs="Courier New"/>
+          <w:i/>
+          <w:color w:val="4F81BD" w:themeColor="accent1"/>
+        </w:rPr>
+        <w:t>bc0_sequence</w:t>
+      </w:r>
+      <w:r>
+        <w:t>.</w:t>
+      </w:r>
+      <w:r>
+        <w:t xml:space="preserve"> </w:t>
+      </w:r>
+      <w:r>
+        <w:t xml:space="preserve"> </w:t>
+      </w:r>
+      <w:r>
+        <w:t>Ev</w:t>
+      </w:r>
+      <w:r>
+        <w:t>ery 4 BXs, the module reads a</w:t>
+      </w:r>
+      <w:r>
+        <w:t xml:space="preserve"> bit in </w:t>
+      </w:r>
+      <w:r>
+        <w:t xml:space="preserve">each of </w:t>
+      </w:r>
+      <w:r>
+        <w:t>the registers and sets/resets the T1 line according to the asserted bits.</w:t>
+      </w:r>
+      <w:r>
+        <w:t xml:space="preserve"> </w:t>
+      </w:r>
+      <w:r>
+        <w:t>This operation mode allows the user to create custom patterns of T1 commands. The module will loop over the registers indefinitely.</w:t>
+      </w:r>
+      <w:r>
+        <w:t xml:space="preserve"> Example of a generated pattern using the </w:t>
+      </w:r>
+      <w:r>
+        <w:rPr>
+          <w:rFonts w:ascii="Courier New" w:hAnsi="Courier New" w:cs="Courier New"/>
+          <w:i/>
+          <w:color w:val="4F81BD" w:themeColor="accent1"/>
+        </w:rPr>
+        <w:t>lv1a_sequence</w:t>
+      </w:r>
+      <w:r>
+        <w:rPr>
+          <w:rFonts w:ascii="Courier New" w:hAnsi="Courier New" w:cs="Courier New"/>
+          <w:color w:val="4F81BD" w:themeColor="accent1"/>
+        </w:rPr>
+        <w:t xml:space="preserve"> </w:t>
+      </w:r>
+      <w:r>
+        <w:t>and</w:t>
+      </w:r>
+      <w:r>
+        <w:rPr>
+          <w:i/>
+        </w:rPr>
+        <w:t xml:space="preserve"> </w:t>
+      </w:r>
+      <w:r>
+        <w:rPr>
+          <w:rFonts w:ascii="Courier New" w:hAnsi="Courier New" w:cs="Courier New"/>
+          <w:i/>
+          <w:color w:val="4F81BD" w:themeColor="accent1"/>
+        </w:rPr>
+        <w:t>calpulse_sequence</w:t>
+      </w:r>
+      <w:r>
+        <w:t xml:space="preserve"> registers.</w:t>
+      </w:r>
+    </w:p>
+    <w:p>
+      <w:pPr>
+        <w:jc w:val="both"/>
+        <w:rPr>
+          <w:rFonts w:ascii="Courier New" w:hAnsi="Courier New" w:cs="Courier New"/>
+        </w:rPr>
+      </w:pPr>
+      <w:r>
+        <w:rPr>
+          <w:rFonts w:ascii="Courier New" w:hAnsi="Courier New" w:cs="Courier New"/>
+        </w:rPr>
+        <w:t>CLK</w:t>
+      </w:r>
+      <w:r>
+        <w:rPr>
+          <w:rFonts w:ascii="Courier New" w:hAnsi="Courier New" w:cs="Courier New"/>
+        </w:rPr>
+        <w:t xml:space="preserve"> </w:t>
+      </w:r>
+      <w:r>
+        <w:rPr>
+          <w:rFonts w:ascii="Courier New" w:hAnsi="Courier New" w:cs="Courier New"/>
+        </w:rPr>
+        <w:t xml:space="preserve">     </w:t>
+      </w:r>
+      <w:r>
+        <w:rPr>
+          <w:rFonts w:ascii="Courier New" w:hAnsi="Courier New" w:cs="Courier New"/>
+        </w:rPr>
+        <w:t>_|‾|_|‾|_|‾|_|‾|_|‾|_|‾|_|‾|_|‾|_|‾|_|‾|_|‾|_|‾|_|‾|_|‾</w:t>
+      </w:r>
+      <w:r>
+        <w:rPr>
+          <w:rFonts w:ascii="Courier New" w:hAnsi="Courier New" w:cs="Courier New"/>
+        </w:rPr>
+        <w:t>|_</w:t>
+      </w:r>
+    </w:p>
+    <w:p>
+      <w:pPr>
+        <w:jc w:val="both"/>
+        <w:rPr>
+          <w:rFonts w:ascii="Courier New" w:hAnsi="Courier New" w:cs="Courier New"/>
+        </w:rPr>
+      </w:pPr>
+      <w:r>
+        <w:rPr>
+          <w:rFonts w:ascii="Courier New" w:hAnsi="Courier New" w:cs="Courier New"/>
+        </w:rPr>
+        <w:t>SEQ</w:t>
+      </w:r>
+      <w:r>
+        <w:rPr>
+          <w:rFonts w:ascii="Courier New" w:hAnsi="Courier New" w:cs="Courier New"/>
+        </w:rPr>
+        <w:t>_LV1A</w:t>
+      </w:r>
+      <w:r>
+        <w:rPr>
+          <w:rFonts w:ascii="Courier New" w:hAnsi="Courier New" w:cs="Courier New"/>
+        </w:rPr>
+        <w:t xml:space="preserve"> </w:t>
+      </w:r>
+      <w:r>
+        <w:rPr>
+          <w:rFonts w:ascii="Courier New" w:hAnsi="Courier New" w:cs="Courier New"/>
+        </w:rPr>
+        <w:t>__1________________</w:t>
+      </w:r>
+      <w:r>
+        <w:rPr>
+          <w:rFonts w:ascii="Courier New" w:hAnsi="Courier New" w:cs="Courier New"/>
+        </w:rPr>
+        <w:t>__________</w:t>
+      </w:r>
+      <w:r>
+        <w:rPr>
+          <w:rFonts w:ascii="Courier New" w:hAnsi="Courier New" w:cs="Courier New"/>
+        </w:rPr>
+        <w:t>________</w:t>
+      </w:r>
+      <w:r>
+        <w:rPr>
+          <w:rFonts w:ascii="Courier New" w:hAnsi="Courier New" w:cs="Courier New"/>
+        </w:rPr>
+        <w:t>__________</w:t>
+      </w:r>
+      <w:r>
+        <w:rPr>
+          <w:rFonts w:ascii="Courier New" w:hAnsi="Courier New" w:cs="Courier New"/>
+        </w:rPr>
+        <w:t>_</w:t>
+      </w:r>
+      <w:r>
+        <w:rPr>
+          <w:rFonts w:ascii="Courier New" w:hAnsi="Courier New" w:cs="Courier New"/>
+        </w:rPr>
+        <w:t>__1____</w:t>
+      </w:r>
+      <w:r>
+        <w:rPr>
+          <w:rFonts w:ascii="Courier New" w:hAnsi="Courier New" w:cs="Courier New"/>
+        </w:rPr>
+        <w:t>__</w:t>
+      </w:r>
+    </w:p>
+    <w:p>
+      <w:pPr>
+        <w:jc w:val="both"/>
+        <w:rPr>
+          <w:rFonts w:ascii="Courier New" w:hAnsi="Courier New" w:cs="Courier New"/>
+        </w:rPr>
+      </w:pPr>
+      <w:r>
+        <w:rPr>
+          <w:rFonts w:ascii="Courier New" w:hAnsi="Courier New" w:cs="Courier New"/>
+        </w:rPr>
+        <w:t>SEQ_</w:t>
+      </w:r>
+      <w:r>
+        <w:rPr>
+          <w:rFonts w:ascii="Courier New" w:hAnsi="Courier New" w:cs="Courier New"/>
+        </w:rPr>
+        <w:t>BC0</w:t>
+      </w:r>
+      <w:r>
+        <w:rPr>
+          <w:rFonts w:ascii="Courier New" w:hAnsi="Courier New" w:cs="Courier New"/>
+        </w:rPr>
+        <w:t xml:space="preserve">  </w:t>
+      </w:r>
+      <w:r>
+        <w:rPr>
+          <w:rFonts w:ascii="Courier New" w:hAnsi="Courier New" w:cs="Courier New"/>
+        </w:rPr>
+        <w:t>______________</w:t>
+      </w:r>
+      <w:r>
+        <w:rPr>
+          <w:rFonts w:ascii="Courier New" w:hAnsi="Courier New" w:cs="Courier New"/>
+        </w:rPr>
+        <w:t>____1___</w:t>
+      </w:r>
+      <w:r>
+        <w:rPr>
+          <w:rFonts w:ascii="Courier New" w:hAnsi="Courier New" w:cs="Courier New"/>
+        </w:rPr>
+        <w:t>___________________________________</w:t>
+      </w:r>
+    </w:p>
+    <w:p>
+      <w:pPr>
+        <w:jc w:val="both"/>
+        <w:rPr>
+          <w:rFonts w:ascii="Courier New" w:hAnsi="Courier New" w:cs="Courier New"/>
+        </w:rPr>
+      </w:pPr>
+      <w:r>
+        <w:rPr>
+          <w:rFonts w:ascii="Courier New" w:hAnsi="Courier New" w:cs="Courier New"/>
+        </w:rPr>
+        <w:t xml:space="preserve">LV1A  </w:t>
+      </w:r>
+      <w:r>
+        <w:rPr>
+          <w:rFonts w:ascii="Courier New" w:hAnsi="Courier New" w:cs="Courier New"/>
+        </w:rPr>
+        <w:t xml:space="preserve">   </w:t>
+      </w:r>
+      <w:r>
+        <w:rPr>
+          <w:rFonts w:ascii="Courier New" w:hAnsi="Courier New" w:cs="Courier New"/>
+        </w:rPr>
+        <w:t>_|‾|____________</w:t>
       </w:r>
       <w:r>
         <w:rPr>
@@ -3505,13 +3804,25 @@
         <w:rPr>
           <w:rFonts w:ascii="Courier New" w:hAnsi="Courier New" w:cs="Courier New"/>
         </w:rPr>
-        <w:t>________|‾|_________</w:t>
+        <w:t>_______</w:t>
       </w:r>
       <w:r>
         <w:rPr>
           <w:rFonts w:ascii="Courier New" w:hAnsi="Courier New" w:cs="Courier New"/>
         </w:rPr>
         <w:t>________</w:t>
+      </w:r>
+      <w:r>
+        <w:rPr>
+          <w:rFonts w:ascii="Courier New" w:hAnsi="Courier New" w:cs="Courier New"/>
+        </w:rPr>
+        <w:t>_|‾|_</w:t>
+      </w:r>
+      <w:r>
+        <w:rPr>
+          <w:rFonts w:ascii="Courier New" w:hAnsi="Courier New" w:cs="Courier New"/>
+        </w:rPr>
+        <w:t>____</w:t>
       </w:r>
     </w:p>
     <w:p>
@@ -3527,7 +3838,7 @@
         <w:rPr>
           <w:rFonts w:ascii="Courier New" w:hAnsi="Courier New" w:cs="Courier New"/>
         </w:rPr>
-        <w:t>CAL</w:t>
+        <w:t>BC0</w:t>
       </w:r>
       <w:r>
         <w:rPr>
@@ -3539,13 +3850,25 @@
         <w:rPr>
           <w:rFonts w:ascii="Courier New" w:hAnsi="Courier New" w:cs="Courier New"/>
         </w:rPr>
+        <w:t xml:space="preserve">   </w:t>
+      </w:r>
+      <w:r>
+        <w:rPr>
+          <w:rFonts w:ascii="Courier New" w:hAnsi="Courier New" w:cs="Courier New"/>
+        </w:rPr>
         <w:t>____</w:t>
       </w:r>
       <w:r>
         <w:rPr>
           <w:rFonts w:ascii="Courier New" w:hAnsi="Courier New" w:cs="Courier New"/>
         </w:rPr>
-        <w:t>_____________|‾|_____________</w:t>
+        <w:t>_</w:t>
+      </w:r>
+      <w:r>
+        <w:rPr>
+          <w:rFonts w:ascii="Courier New" w:hAnsi="Courier New" w:cs="Courier New"/>
+        </w:rPr>
+        <w:t>_____</w:t>
       </w:r>
       <w:r>
         <w:rPr>
@@ -3557,6 +3880,24 @@
         <w:rPr>
           <w:rFonts w:ascii="Courier New" w:hAnsi="Courier New" w:cs="Courier New"/>
         </w:rPr>
+        <w:t>|‾|________</w:t>
+      </w:r>
+      <w:r>
+        <w:rPr>
+          <w:rFonts w:ascii="Courier New" w:hAnsi="Courier New" w:cs="Courier New"/>
+        </w:rPr>
+        <w:t>_</w:t>
+      </w:r>
+      <w:r>
+        <w:rPr>
+          <w:rFonts w:ascii="Courier New" w:hAnsi="Courier New" w:cs="Courier New"/>
+        </w:rPr>
+        <w:t>_______</w:t>
+      </w:r>
+      <w:r>
+        <w:rPr>
+          <w:rFonts w:ascii="Courier New" w:hAnsi="Courier New" w:cs="Courier New"/>
+        </w:rPr>
         <w:t>___________</w:t>
       </w:r>
       <w:r>
@@ -3569,494 +3910,36 @@
         <w:rPr>
           <w:rFonts w:ascii="Courier New" w:hAnsi="Courier New" w:cs="Courier New"/>
         </w:rPr>
-        <w:t>__|‾|_</w:t>
+        <w:t>_</w:t>
+      </w:r>
+      <w:r>
+        <w:rPr>
+          <w:rFonts w:ascii="Courier New" w:hAnsi="Courier New" w:cs="Courier New"/>
+        </w:rPr>
+        <w:t>_</w:t>
+      </w:r>
+      <w:r>
+        <w:rPr>
+          <w:rFonts w:ascii="Courier New" w:hAnsi="Courier New" w:cs="Courier New"/>
+        </w:rPr>
+        <w:t>____</w:t>
       </w:r>
     </w:p>
     <w:p>
       <w:pPr>
-        <w:pStyle w:val="Heading3"/>
+        <w:pStyle w:val="Heading1"/>
       </w:pPr>
       <w:r>
-        <w:lastRenderedPageBreak/>
-        <w:t>Mode 2</w:t>
+        <w:t>Notes</w:t>
       </w:r>
     </w:p>
     <w:p>
       <w:r>
-        <w:t>Send T1 commands according to a</w:t>
-      </w:r>
-      <w:r>
-        <w:t xml:space="preserve"> pattern def</w:t>
-      </w:r>
-      <w:r>
-        <w:t>ined by the sequence registers</w:t>
-      </w:r>
-      <w:r>
-        <w:t xml:space="preserve">: </w:t>
-      </w:r>
-      <w:r>
-        <w:rPr>
-          <w:rFonts w:ascii="Courier New" w:hAnsi="Courier New" w:cs="Courier New"/>
-          <w:i/>
-          <w:color w:val="4F81BD" w:themeColor="accent1"/>
-        </w:rPr>
-        <w:t>lv1a_sequence</w:t>
-      </w:r>
-      <w:r>
-        <w:rPr>
-          <w:i/>
-        </w:rPr>
-        <w:t xml:space="preserve">, </w:t>
-      </w:r>
-      <w:proofErr w:type="spellStart"/>
-      <w:r>
-        <w:rPr>
-          <w:rFonts w:ascii="Courier New" w:hAnsi="Courier New" w:cs="Courier New"/>
-          <w:i/>
-          <w:color w:val="4F81BD" w:themeColor="accent1"/>
-        </w:rPr>
-        <w:t>calpulse_sequence</w:t>
-      </w:r>
-      <w:proofErr w:type="spellEnd"/>
-      <w:r>
-        <w:rPr>
-          <w:i/>
-        </w:rPr>
-        <w:t xml:space="preserve">, </w:t>
-      </w:r>
-      <w:proofErr w:type="spellStart"/>
-      <w:r>
-        <w:rPr>
-          <w:rFonts w:ascii="Courier New" w:hAnsi="Courier New" w:cs="Courier New"/>
-          <w:i/>
-          <w:color w:val="4F81BD" w:themeColor="accent1"/>
-        </w:rPr>
-        <w:t>resync_sequence</w:t>
-      </w:r>
-      <w:proofErr w:type="spellEnd"/>
-      <w:r>
-        <w:rPr>
-          <w:i/>
-        </w:rPr>
-        <w:t xml:space="preserve">, </w:t>
-      </w:r>
-      <w:r>
-        <w:t xml:space="preserve">and </w:t>
-      </w:r>
-      <w:r>
-        <w:rPr>
-          <w:rFonts w:ascii="Courier New" w:hAnsi="Courier New" w:cs="Courier New"/>
-          <w:i/>
-          <w:color w:val="4F81BD" w:themeColor="accent1"/>
-        </w:rPr>
-        <w:t>bc0_sequence</w:t>
-      </w:r>
-      <w:r>
-        <w:t>.</w:t>
-      </w:r>
-      <w:r>
-        <w:t xml:space="preserve"> </w:t>
-      </w:r>
-      <w:r>
-        <w:t xml:space="preserve"> </w:t>
-      </w:r>
-      <w:r>
-        <w:t>Ev</w:t>
-      </w:r>
-      <w:r>
-        <w:t>ery 4 BXs, the module reads a</w:t>
-      </w:r>
-      <w:r>
-        <w:t xml:space="preserve"> bit in </w:t>
-      </w:r>
-      <w:r>
-        <w:t xml:space="preserve">each of </w:t>
-      </w:r>
-      <w:r>
-        <w:t>the registers and sets/resets the T1 line according to the asserted bits.</w:t>
-      </w:r>
-      <w:r>
-        <w:t xml:space="preserve"> </w:t>
-      </w:r>
-      <w:r>
-        <w:t>This operation mode allows the user to create custom patterns of T1 commands. The module will loop over the registers indefinitely.</w:t>
-      </w:r>
-      <w:r>
-        <w:t xml:space="preserve"> Example of a generated pattern using the </w:t>
-      </w:r>
-      <w:r>
-        <w:rPr>
-          <w:rFonts w:ascii="Courier New" w:hAnsi="Courier New" w:cs="Courier New"/>
-          <w:i/>
-          <w:color w:val="4F81BD" w:themeColor="accent1"/>
-        </w:rPr>
-        <w:t>lv1a_sequence</w:t>
-      </w:r>
-      <w:r>
-        <w:rPr>
-          <w:rFonts w:ascii="Courier New" w:hAnsi="Courier New" w:cs="Courier New"/>
-          <w:color w:val="4F81BD" w:themeColor="accent1"/>
-        </w:rPr>
-        <w:t xml:space="preserve"> </w:t>
-      </w:r>
-      <w:r>
-        <w:t>and</w:t>
-      </w:r>
-      <w:r>
-        <w:rPr>
-          <w:i/>
-        </w:rPr>
-        <w:t xml:space="preserve"> </w:t>
-      </w:r>
-      <w:proofErr w:type="spellStart"/>
-      <w:r>
-        <w:rPr>
-          <w:rFonts w:ascii="Courier New" w:hAnsi="Courier New" w:cs="Courier New"/>
-          <w:i/>
-          <w:color w:val="4F81BD" w:themeColor="accent1"/>
-        </w:rPr>
-        <w:t>calpulse_sequence</w:t>
-      </w:r>
-      <w:proofErr w:type="spellEnd"/>
-      <w:r>
-        <w:t xml:space="preserve"> </w:t>
-      </w:r>
-      <w:bookmarkStart w:id="0" w:name="_GoBack"/>
-      <w:bookmarkEnd w:id="0"/>
-      <w:r>
-        <w:t>registers.</w:t>
-      </w:r>
-    </w:p>
-    <w:p>
-      <w:pPr>
-        <w:jc w:val="both"/>
-        <w:rPr>
-          <w:rFonts w:ascii="Courier New" w:hAnsi="Courier New" w:cs="Courier New"/>
-        </w:rPr>
-      </w:pPr>
-      <w:r>
-        <w:rPr>
-          <w:rFonts w:ascii="Courier New" w:hAnsi="Courier New" w:cs="Courier New"/>
-        </w:rPr>
-        <w:t>CLK</w:t>
-      </w:r>
-      <w:r>
-        <w:rPr>
-          <w:rFonts w:ascii="Courier New" w:hAnsi="Courier New" w:cs="Courier New"/>
-        </w:rPr>
-        <w:t xml:space="preserve"> </w:t>
-      </w:r>
-      <w:r>
-        <w:rPr>
-          <w:rFonts w:ascii="Courier New" w:hAnsi="Courier New" w:cs="Courier New"/>
-        </w:rPr>
-        <w:t xml:space="preserve">     </w:t>
-      </w:r>
-      <w:r>
-        <w:rPr>
-          <w:rFonts w:ascii="Courier New" w:hAnsi="Courier New" w:cs="Courier New"/>
-        </w:rPr>
-        <w:t>_|‾|_|‾|_|‾|_|‾|_|‾|_|‾|_|‾|_|‾|_|‾|_|‾|_|‾|_|‾|_|‾|_|‾</w:t>
-      </w:r>
-      <w:r>
-        <w:rPr>
-          <w:rFonts w:ascii="Courier New" w:hAnsi="Courier New" w:cs="Courier New"/>
-        </w:rPr>
-        <w:t>|_</w:t>
-      </w:r>
-    </w:p>
-    <w:p>
-      <w:pPr>
-        <w:jc w:val="both"/>
-        <w:rPr>
-          <w:rFonts w:ascii="Courier New" w:hAnsi="Courier New" w:cs="Courier New"/>
-        </w:rPr>
-      </w:pPr>
-      <w:r>
-        <w:rPr>
-          <w:rFonts w:ascii="Courier New" w:hAnsi="Courier New" w:cs="Courier New"/>
-        </w:rPr>
-        <w:t>SEQ</w:t>
-      </w:r>
-      <w:r>
-        <w:rPr>
-          <w:rFonts w:ascii="Courier New" w:hAnsi="Courier New" w:cs="Courier New"/>
-        </w:rPr>
-        <w:t>_LV1A</w:t>
-      </w:r>
-      <w:r>
-        <w:rPr>
-          <w:rFonts w:ascii="Courier New" w:hAnsi="Courier New" w:cs="Courier New"/>
-        </w:rPr>
-        <w:t xml:space="preserve"> </w:t>
-      </w:r>
-      <w:r>
-        <w:rPr>
-          <w:rFonts w:ascii="Courier New" w:hAnsi="Courier New" w:cs="Courier New"/>
-        </w:rPr>
-        <w:t>__1________________</w:t>
-      </w:r>
-      <w:r>
-        <w:rPr>
-          <w:rFonts w:ascii="Courier New" w:hAnsi="Courier New" w:cs="Courier New"/>
-        </w:rPr>
-        <w:t>__________</w:t>
-      </w:r>
-      <w:r>
-        <w:rPr>
-          <w:rFonts w:ascii="Courier New" w:hAnsi="Courier New" w:cs="Courier New"/>
-        </w:rPr>
-        <w:t>________</w:t>
-      </w:r>
-      <w:r>
-        <w:rPr>
-          <w:rFonts w:ascii="Courier New" w:hAnsi="Courier New" w:cs="Courier New"/>
-        </w:rPr>
-        <w:t>__________</w:t>
-      </w:r>
-      <w:r>
-        <w:rPr>
-          <w:rFonts w:ascii="Courier New" w:hAnsi="Courier New" w:cs="Courier New"/>
-        </w:rPr>
-        <w:t>_</w:t>
-      </w:r>
-      <w:r>
-        <w:rPr>
-          <w:rFonts w:ascii="Courier New" w:hAnsi="Courier New" w:cs="Courier New"/>
-        </w:rPr>
-        <w:t>__1____</w:t>
-      </w:r>
-      <w:r>
-        <w:rPr>
-          <w:rFonts w:ascii="Courier New" w:hAnsi="Courier New" w:cs="Courier New"/>
-        </w:rPr>
-        <w:t>__</w:t>
-      </w:r>
-    </w:p>
-    <w:p>
-      <w:pPr>
-        <w:jc w:val="both"/>
-        <w:rPr>
-          <w:rFonts w:ascii="Courier New" w:hAnsi="Courier New" w:cs="Courier New"/>
-        </w:rPr>
-      </w:pPr>
-      <w:r>
-        <w:rPr>
-          <w:rFonts w:ascii="Courier New" w:hAnsi="Courier New" w:cs="Courier New"/>
-        </w:rPr>
-        <w:t>SEQ_</w:t>
-      </w:r>
-      <w:proofErr w:type="gramStart"/>
-      <w:r>
-        <w:rPr>
-          <w:rFonts w:ascii="Courier New" w:hAnsi="Courier New" w:cs="Courier New"/>
-        </w:rPr>
-        <w:t>BC0</w:t>
-      </w:r>
-      <w:r>
-        <w:rPr>
-          <w:rFonts w:ascii="Courier New" w:hAnsi="Courier New" w:cs="Courier New"/>
-        </w:rPr>
-        <w:t xml:space="preserve">  </w:t>
-      </w:r>
-      <w:r>
-        <w:rPr>
-          <w:rFonts w:ascii="Courier New" w:hAnsi="Courier New" w:cs="Courier New"/>
-        </w:rPr>
-        <w:t>_</w:t>
-      </w:r>
-      <w:proofErr w:type="gramEnd"/>
-      <w:r>
-        <w:rPr>
-          <w:rFonts w:ascii="Courier New" w:hAnsi="Courier New" w:cs="Courier New"/>
-        </w:rPr>
-        <w:t>_____________</w:t>
-      </w:r>
-      <w:r>
-        <w:rPr>
-          <w:rFonts w:ascii="Courier New" w:hAnsi="Courier New" w:cs="Courier New"/>
-        </w:rPr>
-        <w:t>____1___</w:t>
-      </w:r>
-      <w:r>
-        <w:rPr>
-          <w:rFonts w:ascii="Courier New" w:hAnsi="Courier New" w:cs="Courier New"/>
-        </w:rPr>
-        <w:t>___________________________________</w:t>
-      </w:r>
-    </w:p>
-    <w:p>
-      <w:pPr>
-        <w:jc w:val="both"/>
-        <w:rPr>
-          <w:rFonts w:ascii="Courier New" w:hAnsi="Courier New" w:cs="Courier New"/>
-        </w:rPr>
-      </w:pPr>
-      <w:r>
-        <w:rPr>
-          <w:rFonts w:ascii="Courier New" w:hAnsi="Courier New" w:cs="Courier New"/>
-        </w:rPr>
-        <w:t xml:space="preserve">LV1A  </w:t>
-      </w:r>
-      <w:r>
-        <w:rPr>
-          <w:rFonts w:ascii="Courier New" w:hAnsi="Courier New" w:cs="Courier New"/>
-        </w:rPr>
-        <w:t xml:space="preserve">   </w:t>
-      </w:r>
-      <w:r>
-        <w:rPr>
-          <w:rFonts w:ascii="Courier New" w:hAnsi="Courier New" w:cs="Courier New"/>
-        </w:rPr>
-        <w:t>_|‾|____________</w:t>
-      </w:r>
-      <w:r>
-        <w:rPr>
-          <w:rFonts w:ascii="Courier New" w:hAnsi="Courier New" w:cs="Courier New"/>
-        </w:rPr>
-        <w:t>____</w:t>
-      </w:r>
-      <w:r>
-        <w:rPr>
-          <w:rFonts w:ascii="Courier New" w:hAnsi="Courier New" w:cs="Courier New"/>
-        </w:rPr>
-        <w:t>____________</w:t>
-      </w:r>
-      <w:r>
-        <w:rPr>
-          <w:rFonts w:ascii="Courier New" w:hAnsi="Courier New" w:cs="Courier New"/>
-        </w:rPr>
-        <w:t>_</w:t>
-      </w:r>
-      <w:r>
-        <w:rPr>
-          <w:rFonts w:ascii="Courier New" w:hAnsi="Courier New" w:cs="Courier New"/>
-        </w:rPr>
-        <w:t>_______</w:t>
-      </w:r>
-      <w:r>
-        <w:rPr>
-          <w:rFonts w:ascii="Courier New" w:hAnsi="Courier New" w:cs="Courier New"/>
-        </w:rPr>
-        <w:t>________</w:t>
-      </w:r>
-      <w:r>
-        <w:rPr>
-          <w:rFonts w:ascii="Courier New" w:hAnsi="Courier New" w:cs="Courier New"/>
-        </w:rPr>
-        <w:t>_|‾|_</w:t>
-      </w:r>
-      <w:r>
-        <w:rPr>
-          <w:rFonts w:ascii="Courier New" w:hAnsi="Courier New" w:cs="Courier New"/>
-        </w:rPr>
-        <w:t>____</w:t>
-      </w:r>
-    </w:p>
-    <w:p>
-      <w:pPr>
-        <w:tabs>
-          <w:tab w:val="left" w:pos="3465"/>
-        </w:tabs>
-        <w:rPr>
-          <w:rFonts w:ascii="Courier New" w:hAnsi="Courier New" w:cs="Courier New"/>
-        </w:rPr>
-      </w:pPr>
-      <w:r>
-        <w:rPr>
-          <w:rFonts w:ascii="Courier New" w:hAnsi="Courier New" w:cs="Courier New"/>
-        </w:rPr>
-        <w:t>BC0</w:t>
-      </w:r>
-      <w:r>
-        <w:rPr>
-          <w:rFonts w:ascii="Courier New" w:hAnsi="Courier New" w:cs="Courier New"/>
-        </w:rPr>
-        <w:t xml:space="preserve">   </w:t>
-      </w:r>
-      <w:r>
-        <w:rPr>
-          <w:rFonts w:ascii="Courier New" w:hAnsi="Courier New" w:cs="Courier New"/>
-        </w:rPr>
-        <w:t xml:space="preserve">   </w:t>
-      </w:r>
-      <w:r>
-        <w:rPr>
-          <w:rFonts w:ascii="Courier New" w:hAnsi="Courier New" w:cs="Courier New"/>
-        </w:rPr>
-        <w:t>____</w:t>
-      </w:r>
-      <w:r>
-        <w:rPr>
-          <w:rFonts w:ascii="Courier New" w:hAnsi="Courier New" w:cs="Courier New"/>
-        </w:rPr>
-        <w:t>_</w:t>
-      </w:r>
-      <w:r>
-        <w:rPr>
-          <w:rFonts w:ascii="Courier New" w:hAnsi="Courier New" w:cs="Courier New"/>
-        </w:rPr>
-        <w:t>_____</w:t>
-      </w:r>
-      <w:r>
-        <w:rPr>
-          <w:rFonts w:ascii="Courier New" w:hAnsi="Courier New" w:cs="Courier New"/>
-        </w:rPr>
-        <w:t>_______</w:t>
-      </w:r>
-      <w:r>
-        <w:rPr>
-          <w:rFonts w:ascii="Courier New" w:hAnsi="Courier New" w:cs="Courier New"/>
-        </w:rPr>
-        <w:t>|‾|________</w:t>
-      </w:r>
-      <w:r>
-        <w:rPr>
-          <w:rFonts w:ascii="Courier New" w:hAnsi="Courier New" w:cs="Courier New"/>
-        </w:rPr>
-        <w:t>_</w:t>
-      </w:r>
-      <w:r>
-        <w:rPr>
-          <w:rFonts w:ascii="Courier New" w:hAnsi="Courier New" w:cs="Courier New"/>
-        </w:rPr>
-        <w:t>_______</w:t>
-      </w:r>
-      <w:r>
-        <w:rPr>
-          <w:rFonts w:ascii="Courier New" w:hAnsi="Courier New" w:cs="Courier New"/>
-        </w:rPr>
-        <w:t>___________</w:t>
-      </w:r>
-      <w:r>
-        <w:rPr>
-          <w:rFonts w:ascii="Courier New" w:hAnsi="Courier New" w:cs="Courier New"/>
-        </w:rPr>
-        <w:t>____</w:t>
-      </w:r>
-      <w:r>
-        <w:rPr>
-          <w:rFonts w:ascii="Courier New" w:hAnsi="Courier New" w:cs="Courier New"/>
-        </w:rPr>
-        <w:t>_</w:t>
-      </w:r>
-      <w:r>
-        <w:rPr>
-          <w:rFonts w:ascii="Courier New" w:hAnsi="Courier New" w:cs="Courier New"/>
-        </w:rPr>
-        <w:t>_</w:t>
-      </w:r>
-      <w:r>
-        <w:rPr>
-          <w:rFonts w:ascii="Courier New" w:hAnsi="Courier New" w:cs="Courier New"/>
-        </w:rPr>
-        <w:t>____</w:t>
-      </w:r>
-    </w:p>
-    <w:p>
-      <w:pPr>
-        <w:jc w:val="both"/>
-      </w:pPr>
+        <w:t>In mode 0 and 1</w:t>
+      </w:r>
+      <w:r>
+        <w:t xml:space="preserve"> the module needs to be turned off and on again using the enable/disable register in order to send another burst of packets. </w:t>
+      </w:r>
     </w:p>
     <w:sectPr>
       <w:pgSz w:w="11906" w:h="16838"/>

</xml_diff>

<commit_message>
Added info on I2C core in information
</commit_message>
<xml_diff>
--- a/doc/OH_modules.docx
+++ b/doc/OH_modules.docx
@@ -8,7 +8,7 @@
         <w:jc w:val="both"/>
       </w:pPr>
       <w:r>
-        <w:t>Threshold Scan</w:t>
+        <w:t xml:space="preserve">VFAT2 I2C </w:t>
       </w:r>
     </w:p>
     <w:p>
@@ -16,88 +16,16 @@
         <w:jc w:val="both"/>
       </w:pPr>
       <w:r>
-        <w:t>This module performs a threshold scan on a</w:t>
-      </w:r>
-      <w:r>
-        <w:t xml:space="preserve"> single</w:t>
-      </w:r>
-      <w:r>
-        <w:t xml:space="preserve"> VFAT2 by varying its threshold from a minimum value </w:t>
-      </w:r>
-      <w:r>
-        <w:rPr>
-          <w:rFonts w:ascii="Courier New" w:hAnsi="Courier New" w:cs="Courier New"/>
-          <w:i/>
-          <w:color w:val="4F81BD" w:themeColor="accent1"/>
-        </w:rPr>
-        <w:t>min</w:t>
-      </w:r>
-      <w:r>
-        <w:rPr>
-          <w:i/>
-          <w:color w:val="4F81BD" w:themeColor="accent1"/>
-        </w:rPr>
+        <w:t xml:space="preserve">This module </w:t>
+      </w:r>
+      <w:r>
+        <w:t>handles</w:t>
+      </w:r>
+      <w:r>
         <w:t xml:space="preserve"> </w:t>
       </w:r>
       <w:r>
-        <w:t xml:space="preserve">to a maximum value </w:t>
-      </w:r>
-      <w:r>
-        <w:rPr>
-          <w:rFonts w:ascii="Courier New" w:hAnsi="Courier New" w:cs="Courier New"/>
-          <w:i/>
-          <w:color w:val="4F81BD" w:themeColor="accent1"/>
-        </w:rPr>
-        <w:t>max</w:t>
-      </w:r>
-      <w:r>
-        <w:rPr>
-          <w:color w:val="4F81BD" w:themeColor="accent1"/>
-        </w:rPr>
-        <w:t xml:space="preserve"> </w:t>
-      </w:r>
-      <w:r>
-        <w:t xml:space="preserve">by steps of </w:t>
-      </w:r>
-      <w:r>
-        <w:rPr>
-          <w:rFonts w:ascii="Courier New" w:hAnsi="Courier New" w:cs="Courier New"/>
-          <w:i/>
-          <w:color w:val="4F81BD" w:themeColor="accent1"/>
-        </w:rPr>
-        <w:t>steps</w:t>
-      </w:r>
-      <w:r>
-        <w:rPr>
-          <w:color w:val="4F81BD" w:themeColor="accent1"/>
-        </w:rPr>
-        <w:t xml:space="preserve"> </w:t>
-      </w:r>
-      <w:r>
-        <w:t xml:space="preserve">and by counting the number of </w:t>
-      </w:r>
-      <w:r>
-        <w:t>events where the SBits are fired</w:t>
-      </w:r>
-      <w:r>
-        <w:t xml:space="preserve"> in a set of </w:t>
-      </w:r>
-      <w:r>
-        <w:rPr>
-          <w:rFonts w:ascii="Courier New" w:hAnsi="Courier New" w:cs="Courier New"/>
-          <w:i/>
-          <w:color w:val="4F81BD" w:themeColor="accent1"/>
-        </w:rPr>
-        <w:t>N</w:t>
-      </w:r>
-      <w:r>
-        <w:rPr>
-          <w:color w:val="4F81BD" w:themeColor="accent1"/>
-        </w:rPr>
-        <w:t xml:space="preserve"> </w:t>
-      </w:r>
-      <w:r>
-        <w:t>events.</w:t>
+        <w:t>I2C transactions with the VFAT2 hybrids.</w:t>
       </w:r>
     </w:p>
     <w:p>
@@ -112,17 +40,31 @@
       <w:pPr>
         <w:jc w:val="both"/>
       </w:pPr>
-      <w:r>
-        <w:t xml:space="preserve">OptoHybrid Wishbone address: </w:t>
-      </w:r>
-      <w:r>
-        <w:t xml:space="preserve">0b </w:t>
-      </w:r>
-      <w:r>
-        <w:t>0001 0000 0000 000</w:t>
-      </w:r>
-      <w:r>
-        <w:t>X XXXX 0000 0YYYY</w:t>
+      <w:proofErr w:type="spellStart"/>
+      <w:r>
+        <w:t>OptoHybrid</w:t>
+      </w:r>
+      <w:proofErr w:type="spellEnd"/>
+      <w:r>
+        <w:t xml:space="preserve"> Wishbone address: 0b </w:t>
+      </w:r>
+      <w:r>
+        <w:t>0000</w:t>
+      </w:r>
+      <w:r>
+        <w:t xml:space="preserve"> 0000 0000 000</w:t>
+      </w:r>
+      <w:r>
+        <w:t>X XXXX YYYY</w:t>
+      </w:r>
+      <w:r>
+        <w:t xml:space="preserve"> </w:t>
+      </w:r>
+      <w:r>
+        <w:t>Y</w:t>
+      </w:r>
+      <w:r>
+        <w:t>YYYY</w:t>
       </w:r>
     </w:p>
     <w:tbl>
@@ -150,10 +92,7 @@
               <w:jc w:val="both"/>
             </w:pPr>
             <w:r>
-              <w:t>Y r</w:t>
-            </w:r>
-            <w:r>
-              <w:t>egister</w:t>
+              <w:t>Y register</w:t>
             </w:r>
           </w:p>
         </w:tc>
@@ -209,7 +148,7 @@
                 <w:b w:val="0"/>
                 <w:color w:val="4BACC6" w:themeColor="accent5"/>
               </w:rPr>
-              <w:t>Control</w:t>
+              <w:t>VFAT2 registers</w:t>
             </w:r>
           </w:p>
         </w:tc>
@@ -227,6 +166,9 @@
             <w:r>
               <w:t>0</w:t>
             </w:r>
+            <w:r>
+              <w:t xml:space="preserve"> - 151</w:t>
+            </w:r>
           </w:p>
         </w:tc>
         <w:tc>
@@ -239,7 +181,7 @@
               <w:cnfStyle w:val="000000000000" w:firstRow="0" w:lastRow="0" w:firstColumn="0" w:lastColumn="0" w:oddVBand="0" w:evenVBand="0" w:oddHBand="0" w:evenHBand="0" w:firstRowFirstColumn="0" w:firstRowLastColumn="0" w:lastRowFirstColumn="0" w:lastRowLastColumn="0"/>
             </w:pPr>
             <w:r>
-              <w:t>Write only</w:t>
+              <w:t>Read / Write</w:t>
             </w:r>
           </w:p>
         </w:tc>
@@ -253,19 +195,213 @@
               <w:cnfStyle w:val="000000000000" w:firstRow="0" w:lastRow="0" w:firstColumn="0" w:lastColumn="0" w:oddVBand="0" w:evenVBand="0" w:oddHBand="0" w:evenHBand="0" w:firstRowFirstColumn="0" w:firstRowLastColumn="0" w:lastRowFirstColumn="0" w:lastRowLastColumn="0"/>
             </w:pPr>
             <w:r>
-              <w:t>Start a threshol</w:t>
-            </w:r>
-            <w:r>
-              <w:t xml:space="preserve">d scan on the VFAT2 addressed using the X </w:t>
-            </w:r>
-            <w:r>
-              <w:t>parameter (ID of the VFAT2 encoded on 5 bits)</w:t>
-            </w:r>
-            <w:r>
-              <w:t>. This will also empty the FIFO holding the data of the previous scan.</w:t>
-            </w:r>
-            <w:r>
-              <w:t xml:space="preserve"> The written value is ignored.</w:t>
+              <w:t>Access the Y (8 bit address) on VFAT2 X (5 bit chip identifier)</w:t>
+            </w:r>
+          </w:p>
+        </w:tc>
+      </w:tr>
+    </w:tbl>
+    <w:p>
+      <w:bookmarkStart w:id="0" w:name="_GoBack"/>
+      <w:bookmarkEnd w:id="0"/>
+      <w:r>
+        <w:br w:type="page"/>
+      </w:r>
+    </w:p>
+    <w:p>
+      <w:pPr>
+        <w:pStyle w:val="Title"/>
+        <w:jc w:val="both"/>
+      </w:pPr>
+      <w:r>
+        <w:lastRenderedPageBreak/>
+        <w:t>Threshold Scan</w:t>
+      </w:r>
+    </w:p>
+    <w:p>
+      <w:pPr>
+        <w:jc w:val="both"/>
+      </w:pPr>
+      <w:r>
+        <w:t>This module performs a threshold scan on a</w:t>
+      </w:r>
+      <w:r>
+        <w:t xml:space="preserve"> single</w:t>
+      </w:r>
+      <w:r>
+        <w:t xml:space="preserve"> VFAT2 by varying its threshold from a minimum value </w:t>
+      </w:r>
+      <w:r>
+        <w:rPr>
+          <w:rFonts w:ascii="Courier New" w:hAnsi="Courier New" w:cs="Courier New"/>
+          <w:i/>
+          <w:color w:val="4F81BD" w:themeColor="accent1"/>
+        </w:rPr>
+        <w:t>min</w:t>
+      </w:r>
+      <w:r>
+        <w:rPr>
+          <w:i/>
+          <w:color w:val="4F81BD" w:themeColor="accent1"/>
+        </w:rPr>
+        <w:t xml:space="preserve"> </w:t>
+      </w:r>
+      <w:r>
+        <w:t xml:space="preserve">to a maximum value </w:t>
+      </w:r>
+      <w:r>
+        <w:rPr>
+          <w:rFonts w:ascii="Courier New" w:hAnsi="Courier New" w:cs="Courier New"/>
+          <w:i/>
+          <w:color w:val="4F81BD" w:themeColor="accent1"/>
+        </w:rPr>
+        <w:t>max</w:t>
+      </w:r>
+      <w:r>
+        <w:rPr>
+          <w:color w:val="4F81BD" w:themeColor="accent1"/>
+        </w:rPr>
+        <w:t xml:space="preserve"> </w:t>
+      </w:r>
+      <w:r>
+        <w:t xml:space="preserve">by steps of </w:t>
+      </w:r>
+      <w:r>
+        <w:rPr>
+          <w:rFonts w:ascii="Courier New" w:hAnsi="Courier New" w:cs="Courier New"/>
+          <w:i/>
+          <w:color w:val="4F81BD" w:themeColor="accent1"/>
+        </w:rPr>
+        <w:t>steps</w:t>
+      </w:r>
+      <w:r>
+        <w:rPr>
+          <w:color w:val="4F81BD" w:themeColor="accent1"/>
+        </w:rPr>
+        <w:t xml:space="preserve"> </w:t>
+      </w:r>
+      <w:r>
+        <w:t xml:space="preserve">and by counting the number of </w:t>
+      </w:r>
+      <w:r>
+        <w:t xml:space="preserve">events where the </w:t>
+      </w:r>
+      <w:proofErr w:type="spellStart"/>
+      <w:r>
+        <w:t>SBits</w:t>
+      </w:r>
+      <w:proofErr w:type="spellEnd"/>
+      <w:r>
+        <w:t xml:space="preserve"> are fired</w:t>
+      </w:r>
+      <w:r>
+        <w:t xml:space="preserve"> in a set of </w:t>
+      </w:r>
+      <w:r>
+        <w:rPr>
+          <w:rFonts w:ascii="Courier New" w:hAnsi="Courier New" w:cs="Courier New"/>
+          <w:i/>
+          <w:color w:val="4F81BD" w:themeColor="accent1"/>
+        </w:rPr>
+        <w:t>N</w:t>
+      </w:r>
+      <w:r>
+        <w:rPr>
+          <w:color w:val="4F81BD" w:themeColor="accent1"/>
+        </w:rPr>
+        <w:t xml:space="preserve"> </w:t>
+      </w:r>
+      <w:r>
+        <w:t>events.</w:t>
+      </w:r>
+    </w:p>
+    <w:p>
+      <w:pPr>
+        <w:pStyle w:val="Heading1"/>
+      </w:pPr>
+      <w:r>
+        <w:t>Addressing</w:t>
+      </w:r>
+    </w:p>
+    <w:p>
+      <w:pPr>
+        <w:jc w:val="both"/>
+      </w:pPr>
+      <w:proofErr w:type="spellStart"/>
+      <w:r>
+        <w:t>OptoHybrid</w:t>
+      </w:r>
+      <w:proofErr w:type="spellEnd"/>
+      <w:r>
+        <w:t xml:space="preserve"> Wishbone address: </w:t>
+      </w:r>
+      <w:r>
+        <w:t xml:space="preserve">0b </w:t>
+      </w:r>
+      <w:r>
+        <w:t>0001 0000 0000 000</w:t>
+      </w:r>
+      <w:r>
+        <w:t>X XXXX 0000 0YYYY</w:t>
+      </w:r>
+    </w:p>
+    <w:tbl>
+      <w:tblPr>
+        <w:tblStyle w:val="LightList"/>
+        <w:tblW w:w="0" w:type="auto"/>
+        <w:tblLook w:val="04A0" w:firstRow="1" w:lastRow="0" w:firstColumn="1" w:lastColumn="0" w:noHBand="0" w:noVBand="1"/>
+      </w:tblPr>
+      <w:tblGrid>
+        <w:gridCol w:w="1273"/>
+        <w:gridCol w:w="1414"/>
+        <w:gridCol w:w="6555"/>
+      </w:tblGrid>
+      <w:tr>
+        <w:trPr>
+          <w:cnfStyle w:val="100000000000" w:firstRow="1" w:lastRow="0" w:firstColumn="0" w:lastColumn="0" w:oddVBand="0" w:evenVBand="0" w:oddHBand="0" w:evenHBand="0" w:firstRowFirstColumn="0" w:firstRowLastColumn="0" w:lastRowFirstColumn="0" w:lastRowLastColumn="0"/>
+        </w:trPr>
+        <w:tc>
+          <w:tcPr>
+            <w:cnfStyle w:val="001000000000" w:firstRow="0" w:lastRow="0" w:firstColumn="1" w:lastColumn="0" w:oddVBand="0" w:evenVBand="0" w:oddHBand="0" w:evenHBand="0" w:firstRowFirstColumn="0" w:firstRowLastColumn="0" w:lastRowFirstColumn="0" w:lastRowLastColumn="0"/>
+            <w:tcW w:w="1273" w:type="dxa"/>
+          </w:tcPr>
+          <w:p>
+            <w:pPr>
+              <w:jc w:val="both"/>
+            </w:pPr>
+            <w:r>
+              <w:t>Y r</w:t>
+            </w:r>
+            <w:r>
+              <w:t>egister</w:t>
+            </w:r>
+          </w:p>
+        </w:tc>
+        <w:tc>
+          <w:tcPr>
+            <w:tcW w:w="1414" w:type="dxa"/>
+          </w:tcPr>
+          <w:p>
+            <w:pPr>
+              <w:jc w:val="both"/>
+              <w:cnfStyle w:val="100000000000" w:firstRow="1" w:lastRow="0" w:firstColumn="0" w:lastColumn="0" w:oddVBand="0" w:evenVBand="0" w:oddHBand="0" w:evenHBand="0" w:firstRowFirstColumn="0" w:firstRowLastColumn="0" w:lastRowFirstColumn="0" w:lastRowLastColumn="0"/>
+            </w:pPr>
+            <w:r>
+              <w:t>Mode</w:t>
+            </w:r>
+          </w:p>
+        </w:tc>
+        <w:tc>
+          <w:tcPr>
+            <w:tcW w:w="6555" w:type="dxa"/>
+          </w:tcPr>
+          <w:p>
+            <w:pPr>
+              <w:jc w:val="both"/>
+              <w:cnfStyle w:val="100000000000" w:firstRow="1" w:lastRow="0" w:firstColumn="0" w:lastColumn="0" w:oddVBand="0" w:evenVBand="0" w:oddHBand="0" w:evenHBand="0" w:firstRowFirstColumn="0" w:firstRowLastColumn="0" w:lastRowFirstColumn="0" w:lastRowLastColumn="0"/>
+            </w:pPr>
+            <w:r>
+              <w:t>Function</w:t>
             </w:r>
           </w:p>
         </w:tc>
@@ -293,7 +429,7 @@
                 <w:b w:val="0"/>
                 <w:color w:val="4BACC6" w:themeColor="accent5"/>
               </w:rPr>
-              <w:t>Parameters</w:t>
+              <w:t>Control</w:t>
             </w:r>
           </w:p>
         </w:tc>
@@ -309,7 +445,7 @@
               <w:jc w:val="both"/>
             </w:pPr>
             <w:r>
-              <w:t>1</w:t>
+              <w:t>0</w:t>
             </w:r>
           </w:p>
         </w:tc>
@@ -323,7 +459,7 @@
               <w:cnfStyle w:val="000000000000" w:firstRow="0" w:lastRow="0" w:firstColumn="0" w:lastColumn="0" w:oddVBand="0" w:evenVBand="0" w:oddHBand="0" w:evenHBand="0" w:firstRowFirstColumn="0" w:firstRowLastColumn="0" w:lastRowFirstColumn="0" w:lastRowLastColumn="0"/>
             </w:pPr>
             <w:r>
-              <w:t>Read / write</w:t>
+              <w:t>Write only</w:t>
             </w:r>
           </w:p>
         </w:tc>
@@ -333,55 +469,23 @@
           </w:tcPr>
           <w:p>
             <w:pPr>
+              <w:jc w:val="both"/>
               <w:cnfStyle w:val="000000000000" w:firstRow="0" w:lastRow="0" w:firstColumn="0" w:lastColumn="0" w:oddVBand="0" w:evenVBand="0" w:oddHBand="0" w:evenHBand="0" w:firstRowFirstColumn="0" w:firstRowLastColumn="0" w:lastRowFirstColumn="0" w:lastRowLastColumn="0"/>
-              <w:rPr>
-                <w:rFonts w:ascii="Courier New" w:hAnsi="Courier New" w:cs="Courier New"/>
-              </w:rPr>
-            </w:pPr>
-            <w:r>
-              <w:rPr>
-                <w:rFonts w:ascii="Courier New" w:hAnsi="Courier New" w:cs="Courier New"/>
-                <w:i/>
-              </w:rPr>
-              <w:t xml:space="preserve">min </w:t>
-            </w:r>
-            <w:r>
-              <w:rPr>
-                <w:rFonts w:ascii="Courier New" w:hAnsi="Courier New" w:cs="Courier New"/>
-                <w:i/>
-              </w:rPr>
-              <w:t xml:space="preserve">  - </w:t>
-            </w:r>
-            <w:r>
-              <w:rPr>
-                <w:rFonts w:ascii="Courier New" w:hAnsi="Courier New" w:cs="Courier New"/>
-              </w:rPr>
-              <w:t>8 bits</w:t>
-            </w:r>
-            <w:r>
-              <w:rPr>
-                <w:rFonts w:ascii="Courier New" w:hAnsi="Courier New" w:cs="Courier New"/>
-              </w:rPr>
-              <w:t xml:space="preserve">  - </w:t>
-            </w:r>
-            <w:r>
-              <w:rPr>
-                <w:rFonts w:ascii="Courier New" w:hAnsi="Courier New" w:cs="Courier New"/>
-              </w:rPr>
-              <w:t xml:space="preserve">[0x0, </w:t>
-            </w:r>
-            <w:r>
-              <w:rPr>
-                <w:rFonts w:ascii="Courier New" w:hAnsi="Courier New" w:cs="Courier New"/>
-                <w:i/>
-              </w:rPr>
-              <w:t>max</w:t>
-            </w:r>
-            <w:r>
-              <w:rPr>
-                <w:rFonts w:ascii="Courier New" w:hAnsi="Courier New" w:cs="Courier New"/>
-              </w:rPr>
-              <w:t>[</w:t>
+            </w:pPr>
+            <w:r>
+              <w:t>Start a threshol</w:t>
+            </w:r>
+            <w:r>
+              <w:t xml:space="preserve">d scan on the VFAT2 addressed using the X </w:t>
+            </w:r>
+            <w:r>
+              <w:t>parameter (ID of the VFAT2 encoded on 5 bits)</w:t>
+            </w:r>
+            <w:r>
+              <w:t>. This will also empty the FIFO holding the data of the previous scan.</w:t>
+            </w:r>
+            <w:r>
+              <w:t xml:space="preserve"> The written value is ignored.</w:t>
             </w:r>
           </w:p>
         </w:tc>
@@ -393,88 +497,23 @@
         <w:tc>
           <w:tcPr>
             <w:cnfStyle w:val="001000000000" w:firstRow="0" w:lastRow="0" w:firstColumn="1" w:lastColumn="0" w:oddVBand="0" w:evenVBand="0" w:oddHBand="0" w:evenHBand="0" w:firstRowFirstColumn="0" w:firstRowLastColumn="0" w:lastRowFirstColumn="0" w:lastRowLastColumn="0"/>
-            <w:tcW w:w="1273" w:type="dxa"/>
-          </w:tcPr>
-          <w:p>
-            <w:pPr>
-              <w:jc w:val="both"/>
-            </w:pPr>
-            <w:r>
-              <w:t>2</w:t>
-            </w:r>
-          </w:p>
-        </w:tc>
-        <w:tc>
-          <w:tcPr>
-            <w:tcW w:w="1414" w:type="dxa"/>
-          </w:tcPr>
-          <w:p>
-            <w:pPr>
-              <w:jc w:val="both"/>
-              <w:cnfStyle w:val="000000100000" w:firstRow="0" w:lastRow="0" w:firstColumn="0" w:lastColumn="0" w:oddVBand="0" w:evenVBand="0" w:oddHBand="1" w:evenHBand="0" w:firstRowFirstColumn="0" w:firstRowLastColumn="0" w:lastRowFirstColumn="0" w:lastRowLastColumn="0"/>
-            </w:pPr>
-            <w:r>
-              <w:t>Read / write</w:t>
-            </w:r>
-          </w:p>
-        </w:tc>
-        <w:tc>
-          <w:tcPr>
-            <w:tcW w:w="6555" w:type="dxa"/>
-          </w:tcPr>
-          <w:p>
-            <w:pPr>
-              <w:jc w:val="both"/>
-              <w:cnfStyle w:val="000000100000" w:firstRow="0" w:lastRow="0" w:firstColumn="0" w:lastColumn="0" w:oddVBand="0" w:evenVBand="0" w:oddHBand="1" w:evenHBand="0" w:firstRowFirstColumn="0" w:firstRowLastColumn="0" w:lastRowFirstColumn="0" w:lastRowLastColumn="0"/>
-              <w:rPr>
-                <w:rFonts w:ascii="Courier New" w:hAnsi="Courier New" w:cs="Courier New"/>
-                <w:i/>
-              </w:rPr>
-            </w:pPr>
-            <w:r>
-              <w:rPr>
-                <w:rFonts w:ascii="Courier New" w:hAnsi="Courier New" w:cs="Courier New"/>
-                <w:i/>
-              </w:rPr>
-              <w:t xml:space="preserve">max </w:t>
-            </w:r>
-            <w:r>
-              <w:rPr>
-                <w:rFonts w:ascii="Courier New" w:hAnsi="Courier New" w:cs="Courier New"/>
-                <w:i/>
-              </w:rPr>
-              <w:t xml:space="preserve">  - </w:t>
-            </w:r>
-            <w:r>
-              <w:rPr>
-                <w:rFonts w:ascii="Courier New" w:hAnsi="Courier New" w:cs="Courier New"/>
-              </w:rPr>
-              <w:t xml:space="preserve">8 bits </w:t>
-            </w:r>
-            <w:r>
-              <w:rPr>
-                <w:rFonts w:ascii="Courier New" w:hAnsi="Courier New" w:cs="Courier New"/>
-              </w:rPr>
-              <w:t xml:space="preserve"> - </w:t>
-            </w:r>
-            <w:r>
-              <w:rPr>
-                <w:rFonts w:ascii="Courier New" w:hAnsi="Courier New" w:cs="Courier New"/>
-              </w:rPr>
-              <w:t>]</w:t>
-            </w:r>
-            <w:r>
-              <w:rPr>
-                <w:rFonts w:ascii="Courier New" w:hAnsi="Courier New" w:cs="Courier New"/>
-                <w:i/>
-              </w:rPr>
-              <w:t>min</w:t>
-            </w:r>
-            <w:r>
-              <w:rPr>
-                <w:rFonts w:ascii="Courier New" w:hAnsi="Courier New" w:cs="Courier New"/>
-              </w:rPr>
-              <w:t>, 0xFF]</w:t>
+            <w:tcW w:w="9242" w:type="dxa"/>
+            <w:gridSpan w:val="3"/>
+          </w:tcPr>
+          <w:p>
+            <w:pPr>
+              <w:jc w:val="both"/>
+              <w:rPr>
+                <w:b w:val="0"/>
+                <w:color w:val="4BACC6" w:themeColor="accent5"/>
+              </w:rPr>
+            </w:pPr>
+            <w:r>
+              <w:rPr>
+                <w:b w:val="0"/>
+                <w:color w:val="4BACC6" w:themeColor="accent5"/>
+              </w:rPr>
+              <w:t>Parameters</w:t>
             </w:r>
           </w:p>
         </w:tc>
@@ -490,7 +529,7 @@
               <w:jc w:val="both"/>
             </w:pPr>
             <w:r>
-              <w:t>3</w:t>
+              <w:t>1</w:t>
             </w:r>
           </w:p>
         </w:tc>
@@ -514,51 +553,55 @@
           </w:tcPr>
           <w:p>
             <w:pPr>
-              <w:jc w:val="both"/>
               <w:cnfStyle w:val="000000000000" w:firstRow="0" w:lastRow="0" w:firstColumn="0" w:lastColumn="0" w:oddVBand="0" w:evenVBand="0" w:oddHBand="0" w:evenHBand="0" w:firstRowFirstColumn="0" w:firstRowLastColumn="0" w:lastRowFirstColumn="0" w:lastRowLastColumn="0"/>
               <w:rPr>
                 <w:rFonts w:ascii="Courier New" w:hAnsi="Courier New" w:cs="Courier New"/>
+              </w:rPr>
+            </w:pPr>
+            <w:r>
+              <w:rPr>
+                <w:rFonts w:ascii="Courier New" w:hAnsi="Courier New" w:cs="Courier New"/>
                 <w:i/>
               </w:rPr>
-            </w:pPr>
+              <w:t xml:space="preserve">min </w:t>
+            </w:r>
             <w:r>
               <w:rPr>
                 <w:rFonts w:ascii="Courier New" w:hAnsi="Courier New" w:cs="Courier New"/>
                 <w:i/>
               </w:rPr>
-              <w:t>s</w:t>
+              <w:t xml:space="preserve">  - </w:t>
+            </w:r>
+            <w:r>
+              <w:rPr>
+                <w:rFonts w:ascii="Courier New" w:hAnsi="Courier New" w:cs="Courier New"/>
+              </w:rPr>
+              <w:t>8 bits</w:t>
+            </w:r>
+            <w:r>
+              <w:rPr>
+                <w:rFonts w:ascii="Courier New" w:hAnsi="Courier New" w:cs="Courier New"/>
+              </w:rPr>
+              <w:t xml:space="preserve">  - </w:t>
+            </w:r>
+            <w:r>
+              <w:rPr>
+                <w:rFonts w:ascii="Courier New" w:hAnsi="Courier New" w:cs="Courier New"/>
+              </w:rPr>
+              <w:t xml:space="preserve">[0x0, </w:t>
             </w:r>
             <w:r>
               <w:rPr>
                 <w:rFonts w:ascii="Courier New" w:hAnsi="Courier New" w:cs="Courier New"/>
                 <w:i/>
               </w:rPr>
-              <w:t>teps</w:t>
-            </w:r>
-            <w:r>
-              <w:rPr>
-                <w:rFonts w:ascii="Courier New" w:hAnsi="Courier New" w:cs="Courier New"/>
-                <w:i/>
-              </w:rPr>
-              <w:t xml:space="preserve"> - </w:t>
-            </w:r>
-            <w:r>
-              <w:rPr>
-                <w:rFonts w:ascii="Courier New" w:hAnsi="Courier New" w:cs="Courier New"/>
-              </w:rPr>
-              <w:t xml:space="preserve">8 bits </w:t>
-            </w:r>
-            <w:r>
-              <w:rPr>
-                <w:rFonts w:ascii="Courier New" w:hAnsi="Courier New" w:cs="Courier New"/>
-              </w:rPr>
-              <w:t xml:space="preserve"> - </w:t>
-            </w:r>
-            <w:r>
-              <w:rPr>
-                <w:rFonts w:ascii="Courier New" w:hAnsi="Courier New" w:cs="Courier New"/>
-              </w:rPr>
-              <w:t>[0x0, 0xFF]</w:t>
+              <w:t>max</w:t>
+            </w:r>
+            <w:r>
+              <w:rPr>
+                <w:rFonts w:ascii="Courier New" w:hAnsi="Courier New" w:cs="Courier New"/>
+              </w:rPr>
+              <w:t>[</w:t>
             </w:r>
           </w:p>
         </w:tc>
@@ -577,7 +620,7 @@
               <w:jc w:val="both"/>
             </w:pPr>
             <w:r>
-              <w:t>4</w:t>
+              <w:t>2</w:t>
             </w:r>
           </w:p>
         </w:tc>
@@ -605,27 +648,28 @@
               <w:cnfStyle w:val="000000100000" w:firstRow="0" w:lastRow="0" w:firstColumn="0" w:lastColumn="0" w:oddVBand="0" w:evenVBand="0" w:oddHBand="1" w:evenHBand="0" w:firstRowFirstColumn="0" w:firstRowLastColumn="0" w:lastRowFirstColumn="0" w:lastRowLastColumn="0"/>
               <w:rPr>
                 <w:rFonts w:ascii="Courier New" w:hAnsi="Courier New" w:cs="Courier New"/>
-              </w:rPr>
-            </w:pPr>
-            <w:r>
-              <w:rPr>
-                <w:rFonts w:ascii="Courier New" w:hAnsi="Courier New" w:cs="Courier New"/>
                 <w:i/>
               </w:rPr>
-              <w:t>N</w:t>
-            </w:r>
+            </w:pPr>
             <w:r>
               <w:rPr>
                 <w:rFonts w:ascii="Courier New" w:hAnsi="Courier New" w:cs="Courier New"/>
                 <w:i/>
               </w:rPr>
-              <w:t xml:space="preserve">     - </w:t>
-            </w:r>
-            <w:r>
-              <w:rPr>
-                <w:rFonts w:ascii="Courier New" w:hAnsi="Courier New" w:cs="Courier New"/>
-              </w:rPr>
-              <w:t>24 bits</w:t>
+              <w:t xml:space="preserve">max </w:t>
+            </w:r>
+            <w:r>
+              <w:rPr>
+                <w:rFonts w:ascii="Courier New" w:hAnsi="Courier New" w:cs="Courier New"/>
+                <w:i/>
+              </w:rPr>
+              <w:t xml:space="preserve">  - </w:t>
+            </w:r>
+            <w:r>
+              <w:rPr>
+                <w:rFonts w:ascii="Courier New" w:hAnsi="Courier New" w:cs="Courier New"/>
+              </w:rPr>
+              <w:t xml:space="preserve">8 bits </w:t>
             </w:r>
             <w:r>
               <w:rPr>
@@ -637,7 +681,20 @@
               <w:rPr>
                 <w:rFonts w:ascii="Courier New" w:hAnsi="Courier New" w:cs="Courier New"/>
               </w:rPr>
-              <w:t>]0x0, 0xFFFFFF]</w:t>
+              <w:t>]</w:t>
+            </w:r>
+            <w:r>
+              <w:rPr>
+                <w:rFonts w:ascii="Courier New" w:hAnsi="Courier New" w:cs="Courier New"/>
+                <w:i/>
+              </w:rPr>
+              <w:t>min</w:t>
+            </w:r>
+            <w:r>
+              <w:rPr>
+                <w:rFonts w:ascii="Courier New" w:hAnsi="Courier New" w:cs="Courier New"/>
+              </w:rPr>
+              <w:t>, 0xFF]</w:t>
             </w:r>
           </w:p>
         </w:tc>
@@ -646,25 +703,82 @@
         <w:tc>
           <w:tcPr>
             <w:cnfStyle w:val="001000000000" w:firstRow="0" w:lastRow="0" w:firstColumn="1" w:lastColumn="0" w:oddVBand="0" w:evenVBand="0" w:oddHBand="0" w:evenHBand="0" w:firstRowFirstColumn="0" w:firstRowLastColumn="0" w:lastRowFirstColumn="0" w:lastRowLastColumn="0"/>
-            <w:tcW w:w="9242" w:type="dxa"/>
-            <w:gridSpan w:val="3"/>
-          </w:tcPr>
-          <w:p>
-            <w:pPr>
-              <w:jc w:val="both"/>
-              <w:rPr>
-                <w:rFonts w:ascii="Courier New" w:hAnsi="Courier New" w:cs="Courier New"/>
-                <w:b w:val="0"/>
+            <w:tcW w:w="1273" w:type="dxa"/>
+          </w:tcPr>
+          <w:p>
+            <w:pPr>
+              <w:jc w:val="both"/>
+            </w:pPr>
+            <w:r>
+              <w:t>3</w:t>
+            </w:r>
+          </w:p>
+        </w:tc>
+        <w:tc>
+          <w:tcPr>
+            <w:tcW w:w="1414" w:type="dxa"/>
+          </w:tcPr>
+          <w:p>
+            <w:pPr>
+              <w:jc w:val="both"/>
+              <w:cnfStyle w:val="000000000000" w:firstRow="0" w:lastRow="0" w:firstColumn="0" w:lastColumn="0" w:oddVBand="0" w:evenVBand="0" w:oddHBand="0" w:evenHBand="0" w:firstRowFirstColumn="0" w:firstRowLastColumn="0" w:lastRowFirstColumn="0" w:lastRowLastColumn="0"/>
+            </w:pPr>
+            <w:r>
+              <w:t>Read / write</w:t>
+            </w:r>
+          </w:p>
+        </w:tc>
+        <w:tc>
+          <w:tcPr>
+            <w:tcW w:w="6555" w:type="dxa"/>
+          </w:tcPr>
+          <w:p>
+            <w:pPr>
+              <w:jc w:val="both"/>
+              <w:cnfStyle w:val="000000000000" w:firstRow="0" w:lastRow="0" w:firstColumn="0" w:lastColumn="0" w:oddVBand="0" w:evenVBand="0" w:oddHBand="0" w:evenHBand="0" w:firstRowFirstColumn="0" w:firstRowLastColumn="0" w:lastRowFirstColumn="0" w:lastRowLastColumn="0"/>
+              <w:rPr>
+                <w:rFonts w:ascii="Courier New" w:hAnsi="Courier New" w:cs="Courier New"/>
                 <w:i/>
-                <w:color w:val="4BACC6" w:themeColor="accent5"/>
-              </w:rPr>
-            </w:pPr>
-            <w:r>
-              <w:rPr>
-                <w:b w:val="0"/>
-                <w:color w:val="4BACC6" w:themeColor="accent5"/>
-              </w:rPr>
-              <w:t>Results</w:t>
+              </w:rPr>
+            </w:pPr>
+            <w:r>
+              <w:rPr>
+                <w:rFonts w:ascii="Courier New" w:hAnsi="Courier New" w:cs="Courier New"/>
+                <w:i/>
+              </w:rPr>
+              <w:t>s</w:t>
+            </w:r>
+            <w:r>
+              <w:rPr>
+                <w:rFonts w:ascii="Courier New" w:hAnsi="Courier New" w:cs="Courier New"/>
+                <w:i/>
+              </w:rPr>
+              <w:t>teps</w:t>
+            </w:r>
+            <w:r>
+              <w:rPr>
+                <w:rFonts w:ascii="Courier New" w:hAnsi="Courier New" w:cs="Courier New"/>
+                <w:i/>
+              </w:rPr>
+              <w:t xml:space="preserve"> - </w:t>
+            </w:r>
+            <w:r>
+              <w:rPr>
+                <w:rFonts w:ascii="Courier New" w:hAnsi="Courier New" w:cs="Courier New"/>
+              </w:rPr>
+              <w:t xml:space="preserve">8 bits </w:t>
+            </w:r>
+            <w:r>
+              <w:rPr>
+                <w:rFonts w:ascii="Courier New" w:hAnsi="Courier New" w:cs="Courier New"/>
+              </w:rPr>
+              <w:t xml:space="preserve"> - </w:t>
+            </w:r>
+            <w:r>
+              <w:rPr>
+                <w:rFonts w:ascii="Courier New" w:hAnsi="Courier New" w:cs="Courier New"/>
+              </w:rPr>
+              <w:t>[0x0, 0xFF]</w:t>
             </w:r>
           </w:p>
         </w:tc>
@@ -683,6 +797,112 @@
               <w:jc w:val="both"/>
             </w:pPr>
             <w:r>
+              <w:t>4</w:t>
+            </w:r>
+          </w:p>
+        </w:tc>
+        <w:tc>
+          <w:tcPr>
+            <w:tcW w:w="1414" w:type="dxa"/>
+          </w:tcPr>
+          <w:p>
+            <w:pPr>
+              <w:jc w:val="both"/>
+              <w:cnfStyle w:val="000000100000" w:firstRow="0" w:lastRow="0" w:firstColumn="0" w:lastColumn="0" w:oddVBand="0" w:evenVBand="0" w:oddHBand="1" w:evenHBand="0" w:firstRowFirstColumn="0" w:firstRowLastColumn="0" w:lastRowFirstColumn="0" w:lastRowLastColumn="0"/>
+            </w:pPr>
+            <w:r>
+              <w:t>Read / write</w:t>
+            </w:r>
+          </w:p>
+        </w:tc>
+        <w:tc>
+          <w:tcPr>
+            <w:tcW w:w="6555" w:type="dxa"/>
+          </w:tcPr>
+          <w:p>
+            <w:pPr>
+              <w:jc w:val="both"/>
+              <w:cnfStyle w:val="000000100000" w:firstRow="0" w:lastRow="0" w:firstColumn="0" w:lastColumn="0" w:oddVBand="0" w:evenVBand="0" w:oddHBand="1" w:evenHBand="0" w:firstRowFirstColumn="0" w:firstRowLastColumn="0" w:lastRowFirstColumn="0" w:lastRowLastColumn="0"/>
+              <w:rPr>
+                <w:rFonts w:ascii="Courier New" w:hAnsi="Courier New" w:cs="Courier New"/>
+              </w:rPr>
+            </w:pPr>
+            <w:r>
+              <w:rPr>
+                <w:rFonts w:ascii="Courier New" w:hAnsi="Courier New" w:cs="Courier New"/>
+                <w:i/>
+              </w:rPr>
+              <w:t>N</w:t>
+            </w:r>
+            <w:r>
+              <w:rPr>
+                <w:rFonts w:ascii="Courier New" w:hAnsi="Courier New" w:cs="Courier New"/>
+                <w:i/>
+              </w:rPr>
+              <w:t xml:space="preserve">     - </w:t>
+            </w:r>
+            <w:r>
+              <w:rPr>
+                <w:rFonts w:ascii="Courier New" w:hAnsi="Courier New" w:cs="Courier New"/>
+              </w:rPr>
+              <w:t>24 bits</w:t>
+            </w:r>
+            <w:r>
+              <w:rPr>
+                <w:rFonts w:ascii="Courier New" w:hAnsi="Courier New" w:cs="Courier New"/>
+              </w:rPr>
+              <w:t xml:space="preserve"> - </w:t>
+            </w:r>
+            <w:r>
+              <w:rPr>
+                <w:rFonts w:ascii="Courier New" w:hAnsi="Courier New" w:cs="Courier New"/>
+              </w:rPr>
+              <w:t>]0x0, 0xFFFFFF]</w:t>
+            </w:r>
+          </w:p>
+        </w:tc>
+      </w:tr>
+      <w:tr>
+        <w:tc>
+          <w:tcPr>
+            <w:cnfStyle w:val="001000000000" w:firstRow="0" w:lastRow="0" w:firstColumn="1" w:lastColumn="0" w:oddVBand="0" w:evenVBand="0" w:oddHBand="0" w:evenHBand="0" w:firstRowFirstColumn="0" w:firstRowLastColumn="0" w:lastRowFirstColumn="0" w:lastRowLastColumn="0"/>
+            <w:tcW w:w="9242" w:type="dxa"/>
+            <w:gridSpan w:val="3"/>
+          </w:tcPr>
+          <w:p>
+            <w:pPr>
+              <w:jc w:val="both"/>
+              <w:rPr>
+                <w:rFonts w:ascii="Courier New" w:hAnsi="Courier New" w:cs="Courier New"/>
+                <w:b w:val="0"/>
+                <w:i/>
+                <w:color w:val="4BACC6" w:themeColor="accent5"/>
+              </w:rPr>
+            </w:pPr>
+            <w:r>
+              <w:rPr>
+                <w:b w:val="0"/>
+                <w:color w:val="4BACC6" w:themeColor="accent5"/>
+              </w:rPr>
+              <w:t>Results</w:t>
+            </w:r>
+          </w:p>
+        </w:tc>
+      </w:tr>
+      <w:tr>
+        <w:trPr>
+          <w:cnfStyle w:val="000000100000" w:firstRow="0" w:lastRow="0" w:firstColumn="0" w:lastColumn="0" w:oddVBand="0" w:evenVBand="0" w:oddHBand="1" w:evenHBand="0" w:firstRowFirstColumn="0" w:firstRowLastColumn="0" w:lastRowFirstColumn="0" w:lastRowLastColumn="0"/>
+        </w:trPr>
+        <w:tc>
+          <w:tcPr>
+            <w:cnfStyle w:val="001000000000" w:firstRow="0" w:lastRow="0" w:firstColumn="1" w:lastColumn="0" w:oddVBand="0" w:evenVBand="0" w:oddHBand="0" w:evenHBand="0" w:firstRowFirstColumn="0" w:firstRowLastColumn="0" w:lastRowFirstColumn="0" w:lastRowLastColumn="0"/>
+            <w:tcW w:w="1273" w:type="dxa"/>
+          </w:tcPr>
+          <w:p>
+            <w:pPr>
+              <w:jc w:val="both"/>
+            </w:pPr>
+            <w:r>
               <w:t>5</w:t>
             </w:r>
           </w:p>
@@ -720,7 +940,15 @@
               <w:cnfStyle w:val="000000100000" w:firstRow="0" w:lastRow="0" w:firstColumn="0" w:lastColumn="0" w:oddVBand="0" w:evenVBand="0" w:oddHBand="1" w:evenHBand="0" w:firstRowFirstColumn="0" w:firstRowLastColumn="0" w:lastRowFirstColumn="0" w:lastRowLastColumn="0"/>
             </w:pPr>
             <w:r>
-              <w:t>8 MSBits hold the threshold value of the point</w:t>
+              <w:t xml:space="preserve">8 </w:t>
+            </w:r>
+            <w:proofErr w:type="spellStart"/>
+            <w:r>
+              <w:t>MSBits</w:t>
+            </w:r>
+            <w:proofErr w:type="spellEnd"/>
+            <w:r>
+              <w:t xml:space="preserve"> hold the threshold value of the point</w:t>
             </w:r>
           </w:p>
           <w:p>
@@ -729,7 +957,15 @@
               <w:cnfStyle w:val="000000100000" w:firstRow="0" w:lastRow="0" w:firstColumn="0" w:lastColumn="0" w:oddVBand="0" w:evenVBand="0" w:oddHBand="1" w:evenHBand="0" w:firstRowFirstColumn="0" w:firstRowLastColumn="0" w:lastRowFirstColumn="0" w:lastRowLastColumn="0"/>
             </w:pPr>
             <w:r>
-              <w:t xml:space="preserve">24 LSBits hold the number of events that have fired </w:t>
+              <w:t xml:space="preserve">24 </w:t>
+            </w:r>
+            <w:proofErr w:type="spellStart"/>
+            <w:r>
+              <w:t>LSBits</w:t>
+            </w:r>
+            <w:proofErr w:type="spellEnd"/>
+            <w:r>
+              <w:t xml:space="preserve"> hold the number of events that have fired </w:t>
             </w:r>
           </w:p>
           <w:p>
@@ -832,7 +1068,15 @@
         <w:t xml:space="preserve">One Threshold Scan module is present per sector on the GEB (6 sectors of 4 VFAT2s). This means that 6 scans can be operated in parallel. The configuration registers ARE NOT shared between sectors </w:t>
       </w:r>
       <w:r>
-        <w:t>but ARE shared between VFAT2s of the same sector. For example, setting the parameters for a scan of VFAT2 #0 means that a scan of VFAT2 #1 can be launched immediately afterwards without having to set the parameters in the registers. However, the parameters set for VFAT2 #0 do not propagate to VFAT2 #7 which is in another sector.</w:t>
+        <w:t xml:space="preserve">but ARE shared between VFAT2s of the same sector. For example, setting the parameters for a scan of VFAT2 #0 means that a scan of VFAT2 #1 can be launched immediately afterwards without having to set the parameters in the registers. However, the parameters set for VFAT2 #0 do not propagate to VFAT2 #7 which </w:t>
+      </w:r>
+      <w:proofErr w:type="gramStart"/>
+      <w:r>
+        <w:t>is</w:t>
+      </w:r>
+      <w:proofErr w:type="gramEnd"/>
+      <w:r>
+        <w:t xml:space="preserve"> in another sector.</w:t>
       </w:r>
     </w:p>
     <w:p>
@@ -888,8 +1132,13 @@
       </w:pPr>
       <w:r>
         <w:lastRenderedPageBreak/>
-        <w:t>A local error occurs if one of the I2C operations used to change the threshold did not succeed. In that case, the value of the 24 LSBits</w:t>
-      </w:r>
+        <w:t xml:space="preserve">A local error occurs if one of the I2C operations used to change the threshold did not succeed. In that case, the value of the 24 </w:t>
+      </w:r>
+      <w:proofErr w:type="spellStart"/>
+      <w:r>
+        <w:t>LSBits</w:t>
+      </w:r>
+      <w:proofErr w:type="spellEnd"/>
       <w:r>
         <w:t xml:space="preserve"> of that particular point</w:t>
       </w:r>
@@ -1028,8 +1277,13 @@
       <w:pPr>
         <w:jc w:val="both"/>
       </w:pPr>
-      <w:r>
-        <w:t xml:space="preserve">OptoHybrid Wishbone address: 0b </w:t>
+      <w:proofErr w:type="spellStart"/>
+      <w:r>
+        <w:t>OptoHybrid</w:t>
+      </w:r>
+      <w:proofErr w:type="spellEnd"/>
+      <w:r>
+        <w:t xml:space="preserve"> Wishbone address: 0b </w:t>
       </w:r>
       <w:r>
         <w:t>0010</w:t>
@@ -1634,7 +1888,15 @@
               <w:cnfStyle w:val="000000100000" w:firstRow="0" w:lastRow="0" w:firstColumn="0" w:lastColumn="0" w:oddVBand="0" w:evenVBand="0" w:oddHBand="1" w:evenHBand="0" w:firstRowFirstColumn="0" w:firstRowLastColumn="0" w:lastRowFirstColumn="0" w:lastRowLastColumn="0"/>
             </w:pPr>
             <w:r>
-              <w:t xml:space="preserve">8 MSBits hold the </w:t>
+              <w:t xml:space="preserve">8 </w:t>
+            </w:r>
+            <w:proofErr w:type="spellStart"/>
+            <w:r>
+              <w:t>MSBits</w:t>
+            </w:r>
+            <w:proofErr w:type="spellEnd"/>
+            <w:r>
+              <w:t xml:space="preserve"> hold the </w:t>
             </w:r>
             <w:r>
               <w:t>latency</w:t>
@@ -1649,7 +1911,15 @@
               <w:cnfStyle w:val="000000100000" w:firstRow="0" w:lastRow="0" w:firstColumn="0" w:lastColumn="0" w:oddVBand="0" w:evenVBand="0" w:oddHBand="1" w:evenHBand="0" w:firstRowFirstColumn="0" w:firstRowLastColumn="0" w:lastRowFirstColumn="0" w:lastRowLastColumn="0"/>
             </w:pPr>
             <w:r>
-              <w:t xml:space="preserve">24 LSBits hold the number of events that have fired </w:t>
+              <w:t xml:space="preserve">24 </w:t>
+            </w:r>
+            <w:proofErr w:type="spellStart"/>
+            <w:r>
+              <w:t>LSBits</w:t>
+            </w:r>
+            <w:proofErr w:type="spellEnd"/>
+            <w:r>
+              <w:t xml:space="preserve"> hold the number of events that have fired </w:t>
             </w:r>
           </w:p>
           <w:p>
@@ -1754,7 +2024,15 @@
         <w:t>Latency</w:t>
       </w:r>
       <w:r>
-        <w:t xml:space="preserve"> Scan module is present per sector on the GEB (6 sectors of 4 VFAT2s). This means that 6 scans can be operated in parallel. The configuration registers ARE NOT shared between sectors but ARE shared between VFAT2s of the same sector. For example, setting the parameters for a scan of VFAT2 #0 means that a scan of VFAT2 #1 can be launched immediately afterwards without having to set the parameters in the registers. However, the parameters set for VFAT2 #0 do not propagate to VFAT2 #7 which is in another sector.</w:t>
+        <w:t xml:space="preserve"> Scan module is present per sector on the GEB (6 sectors of 4 VFAT2s). This means that 6 scans can be operated in parallel. The configuration registers ARE NOT shared between sectors but ARE shared between VFAT2s of the same sector. For example, setting the parameters for a scan of VFAT2 #0 means that a scan of VFAT2 #1 can be launched immediately afterwards without having to set the parameters in the registers. However, the parameters set for VFAT2 #0 do not propagate to VFAT2 #7 which </w:t>
+      </w:r>
+      <w:proofErr w:type="gramStart"/>
+      <w:r>
+        <w:t>is</w:t>
+      </w:r>
+      <w:proofErr w:type="gramEnd"/>
+      <w:r>
+        <w:t xml:space="preserve"> in another sector.</w:t>
       </w:r>
     </w:p>
     <w:p>
@@ -1810,7 +2088,15 @@
         <w:t xml:space="preserve">latency </w:t>
       </w:r>
       <w:r>
-        <w:t>did not succeed. In that case, the value of the 24 LSBits of that particular point is 0xFFFFFF.  Other data points will still be saved and be present in the FIFO.</w:t>
+        <w:t xml:space="preserve">did not succeed. In that case, the value of the 24 </w:t>
+      </w:r>
+      <w:proofErr w:type="spellStart"/>
+      <w:r>
+        <w:t>LSBits</w:t>
+      </w:r>
+      <w:proofErr w:type="spellEnd"/>
+      <w:r>
+        <w:t xml:space="preserve"> of that particular point is 0xFFFFFF.  Other data points will still be saved and be present in the FIFO.</w:t>
       </w:r>
     </w:p>
     <w:p>
@@ -1847,6 +2133,7 @@
       <w:r>
         <w:t xml:space="preserve"> defined by </w:t>
       </w:r>
+      <w:proofErr w:type="spellStart"/>
       <w:r>
         <w:rPr>
           <w:rFonts w:ascii="Courier New" w:hAnsi="Courier New" w:cs="Courier New"/>
@@ -1855,6 +2142,7 @@
         </w:rPr>
         <w:t>op_mode</w:t>
       </w:r>
+      <w:proofErr w:type="spellEnd"/>
       <w:r>
         <w:t>.</w:t>
       </w:r>
@@ -1871,8 +2159,13 @@
       <w:pPr>
         <w:jc w:val="both"/>
       </w:pPr>
-      <w:r>
-        <w:t xml:space="preserve">OptoHybrid Wishbone address: 0b </w:t>
+      <w:proofErr w:type="spellStart"/>
+      <w:r>
+        <w:t>OptoHybrid</w:t>
+      </w:r>
+      <w:proofErr w:type="spellEnd"/>
+      <w:r>
+        <w:t xml:space="preserve"> Wishbone address: 0b </w:t>
       </w:r>
       <w:r>
         <w:t>0011</w:t>
@@ -2074,6 +2367,7 @@
                 <w:i/>
               </w:rPr>
             </w:pPr>
+            <w:proofErr w:type="spellStart"/>
             <w:r>
               <w:rPr>
                 <w:rFonts w:ascii="Courier New" w:hAnsi="Courier New" w:cs="Courier New"/>
@@ -2088,6 +2382,7 @@
               </w:rPr>
               <w:t>p_mode</w:t>
             </w:r>
+            <w:proofErr w:type="spellEnd"/>
             <w:r>
               <w:rPr>
                 <w:rFonts w:ascii="Courier New" w:hAnsi="Courier New" w:cs="Courier New"/>
@@ -2215,7 +2510,21 @@
               <w:rPr>
                 <w:rFonts w:ascii="Courier New" w:hAnsi="Courier New" w:cs="Courier New"/>
               </w:rPr>
-              <w:t xml:space="preserve">0 = LV1A - 1 = Calpulse - 2 = Resync - </w:t>
+              <w:t xml:space="preserve">0 = LV1A - 1 = </w:t>
+            </w:r>
+            <w:proofErr w:type="spellStart"/>
+            <w:r>
+              <w:rPr>
+                <w:rFonts w:ascii="Courier New" w:hAnsi="Courier New" w:cs="Courier New"/>
+              </w:rPr>
+              <w:t>Calpulse</w:t>
+            </w:r>
+            <w:proofErr w:type="spellEnd"/>
+            <w:r>
+              <w:rPr>
+                <w:rFonts w:ascii="Courier New" w:hAnsi="Courier New" w:cs="Courier New"/>
+              </w:rPr>
+              <w:t xml:space="preserve"> - 2 = Resync - </w:t>
             </w:r>
             <w:r>
               <w:rPr>
@@ -2429,8 +2738,6 @@
               </w:rPr>
               <w:t>d</w:t>
             </w:r>
-            <w:bookmarkStart w:id="0" w:name="_GoBack"/>
-            <w:bookmarkEnd w:id="0"/>
             <w:r>
               <w:rPr>
                 <w:rFonts w:ascii="Courier New" w:hAnsi="Courier New" w:cs="Courier New"/>
@@ -2612,6 +2919,7 @@
                 <w:i/>
               </w:rPr>
             </w:pPr>
+            <w:proofErr w:type="spellStart"/>
             <w:r>
               <w:rPr>
                 <w:rFonts w:ascii="Courier New" w:hAnsi="Courier New" w:cs="Courier New"/>
@@ -2619,6 +2927,7 @@
               </w:rPr>
               <w:t>calpulse_sequence</w:t>
             </w:r>
+            <w:proofErr w:type="spellEnd"/>
             <w:r>
               <w:rPr>
                 <w:rFonts w:ascii="Courier New" w:hAnsi="Courier New" w:cs="Courier New"/>
@@ -2679,6 +2988,7 @@
                 <w:rFonts w:ascii="Courier New" w:hAnsi="Courier New" w:cs="Courier New"/>
               </w:rPr>
             </w:pPr>
+            <w:proofErr w:type="spellStart"/>
             <w:r>
               <w:rPr>
                 <w:rFonts w:ascii="Courier New" w:hAnsi="Courier New" w:cs="Courier New"/>
@@ -2686,6 +2996,7 @@
               </w:rPr>
               <w:t>resync_sequence</w:t>
             </w:r>
+            <w:proofErr w:type="spellEnd"/>
             <w:r>
               <w:rPr>
                 <w:rFonts w:ascii="Courier New" w:hAnsi="Courier New" w:cs="Courier New"/>
@@ -2887,6 +3198,7 @@
       <w:r>
         <w:t xml:space="preserve">of type </w:t>
       </w:r>
+      <w:proofErr w:type="spellStart"/>
       <w:r>
         <w:rPr>
           <w:rFonts w:ascii="Courier New" w:hAnsi="Courier New" w:cs="Courier New"/>
@@ -2895,6 +3207,7 @@
         </w:rPr>
         <w:t>type</w:t>
       </w:r>
+      <w:proofErr w:type="spellEnd"/>
       <w:r>
         <w:rPr>
           <w:color w:val="4F81BD" w:themeColor="accent1"/>
@@ -3140,8 +3453,13 @@
       <w:r>
         <w:t xml:space="preserve"> </w:t>
       </w:r>
-      <w:r>
-        <w:t xml:space="preserve">Calpulse </w:t>
+      <w:proofErr w:type="spellStart"/>
+      <w:r>
+        <w:t>Calpulse</w:t>
+      </w:r>
+      <w:proofErr w:type="spellEnd"/>
+      <w:r>
+        <w:t xml:space="preserve"> </w:t>
       </w:r>
       <w:r>
         <w:t>followed by</w:t>
@@ -3364,6 +3682,7 @@
           <w:rFonts w:ascii="Courier New" w:hAnsi="Courier New" w:cs="Courier New"/>
         </w:rPr>
       </w:pPr>
+      <w:proofErr w:type="gramStart"/>
       <w:r>
         <w:rPr>
           <w:rFonts w:ascii="Courier New" w:hAnsi="Courier New" w:cs="Courier New"/>
@@ -3374,7 +3693,14 @@
         <w:rPr>
           <w:rFonts w:ascii="Courier New" w:hAnsi="Courier New" w:cs="Courier New"/>
         </w:rPr>
-        <w:t>____</w:t>
+        <w:t>_</w:t>
+      </w:r>
+      <w:proofErr w:type="gramEnd"/>
+      <w:r>
+        <w:rPr>
+          <w:rFonts w:ascii="Courier New" w:hAnsi="Courier New" w:cs="Courier New"/>
+        </w:rPr>
+        <w:t>___</w:t>
       </w:r>
       <w:r>
         <w:rPr>
@@ -3499,6 +3825,7 @@
         </w:rPr>
         <w:t xml:space="preserve">, </w:t>
       </w:r>
+      <w:proofErr w:type="spellStart"/>
       <w:r>
         <w:rPr>
           <w:rFonts w:ascii="Courier New" w:hAnsi="Courier New" w:cs="Courier New"/>
@@ -3507,12 +3834,14 @@
         </w:rPr>
         <w:t>calpulse_sequence</w:t>
       </w:r>
+      <w:proofErr w:type="spellEnd"/>
       <w:r>
         <w:rPr>
           <w:i/>
         </w:rPr>
         <w:t xml:space="preserve">, </w:t>
       </w:r>
+      <w:proofErr w:type="spellStart"/>
       <w:r>
         <w:rPr>
           <w:rFonts w:ascii="Courier New" w:hAnsi="Courier New" w:cs="Courier New"/>
@@ -3521,6 +3850,7 @@
         </w:rPr>
         <w:t>resync_sequence</w:t>
       </w:r>
+      <w:proofErr w:type="spellEnd"/>
       <w:r>
         <w:rPr>
           <w:i/>
@@ -3595,6 +3925,7 @@
         </w:rPr>
         <w:t xml:space="preserve"> </w:t>
       </w:r>
+      <w:proofErr w:type="spellStart"/>
       <w:r>
         <w:rPr>
           <w:rFonts w:ascii="Courier New" w:hAnsi="Courier New" w:cs="Courier New"/>
@@ -3603,6 +3934,7 @@
         </w:rPr>
         <w:t>calpulse_sequence</w:t>
       </w:r>
+      <w:proofErr w:type="spellEnd"/>
       <w:r>
         <w:t xml:space="preserve"> registers.</w:t>
       </w:r>
@@ -3726,6 +4058,7 @@
         </w:rPr>
         <w:t>SEQ_</w:t>
       </w:r>
+      <w:proofErr w:type="gramStart"/>
       <w:r>
         <w:rPr>
           <w:rFonts w:ascii="Courier New" w:hAnsi="Courier New" w:cs="Courier New"/>
@@ -3742,7 +4075,14 @@
         <w:rPr>
           <w:rFonts w:ascii="Courier New" w:hAnsi="Courier New" w:cs="Courier New"/>
         </w:rPr>
-        <w:t>______________</w:t>
+        <w:t>_</w:t>
+      </w:r>
+      <w:proofErr w:type="gramEnd"/>
+      <w:r>
+        <w:rPr>
+          <w:rFonts w:ascii="Courier New" w:hAnsi="Courier New" w:cs="Courier New"/>
+        </w:rPr>
+        <w:t>_____________</w:t>
       </w:r>
       <w:r>
         <w:rPr>
@@ -3942,6 +4282,7 @@
       </w:r>
     </w:p>
     <w:sectPr>
+      <w:footerReference w:type="default" r:id="rId7"/>
       <w:pgSz w:w="11906" w:h="16838"/>
       <w:pgMar w:top="1440" w:right="1440" w:bottom="1440" w:left="1440" w:header="708" w:footer="708" w:gutter="0"/>
       <w:cols w:space="708"/>
@@ -3974,6 +4315,59 @@
     </w:p>
   </w:endnote>
 </w:endnotes>
+</file>
+
+<file path=word/footer1.xml><?xml version="1.0" encoding="utf-8"?>
+<w:ftr xmlns:wpc="http://schemas.microsoft.com/office/word/2010/wordprocessingCanvas" xmlns:mc="http://schemas.openxmlformats.org/markup-compatibility/2006" xmlns:o="urn:schemas-microsoft-com:office:office" xmlns:r="http://schemas.openxmlformats.org/officeDocument/2006/relationships" xmlns:m="http://schemas.openxmlformats.org/officeDocument/2006/math" xmlns:v="urn:schemas-microsoft-com:vml" xmlns:wp14="http://schemas.microsoft.com/office/word/2010/wordprocessingDrawing" xmlns:wp="http://schemas.openxmlformats.org/drawingml/2006/wordprocessingDrawing" xmlns:w10="urn:schemas-microsoft-com:office:word" xmlns:w="http://schemas.openxmlformats.org/wordprocessingml/2006/main" xmlns:w14="http://schemas.microsoft.com/office/word/2010/wordml" xmlns:wpg="http://schemas.microsoft.com/office/word/2010/wordprocessingGroup" xmlns:wpi="http://schemas.microsoft.com/office/word/2010/wordprocessingInk" xmlns:wne="http://schemas.microsoft.com/office/word/2006/wordml" xmlns:wps="http://schemas.microsoft.com/office/word/2010/wordprocessingShape" mc:Ignorable="w14 wp14">
+  <w:sdt>
+    <w:sdtPr>
+      <w:id w:val="1229426729"/>
+      <w:docPartObj>
+        <w:docPartGallery w:val="Page Numbers (Bottom of Page)"/>
+        <w:docPartUnique/>
+      </w:docPartObj>
+    </w:sdtPr>
+    <w:sdtEndPr>
+      <w:rPr>
+        <w:noProof/>
+      </w:rPr>
+    </w:sdtEndPr>
+    <w:sdtContent>
+      <w:p>
+        <w:pPr>
+          <w:pStyle w:val="Footer"/>
+          <w:jc w:val="center"/>
+        </w:pPr>
+        <w:r>
+          <w:fldChar w:fldCharType="begin"/>
+        </w:r>
+        <w:r>
+          <w:instrText xml:space="preserve"> PAGE   \* MERGEFORMAT </w:instrText>
+        </w:r>
+        <w:r>
+          <w:fldChar w:fldCharType="separate"/>
+        </w:r>
+        <w:r>
+          <w:rPr>
+            <w:noProof/>
+          </w:rPr>
+          <w:t>4</w:t>
+        </w:r>
+        <w:r>
+          <w:rPr>
+            <w:noProof/>
+          </w:rPr>
+          <w:fldChar w:fldCharType="end"/>
+        </w:r>
+      </w:p>
+    </w:sdtContent>
+  </w:sdt>
+  <w:p>
+    <w:pPr>
+      <w:pStyle w:val="Footer"/>
+    </w:pPr>
+  </w:p>
+</w:ftr>
 </file>
 
 <file path=word/footnotes.xml><?xml version="1.0" encoding="utf-8"?>

</xml_diff>

<commit_message>
Working Mode 1 for the T1 controller
</commit_message>
<xml_diff>
--- a/doc/OH_modules.docx
+++ b/doc/OH_modules.docx
@@ -201,12 +201,13 @@
         </w:tc>
       </w:tr>
     </w:tbl>
+    <w:p/>
     <w:p>
+      <w:r>
+        <w:br w:type="page"/>
+      </w:r>
       <w:bookmarkStart w:id="0" w:name="_GoBack"/>
       <w:bookmarkEnd w:id="0"/>
-      <w:r>
-        <w:br w:type="page"/>
-      </w:r>
     </w:p>
     <w:p>
       <w:pPr>
@@ -4351,7 +4352,7 @@
           <w:rPr>
             <w:noProof/>
           </w:rPr>
-          <w:t>4</w:t>
+          <w:t>2</w:t>
         </w:r>
         <w:r>
           <w:rPr>

</xml_diff>

<commit_message>
VFAT2 module to handle all VFAT2 related operations
</commit_message>
<xml_diff>
--- a/doc/OH_modules.docx
+++ b/doc/OH_modules.docx
@@ -40,13 +40,8 @@
       <w:pPr>
         <w:jc w:val="both"/>
       </w:pPr>
-      <w:proofErr w:type="spellStart"/>
-      <w:r>
-        <w:t>OptoHybrid</w:t>
-      </w:r>
-      <w:proofErr w:type="spellEnd"/>
-      <w:r>
-        <w:t xml:space="preserve"> Wishbone address: 0b </w:t>
+      <w:r>
+        <w:t xml:space="preserve">OptoHybrid Wishbone address: 0b </w:t>
       </w:r>
       <w:r>
         <w:t>0000</w:t>
@@ -206,8 +201,6 @@
       <w:r>
         <w:br w:type="page"/>
       </w:r>
-      <w:bookmarkStart w:id="0" w:name="_GoBack"/>
-      <w:bookmarkEnd w:id="0"/>
     </w:p>
     <w:p>
       <w:pPr>
@@ -216,7 +209,16 @@
       </w:pPr>
       <w:r>
         <w:lastRenderedPageBreak/>
-        <w:t>Threshold Scan</w:t>
+        <w:t>Threshold</w:t>
+      </w:r>
+      <w:r>
+        <w:t xml:space="preserve"> &amp; Latency</w:t>
+      </w:r>
+      <w:r>
+        <w:t xml:space="preserve"> Scan</w:t>
+      </w:r>
+      <w:r>
+        <w:t>s</w:t>
       </w:r>
     </w:p>
     <w:p>
@@ -224,13 +226,31 @@
         <w:jc w:val="both"/>
       </w:pPr>
       <w:r>
-        <w:t>This module performs a threshold scan on a</w:t>
+        <w:t>T</w:t>
+      </w:r>
+      <w:r>
+        <w:t>his module performs a threshold/</w:t>
+      </w:r>
+      <w:r>
+        <w:t xml:space="preserve">latency </w:t>
+      </w:r>
+      <w:r>
+        <w:t>scan on a</w:t>
       </w:r>
       <w:r>
         <w:t xml:space="preserve"> single</w:t>
       </w:r>
       <w:r>
-        <w:t xml:space="preserve"> VFAT2 by varying its threshold from a minimum value </w:t>
+        <w:t xml:space="preserve"> VFAT2 by varying its threshold</w:t>
+      </w:r>
+      <w:r>
+        <w:t>/latenc</w:t>
+      </w:r>
+      <w:r>
+        <w:t>y</w:t>
+      </w:r>
+      <w:r>
+        <w:t xml:space="preserve"> from a minimum value </w:t>
       </w:r>
       <w:r>
         <w:rPr>
@@ -273,7 +293,7 @@
           <w:i/>
           <w:color w:val="4F81BD" w:themeColor="accent1"/>
         </w:rPr>
-        <w:t>steps</w:t>
+        <w:t>step</w:t>
       </w:r>
       <w:r>
         <w:rPr>
@@ -285,13 +305,11 @@
         <w:t xml:space="preserve">and by counting the number of </w:t>
       </w:r>
       <w:r>
-        <w:t xml:space="preserve">events where the </w:t>
-      </w:r>
-      <w:proofErr w:type="spellStart"/>
-      <w:r>
-        <w:t>SBits</w:t>
-      </w:r>
-      <w:proofErr w:type="spellEnd"/>
+        <w:t>events where the SBits</w:t>
+      </w:r>
+      <w:r>
+        <w:t>/strips</w:t>
+      </w:r>
       <w:r>
         <w:t xml:space="preserve"> are fired</w:t>
       </w:r>
@@ -328,13 +346,8 @@
       <w:pPr>
         <w:jc w:val="both"/>
       </w:pPr>
-      <w:proofErr w:type="spellStart"/>
-      <w:r>
-        <w:t>OptoHybrid</w:t>
-      </w:r>
-      <w:proofErr w:type="spellEnd"/>
-      <w:r>
-        <w:t xml:space="preserve"> Wishbone address: </w:t>
+      <w:r>
+        <w:t xml:space="preserve">OptoHybrid Wishbone address: </w:t>
       </w:r>
       <w:r>
         <w:t xml:space="preserve">0b </w:t>
@@ -498,6 +511,118 @@
         <w:tc>
           <w:tcPr>
             <w:cnfStyle w:val="001000000000" w:firstRow="0" w:lastRow="0" w:firstColumn="1" w:lastColumn="0" w:oddVBand="0" w:evenVBand="0" w:oddHBand="0" w:evenHBand="0" w:firstRowFirstColumn="0" w:firstRowLastColumn="0" w:lastRowFirstColumn="0" w:lastRowLastColumn="0"/>
+            <w:tcW w:w="1273" w:type="dxa"/>
+          </w:tcPr>
+          <w:p>
+            <w:pPr>
+              <w:jc w:val="both"/>
+            </w:pPr>
+            <w:r>
+              <w:t>1</w:t>
+            </w:r>
+          </w:p>
+        </w:tc>
+        <w:tc>
+          <w:tcPr>
+            <w:tcW w:w="1414" w:type="dxa"/>
+          </w:tcPr>
+          <w:p>
+            <w:pPr>
+              <w:jc w:val="both"/>
+              <w:cnfStyle w:val="000000100000" w:firstRow="0" w:lastRow="0" w:firstColumn="0" w:lastColumn="0" w:oddVBand="0" w:evenVBand="0" w:oddHBand="1" w:evenHBand="0" w:firstRowFirstColumn="0" w:firstRowLastColumn="0" w:lastRowFirstColumn="0" w:lastRowLastColumn="0"/>
+            </w:pPr>
+            <w:r>
+              <w:t>Read / write</w:t>
+            </w:r>
+          </w:p>
+        </w:tc>
+        <w:tc>
+          <w:tcPr>
+            <w:tcW w:w="6555" w:type="dxa"/>
+          </w:tcPr>
+          <w:p>
+            <w:pPr>
+              <w:jc w:val="both"/>
+              <w:cnfStyle w:val="000000100000" w:firstRow="0" w:lastRow="0" w:firstColumn="0" w:lastColumn="0" w:oddVBand="0" w:evenVBand="0" w:oddHBand="1" w:evenHBand="0" w:firstRowFirstColumn="0" w:firstRowLastColumn="0" w:lastRowFirstColumn="0" w:lastRowLastColumn="0"/>
+              <w:rPr>
+                <w:rFonts w:ascii="Courier New" w:hAnsi="Courier New" w:cs="Courier New"/>
+              </w:rPr>
+            </w:pPr>
+            <w:r>
+              <w:rPr>
+                <w:rFonts w:ascii="Courier New" w:hAnsi="Courier New" w:cs="Courier New"/>
+                <w:i/>
+              </w:rPr>
+              <w:t>mode</w:t>
+            </w:r>
+            <w:r>
+              <w:rPr>
+                <w:rFonts w:ascii="Courier New" w:hAnsi="Courier New" w:cs="Courier New"/>
+                <w:i/>
+              </w:rPr>
+              <w:t xml:space="preserve">  </w:t>
+            </w:r>
+            <w:r>
+              <w:rPr>
+                <w:rFonts w:ascii="Courier New" w:hAnsi="Courier New" w:cs="Courier New"/>
+              </w:rPr>
+              <w:t>- 2</w:t>
+            </w:r>
+            <w:r>
+              <w:rPr>
+                <w:rFonts w:ascii="Courier New" w:hAnsi="Courier New" w:cs="Courier New"/>
+              </w:rPr>
+              <w:t xml:space="preserve"> bits  - {0, 1, 2}</w:t>
+            </w:r>
+          </w:p>
+          <w:p>
+            <w:pPr>
+              <w:jc w:val="both"/>
+              <w:cnfStyle w:val="000000100000" w:firstRow="0" w:lastRow="0" w:firstColumn="0" w:lastColumn="0" w:oddVBand="0" w:evenVBand="0" w:oddHBand="1" w:evenHBand="0" w:firstRowFirstColumn="0" w:firstRowLastColumn="0" w:lastRowFirstColumn="0" w:lastRowLastColumn="0"/>
+              <w:rPr>
+                <w:rFonts w:ascii="Courier New" w:hAnsi="Courier New" w:cs="Courier New"/>
+              </w:rPr>
+            </w:pPr>
+            <w:r>
+              <w:rPr>
+                <w:rFonts w:ascii="Courier New" w:hAnsi="Courier New" w:cs="Courier New"/>
+              </w:rPr>
+              <w:t>0 = threshold scan</w:t>
+            </w:r>
+          </w:p>
+          <w:p>
+            <w:pPr>
+              <w:jc w:val="both"/>
+              <w:cnfStyle w:val="000000100000" w:firstRow="0" w:lastRow="0" w:firstColumn="0" w:lastColumn="0" w:oddVBand="0" w:evenVBand="0" w:oddHBand="1" w:evenHBand="0" w:firstRowFirstColumn="0" w:firstRowLastColumn="0" w:lastRowFirstColumn="0" w:lastRowLastColumn="0"/>
+              <w:rPr>
+                <w:rFonts w:ascii="Courier New" w:hAnsi="Courier New" w:cs="Courier New"/>
+              </w:rPr>
+            </w:pPr>
+            <w:r>
+              <w:rPr>
+                <w:rFonts w:ascii="Courier New" w:hAnsi="Courier New" w:cs="Courier New"/>
+              </w:rPr>
+              <w:t>1 = threshold scan by channel</w:t>
+            </w:r>
+          </w:p>
+          <w:p>
+            <w:pPr>
+              <w:jc w:val="both"/>
+              <w:cnfStyle w:val="000000100000" w:firstRow="0" w:lastRow="0" w:firstColumn="0" w:lastColumn="0" w:oddVBand="0" w:evenVBand="0" w:oddHBand="1" w:evenHBand="0" w:firstRowFirstColumn="0" w:firstRowLastColumn="0" w:lastRowFirstColumn="0" w:lastRowLastColumn="0"/>
+            </w:pPr>
+            <w:r>
+              <w:rPr>
+                <w:rFonts w:ascii="Courier New" w:hAnsi="Courier New" w:cs="Courier New"/>
+              </w:rPr>
+              <w:t>2 = latency scan</w:t>
+            </w:r>
+          </w:p>
+        </w:tc>
+      </w:tr>
+      <w:tr>
+        <w:tc>
+          <w:tcPr>
+            <w:cnfStyle w:val="001000000000" w:firstRow="0" w:lastRow="0" w:firstColumn="1" w:lastColumn="0" w:oddVBand="0" w:evenVBand="0" w:oddHBand="0" w:evenHBand="0" w:firstRowFirstColumn="0" w:firstRowLastColumn="0" w:lastRowFirstColumn="0" w:lastRowLastColumn="0"/>
             <w:tcW w:w="9242" w:type="dxa"/>
             <w:gridSpan w:val="3"/>
           </w:tcPr>
@@ -515,94 +640,6 @@
                 <w:color w:val="4BACC6" w:themeColor="accent5"/>
               </w:rPr>
               <w:t>Parameters</w:t>
-            </w:r>
-          </w:p>
-        </w:tc>
-      </w:tr>
-      <w:tr>
-        <w:tc>
-          <w:tcPr>
-            <w:cnfStyle w:val="001000000000" w:firstRow="0" w:lastRow="0" w:firstColumn="1" w:lastColumn="0" w:oddVBand="0" w:evenVBand="0" w:oddHBand="0" w:evenHBand="0" w:firstRowFirstColumn="0" w:firstRowLastColumn="0" w:lastRowFirstColumn="0" w:lastRowLastColumn="0"/>
-            <w:tcW w:w="1273" w:type="dxa"/>
-          </w:tcPr>
-          <w:p>
-            <w:pPr>
-              <w:jc w:val="both"/>
-            </w:pPr>
-            <w:r>
-              <w:t>1</w:t>
-            </w:r>
-          </w:p>
-        </w:tc>
-        <w:tc>
-          <w:tcPr>
-            <w:tcW w:w="1414" w:type="dxa"/>
-          </w:tcPr>
-          <w:p>
-            <w:pPr>
-              <w:jc w:val="both"/>
-              <w:cnfStyle w:val="000000000000" w:firstRow="0" w:lastRow="0" w:firstColumn="0" w:lastColumn="0" w:oddVBand="0" w:evenVBand="0" w:oddHBand="0" w:evenHBand="0" w:firstRowFirstColumn="0" w:firstRowLastColumn="0" w:lastRowFirstColumn="0" w:lastRowLastColumn="0"/>
-            </w:pPr>
-            <w:r>
-              <w:t>Read / write</w:t>
-            </w:r>
-          </w:p>
-        </w:tc>
-        <w:tc>
-          <w:tcPr>
-            <w:tcW w:w="6555" w:type="dxa"/>
-          </w:tcPr>
-          <w:p>
-            <w:pPr>
-              <w:cnfStyle w:val="000000000000" w:firstRow="0" w:lastRow="0" w:firstColumn="0" w:lastColumn="0" w:oddVBand="0" w:evenVBand="0" w:oddHBand="0" w:evenHBand="0" w:firstRowFirstColumn="0" w:firstRowLastColumn="0" w:lastRowFirstColumn="0" w:lastRowLastColumn="0"/>
-              <w:rPr>
-                <w:rFonts w:ascii="Courier New" w:hAnsi="Courier New" w:cs="Courier New"/>
-              </w:rPr>
-            </w:pPr>
-            <w:r>
-              <w:rPr>
-                <w:rFonts w:ascii="Courier New" w:hAnsi="Courier New" w:cs="Courier New"/>
-                <w:i/>
-              </w:rPr>
-              <w:t xml:space="preserve">min </w:t>
-            </w:r>
-            <w:r>
-              <w:rPr>
-                <w:rFonts w:ascii="Courier New" w:hAnsi="Courier New" w:cs="Courier New"/>
-                <w:i/>
-              </w:rPr>
-              <w:t xml:space="preserve">  - </w:t>
-            </w:r>
-            <w:r>
-              <w:rPr>
-                <w:rFonts w:ascii="Courier New" w:hAnsi="Courier New" w:cs="Courier New"/>
-              </w:rPr>
-              <w:t>8 bits</w:t>
-            </w:r>
-            <w:r>
-              <w:rPr>
-                <w:rFonts w:ascii="Courier New" w:hAnsi="Courier New" w:cs="Courier New"/>
-              </w:rPr>
-              <w:t xml:space="preserve">  - </w:t>
-            </w:r>
-            <w:r>
-              <w:rPr>
-                <w:rFonts w:ascii="Courier New" w:hAnsi="Courier New" w:cs="Courier New"/>
-              </w:rPr>
-              <w:t xml:space="preserve">[0x0, </w:t>
-            </w:r>
-            <w:r>
-              <w:rPr>
-                <w:rFonts w:ascii="Courier New" w:hAnsi="Courier New" w:cs="Courier New"/>
-                <w:i/>
-              </w:rPr>
-              <w:t>max</w:t>
-            </w:r>
-            <w:r>
-              <w:rPr>
-                <w:rFonts w:ascii="Courier New" w:hAnsi="Courier New" w:cs="Courier New"/>
-              </w:rPr>
-              <w:t>[</w:t>
             </w:r>
           </w:p>
         </w:tc>
@@ -645,57 +682,69 @@
           </w:tcPr>
           <w:p>
             <w:pPr>
-              <w:jc w:val="both"/>
               <w:cnfStyle w:val="000000100000" w:firstRow="0" w:lastRow="0" w:firstColumn="0" w:lastColumn="0" w:oddVBand="0" w:evenVBand="0" w:oddHBand="1" w:evenHBand="0" w:firstRowFirstColumn="0" w:firstRowLastColumn="0" w:lastRowFirstColumn="0" w:lastRowLastColumn="0"/>
               <w:rPr>
                 <w:rFonts w:ascii="Courier New" w:hAnsi="Courier New" w:cs="Courier New"/>
+              </w:rPr>
+            </w:pPr>
+            <w:r>
+              <w:rPr>
+                <w:rFonts w:ascii="Courier New" w:hAnsi="Courier New" w:cs="Courier New"/>
                 <w:i/>
               </w:rPr>
-            </w:pPr>
+              <w:t xml:space="preserve">min </w:t>
+            </w:r>
             <w:r>
               <w:rPr>
                 <w:rFonts w:ascii="Courier New" w:hAnsi="Courier New" w:cs="Courier New"/>
                 <w:i/>
               </w:rPr>
-              <w:t xml:space="preserve">max </w:t>
+              <w:t xml:space="preserve">  </w:t>
             </w:r>
             <w:r>
               <w:rPr>
                 <w:rFonts w:ascii="Courier New" w:hAnsi="Courier New" w:cs="Courier New"/>
                 <w:i/>
               </w:rPr>
+              <w:t xml:space="preserve">  </w:t>
+            </w:r>
+            <w:r>
+              <w:rPr>
+                <w:rFonts w:ascii="Courier New" w:hAnsi="Courier New" w:cs="Courier New"/>
+                <w:i/>
+              </w:rPr>
+              <w:t xml:space="preserve">- </w:t>
+            </w:r>
+            <w:r>
+              <w:rPr>
+                <w:rFonts w:ascii="Courier New" w:hAnsi="Courier New" w:cs="Courier New"/>
+              </w:rPr>
+              <w:t>8 bits</w:t>
+            </w:r>
+            <w:r>
+              <w:rPr>
+                <w:rFonts w:ascii="Courier New" w:hAnsi="Courier New" w:cs="Courier New"/>
+              </w:rPr>
               <w:t xml:space="preserve">  - </w:t>
             </w:r>
             <w:r>
               <w:rPr>
                 <w:rFonts w:ascii="Courier New" w:hAnsi="Courier New" w:cs="Courier New"/>
               </w:rPr>
-              <w:t xml:space="preserve">8 bits </w:t>
-            </w:r>
-            <w:r>
-              <w:rPr>
-                <w:rFonts w:ascii="Courier New" w:hAnsi="Courier New" w:cs="Courier New"/>
-              </w:rPr>
-              <w:t xml:space="preserve"> - </w:t>
-            </w:r>
-            <w:r>
-              <w:rPr>
-                <w:rFonts w:ascii="Courier New" w:hAnsi="Courier New" w:cs="Courier New"/>
-              </w:rPr>
-              <w:t>]</w:t>
+              <w:t xml:space="preserve">[0x0, </w:t>
             </w:r>
             <w:r>
               <w:rPr>
                 <w:rFonts w:ascii="Courier New" w:hAnsi="Courier New" w:cs="Courier New"/>
                 <w:i/>
               </w:rPr>
-              <w:t>min</w:t>
-            </w:r>
-            <w:r>
-              <w:rPr>
-                <w:rFonts w:ascii="Courier New" w:hAnsi="Courier New" w:cs="Courier New"/>
-              </w:rPr>
-              <w:t>, 0xFF]</w:t>
+              <w:t>max</w:t>
+            </w:r>
+            <w:r>
+              <w:rPr>
+                <w:rFonts w:ascii="Courier New" w:hAnsi="Courier New" w:cs="Courier New"/>
+              </w:rPr>
+              <w:t>[</w:t>
             </w:r>
           </w:p>
         </w:tc>
@@ -747,20 +796,27 @@
                 <w:rFonts w:ascii="Courier New" w:hAnsi="Courier New" w:cs="Courier New"/>
                 <w:i/>
               </w:rPr>
-              <w:t>s</w:t>
+              <w:t xml:space="preserve">max </w:t>
             </w:r>
             <w:r>
               <w:rPr>
                 <w:rFonts w:ascii="Courier New" w:hAnsi="Courier New" w:cs="Courier New"/>
                 <w:i/>
               </w:rPr>
-              <w:t>teps</w:t>
+              <w:t xml:space="preserve"> </w:t>
             </w:r>
             <w:r>
               <w:rPr>
                 <w:rFonts w:ascii="Courier New" w:hAnsi="Courier New" w:cs="Courier New"/>
                 <w:i/>
               </w:rPr>
+              <w:t xml:space="preserve">  </w:t>
+            </w:r>
+            <w:r>
+              <w:rPr>
+                <w:rFonts w:ascii="Courier New" w:hAnsi="Courier New" w:cs="Courier New"/>
+                <w:i/>
+              </w:rPr>
               <w:t xml:space="preserve"> - </w:t>
             </w:r>
             <w:r>
@@ -779,7 +835,20 @@
               <w:rPr>
                 <w:rFonts w:ascii="Courier New" w:hAnsi="Courier New" w:cs="Courier New"/>
               </w:rPr>
-              <w:t>[0x0, 0xFF]</w:t>
+              <w:t>]</w:t>
+            </w:r>
+            <w:r>
+              <w:rPr>
+                <w:rFonts w:ascii="Courier New" w:hAnsi="Courier New" w:cs="Courier New"/>
+                <w:i/>
+              </w:rPr>
+              <w:t>min</w:t>
+            </w:r>
+            <w:r>
+              <w:rPr>
+                <w:rFonts w:ascii="Courier New" w:hAnsi="Courier New" w:cs="Courier New"/>
+              </w:rPr>
+              <w:t>, 0xFF]</w:t>
             </w:r>
           </w:p>
         </w:tc>
@@ -826,27 +895,56 @@
               <w:cnfStyle w:val="000000100000" w:firstRow="0" w:lastRow="0" w:firstColumn="0" w:lastColumn="0" w:oddVBand="0" w:evenVBand="0" w:oddHBand="1" w:evenHBand="0" w:firstRowFirstColumn="0" w:firstRowLastColumn="0" w:lastRowFirstColumn="0" w:lastRowLastColumn="0"/>
               <w:rPr>
                 <w:rFonts w:ascii="Courier New" w:hAnsi="Courier New" w:cs="Courier New"/>
-              </w:rPr>
-            </w:pPr>
-            <w:r>
-              <w:rPr>
-                <w:rFonts w:ascii="Courier New" w:hAnsi="Courier New" w:cs="Courier New"/>
                 <w:i/>
               </w:rPr>
-              <w:t>N</w:t>
-            </w:r>
+            </w:pPr>
             <w:r>
               <w:rPr>
                 <w:rFonts w:ascii="Courier New" w:hAnsi="Courier New" w:cs="Courier New"/>
                 <w:i/>
               </w:rPr>
-              <w:t xml:space="preserve">     - </w:t>
-            </w:r>
-            <w:r>
-              <w:rPr>
-                <w:rFonts w:ascii="Courier New" w:hAnsi="Courier New" w:cs="Courier New"/>
-              </w:rPr>
-              <w:t>24 bits</w:t>
+              <w:t>s</w:t>
+            </w:r>
+            <w:r>
+              <w:rPr>
+                <w:rFonts w:ascii="Courier New" w:hAnsi="Courier New" w:cs="Courier New"/>
+                <w:i/>
+              </w:rPr>
+              <w:t>tep</w:t>
+            </w:r>
+            <w:r>
+              <w:rPr>
+                <w:rFonts w:ascii="Courier New" w:hAnsi="Courier New" w:cs="Courier New"/>
+                <w:i/>
+              </w:rPr>
+              <w:t xml:space="preserve"> </w:t>
+            </w:r>
+            <w:r>
+              <w:rPr>
+                <w:rFonts w:ascii="Courier New" w:hAnsi="Courier New" w:cs="Courier New"/>
+                <w:i/>
+              </w:rPr>
+              <w:t xml:space="preserve">  </w:t>
+            </w:r>
+            <w:r>
+              <w:rPr>
+                <w:rFonts w:ascii="Courier New" w:hAnsi="Courier New" w:cs="Courier New"/>
+                <w:i/>
+              </w:rPr>
+              <w:t xml:space="preserve"> </w:t>
+            </w:r>
+            <w:r>
+              <w:rPr>
+                <w:rFonts w:ascii="Courier New" w:hAnsi="Courier New" w:cs="Courier New"/>
+                <w:i/>
+              </w:rPr>
+              <w:t xml:space="preserve">- </w:t>
+            </w:r>
+            <w:r>
+              <w:rPr>
+                <w:rFonts w:ascii="Courier New" w:hAnsi="Courier New" w:cs="Courier New"/>
+              </w:rPr>
+              <w:t xml:space="preserve">8 bits </w:t>
             </w:r>
             <w:r>
               <w:rPr>
@@ -858,7 +956,7 @@
               <w:rPr>
                 <w:rFonts w:ascii="Courier New" w:hAnsi="Courier New" w:cs="Courier New"/>
               </w:rPr>
-              <w:t>]0x0, 0xFFFFFF]</w:t>
+              <w:t>[0x0, 0xFF]</w:t>
             </w:r>
           </w:p>
         </w:tc>
@@ -867,25 +965,88 @@
         <w:tc>
           <w:tcPr>
             <w:cnfStyle w:val="001000000000" w:firstRow="0" w:lastRow="0" w:firstColumn="1" w:lastColumn="0" w:oddVBand="0" w:evenVBand="0" w:oddHBand="0" w:evenHBand="0" w:firstRowFirstColumn="0" w:firstRowLastColumn="0" w:lastRowFirstColumn="0" w:lastRowLastColumn="0"/>
-            <w:tcW w:w="9242" w:type="dxa"/>
-            <w:gridSpan w:val="3"/>
-          </w:tcPr>
-          <w:p>
-            <w:pPr>
-              <w:jc w:val="both"/>
-              <w:rPr>
-                <w:rFonts w:ascii="Courier New" w:hAnsi="Courier New" w:cs="Courier New"/>
-                <w:b w:val="0"/>
+            <w:tcW w:w="1273" w:type="dxa"/>
+          </w:tcPr>
+          <w:p>
+            <w:pPr>
+              <w:jc w:val="both"/>
+            </w:pPr>
+            <w:r>
+              <w:t>5</w:t>
+            </w:r>
+          </w:p>
+        </w:tc>
+        <w:tc>
+          <w:tcPr>
+            <w:tcW w:w="1414" w:type="dxa"/>
+          </w:tcPr>
+          <w:p>
+            <w:pPr>
+              <w:jc w:val="both"/>
+              <w:cnfStyle w:val="000000000000" w:firstRow="0" w:lastRow="0" w:firstColumn="0" w:lastColumn="0" w:oddVBand="0" w:evenVBand="0" w:oddHBand="0" w:evenHBand="0" w:firstRowFirstColumn="0" w:firstRowLastColumn="0" w:lastRowFirstColumn="0" w:lastRowLastColumn="0"/>
+            </w:pPr>
+            <w:r>
+              <w:t>Read / write</w:t>
+            </w:r>
+          </w:p>
+        </w:tc>
+        <w:tc>
+          <w:tcPr>
+            <w:tcW w:w="6555" w:type="dxa"/>
+          </w:tcPr>
+          <w:p>
+            <w:pPr>
+              <w:jc w:val="both"/>
+              <w:cnfStyle w:val="000000000000" w:firstRow="0" w:lastRow="0" w:firstColumn="0" w:lastColumn="0" w:oddVBand="0" w:evenVBand="0" w:oddHBand="0" w:evenHBand="0" w:firstRowFirstColumn="0" w:firstRowLastColumn="0" w:lastRowFirstColumn="0" w:lastRowLastColumn="0"/>
+              <w:rPr>
+                <w:rFonts w:ascii="Courier New" w:hAnsi="Courier New" w:cs="Courier New"/>
+              </w:rPr>
+            </w:pPr>
+            <w:r>
+              <w:rPr>
+                <w:rFonts w:ascii="Courier New" w:hAnsi="Courier New" w:cs="Courier New"/>
                 <w:i/>
-                <w:color w:val="4BACC6" w:themeColor="accent5"/>
-              </w:rPr>
-            </w:pPr>
-            <w:r>
-              <w:rPr>
-                <w:b w:val="0"/>
-                <w:color w:val="4BACC6" w:themeColor="accent5"/>
-              </w:rPr>
-              <w:t>Results</w:t>
+              </w:rPr>
+              <w:t>N</w:t>
+            </w:r>
+            <w:r>
+              <w:rPr>
+                <w:rFonts w:ascii="Courier New" w:hAnsi="Courier New" w:cs="Courier New"/>
+                <w:i/>
+              </w:rPr>
+              <w:t xml:space="preserve">     </w:t>
+            </w:r>
+            <w:r>
+              <w:rPr>
+                <w:rFonts w:ascii="Courier New" w:hAnsi="Courier New" w:cs="Courier New"/>
+                <w:i/>
+              </w:rPr>
+              <w:t xml:space="preserve">  </w:t>
+            </w:r>
+            <w:r>
+              <w:rPr>
+                <w:rFonts w:ascii="Courier New" w:hAnsi="Courier New" w:cs="Courier New"/>
+                <w:i/>
+              </w:rPr>
+              <w:t xml:space="preserve">- </w:t>
+            </w:r>
+            <w:r>
+              <w:rPr>
+                <w:rFonts w:ascii="Courier New" w:hAnsi="Courier New" w:cs="Courier New"/>
+              </w:rPr>
+              <w:t>24 bits</w:t>
+            </w:r>
+            <w:r>
+              <w:rPr>
+                <w:rFonts w:ascii="Courier New" w:hAnsi="Courier New" w:cs="Courier New"/>
+              </w:rPr>
+              <w:t xml:space="preserve"> - </w:t>
+            </w:r>
+            <w:r>
+              <w:rPr>
+                <w:rFonts w:ascii="Courier New" w:hAnsi="Courier New" w:cs="Courier New"/>
+              </w:rPr>
+              <w:t>]0x0, 0xFFFFFF]</w:t>
             </w:r>
           </w:p>
         </w:tc>
@@ -904,7 +1065,7 @@
               <w:jc w:val="both"/>
             </w:pPr>
             <w:r>
-              <w:t>5</w:t>
+              <w:t>6</w:t>
             </w:r>
           </w:p>
         </w:tc>
@@ -918,7 +1079,7 @@
               <w:cnfStyle w:val="000000100000" w:firstRow="0" w:lastRow="0" w:firstColumn="0" w:lastColumn="0" w:oddVBand="0" w:evenVBand="0" w:oddHBand="1" w:evenHBand="0" w:firstRowFirstColumn="0" w:firstRowLastColumn="0" w:lastRowFirstColumn="0" w:lastRowLastColumn="0"/>
             </w:pPr>
             <w:r>
-              <w:t>Read only</w:t>
+              <w:t>Read / write</w:t>
             </w:r>
           </w:p>
         </w:tc>
@@ -930,52 +1091,45 @@
             <w:pPr>
               <w:jc w:val="both"/>
               <w:cnfStyle w:val="000000100000" w:firstRow="0" w:lastRow="0" w:firstColumn="0" w:lastColumn="0" w:oddVBand="0" w:evenVBand="0" w:oddHBand="1" w:evenHBand="0" w:firstRowFirstColumn="0" w:firstRowLastColumn="0" w:lastRowFirstColumn="0" w:lastRowLastColumn="0"/>
-            </w:pPr>
-            <w:r>
-              <w:t>FIFO holding the results of the scan. This register will return the data points collected by the scan using the following data format:</w:t>
+              <w:rPr>
+                <w:rFonts w:ascii="Courier New" w:hAnsi="Courier New" w:cs="Courier New"/>
+                <w:i/>
+              </w:rPr>
+            </w:pPr>
+            <w:r>
+              <w:rPr>
+                <w:rFonts w:ascii="Courier New" w:hAnsi="Courier New" w:cs="Courier New"/>
+                <w:i/>
+              </w:rPr>
+              <w:t xml:space="preserve">channel </w:t>
+            </w:r>
+            <w:r>
+              <w:rPr>
+                <w:rFonts w:ascii="Courier New" w:hAnsi="Courier New" w:cs="Courier New"/>
+              </w:rPr>
+              <w:t>– 8 bits  - [0x0, 0xFF]</w:t>
+            </w:r>
+            <w:r>
+              <w:rPr>
+                <w:rFonts w:ascii="Courier New" w:hAnsi="Courier New" w:cs="Courier New"/>
+                <w:i/>
+              </w:rPr>
+              <w:t xml:space="preserve"> </w:t>
             </w:r>
           </w:p>
           <w:p>
             <w:pPr>
               <w:jc w:val="both"/>
               <w:cnfStyle w:val="000000100000" w:firstRow="0" w:lastRow="0" w:firstColumn="0" w:lastColumn="0" w:oddVBand="0" w:evenVBand="0" w:oddHBand="1" w:evenHBand="0" w:firstRowFirstColumn="0" w:firstRowLastColumn="0" w:lastRowFirstColumn="0" w:lastRowLastColumn="0"/>
-            </w:pPr>
-            <w:r>
-              <w:t xml:space="preserve">8 </w:t>
-            </w:r>
-            <w:proofErr w:type="spellStart"/>
-            <w:r>
-              <w:t>MSBits</w:t>
-            </w:r>
-            <w:proofErr w:type="spellEnd"/>
-            <w:r>
-              <w:t xml:space="preserve"> hold the threshold value of the point</w:t>
-            </w:r>
-          </w:p>
-          <w:p>
-            <w:pPr>
-              <w:jc w:val="both"/>
-              <w:cnfStyle w:val="000000100000" w:firstRow="0" w:lastRow="0" w:firstColumn="0" w:lastColumn="0" w:oddVBand="0" w:evenVBand="0" w:oddHBand="1" w:evenHBand="0" w:firstRowFirstColumn="0" w:firstRowLastColumn="0" w:lastRowFirstColumn="0" w:lastRowLastColumn="0"/>
-            </w:pPr>
-            <w:r>
-              <w:t xml:space="preserve">24 </w:t>
-            </w:r>
-            <w:proofErr w:type="spellStart"/>
-            <w:r>
-              <w:t>LSBits</w:t>
-            </w:r>
-            <w:proofErr w:type="spellEnd"/>
-            <w:r>
-              <w:t xml:space="preserve"> hold the number of events that have fired </w:t>
-            </w:r>
-          </w:p>
-          <w:p>
-            <w:pPr>
-              <w:jc w:val="both"/>
-              <w:cnfStyle w:val="000000100000" w:firstRow="0" w:lastRow="0" w:firstColumn="0" w:lastColumn="0" w:oddVBand="0" w:evenVBand="0" w:oddHBand="1" w:evenHBand="0" w:firstRowFirstColumn="0" w:firstRowLastColumn="0" w:lastRowFirstColumn="0" w:lastRowLastColumn="0"/>
-            </w:pPr>
-            <w:r>
-              <w:t>If no data is present, an error is returned.</w:t>
+              <w:rPr>
+                <w:rFonts w:cs="Courier New"/>
+              </w:rPr>
+            </w:pPr>
+            <w:r>
+              <w:rPr>
+                <w:rFonts w:cs="Courier New"/>
+              </w:rPr>
+              <w:t>Only used for a threshold scan by channel</w:t>
             </w:r>
           </w:p>
         </w:tc>
@@ -991,16 +1145,18 @@
             <w:pPr>
               <w:jc w:val="both"/>
               <w:rPr>
+                <w:rFonts w:ascii="Courier New" w:hAnsi="Courier New" w:cs="Courier New"/>
+                <w:b w:val="0"/>
+                <w:i/>
+                <w:color w:val="4BACC6" w:themeColor="accent5"/>
+              </w:rPr>
+            </w:pPr>
+            <w:r>
+              <w:rPr>
                 <w:b w:val="0"/>
                 <w:color w:val="4BACC6" w:themeColor="accent5"/>
               </w:rPr>
-            </w:pPr>
-            <w:r>
-              <w:rPr>
-                <w:b w:val="0"/>
-                <w:color w:val="4BACC6" w:themeColor="accent5"/>
-              </w:rPr>
-              <w:t>Reset</w:t>
+              <w:t>Results</w:t>
             </w:r>
           </w:p>
         </w:tc>
@@ -1019,7 +1175,111 @@
               <w:jc w:val="both"/>
             </w:pPr>
             <w:r>
-              <w:t>6</w:t>
+              <w:t>7</w:t>
+            </w:r>
+          </w:p>
+        </w:tc>
+        <w:tc>
+          <w:tcPr>
+            <w:tcW w:w="1414" w:type="dxa"/>
+          </w:tcPr>
+          <w:p>
+            <w:pPr>
+              <w:jc w:val="both"/>
+              <w:cnfStyle w:val="000000100000" w:firstRow="0" w:lastRow="0" w:firstColumn="0" w:lastColumn="0" w:oddVBand="0" w:evenVBand="0" w:oddHBand="1" w:evenHBand="0" w:firstRowFirstColumn="0" w:firstRowLastColumn="0" w:lastRowFirstColumn="0" w:lastRowLastColumn="0"/>
+            </w:pPr>
+            <w:r>
+              <w:t>Read only</w:t>
+            </w:r>
+          </w:p>
+        </w:tc>
+        <w:tc>
+          <w:tcPr>
+            <w:tcW w:w="6555" w:type="dxa"/>
+          </w:tcPr>
+          <w:p>
+            <w:pPr>
+              <w:jc w:val="both"/>
+              <w:cnfStyle w:val="000000100000" w:firstRow="0" w:lastRow="0" w:firstColumn="0" w:lastColumn="0" w:oddVBand="0" w:evenVBand="0" w:oddHBand="1" w:evenHBand="0" w:firstRowFirstColumn="0" w:firstRowLastColumn="0" w:lastRowFirstColumn="0" w:lastRowLastColumn="0"/>
+            </w:pPr>
+            <w:r>
+              <w:t>FIFO holding the results of the scan. This register will return the data points collected by the scan using the following data format:</w:t>
+            </w:r>
+          </w:p>
+          <w:p>
+            <w:pPr>
+              <w:jc w:val="both"/>
+              <w:cnfStyle w:val="000000100000" w:firstRow="0" w:lastRow="0" w:firstColumn="0" w:lastColumn="0" w:oddVBand="0" w:evenVBand="0" w:oddHBand="1" w:evenHBand="0" w:firstRowFirstColumn="0" w:firstRowLastColumn="0" w:lastRowFirstColumn="0" w:lastRowLastColumn="0"/>
+            </w:pPr>
+            <w:r>
+              <w:t xml:space="preserve">8 MSBits hold the threshold/latency </w:t>
+            </w:r>
+            <w:bookmarkStart w:id="0" w:name="_GoBack"/>
+            <w:bookmarkEnd w:id="0"/>
+            <w:r>
+              <w:t>value of the point</w:t>
+            </w:r>
+          </w:p>
+          <w:p>
+            <w:pPr>
+              <w:jc w:val="both"/>
+              <w:cnfStyle w:val="000000100000" w:firstRow="0" w:lastRow="0" w:firstColumn="0" w:lastColumn="0" w:oddVBand="0" w:evenVBand="0" w:oddHBand="1" w:evenHBand="0" w:firstRowFirstColumn="0" w:firstRowLastColumn="0" w:lastRowFirstColumn="0" w:lastRowLastColumn="0"/>
+            </w:pPr>
+            <w:r>
+              <w:t xml:space="preserve">24 LSBits hold the number of events that have fired </w:t>
+            </w:r>
+          </w:p>
+          <w:p>
+            <w:pPr>
+              <w:jc w:val="both"/>
+              <w:cnfStyle w:val="000000100000" w:firstRow="0" w:lastRow="0" w:firstColumn="0" w:lastColumn="0" w:oddVBand="0" w:evenVBand="0" w:oddHBand="1" w:evenHBand="0" w:firstRowFirstColumn="0" w:firstRowLastColumn="0" w:lastRowFirstColumn="0" w:lastRowLastColumn="0"/>
+            </w:pPr>
+            <w:r>
+              <w:t>If no data is present, an error is returned.</w:t>
+            </w:r>
+          </w:p>
+        </w:tc>
+      </w:tr>
+      <w:tr>
+        <w:tc>
+          <w:tcPr>
+            <w:cnfStyle w:val="001000000000" w:firstRow="0" w:lastRow="0" w:firstColumn="1" w:lastColumn="0" w:oddVBand="0" w:evenVBand="0" w:oddHBand="0" w:evenHBand="0" w:firstRowFirstColumn="0" w:firstRowLastColumn="0" w:lastRowFirstColumn="0" w:lastRowLastColumn="0"/>
+            <w:tcW w:w="9242" w:type="dxa"/>
+            <w:gridSpan w:val="3"/>
+          </w:tcPr>
+          <w:p>
+            <w:pPr>
+              <w:jc w:val="both"/>
+              <w:rPr>
+                <w:b w:val="0"/>
+                <w:color w:val="4BACC6" w:themeColor="accent5"/>
+              </w:rPr>
+            </w:pPr>
+            <w:r>
+              <w:rPr>
+                <w:b w:val="0"/>
+                <w:color w:val="4BACC6" w:themeColor="accent5"/>
+              </w:rPr>
+              <w:t>Reset</w:t>
+            </w:r>
+          </w:p>
+        </w:tc>
+      </w:tr>
+      <w:tr>
+        <w:trPr>
+          <w:cnfStyle w:val="000000100000" w:firstRow="0" w:lastRow="0" w:firstColumn="0" w:lastColumn="0" w:oddVBand="0" w:evenVBand="0" w:oddHBand="1" w:evenHBand="0" w:firstRowFirstColumn="0" w:firstRowLastColumn="0" w:lastRowFirstColumn="0" w:lastRowLastColumn="0"/>
+        </w:trPr>
+        <w:tc>
+          <w:tcPr>
+            <w:cnfStyle w:val="001000000000" w:firstRow="0" w:lastRow="0" w:firstColumn="1" w:lastColumn="0" w:oddVBand="0" w:evenVBand="0" w:oddHBand="0" w:evenHBand="0" w:firstRowFirstColumn="0" w:firstRowLastColumn="0" w:lastRowFirstColumn="0" w:lastRowLastColumn="0"/>
+            <w:tcW w:w="1273" w:type="dxa"/>
+          </w:tcPr>
+          <w:p>
+            <w:pPr>
+              <w:jc w:val="both"/>
+            </w:pPr>
+            <w:r>
+              <w:t>8</w:t>
             </w:r>
           </w:p>
         </w:tc>
@@ -1066,18 +1326,10 @@
         <w:jc w:val="both"/>
       </w:pPr>
       <w:r>
-        <w:t xml:space="preserve">One Threshold Scan module is present per sector on the GEB (6 sectors of 4 VFAT2s). This means that 6 scans can be operated in parallel. The configuration registers ARE NOT shared between sectors </w:t>
-      </w:r>
-      <w:r>
-        <w:t xml:space="preserve">but ARE shared between VFAT2s of the same sector. For example, setting the parameters for a scan of VFAT2 #0 means that a scan of VFAT2 #1 can be launched immediately afterwards without having to set the parameters in the registers. However, the parameters set for VFAT2 #0 do not propagate to VFAT2 #7 which </w:t>
-      </w:r>
-      <w:proofErr w:type="gramStart"/>
-      <w:r>
-        <w:t>is</w:t>
-      </w:r>
-      <w:proofErr w:type="gramEnd"/>
-      <w:r>
-        <w:t xml:space="preserve"> in another sector.</w:t>
+        <w:t xml:space="preserve">One Scan module is present per sector on the GEB (6 sectors of 4 VFAT2s). This means that 6 scans can be operated in parallel. The configuration registers ARE NOT shared between sectors </w:t>
+      </w:r>
+      <w:r>
+        <w:t>but ARE shared between VFAT2s of the same sector. For example, setting the parameters for a scan of VFAT2 #0 means that a scan of VFAT2 #1 can be launched immediately afterwards without having to set the parameters in the registers. However, the parameters set for VFAT2 #0 do not propagate to VFAT2 #7 which is in another sector.</w:t>
       </w:r>
     </w:p>
     <w:p>
@@ -1085,7 +1337,13 @@
         <w:jc w:val="both"/>
       </w:pPr>
       <w:r>
-        <w:t xml:space="preserve">Note that the module will store the value of the threshold before the scan and </w:t>
+        <w:t xml:space="preserve">Note that the module will store the value of the </w:t>
+      </w:r>
+      <w:r>
+        <w:t>register</w:t>
+      </w:r>
+      <w:r>
+        <w:t xml:space="preserve"> before the scan and </w:t>
       </w:r>
       <w:r>
         <w:t>reapply</w:t>
@@ -1101,7 +1359,18 @@
       <w:pPr>
         <w:pStyle w:val="Heading1"/>
       </w:pPr>
-      <w:r>
+    </w:p>
+    <w:p>
+      <w:pPr>
+        <w:pStyle w:val="Heading1"/>
+      </w:pPr>
+    </w:p>
+    <w:p>
+      <w:pPr>
+        <w:pStyle w:val="Heading1"/>
+      </w:pPr>
+      <w:r>
+        <w:lastRenderedPageBreak/>
         <w:t>Errors</w:t>
       </w:r>
     </w:p>
@@ -1132,14 +1401,14 @@
         <w:jc w:val="both"/>
       </w:pPr>
       <w:r>
-        <w:lastRenderedPageBreak/>
-        <w:t xml:space="preserve">A local error occurs if one of the I2C operations used to change the threshold did not succeed. In that case, the value of the 24 </w:t>
-      </w:r>
-      <w:proofErr w:type="spellStart"/>
-      <w:r>
-        <w:t>LSBits</w:t>
-      </w:r>
-      <w:proofErr w:type="spellEnd"/>
+        <w:t xml:space="preserve">A local error occurs if one of the I2C operations used to change the </w:t>
+      </w:r>
+      <w:r>
+        <w:t>value</w:t>
+      </w:r>
+      <w:r>
+        <w:t xml:space="preserve"> did not succeed. In that case, the value of the 24 LSBits</w:t>
+      </w:r>
       <w:r>
         <w:t xml:space="preserve"> of that particular point</w:t>
       </w:r>
@@ -1168,7 +1437,7 @@
       </w:pPr>
       <w:r>
         <w:lastRenderedPageBreak/>
-        <w:t>Latency Scan</w:t>
+        <w:t>T1 Controller</w:t>
       </w:r>
     </w:p>
     <w:p>
@@ -1176,19 +1445,19 @@
         <w:jc w:val="both"/>
       </w:pPr>
       <w:r>
-        <w:t xml:space="preserve">This module performs a </w:t>
-      </w:r>
-      <w:r>
-        <w:t>latency</w:t>
-      </w:r>
-      <w:r>
-        <w:t xml:space="preserve"> scan on a single VFAT2 by varying its </w:t>
-      </w:r>
-      <w:r>
-        <w:t>latency</w:t>
-      </w:r>
-      <w:r>
-        <w:t xml:space="preserve"> from a minimum value </w:t>
+        <w:t xml:space="preserve">This module </w:t>
+      </w:r>
+      <w:r>
+        <w:t xml:space="preserve">sends T1 commands to the VFAT2s according to different </w:t>
+      </w:r>
+      <w:r>
+        <w:t>operation</w:t>
+      </w:r>
+      <w:r>
+        <w:t xml:space="preserve"> modes</w:t>
+      </w:r>
+      <w:r>
+        <w:t xml:space="preserve"> defined by </w:t>
       </w:r>
       <w:r>
         <w:rPr>
@@ -1196,74 +1465,10 @@
           <w:i/>
           <w:color w:val="4F81BD" w:themeColor="accent1"/>
         </w:rPr>
-        <w:t>min</w:t>
-      </w:r>
-      <w:r>
-        <w:rPr>
-          <w:i/>
-          <w:color w:val="4F81BD" w:themeColor="accent1"/>
-        </w:rPr>
-        <w:t xml:space="preserve"> </w:t>
-      </w:r>
-      <w:r>
-        <w:t xml:space="preserve">to a maximum value </w:t>
-      </w:r>
-      <w:r>
-        <w:rPr>
-          <w:rFonts w:ascii="Courier New" w:hAnsi="Courier New" w:cs="Courier New"/>
-          <w:i/>
-          <w:color w:val="4F81BD" w:themeColor="accent1"/>
-        </w:rPr>
-        <w:t>max</w:t>
-      </w:r>
-      <w:r>
-        <w:rPr>
-          <w:color w:val="4F81BD" w:themeColor="accent1"/>
-        </w:rPr>
-        <w:t xml:space="preserve"> </w:t>
-      </w:r>
-      <w:r>
-        <w:t xml:space="preserve">by steps of </w:t>
-      </w:r>
-      <w:r>
-        <w:rPr>
-          <w:rFonts w:ascii="Courier New" w:hAnsi="Courier New" w:cs="Courier New"/>
-          <w:i/>
-          <w:color w:val="4F81BD" w:themeColor="accent1"/>
-        </w:rPr>
-        <w:t>steps</w:t>
-      </w:r>
-      <w:r>
-        <w:rPr>
-          <w:color w:val="4F81BD" w:themeColor="accent1"/>
-        </w:rPr>
-        <w:t xml:space="preserve"> </w:t>
-      </w:r>
-      <w:r>
-        <w:t xml:space="preserve">and by counting the number of events where the </w:t>
-      </w:r>
-      <w:r>
-        <w:t>strips</w:t>
-      </w:r>
-      <w:r>
-        <w:t xml:space="preserve"> are fired in a set of </w:t>
-      </w:r>
-      <w:r>
-        <w:rPr>
-          <w:rFonts w:ascii="Courier New" w:hAnsi="Courier New" w:cs="Courier New"/>
-          <w:i/>
-          <w:color w:val="4F81BD" w:themeColor="accent1"/>
-        </w:rPr>
-        <w:t>N</w:t>
-      </w:r>
-      <w:r>
-        <w:rPr>
-          <w:color w:val="4F81BD" w:themeColor="accent1"/>
-        </w:rPr>
-        <w:t xml:space="preserve"> </w:t>
-      </w:r>
-      <w:r>
-        <w:t>events.</w:t>
+        <w:t>mode</w:t>
+      </w:r>
+      <w:r>
+        <w:t>.</w:t>
       </w:r>
     </w:p>
     <w:p>
@@ -1278,895 +1483,8 @@
       <w:pPr>
         <w:jc w:val="both"/>
       </w:pPr>
-      <w:proofErr w:type="spellStart"/>
-      <w:r>
-        <w:t>OptoHybrid</w:t>
-      </w:r>
-      <w:proofErr w:type="spellEnd"/>
-      <w:r>
-        <w:t xml:space="preserve"> Wishbone address: 0b </w:t>
-      </w:r>
-      <w:r>
-        <w:t>0010</w:t>
-      </w:r>
-      <w:r>
-        <w:t xml:space="preserve"> 0000 0000 000X XXXX 0000 0YYYY</w:t>
-      </w:r>
-    </w:p>
-    <w:tbl>
-      <w:tblPr>
-        <w:tblStyle w:val="LightList"/>
-        <w:tblW w:w="0" w:type="auto"/>
-        <w:tblLook w:val="04A0" w:firstRow="1" w:lastRow="0" w:firstColumn="1" w:lastColumn="0" w:noHBand="0" w:noVBand="1"/>
-      </w:tblPr>
-      <w:tblGrid>
-        <w:gridCol w:w="1242"/>
-        <w:gridCol w:w="1418"/>
-        <w:gridCol w:w="6582"/>
-      </w:tblGrid>
-      <w:tr>
-        <w:trPr>
-          <w:cnfStyle w:val="100000000000" w:firstRow="1" w:lastRow="0" w:firstColumn="0" w:lastColumn="0" w:oddVBand="0" w:evenVBand="0" w:oddHBand="0" w:evenHBand="0" w:firstRowFirstColumn="0" w:firstRowLastColumn="0" w:lastRowFirstColumn="0" w:lastRowLastColumn="0"/>
-        </w:trPr>
-        <w:tc>
-          <w:tcPr>
-            <w:cnfStyle w:val="001000000000" w:firstRow="0" w:lastRow="0" w:firstColumn="1" w:lastColumn="0" w:oddVBand="0" w:evenVBand="0" w:oddHBand="0" w:evenHBand="0" w:firstRowFirstColumn="0" w:firstRowLastColumn="0" w:lastRowFirstColumn="0" w:lastRowLastColumn="0"/>
-            <w:tcW w:w="1242" w:type="dxa"/>
-          </w:tcPr>
-          <w:p>
-            <w:pPr>
-              <w:jc w:val="both"/>
-            </w:pPr>
-            <w:r>
-              <w:t>Y register</w:t>
-            </w:r>
-          </w:p>
-        </w:tc>
-        <w:tc>
-          <w:tcPr>
-            <w:tcW w:w="1418" w:type="dxa"/>
-          </w:tcPr>
-          <w:p>
-            <w:pPr>
-              <w:jc w:val="both"/>
-              <w:cnfStyle w:val="100000000000" w:firstRow="1" w:lastRow="0" w:firstColumn="0" w:lastColumn="0" w:oddVBand="0" w:evenVBand="0" w:oddHBand="0" w:evenHBand="0" w:firstRowFirstColumn="0" w:firstRowLastColumn="0" w:lastRowFirstColumn="0" w:lastRowLastColumn="0"/>
-            </w:pPr>
-            <w:r>
-              <w:t>Mode</w:t>
-            </w:r>
-          </w:p>
-        </w:tc>
-        <w:tc>
-          <w:tcPr>
-            <w:tcW w:w="6582" w:type="dxa"/>
-          </w:tcPr>
-          <w:p>
-            <w:pPr>
-              <w:tabs>
-                <w:tab w:val="left" w:pos="1350"/>
-              </w:tabs>
-              <w:jc w:val="both"/>
-              <w:cnfStyle w:val="100000000000" w:firstRow="1" w:lastRow="0" w:firstColumn="0" w:lastColumn="0" w:oddVBand="0" w:evenVBand="0" w:oddHBand="0" w:evenHBand="0" w:firstRowFirstColumn="0" w:firstRowLastColumn="0" w:lastRowFirstColumn="0" w:lastRowLastColumn="0"/>
-            </w:pPr>
-            <w:r>
-              <w:t>Function</w:t>
-            </w:r>
-            <w:r>
-              <w:tab/>
-            </w:r>
-          </w:p>
-        </w:tc>
-      </w:tr>
-      <w:tr>
-        <w:trPr>
-          <w:cnfStyle w:val="000000100000" w:firstRow="0" w:lastRow="0" w:firstColumn="0" w:lastColumn="0" w:oddVBand="0" w:evenVBand="0" w:oddHBand="1" w:evenHBand="0" w:firstRowFirstColumn="0" w:firstRowLastColumn="0" w:lastRowFirstColumn="0" w:lastRowLastColumn="0"/>
-        </w:trPr>
-        <w:tc>
-          <w:tcPr>
-            <w:cnfStyle w:val="001000000000" w:firstRow="0" w:lastRow="0" w:firstColumn="1" w:lastColumn="0" w:oddVBand="0" w:evenVBand="0" w:oddHBand="0" w:evenHBand="0" w:firstRowFirstColumn="0" w:firstRowLastColumn="0" w:lastRowFirstColumn="0" w:lastRowLastColumn="0"/>
-            <w:tcW w:w="9242" w:type="dxa"/>
-            <w:gridSpan w:val="3"/>
-          </w:tcPr>
-          <w:p>
-            <w:pPr>
-              <w:tabs>
-                <w:tab w:val="left" w:pos="1350"/>
-              </w:tabs>
-              <w:jc w:val="both"/>
-              <w:rPr>
-                <w:b w:val="0"/>
-              </w:rPr>
-            </w:pPr>
-            <w:r>
-              <w:rPr>
-                <w:b w:val="0"/>
-                <w:color w:val="4BACC6" w:themeColor="accent5"/>
-              </w:rPr>
-              <w:t>Control</w:t>
-            </w:r>
-          </w:p>
-        </w:tc>
-      </w:tr>
-      <w:tr>
-        <w:tc>
-          <w:tcPr>
-            <w:cnfStyle w:val="001000000000" w:firstRow="0" w:lastRow="0" w:firstColumn="1" w:lastColumn="0" w:oddVBand="0" w:evenVBand="0" w:oddHBand="0" w:evenHBand="0" w:firstRowFirstColumn="0" w:firstRowLastColumn="0" w:lastRowFirstColumn="0" w:lastRowLastColumn="0"/>
-            <w:tcW w:w="1242" w:type="dxa"/>
-          </w:tcPr>
-          <w:p>
-            <w:pPr>
-              <w:jc w:val="both"/>
-            </w:pPr>
-            <w:r>
-              <w:t>0</w:t>
-            </w:r>
-          </w:p>
-        </w:tc>
-        <w:tc>
-          <w:tcPr>
-            <w:tcW w:w="1418" w:type="dxa"/>
-          </w:tcPr>
-          <w:p>
-            <w:pPr>
-              <w:jc w:val="both"/>
-              <w:cnfStyle w:val="000000000000" w:firstRow="0" w:lastRow="0" w:firstColumn="0" w:lastColumn="0" w:oddVBand="0" w:evenVBand="0" w:oddHBand="0" w:evenHBand="0" w:firstRowFirstColumn="0" w:firstRowLastColumn="0" w:lastRowFirstColumn="0" w:lastRowLastColumn="0"/>
-            </w:pPr>
-            <w:r>
-              <w:t>Write only</w:t>
-            </w:r>
-          </w:p>
-        </w:tc>
-        <w:tc>
-          <w:tcPr>
-            <w:tcW w:w="6582" w:type="dxa"/>
-          </w:tcPr>
-          <w:p>
-            <w:pPr>
-              <w:jc w:val="both"/>
-              <w:cnfStyle w:val="000000000000" w:firstRow="0" w:lastRow="0" w:firstColumn="0" w:lastColumn="0" w:oddVBand="0" w:evenVBand="0" w:oddHBand="0" w:evenHBand="0" w:firstRowFirstColumn="0" w:firstRowLastColumn="0" w:lastRowFirstColumn="0" w:lastRowLastColumn="0"/>
-            </w:pPr>
-            <w:r>
-              <w:t xml:space="preserve">Start a </w:t>
-            </w:r>
-            <w:r>
-              <w:t>latency</w:t>
-            </w:r>
-            <w:r>
-              <w:t xml:space="preserve"> scan on the VFAT2 addressed using the X parameter (ID of the VFAT2 encoded on 5 bits). This will also empty the FIFO holding the data of the previous scan.</w:t>
-            </w:r>
-          </w:p>
-        </w:tc>
-      </w:tr>
-      <w:tr>
-        <w:trPr>
-          <w:cnfStyle w:val="000000100000" w:firstRow="0" w:lastRow="0" w:firstColumn="0" w:lastColumn="0" w:oddVBand="0" w:evenVBand="0" w:oddHBand="1" w:evenHBand="0" w:firstRowFirstColumn="0" w:firstRowLastColumn="0" w:lastRowFirstColumn="0" w:lastRowLastColumn="0"/>
-        </w:trPr>
-        <w:tc>
-          <w:tcPr>
-            <w:cnfStyle w:val="001000000000" w:firstRow="0" w:lastRow="0" w:firstColumn="1" w:lastColumn="0" w:oddVBand="0" w:evenVBand="0" w:oddHBand="0" w:evenHBand="0" w:firstRowFirstColumn="0" w:firstRowLastColumn="0" w:lastRowFirstColumn="0" w:lastRowLastColumn="0"/>
-            <w:tcW w:w="9242" w:type="dxa"/>
-            <w:gridSpan w:val="3"/>
-          </w:tcPr>
-          <w:p>
-            <w:pPr>
-              <w:rPr>
-                <w:b w:val="0"/>
-                <w:color w:val="4BACC6" w:themeColor="accent5"/>
-              </w:rPr>
-            </w:pPr>
-            <w:r>
-              <w:rPr>
-                <w:b w:val="0"/>
-                <w:color w:val="4BACC6" w:themeColor="accent5"/>
-              </w:rPr>
-              <w:t>Parameters</w:t>
-            </w:r>
-          </w:p>
-        </w:tc>
-      </w:tr>
-      <w:tr>
-        <w:tc>
-          <w:tcPr>
-            <w:cnfStyle w:val="001000000000" w:firstRow="0" w:lastRow="0" w:firstColumn="1" w:lastColumn="0" w:oddVBand="0" w:evenVBand="0" w:oddHBand="0" w:evenHBand="0" w:firstRowFirstColumn="0" w:firstRowLastColumn="0" w:lastRowFirstColumn="0" w:lastRowLastColumn="0"/>
-            <w:tcW w:w="1242" w:type="dxa"/>
-          </w:tcPr>
-          <w:p>
-            <w:pPr>
-              <w:jc w:val="both"/>
-            </w:pPr>
-            <w:r>
-              <w:t>1</w:t>
-            </w:r>
-          </w:p>
-        </w:tc>
-        <w:tc>
-          <w:tcPr>
-            <w:tcW w:w="1418" w:type="dxa"/>
-          </w:tcPr>
-          <w:p>
-            <w:pPr>
-              <w:jc w:val="both"/>
-              <w:cnfStyle w:val="000000000000" w:firstRow="0" w:lastRow="0" w:firstColumn="0" w:lastColumn="0" w:oddVBand="0" w:evenVBand="0" w:oddHBand="0" w:evenHBand="0" w:firstRowFirstColumn="0" w:firstRowLastColumn="0" w:lastRowFirstColumn="0" w:lastRowLastColumn="0"/>
-            </w:pPr>
-            <w:r>
-              <w:t>Read / write</w:t>
-            </w:r>
-          </w:p>
-        </w:tc>
-        <w:tc>
-          <w:tcPr>
-            <w:tcW w:w="6582" w:type="dxa"/>
-          </w:tcPr>
-          <w:p>
-            <w:pPr>
-              <w:cnfStyle w:val="000000000000" w:firstRow="0" w:lastRow="0" w:firstColumn="0" w:lastColumn="0" w:oddVBand="0" w:evenVBand="0" w:oddHBand="0" w:evenHBand="0" w:firstRowFirstColumn="0" w:firstRowLastColumn="0" w:lastRowFirstColumn="0" w:lastRowLastColumn="0"/>
-              <w:rPr>
-                <w:rFonts w:ascii="Courier New" w:hAnsi="Courier New" w:cs="Courier New"/>
-              </w:rPr>
-            </w:pPr>
-            <w:r>
-              <w:rPr>
-                <w:rFonts w:ascii="Courier New" w:hAnsi="Courier New" w:cs="Courier New"/>
-                <w:i/>
-              </w:rPr>
-              <w:t xml:space="preserve">min </w:t>
-            </w:r>
-            <w:r>
-              <w:rPr>
-                <w:rFonts w:ascii="Courier New" w:hAnsi="Courier New" w:cs="Courier New"/>
-                <w:i/>
-              </w:rPr>
-              <w:t xml:space="preserve">  - </w:t>
-            </w:r>
-            <w:r>
-              <w:rPr>
-                <w:rFonts w:ascii="Courier New" w:hAnsi="Courier New" w:cs="Courier New"/>
-              </w:rPr>
-              <w:t>8 bits</w:t>
-            </w:r>
-            <w:r>
-              <w:rPr>
-                <w:rFonts w:ascii="Courier New" w:hAnsi="Courier New" w:cs="Courier New"/>
-              </w:rPr>
-              <w:t xml:space="preserve">  </w:t>
-            </w:r>
-            <w:r>
-              <w:rPr>
-                <w:rFonts w:ascii="Courier New" w:hAnsi="Courier New" w:cs="Courier New"/>
-              </w:rPr>
-              <w:t xml:space="preserve">- </w:t>
-            </w:r>
-            <w:r>
-              <w:rPr>
-                <w:rFonts w:ascii="Courier New" w:hAnsi="Courier New" w:cs="Courier New"/>
-              </w:rPr>
-              <w:t xml:space="preserve">[0x0, </w:t>
-            </w:r>
-            <w:r>
-              <w:rPr>
-                <w:rFonts w:ascii="Courier New" w:hAnsi="Courier New" w:cs="Courier New"/>
-                <w:i/>
-              </w:rPr>
-              <w:t>max</w:t>
-            </w:r>
-            <w:r>
-              <w:rPr>
-                <w:rFonts w:ascii="Courier New" w:hAnsi="Courier New" w:cs="Courier New"/>
-              </w:rPr>
-              <w:t>[</w:t>
-            </w:r>
-          </w:p>
-        </w:tc>
-      </w:tr>
-      <w:tr>
-        <w:trPr>
-          <w:cnfStyle w:val="000000100000" w:firstRow="0" w:lastRow="0" w:firstColumn="0" w:lastColumn="0" w:oddVBand="0" w:evenVBand="0" w:oddHBand="1" w:evenHBand="0" w:firstRowFirstColumn="0" w:firstRowLastColumn="0" w:lastRowFirstColumn="0" w:lastRowLastColumn="0"/>
-        </w:trPr>
-        <w:tc>
-          <w:tcPr>
-            <w:cnfStyle w:val="001000000000" w:firstRow="0" w:lastRow="0" w:firstColumn="1" w:lastColumn="0" w:oddVBand="0" w:evenVBand="0" w:oddHBand="0" w:evenHBand="0" w:firstRowFirstColumn="0" w:firstRowLastColumn="0" w:lastRowFirstColumn="0" w:lastRowLastColumn="0"/>
-            <w:tcW w:w="1242" w:type="dxa"/>
-          </w:tcPr>
-          <w:p>
-            <w:pPr>
-              <w:jc w:val="both"/>
-            </w:pPr>
-            <w:r>
-              <w:t>2</w:t>
-            </w:r>
-          </w:p>
-        </w:tc>
-        <w:tc>
-          <w:tcPr>
-            <w:tcW w:w="1418" w:type="dxa"/>
-          </w:tcPr>
-          <w:p>
-            <w:pPr>
-              <w:jc w:val="both"/>
-              <w:cnfStyle w:val="000000100000" w:firstRow="0" w:lastRow="0" w:firstColumn="0" w:lastColumn="0" w:oddVBand="0" w:evenVBand="0" w:oddHBand="1" w:evenHBand="0" w:firstRowFirstColumn="0" w:firstRowLastColumn="0" w:lastRowFirstColumn="0" w:lastRowLastColumn="0"/>
-            </w:pPr>
-            <w:r>
-              <w:t>Read / write</w:t>
-            </w:r>
-          </w:p>
-        </w:tc>
-        <w:tc>
-          <w:tcPr>
-            <w:tcW w:w="6582" w:type="dxa"/>
-          </w:tcPr>
-          <w:p>
-            <w:pPr>
-              <w:jc w:val="both"/>
-              <w:cnfStyle w:val="000000100000" w:firstRow="0" w:lastRow="0" w:firstColumn="0" w:lastColumn="0" w:oddVBand="0" w:evenVBand="0" w:oddHBand="1" w:evenHBand="0" w:firstRowFirstColumn="0" w:firstRowLastColumn="0" w:lastRowFirstColumn="0" w:lastRowLastColumn="0"/>
-              <w:rPr>
-                <w:rFonts w:ascii="Courier New" w:hAnsi="Courier New" w:cs="Courier New"/>
-                <w:i/>
-              </w:rPr>
-            </w:pPr>
-            <w:r>
-              <w:rPr>
-                <w:rFonts w:ascii="Courier New" w:hAnsi="Courier New" w:cs="Courier New"/>
-                <w:i/>
-              </w:rPr>
-              <w:t xml:space="preserve">max </w:t>
-            </w:r>
-            <w:r>
-              <w:rPr>
-                <w:rFonts w:ascii="Courier New" w:hAnsi="Courier New" w:cs="Courier New"/>
-                <w:i/>
-              </w:rPr>
-              <w:t xml:space="preserve">  - </w:t>
-            </w:r>
-            <w:r>
-              <w:rPr>
-                <w:rFonts w:ascii="Courier New" w:hAnsi="Courier New" w:cs="Courier New"/>
-              </w:rPr>
-              <w:t xml:space="preserve">8 bits </w:t>
-            </w:r>
-            <w:r>
-              <w:rPr>
-                <w:rFonts w:ascii="Courier New" w:hAnsi="Courier New" w:cs="Courier New"/>
-              </w:rPr>
-              <w:t xml:space="preserve"> - </w:t>
-            </w:r>
-            <w:r>
-              <w:rPr>
-                <w:rFonts w:ascii="Courier New" w:hAnsi="Courier New" w:cs="Courier New"/>
-              </w:rPr>
-              <w:t>]</w:t>
-            </w:r>
-            <w:r>
-              <w:rPr>
-                <w:rFonts w:ascii="Courier New" w:hAnsi="Courier New" w:cs="Courier New"/>
-                <w:i/>
-              </w:rPr>
-              <w:t>min</w:t>
-            </w:r>
-            <w:r>
-              <w:rPr>
-                <w:rFonts w:ascii="Courier New" w:hAnsi="Courier New" w:cs="Courier New"/>
-              </w:rPr>
-              <w:t>, 0xFF]</w:t>
-            </w:r>
-          </w:p>
-        </w:tc>
-      </w:tr>
-      <w:tr>
-        <w:tc>
-          <w:tcPr>
-            <w:cnfStyle w:val="001000000000" w:firstRow="0" w:lastRow="0" w:firstColumn="1" w:lastColumn="0" w:oddVBand="0" w:evenVBand="0" w:oddHBand="0" w:evenHBand="0" w:firstRowFirstColumn="0" w:firstRowLastColumn="0" w:lastRowFirstColumn="0" w:lastRowLastColumn="0"/>
-            <w:tcW w:w="1242" w:type="dxa"/>
-          </w:tcPr>
-          <w:p>
-            <w:pPr>
-              <w:jc w:val="both"/>
-            </w:pPr>
-            <w:r>
-              <w:t>3</w:t>
-            </w:r>
-          </w:p>
-        </w:tc>
-        <w:tc>
-          <w:tcPr>
-            <w:tcW w:w="1418" w:type="dxa"/>
-          </w:tcPr>
-          <w:p>
-            <w:pPr>
-              <w:jc w:val="both"/>
-              <w:cnfStyle w:val="000000000000" w:firstRow="0" w:lastRow="0" w:firstColumn="0" w:lastColumn="0" w:oddVBand="0" w:evenVBand="0" w:oddHBand="0" w:evenHBand="0" w:firstRowFirstColumn="0" w:firstRowLastColumn="0" w:lastRowFirstColumn="0" w:lastRowLastColumn="0"/>
-            </w:pPr>
-            <w:r>
-              <w:t>Read / write</w:t>
-            </w:r>
-          </w:p>
-        </w:tc>
-        <w:tc>
-          <w:tcPr>
-            <w:tcW w:w="6582" w:type="dxa"/>
-          </w:tcPr>
-          <w:p>
-            <w:pPr>
-              <w:jc w:val="both"/>
-              <w:cnfStyle w:val="000000000000" w:firstRow="0" w:lastRow="0" w:firstColumn="0" w:lastColumn="0" w:oddVBand="0" w:evenVBand="0" w:oddHBand="0" w:evenHBand="0" w:firstRowFirstColumn="0" w:firstRowLastColumn="0" w:lastRowFirstColumn="0" w:lastRowLastColumn="0"/>
-              <w:rPr>
-                <w:rFonts w:ascii="Courier New" w:hAnsi="Courier New" w:cs="Courier New"/>
-                <w:i/>
-              </w:rPr>
-            </w:pPr>
-            <w:r>
-              <w:rPr>
-                <w:rFonts w:ascii="Courier New" w:hAnsi="Courier New" w:cs="Courier New"/>
-                <w:i/>
-              </w:rPr>
-              <w:t>s</w:t>
-            </w:r>
-            <w:r>
-              <w:rPr>
-                <w:rFonts w:ascii="Courier New" w:hAnsi="Courier New" w:cs="Courier New"/>
-                <w:i/>
-              </w:rPr>
-              <w:t>teps</w:t>
-            </w:r>
-            <w:r>
-              <w:rPr>
-                <w:rFonts w:ascii="Courier New" w:hAnsi="Courier New" w:cs="Courier New"/>
-                <w:i/>
-              </w:rPr>
-              <w:t xml:space="preserve"> - </w:t>
-            </w:r>
-            <w:r>
-              <w:rPr>
-                <w:rFonts w:ascii="Courier New" w:hAnsi="Courier New" w:cs="Courier New"/>
-              </w:rPr>
-              <w:t xml:space="preserve">8 bits </w:t>
-            </w:r>
-            <w:r>
-              <w:rPr>
-                <w:rFonts w:ascii="Courier New" w:hAnsi="Courier New" w:cs="Courier New"/>
-              </w:rPr>
-              <w:t xml:space="preserve"> - </w:t>
-            </w:r>
-            <w:r>
-              <w:rPr>
-                <w:rFonts w:ascii="Courier New" w:hAnsi="Courier New" w:cs="Courier New"/>
-              </w:rPr>
-              <w:t>[0x0, 0xFF]</w:t>
-            </w:r>
-          </w:p>
-        </w:tc>
-      </w:tr>
-      <w:tr>
-        <w:trPr>
-          <w:cnfStyle w:val="000000100000" w:firstRow="0" w:lastRow="0" w:firstColumn="0" w:lastColumn="0" w:oddVBand="0" w:evenVBand="0" w:oddHBand="1" w:evenHBand="0" w:firstRowFirstColumn="0" w:firstRowLastColumn="0" w:lastRowFirstColumn="0" w:lastRowLastColumn="0"/>
-        </w:trPr>
-        <w:tc>
-          <w:tcPr>
-            <w:cnfStyle w:val="001000000000" w:firstRow="0" w:lastRow="0" w:firstColumn="1" w:lastColumn="0" w:oddVBand="0" w:evenVBand="0" w:oddHBand="0" w:evenHBand="0" w:firstRowFirstColumn="0" w:firstRowLastColumn="0" w:lastRowFirstColumn="0" w:lastRowLastColumn="0"/>
-            <w:tcW w:w="1242" w:type="dxa"/>
-          </w:tcPr>
-          <w:p>
-            <w:pPr>
-              <w:jc w:val="both"/>
-            </w:pPr>
-            <w:r>
-              <w:t>4</w:t>
-            </w:r>
-          </w:p>
-        </w:tc>
-        <w:tc>
-          <w:tcPr>
-            <w:tcW w:w="1418" w:type="dxa"/>
-          </w:tcPr>
-          <w:p>
-            <w:pPr>
-              <w:jc w:val="both"/>
-              <w:cnfStyle w:val="000000100000" w:firstRow="0" w:lastRow="0" w:firstColumn="0" w:lastColumn="0" w:oddVBand="0" w:evenVBand="0" w:oddHBand="1" w:evenHBand="0" w:firstRowFirstColumn="0" w:firstRowLastColumn="0" w:lastRowFirstColumn="0" w:lastRowLastColumn="0"/>
-            </w:pPr>
-            <w:r>
-              <w:t>Read / write</w:t>
-            </w:r>
-          </w:p>
-        </w:tc>
-        <w:tc>
-          <w:tcPr>
-            <w:tcW w:w="6582" w:type="dxa"/>
-          </w:tcPr>
-          <w:p>
-            <w:pPr>
-              <w:jc w:val="both"/>
-              <w:cnfStyle w:val="000000100000" w:firstRow="0" w:lastRow="0" w:firstColumn="0" w:lastColumn="0" w:oddVBand="0" w:evenVBand="0" w:oddHBand="1" w:evenHBand="0" w:firstRowFirstColumn="0" w:firstRowLastColumn="0" w:lastRowFirstColumn="0" w:lastRowLastColumn="0"/>
-              <w:rPr>
-                <w:rFonts w:ascii="Courier New" w:hAnsi="Courier New" w:cs="Courier New"/>
-              </w:rPr>
-            </w:pPr>
-            <w:r>
-              <w:rPr>
-                <w:rFonts w:ascii="Courier New" w:hAnsi="Courier New" w:cs="Courier New"/>
-                <w:i/>
-              </w:rPr>
-              <w:t>N</w:t>
-            </w:r>
-            <w:r>
-              <w:rPr>
-                <w:rFonts w:ascii="Courier New" w:hAnsi="Courier New" w:cs="Courier New"/>
-                <w:i/>
-              </w:rPr>
-              <w:t xml:space="preserve">     - </w:t>
-            </w:r>
-            <w:r>
-              <w:rPr>
-                <w:rFonts w:ascii="Courier New" w:hAnsi="Courier New" w:cs="Courier New"/>
-              </w:rPr>
-              <w:t>24 bits</w:t>
-            </w:r>
-            <w:r>
-              <w:rPr>
-                <w:rFonts w:ascii="Courier New" w:hAnsi="Courier New" w:cs="Courier New"/>
-              </w:rPr>
-              <w:t xml:space="preserve"> - </w:t>
-            </w:r>
-            <w:r>
-              <w:rPr>
-                <w:rFonts w:ascii="Courier New" w:hAnsi="Courier New" w:cs="Courier New"/>
-              </w:rPr>
-              <w:t>]0x0, 0xFFFFFF]</w:t>
-            </w:r>
-          </w:p>
-        </w:tc>
-      </w:tr>
-      <w:tr>
-        <w:tc>
-          <w:tcPr>
-            <w:cnfStyle w:val="001000000000" w:firstRow="0" w:lastRow="0" w:firstColumn="1" w:lastColumn="0" w:oddVBand="0" w:evenVBand="0" w:oddHBand="0" w:evenHBand="0" w:firstRowFirstColumn="0" w:firstRowLastColumn="0" w:lastRowFirstColumn="0" w:lastRowLastColumn="0"/>
-            <w:tcW w:w="9242" w:type="dxa"/>
-            <w:gridSpan w:val="3"/>
-          </w:tcPr>
-          <w:p>
-            <w:pPr>
-              <w:rPr>
-                <w:b w:val="0"/>
-                <w:color w:val="4BACC6" w:themeColor="accent5"/>
-              </w:rPr>
-            </w:pPr>
-            <w:r>
-              <w:rPr>
-                <w:b w:val="0"/>
-                <w:color w:val="4BACC6" w:themeColor="accent5"/>
-              </w:rPr>
-              <w:t>Results</w:t>
-            </w:r>
-          </w:p>
-        </w:tc>
-      </w:tr>
-      <w:tr>
-        <w:trPr>
-          <w:cnfStyle w:val="000000100000" w:firstRow="0" w:lastRow="0" w:firstColumn="0" w:lastColumn="0" w:oddVBand="0" w:evenVBand="0" w:oddHBand="1" w:evenHBand="0" w:firstRowFirstColumn="0" w:firstRowLastColumn="0" w:lastRowFirstColumn="0" w:lastRowLastColumn="0"/>
-        </w:trPr>
-        <w:tc>
-          <w:tcPr>
-            <w:cnfStyle w:val="001000000000" w:firstRow="0" w:lastRow="0" w:firstColumn="1" w:lastColumn="0" w:oddVBand="0" w:evenVBand="0" w:oddHBand="0" w:evenHBand="0" w:firstRowFirstColumn="0" w:firstRowLastColumn="0" w:lastRowFirstColumn="0" w:lastRowLastColumn="0"/>
-            <w:tcW w:w="1242" w:type="dxa"/>
-          </w:tcPr>
-          <w:p>
-            <w:pPr>
-              <w:jc w:val="both"/>
-            </w:pPr>
-            <w:r>
-              <w:t>5</w:t>
-            </w:r>
-          </w:p>
-        </w:tc>
-        <w:tc>
-          <w:tcPr>
-            <w:tcW w:w="1418" w:type="dxa"/>
-          </w:tcPr>
-          <w:p>
-            <w:pPr>
-              <w:jc w:val="both"/>
-              <w:cnfStyle w:val="000000100000" w:firstRow="0" w:lastRow="0" w:firstColumn="0" w:lastColumn="0" w:oddVBand="0" w:evenVBand="0" w:oddHBand="1" w:evenHBand="0" w:firstRowFirstColumn="0" w:firstRowLastColumn="0" w:lastRowFirstColumn="0" w:lastRowLastColumn="0"/>
-            </w:pPr>
-            <w:r>
-              <w:t>Read only</w:t>
-            </w:r>
-          </w:p>
-        </w:tc>
-        <w:tc>
-          <w:tcPr>
-            <w:tcW w:w="6582" w:type="dxa"/>
-          </w:tcPr>
-          <w:p>
-            <w:pPr>
-              <w:jc w:val="both"/>
-              <w:cnfStyle w:val="000000100000" w:firstRow="0" w:lastRow="0" w:firstColumn="0" w:lastColumn="0" w:oddVBand="0" w:evenVBand="0" w:oddHBand="1" w:evenHBand="0" w:firstRowFirstColumn="0" w:firstRowLastColumn="0" w:lastRowFirstColumn="0" w:lastRowLastColumn="0"/>
-            </w:pPr>
-            <w:r>
-              <w:t>FIFO holding the results of the scan. This register will return the data points collected by the scan using the following data format:</w:t>
-            </w:r>
-          </w:p>
-          <w:p>
-            <w:pPr>
-              <w:jc w:val="both"/>
-              <w:cnfStyle w:val="000000100000" w:firstRow="0" w:lastRow="0" w:firstColumn="0" w:lastColumn="0" w:oddVBand="0" w:evenVBand="0" w:oddHBand="1" w:evenHBand="0" w:firstRowFirstColumn="0" w:firstRowLastColumn="0" w:lastRowFirstColumn="0" w:lastRowLastColumn="0"/>
-            </w:pPr>
-            <w:r>
-              <w:t xml:space="preserve">8 </w:t>
-            </w:r>
-            <w:proofErr w:type="spellStart"/>
-            <w:r>
-              <w:t>MSBits</w:t>
-            </w:r>
-            <w:proofErr w:type="spellEnd"/>
-            <w:r>
-              <w:t xml:space="preserve"> hold the </w:t>
-            </w:r>
-            <w:r>
-              <w:t>latency</w:t>
-            </w:r>
-            <w:r>
-              <w:t xml:space="preserve"> value of the point</w:t>
-            </w:r>
-          </w:p>
-          <w:p>
-            <w:pPr>
-              <w:jc w:val="both"/>
-              <w:cnfStyle w:val="000000100000" w:firstRow="0" w:lastRow="0" w:firstColumn="0" w:lastColumn="0" w:oddVBand="0" w:evenVBand="0" w:oddHBand="1" w:evenHBand="0" w:firstRowFirstColumn="0" w:firstRowLastColumn="0" w:lastRowFirstColumn="0" w:lastRowLastColumn="0"/>
-            </w:pPr>
-            <w:r>
-              <w:t xml:space="preserve">24 </w:t>
-            </w:r>
-            <w:proofErr w:type="spellStart"/>
-            <w:r>
-              <w:t>LSBits</w:t>
-            </w:r>
-            <w:proofErr w:type="spellEnd"/>
-            <w:r>
-              <w:t xml:space="preserve"> hold the number of events that have fired </w:t>
-            </w:r>
-          </w:p>
-          <w:p>
-            <w:pPr>
-              <w:jc w:val="both"/>
-              <w:cnfStyle w:val="000000100000" w:firstRow="0" w:lastRow="0" w:firstColumn="0" w:lastColumn="0" w:oddVBand="0" w:evenVBand="0" w:oddHBand="1" w:evenHBand="0" w:firstRowFirstColumn="0" w:firstRowLastColumn="0" w:lastRowFirstColumn="0" w:lastRowLastColumn="0"/>
-            </w:pPr>
-            <w:r>
-              <w:t>If no data is present, an error is returned.</w:t>
-            </w:r>
-          </w:p>
-        </w:tc>
-      </w:tr>
-      <w:tr>
-        <w:tc>
-          <w:tcPr>
-            <w:cnfStyle w:val="001000000000" w:firstRow="0" w:lastRow="0" w:firstColumn="1" w:lastColumn="0" w:oddVBand="0" w:evenVBand="0" w:oddHBand="0" w:evenHBand="0" w:firstRowFirstColumn="0" w:firstRowLastColumn="0" w:lastRowFirstColumn="0" w:lastRowLastColumn="0"/>
-            <w:tcW w:w="9242" w:type="dxa"/>
-            <w:gridSpan w:val="3"/>
-          </w:tcPr>
-          <w:p>
-            <w:pPr>
-              <w:rPr>
-                <w:b w:val="0"/>
-                <w:color w:val="4BACC6" w:themeColor="accent5"/>
-              </w:rPr>
-            </w:pPr>
-            <w:r>
-              <w:rPr>
-                <w:b w:val="0"/>
-                <w:color w:val="4BACC6" w:themeColor="accent5"/>
-              </w:rPr>
-              <w:t>Reset</w:t>
-            </w:r>
-          </w:p>
-        </w:tc>
-      </w:tr>
-      <w:tr>
-        <w:trPr>
-          <w:cnfStyle w:val="000000100000" w:firstRow="0" w:lastRow="0" w:firstColumn="0" w:lastColumn="0" w:oddVBand="0" w:evenVBand="0" w:oddHBand="1" w:evenHBand="0" w:firstRowFirstColumn="0" w:firstRowLastColumn="0" w:lastRowFirstColumn="0" w:lastRowLastColumn="0"/>
-        </w:trPr>
-        <w:tc>
-          <w:tcPr>
-            <w:cnfStyle w:val="001000000000" w:firstRow="0" w:lastRow="0" w:firstColumn="1" w:lastColumn="0" w:oddVBand="0" w:evenVBand="0" w:oddHBand="0" w:evenHBand="0" w:firstRowFirstColumn="0" w:firstRowLastColumn="0" w:lastRowFirstColumn="0" w:lastRowLastColumn="0"/>
-            <w:tcW w:w="1242" w:type="dxa"/>
-          </w:tcPr>
-          <w:p>
-            <w:pPr>
-              <w:jc w:val="both"/>
-            </w:pPr>
-            <w:r>
-              <w:t>6</w:t>
-            </w:r>
-          </w:p>
-        </w:tc>
-        <w:tc>
-          <w:tcPr>
-            <w:tcW w:w="1418" w:type="dxa"/>
-          </w:tcPr>
-          <w:p>
-            <w:pPr>
-              <w:jc w:val="both"/>
-              <w:cnfStyle w:val="000000100000" w:firstRow="0" w:lastRow="0" w:firstColumn="0" w:lastColumn="0" w:oddVBand="0" w:evenVBand="0" w:oddHBand="1" w:evenHBand="0" w:firstRowFirstColumn="0" w:firstRowLastColumn="0" w:lastRowFirstColumn="0" w:lastRowLastColumn="0"/>
-            </w:pPr>
-            <w:r>
-              <w:t>Write only</w:t>
-            </w:r>
-          </w:p>
-        </w:tc>
-        <w:tc>
-          <w:tcPr>
-            <w:tcW w:w="6582" w:type="dxa"/>
-          </w:tcPr>
-          <w:p>
-            <w:pPr>
-              <w:jc w:val="both"/>
-              <w:cnfStyle w:val="000000100000" w:firstRow="0" w:lastRow="0" w:firstColumn="0" w:lastColumn="0" w:oddVBand="0" w:evenVBand="0" w:oddHBand="1" w:evenHBand="0" w:firstRowFirstColumn="0" w:firstRowLastColumn="0" w:lastRowFirstColumn="0" w:lastRowLastColumn="0"/>
-            </w:pPr>
-            <w:r>
-              <w:t>Local reset of the module</w:t>
-            </w:r>
-          </w:p>
-        </w:tc>
-      </w:tr>
-    </w:tbl>
-    <w:p>
-      <w:pPr>
-        <w:pStyle w:val="Heading1"/>
-      </w:pPr>
-      <w:r>
-        <w:t>Description</w:t>
-      </w:r>
-    </w:p>
-    <w:p>
-      <w:pPr>
-        <w:jc w:val="both"/>
-      </w:pPr>
-      <w:r>
-        <w:t xml:space="preserve">One </w:t>
-      </w:r>
-      <w:r>
-        <w:t>Latency</w:t>
-      </w:r>
-      <w:r>
-        <w:t xml:space="preserve"> Scan module is present per sector on the GEB (6 sectors of 4 VFAT2s). This means that 6 scans can be operated in parallel. The configuration registers ARE NOT shared between sectors but ARE shared between VFAT2s of the same sector. For example, setting the parameters for a scan of VFAT2 #0 means that a scan of VFAT2 #1 can be launched immediately afterwards without having to set the parameters in the registers. However, the parameters set for VFAT2 #0 do not propagate to VFAT2 #7 which </w:t>
-      </w:r>
-      <w:proofErr w:type="gramStart"/>
-      <w:r>
-        <w:t>is</w:t>
-      </w:r>
-      <w:proofErr w:type="gramEnd"/>
-      <w:r>
-        <w:t xml:space="preserve"> in another sector.</w:t>
-      </w:r>
-    </w:p>
-    <w:p>
-      <w:pPr>
-        <w:jc w:val="both"/>
-      </w:pPr>
-      <w:r>
-        <w:t xml:space="preserve">Note that the module will store the value of the </w:t>
-      </w:r>
-      <w:r>
-        <w:t>l</w:t>
-      </w:r>
-      <w:r>
-        <w:t xml:space="preserve">atency </w:t>
-      </w:r>
-      <w:r>
-        <w:t xml:space="preserve">before the scan and reapply the latter after the end of the operation. </w:t>
-      </w:r>
-    </w:p>
-    <w:p>
-      <w:pPr>
-        <w:pStyle w:val="Heading1"/>
-      </w:pPr>
-      <w:r>
-        <w:t>Errors</w:t>
-      </w:r>
-    </w:p>
-    <w:p>
-      <w:pPr>
-        <w:jc w:val="both"/>
-      </w:pPr>
-      <w:r>
-        <w:t>Two types of errors can be returned by the module when running the scan: global errors and local errors.</w:t>
-      </w:r>
-    </w:p>
-    <w:p>
-      <w:pPr>
-        <w:jc w:val="both"/>
-      </w:pPr>
-      <w:r>
-        <w:t>A global error occurs if the VFAT2 is not present or running at the start of the scan. In that case, a single 32 bits word of value 0xFF000000 is stored in the FIFO. No other read operations of the FIFO should occur afterwards.</w:t>
-      </w:r>
-    </w:p>
-    <w:p>
-      <w:pPr>
-        <w:jc w:val="both"/>
-      </w:pPr>
-      <w:r>
-        <w:lastRenderedPageBreak/>
-        <w:t xml:space="preserve">A local error occurs if one of the I2C operations used to change the </w:t>
-      </w:r>
-      <w:r>
-        <w:t xml:space="preserve">latency </w:t>
-      </w:r>
-      <w:r>
-        <w:t xml:space="preserve">did not succeed. In that case, the value of the 24 </w:t>
-      </w:r>
-      <w:proofErr w:type="spellStart"/>
-      <w:r>
-        <w:t>LSBits</w:t>
-      </w:r>
-      <w:proofErr w:type="spellEnd"/>
-      <w:r>
-        <w:t xml:space="preserve"> of that particular point is 0xFFFFFF.  Other data points will still be saved and be present in the FIFO.</w:t>
-      </w:r>
-    </w:p>
-    <w:p>
-      <w:r>
-        <w:br w:type="page"/>
-      </w:r>
-    </w:p>
-    <w:p>
-      <w:pPr>
-        <w:pStyle w:val="Title"/>
-        <w:jc w:val="both"/>
-      </w:pPr>
-      <w:r>
-        <w:lastRenderedPageBreak/>
-        <w:t>T1 Controller</w:t>
-      </w:r>
-    </w:p>
-    <w:p>
-      <w:pPr>
-        <w:jc w:val="both"/>
-      </w:pPr>
-      <w:r>
-        <w:t xml:space="preserve">This module </w:t>
-      </w:r>
-      <w:r>
-        <w:t xml:space="preserve">sends T1 commands to the VFAT2s according to different </w:t>
-      </w:r>
-      <w:r>
-        <w:t>operation</w:t>
-      </w:r>
-      <w:r>
-        <w:t xml:space="preserve"> modes</w:t>
-      </w:r>
-      <w:r>
-        <w:t xml:space="preserve"> defined by </w:t>
-      </w:r>
-      <w:proofErr w:type="spellStart"/>
-      <w:r>
-        <w:rPr>
-          <w:rFonts w:ascii="Courier New" w:hAnsi="Courier New" w:cs="Courier New"/>
-          <w:i/>
-          <w:color w:val="4F81BD" w:themeColor="accent1"/>
-        </w:rPr>
-        <w:t>op_mode</w:t>
-      </w:r>
-      <w:proofErr w:type="spellEnd"/>
-      <w:r>
-        <w:t>.</w:t>
-      </w:r>
-    </w:p>
-    <w:p>
-      <w:pPr>
-        <w:pStyle w:val="Heading1"/>
-      </w:pPr>
-      <w:r>
-        <w:t>Addressing</w:t>
-      </w:r>
-    </w:p>
-    <w:p>
-      <w:pPr>
-        <w:jc w:val="both"/>
-      </w:pPr>
-      <w:proofErr w:type="spellStart"/>
-      <w:r>
-        <w:t>OptoHybrid</w:t>
-      </w:r>
-      <w:proofErr w:type="spellEnd"/>
-      <w:r>
-        <w:t xml:space="preserve"> Wishbone address: 0b </w:t>
+      <w:r>
+        <w:t xml:space="preserve">OptoHybrid Wishbone address: 0b </w:t>
       </w:r>
       <w:r>
         <w:t>0011</w:t>
@@ -2368,22 +1686,13 @@
                 <w:i/>
               </w:rPr>
             </w:pPr>
-            <w:proofErr w:type="spellStart"/>
             <w:r>
               <w:rPr>
                 <w:rFonts w:ascii="Courier New" w:hAnsi="Courier New" w:cs="Courier New"/>
                 <w:i/>
               </w:rPr>
-              <w:t>o</w:t>
-            </w:r>
-            <w:r>
-              <w:rPr>
-                <w:rFonts w:ascii="Courier New" w:hAnsi="Courier New" w:cs="Courier New"/>
-                <w:i/>
-              </w:rPr>
-              <w:t>p_mode</w:t>
-            </w:r>
-            <w:proofErr w:type="spellEnd"/>
+              <w:t>mode</w:t>
+            </w:r>
             <w:r>
               <w:rPr>
                 <w:rFonts w:ascii="Courier New" w:hAnsi="Courier New" w:cs="Courier New"/>
@@ -2511,21 +1820,7 @@
               <w:rPr>
                 <w:rFonts w:ascii="Courier New" w:hAnsi="Courier New" w:cs="Courier New"/>
               </w:rPr>
-              <w:t xml:space="preserve">0 = LV1A - 1 = </w:t>
-            </w:r>
-            <w:proofErr w:type="spellStart"/>
-            <w:r>
-              <w:rPr>
-                <w:rFonts w:ascii="Courier New" w:hAnsi="Courier New" w:cs="Courier New"/>
-              </w:rPr>
-              <w:t>Calpulse</w:t>
-            </w:r>
-            <w:proofErr w:type="spellEnd"/>
-            <w:r>
-              <w:rPr>
-                <w:rFonts w:ascii="Courier New" w:hAnsi="Courier New" w:cs="Courier New"/>
-              </w:rPr>
-              <w:t xml:space="preserve"> - 2 = Resync - </w:t>
+              <w:t xml:space="preserve">0 = LV1A - 1 = Calpulse - 2 = Resync - </w:t>
             </w:r>
             <w:r>
               <w:rPr>
@@ -2900,10 +2195,7 @@
               <w:cnfStyle w:val="000000100000" w:firstRow="0" w:lastRow="0" w:firstColumn="0" w:lastColumn="0" w:oddVBand="0" w:evenVBand="0" w:oddHBand="1" w:evenHBand="0" w:firstRowFirstColumn="0" w:firstRowLastColumn="0" w:lastRowFirstColumn="0" w:lastRowLastColumn="0"/>
             </w:pPr>
             <w:r>
-              <w:t xml:space="preserve">Read </w:t>
-            </w:r>
-            <w:r>
-              <w:t>/ write</w:t>
+              <w:t>Read / write</w:t>
             </w:r>
           </w:p>
         </w:tc>
@@ -2920,7 +2212,6 @@
                 <w:i/>
               </w:rPr>
             </w:pPr>
-            <w:proofErr w:type="spellStart"/>
             <w:r>
               <w:rPr>
                 <w:rFonts w:ascii="Courier New" w:hAnsi="Courier New" w:cs="Courier New"/>
@@ -2928,7 +2219,6 @@
               </w:rPr>
               <w:t>calpulse_sequence</w:t>
             </w:r>
-            <w:proofErr w:type="spellEnd"/>
             <w:r>
               <w:rPr>
                 <w:rFonts w:ascii="Courier New" w:hAnsi="Courier New" w:cs="Courier New"/>
@@ -2970,10 +2260,7 @@
               <w:cnfStyle w:val="000000000000" w:firstRow="0" w:lastRow="0" w:firstColumn="0" w:lastColumn="0" w:oddVBand="0" w:evenVBand="0" w:oddHBand="0" w:evenHBand="0" w:firstRowFirstColumn="0" w:firstRowLastColumn="0" w:lastRowFirstColumn="0" w:lastRowLastColumn="0"/>
             </w:pPr>
             <w:r>
-              <w:t xml:space="preserve">Read </w:t>
-            </w:r>
-            <w:r>
-              <w:t>/ write</w:t>
+              <w:t>Read / write</w:t>
             </w:r>
           </w:p>
         </w:tc>
@@ -2989,7 +2276,6 @@
                 <w:rFonts w:ascii="Courier New" w:hAnsi="Courier New" w:cs="Courier New"/>
               </w:rPr>
             </w:pPr>
-            <w:proofErr w:type="spellStart"/>
             <w:r>
               <w:rPr>
                 <w:rFonts w:ascii="Courier New" w:hAnsi="Courier New" w:cs="Courier New"/>
@@ -2997,7 +2283,6 @@
               </w:rPr>
               <w:t>resync_sequence</w:t>
             </w:r>
-            <w:proofErr w:type="spellEnd"/>
             <w:r>
               <w:rPr>
                 <w:rFonts w:ascii="Courier New" w:hAnsi="Courier New" w:cs="Courier New"/>
@@ -3042,10 +2327,7 @@
               <w:cnfStyle w:val="000000100000" w:firstRow="0" w:lastRow="0" w:firstColumn="0" w:lastColumn="0" w:oddVBand="0" w:evenVBand="0" w:oddHBand="1" w:evenHBand="0" w:firstRowFirstColumn="0" w:firstRowLastColumn="0" w:lastRowFirstColumn="0" w:lastRowLastColumn="0"/>
             </w:pPr>
             <w:r>
-              <w:t xml:space="preserve">Read </w:t>
-            </w:r>
-            <w:r>
-              <w:t>/ write</w:t>
+              <w:t>Read / write</w:t>
             </w:r>
           </w:p>
         </w:tc>
@@ -3199,7 +2481,6 @@
       <w:r>
         <w:t xml:space="preserve">of type </w:t>
       </w:r>
-      <w:proofErr w:type="spellStart"/>
       <w:r>
         <w:rPr>
           <w:rFonts w:ascii="Courier New" w:hAnsi="Courier New" w:cs="Courier New"/>
@@ -3208,7 +2489,6 @@
         </w:rPr>
         <w:t>type</w:t>
       </w:r>
-      <w:proofErr w:type="spellEnd"/>
       <w:r>
         <w:rPr>
           <w:color w:val="4F81BD" w:themeColor="accent1"/>
@@ -3318,13 +2598,7 @@
         <w:rPr>
           <w:rFonts w:ascii="Courier New" w:hAnsi="Courier New" w:cs="Courier New"/>
         </w:rPr>
-        <w:t>_|‾</w:t>
-      </w:r>
-      <w:r>
-        <w:rPr>
-          <w:rFonts w:ascii="Courier New" w:hAnsi="Courier New" w:cs="Courier New"/>
-        </w:rPr>
-        <w:t>|_|‾|_|‾|_|‾|_|‾|_|‾|_|‾|_|‾|_|‾|_|‾|_|‾|_|‾|_|‾|_|‾|_|‾</w:t>
+        <w:t>_|‾|_|‾|_|‾|_|‾|_|‾|_|‾|_|‾|_|‾|_|‾|_|‾|_|‾|_|‾|_|‾|_|‾|_|‾</w:t>
       </w:r>
       <w:r>
         <w:rPr>
@@ -3368,13 +2642,7 @@
         <w:rPr>
           <w:rFonts w:ascii="Courier New" w:hAnsi="Courier New" w:cs="Courier New"/>
         </w:rPr>
-        <w:t>_</w:t>
-      </w:r>
-      <w:r>
-        <w:rPr>
-          <w:rFonts w:ascii="Courier New" w:hAnsi="Courier New" w:cs="Courier New"/>
-        </w:rPr>
-        <w:t>___________</w:t>
+        <w:t>____________</w:t>
       </w:r>
       <w:r>
         <w:rPr>
@@ -3386,13 +2654,7 @@
         <w:rPr>
           <w:rFonts w:ascii="Courier New" w:hAnsi="Courier New" w:cs="Courier New"/>
         </w:rPr>
-        <w:t>_</w:t>
-      </w:r>
-      <w:r>
-        <w:rPr>
-          <w:rFonts w:ascii="Courier New" w:hAnsi="Courier New" w:cs="Courier New"/>
-        </w:rPr>
-        <w:t>___________</w:t>
+        <w:t>____________</w:t>
       </w:r>
       <w:r>
         <w:rPr>
@@ -3404,13 +2666,7 @@
         <w:rPr>
           <w:rFonts w:ascii="Courier New" w:hAnsi="Courier New" w:cs="Courier New"/>
         </w:rPr>
-        <w:t>_</w:t>
-      </w:r>
-      <w:r>
-        <w:rPr>
-          <w:rFonts w:ascii="Courier New" w:hAnsi="Courier New" w:cs="Courier New"/>
-        </w:rPr>
-        <w:t>________</w:t>
+        <w:t>_________</w:t>
       </w:r>
     </w:p>
     <w:p>
@@ -3454,13 +2710,8 @@
       <w:r>
         <w:t xml:space="preserve"> </w:t>
       </w:r>
-      <w:proofErr w:type="spellStart"/>
-      <w:r>
-        <w:t>Calpulse</w:t>
-      </w:r>
-      <w:proofErr w:type="spellEnd"/>
-      <w:r>
-        <w:t xml:space="preserve"> </w:t>
+      <w:r>
+        <w:t xml:space="preserve">Calpulse </w:t>
       </w:r>
       <w:r>
         <w:t>followed by</w:t>
@@ -3524,10 +2775,7 @@
         <w:t>BX</w:t>
       </w:r>
       <w:r>
-        <w:t xml:space="preserve">s. </w:t>
-      </w:r>
-      <w:r>
-        <w:t xml:space="preserve">Note that </w:t>
+        <w:t xml:space="preserve">s. Note that </w:t>
       </w:r>
       <w:r>
         <w:rPr>
@@ -3683,7 +2931,6 @@
           <w:rFonts w:ascii="Courier New" w:hAnsi="Courier New" w:cs="Courier New"/>
         </w:rPr>
       </w:pPr>
-      <w:proofErr w:type="gramStart"/>
       <w:r>
         <w:rPr>
           <w:rFonts w:ascii="Courier New" w:hAnsi="Courier New" w:cs="Courier New"/>
@@ -3694,14 +2941,7 @@
         <w:rPr>
           <w:rFonts w:ascii="Courier New" w:hAnsi="Courier New" w:cs="Courier New"/>
         </w:rPr>
-        <w:t>_</w:t>
-      </w:r>
-      <w:proofErr w:type="gramEnd"/>
-      <w:r>
-        <w:rPr>
-          <w:rFonts w:ascii="Courier New" w:hAnsi="Courier New" w:cs="Courier New"/>
-        </w:rPr>
-        <w:t>___</w:t>
+        <w:t>____</w:t>
       </w:r>
       <w:r>
         <w:rPr>
@@ -3826,7 +3066,6 @@
         </w:rPr>
         <w:t xml:space="preserve">, </w:t>
       </w:r>
-      <w:proofErr w:type="spellStart"/>
       <w:r>
         <w:rPr>
           <w:rFonts w:ascii="Courier New" w:hAnsi="Courier New" w:cs="Courier New"/>
@@ -3835,14 +3074,12 @@
         </w:rPr>
         <w:t>calpulse_sequence</w:t>
       </w:r>
-      <w:proofErr w:type="spellEnd"/>
       <w:r>
         <w:rPr>
           <w:i/>
         </w:rPr>
         <w:t xml:space="preserve">, </w:t>
       </w:r>
-      <w:proofErr w:type="spellStart"/>
       <w:r>
         <w:rPr>
           <w:rFonts w:ascii="Courier New" w:hAnsi="Courier New" w:cs="Courier New"/>
@@ -3851,7 +3088,6 @@
         </w:rPr>
         <w:t>resync_sequence</w:t>
       </w:r>
-      <w:proofErr w:type="spellEnd"/>
       <w:r>
         <w:rPr>
           <w:i/>
@@ -3926,7 +3162,6 @@
         </w:rPr>
         <w:t xml:space="preserve"> </w:t>
       </w:r>
-      <w:proofErr w:type="spellStart"/>
       <w:r>
         <w:rPr>
           <w:rFonts w:ascii="Courier New" w:hAnsi="Courier New" w:cs="Courier New"/>
@@ -3935,7 +3170,6 @@
         </w:rPr>
         <w:t>calpulse_sequence</w:t>
       </w:r>
-      <w:proofErr w:type="spellEnd"/>
       <w:r>
         <w:t xml:space="preserve"> registers.</w:t>
       </w:r>
@@ -4025,13 +3259,7 @@
         <w:rPr>
           <w:rFonts w:ascii="Courier New" w:hAnsi="Courier New" w:cs="Courier New"/>
         </w:rPr>
-        <w:t>__________</w:t>
-      </w:r>
-      <w:r>
-        <w:rPr>
-          <w:rFonts w:ascii="Courier New" w:hAnsi="Courier New" w:cs="Courier New"/>
-        </w:rPr>
-        <w:t>_</w:t>
+        <w:t>___________</w:t>
       </w:r>
       <w:r>
         <w:rPr>
@@ -4059,7 +3287,6 @@
         </w:rPr>
         <w:t>SEQ_</w:t>
       </w:r>
-      <w:proofErr w:type="gramStart"/>
       <w:r>
         <w:rPr>
           <w:rFonts w:ascii="Courier New" w:hAnsi="Courier New" w:cs="Courier New"/>
@@ -4076,14 +3303,7 @@
         <w:rPr>
           <w:rFonts w:ascii="Courier New" w:hAnsi="Courier New" w:cs="Courier New"/>
         </w:rPr>
-        <w:t>_</w:t>
-      </w:r>
-      <w:proofErr w:type="gramEnd"/>
-      <w:r>
-        <w:rPr>
-          <w:rFonts w:ascii="Courier New" w:hAnsi="Courier New" w:cs="Courier New"/>
-        </w:rPr>
-        <w:t>_____________</w:t>
+        <w:t>______________</w:t>
       </w:r>
       <w:r>
         <w:rPr>
@@ -4751,6 +3971,7 @@
   <w:style w:type="character" w:default="1" w:styleId="DefaultParagraphFont">
     <w:name w:val="Default Paragraph Font"/>
     <w:uiPriority w:val="1"/>
+    <w:semiHidden/>
     <w:unhideWhenUsed/>
   </w:style>
   <w:style w:type="table" w:default="1" w:styleId="TableNormal">
@@ -5764,6 +4985,7 @@
   <w:style w:type="character" w:default="1" w:styleId="DefaultParagraphFont">
     <w:name w:val="Default Paragraph Font"/>
     <w:uiPriority w:val="1"/>
+    <w:semiHidden/>
     <w:unhideWhenUsed/>
   </w:style>
   <w:style w:type="table" w:default="1" w:styleId="TableNormal">

</xml_diff>

<commit_message>
Added CRC check in tracking data
</commit_message>
<xml_diff>
--- a/doc/OH_modules.docx
+++ b/doc/OH_modules.docx
@@ -162,8 +162,10 @@
               <w:t>0</w:t>
             </w:r>
             <w:r>
-              <w:t xml:space="preserve"> - 151</w:t>
-            </w:r>
+              <w:t xml:space="preserve"> - 150</w:t>
+            </w:r>
+            <w:bookmarkStart w:id="0" w:name="_GoBack"/>
+            <w:bookmarkEnd w:id="0"/>
           </w:p>
         </w:tc>
         <w:tc>
@@ -565,6 +567,13 @@
             <w:r>
               <w:rPr>
                 <w:rFonts w:ascii="Courier New" w:hAnsi="Courier New" w:cs="Courier New"/>
+                <w:i/>
+              </w:rPr>
+              <w:t xml:space="preserve">  </w:t>
+            </w:r>
+            <w:r>
+              <w:rPr>
+                <w:rFonts w:ascii="Courier New" w:hAnsi="Courier New" w:cs="Courier New"/>
               </w:rPr>
               <w:t>- 2</w:t>
             </w:r>
@@ -1135,6 +1144,9 @@
         </w:tc>
       </w:tr>
       <w:tr>
+        <w:trPr>
+          <w:trHeight w:val="60"/>
+        </w:trPr>
         <w:tc>
           <w:tcPr>
             <w:cnfStyle w:val="001000000000" w:firstRow="0" w:lastRow="0" w:firstColumn="1" w:lastColumn="0" w:oddVBand="0" w:evenVBand="0" w:oddHBand="0" w:evenHBand="0" w:firstRowFirstColumn="0" w:firstRowLastColumn="0" w:lastRowFirstColumn="0" w:lastRowLastColumn="0"/>
@@ -1214,8 +1226,6 @@
             <w:r>
               <w:t xml:space="preserve">8 MSBits hold the threshold/latency </w:t>
             </w:r>
-            <w:bookmarkStart w:id="0" w:name="_GoBack"/>
-            <w:bookmarkEnd w:id="0"/>
             <w:r>
               <w:t>value of the point</w:t>
             </w:r>
@@ -1703,6 +1713,13 @@
             <w:r>
               <w:rPr>
                 <w:rFonts w:ascii="Courier New" w:hAnsi="Courier New" w:cs="Courier New"/>
+                <w:i/>
+              </w:rPr>
+              <w:t xml:space="preserve">   </w:t>
+            </w:r>
+            <w:r>
+              <w:rPr>
+                <w:rFonts w:ascii="Courier New" w:hAnsi="Courier New" w:cs="Courier New"/>
               </w:rPr>
               <w:t>- 2</w:t>
             </w:r>
@@ -2161,6 +2178,13 @@
             <w:r>
               <w:rPr>
                 <w:rFonts w:ascii="Courier New" w:hAnsi="Courier New" w:cs="Courier New"/>
+                <w:i/>
+              </w:rPr>
+              <w:t xml:space="preserve"> </w:t>
+            </w:r>
+            <w:r>
+              <w:rPr>
+                <w:rFonts w:ascii="Courier New" w:hAnsi="Courier New" w:cs="Courier New"/>
               </w:rPr>
               <w:t>– 64 bits</w:t>
             </w:r>
@@ -2224,7 +2248,21 @@
                 <w:rFonts w:ascii="Courier New" w:hAnsi="Courier New" w:cs="Courier New"/>
                 <w:i/>
               </w:rPr>
-              <w:t xml:space="preserve"> – </w:t>
+              <w:t xml:space="preserve"> </w:t>
+            </w:r>
+            <w:r>
+              <w:rPr>
+                <w:rFonts w:ascii="Courier New" w:hAnsi="Courier New" w:cs="Courier New"/>
+                <w:i/>
+              </w:rPr>
+              <w:t xml:space="preserve"> </w:t>
+            </w:r>
+            <w:r>
+              <w:rPr>
+                <w:rFonts w:ascii="Courier New" w:hAnsi="Courier New" w:cs="Courier New"/>
+                <w:i/>
+              </w:rPr>
+              <w:t xml:space="preserve">– </w:t>
             </w:r>
             <w:r>
               <w:rPr>
@@ -2288,7 +2326,21 @@
                 <w:rFonts w:ascii="Courier New" w:hAnsi="Courier New" w:cs="Courier New"/>
                 <w:i/>
               </w:rPr>
-              <w:t xml:space="preserve">   - </w:t>
+              <w:t xml:space="preserve">   </w:t>
+            </w:r>
+            <w:r>
+              <w:rPr>
+                <w:rFonts w:ascii="Courier New" w:hAnsi="Courier New" w:cs="Courier New"/>
+                <w:i/>
+              </w:rPr>
+              <w:t xml:space="preserve"> </w:t>
+            </w:r>
+            <w:r>
+              <w:rPr>
+                <w:rFonts w:ascii="Courier New" w:hAnsi="Courier New" w:cs="Courier New"/>
+                <w:i/>
+              </w:rPr>
+              <w:t xml:space="preserve">- </w:t>
             </w:r>
             <w:r>
               <w:rPr>
@@ -2356,6 +2408,13 @@
                 <w:i/>
               </w:rPr>
               <w:t xml:space="preserve">      </w:t>
+            </w:r>
+            <w:r>
+              <w:rPr>
+                <w:rFonts w:ascii="Courier New" w:hAnsi="Courier New" w:cs="Courier New"/>
+                <w:i/>
+              </w:rPr>
+              <w:t xml:space="preserve"> </w:t>
             </w:r>
             <w:r>
               <w:rPr>
@@ -3572,7 +3631,7 @@
           <w:rPr>
             <w:noProof/>
           </w:rPr>
-          <w:t>2</w:t>
+          <w:t>1</w:t>
         </w:r>
         <w:r>
           <w:rPr>

</xml_diff>

<commit_message>
Core to broadcast I2C requests
</commit_message>
<xml_diff>
--- a/doc/OH_modules.docx
+++ b/doc/OH_modules.docx
@@ -5,6 +5,10 @@
     <w:p>
       <w:pPr>
         <w:pStyle w:val="Title"/>
+        <w:numPr>
+          <w:ilvl w:val="0"/>
+          <w:numId w:val="1"/>
+        </w:numPr>
         <w:jc w:val="both"/>
       </w:pPr>
       <w:r>
@@ -25,7 +29,10 @@
         <w:t xml:space="preserve"> </w:t>
       </w:r>
       <w:r>
-        <w:t>I2C transactions with the VFAT2 hybrids.</w:t>
+        <w:t>I2C transactions with a single VFAT2 hybrid</w:t>
+      </w:r>
+      <w:r>
+        <w:t>.</w:t>
       </w:r>
     </w:p>
     <w:p>
@@ -40,8 +47,13 @@
       <w:pPr>
         <w:jc w:val="both"/>
       </w:pPr>
-      <w:r>
-        <w:t xml:space="preserve">OptoHybrid Wishbone address: 0b </w:t>
+      <w:proofErr w:type="spellStart"/>
+      <w:r>
+        <w:t>OptoHybrid</w:t>
+      </w:r>
+      <w:proofErr w:type="spellEnd"/>
+      <w:r>
+        <w:t xml:space="preserve"> Wishbone address: 0b </w:t>
       </w:r>
       <w:r>
         <w:t>0000</w:t>
@@ -164,8 +176,6 @@
             <w:r>
               <w:t xml:space="preserve"> - 150</w:t>
             </w:r>
-            <w:bookmarkStart w:id="0" w:name="_GoBack"/>
-            <w:bookmarkEnd w:id="0"/>
           </w:p>
         </w:tc>
         <w:tc>
@@ -178,7 +188,13 @@
               <w:cnfStyle w:val="000000000000" w:firstRow="0" w:lastRow="0" w:firstColumn="0" w:lastColumn="0" w:oddVBand="0" w:evenVBand="0" w:oddHBand="0" w:evenHBand="0" w:firstRowFirstColumn="0" w:firstRowLastColumn="0" w:lastRowFirstColumn="0" w:lastRowLastColumn="0"/>
             </w:pPr>
             <w:r>
-              <w:t>Read / Write</w:t>
+              <w:t xml:space="preserve">Read / </w:t>
+            </w:r>
+            <w:r>
+              <w:t>w</w:t>
+            </w:r>
+            <w:r>
+              <w:t>rite</w:t>
             </w:r>
           </w:p>
         </w:tc>
@@ -192,7 +208,24 @@
               <w:cnfStyle w:val="000000000000" w:firstRow="0" w:lastRow="0" w:firstColumn="0" w:lastColumn="0" w:oddVBand="0" w:evenVBand="0" w:oddHBand="0" w:evenHBand="0" w:firstRowFirstColumn="0" w:firstRowLastColumn="0" w:lastRowFirstColumn="0" w:lastRowLastColumn="0"/>
             </w:pPr>
             <w:r>
-              <w:t>Access the Y (8 bit address) on VFAT2 X (5 bit chip identifier)</w:t>
+              <w:t>Read or write the register</w:t>
+            </w:r>
+            <w:r>
+              <w:t xml:space="preserve"> </w:t>
+            </w:r>
+            <w:r>
+              <w:t xml:space="preserve">on VFAT2 </w:t>
+            </w:r>
+            <w:proofErr w:type="spellStart"/>
+            <w:r>
+              <w:t>n°</w:t>
+            </w:r>
+            <w:r>
+              <w:t>X</w:t>
+            </w:r>
+            <w:proofErr w:type="spellEnd"/>
+            <w:r>
+              <w:t xml:space="preserve"> (5 bit chip identifier)</w:t>
             </w:r>
           </w:p>
         </w:tc>
@@ -200,6 +233,14 @@
     </w:tbl>
     <w:p/>
     <w:p>
+      <w:pPr>
+        <w:rPr>
+          <w:rFonts w:asciiTheme="majorHAnsi" w:eastAsiaTheme="majorEastAsia" w:hAnsiTheme="majorHAnsi" w:cstheme="majorBidi"/>
+          <w:spacing w:val="5"/>
+          <w:sz w:val="52"/>
+          <w:szCs w:val="52"/>
+        </w:rPr>
+      </w:pPr>
       <w:r>
         <w:br w:type="page"/>
       </w:r>
@@ -207,158 +248,90 @@
     <w:p>
       <w:pPr>
         <w:pStyle w:val="Title"/>
+        <w:numPr>
+          <w:ilvl w:val="0"/>
+          <w:numId w:val="1"/>
+        </w:numPr>
         <w:jc w:val="both"/>
       </w:pPr>
       <w:r>
         <w:lastRenderedPageBreak/>
-        <w:t>Threshold</w:t>
-      </w:r>
-      <w:r>
-        <w:t xml:space="preserve"> &amp; Latency</w:t>
-      </w:r>
-      <w:r>
-        <w:t xml:space="preserve"> Scan</w:t>
-      </w:r>
-      <w:r>
-        <w:t>s</w:t>
+        <w:t xml:space="preserve">VFAT2 I2C </w:t>
+      </w:r>
+      <w:r>
+        <w:t>Extended</w:t>
+      </w:r>
+    </w:p>
+    <w:p>
+      <w:r>
+        <w:t xml:space="preserve">This module </w:t>
+      </w:r>
+      <w:r>
+        <w:t xml:space="preserve">broadcasts I2C requests </w:t>
+      </w:r>
+      <w:r>
+        <w:t xml:space="preserve">to all the VFAT2s that are not masked by the </w:t>
+      </w:r>
+      <w:r>
+        <w:rPr>
+          <w:rFonts w:ascii="Courier New" w:hAnsi="Courier New" w:cs="Courier New"/>
+          <w:i/>
+          <w:color w:val="4F81BD" w:themeColor="accent1"/>
+        </w:rPr>
+        <w:t>mask</w:t>
+      </w:r>
+      <w:r>
+        <w:t xml:space="preserve"> </w:t>
+      </w:r>
+      <w:r>
+        <w:t>register.</w:t>
+      </w:r>
+      <w:r>
+        <w:rPr>
+          <w:rFonts w:ascii="Courier New" w:hAnsi="Courier New" w:cs="Courier New"/>
+          <w:i/>
+          <w:color w:val="4F81BD" w:themeColor="accent1"/>
+        </w:rPr>
+        <w:t xml:space="preserve"> </w:t>
+      </w:r>
+    </w:p>
+    <w:p>
+      <w:pPr>
+        <w:pStyle w:val="Heading1"/>
+      </w:pPr>
+      <w:r>
+        <w:t>Addressing</w:t>
       </w:r>
     </w:p>
     <w:p>
       <w:pPr>
         <w:jc w:val="both"/>
       </w:pPr>
-      <w:r>
-        <w:t>T</w:t>
-      </w:r>
-      <w:r>
-        <w:t>his module performs a threshold/</w:t>
-      </w:r>
-      <w:r>
-        <w:t xml:space="preserve">latency </w:t>
-      </w:r>
-      <w:r>
-        <w:t>scan on a</w:t>
-      </w:r>
-      <w:r>
-        <w:t xml:space="preserve"> single</w:t>
-      </w:r>
-      <w:r>
-        <w:t xml:space="preserve"> VFAT2 by varying its threshold</w:t>
-      </w:r>
-      <w:r>
-        <w:t>/latenc</w:t>
-      </w:r>
-      <w:r>
-        <w:t>y</w:t>
-      </w:r>
-      <w:r>
-        <w:t xml:space="preserve"> from a minimum value </w:t>
-      </w:r>
-      <w:r>
-        <w:rPr>
-          <w:rFonts w:ascii="Courier New" w:hAnsi="Courier New" w:cs="Courier New"/>
-          <w:i/>
-          <w:color w:val="4F81BD" w:themeColor="accent1"/>
-        </w:rPr>
-        <w:t>min</w:t>
-      </w:r>
-      <w:r>
-        <w:rPr>
-          <w:i/>
-          <w:color w:val="4F81BD" w:themeColor="accent1"/>
-        </w:rPr>
-        <w:t xml:space="preserve"> </w:t>
-      </w:r>
-      <w:r>
-        <w:t xml:space="preserve">to a maximum value </w:t>
-      </w:r>
-      <w:r>
-        <w:rPr>
-          <w:rFonts w:ascii="Courier New" w:hAnsi="Courier New" w:cs="Courier New"/>
-          <w:i/>
-          <w:color w:val="4F81BD" w:themeColor="accent1"/>
-        </w:rPr>
-        <w:t>max</w:t>
-      </w:r>
-      <w:r>
-        <w:rPr>
-          <w:color w:val="4F81BD" w:themeColor="accent1"/>
-        </w:rPr>
-        <w:t xml:space="preserve"> </w:t>
-      </w:r>
-      <w:r>
-        <w:t xml:space="preserve">by steps of </w:t>
-      </w:r>
-      <w:r>
-        <w:rPr>
-          <w:rFonts w:ascii="Courier New" w:hAnsi="Courier New" w:cs="Courier New"/>
-          <w:i/>
-          <w:color w:val="4F81BD" w:themeColor="accent1"/>
-        </w:rPr>
-        <w:t>step</w:t>
-      </w:r>
-      <w:r>
-        <w:rPr>
-          <w:color w:val="4F81BD" w:themeColor="accent1"/>
-        </w:rPr>
-        <w:t xml:space="preserve"> </w:t>
-      </w:r>
-      <w:r>
-        <w:t xml:space="preserve">and by counting the number of </w:t>
-      </w:r>
-      <w:r>
-        <w:t>events where the SBits</w:t>
-      </w:r>
-      <w:r>
-        <w:t>/strips</w:t>
-      </w:r>
-      <w:r>
-        <w:t xml:space="preserve"> are fired</w:t>
-      </w:r>
-      <w:r>
-        <w:t xml:space="preserve"> in a set of </w:t>
-      </w:r>
-      <w:r>
-        <w:rPr>
-          <w:rFonts w:ascii="Courier New" w:hAnsi="Courier New" w:cs="Courier New"/>
-          <w:i/>
-          <w:color w:val="4F81BD" w:themeColor="accent1"/>
-        </w:rPr>
-        <w:t>N</w:t>
-      </w:r>
-      <w:r>
-        <w:rPr>
-          <w:color w:val="4F81BD" w:themeColor="accent1"/>
-        </w:rPr>
-        <w:t xml:space="preserve"> </w:t>
-      </w:r>
-      <w:r>
-        <w:t>events.</w:t>
-      </w:r>
-    </w:p>
-    <w:p>
-      <w:pPr>
-        <w:pStyle w:val="Heading1"/>
-      </w:pPr>
-      <w:r>
-        <w:t>Addressing</w:t>
-      </w:r>
-    </w:p>
-    <w:p>
-      <w:pPr>
-        <w:jc w:val="both"/>
-      </w:pPr>
-      <w:r>
-        <w:t xml:space="preserve">OptoHybrid Wishbone address: </w:t>
-      </w:r>
-      <w:r>
-        <w:t xml:space="preserve">0b </w:t>
-      </w:r>
-      <w:r>
-        <w:t>0001 0000 0000 000</w:t>
-      </w:r>
-      <w:r>
-        <w:t>X XXXX 0000 0YYYY</w:t>
+      <w:proofErr w:type="spellStart"/>
+      <w:r>
+        <w:t>OptoHybrid</w:t>
+      </w:r>
+      <w:proofErr w:type="spellEnd"/>
+      <w:r>
+        <w:t xml:space="preserve"> Wishbone address: 0b </w:t>
+      </w:r>
+      <w:r>
+        <w:t>0001</w:t>
+      </w:r>
+      <w:r>
+        <w:t xml:space="preserve"> 0000 0000 </w:t>
+      </w:r>
+      <w:r>
+        <w:t>0000 00</w:t>
+      </w:r>
+      <w:r>
+        <w:t>0</w:t>
+      </w:r>
+      <w:r>
+        <w:t>Y</w:t>
+      </w:r>
+      <w:r>
+        <w:t xml:space="preserve"> YYYY YYYYY</w:t>
       </w:r>
     </w:p>
     <w:tbl>
@@ -386,10 +359,7 @@
               <w:jc w:val="both"/>
             </w:pPr>
             <w:r>
-              <w:t>Y r</w:t>
-            </w:r>
-            <w:r>
-              <w:t>egister</w:t>
+              <w:t>Y register</w:t>
             </w:r>
           </w:p>
         </w:tc>
@@ -445,7 +415,7 @@
                 <w:b w:val="0"/>
                 <w:color w:val="4BACC6" w:themeColor="accent5"/>
               </w:rPr>
-              <w:t>Control</w:t>
+              <w:t>VFAT2 registers</w:t>
             </w:r>
           </w:p>
         </w:tc>
@@ -461,7 +431,7 @@
               <w:jc w:val="both"/>
             </w:pPr>
             <w:r>
-              <w:t>0</w:t>
+              <w:t>0 - 150</w:t>
             </w:r>
           </w:p>
         </w:tc>
@@ -475,7 +445,13 @@
               <w:cnfStyle w:val="000000000000" w:firstRow="0" w:lastRow="0" w:firstColumn="0" w:lastColumn="0" w:oddVBand="0" w:evenVBand="0" w:oddHBand="0" w:evenHBand="0" w:firstRowFirstColumn="0" w:firstRowLastColumn="0" w:lastRowFirstColumn="0" w:lastRowLastColumn="0"/>
             </w:pPr>
             <w:r>
-              <w:t>Write only</w:t>
+              <w:t xml:space="preserve">Read / </w:t>
+            </w:r>
+            <w:r>
+              <w:t>w</w:t>
+            </w:r>
+            <w:r>
+              <w:t>rite</w:t>
             </w:r>
           </w:p>
         </w:tc>
@@ -485,23 +461,30 @@
           </w:tcPr>
           <w:p>
             <w:pPr>
-              <w:jc w:val="both"/>
               <w:cnfStyle w:val="000000000000" w:firstRow="0" w:lastRow="0" w:firstColumn="0" w:lastColumn="0" w:oddVBand="0" w:evenVBand="0" w:oddHBand="0" w:evenHBand="0" w:firstRowFirstColumn="0" w:firstRowLastColumn="0" w:lastRowFirstColumn="0" w:lastRowLastColumn="0"/>
             </w:pPr>
             <w:r>
-              <w:t>Start a threshol</w:t>
-            </w:r>
-            <w:r>
-              <w:t xml:space="preserve">d scan on the VFAT2 addressed using the X </w:t>
-            </w:r>
-            <w:r>
-              <w:t>parameter (ID of the VFAT2 encoded on 5 bits)</w:t>
-            </w:r>
-            <w:r>
-              <w:t>. This will also empty the FIFO holding the data of the previous scan.</w:t>
-            </w:r>
-            <w:r>
-              <w:t xml:space="preserve"> The written value is ignored.</w:t>
+              <w:t xml:space="preserve">Access the Y (8 bit address) on </w:t>
+            </w:r>
+            <w:r>
+              <w:t xml:space="preserve">all VFAT2s not masked by the </w:t>
+            </w:r>
+            <w:r>
+              <w:rPr>
+                <w:rFonts w:ascii="Courier New" w:hAnsi="Courier New" w:cs="Courier New"/>
+                <w:i/>
+              </w:rPr>
+              <w:t>mask</w:t>
+            </w:r>
+            <w:r>
+              <w:rPr>
+                <w:rFonts w:ascii="Courier New" w:hAnsi="Courier New" w:cs="Courier New"/>
+                <w:i/>
+              </w:rPr>
+              <w:t xml:space="preserve"> </w:t>
+            </w:r>
+            <w:r>
+              <w:t>register</w:t>
             </w:r>
           </w:p>
         </w:tc>
@@ -520,7 +503,10 @@
               <w:jc w:val="both"/>
             </w:pPr>
             <w:r>
-              <w:t>1</w:t>
+              <w:t>151 -</w:t>
+            </w:r>
+            <w:r>
+              <w:t xml:space="preserve"> 255</w:t>
             </w:r>
           </w:p>
         </w:tc>
@@ -534,7 +520,7 @@
               <w:cnfStyle w:val="000000100000" w:firstRow="0" w:lastRow="0" w:firstColumn="0" w:lastColumn="0" w:oddVBand="0" w:evenVBand="0" w:oddHBand="1" w:evenHBand="0" w:firstRowFirstColumn="0" w:firstRowLastColumn="0" w:lastRowFirstColumn="0" w:lastRowLastColumn="0"/>
             </w:pPr>
             <w:r>
-              <w:t>Read / write</w:t>
+              <w:t>Reserved</w:t>
             </w:r>
           </w:p>
         </w:tc>
@@ -544,87 +530,8 @@
           </w:tcPr>
           <w:p>
             <w:pPr>
-              <w:jc w:val="both"/>
               <w:cnfStyle w:val="000000100000" w:firstRow="0" w:lastRow="0" w:firstColumn="0" w:lastColumn="0" w:oddVBand="0" w:evenVBand="0" w:oddHBand="1" w:evenHBand="0" w:firstRowFirstColumn="0" w:firstRowLastColumn="0" w:lastRowFirstColumn="0" w:lastRowLastColumn="0"/>
-              <w:rPr>
-                <w:rFonts w:ascii="Courier New" w:hAnsi="Courier New" w:cs="Courier New"/>
-              </w:rPr>
-            </w:pPr>
-            <w:r>
-              <w:rPr>
-                <w:rFonts w:ascii="Courier New" w:hAnsi="Courier New" w:cs="Courier New"/>
-                <w:i/>
-              </w:rPr>
-              <w:t>mode</w:t>
-            </w:r>
-            <w:r>
-              <w:rPr>
-                <w:rFonts w:ascii="Courier New" w:hAnsi="Courier New" w:cs="Courier New"/>
-                <w:i/>
-              </w:rPr>
-              <w:t xml:space="preserve">  </w:t>
-            </w:r>
-            <w:r>
-              <w:rPr>
-                <w:rFonts w:ascii="Courier New" w:hAnsi="Courier New" w:cs="Courier New"/>
-                <w:i/>
-              </w:rPr>
-              <w:t xml:space="preserve">  </w:t>
-            </w:r>
-            <w:r>
-              <w:rPr>
-                <w:rFonts w:ascii="Courier New" w:hAnsi="Courier New" w:cs="Courier New"/>
-              </w:rPr>
-              <w:t>- 2</w:t>
-            </w:r>
-            <w:r>
-              <w:rPr>
-                <w:rFonts w:ascii="Courier New" w:hAnsi="Courier New" w:cs="Courier New"/>
-              </w:rPr>
-              <w:t xml:space="preserve"> bits  - {0, 1, 2}</w:t>
-            </w:r>
-          </w:p>
-          <w:p>
-            <w:pPr>
-              <w:jc w:val="both"/>
-              <w:cnfStyle w:val="000000100000" w:firstRow="0" w:lastRow="0" w:firstColumn="0" w:lastColumn="0" w:oddVBand="0" w:evenVBand="0" w:oddHBand="1" w:evenHBand="0" w:firstRowFirstColumn="0" w:firstRowLastColumn="0" w:lastRowFirstColumn="0" w:lastRowLastColumn="0"/>
-              <w:rPr>
-                <w:rFonts w:ascii="Courier New" w:hAnsi="Courier New" w:cs="Courier New"/>
-              </w:rPr>
-            </w:pPr>
-            <w:r>
-              <w:rPr>
-                <w:rFonts w:ascii="Courier New" w:hAnsi="Courier New" w:cs="Courier New"/>
-              </w:rPr>
-              <w:t>0 = threshold scan</w:t>
-            </w:r>
-          </w:p>
-          <w:p>
-            <w:pPr>
-              <w:jc w:val="both"/>
-              <w:cnfStyle w:val="000000100000" w:firstRow="0" w:lastRow="0" w:firstColumn="0" w:lastColumn="0" w:oddVBand="0" w:evenVBand="0" w:oddHBand="1" w:evenHBand="0" w:firstRowFirstColumn="0" w:firstRowLastColumn="0" w:lastRowFirstColumn="0" w:lastRowLastColumn="0"/>
-              <w:rPr>
-                <w:rFonts w:ascii="Courier New" w:hAnsi="Courier New" w:cs="Courier New"/>
-              </w:rPr>
-            </w:pPr>
-            <w:r>
-              <w:rPr>
-                <w:rFonts w:ascii="Courier New" w:hAnsi="Courier New" w:cs="Courier New"/>
-              </w:rPr>
-              <w:t>1 = threshold scan by channel</w:t>
-            </w:r>
-          </w:p>
-          <w:p>
-            <w:pPr>
-              <w:jc w:val="both"/>
-              <w:cnfStyle w:val="000000100000" w:firstRow="0" w:lastRow="0" w:firstColumn="0" w:lastColumn="0" w:oddVBand="0" w:evenVBand="0" w:oddHBand="1" w:evenHBand="0" w:firstRowFirstColumn="0" w:firstRowLastColumn="0" w:lastRowFirstColumn="0" w:lastRowLastColumn="0"/>
-            </w:pPr>
-            <w:r>
-              <w:rPr>
-                <w:rFonts w:ascii="Courier New" w:hAnsi="Courier New" w:cs="Courier New"/>
-              </w:rPr>
-              <w:t>2 = latency scan</w:t>
-            </w:r>
+            </w:pPr>
           </w:p>
         </w:tc>
       </w:tr>
@@ -632,23 +539,70 @@
         <w:tc>
           <w:tcPr>
             <w:cnfStyle w:val="001000000000" w:firstRow="0" w:lastRow="0" w:firstColumn="1" w:lastColumn="0" w:oddVBand="0" w:evenVBand="0" w:oddHBand="0" w:evenHBand="0" w:firstRowFirstColumn="0" w:firstRowLastColumn="0" w:lastRowFirstColumn="0" w:lastRowLastColumn="0"/>
-            <w:tcW w:w="9242" w:type="dxa"/>
-            <w:gridSpan w:val="3"/>
-          </w:tcPr>
-          <w:p>
-            <w:pPr>
-              <w:jc w:val="both"/>
-              <w:rPr>
-                <w:b w:val="0"/>
-                <w:color w:val="4BACC6" w:themeColor="accent5"/>
-              </w:rPr>
-            </w:pPr>
-            <w:r>
-              <w:rPr>
-                <w:b w:val="0"/>
-                <w:color w:val="4BACC6" w:themeColor="accent5"/>
-              </w:rPr>
-              <w:t>Parameters</w:t>
+            <w:tcW w:w="1273" w:type="dxa"/>
+          </w:tcPr>
+          <w:p>
+            <w:pPr>
+              <w:jc w:val="both"/>
+            </w:pPr>
+            <w:r>
+              <w:t>256</w:t>
+            </w:r>
+          </w:p>
+        </w:tc>
+        <w:tc>
+          <w:tcPr>
+            <w:tcW w:w="1414" w:type="dxa"/>
+          </w:tcPr>
+          <w:p>
+            <w:pPr>
+              <w:jc w:val="both"/>
+              <w:cnfStyle w:val="000000000000" w:firstRow="0" w:lastRow="0" w:firstColumn="0" w:lastColumn="0" w:oddVBand="0" w:evenVBand="0" w:oddHBand="0" w:evenHBand="0" w:firstRowFirstColumn="0" w:firstRowLastColumn="0" w:lastRowFirstColumn="0" w:lastRowLastColumn="0"/>
+            </w:pPr>
+            <w:r>
+              <w:t>Read / write</w:t>
+            </w:r>
+          </w:p>
+        </w:tc>
+        <w:tc>
+          <w:tcPr>
+            <w:tcW w:w="6555" w:type="dxa"/>
+          </w:tcPr>
+          <w:p>
+            <w:pPr>
+              <w:jc w:val="both"/>
+              <w:cnfStyle w:val="000000000000" w:firstRow="0" w:lastRow="0" w:firstColumn="0" w:lastColumn="0" w:oddVBand="0" w:evenVBand="0" w:oddHBand="0" w:evenHBand="0" w:firstRowFirstColumn="0" w:firstRowLastColumn="0" w:lastRowFirstColumn="0" w:lastRowLastColumn="0"/>
+              <w:rPr>
+                <w:rFonts w:ascii="Courier New" w:hAnsi="Courier New" w:cs="Courier New"/>
+              </w:rPr>
+            </w:pPr>
+            <w:r>
+              <w:rPr>
+                <w:rFonts w:ascii="Courier New" w:hAnsi="Courier New" w:cs="Courier New"/>
+                <w:i/>
+              </w:rPr>
+              <w:t>mask</w:t>
+            </w:r>
+            <w:r>
+              <w:rPr>
+                <w:rFonts w:ascii="Courier New" w:hAnsi="Courier New" w:cs="Courier New"/>
+                <w:i/>
+              </w:rPr>
+              <w:t xml:space="preserve"> </w:t>
+            </w:r>
+            <w:r>
+              <w:rPr>
+                <w:rFonts w:ascii="Courier New" w:hAnsi="Courier New" w:cs="Courier New"/>
+              </w:rPr>
+              <w:t>- 24 bits</w:t>
+            </w:r>
+          </w:p>
+          <w:p>
+            <w:pPr>
+              <w:cnfStyle w:val="000000000000" w:firstRow="0" w:lastRow="0" w:firstColumn="0" w:lastColumn="0" w:oddVBand="0" w:evenVBand="0" w:oddHBand="0" w:evenHBand="0" w:firstRowFirstColumn="0" w:firstRowLastColumn="0" w:lastRowFirstColumn="0" w:lastRowLastColumn="0"/>
+            </w:pPr>
+            <w:r>
+              <w:t>Asserting a bit in this register will remove the corresponding VFAT2 from the broadcast list</w:t>
             </w:r>
           </w:p>
         </w:tc>
@@ -667,7 +621,7 @@
               <w:jc w:val="both"/>
             </w:pPr>
             <w:r>
-              <w:t>2</w:t>
+              <w:t>257</w:t>
             </w:r>
           </w:p>
         </w:tc>
@@ -681,7 +635,7 @@
               <w:cnfStyle w:val="000000100000" w:firstRow="0" w:lastRow="0" w:firstColumn="0" w:lastColumn="0" w:oddVBand="0" w:evenVBand="0" w:oddHBand="1" w:evenHBand="0" w:firstRowFirstColumn="0" w:firstRowLastColumn="0" w:lastRowFirstColumn="0" w:lastRowLastColumn="0"/>
             </w:pPr>
             <w:r>
-              <w:t>Read / write</w:t>
+              <w:t>Read only</w:t>
             </w:r>
           </w:p>
         </w:tc>
@@ -691,69 +645,112 @@
           </w:tcPr>
           <w:p>
             <w:pPr>
+              <w:jc w:val="both"/>
               <w:cnfStyle w:val="000000100000" w:firstRow="0" w:lastRow="0" w:firstColumn="0" w:lastColumn="0" w:oddVBand="0" w:evenVBand="0" w:oddHBand="1" w:evenHBand="0" w:firstRowFirstColumn="0" w:firstRowLastColumn="0" w:lastRowFirstColumn="0" w:lastRowLastColumn="0"/>
-              <w:rPr>
-                <w:rFonts w:ascii="Courier New" w:hAnsi="Courier New" w:cs="Courier New"/>
-              </w:rPr>
-            </w:pPr>
-            <w:r>
-              <w:rPr>
-                <w:rFonts w:ascii="Courier New" w:hAnsi="Courier New" w:cs="Courier New"/>
-                <w:i/>
-              </w:rPr>
-              <w:t xml:space="preserve">min </w:t>
-            </w:r>
-            <w:r>
-              <w:rPr>
-                <w:rFonts w:ascii="Courier New" w:hAnsi="Courier New" w:cs="Courier New"/>
-                <w:i/>
-              </w:rPr>
-              <w:t xml:space="preserve">  </w:t>
-            </w:r>
-            <w:r>
-              <w:rPr>
-                <w:rFonts w:ascii="Courier New" w:hAnsi="Courier New" w:cs="Courier New"/>
-                <w:i/>
-              </w:rPr>
-              <w:t xml:space="preserve">  </w:t>
-            </w:r>
-            <w:r>
-              <w:rPr>
-                <w:rFonts w:ascii="Courier New" w:hAnsi="Courier New" w:cs="Courier New"/>
-                <w:i/>
-              </w:rPr>
-              <w:t xml:space="preserve">- </w:t>
-            </w:r>
-            <w:r>
-              <w:rPr>
-                <w:rFonts w:ascii="Courier New" w:hAnsi="Courier New" w:cs="Courier New"/>
-              </w:rPr>
-              <w:t>8 bits</w:t>
-            </w:r>
-            <w:r>
-              <w:rPr>
-                <w:rFonts w:ascii="Courier New" w:hAnsi="Courier New" w:cs="Courier New"/>
-              </w:rPr>
-              <w:t xml:space="preserve">  - </w:t>
-            </w:r>
-            <w:r>
-              <w:rPr>
-                <w:rFonts w:ascii="Courier New" w:hAnsi="Courier New" w:cs="Courier New"/>
-              </w:rPr>
-              <w:t xml:space="preserve">[0x0, </w:t>
-            </w:r>
-            <w:r>
-              <w:rPr>
-                <w:rFonts w:ascii="Courier New" w:hAnsi="Courier New" w:cs="Courier New"/>
-                <w:i/>
-              </w:rPr>
-              <w:t>max</w:t>
-            </w:r>
-            <w:r>
-              <w:rPr>
-                <w:rFonts w:ascii="Courier New" w:hAnsi="Courier New" w:cs="Courier New"/>
-              </w:rPr>
-              <w:t>[</w:t>
+            </w:pPr>
+            <w:r>
+              <w:t>FIFO holding the results of a request</w:t>
+            </w:r>
+            <w:r>
+              <w:t xml:space="preserve">. This register will return the </w:t>
+            </w:r>
+            <w:r>
+              <w:t>response of each individual request made to the VFAT2s</w:t>
+            </w:r>
+            <w:r>
+              <w:t>:</w:t>
+            </w:r>
+          </w:p>
+          <w:p>
+            <w:pPr>
+              <w:jc w:val="both"/>
+              <w:cnfStyle w:val="000000100000" w:firstRow="0" w:lastRow="0" w:firstColumn="0" w:lastColumn="0" w:oddVBand="0" w:evenVBand="0" w:oddHBand="1" w:evenHBand="0" w:firstRowFirstColumn="0" w:firstRowLastColumn="0" w:lastRowFirstColumn="0" w:lastRowLastColumn="0"/>
+            </w:pPr>
+            <w:r>
+              <w:t xml:space="preserve">8 </w:t>
+            </w:r>
+            <w:proofErr w:type="spellStart"/>
+            <w:r>
+              <w:t>MSbits</w:t>
+            </w:r>
+            <w:proofErr w:type="spellEnd"/>
+            <w:r>
+              <w:t xml:space="preserve"> are constant 0s</w:t>
+            </w:r>
+          </w:p>
+          <w:p>
+            <w:pPr>
+              <w:jc w:val="both"/>
+              <w:cnfStyle w:val="000000100000" w:firstRow="0" w:lastRow="0" w:firstColumn="0" w:lastColumn="0" w:oddVBand="0" w:evenVBand="0" w:oddHBand="1" w:evenHBand="0" w:firstRowFirstColumn="0" w:firstRowLastColumn="0" w:lastRowFirstColumn="0" w:lastRowLastColumn="0"/>
+            </w:pPr>
+            <w:r>
+              <w:t xml:space="preserve">8 next </w:t>
+            </w:r>
+            <w:proofErr w:type="spellStart"/>
+            <w:r>
+              <w:t>MSbits</w:t>
+            </w:r>
+            <w:proofErr w:type="spellEnd"/>
+            <w:r>
+              <w:t xml:space="preserve"> are the VFAT2 id (0 to 23)</w:t>
+            </w:r>
+          </w:p>
+          <w:p>
+            <w:pPr>
+              <w:jc w:val="both"/>
+              <w:cnfStyle w:val="000000100000" w:firstRow="0" w:lastRow="0" w:firstColumn="0" w:lastColumn="0" w:oddVBand="0" w:evenVBand="0" w:oddHBand="1" w:evenHBand="0" w:firstRowFirstColumn="0" w:firstRowLastColumn="0" w:lastRowFirstColumn="0" w:lastRowLastColumn="0"/>
+            </w:pPr>
+            <w:r>
+              <w:t xml:space="preserve">8 </w:t>
+            </w:r>
+            <w:r>
+              <w:t xml:space="preserve">next </w:t>
+            </w:r>
+            <w:proofErr w:type="spellStart"/>
+            <w:r>
+              <w:t>MSBits</w:t>
+            </w:r>
+            <w:proofErr w:type="spellEnd"/>
+            <w:r>
+              <w:t xml:space="preserve"> </w:t>
+            </w:r>
+            <w:r>
+              <w:t>hold the success/error code of the transaction</w:t>
+            </w:r>
+          </w:p>
+          <w:p>
+            <w:pPr>
+              <w:jc w:val="both"/>
+              <w:cnfStyle w:val="000000100000" w:firstRow="0" w:lastRow="0" w:firstColumn="0" w:lastColumn="0" w:oddVBand="0" w:evenVBand="0" w:oddHBand="1" w:evenHBand="0" w:firstRowFirstColumn="0" w:firstRowLastColumn="0" w:lastRowFirstColumn="0" w:lastRowLastColumn="0"/>
+            </w:pPr>
+            <w:r>
+              <w:t xml:space="preserve">8 </w:t>
+            </w:r>
+            <w:r>
+              <w:t xml:space="preserve"> </w:t>
+            </w:r>
+            <w:proofErr w:type="spellStart"/>
+            <w:r>
+              <w:t>LSBits</w:t>
+            </w:r>
+            <w:proofErr w:type="spellEnd"/>
+            <w:r>
+              <w:t xml:space="preserve"> hold </w:t>
+            </w:r>
+            <w:r>
+              <w:t>response from the VFAT2</w:t>
+            </w:r>
+            <w:r>
+              <w:t xml:space="preserve"> </w:t>
+            </w:r>
+          </w:p>
+          <w:p>
+            <w:pPr>
+              <w:jc w:val="both"/>
+              <w:cnfStyle w:val="000000100000" w:firstRow="0" w:lastRow="0" w:firstColumn="0" w:lastColumn="0" w:oddVBand="0" w:evenVBand="0" w:oddHBand="1" w:evenHBand="0" w:firstRowFirstColumn="0" w:firstRowLastColumn="0" w:lastRowFirstColumn="0" w:lastRowLastColumn="0"/>
+            </w:pPr>
+            <w:r>
+              <w:t>If no data is present, an error is returned.</w:t>
             </w:r>
           </w:p>
         </w:tc>
@@ -769,7 +766,7 @@
               <w:jc w:val="both"/>
             </w:pPr>
             <w:r>
-              <w:t>3</w:t>
+              <w:t>258</w:t>
             </w:r>
           </w:p>
         </w:tc>
@@ -783,7 +780,7 @@
               <w:cnfStyle w:val="000000000000" w:firstRow="0" w:lastRow="0" w:firstColumn="0" w:lastColumn="0" w:oddVBand="0" w:evenVBand="0" w:oddHBand="0" w:evenHBand="0" w:firstRowFirstColumn="0" w:firstRowLastColumn="0" w:lastRowFirstColumn="0" w:lastRowLastColumn="0"/>
             </w:pPr>
             <w:r>
-              <w:t>Read / write</w:t>
+              <w:t>Write only</w:t>
             </w:r>
           </w:p>
         </w:tc>
@@ -795,526 +792,6 @@
             <w:pPr>
               <w:jc w:val="both"/>
               <w:cnfStyle w:val="000000000000" w:firstRow="0" w:lastRow="0" w:firstColumn="0" w:lastColumn="0" w:oddVBand="0" w:evenVBand="0" w:oddHBand="0" w:evenHBand="0" w:firstRowFirstColumn="0" w:firstRowLastColumn="0" w:lastRowFirstColumn="0" w:lastRowLastColumn="0"/>
-              <w:rPr>
-                <w:rFonts w:ascii="Courier New" w:hAnsi="Courier New" w:cs="Courier New"/>
-                <w:i/>
-              </w:rPr>
-            </w:pPr>
-            <w:r>
-              <w:rPr>
-                <w:rFonts w:ascii="Courier New" w:hAnsi="Courier New" w:cs="Courier New"/>
-                <w:i/>
-              </w:rPr>
-              <w:t xml:space="preserve">max </w:t>
-            </w:r>
-            <w:r>
-              <w:rPr>
-                <w:rFonts w:ascii="Courier New" w:hAnsi="Courier New" w:cs="Courier New"/>
-                <w:i/>
-              </w:rPr>
-              <w:t xml:space="preserve"> </w:t>
-            </w:r>
-            <w:r>
-              <w:rPr>
-                <w:rFonts w:ascii="Courier New" w:hAnsi="Courier New" w:cs="Courier New"/>
-                <w:i/>
-              </w:rPr>
-              <w:t xml:space="preserve">  </w:t>
-            </w:r>
-            <w:r>
-              <w:rPr>
-                <w:rFonts w:ascii="Courier New" w:hAnsi="Courier New" w:cs="Courier New"/>
-                <w:i/>
-              </w:rPr>
-              <w:t xml:space="preserve"> - </w:t>
-            </w:r>
-            <w:r>
-              <w:rPr>
-                <w:rFonts w:ascii="Courier New" w:hAnsi="Courier New" w:cs="Courier New"/>
-              </w:rPr>
-              <w:t xml:space="preserve">8 bits </w:t>
-            </w:r>
-            <w:r>
-              <w:rPr>
-                <w:rFonts w:ascii="Courier New" w:hAnsi="Courier New" w:cs="Courier New"/>
-              </w:rPr>
-              <w:t xml:space="preserve"> - </w:t>
-            </w:r>
-            <w:r>
-              <w:rPr>
-                <w:rFonts w:ascii="Courier New" w:hAnsi="Courier New" w:cs="Courier New"/>
-              </w:rPr>
-              <w:t>]</w:t>
-            </w:r>
-            <w:r>
-              <w:rPr>
-                <w:rFonts w:ascii="Courier New" w:hAnsi="Courier New" w:cs="Courier New"/>
-                <w:i/>
-              </w:rPr>
-              <w:t>min</w:t>
-            </w:r>
-            <w:r>
-              <w:rPr>
-                <w:rFonts w:ascii="Courier New" w:hAnsi="Courier New" w:cs="Courier New"/>
-              </w:rPr>
-              <w:t>, 0xFF]</w:t>
-            </w:r>
-          </w:p>
-        </w:tc>
-      </w:tr>
-      <w:tr>
-        <w:trPr>
-          <w:cnfStyle w:val="000000100000" w:firstRow="0" w:lastRow="0" w:firstColumn="0" w:lastColumn="0" w:oddVBand="0" w:evenVBand="0" w:oddHBand="1" w:evenHBand="0" w:firstRowFirstColumn="0" w:firstRowLastColumn="0" w:lastRowFirstColumn="0" w:lastRowLastColumn="0"/>
-        </w:trPr>
-        <w:tc>
-          <w:tcPr>
-            <w:cnfStyle w:val="001000000000" w:firstRow="0" w:lastRow="0" w:firstColumn="1" w:lastColumn="0" w:oddVBand="0" w:evenVBand="0" w:oddHBand="0" w:evenHBand="0" w:firstRowFirstColumn="0" w:firstRowLastColumn="0" w:lastRowFirstColumn="0" w:lastRowLastColumn="0"/>
-            <w:tcW w:w="1273" w:type="dxa"/>
-          </w:tcPr>
-          <w:p>
-            <w:pPr>
-              <w:jc w:val="both"/>
-            </w:pPr>
-            <w:r>
-              <w:t>4</w:t>
-            </w:r>
-          </w:p>
-        </w:tc>
-        <w:tc>
-          <w:tcPr>
-            <w:tcW w:w="1414" w:type="dxa"/>
-          </w:tcPr>
-          <w:p>
-            <w:pPr>
-              <w:jc w:val="both"/>
-              <w:cnfStyle w:val="000000100000" w:firstRow="0" w:lastRow="0" w:firstColumn="0" w:lastColumn="0" w:oddVBand="0" w:evenVBand="0" w:oddHBand="1" w:evenHBand="0" w:firstRowFirstColumn="0" w:firstRowLastColumn="0" w:lastRowFirstColumn="0" w:lastRowLastColumn="0"/>
-            </w:pPr>
-            <w:r>
-              <w:t>Read / write</w:t>
-            </w:r>
-          </w:p>
-        </w:tc>
-        <w:tc>
-          <w:tcPr>
-            <w:tcW w:w="6555" w:type="dxa"/>
-          </w:tcPr>
-          <w:p>
-            <w:pPr>
-              <w:jc w:val="both"/>
-              <w:cnfStyle w:val="000000100000" w:firstRow="0" w:lastRow="0" w:firstColumn="0" w:lastColumn="0" w:oddVBand="0" w:evenVBand="0" w:oddHBand="1" w:evenHBand="0" w:firstRowFirstColumn="0" w:firstRowLastColumn="0" w:lastRowFirstColumn="0" w:lastRowLastColumn="0"/>
-              <w:rPr>
-                <w:rFonts w:ascii="Courier New" w:hAnsi="Courier New" w:cs="Courier New"/>
-                <w:i/>
-              </w:rPr>
-            </w:pPr>
-            <w:r>
-              <w:rPr>
-                <w:rFonts w:ascii="Courier New" w:hAnsi="Courier New" w:cs="Courier New"/>
-                <w:i/>
-              </w:rPr>
-              <w:t>s</w:t>
-            </w:r>
-            <w:r>
-              <w:rPr>
-                <w:rFonts w:ascii="Courier New" w:hAnsi="Courier New" w:cs="Courier New"/>
-                <w:i/>
-              </w:rPr>
-              <w:t>tep</w:t>
-            </w:r>
-            <w:r>
-              <w:rPr>
-                <w:rFonts w:ascii="Courier New" w:hAnsi="Courier New" w:cs="Courier New"/>
-                <w:i/>
-              </w:rPr>
-              <w:t xml:space="preserve"> </w:t>
-            </w:r>
-            <w:r>
-              <w:rPr>
-                <w:rFonts w:ascii="Courier New" w:hAnsi="Courier New" w:cs="Courier New"/>
-                <w:i/>
-              </w:rPr>
-              <w:t xml:space="preserve">  </w:t>
-            </w:r>
-            <w:r>
-              <w:rPr>
-                <w:rFonts w:ascii="Courier New" w:hAnsi="Courier New" w:cs="Courier New"/>
-                <w:i/>
-              </w:rPr>
-              <w:t xml:space="preserve"> </w:t>
-            </w:r>
-            <w:r>
-              <w:rPr>
-                <w:rFonts w:ascii="Courier New" w:hAnsi="Courier New" w:cs="Courier New"/>
-                <w:i/>
-              </w:rPr>
-              <w:t xml:space="preserve">- </w:t>
-            </w:r>
-            <w:r>
-              <w:rPr>
-                <w:rFonts w:ascii="Courier New" w:hAnsi="Courier New" w:cs="Courier New"/>
-              </w:rPr>
-              <w:t xml:space="preserve">8 bits </w:t>
-            </w:r>
-            <w:r>
-              <w:rPr>
-                <w:rFonts w:ascii="Courier New" w:hAnsi="Courier New" w:cs="Courier New"/>
-              </w:rPr>
-              <w:t xml:space="preserve"> - </w:t>
-            </w:r>
-            <w:r>
-              <w:rPr>
-                <w:rFonts w:ascii="Courier New" w:hAnsi="Courier New" w:cs="Courier New"/>
-              </w:rPr>
-              <w:t>[0x0, 0xFF]</w:t>
-            </w:r>
-          </w:p>
-        </w:tc>
-      </w:tr>
-      <w:tr>
-        <w:tc>
-          <w:tcPr>
-            <w:cnfStyle w:val="001000000000" w:firstRow="0" w:lastRow="0" w:firstColumn="1" w:lastColumn="0" w:oddVBand="0" w:evenVBand="0" w:oddHBand="0" w:evenHBand="0" w:firstRowFirstColumn="0" w:firstRowLastColumn="0" w:lastRowFirstColumn="0" w:lastRowLastColumn="0"/>
-            <w:tcW w:w="1273" w:type="dxa"/>
-          </w:tcPr>
-          <w:p>
-            <w:pPr>
-              <w:jc w:val="both"/>
-            </w:pPr>
-            <w:r>
-              <w:t>5</w:t>
-            </w:r>
-          </w:p>
-        </w:tc>
-        <w:tc>
-          <w:tcPr>
-            <w:tcW w:w="1414" w:type="dxa"/>
-          </w:tcPr>
-          <w:p>
-            <w:pPr>
-              <w:jc w:val="both"/>
-              <w:cnfStyle w:val="000000000000" w:firstRow="0" w:lastRow="0" w:firstColumn="0" w:lastColumn="0" w:oddVBand="0" w:evenVBand="0" w:oddHBand="0" w:evenHBand="0" w:firstRowFirstColumn="0" w:firstRowLastColumn="0" w:lastRowFirstColumn="0" w:lastRowLastColumn="0"/>
-            </w:pPr>
-            <w:r>
-              <w:t>Read / write</w:t>
-            </w:r>
-          </w:p>
-        </w:tc>
-        <w:tc>
-          <w:tcPr>
-            <w:tcW w:w="6555" w:type="dxa"/>
-          </w:tcPr>
-          <w:p>
-            <w:pPr>
-              <w:jc w:val="both"/>
-              <w:cnfStyle w:val="000000000000" w:firstRow="0" w:lastRow="0" w:firstColumn="0" w:lastColumn="0" w:oddVBand="0" w:evenVBand="0" w:oddHBand="0" w:evenHBand="0" w:firstRowFirstColumn="0" w:firstRowLastColumn="0" w:lastRowFirstColumn="0" w:lastRowLastColumn="0"/>
-              <w:rPr>
-                <w:rFonts w:ascii="Courier New" w:hAnsi="Courier New" w:cs="Courier New"/>
-              </w:rPr>
-            </w:pPr>
-            <w:r>
-              <w:rPr>
-                <w:rFonts w:ascii="Courier New" w:hAnsi="Courier New" w:cs="Courier New"/>
-                <w:i/>
-              </w:rPr>
-              <w:t>N</w:t>
-            </w:r>
-            <w:r>
-              <w:rPr>
-                <w:rFonts w:ascii="Courier New" w:hAnsi="Courier New" w:cs="Courier New"/>
-                <w:i/>
-              </w:rPr>
-              <w:t xml:space="preserve">     </w:t>
-            </w:r>
-            <w:r>
-              <w:rPr>
-                <w:rFonts w:ascii="Courier New" w:hAnsi="Courier New" w:cs="Courier New"/>
-                <w:i/>
-              </w:rPr>
-              <w:t xml:space="preserve">  </w:t>
-            </w:r>
-            <w:r>
-              <w:rPr>
-                <w:rFonts w:ascii="Courier New" w:hAnsi="Courier New" w:cs="Courier New"/>
-                <w:i/>
-              </w:rPr>
-              <w:t xml:space="preserve">- </w:t>
-            </w:r>
-            <w:r>
-              <w:rPr>
-                <w:rFonts w:ascii="Courier New" w:hAnsi="Courier New" w:cs="Courier New"/>
-              </w:rPr>
-              <w:t>24 bits</w:t>
-            </w:r>
-            <w:r>
-              <w:rPr>
-                <w:rFonts w:ascii="Courier New" w:hAnsi="Courier New" w:cs="Courier New"/>
-              </w:rPr>
-              <w:t xml:space="preserve"> - </w:t>
-            </w:r>
-            <w:r>
-              <w:rPr>
-                <w:rFonts w:ascii="Courier New" w:hAnsi="Courier New" w:cs="Courier New"/>
-              </w:rPr>
-              <w:t>]0x0, 0xFFFFFF]</w:t>
-            </w:r>
-          </w:p>
-        </w:tc>
-      </w:tr>
-      <w:tr>
-        <w:trPr>
-          <w:cnfStyle w:val="000000100000" w:firstRow="0" w:lastRow="0" w:firstColumn="0" w:lastColumn="0" w:oddVBand="0" w:evenVBand="0" w:oddHBand="1" w:evenHBand="0" w:firstRowFirstColumn="0" w:firstRowLastColumn="0" w:lastRowFirstColumn="0" w:lastRowLastColumn="0"/>
-        </w:trPr>
-        <w:tc>
-          <w:tcPr>
-            <w:cnfStyle w:val="001000000000" w:firstRow="0" w:lastRow="0" w:firstColumn="1" w:lastColumn="0" w:oddVBand="0" w:evenVBand="0" w:oddHBand="0" w:evenHBand="0" w:firstRowFirstColumn="0" w:firstRowLastColumn="0" w:lastRowFirstColumn="0" w:lastRowLastColumn="0"/>
-            <w:tcW w:w="1273" w:type="dxa"/>
-          </w:tcPr>
-          <w:p>
-            <w:pPr>
-              <w:jc w:val="both"/>
-            </w:pPr>
-            <w:r>
-              <w:t>6</w:t>
-            </w:r>
-          </w:p>
-        </w:tc>
-        <w:tc>
-          <w:tcPr>
-            <w:tcW w:w="1414" w:type="dxa"/>
-          </w:tcPr>
-          <w:p>
-            <w:pPr>
-              <w:jc w:val="both"/>
-              <w:cnfStyle w:val="000000100000" w:firstRow="0" w:lastRow="0" w:firstColumn="0" w:lastColumn="0" w:oddVBand="0" w:evenVBand="0" w:oddHBand="1" w:evenHBand="0" w:firstRowFirstColumn="0" w:firstRowLastColumn="0" w:lastRowFirstColumn="0" w:lastRowLastColumn="0"/>
-            </w:pPr>
-            <w:r>
-              <w:t>Read / write</w:t>
-            </w:r>
-          </w:p>
-        </w:tc>
-        <w:tc>
-          <w:tcPr>
-            <w:tcW w:w="6555" w:type="dxa"/>
-          </w:tcPr>
-          <w:p>
-            <w:pPr>
-              <w:jc w:val="both"/>
-              <w:cnfStyle w:val="000000100000" w:firstRow="0" w:lastRow="0" w:firstColumn="0" w:lastColumn="0" w:oddVBand="0" w:evenVBand="0" w:oddHBand="1" w:evenHBand="0" w:firstRowFirstColumn="0" w:firstRowLastColumn="0" w:lastRowFirstColumn="0" w:lastRowLastColumn="0"/>
-              <w:rPr>
-                <w:rFonts w:ascii="Courier New" w:hAnsi="Courier New" w:cs="Courier New"/>
-                <w:i/>
-              </w:rPr>
-            </w:pPr>
-            <w:r>
-              <w:rPr>
-                <w:rFonts w:ascii="Courier New" w:hAnsi="Courier New" w:cs="Courier New"/>
-                <w:i/>
-              </w:rPr>
-              <w:t xml:space="preserve">channel </w:t>
-            </w:r>
-            <w:r>
-              <w:rPr>
-                <w:rFonts w:ascii="Courier New" w:hAnsi="Courier New" w:cs="Courier New"/>
-              </w:rPr>
-              <w:t>– 8 bits  - [0x0, 0xFF]</w:t>
-            </w:r>
-            <w:r>
-              <w:rPr>
-                <w:rFonts w:ascii="Courier New" w:hAnsi="Courier New" w:cs="Courier New"/>
-                <w:i/>
-              </w:rPr>
-              <w:t xml:space="preserve"> </w:t>
-            </w:r>
-          </w:p>
-          <w:p>
-            <w:pPr>
-              <w:jc w:val="both"/>
-              <w:cnfStyle w:val="000000100000" w:firstRow="0" w:lastRow="0" w:firstColumn="0" w:lastColumn="0" w:oddVBand="0" w:evenVBand="0" w:oddHBand="1" w:evenHBand="0" w:firstRowFirstColumn="0" w:firstRowLastColumn="0" w:lastRowFirstColumn="0" w:lastRowLastColumn="0"/>
-              <w:rPr>
-                <w:rFonts w:cs="Courier New"/>
-              </w:rPr>
-            </w:pPr>
-            <w:r>
-              <w:rPr>
-                <w:rFonts w:cs="Courier New"/>
-              </w:rPr>
-              <w:t>Only used for a threshold scan by channel</w:t>
-            </w:r>
-          </w:p>
-        </w:tc>
-      </w:tr>
-      <w:tr>
-        <w:trPr>
-          <w:trHeight w:val="60"/>
-        </w:trPr>
-        <w:tc>
-          <w:tcPr>
-            <w:cnfStyle w:val="001000000000" w:firstRow="0" w:lastRow="0" w:firstColumn="1" w:lastColumn="0" w:oddVBand="0" w:evenVBand="0" w:oddHBand="0" w:evenHBand="0" w:firstRowFirstColumn="0" w:firstRowLastColumn="0" w:lastRowFirstColumn="0" w:lastRowLastColumn="0"/>
-            <w:tcW w:w="9242" w:type="dxa"/>
-            <w:gridSpan w:val="3"/>
-          </w:tcPr>
-          <w:p>
-            <w:pPr>
-              <w:jc w:val="both"/>
-              <w:rPr>
-                <w:rFonts w:ascii="Courier New" w:hAnsi="Courier New" w:cs="Courier New"/>
-                <w:b w:val="0"/>
-                <w:i/>
-                <w:color w:val="4BACC6" w:themeColor="accent5"/>
-              </w:rPr>
-            </w:pPr>
-            <w:r>
-              <w:rPr>
-                <w:b w:val="0"/>
-                <w:color w:val="4BACC6" w:themeColor="accent5"/>
-              </w:rPr>
-              <w:t>Results</w:t>
-            </w:r>
-          </w:p>
-        </w:tc>
-      </w:tr>
-      <w:tr>
-        <w:trPr>
-          <w:cnfStyle w:val="000000100000" w:firstRow="0" w:lastRow="0" w:firstColumn="0" w:lastColumn="0" w:oddVBand="0" w:evenVBand="0" w:oddHBand="1" w:evenHBand="0" w:firstRowFirstColumn="0" w:firstRowLastColumn="0" w:lastRowFirstColumn="0" w:lastRowLastColumn="0"/>
-        </w:trPr>
-        <w:tc>
-          <w:tcPr>
-            <w:cnfStyle w:val="001000000000" w:firstRow="0" w:lastRow="0" w:firstColumn="1" w:lastColumn="0" w:oddVBand="0" w:evenVBand="0" w:oddHBand="0" w:evenHBand="0" w:firstRowFirstColumn="0" w:firstRowLastColumn="0" w:lastRowFirstColumn="0" w:lastRowLastColumn="0"/>
-            <w:tcW w:w="1273" w:type="dxa"/>
-          </w:tcPr>
-          <w:p>
-            <w:pPr>
-              <w:jc w:val="both"/>
-            </w:pPr>
-            <w:r>
-              <w:t>7</w:t>
-            </w:r>
-          </w:p>
-        </w:tc>
-        <w:tc>
-          <w:tcPr>
-            <w:tcW w:w="1414" w:type="dxa"/>
-          </w:tcPr>
-          <w:p>
-            <w:pPr>
-              <w:jc w:val="both"/>
-              <w:cnfStyle w:val="000000100000" w:firstRow="0" w:lastRow="0" w:firstColumn="0" w:lastColumn="0" w:oddVBand="0" w:evenVBand="0" w:oddHBand="1" w:evenHBand="0" w:firstRowFirstColumn="0" w:firstRowLastColumn="0" w:lastRowFirstColumn="0" w:lastRowLastColumn="0"/>
-            </w:pPr>
-            <w:r>
-              <w:t>Read only</w:t>
-            </w:r>
-          </w:p>
-        </w:tc>
-        <w:tc>
-          <w:tcPr>
-            <w:tcW w:w="6555" w:type="dxa"/>
-          </w:tcPr>
-          <w:p>
-            <w:pPr>
-              <w:jc w:val="both"/>
-              <w:cnfStyle w:val="000000100000" w:firstRow="0" w:lastRow="0" w:firstColumn="0" w:lastColumn="0" w:oddVBand="0" w:evenVBand="0" w:oddHBand="1" w:evenHBand="0" w:firstRowFirstColumn="0" w:firstRowLastColumn="0" w:lastRowFirstColumn="0" w:lastRowLastColumn="0"/>
-            </w:pPr>
-            <w:r>
-              <w:t>FIFO holding the results of the scan. This register will return the data points collected by the scan using the following data format:</w:t>
-            </w:r>
-          </w:p>
-          <w:p>
-            <w:pPr>
-              <w:jc w:val="both"/>
-              <w:cnfStyle w:val="000000100000" w:firstRow="0" w:lastRow="0" w:firstColumn="0" w:lastColumn="0" w:oddVBand="0" w:evenVBand="0" w:oddHBand="1" w:evenHBand="0" w:firstRowFirstColumn="0" w:firstRowLastColumn="0" w:lastRowFirstColumn="0" w:lastRowLastColumn="0"/>
-            </w:pPr>
-            <w:r>
-              <w:t xml:space="preserve">8 MSBits hold the threshold/latency </w:t>
-            </w:r>
-            <w:r>
-              <w:t>value of the point</w:t>
-            </w:r>
-          </w:p>
-          <w:p>
-            <w:pPr>
-              <w:jc w:val="both"/>
-              <w:cnfStyle w:val="000000100000" w:firstRow="0" w:lastRow="0" w:firstColumn="0" w:lastColumn="0" w:oddVBand="0" w:evenVBand="0" w:oddHBand="1" w:evenHBand="0" w:firstRowFirstColumn="0" w:firstRowLastColumn="0" w:lastRowFirstColumn="0" w:lastRowLastColumn="0"/>
-            </w:pPr>
-            <w:r>
-              <w:t xml:space="preserve">24 LSBits hold the number of events that have fired </w:t>
-            </w:r>
-          </w:p>
-          <w:p>
-            <w:pPr>
-              <w:jc w:val="both"/>
-              <w:cnfStyle w:val="000000100000" w:firstRow="0" w:lastRow="0" w:firstColumn="0" w:lastColumn="0" w:oddVBand="0" w:evenVBand="0" w:oddHBand="1" w:evenHBand="0" w:firstRowFirstColumn="0" w:firstRowLastColumn="0" w:lastRowFirstColumn="0" w:lastRowLastColumn="0"/>
-            </w:pPr>
-            <w:r>
-              <w:t>If no data is present, an error is returned.</w:t>
-            </w:r>
-          </w:p>
-        </w:tc>
-      </w:tr>
-      <w:tr>
-        <w:tc>
-          <w:tcPr>
-            <w:cnfStyle w:val="001000000000" w:firstRow="0" w:lastRow="0" w:firstColumn="1" w:lastColumn="0" w:oddVBand="0" w:evenVBand="0" w:oddHBand="0" w:evenHBand="0" w:firstRowFirstColumn="0" w:firstRowLastColumn="0" w:lastRowFirstColumn="0" w:lastRowLastColumn="0"/>
-            <w:tcW w:w="9242" w:type="dxa"/>
-            <w:gridSpan w:val="3"/>
-          </w:tcPr>
-          <w:p>
-            <w:pPr>
-              <w:jc w:val="both"/>
-              <w:rPr>
-                <w:b w:val="0"/>
-                <w:color w:val="4BACC6" w:themeColor="accent5"/>
-              </w:rPr>
-            </w:pPr>
-            <w:r>
-              <w:rPr>
-                <w:b w:val="0"/>
-                <w:color w:val="4BACC6" w:themeColor="accent5"/>
-              </w:rPr>
-              <w:t>Reset</w:t>
-            </w:r>
-          </w:p>
-        </w:tc>
-      </w:tr>
-      <w:tr>
-        <w:trPr>
-          <w:cnfStyle w:val="000000100000" w:firstRow="0" w:lastRow="0" w:firstColumn="0" w:lastColumn="0" w:oddVBand="0" w:evenVBand="0" w:oddHBand="1" w:evenHBand="0" w:firstRowFirstColumn="0" w:firstRowLastColumn="0" w:lastRowFirstColumn="0" w:lastRowLastColumn="0"/>
-        </w:trPr>
-        <w:tc>
-          <w:tcPr>
-            <w:cnfStyle w:val="001000000000" w:firstRow="0" w:lastRow="0" w:firstColumn="1" w:lastColumn="0" w:oddVBand="0" w:evenVBand="0" w:oddHBand="0" w:evenHBand="0" w:firstRowFirstColumn="0" w:firstRowLastColumn="0" w:lastRowFirstColumn="0" w:lastRowLastColumn="0"/>
-            <w:tcW w:w="1273" w:type="dxa"/>
-          </w:tcPr>
-          <w:p>
-            <w:pPr>
-              <w:jc w:val="both"/>
-            </w:pPr>
-            <w:r>
-              <w:t>8</w:t>
-            </w:r>
-          </w:p>
-        </w:tc>
-        <w:tc>
-          <w:tcPr>
-            <w:tcW w:w="1414" w:type="dxa"/>
-          </w:tcPr>
-          <w:p>
-            <w:pPr>
-              <w:jc w:val="both"/>
-              <w:cnfStyle w:val="000000100000" w:firstRow="0" w:lastRow="0" w:firstColumn="0" w:lastColumn="0" w:oddVBand="0" w:evenVBand="0" w:oddHBand="1" w:evenHBand="0" w:firstRowFirstColumn="0" w:firstRowLastColumn="0" w:lastRowFirstColumn="0" w:lastRowLastColumn="0"/>
-            </w:pPr>
-            <w:r>
-              <w:t>Write only</w:t>
-            </w:r>
-          </w:p>
-        </w:tc>
-        <w:tc>
-          <w:tcPr>
-            <w:tcW w:w="6555" w:type="dxa"/>
-          </w:tcPr>
-          <w:p>
-            <w:pPr>
-              <w:jc w:val="both"/>
-              <w:cnfStyle w:val="000000100000" w:firstRow="0" w:lastRow="0" w:firstColumn="0" w:lastColumn="0" w:oddVBand="0" w:evenVBand="0" w:oddHBand="1" w:evenHBand="0" w:firstRowFirstColumn="0" w:firstRowLastColumn="0" w:lastRowFirstColumn="0" w:lastRowLastColumn="0"/>
             </w:pPr>
             <w:r>
               <w:t>Local reset of the module</w:t>
@@ -1323,12 +800,33 @@
         </w:tc>
       </w:tr>
     </w:tbl>
+    <w:p/>
+    <w:p>
+      <w:r>
+        <w:br w:type="page"/>
+      </w:r>
+    </w:p>
     <w:p>
       <w:pPr>
-        <w:pStyle w:val="Heading1"/>
+        <w:pStyle w:val="Title"/>
+        <w:numPr>
+          <w:ilvl w:val="0"/>
+          <w:numId w:val="1"/>
+        </w:numPr>
+        <w:jc w:val="both"/>
       </w:pPr>
       <w:r>
-        <w:t>Description</w:t>
+        <w:lastRenderedPageBreak/>
+        <w:t>Threshold</w:t>
+      </w:r>
+      <w:r>
+        <w:t xml:space="preserve"> &amp; Latency</w:t>
+      </w:r>
+      <w:r>
+        <w:t xml:space="preserve"> Scan</w:t>
+      </w:r>
+      <w:r>
+        <w:t>s</w:t>
       </w:r>
     </w:p>
     <w:p>
@@ -1336,177 +834,178 @@
         <w:jc w:val="both"/>
       </w:pPr>
       <w:r>
-        <w:t xml:space="preserve">One Scan module is present per sector on the GEB (6 sectors of 4 VFAT2s). This means that 6 scans can be operated in parallel. The configuration registers ARE NOT shared between sectors </w:t>
-      </w:r>
-      <w:r>
-        <w:t>but ARE shared between VFAT2s of the same sector. For example, setting the parameters for a scan of VFAT2 #0 means that a scan of VFAT2 #1 can be launched immediately afterwards without having to set the parameters in the registers. However, the parameters set for VFAT2 #0 do not propagate to VFAT2 #7 which is in another sector.</w:t>
+        <w:t>T</w:t>
+      </w:r>
+      <w:r>
+        <w:t xml:space="preserve">his module performs a threshold or </w:t>
+      </w:r>
+      <w:r>
+        <w:t xml:space="preserve">latency </w:t>
+      </w:r>
+      <w:r>
+        <w:t xml:space="preserve">scan on VFAT2 </w:t>
+      </w:r>
+      <w:proofErr w:type="spellStart"/>
+      <w:r>
+        <w:rPr>
+          <w:rFonts w:ascii="Courier New" w:hAnsi="Courier New" w:cs="Courier New"/>
+          <w:i/>
+          <w:color w:val="4F81BD" w:themeColor="accent1"/>
+        </w:rPr>
+        <w:t>vfat2</w:t>
+      </w:r>
+      <w:proofErr w:type="spellEnd"/>
+      <w:r>
+        <w:rPr>
+          <w:color w:val="4F81BD" w:themeColor="accent1"/>
+        </w:rPr>
+        <w:t xml:space="preserve"> </w:t>
+      </w:r>
+      <w:r>
+        <w:t>by varying its threshold</w:t>
+      </w:r>
+      <w:r>
+        <w:t>/latenc</w:t>
+      </w:r>
+      <w:r>
+        <w:t>y</w:t>
+      </w:r>
+      <w:r>
+        <w:t xml:space="preserve"> from a minimum value </w:t>
+      </w:r>
+      <w:r>
+        <w:rPr>
+          <w:rFonts w:ascii="Courier New" w:hAnsi="Courier New" w:cs="Courier New"/>
+          <w:i/>
+          <w:color w:val="4F81BD" w:themeColor="accent1"/>
+        </w:rPr>
+        <w:t>min</w:t>
+      </w:r>
+      <w:r>
+        <w:rPr>
+          <w:i/>
+          <w:color w:val="4F81BD" w:themeColor="accent1"/>
+        </w:rPr>
+        <w:t xml:space="preserve"> </w:t>
+      </w:r>
+      <w:r>
+        <w:t xml:space="preserve">to a maximum value </w:t>
+      </w:r>
+      <w:r>
+        <w:rPr>
+          <w:rFonts w:ascii="Courier New" w:hAnsi="Courier New" w:cs="Courier New"/>
+          <w:i/>
+          <w:color w:val="4F81BD" w:themeColor="accent1"/>
+        </w:rPr>
+        <w:t>max</w:t>
+      </w:r>
+      <w:r>
+        <w:rPr>
+          <w:color w:val="4F81BD" w:themeColor="accent1"/>
+        </w:rPr>
+        <w:t xml:space="preserve"> </w:t>
+      </w:r>
+      <w:r>
+        <w:t xml:space="preserve">by steps of </w:t>
+      </w:r>
+      <w:r>
+        <w:rPr>
+          <w:rFonts w:ascii="Courier New" w:hAnsi="Courier New" w:cs="Courier New"/>
+          <w:i/>
+          <w:color w:val="4F81BD" w:themeColor="accent1"/>
+        </w:rPr>
+        <w:t>step</w:t>
+      </w:r>
+      <w:r>
+        <w:rPr>
+          <w:color w:val="4F81BD" w:themeColor="accent1"/>
+        </w:rPr>
+        <w:t xml:space="preserve"> </w:t>
+      </w:r>
+      <w:r>
+        <w:t xml:space="preserve">and by counting the number of </w:t>
+      </w:r>
+      <w:r>
+        <w:t xml:space="preserve">events where the </w:t>
+      </w:r>
+      <w:proofErr w:type="spellStart"/>
+      <w:r>
+        <w:t>SBits</w:t>
+      </w:r>
+      <w:proofErr w:type="spellEnd"/>
+      <w:r>
+        <w:t>/strips</w:t>
+      </w:r>
+      <w:r>
+        <w:t xml:space="preserve"> are fired</w:t>
+      </w:r>
+      <w:r>
+        <w:t xml:space="preserve"> in a set of </w:t>
+      </w:r>
+      <w:r>
+        <w:rPr>
+          <w:rFonts w:ascii="Courier New" w:hAnsi="Courier New" w:cs="Courier New"/>
+          <w:i/>
+          <w:color w:val="4F81BD" w:themeColor="accent1"/>
+        </w:rPr>
+        <w:t>N</w:t>
+      </w:r>
+      <w:r>
+        <w:rPr>
+          <w:color w:val="4F81BD" w:themeColor="accent1"/>
+        </w:rPr>
+        <w:t xml:space="preserve"> </w:t>
+      </w:r>
+      <w:r>
+        <w:t>events.</w:t>
+      </w:r>
+    </w:p>
+    <w:p>
+      <w:pPr>
+        <w:pStyle w:val="Heading1"/>
+      </w:pPr>
+      <w:r>
+        <w:t>Addressing</w:t>
       </w:r>
     </w:p>
     <w:p>
       <w:pPr>
         <w:jc w:val="both"/>
       </w:pPr>
-      <w:r>
-        <w:t xml:space="preserve">Note that the module will store the value of the </w:t>
-      </w:r>
-      <w:r>
-        <w:t>register</w:t>
-      </w:r>
-      <w:r>
-        <w:t xml:space="preserve"> before the scan and </w:t>
-      </w:r>
-      <w:r>
-        <w:t>reapply</w:t>
-      </w:r>
-      <w:r>
-        <w:t xml:space="preserve"> the latter after the end of the operation.</w:t>
+      <w:proofErr w:type="spellStart"/>
+      <w:r>
+        <w:t>OptoHybrid</w:t>
+      </w:r>
+      <w:proofErr w:type="spellEnd"/>
+      <w:r>
+        <w:t xml:space="preserve"> Wishbone address: </w:t>
+      </w:r>
+      <w:r>
+        <w:t xml:space="preserve">0b </w:t>
+      </w:r>
+      <w:r>
+        <w:t>0010</w:t>
+      </w:r>
+      <w:r>
+        <w:t xml:space="preserve"> 0000 0000 000</w:t>
+      </w:r>
+      <w:r>
+        <w:t>0</w:t>
       </w:r>
       <w:r>
         <w:t xml:space="preserve"> </w:t>
       </w:r>
-    </w:p>
-    <w:p>
-      <w:pPr>
-        <w:pStyle w:val="Heading1"/>
-      </w:pPr>
-    </w:p>
-    <w:p>
-      <w:pPr>
-        <w:pStyle w:val="Heading1"/>
-      </w:pPr>
-    </w:p>
-    <w:p>
-      <w:pPr>
-        <w:pStyle w:val="Heading1"/>
-      </w:pPr>
-      <w:r>
-        <w:lastRenderedPageBreak/>
-        <w:t>Errors</w:t>
-      </w:r>
-    </w:p>
-    <w:p>
-      <w:pPr>
-        <w:jc w:val="both"/>
-      </w:pPr>
-      <w:r>
-        <w:t>Two types of errors can be returned by the module when running the scan: global errors and local errors.</w:t>
-      </w:r>
-    </w:p>
-    <w:p>
-      <w:pPr>
-        <w:jc w:val="both"/>
-      </w:pPr>
-      <w:r>
-        <w:t>A global error occurs if the VFAT2 is not present or running at the start of the scan. In that case, a single 32 bits word of value 0xFF000000 is s</w:t>
-      </w:r>
-      <w:r>
-        <w:t>tored in the FIFO.</w:t>
-      </w:r>
-      <w:r>
-        <w:t xml:space="preserve"> No other read operations of the FIFO should occur afterwards.</w:t>
-      </w:r>
-    </w:p>
-    <w:p>
-      <w:pPr>
-        <w:jc w:val="both"/>
-      </w:pPr>
-      <w:r>
-        <w:t xml:space="preserve">A local error occurs if one of the I2C operations used to change the </w:t>
-      </w:r>
-      <w:r>
-        <w:t>value</w:t>
-      </w:r>
-      <w:r>
-        <w:t xml:space="preserve"> did not succeed. In that case, the value of the 24 LSBits</w:t>
-      </w:r>
-      <w:r>
-        <w:t xml:space="preserve"> of that particular point</w:t>
-      </w:r>
-      <w:r>
-        <w:t xml:space="preserve"> is 0xFFFFFF.</w:t>
-      </w:r>
-      <w:r>
-        <w:t xml:space="preserve">  Other data points </w:t>
-      </w:r>
-      <w:r>
-        <w:t>will still be saved</w:t>
-      </w:r>
-      <w:r>
-        <w:t xml:space="preserve"> and be present in the FIFO.</w:t>
-      </w:r>
-    </w:p>
-    <w:p>
-      <w:r>
-        <w:br w:type="page"/>
-      </w:r>
-    </w:p>
-    <w:p>
-      <w:pPr>
-        <w:pStyle w:val="Title"/>
-        <w:jc w:val="both"/>
-      </w:pPr>
-      <w:r>
-        <w:lastRenderedPageBreak/>
-        <w:t>T1 Controller</w:t>
-      </w:r>
-    </w:p>
-    <w:p>
-      <w:pPr>
-        <w:jc w:val="both"/>
-      </w:pPr>
-      <w:r>
-        <w:t xml:space="preserve">This module </w:t>
-      </w:r>
-      <w:r>
-        <w:t xml:space="preserve">sends T1 commands to the VFAT2s according to different </w:t>
-      </w:r>
-      <w:r>
-        <w:t>operation</w:t>
-      </w:r>
-      <w:r>
-        <w:t xml:space="preserve"> modes</w:t>
-      </w:r>
-      <w:r>
-        <w:t xml:space="preserve"> defined by </w:t>
-      </w:r>
-      <w:r>
-        <w:rPr>
-          <w:rFonts w:ascii="Courier New" w:hAnsi="Courier New" w:cs="Courier New"/>
-          <w:i/>
-          <w:color w:val="4F81BD" w:themeColor="accent1"/>
-        </w:rPr>
-        <w:t>mode</w:t>
-      </w:r>
-      <w:r>
-        <w:t>.</w:t>
-      </w:r>
-    </w:p>
-    <w:p>
-      <w:pPr>
-        <w:pStyle w:val="Heading1"/>
-      </w:pPr>
-      <w:r>
-        <w:t>Addressing</w:t>
-      </w:r>
-    </w:p>
-    <w:p>
-      <w:pPr>
-        <w:jc w:val="both"/>
-      </w:pPr>
-      <w:r>
-        <w:t xml:space="preserve">OptoHybrid Wishbone address: 0b </w:t>
-      </w:r>
-      <w:r>
-        <w:t>0011</w:t>
-      </w:r>
-      <w:r>
-        <w:t xml:space="preserve"> 0000 0000 000</w:t>
-      </w:r>
-      <w:r>
-        <w:t>0 0000</w:t>
-      </w:r>
-      <w:r>
-        <w:t xml:space="preserve"> 0000 0YYYY</w:t>
+      <w:r>
+        <w:t>0000</w:t>
+      </w:r>
+      <w:r>
+        <w:t xml:space="preserve"> 000Y</w:t>
+      </w:r>
+      <w:r>
+        <w:t xml:space="preserve"> </w:t>
+      </w:r>
+      <w:r>
+        <w:t>YYYY</w:t>
       </w:r>
     </w:p>
     <w:tbl>
@@ -1534,7 +1033,10 @@
               <w:jc w:val="both"/>
             </w:pPr>
             <w:r>
-              <w:t>Y register</w:t>
+              <w:t>Y r</w:t>
+            </w:r>
+            <w:r>
+              <w:t>egister</w:t>
             </w:r>
           </w:p>
         </w:tc>
@@ -1620,7 +1122,7 @@
               <w:cnfStyle w:val="000000000000" w:firstRow="0" w:lastRow="0" w:firstColumn="0" w:lastColumn="0" w:oddVBand="0" w:evenVBand="0" w:oddHBand="0" w:evenHBand="0" w:firstRowFirstColumn="0" w:firstRowLastColumn="0" w:lastRowFirstColumn="0" w:lastRowLastColumn="0"/>
             </w:pPr>
             <w:r>
-              <w:t>Read / write</w:t>
+              <w:t>Write only</w:t>
             </w:r>
           </w:p>
         </w:tc>
@@ -1634,19 +1136,16 @@
               <w:cnfStyle w:val="000000000000" w:firstRow="0" w:lastRow="0" w:firstColumn="0" w:lastColumn="0" w:oddVBand="0" w:evenVBand="0" w:oddHBand="0" w:evenHBand="0" w:firstRowFirstColumn="0" w:firstRowLastColumn="0" w:lastRowFirstColumn="0" w:lastRowLastColumn="0"/>
             </w:pPr>
             <w:r>
-              <w:t>Enable</w:t>
-            </w:r>
-            <w:r>
-              <w:t xml:space="preserve"> (1)</w:t>
-            </w:r>
-            <w:r>
-              <w:t xml:space="preserve"> / disable</w:t>
-            </w:r>
-            <w:r>
-              <w:t xml:space="preserve"> (0)</w:t>
-            </w:r>
-            <w:r>
-              <w:t xml:space="preserve"> the module.</w:t>
+              <w:t xml:space="preserve">Start </w:t>
+            </w:r>
+            <w:r>
+              <w:t>the scan.</w:t>
+            </w:r>
+            <w:r>
+              <w:t xml:space="preserve"> This will also empty the FIFO holding the data of the previous scan.</w:t>
+            </w:r>
+            <w:r>
+              <w:t xml:space="preserve"> The written value is ignored.</w:t>
             </w:r>
           </w:p>
         </w:tc>
@@ -1693,15 +1192,21 @@
               <w:cnfStyle w:val="000000100000" w:firstRow="0" w:lastRow="0" w:firstColumn="0" w:lastColumn="0" w:oddVBand="0" w:evenVBand="0" w:oddHBand="1" w:evenHBand="0" w:firstRowFirstColumn="0" w:firstRowLastColumn="0" w:lastRowFirstColumn="0" w:lastRowLastColumn="0"/>
               <w:rPr>
                 <w:rFonts w:ascii="Courier New" w:hAnsi="Courier New" w:cs="Courier New"/>
+              </w:rPr>
+            </w:pPr>
+            <w:r>
+              <w:rPr>
+                <w:rFonts w:ascii="Courier New" w:hAnsi="Courier New" w:cs="Courier New"/>
                 <w:i/>
               </w:rPr>
-            </w:pPr>
+              <w:t>mode</w:t>
+            </w:r>
             <w:r>
               <w:rPr>
                 <w:rFonts w:ascii="Courier New" w:hAnsi="Courier New" w:cs="Courier New"/>
                 <w:i/>
               </w:rPr>
-              <w:t>mode</w:t>
+              <w:t xml:space="preserve">  </w:t>
             </w:r>
             <w:r>
               <w:rPr>
@@ -1713,13 +1218,6 @@
             <w:r>
               <w:rPr>
                 <w:rFonts w:ascii="Courier New" w:hAnsi="Courier New" w:cs="Courier New"/>
-                <w:i/>
-              </w:rPr>
-              <w:t xml:space="preserve">   </w:t>
-            </w:r>
-            <w:r>
-              <w:rPr>
-                <w:rFonts w:ascii="Courier New" w:hAnsi="Courier New" w:cs="Courier New"/>
               </w:rPr>
               <w:t>- 2</w:t>
             </w:r>
@@ -1728,6 +1226,48 @@
                 <w:rFonts w:ascii="Courier New" w:hAnsi="Courier New" w:cs="Courier New"/>
               </w:rPr>
               <w:t xml:space="preserve"> bits  - {0, 1, 2}</w:t>
+            </w:r>
+          </w:p>
+          <w:p>
+            <w:pPr>
+              <w:jc w:val="both"/>
+              <w:cnfStyle w:val="000000100000" w:firstRow="0" w:lastRow="0" w:firstColumn="0" w:lastColumn="0" w:oddVBand="0" w:evenVBand="0" w:oddHBand="1" w:evenHBand="0" w:firstRowFirstColumn="0" w:firstRowLastColumn="0" w:lastRowFirstColumn="0" w:lastRowLastColumn="0"/>
+              <w:rPr>
+                <w:rFonts w:ascii="Courier New" w:hAnsi="Courier New" w:cs="Courier New"/>
+              </w:rPr>
+            </w:pPr>
+            <w:r>
+              <w:rPr>
+                <w:rFonts w:ascii="Courier New" w:hAnsi="Courier New" w:cs="Courier New"/>
+              </w:rPr>
+              <w:t>0 = threshold scan</w:t>
+            </w:r>
+          </w:p>
+          <w:p>
+            <w:pPr>
+              <w:jc w:val="both"/>
+              <w:cnfStyle w:val="000000100000" w:firstRow="0" w:lastRow="0" w:firstColumn="0" w:lastColumn="0" w:oddVBand="0" w:evenVBand="0" w:oddHBand="1" w:evenHBand="0" w:firstRowFirstColumn="0" w:firstRowLastColumn="0" w:lastRowFirstColumn="0" w:lastRowLastColumn="0"/>
+              <w:rPr>
+                <w:rFonts w:ascii="Courier New" w:hAnsi="Courier New" w:cs="Courier New"/>
+              </w:rPr>
+            </w:pPr>
+            <w:r>
+              <w:rPr>
+                <w:rFonts w:ascii="Courier New" w:hAnsi="Courier New" w:cs="Courier New"/>
+              </w:rPr>
+              <w:t>1 = threshold scan by channel</w:t>
+            </w:r>
+          </w:p>
+          <w:p>
+            <w:pPr>
+              <w:jc w:val="both"/>
+              <w:cnfStyle w:val="000000100000" w:firstRow="0" w:lastRow="0" w:firstColumn="0" w:lastColumn="0" w:oddVBand="0" w:evenVBand="0" w:oddHBand="1" w:evenHBand="0" w:firstRowFirstColumn="0" w:firstRowLastColumn="0" w:lastRowFirstColumn="0" w:lastRowLastColumn="0"/>
+            </w:pPr>
+            <w:r>
+              <w:rPr>
+                <w:rFonts w:ascii="Courier New" w:hAnsi="Courier New" w:cs="Courier New"/>
+              </w:rPr>
+              <w:t>2 = latency scan</w:t>
             </w:r>
           </w:p>
         </w:tc>
@@ -1743,18 +1283,16 @@
             <w:pPr>
               <w:jc w:val="both"/>
               <w:rPr>
-                <w:rFonts w:ascii="Courier New" w:hAnsi="Courier New" w:cs="Courier New"/>
-                <w:b w:val="0"/>
-                <w:i/>
-                <w:color w:val="4BACC6" w:themeColor="accent5"/>
-              </w:rPr>
-            </w:pPr>
-            <w:r>
-              <w:rPr>
                 <w:b w:val="0"/>
                 <w:color w:val="4BACC6" w:themeColor="accent5"/>
               </w:rPr>
-              <w:t>Mode 0 &amp; 1 parameters</w:t>
+            </w:pPr>
+            <w:r>
+              <w:rPr>
+                <w:b w:val="0"/>
+                <w:color w:val="4BACC6" w:themeColor="accent5"/>
+              </w:rPr>
+              <w:t>Parameters</w:t>
             </w:r>
           </w:p>
         </w:tc>
@@ -1807,43 +1345,13 @@
                 <w:rFonts w:ascii="Courier New" w:hAnsi="Courier New" w:cs="Courier New"/>
                 <w:i/>
               </w:rPr>
-              <w:t>type</w:t>
-            </w:r>
-            <w:r>
-              <w:rPr>
-                <w:rFonts w:ascii="Courier New" w:hAnsi="Courier New" w:cs="Courier New"/>
-              </w:rPr>
-              <w:t> </w:t>
-            </w:r>
-            <w:r>
-              <w:rPr>
-                <w:rFonts w:ascii="Courier New" w:hAnsi="Courier New" w:cs="Courier New"/>
-              </w:rPr>
-              <w:t xml:space="preserve">    - 2 bits  - </w:t>
-            </w:r>
-            <w:r>
-              <w:rPr>
-                <w:rFonts w:ascii="Courier New" w:hAnsi="Courier New" w:cs="Courier New"/>
-              </w:rPr>
-              <w:t>{0, 1, 2, 3}</w:t>
-            </w:r>
-            <w:r>
-              <w:rPr>
-                <w:rFonts w:ascii="Courier New" w:hAnsi="Courier New" w:cs="Courier New"/>
-              </w:rPr>
-              <w:br/>
-            </w:r>
-            <w:r>
-              <w:rPr>
-                <w:rFonts w:ascii="Courier New" w:hAnsi="Courier New" w:cs="Courier New"/>
-              </w:rPr>
-              <w:t xml:space="preserve">0 = LV1A - 1 = Calpulse - 2 = Resync - </w:t>
-            </w:r>
-            <w:r>
-              <w:rPr>
-                <w:rFonts w:ascii="Courier New" w:hAnsi="Courier New" w:cs="Courier New"/>
-              </w:rPr>
-              <w:t>3 = BC0</w:t>
+              <w:t xml:space="preserve">vfat2   </w:t>
+            </w:r>
+            <w:r>
+              <w:rPr>
+                <w:rFonts w:ascii="Courier New" w:hAnsi="Courier New" w:cs="Courier New"/>
+              </w:rPr>
+              <w:t>- 5 bits  - [0, 23]</w:t>
             </w:r>
           </w:p>
         </w:tc>
@@ -1883,55 +1391,47 @@
           </w:tcPr>
           <w:p>
             <w:pPr>
+              <w:jc w:val="both"/>
               <w:cnfStyle w:val="000000000000" w:firstRow="0" w:lastRow="0" w:firstColumn="0" w:lastColumn="0" w:oddVBand="0" w:evenVBand="0" w:oddHBand="0" w:evenHBand="0" w:firstRowFirstColumn="0" w:firstRowLastColumn="0" w:lastRowFirstColumn="0" w:lastRowLastColumn="0"/>
               <w:rPr>
                 <w:rFonts w:ascii="Courier New" w:hAnsi="Courier New" w:cs="Courier New"/>
-              </w:rPr>
-            </w:pPr>
-            <w:r>
-              <w:rPr>
-                <w:rFonts w:ascii="Courier New" w:hAnsi="Courier New" w:cs="Courier New"/>
                 <w:i/>
               </w:rPr>
-              <w:t>N</w:t>
-            </w:r>
+            </w:pPr>
             <w:r>
               <w:rPr>
                 <w:rFonts w:ascii="Courier New" w:hAnsi="Courier New" w:cs="Courier New"/>
                 <w:i/>
               </w:rPr>
-              <w:t xml:space="preserve">        - </w:t>
-            </w:r>
-            <w:r>
-              <w:rPr>
-                <w:rFonts w:ascii="Courier New" w:hAnsi="Courier New" w:cs="Courier New"/>
-              </w:rPr>
-              <w:t xml:space="preserve">32 bits </w:t>
-            </w:r>
-            <w:r>
-              <w:rPr>
-                <w:rFonts w:ascii="Courier New" w:hAnsi="Courier New" w:cs="Courier New"/>
-              </w:rPr>
-              <w:t>–</w:t>
-            </w:r>
-            <w:r>
-              <w:rPr>
-                <w:rFonts w:ascii="Courier New" w:hAnsi="Courier New" w:cs="Courier New"/>
+              <w:t xml:space="preserve">channel </w:t>
+            </w:r>
+            <w:r>
+              <w:rPr>
+                <w:rFonts w:ascii="Courier New" w:hAnsi="Courier New" w:cs="Courier New"/>
+              </w:rPr>
+              <w:t>– 8 bits  - [0x0, 0xFF]</w:t>
+            </w:r>
+            <w:r>
+              <w:rPr>
+                <w:rFonts w:ascii="Courier New" w:hAnsi="Courier New" w:cs="Courier New"/>
+                <w:i/>
               </w:rPr>
               <w:t xml:space="preserve"> </w:t>
             </w:r>
-            <w:r>
-              <w:rPr>
-                <w:rFonts w:ascii="Courier New" w:hAnsi="Courier New" w:cs="Courier New"/>
-              </w:rPr>
-              <w:t>[0, 0xFFFFFFFF]</w:t>
-            </w:r>
-            <w:r>
-              <w:rPr>
-                <w:rFonts w:ascii="Courier New" w:hAnsi="Courier New" w:cs="Courier New"/>
-              </w:rPr>
-              <w:br/>
-              <w:t>0 = infinite</w:t>
+          </w:p>
+          <w:p>
+            <w:pPr>
+              <w:jc w:val="both"/>
+              <w:cnfStyle w:val="000000000000" w:firstRow="0" w:lastRow="0" w:firstColumn="0" w:lastColumn="0" w:oddVBand="0" w:evenVBand="0" w:oddHBand="0" w:evenHBand="0" w:firstRowFirstColumn="0" w:firstRowLastColumn="0" w:lastRowFirstColumn="0" w:lastRowLastColumn="0"/>
+              <w:rPr>
+                <w:rFonts w:cs="Courier New"/>
+              </w:rPr>
+            </w:pPr>
+            <w:r>
+              <w:rPr>
+                <w:rFonts w:cs="Courier New"/>
+              </w:rPr>
+              <w:t>Only used for a threshold scan by channel</w:t>
             </w:r>
           </w:p>
         </w:tc>
@@ -1974,7 +1474,6 @@
           </w:tcPr>
           <w:p>
             <w:pPr>
-              <w:jc w:val="both"/>
               <w:cnfStyle w:val="000000100000" w:firstRow="0" w:lastRow="0" w:firstColumn="0" w:lastColumn="0" w:oddVBand="0" w:evenVBand="0" w:oddHBand="1" w:evenHBand="0" w:firstRowFirstColumn="0" w:firstRowLastColumn="0" w:lastRowFirstColumn="0" w:lastRowLastColumn="0"/>
               <w:rPr>
                 <w:rFonts w:ascii="Courier New" w:hAnsi="Courier New" w:cs="Courier New"/>
@@ -1985,20 +1484,45 @@
                 <w:rFonts w:ascii="Courier New" w:hAnsi="Courier New" w:cs="Courier New"/>
                 <w:i/>
               </w:rPr>
-              <w:t>interval</w:t>
+              <w:t xml:space="preserve">min </w:t>
             </w:r>
             <w:r>
               <w:rPr>
                 <w:rFonts w:ascii="Courier New" w:hAnsi="Courier New" w:cs="Courier New"/>
                 <w:i/>
               </w:rPr>
-              <w:t xml:space="preserve"> </w:t>
-            </w:r>
-            <w:r>
-              <w:rPr>
-                <w:rFonts w:ascii="Courier New" w:hAnsi="Courier New" w:cs="Courier New"/>
-              </w:rPr>
-              <w:t>– 32 bits – [4, 0xFFFFFFFF]</w:t>
+              <w:t xml:space="preserve">    - </w:t>
+            </w:r>
+            <w:r>
+              <w:rPr>
+                <w:rFonts w:ascii="Courier New" w:hAnsi="Courier New" w:cs="Courier New"/>
+              </w:rPr>
+              <w:t>8 bits</w:t>
+            </w:r>
+            <w:r>
+              <w:rPr>
+                <w:rFonts w:ascii="Courier New" w:hAnsi="Courier New" w:cs="Courier New"/>
+              </w:rPr>
+              <w:t xml:space="preserve">  - </w:t>
+            </w:r>
+            <w:r>
+              <w:rPr>
+                <w:rFonts w:ascii="Courier New" w:hAnsi="Courier New" w:cs="Courier New"/>
+              </w:rPr>
+              <w:t xml:space="preserve">[0x0, </w:t>
+            </w:r>
+            <w:r>
+              <w:rPr>
+                <w:rFonts w:ascii="Courier New" w:hAnsi="Courier New" w:cs="Courier New"/>
+                <w:i/>
+              </w:rPr>
+              <w:t>max</w:t>
+            </w:r>
+            <w:r>
+              <w:rPr>
+                <w:rFonts w:ascii="Courier New" w:hAnsi="Courier New" w:cs="Courier New"/>
+              </w:rPr>
+              <w:t>[</w:t>
             </w:r>
           </w:p>
         </w:tc>
@@ -2042,47 +1566,53 @@
               <w:cnfStyle w:val="000000000000" w:firstRow="0" w:lastRow="0" w:firstColumn="0" w:lastColumn="0" w:oddVBand="0" w:evenVBand="0" w:oddHBand="0" w:evenHBand="0" w:firstRowFirstColumn="0" w:firstRowLastColumn="0" w:lastRowFirstColumn="0" w:lastRowLastColumn="0"/>
               <w:rPr>
                 <w:rFonts w:ascii="Courier New" w:hAnsi="Courier New" w:cs="Courier New"/>
-              </w:rPr>
-            </w:pPr>
-            <w:r>
-              <w:rPr>
-                <w:rFonts w:ascii="Courier New" w:hAnsi="Courier New" w:cs="Courier New"/>
                 <w:i/>
               </w:rPr>
-              <w:t>d</w:t>
-            </w:r>
+            </w:pPr>
             <w:r>
               <w:rPr>
                 <w:rFonts w:ascii="Courier New" w:hAnsi="Courier New" w:cs="Courier New"/>
                 <w:i/>
               </w:rPr>
-              <w:t>elay</w:t>
+              <w:t xml:space="preserve">max </w:t>
             </w:r>
             <w:r>
               <w:rPr>
                 <w:rFonts w:ascii="Courier New" w:hAnsi="Courier New" w:cs="Courier New"/>
                 <w:i/>
               </w:rPr>
-              <w:t xml:space="preserve">    </w:t>
-            </w:r>
-            <w:r>
-              <w:rPr>
-                <w:rFonts w:ascii="Courier New" w:hAnsi="Courier New" w:cs="Courier New"/>
-              </w:rPr>
-              <w:t>- 32 bits – [</w:t>
+              <w:t xml:space="preserve">    - </w:t>
+            </w:r>
+            <w:r>
+              <w:rPr>
+                <w:rFonts w:ascii="Courier New" w:hAnsi="Courier New" w:cs="Courier New"/>
+              </w:rPr>
+              <w:t xml:space="preserve">8 bits </w:t>
+            </w:r>
+            <w:r>
+              <w:rPr>
+                <w:rFonts w:ascii="Courier New" w:hAnsi="Courier New" w:cs="Courier New"/>
+              </w:rPr>
+              <w:t xml:space="preserve"> - </w:t>
+            </w:r>
+            <w:r>
+              <w:rPr>
+                <w:rFonts w:ascii="Courier New" w:hAnsi="Courier New" w:cs="Courier New"/>
+              </w:rPr>
+              <w:t>]</w:t>
             </w:r>
             <w:r>
               <w:rPr>
                 <w:rFonts w:ascii="Courier New" w:hAnsi="Courier New" w:cs="Courier New"/>
                 <w:i/>
               </w:rPr>
-              <w:t>interval + 4</w:t>
-            </w:r>
-            <w:r>
-              <w:rPr>
-                <w:rFonts w:ascii="Courier New" w:hAnsi="Courier New" w:cs="Courier New"/>
-              </w:rPr>
-              <w:t>, 0xFFFFFFFF]</w:t>
+              <w:t>min</w:t>
+            </w:r>
+            <w:r>
+              <w:rPr>
+                <w:rFonts w:ascii="Courier New" w:hAnsi="Courier New" w:cs="Courier New"/>
+              </w:rPr>
+              <w:t>, 0xFF]</w:t>
             </w:r>
           </w:p>
         </w:tc>
@@ -2094,6 +1624,156 @@
         <w:tc>
           <w:tcPr>
             <w:cnfStyle w:val="001000000000" w:firstRow="0" w:lastRow="0" w:firstColumn="1" w:lastColumn="0" w:oddVBand="0" w:evenVBand="0" w:oddHBand="0" w:evenHBand="0" w:firstRowFirstColumn="0" w:firstRowLastColumn="0" w:lastRowFirstColumn="0" w:lastRowLastColumn="0"/>
+            <w:tcW w:w="1273" w:type="dxa"/>
+          </w:tcPr>
+          <w:p>
+            <w:pPr>
+              <w:jc w:val="both"/>
+            </w:pPr>
+            <w:r>
+              <w:t>6</w:t>
+            </w:r>
+          </w:p>
+        </w:tc>
+        <w:tc>
+          <w:tcPr>
+            <w:tcW w:w="1414" w:type="dxa"/>
+          </w:tcPr>
+          <w:p>
+            <w:pPr>
+              <w:jc w:val="both"/>
+              <w:cnfStyle w:val="000000100000" w:firstRow="0" w:lastRow="0" w:firstColumn="0" w:lastColumn="0" w:oddVBand="0" w:evenVBand="0" w:oddHBand="1" w:evenHBand="0" w:firstRowFirstColumn="0" w:firstRowLastColumn="0" w:lastRowFirstColumn="0" w:lastRowLastColumn="0"/>
+            </w:pPr>
+            <w:r>
+              <w:t>Read / write</w:t>
+            </w:r>
+          </w:p>
+        </w:tc>
+        <w:tc>
+          <w:tcPr>
+            <w:tcW w:w="6555" w:type="dxa"/>
+          </w:tcPr>
+          <w:p>
+            <w:pPr>
+              <w:jc w:val="both"/>
+              <w:cnfStyle w:val="000000100000" w:firstRow="0" w:lastRow="0" w:firstColumn="0" w:lastColumn="0" w:oddVBand="0" w:evenVBand="0" w:oddHBand="1" w:evenHBand="0" w:firstRowFirstColumn="0" w:firstRowLastColumn="0" w:lastRowFirstColumn="0" w:lastRowLastColumn="0"/>
+              <w:rPr>
+                <w:rFonts w:ascii="Courier New" w:hAnsi="Courier New" w:cs="Courier New"/>
+                <w:i/>
+              </w:rPr>
+            </w:pPr>
+            <w:r>
+              <w:rPr>
+                <w:rFonts w:ascii="Courier New" w:hAnsi="Courier New" w:cs="Courier New"/>
+                <w:i/>
+              </w:rPr>
+              <w:t xml:space="preserve">step    - </w:t>
+            </w:r>
+            <w:r>
+              <w:rPr>
+                <w:rFonts w:ascii="Courier New" w:hAnsi="Courier New" w:cs="Courier New"/>
+              </w:rPr>
+              <w:t xml:space="preserve">8 bits </w:t>
+            </w:r>
+            <w:r>
+              <w:rPr>
+                <w:rFonts w:ascii="Courier New" w:hAnsi="Courier New" w:cs="Courier New"/>
+              </w:rPr>
+              <w:t xml:space="preserve"> - </w:t>
+            </w:r>
+            <w:r>
+              <w:rPr>
+                <w:rFonts w:ascii="Courier New" w:hAnsi="Courier New" w:cs="Courier New"/>
+              </w:rPr>
+              <w:t>[0x0, 0xFF]</w:t>
+            </w:r>
+          </w:p>
+        </w:tc>
+      </w:tr>
+      <w:tr>
+        <w:tc>
+          <w:tcPr>
+            <w:cnfStyle w:val="001000000000" w:firstRow="0" w:lastRow="0" w:firstColumn="1" w:lastColumn="0" w:oddVBand="0" w:evenVBand="0" w:oddHBand="0" w:evenHBand="0" w:firstRowFirstColumn="0" w:firstRowLastColumn="0" w:lastRowFirstColumn="0" w:lastRowLastColumn="0"/>
+            <w:tcW w:w="1273" w:type="dxa"/>
+          </w:tcPr>
+          <w:p>
+            <w:pPr>
+              <w:jc w:val="both"/>
+            </w:pPr>
+            <w:r>
+              <w:t>7</w:t>
+            </w:r>
+          </w:p>
+        </w:tc>
+        <w:tc>
+          <w:tcPr>
+            <w:tcW w:w="1414" w:type="dxa"/>
+          </w:tcPr>
+          <w:p>
+            <w:pPr>
+              <w:jc w:val="both"/>
+              <w:cnfStyle w:val="000000000000" w:firstRow="0" w:lastRow="0" w:firstColumn="0" w:lastColumn="0" w:oddVBand="0" w:evenVBand="0" w:oddHBand="0" w:evenHBand="0" w:firstRowFirstColumn="0" w:firstRowLastColumn="0" w:lastRowFirstColumn="0" w:lastRowLastColumn="0"/>
+            </w:pPr>
+            <w:r>
+              <w:t>Read / write</w:t>
+            </w:r>
+          </w:p>
+        </w:tc>
+        <w:tc>
+          <w:tcPr>
+            <w:tcW w:w="6555" w:type="dxa"/>
+          </w:tcPr>
+          <w:p>
+            <w:pPr>
+              <w:jc w:val="both"/>
+              <w:cnfStyle w:val="000000000000" w:firstRow="0" w:lastRow="0" w:firstColumn="0" w:lastColumn="0" w:oddVBand="0" w:evenVBand="0" w:oddHBand="0" w:evenHBand="0" w:firstRowFirstColumn="0" w:firstRowLastColumn="0" w:lastRowFirstColumn="0" w:lastRowLastColumn="0"/>
+              <w:rPr>
+                <w:rFonts w:ascii="Courier New" w:hAnsi="Courier New" w:cs="Courier New"/>
+              </w:rPr>
+            </w:pPr>
+            <w:r>
+              <w:rPr>
+                <w:rFonts w:ascii="Courier New" w:hAnsi="Courier New" w:cs="Courier New"/>
+                <w:i/>
+              </w:rPr>
+              <w:t>N</w:t>
+            </w:r>
+            <w:r>
+              <w:rPr>
+                <w:rFonts w:ascii="Courier New" w:hAnsi="Courier New" w:cs="Courier New"/>
+                <w:i/>
+              </w:rPr>
+              <w:t xml:space="preserve">       - </w:t>
+            </w:r>
+            <w:r>
+              <w:rPr>
+                <w:rFonts w:ascii="Courier New" w:hAnsi="Courier New" w:cs="Courier New"/>
+              </w:rPr>
+              <w:t>24 bits</w:t>
+            </w:r>
+            <w:r>
+              <w:rPr>
+                <w:rFonts w:ascii="Courier New" w:hAnsi="Courier New" w:cs="Courier New"/>
+              </w:rPr>
+              <w:t xml:space="preserve"> - </w:t>
+            </w:r>
+            <w:r>
+              <w:rPr>
+                <w:rFonts w:ascii="Courier New" w:hAnsi="Courier New" w:cs="Courier New"/>
+              </w:rPr>
+              <w:t>]0x0, 0xFFFFFF]</w:t>
+            </w:r>
+          </w:p>
+        </w:tc>
+      </w:tr>
+      <w:tr>
+        <w:trPr>
+          <w:cnfStyle w:val="000000100000" w:firstRow="0" w:lastRow="0" w:firstColumn="0" w:lastColumn="0" w:oddVBand="0" w:evenVBand="0" w:oddHBand="1" w:evenHBand="0" w:firstRowFirstColumn="0" w:firstRowLastColumn="0" w:lastRowFirstColumn="0" w:lastRowLastColumn="0"/>
+          <w:trHeight w:val="60"/>
+        </w:trPr>
+        <w:tc>
+          <w:tcPr>
+            <w:cnfStyle w:val="001000000000" w:firstRow="0" w:lastRow="0" w:firstColumn="1" w:lastColumn="0" w:oddVBand="0" w:evenVBand="0" w:oddHBand="0" w:evenHBand="0" w:firstRowFirstColumn="0" w:firstRowLastColumn="0" w:lastRowFirstColumn="0" w:lastRowLastColumn="0"/>
             <w:tcW w:w="9242" w:type="dxa"/>
             <w:gridSpan w:val="3"/>
           </w:tcPr>
@@ -2112,7 +1792,7 @@
                 <w:b w:val="0"/>
                 <w:color w:val="4BACC6" w:themeColor="accent5"/>
               </w:rPr>
-              <w:t>Mode 2 parameters</w:t>
+              <w:t>Results</w:t>
             </w:r>
           </w:p>
         </w:tc>
@@ -2128,7 +1808,7 @@
               <w:jc w:val="both"/>
             </w:pPr>
             <w:r>
-              <w:t>7 &amp; 6</w:t>
+              <w:t>8</w:t>
             </w:r>
           </w:p>
         </w:tc>
@@ -2142,10 +1822,7 @@
               <w:cnfStyle w:val="000000000000" w:firstRow="0" w:lastRow="0" w:firstColumn="0" w:lastColumn="0" w:oddVBand="0" w:evenVBand="0" w:oddHBand="0" w:evenHBand="0" w:firstRowFirstColumn="0" w:firstRowLastColumn="0" w:lastRowFirstColumn="0" w:lastRowLastColumn="0"/>
             </w:pPr>
             <w:r>
-              <w:t xml:space="preserve">Read </w:t>
-            </w:r>
-            <w:r>
-              <w:t>/ write</w:t>
+              <w:t>Read only</w:t>
             </w:r>
           </w:p>
         </w:tc>
@@ -2157,36 +1834,52 @@
             <w:pPr>
               <w:jc w:val="both"/>
               <w:cnfStyle w:val="000000000000" w:firstRow="0" w:lastRow="0" w:firstColumn="0" w:lastColumn="0" w:oddVBand="0" w:evenVBand="0" w:oddHBand="0" w:evenHBand="0" w:firstRowFirstColumn="0" w:firstRowLastColumn="0" w:lastRowFirstColumn="0" w:lastRowLastColumn="0"/>
-              <w:rPr>
-                <w:rFonts w:ascii="Courier New" w:hAnsi="Courier New" w:cs="Courier New"/>
-              </w:rPr>
-            </w:pPr>
-            <w:r>
-              <w:rPr>
-                <w:rFonts w:ascii="Courier New" w:hAnsi="Courier New" w:cs="Courier New"/>
-                <w:i/>
-              </w:rPr>
-              <w:t>lv1a_sequence</w:t>
-            </w:r>
-            <w:r>
-              <w:rPr>
-                <w:rFonts w:ascii="Courier New" w:hAnsi="Courier New" w:cs="Courier New"/>
-                <w:i/>
-              </w:rPr>
-              <w:t xml:space="preserve">     </w:t>
-            </w:r>
-            <w:r>
-              <w:rPr>
-                <w:rFonts w:ascii="Courier New" w:hAnsi="Courier New" w:cs="Courier New"/>
-                <w:i/>
-              </w:rPr>
-              <w:t xml:space="preserve"> </w:t>
-            </w:r>
-            <w:r>
-              <w:rPr>
-                <w:rFonts w:ascii="Courier New" w:hAnsi="Courier New" w:cs="Courier New"/>
-              </w:rPr>
-              <w:t>– 64 bits</w:t>
+            </w:pPr>
+            <w:r>
+              <w:t>FIFO holding the results of the scan. This register will return the data points collected by the scan using the following data format:</w:t>
+            </w:r>
+          </w:p>
+          <w:p>
+            <w:pPr>
+              <w:jc w:val="both"/>
+              <w:cnfStyle w:val="000000000000" w:firstRow="0" w:lastRow="0" w:firstColumn="0" w:lastColumn="0" w:oddVBand="0" w:evenVBand="0" w:oddHBand="0" w:evenHBand="0" w:firstRowFirstColumn="0" w:firstRowLastColumn="0" w:lastRowFirstColumn="0" w:lastRowLastColumn="0"/>
+            </w:pPr>
+            <w:r>
+              <w:t xml:space="preserve">8 </w:t>
+            </w:r>
+            <w:proofErr w:type="spellStart"/>
+            <w:r>
+              <w:t>MSBits</w:t>
+            </w:r>
+            <w:proofErr w:type="spellEnd"/>
+            <w:r>
+              <w:t xml:space="preserve"> hold the threshold/latency value of the point</w:t>
+            </w:r>
+          </w:p>
+          <w:p>
+            <w:pPr>
+              <w:jc w:val="both"/>
+              <w:cnfStyle w:val="000000000000" w:firstRow="0" w:lastRow="0" w:firstColumn="0" w:lastColumn="0" w:oddVBand="0" w:evenVBand="0" w:oddHBand="0" w:evenHBand="0" w:firstRowFirstColumn="0" w:firstRowLastColumn="0" w:lastRowFirstColumn="0" w:lastRowLastColumn="0"/>
+            </w:pPr>
+            <w:r>
+              <w:t xml:space="preserve">24 </w:t>
+            </w:r>
+            <w:proofErr w:type="spellStart"/>
+            <w:r>
+              <w:t>LSBits</w:t>
+            </w:r>
+            <w:proofErr w:type="spellEnd"/>
+            <w:r>
+              <w:t xml:space="preserve"> hold the number of events that have fired </w:t>
+            </w:r>
+          </w:p>
+          <w:p>
+            <w:pPr>
+              <w:jc w:val="both"/>
+              <w:cnfStyle w:val="000000000000" w:firstRow="0" w:lastRow="0" w:firstColumn="0" w:lastColumn="0" w:oddVBand="0" w:evenVBand="0" w:oddHBand="0" w:evenHBand="0" w:firstRowFirstColumn="0" w:firstRowLastColumn="0" w:lastRowFirstColumn="0" w:lastRowLastColumn="0"/>
+            </w:pPr>
+            <w:r>
+              <w:t>If no data is present, an error is returned.</w:t>
             </w:r>
           </w:p>
         </w:tc>
@@ -2198,77 +1891,23 @@
         <w:tc>
           <w:tcPr>
             <w:cnfStyle w:val="001000000000" w:firstRow="0" w:lastRow="0" w:firstColumn="1" w:lastColumn="0" w:oddVBand="0" w:evenVBand="0" w:oddHBand="0" w:evenHBand="0" w:firstRowFirstColumn="0" w:firstRowLastColumn="0" w:lastRowFirstColumn="0" w:lastRowLastColumn="0"/>
-            <w:tcW w:w="1273" w:type="dxa"/>
-          </w:tcPr>
-          <w:p>
-            <w:pPr>
-              <w:jc w:val="both"/>
-            </w:pPr>
-            <w:r>
-              <w:t>9 &amp; 8</w:t>
-            </w:r>
-          </w:p>
-        </w:tc>
-        <w:tc>
-          <w:tcPr>
-            <w:tcW w:w="1414" w:type="dxa"/>
-          </w:tcPr>
-          <w:p>
-            <w:pPr>
-              <w:jc w:val="both"/>
-              <w:cnfStyle w:val="000000100000" w:firstRow="0" w:lastRow="0" w:firstColumn="0" w:lastColumn="0" w:oddVBand="0" w:evenVBand="0" w:oddHBand="1" w:evenHBand="0" w:firstRowFirstColumn="0" w:firstRowLastColumn="0" w:lastRowFirstColumn="0" w:lastRowLastColumn="0"/>
-            </w:pPr>
-            <w:r>
-              <w:t>Read / write</w:t>
-            </w:r>
-          </w:p>
-        </w:tc>
-        <w:tc>
-          <w:tcPr>
-            <w:tcW w:w="6555" w:type="dxa"/>
-          </w:tcPr>
-          <w:p>
-            <w:pPr>
-              <w:jc w:val="both"/>
-              <w:cnfStyle w:val="000000100000" w:firstRow="0" w:lastRow="0" w:firstColumn="0" w:lastColumn="0" w:oddVBand="0" w:evenVBand="0" w:oddHBand="1" w:evenHBand="0" w:firstRowFirstColumn="0" w:firstRowLastColumn="0" w:lastRowFirstColumn="0" w:lastRowLastColumn="0"/>
-              <w:rPr>
-                <w:rFonts w:ascii="Courier New" w:hAnsi="Courier New" w:cs="Courier New"/>
-                <w:i/>
-              </w:rPr>
-            </w:pPr>
-            <w:r>
-              <w:rPr>
-                <w:rFonts w:ascii="Courier New" w:hAnsi="Courier New" w:cs="Courier New"/>
-                <w:i/>
-              </w:rPr>
-              <w:t>calpulse_sequence</w:t>
-            </w:r>
-            <w:r>
-              <w:rPr>
-                <w:rFonts w:ascii="Courier New" w:hAnsi="Courier New" w:cs="Courier New"/>
-                <w:i/>
-              </w:rPr>
-              <w:t xml:space="preserve"> </w:t>
-            </w:r>
-            <w:r>
-              <w:rPr>
-                <w:rFonts w:ascii="Courier New" w:hAnsi="Courier New" w:cs="Courier New"/>
-                <w:i/>
-              </w:rPr>
-              <w:t xml:space="preserve"> </w:t>
-            </w:r>
-            <w:r>
-              <w:rPr>
-                <w:rFonts w:ascii="Courier New" w:hAnsi="Courier New" w:cs="Courier New"/>
-                <w:i/>
-              </w:rPr>
-              <w:t xml:space="preserve">– </w:t>
-            </w:r>
-            <w:r>
-              <w:rPr>
-                <w:rFonts w:ascii="Courier New" w:hAnsi="Courier New" w:cs="Courier New"/>
-              </w:rPr>
-              <w:t>64 bits</w:t>
+            <w:tcW w:w="9242" w:type="dxa"/>
+            <w:gridSpan w:val="3"/>
+          </w:tcPr>
+          <w:p>
+            <w:pPr>
+              <w:jc w:val="both"/>
+              <w:rPr>
+                <w:b w:val="0"/>
+                <w:color w:val="4BACC6" w:themeColor="accent5"/>
+              </w:rPr>
+            </w:pPr>
+            <w:r>
+              <w:rPr>
+                <w:b w:val="0"/>
+                <w:color w:val="4BACC6" w:themeColor="accent5"/>
+              </w:rPr>
+              <w:t>Reset</w:t>
             </w:r>
           </w:p>
         </w:tc>
@@ -2284,7 +1923,7 @@
               <w:jc w:val="both"/>
             </w:pPr>
             <w:r>
-              <w:t>11 &amp; 10</w:t>
+              <w:t>9</w:t>
             </w:r>
           </w:p>
         </w:tc>
@@ -2298,7 +1937,7 @@
               <w:cnfStyle w:val="000000000000" w:firstRow="0" w:lastRow="0" w:firstColumn="0" w:lastColumn="0" w:oddVBand="0" w:evenVBand="0" w:oddHBand="0" w:evenHBand="0" w:firstRowFirstColumn="0" w:firstRowLastColumn="0" w:lastRowFirstColumn="0" w:lastRowLastColumn="0"/>
             </w:pPr>
             <w:r>
-              <w:t>Read / write</w:t>
+              <w:t>Write only</w:t>
             </w:r>
           </w:p>
         </w:tc>
@@ -2310,188 +1949,6 @@
             <w:pPr>
               <w:jc w:val="both"/>
               <w:cnfStyle w:val="000000000000" w:firstRow="0" w:lastRow="0" w:firstColumn="0" w:lastColumn="0" w:oddVBand="0" w:evenVBand="0" w:oddHBand="0" w:evenHBand="0" w:firstRowFirstColumn="0" w:firstRowLastColumn="0" w:lastRowFirstColumn="0" w:lastRowLastColumn="0"/>
-              <w:rPr>
-                <w:rFonts w:ascii="Courier New" w:hAnsi="Courier New" w:cs="Courier New"/>
-              </w:rPr>
-            </w:pPr>
-            <w:r>
-              <w:rPr>
-                <w:rFonts w:ascii="Courier New" w:hAnsi="Courier New" w:cs="Courier New"/>
-                <w:i/>
-              </w:rPr>
-              <w:t>resync_sequence</w:t>
-            </w:r>
-            <w:r>
-              <w:rPr>
-                <w:rFonts w:ascii="Courier New" w:hAnsi="Courier New" w:cs="Courier New"/>
-                <w:i/>
-              </w:rPr>
-              <w:t xml:space="preserve">   </w:t>
-            </w:r>
-            <w:r>
-              <w:rPr>
-                <w:rFonts w:ascii="Courier New" w:hAnsi="Courier New" w:cs="Courier New"/>
-                <w:i/>
-              </w:rPr>
-              <w:t xml:space="preserve"> </w:t>
-            </w:r>
-            <w:r>
-              <w:rPr>
-                <w:rFonts w:ascii="Courier New" w:hAnsi="Courier New" w:cs="Courier New"/>
-                <w:i/>
-              </w:rPr>
-              <w:t xml:space="preserve">- </w:t>
-            </w:r>
-            <w:r>
-              <w:rPr>
-                <w:rFonts w:ascii="Courier New" w:hAnsi="Courier New" w:cs="Courier New"/>
-              </w:rPr>
-              <w:t>64 bits</w:t>
-            </w:r>
-          </w:p>
-        </w:tc>
-      </w:tr>
-      <w:tr>
-        <w:trPr>
-          <w:cnfStyle w:val="000000100000" w:firstRow="0" w:lastRow="0" w:firstColumn="0" w:lastColumn="0" w:oddVBand="0" w:evenVBand="0" w:oddHBand="1" w:evenHBand="0" w:firstRowFirstColumn="0" w:firstRowLastColumn="0" w:lastRowFirstColumn="0" w:lastRowLastColumn="0"/>
-        </w:trPr>
-        <w:tc>
-          <w:tcPr>
-            <w:cnfStyle w:val="001000000000" w:firstRow="0" w:lastRow="0" w:firstColumn="1" w:lastColumn="0" w:oddVBand="0" w:evenVBand="0" w:oddHBand="0" w:evenHBand="0" w:firstRowFirstColumn="0" w:firstRowLastColumn="0" w:lastRowFirstColumn="0" w:lastRowLastColumn="0"/>
-            <w:tcW w:w="1273" w:type="dxa"/>
-          </w:tcPr>
-          <w:p>
-            <w:pPr>
-              <w:jc w:val="both"/>
-            </w:pPr>
-            <w:r>
-              <w:t>13 &amp; 12</w:t>
-            </w:r>
-          </w:p>
-        </w:tc>
-        <w:tc>
-          <w:tcPr>
-            <w:tcW w:w="1414" w:type="dxa"/>
-          </w:tcPr>
-          <w:p>
-            <w:pPr>
-              <w:jc w:val="both"/>
-              <w:cnfStyle w:val="000000100000" w:firstRow="0" w:lastRow="0" w:firstColumn="0" w:lastColumn="0" w:oddVBand="0" w:evenVBand="0" w:oddHBand="1" w:evenHBand="0" w:firstRowFirstColumn="0" w:firstRowLastColumn="0" w:lastRowFirstColumn="0" w:lastRowLastColumn="0"/>
-            </w:pPr>
-            <w:r>
-              <w:t>Read / write</w:t>
-            </w:r>
-          </w:p>
-        </w:tc>
-        <w:tc>
-          <w:tcPr>
-            <w:tcW w:w="6555" w:type="dxa"/>
-          </w:tcPr>
-          <w:p>
-            <w:pPr>
-              <w:jc w:val="both"/>
-              <w:cnfStyle w:val="000000100000" w:firstRow="0" w:lastRow="0" w:firstColumn="0" w:lastColumn="0" w:oddVBand="0" w:evenVBand="0" w:oddHBand="1" w:evenHBand="0" w:firstRowFirstColumn="0" w:firstRowLastColumn="0" w:lastRowFirstColumn="0" w:lastRowLastColumn="0"/>
-              <w:rPr>
-                <w:rFonts w:ascii="Courier New" w:hAnsi="Courier New" w:cs="Courier New"/>
-              </w:rPr>
-            </w:pPr>
-            <w:r>
-              <w:rPr>
-                <w:rFonts w:ascii="Courier New" w:hAnsi="Courier New" w:cs="Courier New"/>
-                <w:i/>
-              </w:rPr>
-              <w:t>bc0_sequence</w:t>
-            </w:r>
-            <w:r>
-              <w:rPr>
-                <w:rFonts w:ascii="Courier New" w:hAnsi="Courier New" w:cs="Courier New"/>
-                <w:i/>
-              </w:rPr>
-              <w:t xml:space="preserve">      </w:t>
-            </w:r>
-            <w:r>
-              <w:rPr>
-                <w:rFonts w:ascii="Courier New" w:hAnsi="Courier New" w:cs="Courier New"/>
-                <w:i/>
-              </w:rPr>
-              <w:t xml:space="preserve"> </w:t>
-            </w:r>
-            <w:r>
-              <w:rPr>
-                <w:rFonts w:ascii="Courier New" w:hAnsi="Courier New" w:cs="Courier New"/>
-              </w:rPr>
-              <w:t>- 64 bits</w:t>
-            </w:r>
-          </w:p>
-        </w:tc>
-      </w:tr>
-      <w:tr>
-        <w:tc>
-          <w:tcPr>
-            <w:cnfStyle w:val="001000000000" w:firstRow="0" w:lastRow="0" w:firstColumn="1" w:lastColumn="0" w:oddVBand="0" w:evenVBand="0" w:oddHBand="0" w:evenHBand="0" w:firstRowFirstColumn="0" w:firstRowLastColumn="0" w:lastRowFirstColumn="0" w:lastRowLastColumn="0"/>
-            <w:tcW w:w="9242" w:type="dxa"/>
-            <w:gridSpan w:val="3"/>
-          </w:tcPr>
-          <w:p>
-            <w:pPr>
-              <w:jc w:val="both"/>
-              <w:rPr>
-                <w:rFonts w:ascii="Courier New" w:hAnsi="Courier New" w:cs="Courier New"/>
-                <w:b w:val="0"/>
-                <w:i/>
-                <w:color w:val="4BACC6" w:themeColor="accent5"/>
-              </w:rPr>
-            </w:pPr>
-            <w:r>
-              <w:rPr>
-                <w:b w:val="0"/>
-                <w:color w:val="4BACC6" w:themeColor="accent5"/>
-              </w:rPr>
-              <w:t>Reset</w:t>
-            </w:r>
-          </w:p>
-        </w:tc>
-      </w:tr>
-      <w:tr>
-        <w:trPr>
-          <w:cnfStyle w:val="000000100000" w:firstRow="0" w:lastRow="0" w:firstColumn="0" w:lastColumn="0" w:oddVBand="0" w:evenVBand="0" w:oddHBand="1" w:evenHBand="0" w:firstRowFirstColumn="0" w:firstRowLastColumn="0" w:lastRowFirstColumn="0" w:lastRowLastColumn="0"/>
-        </w:trPr>
-        <w:tc>
-          <w:tcPr>
-            <w:cnfStyle w:val="001000000000" w:firstRow="0" w:lastRow="0" w:firstColumn="1" w:lastColumn="0" w:oddVBand="0" w:evenVBand="0" w:oddHBand="0" w:evenHBand="0" w:firstRowFirstColumn="0" w:firstRowLastColumn="0" w:lastRowFirstColumn="0" w:lastRowLastColumn="0"/>
-            <w:tcW w:w="1273" w:type="dxa"/>
-          </w:tcPr>
-          <w:p>
-            <w:pPr>
-              <w:jc w:val="both"/>
-            </w:pPr>
-            <w:r>
-              <w:t>14</w:t>
-            </w:r>
-          </w:p>
-        </w:tc>
-        <w:tc>
-          <w:tcPr>
-            <w:tcW w:w="1414" w:type="dxa"/>
-          </w:tcPr>
-          <w:p>
-            <w:pPr>
-              <w:jc w:val="both"/>
-              <w:cnfStyle w:val="000000100000" w:firstRow="0" w:lastRow="0" w:firstColumn="0" w:lastColumn="0" w:oddVBand="0" w:evenVBand="0" w:oddHBand="1" w:evenHBand="0" w:firstRowFirstColumn="0" w:firstRowLastColumn="0" w:lastRowFirstColumn="0" w:lastRowLastColumn="0"/>
-            </w:pPr>
-            <w:r>
-              <w:t>Write only</w:t>
-            </w:r>
-          </w:p>
-        </w:tc>
-        <w:tc>
-          <w:tcPr>
-            <w:tcW w:w="6555" w:type="dxa"/>
-          </w:tcPr>
-          <w:p>
-            <w:pPr>
-              <w:jc w:val="both"/>
-              <w:cnfStyle w:val="000000100000" w:firstRow="0" w:lastRow="0" w:firstColumn="0" w:lastColumn="0" w:oddVBand="0" w:evenVBand="0" w:oddHBand="1" w:evenHBand="0" w:firstRowFirstColumn="0" w:firstRowLastColumn="0" w:lastRowFirstColumn="0" w:lastRowLastColumn="0"/>
             </w:pPr>
             <w:r>
               <w:t>Local reset of the module</w:t>
@@ -2505,6 +1962,1199 @@
         <w:pStyle w:val="Heading1"/>
       </w:pPr>
       <w:r>
+        <w:t>Description</w:t>
+      </w:r>
+    </w:p>
+    <w:p>
+      <w:pPr>
+        <w:jc w:val="both"/>
+      </w:pPr>
+      <w:r>
+        <w:t>The</w:t>
+      </w:r>
+      <w:r>
+        <w:t xml:space="preserve"> module will store the value of the </w:t>
+      </w:r>
+      <w:r>
+        <w:t>register</w:t>
+      </w:r>
+      <w:r>
+        <w:t xml:space="preserve"> before the scan and </w:t>
+      </w:r>
+      <w:r>
+        <w:t>reapply</w:t>
+      </w:r>
+      <w:r>
+        <w:t xml:space="preserve"> the later after the end of the operation.</w:t>
+      </w:r>
+      <w:r>
+        <w:t xml:space="preserve"> </w:t>
+      </w:r>
+    </w:p>
+    <w:p>
+      <w:pPr>
+        <w:pStyle w:val="Heading1"/>
+      </w:pPr>
+      <w:r>
+        <w:t>Errors</w:t>
+      </w:r>
+    </w:p>
+    <w:p>
+      <w:pPr>
+        <w:jc w:val="both"/>
+      </w:pPr>
+      <w:r>
+        <w:t>Two types of errors can be returned by the module when running the scan: global errors and local errors.</w:t>
+      </w:r>
+    </w:p>
+    <w:p>
+      <w:pPr>
+        <w:jc w:val="both"/>
+      </w:pPr>
+      <w:r>
+        <w:t>A global error occurs if the VFAT2 is not present or running at the start of the scan. In that case, a single 32 bits word of value 0xFF000000 is s</w:t>
+      </w:r>
+      <w:r>
+        <w:t>tored in the FIFO.</w:t>
+      </w:r>
+      <w:r>
+        <w:t xml:space="preserve"> No other read operations of the FIFO should occur afterwards.</w:t>
+      </w:r>
+    </w:p>
+    <w:p>
+      <w:pPr>
+        <w:jc w:val="both"/>
+      </w:pPr>
+      <w:r>
+        <w:lastRenderedPageBreak/>
+        <w:t xml:space="preserve">A local error occurs if one of the I2C operations used to change the </w:t>
+      </w:r>
+      <w:r>
+        <w:t>value</w:t>
+      </w:r>
+      <w:r>
+        <w:t xml:space="preserve"> did not succeed. In that case, the value of the 24 </w:t>
+      </w:r>
+      <w:proofErr w:type="spellStart"/>
+      <w:r>
+        <w:t>LSBits</w:t>
+      </w:r>
+      <w:proofErr w:type="spellEnd"/>
+      <w:r>
+        <w:t xml:space="preserve"> of that particular point</w:t>
+      </w:r>
+      <w:r>
+        <w:t xml:space="preserve"> is 0xFFFFFF.</w:t>
+      </w:r>
+      <w:r>
+        <w:t xml:space="preserve">  Other data points </w:t>
+      </w:r>
+      <w:r>
+        <w:t>will still be saved</w:t>
+      </w:r>
+      <w:r>
+        <w:t xml:space="preserve"> and be present in the FIFO.</w:t>
+      </w:r>
+    </w:p>
+    <w:p>
+      <w:r>
+        <w:br w:type="page"/>
+      </w:r>
+    </w:p>
+    <w:p>
+      <w:pPr>
+        <w:pStyle w:val="Title"/>
+        <w:numPr>
+          <w:ilvl w:val="0"/>
+          <w:numId w:val="1"/>
+        </w:numPr>
+        <w:jc w:val="both"/>
+      </w:pPr>
+      <w:r>
+        <w:lastRenderedPageBreak/>
+        <w:t>T1 Controller</w:t>
+      </w:r>
+    </w:p>
+    <w:p>
+      <w:pPr>
+        <w:jc w:val="both"/>
+      </w:pPr>
+      <w:r>
+        <w:t xml:space="preserve">This module </w:t>
+      </w:r>
+      <w:r>
+        <w:t xml:space="preserve">sends T1 commands to the VFAT2s according to different </w:t>
+      </w:r>
+      <w:r>
+        <w:t>operation</w:t>
+      </w:r>
+      <w:r>
+        <w:t xml:space="preserve"> modes</w:t>
+      </w:r>
+      <w:r>
+        <w:t xml:space="preserve"> defined by </w:t>
+      </w:r>
+      <w:r>
+        <w:rPr>
+          <w:rFonts w:ascii="Courier New" w:hAnsi="Courier New" w:cs="Courier New"/>
+          <w:i/>
+          <w:color w:val="4F81BD" w:themeColor="accent1"/>
+        </w:rPr>
+        <w:t>mode</w:t>
+      </w:r>
+      <w:r>
+        <w:t>.</w:t>
+      </w:r>
+      <w:bookmarkStart w:id="0" w:name="_GoBack"/>
+      <w:bookmarkEnd w:id="0"/>
+    </w:p>
+    <w:p>
+      <w:pPr>
+        <w:pStyle w:val="Heading1"/>
+      </w:pPr>
+      <w:r>
+        <w:t>Addressing</w:t>
+      </w:r>
+    </w:p>
+    <w:p>
+      <w:pPr>
+        <w:jc w:val="both"/>
+      </w:pPr>
+      <w:proofErr w:type="spellStart"/>
+      <w:r>
+        <w:t>OptoHybrid</w:t>
+      </w:r>
+      <w:proofErr w:type="spellEnd"/>
+      <w:r>
+        <w:t xml:space="preserve"> Wishbone address: 0b </w:t>
+      </w:r>
+      <w:r>
+        <w:t>0011</w:t>
+      </w:r>
+      <w:r>
+        <w:t xml:space="preserve"> 0000 0000 000</w:t>
+      </w:r>
+      <w:r>
+        <w:t>0 0000</w:t>
+      </w:r>
+      <w:r>
+        <w:t xml:space="preserve"> 0000 0YYYY</w:t>
+      </w:r>
+    </w:p>
+    <w:tbl>
+      <w:tblPr>
+        <w:tblStyle w:val="LightList"/>
+        <w:tblW w:w="0" w:type="auto"/>
+        <w:tblLook w:val="04A0" w:firstRow="1" w:lastRow="0" w:firstColumn="1" w:lastColumn="0" w:noHBand="0" w:noVBand="1"/>
+      </w:tblPr>
+      <w:tblGrid>
+        <w:gridCol w:w="1273"/>
+        <w:gridCol w:w="1414"/>
+        <w:gridCol w:w="6555"/>
+      </w:tblGrid>
+      <w:tr>
+        <w:trPr>
+          <w:cnfStyle w:val="100000000000" w:firstRow="1" w:lastRow="0" w:firstColumn="0" w:lastColumn="0" w:oddVBand="0" w:evenVBand="0" w:oddHBand="0" w:evenHBand="0" w:firstRowFirstColumn="0" w:firstRowLastColumn="0" w:lastRowFirstColumn="0" w:lastRowLastColumn="0"/>
+        </w:trPr>
+        <w:tc>
+          <w:tcPr>
+            <w:cnfStyle w:val="001000000000" w:firstRow="0" w:lastRow="0" w:firstColumn="1" w:lastColumn="0" w:oddVBand="0" w:evenVBand="0" w:oddHBand="0" w:evenHBand="0" w:firstRowFirstColumn="0" w:firstRowLastColumn="0" w:lastRowFirstColumn="0" w:lastRowLastColumn="0"/>
+            <w:tcW w:w="1273" w:type="dxa"/>
+          </w:tcPr>
+          <w:p>
+            <w:pPr>
+              <w:jc w:val="both"/>
+            </w:pPr>
+            <w:r>
+              <w:t>Y register</w:t>
+            </w:r>
+          </w:p>
+        </w:tc>
+        <w:tc>
+          <w:tcPr>
+            <w:tcW w:w="1414" w:type="dxa"/>
+          </w:tcPr>
+          <w:p>
+            <w:pPr>
+              <w:jc w:val="both"/>
+              <w:cnfStyle w:val="100000000000" w:firstRow="1" w:lastRow="0" w:firstColumn="0" w:lastColumn="0" w:oddVBand="0" w:evenVBand="0" w:oddHBand="0" w:evenHBand="0" w:firstRowFirstColumn="0" w:firstRowLastColumn="0" w:lastRowFirstColumn="0" w:lastRowLastColumn="0"/>
+            </w:pPr>
+            <w:r>
+              <w:t>Mode</w:t>
+            </w:r>
+          </w:p>
+        </w:tc>
+        <w:tc>
+          <w:tcPr>
+            <w:tcW w:w="6555" w:type="dxa"/>
+          </w:tcPr>
+          <w:p>
+            <w:pPr>
+              <w:jc w:val="both"/>
+              <w:cnfStyle w:val="100000000000" w:firstRow="1" w:lastRow="0" w:firstColumn="0" w:lastColumn="0" w:oddVBand="0" w:evenVBand="0" w:oddHBand="0" w:evenHBand="0" w:firstRowFirstColumn="0" w:firstRowLastColumn="0" w:lastRowFirstColumn="0" w:lastRowLastColumn="0"/>
+            </w:pPr>
+            <w:r>
+              <w:t>Function</w:t>
+            </w:r>
+          </w:p>
+        </w:tc>
+      </w:tr>
+      <w:tr>
+        <w:trPr>
+          <w:cnfStyle w:val="000000100000" w:firstRow="0" w:lastRow="0" w:firstColumn="0" w:lastColumn="0" w:oddVBand="0" w:evenVBand="0" w:oddHBand="1" w:evenHBand="0" w:firstRowFirstColumn="0" w:firstRowLastColumn="0" w:lastRowFirstColumn="0" w:lastRowLastColumn="0"/>
+        </w:trPr>
+        <w:tc>
+          <w:tcPr>
+            <w:cnfStyle w:val="001000000000" w:firstRow="0" w:lastRow="0" w:firstColumn="1" w:lastColumn="0" w:oddVBand="0" w:evenVBand="0" w:oddHBand="0" w:evenHBand="0" w:firstRowFirstColumn="0" w:firstRowLastColumn="0" w:lastRowFirstColumn="0" w:lastRowLastColumn="0"/>
+            <w:tcW w:w="9242" w:type="dxa"/>
+            <w:gridSpan w:val="3"/>
+          </w:tcPr>
+          <w:p>
+            <w:pPr>
+              <w:jc w:val="both"/>
+              <w:rPr>
+                <w:b w:val="0"/>
+                <w:color w:val="4BACC6" w:themeColor="accent5"/>
+              </w:rPr>
+            </w:pPr>
+            <w:r>
+              <w:rPr>
+                <w:b w:val="0"/>
+                <w:color w:val="4BACC6" w:themeColor="accent5"/>
+              </w:rPr>
+              <w:t>Control</w:t>
+            </w:r>
+          </w:p>
+        </w:tc>
+      </w:tr>
+      <w:tr>
+        <w:tc>
+          <w:tcPr>
+            <w:cnfStyle w:val="001000000000" w:firstRow="0" w:lastRow="0" w:firstColumn="1" w:lastColumn="0" w:oddVBand="0" w:evenVBand="0" w:oddHBand="0" w:evenHBand="0" w:firstRowFirstColumn="0" w:firstRowLastColumn="0" w:lastRowFirstColumn="0" w:lastRowLastColumn="0"/>
+            <w:tcW w:w="1273" w:type="dxa"/>
+          </w:tcPr>
+          <w:p>
+            <w:pPr>
+              <w:jc w:val="both"/>
+            </w:pPr>
+            <w:r>
+              <w:t>0</w:t>
+            </w:r>
+          </w:p>
+        </w:tc>
+        <w:tc>
+          <w:tcPr>
+            <w:tcW w:w="1414" w:type="dxa"/>
+          </w:tcPr>
+          <w:p>
+            <w:pPr>
+              <w:jc w:val="both"/>
+              <w:cnfStyle w:val="000000000000" w:firstRow="0" w:lastRow="0" w:firstColumn="0" w:lastColumn="0" w:oddVBand="0" w:evenVBand="0" w:oddHBand="0" w:evenHBand="0" w:firstRowFirstColumn="0" w:firstRowLastColumn="0" w:lastRowFirstColumn="0" w:lastRowLastColumn="0"/>
+            </w:pPr>
+            <w:r>
+              <w:t>Read / write</w:t>
+            </w:r>
+          </w:p>
+        </w:tc>
+        <w:tc>
+          <w:tcPr>
+            <w:tcW w:w="6555" w:type="dxa"/>
+          </w:tcPr>
+          <w:p>
+            <w:pPr>
+              <w:jc w:val="both"/>
+              <w:cnfStyle w:val="000000000000" w:firstRow="0" w:lastRow="0" w:firstColumn="0" w:lastColumn="0" w:oddVBand="0" w:evenVBand="0" w:oddHBand="0" w:evenHBand="0" w:firstRowFirstColumn="0" w:firstRowLastColumn="0" w:lastRowFirstColumn="0" w:lastRowLastColumn="0"/>
+            </w:pPr>
+            <w:r>
+              <w:t>Enable</w:t>
+            </w:r>
+            <w:r>
+              <w:t xml:space="preserve"> (1)</w:t>
+            </w:r>
+            <w:r>
+              <w:t xml:space="preserve"> / disable</w:t>
+            </w:r>
+            <w:r>
+              <w:t xml:space="preserve"> (0)</w:t>
+            </w:r>
+            <w:r>
+              <w:t xml:space="preserve"> the module.</w:t>
+            </w:r>
+          </w:p>
+        </w:tc>
+      </w:tr>
+      <w:tr>
+        <w:trPr>
+          <w:cnfStyle w:val="000000100000" w:firstRow="0" w:lastRow="0" w:firstColumn="0" w:lastColumn="0" w:oddVBand="0" w:evenVBand="0" w:oddHBand="1" w:evenHBand="0" w:firstRowFirstColumn="0" w:firstRowLastColumn="0" w:lastRowFirstColumn="0" w:lastRowLastColumn="0"/>
+        </w:trPr>
+        <w:tc>
+          <w:tcPr>
+            <w:cnfStyle w:val="001000000000" w:firstRow="0" w:lastRow="0" w:firstColumn="1" w:lastColumn="0" w:oddVBand="0" w:evenVBand="0" w:oddHBand="0" w:evenHBand="0" w:firstRowFirstColumn="0" w:firstRowLastColumn="0" w:lastRowFirstColumn="0" w:lastRowLastColumn="0"/>
+            <w:tcW w:w="1273" w:type="dxa"/>
+          </w:tcPr>
+          <w:p>
+            <w:pPr>
+              <w:jc w:val="both"/>
+            </w:pPr>
+            <w:r>
+              <w:t>1</w:t>
+            </w:r>
+          </w:p>
+        </w:tc>
+        <w:tc>
+          <w:tcPr>
+            <w:tcW w:w="1414" w:type="dxa"/>
+          </w:tcPr>
+          <w:p>
+            <w:pPr>
+              <w:jc w:val="both"/>
+              <w:cnfStyle w:val="000000100000" w:firstRow="0" w:lastRow="0" w:firstColumn="0" w:lastColumn="0" w:oddVBand="0" w:evenVBand="0" w:oddHBand="1" w:evenHBand="0" w:firstRowFirstColumn="0" w:firstRowLastColumn="0" w:lastRowFirstColumn="0" w:lastRowLastColumn="0"/>
+            </w:pPr>
+            <w:r>
+              <w:t>Read / write</w:t>
+            </w:r>
+          </w:p>
+        </w:tc>
+        <w:tc>
+          <w:tcPr>
+            <w:tcW w:w="6555" w:type="dxa"/>
+          </w:tcPr>
+          <w:p>
+            <w:pPr>
+              <w:jc w:val="both"/>
+              <w:cnfStyle w:val="000000100000" w:firstRow="0" w:lastRow="0" w:firstColumn="0" w:lastColumn="0" w:oddVBand="0" w:evenVBand="0" w:oddHBand="1" w:evenHBand="0" w:firstRowFirstColumn="0" w:firstRowLastColumn="0" w:lastRowFirstColumn="0" w:lastRowLastColumn="0"/>
+              <w:rPr>
+                <w:rFonts w:ascii="Courier New" w:hAnsi="Courier New" w:cs="Courier New"/>
+                <w:i/>
+              </w:rPr>
+            </w:pPr>
+            <w:r>
+              <w:rPr>
+                <w:rFonts w:ascii="Courier New" w:hAnsi="Courier New" w:cs="Courier New"/>
+                <w:i/>
+              </w:rPr>
+              <w:t>mode</w:t>
+            </w:r>
+            <w:r>
+              <w:rPr>
+                <w:rFonts w:ascii="Courier New" w:hAnsi="Courier New" w:cs="Courier New"/>
+                <w:i/>
+              </w:rPr>
+              <w:t xml:space="preserve">  </w:t>
+            </w:r>
+            <w:r>
+              <w:rPr>
+                <w:rFonts w:ascii="Courier New" w:hAnsi="Courier New" w:cs="Courier New"/>
+                <w:i/>
+              </w:rPr>
+              <w:t xml:space="preserve">   </w:t>
+            </w:r>
+            <w:r>
+              <w:rPr>
+                <w:rFonts w:ascii="Courier New" w:hAnsi="Courier New" w:cs="Courier New"/>
+              </w:rPr>
+              <w:t>- 2</w:t>
+            </w:r>
+            <w:r>
+              <w:rPr>
+                <w:rFonts w:ascii="Courier New" w:hAnsi="Courier New" w:cs="Courier New"/>
+              </w:rPr>
+              <w:t xml:space="preserve"> bits  - {0, 1, 2}</w:t>
+            </w:r>
+          </w:p>
+        </w:tc>
+      </w:tr>
+      <w:tr>
+        <w:tc>
+          <w:tcPr>
+            <w:cnfStyle w:val="001000000000" w:firstRow="0" w:lastRow="0" w:firstColumn="1" w:lastColumn="0" w:oddVBand="0" w:evenVBand="0" w:oddHBand="0" w:evenHBand="0" w:firstRowFirstColumn="0" w:firstRowLastColumn="0" w:lastRowFirstColumn="0" w:lastRowLastColumn="0"/>
+            <w:tcW w:w="9242" w:type="dxa"/>
+            <w:gridSpan w:val="3"/>
+          </w:tcPr>
+          <w:p>
+            <w:pPr>
+              <w:jc w:val="both"/>
+              <w:rPr>
+                <w:rFonts w:ascii="Courier New" w:hAnsi="Courier New" w:cs="Courier New"/>
+                <w:b w:val="0"/>
+                <w:i/>
+                <w:color w:val="4BACC6" w:themeColor="accent5"/>
+              </w:rPr>
+            </w:pPr>
+            <w:r>
+              <w:rPr>
+                <w:b w:val="0"/>
+                <w:color w:val="4BACC6" w:themeColor="accent5"/>
+              </w:rPr>
+              <w:t>Mode 0 &amp; 1 parameters</w:t>
+            </w:r>
+          </w:p>
+        </w:tc>
+      </w:tr>
+      <w:tr>
+        <w:trPr>
+          <w:cnfStyle w:val="000000100000" w:firstRow="0" w:lastRow="0" w:firstColumn="0" w:lastColumn="0" w:oddVBand="0" w:evenVBand="0" w:oddHBand="1" w:evenHBand="0" w:firstRowFirstColumn="0" w:firstRowLastColumn="0" w:lastRowFirstColumn="0" w:lastRowLastColumn="0"/>
+        </w:trPr>
+        <w:tc>
+          <w:tcPr>
+            <w:cnfStyle w:val="001000000000" w:firstRow="0" w:lastRow="0" w:firstColumn="1" w:lastColumn="0" w:oddVBand="0" w:evenVBand="0" w:oddHBand="0" w:evenHBand="0" w:firstRowFirstColumn="0" w:firstRowLastColumn="0" w:lastRowFirstColumn="0" w:lastRowLastColumn="0"/>
+            <w:tcW w:w="1273" w:type="dxa"/>
+          </w:tcPr>
+          <w:p>
+            <w:pPr>
+              <w:jc w:val="both"/>
+            </w:pPr>
+            <w:r>
+              <w:t>2</w:t>
+            </w:r>
+          </w:p>
+        </w:tc>
+        <w:tc>
+          <w:tcPr>
+            <w:tcW w:w="1414" w:type="dxa"/>
+          </w:tcPr>
+          <w:p>
+            <w:pPr>
+              <w:jc w:val="both"/>
+              <w:cnfStyle w:val="000000100000" w:firstRow="0" w:lastRow="0" w:firstColumn="0" w:lastColumn="0" w:oddVBand="0" w:evenVBand="0" w:oddHBand="1" w:evenHBand="0" w:firstRowFirstColumn="0" w:firstRowLastColumn="0" w:lastRowFirstColumn="0" w:lastRowLastColumn="0"/>
+            </w:pPr>
+            <w:r>
+              <w:t>Read / write</w:t>
+            </w:r>
+          </w:p>
+        </w:tc>
+        <w:tc>
+          <w:tcPr>
+            <w:tcW w:w="6555" w:type="dxa"/>
+          </w:tcPr>
+          <w:p>
+            <w:pPr>
+              <w:cnfStyle w:val="000000100000" w:firstRow="0" w:lastRow="0" w:firstColumn="0" w:lastColumn="0" w:oddVBand="0" w:evenVBand="0" w:oddHBand="1" w:evenHBand="0" w:firstRowFirstColumn="0" w:firstRowLastColumn="0" w:lastRowFirstColumn="0" w:lastRowLastColumn="0"/>
+              <w:rPr>
+                <w:rFonts w:ascii="Courier New" w:hAnsi="Courier New" w:cs="Courier New"/>
+              </w:rPr>
+            </w:pPr>
+            <w:r>
+              <w:rPr>
+                <w:rFonts w:ascii="Courier New" w:hAnsi="Courier New" w:cs="Courier New"/>
+                <w:i/>
+              </w:rPr>
+              <w:t>type</w:t>
+            </w:r>
+            <w:r>
+              <w:rPr>
+                <w:rFonts w:ascii="Courier New" w:hAnsi="Courier New" w:cs="Courier New"/>
+              </w:rPr>
+              <w:t> </w:t>
+            </w:r>
+            <w:r>
+              <w:rPr>
+                <w:rFonts w:ascii="Courier New" w:hAnsi="Courier New" w:cs="Courier New"/>
+              </w:rPr>
+              <w:t xml:space="preserve">    - 2 bits  - </w:t>
+            </w:r>
+            <w:r>
+              <w:rPr>
+                <w:rFonts w:ascii="Courier New" w:hAnsi="Courier New" w:cs="Courier New"/>
+              </w:rPr>
+              <w:t>{0, 1, 2, 3}</w:t>
+            </w:r>
+            <w:r>
+              <w:rPr>
+                <w:rFonts w:ascii="Courier New" w:hAnsi="Courier New" w:cs="Courier New"/>
+              </w:rPr>
+              <w:br/>
+            </w:r>
+            <w:r>
+              <w:rPr>
+                <w:rFonts w:ascii="Courier New" w:hAnsi="Courier New" w:cs="Courier New"/>
+              </w:rPr>
+              <w:t xml:space="preserve">0 = LV1A - 1 = </w:t>
+            </w:r>
+            <w:proofErr w:type="spellStart"/>
+            <w:r>
+              <w:rPr>
+                <w:rFonts w:ascii="Courier New" w:hAnsi="Courier New" w:cs="Courier New"/>
+              </w:rPr>
+              <w:t>Calpulse</w:t>
+            </w:r>
+            <w:proofErr w:type="spellEnd"/>
+            <w:r>
+              <w:rPr>
+                <w:rFonts w:ascii="Courier New" w:hAnsi="Courier New" w:cs="Courier New"/>
+              </w:rPr>
+              <w:t xml:space="preserve"> - 2 = Resync - </w:t>
+            </w:r>
+            <w:r>
+              <w:rPr>
+                <w:rFonts w:ascii="Courier New" w:hAnsi="Courier New" w:cs="Courier New"/>
+              </w:rPr>
+              <w:t>3 = BC0</w:t>
+            </w:r>
+          </w:p>
+        </w:tc>
+      </w:tr>
+      <w:tr>
+        <w:tc>
+          <w:tcPr>
+            <w:cnfStyle w:val="001000000000" w:firstRow="0" w:lastRow="0" w:firstColumn="1" w:lastColumn="0" w:oddVBand="0" w:evenVBand="0" w:oddHBand="0" w:evenHBand="0" w:firstRowFirstColumn="0" w:firstRowLastColumn="0" w:lastRowFirstColumn="0" w:lastRowLastColumn="0"/>
+            <w:tcW w:w="1273" w:type="dxa"/>
+          </w:tcPr>
+          <w:p>
+            <w:pPr>
+              <w:jc w:val="both"/>
+            </w:pPr>
+            <w:r>
+              <w:t>3</w:t>
+            </w:r>
+          </w:p>
+        </w:tc>
+        <w:tc>
+          <w:tcPr>
+            <w:tcW w:w="1414" w:type="dxa"/>
+          </w:tcPr>
+          <w:p>
+            <w:pPr>
+              <w:jc w:val="both"/>
+              <w:cnfStyle w:val="000000000000" w:firstRow="0" w:lastRow="0" w:firstColumn="0" w:lastColumn="0" w:oddVBand="0" w:evenVBand="0" w:oddHBand="0" w:evenHBand="0" w:firstRowFirstColumn="0" w:firstRowLastColumn="0" w:lastRowFirstColumn="0" w:lastRowLastColumn="0"/>
+            </w:pPr>
+            <w:r>
+              <w:t>Read / write</w:t>
+            </w:r>
+          </w:p>
+        </w:tc>
+        <w:tc>
+          <w:tcPr>
+            <w:tcW w:w="6555" w:type="dxa"/>
+          </w:tcPr>
+          <w:p>
+            <w:pPr>
+              <w:cnfStyle w:val="000000000000" w:firstRow="0" w:lastRow="0" w:firstColumn="0" w:lastColumn="0" w:oddVBand="0" w:evenVBand="0" w:oddHBand="0" w:evenHBand="0" w:firstRowFirstColumn="0" w:firstRowLastColumn="0" w:lastRowFirstColumn="0" w:lastRowLastColumn="0"/>
+              <w:rPr>
+                <w:rFonts w:ascii="Courier New" w:hAnsi="Courier New" w:cs="Courier New"/>
+              </w:rPr>
+            </w:pPr>
+            <w:r>
+              <w:rPr>
+                <w:rFonts w:ascii="Courier New" w:hAnsi="Courier New" w:cs="Courier New"/>
+                <w:i/>
+              </w:rPr>
+              <w:t>N</w:t>
+            </w:r>
+            <w:r>
+              <w:rPr>
+                <w:rFonts w:ascii="Courier New" w:hAnsi="Courier New" w:cs="Courier New"/>
+                <w:i/>
+              </w:rPr>
+              <w:t xml:space="preserve">        - </w:t>
+            </w:r>
+            <w:r>
+              <w:rPr>
+                <w:rFonts w:ascii="Courier New" w:hAnsi="Courier New" w:cs="Courier New"/>
+              </w:rPr>
+              <w:t xml:space="preserve">32 bits </w:t>
+            </w:r>
+            <w:r>
+              <w:rPr>
+                <w:rFonts w:ascii="Courier New" w:hAnsi="Courier New" w:cs="Courier New"/>
+              </w:rPr>
+              <w:t>–</w:t>
+            </w:r>
+            <w:r>
+              <w:rPr>
+                <w:rFonts w:ascii="Courier New" w:hAnsi="Courier New" w:cs="Courier New"/>
+              </w:rPr>
+              <w:t xml:space="preserve"> </w:t>
+            </w:r>
+            <w:r>
+              <w:rPr>
+                <w:rFonts w:ascii="Courier New" w:hAnsi="Courier New" w:cs="Courier New"/>
+              </w:rPr>
+              <w:t>[0, 0xFFFFFFFF]</w:t>
+            </w:r>
+            <w:r>
+              <w:rPr>
+                <w:rFonts w:ascii="Courier New" w:hAnsi="Courier New" w:cs="Courier New"/>
+              </w:rPr>
+              <w:br/>
+              <w:t>0 = infinite</w:t>
+            </w:r>
+          </w:p>
+        </w:tc>
+      </w:tr>
+      <w:tr>
+        <w:trPr>
+          <w:cnfStyle w:val="000000100000" w:firstRow="0" w:lastRow="0" w:firstColumn="0" w:lastColumn="0" w:oddVBand="0" w:evenVBand="0" w:oddHBand="1" w:evenHBand="0" w:firstRowFirstColumn="0" w:firstRowLastColumn="0" w:lastRowFirstColumn="0" w:lastRowLastColumn="0"/>
+        </w:trPr>
+        <w:tc>
+          <w:tcPr>
+            <w:cnfStyle w:val="001000000000" w:firstRow="0" w:lastRow="0" w:firstColumn="1" w:lastColumn="0" w:oddVBand="0" w:evenVBand="0" w:oddHBand="0" w:evenHBand="0" w:firstRowFirstColumn="0" w:firstRowLastColumn="0" w:lastRowFirstColumn="0" w:lastRowLastColumn="0"/>
+            <w:tcW w:w="1273" w:type="dxa"/>
+          </w:tcPr>
+          <w:p>
+            <w:pPr>
+              <w:jc w:val="both"/>
+            </w:pPr>
+            <w:r>
+              <w:t>4</w:t>
+            </w:r>
+          </w:p>
+        </w:tc>
+        <w:tc>
+          <w:tcPr>
+            <w:tcW w:w="1414" w:type="dxa"/>
+          </w:tcPr>
+          <w:p>
+            <w:pPr>
+              <w:jc w:val="both"/>
+              <w:cnfStyle w:val="000000100000" w:firstRow="0" w:lastRow="0" w:firstColumn="0" w:lastColumn="0" w:oddVBand="0" w:evenVBand="0" w:oddHBand="1" w:evenHBand="0" w:firstRowFirstColumn="0" w:firstRowLastColumn="0" w:lastRowFirstColumn="0" w:lastRowLastColumn="0"/>
+            </w:pPr>
+            <w:r>
+              <w:t>Read / write</w:t>
+            </w:r>
+          </w:p>
+        </w:tc>
+        <w:tc>
+          <w:tcPr>
+            <w:tcW w:w="6555" w:type="dxa"/>
+          </w:tcPr>
+          <w:p>
+            <w:pPr>
+              <w:jc w:val="both"/>
+              <w:cnfStyle w:val="000000100000" w:firstRow="0" w:lastRow="0" w:firstColumn="0" w:lastColumn="0" w:oddVBand="0" w:evenVBand="0" w:oddHBand="1" w:evenHBand="0" w:firstRowFirstColumn="0" w:firstRowLastColumn="0" w:lastRowFirstColumn="0" w:lastRowLastColumn="0"/>
+              <w:rPr>
+                <w:rFonts w:ascii="Courier New" w:hAnsi="Courier New" w:cs="Courier New"/>
+              </w:rPr>
+            </w:pPr>
+            <w:r>
+              <w:rPr>
+                <w:rFonts w:ascii="Courier New" w:hAnsi="Courier New" w:cs="Courier New"/>
+                <w:i/>
+              </w:rPr>
+              <w:t>interval</w:t>
+            </w:r>
+            <w:r>
+              <w:rPr>
+                <w:rFonts w:ascii="Courier New" w:hAnsi="Courier New" w:cs="Courier New"/>
+                <w:i/>
+              </w:rPr>
+              <w:t xml:space="preserve"> </w:t>
+            </w:r>
+            <w:r>
+              <w:rPr>
+                <w:rFonts w:ascii="Courier New" w:hAnsi="Courier New" w:cs="Courier New"/>
+              </w:rPr>
+              <w:t>– 32 bits – [4, 0xFFFFFFFF]</w:t>
+            </w:r>
+          </w:p>
+        </w:tc>
+      </w:tr>
+      <w:tr>
+        <w:tc>
+          <w:tcPr>
+            <w:cnfStyle w:val="001000000000" w:firstRow="0" w:lastRow="0" w:firstColumn="1" w:lastColumn="0" w:oddVBand="0" w:evenVBand="0" w:oddHBand="0" w:evenHBand="0" w:firstRowFirstColumn="0" w:firstRowLastColumn="0" w:lastRowFirstColumn="0" w:lastRowLastColumn="0"/>
+            <w:tcW w:w="1273" w:type="dxa"/>
+          </w:tcPr>
+          <w:p>
+            <w:pPr>
+              <w:jc w:val="both"/>
+            </w:pPr>
+            <w:r>
+              <w:t>5</w:t>
+            </w:r>
+          </w:p>
+        </w:tc>
+        <w:tc>
+          <w:tcPr>
+            <w:tcW w:w="1414" w:type="dxa"/>
+          </w:tcPr>
+          <w:p>
+            <w:pPr>
+              <w:jc w:val="both"/>
+              <w:cnfStyle w:val="000000000000" w:firstRow="0" w:lastRow="0" w:firstColumn="0" w:lastColumn="0" w:oddVBand="0" w:evenVBand="0" w:oddHBand="0" w:evenHBand="0" w:firstRowFirstColumn="0" w:firstRowLastColumn="0" w:lastRowFirstColumn="0" w:lastRowLastColumn="0"/>
+            </w:pPr>
+            <w:r>
+              <w:t>Read / write</w:t>
+            </w:r>
+          </w:p>
+        </w:tc>
+        <w:tc>
+          <w:tcPr>
+            <w:tcW w:w="6555" w:type="dxa"/>
+          </w:tcPr>
+          <w:p>
+            <w:pPr>
+              <w:jc w:val="both"/>
+              <w:cnfStyle w:val="000000000000" w:firstRow="0" w:lastRow="0" w:firstColumn="0" w:lastColumn="0" w:oddVBand="0" w:evenVBand="0" w:oddHBand="0" w:evenHBand="0" w:firstRowFirstColumn="0" w:firstRowLastColumn="0" w:lastRowFirstColumn="0" w:lastRowLastColumn="0"/>
+              <w:rPr>
+                <w:rFonts w:ascii="Courier New" w:hAnsi="Courier New" w:cs="Courier New"/>
+              </w:rPr>
+            </w:pPr>
+            <w:r>
+              <w:rPr>
+                <w:rFonts w:ascii="Courier New" w:hAnsi="Courier New" w:cs="Courier New"/>
+                <w:i/>
+              </w:rPr>
+              <w:t>d</w:t>
+            </w:r>
+            <w:r>
+              <w:rPr>
+                <w:rFonts w:ascii="Courier New" w:hAnsi="Courier New" w:cs="Courier New"/>
+                <w:i/>
+              </w:rPr>
+              <w:t>elay</w:t>
+            </w:r>
+            <w:r>
+              <w:rPr>
+                <w:rFonts w:ascii="Courier New" w:hAnsi="Courier New" w:cs="Courier New"/>
+                <w:i/>
+              </w:rPr>
+              <w:t xml:space="preserve">    </w:t>
+            </w:r>
+            <w:r>
+              <w:rPr>
+                <w:rFonts w:ascii="Courier New" w:hAnsi="Courier New" w:cs="Courier New"/>
+              </w:rPr>
+              <w:t>- 32 bits – [</w:t>
+            </w:r>
+            <w:r>
+              <w:rPr>
+                <w:rFonts w:ascii="Courier New" w:hAnsi="Courier New" w:cs="Courier New"/>
+                <w:i/>
+              </w:rPr>
+              <w:t>interval + 4</w:t>
+            </w:r>
+            <w:r>
+              <w:rPr>
+                <w:rFonts w:ascii="Courier New" w:hAnsi="Courier New" w:cs="Courier New"/>
+              </w:rPr>
+              <w:t>, 0xFFFFFFFF]</w:t>
+            </w:r>
+          </w:p>
+        </w:tc>
+      </w:tr>
+      <w:tr>
+        <w:trPr>
+          <w:cnfStyle w:val="000000100000" w:firstRow="0" w:lastRow="0" w:firstColumn="0" w:lastColumn="0" w:oddVBand="0" w:evenVBand="0" w:oddHBand="1" w:evenHBand="0" w:firstRowFirstColumn="0" w:firstRowLastColumn="0" w:lastRowFirstColumn="0" w:lastRowLastColumn="0"/>
+        </w:trPr>
+        <w:tc>
+          <w:tcPr>
+            <w:cnfStyle w:val="001000000000" w:firstRow="0" w:lastRow="0" w:firstColumn="1" w:lastColumn="0" w:oddVBand="0" w:evenVBand="0" w:oddHBand="0" w:evenHBand="0" w:firstRowFirstColumn="0" w:firstRowLastColumn="0" w:lastRowFirstColumn="0" w:lastRowLastColumn="0"/>
+            <w:tcW w:w="9242" w:type="dxa"/>
+            <w:gridSpan w:val="3"/>
+          </w:tcPr>
+          <w:p>
+            <w:pPr>
+              <w:jc w:val="both"/>
+              <w:rPr>
+                <w:rFonts w:ascii="Courier New" w:hAnsi="Courier New" w:cs="Courier New"/>
+                <w:b w:val="0"/>
+                <w:i/>
+                <w:color w:val="4BACC6" w:themeColor="accent5"/>
+              </w:rPr>
+            </w:pPr>
+            <w:r>
+              <w:rPr>
+                <w:b w:val="0"/>
+                <w:color w:val="4BACC6" w:themeColor="accent5"/>
+              </w:rPr>
+              <w:t>Mode 2 parameters</w:t>
+            </w:r>
+          </w:p>
+        </w:tc>
+      </w:tr>
+      <w:tr>
+        <w:tc>
+          <w:tcPr>
+            <w:cnfStyle w:val="001000000000" w:firstRow="0" w:lastRow="0" w:firstColumn="1" w:lastColumn="0" w:oddVBand="0" w:evenVBand="0" w:oddHBand="0" w:evenHBand="0" w:firstRowFirstColumn="0" w:firstRowLastColumn="0" w:lastRowFirstColumn="0" w:lastRowLastColumn="0"/>
+            <w:tcW w:w="1273" w:type="dxa"/>
+          </w:tcPr>
+          <w:p>
+            <w:pPr>
+              <w:jc w:val="both"/>
+            </w:pPr>
+            <w:r>
+              <w:t>7 &amp; 6</w:t>
+            </w:r>
+          </w:p>
+        </w:tc>
+        <w:tc>
+          <w:tcPr>
+            <w:tcW w:w="1414" w:type="dxa"/>
+          </w:tcPr>
+          <w:p>
+            <w:pPr>
+              <w:jc w:val="both"/>
+              <w:cnfStyle w:val="000000000000" w:firstRow="0" w:lastRow="0" w:firstColumn="0" w:lastColumn="0" w:oddVBand="0" w:evenVBand="0" w:oddHBand="0" w:evenHBand="0" w:firstRowFirstColumn="0" w:firstRowLastColumn="0" w:lastRowFirstColumn="0" w:lastRowLastColumn="0"/>
+            </w:pPr>
+            <w:r>
+              <w:t xml:space="preserve">Read </w:t>
+            </w:r>
+            <w:r>
+              <w:t>/ write</w:t>
+            </w:r>
+          </w:p>
+        </w:tc>
+        <w:tc>
+          <w:tcPr>
+            <w:tcW w:w="6555" w:type="dxa"/>
+          </w:tcPr>
+          <w:p>
+            <w:pPr>
+              <w:jc w:val="both"/>
+              <w:cnfStyle w:val="000000000000" w:firstRow="0" w:lastRow="0" w:firstColumn="0" w:lastColumn="0" w:oddVBand="0" w:evenVBand="0" w:oddHBand="0" w:evenHBand="0" w:firstRowFirstColumn="0" w:firstRowLastColumn="0" w:lastRowFirstColumn="0" w:lastRowLastColumn="0"/>
+              <w:rPr>
+                <w:rFonts w:ascii="Courier New" w:hAnsi="Courier New" w:cs="Courier New"/>
+              </w:rPr>
+            </w:pPr>
+            <w:r>
+              <w:rPr>
+                <w:rFonts w:ascii="Courier New" w:hAnsi="Courier New" w:cs="Courier New"/>
+                <w:i/>
+              </w:rPr>
+              <w:t>lv1a_sequence</w:t>
+            </w:r>
+            <w:r>
+              <w:rPr>
+                <w:rFonts w:ascii="Courier New" w:hAnsi="Courier New" w:cs="Courier New"/>
+                <w:i/>
+              </w:rPr>
+              <w:t xml:space="preserve">     </w:t>
+            </w:r>
+            <w:r>
+              <w:rPr>
+                <w:rFonts w:ascii="Courier New" w:hAnsi="Courier New" w:cs="Courier New"/>
+                <w:i/>
+              </w:rPr>
+              <w:t xml:space="preserve"> </w:t>
+            </w:r>
+            <w:r>
+              <w:rPr>
+                <w:rFonts w:ascii="Courier New" w:hAnsi="Courier New" w:cs="Courier New"/>
+              </w:rPr>
+              <w:t>– 64 bits</w:t>
+            </w:r>
+          </w:p>
+        </w:tc>
+      </w:tr>
+      <w:tr>
+        <w:trPr>
+          <w:cnfStyle w:val="000000100000" w:firstRow="0" w:lastRow="0" w:firstColumn="0" w:lastColumn="0" w:oddVBand="0" w:evenVBand="0" w:oddHBand="1" w:evenHBand="0" w:firstRowFirstColumn="0" w:firstRowLastColumn="0" w:lastRowFirstColumn="0" w:lastRowLastColumn="0"/>
+        </w:trPr>
+        <w:tc>
+          <w:tcPr>
+            <w:cnfStyle w:val="001000000000" w:firstRow="0" w:lastRow="0" w:firstColumn="1" w:lastColumn="0" w:oddVBand="0" w:evenVBand="0" w:oddHBand="0" w:evenHBand="0" w:firstRowFirstColumn="0" w:firstRowLastColumn="0" w:lastRowFirstColumn="0" w:lastRowLastColumn="0"/>
+            <w:tcW w:w="1273" w:type="dxa"/>
+          </w:tcPr>
+          <w:p>
+            <w:pPr>
+              <w:jc w:val="both"/>
+            </w:pPr>
+            <w:r>
+              <w:t>9 &amp; 8</w:t>
+            </w:r>
+          </w:p>
+        </w:tc>
+        <w:tc>
+          <w:tcPr>
+            <w:tcW w:w="1414" w:type="dxa"/>
+          </w:tcPr>
+          <w:p>
+            <w:pPr>
+              <w:jc w:val="both"/>
+              <w:cnfStyle w:val="000000100000" w:firstRow="0" w:lastRow="0" w:firstColumn="0" w:lastColumn="0" w:oddVBand="0" w:evenVBand="0" w:oddHBand="1" w:evenHBand="0" w:firstRowFirstColumn="0" w:firstRowLastColumn="0" w:lastRowFirstColumn="0" w:lastRowLastColumn="0"/>
+            </w:pPr>
+            <w:r>
+              <w:t>Read / write</w:t>
+            </w:r>
+          </w:p>
+        </w:tc>
+        <w:tc>
+          <w:tcPr>
+            <w:tcW w:w="6555" w:type="dxa"/>
+          </w:tcPr>
+          <w:p>
+            <w:pPr>
+              <w:jc w:val="both"/>
+              <w:cnfStyle w:val="000000100000" w:firstRow="0" w:lastRow="0" w:firstColumn="0" w:lastColumn="0" w:oddVBand="0" w:evenVBand="0" w:oddHBand="1" w:evenHBand="0" w:firstRowFirstColumn="0" w:firstRowLastColumn="0" w:lastRowFirstColumn="0" w:lastRowLastColumn="0"/>
+              <w:rPr>
+                <w:rFonts w:ascii="Courier New" w:hAnsi="Courier New" w:cs="Courier New"/>
+                <w:i/>
+              </w:rPr>
+            </w:pPr>
+            <w:proofErr w:type="spellStart"/>
+            <w:r>
+              <w:rPr>
+                <w:rFonts w:ascii="Courier New" w:hAnsi="Courier New" w:cs="Courier New"/>
+                <w:i/>
+              </w:rPr>
+              <w:t>calpulse_sequence</w:t>
+            </w:r>
+            <w:proofErr w:type="spellEnd"/>
+            <w:r>
+              <w:rPr>
+                <w:rFonts w:ascii="Courier New" w:hAnsi="Courier New" w:cs="Courier New"/>
+                <w:i/>
+              </w:rPr>
+              <w:t xml:space="preserve"> </w:t>
+            </w:r>
+            <w:r>
+              <w:rPr>
+                <w:rFonts w:ascii="Courier New" w:hAnsi="Courier New" w:cs="Courier New"/>
+                <w:i/>
+              </w:rPr>
+              <w:t xml:space="preserve"> </w:t>
+            </w:r>
+            <w:r>
+              <w:rPr>
+                <w:rFonts w:ascii="Courier New" w:hAnsi="Courier New" w:cs="Courier New"/>
+                <w:i/>
+              </w:rPr>
+              <w:t xml:space="preserve">– </w:t>
+            </w:r>
+            <w:r>
+              <w:rPr>
+                <w:rFonts w:ascii="Courier New" w:hAnsi="Courier New" w:cs="Courier New"/>
+              </w:rPr>
+              <w:t>64 bits</w:t>
+            </w:r>
+          </w:p>
+        </w:tc>
+      </w:tr>
+      <w:tr>
+        <w:tc>
+          <w:tcPr>
+            <w:cnfStyle w:val="001000000000" w:firstRow="0" w:lastRow="0" w:firstColumn="1" w:lastColumn="0" w:oddVBand="0" w:evenVBand="0" w:oddHBand="0" w:evenHBand="0" w:firstRowFirstColumn="0" w:firstRowLastColumn="0" w:lastRowFirstColumn="0" w:lastRowLastColumn="0"/>
+            <w:tcW w:w="1273" w:type="dxa"/>
+          </w:tcPr>
+          <w:p>
+            <w:pPr>
+              <w:jc w:val="both"/>
+            </w:pPr>
+            <w:r>
+              <w:t>11 &amp; 10</w:t>
+            </w:r>
+          </w:p>
+        </w:tc>
+        <w:tc>
+          <w:tcPr>
+            <w:tcW w:w="1414" w:type="dxa"/>
+          </w:tcPr>
+          <w:p>
+            <w:pPr>
+              <w:jc w:val="both"/>
+              <w:cnfStyle w:val="000000000000" w:firstRow="0" w:lastRow="0" w:firstColumn="0" w:lastColumn="0" w:oddVBand="0" w:evenVBand="0" w:oddHBand="0" w:evenHBand="0" w:firstRowFirstColumn="0" w:firstRowLastColumn="0" w:lastRowFirstColumn="0" w:lastRowLastColumn="0"/>
+            </w:pPr>
+            <w:r>
+              <w:t>Read / write</w:t>
+            </w:r>
+          </w:p>
+        </w:tc>
+        <w:tc>
+          <w:tcPr>
+            <w:tcW w:w="6555" w:type="dxa"/>
+          </w:tcPr>
+          <w:p>
+            <w:pPr>
+              <w:jc w:val="both"/>
+              <w:cnfStyle w:val="000000000000" w:firstRow="0" w:lastRow="0" w:firstColumn="0" w:lastColumn="0" w:oddVBand="0" w:evenVBand="0" w:oddHBand="0" w:evenHBand="0" w:firstRowFirstColumn="0" w:firstRowLastColumn="0" w:lastRowFirstColumn="0" w:lastRowLastColumn="0"/>
+              <w:rPr>
+                <w:rFonts w:ascii="Courier New" w:hAnsi="Courier New" w:cs="Courier New"/>
+              </w:rPr>
+            </w:pPr>
+            <w:proofErr w:type="spellStart"/>
+            <w:r>
+              <w:rPr>
+                <w:rFonts w:ascii="Courier New" w:hAnsi="Courier New" w:cs="Courier New"/>
+                <w:i/>
+              </w:rPr>
+              <w:t>resync_sequence</w:t>
+            </w:r>
+            <w:proofErr w:type="spellEnd"/>
+            <w:r>
+              <w:rPr>
+                <w:rFonts w:ascii="Courier New" w:hAnsi="Courier New" w:cs="Courier New"/>
+                <w:i/>
+              </w:rPr>
+              <w:t xml:space="preserve">   </w:t>
+            </w:r>
+            <w:r>
+              <w:rPr>
+                <w:rFonts w:ascii="Courier New" w:hAnsi="Courier New" w:cs="Courier New"/>
+                <w:i/>
+              </w:rPr>
+              <w:t xml:space="preserve"> </w:t>
+            </w:r>
+            <w:r>
+              <w:rPr>
+                <w:rFonts w:ascii="Courier New" w:hAnsi="Courier New" w:cs="Courier New"/>
+                <w:i/>
+              </w:rPr>
+              <w:t xml:space="preserve">- </w:t>
+            </w:r>
+            <w:r>
+              <w:rPr>
+                <w:rFonts w:ascii="Courier New" w:hAnsi="Courier New" w:cs="Courier New"/>
+              </w:rPr>
+              <w:t>64 bits</w:t>
+            </w:r>
+          </w:p>
+        </w:tc>
+      </w:tr>
+      <w:tr>
+        <w:trPr>
+          <w:cnfStyle w:val="000000100000" w:firstRow="0" w:lastRow="0" w:firstColumn="0" w:lastColumn="0" w:oddVBand="0" w:evenVBand="0" w:oddHBand="1" w:evenHBand="0" w:firstRowFirstColumn="0" w:firstRowLastColumn="0" w:lastRowFirstColumn="0" w:lastRowLastColumn="0"/>
+        </w:trPr>
+        <w:tc>
+          <w:tcPr>
+            <w:cnfStyle w:val="001000000000" w:firstRow="0" w:lastRow="0" w:firstColumn="1" w:lastColumn="0" w:oddVBand="0" w:evenVBand="0" w:oddHBand="0" w:evenHBand="0" w:firstRowFirstColumn="0" w:firstRowLastColumn="0" w:lastRowFirstColumn="0" w:lastRowLastColumn="0"/>
+            <w:tcW w:w="1273" w:type="dxa"/>
+          </w:tcPr>
+          <w:p>
+            <w:pPr>
+              <w:jc w:val="both"/>
+            </w:pPr>
+            <w:r>
+              <w:t>13 &amp; 12</w:t>
+            </w:r>
+          </w:p>
+        </w:tc>
+        <w:tc>
+          <w:tcPr>
+            <w:tcW w:w="1414" w:type="dxa"/>
+          </w:tcPr>
+          <w:p>
+            <w:pPr>
+              <w:jc w:val="both"/>
+              <w:cnfStyle w:val="000000100000" w:firstRow="0" w:lastRow="0" w:firstColumn="0" w:lastColumn="0" w:oddVBand="0" w:evenVBand="0" w:oddHBand="1" w:evenHBand="0" w:firstRowFirstColumn="0" w:firstRowLastColumn="0" w:lastRowFirstColumn="0" w:lastRowLastColumn="0"/>
+            </w:pPr>
+            <w:r>
+              <w:t>Read / write</w:t>
+            </w:r>
+          </w:p>
+        </w:tc>
+        <w:tc>
+          <w:tcPr>
+            <w:tcW w:w="6555" w:type="dxa"/>
+          </w:tcPr>
+          <w:p>
+            <w:pPr>
+              <w:jc w:val="both"/>
+              <w:cnfStyle w:val="000000100000" w:firstRow="0" w:lastRow="0" w:firstColumn="0" w:lastColumn="0" w:oddVBand="0" w:evenVBand="0" w:oddHBand="1" w:evenHBand="0" w:firstRowFirstColumn="0" w:firstRowLastColumn="0" w:lastRowFirstColumn="0" w:lastRowLastColumn="0"/>
+              <w:rPr>
+                <w:rFonts w:ascii="Courier New" w:hAnsi="Courier New" w:cs="Courier New"/>
+              </w:rPr>
+            </w:pPr>
+            <w:r>
+              <w:rPr>
+                <w:rFonts w:ascii="Courier New" w:hAnsi="Courier New" w:cs="Courier New"/>
+                <w:i/>
+              </w:rPr>
+              <w:t>bc0_sequence</w:t>
+            </w:r>
+            <w:r>
+              <w:rPr>
+                <w:rFonts w:ascii="Courier New" w:hAnsi="Courier New" w:cs="Courier New"/>
+                <w:i/>
+              </w:rPr>
+              <w:t xml:space="preserve">      </w:t>
+            </w:r>
+            <w:r>
+              <w:rPr>
+                <w:rFonts w:ascii="Courier New" w:hAnsi="Courier New" w:cs="Courier New"/>
+                <w:i/>
+              </w:rPr>
+              <w:t xml:space="preserve"> </w:t>
+            </w:r>
+            <w:r>
+              <w:rPr>
+                <w:rFonts w:ascii="Courier New" w:hAnsi="Courier New" w:cs="Courier New"/>
+              </w:rPr>
+              <w:t>- 64 bits</w:t>
+            </w:r>
+          </w:p>
+        </w:tc>
+      </w:tr>
+      <w:tr>
+        <w:tc>
+          <w:tcPr>
+            <w:cnfStyle w:val="001000000000" w:firstRow="0" w:lastRow="0" w:firstColumn="1" w:lastColumn="0" w:oddVBand="0" w:evenVBand="0" w:oddHBand="0" w:evenHBand="0" w:firstRowFirstColumn="0" w:firstRowLastColumn="0" w:lastRowFirstColumn="0" w:lastRowLastColumn="0"/>
+            <w:tcW w:w="9242" w:type="dxa"/>
+            <w:gridSpan w:val="3"/>
+          </w:tcPr>
+          <w:p>
+            <w:pPr>
+              <w:jc w:val="both"/>
+              <w:rPr>
+                <w:rFonts w:ascii="Courier New" w:hAnsi="Courier New" w:cs="Courier New"/>
+                <w:b w:val="0"/>
+                <w:i/>
+                <w:color w:val="4BACC6" w:themeColor="accent5"/>
+              </w:rPr>
+            </w:pPr>
+            <w:r>
+              <w:rPr>
+                <w:b w:val="0"/>
+                <w:color w:val="4BACC6" w:themeColor="accent5"/>
+              </w:rPr>
+              <w:t>Reset</w:t>
+            </w:r>
+          </w:p>
+        </w:tc>
+      </w:tr>
+      <w:tr>
+        <w:trPr>
+          <w:cnfStyle w:val="000000100000" w:firstRow="0" w:lastRow="0" w:firstColumn="0" w:lastColumn="0" w:oddVBand="0" w:evenVBand="0" w:oddHBand="1" w:evenHBand="0" w:firstRowFirstColumn="0" w:firstRowLastColumn="0" w:lastRowFirstColumn="0" w:lastRowLastColumn="0"/>
+        </w:trPr>
+        <w:tc>
+          <w:tcPr>
+            <w:cnfStyle w:val="001000000000" w:firstRow="0" w:lastRow="0" w:firstColumn="1" w:lastColumn="0" w:oddVBand="0" w:evenVBand="0" w:oddHBand="0" w:evenHBand="0" w:firstRowFirstColumn="0" w:firstRowLastColumn="0" w:lastRowFirstColumn="0" w:lastRowLastColumn="0"/>
+            <w:tcW w:w="1273" w:type="dxa"/>
+          </w:tcPr>
+          <w:p>
+            <w:pPr>
+              <w:jc w:val="both"/>
+            </w:pPr>
+            <w:r>
+              <w:t>14</w:t>
+            </w:r>
+          </w:p>
+        </w:tc>
+        <w:tc>
+          <w:tcPr>
+            <w:tcW w:w="1414" w:type="dxa"/>
+          </w:tcPr>
+          <w:p>
+            <w:pPr>
+              <w:jc w:val="both"/>
+              <w:cnfStyle w:val="000000100000" w:firstRow="0" w:lastRow="0" w:firstColumn="0" w:lastColumn="0" w:oddVBand="0" w:evenVBand="0" w:oddHBand="1" w:evenHBand="0" w:firstRowFirstColumn="0" w:firstRowLastColumn="0" w:lastRowFirstColumn="0" w:lastRowLastColumn="0"/>
+            </w:pPr>
+            <w:r>
+              <w:t>Write only</w:t>
+            </w:r>
+          </w:p>
+        </w:tc>
+        <w:tc>
+          <w:tcPr>
+            <w:tcW w:w="6555" w:type="dxa"/>
+          </w:tcPr>
+          <w:p>
+            <w:pPr>
+              <w:jc w:val="both"/>
+              <w:cnfStyle w:val="000000100000" w:firstRow="0" w:lastRow="0" w:firstColumn="0" w:lastColumn="0" w:oddVBand="0" w:evenVBand="0" w:oddHBand="1" w:evenHBand="0" w:firstRowFirstColumn="0" w:firstRowLastColumn="0" w:lastRowFirstColumn="0" w:lastRowLastColumn="0"/>
+            </w:pPr>
+            <w:r>
+              <w:t>Local reset of the module</w:t>
+            </w:r>
+          </w:p>
+        </w:tc>
+      </w:tr>
+    </w:tbl>
+    <w:p>
+      <w:pPr>
+        <w:pStyle w:val="Heading1"/>
+      </w:pPr>
+      <w:r>
         <w:t>Operation modes</w:t>
       </w:r>
     </w:p>
@@ -2540,6 +3190,7 @@
       <w:r>
         <w:t xml:space="preserve">of type </w:t>
       </w:r>
+      <w:proofErr w:type="spellStart"/>
       <w:r>
         <w:rPr>
           <w:rFonts w:ascii="Courier New" w:hAnsi="Courier New" w:cs="Courier New"/>
@@ -2548,6 +3199,7 @@
         </w:rPr>
         <w:t>type</w:t>
       </w:r>
+      <w:proofErr w:type="spellEnd"/>
       <w:r>
         <w:rPr>
           <w:color w:val="4F81BD" w:themeColor="accent1"/>
@@ -2769,8 +3421,13 @@
       <w:r>
         <w:t xml:space="preserve"> </w:t>
       </w:r>
-      <w:r>
-        <w:t xml:space="preserve">Calpulse </w:t>
+      <w:proofErr w:type="spellStart"/>
+      <w:r>
+        <w:t>Calpulse</w:t>
+      </w:r>
+      <w:proofErr w:type="spellEnd"/>
+      <w:r>
+        <w:t xml:space="preserve"> </w:t>
       </w:r>
       <w:r>
         <w:t>followed by</w:t>
@@ -2990,6 +3647,7 @@
           <w:rFonts w:ascii="Courier New" w:hAnsi="Courier New" w:cs="Courier New"/>
         </w:rPr>
       </w:pPr>
+      <w:proofErr w:type="gramStart"/>
       <w:r>
         <w:rPr>
           <w:rFonts w:ascii="Courier New" w:hAnsi="Courier New" w:cs="Courier New"/>
@@ -3000,7 +3658,14 @@
         <w:rPr>
           <w:rFonts w:ascii="Courier New" w:hAnsi="Courier New" w:cs="Courier New"/>
         </w:rPr>
-        <w:t>____</w:t>
+        <w:t>_</w:t>
+      </w:r>
+      <w:proofErr w:type="gramEnd"/>
+      <w:r>
+        <w:rPr>
+          <w:rFonts w:ascii="Courier New" w:hAnsi="Courier New" w:cs="Courier New"/>
+        </w:rPr>
+        <w:t>___</w:t>
       </w:r>
       <w:r>
         <w:rPr>
@@ -3125,6 +3790,7 @@
         </w:rPr>
         <w:t xml:space="preserve">, </w:t>
       </w:r>
+      <w:proofErr w:type="spellStart"/>
       <w:r>
         <w:rPr>
           <w:rFonts w:ascii="Courier New" w:hAnsi="Courier New" w:cs="Courier New"/>
@@ -3133,12 +3799,14 @@
         </w:rPr>
         <w:t>calpulse_sequence</w:t>
       </w:r>
+      <w:proofErr w:type="spellEnd"/>
       <w:r>
         <w:rPr>
           <w:i/>
         </w:rPr>
         <w:t xml:space="preserve">, </w:t>
       </w:r>
+      <w:proofErr w:type="spellStart"/>
       <w:r>
         <w:rPr>
           <w:rFonts w:ascii="Courier New" w:hAnsi="Courier New" w:cs="Courier New"/>
@@ -3147,6 +3815,7 @@
         </w:rPr>
         <w:t>resync_sequence</w:t>
       </w:r>
+      <w:proofErr w:type="spellEnd"/>
       <w:r>
         <w:rPr>
           <w:i/>
@@ -3221,6 +3890,7 @@
         </w:rPr>
         <w:t xml:space="preserve"> </w:t>
       </w:r>
+      <w:proofErr w:type="spellStart"/>
       <w:r>
         <w:rPr>
           <w:rFonts w:ascii="Courier New" w:hAnsi="Courier New" w:cs="Courier New"/>
@@ -3229,6 +3899,7 @@
         </w:rPr>
         <w:t>calpulse_sequence</w:t>
       </w:r>
+      <w:proofErr w:type="spellEnd"/>
       <w:r>
         <w:t xml:space="preserve"> registers.</w:t>
       </w:r>
@@ -3346,6 +4017,7 @@
         </w:rPr>
         <w:t>SEQ_</w:t>
       </w:r>
+      <w:proofErr w:type="gramStart"/>
       <w:r>
         <w:rPr>
           <w:rFonts w:ascii="Courier New" w:hAnsi="Courier New" w:cs="Courier New"/>
@@ -3362,7 +4034,14 @@
         <w:rPr>
           <w:rFonts w:ascii="Courier New" w:hAnsi="Courier New" w:cs="Courier New"/>
         </w:rPr>
-        <w:t>______________</w:t>
+        <w:t>_</w:t>
+      </w:r>
+      <w:proofErr w:type="gramEnd"/>
+      <w:r>
+        <w:rPr>
+          <w:rFonts w:ascii="Courier New" w:hAnsi="Courier New" w:cs="Courier New"/>
+        </w:rPr>
+        <w:t>_____________</w:t>
       </w:r>
       <w:r>
         <w:rPr>
@@ -3562,7 +4241,7 @@
       </w:r>
     </w:p>
     <w:sectPr>
-      <w:footerReference w:type="default" r:id="rId7"/>
+      <w:footerReference w:type="default" r:id="rId8"/>
       <w:pgSz w:w="11906" w:h="16838"/>
       <w:pgMar w:top="1440" w:right="1440" w:bottom="1440" w:left="1440" w:header="708" w:footer="708" w:gutter="0"/>
       <w:cols w:space="708"/>
@@ -3631,7 +4310,7 @@
           <w:rPr>
             <w:noProof/>
           </w:rPr>
-          <w:t>1</w:t>
+          <w:t>5</w:t>
         </w:r>
         <w:r>
           <w:rPr>
@@ -3673,6 +4352,103 @@
     </w:p>
   </w:footnote>
 </w:footnotes>
+</file>
+
+<file path=word/numbering.xml><?xml version="1.0" encoding="utf-8"?>
+<w:numbering xmlns:wpc="http://schemas.microsoft.com/office/word/2010/wordprocessingCanvas" xmlns:mc="http://schemas.openxmlformats.org/markup-compatibility/2006" xmlns:o="urn:schemas-microsoft-com:office:office" xmlns:r="http://schemas.openxmlformats.org/officeDocument/2006/relationships" xmlns:m="http://schemas.openxmlformats.org/officeDocument/2006/math" xmlns:v="urn:schemas-microsoft-com:vml" xmlns:wp14="http://schemas.microsoft.com/office/word/2010/wordprocessingDrawing" xmlns:wp="http://schemas.openxmlformats.org/drawingml/2006/wordprocessingDrawing" xmlns:w10="urn:schemas-microsoft-com:office:word" xmlns:w="http://schemas.openxmlformats.org/wordprocessingml/2006/main" xmlns:w14="http://schemas.microsoft.com/office/word/2010/wordml" xmlns:wpg="http://schemas.microsoft.com/office/word/2010/wordprocessingGroup" xmlns:wpi="http://schemas.microsoft.com/office/word/2010/wordprocessingInk" xmlns:wne="http://schemas.microsoft.com/office/word/2006/wordml" xmlns:wps="http://schemas.microsoft.com/office/word/2010/wordprocessingShape" mc:Ignorable="w14 wp14">
+  <w:abstractNum w:abstractNumId="0">
+    <w:nsid w:val="40EB2746"/>
+    <w:multiLevelType w:val="hybridMultilevel"/>
+    <w:tmpl w:val="A866D668"/>
+    <w:lvl w:ilvl="0" w:tplc="1A209612">
+      <w:start w:val="1"/>
+      <w:numFmt w:val="decimal"/>
+      <w:lvlText w:val="%1."/>
+      <w:lvlJc w:val="left"/>
+      <w:pPr>
+        <w:ind w:left="1080" w:hanging="720"/>
+      </w:pPr>
+      <w:rPr>
+        <w:rFonts w:hint="default"/>
+      </w:rPr>
+    </w:lvl>
+    <w:lvl w:ilvl="1" w:tplc="08090019" w:tentative="1">
+      <w:start w:val="1"/>
+      <w:numFmt w:val="lowerLetter"/>
+      <w:lvlText w:val="%2."/>
+      <w:lvlJc w:val="left"/>
+      <w:pPr>
+        <w:ind w:left="1440" w:hanging="360"/>
+      </w:pPr>
+    </w:lvl>
+    <w:lvl w:ilvl="2" w:tplc="0809001B" w:tentative="1">
+      <w:start w:val="1"/>
+      <w:numFmt w:val="lowerRoman"/>
+      <w:lvlText w:val="%3."/>
+      <w:lvlJc w:val="right"/>
+      <w:pPr>
+        <w:ind w:left="2160" w:hanging="180"/>
+      </w:pPr>
+    </w:lvl>
+    <w:lvl w:ilvl="3" w:tplc="0809000F" w:tentative="1">
+      <w:start w:val="1"/>
+      <w:numFmt w:val="decimal"/>
+      <w:lvlText w:val="%4."/>
+      <w:lvlJc w:val="left"/>
+      <w:pPr>
+        <w:ind w:left="2880" w:hanging="360"/>
+      </w:pPr>
+    </w:lvl>
+    <w:lvl w:ilvl="4" w:tplc="08090019" w:tentative="1">
+      <w:start w:val="1"/>
+      <w:numFmt w:val="lowerLetter"/>
+      <w:lvlText w:val="%5."/>
+      <w:lvlJc w:val="left"/>
+      <w:pPr>
+        <w:ind w:left="3600" w:hanging="360"/>
+      </w:pPr>
+    </w:lvl>
+    <w:lvl w:ilvl="5" w:tplc="0809001B" w:tentative="1">
+      <w:start w:val="1"/>
+      <w:numFmt w:val="lowerRoman"/>
+      <w:lvlText w:val="%6."/>
+      <w:lvlJc w:val="right"/>
+      <w:pPr>
+        <w:ind w:left="4320" w:hanging="180"/>
+      </w:pPr>
+    </w:lvl>
+    <w:lvl w:ilvl="6" w:tplc="0809000F" w:tentative="1">
+      <w:start w:val="1"/>
+      <w:numFmt w:val="decimal"/>
+      <w:lvlText w:val="%7."/>
+      <w:lvlJc w:val="left"/>
+      <w:pPr>
+        <w:ind w:left="5040" w:hanging="360"/>
+      </w:pPr>
+    </w:lvl>
+    <w:lvl w:ilvl="7" w:tplc="08090019" w:tentative="1">
+      <w:start w:val="1"/>
+      <w:numFmt w:val="lowerLetter"/>
+      <w:lvlText w:val="%8."/>
+      <w:lvlJc w:val="left"/>
+      <w:pPr>
+        <w:ind w:left="5760" w:hanging="360"/>
+      </w:pPr>
+    </w:lvl>
+    <w:lvl w:ilvl="8" w:tplc="0809001B" w:tentative="1">
+      <w:start w:val="1"/>
+      <w:numFmt w:val="lowerRoman"/>
+      <w:lvlText w:val="%9."/>
+      <w:lvlJc w:val="right"/>
+      <w:pPr>
+        <w:ind w:left="6480" w:hanging="180"/>
+      </w:pPr>
+    </w:lvl>
+  </w:abstractNum>
+  <w:num w:numId="1">
+    <w:abstractNumId w:val="0"/>
+  </w:num>
+</w:numbering>
 </file>
 
 <file path=word/styles.xml><?xml version="1.0" encoding="utf-8"?>
@@ -4030,7 +4806,6 @@
   <w:style w:type="character" w:default="1" w:styleId="DefaultParagraphFont">
     <w:name w:val="Default Paragraph Font"/>
     <w:uiPriority w:val="1"/>
-    <w:semiHidden/>
     <w:unhideWhenUsed/>
   </w:style>
   <w:style w:type="table" w:default="1" w:styleId="TableNormal">
@@ -5044,7 +5819,6 @@
   <w:style w:type="character" w:default="1" w:styleId="DefaultParagraphFont">
     <w:name w:val="Default Paragraph Font"/>
     <w:uiPriority w:val="1"/>
-    <w:semiHidden/>
     <w:unhideWhenUsed/>
   </w:style>
   <w:style w:type="table" w:default="1" w:styleId="TableNormal">

</xml_diff>

<commit_message>
Added base file for DAC scan
</commit_message>
<xml_diff>
--- a/doc/OH_modules.docx
+++ b/doc/OH_modules.docx
@@ -5,43 +5,509 @@
     <w:p>
       <w:pPr>
         <w:pStyle w:val="Title"/>
-        <w:numPr>
-          <w:ilvl w:val="0"/>
-          <w:numId w:val="1"/>
-        </w:numPr>
-        <w:jc w:val="both"/>
-      </w:pPr>
-      <w:r>
-        <w:t xml:space="preserve">VFAT2 I2C </w:t>
+      </w:pPr>
+      <w:r>
+        <w:t>OptoHybrid Modules &amp; Functionalities</w:t>
       </w:r>
     </w:p>
     <w:p>
       <w:pPr>
-        <w:jc w:val="both"/>
-      </w:pPr>
-      <w:r>
-        <w:t xml:space="preserve">This module </w:t>
-      </w:r>
-      <w:r>
-        <w:t>handles</w:t>
-      </w:r>
-      <w:r>
-        <w:t xml:space="preserve"> </w:t>
-      </w:r>
-      <w:r>
-        <w:t>I2C transactions with a single VFAT2 hybrid</w:t>
-      </w:r>
-      <w:r>
-        <w:t>.</w:t>
+        <w:pStyle w:val="Subtitle"/>
+      </w:pPr>
+      <w:r>
+        <w:t>Thomas Lenzi (</w:t>
+      </w:r>
+      <w:hyperlink r:id="rId9" w:history="1">
+        <w:r>
+          <w:rPr>
+            <w:rStyle w:val="Hyperlink"/>
+          </w:rPr>
+          <w:t>thomas.lenzi@cern.ch</w:t>
+        </w:r>
+      </w:hyperlink>
+      <w:r>
+        <w:t>)</w:t>
       </w:r>
     </w:p>
     <w:p>
+      <w:r>
+        <w:t>This document describes how to interact with the OptoHybrid (OH) modules and how to parameterize</w:t>
+      </w:r>
+      <w:r>
+        <w:t xml:space="preserve"> and use</w:t>
+      </w:r>
+      <w:r>
+        <w:t xml:space="preserve"> the various functionalities integrated in the firmware.</w:t>
+      </w:r>
+    </w:p>
+    <w:p/>
+    <w:bookmarkStart w:id="0" w:name="_Toc428188295" w:displacedByCustomXml="next"/>
+    <w:sdt>
+      <w:sdtPr>
+        <w:rPr>
+          <w:rFonts w:asciiTheme="minorHAnsi" w:eastAsiaTheme="minorEastAsia" w:hAnsiTheme="minorHAnsi" w:cstheme="minorBidi"/>
+          <w:bCs w:val="0"/>
+          <w:sz w:val="22"/>
+          <w:szCs w:val="22"/>
+        </w:rPr>
+        <w:id w:val="-1424572878"/>
+        <w:docPartObj>
+          <w:docPartGallery w:val="Table of Contents"/>
+          <w:docPartUnique/>
+        </w:docPartObj>
+      </w:sdtPr>
+      <w:sdtEndPr>
+        <w:rPr>
+          <w:b/>
+          <w:noProof/>
+        </w:rPr>
+      </w:sdtEndPr>
+      <w:sdtContent>
+        <w:p>
+          <w:pPr>
+            <w:pStyle w:val="Heading1"/>
+          </w:pPr>
+          <w:r>
+            <w:t>Contents</w:t>
+          </w:r>
+          <w:bookmarkEnd w:id="0"/>
+        </w:p>
+        <w:p>
+          <w:pPr>
+            <w:pStyle w:val="TOC1"/>
+            <w:tabs>
+              <w:tab w:val="right" w:leader="dot" w:pos="9016"/>
+            </w:tabs>
+            <w:rPr>
+              <w:noProof/>
+              <w:lang w:eastAsia="en-GB"/>
+            </w:rPr>
+          </w:pPr>
+          <w:r>
+            <w:fldChar w:fldCharType="begin"/>
+          </w:r>
+          <w:r>
+            <w:instrText xml:space="preserve"> TOC \o "1-3" \h \z \u </w:instrText>
+          </w:r>
+          <w:r>
+            <w:fldChar w:fldCharType="separate"/>
+          </w:r>
+          <w:hyperlink w:anchor="_Toc428188296" w:history="1">
+            <w:r>
+              <w:rPr>
+                <w:rStyle w:val="Hyperlink"/>
+                <w:noProof/>
+              </w:rPr>
+              <w:t>VFAT2 I2C</w:t>
+            </w:r>
+            <w:r>
+              <w:rPr>
+                <w:noProof/>
+                <w:webHidden/>
+              </w:rPr>
+              <w:tab/>
+            </w:r>
+            <w:r>
+              <w:rPr>
+                <w:noProof/>
+                <w:webHidden/>
+              </w:rPr>
+              <w:fldChar w:fldCharType="begin"/>
+            </w:r>
+            <w:r>
+              <w:rPr>
+                <w:noProof/>
+                <w:webHidden/>
+              </w:rPr>
+              <w:instrText xml:space="preserve"> PAGEREF _Toc428188296 \h </w:instrText>
+            </w:r>
+            <w:r>
+              <w:rPr>
+                <w:noProof/>
+                <w:webHidden/>
+              </w:rPr>
+            </w:r>
+            <w:r>
+              <w:rPr>
+                <w:noProof/>
+                <w:webHidden/>
+              </w:rPr>
+              <w:fldChar w:fldCharType="separate"/>
+            </w:r>
+            <w:r>
+              <w:rPr>
+                <w:noProof/>
+                <w:webHidden/>
+              </w:rPr>
+              <w:t>2</w:t>
+            </w:r>
+            <w:r>
+              <w:rPr>
+                <w:noProof/>
+                <w:webHidden/>
+              </w:rPr>
+              <w:fldChar w:fldCharType="end"/>
+            </w:r>
+          </w:hyperlink>
+        </w:p>
+        <w:p>
+          <w:pPr>
+            <w:pStyle w:val="TOC1"/>
+            <w:tabs>
+              <w:tab w:val="right" w:leader="dot" w:pos="9016"/>
+            </w:tabs>
+            <w:rPr>
+              <w:noProof/>
+              <w:lang w:eastAsia="en-GB"/>
+            </w:rPr>
+          </w:pPr>
+          <w:hyperlink w:anchor="_Toc428188300" w:history="1">
+            <w:r>
+              <w:rPr>
+                <w:rStyle w:val="Hyperlink"/>
+                <w:noProof/>
+              </w:rPr>
+              <w:t>VFAT2 I2C Extended</w:t>
+            </w:r>
+            <w:r>
+              <w:rPr>
+                <w:noProof/>
+                <w:webHidden/>
+              </w:rPr>
+              <w:tab/>
+            </w:r>
+            <w:r>
+              <w:rPr>
+                <w:noProof/>
+                <w:webHidden/>
+              </w:rPr>
+              <w:fldChar w:fldCharType="begin"/>
+            </w:r>
+            <w:r>
+              <w:rPr>
+                <w:noProof/>
+                <w:webHidden/>
+              </w:rPr>
+              <w:instrText xml:space="preserve"> PAGEREF _Toc428188300 \h </w:instrText>
+            </w:r>
+            <w:r>
+              <w:rPr>
+                <w:noProof/>
+                <w:webHidden/>
+              </w:rPr>
+            </w:r>
+            <w:r>
+              <w:rPr>
+                <w:noProof/>
+                <w:webHidden/>
+              </w:rPr>
+              <w:fldChar w:fldCharType="separate"/>
+            </w:r>
+            <w:r>
+              <w:rPr>
+                <w:noProof/>
+                <w:webHidden/>
+              </w:rPr>
+              <w:t>3</w:t>
+            </w:r>
+            <w:r>
+              <w:rPr>
+                <w:noProof/>
+                <w:webHidden/>
+              </w:rPr>
+              <w:fldChar w:fldCharType="end"/>
+            </w:r>
+          </w:hyperlink>
+        </w:p>
+        <w:p>
+          <w:pPr>
+            <w:pStyle w:val="TOC1"/>
+            <w:tabs>
+              <w:tab w:val="right" w:leader="dot" w:pos="9016"/>
+            </w:tabs>
+            <w:rPr>
+              <w:noProof/>
+              <w:lang w:eastAsia="en-GB"/>
+            </w:rPr>
+          </w:pPr>
+          <w:hyperlink w:anchor="_Toc428188304" w:history="1">
+            <w:r>
+              <w:rPr>
+                <w:rStyle w:val="Hyperlink"/>
+                <w:noProof/>
+              </w:rPr>
+              <w:t>Threshold &amp; Latency Scans</w:t>
+            </w:r>
+            <w:r>
+              <w:rPr>
+                <w:noProof/>
+                <w:webHidden/>
+              </w:rPr>
+              <w:tab/>
+            </w:r>
+            <w:r>
+              <w:rPr>
+                <w:noProof/>
+                <w:webHidden/>
+              </w:rPr>
+              <w:fldChar w:fldCharType="begin"/>
+            </w:r>
+            <w:r>
+              <w:rPr>
+                <w:noProof/>
+                <w:webHidden/>
+              </w:rPr>
+              <w:instrText xml:space="preserve"> PAGEREF _Toc428188304 \h </w:instrText>
+            </w:r>
+            <w:r>
+              <w:rPr>
+                <w:noProof/>
+                <w:webHidden/>
+              </w:rPr>
+            </w:r>
+            <w:r>
+              <w:rPr>
+                <w:noProof/>
+                <w:webHidden/>
+              </w:rPr>
+              <w:fldChar w:fldCharType="separate"/>
+            </w:r>
+            <w:r>
+              <w:rPr>
+                <w:noProof/>
+                <w:webHidden/>
+              </w:rPr>
+              <w:t>4</w:t>
+            </w:r>
+            <w:r>
+              <w:rPr>
+                <w:noProof/>
+                <w:webHidden/>
+              </w:rPr>
+              <w:fldChar w:fldCharType="end"/>
+            </w:r>
+          </w:hyperlink>
+        </w:p>
+        <w:p>
+          <w:pPr>
+            <w:pStyle w:val="TOC1"/>
+            <w:tabs>
+              <w:tab w:val="right" w:leader="dot" w:pos="9016"/>
+            </w:tabs>
+            <w:rPr>
+              <w:noProof/>
+              <w:lang w:eastAsia="en-GB"/>
+            </w:rPr>
+          </w:pPr>
+          <w:hyperlink w:anchor="_Toc428188309" w:history="1">
+            <w:r>
+              <w:rPr>
+                <w:rStyle w:val="Hyperlink"/>
+                <w:noProof/>
+              </w:rPr>
+              <w:t>T1 Controller</w:t>
+            </w:r>
+            <w:r>
+              <w:rPr>
+                <w:noProof/>
+                <w:webHidden/>
+              </w:rPr>
+              <w:tab/>
+            </w:r>
+            <w:r>
+              <w:rPr>
+                <w:noProof/>
+                <w:webHidden/>
+              </w:rPr>
+              <w:fldChar w:fldCharType="begin"/>
+            </w:r>
+            <w:r>
+              <w:rPr>
+                <w:noProof/>
+                <w:webHidden/>
+              </w:rPr>
+              <w:instrText xml:space="preserve"> PAGEREF _Toc428188309 \h </w:instrText>
+            </w:r>
+            <w:r>
+              <w:rPr>
+                <w:noProof/>
+                <w:webHidden/>
+              </w:rPr>
+            </w:r>
+            <w:r>
+              <w:rPr>
+                <w:noProof/>
+                <w:webHidden/>
+              </w:rPr>
+              <w:fldChar w:fldCharType="separate"/>
+            </w:r>
+            <w:r>
+              <w:rPr>
+                <w:noProof/>
+                <w:webHidden/>
+              </w:rPr>
+              <w:t>6</w:t>
+            </w:r>
+            <w:r>
+              <w:rPr>
+                <w:noProof/>
+                <w:webHidden/>
+              </w:rPr>
+              <w:fldChar w:fldCharType="end"/>
+            </w:r>
+          </w:hyperlink>
+        </w:p>
+        <w:p>
+          <w:pPr>
+            <w:pStyle w:val="TOC1"/>
+            <w:tabs>
+              <w:tab w:val="right" w:leader="dot" w:pos="9016"/>
+            </w:tabs>
+            <w:rPr>
+              <w:noProof/>
+              <w:lang w:eastAsia="en-GB"/>
+            </w:rPr>
+          </w:pPr>
+          <w:hyperlink w:anchor="_Toc428188318" w:history="1">
+            <w:r>
+              <w:rPr>
+                <w:rStyle w:val="Hyperlink"/>
+                <w:noProof/>
+              </w:rPr>
+              <w:t>D</w:t>
+            </w:r>
+            <w:r>
+              <w:rPr>
+                <w:rStyle w:val="Hyperlink"/>
+                <w:noProof/>
+              </w:rPr>
+              <w:t>A</w:t>
+            </w:r>
+            <w:r>
+              <w:rPr>
+                <w:rStyle w:val="Hyperlink"/>
+                <w:noProof/>
+              </w:rPr>
+              <w:t>C Scans</w:t>
+            </w:r>
+            <w:r>
+              <w:rPr>
+                <w:noProof/>
+                <w:webHidden/>
+              </w:rPr>
+              <w:tab/>
+            </w:r>
+            <w:r>
+              <w:rPr>
+                <w:noProof/>
+                <w:webHidden/>
+              </w:rPr>
+              <w:fldChar w:fldCharType="begin"/>
+            </w:r>
+            <w:r>
+              <w:rPr>
+                <w:noProof/>
+                <w:webHidden/>
+              </w:rPr>
+              <w:instrText xml:space="preserve"> PAGEREF _Toc428188318 \h </w:instrText>
+            </w:r>
+            <w:r>
+              <w:rPr>
+                <w:noProof/>
+                <w:webHidden/>
+              </w:rPr>
+            </w:r>
+            <w:r>
+              <w:rPr>
+                <w:noProof/>
+                <w:webHidden/>
+              </w:rPr>
+              <w:fldChar w:fldCharType="separate"/>
+            </w:r>
+            <w:r>
+              <w:rPr>
+                <w:noProof/>
+                <w:webHidden/>
+              </w:rPr>
+              <w:t>8</w:t>
+            </w:r>
+            <w:r>
+              <w:rPr>
+                <w:noProof/>
+                <w:webHidden/>
+              </w:rPr>
+              <w:fldChar w:fldCharType="end"/>
+            </w:r>
+          </w:hyperlink>
+        </w:p>
+        <w:p>
+          <w:pPr>
+            <w:tabs>
+              <w:tab w:val="left" w:pos="2090"/>
+            </w:tabs>
+          </w:pPr>
+          <w:r>
+            <w:rPr>
+              <w:b/>
+              <w:bCs/>
+              <w:noProof/>
+            </w:rPr>
+            <w:fldChar w:fldCharType="end"/>
+          </w:r>
+        </w:p>
+      </w:sdtContent>
+    </w:sdt>
+    <w:p/>
+    <w:p>
+      <w:r>
+        <w:br w:type="page"/>
+      </w:r>
+    </w:p>
+    <w:p>
       <w:pPr>
         <w:pStyle w:val="Heading1"/>
       </w:pPr>
+      <w:bookmarkStart w:id="1" w:name="_Toc428188296"/>
+      <w:r>
+        <w:lastRenderedPageBreak/>
+        <w:t>VFAT2 I2C</w:t>
+      </w:r>
+      <w:bookmarkEnd w:id="1"/>
+      <w:r>
+        <w:t xml:space="preserve"> </w:t>
+      </w:r>
+    </w:p>
+    <w:p>
+      <w:pPr>
+        <w:jc w:val="both"/>
+      </w:pPr>
+      <w:r>
+        <w:t xml:space="preserve">This module </w:t>
+      </w:r>
+      <w:r>
+        <w:t>handles</w:t>
+      </w:r>
+      <w:r>
+        <w:t xml:space="preserve"> </w:t>
+      </w:r>
+      <w:r>
+        <w:t>I2C transactions with a single VFAT2 hybrid</w:t>
+      </w:r>
+      <w:r>
+        <w:t>.</w:t>
+      </w:r>
+    </w:p>
+    <w:p>
+      <w:pPr>
+        <w:pStyle w:val="Heading2"/>
+      </w:pPr>
+      <w:bookmarkStart w:id="2" w:name="_Toc428177669"/>
+      <w:bookmarkStart w:id="3" w:name="_Toc428188297"/>
       <w:r>
         <w:t>Addressing</w:t>
       </w:r>
+      <w:bookmarkEnd w:id="2"/>
+      <w:bookmarkEnd w:id="3"/>
     </w:p>
     <w:p>
       <w:pPr>
@@ -221,7 +687,70 @@
         </w:tc>
       </w:tr>
     </w:tbl>
-    <w:p/>
+    <w:p>
+      <w:pPr>
+        <w:pStyle w:val="Heading2"/>
+      </w:pPr>
+      <w:bookmarkStart w:id="4" w:name="_Toc428188298"/>
+      <w:r>
+        <w:t>Errors</w:t>
+      </w:r>
+      <w:bookmarkEnd w:id="4"/>
+    </w:p>
+    <w:p>
+      <w:r>
+        <w:t>The module returns an error if the parameters are not in spec or</w:t>
+      </w:r>
+      <w:r>
+        <w:t xml:space="preserve"> if the VFAT2 is not accessible.</w:t>
+      </w:r>
+    </w:p>
+    <w:p>
+      <w:pPr>
+        <w:pStyle w:val="Heading2"/>
+      </w:pPr>
+      <w:bookmarkStart w:id="5" w:name="_Toc428188299"/>
+      <w:r>
+        <w:t>Errors to avoid</w:t>
+      </w:r>
+      <w:bookmarkEnd w:id="5"/>
+    </w:p>
+    <w:p>
+      <w:pPr>
+        <w:pStyle w:val="ListParagraph"/>
+        <w:numPr>
+          <w:ilvl w:val="0"/>
+          <w:numId w:val="3"/>
+        </w:numPr>
+      </w:pPr>
+      <w:r>
+        <w:t>The VFAT2 number must be in the range 0 to 23</w:t>
+      </w:r>
+      <w:r>
+        <w:t>.</w:t>
+      </w:r>
+    </w:p>
+    <w:p>
+      <w:pPr>
+        <w:pStyle w:val="ListParagraph"/>
+        <w:numPr>
+          <w:ilvl w:val="0"/>
+          <w:numId w:val="3"/>
+        </w:numPr>
+      </w:pPr>
+      <w:r>
+        <w:t xml:space="preserve">The register </w:t>
+      </w:r>
+      <w:r>
+        <w:t xml:space="preserve">ID </w:t>
+      </w:r>
+      <w:r>
+        <w:t>must be in the range 0 to 150</w:t>
+      </w:r>
+      <w:r>
+        <w:t>.</w:t>
+      </w:r>
+    </w:p>
     <w:p>
       <w:pPr>
         <w:rPr>
@@ -237,17 +766,14 @@
     </w:p>
     <w:p>
       <w:pPr>
-        <w:pStyle w:val="Title"/>
-        <w:numPr>
-          <w:ilvl w:val="0"/>
-          <w:numId w:val="1"/>
-        </w:numPr>
-        <w:jc w:val="both"/>
-      </w:pPr>
+        <w:pStyle w:val="Heading1"/>
+      </w:pPr>
+      <w:bookmarkStart w:id="6" w:name="_Toc428188300"/>
       <w:r>
         <w:lastRenderedPageBreak/>
         <w:t>VFAT2 I2C Extended</w:t>
       </w:r>
+      <w:bookmarkEnd w:id="6"/>
     </w:p>
     <w:p>
       <w:r>
@@ -281,11 +807,15 @@
     </w:p>
     <w:p>
       <w:pPr>
-        <w:pStyle w:val="Heading1"/>
-      </w:pPr>
+        <w:pStyle w:val="Heading2"/>
+      </w:pPr>
+      <w:bookmarkStart w:id="7" w:name="_Toc428177671"/>
+      <w:bookmarkStart w:id="8" w:name="_Toc428188301"/>
       <w:r>
         <w:t>Addressing</w:t>
       </w:r>
+      <w:bookmarkEnd w:id="7"/>
+      <w:bookmarkEnd w:id="8"/>
     </w:p>
     <w:p>
       <w:pPr>
@@ -443,7 +973,7 @@
               <w:cnfStyle w:val="000000000000" w:firstRow="0" w:lastRow="0" w:firstColumn="0" w:lastColumn="0" w:oddVBand="0" w:evenVBand="0" w:oddHBand="0" w:evenHBand="0" w:firstRowFirstColumn="0" w:firstRowLastColumn="0" w:lastRowFirstColumn="0" w:lastRowLastColumn="0"/>
             </w:pPr>
             <w:r>
-              <w:t xml:space="preserve">Access the Y (8 bit address) on </w:t>
+              <w:t xml:space="preserve">Read or write the register on </w:t>
             </w:r>
             <w:r>
               <w:t xml:space="preserve">all VFAT2s not masked by the </w:t>
@@ -468,42 +998,17 @@
         <w:tc>
           <w:tcPr>
             <w:cnfStyle w:val="001000000000" w:firstRow="0" w:lastRow="0" w:firstColumn="1" w:lastColumn="0" w:oddVBand="0" w:evenVBand="0" w:oddHBand="0" w:evenHBand="0" w:firstRowFirstColumn="0" w:firstRowLastColumn="0" w:lastRowFirstColumn="0" w:lastRowLastColumn="0"/>
-            <w:tcW w:w="1273" w:type="dxa"/>
-          </w:tcPr>
-          <w:p>
-            <w:pPr>
-              <w:jc w:val="both"/>
-            </w:pPr>
-            <w:r>
-              <w:t>151 -</w:t>
-            </w:r>
-            <w:r>
-              <w:t xml:space="preserve"> 255</w:t>
-            </w:r>
-          </w:p>
-        </w:tc>
-        <w:tc>
-          <w:tcPr>
-            <w:tcW w:w="1414" w:type="dxa"/>
-          </w:tcPr>
-          <w:p>
-            <w:pPr>
-              <w:jc w:val="both"/>
-              <w:cnfStyle w:val="000000100000" w:firstRow="0" w:lastRow="0" w:firstColumn="0" w:lastColumn="0" w:oddVBand="0" w:evenVBand="0" w:oddHBand="1" w:evenHBand="0" w:firstRowFirstColumn="0" w:firstRowLastColumn="0" w:lastRowFirstColumn="0" w:lastRowLastColumn="0"/>
-            </w:pPr>
-            <w:r>
-              <w:t>Reserved</w:t>
-            </w:r>
-          </w:p>
-        </w:tc>
-        <w:tc>
-          <w:tcPr>
-            <w:tcW w:w="6555" w:type="dxa"/>
-          </w:tcPr>
-          <w:p>
-            <w:pPr>
-              <w:cnfStyle w:val="000000100000" w:firstRow="0" w:lastRow="0" w:firstColumn="0" w:lastColumn="0" w:oddVBand="0" w:evenVBand="0" w:oddHBand="1" w:evenHBand="0" w:firstRowFirstColumn="0" w:firstRowLastColumn="0" w:lastRowFirstColumn="0" w:lastRowLastColumn="0"/>
-            </w:pPr>
+            <w:tcW w:w="9242" w:type="dxa"/>
+            <w:gridSpan w:val="3"/>
+          </w:tcPr>
+          <w:p>
+            <w:r>
+              <w:rPr>
+                <w:b w:val="0"/>
+                <w:color w:val="4BACC6" w:themeColor="accent5"/>
+              </w:rPr>
+              <w:t>Parameters</w:t>
+            </w:r>
           </w:p>
         </w:tc>
       </w:tr>
@@ -586,111 +1091,19 @@
         <w:tc>
           <w:tcPr>
             <w:cnfStyle w:val="001000000000" w:firstRow="0" w:lastRow="0" w:firstColumn="1" w:lastColumn="0" w:oddVBand="0" w:evenVBand="0" w:oddHBand="0" w:evenHBand="0" w:firstRowFirstColumn="0" w:firstRowLastColumn="0" w:lastRowFirstColumn="0" w:lastRowLastColumn="0"/>
-            <w:tcW w:w="1273" w:type="dxa"/>
-          </w:tcPr>
-          <w:p>
-            <w:pPr>
-              <w:jc w:val="both"/>
-            </w:pPr>
-            <w:r>
-              <w:t>257</w:t>
-            </w:r>
-          </w:p>
-        </w:tc>
-        <w:tc>
-          <w:tcPr>
-            <w:tcW w:w="1414" w:type="dxa"/>
-          </w:tcPr>
-          <w:p>
-            <w:pPr>
-              <w:jc w:val="both"/>
-              <w:cnfStyle w:val="000000100000" w:firstRow="0" w:lastRow="0" w:firstColumn="0" w:lastColumn="0" w:oddVBand="0" w:evenVBand="0" w:oddHBand="1" w:evenHBand="0" w:firstRowFirstColumn="0" w:firstRowLastColumn="0" w:lastRowFirstColumn="0" w:lastRowLastColumn="0"/>
-            </w:pPr>
-            <w:r>
-              <w:t>Read only</w:t>
-            </w:r>
-          </w:p>
-        </w:tc>
-        <w:tc>
-          <w:tcPr>
-            <w:tcW w:w="6555" w:type="dxa"/>
-          </w:tcPr>
-          <w:p>
-            <w:pPr>
-              <w:jc w:val="both"/>
-              <w:cnfStyle w:val="000000100000" w:firstRow="0" w:lastRow="0" w:firstColumn="0" w:lastColumn="0" w:oddVBand="0" w:evenVBand="0" w:oddHBand="1" w:evenHBand="0" w:firstRowFirstColumn="0" w:firstRowLastColumn="0" w:lastRowFirstColumn="0" w:lastRowLastColumn="0"/>
-            </w:pPr>
-            <w:r>
-              <w:t xml:space="preserve">FIFO holding the results of a request. This register will return the </w:t>
-            </w:r>
-            <w:r>
-              <w:t>response of each individual request made to the VFAT2s</w:t>
-            </w:r>
-            <w:r>
-              <w:t>:</w:t>
-            </w:r>
-          </w:p>
-          <w:p>
-            <w:pPr>
-              <w:jc w:val="both"/>
-              <w:cnfStyle w:val="000000100000" w:firstRow="0" w:lastRow="0" w:firstColumn="0" w:lastColumn="0" w:oddVBand="0" w:evenVBand="0" w:oddHBand="1" w:evenHBand="0" w:firstRowFirstColumn="0" w:firstRowLastColumn="0" w:lastRowFirstColumn="0" w:lastRowLastColumn="0"/>
-            </w:pPr>
-            <w:r>
-              <w:t>8 MSbits are constant 0s</w:t>
-            </w:r>
-          </w:p>
-          <w:p>
-            <w:pPr>
-              <w:jc w:val="both"/>
-              <w:cnfStyle w:val="000000100000" w:firstRow="0" w:lastRow="0" w:firstColumn="0" w:lastColumn="0" w:oddVBand="0" w:evenVBand="0" w:oddHBand="1" w:evenHBand="0" w:firstRowFirstColumn="0" w:firstRowLastColumn="0" w:lastRowFirstColumn="0" w:lastRowLastColumn="0"/>
-            </w:pPr>
-            <w:r>
-              <w:t>8 next MSbits are the VFAT2 id (0 to 23)</w:t>
-            </w:r>
-          </w:p>
-          <w:p>
-            <w:pPr>
-              <w:jc w:val="both"/>
-              <w:cnfStyle w:val="000000100000" w:firstRow="0" w:lastRow="0" w:firstColumn="0" w:lastColumn="0" w:oddVBand="0" w:evenVBand="0" w:oddHBand="1" w:evenHBand="0" w:firstRowFirstColumn="0" w:firstRowLastColumn="0" w:lastRowFirstColumn="0" w:lastRowLastColumn="0"/>
-            </w:pPr>
-            <w:r>
-              <w:t xml:space="preserve">8 </w:t>
-            </w:r>
-            <w:r>
-              <w:t xml:space="preserve">next </w:t>
-            </w:r>
-            <w:r>
-              <w:t xml:space="preserve">MSBits </w:t>
-            </w:r>
-            <w:r>
-              <w:t>hold the success/error code of the transaction</w:t>
-            </w:r>
-          </w:p>
-          <w:p>
-            <w:pPr>
-              <w:jc w:val="both"/>
-              <w:cnfStyle w:val="000000100000" w:firstRow="0" w:lastRow="0" w:firstColumn="0" w:lastColumn="0" w:oddVBand="0" w:evenVBand="0" w:oddHBand="1" w:evenHBand="0" w:firstRowFirstColumn="0" w:firstRowLastColumn="0" w:lastRowFirstColumn="0" w:lastRowLastColumn="0"/>
-            </w:pPr>
-            <w:r>
-              <w:t xml:space="preserve">8 </w:t>
-            </w:r>
-            <w:r>
-              <w:t xml:space="preserve"> LSBits hold </w:t>
-            </w:r>
-            <w:r>
-              <w:t>response from the VFAT2</w:t>
-            </w:r>
-            <w:r>
-              <w:t xml:space="preserve"> </w:t>
-            </w:r>
-          </w:p>
-          <w:p>
-            <w:pPr>
-              <w:jc w:val="both"/>
-              <w:cnfStyle w:val="000000100000" w:firstRow="0" w:lastRow="0" w:firstColumn="0" w:lastColumn="0" w:oddVBand="0" w:evenVBand="0" w:oddHBand="1" w:evenHBand="0" w:firstRowFirstColumn="0" w:firstRowLastColumn="0" w:lastRowFirstColumn="0" w:lastRowLastColumn="0"/>
-            </w:pPr>
-            <w:r>
-              <w:t>If no data is present, an error is returned.</w:t>
+            <w:tcW w:w="9242" w:type="dxa"/>
+            <w:gridSpan w:val="3"/>
+          </w:tcPr>
+          <w:p>
+            <w:pPr>
+              <w:jc w:val="both"/>
+            </w:pPr>
+            <w:r>
+              <w:rPr>
+                <w:b w:val="0"/>
+                <w:color w:val="4BACC6" w:themeColor="accent5"/>
+              </w:rPr>
+              <w:t>Results</w:t>
             </w:r>
           </w:p>
         </w:tc>
@@ -706,6 +1119,134 @@
               <w:jc w:val="both"/>
             </w:pPr>
             <w:r>
+              <w:t>257</w:t>
+            </w:r>
+          </w:p>
+        </w:tc>
+        <w:tc>
+          <w:tcPr>
+            <w:tcW w:w="1414" w:type="dxa"/>
+          </w:tcPr>
+          <w:p>
+            <w:pPr>
+              <w:jc w:val="both"/>
+              <w:cnfStyle w:val="000000000000" w:firstRow="0" w:lastRow="0" w:firstColumn="0" w:lastColumn="0" w:oddVBand="0" w:evenVBand="0" w:oddHBand="0" w:evenHBand="0" w:firstRowFirstColumn="0" w:firstRowLastColumn="0" w:lastRowFirstColumn="0" w:lastRowLastColumn="0"/>
+            </w:pPr>
+            <w:r>
+              <w:t>Read only</w:t>
+            </w:r>
+          </w:p>
+        </w:tc>
+        <w:tc>
+          <w:tcPr>
+            <w:tcW w:w="6555" w:type="dxa"/>
+          </w:tcPr>
+          <w:p>
+            <w:pPr>
+              <w:jc w:val="both"/>
+              <w:cnfStyle w:val="000000000000" w:firstRow="0" w:lastRow="0" w:firstColumn="0" w:lastColumn="0" w:oddVBand="0" w:evenVBand="0" w:oddHBand="0" w:evenHBand="0" w:firstRowFirstColumn="0" w:firstRowLastColumn="0" w:lastRowFirstColumn="0" w:lastRowLastColumn="0"/>
+            </w:pPr>
+            <w:r>
+              <w:t>FIFO holding the results of a request. This register will return the response of each individual request made to the VFAT2s:</w:t>
+            </w:r>
+          </w:p>
+          <w:p>
+            <w:pPr>
+              <w:jc w:val="both"/>
+              <w:cnfStyle w:val="000000000000" w:firstRow="0" w:lastRow="0" w:firstColumn="0" w:lastColumn="0" w:oddVBand="0" w:evenVBand="0" w:oddHBand="0" w:evenHBand="0" w:firstRowFirstColumn="0" w:firstRowLastColumn="0" w:lastRowFirstColumn="0" w:lastRowLastColumn="0"/>
+            </w:pPr>
+            <w:r>
+              <w:t>8 MSB</w:t>
+            </w:r>
+            <w:r>
+              <w:t>its are constant 0s</w:t>
+            </w:r>
+          </w:p>
+          <w:p>
+            <w:pPr>
+              <w:jc w:val="both"/>
+              <w:cnfStyle w:val="000000000000" w:firstRow="0" w:lastRow="0" w:firstColumn="0" w:lastColumn="0" w:oddVBand="0" w:evenVBand="0" w:oddHBand="0" w:evenHBand="0" w:firstRowFirstColumn="0" w:firstRowLastColumn="0" w:lastRowFirstColumn="0" w:lastRowLastColumn="0"/>
+            </w:pPr>
+            <w:r>
+              <w:t xml:space="preserve">8 next </w:t>
+            </w:r>
+            <w:r>
+              <w:t>bits are the VFAT2 id (0 to 23)</w:t>
+            </w:r>
+          </w:p>
+          <w:p>
+            <w:pPr>
+              <w:jc w:val="both"/>
+              <w:cnfStyle w:val="000000000000" w:firstRow="0" w:lastRow="0" w:firstColumn="0" w:lastColumn="0" w:oddVBand="0" w:evenVBand="0" w:oddHBand="0" w:evenHBand="0" w:firstRowFirstColumn="0" w:firstRowLastColumn="0" w:lastRowFirstColumn="0" w:lastRowLastColumn="0"/>
+            </w:pPr>
+            <w:r>
+              <w:t>8 next b</w:t>
+            </w:r>
+            <w:r>
+              <w:t xml:space="preserve">its hold the </w:t>
+            </w:r>
+            <w:r>
+              <w:t>status</w:t>
+            </w:r>
+            <w:r>
+              <w:t xml:space="preserve"> of the transaction</w:t>
+            </w:r>
+          </w:p>
+          <w:p>
+            <w:pPr>
+              <w:jc w:val="both"/>
+              <w:cnfStyle w:val="000000000000" w:firstRow="0" w:lastRow="0" w:firstColumn="0" w:lastColumn="0" w:oddVBand="0" w:evenVBand="0" w:oddHBand="0" w:evenHBand="0" w:firstRowFirstColumn="0" w:firstRowLastColumn="0" w:lastRowFirstColumn="0" w:lastRowLastColumn="0"/>
+            </w:pPr>
+            <w:r>
+              <w:t xml:space="preserve">8  LSBits hold response from the VFAT2 </w:t>
+            </w:r>
+          </w:p>
+          <w:p>
+            <w:pPr>
+              <w:jc w:val="both"/>
+              <w:cnfStyle w:val="000000000000" w:firstRow="0" w:lastRow="0" w:firstColumn="0" w:lastColumn="0" w:oddVBand="0" w:evenVBand="0" w:oddHBand="0" w:evenHBand="0" w:firstRowFirstColumn="0" w:firstRowLastColumn="0" w:lastRowFirstColumn="0" w:lastRowLastColumn="0"/>
+            </w:pPr>
+            <w:r>
+              <w:t>If no data is present, an error is returned.</w:t>
+            </w:r>
+          </w:p>
+        </w:tc>
+      </w:tr>
+      <w:tr>
+        <w:trPr>
+          <w:cnfStyle w:val="000000100000" w:firstRow="0" w:lastRow="0" w:firstColumn="0" w:lastColumn="0" w:oddVBand="0" w:evenVBand="0" w:oddHBand="1" w:evenHBand="0" w:firstRowFirstColumn="0" w:firstRowLastColumn="0" w:lastRowFirstColumn="0" w:lastRowLastColumn="0"/>
+        </w:trPr>
+        <w:tc>
+          <w:tcPr>
+            <w:cnfStyle w:val="001000000000" w:firstRow="0" w:lastRow="0" w:firstColumn="1" w:lastColumn="0" w:oddVBand="0" w:evenVBand="0" w:oddHBand="0" w:evenHBand="0" w:firstRowFirstColumn="0" w:firstRowLastColumn="0" w:lastRowFirstColumn="0" w:lastRowLastColumn="0"/>
+            <w:tcW w:w="9242" w:type="dxa"/>
+            <w:gridSpan w:val="3"/>
+          </w:tcPr>
+          <w:p>
+            <w:pPr>
+              <w:jc w:val="both"/>
+            </w:pPr>
+            <w:r>
+              <w:rPr>
+                <w:b w:val="0"/>
+                <w:color w:val="4BACC6" w:themeColor="accent5"/>
+              </w:rPr>
+              <w:t>Reset</w:t>
+            </w:r>
+          </w:p>
+        </w:tc>
+      </w:tr>
+      <w:tr>
+        <w:tc>
+          <w:tcPr>
+            <w:cnfStyle w:val="001000000000" w:firstRow="0" w:lastRow="0" w:firstColumn="1" w:lastColumn="0" w:oddVBand="0" w:evenVBand="0" w:oddHBand="0" w:evenHBand="0" w:firstRowFirstColumn="0" w:firstRowLastColumn="0" w:lastRowFirstColumn="0" w:lastRowLastColumn="0"/>
+            <w:tcW w:w="1273" w:type="dxa"/>
+          </w:tcPr>
+          <w:p>
+            <w:pPr>
+              <w:jc w:val="both"/>
+            </w:pPr>
+            <w:r>
               <w:t>258</w:t>
             </w:r>
           </w:p>
@@ -740,6 +1281,49 @@
         </w:tc>
       </w:tr>
     </w:tbl>
+    <w:p>
+      <w:pPr>
+        <w:pStyle w:val="Heading2"/>
+      </w:pPr>
+      <w:bookmarkStart w:id="9" w:name="_Toc428188302"/>
+      <w:r>
+        <w:t>Errors</w:t>
+      </w:r>
+      <w:bookmarkEnd w:id="9"/>
+    </w:p>
+    <w:p>
+      <w:r>
+        <w:t>The module returns an error if the parameters are not in spec. The errors related to individual VFAT2s are stored in the FIFO.</w:t>
+      </w:r>
+    </w:p>
+    <w:p>
+      <w:pPr>
+        <w:pStyle w:val="Heading2"/>
+      </w:pPr>
+      <w:bookmarkStart w:id="10" w:name="_Toc428188303"/>
+      <w:r>
+        <w:t>Errors to avoid</w:t>
+      </w:r>
+      <w:bookmarkEnd w:id="10"/>
+    </w:p>
+    <w:p>
+      <w:pPr>
+        <w:pStyle w:val="ListParagraph"/>
+        <w:numPr>
+          <w:ilvl w:val="0"/>
+          <w:numId w:val="3"/>
+        </w:numPr>
+      </w:pPr>
+      <w:r>
+        <w:t>The register ID must be in the range 0 to 150</w:t>
+      </w:r>
+      <w:r>
+        <w:t xml:space="preserve"> or 256 to 258</w:t>
+      </w:r>
+      <w:r>
+        <w:t>.</w:t>
+      </w:r>
+    </w:p>
     <w:p/>
     <w:p>
       <w:r>
@@ -748,13 +1332,9 @@
     </w:p>
     <w:p>
       <w:pPr>
-        <w:pStyle w:val="Title"/>
-        <w:numPr>
-          <w:ilvl w:val="0"/>
-          <w:numId w:val="1"/>
-        </w:numPr>
-        <w:jc w:val="both"/>
-      </w:pPr>
+        <w:pStyle w:val="Heading1"/>
+      </w:pPr>
+      <w:bookmarkStart w:id="11" w:name="_Toc428188304"/>
       <w:r>
         <w:lastRenderedPageBreak/>
         <w:t>Threshold</w:t>
@@ -768,6 +1348,7 @@
       <w:r>
         <w:t>s</w:t>
       </w:r>
+      <w:bookmarkEnd w:id="11"/>
     </w:p>
     <w:p>
       <w:pPr>
@@ -895,11 +1476,15 @@
     </w:p>
     <w:p>
       <w:pPr>
-        <w:pStyle w:val="Heading1"/>
-      </w:pPr>
+        <w:pStyle w:val="Heading2"/>
+      </w:pPr>
+      <w:bookmarkStart w:id="12" w:name="_Toc428177673"/>
+      <w:bookmarkStart w:id="13" w:name="_Toc428188305"/>
       <w:r>
         <w:t>Addressing</w:t>
       </w:r>
+      <w:bookmarkEnd w:id="12"/>
+      <w:bookmarkEnd w:id="13"/>
     </w:p>
     <w:p>
       <w:pPr>
@@ -1050,7 +1635,10 @@
               <w:cnfStyle w:val="000000000000" w:firstRow="0" w:lastRow="0" w:firstColumn="0" w:lastColumn="0" w:oddVBand="0" w:evenVBand="0" w:oddHBand="0" w:evenHBand="0" w:firstRowFirstColumn="0" w:firstRowLastColumn="0" w:lastRowFirstColumn="0" w:lastRowLastColumn="0"/>
             </w:pPr>
             <w:r>
-              <w:t>Write only</w:t>
+              <w:t>Write</w:t>
+            </w:r>
+            <w:r>
+              <w:t xml:space="preserve"> only</w:t>
             </w:r>
           </w:p>
         </w:tc>
@@ -1073,7 +1661,7 @@
               <w:t xml:space="preserve"> This will also empty the FIFO holding the data of the previous scan.</w:t>
             </w:r>
             <w:r>
-              <w:t xml:space="preserve"> The written value is ignored.</w:t>
+              <w:t xml:space="preserve"> </w:t>
             </w:r>
           </w:p>
         </w:tc>
@@ -1085,117 +1673,23 @@
         <w:tc>
           <w:tcPr>
             <w:cnfStyle w:val="001000000000" w:firstRow="0" w:lastRow="0" w:firstColumn="1" w:lastColumn="0" w:oddVBand="0" w:evenVBand="0" w:oddHBand="0" w:evenHBand="0" w:firstRowFirstColumn="0" w:firstRowLastColumn="0" w:lastRowFirstColumn="0" w:lastRowLastColumn="0"/>
-            <w:tcW w:w="1273" w:type="dxa"/>
-          </w:tcPr>
-          <w:p>
-            <w:pPr>
-              <w:jc w:val="both"/>
-            </w:pPr>
-            <w:r>
-              <w:t>1</w:t>
-            </w:r>
-          </w:p>
-        </w:tc>
-        <w:tc>
-          <w:tcPr>
-            <w:tcW w:w="1414" w:type="dxa"/>
-          </w:tcPr>
-          <w:p>
-            <w:pPr>
-              <w:jc w:val="both"/>
-              <w:cnfStyle w:val="000000100000" w:firstRow="0" w:lastRow="0" w:firstColumn="0" w:lastColumn="0" w:oddVBand="0" w:evenVBand="0" w:oddHBand="1" w:evenHBand="0" w:firstRowFirstColumn="0" w:firstRowLastColumn="0" w:lastRowFirstColumn="0" w:lastRowLastColumn="0"/>
-            </w:pPr>
-            <w:r>
-              <w:t>Read / write</w:t>
-            </w:r>
-          </w:p>
-        </w:tc>
-        <w:tc>
-          <w:tcPr>
-            <w:tcW w:w="6555" w:type="dxa"/>
-          </w:tcPr>
-          <w:p>
-            <w:pPr>
-              <w:jc w:val="both"/>
-              <w:cnfStyle w:val="000000100000" w:firstRow="0" w:lastRow="0" w:firstColumn="0" w:lastColumn="0" w:oddVBand="0" w:evenVBand="0" w:oddHBand="1" w:evenHBand="0" w:firstRowFirstColumn="0" w:firstRowLastColumn="0" w:lastRowFirstColumn="0" w:lastRowLastColumn="0"/>
-              <w:rPr>
-                <w:rFonts w:ascii="Courier New" w:hAnsi="Courier New" w:cs="Courier New"/>
-              </w:rPr>
-            </w:pPr>
-            <w:r>
-              <w:rPr>
-                <w:rFonts w:ascii="Courier New" w:hAnsi="Courier New" w:cs="Courier New"/>
-                <w:i/>
-              </w:rPr>
-              <w:t>mode</w:t>
-            </w:r>
-            <w:r>
-              <w:rPr>
-                <w:rFonts w:ascii="Courier New" w:hAnsi="Courier New" w:cs="Courier New"/>
-                <w:i/>
-              </w:rPr>
-              <w:t xml:space="preserve">  </w:t>
-            </w:r>
-            <w:r>
-              <w:rPr>
-                <w:rFonts w:ascii="Courier New" w:hAnsi="Courier New" w:cs="Courier New"/>
-                <w:i/>
-              </w:rPr>
-              <w:t xml:space="preserve">  </w:t>
-            </w:r>
-            <w:r>
-              <w:rPr>
-                <w:rFonts w:ascii="Courier New" w:hAnsi="Courier New" w:cs="Courier New"/>
-              </w:rPr>
-              <w:t>- 2</w:t>
-            </w:r>
-            <w:r>
-              <w:rPr>
-                <w:rFonts w:ascii="Courier New" w:hAnsi="Courier New" w:cs="Courier New"/>
-              </w:rPr>
-              <w:t xml:space="preserve"> bits  - {0, 1, 2}</w:t>
-            </w:r>
-          </w:p>
-          <w:p>
-            <w:pPr>
-              <w:jc w:val="both"/>
-              <w:cnfStyle w:val="000000100000" w:firstRow="0" w:lastRow="0" w:firstColumn="0" w:lastColumn="0" w:oddVBand="0" w:evenVBand="0" w:oddHBand="1" w:evenHBand="0" w:firstRowFirstColumn="0" w:firstRowLastColumn="0" w:lastRowFirstColumn="0" w:lastRowLastColumn="0"/>
-              <w:rPr>
-                <w:rFonts w:ascii="Courier New" w:hAnsi="Courier New" w:cs="Courier New"/>
-              </w:rPr>
-            </w:pPr>
-            <w:r>
-              <w:rPr>
-                <w:rFonts w:ascii="Courier New" w:hAnsi="Courier New" w:cs="Courier New"/>
-              </w:rPr>
-              <w:t>0 = threshold scan</w:t>
-            </w:r>
-          </w:p>
-          <w:p>
-            <w:pPr>
-              <w:jc w:val="both"/>
-              <w:cnfStyle w:val="000000100000" w:firstRow="0" w:lastRow="0" w:firstColumn="0" w:lastColumn="0" w:oddVBand="0" w:evenVBand="0" w:oddHBand="1" w:evenHBand="0" w:firstRowFirstColumn="0" w:firstRowLastColumn="0" w:lastRowFirstColumn="0" w:lastRowLastColumn="0"/>
-              <w:rPr>
-                <w:rFonts w:ascii="Courier New" w:hAnsi="Courier New" w:cs="Courier New"/>
-              </w:rPr>
-            </w:pPr>
-            <w:r>
-              <w:rPr>
-                <w:rFonts w:ascii="Courier New" w:hAnsi="Courier New" w:cs="Courier New"/>
-              </w:rPr>
-              <w:t>1 = threshold scan by channel</w:t>
-            </w:r>
-          </w:p>
-          <w:p>
-            <w:pPr>
-              <w:jc w:val="both"/>
-              <w:cnfStyle w:val="000000100000" w:firstRow="0" w:lastRow="0" w:firstColumn="0" w:lastColumn="0" w:oddVBand="0" w:evenVBand="0" w:oddHBand="1" w:evenHBand="0" w:firstRowFirstColumn="0" w:firstRowLastColumn="0" w:lastRowFirstColumn="0" w:lastRowLastColumn="0"/>
-            </w:pPr>
-            <w:r>
-              <w:rPr>
-                <w:rFonts w:ascii="Courier New" w:hAnsi="Courier New" w:cs="Courier New"/>
-              </w:rPr>
-              <w:t>2 = latency scan</w:t>
+            <w:tcW w:w="9242" w:type="dxa"/>
+            <w:gridSpan w:val="3"/>
+          </w:tcPr>
+          <w:p>
+            <w:pPr>
+              <w:jc w:val="both"/>
+              <w:rPr>
+                <w:b w:val="0"/>
+                <w:color w:val="4BACC6" w:themeColor="accent5"/>
+              </w:rPr>
+            </w:pPr>
+            <w:r>
+              <w:rPr>
+                <w:b w:val="0"/>
+                <w:color w:val="4BACC6" w:themeColor="accent5"/>
+              </w:rPr>
+              <w:t>Parameters</w:t>
             </w:r>
           </w:p>
         </w:tc>
@@ -1204,23 +1698,141 @@
         <w:tc>
           <w:tcPr>
             <w:cnfStyle w:val="001000000000" w:firstRow="0" w:lastRow="0" w:firstColumn="1" w:lastColumn="0" w:oddVBand="0" w:evenVBand="0" w:oddHBand="0" w:evenHBand="0" w:firstRowFirstColumn="0" w:firstRowLastColumn="0" w:lastRowFirstColumn="0" w:lastRowLastColumn="0"/>
-            <w:tcW w:w="9242" w:type="dxa"/>
-            <w:gridSpan w:val="3"/>
-          </w:tcPr>
-          <w:p>
-            <w:pPr>
-              <w:jc w:val="both"/>
-              <w:rPr>
-                <w:b w:val="0"/>
-                <w:color w:val="4BACC6" w:themeColor="accent5"/>
-              </w:rPr>
-            </w:pPr>
-            <w:r>
-              <w:rPr>
-                <w:b w:val="0"/>
-                <w:color w:val="4BACC6" w:themeColor="accent5"/>
-              </w:rPr>
-              <w:t>Parameters</w:t>
+            <w:tcW w:w="1273" w:type="dxa"/>
+          </w:tcPr>
+          <w:p>
+            <w:pPr>
+              <w:jc w:val="both"/>
+            </w:pPr>
+            <w:r>
+              <w:t>1</w:t>
+            </w:r>
+          </w:p>
+        </w:tc>
+        <w:tc>
+          <w:tcPr>
+            <w:tcW w:w="1414" w:type="dxa"/>
+          </w:tcPr>
+          <w:p>
+            <w:pPr>
+              <w:jc w:val="both"/>
+              <w:cnfStyle w:val="000000000000" w:firstRow="0" w:lastRow="0" w:firstColumn="0" w:lastColumn="0" w:oddVBand="0" w:evenVBand="0" w:oddHBand="0" w:evenHBand="0" w:firstRowFirstColumn="0" w:firstRowLastColumn="0" w:lastRowFirstColumn="0" w:lastRowLastColumn="0"/>
+            </w:pPr>
+            <w:r>
+              <w:t>Read / write</w:t>
+            </w:r>
+          </w:p>
+        </w:tc>
+        <w:tc>
+          <w:tcPr>
+            <w:tcW w:w="6555" w:type="dxa"/>
+          </w:tcPr>
+          <w:p>
+            <w:pPr>
+              <w:jc w:val="both"/>
+              <w:cnfStyle w:val="000000000000" w:firstRow="0" w:lastRow="0" w:firstColumn="0" w:lastColumn="0" w:oddVBand="0" w:evenVBand="0" w:oddHBand="0" w:evenHBand="0" w:firstRowFirstColumn="0" w:firstRowLastColumn="0" w:lastRowFirstColumn="0" w:lastRowLastColumn="0"/>
+              <w:rPr>
+                <w:rFonts w:ascii="Courier New" w:hAnsi="Courier New" w:cs="Courier New"/>
+              </w:rPr>
+            </w:pPr>
+            <w:r>
+              <w:rPr>
+                <w:rFonts w:ascii="Courier New" w:hAnsi="Courier New" w:cs="Courier New"/>
+                <w:i/>
+              </w:rPr>
+              <w:t>mode</w:t>
+            </w:r>
+            <w:r>
+              <w:rPr>
+                <w:rFonts w:ascii="Courier New" w:hAnsi="Courier New" w:cs="Courier New"/>
+                <w:i/>
+              </w:rPr>
+              <w:t xml:space="preserve">  </w:t>
+            </w:r>
+            <w:r>
+              <w:rPr>
+                <w:rFonts w:ascii="Courier New" w:hAnsi="Courier New" w:cs="Courier New"/>
+                <w:i/>
+              </w:rPr>
+              <w:t xml:space="preserve">  </w:t>
+            </w:r>
+            <w:r>
+              <w:rPr>
+                <w:rFonts w:ascii="Courier New" w:hAnsi="Courier New" w:cs="Courier New"/>
+              </w:rPr>
+              <w:t>- 2</w:t>
+            </w:r>
+            <w:r>
+              <w:rPr>
+                <w:rFonts w:ascii="Courier New" w:hAnsi="Courier New" w:cs="Courier New"/>
+              </w:rPr>
+              <w:t xml:space="preserve"> bits  - </w:t>
+            </w:r>
+            <w:r>
+              <w:rPr>
+                <w:rFonts w:ascii="Courier New" w:hAnsi="Courier New" w:cs="Courier New"/>
+              </w:rPr>
+              <w:t>[0, 2</w:t>
+            </w:r>
+            <w:r>
+              <w:rPr>
+                <w:rFonts w:ascii="Courier New" w:hAnsi="Courier New" w:cs="Courier New"/>
+              </w:rPr>
+              <w:t>]</w:t>
+            </w:r>
+          </w:p>
+          <w:p>
+            <w:pPr>
+              <w:jc w:val="both"/>
+              <w:cnfStyle w:val="000000000000" w:firstRow="0" w:lastRow="0" w:firstColumn="0" w:lastColumn="0" w:oddVBand="0" w:evenVBand="0" w:oddHBand="0" w:evenHBand="0" w:firstRowFirstColumn="0" w:firstRowLastColumn="0" w:lastRowFirstColumn="0" w:lastRowLastColumn="0"/>
+              <w:rPr>
+                <w:rFonts w:ascii="Courier New" w:hAnsi="Courier New" w:cs="Courier New"/>
+              </w:rPr>
+            </w:pPr>
+            <w:r>
+              <w:rPr>
+                <w:rFonts w:ascii="Courier New" w:hAnsi="Courier New" w:cs="Courier New"/>
+              </w:rPr>
+              <w:t>0 = threshold scan</w:t>
+            </w:r>
+          </w:p>
+          <w:p>
+            <w:pPr>
+              <w:jc w:val="both"/>
+              <w:cnfStyle w:val="000000000000" w:firstRow="0" w:lastRow="0" w:firstColumn="0" w:lastColumn="0" w:oddVBand="0" w:evenVBand="0" w:oddHBand="0" w:evenHBand="0" w:firstRowFirstColumn="0" w:firstRowLastColumn="0" w:lastRowFirstColumn="0" w:lastRowLastColumn="0"/>
+              <w:rPr>
+                <w:rFonts w:ascii="Courier New" w:hAnsi="Courier New" w:cs="Courier New"/>
+              </w:rPr>
+            </w:pPr>
+            <w:r>
+              <w:rPr>
+                <w:rFonts w:ascii="Courier New" w:hAnsi="Courier New" w:cs="Courier New"/>
+              </w:rPr>
+              <w:t>1 = threshold scan by channel</w:t>
+            </w:r>
+          </w:p>
+          <w:p>
+            <w:pPr>
+              <w:jc w:val="both"/>
+              <w:cnfStyle w:val="000000000000" w:firstRow="0" w:lastRow="0" w:firstColumn="0" w:lastColumn="0" w:oddVBand="0" w:evenVBand="0" w:oddHBand="0" w:evenHBand="0" w:firstRowFirstColumn="0" w:firstRowLastColumn="0" w:lastRowFirstColumn="0" w:lastRowLastColumn="0"/>
+            </w:pPr>
+            <w:r>
+              <w:rPr>
+                <w:rFonts w:ascii="Courier New" w:hAnsi="Courier New" w:cs="Courier New"/>
+              </w:rPr>
+              <w:t>2</w:t>
+            </w:r>
+            <w:r>
+              <w:rPr>
+                <w:rFonts w:ascii="Courier New" w:hAnsi="Courier New" w:cs="Courier New"/>
+              </w:rPr>
+              <w:t xml:space="preserve"> </w:t>
+            </w:r>
+            <w:r>
+              <w:rPr>
+                <w:rFonts w:ascii="Courier New" w:hAnsi="Courier New" w:cs="Courier New"/>
+              </w:rPr>
+              <w:t>= latency scan</w:t>
             </w:r>
           </w:p>
         </w:tc>
@@ -1450,7 +2062,7 @@
               <w:rPr>
                 <w:rFonts w:ascii="Courier New" w:hAnsi="Courier New" w:cs="Courier New"/>
               </w:rPr>
-              <w:t>[</w:t>
+              <w:t>]</w:t>
             </w:r>
           </w:p>
         </w:tc>
@@ -1494,53 +2106,74 @@
               <w:cnfStyle w:val="000000000000" w:firstRow="0" w:lastRow="0" w:firstColumn="0" w:lastColumn="0" w:oddVBand="0" w:evenVBand="0" w:oddHBand="0" w:evenHBand="0" w:firstRowFirstColumn="0" w:firstRowLastColumn="0" w:lastRowFirstColumn="0" w:lastRowLastColumn="0"/>
               <w:rPr>
                 <w:rFonts w:ascii="Courier New" w:hAnsi="Courier New" w:cs="Courier New"/>
+              </w:rPr>
+            </w:pPr>
+            <w:r>
+              <w:rPr>
+                <w:rFonts w:ascii="Courier New" w:hAnsi="Courier New" w:cs="Courier New"/>
                 <w:i/>
               </w:rPr>
-            </w:pPr>
+              <w:t xml:space="preserve">max </w:t>
+            </w:r>
             <w:r>
               <w:rPr>
                 <w:rFonts w:ascii="Courier New" w:hAnsi="Courier New" w:cs="Courier New"/>
                 <w:i/>
               </w:rPr>
-              <w:t xml:space="preserve">max </w:t>
+              <w:t xml:space="preserve">    - </w:t>
+            </w:r>
+            <w:r>
+              <w:rPr>
+                <w:rFonts w:ascii="Courier New" w:hAnsi="Courier New" w:cs="Courier New"/>
+              </w:rPr>
+              <w:t xml:space="preserve">8 bits </w:t>
+            </w:r>
+            <w:r>
+              <w:rPr>
+                <w:rFonts w:ascii="Courier New" w:hAnsi="Courier New" w:cs="Courier New"/>
+              </w:rPr>
+              <w:t xml:space="preserve"> - </w:t>
+            </w:r>
+            <w:r>
+              <w:rPr>
+                <w:rFonts w:ascii="Courier New" w:hAnsi="Courier New" w:cs="Courier New"/>
+              </w:rPr>
+              <w:t>[</w:t>
             </w:r>
             <w:r>
               <w:rPr>
                 <w:rFonts w:ascii="Courier New" w:hAnsi="Courier New" w:cs="Courier New"/>
                 <w:i/>
               </w:rPr>
-              <w:t xml:space="preserve">    - </w:t>
-            </w:r>
-            <w:r>
-              <w:rPr>
-                <w:rFonts w:ascii="Courier New" w:hAnsi="Courier New" w:cs="Courier New"/>
-              </w:rPr>
-              <w:t xml:space="preserve">8 bits </w:t>
-            </w:r>
-            <w:r>
-              <w:rPr>
-                <w:rFonts w:ascii="Courier New" w:hAnsi="Courier New" w:cs="Courier New"/>
-              </w:rPr>
-              <w:t xml:space="preserve"> - </w:t>
-            </w:r>
-            <w:r>
-              <w:rPr>
-                <w:rFonts w:ascii="Courier New" w:hAnsi="Courier New" w:cs="Courier New"/>
-              </w:rPr>
-              <w:t>]</w:t>
-            </w:r>
-            <w:r>
+              <w:t>min</w:t>
+            </w:r>
+            <w:r>
+              <w:rPr>
+                <w:rFonts w:ascii="Courier New" w:hAnsi="Courier New" w:cs="Courier New"/>
+              </w:rPr>
+              <w:t>, 0xFF]</w:t>
+            </w:r>
+          </w:p>
+          <w:p>
+            <w:pPr>
+              <w:jc w:val="both"/>
+              <w:cnfStyle w:val="000000000000" w:firstRow="0" w:lastRow="0" w:firstColumn="0" w:lastColumn="0" w:oddVBand="0" w:evenVBand="0" w:oddHBand="0" w:evenHBand="0" w:firstRowFirstColumn="0" w:firstRowLastColumn="0" w:lastRowFirstColumn="0" w:lastRowLastColumn="0"/>
               <w:rPr>
                 <w:rFonts w:ascii="Courier New" w:hAnsi="Courier New" w:cs="Courier New"/>
                 <w:i/>
               </w:rPr>
-              <w:t>min</w:t>
-            </w:r>
-            <w:r>
-              <w:rPr>
-                <w:rFonts w:ascii="Courier New" w:hAnsi="Courier New" w:cs="Courier New"/>
-              </w:rPr>
-              <w:t>, 0xFF]</w:t>
+            </w:pPr>
+            <w:r>
+              <w:rPr>
+                <w:rFonts w:ascii="Courier New" w:hAnsi="Courier New" w:cs="Courier New"/>
+              </w:rPr>
+              <w:t>Default</w:t>
+            </w:r>
+            <w:r>
+              <w:rPr>
+                <w:rFonts w:ascii="Courier New" w:hAnsi="Courier New" w:cs="Courier New"/>
+              </w:rPr>
+              <w:t>: 0 = 0xFF</w:t>
             </w:r>
           </w:p>
         </w:tc>
@@ -1587,33 +2220,54 @@
               <w:cnfStyle w:val="000000100000" w:firstRow="0" w:lastRow="0" w:firstColumn="0" w:lastColumn="0" w:oddVBand="0" w:evenVBand="0" w:oddHBand="1" w:evenHBand="0" w:firstRowFirstColumn="0" w:firstRowLastColumn="0" w:lastRowFirstColumn="0" w:lastRowLastColumn="0"/>
               <w:rPr>
                 <w:rFonts w:ascii="Courier New" w:hAnsi="Courier New" w:cs="Courier New"/>
+              </w:rPr>
+            </w:pPr>
+            <w:r>
+              <w:rPr>
+                <w:rFonts w:ascii="Courier New" w:hAnsi="Courier New" w:cs="Courier New"/>
                 <w:i/>
               </w:rPr>
-            </w:pPr>
-            <w:r>
+              <w:t xml:space="preserve">step    - </w:t>
+            </w:r>
+            <w:r>
+              <w:rPr>
+                <w:rFonts w:ascii="Courier New" w:hAnsi="Courier New" w:cs="Courier New"/>
+              </w:rPr>
+              <w:t xml:space="preserve">8 bits </w:t>
+            </w:r>
+            <w:r>
+              <w:rPr>
+                <w:rFonts w:ascii="Courier New" w:hAnsi="Courier New" w:cs="Courier New"/>
+              </w:rPr>
+              <w:t xml:space="preserve"> - </w:t>
+            </w:r>
+            <w:r>
+              <w:rPr>
+                <w:rFonts w:ascii="Courier New" w:hAnsi="Courier New" w:cs="Courier New"/>
+              </w:rPr>
+              <w:t>[0x0, 0xFF]</w:t>
+            </w:r>
+          </w:p>
+          <w:p>
+            <w:pPr>
+              <w:jc w:val="both"/>
+              <w:cnfStyle w:val="000000100000" w:firstRow="0" w:lastRow="0" w:firstColumn="0" w:lastColumn="0" w:oddVBand="0" w:evenVBand="0" w:oddHBand="1" w:evenHBand="0" w:firstRowFirstColumn="0" w:firstRowLastColumn="0" w:lastRowFirstColumn="0" w:lastRowLastColumn="0"/>
               <w:rPr>
                 <w:rFonts w:ascii="Courier New" w:hAnsi="Courier New" w:cs="Courier New"/>
                 <w:i/>
               </w:rPr>
-              <w:t xml:space="preserve">step    - </w:t>
-            </w:r>
-            <w:r>
-              <w:rPr>
-                <w:rFonts w:ascii="Courier New" w:hAnsi="Courier New" w:cs="Courier New"/>
-              </w:rPr>
-              <w:t xml:space="preserve">8 bits </w:t>
-            </w:r>
-            <w:r>
-              <w:rPr>
-                <w:rFonts w:ascii="Courier New" w:hAnsi="Courier New" w:cs="Courier New"/>
-              </w:rPr>
-              <w:t xml:space="preserve"> - </w:t>
-            </w:r>
-            <w:r>
-              <w:rPr>
-                <w:rFonts w:ascii="Courier New" w:hAnsi="Courier New" w:cs="Courier New"/>
-              </w:rPr>
-              <w:t>[0x0, 0xFF]</w:t>
+            </w:pPr>
+            <w:r>
+              <w:rPr>
+                <w:rFonts w:ascii="Courier New" w:hAnsi="Courier New" w:cs="Courier New"/>
+              </w:rPr>
+              <w:t>Default</w:t>
+            </w:r>
+            <w:r>
+              <w:rPr>
+                <w:rFonts w:ascii="Courier New" w:hAnsi="Courier New" w:cs="Courier New"/>
+              </w:rPr>
+              <w:t>: 0 = 0x1</w:t>
             </w:r>
           </w:p>
         </w:tc>
@@ -1690,6 +2344,27 @@
                 <w:rFonts w:ascii="Courier New" w:hAnsi="Courier New" w:cs="Courier New"/>
               </w:rPr>
               <w:t>]0x0, 0xFFFFFF]</w:t>
+            </w:r>
+          </w:p>
+          <w:p>
+            <w:pPr>
+              <w:jc w:val="both"/>
+              <w:cnfStyle w:val="000000000000" w:firstRow="0" w:lastRow="0" w:firstColumn="0" w:lastColumn="0" w:oddVBand="0" w:evenVBand="0" w:oddHBand="0" w:evenHBand="0" w:firstRowFirstColumn="0" w:firstRowLastColumn="0" w:lastRowFirstColumn="0" w:lastRowLastColumn="0"/>
+              <w:rPr>
+                <w:rFonts w:ascii="Courier New" w:hAnsi="Courier New" w:cs="Courier New"/>
+              </w:rPr>
+            </w:pPr>
+            <w:r>
+              <w:rPr>
+                <w:rFonts w:ascii="Courier New" w:hAnsi="Courier New" w:cs="Courier New"/>
+              </w:rPr>
+              <w:t>Default</w:t>
+            </w:r>
+            <w:r>
+              <w:rPr>
+                <w:rFonts w:ascii="Courier New" w:hAnsi="Courier New" w:cs="Courier New"/>
+              </w:rPr>
+              <w:t>: 0 = 0xFFFFFF</w:t>
             </w:r>
           </w:p>
         </w:tc>
@@ -1803,119 +2478,23 @@
         <w:tc>
           <w:tcPr>
             <w:cnfStyle w:val="001000000000" w:firstRow="0" w:lastRow="0" w:firstColumn="1" w:lastColumn="0" w:oddVBand="0" w:evenVBand="0" w:oddHBand="0" w:evenHBand="0" w:firstRowFirstColumn="0" w:firstRowLastColumn="0" w:lastRowFirstColumn="0" w:lastRowLastColumn="0"/>
-            <w:tcW w:w="1273" w:type="dxa"/>
-          </w:tcPr>
-          <w:p>
-            <w:pPr>
-              <w:jc w:val="both"/>
-            </w:pPr>
-            <w:r>
-              <w:t>9</w:t>
-            </w:r>
-          </w:p>
-        </w:tc>
-        <w:tc>
-          <w:tcPr>
-            <w:tcW w:w="1414" w:type="dxa"/>
-          </w:tcPr>
-          <w:p>
-            <w:pPr>
-              <w:jc w:val="both"/>
-              <w:cnfStyle w:val="000000100000" w:firstRow="0" w:lastRow="0" w:firstColumn="0" w:lastColumn="0" w:oddVBand="0" w:evenVBand="0" w:oddHBand="1" w:evenHBand="0" w:firstRowFirstColumn="0" w:firstRowLastColumn="0" w:lastRowFirstColumn="0" w:lastRowLastColumn="0"/>
-            </w:pPr>
-            <w:r>
-              <w:t>Read only</w:t>
-            </w:r>
-          </w:p>
-        </w:tc>
-        <w:tc>
-          <w:tcPr>
-            <w:tcW w:w="6555" w:type="dxa"/>
-          </w:tcPr>
-          <w:p>
-            <w:pPr>
-              <w:jc w:val="both"/>
-              <w:cnfStyle w:val="000000100000" w:firstRow="0" w:lastRow="0" w:firstColumn="0" w:lastColumn="0" w:oddVBand="0" w:evenVBand="0" w:oddHBand="1" w:evenHBand="0" w:firstRowFirstColumn="0" w:firstRowLastColumn="0" w:lastRowFirstColumn="0" w:lastRowLastColumn="0"/>
-              <w:rPr>
-                <w:rFonts w:ascii="Courier New" w:hAnsi="Courier New" w:cs="Courier New"/>
-              </w:rPr>
-            </w:pPr>
-            <w:r>
+            <w:tcW w:w="9242" w:type="dxa"/>
+            <w:gridSpan w:val="3"/>
+          </w:tcPr>
+          <w:p>
+            <w:pPr>
+              <w:jc w:val="both"/>
               <w:rPr>
                 <w:rFonts w:ascii="Courier New" w:hAnsi="Courier New" w:cs="Courier New"/>
                 <w:i/>
               </w:rPr>
-              <w:t>S</w:t>
-            </w:r>
-            <w:r>
-              <w:rPr>
-                <w:rFonts w:ascii="Courier New" w:hAnsi="Courier New" w:cs="Courier New"/>
-                <w:i/>
-              </w:rPr>
-              <w:t>tatus</w:t>
-            </w:r>
-            <w:r>
-              <w:rPr>
-                <w:rFonts w:ascii="Courier New" w:hAnsi="Courier New" w:cs="Courier New"/>
-                <w:i/>
-              </w:rPr>
-              <w:t xml:space="preserve">  </w:t>
-            </w:r>
-            <w:r>
-              <w:rPr>
-                <w:rFonts w:ascii="Courier New" w:hAnsi="Courier New" w:cs="Courier New"/>
-              </w:rPr>
-              <w:t xml:space="preserve">- 2 bits  </w:t>
-            </w:r>
-            <w:bookmarkStart w:id="0" w:name="_GoBack"/>
-            <w:bookmarkEnd w:id="0"/>
-            <w:r>
-              <w:rPr>
-                <w:rFonts w:ascii="Courier New" w:hAnsi="Courier New" w:cs="Courier New"/>
-              </w:rPr>
-              <w:t>- {0, 1, 2}</w:t>
-            </w:r>
-          </w:p>
-          <w:p>
-            <w:pPr>
-              <w:jc w:val="both"/>
-              <w:cnfStyle w:val="000000100000" w:firstRow="0" w:lastRow="0" w:firstColumn="0" w:lastColumn="0" w:oddVBand="0" w:evenVBand="0" w:oddHBand="1" w:evenHBand="0" w:firstRowFirstColumn="0" w:firstRowLastColumn="0" w:lastRowFirstColumn="0" w:lastRowLastColumn="0"/>
-              <w:rPr>
-                <w:rFonts w:ascii="Courier New" w:hAnsi="Courier New" w:cs="Courier New"/>
-              </w:rPr>
-            </w:pPr>
-            <w:r>
-              <w:rPr>
-                <w:rFonts w:ascii="Courier New" w:hAnsi="Courier New" w:cs="Courier New"/>
-              </w:rPr>
-              <w:t>1 = threshold scan running</w:t>
-            </w:r>
-          </w:p>
-          <w:p>
-            <w:pPr>
-              <w:jc w:val="both"/>
-              <w:cnfStyle w:val="000000100000" w:firstRow="0" w:lastRow="0" w:firstColumn="0" w:lastColumn="0" w:oddVBand="0" w:evenVBand="0" w:oddHBand="1" w:evenHBand="0" w:firstRowFirstColumn="0" w:firstRowLastColumn="0" w:lastRowFirstColumn="0" w:lastRowLastColumn="0"/>
-              <w:rPr>
-                <w:rFonts w:ascii="Courier New" w:hAnsi="Courier New" w:cs="Courier New"/>
-              </w:rPr>
-            </w:pPr>
-            <w:r>
-              <w:rPr>
-                <w:rFonts w:ascii="Courier New" w:hAnsi="Courier New" w:cs="Courier New"/>
-              </w:rPr>
-              <w:t>2 = threshold scan by channel running</w:t>
-            </w:r>
-          </w:p>
-          <w:p>
-            <w:pPr>
-              <w:jc w:val="both"/>
-              <w:cnfStyle w:val="000000100000" w:firstRow="0" w:lastRow="0" w:firstColumn="0" w:lastColumn="0" w:oddVBand="0" w:evenVBand="0" w:oddHBand="1" w:evenHBand="0" w:firstRowFirstColumn="0" w:firstRowLastColumn="0" w:lastRowFirstColumn="0" w:lastRowLastColumn="0"/>
-            </w:pPr>
-            <w:r>
-              <w:rPr>
-                <w:rFonts w:ascii="Courier New" w:hAnsi="Courier New" w:cs="Courier New"/>
-              </w:rPr>
-              <w:t>3 = latency scan running</w:t>
+            </w:pPr>
+            <w:r>
+              <w:rPr>
+                <w:b w:val="0"/>
+                <w:color w:val="4BACC6" w:themeColor="accent5"/>
+              </w:rPr>
+              <w:t>Monitoring</w:t>
             </w:r>
           </w:p>
         </w:tc>
@@ -1924,23 +2503,138 @@
         <w:tc>
           <w:tcPr>
             <w:cnfStyle w:val="001000000000" w:firstRow="0" w:lastRow="0" w:firstColumn="1" w:lastColumn="0" w:oddVBand="0" w:evenVBand="0" w:oddHBand="0" w:evenHBand="0" w:firstRowFirstColumn="0" w:firstRowLastColumn="0" w:lastRowFirstColumn="0" w:lastRowLastColumn="0"/>
-            <w:tcW w:w="9242" w:type="dxa"/>
-            <w:gridSpan w:val="3"/>
-          </w:tcPr>
-          <w:p>
-            <w:pPr>
-              <w:jc w:val="both"/>
-              <w:rPr>
-                <w:b w:val="0"/>
-                <w:color w:val="4BACC6" w:themeColor="accent5"/>
-              </w:rPr>
-            </w:pPr>
-            <w:r>
-              <w:rPr>
-                <w:b w:val="0"/>
-                <w:color w:val="4BACC6" w:themeColor="accent5"/>
-              </w:rPr>
-              <w:t>Reset</w:t>
+            <w:tcW w:w="1273" w:type="dxa"/>
+          </w:tcPr>
+          <w:p>
+            <w:pPr>
+              <w:jc w:val="both"/>
+            </w:pPr>
+            <w:r>
+              <w:t>9</w:t>
+            </w:r>
+          </w:p>
+        </w:tc>
+        <w:tc>
+          <w:tcPr>
+            <w:tcW w:w="1414" w:type="dxa"/>
+          </w:tcPr>
+          <w:p>
+            <w:pPr>
+              <w:jc w:val="both"/>
+              <w:cnfStyle w:val="000000000000" w:firstRow="0" w:lastRow="0" w:firstColumn="0" w:lastColumn="0" w:oddVBand="0" w:evenVBand="0" w:oddHBand="0" w:evenHBand="0" w:firstRowFirstColumn="0" w:firstRowLastColumn="0" w:lastRowFirstColumn="0" w:lastRowLastColumn="0"/>
+            </w:pPr>
+            <w:r>
+              <w:t>Read only</w:t>
+            </w:r>
+          </w:p>
+        </w:tc>
+        <w:tc>
+          <w:tcPr>
+            <w:tcW w:w="6555" w:type="dxa"/>
+          </w:tcPr>
+          <w:p>
+            <w:pPr>
+              <w:jc w:val="both"/>
+              <w:cnfStyle w:val="000000000000" w:firstRow="0" w:lastRow="0" w:firstColumn="0" w:lastColumn="0" w:oddVBand="0" w:evenVBand="0" w:oddHBand="0" w:evenHBand="0" w:firstRowFirstColumn="0" w:firstRowLastColumn="0" w:lastRowFirstColumn="0" w:lastRowLastColumn="0"/>
+              <w:rPr>
+                <w:rFonts w:ascii="Courier New" w:hAnsi="Courier New" w:cs="Courier New"/>
+              </w:rPr>
+            </w:pPr>
+            <w:r>
+              <w:rPr>
+                <w:rFonts w:ascii="Courier New" w:hAnsi="Courier New" w:cs="Courier New"/>
+                <w:i/>
+              </w:rPr>
+              <w:t>S</w:t>
+            </w:r>
+            <w:r>
+              <w:rPr>
+                <w:rFonts w:ascii="Courier New" w:hAnsi="Courier New" w:cs="Courier New"/>
+                <w:i/>
+              </w:rPr>
+              <w:t>tatus</w:t>
+            </w:r>
+            <w:r>
+              <w:rPr>
+                <w:rFonts w:ascii="Courier New" w:hAnsi="Courier New" w:cs="Courier New"/>
+                <w:i/>
+              </w:rPr>
+              <w:t xml:space="preserve">  </w:t>
+            </w:r>
+            <w:r>
+              <w:rPr>
+                <w:rFonts w:ascii="Courier New" w:hAnsi="Courier New" w:cs="Courier New"/>
+              </w:rPr>
+              <w:t>- 2 bits  - {0, 1, 2</w:t>
+            </w:r>
+            <w:r>
+              <w:rPr>
+                <w:rFonts w:ascii="Courier New" w:hAnsi="Courier New" w:cs="Courier New"/>
+              </w:rPr>
+              <w:t>, 3</w:t>
+            </w:r>
+            <w:r>
+              <w:rPr>
+                <w:rFonts w:ascii="Courier New" w:hAnsi="Courier New" w:cs="Courier New"/>
+              </w:rPr>
+              <w:t>}</w:t>
+            </w:r>
+          </w:p>
+          <w:p>
+            <w:pPr>
+              <w:jc w:val="both"/>
+              <w:cnfStyle w:val="000000000000" w:firstRow="0" w:lastRow="0" w:firstColumn="0" w:lastColumn="0" w:oddVBand="0" w:evenVBand="0" w:oddHBand="0" w:evenHBand="0" w:firstRowFirstColumn="0" w:firstRowLastColumn="0" w:lastRowFirstColumn="0" w:lastRowLastColumn="0"/>
+              <w:rPr>
+                <w:rFonts w:ascii="Courier New" w:hAnsi="Courier New" w:cs="Courier New"/>
+              </w:rPr>
+            </w:pPr>
+            <w:r>
+              <w:rPr>
+                <w:rFonts w:ascii="Courier New" w:hAnsi="Courier New" w:cs="Courier New"/>
+              </w:rPr>
+              <w:t>0 = nothing running</w:t>
+            </w:r>
+          </w:p>
+          <w:p>
+            <w:pPr>
+              <w:jc w:val="both"/>
+              <w:cnfStyle w:val="000000000000" w:firstRow="0" w:lastRow="0" w:firstColumn="0" w:lastColumn="0" w:oddVBand="0" w:evenVBand="0" w:oddHBand="0" w:evenHBand="0" w:firstRowFirstColumn="0" w:firstRowLastColumn="0" w:lastRowFirstColumn="0" w:lastRowLastColumn="0"/>
+              <w:rPr>
+                <w:rFonts w:ascii="Courier New" w:hAnsi="Courier New" w:cs="Courier New"/>
+              </w:rPr>
+            </w:pPr>
+            <w:r>
+              <w:rPr>
+                <w:rFonts w:ascii="Courier New" w:hAnsi="Courier New" w:cs="Courier New"/>
+              </w:rPr>
+              <w:t>1 = threshold scan running</w:t>
+            </w:r>
+          </w:p>
+          <w:p>
+            <w:pPr>
+              <w:jc w:val="both"/>
+              <w:cnfStyle w:val="000000000000" w:firstRow="0" w:lastRow="0" w:firstColumn="0" w:lastColumn="0" w:oddVBand="0" w:evenVBand="0" w:oddHBand="0" w:evenHBand="0" w:firstRowFirstColumn="0" w:firstRowLastColumn="0" w:lastRowFirstColumn="0" w:lastRowLastColumn="0"/>
+              <w:rPr>
+                <w:rFonts w:ascii="Courier New" w:hAnsi="Courier New" w:cs="Courier New"/>
+              </w:rPr>
+            </w:pPr>
+            <w:r>
+              <w:rPr>
+                <w:rFonts w:ascii="Courier New" w:hAnsi="Courier New" w:cs="Courier New"/>
+              </w:rPr>
+              <w:t>2 = threshold scan by channel running</w:t>
+            </w:r>
+          </w:p>
+          <w:p>
+            <w:pPr>
+              <w:jc w:val="both"/>
+              <w:cnfStyle w:val="000000000000" w:firstRow="0" w:lastRow="0" w:firstColumn="0" w:lastColumn="0" w:oddVBand="0" w:evenVBand="0" w:oddHBand="0" w:evenHBand="0" w:firstRowFirstColumn="0" w:firstRowLastColumn="0" w:lastRowFirstColumn="0" w:lastRowLastColumn="0"/>
+            </w:pPr>
+            <w:r>
+              <w:rPr>
+                <w:rFonts w:ascii="Courier New" w:hAnsi="Courier New" w:cs="Courier New"/>
+              </w:rPr>
+              <w:t>3 = latency scan running</w:t>
             </w:r>
           </w:p>
         </w:tc>
@@ -1952,6 +2646,31 @@
         <w:tc>
           <w:tcPr>
             <w:cnfStyle w:val="001000000000" w:firstRow="0" w:lastRow="0" w:firstColumn="1" w:lastColumn="0" w:oddVBand="0" w:evenVBand="0" w:oddHBand="0" w:evenHBand="0" w:firstRowFirstColumn="0" w:firstRowLastColumn="0" w:lastRowFirstColumn="0" w:lastRowLastColumn="0"/>
+            <w:tcW w:w="9242" w:type="dxa"/>
+            <w:gridSpan w:val="3"/>
+          </w:tcPr>
+          <w:p>
+            <w:pPr>
+              <w:jc w:val="both"/>
+              <w:rPr>
+                <w:b w:val="0"/>
+                <w:color w:val="4BACC6" w:themeColor="accent5"/>
+              </w:rPr>
+            </w:pPr>
+            <w:r>
+              <w:rPr>
+                <w:b w:val="0"/>
+                <w:color w:val="4BACC6" w:themeColor="accent5"/>
+              </w:rPr>
+              <w:t>Reset</w:t>
+            </w:r>
+          </w:p>
+        </w:tc>
+      </w:tr>
+      <w:tr>
+        <w:tc>
+          <w:tcPr>
+            <w:cnfStyle w:val="001000000000" w:firstRow="0" w:lastRow="0" w:firstColumn="1" w:lastColumn="0" w:oddVBand="0" w:evenVBand="0" w:oddHBand="0" w:evenHBand="0" w:firstRowFirstColumn="0" w:firstRowLastColumn="0" w:lastRowFirstColumn="0" w:lastRowLastColumn="0"/>
             <w:tcW w:w="1273" w:type="dxa"/>
           </w:tcPr>
           <w:p>
@@ -1970,7 +2689,7 @@
           <w:p>
             <w:pPr>
               <w:jc w:val="both"/>
-              <w:cnfStyle w:val="000000100000" w:firstRow="0" w:lastRow="0" w:firstColumn="0" w:lastColumn="0" w:oddVBand="0" w:evenVBand="0" w:oddHBand="1" w:evenHBand="0" w:firstRowFirstColumn="0" w:firstRowLastColumn="0" w:lastRowFirstColumn="0" w:lastRowLastColumn="0"/>
+              <w:cnfStyle w:val="000000000000" w:firstRow="0" w:lastRow="0" w:firstColumn="0" w:lastColumn="0" w:oddVBand="0" w:evenVBand="0" w:oddHBand="0" w:evenHBand="0" w:firstRowFirstColumn="0" w:firstRowLastColumn="0" w:lastRowFirstColumn="0" w:lastRowLastColumn="0"/>
             </w:pPr>
             <w:r>
               <w:t>Write only</w:t>
@@ -1984,7 +2703,7 @@
           <w:p>
             <w:pPr>
               <w:jc w:val="both"/>
-              <w:cnfStyle w:val="000000100000" w:firstRow="0" w:lastRow="0" w:firstColumn="0" w:lastColumn="0" w:oddVBand="0" w:evenVBand="0" w:oddHBand="1" w:evenHBand="0" w:firstRowFirstColumn="0" w:firstRowLastColumn="0" w:lastRowFirstColumn="0" w:lastRowLastColumn="0"/>
+              <w:cnfStyle w:val="000000000000" w:firstRow="0" w:lastRow="0" w:firstColumn="0" w:lastColumn="0" w:oddVBand="0" w:evenVBand="0" w:oddHBand="0" w:evenHBand="0" w:firstRowFirstColumn="0" w:firstRowLastColumn="0" w:lastRowFirstColumn="0" w:lastRowLastColumn="0"/>
             </w:pPr>
             <w:r>
               <w:t>Local reset of the module</w:t>
@@ -1995,11 +2714,15 @@
     </w:tbl>
     <w:p>
       <w:pPr>
-        <w:pStyle w:val="Heading1"/>
-      </w:pPr>
+        <w:pStyle w:val="Heading2"/>
+      </w:pPr>
+      <w:bookmarkStart w:id="14" w:name="_Toc428177674"/>
+      <w:bookmarkStart w:id="15" w:name="_Toc428188306"/>
       <w:r>
         <w:t>Description</w:t>
       </w:r>
+      <w:bookmarkEnd w:id="14"/>
+      <w:bookmarkEnd w:id="15"/>
     </w:p>
     <w:p>
       <w:pPr>
@@ -2029,18 +2752,32 @@
     </w:p>
     <w:p>
       <w:pPr>
-        <w:pStyle w:val="Heading1"/>
-      </w:pPr>
+        <w:pStyle w:val="Heading2"/>
+      </w:pPr>
+      <w:bookmarkStart w:id="16" w:name="_Toc428177675"/>
+      <w:bookmarkStart w:id="17" w:name="_Toc428188307"/>
       <w:r>
         <w:t>Errors</w:t>
       </w:r>
+      <w:bookmarkEnd w:id="16"/>
+      <w:bookmarkEnd w:id="17"/>
     </w:p>
     <w:p>
       <w:pPr>
         <w:jc w:val="both"/>
       </w:pPr>
       <w:r>
-        <w:t>Two types of errors can be returned by the module when running the scan: global errors and local errors.</w:t>
+        <w:lastRenderedPageBreak/>
+        <w:t xml:space="preserve">When starting the scan, the returned status </w:t>
+      </w:r>
+      <w:r>
+        <w:t xml:space="preserve">of the write operation informs </w:t>
+      </w:r>
+      <w:r>
+        <w:t>the user about the validity of the parameters.</w:t>
+      </w:r>
+      <w:r>
+        <w:t xml:space="preserve"> Invalid parameters will return an error and prevent the scan from starting. Other errors related to the VFAT2s are stored in the FIFO.</w:t>
       </w:r>
     </w:p>
     <w:p>
@@ -2048,14 +2785,13 @@
         <w:jc w:val="both"/>
       </w:pPr>
       <w:r>
-        <w:lastRenderedPageBreak/>
-        <w:t>A global error occurs if the VFAT2 is not present or running at the start of the scan. In that case, a single 32 bits word of value 0xFF000000 is s</w:t>
-      </w:r>
-      <w:r>
-        <w:t>tored in the FIFO.</w:t>
-      </w:r>
-      <w:r>
-        <w:t xml:space="preserve"> No other read operations of the FIFO should occur afterwards.</w:t>
+        <w:t>Two types of errors</w:t>
+      </w:r>
+      <w:r>
+        <w:t xml:space="preserve"> are stored in the FIFO</w:t>
+      </w:r>
+      <w:r>
+        <w:t xml:space="preserve"> when running the scan: global errors and local errors.</w:t>
       </w:r>
     </w:p>
     <w:p>
@@ -2063,48 +2799,116 @@
         <w:jc w:val="both"/>
       </w:pPr>
       <w:r>
-        <w:t xml:space="preserve">A local error occurs if one of the I2C operations used to change the </w:t>
-      </w:r>
-      <w:r>
-        <w:t>value</w:t>
-      </w:r>
-      <w:r>
-        <w:t xml:space="preserve"> did not succeed. In that case, the value of the 24 LSBits</w:t>
-      </w:r>
-      <w:r>
-        <w:t xml:space="preserve"> of that particular point</w:t>
-      </w:r>
-      <w:r>
-        <w:t xml:space="preserve"> is 0xFFFFFF.</w:t>
-      </w:r>
-      <w:r>
-        <w:t xml:space="preserve">  Other data points </w:t>
-      </w:r>
-      <w:r>
-        <w:t>will still be saved</w:t>
-      </w:r>
-      <w:r>
-        <w:t xml:space="preserve"> and be present in the FIFO.</w:t>
+        <w:t>A global error occurs if the VFAT2 is not present or running at the start of the scan. In that case, a single 32 bits word of value 0xFF000000 is s</w:t>
+      </w:r>
+      <w:r>
+        <w:t>tored in the FIFO.</w:t>
+      </w:r>
+      <w:r>
+        <w:t xml:space="preserve"> No other read operations of the FIFO should occur afterwards.</w:t>
       </w:r>
     </w:p>
     <w:p>
-      <w:r>
-        <w:br w:type="page"/>
+      <w:pPr>
+        <w:jc w:val="both"/>
+      </w:pPr>
+      <w:r>
+        <w:t xml:space="preserve">A local error occurs if one of the I2C operations used to change the </w:t>
+      </w:r>
+      <w:r>
+        <w:t>value</w:t>
+      </w:r>
+      <w:r>
+        <w:t xml:space="preserve"> did not succeed. In that case, the value of the 24 LSBits</w:t>
+      </w:r>
+      <w:r>
+        <w:t xml:space="preserve"> of that particular point</w:t>
+      </w:r>
+      <w:r>
+        <w:t xml:space="preserve"> is 0xFFFFFF.</w:t>
+      </w:r>
+      <w:r>
+        <w:t xml:space="preserve">  Other data points </w:t>
+      </w:r>
+      <w:r>
+        <w:t>will still be saved</w:t>
+      </w:r>
+      <w:r>
+        <w:t xml:space="preserve"> and be present in the FIFO.</w:t>
       </w:r>
     </w:p>
     <w:p>
       <w:pPr>
-        <w:pStyle w:val="Title"/>
+        <w:pStyle w:val="Heading2"/>
+      </w:pPr>
+      <w:bookmarkStart w:id="18" w:name="_Toc428188308"/>
+      <w:r>
+        <w:t>Errors to avoid</w:t>
+      </w:r>
+      <w:bookmarkEnd w:id="18"/>
+    </w:p>
+    <w:p>
+      <w:pPr>
+        <w:pStyle w:val="ListParagraph"/>
         <w:numPr>
           <w:ilvl w:val="0"/>
-          <w:numId w:val="1"/>
+          <w:numId w:val="3"/>
         </w:numPr>
+      </w:pPr>
+      <w:r>
+        <w:t>The VFAT2 number must be in the range 0 to 23.</w:t>
+      </w:r>
+    </w:p>
+    <w:p>
+      <w:pPr>
+        <w:pStyle w:val="ListParagraph"/>
+        <w:numPr>
+          <w:ilvl w:val="0"/>
+          <w:numId w:val="3"/>
+        </w:numPr>
+      </w:pPr>
+      <w:r>
+        <w:t>The maximum value of the register to scan must be higher than the minimum value.</w:t>
+      </w:r>
+    </w:p>
+    <w:p>
+      <w:pPr>
+        <w:pStyle w:val="ListParagraph"/>
+        <w:numPr>
+          <w:ilvl w:val="0"/>
+          <w:numId w:val="3"/>
+        </w:numPr>
+      </w:pPr>
+      <w:r>
+        <w:t xml:space="preserve">The register ID must be in the range 0 to </w:t>
+      </w:r>
+      <w:r>
+        <w:t>10</w:t>
+      </w:r>
+      <w:r>
+        <w:t>.</w:t>
+      </w:r>
+    </w:p>
+    <w:p>
+      <w:pPr>
         <w:jc w:val="both"/>
       </w:pPr>
+    </w:p>
+    <w:p>
+      <w:r>
+        <w:br w:type="page"/>
+      </w:r>
+    </w:p>
+    <w:p>
+      <w:pPr>
+        <w:pStyle w:val="Heading1"/>
+      </w:pPr>
+      <w:bookmarkStart w:id="19" w:name="_Toc428188309"/>
       <w:r>
         <w:lastRenderedPageBreak/>
         <w:t>T1 Controller</w:t>
       </w:r>
+      <w:bookmarkEnd w:id="19"/>
     </w:p>
     <w:p>
       <w:pPr>
@@ -2139,11 +2943,15 @@
     </w:p>
     <w:p>
       <w:pPr>
-        <w:pStyle w:val="Heading1"/>
-      </w:pPr>
+        <w:pStyle w:val="Heading2"/>
+      </w:pPr>
+      <w:bookmarkStart w:id="20" w:name="_Toc428177677"/>
+      <w:bookmarkStart w:id="21" w:name="_Toc428188310"/>
       <w:r>
         <w:t>Addressing</w:t>
       </w:r>
+      <w:bookmarkEnd w:id="20"/>
+      <w:bookmarkEnd w:id="21"/>
     </w:p>
     <w:p>
       <w:pPr>
@@ -2276,7 +3084,13 @@
               <w:cnfStyle w:val="000000000000" w:firstRow="0" w:lastRow="0" w:firstColumn="0" w:lastColumn="0" w:oddVBand="0" w:evenVBand="0" w:oddHBand="0" w:evenHBand="0" w:firstRowFirstColumn="0" w:firstRowLastColumn="0" w:lastRowFirstColumn="0" w:lastRowLastColumn="0"/>
             </w:pPr>
             <w:r>
-              <w:t>Read / write</w:t>
+              <w:t>W</w:t>
+            </w:r>
+            <w:r>
+              <w:t>rite</w:t>
+            </w:r>
+            <w:r>
+              <w:t xml:space="preserve"> only</w:t>
             </w:r>
           </w:p>
         </w:tc>
@@ -2290,19 +3104,10 @@
               <w:cnfStyle w:val="000000000000" w:firstRow="0" w:lastRow="0" w:firstColumn="0" w:lastColumn="0" w:oddVBand="0" w:evenVBand="0" w:oddHBand="0" w:evenHBand="0" w:firstRowFirstColumn="0" w:firstRowLastColumn="0" w:lastRowFirstColumn="0" w:lastRowLastColumn="0"/>
             </w:pPr>
             <w:r>
-              <w:t>Enable</w:t>
-            </w:r>
-            <w:r>
-              <w:t xml:space="preserve"> (1)</w:t>
-            </w:r>
-            <w:r>
-              <w:t xml:space="preserve"> / disable</w:t>
-            </w:r>
-            <w:r>
-              <w:t xml:space="preserve"> (0)</w:t>
-            </w:r>
-            <w:r>
-              <w:t xml:space="preserve"> the module.</w:t>
+              <w:t xml:space="preserve">Toggle </w:t>
+            </w:r>
+            <w:r>
+              <w:t>the module on and off.</w:t>
             </w:r>
           </w:p>
         </w:tc>
@@ -2383,7 +3188,7 @@
               <w:rPr>
                 <w:rFonts w:ascii="Courier New" w:hAnsi="Courier New" w:cs="Courier New"/>
               </w:rPr>
-              <w:t xml:space="preserve"> bits  - {0, 1, 2}</w:t>
+              <w:t xml:space="preserve"> bits  - [0, 2]</w:t>
             </w:r>
           </w:p>
         </w:tc>
@@ -2481,7 +3286,7 @@
               <w:rPr>
                 <w:rFonts w:ascii="Courier New" w:hAnsi="Courier New" w:cs="Courier New"/>
               </w:rPr>
-              <w:t>{0, 1, 2, 3}</w:t>
+              <w:t>[0, 3]</w:t>
             </w:r>
             <w:r>
               <w:rPr>
@@ -2493,8 +3298,44 @@
               <w:rPr>
                 <w:rFonts w:ascii="Courier New" w:hAnsi="Courier New" w:cs="Courier New"/>
               </w:rPr>
-              <w:t xml:space="preserve">0 = LV1A - 1 = Calpulse - 2 = Resync - </w:t>
-            </w:r>
+              <w:t>0 = LV1A</w:t>
+            </w:r>
+          </w:p>
+          <w:p>
+            <w:pPr>
+              <w:cnfStyle w:val="000000100000" w:firstRow="0" w:lastRow="0" w:firstColumn="0" w:lastColumn="0" w:oddVBand="0" w:evenVBand="0" w:oddHBand="1" w:evenHBand="0" w:firstRowFirstColumn="0" w:firstRowLastColumn="0" w:lastRowFirstColumn="0" w:lastRowLastColumn="0"/>
+              <w:rPr>
+                <w:rFonts w:ascii="Courier New" w:hAnsi="Courier New" w:cs="Courier New"/>
+              </w:rPr>
+            </w:pPr>
+            <w:r>
+              <w:rPr>
+                <w:rFonts w:ascii="Courier New" w:hAnsi="Courier New" w:cs="Courier New"/>
+              </w:rPr>
+              <w:t>1 = Calpulse</w:t>
+            </w:r>
+          </w:p>
+          <w:p>
+            <w:pPr>
+              <w:cnfStyle w:val="000000100000" w:firstRow="0" w:lastRow="0" w:firstColumn="0" w:lastColumn="0" w:oddVBand="0" w:evenVBand="0" w:oddHBand="1" w:evenHBand="0" w:firstRowFirstColumn="0" w:firstRowLastColumn="0" w:lastRowFirstColumn="0" w:lastRowLastColumn="0"/>
+              <w:rPr>
+                <w:rFonts w:ascii="Courier New" w:hAnsi="Courier New" w:cs="Courier New"/>
+              </w:rPr>
+            </w:pPr>
+            <w:r>
+              <w:rPr>
+                <w:rFonts w:ascii="Courier New" w:hAnsi="Courier New" w:cs="Courier New"/>
+              </w:rPr>
+              <w:t>2 = Resync</w:t>
+            </w:r>
+          </w:p>
+          <w:p>
+            <w:pPr>
+              <w:cnfStyle w:val="000000100000" w:firstRow="0" w:lastRow="0" w:firstColumn="0" w:lastColumn="0" w:oddVBand="0" w:evenVBand="0" w:oddHBand="1" w:evenHBand="0" w:firstRowFirstColumn="0" w:firstRowLastColumn="0" w:lastRowFirstColumn="0" w:lastRowLastColumn="0"/>
+              <w:rPr>
+                <w:rFonts w:ascii="Courier New" w:hAnsi="Courier New" w:cs="Courier New"/>
+              </w:rPr>
+            </w:pPr>
             <w:r>
               <w:rPr>
                 <w:rFonts w:ascii="Courier New" w:hAnsi="Courier New" w:cs="Courier New"/>
@@ -2587,6 +3428,23 @@
                 <w:rFonts w:ascii="Courier New" w:hAnsi="Courier New" w:cs="Courier New"/>
               </w:rPr>
               <w:br/>
+            </w:r>
+            <w:r>
+              <w:rPr>
+                <w:rFonts w:ascii="Courier New" w:hAnsi="Courier New" w:cs="Courier New"/>
+              </w:rPr>
+              <w:t>Default</w:t>
+            </w:r>
+            <w:r>
+              <w:rPr>
+                <w:rFonts w:ascii="Courier New" w:hAnsi="Courier New" w:cs="Courier New"/>
+              </w:rPr>
+              <w:t xml:space="preserve">: </w:t>
+            </w:r>
+            <w:r>
+              <w:rPr>
+                <w:rFonts w:ascii="Courier New" w:hAnsi="Courier New" w:cs="Courier New"/>
+              </w:rPr>
               <w:t>0 = infinite</w:t>
             </w:r>
           </w:p>
@@ -2654,7 +3512,13 @@
               <w:rPr>
                 <w:rFonts w:ascii="Courier New" w:hAnsi="Courier New" w:cs="Courier New"/>
               </w:rPr>
-              <w:t>– 32 bits – [4, 0xFFFFFFFF]</w:t>
+              <w:t>– 32 bits – [3</w:t>
+            </w:r>
+            <w:r>
+              <w:rPr>
+                <w:rFonts w:ascii="Courier New" w:hAnsi="Courier New" w:cs="Courier New"/>
+              </w:rPr>
+              <w:t>, 0xFFFFFFFF]</w:t>
             </w:r>
           </w:p>
         </w:tc>
@@ -2732,13 +3596,25 @@
                 <w:rFonts w:ascii="Courier New" w:hAnsi="Courier New" w:cs="Courier New"/>
                 <w:i/>
               </w:rPr>
-              <w:t>interval + 4</w:t>
-            </w:r>
-            <w:r>
-              <w:rPr>
-                <w:rFonts w:ascii="Courier New" w:hAnsi="Courier New" w:cs="Courier New"/>
-              </w:rPr>
-              <w:t>, 0xFFFFFFFF]</w:t>
+              <w:t>3</w:t>
+            </w:r>
+            <w:r>
+              <w:rPr>
+                <w:rFonts w:ascii="Courier New" w:hAnsi="Courier New" w:cs="Courier New"/>
+              </w:rPr>
+              <w:t>,</w:t>
+            </w:r>
+            <w:r>
+              <w:rPr>
+                <w:rFonts w:ascii="Courier New" w:hAnsi="Courier New" w:cs="Courier New"/>
+              </w:rPr>
+              <w:t xml:space="preserve"> interval - 3</w:t>
+            </w:r>
+            <w:r>
+              <w:rPr>
+                <w:rFonts w:ascii="Courier New" w:hAnsi="Courier New" w:cs="Courier New"/>
+              </w:rPr>
+              <w:t>]</w:t>
             </w:r>
           </w:p>
         </w:tc>
@@ -3093,9 +3969,7 @@
               <w:jc w:val="both"/>
               <w:rPr>
                 <w:rFonts w:ascii="Courier New" w:hAnsi="Courier New" w:cs="Courier New"/>
-                <w:b w:val="0"/>
                 <w:i/>
-                <w:color w:val="4BACC6" w:themeColor="accent5"/>
               </w:rPr>
             </w:pPr>
             <w:r>
@@ -3103,7 +3977,7 @@
                 <w:b w:val="0"/>
                 <w:color w:val="4BACC6" w:themeColor="accent5"/>
               </w:rPr>
-              <w:t>Reset</w:t>
+              <w:t>Monitoring</w:t>
             </w:r>
           </w:p>
         </w:tc>
@@ -3136,6 +4010,199 @@
               <w:cnfStyle w:val="000000100000" w:firstRow="0" w:lastRow="0" w:firstColumn="0" w:lastColumn="0" w:oddVBand="0" w:evenVBand="0" w:oddHBand="1" w:evenHBand="0" w:firstRowFirstColumn="0" w:firstRowLastColumn="0" w:lastRowFirstColumn="0" w:lastRowLastColumn="0"/>
             </w:pPr>
             <w:r>
+              <w:t>Read only</w:t>
+            </w:r>
+          </w:p>
+        </w:tc>
+        <w:tc>
+          <w:tcPr>
+            <w:tcW w:w="6555" w:type="dxa"/>
+          </w:tcPr>
+          <w:p>
+            <w:pPr>
+              <w:jc w:val="both"/>
+              <w:cnfStyle w:val="000000100000" w:firstRow="0" w:lastRow="0" w:firstColumn="0" w:lastColumn="0" w:oddVBand="0" w:evenVBand="0" w:oddHBand="1" w:evenHBand="0" w:firstRowFirstColumn="0" w:firstRowLastColumn="0" w:lastRowFirstColumn="0" w:lastRowLastColumn="0"/>
+              <w:rPr>
+                <w:rFonts w:ascii="Courier New" w:hAnsi="Courier New" w:cs="Courier New"/>
+              </w:rPr>
+            </w:pPr>
+            <w:r>
+              <w:rPr>
+                <w:rFonts w:ascii="Courier New" w:hAnsi="Courier New" w:cs="Courier New"/>
+                <w:i/>
+              </w:rPr>
+              <w:t>Status</w:t>
+            </w:r>
+            <w:r>
+              <w:rPr>
+                <w:rFonts w:ascii="Courier New" w:hAnsi="Courier New" w:cs="Courier New"/>
+                <w:i/>
+              </w:rPr>
+              <w:t xml:space="preserve">  </w:t>
+            </w:r>
+            <w:r>
+              <w:rPr>
+                <w:rFonts w:ascii="Courier New" w:hAnsi="Courier New" w:cs="Courier New"/>
+              </w:rPr>
+              <w:t>- 2 bits  -</w:t>
+            </w:r>
+            <w:r>
+              <w:rPr>
+                <w:rFonts w:ascii="Courier New" w:hAnsi="Courier New" w:cs="Courier New"/>
+              </w:rPr>
+              <w:t xml:space="preserve"> [0, </w:t>
+            </w:r>
+            <w:r>
+              <w:rPr>
+                <w:rFonts w:ascii="Courier New" w:hAnsi="Courier New" w:cs="Courier New"/>
+              </w:rPr>
+              <w:t>3</w:t>
+            </w:r>
+            <w:r>
+              <w:rPr>
+                <w:rFonts w:ascii="Courier New" w:hAnsi="Courier New" w:cs="Courier New"/>
+              </w:rPr>
+              <w:t>]</w:t>
+            </w:r>
+          </w:p>
+          <w:p>
+            <w:pPr>
+              <w:jc w:val="both"/>
+              <w:cnfStyle w:val="000000100000" w:firstRow="0" w:lastRow="0" w:firstColumn="0" w:lastColumn="0" w:oddVBand="0" w:evenVBand="0" w:oddHBand="1" w:evenHBand="0" w:firstRowFirstColumn="0" w:firstRowLastColumn="0" w:lastRowFirstColumn="0" w:lastRowLastColumn="0"/>
+              <w:rPr>
+                <w:rFonts w:ascii="Courier New" w:hAnsi="Courier New" w:cs="Courier New"/>
+              </w:rPr>
+            </w:pPr>
+            <w:r>
+              <w:rPr>
+                <w:rFonts w:ascii="Courier New" w:hAnsi="Courier New" w:cs="Courier New"/>
+              </w:rPr>
+              <w:t>0 = Nothing running</w:t>
+            </w:r>
+          </w:p>
+          <w:p>
+            <w:pPr>
+              <w:jc w:val="both"/>
+              <w:cnfStyle w:val="000000100000" w:firstRow="0" w:lastRow="0" w:firstColumn="0" w:lastColumn="0" w:oddVBand="0" w:evenVBand="0" w:oddHBand="1" w:evenHBand="0" w:firstRowFirstColumn="0" w:firstRowLastColumn="0" w:lastRowFirstColumn="0" w:lastRowLastColumn="0"/>
+              <w:rPr>
+                <w:rFonts w:ascii="Courier New" w:hAnsi="Courier New" w:cs="Courier New"/>
+              </w:rPr>
+            </w:pPr>
+            <w:r>
+              <w:rPr>
+                <w:rFonts w:ascii="Courier New" w:hAnsi="Courier New" w:cs="Courier New"/>
+              </w:rPr>
+              <w:t xml:space="preserve">1 = </w:t>
+            </w:r>
+            <w:r>
+              <w:rPr>
+                <w:rFonts w:ascii="Courier New" w:hAnsi="Courier New" w:cs="Courier New"/>
+              </w:rPr>
+              <w:t>MODE 0</w:t>
+            </w:r>
+            <w:r>
+              <w:rPr>
+                <w:rFonts w:ascii="Courier New" w:hAnsi="Courier New" w:cs="Courier New"/>
+              </w:rPr>
+              <w:t xml:space="preserve"> running</w:t>
+            </w:r>
+          </w:p>
+          <w:p>
+            <w:pPr>
+              <w:jc w:val="both"/>
+              <w:cnfStyle w:val="000000100000" w:firstRow="0" w:lastRow="0" w:firstColumn="0" w:lastColumn="0" w:oddVBand="0" w:evenVBand="0" w:oddHBand="1" w:evenHBand="0" w:firstRowFirstColumn="0" w:firstRowLastColumn="0" w:lastRowFirstColumn="0" w:lastRowLastColumn="0"/>
+              <w:rPr>
+                <w:rFonts w:ascii="Courier New" w:hAnsi="Courier New" w:cs="Courier New"/>
+              </w:rPr>
+            </w:pPr>
+            <w:r>
+              <w:rPr>
+                <w:rFonts w:ascii="Courier New" w:hAnsi="Courier New" w:cs="Courier New"/>
+              </w:rPr>
+              <w:t xml:space="preserve">2 = </w:t>
+            </w:r>
+            <w:r>
+              <w:rPr>
+                <w:rFonts w:ascii="Courier New" w:hAnsi="Courier New" w:cs="Courier New"/>
+              </w:rPr>
+              <w:t>MODE 1 running</w:t>
+            </w:r>
+          </w:p>
+          <w:p>
+            <w:pPr>
+              <w:jc w:val="both"/>
+              <w:cnfStyle w:val="000000100000" w:firstRow="0" w:lastRow="0" w:firstColumn="0" w:lastColumn="0" w:oddVBand="0" w:evenVBand="0" w:oddHBand="1" w:evenHBand="0" w:firstRowFirstColumn="0" w:firstRowLastColumn="0" w:lastRowFirstColumn="0" w:lastRowLastColumn="0"/>
+            </w:pPr>
+            <w:r>
+              <w:rPr>
+                <w:rFonts w:ascii="Courier New" w:hAnsi="Courier New" w:cs="Courier New"/>
+              </w:rPr>
+              <w:t xml:space="preserve">3 = </w:t>
+            </w:r>
+            <w:r>
+              <w:rPr>
+                <w:rFonts w:ascii="Courier New" w:hAnsi="Courier New" w:cs="Courier New"/>
+              </w:rPr>
+              <w:t>MODE 2 running</w:t>
+            </w:r>
+          </w:p>
+        </w:tc>
+      </w:tr>
+      <w:tr>
+        <w:tc>
+          <w:tcPr>
+            <w:cnfStyle w:val="001000000000" w:firstRow="0" w:lastRow="0" w:firstColumn="1" w:lastColumn="0" w:oddVBand="0" w:evenVBand="0" w:oddHBand="0" w:evenHBand="0" w:firstRowFirstColumn="0" w:firstRowLastColumn="0" w:lastRowFirstColumn="0" w:lastRowLastColumn="0"/>
+            <w:tcW w:w="9242" w:type="dxa"/>
+            <w:gridSpan w:val="3"/>
+          </w:tcPr>
+          <w:p>
+            <w:pPr>
+              <w:jc w:val="both"/>
+              <w:rPr>
+                <w:rFonts w:ascii="Courier New" w:hAnsi="Courier New" w:cs="Courier New"/>
+                <w:b w:val="0"/>
+                <w:i/>
+                <w:color w:val="4BACC6" w:themeColor="accent5"/>
+              </w:rPr>
+            </w:pPr>
+            <w:r>
+              <w:rPr>
+                <w:b w:val="0"/>
+                <w:color w:val="4BACC6" w:themeColor="accent5"/>
+              </w:rPr>
+              <w:t>Reset</w:t>
+            </w:r>
+          </w:p>
+        </w:tc>
+      </w:tr>
+      <w:tr>
+        <w:trPr>
+          <w:cnfStyle w:val="000000100000" w:firstRow="0" w:lastRow="0" w:firstColumn="0" w:lastColumn="0" w:oddVBand="0" w:evenVBand="0" w:oddHBand="1" w:evenHBand="0" w:firstRowFirstColumn="0" w:firstRowLastColumn="0" w:lastRowFirstColumn="0" w:lastRowLastColumn="0"/>
+        </w:trPr>
+        <w:tc>
+          <w:tcPr>
+            <w:cnfStyle w:val="001000000000" w:firstRow="0" w:lastRow="0" w:firstColumn="1" w:lastColumn="0" w:oddVBand="0" w:evenVBand="0" w:oddHBand="0" w:evenHBand="0" w:firstRowFirstColumn="0" w:firstRowLastColumn="0" w:lastRowFirstColumn="0" w:lastRowLastColumn="0"/>
+            <w:tcW w:w="1273" w:type="dxa"/>
+          </w:tcPr>
+          <w:p>
+            <w:pPr>
+              <w:jc w:val="both"/>
+            </w:pPr>
+            <w:r>
+              <w:t>15</w:t>
+            </w:r>
+          </w:p>
+        </w:tc>
+        <w:tc>
+          <w:tcPr>
+            <w:tcW w:w="1414" w:type="dxa"/>
+          </w:tcPr>
+          <w:p>
+            <w:pPr>
+              <w:jc w:val="both"/>
+              <w:cnfStyle w:val="000000100000" w:firstRow="0" w:lastRow="0" w:firstColumn="0" w:lastColumn="0" w:oddVBand="0" w:evenVBand="0" w:oddHBand="1" w:evenHBand="0" w:firstRowFirstColumn="0" w:firstRowLastColumn="0" w:lastRowFirstColumn="0" w:lastRowLastColumn="0"/>
+            </w:pPr>
+            <w:r>
               <w:t>Write only</w:t>
             </w:r>
           </w:p>
@@ -3158,22 +4225,60 @@
     </w:tbl>
     <w:p>
       <w:pPr>
-        <w:pStyle w:val="Heading1"/>
-      </w:pPr>
-      <w:r>
-        <w:t>Operation modes</w:t>
-      </w:r>
+        <w:pStyle w:val="Heading2"/>
+      </w:pPr>
+      <w:bookmarkStart w:id="22" w:name="_Toc428188311"/>
+      <w:bookmarkStart w:id="23" w:name="_Toc428177678"/>
+      <w:r>
+        <w:t>Errors</w:t>
+      </w:r>
+      <w:bookmarkEnd w:id="22"/>
     </w:p>
     <w:p>
       <w:pPr>
-        <w:pStyle w:val="Heading2"/>
-      </w:pPr>
-      <w:r>
-        <w:t>Mode 0</w:t>
+        <w:jc w:val="both"/>
+      </w:pPr>
+      <w:bookmarkStart w:id="24" w:name="_Toc428188312"/>
+      <w:r>
+        <w:t xml:space="preserve">When starting the </w:t>
+      </w:r>
+      <w:r>
+        <w:t>module</w:t>
+      </w:r>
+      <w:r>
+        <w:t>, the returned status of the write operation informs the user about the validity of the parameters. Invalid parameters will return an error and prevent the module</w:t>
+      </w:r>
+      <w:r>
+        <w:t xml:space="preserve"> </w:t>
+      </w:r>
+      <w:r>
+        <w:t xml:space="preserve">from starting. </w:t>
       </w:r>
     </w:p>
     <w:p>
       <w:pPr>
+        <w:pStyle w:val="Heading2"/>
+      </w:pPr>
+      <w:r>
+        <w:t>Operation modes</w:t>
+      </w:r>
+      <w:bookmarkEnd w:id="23"/>
+      <w:bookmarkEnd w:id="24"/>
+    </w:p>
+    <w:p>
+      <w:pPr>
+        <w:pStyle w:val="Heading3"/>
+      </w:pPr>
+      <w:bookmarkStart w:id="25" w:name="_Toc428177679"/>
+      <w:bookmarkStart w:id="26" w:name="_Toc428188313"/>
+      <w:r>
+        <w:t>Mode 0</w:t>
+      </w:r>
+      <w:bookmarkEnd w:id="25"/>
+      <w:bookmarkEnd w:id="26"/>
+    </w:p>
+    <w:p>
+      <w:pPr>
         <w:jc w:val="both"/>
       </w:pPr>
       <w:r>
@@ -3252,7 +4357,10 @@
         <w:t xml:space="preserve"> </w:t>
       </w:r>
       <w:r>
-        <w:t xml:space="preserve">cannot be smaller than 4 BXs which is the time needed to </w:t>
+        <w:t>cannot be smaller than 3</w:t>
+      </w:r>
+      <w:r>
+        <w:t xml:space="preserve"> BXs which is the time needed to </w:t>
       </w:r>
       <w:r>
         <w:t>encode a T1 command on the wire</w:t>
@@ -3333,6 +4441,7 @@
         <w:rPr>
           <w:rFonts w:ascii="Courier New" w:hAnsi="Courier New" w:cs="Courier New"/>
         </w:rPr>
+        <w:lastRenderedPageBreak/>
         <w:t xml:space="preserve">T1    </w:t>
       </w:r>
       <w:r>
@@ -3388,9 +4497,13 @@
       <w:pPr>
         <w:pStyle w:val="Heading3"/>
       </w:pPr>
+      <w:bookmarkStart w:id="27" w:name="_Toc428177680"/>
+      <w:bookmarkStart w:id="28" w:name="_Toc428188314"/>
       <w:r>
         <w:t>Mode 1</w:t>
       </w:r>
+      <w:bookmarkEnd w:id="27"/>
+      <w:bookmarkEnd w:id="28"/>
     </w:p>
     <w:p>
       <w:r>
@@ -3458,7 +4571,7 @@
           <w:i/>
           <w:color w:val="4F81BD" w:themeColor="accent1"/>
         </w:rPr>
-        <w:t>interval</w:t>
+        <w:t>delay</w:t>
       </w:r>
       <w:r>
         <w:rPr>
@@ -3478,7 +4591,7 @@
           <w:i/>
           <w:color w:val="4F81BD" w:themeColor="accent1"/>
         </w:rPr>
-        <w:t>delay</w:t>
+        <w:t>interval</w:t>
       </w:r>
       <w:r>
         <w:rPr>
@@ -3507,7 +4620,10 @@
         <w:t xml:space="preserve"> </w:t>
       </w:r>
       <w:r>
-        <w:t xml:space="preserve">cannot be smaller than 4 BXs which is the time needed to </w:t>
+        <w:t>cannot be smaller than 3</w:t>
+      </w:r>
+      <w:r>
+        <w:t xml:space="preserve"> BXs which is the time needed to </w:t>
       </w:r>
       <w:r>
         <w:t xml:space="preserve">encode a T1 command on the wire and that </w:t>
@@ -3528,13 +4644,10 @@
         <w:t xml:space="preserve"> </w:t>
       </w:r>
       <w:r>
-        <w:t xml:space="preserve">must be greater </w:t>
-      </w:r>
-      <w:r>
-        <w:t>or equal to</w:t>
-      </w:r>
-      <w:r>
-        <w:t xml:space="preserve"> (</w:t>
+        <w:t xml:space="preserve">must be </w:t>
+      </w:r>
+      <w:r>
+        <w:t xml:space="preserve">in the range [3, </w:t>
       </w:r>
       <w:r>
         <w:rPr>
@@ -3552,13 +4665,27 @@
         <w:t xml:space="preserve"> </w:t>
       </w:r>
       <w:r>
-        <w:t xml:space="preserve">+ 4) BXs. </w:t>
+        <w:t>–</w:t>
+      </w:r>
+      <w:r>
+        <w:t xml:space="preserve"> 3</w:t>
+      </w:r>
+      <w:r>
+        <w:t>]</w:t>
+      </w:r>
+      <w:r>
+        <w:t xml:space="preserve"> BXs. </w:t>
       </w:r>
       <w:r>
         <w:t>Example</w:t>
       </w:r>
       <w:r>
-        <w:t xml:space="preserve"> with an </w:t>
+        <w:t xml:space="preserve"> with a</w:t>
+      </w:r>
+      <w:bookmarkStart w:id="29" w:name="_GoBack"/>
+      <w:bookmarkEnd w:id="29"/>
+      <w:r>
+        <w:t xml:space="preserve"> </w:t>
       </w:r>
       <w:r>
         <w:rPr>
@@ -3566,7 +4693,7 @@
           <w:i/>
           <w:color w:val="4F81BD" w:themeColor="accent1"/>
         </w:rPr>
-        <w:t>interval</w:t>
+        <w:t>delay</w:t>
       </w:r>
       <w:r>
         <w:rPr>
@@ -3578,7 +4705,13 @@
         <w:t>of 4 BXs</w:t>
       </w:r>
       <w:r>
-        <w:t xml:space="preserve"> and a </w:t>
+        <w:t xml:space="preserve"> and a</w:t>
+      </w:r>
+      <w:r>
+        <w:t>n</w:t>
+      </w:r>
+      <w:r>
+        <w:t xml:space="preserve"> </w:t>
       </w:r>
       <w:r>
         <w:rPr>
@@ -3586,7 +4719,7 @@
           <w:i/>
           <w:color w:val="4F81BD" w:themeColor="accent1"/>
         </w:rPr>
-        <w:t>delay</w:t>
+        <w:t>interval</w:t>
       </w:r>
       <w:r>
         <w:rPr>
@@ -3749,10 +4882,13 @@
       <w:pPr>
         <w:pStyle w:val="Heading3"/>
       </w:pPr>
-      <w:r>
-        <w:lastRenderedPageBreak/>
+      <w:bookmarkStart w:id="30" w:name="_Toc428177681"/>
+      <w:bookmarkStart w:id="31" w:name="_Toc428188315"/>
+      <w:r>
         <w:t>Mode 2</w:t>
       </w:r>
+      <w:bookmarkEnd w:id="30"/>
+      <w:bookmarkEnd w:id="31"/>
     </w:p>
     <w:p>
       <w:r>
@@ -3848,7 +4984,29 @@
         <w:t xml:space="preserve"> </w:t>
       </w:r>
       <w:r>
-        <w:t>This operation mode allows the user to create custom patterns of T1 commands. The module will loop over the registers indefinitely.</w:t>
+        <w:t xml:space="preserve">This operation mode allows the user to create custom patterns of T1 commands. The module will loop over the registers </w:t>
+      </w:r>
+      <w:r>
+        <w:rPr>
+          <w:rFonts w:ascii="Courier New" w:hAnsi="Courier New" w:cs="Courier New"/>
+          <w:i/>
+          <w:color w:val="4F81BD" w:themeColor="accent1"/>
+        </w:rPr>
+        <w:t>N</w:t>
+      </w:r>
+      <w:r>
+        <w:rPr>
+          <w:rFonts w:ascii="Courier New" w:hAnsi="Courier New" w:cs="Courier New"/>
+          <w:i/>
+          <w:color w:val="4F81BD" w:themeColor="accent1"/>
+        </w:rPr>
+        <w:t xml:space="preserve"> </w:t>
+      </w:r>
+      <w:r>
+        <w:t xml:space="preserve"> times</w:t>
+      </w:r>
+      <w:r>
+        <w:t>.</w:t>
       </w:r>
       <w:r>
         <w:t xml:space="preserve"> Example of a generated pattern using the </w:t>
@@ -4203,22 +5361,1407 @@
     </w:p>
     <w:p>
       <w:pPr>
-        <w:pStyle w:val="Heading1"/>
-      </w:pPr>
+        <w:pStyle w:val="Heading2"/>
+      </w:pPr>
+      <w:bookmarkStart w:id="32" w:name="_Toc428177682"/>
+      <w:bookmarkStart w:id="33" w:name="_Toc428188316"/>
       <w:r>
         <w:t>Notes</w:t>
       </w:r>
+      <w:bookmarkEnd w:id="32"/>
+      <w:bookmarkEnd w:id="33"/>
     </w:p>
     <w:p>
       <w:r>
-        <w:t>In mode 0 and 1</w:t>
-      </w:r>
-      <w:r>
-        <w:t xml:space="preserve"> the module needs to be turned off and on again using the enable/disable register in order to send another burst of packets. </w:t>
+        <w:t xml:space="preserve">The </w:t>
+      </w:r>
+      <w:r>
+        <w:t xml:space="preserve">module </w:t>
+      </w:r>
+      <w:r>
+        <w:t>will stop automatically once all the signals are sent.</w:t>
+      </w:r>
+      <w:r>
+        <w:t xml:space="preserve"> </w:t>
       </w:r>
     </w:p>
+    <w:p>
+      <w:pPr>
+        <w:pStyle w:val="Heading2"/>
+      </w:pPr>
+      <w:bookmarkStart w:id="34" w:name="_Toc428188317"/>
+      <w:r>
+        <w:t>Errors to avoid</w:t>
+      </w:r>
+      <w:bookmarkEnd w:id="34"/>
+    </w:p>
+    <w:p>
+      <w:pPr>
+        <w:pStyle w:val="ListParagraph"/>
+        <w:numPr>
+          <w:ilvl w:val="0"/>
+          <w:numId w:val="3"/>
+        </w:numPr>
+      </w:pPr>
+      <w:r>
+        <w:t>The interval must have a value higher than 4.</w:t>
+      </w:r>
+    </w:p>
+    <w:p>
+      <w:pPr>
+        <w:pStyle w:val="ListParagraph"/>
+        <w:numPr>
+          <w:ilvl w:val="0"/>
+          <w:numId w:val="3"/>
+        </w:numPr>
+      </w:pPr>
+      <w:r>
+        <w:t xml:space="preserve">The delay must have a value higher than interval + 4. </w:t>
+      </w:r>
+    </w:p>
+    <w:p>
+      <w:pPr>
+        <w:pStyle w:val="ListParagraph"/>
+        <w:numPr>
+          <w:ilvl w:val="0"/>
+          <w:numId w:val="3"/>
+        </w:numPr>
+      </w:pPr>
+      <w:r>
+        <w:t>The register ID must be in the range 0 to 15.</w:t>
+      </w:r>
+    </w:p>
+    <w:p>
+      <w:r>
+        <w:br w:type="page"/>
+      </w:r>
+    </w:p>
+    <w:p>
+      <w:pPr>
+        <w:pStyle w:val="Heading1"/>
+      </w:pPr>
+      <w:bookmarkStart w:id="35" w:name="_Toc428188318"/>
+      <w:r>
+        <w:lastRenderedPageBreak/>
+        <w:t>DAC Scans</w:t>
+      </w:r>
+      <w:bookmarkEnd w:id="35"/>
+    </w:p>
+    <w:p>
+      <w:pPr>
+        <w:jc w:val="both"/>
+      </w:pPr>
+      <w:r>
+        <w:t xml:space="preserve">This module performs a </w:t>
+      </w:r>
+      <w:r>
+        <w:t>scan</w:t>
+      </w:r>
+      <w:r>
+        <w:t xml:space="preserve"> </w:t>
+      </w:r>
+      <w:r>
+        <w:t xml:space="preserve">of </w:t>
+      </w:r>
+      <w:r>
+        <w:t xml:space="preserve">a </w:t>
+      </w:r>
+      <w:r>
+        <w:t>DAC</w:t>
+      </w:r>
+      <w:r>
+        <w:t xml:space="preserve"> register</w:t>
+      </w:r>
+      <w:r>
+        <w:t xml:space="preserve"> </w:t>
+      </w:r>
+      <w:r>
+        <w:rPr>
+          <w:rFonts w:ascii="Courier New" w:hAnsi="Courier New" w:cs="Courier New"/>
+          <w:i/>
+          <w:color w:val="4F81BD" w:themeColor="accent1"/>
+        </w:rPr>
+        <w:t>dac</w:t>
+      </w:r>
+      <w:r>
+        <w:rPr>
+          <w:color w:val="4F81BD" w:themeColor="accent1"/>
+        </w:rPr>
+        <w:t xml:space="preserve"> </w:t>
+      </w:r>
+      <w:r>
+        <w:t>on</w:t>
+      </w:r>
+      <w:r>
+        <w:t xml:space="preserve"> a single</w:t>
+      </w:r>
+      <w:r>
+        <w:t xml:space="preserve"> VFAT2 </w:t>
+      </w:r>
+      <w:r>
+        <w:rPr>
+          <w:rFonts w:ascii="Courier New" w:hAnsi="Courier New" w:cs="Courier New"/>
+          <w:i/>
+          <w:color w:val="4F81BD" w:themeColor="accent1"/>
+        </w:rPr>
+        <w:t>vfat2</w:t>
+      </w:r>
+      <w:r>
+        <w:rPr>
+          <w:color w:val="4F81BD" w:themeColor="accent1"/>
+        </w:rPr>
+        <w:t xml:space="preserve"> </w:t>
+      </w:r>
+      <w:r>
+        <w:t xml:space="preserve">by varying its </w:t>
+      </w:r>
+      <w:r>
+        <w:t>value</w:t>
+      </w:r>
+      <w:r>
+        <w:t xml:space="preserve"> from a minimum value </w:t>
+      </w:r>
+      <w:r>
+        <w:rPr>
+          <w:rFonts w:ascii="Courier New" w:hAnsi="Courier New" w:cs="Courier New"/>
+          <w:i/>
+          <w:color w:val="4F81BD" w:themeColor="accent1"/>
+        </w:rPr>
+        <w:t>min</w:t>
+      </w:r>
+      <w:r>
+        <w:rPr>
+          <w:i/>
+          <w:color w:val="4F81BD" w:themeColor="accent1"/>
+        </w:rPr>
+        <w:t xml:space="preserve"> </w:t>
+      </w:r>
+      <w:r>
+        <w:t xml:space="preserve">to a maximum value </w:t>
+      </w:r>
+      <w:r>
+        <w:rPr>
+          <w:rFonts w:ascii="Courier New" w:hAnsi="Courier New" w:cs="Courier New"/>
+          <w:i/>
+          <w:color w:val="4F81BD" w:themeColor="accent1"/>
+        </w:rPr>
+        <w:t>max</w:t>
+      </w:r>
+      <w:r>
+        <w:rPr>
+          <w:color w:val="4F81BD" w:themeColor="accent1"/>
+        </w:rPr>
+        <w:t xml:space="preserve"> </w:t>
+      </w:r>
+      <w:r>
+        <w:t xml:space="preserve">by steps of </w:t>
+      </w:r>
+      <w:r>
+        <w:rPr>
+          <w:rFonts w:ascii="Courier New" w:hAnsi="Courier New" w:cs="Courier New"/>
+          <w:i/>
+          <w:color w:val="4F81BD" w:themeColor="accent1"/>
+        </w:rPr>
+        <w:t>step</w:t>
+      </w:r>
+      <w:r>
+        <w:rPr>
+          <w:color w:val="4F81BD" w:themeColor="accent1"/>
+        </w:rPr>
+        <w:t xml:space="preserve"> </w:t>
+      </w:r>
+      <w:r>
+        <w:t xml:space="preserve">and by </w:t>
+      </w:r>
+      <w:r>
+        <w:t>averaging the value on</w:t>
+      </w:r>
+      <w:r>
+        <w:t xml:space="preserve"> </w:t>
+      </w:r>
+      <w:r>
+        <w:t>2^</w:t>
+      </w:r>
+      <w:r>
+        <w:rPr>
+          <w:rFonts w:ascii="Courier New" w:hAnsi="Courier New" w:cs="Courier New"/>
+          <w:i/>
+          <w:color w:val="4F81BD" w:themeColor="accent1"/>
+        </w:rPr>
+        <w:t>N</w:t>
+      </w:r>
+      <w:r>
+        <w:rPr>
+          <w:color w:val="4F81BD" w:themeColor="accent1"/>
+        </w:rPr>
+        <w:t xml:space="preserve"> </w:t>
+      </w:r>
+      <w:r>
+        <w:t>readouts</w:t>
+      </w:r>
+      <w:r>
+        <w:t>.</w:t>
+      </w:r>
+    </w:p>
+    <w:p>
+      <w:pPr>
+        <w:pStyle w:val="Heading2"/>
+      </w:pPr>
+      <w:bookmarkStart w:id="36" w:name="_Toc428188319"/>
+      <w:r>
+        <w:t>Addressing</w:t>
+      </w:r>
+      <w:bookmarkEnd w:id="36"/>
+    </w:p>
+    <w:p>
+      <w:pPr>
+        <w:jc w:val="both"/>
+      </w:pPr>
+      <w:r>
+        <w:t xml:space="preserve">OptoHybrid Wishbone address: 0b </w:t>
+      </w:r>
+      <w:r>
+        <w:t>010</w:t>
+      </w:r>
+      <w:r>
+        <w:t>0 0000 0000 0000 0000 000Y YYYY</w:t>
+      </w:r>
+    </w:p>
+    <w:tbl>
+      <w:tblPr>
+        <w:tblStyle w:val="LightList"/>
+        <w:tblW w:w="0" w:type="auto"/>
+        <w:tblLook w:val="04A0" w:firstRow="1" w:lastRow="0" w:firstColumn="1" w:lastColumn="0" w:noHBand="0" w:noVBand="1"/>
+      </w:tblPr>
+      <w:tblGrid>
+        <w:gridCol w:w="1273"/>
+        <w:gridCol w:w="1414"/>
+        <w:gridCol w:w="6555"/>
+      </w:tblGrid>
+      <w:tr>
+        <w:trPr>
+          <w:cnfStyle w:val="100000000000" w:firstRow="1" w:lastRow="0" w:firstColumn="0" w:lastColumn="0" w:oddVBand="0" w:evenVBand="0" w:oddHBand="0" w:evenHBand="0" w:firstRowFirstColumn="0" w:firstRowLastColumn="0" w:lastRowFirstColumn="0" w:lastRowLastColumn="0"/>
+        </w:trPr>
+        <w:tc>
+          <w:tcPr>
+            <w:cnfStyle w:val="001000000000" w:firstRow="0" w:lastRow="0" w:firstColumn="1" w:lastColumn="0" w:oddVBand="0" w:evenVBand="0" w:oddHBand="0" w:evenHBand="0" w:firstRowFirstColumn="0" w:firstRowLastColumn="0" w:lastRowFirstColumn="0" w:lastRowLastColumn="0"/>
+            <w:tcW w:w="1273" w:type="dxa"/>
+          </w:tcPr>
+          <w:p>
+            <w:pPr>
+              <w:jc w:val="both"/>
+            </w:pPr>
+            <w:r>
+              <w:t>Y register</w:t>
+            </w:r>
+          </w:p>
+        </w:tc>
+        <w:tc>
+          <w:tcPr>
+            <w:tcW w:w="1414" w:type="dxa"/>
+          </w:tcPr>
+          <w:p>
+            <w:pPr>
+              <w:jc w:val="both"/>
+              <w:cnfStyle w:val="100000000000" w:firstRow="1" w:lastRow="0" w:firstColumn="0" w:lastColumn="0" w:oddVBand="0" w:evenVBand="0" w:oddHBand="0" w:evenHBand="0" w:firstRowFirstColumn="0" w:firstRowLastColumn="0" w:lastRowFirstColumn="0" w:lastRowLastColumn="0"/>
+            </w:pPr>
+            <w:r>
+              <w:t>Mode</w:t>
+            </w:r>
+          </w:p>
+        </w:tc>
+        <w:tc>
+          <w:tcPr>
+            <w:tcW w:w="6555" w:type="dxa"/>
+          </w:tcPr>
+          <w:p>
+            <w:pPr>
+              <w:jc w:val="both"/>
+              <w:cnfStyle w:val="100000000000" w:firstRow="1" w:lastRow="0" w:firstColumn="0" w:lastColumn="0" w:oddVBand="0" w:evenVBand="0" w:oddHBand="0" w:evenHBand="0" w:firstRowFirstColumn="0" w:firstRowLastColumn="0" w:lastRowFirstColumn="0" w:lastRowLastColumn="0"/>
+            </w:pPr>
+            <w:r>
+              <w:t>Function</w:t>
+            </w:r>
+          </w:p>
+        </w:tc>
+      </w:tr>
+      <w:tr>
+        <w:trPr>
+          <w:cnfStyle w:val="000000100000" w:firstRow="0" w:lastRow="0" w:firstColumn="0" w:lastColumn="0" w:oddVBand="0" w:evenVBand="0" w:oddHBand="1" w:evenHBand="0" w:firstRowFirstColumn="0" w:firstRowLastColumn="0" w:lastRowFirstColumn="0" w:lastRowLastColumn="0"/>
+        </w:trPr>
+        <w:tc>
+          <w:tcPr>
+            <w:cnfStyle w:val="001000000000" w:firstRow="0" w:lastRow="0" w:firstColumn="1" w:lastColumn="0" w:oddVBand="0" w:evenVBand="0" w:oddHBand="0" w:evenHBand="0" w:firstRowFirstColumn="0" w:firstRowLastColumn="0" w:lastRowFirstColumn="0" w:lastRowLastColumn="0"/>
+            <w:tcW w:w="9242" w:type="dxa"/>
+            <w:gridSpan w:val="3"/>
+          </w:tcPr>
+          <w:p>
+            <w:pPr>
+              <w:jc w:val="both"/>
+              <w:rPr>
+                <w:b w:val="0"/>
+                <w:color w:val="4BACC6" w:themeColor="accent5"/>
+              </w:rPr>
+            </w:pPr>
+            <w:r>
+              <w:rPr>
+                <w:b w:val="0"/>
+                <w:color w:val="4BACC6" w:themeColor="accent5"/>
+              </w:rPr>
+              <w:t>Control</w:t>
+            </w:r>
+          </w:p>
+        </w:tc>
+      </w:tr>
+      <w:tr>
+        <w:tc>
+          <w:tcPr>
+            <w:cnfStyle w:val="001000000000" w:firstRow="0" w:lastRow="0" w:firstColumn="1" w:lastColumn="0" w:oddVBand="0" w:evenVBand="0" w:oddHBand="0" w:evenHBand="0" w:firstRowFirstColumn="0" w:firstRowLastColumn="0" w:lastRowFirstColumn="0" w:lastRowLastColumn="0"/>
+            <w:tcW w:w="1273" w:type="dxa"/>
+          </w:tcPr>
+          <w:p>
+            <w:pPr>
+              <w:jc w:val="both"/>
+            </w:pPr>
+            <w:r>
+              <w:t>0</w:t>
+            </w:r>
+          </w:p>
+        </w:tc>
+        <w:tc>
+          <w:tcPr>
+            <w:tcW w:w="1414" w:type="dxa"/>
+          </w:tcPr>
+          <w:p>
+            <w:pPr>
+              <w:jc w:val="both"/>
+              <w:cnfStyle w:val="000000000000" w:firstRow="0" w:lastRow="0" w:firstColumn="0" w:lastColumn="0" w:oddVBand="0" w:evenVBand="0" w:oddHBand="0" w:evenHBand="0" w:firstRowFirstColumn="0" w:firstRowLastColumn="0" w:lastRowFirstColumn="0" w:lastRowLastColumn="0"/>
+            </w:pPr>
+            <w:r>
+              <w:t>Write only</w:t>
+            </w:r>
+          </w:p>
+        </w:tc>
+        <w:tc>
+          <w:tcPr>
+            <w:tcW w:w="6555" w:type="dxa"/>
+          </w:tcPr>
+          <w:p>
+            <w:pPr>
+              <w:jc w:val="both"/>
+              <w:cnfStyle w:val="000000000000" w:firstRow="0" w:lastRow="0" w:firstColumn="0" w:lastColumn="0" w:oddVBand="0" w:evenVBand="0" w:oddHBand="0" w:evenHBand="0" w:firstRowFirstColumn="0" w:firstRowLastColumn="0" w:lastRowFirstColumn="0" w:lastRowLastColumn="0"/>
+            </w:pPr>
+            <w:r>
+              <w:t>Start the scan. This will also empty the FIFO holding the data of the previous scan. The written value is ignored.</w:t>
+            </w:r>
+          </w:p>
+        </w:tc>
+      </w:tr>
+      <w:tr>
+        <w:trPr>
+          <w:cnfStyle w:val="000000100000" w:firstRow="0" w:lastRow="0" w:firstColumn="0" w:lastColumn="0" w:oddVBand="0" w:evenVBand="0" w:oddHBand="1" w:evenHBand="0" w:firstRowFirstColumn="0" w:firstRowLastColumn="0" w:lastRowFirstColumn="0" w:lastRowLastColumn="0"/>
+        </w:trPr>
+        <w:tc>
+          <w:tcPr>
+            <w:cnfStyle w:val="001000000000" w:firstRow="0" w:lastRow="0" w:firstColumn="1" w:lastColumn="0" w:oddVBand="0" w:evenVBand="0" w:oddHBand="0" w:evenHBand="0" w:firstRowFirstColumn="0" w:firstRowLastColumn="0" w:lastRowFirstColumn="0" w:lastRowLastColumn="0"/>
+            <w:tcW w:w="9242" w:type="dxa"/>
+            <w:gridSpan w:val="3"/>
+          </w:tcPr>
+          <w:p>
+            <w:pPr>
+              <w:jc w:val="both"/>
+              <w:rPr>
+                <w:b w:val="0"/>
+                <w:color w:val="4BACC6" w:themeColor="accent5"/>
+              </w:rPr>
+            </w:pPr>
+            <w:r>
+              <w:rPr>
+                <w:b w:val="0"/>
+                <w:color w:val="4BACC6" w:themeColor="accent5"/>
+              </w:rPr>
+              <w:t>Parameters</w:t>
+            </w:r>
+          </w:p>
+        </w:tc>
+      </w:tr>
+      <w:tr>
+        <w:tc>
+          <w:tcPr>
+            <w:cnfStyle w:val="001000000000" w:firstRow="0" w:lastRow="0" w:firstColumn="1" w:lastColumn="0" w:oddVBand="0" w:evenVBand="0" w:oddHBand="0" w:evenHBand="0" w:firstRowFirstColumn="0" w:firstRowLastColumn="0" w:lastRowFirstColumn="0" w:lastRowLastColumn="0"/>
+            <w:tcW w:w="1273" w:type="dxa"/>
+          </w:tcPr>
+          <w:p>
+            <w:pPr>
+              <w:jc w:val="both"/>
+            </w:pPr>
+            <w:r>
+              <w:t>1</w:t>
+            </w:r>
+          </w:p>
+        </w:tc>
+        <w:tc>
+          <w:tcPr>
+            <w:tcW w:w="1414" w:type="dxa"/>
+          </w:tcPr>
+          <w:p>
+            <w:pPr>
+              <w:jc w:val="both"/>
+              <w:cnfStyle w:val="000000000000" w:firstRow="0" w:lastRow="0" w:firstColumn="0" w:lastColumn="0" w:oddVBand="0" w:evenVBand="0" w:oddHBand="0" w:evenHBand="0" w:firstRowFirstColumn="0" w:firstRowLastColumn="0" w:lastRowFirstColumn="0" w:lastRowLastColumn="0"/>
+            </w:pPr>
+            <w:r>
+              <w:t>Read / write</w:t>
+            </w:r>
+          </w:p>
+        </w:tc>
+        <w:tc>
+          <w:tcPr>
+            <w:tcW w:w="6555" w:type="dxa"/>
+          </w:tcPr>
+          <w:p>
+            <w:pPr>
+              <w:cnfStyle w:val="000000000000" w:firstRow="0" w:lastRow="0" w:firstColumn="0" w:lastColumn="0" w:oddVBand="0" w:evenVBand="0" w:oddHBand="0" w:evenHBand="0" w:firstRowFirstColumn="0" w:firstRowLastColumn="0" w:lastRowFirstColumn="0" w:lastRowLastColumn="0"/>
+              <w:rPr>
+                <w:rFonts w:ascii="Courier New" w:hAnsi="Courier New" w:cs="Courier New"/>
+              </w:rPr>
+            </w:pPr>
+            <w:r>
+              <w:rPr>
+                <w:rFonts w:ascii="Courier New" w:hAnsi="Courier New" w:cs="Courier New"/>
+                <w:i/>
+              </w:rPr>
+              <w:t xml:space="preserve">dac     </w:t>
+            </w:r>
+            <w:r>
+              <w:rPr>
+                <w:rFonts w:ascii="Courier New" w:hAnsi="Courier New" w:cs="Courier New"/>
+              </w:rPr>
+              <w:t>- 4 bits</w:t>
+            </w:r>
+            <w:r>
+              <w:rPr>
+                <w:rFonts w:ascii="Courier New" w:hAnsi="Courier New" w:cs="Courier New"/>
+              </w:rPr>
+              <w:t xml:space="preserve"> - [0, 15]    </w:t>
+            </w:r>
+          </w:p>
+        </w:tc>
+      </w:tr>
+      <w:tr>
+        <w:trPr>
+          <w:cnfStyle w:val="000000100000" w:firstRow="0" w:lastRow="0" w:firstColumn="0" w:lastColumn="0" w:oddVBand="0" w:evenVBand="0" w:oddHBand="1" w:evenHBand="0" w:firstRowFirstColumn="0" w:firstRowLastColumn="0" w:lastRowFirstColumn="0" w:lastRowLastColumn="0"/>
+        </w:trPr>
+        <w:tc>
+          <w:tcPr>
+            <w:cnfStyle w:val="001000000000" w:firstRow="0" w:lastRow="0" w:firstColumn="1" w:lastColumn="0" w:oddVBand="0" w:evenVBand="0" w:oddHBand="0" w:evenHBand="0" w:firstRowFirstColumn="0" w:firstRowLastColumn="0" w:lastRowFirstColumn="0" w:lastRowLastColumn="0"/>
+            <w:tcW w:w="1273" w:type="dxa"/>
+          </w:tcPr>
+          <w:p>
+            <w:pPr>
+              <w:jc w:val="both"/>
+            </w:pPr>
+            <w:r>
+              <w:t>2</w:t>
+            </w:r>
+          </w:p>
+        </w:tc>
+        <w:tc>
+          <w:tcPr>
+            <w:tcW w:w="1414" w:type="dxa"/>
+          </w:tcPr>
+          <w:p>
+            <w:pPr>
+              <w:jc w:val="both"/>
+              <w:cnfStyle w:val="000000100000" w:firstRow="0" w:lastRow="0" w:firstColumn="0" w:lastColumn="0" w:oddVBand="0" w:evenVBand="0" w:oddHBand="1" w:evenHBand="0" w:firstRowFirstColumn="0" w:firstRowLastColumn="0" w:lastRowFirstColumn="0" w:lastRowLastColumn="0"/>
+            </w:pPr>
+            <w:r>
+              <w:t>Read / write</w:t>
+            </w:r>
+          </w:p>
+        </w:tc>
+        <w:tc>
+          <w:tcPr>
+            <w:tcW w:w="6555" w:type="dxa"/>
+          </w:tcPr>
+          <w:p>
+            <w:pPr>
+              <w:cnfStyle w:val="000000100000" w:firstRow="0" w:lastRow="0" w:firstColumn="0" w:lastColumn="0" w:oddVBand="0" w:evenVBand="0" w:oddHBand="1" w:evenHBand="0" w:firstRowFirstColumn="0" w:firstRowLastColumn="0" w:lastRowFirstColumn="0" w:lastRowLastColumn="0"/>
+              <w:rPr>
+                <w:rFonts w:ascii="Courier New" w:hAnsi="Courier New" w:cs="Courier New"/>
+              </w:rPr>
+            </w:pPr>
+            <w:r>
+              <w:rPr>
+                <w:rFonts w:ascii="Courier New" w:hAnsi="Courier New" w:cs="Courier New"/>
+                <w:i/>
+              </w:rPr>
+              <w:t xml:space="preserve">vfat2   </w:t>
+            </w:r>
+            <w:r>
+              <w:rPr>
+                <w:rFonts w:ascii="Courier New" w:hAnsi="Courier New" w:cs="Courier New"/>
+              </w:rPr>
+              <w:t>- 5 bits</w:t>
+            </w:r>
+            <w:r>
+              <w:rPr>
+                <w:rFonts w:ascii="Courier New" w:hAnsi="Courier New" w:cs="Courier New"/>
+              </w:rPr>
+              <w:t xml:space="preserve"> - [0, 23]</w:t>
+            </w:r>
+          </w:p>
+        </w:tc>
+      </w:tr>
+      <w:tr>
+        <w:tc>
+          <w:tcPr>
+            <w:cnfStyle w:val="001000000000" w:firstRow="0" w:lastRow="0" w:firstColumn="1" w:lastColumn="0" w:oddVBand="0" w:evenVBand="0" w:oddHBand="0" w:evenHBand="0" w:firstRowFirstColumn="0" w:firstRowLastColumn="0" w:lastRowFirstColumn="0" w:lastRowLastColumn="0"/>
+            <w:tcW w:w="1273" w:type="dxa"/>
+          </w:tcPr>
+          <w:p>
+            <w:pPr>
+              <w:jc w:val="both"/>
+            </w:pPr>
+            <w:r>
+              <w:t>3</w:t>
+            </w:r>
+          </w:p>
+        </w:tc>
+        <w:tc>
+          <w:tcPr>
+            <w:tcW w:w="1414" w:type="dxa"/>
+          </w:tcPr>
+          <w:p>
+            <w:pPr>
+              <w:jc w:val="both"/>
+              <w:cnfStyle w:val="000000000000" w:firstRow="0" w:lastRow="0" w:firstColumn="0" w:lastColumn="0" w:oddVBand="0" w:evenVBand="0" w:oddHBand="0" w:evenHBand="0" w:firstRowFirstColumn="0" w:firstRowLastColumn="0" w:lastRowFirstColumn="0" w:lastRowLastColumn="0"/>
+            </w:pPr>
+            <w:r>
+              <w:t>Read / write</w:t>
+            </w:r>
+          </w:p>
+        </w:tc>
+        <w:tc>
+          <w:tcPr>
+            <w:tcW w:w="6555" w:type="dxa"/>
+          </w:tcPr>
+          <w:p>
+            <w:pPr>
+              <w:cnfStyle w:val="000000000000" w:firstRow="0" w:lastRow="0" w:firstColumn="0" w:lastColumn="0" w:oddVBand="0" w:evenVBand="0" w:oddHBand="0" w:evenHBand="0" w:firstRowFirstColumn="0" w:firstRowLastColumn="0" w:lastRowFirstColumn="0" w:lastRowLastColumn="0"/>
+              <w:rPr>
+                <w:rFonts w:ascii="Courier New" w:hAnsi="Courier New" w:cs="Courier New"/>
+              </w:rPr>
+            </w:pPr>
+            <w:r>
+              <w:rPr>
+                <w:rFonts w:ascii="Courier New" w:hAnsi="Courier New" w:cs="Courier New"/>
+                <w:i/>
+              </w:rPr>
+              <w:t xml:space="preserve">min </w:t>
+            </w:r>
+            <w:r>
+              <w:rPr>
+                <w:rFonts w:ascii="Courier New" w:hAnsi="Courier New" w:cs="Courier New"/>
+                <w:i/>
+              </w:rPr>
+              <w:t xml:space="preserve">    - </w:t>
+            </w:r>
+            <w:r>
+              <w:rPr>
+                <w:rFonts w:ascii="Courier New" w:hAnsi="Courier New" w:cs="Courier New"/>
+              </w:rPr>
+              <w:t>8 bits</w:t>
+            </w:r>
+            <w:r>
+              <w:rPr>
+                <w:rFonts w:ascii="Courier New" w:hAnsi="Courier New" w:cs="Courier New"/>
+              </w:rPr>
+              <w:t xml:space="preserve"> </w:t>
+            </w:r>
+            <w:r>
+              <w:rPr>
+                <w:rFonts w:ascii="Courier New" w:hAnsi="Courier New" w:cs="Courier New"/>
+              </w:rPr>
+              <w:t xml:space="preserve">- </w:t>
+            </w:r>
+            <w:r>
+              <w:rPr>
+                <w:rFonts w:ascii="Courier New" w:hAnsi="Courier New" w:cs="Courier New"/>
+              </w:rPr>
+              <w:t xml:space="preserve">[0x0, </w:t>
+            </w:r>
+            <w:r>
+              <w:rPr>
+                <w:rFonts w:ascii="Courier New" w:hAnsi="Courier New" w:cs="Courier New"/>
+                <w:i/>
+              </w:rPr>
+              <w:t>max</w:t>
+            </w:r>
+            <w:r>
+              <w:rPr>
+                <w:rFonts w:ascii="Courier New" w:hAnsi="Courier New" w:cs="Courier New"/>
+              </w:rPr>
+              <w:t>]</w:t>
+            </w:r>
+          </w:p>
+        </w:tc>
+      </w:tr>
+      <w:tr>
+        <w:trPr>
+          <w:cnfStyle w:val="000000100000" w:firstRow="0" w:lastRow="0" w:firstColumn="0" w:lastColumn="0" w:oddVBand="0" w:evenVBand="0" w:oddHBand="1" w:evenHBand="0" w:firstRowFirstColumn="0" w:firstRowLastColumn="0" w:lastRowFirstColumn="0" w:lastRowLastColumn="0"/>
+        </w:trPr>
+        <w:tc>
+          <w:tcPr>
+            <w:cnfStyle w:val="001000000000" w:firstRow="0" w:lastRow="0" w:firstColumn="1" w:lastColumn="0" w:oddVBand="0" w:evenVBand="0" w:oddHBand="0" w:evenHBand="0" w:firstRowFirstColumn="0" w:firstRowLastColumn="0" w:lastRowFirstColumn="0" w:lastRowLastColumn="0"/>
+            <w:tcW w:w="1273" w:type="dxa"/>
+          </w:tcPr>
+          <w:p>
+            <w:pPr>
+              <w:jc w:val="both"/>
+            </w:pPr>
+            <w:r>
+              <w:t>4</w:t>
+            </w:r>
+          </w:p>
+        </w:tc>
+        <w:tc>
+          <w:tcPr>
+            <w:tcW w:w="1414" w:type="dxa"/>
+          </w:tcPr>
+          <w:p>
+            <w:pPr>
+              <w:jc w:val="both"/>
+              <w:cnfStyle w:val="000000100000" w:firstRow="0" w:lastRow="0" w:firstColumn="0" w:lastColumn="0" w:oddVBand="0" w:evenVBand="0" w:oddHBand="1" w:evenHBand="0" w:firstRowFirstColumn="0" w:firstRowLastColumn="0" w:lastRowFirstColumn="0" w:lastRowLastColumn="0"/>
+            </w:pPr>
+            <w:r>
+              <w:t>Read / write</w:t>
+            </w:r>
+          </w:p>
+        </w:tc>
+        <w:tc>
+          <w:tcPr>
+            <w:tcW w:w="6555" w:type="dxa"/>
+          </w:tcPr>
+          <w:p>
+            <w:pPr>
+              <w:jc w:val="both"/>
+              <w:cnfStyle w:val="000000100000" w:firstRow="0" w:lastRow="0" w:firstColumn="0" w:lastColumn="0" w:oddVBand="0" w:evenVBand="0" w:oddHBand="1" w:evenHBand="0" w:firstRowFirstColumn="0" w:firstRowLastColumn="0" w:lastRowFirstColumn="0" w:lastRowLastColumn="0"/>
+              <w:rPr>
+                <w:rFonts w:ascii="Courier New" w:hAnsi="Courier New" w:cs="Courier New"/>
+              </w:rPr>
+            </w:pPr>
+            <w:r>
+              <w:rPr>
+                <w:rFonts w:ascii="Courier New" w:hAnsi="Courier New" w:cs="Courier New"/>
+                <w:i/>
+              </w:rPr>
+              <w:t xml:space="preserve">max </w:t>
+            </w:r>
+            <w:r>
+              <w:rPr>
+                <w:rFonts w:ascii="Courier New" w:hAnsi="Courier New" w:cs="Courier New"/>
+                <w:i/>
+              </w:rPr>
+              <w:t xml:space="preserve">    - </w:t>
+            </w:r>
+            <w:r>
+              <w:rPr>
+                <w:rFonts w:ascii="Courier New" w:hAnsi="Courier New" w:cs="Courier New"/>
+              </w:rPr>
+              <w:t xml:space="preserve">8 bits </w:t>
+            </w:r>
+            <w:r>
+              <w:rPr>
+                <w:rFonts w:ascii="Courier New" w:hAnsi="Courier New" w:cs="Courier New"/>
+              </w:rPr>
+              <w:t>–</w:t>
+            </w:r>
+            <w:r>
+              <w:rPr>
+                <w:rFonts w:ascii="Courier New" w:hAnsi="Courier New" w:cs="Courier New"/>
+              </w:rPr>
+              <w:t xml:space="preserve"> </w:t>
+            </w:r>
+            <w:r>
+              <w:rPr>
+                <w:rFonts w:ascii="Courier New" w:hAnsi="Courier New" w:cs="Courier New"/>
+              </w:rPr>
+              <w:t>[</w:t>
+            </w:r>
+            <w:r>
+              <w:rPr>
+                <w:rFonts w:ascii="Courier New" w:hAnsi="Courier New" w:cs="Courier New"/>
+                <w:i/>
+              </w:rPr>
+              <w:t>min</w:t>
+            </w:r>
+            <w:r>
+              <w:rPr>
+                <w:rFonts w:ascii="Courier New" w:hAnsi="Courier New" w:cs="Courier New"/>
+              </w:rPr>
+              <w:t>, 0xFF]</w:t>
+            </w:r>
+          </w:p>
+          <w:p>
+            <w:pPr>
+              <w:jc w:val="both"/>
+              <w:cnfStyle w:val="000000100000" w:firstRow="0" w:lastRow="0" w:firstColumn="0" w:lastColumn="0" w:oddVBand="0" w:evenVBand="0" w:oddHBand="1" w:evenHBand="0" w:firstRowFirstColumn="0" w:firstRowLastColumn="0" w:lastRowFirstColumn="0" w:lastRowLastColumn="0"/>
+              <w:rPr>
+                <w:rFonts w:ascii="Courier New" w:hAnsi="Courier New" w:cs="Courier New"/>
+                <w:i/>
+              </w:rPr>
+            </w:pPr>
+            <w:r>
+              <w:rPr>
+                <w:rFonts w:ascii="Courier New" w:hAnsi="Courier New" w:cs="Courier New"/>
+              </w:rPr>
+              <w:t>Note: 0 = 0xFF</w:t>
+            </w:r>
+          </w:p>
+        </w:tc>
+      </w:tr>
+      <w:tr>
+        <w:tc>
+          <w:tcPr>
+            <w:cnfStyle w:val="001000000000" w:firstRow="0" w:lastRow="0" w:firstColumn="1" w:lastColumn="0" w:oddVBand="0" w:evenVBand="0" w:oddHBand="0" w:evenHBand="0" w:firstRowFirstColumn="0" w:firstRowLastColumn="0" w:lastRowFirstColumn="0" w:lastRowLastColumn="0"/>
+            <w:tcW w:w="1273" w:type="dxa"/>
+          </w:tcPr>
+          <w:p>
+            <w:pPr>
+              <w:jc w:val="both"/>
+            </w:pPr>
+            <w:r>
+              <w:t>5</w:t>
+            </w:r>
+          </w:p>
+        </w:tc>
+        <w:tc>
+          <w:tcPr>
+            <w:tcW w:w="1414" w:type="dxa"/>
+          </w:tcPr>
+          <w:p>
+            <w:pPr>
+              <w:jc w:val="both"/>
+              <w:cnfStyle w:val="000000000000" w:firstRow="0" w:lastRow="0" w:firstColumn="0" w:lastColumn="0" w:oddVBand="0" w:evenVBand="0" w:oddHBand="0" w:evenHBand="0" w:firstRowFirstColumn="0" w:firstRowLastColumn="0" w:lastRowFirstColumn="0" w:lastRowLastColumn="0"/>
+            </w:pPr>
+            <w:r>
+              <w:t>Read / write</w:t>
+            </w:r>
+          </w:p>
+        </w:tc>
+        <w:tc>
+          <w:tcPr>
+            <w:tcW w:w="6555" w:type="dxa"/>
+          </w:tcPr>
+          <w:p>
+            <w:pPr>
+              <w:jc w:val="both"/>
+              <w:cnfStyle w:val="000000000000" w:firstRow="0" w:lastRow="0" w:firstColumn="0" w:lastColumn="0" w:oddVBand="0" w:evenVBand="0" w:oddHBand="0" w:evenHBand="0" w:firstRowFirstColumn="0" w:firstRowLastColumn="0" w:lastRowFirstColumn="0" w:lastRowLastColumn="0"/>
+              <w:rPr>
+                <w:rFonts w:ascii="Courier New" w:hAnsi="Courier New" w:cs="Courier New"/>
+              </w:rPr>
+            </w:pPr>
+            <w:r>
+              <w:rPr>
+                <w:rFonts w:ascii="Courier New" w:hAnsi="Courier New" w:cs="Courier New"/>
+                <w:i/>
+              </w:rPr>
+              <w:t xml:space="preserve">step    - </w:t>
+            </w:r>
+            <w:r>
+              <w:rPr>
+                <w:rFonts w:ascii="Courier New" w:hAnsi="Courier New" w:cs="Courier New"/>
+              </w:rPr>
+              <w:t xml:space="preserve">8 bits </w:t>
+            </w:r>
+            <w:r>
+              <w:rPr>
+                <w:rFonts w:ascii="Courier New" w:hAnsi="Courier New" w:cs="Courier New"/>
+              </w:rPr>
+              <w:t xml:space="preserve">- </w:t>
+            </w:r>
+            <w:r>
+              <w:rPr>
+                <w:rFonts w:ascii="Courier New" w:hAnsi="Courier New" w:cs="Courier New"/>
+              </w:rPr>
+              <w:t>[0x0, 0xFF]</w:t>
+            </w:r>
+          </w:p>
+          <w:p>
+            <w:pPr>
+              <w:jc w:val="both"/>
+              <w:cnfStyle w:val="000000000000" w:firstRow="0" w:lastRow="0" w:firstColumn="0" w:lastColumn="0" w:oddVBand="0" w:evenVBand="0" w:oddHBand="0" w:evenHBand="0" w:firstRowFirstColumn="0" w:firstRowLastColumn="0" w:lastRowFirstColumn="0" w:lastRowLastColumn="0"/>
+              <w:rPr>
+                <w:rFonts w:ascii="Courier New" w:hAnsi="Courier New" w:cs="Courier New"/>
+                <w:i/>
+              </w:rPr>
+            </w:pPr>
+            <w:r>
+              <w:rPr>
+                <w:rFonts w:ascii="Courier New" w:hAnsi="Courier New" w:cs="Courier New"/>
+              </w:rPr>
+              <w:t>Note: 0 = 0x1</w:t>
+            </w:r>
+          </w:p>
+        </w:tc>
+      </w:tr>
+      <w:tr>
+        <w:trPr>
+          <w:cnfStyle w:val="000000100000" w:firstRow="0" w:lastRow="0" w:firstColumn="0" w:lastColumn="0" w:oddVBand="0" w:evenVBand="0" w:oddHBand="1" w:evenHBand="0" w:firstRowFirstColumn="0" w:firstRowLastColumn="0" w:lastRowFirstColumn="0" w:lastRowLastColumn="0"/>
+        </w:trPr>
+        <w:tc>
+          <w:tcPr>
+            <w:cnfStyle w:val="001000000000" w:firstRow="0" w:lastRow="0" w:firstColumn="1" w:lastColumn="0" w:oddVBand="0" w:evenVBand="0" w:oddHBand="0" w:evenHBand="0" w:firstRowFirstColumn="0" w:firstRowLastColumn="0" w:lastRowFirstColumn="0" w:lastRowLastColumn="0"/>
+            <w:tcW w:w="1273" w:type="dxa"/>
+          </w:tcPr>
+          <w:p>
+            <w:pPr>
+              <w:jc w:val="both"/>
+            </w:pPr>
+            <w:r>
+              <w:t>6</w:t>
+            </w:r>
+          </w:p>
+        </w:tc>
+        <w:tc>
+          <w:tcPr>
+            <w:tcW w:w="1414" w:type="dxa"/>
+          </w:tcPr>
+          <w:p>
+            <w:pPr>
+              <w:jc w:val="both"/>
+              <w:cnfStyle w:val="000000100000" w:firstRow="0" w:lastRow="0" w:firstColumn="0" w:lastColumn="0" w:oddVBand="0" w:evenVBand="0" w:oddHBand="1" w:evenHBand="0" w:firstRowFirstColumn="0" w:firstRowLastColumn="0" w:lastRowFirstColumn="0" w:lastRowLastColumn="0"/>
+            </w:pPr>
+            <w:r>
+              <w:t>Read / write</w:t>
+            </w:r>
+          </w:p>
+        </w:tc>
+        <w:tc>
+          <w:tcPr>
+            <w:tcW w:w="6555" w:type="dxa"/>
+          </w:tcPr>
+          <w:p>
+            <w:pPr>
+              <w:jc w:val="both"/>
+              <w:cnfStyle w:val="000000100000" w:firstRow="0" w:lastRow="0" w:firstColumn="0" w:lastColumn="0" w:oddVBand="0" w:evenVBand="0" w:oddHBand="1" w:evenHBand="0" w:firstRowFirstColumn="0" w:firstRowLastColumn="0" w:lastRowFirstColumn="0" w:lastRowLastColumn="0"/>
+              <w:rPr>
+                <w:rFonts w:ascii="Courier New" w:hAnsi="Courier New" w:cs="Courier New"/>
+              </w:rPr>
+            </w:pPr>
+            <w:r>
+              <w:rPr>
+                <w:rFonts w:ascii="Courier New" w:hAnsi="Courier New" w:cs="Courier New"/>
+                <w:i/>
+              </w:rPr>
+              <w:t>N</w:t>
+            </w:r>
+            <w:r>
+              <w:rPr>
+                <w:rFonts w:ascii="Courier New" w:hAnsi="Courier New" w:cs="Courier New"/>
+                <w:i/>
+              </w:rPr>
+              <w:t xml:space="preserve">       - </w:t>
+            </w:r>
+            <w:r>
+              <w:rPr>
+                <w:rFonts w:ascii="Courier New" w:hAnsi="Courier New" w:cs="Courier New"/>
+              </w:rPr>
+              <w:t>4</w:t>
+            </w:r>
+            <w:r>
+              <w:rPr>
+                <w:rFonts w:ascii="Courier New" w:hAnsi="Courier New" w:cs="Courier New"/>
+              </w:rPr>
+              <w:t xml:space="preserve"> bits</w:t>
+            </w:r>
+            <w:r>
+              <w:rPr>
+                <w:rFonts w:ascii="Courier New" w:hAnsi="Courier New" w:cs="Courier New"/>
+              </w:rPr>
+              <w:t xml:space="preserve"> </w:t>
+            </w:r>
+            <w:r>
+              <w:rPr>
+                <w:rFonts w:ascii="Courier New" w:hAnsi="Courier New" w:cs="Courier New"/>
+              </w:rPr>
+              <w:t>–</w:t>
+            </w:r>
+            <w:r>
+              <w:rPr>
+                <w:rFonts w:ascii="Courier New" w:hAnsi="Courier New" w:cs="Courier New"/>
+              </w:rPr>
+              <w:t xml:space="preserve"> </w:t>
+            </w:r>
+            <w:r>
+              <w:rPr>
+                <w:rFonts w:ascii="Courier New" w:hAnsi="Courier New" w:cs="Courier New"/>
+              </w:rPr>
+              <w:t>[0, 15</w:t>
+            </w:r>
+            <w:r>
+              <w:rPr>
+                <w:rFonts w:ascii="Courier New" w:hAnsi="Courier New" w:cs="Courier New"/>
+              </w:rPr>
+              <w:t>]</w:t>
+            </w:r>
+          </w:p>
+          <w:p>
+            <w:pPr>
+              <w:jc w:val="both"/>
+              <w:cnfStyle w:val="000000100000" w:firstRow="0" w:lastRow="0" w:firstColumn="0" w:lastColumn="0" w:oddVBand="0" w:evenVBand="0" w:oddHBand="1" w:evenHBand="0" w:firstRowFirstColumn="0" w:firstRowLastColumn="0" w:lastRowFirstColumn="0" w:lastRowLastColumn="0"/>
+              <w:rPr>
+                <w:rFonts w:ascii="Courier New" w:hAnsi="Courier New" w:cs="Courier New"/>
+              </w:rPr>
+            </w:pPr>
+            <w:r>
+              <w:rPr>
+                <w:rFonts w:ascii="Courier New" w:hAnsi="Courier New" w:cs="Courier New"/>
+              </w:rPr>
+              <w:t>Events = 2^N</w:t>
+            </w:r>
+          </w:p>
+        </w:tc>
+      </w:tr>
+      <w:tr>
+        <w:trPr>
+          <w:trHeight w:val="60"/>
+        </w:trPr>
+        <w:tc>
+          <w:tcPr>
+            <w:cnfStyle w:val="001000000000" w:firstRow="0" w:lastRow="0" w:firstColumn="1" w:lastColumn="0" w:oddVBand="0" w:evenVBand="0" w:oddHBand="0" w:evenHBand="0" w:firstRowFirstColumn="0" w:firstRowLastColumn="0" w:lastRowFirstColumn="0" w:lastRowLastColumn="0"/>
+            <w:tcW w:w="9242" w:type="dxa"/>
+            <w:gridSpan w:val="3"/>
+          </w:tcPr>
+          <w:p>
+            <w:pPr>
+              <w:jc w:val="both"/>
+              <w:rPr>
+                <w:rFonts w:ascii="Courier New" w:hAnsi="Courier New" w:cs="Courier New"/>
+                <w:b w:val="0"/>
+                <w:i/>
+                <w:color w:val="4BACC6" w:themeColor="accent5"/>
+              </w:rPr>
+            </w:pPr>
+            <w:r>
+              <w:rPr>
+                <w:b w:val="0"/>
+                <w:color w:val="4BACC6" w:themeColor="accent5"/>
+              </w:rPr>
+              <w:t>Results</w:t>
+            </w:r>
+          </w:p>
+        </w:tc>
+      </w:tr>
+      <w:tr>
+        <w:trPr>
+          <w:cnfStyle w:val="000000100000" w:firstRow="0" w:lastRow="0" w:firstColumn="0" w:lastColumn="0" w:oddVBand="0" w:evenVBand="0" w:oddHBand="1" w:evenHBand="0" w:firstRowFirstColumn="0" w:firstRowLastColumn="0" w:lastRowFirstColumn="0" w:lastRowLastColumn="0"/>
+        </w:trPr>
+        <w:tc>
+          <w:tcPr>
+            <w:cnfStyle w:val="001000000000" w:firstRow="0" w:lastRow="0" w:firstColumn="1" w:lastColumn="0" w:oddVBand="0" w:evenVBand="0" w:oddHBand="0" w:evenHBand="0" w:firstRowFirstColumn="0" w:firstRowLastColumn="0" w:lastRowFirstColumn="0" w:lastRowLastColumn="0"/>
+            <w:tcW w:w="1273" w:type="dxa"/>
+          </w:tcPr>
+          <w:p>
+            <w:pPr>
+              <w:jc w:val="both"/>
+            </w:pPr>
+            <w:r>
+              <w:t>7</w:t>
+            </w:r>
+          </w:p>
+        </w:tc>
+        <w:tc>
+          <w:tcPr>
+            <w:tcW w:w="1414" w:type="dxa"/>
+          </w:tcPr>
+          <w:p>
+            <w:pPr>
+              <w:jc w:val="both"/>
+              <w:cnfStyle w:val="000000100000" w:firstRow="0" w:lastRow="0" w:firstColumn="0" w:lastColumn="0" w:oddVBand="0" w:evenVBand="0" w:oddHBand="1" w:evenHBand="0" w:firstRowFirstColumn="0" w:firstRowLastColumn="0" w:lastRowFirstColumn="0" w:lastRowLastColumn="0"/>
+            </w:pPr>
+            <w:r>
+              <w:t>Read only</w:t>
+            </w:r>
+          </w:p>
+        </w:tc>
+        <w:tc>
+          <w:tcPr>
+            <w:tcW w:w="6555" w:type="dxa"/>
+          </w:tcPr>
+          <w:p>
+            <w:pPr>
+              <w:jc w:val="both"/>
+              <w:cnfStyle w:val="000000100000" w:firstRow="0" w:lastRow="0" w:firstColumn="0" w:lastColumn="0" w:oddVBand="0" w:evenVBand="0" w:oddHBand="1" w:evenHBand="0" w:firstRowFirstColumn="0" w:firstRowLastColumn="0" w:lastRowFirstColumn="0" w:lastRowLastColumn="0"/>
+            </w:pPr>
+            <w:r>
+              <w:t>FIFO holding the results of the scan. This register will return the data points collected by the scan using the following data format:</w:t>
+            </w:r>
+          </w:p>
+          <w:p>
+            <w:pPr>
+              <w:jc w:val="both"/>
+              <w:cnfStyle w:val="000000100000" w:firstRow="0" w:lastRow="0" w:firstColumn="0" w:lastColumn="0" w:oddVBand="0" w:evenVBand="0" w:oddHBand="1" w:evenHBand="0" w:firstRowFirstColumn="0" w:firstRowLastColumn="0" w:lastRowFirstColumn="0" w:lastRowLastColumn="0"/>
+            </w:pPr>
+            <w:r>
+              <w:t xml:space="preserve">8 MSBits hold the </w:t>
+            </w:r>
+            <w:r>
+              <w:t>DAC</w:t>
+            </w:r>
+            <w:r>
+              <w:t xml:space="preserve"> value of the point</w:t>
+            </w:r>
+          </w:p>
+          <w:p>
+            <w:pPr>
+              <w:jc w:val="both"/>
+              <w:cnfStyle w:val="000000100000" w:firstRow="0" w:lastRow="0" w:firstColumn="0" w:lastColumn="0" w:oddVBand="0" w:evenVBand="0" w:oddHBand="1" w:evenHBand="0" w:firstRowFirstColumn="0" w:firstRowLastColumn="0" w:lastRowFirstColumn="0" w:lastRowLastColumn="0"/>
+            </w:pPr>
+            <w:r>
+              <w:t xml:space="preserve">24 LSBits hold the </w:t>
+            </w:r>
+            <w:r>
+              <w:t>mean</w:t>
+            </w:r>
+            <w:r>
+              <w:t xml:space="preserve"> of the ADC values</w:t>
+            </w:r>
+            <w:r>
+              <w:t xml:space="preserve"> </w:t>
+            </w:r>
+          </w:p>
+          <w:p>
+            <w:pPr>
+              <w:jc w:val="both"/>
+              <w:cnfStyle w:val="000000100000" w:firstRow="0" w:lastRow="0" w:firstColumn="0" w:lastColumn="0" w:oddVBand="0" w:evenVBand="0" w:oddHBand="1" w:evenHBand="0" w:firstRowFirstColumn="0" w:firstRowLastColumn="0" w:lastRowFirstColumn="0" w:lastRowLastColumn="0"/>
+            </w:pPr>
+            <w:r>
+              <w:t>If no data is present, an error is returned.</w:t>
+            </w:r>
+          </w:p>
+        </w:tc>
+      </w:tr>
+      <w:tr>
+        <w:tc>
+          <w:tcPr>
+            <w:cnfStyle w:val="001000000000" w:firstRow="0" w:lastRow="0" w:firstColumn="1" w:lastColumn="0" w:oddVBand="0" w:evenVBand="0" w:oddHBand="0" w:evenHBand="0" w:firstRowFirstColumn="0" w:firstRowLastColumn="0" w:lastRowFirstColumn="0" w:lastRowLastColumn="0"/>
+            <w:tcW w:w="9242" w:type="dxa"/>
+            <w:gridSpan w:val="3"/>
+          </w:tcPr>
+          <w:p>
+            <w:pPr>
+              <w:jc w:val="both"/>
+              <w:rPr>
+                <w:rFonts w:ascii="Courier New" w:hAnsi="Courier New" w:cs="Courier New"/>
+                <w:i/>
+              </w:rPr>
+            </w:pPr>
+            <w:r>
+              <w:rPr>
+                <w:b w:val="0"/>
+                <w:color w:val="4BACC6" w:themeColor="accent5"/>
+              </w:rPr>
+              <w:t>Monitoring</w:t>
+            </w:r>
+          </w:p>
+        </w:tc>
+      </w:tr>
+      <w:tr>
+        <w:trPr>
+          <w:cnfStyle w:val="000000100000" w:firstRow="0" w:lastRow="0" w:firstColumn="0" w:lastColumn="0" w:oddVBand="0" w:evenVBand="0" w:oddHBand="1" w:evenHBand="0" w:firstRowFirstColumn="0" w:firstRowLastColumn="0" w:lastRowFirstColumn="0" w:lastRowLastColumn="0"/>
+        </w:trPr>
+        <w:tc>
+          <w:tcPr>
+            <w:cnfStyle w:val="001000000000" w:firstRow="0" w:lastRow="0" w:firstColumn="1" w:lastColumn="0" w:oddVBand="0" w:evenVBand="0" w:oddHBand="0" w:evenHBand="0" w:firstRowFirstColumn="0" w:firstRowLastColumn="0" w:lastRowFirstColumn="0" w:lastRowLastColumn="0"/>
+            <w:tcW w:w="1273" w:type="dxa"/>
+          </w:tcPr>
+          <w:p>
+            <w:pPr>
+              <w:jc w:val="both"/>
+            </w:pPr>
+            <w:r>
+              <w:t>8</w:t>
+            </w:r>
+          </w:p>
+        </w:tc>
+        <w:tc>
+          <w:tcPr>
+            <w:tcW w:w="1414" w:type="dxa"/>
+          </w:tcPr>
+          <w:p>
+            <w:pPr>
+              <w:jc w:val="both"/>
+              <w:cnfStyle w:val="000000100000" w:firstRow="0" w:lastRow="0" w:firstColumn="0" w:lastColumn="0" w:oddVBand="0" w:evenVBand="0" w:oddHBand="1" w:evenHBand="0" w:firstRowFirstColumn="0" w:firstRowLastColumn="0" w:lastRowFirstColumn="0" w:lastRowLastColumn="0"/>
+            </w:pPr>
+            <w:r>
+              <w:t>Read only</w:t>
+            </w:r>
+          </w:p>
+        </w:tc>
+        <w:tc>
+          <w:tcPr>
+            <w:tcW w:w="6555" w:type="dxa"/>
+          </w:tcPr>
+          <w:p>
+            <w:pPr>
+              <w:jc w:val="both"/>
+              <w:cnfStyle w:val="000000100000" w:firstRow="0" w:lastRow="0" w:firstColumn="0" w:lastColumn="0" w:oddVBand="0" w:evenVBand="0" w:oddHBand="1" w:evenHBand="0" w:firstRowFirstColumn="0" w:firstRowLastColumn="0" w:lastRowFirstColumn="0" w:lastRowLastColumn="0"/>
+              <w:rPr>
+                <w:rFonts w:ascii="Courier New" w:hAnsi="Courier New" w:cs="Courier New"/>
+              </w:rPr>
+            </w:pPr>
+            <w:r>
+              <w:rPr>
+                <w:rFonts w:ascii="Courier New" w:hAnsi="Courier New" w:cs="Courier New"/>
+                <w:i/>
+              </w:rPr>
+              <w:t>Status</w:t>
+            </w:r>
+            <w:r>
+              <w:rPr>
+                <w:rFonts w:ascii="Courier New" w:hAnsi="Courier New" w:cs="Courier New"/>
+                <w:i/>
+              </w:rPr>
+              <w:t xml:space="preserve">  </w:t>
+            </w:r>
+            <w:r>
+              <w:rPr>
+                <w:rFonts w:ascii="Courier New" w:hAnsi="Courier New" w:cs="Courier New"/>
+              </w:rPr>
+              <w:t>- 2 bits  - {0, 1, 2}</w:t>
+            </w:r>
+          </w:p>
+          <w:p>
+            <w:pPr>
+              <w:jc w:val="both"/>
+              <w:cnfStyle w:val="000000100000" w:firstRow="0" w:lastRow="0" w:firstColumn="0" w:lastColumn="0" w:oddVBand="0" w:evenVBand="0" w:oddHBand="1" w:evenHBand="0" w:firstRowFirstColumn="0" w:firstRowLastColumn="0" w:lastRowFirstColumn="0" w:lastRowLastColumn="0"/>
+              <w:rPr>
+                <w:rFonts w:ascii="Courier New" w:hAnsi="Courier New" w:cs="Courier New"/>
+              </w:rPr>
+            </w:pPr>
+            <w:r>
+              <w:rPr>
+                <w:rFonts w:ascii="Courier New" w:hAnsi="Courier New" w:cs="Courier New"/>
+              </w:rPr>
+              <w:t>1 = threshold scan running</w:t>
+            </w:r>
+          </w:p>
+          <w:p>
+            <w:pPr>
+              <w:jc w:val="both"/>
+              <w:cnfStyle w:val="000000100000" w:firstRow="0" w:lastRow="0" w:firstColumn="0" w:lastColumn="0" w:oddVBand="0" w:evenVBand="0" w:oddHBand="1" w:evenHBand="0" w:firstRowFirstColumn="0" w:firstRowLastColumn="0" w:lastRowFirstColumn="0" w:lastRowLastColumn="0"/>
+              <w:rPr>
+                <w:rFonts w:ascii="Courier New" w:hAnsi="Courier New" w:cs="Courier New"/>
+              </w:rPr>
+            </w:pPr>
+            <w:r>
+              <w:rPr>
+                <w:rFonts w:ascii="Courier New" w:hAnsi="Courier New" w:cs="Courier New"/>
+              </w:rPr>
+              <w:t>2 = threshold scan by channel running</w:t>
+            </w:r>
+          </w:p>
+          <w:p>
+            <w:pPr>
+              <w:jc w:val="both"/>
+              <w:cnfStyle w:val="000000100000" w:firstRow="0" w:lastRow="0" w:firstColumn="0" w:lastColumn="0" w:oddVBand="0" w:evenVBand="0" w:oddHBand="1" w:evenHBand="0" w:firstRowFirstColumn="0" w:firstRowLastColumn="0" w:lastRowFirstColumn="0" w:lastRowLastColumn="0"/>
+            </w:pPr>
+            <w:r>
+              <w:rPr>
+                <w:rFonts w:ascii="Courier New" w:hAnsi="Courier New" w:cs="Courier New"/>
+              </w:rPr>
+              <w:t>3 = latency scan running</w:t>
+            </w:r>
+          </w:p>
+        </w:tc>
+      </w:tr>
+      <w:tr>
+        <w:tc>
+          <w:tcPr>
+            <w:cnfStyle w:val="001000000000" w:firstRow="0" w:lastRow="0" w:firstColumn="1" w:lastColumn="0" w:oddVBand="0" w:evenVBand="0" w:oddHBand="0" w:evenHBand="0" w:firstRowFirstColumn="0" w:firstRowLastColumn="0" w:lastRowFirstColumn="0" w:lastRowLastColumn="0"/>
+            <w:tcW w:w="9242" w:type="dxa"/>
+            <w:gridSpan w:val="3"/>
+          </w:tcPr>
+          <w:p>
+            <w:pPr>
+              <w:jc w:val="both"/>
+              <w:rPr>
+                <w:b w:val="0"/>
+                <w:color w:val="4BACC6" w:themeColor="accent5"/>
+              </w:rPr>
+            </w:pPr>
+            <w:r>
+              <w:rPr>
+                <w:b w:val="0"/>
+                <w:color w:val="4BACC6" w:themeColor="accent5"/>
+              </w:rPr>
+              <w:t>Reset</w:t>
+            </w:r>
+          </w:p>
+        </w:tc>
+      </w:tr>
+      <w:tr>
+        <w:trPr>
+          <w:cnfStyle w:val="000000100000" w:firstRow="0" w:lastRow="0" w:firstColumn="0" w:lastColumn="0" w:oddVBand="0" w:evenVBand="0" w:oddHBand="1" w:evenHBand="0" w:firstRowFirstColumn="0" w:firstRowLastColumn="0" w:lastRowFirstColumn="0" w:lastRowLastColumn="0"/>
+        </w:trPr>
+        <w:tc>
+          <w:tcPr>
+            <w:cnfStyle w:val="001000000000" w:firstRow="0" w:lastRow="0" w:firstColumn="1" w:lastColumn="0" w:oddVBand="0" w:evenVBand="0" w:oddHBand="0" w:evenHBand="0" w:firstRowFirstColumn="0" w:firstRowLastColumn="0" w:lastRowFirstColumn="0" w:lastRowLastColumn="0"/>
+            <w:tcW w:w="1273" w:type="dxa"/>
+          </w:tcPr>
+          <w:p>
+            <w:pPr>
+              <w:jc w:val="both"/>
+            </w:pPr>
+            <w:r>
+              <w:t>9</w:t>
+            </w:r>
+          </w:p>
+        </w:tc>
+        <w:tc>
+          <w:tcPr>
+            <w:tcW w:w="1414" w:type="dxa"/>
+          </w:tcPr>
+          <w:p>
+            <w:pPr>
+              <w:jc w:val="both"/>
+              <w:cnfStyle w:val="000000100000" w:firstRow="0" w:lastRow="0" w:firstColumn="0" w:lastColumn="0" w:oddVBand="0" w:evenVBand="0" w:oddHBand="1" w:evenHBand="0" w:firstRowFirstColumn="0" w:firstRowLastColumn="0" w:lastRowFirstColumn="0" w:lastRowLastColumn="0"/>
+            </w:pPr>
+            <w:r>
+              <w:t>Write only</w:t>
+            </w:r>
+          </w:p>
+        </w:tc>
+        <w:tc>
+          <w:tcPr>
+            <w:tcW w:w="6555" w:type="dxa"/>
+          </w:tcPr>
+          <w:p>
+            <w:pPr>
+              <w:jc w:val="both"/>
+              <w:cnfStyle w:val="000000100000" w:firstRow="0" w:lastRow="0" w:firstColumn="0" w:lastColumn="0" w:oddVBand="0" w:evenVBand="0" w:oddHBand="1" w:evenHBand="0" w:firstRowFirstColumn="0" w:firstRowLastColumn="0" w:lastRowFirstColumn="0" w:lastRowLastColumn="0"/>
+            </w:pPr>
+            <w:r>
+              <w:t>Local reset of the module</w:t>
+            </w:r>
+          </w:p>
+        </w:tc>
+      </w:tr>
+    </w:tbl>
+    <w:p>
+      <w:pPr>
+        <w:pStyle w:val="Heading2"/>
+      </w:pPr>
+      <w:bookmarkStart w:id="37" w:name="_Toc428188320"/>
+      <w:r>
+        <w:t>Description</w:t>
+      </w:r>
+      <w:bookmarkEnd w:id="37"/>
+    </w:p>
+    <w:p>
+      <w:pPr>
+        <w:jc w:val="both"/>
+      </w:pPr>
+      <w:r>
+        <w:t xml:space="preserve">The module will store the value of the register before the scan and reapply the later after the end of the operation. </w:t>
+      </w:r>
+    </w:p>
+    <w:p>
+      <w:pPr>
+        <w:pStyle w:val="Heading2"/>
+      </w:pPr>
+      <w:bookmarkStart w:id="38" w:name="_Toc428188321"/>
+      <w:r>
+        <w:t>Errors</w:t>
+      </w:r>
+      <w:bookmarkEnd w:id="38"/>
+    </w:p>
+    <w:p>
+      <w:pPr>
+        <w:jc w:val="both"/>
+      </w:pPr>
+      <w:r>
+        <w:t>When starting the scan, the returned status of the write operation informs the user about the validity of the parameters. Invalid parameters will return an error and prevent the scan from starting. Other errors related to the VFAT2s are stored in the FIFO.</w:t>
+      </w:r>
+    </w:p>
+    <w:p>
+      <w:pPr>
+        <w:jc w:val="both"/>
+      </w:pPr>
+      <w:r>
+        <w:t>Two types of errors are stored in the FIFO when running the scan: global errors and local errors.</w:t>
+      </w:r>
+    </w:p>
+    <w:p>
+      <w:pPr>
+        <w:jc w:val="both"/>
+      </w:pPr>
+      <w:r>
+        <w:lastRenderedPageBreak/>
+        <w:t>A global error occurs if the VFAT2 is not present or running at the start of the scan. In that case, a single 32 bits word of value 0xFF000000 is stored in the FIFO. No other read operations of the FIFO should occur afterwards.</w:t>
+      </w:r>
+    </w:p>
+    <w:p>
+      <w:pPr>
+        <w:jc w:val="both"/>
+      </w:pPr>
+      <w:r>
+        <w:t>A local error occurs if one of the I2C operations used to change the value did not succeed. In that case, the value of the 24 LSBits of that particular point is 0xFFFFFF.  Other data points will still be saved and be present in the FIFO.</w:t>
+      </w:r>
+    </w:p>
+    <w:p>
+      <w:pPr>
+        <w:pStyle w:val="Heading2"/>
+      </w:pPr>
+      <w:bookmarkStart w:id="39" w:name="_Toc428188322"/>
+      <w:r>
+        <w:t>Errors to avoid</w:t>
+      </w:r>
+      <w:bookmarkEnd w:id="39"/>
+    </w:p>
+    <w:p>
+      <w:pPr>
+        <w:pStyle w:val="ListParagraph"/>
+        <w:numPr>
+          <w:ilvl w:val="0"/>
+          <w:numId w:val="3"/>
+        </w:numPr>
+      </w:pPr>
+      <w:r>
+        <w:t>The VFAT2 number must be in the range 0 to 23.</w:t>
+      </w:r>
+    </w:p>
+    <w:p>
+      <w:pPr>
+        <w:pStyle w:val="ListParagraph"/>
+        <w:numPr>
+          <w:ilvl w:val="0"/>
+          <w:numId w:val="3"/>
+        </w:numPr>
+      </w:pPr>
+      <w:r>
+        <w:t>The maximum value of the register to scan must be higher than the minimum value.</w:t>
+      </w:r>
+    </w:p>
+    <w:p>
+      <w:pPr>
+        <w:pStyle w:val="ListParagraph"/>
+        <w:numPr>
+          <w:ilvl w:val="0"/>
+          <w:numId w:val="3"/>
+        </w:numPr>
+      </w:pPr>
+      <w:r>
+        <w:t xml:space="preserve">The register ID must be in the range 0 to </w:t>
+      </w:r>
+      <w:r>
+        <w:t>9.</w:t>
+      </w:r>
+    </w:p>
+    <w:p/>
     <w:sectPr>
-      <w:footerReference w:type="default" r:id="rId8"/>
+      <w:footerReference w:type="default" r:id="rId10"/>
       <w:pgSz w:w="11906" w:h="16838"/>
       <w:pgMar w:top="1440" w:right="1440" w:bottom="1440" w:left="1440" w:header="708" w:footer="708" w:gutter="0"/>
       <w:cols w:space="708"/>
@@ -4287,7 +6830,7 @@
           <w:rPr>
             <w:noProof/>
           </w:rPr>
-          <w:t>3</w:t>
+          <w:t>7</w:t>
         </w:r>
         <w:r>
           <w:rPr>
@@ -4422,8 +6965,213 @@
       </w:pPr>
     </w:lvl>
   </w:abstractNum>
+  <w:abstractNum w:abstractNumId="1">
+    <w:nsid w:val="4F036F93"/>
+    <w:multiLevelType w:val="hybridMultilevel"/>
+    <w:tmpl w:val="BA62F848"/>
+    <w:lvl w:ilvl="0" w:tplc="731EACF0">
+      <w:start w:val="1"/>
+      <w:numFmt w:val="decimal"/>
+      <w:lvlText w:val="%1."/>
+      <w:lvlJc w:val="left"/>
+      <w:pPr>
+        <w:ind w:left="720" w:hanging="360"/>
+      </w:pPr>
+    </w:lvl>
+    <w:lvl w:ilvl="1" w:tplc="08090019" w:tentative="1">
+      <w:start w:val="1"/>
+      <w:numFmt w:val="lowerLetter"/>
+      <w:lvlText w:val="%2."/>
+      <w:lvlJc w:val="left"/>
+      <w:pPr>
+        <w:ind w:left="1440" w:hanging="360"/>
+      </w:pPr>
+    </w:lvl>
+    <w:lvl w:ilvl="2" w:tplc="0809001B" w:tentative="1">
+      <w:start w:val="1"/>
+      <w:numFmt w:val="lowerRoman"/>
+      <w:lvlText w:val="%3."/>
+      <w:lvlJc w:val="right"/>
+      <w:pPr>
+        <w:ind w:left="2160" w:hanging="180"/>
+      </w:pPr>
+    </w:lvl>
+    <w:lvl w:ilvl="3" w:tplc="0809000F" w:tentative="1">
+      <w:start w:val="1"/>
+      <w:numFmt w:val="decimal"/>
+      <w:lvlText w:val="%4."/>
+      <w:lvlJc w:val="left"/>
+      <w:pPr>
+        <w:ind w:left="2880" w:hanging="360"/>
+      </w:pPr>
+    </w:lvl>
+    <w:lvl w:ilvl="4" w:tplc="08090019" w:tentative="1">
+      <w:start w:val="1"/>
+      <w:numFmt w:val="lowerLetter"/>
+      <w:lvlText w:val="%5."/>
+      <w:lvlJc w:val="left"/>
+      <w:pPr>
+        <w:ind w:left="3600" w:hanging="360"/>
+      </w:pPr>
+    </w:lvl>
+    <w:lvl w:ilvl="5" w:tplc="0809001B" w:tentative="1">
+      <w:start w:val="1"/>
+      <w:numFmt w:val="lowerRoman"/>
+      <w:lvlText w:val="%6."/>
+      <w:lvlJc w:val="right"/>
+      <w:pPr>
+        <w:ind w:left="4320" w:hanging="180"/>
+      </w:pPr>
+    </w:lvl>
+    <w:lvl w:ilvl="6" w:tplc="0809000F" w:tentative="1">
+      <w:start w:val="1"/>
+      <w:numFmt w:val="decimal"/>
+      <w:lvlText w:val="%7."/>
+      <w:lvlJc w:val="left"/>
+      <w:pPr>
+        <w:ind w:left="5040" w:hanging="360"/>
+      </w:pPr>
+    </w:lvl>
+    <w:lvl w:ilvl="7" w:tplc="08090019" w:tentative="1">
+      <w:start w:val="1"/>
+      <w:numFmt w:val="lowerLetter"/>
+      <w:lvlText w:val="%8."/>
+      <w:lvlJc w:val="left"/>
+      <w:pPr>
+        <w:ind w:left="5760" w:hanging="360"/>
+      </w:pPr>
+    </w:lvl>
+    <w:lvl w:ilvl="8" w:tplc="0809001B" w:tentative="1">
+      <w:start w:val="1"/>
+      <w:numFmt w:val="lowerRoman"/>
+      <w:lvlText w:val="%9."/>
+      <w:lvlJc w:val="right"/>
+      <w:pPr>
+        <w:ind w:left="6480" w:hanging="180"/>
+      </w:pPr>
+    </w:lvl>
+  </w:abstractNum>
+  <w:abstractNum w:abstractNumId="2">
+    <w:nsid w:val="5F285AEF"/>
+    <w:multiLevelType w:val="hybridMultilevel"/>
+    <w:tmpl w:val="8E62C206"/>
+    <w:lvl w:ilvl="0" w:tplc="08090001">
+      <w:start w:val="1"/>
+      <w:numFmt w:val="bullet"/>
+      <w:lvlText w:val=""/>
+      <w:lvlJc w:val="left"/>
+      <w:pPr>
+        <w:ind w:left="720" w:hanging="360"/>
+      </w:pPr>
+      <w:rPr>
+        <w:rFonts w:ascii="Symbol" w:hAnsi="Symbol" w:hint="default"/>
+      </w:rPr>
+    </w:lvl>
+    <w:lvl w:ilvl="1" w:tplc="08090003" w:tentative="1">
+      <w:start w:val="1"/>
+      <w:numFmt w:val="bullet"/>
+      <w:lvlText w:val="o"/>
+      <w:lvlJc w:val="left"/>
+      <w:pPr>
+        <w:ind w:left="1440" w:hanging="360"/>
+      </w:pPr>
+      <w:rPr>
+        <w:rFonts w:ascii="Courier New" w:hAnsi="Courier New" w:cs="Courier New" w:hint="default"/>
+      </w:rPr>
+    </w:lvl>
+    <w:lvl w:ilvl="2" w:tplc="08090005" w:tentative="1">
+      <w:start w:val="1"/>
+      <w:numFmt w:val="bullet"/>
+      <w:lvlText w:val=""/>
+      <w:lvlJc w:val="left"/>
+      <w:pPr>
+        <w:ind w:left="2160" w:hanging="360"/>
+      </w:pPr>
+      <w:rPr>
+        <w:rFonts w:ascii="Wingdings" w:hAnsi="Wingdings" w:hint="default"/>
+      </w:rPr>
+    </w:lvl>
+    <w:lvl w:ilvl="3" w:tplc="08090001" w:tentative="1">
+      <w:start w:val="1"/>
+      <w:numFmt w:val="bullet"/>
+      <w:lvlText w:val=""/>
+      <w:lvlJc w:val="left"/>
+      <w:pPr>
+        <w:ind w:left="2880" w:hanging="360"/>
+      </w:pPr>
+      <w:rPr>
+        <w:rFonts w:ascii="Symbol" w:hAnsi="Symbol" w:hint="default"/>
+      </w:rPr>
+    </w:lvl>
+    <w:lvl w:ilvl="4" w:tplc="08090003" w:tentative="1">
+      <w:start w:val="1"/>
+      <w:numFmt w:val="bullet"/>
+      <w:lvlText w:val="o"/>
+      <w:lvlJc w:val="left"/>
+      <w:pPr>
+        <w:ind w:left="3600" w:hanging="360"/>
+      </w:pPr>
+      <w:rPr>
+        <w:rFonts w:ascii="Courier New" w:hAnsi="Courier New" w:cs="Courier New" w:hint="default"/>
+      </w:rPr>
+    </w:lvl>
+    <w:lvl w:ilvl="5" w:tplc="08090005" w:tentative="1">
+      <w:start w:val="1"/>
+      <w:numFmt w:val="bullet"/>
+      <w:lvlText w:val=""/>
+      <w:lvlJc w:val="left"/>
+      <w:pPr>
+        <w:ind w:left="4320" w:hanging="360"/>
+      </w:pPr>
+      <w:rPr>
+        <w:rFonts w:ascii="Wingdings" w:hAnsi="Wingdings" w:hint="default"/>
+      </w:rPr>
+    </w:lvl>
+    <w:lvl w:ilvl="6" w:tplc="08090001" w:tentative="1">
+      <w:start w:val="1"/>
+      <w:numFmt w:val="bullet"/>
+      <w:lvlText w:val=""/>
+      <w:lvlJc w:val="left"/>
+      <w:pPr>
+        <w:ind w:left="5040" w:hanging="360"/>
+      </w:pPr>
+      <w:rPr>
+        <w:rFonts w:ascii="Symbol" w:hAnsi="Symbol" w:hint="default"/>
+      </w:rPr>
+    </w:lvl>
+    <w:lvl w:ilvl="7" w:tplc="08090003" w:tentative="1">
+      <w:start w:val="1"/>
+      <w:numFmt w:val="bullet"/>
+      <w:lvlText w:val="o"/>
+      <w:lvlJc w:val="left"/>
+      <w:pPr>
+        <w:ind w:left="5760" w:hanging="360"/>
+      </w:pPr>
+      <w:rPr>
+        <w:rFonts w:ascii="Courier New" w:hAnsi="Courier New" w:cs="Courier New" w:hint="default"/>
+      </w:rPr>
+    </w:lvl>
+    <w:lvl w:ilvl="8" w:tplc="08090005" w:tentative="1">
+      <w:start w:val="1"/>
+      <w:numFmt w:val="bullet"/>
+      <w:lvlText w:val=""/>
+      <w:lvlJc w:val="left"/>
+      <w:pPr>
+        <w:ind w:left="6480" w:hanging="360"/>
+      </w:pPr>
+      <w:rPr>
+        <w:rFonts w:ascii="Wingdings" w:hAnsi="Wingdings" w:hint="default"/>
+      </w:rPr>
+    </w:lvl>
+  </w:abstractNum>
   <w:num w:numId="1">
     <w:abstractNumId w:val="0"/>
+  </w:num>
+  <w:num w:numId="2">
+    <w:abstractNumId w:val="1"/>
+  </w:num>
+  <w:num w:numId="3">
+    <w:abstractNumId w:val="2"/>
   </w:num>
 </w:numbering>
 </file>
@@ -4456,9 +7204,9 @@
     <w:lsdException w:name="heading 7" w:uiPriority="9" w:qFormat="1"/>
     <w:lsdException w:name="heading 8" w:uiPriority="9" w:qFormat="1"/>
     <w:lsdException w:name="heading 9" w:uiPriority="9" w:qFormat="1"/>
-    <w:lsdException w:name="toc 1" w:uiPriority="39"/>
-    <w:lsdException w:name="toc 2" w:uiPriority="39"/>
-    <w:lsdException w:name="toc 3" w:uiPriority="39"/>
+    <w:lsdException w:name="toc 1" w:uiPriority="39" w:qFormat="1"/>
+    <w:lsdException w:name="toc 2" w:uiPriority="39" w:qFormat="1"/>
+    <w:lsdException w:name="toc 3" w:uiPriority="39" w:qFormat="1"/>
     <w:lsdException w:name="toc 4" w:uiPriority="39"/>
     <w:lsdException w:name="toc 5" w:uiPriority="39"/>
     <w:lsdException w:name="toc 6" w:uiPriority="39"/>
@@ -4596,19 +7344,21 @@
     <w:link w:val="Heading1Char"/>
     <w:uiPriority w:val="9"/>
     <w:qFormat/>
-    <w:rsid w:val="000D46E8"/>
+    <w:rsid w:val="00D139D2"/>
     <w:pPr>
-      <w:spacing w:before="240" w:after="0"/>
+      <w:pBdr>
+        <w:bottom w:val="single" w:sz="4" w:space="1" w:color="auto"/>
+      </w:pBdr>
+      <w:spacing w:after="240"/>
       <w:contextualSpacing/>
       <w:jc w:val="both"/>
       <w:outlineLvl w:val="0"/>
     </w:pPr>
     <w:rPr>
       <w:rFonts w:asciiTheme="majorHAnsi" w:eastAsiaTheme="majorEastAsia" w:hAnsiTheme="majorHAnsi" w:cstheme="majorBidi"/>
-      <w:b/>
       <w:bCs/>
-      <w:sz w:val="28"/>
-      <w:szCs w:val="28"/>
+      <w:sz w:val="40"/>
+      <w:szCs w:val="40"/>
     </w:rPr>
   </w:style>
   <w:style w:type="paragraph" w:styleId="Heading2">
@@ -4812,13 +7562,12 @@
     <w:basedOn w:val="DefaultParagraphFont"/>
     <w:link w:val="Heading1"/>
     <w:uiPriority w:val="9"/>
-    <w:rsid w:val="000D46E8"/>
+    <w:rsid w:val="00D139D2"/>
     <w:rPr>
       <w:rFonts w:asciiTheme="majorHAnsi" w:eastAsiaTheme="majorEastAsia" w:hAnsiTheme="majorHAnsi" w:cstheme="majorBidi"/>
-      <w:b/>
       <w:bCs/>
-      <w:sz w:val="28"/>
-      <w:szCs w:val="28"/>
+      <w:sz w:val="40"/>
+      <w:szCs w:val="40"/>
     </w:rPr>
   </w:style>
   <w:style w:type="character" w:customStyle="1" w:styleId="Heading2Char">
@@ -5195,7 +7944,6 @@
     <w:basedOn w:val="Heading1"/>
     <w:next w:val="Normal"/>
     <w:uiPriority w:val="39"/>
-    <w:semiHidden/>
     <w:unhideWhenUsed/>
     <w:qFormat/>
     <w:rsid w:val="00A360F7"/>
@@ -5439,6 +8187,88 @@
     <w:uiPriority w:val="99"/>
     <w:rsid w:val="007647CC"/>
   </w:style>
+  <w:style w:type="character" w:styleId="Hyperlink">
+    <w:name w:val="Hyperlink"/>
+    <w:basedOn w:val="DefaultParagraphFont"/>
+    <w:uiPriority w:val="99"/>
+    <w:unhideWhenUsed/>
+    <w:rsid w:val="00ED0862"/>
+    <w:rPr>
+      <w:color w:val="0000FF" w:themeColor="hyperlink"/>
+      <w:u w:val="single"/>
+    </w:rPr>
+  </w:style>
+  <w:style w:type="paragraph" w:styleId="TOC1">
+    <w:name w:val="toc 1"/>
+    <w:basedOn w:val="Normal"/>
+    <w:next w:val="Normal"/>
+    <w:autoRedefine/>
+    <w:uiPriority w:val="39"/>
+    <w:unhideWhenUsed/>
+    <w:qFormat/>
+    <w:rsid w:val="00550435"/>
+    <w:pPr>
+      <w:spacing w:after="100"/>
+    </w:pPr>
+  </w:style>
+  <w:style w:type="paragraph" w:styleId="TOC2">
+    <w:name w:val="toc 2"/>
+    <w:basedOn w:val="Normal"/>
+    <w:next w:val="Normal"/>
+    <w:autoRedefine/>
+    <w:uiPriority w:val="39"/>
+    <w:unhideWhenUsed/>
+    <w:qFormat/>
+    <w:rsid w:val="00550435"/>
+    <w:pPr>
+      <w:spacing w:after="100"/>
+      <w:ind w:left="220"/>
+    </w:pPr>
+  </w:style>
+  <w:style w:type="paragraph" w:styleId="TOC3">
+    <w:name w:val="toc 3"/>
+    <w:basedOn w:val="Normal"/>
+    <w:next w:val="Normal"/>
+    <w:autoRedefine/>
+    <w:uiPriority w:val="39"/>
+    <w:unhideWhenUsed/>
+    <w:qFormat/>
+    <w:rsid w:val="00550435"/>
+    <w:pPr>
+      <w:spacing w:after="100"/>
+      <w:ind w:left="440"/>
+    </w:pPr>
+  </w:style>
+  <w:style w:type="paragraph" w:styleId="BalloonText">
+    <w:name w:val="Balloon Text"/>
+    <w:basedOn w:val="Normal"/>
+    <w:link w:val="BalloonTextChar"/>
+    <w:uiPriority w:val="99"/>
+    <w:semiHidden/>
+    <w:unhideWhenUsed/>
+    <w:rsid w:val="00550435"/>
+    <w:pPr>
+      <w:spacing w:after="0" w:line="240" w:lineRule="auto"/>
+    </w:pPr>
+    <w:rPr>
+      <w:rFonts w:ascii="Tahoma" w:hAnsi="Tahoma" w:cs="Tahoma"/>
+      <w:sz w:val="16"/>
+      <w:szCs w:val="16"/>
+    </w:rPr>
+  </w:style>
+  <w:style w:type="character" w:customStyle="1" w:styleId="BalloonTextChar">
+    <w:name w:val="Balloon Text Char"/>
+    <w:basedOn w:val="DefaultParagraphFont"/>
+    <w:link w:val="BalloonText"/>
+    <w:uiPriority w:val="99"/>
+    <w:semiHidden/>
+    <w:rsid w:val="00550435"/>
+    <w:rPr>
+      <w:rFonts w:ascii="Tahoma" w:hAnsi="Tahoma" w:cs="Tahoma"/>
+      <w:sz w:val="16"/>
+      <w:szCs w:val="16"/>
+    </w:rPr>
+  </w:style>
 </w:styles>
 </file>
 
@@ -5470,9 +8300,9 @@
     <w:lsdException w:name="heading 7" w:uiPriority="9" w:qFormat="1"/>
     <w:lsdException w:name="heading 8" w:uiPriority="9" w:qFormat="1"/>
     <w:lsdException w:name="heading 9" w:uiPriority="9" w:qFormat="1"/>
-    <w:lsdException w:name="toc 1" w:uiPriority="39"/>
-    <w:lsdException w:name="toc 2" w:uiPriority="39"/>
-    <w:lsdException w:name="toc 3" w:uiPriority="39"/>
+    <w:lsdException w:name="toc 1" w:uiPriority="39" w:qFormat="1"/>
+    <w:lsdException w:name="toc 2" w:uiPriority="39" w:qFormat="1"/>
+    <w:lsdException w:name="toc 3" w:uiPriority="39" w:qFormat="1"/>
     <w:lsdException w:name="toc 4" w:uiPriority="39"/>
     <w:lsdException w:name="toc 5" w:uiPriority="39"/>
     <w:lsdException w:name="toc 6" w:uiPriority="39"/>
@@ -5610,19 +8440,21 @@
     <w:link w:val="Heading1Char"/>
     <w:uiPriority w:val="9"/>
     <w:qFormat/>
-    <w:rsid w:val="000D46E8"/>
+    <w:rsid w:val="00D139D2"/>
     <w:pPr>
-      <w:spacing w:before="240" w:after="0"/>
+      <w:pBdr>
+        <w:bottom w:val="single" w:sz="4" w:space="1" w:color="auto"/>
+      </w:pBdr>
+      <w:spacing w:after="240"/>
       <w:contextualSpacing/>
       <w:jc w:val="both"/>
       <w:outlineLvl w:val="0"/>
     </w:pPr>
     <w:rPr>
       <w:rFonts w:asciiTheme="majorHAnsi" w:eastAsiaTheme="majorEastAsia" w:hAnsiTheme="majorHAnsi" w:cstheme="majorBidi"/>
-      <w:b/>
       <w:bCs/>
-      <w:sz w:val="28"/>
-      <w:szCs w:val="28"/>
+      <w:sz w:val="40"/>
+      <w:szCs w:val="40"/>
     </w:rPr>
   </w:style>
   <w:style w:type="paragraph" w:styleId="Heading2">
@@ -5826,13 +8658,12 @@
     <w:basedOn w:val="DefaultParagraphFont"/>
     <w:link w:val="Heading1"/>
     <w:uiPriority w:val="9"/>
-    <w:rsid w:val="000D46E8"/>
+    <w:rsid w:val="00D139D2"/>
     <w:rPr>
       <w:rFonts w:asciiTheme="majorHAnsi" w:eastAsiaTheme="majorEastAsia" w:hAnsiTheme="majorHAnsi" w:cstheme="majorBidi"/>
-      <w:b/>
       <w:bCs/>
-      <w:sz w:val="28"/>
-      <w:szCs w:val="28"/>
+      <w:sz w:val="40"/>
+      <w:szCs w:val="40"/>
     </w:rPr>
   </w:style>
   <w:style w:type="character" w:customStyle="1" w:styleId="Heading2Char">
@@ -6209,7 +9040,6 @@
     <w:basedOn w:val="Heading1"/>
     <w:next w:val="Normal"/>
     <w:uiPriority w:val="39"/>
-    <w:semiHidden/>
     <w:unhideWhenUsed/>
     <w:qFormat/>
     <w:rsid w:val="00A360F7"/>
@@ -6452,6 +9282,88 @@
     <w:link w:val="Footer"/>
     <w:uiPriority w:val="99"/>
     <w:rsid w:val="007647CC"/>
+  </w:style>
+  <w:style w:type="character" w:styleId="Hyperlink">
+    <w:name w:val="Hyperlink"/>
+    <w:basedOn w:val="DefaultParagraphFont"/>
+    <w:uiPriority w:val="99"/>
+    <w:unhideWhenUsed/>
+    <w:rsid w:val="00ED0862"/>
+    <w:rPr>
+      <w:color w:val="0000FF" w:themeColor="hyperlink"/>
+      <w:u w:val="single"/>
+    </w:rPr>
+  </w:style>
+  <w:style w:type="paragraph" w:styleId="TOC1">
+    <w:name w:val="toc 1"/>
+    <w:basedOn w:val="Normal"/>
+    <w:next w:val="Normal"/>
+    <w:autoRedefine/>
+    <w:uiPriority w:val="39"/>
+    <w:unhideWhenUsed/>
+    <w:qFormat/>
+    <w:rsid w:val="00550435"/>
+    <w:pPr>
+      <w:spacing w:after="100"/>
+    </w:pPr>
+  </w:style>
+  <w:style w:type="paragraph" w:styleId="TOC2">
+    <w:name w:val="toc 2"/>
+    <w:basedOn w:val="Normal"/>
+    <w:next w:val="Normal"/>
+    <w:autoRedefine/>
+    <w:uiPriority w:val="39"/>
+    <w:unhideWhenUsed/>
+    <w:qFormat/>
+    <w:rsid w:val="00550435"/>
+    <w:pPr>
+      <w:spacing w:after="100"/>
+      <w:ind w:left="220"/>
+    </w:pPr>
+  </w:style>
+  <w:style w:type="paragraph" w:styleId="TOC3">
+    <w:name w:val="toc 3"/>
+    <w:basedOn w:val="Normal"/>
+    <w:next w:val="Normal"/>
+    <w:autoRedefine/>
+    <w:uiPriority w:val="39"/>
+    <w:unhideWhenUsed/>
+    <w:qFormat/>
+    <w:rsid w:val="00550435"/>
+    <w:pPr>
+      <w:spacing w:after="100"/>
+      <w:ind w:left="440"/>
+    </w:pPr>
+  </w:style>
+  <w:style w:type="paragraph" w:styleId="BalloonText">
+    <w:name w:val="Balloon Text"/>
+    <w:basedOn w:val="Normal"/>
+    <w:link w:val="BalloonTextChar"/>
+    <w:uiPriority w:val="99"/>
+    <w:semiHidden/>
+    <w:unhideWhenUsed/>
+    <w:rsid w:val="00550435"/>
+    <w:pPr>
+      <w:spacing w:after="0" w:line="240" w:lineRule="auto"/>
+    </w:pPr>
+    <w:rPr>
+      <w:rFonts w:ascii="Tahoma" w:hAnsi="Tahoma" w:cs="Tahoma"/>
+      <w:sz w:val="16"/>
+      <w:szCs w:val="16"/>
+    </w:rPr>
+  </w:style>
+  <w:style w:type="character" w:customStyle="1" w:styleId="BalloonTextChar">
+    <w:name w:val="Balloon Text Char"/>
+    <w:basedOn w:val="DefaultParagraphFont"/>
+    <w:link w:val="BalloonText"/>
+    <w:uiPriority w:val="99"/>
+    <w:semiHidden/>
+    <w:rsid w:val="00550435"/>
+    <w:rPr>
+      <w:rFonts w:ascii="Tahoma" w:hAnsi="Tahoma" w:cs="Tahoma"/>
+      <w:sz w:val="16"/>
+      <w:szCs w:val="16"/>
+    </w:rPr>
   </w:style>
 </w:styles>
 </file>
@@ -6739,4 +9651,16 @@
   <a:objectDefaults/>
   <a:extraClrSchemeLst/>
 </a:theme>
+</file>
+
+<file path=customXml/item1.xml><?xml version="1.0" encoding="utf-8"?>
+<b:Sources xmlns:b="http://schemas.openxmlformats.org/officeDocument/2006/bibliography" xmlns="http://schemas.openxmlformats.org/officeDocument/2006/bibliography" SelectedStyle="\APA.XSL" StyleName="APA"/>
+</file>
+
+<file path=customXml/itemProps1.xml><?xml version="1.0" encoding="utf-8"?>
+<ds:datastoreItem xmlns:ds="http://schemas.openxmlformats.org/officeDocument/2006/customXml" ds:itemID="{5DC2FFFE-3E76-477A-9F2C-4DE5760DE618}">
+  <ds:schemaRefs>
+    <ds:schemaRef ds:uri="http://schemas.openxmlformats.org/officeDocument/2006/bibliography"/>
+  </ds:schemaRefs>
+</ds:datastoreItem>
 </file>
</xml_diff>

<commit_message>
First attempt at ADC core
</commit_message>
<xml_diff>
--- a/doc/OH_modules.docx
+++ b/doc/OH_modules.docx
@@ -4682,8 +4682,6 @@
       <w:r>
         <w:t xml:space="preserve"> with a</w:t>
       </w:r>
-      <w:bookmarkStart w:id="29" w:name="_GoBack"/>
-      <w:bookmarkEnd w:id="29"/>
       <w:r>
         <w:t xml:space="preserve"> </w:t>
       </w:r>
@@ -4882,13 +4880,13 @@
       <w:pPr>
         <w:pStyle w:val="Heading3"/>
       </w:pPr>
-      <w:bookmarkStart w:id="30" w:name="_Toc428177681"/>
-      <w:bookmarkStart w:id="31" w:name="_Toc428188315"/>
+      <w:bookmarkStart w:id="29" w:name="_Toc428177681"/>
+      <w:bookmarkStart w:id="30" w:name="_Toc428188315"/>
       <w:r>
         <w:t>Mode 2</w:t>
       </w:r>
+      <w:bookmarkEnd w:id="29"/>
       <w:bookmarkEnd w:id="30"/>
-      <w:bookmarkEnd w:id="31"/>
     </w:p>
     <w:p>
       <w:r>
@@ -5363,13 +5361,13 @@
       <w:pPr>
         <w:pStyle w:val="Heading2"/>
       </w:pPr>
-      <w:bookmarkStart w:id="32" w:name="_Toc428177682"/>
-      <w:bookmarkStart w:id="33" w:name="_Toc428188316"/>
+      <w:bookmarkStart w:id="31" w:name="_Toc428177682"/>
+      <w:bookmarkStart w:id="32" w:name="_Toc428188316"/>
       <w:r>
         <w:t>Notes</w:t>
       </w:r>
+      <w:bookmarkEnd w:id="31"/>
       <w:bookmarkEnd w:id="32"/>
-      <w:bookmarkEnd w:id="33"/>
     </w:p>
     <w:p>
       <w:r>
@@ -5389,11 +5387,11 @@
       <w:pPr>
         <w:pStyle w:val="Heading2"/>
       </w:pPr>
-      <w:bookmarkStart w:id="34" w:name="_Toc428188317"/>
+      <w:bookmarkStart w:id="33" w:name="_Toc428188317"/>
       <w:r>
         <w:t>Errors to avoid</w:t>
       </w:r>
-      <w:bookmarkEnd w:id="34"/>
+      <w:bookmarkEnd w:id="33"/>
     </w:p>
     <w:p>
       <w:pPr>
@@ -5440,12 +5438,20 @@
       <w:pPr>
         <w:pStyle w:val="Heading1"/>
       </w:pPr>
-      <w:bookmarkStart w:id="35" w:name="_Toc428188318"/>
+      <w:bookmarkStart w:id="34" w:name="_Toc428188318"/>
       <w:r>
         <w:lastRenderedPageBreak/>
         <w:t>DAC Scans</w:t>
       </w:r>
+      <w:bookmarkEnd w:id="34"/>
+      <w:r>
+        <w:t xml:space="preserve"> </w:t>
+      </w:r>
+      <w:bookmarkStart w:id="35" w:name="_GoBack"/>
       <w:bookmarkEnd w:id="35"/>
+      <w:r>
+        <w:t>(in development)</w:t>
+      </w:r>
     </w:p>
     <w:p>
       <w:pPr>
@@ -6757,6 +6763,245 @@
       </w:r>
       <w:r>
         <w:t>9.</w:t>
+      </w:r>
+    </w:p>
+    <w:p>
+      <w:r>
+        <w:br w:type="page"/>
+      </w:r>
+    </w:p>
+    <w:p>
+      <w:pPr>
+        <w:pStyle w:val="Heading1"/>
+      </w:pPr>
+      <w:r>
+        <w:lastRenderedPageBreak/>
+        <w:t>ADC</w:t>
+      </w:r>
+      <w:r>
+        <w:t xml:space="preserve"> (in development)</w:t>
+      </w:r>
+    </w:p>
+    <w:p>
+      <w:pPr>
+        <w:jc w:val="both"/>
+      </w:pPr>
+      <w:r>
+        <w:t xml:space="preserve">This module handles </w:t>
+      </w:r>
+      <w:r>
+        <w:t>the read out of the ADC.</w:t>
+      </w:r>
+    </w:p>
+    <w:p>
+      <w:pPr>
+        <w:pStyle w:val="Heading2"/>
+      </w:pPr>
+      <w:r>
+        <w:t>Addressing</w:t>
+      </w:r>
+    </w:p>
+    <w:p>
+      <w:pPr>
+        <w:jc w:val="both"/>
+      </w:pPr>
+      <w:r>
+        <w:t xml:space="preserve">OptoHybrid Wishbone address: 0b </w:t>
+      </w:r>
+      <w:r>
+        <w:t>1</w:t>
+      </w:r>
+      <w:r>
+        <w:t>000 0000 0000 000</w:t>
+      </w:r>
+      <w:r>
+        <w:t>0 0000 0000</w:t>
+      </w:r>
+      <w:r>
+        <w:t xml:space="preserve"> </w:t>
+      </w:r>
+      <w:r>
+        <w:t>YYYY</w:t>
+      </w:r>
+    </w:p>
+    <w:tbl>
+      <w:tblPr>
+        <w:tblStyle w:val="LightList"/>
+        <w:tblW w:w="0" w:type="auto"/>
+        <w:tblLook w:val="04A0" w:firstRow="1" w:lastRow="0" w:firstColumn="1" w:lastColumn="0" w:noHBand="0" w:noVBand="1"/>
+      </w:tblPr>
+      <w:tblGrid>
+        <w:gridCol w:w="1273"/>
+        <w:gridCol w:w="1414"/>
+        <w:gridCol w:w="6555"/>
+      </w:tblGrid>
+      <w:tr>
+        <w:trPr>
+          <w:cnfStyle w:val="100000000000" w:firstRow="1" w:lastRow="0" w:firstColumn="0" w:lastColumn="0" w:oddVBand="0" w:evenVBand="0" w:oddHBand="0" w:evenHBand="0" w:firstRowFirstColumn="0" w:firstRowLastColumn="0" w:lastRowFirstColumn="0" w:lastRowLastColumn="0"/>
+        </w:trPr>
+        <w:tc>
+          <w:tcPr>
+            <w:cnfStyle w:val="001000000000" w:firstRow="0" w:lastRow="0" w:firstColumn="1" w:lastColumn="0" w:oddVBand="0" w:evenVBand="0" w:oddHBand="0" w:evenHBand="0" w:firstRowFirstColumn="0" w:firstRowLastColumn="0" w:lastRowFirstColumn="0" w:lastRowLastColumn="0"/>
+            <w:tcW w:w="1273" w:type="dxa"/>
+          </w:tcPr>
+          <w:p>
+            <w:pPr>
+              <w:jc w:val="both"/>
+            </w:pPr>
+            <w:r>
+              <w:t>Y register</w:t>
+            </w:r>
+          </w:p>
+        </w:tc>
+        <w:tc>
+          <w:tcPr>
+            <w:tcW w:w="1414" w:type="dxa"/>
+          </w:tcPr>
+          <w:p>
+            <w:pPr>
+              <w:jc w:val="both"/>
+              <w:cnfStyle w:val="100000000000" w:firstRow="1" w:lastRow="0" w:firstColumn="0" w:lastColumn="0" w:oddVBand="0" w:evenVBand="0" w:oddHBand="0" w:evenHBand="0" w:firstRowFirstColumn="0" w:firstRowLastColumn="0" w:lastRowFirstColumn="0" w:lastRowLastColumn="0"/>
+            </w:pPr>
+            <w:r>
+              <w:t>Mode</w:t>
+            </w:r>
+          </w:p>
+        </w:tc>
+        <w:tc>
+          <w:tcPr>
+            <w:tcW w:w="6555" w:type="dxa"/>
+          </w:tcPr>
+          <w:p>
+            <w:pPr>
+              <w:jc w:val="both"/>
+              <w:cnfStyle w:val="100000000000" w:firstRow="1" w:lastRow="0" w:firstColumn="0" w:lastColumn="0" w:oddVBand="0" w:evenVBand="0" w:oddHBand="0" w:evenHBand="0" w:firstRowFirstColumn="0" w:firstRowLastColumn="0" w:lastRowFirstColumn="0" w:lastRowLastColumn="0"/>
+            </w:pPr>
+            <w:r>
+              <w:t>Function</w:t>
+            </w:r>
+          </w:p>
+        </w:tc>
+      </w:tr>
+      <w:tr>
+        <w:trPr>
+          <w:cnfStyle w:val="000000100000" w:firstRow="0" w:lastRow="0" w:firstColumn="0" w:lastColumn="0" w:oddVBand="0" w:evenVBand="0" w:oddHBand="1" w:evenHBand="0" w:firstRowFirstColumn="0" w:firstRowLastColumn="0" w:lastRowFirstColumn="0" w:lastRowLastColumn="0"/>
+        </w:trPr>
+        <w:tc>
+          <w:tcPr>
+            <w:cnfStyle w:val="001000000000" w:firstRow="0" w:lastRow="0" w:firstColumn="1" w:lastColumn="0" w:oddVBand="0" w:evenVBand="0" w:oddHBand="0" w:evenHBand="0" w:firstRowFirstColumn="0" w:firstRowLastColumn="0" w:lastRowFirstColumn="0" w:lastRowLastColumn="0"/>
+            <w:tcW w:w="9242" w:type="dxa"/>
+            <w:gridSpan w:val="3"/>
+          </w:tcPr>
+          <w:p>
+            <w:pPr>
+              <w:jc w:val="both"/>
+              <w:rPr>
+                <w:b w:val="0"/>
+                <w:color w:val="4BACC6" w:themeColor="accent5"/>
+              </w:rPr>
+            </w:pPr>
+            <w:r>
+              <w:rPr>
+                <w:b w:val="0"/>
+                <w:color w:val="4BACC6" w:themeColor="accent5"/>
+              </w:rPr>
+              <w:t>ADC</w:t>
+            </w:r>
+            <w:r>
+              <w:rPr>
+                <w:b w:val="0"/>
+                <w:color w:val="4BACC6" w:themeColor="accent5"/>
+              </w:rPr>
+              <w:t xml:space="preserve"> registers</w:t>
+            </w:r>
+          </w:p>
+        </w:tc>
+      </w:tr>
+      <w:tr>
+        <w:tc>
+          <w:tcPr>
+            <w:cnfStyle w:val="001000000000" w:firstRow="0" w:lastRow="0" w:firstColumn="1" w:lastColumn="0" w:oddVBand="0" w:evenVBand="0" w:oddHBand="0" w:evenHBand="0" w:firstRowFirstColumn="0" w:firstRowLastColumn="0" w:lastRowFirstColumn="0" w:lastRowLastColumn="0"/>
+            <w:tcW w:w="1273" w:type="dxa"/>
+          </w:tcPr>
+          <w:p>
+            <w:pPr>
+              <w:jc w:val="both"/>
+            </w:pPr>
+            <w:r>
+              <w:t xml:space="preserve">0 - </w:t>
+            </w:r>
+            <w:r>
+              <w:t>15</w:t>
+            </w:r>
+          </w:p>
+        </w:tc>
+        <w:tc>
+          <w:tcPr>
+            <w:tcW w:w="1414" w:type="dxa"/>
+          </w:tcPr>
+          <w:p>
+            <w:pPr>
+              <w:jc w:val="both"/>
+              <w:cnfStyle w:val="000000000000" w:firstRow="0" w:lastRow="0" w:firstColumn="0" w:lastColumn="0" w:oddVBand="0" w:evenVBand="0" w:oddHBand="0" w:evenHBand="0" w:firstRowFirstColumn="0" w:firstRowLastColumn="0" w:lastRowFirstColumn="0" w:lastRowLastColumn="0"/>
+            </w:pPr>
+            <w:r>
+              <w:t>Read only</w:t>
+            </w:r>
+          </w:p>
+        </w:tc>
+        <w:tc>
+          <w:tcPr>
+            <w:tcW w:w="6555" w:type="dxa"/>
+          </w:tcPr>
+          <w:p>
+            <w:pPr>
+              <w:jc w:val="both"/>
+              <w:cnfStyle w:val="000000000000" w:firstRow="0" w:lastRow="0" w:firstColumn="0" w:lastColumn="0" w:oddVBand="0" w:evenVBand="0" w:oddHBand="0" w:evenHBand="0" w:firstRowFirstColumn="0" w:firstRowLastColumn="0" w:lastRowFirstColumn="0" w:lastRowLastColumn="0"/>
+            </w:pPr>
+            <w:r>
+              <w:t>Returns the conversion value of a given channel</w:t>
+            </w:r>
+          </w:p>
+        </w:tc>
+      </w:tr>
+    </w:tbl>
+    <w:p>
+      <w:pPr>
+        <w:pStyle w:val="Heading2"/>
+      </w:pPr>
+      <w:r>
+        <w:t>Errors</w:t>
+      </w:r>
+    </w:p>
+    <w:p>
+      <w:r>
+        <w:t>The module returns an error if the parameters are not in spec.</w:t>
+      </w:r>
+    </w:p>
+    <w:p>
+      <w:pPr>
+        <w:pStyle w:val="Heading2"/>
+      </w:pPr>
+      <w:r>
+        <w:t>Errors to avoid</w:t>
+      </w:r>
+    </w:p>
+    <w:p>
+      <w:pPr>
+        <w:pStyle w:val="ListParagraph"/>
+        <w:numPr>
+          <w:ilvl w:val="0"/>
+          <w:numId w:val="3"/>
+        </w:numPr>
+      </w:pPr>
+      <w:r>
+        <w:t xml:space="preserve">The register ID must be in the range 0 to </w:t>
+      </w:r>
+      <w:r>
+        <w:t>15</w:t>
+      </w:r>
+      <w:r>
+        <w:t>.</w:t>
       </w:r>
     </w:p>
     <w:p/>
@@ -6830,7 +7075,7 @@
           <w:rPr>
             <w:noProof/>
           </w:rPr>
-          <w:t>7</w:t>
+          <w:t>8</w:t>
         </w:r>
         <w:r>
           <w:rPr>
@@ -9658,7 +9903,7 @@
 </file>
 
 <file path=customXml/itemProps1.xml><?xml version="1.0" encoding="utf-8"?>
-<ds:datastoreItem xmlns:ds="http://schemas.openxmlformats.org/officeDocument/2006/customXml" ds:itemID="{5DC2FFFE-3E76-477A-9F2C-4DE5760DE618}">
+<ds:datastoreItem xmlns:ds="http://schemas.openxmlformats.org/officeDocument/2006/customXml" ds:itemID="{7B50A5A5-6010-46A0-B89A-A7FC05E50150}">
   <ds:schemaRefs>
     <ds:schemaRef ds:uri="http://schemas.openxmlformats.org/officeDocument/2006/bibliography"/>
   </ds:schemaRefs>

</xml_diff>

<commit_message>
Added Phase Shifting (no interface yet), DAC scans (not tested yet), ADC not yet working
</commit_message>
<xml_diff>
--- a/doc/OH_modules.docx
+++ b/doc/OH_modules.docx
@@ -41,7 +41,8 @@
       </w:r>
     </w:p>
     <w:p/>
-    <w:bookmarkStart w:id="0" w:name="_Toc428188295" w:displacedByCustomXml="next"/>
+    <w:bookmarkStart w:id="0" w:name="_Toc428776134" w:displacedByCustomXml="next"/>
+    <w:bookmarkStart w:id="1" w:name="_Toc428188295" w:displacedByCustomXml="next"/>
     <w:sdt>
       <w:sdtPr>
         <w:rPr>
@@ -70,6 +71,7 @@
           <w:r>
             <w:t>Contents</w:t>
           </w:r>
+          <w:bookmarkEnd w:id="1"/>
           <w:bookmarkEnd w:id="0"/>
         </w:p>
         <w:p>
@@ -92,7 +94,7 @@
           <w:r>
             <w:fldChar w:fldCharType="separate"/>
           </w:r>
-          <w:hyperlink w:anchor="_Toc428188296" w:history="1">
+          <w:hyperlink w:anchor="_Toc428776135" w:history="1">
             <w:r>
               <w:rPr>
                 <w:rStyle w:val="Hyperlink"/>
@@ -119,7 +121,7 @@
                 <w:noProof/>
                 <w:webHidden/>
               </w:rPr>
-              <w:instrText xml:space="preserve"> PAGEREF _Toc428188296 \h </w:instrText>
+              <w:instrText xml:space="preserve"> PAGEREF _Toc428776135 \h </w:instrText>
             </w:r>
             <w:r>
               <w:rPr>
@@ -139,7 +141,7 @@
                 <w:noProof/>
                 <w:webHidden/>
               </w:rPr>
-              <w:t>2</w:t>
+              <w:t>3</w:t>
             </w:r>
             <w:r>
               <w:rPr>
@@ -161,7 +163,7 @@
               <w:lang w:eastAsia="en-GB"/>
             </w:rPr>
           </w:pPr>
-          <w:hyperlink w:anchor="_Toc428188300" w:history="1">
+          <w:hyperlink w:anchor="_Toc428776139" w:history="1">
             <w:r>
               <w:rPr>
                 <w:rStyle w:val="Hyperlink"/>
@@ -188,7 +190,7 @@
                 <w:noProof/>
                 <w:webHidden/>
               </w:rPr>
-              <w:instrText xml:space="preserve"> PAGEREF _Toc428188300 \h </w:instrText>
+              <w:instrText xml:space="preserve"> PAGEREF _Toc428776139 \h </w:instrText>
             </w:r>
             <w:r>
               <w:rPr>
@@ -208,7 +210,7 @@
                 <w:noProof/>
                 <w:webHidden/>
               </w:rPr>
-              <w:t>3</w:t>
+              <w:t>4</w:t>
             </w:r>
             <w:r>
               <w:rPr>
@@ -230,7 +232,7 @@
               <w:lang w:eastAsia="en-GB"/>
             </w:rPr>
           </w:pPr>
-          <w:hyperlink w:anchor="_Toc428188304" w:history="1">
+          <w:hyperlink w:anchor="_Toc428776143" w:history="1">
             <w:r>
               <w:rPr>
                 <w:rStyle w:val="Hyperlink"/>
@@ -257,7 +259,7 @@
                 <w:noProof/>
                 <w:webHidden/>
               </w:rPr>
-              <w:instrText xml:space="preserve"> PAGEREF _Toc428188304 \h </w:instrText>
+              <w:instrText xml:space="preserve"> PAGEREF _Toc428776143 \h </w:instrText>
             </w:r>
             <w:r>
               <w:rPr>
@@ -277,7 +279,7 @@
                 <w:noProof/>
                 <w:webHidden/>
               </w:rPr>
-              <w:t>4</w:t>
+              <w:t>5</w:t>
             </w:r>
             <w:r>
               <w:rPr>
@@ -299,7 +301,7 @@
               <w:lang w:eastAsia="en-GB"/>
             </w:rPr>
           </w:pPr>
-          <w:hyperlink w:anchor="_Toc428188309" w:history="1">
+          <w:hyperlink w:anchor="_Toc428776148" w:history="1">
             <w:r>
               <w:rPr>
                 <w:rStyle w:val="Hyperlink"/>
@@ -326,7 +328,7 @@
                 <w:noProof/>
                 <w:webHidden/>
               </w:rPr>
-              <w:instrText xml:space="preserve"> PAGEREF _Toc428188309 \h </w:instrText>
+              <w:instrText xml:space="preserve"> PAGEREF _Toc428776148 \h </w:instrText>
             </w:r>
             <w:r>
               <w:rPr>
@@ -346,7 +348,7 @@
                 <w:noProof/>
                 <w:webHidden/>
               </w:rPr>
-              <w:t>6</w:t>
+              <w:t>7</w:t>
             </w:r>
             <w:r>
               <w:rPr>
@@ -368,27 +370,82 @@
               <w:lang w:eastAsia="en-GB"/>
             </w:rPr>
           </w:pPr>
-          <w:hyperlink w:anchor="_Toc428188318" w:history="1">
+          <w:hyperlink w:anchor="_Toc428776157" w:history="1">
             <w:r>
               <w:rPr>
                 <w:rStyle w:val="Hyperlink"/>
                 <w:noProof/>
               </w:rPr>
-              <w:t>D</w:t>
-            </w:r>
+              <w:t>DAC Scans (in development)</w:t>
+            </w:r>
+            <w:r>
+              <w:rPr>
+                <w:noProof/>
+                <w:webHidden/>
+              </w:rPr>
+              <w:tab/>
+            </w:r>
+            <w:r>
+              <w:rPr>
+                <w:noProof/>
+                <w:webHidden/>
+              </w:rPr>
+              <w:fldChar w:fldCharType="begin"/>
+            </w:r>
+            <w:r>
+              <w:rPr>
+                <w:noProof/>
+                <w:webHidden/>
+              </w:rPr>
+              <w:instrText xml:space="preserve"> PAGEREF _Toc428776157 \h </w:instrText>
+            </w:r>
+            <w:r>
+              <w:rPr>
+                <w:noProof/>
+                <w:webHidden/>
+              </w:rPr>
+            </w:r>
+            <w:r>
+              <w:rPr>
+                <w:noProof/>
+                <w:webHidden/>
+              </w:rPr>
+              <w:fldChar w:fldCharType="separate"/>
+            </w:r>
+            <w:r>
+              <w:rPr>
+                <w:noProof/>
+                <w:webHidden/>
+              </w:rPr>
+              <w:t>9</w:t>
+            </w:r>
+            <w:r>
+              <w:rPr>
+                <w:noProof/>
+                <w:webHidden/>
+              </w:rPr>
+              <w:fldChar w:fldCharType="end"/>
+            </w:r>
+          </w:hyperlink>
+        </w:p>
+        <w:p>
+          <w:pPr>
+            <w:pStyle w:val="TOC1"/>
+            <w:tabs>
+              <w:tab w:val="right" w:leader="dot" w:pos="9016"/>
+            </w:tabs>
+            <w:rPr>
+              <w:noProof/>
+              <w:lang w:eastAsia="en-GB"/>
+            </w:rPr>
+          </w:pPr>
+          <w:hyperlink w:anchor="_Toc428776162" w:history="1">
             <w:r>
               <w:rPr>
                 <w:rStyle w:val="Hyperlink"/>
                 <w:noProof/>
               </w:rPr>
-              <w:t>A</w:t>
-            </w:r>
-            <w:r>
-              <w:rPr>
-                <w:rStyle w:val="Hyperlink"/>
-                <w:noProof/>
-              </w:rPr>
-              <w:t>C Scans</w:t>
+              <w:t>ADC (in development)</w:t>
             </w:r>
             <w:r>
               <w:rPr>
@@ -409,7 +466,7 @@
                 <w:noProof/>
                 <w:webHidden/>
               </w:rPr>
-              <w:instrText xml:space="preserve"> PAGEREF _Toc428188318 \h </w:instrText>
+              <w:instrText xml:space="preserve"> PAGEREF _Toc428776162 \h </w:instrText>
             </w:r>
             <w:r>
               <w:rPr>
@@ -429,7 +486,7 @@
                 <w:noProof/>
                 <w:webHidden/>
               </w:rPr>
-              <w:t>8</w:t>
+              <w:t>11</w:t>
             </w:r>
             <w:r>
               <w:rPr>
@@ -467,12 +524,12 @@
       <w:pPr>
         <w:pStyle w:val="Heading1"/>
       </w:pPr>
-      <w:bookmarkStart w:id="1" w:name="_Toc428188296"/>
+      <w:bookmarkStart w:id="2" w:name="_Toc428776135"/>
       <w:r>
         <w:lastRenderedPageBreak/>
         <w:t>VFAT2 I2C</w:t>
       </w:r>
-      <w:bookmarkEnd w:id="1"/>
+      <w:bookmarkEnd w:id="2"/>
       <w:r>
         <w:t xml:space="preserve"> </w:t>
       </w:r>
@@ -501,20 +558,43 @@
       <w:pPr>
         <w:pStyle w:val="Heading2"/>
       </w:pPr>
-      <w:bookmarkStart w:id="2" w:name="_Toc428177669"/>
-      <w:bookmarkStart w:id="3" w:name="_Toc428188297"/>
+      <w:bookmarkStart w:id="3" w:name="_Toc428177669"/>
+      <w:bookmarkStart w:id="4" w:name="_Toc428188297"/>
+      <w:bookmarkStart w:id="5" w:name="_Toc428776136"/>
       <w:r>
         <w:t>Addressing</w:t>
       </w:r>
-      <w:bookmarkEnd w:id="2"/>
       <w:bookmarkEnd w:id="3"/>
-    </w:p>
-    <w:p>
-      <w:pPr>
-        <w:jc w:val="both"/>
-      </w:pPr>
-      <w:r>
-        <w:t xml:space="preserve">OptoHybrid Wishbone address: 0b </w:t>
+      <w:bookmarkEnd w:id="4"/>
+      <w:bookmarkEnd w:id="5"/>
+    </w:p>
+    <w:p>
+      <w:pPr>
+        <w:pStyle w:val="NoSpacing"/>
+      </w:pPr>
+      <w:r>
+        <w:t>Module ID</w:t>
+      </w:r>
+      <w:r>
+        <w:tab/>
+      </w:r>
+      <w:r>
+        <w:tab/>
+      </w:r>
+      <w:r>
+        <w:tab/>
+        <w:t>0</w:t>
+      </w:r>
+    </w:p>
+    <w:p>
+      <w:r>
+        <w:t>OptoHybrid Wishbone address</w:t>
+      </w:r>
+      <w:r>
+        <w:tab/>
+      </w:r>
+      <w:r>
+        <w:t xml:space="preserve">0b </w:t>
       </w:r>
       <w:r>
         <w:t>0000</w:t>
@@ -691,11 +771,13 @@
       <w:pPr>
         <w:pStyle w:val="Heading2"/>
       </w:pPr>
-      <w:bookmarkStart w:id="4" w:name="_Toc428188298"/>
+      <w:bookmarkStart w:id="6" w:name="_Toc428188298"/>
+      <w:bookmarkStart w:id="7" w:name="_Toc428776137"/>
       <w:r>
         <w:t>Errors</w:t>
       </w:r>
-      <w:bookmarkEnd w:id="4"/>
+      <w:bookmarkEnd w:id="6"/>
+      <w:bookmarkEnd w:id="7"/>
     </w:p>
     <w:p>
       <w:r>
@@ -709,11 +791,13 @@
       <w:pPr>
         <w:pStyle w:val="Heading2"/>
       </w:pPr>
-      <w:bookmarkStart w:id="5" w:name="_Toc428188299"/>
+      <w:bookmarkStart w:id="8" w:name="_Toc428188299"/>
+      <w:bookmarkStart w:id="9" w:name="_Toc428776138"/>
       <w:r>
         <w:t>Errors to avoid</w:t>
       </w:r>
-      <w:bookmarkEnd w:id="5"/>
+      <w:bookmarkEnd w:id="8"/>
+      <w:bookmarkEnd w:id="9"/>
     </w:p>
     <w:p>
       <w:pPr>
@@ -768,12 +852,12 @@
       <w:pPr>
         <w:pStyle w:val="Heading1"/>
       </w:pPr>
-      <w:bookmarkStart w:id="6" w:name="_Toc428188300"/>
+      <w:bookmarkStart w:id="10" w:name="_Toc428776139"/>
       <w:r>
         <w:lastRenderedPageBreak/>
         <w:t>VFAT2 I2C Extended</w:t>
       </w:r>
-      <w:bookmarkEnd w:id="6"/>
+      <w:bookmarkEnd w:id="10"/>
     </w:p>
     <w:p>
       <w:r>
@@ -809,20 +893,48 @@
       <w:pPr>
         <w:pStyle w:val="Heading2"/>
       </w:pPr>
-      <w:bookmarkStart w:id="7" w:name="_Toc428177671"/>
-      <w:bookmarkStart w:id="8" w:name="_Toc428188301"/>
+      <w:bookmarkStart w:id="11" w:name="_Toc428177671"/>
+      <w:bookmarkStart w:id="12" w:name="_Toc428188301"/>
+      <w:bookmarkStart w:id="13" w:name="_Toc428776140"/>
       <w:r>
         <w:t>Addressing</w:t>
       </w:r>
-      <w:bookmarkEnd w:id="7"/>
-      <w:bookmarkEnd w:id="8"/>
+      <w:bookmarkEnd w:id="11"/>
+      <w:bookmarkEnd w:id="12"/>
+      <w:bookmarkEnd w:id="13"/>
+    </w:p>
+    <w:p>
+      <w:pPr>
+        <w:pStyle w:val="NoSpacing"/>
+      </w:pPr>
+      <w:r>
+        <w:t>Module ID</w:t>
+      </w:r>
+      <w:r>
+        <w:tab/>
+      </w:r>
+      <w:r>
+        <w:tab/>
+      </w:r>
+      <w:r>
+        <w:tab/>
+      </w:r>
+      <w:r>
+        <w:t>1</w:t>
+      </w:r>
     </w:p>
     <w:p>
       <w:pPr>
         <w:jc w:val="both"/>
       </w:pPr>
       <w:r>
-        <w:t xml:space="preserve">OptoHybrid Wishbone address: 0b </w:t>
+        <w:t>OptoHybrid Wishbone address</w:t>
+      </w:r>
+      <w:r>
+        <w:tab/>
+      </w:r>
+      <w:r>
+        <w:t xml:space="preserve">0b </w:t>
       </w:r>
       <w:r>
         <w:t>0001</w:t>
@@ -1285,11 +1397,13 @@
       <w:pPr>
         <w:pStyle w:val="Heading2"/>
       </w:pPr>
-      <w:bookmarkStart w:id="9" w:name="_Toc428188302"/>
+      <w:bookmarkStart w:id="14" w:name="_Toc428188302"/>
+      <w:bookmarkStart w:id="15" w:name="_Toc428776141"/>
       <w:r>
         <w:t>Errors</w:t>
       </w:r>
-      <w:bookmarkEnd w:id="9"/>
+      <w:bookmarkEnd w:id="14"/>
+      <w:bookmarkEnd w:id="15"/>
     </w:p>
     <w:p>
       <w:r>
@@ -1300,11 +1414,13 @@
       <w:pPr>
         <w:pStyle w:val="Heading2"/>
       </w:pPr>
-      <w:bookmarkStart w:id="10" w:name="_Toc428188303"/>
+      <w:bookmarkStart w:id="16" w:name="_Toc428188303"/>
+      <w:bookmarkStart w:id="17" w:name="_Toc428776142"/>
       <w:r>
         <w:t>Errors to avoid</w:t>
       </w:r>
-      <w:bookmarkEnd w:id="10"/>
+      <w:bookmarkEnd w:id="16"/>
+      <w:bookmarkEnd w:id="17"/>
     </w:p>
     <w:p>
       <w:pPr>
@@ -1334,7 +1450,7 @@
       <w:pPr>
         <w:pStyle w:val="Heading1"/>
       </w:pPr>
-      <w:bookmarkStart w:id="11" w:name="_Toc428188304"/>
+      <w:bookmarkStart w:id="18" w:name="_Toc428776143"/>
       <w:r>
         <w:lastRenderedPageBreak/>
         <w:t>Threshold</w:t>
@@ -1348,7 +1464,7 @@
       <w:r>
         <w:t>s</w:t>
       </w:r>
-      <w:bookmarkEnd w:id="11"/>
+      <w:bookmarkEnd w:id="18"/>
     </w:p>
     <w:p>
       <w:pPr>
@@ -1478,20 +1594,45 @@
       <w:pPr>
         <w:pStyle w:val="Heading2"/>
       </w:pPr>
-      <w:bookmarkStart w:id="12" w:name="_Toc428177673"/>
-      <w:bookmarkStart w:id="13" w:name="_Toc428188305"/>
+      <w:bookmarkStart w:id="19" w:name="_Toc428177673"/>
+      <w:bookmarkStart w:id="20" w:name="_Toc428188305"/>
+      <w:bookmarkStart w:id="21" w:name="_Toc428776144"/>
       <w:r>
         <w:t>Addressing</w:t>
       </w:r>
-      <w:bookmarkEnd w:id="12"/>
-      <w:bookmarkEnd w:id="13"/>
+      <w:bookmarkEnd w:id="19"/>
+      <w:bookmarkEnd w:id="20"/>
+      <w:bookmarkEnd w:id="21"/>
+    </w:p>
+    <w:p>
+      <w:pPr>
+        <w:pStyle w:val="NoSpacing"/>
+      </w:pPr>
+      <w:r>
+        <w:t>Module ID</w:t>
+      </w:r>
+      <w:r>
+        <w:tab/>
+      </w:r>
+      <w:r>
+        <w:tab/>
+      </w:r>
+      <w:r>
+        <w:tab/>
+      </w:r>
+      <w:r>
+        <w:t>2</w:t>
+      </w:r>
     </w:p>
     <w:p>
       <w:pPr>
         <w:jc w:val="both"/>
       </w:pPr>
       <w:r>
-        <w:t xml:space="preserve">OptoHybrid Wishbone address: </w:t>
+        <w:t>OptoHybrid Wishbone address</w:t>
+      </w:r>
+      <w:r>
+        <w:tab/>
       </w:r>
       <w:r>
         <w:t xml:space="preserve">0b </w:t>
@@ -2716,13 +2857,15 @@
       <w:pPr>
         <w:pStyle w:val="Heading2"/>
       </w:pPr>
-      <w:bookmarkStart w:id="14" w:name="_Toc428177674"/>
-      <w:bookmarkStart w:id="15" w:name="_Toc428188306"/>
+      <w:bookmarkStart w:id="22" w:name="_Toc428177674"/>
+      <w:bookmarkStart w:id="23" w:name="_Toc428188306"/>
+      <w:bookmarkStart w:id="24" w:name="_Toc428776145"/>
       <w:r>
         <w:t>Description</w:t>
       </w:r>
-      <w:bookmarkEnd w:id="14"/>
-      <w:bookmarkEnd w:id="15"/>
+      <w:bookmarkEnd w:id="22"/>
+      <w:bookmarkEnd w:id="23"/>
+      <w:bookmarkEnd w:id="24"/>
     </w:p>
     <w:p>
       <w:pPr>
@@ -2754,13 +2897,15 @@
       <w:pPr>
         <w:pStyle w:val="Heading2"/>
       </w:pPr>
-      <w:bookmarkStart w:id="16" w:name="_Toc428177675"/>
-      <w:bookmarkStart w:id="17" w:name="_Toc428188307"/>
+      <w:bookmarkStart w:id="25" w:name="_Toc428177675"/>
+      <w:bookmarkStart w:id="26" w:name="_Toc428188307"/>
+      <w:bookmarkStart w:id="27" w:name="_Toc428776146"/>
       <w:r>
         <w:t>Errors</w:t>
       </w:r>
-      <w:bookmarkEnd w:id="16"/>
-      <w:bookmarkEnd w:id="17"/>
+      <w:bookmarkEnd w:id="25"/>
+      <w:bookmarkEnd w:id="26"/>
+      <w:bookmarkEnd w:id="27"/>
     </w:p>
     <w:p>
       <w:pPr>
@@ -2841,11 +2986,13 @@
       <w:pPr>
         <w:pStyle w:val="Heading2"/>
       </w:pPr>
-      <w:bookmarkStart w:id="18" w:name="_Toc428188308"/>
+      <w:bookmarkStart w:id="28" w:name="_Toc428188308"/>
+      <w:bookmarkStart w:id="29" w:name="_Toc428776147"/>
       <w:r>
         <w:t>Errors to avoid</w:t>
       </w:r>
-      <w:bookmarkEnd w:id="18"/>
+      <w:bookmarkEnd w:id="28"/>
+      <w:bookmarkEnd w:id="29"/>
     </w:p>
     <w:p>
       <w:pPr>
@@ -2903,12 +3050,12 @@
       <w:pPr>
         <w:pStyle w:val="Heading1"/>
       </w:pPr>
-      <w:bookmarkStart w:id="19" w:name="_Toc428188309"/>
+      <w:bookmarkStart w:id="30" w:name="_Toc428776148"/>
       <w:r>
         <w:lastRenderedPageBreak/>
         <w:t>T1 Controller</w:t>
       </w:r>
-      <w:bookmarkEnd w:id="19"/>
+      <w:bookmarkEnd w:id="30"/>
     </w:p>
     <w:p>
       <w:pPr>
@@ -2945,20 +3092,48 @@
       <w:pPr>
         <w:pStyle w:val="Heading2"/>
       </w:pPr>
-      <w:bookmarkStart w:id="20" w:name="_Toc428177677"/>
-      <w:bookmarkStart w:id="21" w:name="_Toc428188310"/>
+      <w:bookmarkStart w:id="31" w:name="_Toc428177677"/>
+      <w:bookmarkStart w:id="32" w:name="_Toc428188310"/>
+      <w:bookmarkStart w:id="33" w:name="_Toc428776149"/>
       <w:r>
         <w:t>Addressing</w:t>
       </w:r>
-      <w:bookmarkEnd w:id="20"/>
-      <w:bookmarkEnd w:id="21"/>
+      <w:bookmarkEnd w:id="31"/>
+      <w:bookmarkEnd w:id="32"/>
+      <w:bookmarkEnd w:id="33"/>
+    </w:p>
+    <w:p>
+      <w:pPr>
+        <w:pStyle w:val="NoSpacing"/>
+      </w:pPr>
+      <w:r>
+        <w:t>Module ID</w:t>
+      </w:r>
+      <w:r>
+        <w:tab/>
+      </w:r>
+      <w:r>
+        <w:tab/>
+      </w:r>
+      <w:r>
+        <w:tab/>
+      </w:r>
+      <w:r>
+        <w:t>3</w:t>
+      </w:r>
     </w:p>
     <w:p>
       <w:pPr>
         <w:jc w:val="both"/>
       </w:pPr>
       <w:r>
-        <w:t xml:space="preserve">OptoHybrid Wishbone address: 0b </w:t>
+        <w:t>OptoHybrid Wishbone address</w:t>
+      </w:r>
+      <w:r>
+        <w:tab/>
+      </w:r>
+      <w:r>
+        <w:t xml:space="preserve">0b </w:t>
       </w:r>
       <w:r>
         <w:t>0011</w:t>
@@ -4077,7 +4252,13 @@
               <w:rPr>
                 <w:rFonts w:ascii="Courier New" w:hAnsi="Courier New" w:cs="Courier New"/>
               </w:rPr>
-              <w:t>0 = Nothing running</w:t>
+              <w:t>0 = n</w:t>
+            </w:r>
+            <w:r>
+              <w:rPr>
+                <w:rFonts w:ascii="Courier New" w:hAnsi="Courier New" w:cs="Courier New"/>
+              </w:rPr>
+              <w:t>othing running</w:t>
             </w:r>
           </w:p>
           <w:p>
@@ -4227,55 +4408,49 @@
       <w:pPr>
         <w:pStyle w:val="Heading2"/>
       </w:pPr>
-      <w:bookmarkStart w:id="22" w:name="_Toc428188311"/>
-      <w:bookmarkStart w:id="23" w:name="_Toc428177678"/>
+      <w:bookmarkStart w:id="34" w:name="_Toc428188311"/>
+      <w:bookmarkStart w:id="35" w:name="_Toc428177678"/>
+      <w:bookmarkStart w:id="36" w:name="_Toc428776150"/>
       <w:r>
         <w:t>Errors</w:t>
       </w:r>
-      <w:bookmarkEnd w:id="22"/>
+      <w:bookmarkEnd w:id="34"/>
+      <w:bookmarkEnd w:id="36"/>
     </w:p>
     <w:p>
       <w:pPr>
         <w:jc w:val="both"/>
       </w:pPr>
-      <w:bookmarkStart w:id="24" w:name="_Toc428188312"/>
-      <w:r>
-        <w:t xml:space="preserve">When starting the </w:t>
-      </w:r>
-      <w:r>
-        <w:t>module</w:t>
-      </w:r>
-      <w:r>
-        <w:t>, the returned status of the write operation informs the user about the validity of the parameters. Invalid parameters will return an error and prevent the module</w:t>
-      </w:r>
-      <w:r>
-        <w:t xml:space="preserve"> </w:t>
-      </w:r>
-      <w:r>
-        <w:t xml:space="preserve">from starting. </w:t>
+      <w:bookmarkStart w:id="37" w:name="_Toc428188312"/>
+      <w:r>
+        <w:t xml:space="preserve">When starting the module, the returned status of the write operation informs the user about the validity of the parameters. Invalid parameters will return an error and prevent the module from starting. </w:t>
       </w:r>
     </w:p>
     <w:p>
       <w:pPr>
         <w:pStyle w:val="Heading2"/>
       </w:pPr>
+      <w:bookmarkStart w:id="38" w:name="_Toc428776151"/>
       <w:r>
         <w:t>Operation modes</w:t>
       </w:r>
-      <w:bookmarkEnd w:id="23"/>
-      <w:bookmarkEnd w:id="24"/>
+      <w:bookmarkEnd w:id="35"/>
+      <w:bookmarkEnd w:id="37"/>
+      <w:bookmarkEnd w:id="38"/>
     </w:p>
     <w:p>
       <w:pPr>
         <w:pStyle w:val="Heading3"/>
       </w:pPr>
-      <w:bookmarkStart w:id="25" w:name="_Toc428177679"/>
-      <w:bookmarkStart w:id="26" w:name="_Toc428188313"/>
+      <w:bookmarkStart w:id="39" w:name="_Toc428177679"/>
+      <w:bookmarkStart w:id="40" w:name="_Toc428188313"/>
+      <w:bookmarkStart w:id="41" w:name="_Toc428776152"/>
       <w:r>
         <w:t>Mode 0</w:t>
       </w:r>
-      <w:bookmarkEnd w:id="25"/>
-      <w:bookmarkEnd w:id="26"/>
+      <w:bookmarkEnd w:id="39"/>
+      <w:bookmarkEnd w:id="40"/>
+      <w:bookmarkEnd w:id="41"/>
     </w:p>
     <w:p>
       <w:pPr>
@@ -4403,6 +4578,7 @@
         <w:rPr>
           <w:rFonts w:ascii="Courier New" w:hAnsi="Courier New" w:cs="Courier New"/>
         </w:rPr>
+        <w:lastRenderedPageBreak/>
         <w:t>CLK</w:t>
       </w:r>
       <w:r>
@@ -4441,7 +4617,6 @@
         <w:rPr>
           <w:rFonts w:ascii="Courier New" w:hAnsi="Courier New" w:cs="Courier New"/>
         </w:rPr>
-        <w:lastRenderedPageBreak/>
         <w:t xml:space="preserve">T1    </w:t>
       </w:r>
       <w:r>
@@ -4497,13 +4672,15 @@
       <w:pPr>
         <w:pStyle w:val="Heading3"/>
       </w:pPr>
-      <w:bookmarkStart w:id="27" w:name="_Toc428177680"/>
-      <w:bookmarkStart w:id="28" w:name="_Toc428188314"/>
+      <w:bookmarkStart w:id="42" w:name="_Toc428177680"/>
+      <w:bookmarkStart w:id="43" w:name="_Toc428188314"/>
+      <w:bookmarkStart w:id="44" w:name="_Toc428776153"/>
       <w:r>
         <w:t>Mode 1</w:t>
       </w:r>
-      <w:bookmarkEnd w:id="27"/>
-      <w:bookmarkEnd w:id="28"/>
+      <w:bookmarkEnd w:id="42"/>
+      <w:bookmarkEnd w:id="43"/>
+      <w:bookmarkEnd w:id="44"/>
     </w:p>
     <w:p>
       <w:r>
@@ -4880,13 +5057,15 @@
       <w:pPr>
         <w:pStyle w:val="Heading3"/>
       </w:pPr>
-      <w:bookmarkStart w:id="29" w:name="_Toc428177681"/>
-      <w:bookmarkStart w:id="30" w:name="_Toc428188315"/>
+      <w:bookmarkStart w:id="45" w:name="_Toc428177681"/>
+      <w:bookmarkStart w:id="46" w:name="_Toc428188315"/>
+      <w:bookmarkStart w:id="47" w:name="_Toc428776154"/>
       <w:r>
         <w:t>Mode 2</w:t>
       </w:r>
-      <w:bookmarkEnd w:id="29"/>
-      <w:bookmarkEnd w:id="30"/>
+      <w:bookmarkEnd w:id="45"/>
+      <w:bookmarkEnd w:id="46"/>
+      <w:bookmarkEnd w:id="47"/>
     </w:p>
     <w:p>
       <w:r>
@@ -5361,13 +5540,15 @@
       <w:pPr>
         <w:pStyle w:val="Heading2"/>
       </w:pPr>
-      <w:bookmarkStart w:id="31" w:name="_Toc428177682"/>
-      <w:bookmarkStart w:id="32" w:name="_Toc428188316"/>
+      <w:bookmarkStart w:id="48" w:name="_Toc428177682"/>
+      <w:bookmarkStart w:id="49" w:name="_Toc428188316"/>
+      <w:bookmarkStart w:id="50" w:name="_Toc428776155"/>
       <w:r>
         <w:t>Notes</w:t>
       </w:r>
-      <w:bookmarkEnd w:id="31"/>
-      <w:bookmarkEnd w:id="32"/>
+      <w:bookmarkEnd w:id="48"/>
+      <w:bookmarkEnd w:id="49"/>
+      <w:bookmarkEnd w:id="50"/>
     </w:p>
     <w:p>
       <w:r>
@@ -5387,11 +5568,13 @@
       <w:pPr>
         <w:pStyle w:val="Heading2"/>
       </w:pPr>
-      <w:bookmarkStart w:id="33" w:name="_Toc428188317"/>
+      <w:bookmarkStart w:id="51" w:name="_Toc428188317"/>
+      <w:bookmarkStart w:id="52" w:name="_Toc428776156"/>
       <w:r>
         <w:t>Errors to avoid</w:t>
       </w:r>
-      <w:bookmarkEnd w:id="33"/>
+      <w:bookmarkEnd w:id="51"/>
+      <w:bookmarkEnd w:id="52"/>
     </w:p>
     <w:p>
       <w:pPr>
@@ -5438,20 +5621,15 @@
       <w:pPr>
         <w:pStyle w:val="Heading1"/>
       </w:pPr>
-      <w:bookmarkStart w:id="34" w:name="_Toc428188318"/>
+      <w:bookmarkStart w:id="53" w:name="_Toc428776157"/>
       <w:r>
         <w:lastRenderedPageBreak/>
         <w:t>DAC Scans</w:t>
       </w:r>
-      <w:bookmarkEnd w:id="34"/>
       <w:r>
         <w:t xml:space="preserve"> </w:t>
       </w:r>
-      <w:bookmarkStart w:id="35" w:name="_GoBack"/>
-      <w:bookmarkEnd w:id="35"/>
-      <w:r>
-        <w:t>(in development)</w:t>
-      </w:r>
+      <w:bookmarkEnd w:id="53"/>
     </w:p>
     <w:p>
       <w:pPr>
@@ -5613,18 +5791,46 @@
       <w:pPr>
         <w:pStyle w:val="Heading2"/>
       </w:pPr>
-      <w:bookmarkStart w:id="36" w:name="_Toc428188319"/>
+      <w:bookmarkStart w:id="54" w:name="_Toc428188319"/>
+      <w:bookmarkStart w:id="55" w:name="_Toc428776158"/>
       <w:r>
         <w:t>Addressing</w:t>
       </w:r>
-      <w:bookmarkEnd w:id="36"/>
+      <w:bookmarkEnd w:id="54"/>
+      <w:bookmarkEnd w:id="55"/>
+    </w:p>
+    <w:p>
+      <w:pPr>
+        <w:pStyle w:val="NoSpacing"/>
+      </w:pPr>
+      <w:r>
+        <w:t>Module ID</w:t>
+      </w:r>
+      <w:r>
+        <w:tab/>
+      </w:r>
+      <w:r>
+        <w:tab/>
+      </w:r>
+      <w:r>
+        <w:tab/>
+      </w:r>
+      <w:r>
+        <w:t>4</w:t>
+      </w:r>
     </w:p>
     <w:p>
       <w:pPr>
         <w:jc w:val="both"/>
       </w:pPr>
       <w:r>
-        <w:t xml:space="preserve">OptoHybrid Wishbone address: 0b </w:t>
+        <w:t>OptoHybrid Wishbone address</w:t>
+      </w:r>
+      <w:r>
+        <w:tab/>
+      </w:r>
+      <w:r>
+        <w:t xml:space="preserve">0b </w:t>
       </w:r>
       <w:r>
         <w:t>010</w:t>
@@ -5848,7 +6054,159 @@
               <w:rPr>
                 <w:rFonts w:ascii="Courier New" w:hAnsi="Courier New" w:cs="Courier New"/>
               </w:rPr>
-              <w:t xml:space="preserve"> - [0, 15]    </w:t>
+              <w:t xml:space="preserve"> - [0, 9</w:t>
+            </w:r>
+            <w:r>
+              <w:rPr>
+                <w:rFonts w:ascii="Courier New" w:hAnsi="Courier New" w:cs="Courier New"/>
+              </w:rPr>
+              <w:t>]</w:t>
+            </w:r>
+          </w:p>
+          <w:p>
+            <w:pPr>
+              <w:cnfStyle w:val="000000000000" w:firstRow="0" w:lastRow="0" w:firstColumn="0" w:lastColumn="0" w:oddVBand="0" w:evenVBand="0" w:oddHBand="0" w:evenHBand="0" w:firstRowFirstColumn="0" w:firstRowLastColumn="0" w:lastRowFirstColumn="0" w:lastRowLastColumn="0"/>
+              <w:rPr>
+                <w:rFonts w:ascii="Courier New" w:hAnsi="Courier New" w:cs="Courier New"/>
+              </w:rPr>
+            </w:pPr>
+            <w:r>
+              <w:rPr>
+                <w:rFonts w:ascii="Courier New" w:hAnsi="Courier New" w:cs="Courier New"/>
+              </w:rPr>
+              <w:t>0 = IPreampIn</w:t>
+            </w:r>
+          </w:p>
+          <w:p>
+            <w:pPr>
+              <w:cnfStyle w:val="000000000000" w:firstRow="0" w:lastRow="0" w:firstColumn="0" w:lastColumn="0" w:oddVBand="0" w:evenVBand="0" w:oddHBand="0" w:evenHBand="0" w:firstRowFirstColumn="0" w:firstRowLastColumn="0" w:lastRowFirstColumn="0" w:lastRowLastColumn="0"/>
+              <w:rPr>
+                <w:rFonts w:ascii="Courier New" w:hAnsi="Courier New" w:cs="Courier New"/>
+              </w:rPr>
+            </w:pPr>
+            <w:r>
+              <w:rPr>
+                <w:rFonts w:ascii="Courier New" w:hAnsi="Courier New" w:cs="Courier New"/>
+              </w:rPr>
+              <w:t>1 = IPreampFeed</w:t>
+            </w:r>
+          </w:p>
+          <w:p>
+            <w:pPr>
+              <w:cnfStyle w:val="000000000000" w:firstRow="0" w:lastRow="0" w:firstColumn="0" w:lastColumn="0" w:oddVBand="0" w:evenVBand="0" w:oddHBand="0" w:evenHBand="0" w:firstRowFirstColumn="0" w:firstRowLastColumn="0" w:lastRowFirstColumn="0" w:lastRowLastColumn="0"/>
+              <w:rPr>
+                <w:rFonts w:ascii="Courier New" w:hAnsi="Courier New" w:cs="Courier New"/>
+              </w:rPr>
+            </w:pPr>
+            <w:r>
+              <w:rPr>
+                <w:rFonts w:ascii="Courier New" w:hAnsi="Courier New" w:cs="Courier New"/>
+              </w:rPr>
+              <w:t>2 = IPreampOut</w:t>
+            </w:r>
+          </w:p>
+          <w:p>
+            <w:pPr>
+              <w:cnfStyle w:val="000000000000" w:firstRow="0" w:lastRow="0" w:firstColumn="0" w:lastColumn="0" w:oddVBand="0" w:evenVBand="0" w:oddHBand="0" w:evenHBand="0" w:firstRowFirstColumn="0" w:firstRowLastColumn="0" w:lastRowFirstColumn="0" w:lastRowLastColumn="0"/>
+              <w:rPr>
+                <w:rFonts w:ascii="Courier New" w:hAnsi="Courier New" w:cs="Courier New"/>
+              </w:rPr>
+            </w:pPr>
+            <w:r>
+              <w:rPr>
+                <w:rFonts w:ascii="Courier New" w:hAnsi="Courier New" w:cs="Courier New"/>
+              </w:rPr>
+              <w:t>3 = IShaper</w:t>
+            </w:r>
+          </w:p>
+          <w:p>
+            <w:pPr>
+              <w:cnfStyle w:val="000000000000" w:firstRow="0" w:lastRow="0" w:firstColumn="0" w:lastColumn="0" w:oddVBand="0" w:evenVBand="0" w:oddHBand="0" w:evenHBand="0" w:firstRowFirstColumn="0" w:firstRowLastColumn="0" w:lastRowFirstColumn="0" w:lastRowLastColumn="0"/>
+              <w:rPr>
+                <w:rFonts w:ascii="Courier New" w:hAnsi="Courier New" w:cs="Courier New"/>
+              </w:rPr>
+            </w:pPr>
+            <w:r>
+              <w:rPr>
+                <w:rFonts w:ascii="Courier New" w:hAnsi="Courier New" w:cs="Courier New"/>
+              </w:rPr>
+              <w:t>4 = IShaperFeed</w:t>
+            </w:r>
+          </w:p>
+          <w:p>
+            <w:pPr>
+              <w:cnfStyle w:val="000000000000" w:firstRow="0" w:lastRow="0" w:firstColumn="0" w:lastColumn="0" w:oddVBand="0" w:evenVBand="0" w:oddHBand="0" w:evenHBand="0" w:firstRowFirstColumn="0" w:firstRowLastColumn="0" w:lastRowFirstColumn="0" w:lastRowLastColumn="0"/>
+              <w:rPr>
+                <w:rFonts w:ascii="Courier New" w:hAnsi="Courier New" w:cs="Courier New"/>
+              </w:rPr>
+            </w:pPr>
+            <w:r>
+              <w:rPr>
+                <w:rFonts w:ascii="Courier New" w:hAnsi="Courier New" w:cs="Courier New"/>
+              </w:rPr>
+              <w:t>5 = IComp</w:t>
+            </w:r>
+          </w:p>
+          <w:p>
+            <w:pPr>
+              <w:cnfStyle w:val="000000000000" w:firstRow="0" w:lastRow="0" w:firstColumn="0" w:lastColumn="0" w:oddVBand="0" w:evenVBand="0" w:oddHBand="0" w:evenHBand="0" w:firstRowFirstColumn="0" w:firstRowLastColumn="0" w:lastRowFirstColumn="0" w:lastRowLastColumn="0"/>
+              <w:rPr>
+                <w:rFonts w:ascii="Courier New" w:hAnsi="Courier New" w:cs="Courier New"/>
+              </w:rPr>
+            </w:pPr>
+            <w:r>
+              <w:rPr>
+                <w:rFonts w:ascii="Courier New" w:hAnsi="Courier New" w:cs="Courier New"/>
+              </w:rPr>
+              <w:t>6 = VThreshold1</w:t>
+            </w:r>
+          </w:p>
+          <w:p>
+            <w:pPr>
+              <w:cnfStyle w:val="000000000000" w:firstRow="0" w:lastRow="0" w:firstColumn="0" w:lastColumn="0" w:oddVBand="0" w:evenVBand="0" w:oddHBand="0" w:evenHBand="0" w:firstRowFirstColumn="0" w:firstRowLastColumn="0" w:lastRowFirstColumn="0" w:lastRowLastColumn="0"/>
+              <w:rPr>
+                <w:rFonts w:ascii="Courier New" w:hAnsi="Courier New" w:cs="Courier New"/>
+              </w:rPr>
+            </w:pPr>
+            <w:r>
+              <w:rPr>
+                <w:rFonts w:ascii="Courier New" w:hAnsi="Courier New" w:cs="Courier New"/>
+              </w:rPr>
+              <w:t>7 = VThreshold2</w:t>
+            </w:r>
+          </w:p>
+          <w:p>
+            <w:pPr>
+              <w:cnfStyle w:val="000000000000" w:firstRow="0" w:lastRow="0" w:firstColumn="0" w:lastColumn="0" w:oddVBand="0" w:evenVBand="0" w:oddHBand="0" w:evenHBand="0" w:firstRowFirstColumn="0" w:firstRowLastColumn="0" w:lastRowFirstColumn="0" w:lastRowLastColumn="0"/>
+              <w:rPr>
+                <w:rFonts w:ascii="Courier New" w:hAnsi="Courier New" w:cs="Courier New"/>
+              </w:rPr>
+            </w:pPr>
+            <w:r>
+              <w:rPr>
+                <w:rFonts w:ascii="Courier New" w:hAnsi="Courier New" w:cs="Courier New"/>
+              </w:rPr>
+              <w:t>8 = VCal</w:t>
+            </w:r>
+          </w:p>
+          <w:p>
+            <w:pPr>
+              <w:cnfStyle w:val="000000000000" w:firstRow="0" w:lastRow="0" w:firstColumn="0" w:lastColumn="0" w:oddVBand="0" w:evenVBand="0" w:oddHBand="0" w:evenHBand="0" w:firstRowFirstColumn="0" w:firstRowLastColumn="0" w:lastRowFirstColumn="0" w:lastRowLastColumn="0"/>
+              <w:rPr>
+                <w:rFonts w:ascii="Courier New" w:hAnsi="Courier New" w:cs="Courier New"/>
+              </w:rPr>
+            </w:pPr>
+            <w:r>
+              <w:rPr>
+                <w:rFonts w:ascii="Courier New" w:hAnsi="Courier New" w:cs="Courier New"/>
+              </w:rPr>
+              <w:t>9 = CalOut</w:t>
+            </w:r>
+            <w:r>
+              <w:rPr>
+                <w:rFonts w:ascii="Courier New" w:hAnsi="Courier New" w:cs="Courier New"/>
+              </w:rPr>
+              <w:t xml:space="preserve">  </w:t>
             </w:r>
           </w:p>
         </w:tc>
@@ -6535,7 +6893,13 @@
               <w:rPr>
                 <w:rFonts w:ascii="Courier New" w:hAnsi="Courier New" w:cs="Courier New"/>
               </w:rPr>
-              <w:t>- 2 bits  - {0, 1, 2}</w:t>
+              <w:t>- 1 bits  - {0, 1</w:t>
+            </w:r>
+            <w:r>
+              <w:rPr>
+                <w:rFonts w:ascii="Courier New" w:hAnsi="Courier New" w:cs="Courier New"/>
+              </w:rPr>
+              <w:t>}</w:t>
             </w:r>
           </w:p>
           <w:p>
@@ -6550,34 +6914,31 @@
               <w:rPr>
                 <w:rFonts w:ascii="Courier New" w:hAnsi="Courier New" w:cs="Courier New"/>
               </w:rPr>
-              <w:t>1 = threshold scan running</w:t>
+              <w:t>0 = nothing running</w:t>
             </w:r>
           </w:p>
           <w:p>
             <w:pPr>
               <w:jc w:val="both"/>
               <w:cnfStyle w:val="000000100000" w:firstRow="0" w:lastRow="0" w:firstColumn="0" w:lastColumn="0" w:oddVBand="0" w:evenVBand="0" w:oddHBand="1" w:evenHBand="0" w:firstRowFirstColumn="0" w:firstRowLastColumn="0" w:lastRowFirstColumn="0" w:lastRowLastColumn="0"/>
-              <w:rPr>
-                <w:rFonts w:ascii="Courier New" w:hAnsi="Courier New" w:cs="Courier New"/>
-              </w:rPr>
-            </w:pPr>
-            <w:r>
-              <w:rPr>
-                <w:rFonts w:ascii="Courier New" w:hAnsi="Courier New" w:cs="Courier New"/>
-              </w:rPr>
-              <w:t>2 = threshold scan by channel running</w:t>
-            </w:r>
-          </w:p>
-          <w:p>
-            <w:pPr>
-              <w:jc w:val="both"/>
-              <w:cnfStyle w:val="000000100000" w:firstRow="0" w:lastRow="0" w:firstColumn="0" w:lastColumn="0" w:oddVBand="0" w:evenVBand="0" w:oddHBand="1" w:evenHBand="0" w:firstRowFirstColumn="0" w:firstRowLastColumn="0" w:lastRowFirstColumn="0" w:lastRowLastColumn="0"/>
-            </w:pPr>
-            <w:r>
-              <w:rPr>
-                <w:rFonts w:ascii="Courier New" w:hAnsi="Courier New" w:cs="Courier New"/>
-              </w:rPr>
-              <w:t>3 = latency scan running</w:t>
+            </w:pPr>
+            <w:r>
+              <w:rPr>
+                <w:rFonts w:ascii="Courier New" w:hAnsi="Courier New" w:cs="Courier New"/>
+              </w:rPr>
+              <w:t xml:space="preserve">1 = </w:t>
+            </w:r>
+            <w:r>
+              <w:rPr>
+                <w:rFonts w:ascii="Courier New" w:hAnsi="Courier New" w:cs="Courier New"/>
+              </w:rPr>
+              <w:t>DAC</w:t>
+            </w:r>
+            <w:r>
+              <w:rPr>
+                <w:rFonts w:ascii="Courier New" w:hAnsi="Courier New" w:cs="Courier New"/>
+              </w:rPr>
+              <w:t xml:space="preserve"> scan running</w:t>
             </w:r>
           </w:p>
         </w:tc>
@@ -6659,29 +7020,43 @@
       <w:pPr>
         <w:pStyle w:val="Heading2"/>
       </w:pPr>
-      <w:bookmarkStart w:id="37" w:name="_Toc428188320"/>
+      <w:bookmarkStart w:id="56" w:name="_Toc428188320"/>
+      <w:bookmarkStart w:id="57" w:name="_Toc428776159"/>
       <w:r>
         <w:t>Description</w:t>
       </w:r>
-      <w:bookmarkEnd w:id="37"/>
+      <w:bookmarkEnd w:id="56"/>
+      <w:bookmarkEnd w:id="57"/>
     </w:p>
     <w:p>
       <w:pPr>
         <w:jc w:val="both"/>
       </w:pPr>
       <w:r>
+        <w:lastRenderedPageBreak/>
         <w:t xml:space="preserve">The module will store the value of the register before the scan and reapply the later after the end of the operation. </w:t>
       </w:r>
+      <w:r>
+        <w:t>It will also set the “Control Register 1” of all the VFAT2s to 0 in o</w:t>
+      </w:r>
+      <w:r>
+        <w:t>rder to avoid conflic</w:t>
+      </w:r>
+      <w:r>
+        <w:t>ting scans.</w:t>
+      </w:r>
     </w:p>
     <w:p>
       <w:pPr>
         <w:pStyle w:val="Heading2"/>
       </w:pPr>
-      <w:bookmarkStart w:id="38" w:name="_Toc428188321"/>
+      <w:bookmarkStart w:id="58" w:name="_Toc428188321"/>
+      <w:bookmarkStart w:id="59" w:name="_Toc428776160"/>
       <w:r>
         <w:t>Errors</w:t>
       </w:r>
-      <w:bookmarkEnd w:id="38"/>
+      <w:bookmarkEnd w:id="58"/>
+      <w:bookmarkEnd w:id="59"/>
     </w:p>
     <w:p>
       <w:pPr>
@@ -6704,7 +7079,6 @@
         <w:jc w:val="both"/>
       </w:pPr>
       <w:r>
-        <w:lastRenderedPageBreak/>
         <w:t>A global error occurs if the VFAT2 is not present or running at the start of the scan. In that case, a single 32 bits word of value 0xFF000000 is stored in the FIFO. No other read operations of the FIFO should occur afterwards.</w:t>
       </w:r>
     </w:p>
@@ -6720,11 +7094,13 @@
       <w:pPr>
         <w:pStyle w:val="Heading2"/>
       </w:pPr>
-      <w:bookmarkStart w:id="39" w:name="_Toc428188322"/>
+      <w:bookmarkStart w:id="60" w:name="_Toc428188322"/>
+      <w:bookmarkStart w:id="61" w:name="_Toc428776161"/>
       <w:r>
         <w:t>Errors to avoid</w:t>
       </w:r>
-      <w:bookmarkEnd w:id="39"/>
+      <w:bookmarkEnd w:id="60"/>
+      <w:bookmarkEnd w:id="61"/>
     </w:p>
     <w:p>
       <w:pPr>
@@ -6735,7 +7111,7 @@
         </w:numPr>
       </w:pPr>
       <w:r>
-        <w:t>The VFAT2 number must be in the range 0 to 23.</w:t>
+        <w:t>The DAC number must be in the range 0 to 9.</w:t>
       </w:r>
     </w:p>
     <w:p>
@@ -6747,7 +7123,7 @@
         </w:numPr>
       </w:pPr>
       <w:r>
-        <w:t>The maximum value of the register to scan must be higher than the minimum value.</w:t>
+        <w:t>The VFAT2 number must be in the range 0 to 23.</w:t>
       </w:r>
     </w:p>
     <w:p>
@@ -6759,6 +7135,18 @@
         </w:numPr>
       </w:pPr>
       <w:r>
+        <w:t>The maximum value of the register to scan must be higher than the minimum value.</w:t>
+      </w:r>
+    </w:p>
+    <w:p>
+      <w:pPr>
+        <w:pStyle w:val="ListParagraph"/>
+        <w:numPr>
+          <w:ilvl w:val="0"/>
+          <w:numId w:val="3"/>
+        </w:numPr>
+      </w:pPr>
+      <w:r>
         <w:t xml:space="preserve">The register ID must be in the range 0 to </w:t>
       </w:r>
       <w:r>
@@ -6774,6 +7162,7 @@
       <w:pPr>
         <w:pStyle w:val="Heading1"/>
       </w:pPr>
+      <w:bookmarkStart w:id="62" w:name="_Toc428776162"/>
       <w:r>
         <w:lastRenderedPageBreak/>
         <w:t>ADC</w:t>
@@ -6781,44 +7170,73 @@
       <w:r>
         <w:t xml:space="preserve"> (in development)</w:t>
       </w:r>
+      <w:bookmarkEnd w:id="62"/>
     </w:p>
     <w:p>
       <w:pPr>
         <w:jc w:val="both"/>
       </w:pPr>
       <w:r>
-        <w:t xml:space="preserve">This module handles </w:t>
-      </w:r>
-      <w:r>
-        <w:t>the read out of the ADC.</w:t>
+        <w:t>This module handles the read out of the ADC.</w:t>
       </w:r>
     </w:p>
     <w:p>
       <w:pPr>
         <w:pStyle w:val="Heading2"/>
       </w:pPr>
+      <w:bookmarkStart w:id="63" w:name="_Toc428776163"/>
       <w:r>
         <w:t>Addressing</w:t>
       </w:r>
+      <w:bookmarkEnd w:id="63"/>
+    </w:p>
+    <w:p>
+      <w:pPr>
+        <w:pStyle w:val="NoSpacing"/>
+      </w:pPr>
+      <w:r>
+        <w:t>Module ID</w:t>
+      </w:r>
+      <w:r>
+        <w:tab/>
+      </w:r>
+      <w:r>
+        <w:tab/>
+      </w:r>
+      <w:r>
+        <w:tab/>
+      </w:r>
+      <w:r>
+        <w:t>8</w:t>
+      </w:r>
     </w:p>
     <w:p>
       <w:pPr>
         <w:jc w:val="both"/>
       </w:pPr>
       <w:r>
-        <w:t xml:space="preserve">OptoHybrid Wishbone address: 0b </w:t>
-      </w:r>
-      <w:r>
-        <w:t>1</w:t>
-      </w:r>
-      <w:r>
-        <w:t>000 0000 0000 000</w:t>
-      </w:r>
-      <w:r>
-        <w:t>0 0000 0000</w:t>
-      </w:r>
-      <w:r>
-        <w:t xml:space="preserve"> </w:t>
+        <w:t>O</w:t>
+      </w:r>
+      <w:r>
+        <w:t>ptoHybrid Wishbone address</w:t>
+      </w:r>
+      <w:r>
+        <w:tab/>
+      </w:r>
+      <w:r>
+        <w:t xml:space="preserve">0b </w:t>
+      </w:r>
+      <w:r>
+        <w:t>10</w:t>
+      </w:r>
+      <w:r>
+        <w:t>0</w:t>
+      </w:r>
+      <w:r>
+        <w:t>0</w:t>
+      </w:r>
+      <w:r>
+        <w:t xml:space="preserve"> 0000 0000 0000 0000 0000 </w:t>
       </w:r>
       <w:r>
         <w:t>YYYY</w:t>
@@ -6969,9 +7387,11 @@
       <w:pPr>
         <w:pStyle w:val="Heading2"/>
       </w:pPr>
+      <w:bookmarkStart w:id="64" w:name="_Toc428776164"/>
       <w:r>
         <w:t>Errors</w:t>
       </w:r>
+      <w:bookmarkEnd w:id="64"/>
     </w:p>
     <w:p>
       <w:r>
@@ -6982,9 +7402,11 @@
       <w:pPr>
         <w:pStyle w:val="Heading2"/>
       </w:pPr>
+      <w:bookmarkStart w:id="65" w:name="_Toc428776165"/>
       <w:r>
         <w:t>Errors to avoid</w:t>
       </w:r>
+      <w:bookmarkEnd w:id="65"/>
     </w:p>
     <w:p>
       <w:pPr>
@@ -7004,6 +7426,214 @@
         <w:t>.</w:t>
       </w:r>
     </w:p>
+    <w:p>
+      <w:r>
+        <w:br w:type="page"/>
+      </w:r>
+    </w:p>
+    <w:p>
+      <w:pPr>
+        <w:pStyle w:val="Heading1"/>
+      </w:pPr>
+      <w:r>
+        <w:lastRenderedPageBreak/>
+        <w:t>System registers</w:t>
+      </w:r>
+    </w:p>
+    <w:p>
+      <w:pPr>
+        <w:jc w:val="both"/>
+      </w:pPr>
+      <w:r>
+        <w:t>List of system registers</w:t>
+      </w:r>
+    </w:p>
+    <w:p>
+      <w:pPr>
+        <w:pStyle w:val="Heading2"/>
+      </w:pPr>
+      <w:r>
+        <w:t>Addressing</w:t>
+      </w:r>
+    </w:p>
+    <w:p>
+      <w:pPr>
+        <w:pStyle w:val="NoSpacing"/>
+      </w:pPr>
+      <w:r>
+        <w:t>Module ID</w:t>
+      </w:r>
+      <w:r>
+        <w:tab/>
+      </w:r>
+      <w:r>
+        <w:tab/>
+      </w:r>
+      <w:r>
+        <w:tab/>
+      </w:r>
+      <w:r>
+        <w:t>9</w:t>
+      </w:r>
+    </w:p>
+    <w:p>
+      <w:pPr>
+        <w:jc w:val="both"/>
+      </w:pPr>
+      <w:r>
+        <w:t>OptoHybrid Wishbone address</w:t>
+      </w:r>
+      <w:r>
+        <w:tab/>
+        <w:t>0b 100</w:t>
+      </w:r>
+      <w:r>
+        <w:t>1</w:t>
+      </w:r>
+      <w:r>
+        <w:t xml:space="preserve"> 0000 0000 0000 0000 0000 YYYY</w:t>
+      </w:r>
+    </w:p>
+    <w:tbl>
+      <w:tblPr>
+        <w:tblStyle w:val="LightList"/>
+        <w:tblW w:w="0" w:type="auto"/>
+        <w:tblLook w:val="04A0" w:firstRow="1" w:lastRow="0" w:firstColumn="1" w:lastColumn="0" w:noHBand="0" w:noVBand="1"/>
+      </w:tblPr>
+      <w:tblGrid>
+        <w:gridCol w:w="1273"/>
+        <w:gridCol w:w="1414"/>
+        <w:gridCol w:w="6555"/>
+      </w:tblGrid>
+      <w:tr>
+        <w:trPr>
+          <w:cnfStyle w:val="100000000000" w:firstRow="1" w:lastRow="0" w:firstColumn="0" w:lastColumn="0" w:oddVBand="0" w:evenVBand="0" w:oddHBand="0" w:evenHBand="0" w:firstRowFirstColumn="0" w:firstRowLastColumn="0" w:lastRowFirstColumn="0" w:lastRowLastColumn="0"/>
+        </w:trPr>
+        <w:tc>
+          <w:tcPr>
+            <w:cnfStyle w:val="001000000000" w:firstRow="0" w:lastRow="0" w:firstColumn="1" w:lastColumn="0" w:oddVBand="0" w:evenVBand="0" w:oddHBand="0" w:evenHBand="0" w:firstRowFirstColumn="0" w:firstRowLastColumn="0" w:lastRowFirstColumn="0" w:lastRowLastColumn="0"/>
+            <w:tcW w:w="1273" w:type="dxa"/>
+          </w:tcPr>
+          <w:p>
+            <w:pPr>
+              <w:jc w:val="both"/>
+            </w:pPr>
+            <w:r>
+              <w:t>Y register</w:t>
+            </w:r>
+          </w:p>
+        </w:tc>
+        <w:tc>
+          <w:tcPr>
+            <w:tcW w:w="1414" w:type="dxa"/>
+          </w:tcPr>
+          <w:p>
+            <w:pPr>
+              <w:jc w:val="both"/>
+              <w:cnfStyle w:val="100000000000" w:firstRow="1" w:lastRow="0" w:firstColumn="0" w:lastColumn="0" w:oddVBand="0" w:evenVBand="0" w:oddHBand="0" w:evenHBand="0" w:firstRowFirstColumn="0" w:firstRowLastColumn="0" w:lastRowFirstColumn="0" w:lastRowLastColumn="0"/>
+            </w:pPr>
+            <w:r>
+              <w:t>Mode</w:t>
+            </w:r>
+          </w:p>
+        </w:tc>
+        <w:tc>
+          <w:tcPr>
+            <w:tcW w:w="6555" w:type="dxa"/>
+          </w:tcPr>
+          <w:p>
+            <w:pPr>
+              <w:jc w:val="both"/>
+              <w:cnfStyle w:val="100000000000" w:firstRow="1" w:lastRow="0" w:firstColumn="0" w:lastColumn="0" w:oddVBand="0" w:evenVBand="0" w:oddHBand="0" w:evenHBand="0" w:firstRowFirstColumn="0" w:firstRowLastColumn="0" w:lastRowFirstColumn="0" w:lastRowLastColumn="0"/>
+            </w:pPr>
+            <w:r>
+              <w:t>Function</w:t>
+            </w:r>
+          </w:p>
+        </w:tc>
+      </w:tr>
+      <w:tr>
+        <w:trPr>
+          <w:cnfStyle w:val="000000100000" w:firstRow="0" w:lastRow="0" w:firstColumn="0" w:lastColumn="0" w:oddVBand="0" w:evenVBand="0" w:oddHBand="1" w:evenHBand="0" w:firstRowFirstColumn="0" w:firstRowLastColumn="0" w:lastRowFirstColumn="0" w:lastRowLastColumn="0"/>
+        </w:trPr>
+        <w:tc>
+          <w:tcPr>
+            <w:cnfStyle w:val="001000000000" w:firstRow="0" w:lastRow="0" w:firstColumn="1" w:lastColumn="0" w:oddVBand="0" w:evenVBand="0" w:oddHBand="0" w:evenHBand="0" w:firstRowFirstColumn="0" w:firstRowLastColumn="0" w:lastRowFirstColumn="0" w:lastRowLastColumn="0"/>
+            <w:tcW w:w="9242" w:type="dxa"/>
+            <w:gridSpan w:val="3"/>
+          </w:tcPr>
+          <w:p>
+            <w:pPr>
+              <w:jc w:val="both"/>
+              <w:rPr>
+                <w:b w:val="0"/>
+                <w:color w:val="4BACC6" w:themeColor="accent5"/>
+              </w:rPr>
+            </w:pPr>
+            <w:r>
+              <w:rPr>
+                <w:b w:val="0"/>
+                <w:color w:val="4BACC6" w:themeColor="accent5"/>
+              </w:rPr>
+              <w:t xml:space="preserve">VFAT2 </w:t>
+            </w:r>
+            <w:bookmarkStart w:id="66" w:name="_GoBack"/>
+            <w:bookmarkEnd w:id="66"/>
+            <w:r>
+              <w:rPr>
+                <w:b w:val="0"/>
+                <w:color w:val="4BACC6" w:themeColor="accent5"/>
+              </w:rPr>
+              <w:t>registers</w:t>
+            </w:r>
+          </w:p>
+        </w:tc>
+      </w:tr>
+      <w:tr>
+        <w:tc>
+          <w:tcPr>
+            <w:cnfStyle w:val="001000000000" w:firstRow="0" w:lastRow="0" w:firstColumn="1" w:lastColumn="0" w:oddVBand="0" w:evenVBand="0" w:oddHBand="0" w:evenHBand="0" w:firstRowFirstColumn="0" w:firstRowLastColumn="0" w:lastRowFirstColumn="0" w:lastRowLastColumn="0"/>
+            <w:tcW w:w="1273" w:type="dxa"/>
+          </w:tcPr>
+          <w:p>
+            <w:pPr>
+              <w:jc w:val="both"/>
+            </w:pPr>
+            <w:r>
+              <w:t>0 - 15</w:t>
+            </w:r>
+          </w:p>
+        </w:tc>
+        <w:tc>
+          <w:tcPr>
+            <w:tcW w:w="1414" w:type="dxa"/>
+          </w:tcPr>
+          <w:p>
+            <w:pPr>
+              <w:jc w:val="both"/>
+              <w:cnfStyle w:val="000000000000" w:firstRow="0" w:lastRow="0" w:firstColumn="0" w:lastColumn="0" w:oddVBand="0" w:evenVBand="0" w:oddHBand="0" w:evenHBand="0" w:firstRowFirstColumn="0" w:firstRowLastColumn="0" w:lastRowFirstColumn="0" w:lastRowLastColumn="0"/>
+            </w:pPr>
+            <w:r>
+              <w:t>Read only</w:t>
+            </w:r>
+          </w:p>
+        </w:tc>
+        <w:tc>
+          <w:tcPr>
+            <w:tcW w:w="6555" w:type="dxa"/>
+          </w:tcPr>
+          <w:p>
+            <w:pPr>
+              <w:jc w:val="both"/>
+              <w:cnfStyle w:val="000000000000" w:firstRow="0" w:lastRow="0" w:firstColumn="0" w:lastColumn="0" w:oddVBand="0" w:evenVBand="0" w:oddHBand="0" w:evenHBand="0" w:firstRowFirstColumn="0" w:firstRowLastColumn="0" w:lastRowFirstColumn="0" w:lastRowLastColumn="0"/>
+            </w:pPr>
+            <w:r>
+              <w:t>Returns the conversion value of a given channel</w:t>
+            </w:r>
+          </w:p>
+        </w:tc>
+      </w:tr>
+    </w:tbl>
     <w:p/>
     <w:sectPr>
       <w:footerReference w:type="default" r:id="rId10"/>
@@ -7075,7 +7705,7 @@
           <w:rPr>
             <w:noProof/>
           </w:rPr>
-          <w:t>8</w:t>
+          <w:t>11</w:t>
         </w:r>
         <w:r>
           <w:rPr>
@@ -9903,7 +10533,7 @@
 </file>
 
 <file path=customXml/itemProps1.xml><?xml version="1.0" encoding="utf-8"?>
-<ds:datastoreItem xmlns:ds="http://schemas.openxmlformats.org/officeDocument/2006/customXml" ds:itemID="{7B50A5A5-6010-46A0-B89A-A7FC05E50150}">
+<ds:datastoreItem xmlns:ds="http://schemas.openxmlformats.org/officeDocument/2006/customXml" ds:itemID="{AE3589BF-FA3C-4836-A4A1-73BCBD41BDD7}">
   <ds:schemaRefs>
     <ds:schemaRef ds:uri="http://schemas.openxmlformats.org/officeDocument/2006/bibliography"/>
   </ds:schemaRefs>

</xml_diff>

<commit_message>
Added counters and clocking modules
</commit_message>
<xml_diff>
--- a/doc/OH_modules.docx
+++ b/doc/OH_modules.docx
@@ -6,8 +6,13 @@
       <w:pPr>
         <w:pStyle w:val="Title"/>
       </w:pPr>
-      <w:r>
-        <w:t>OptoHybrid Modules &amp; Functionalities</w:t>
+      <w:proofErr w:type="spellStart"/>
+      <w:r>
+        <w:t>OptoHybrid</w:t>
+      </w:r>
+      <w:proofErr w:type="spellEnd"/>
+      <w:r>
+        <w:t xml:space="preserve"> Modules &amp; Functionalities</w:t>
       </w:r>
     </w:p>
     <w:p>
@@ -15,7 +20,15 @@
         <w:pStyle w:val="Subtitle"/>
       </w:pPr>
       <w:r>
-        <w:t>Thomas Lenzi (</w:t>
+        <w:t xml:space="preserve">Thomas </w:t>
+      </w:r>
+      <w:proofErr w:type="spellStart"/>
+      <w:r>
+        <w:t>Lenzi</w:t>
+      </w:r>
+      <w:proofErr w:type="spellEnd"/>
+      <w:r>
+        <w:t xml:space="preserve"> (</w:t>
       </w:r>
       <w:hyperlink r:id="rId9" w:history="1">
         <w:r>
@@ -31,7 +44,15 @@
     </w:p>
     <w:p>
       <w:r>
-        <w:t>This document describes how to interact with the OptoHybrid (OH) modules and how to parameterize</w:t>
+        <w:t xml:space="preserve">This document describes how to interact with the </w:t>
+      </w:r>
+      <w:proofErr w:type="spellStart"/>
+      <w:r>
+        <w:t>OptoHybrid</w:t>
+      </w:r>
+      <w:proofErr w:type="spellEnd"/>
+      <w:r>
+        <w:t xml:space="preserve"> (OH) modules and how to parameterize</w:t>
       </w:r>
       <w:r>
         <w:t xml:space="preserve"> and use</w:t>
@@ -41,8 +62,9 @@
       </w:r>
     </w:p>
     <w:p/>
-    <w:bookmarkStart w:id="0" w:name="_Toc428776134" w:displacedByCustomXml="next"/>
+    <w:bookmarkStart w:id="0" w:name="_Toc430077613" w:displacedByCustomXml="next"/>
     <w:bookmarkStart w:id="1" w:name="_Toc428188295" w:displacedByCustomXml="next"/>
+    <w:bookmarkStart w:id="2" w:name="_Toc428776134" w:displacedByCustomXml="next"/>
     <w:sdt>
       <w:sdtPr>
         <w:rPr>
@@ -71,6 +93,7 @@
           <w:r>
             <w:t>Contents</w:t>
           </w:r>
+          <w:bookmarkEnd w:id="2"/>
           <w:bookmarkEnd w:id="1"/>
           <w:bookmarkEnd w:id="0"/>
         </w:p>
@@ -94,13 +117,13 @@
           <w:r>
             <w:fldChar w:fldCharType="separate"/>
           </w:r>
-          <w:hyperlink w:anchor="_Toc428776135" w:history="1">
+          <w:hyperlink w:anchor="_Toc430077613" w:history="1">
             <w:r>
               <w:rPr>
                 <w:rStyle w:val="Hyperlink"/>
                 <w:noProof/>
               </w:rPr>
-              <w:t>VFAT2 I2C</w:t>
+              <w:t>Contents</w:t>
             </w:r>
             <w:r>
               <w:rPr>
@@ -121,7 +144,7 @@
                 <w:noProof/>
                 <w:webHidden/>
               </w:rPr>
-              <w:instrText xml:space="preserve"> PAGEREF _Toc428776135 \h </w:instrText>
+              <w:instrText xml:space="preserve"> PAGEREF _Toc430077613 \h </w:instrText>
             </w:r>
             <w:r>
               <w:rPr>
@@ -141,7 +164,7 @@
                 <w:noProof/>
                 <w:webHidden/>
               </w:rPr>
-              <w:t>3</w:t>
+              <w:t>1</w:t>
             </w:r>
             <w:r>
               <w:rPr>
@@ -163,13 +186,13 @@
               <w:lang w:eastAsia="en-GB"/>
             </w:rPr>
           </w:pPr>
-          <w:hyperlink w:anchor="_Toc428776139" w:history="1">
+          <w:hyperlink w:anchor="_Toc430077614" w:history="1">
             <w:r>
               <w:rPr>
                 <w:rStyle w:val="Hyperlink"/>
                 <w:noProof/>
               </w:rPr>
-              <w:t>VFAT2 I2C Extended</w:t>
+              <w:t>VFAT2 I2C</w:t>
             </w:r>
             <w:r>
               <w:rPr>
@@ -190,7 +213,7 @@
                 <w:noProof/>
                 <w:webHidden/>
               </w:rPr>
-              <w:instrText xml:space="preserve"> PAGEREF _Toc428776139 \h </w:instrText>
+              <w:instrText xml:space="preserve"> PAGEREF _Toc430077614 \h </w:instrText>
             </w:r>
             <w:r>
               <w:rPr>
@@ -210,7 +233,7 @@
                 <w:noProof/>
                 <w:webHidden/>
               </w:rPr>
-              <w:t>4</w:t>
+              <w:t>3</w:t>
             </w:r>
             <w:r>
               <w:rPr>
@@ -232,13 +255,13 @@
               <w:lang w:eastAsia="en-GB"/>
             </w:rPr>
           </w:pPr>
-          <w:hyperlink w:anchor="_Toc428776143" w:history="1">
+          <w:hyperlink w:anchor="_Toc430077618" w:history="1">
             <w:r>
               <w:rPr>
                 <w:rStyle w:val="Hyperlink"/>
                 <w:noProof/>
               </w:rPr>
-              <w:t>Threshold &amp; Latency Scans</w:t>
+              <w:t>VFAT2 I2C Extended</w:t>
             </w:r>
             <w:r>
               <w:rPr>
@@ -259,7 +282,7 @@
                 <w:noProof/>
                 <w:webHidden/>
               </w:rPr>
-              <w:instrText xml:space="preserve"> PAGEREF _Toc428776143 \h </w:instrText>
+              <w:instrText xml:space="preserve"> PAGEREF _Toc430077618 \h </w:instrText>
             </w:r>
             <w:r>
               <w:rPr>
@@ -279,7 +302,7 @@
                 <w:noProof/>
                 <w:webHidden/>
               </w:rPr>
-              <w:t>5</w:t>
+              <w:t>4</w:t>
             </w:r>
             <w:r>
               <w:rPr>
@@ -301,13 +324,13 @@
               <w:lang w:eastAsia="en-GB"/>
             </w:rPr>
           </w:pPr>
-          <w:hyperlink w:anchor="_Toc428776148" w:history="1">
+          <w:hyperlink w:anchor="_Toc430077622" w:history="1">
             <w:r>
               <w:rPr>
                 <w:rStyle w:val="Hyperlink"/>
                 <w:noProof/>
               </w:rPr>
-              <w:t>T1 Controller</w:t>
+              <w:t>Threshold &amp; Latency Scans</w:t>
             </w:r>
             <w:r>
               <w:rPr>
@@ -328,7 +351,7 @@
                 <w:noProof/>
                 <w:webHidden/>
               </w:rPr>
-              <w:instrText xml:space="preserve"> PAGEREF _Toc428776148 \h </w:instrText>
+              <w:instrText xml:space="preserve"> PAGEREF _Toc430077622 \h </w:instrText>
             </w:r>
             <w:r>
               <w:rPr>
@@ -348,7 +371,7 @@
                 <w:noProof/>
                 <w:webHidden/>
               </w:rPr>
-              <w:t>7</w:t>
+              <w:t>5</w:t>
             </w:r>
             <w:r>
               <w:rPr>
@@ -370,13 +393,13 @@
               <w:lang w:eastAsia="en-GB"/>
             </w:rPr>
           </w:pPr>
-          <w:hyperlink w:anchor="_Toc428776157" w:history="1">
+          <w:hyperlink w:anchor="_Toc430077627" w:history="1">
             <w:r>
               <w:rPr>
                 <w:rStyle w:val="Hyperlink"/>
                 <w:noProof/>
               </w:rPr>
-              <w:t>DAC Scans (in development)</w:t>
+              <w:t>T1 Controller</w:t>
             </w:r>
             <w:r>
               <w:rPr>
@@ -397,7 +420,7 @@
                 <w:noProof/>
                 <w:webHidden/>
               </w:rPr>
-              <w:instrText xml:space="preserve"> PAGEREF _Toc428776157 \h </w:instrText>
+              <w:instrText xml:space="preserve"> PAGEREF _Toc430077627 \h </w:instrText>
             </w:r>
             <w:r>
               <w:rPr>
@@ -417,7 +440,7 @@
                 <w:noProof/>
                 <w:webHidden/>
               </w:rPr>
-              <w:t>9</w:t>
+              <w:t>7</w:t>
             </w:r>
             <w:r>
               <w:rPr>
@@ -439,13 +462,13 @@
               <w:lang w:eastAsia="en-GB"/>
             </w:rPr>
           </w:pPr>
-          <w:hyperlink w:anchor="_Toc428776162" w:history="1">
+          <w:hyperlink w:anchor="_Toc430077636" w:history="1">
             <w:r>
               <w:rPr>
                 <w:rStyle w:val="Hyperlink"/>
                 <w:noProof/>
               </w:rPr>
-              <w:t>ADC (in development)</w:t>
+              <w:t>DAC Scans</w:t>
             </w:r>
             <w:r>
               <w:rPr>
@@ -466,7 +489,7 @@
                 <w:noProof/>
                 <w:webHidden/>
               </w:rPr>
-              <w:instrText xml:space="preserve"> PAGEREF _Toc428776162 \h </w:instrText>
+              <w:instrText xml:space="preserve"> PAGEREF _Toc430077636 \h </w:instrText>
             </w:r>
             <w:r>
               <w:rPr>
@@ -486,7 +509,214 @@
                 <w:noProof/>
                 <w:webHidden/>
               </w:rPr>
+              <w:t>9</w:t>
+            </w:r>
+            <w:r>
+              <w:rPr>
+                <w:noProof/>
+                <w:webHidden/>
+              </w:rPr>
+              <w:fldChar w:fldCharType="end"/>
+            </w:r>
+          </w:hyperlink>
+        </w:p>
+        <w:p>
+          <w:pPr>
+            <w:pStyle w:val="TOC1"/>
+            <w:tabs>
+              <w:tab w:val="right" w:leader="dot" w:pos="9016"/>
+            </w:tabs>
+            <w:rPr>
+              <w:noProof/>
+              <w:lang w:eastAsia="en-GB"/>
+            </w:rPr>
+          </w:pPr>
+          <w:hyperlink w:anchor="_Toc430077641" w:history="1">
+            <w:r>
+              <w:rPr>
+                <w:rStyle w:val="Hyperlink"/>
+                <w:noProof/>
+              </w:rPr>
+              <w:t>ADC (in development)</w:t>
+            </w:r>
+            <w:r>
+              <w:rPr>
+                <w:noProof/>
+                <w:webHidden/>
+              </w:rPr>
+              <w:tab/>
+            </w:r>
+            <w:r>
+              <w:rPr>
+                <w:noProof/>
+                <w:webHidden/>
+              </w:rPr>
+              <w:fldChar w:fldCharType="begin"/>
+            </w:r>
+            <w:r>
+              <w:rPr>
+                <w:noProof/>
+                <w:webHidden/>
+              </w:rPr>
+              <w:instrText xml:space="preserve"> PAGEREF _Toc430077641 \h </w:instrText>
+            </w:r>
+            <w:r>
+              <w:rPr>
+                <w:noProof/>
+                <w:webHidden/>
+              </w:rPr>
+            </w:r>
+            <w:r>
+              <w:rPr>
+                <w:noProof/>
+                <w:webHidden/>
+              </w:rPr>
+              <w:fldChar w:fldCharType="separate"/>
+            </w:r>
+            <w:r>
+              <w:rPr>
+                <w:noProof/>
+                <w:webHidden/>
+              </w:rPr>
               <w:t>11</w:t>
+            </w:r>
+            <w:r>
+              <w:rPr>
+                <w:noProof/>
+                <w:webHidden/>
+              </w:rPr>
+              <w:fldChar w:fldCharType="end"/>
+            </w:r>
+          </w:hyperlink>
+        </w:p>
+        <w:p>
+          <w:pPr>
+            <w:pStyle w:val="TOC1"/>
+            <w:tabs>
+              <w:tab w:val="right" w:leader="dot" w:pos="9016"/>
+            </w:tabs>
+            <w:rPr>
+              <w:noProof/>
+              <w:lang w:eastAsia="en-GB"/>
+            </w:rPr>
+          </w:pPr>
+          <w:hyperlink w:anchor="_Toc430077645" w:history="1">
+            <w:r>
+              <w:rPr>
+                <w:rStyle w:val="Hyperlink"/>
+                <w:noProof/>
+              </w:rPr>
+              <w:t>Clocking</w:t>
+            </w:r>
+            <w:r>
+              <w:rPr>
+                <w:noProof/>
+                <w:webHidden/>
+              </w:rPr>
+              <w:tab/>
+            </w:r>
+            <w:r>
+              <w:rPr>
+                <w:noProof/>
+                <w:webHidden/>
+              </w:rPr>
+              <w:fldChar w:fldCharType="begin"/>
+            </w:r>
+            <w:r>
+              <w:rPr>
+                <w:noProof/>
+                <w:webHidden/>
+              </w:rPr>
+              <w:instrText xml:space="preserve"> PAGEREF _Toc430077645 \h </w:instrText>
+            </w:r>
+            <w:r>
+              <w:rPr>
+                <w:noProof/>
+                <w:webHidden/>
+              </w:rPr>
+            </w:r>
+            <w:r>
+              <w:rPr>
+                <w:noProof/>
+                <w:webHidden/>
+              </w:rPr>
+              <w:fldChar w:fldCharType="separate"/>
+            </w:r>
+            <w:r>
+              <w:rPr>
+                <w:noProof/>
+                <w:webHidden/>
+              </w:rPr>
+              <w:t>12</w:t>
+            </w:r>
+            <w:r>
+              <w:rPr>
+                <w:noProof/>
+                <w:webHidden/>
+              </w:rPr>
+              <w:fldChar w:fldCharType="end"/>
+            </w:r>
+          </w:hyperlink>
+        </w:p>
+        <w:p>
+          <w:pPr>
+            <w:pStyle w:val="TOC1"/>
+            <w:tabs>
+              <w:tab w:val="right" w:leader="dot" w:pos="9016"/>
+            </w:tabs>
+            <w:rPr>
+              <w:noProof/>
+              <w:lang w:eastAsia="en-GB"/>
+            </w:rPr>
+          </w:pPr>
+          <w:hyperlink w:anchor="_Toc430077647" w:history="1">
+            <w:r>
+              <w:rPr>
+                <w:rStyle w:val="Hyperlink"/>
+                <w:noProof/>
+              </w:rPr>
+              <w:t>Counters</w:t>
+            </w:r>
+            <w:r>
+              <w:rPr>
+                <w:noProof/>
+                <w:webHidden/>
+              </w:rPr>
+              <w:tab/>
+            </w:r>
+            <w:r>
+              <w:rPr>
+                <w:noProof/>
+                <w:webHidden/>
+              </w:rPr>
+              <w:fldChar w:fldCharType="begin"/>
+            </w:r>
+            <w:r>
+              <w:rPr>
+                <w:noProof/>
+                <w:webHidden/>
+              </w:rPr>
+              <w:instrText xml:space="preserve"> PAGEREF _Toc430077647 \h </w:instrText>
+            </w:r>
+            <w:r>
+              <w:rPr>
+                <w:noProof/>
+                <w:webHidden/>
+              </w:rPr>
+            </w:r>
+            <w:r>
+              <w:rPr>
+                <w:noProof/>
+                <w:webHidden/>
+              </w:rPr>
+              <w:fldChar w:fldCharType="separate"/>
+            </w:r>
+            <w:r>
+              <w:rPr>
+                <w:noProof/>
+                <w:webHidden/>
+              </w:rPr>
+              <w:t>13</w:t>
             </w:r>
             <w:r>
               <w:rPr>
@@ -514,7 +744,10 @@
         </w:p>
       </w:sdtContent>
     </w:sdt>
-    <w:p/>
+    <w:p>
+      <w:bookmarkStart w:id="3" w:name="_GoBack"/>
+      <w:bookmarkEnd w:id="3"/>
+    </w:p>
     <w:p>
       <w:r>
         <w:br w:type="page"/>
@@ -524,12 +757,12 @@
       <w:pPr>
         <w:pStyle w:val="Heading1"/>
       </w:pPr>
-      <w:bookmarkStart w:id="2" w:name="_Toc428776135"/>
+      <w:bookmarkStart w:id="4" w:name="_Toc430077614"/>
       <w:r>
         <w:lastRenderedPageBreak/>
         <w:t>VFAT2 I2C</w:t>
       </w:r>
-      <w:bookmarkEnd w:id="2"/>
+      <w:bookmarkEnd w:id="4"/>
       <w:r>
         <w:t xml:space="preserve"> </w:t>
       </w:r>
@@ -558,15 +791,17 @@
       <w:pPr>
         <w:pStyle w:val="Heading2"/>
       </w:pPr>
-      <w:bookmarkStart w:id="3" w:name="_Toc428177669"/>
-      <w:bookmarkStart w:id="4" w:name="_Toc428188297"/>
-      <w:bookmarkStart w:id="5" w:name="_Toc428776136"/>
+      <w:bookmarkStart w:id="5" w:name="_Toc428177669"/>
+      <w:bookmarkStart w:id="6" w:name="_Toc428188297"/>
+      <w:bookmarkStart w:id="7" w:name="_Toc428776136"/>
+      <w:bookmarkStart w:id="8" w:name="_Toc430077615"/>
       <w:r>
         <w:t>Addressing</w:t>
       </w:r>
-      <w:bookmarkEnd w:id="3"/>
-      <w:bookmarkEnd w:id="4"/>
       <w:bookmarkEnd w:id="5"/>
+      <w:bookmarkEnd w:id="6"/>
+      <w:bookmarkEnd w:id="7"/>
+      <w:bookmarkEnd w:id="8"/>
     </w:p>
     <w:p>
       <w:pPr>
@@ -579,28 +814,57 @@
         <w:tab/>
       </w:r>
       <w:r>
+        <w:t>0</w:t>
+      </w:r>
+    </w:p>
+    <w:p>
+      <w:pPr>
+        <w:pStyle w:val="NoSpacing"/>
+      </w:pPr>
+      <w:r>
+        <w:t>Address</w:t>
+      </w:r>
+      <w:r>
         <w:tab/>
       </w:r>
       <w:r>
         <w:tab/>
+        <w:t>0x400</w:t>
+      </w:r>
+      <w:r>
+        <w:t>0XXYY</w:t>
+      </w:r>
+    </w:p>
+    <w:p>
+      <w:r>
+        <w:tab/>
+      </w:r>
+      <w:r>
+        <w:tab/>
+      </w:r>
+      <w:r>
+        <w:t xml:space="preserve">0b </w:t>
+      </w:r>
+      <w:r>
+        <w:t>01</w:t>
+      </w:r>
+      <w:r>
+        <w:t>00</w:t>
+      </w:r>
+      <w:r>
+        <w:t xml:space="preserve"> 0000 </w:t>
+      </w:r>
+      <w:r>
+        <w:t>000</w:t>
+      </w:r>
+      <w:r>
         <w:t>0</w:t>
       </w:r>
-    </w:p>
-    <w:p>
-      <w:r>
-        <w:t>OptoHybrid Wishbone address</w:t>
-      </w:r>
-      <w:r>
-        <w:tab/>
-      </w:r>
-      <w:r>
-        <w:t xml:space="preserve">0b </w:t>
-      </w:r>
-      <w:r>
-        <w:t>0000</w:t>
-      </w:r>
-      <w:r>
-        <w:t xml:space="preserve"> 0000 0000 000</w:t>
+      <w:r>
+        <w:t xml:space="preserve"> </w:t>
+      </w:r>
+      <w:r>
+        <w:t>0000 000</w:t>
       </w:r>
       <w:r>
         <w:t>X XXXX YYYY</w:t>
@@ -757,11 +1021,16 @@
             <w:r>
               <w:t xml:space="preserve">on VFAT2 </w:t>
             </w:r>
+            <w:proofErr w:type="spellStart"/>
             <w:r>
               <w:t>n°</w:t>
             </w:r>
             <w:r>
-              <w:t>X (5 bit chip identifier)</w:t>
+              <w:t>X</w:t>
+            </w:r>
+            <w:proofErr w:type="spellEnd"/>
+            <w:r>
+              <w:t xml:space="preserve"> (5 bit chip identifier)</w:t>
             </w:r>
           </w:p>
         </w:tc>
@@ -771,13 +1040,15 @@
       <w:pPr>
         <w:pStyle w:val="Heading2"/>
       </w:pPr>
-      <w:bookmarkStart w:id="6" w:name="_Toc428188298"/>
-      <w:bookmarkStart w:id="7" w:name="_Toc428776137"/>
+      <w:bookmarkStart w:id="9" w:name="_Toc428188298"/>
+      <w:bookmarkStart w:id="10" w:name="_Toc428776137"/>
+      <w:bookmarkStart w:id="11" w:name="_Toc430077616"/>
       <w:r>
         <w:t>Errors</w:t>
       </w:r>
-      <w:bookmarkEnd w:id="6"/>
-      <w:bookmarkEnd w:id="7"/>
+      <w:bookmarkEnd w:id="9"/>
+      <w:bookmarkEnd w:id="10"/>
+      <w:bookmarkEnd w:id="11"/>
     </w:p>
     <w:p>
       <w:r>
@@ -791,13 +1062,15 @@
       <w:pPr>
         <w:pStyle w:val="Heading2"/>
       </w:pPr>
-      <w:bookmarkStart w:id="8" w:name="_Toc428188299"/>
-      <w:bookmarkStart w:id="9" w:name="_Toc428776138"/>
+      <w:bookmarkStart w:id="12" w:name="_Toc428188299"/>
+      <w:bookmarkStart w:id="13" w:name="_Toc428776138"/>
+      <w:bookmarkStart w:id="14" w:name="_Toc430077617"/>
       <w:r>
         <w:t>Errors to avoid</w:t>
       </w:r>
-      <w:bookmarkEnd w:id="8"/>
-      <w:bookmarkEnd w:id="9"/>
+      <w:bookmarkEnd w:id="12"/>
+      <w:bookmarkEnd w:id="13"/>
+      <w:bookmarkEnd w:id="14"/>
     </w:p>
     <w:p>
       <w:pPr>
@@ -852,12 +1125,12 @@
       <w:pPr>
         <w:pStyle w:val="Heading1"/>
       </w:pPr>
-      <w:bookmarkStart w:id="10" w:name="_Toc428776139"/>
+      <w:bookmarkStart w:id="15" w:name="_Toc430077618"/>
       <w:r>
         <w:lastRenderedPageBreak/>
         <w:t>VFAT2 I2C Extended</w:t>
       </w:r>
-      <w:bookmarkEnd w:id="10"/>
+      <w:bookmarkEnd w:id="15"/>
     </w:p>
     <w:p>
       <w:r>
@@ -893,15 +1166,20 @@
       <w:pPr>
         <w:pStyle w:val="Heading2"/>
       </w:pPr>
-      <w:bookmarkStart w:id="11" w:name="_Toc428177671"/>
-      <w:bookmarkStart w:id="12" w:name="_Toc428188301"/>
-      <w:bookmarkStart w:id="13" w:name="_Toc428776140"/>
+      <w:bookmarkStart w:id="16" w:name="_Toc428177671"/>
+      <w:bookmarkStart w:id="17" w:name="_Toc428188301"/>
+      <w:bookmarkStart w:id="18" w:name="_Toc428776140"/>
+      <w:bookmarkStart w:id="19" w:name="_Toc430077619"/>
       <w:r>
         <w:t>Addressing</w:t>
       </w:r>
-      <w:bookmarkEnd w:id="11"/>
-      <w:bookmarkEnd w:id="12"/>
-      <w:bookmarkEnd w:id="13"/>
+      <w:bookmarkEnd w:id="16"/>
+      <w:bookmarkEnd w:id="17"/>
+      <w:bookmarkEnd w:id="18"/>
+      <w:bookmarkEnd w:id="19"/>
+      <w:r>
+        <w:t xml:space="preserve"> </w:t>
+      </w:r>
     </w:p>
     <w:p>
       <w:pPr>
@@ -914,33 +1192,61 @@
         <w:tab/>
       </w:r>
       <w:r>
+        <w:t>1</w:t>
+      </w:r>
+    </w:p>
+    <w:p>
+      <w:pPr>
+        <w:pStyle w:val="NoSpacing"/>
+      </w:pPr>
+      <w:r>
+        <w:t>Address</w:t>
+      </w:r>
+      <w:r>
         <w:tab/>
       </w:r>
       <w:r>
         <w:tab/>
+        <w:t>0x41</w:t>
+      </w:r>
+      <w:r>
+        <w:t>00</w:t>
+      </w:r>
+      <w:r>
+        <w:t>0Y</w:t>
+      </w:r>
+      <w:r>
+        <w:t>YY</w:t>
+      </w:r>
+    </w:p>
+    <w:p>
+      <w:pPr>
+        <w:ind w:left="1440"/>
+        <w:jc w:val="both"/>
+      </w:pPr>
+      <w:r>
+        <w:t xml:space="preserve">0b </w:t>
+      </w:r>
+      <w:r>
+        <w:t>0</w:t>
+      </w:r>
+      <w:r>
+        <w:t>100 00</w:t>
+      </w:r>
+      <w:r>
+        <w:t>0</w:t>
       </w:r>
       <w:r>
         <w:t>1</w:t>
       </w:r>
-    </w:p>
-    <w:p>
-      <w:pPr>
-        <w:jc w:val="both"/>
-      </w:pPr>
-      <w:r>
-        <w:t>OptoHybrid Wishbone address</w:t>
-      </w:r>
-      <w:r>
-        <w:tab/>
-      </w:r>
-      <w:r>
-        <w:t xml:space="preserve">0b </w:t>
-      </w:r>
-      <w:r>
-        <w:t>0001</w:t>
-      </w:r>
-      <w:r>
-        <w:t xml:space="preserve"> 0000 0000 </w:t>
+      <w:r>
+        <w:t xml:space="preserve"> </w:t>
+      </w:r>
+      <w:r>
+        <w:t xml:space="preserve">0000 </w:t>
+      </w:r>
+      <w:r>
+        <w:t xml:space="preserve">0000 </w:t>
       </w:r>
       <w:r>
         <w:t>0000 00</w:t>
@@ -1268,10 +1574,18 @@
               <w:cnfStyle w:val="000000000000" w:firstRow="0" w:lastRow="0" w:firstColumn="0" w:lastColumn="0" w:oddVBand="0" w:evenVBand="0" w:oddHBand="0" w:evenHBand="0" w:firstRowFirstColumn="0" w:firstRowLastColumn="0" w:lastRowFirstColumn="0" w:lastRowLastColumn="0"/>
             </w:pPr>
             <w:r>
-              <w:t>8 MSB</w:t>
-            </w:r>
-            <w:r>
-              <w:t>its are constant 0s</w:t>
+              <w:t xml:space="preserve">8 </w:t>
+            </w:r>
+            <w:proofErr w:type="spellStart"/>
+            <w:r>
+              <w:t>MSB</w:t>
+            </w:r>
+            <w:r>
+              <w:t>its</w:t>
+            </w:r>
+            <w:proofErr w:type="spellEnd"/>
+            <w:r>
+              <w:t xml:space="preserve"> are constant 0s</w:t>
             </w:r>
           </w:p>
           <w:p>
@@ -1310,7 +1624,15 @@
               <w:cnfStyle w:val="000000000000" w:firstRow="0" w:lastRow="0" w:firstColumn="0" w:lastColumn="0" w:oddVBand="0" w:evenVBand="0" w:oddHBand="0" w:evenHBand="0" w:firstRowFirstColumn="0" w:firstRowLastColumn="0" w:lastRowFirstColumn="0" w:lastRowLastColumn="0"/>
             </w:pPr>
             <w:r>
-              <w:t xml:space="preserve">8  LSBits hold response from the VFAT2 </w:t>
+              <w:t xml:space="preserve">8  </w:t>
+            </w:r>
+            <w:proofErr w:type="spellStart"/>
+            <w:r>
+              <w:t>LSBits</w:t>
+            </w:r>
+            <w:proofErr w:type="spellEnd"/>
+            <w:r>
+              <w:t xml:space="preserve"> hold response from the VFAT2 </w:t>
             </w:r>
           </w:p>
           <w:p>
@@ -1397,13 +1719,15 @@
       <w:pPr>
         <w:pStyle w:val="Heading2"/>
       </w:pPr>
-      <w:bookmarkStart w:id="14" w:name="_Toc428188302"/>
-      <w:bookmarkStart w:id="15" w:name="_Toc428776141"/>
+      <w:bookmarkStart w:id="20" w:name="_Toc428188302"/>
+      <w:bookmarkStart w:id="21" w:name="_Toc428776141"/>
+      <w:bookmarkStart w:id="22" w:name="_Toc430077620"/>
       <w:r>
         <w:t>Errors</w:t>
       </w:r>
-      <w:bookmarkEnd w:id="14"/>
-      <w:bookmarkEnd w:id="15"/>
+      <w:bookmarkEnd w:id="20"/>
+      <w:bookmarkEnd w:id="21"/>
+      <w:bookmarkEnd w:id="22"/>
     </w:p>
     <w:p>
       <w:r>
@@ -1414,13 +1738,15 @@
       <w:pPr>
         <w:pStyle w:val="Heading2"/>
       </w:pPr>
-      <w:bookmarkStart w:id="16" w:name="_Toc428188303"/>
-      <w:bookmarkStart w:id="17" w:name="_Toc428776142"/>
+      <w:bookmarkStart w:id="23" w:name="_Toc428188303"/>
+      <w:bookmarkStart w:id="24" w:name="_Toc428776142"/>
+      <w:bookmarkStart w:id="25" w:name="_Toc430077621"/>
       <w:r>
         <w:t>Errors to avoid</w:t>
       </w:r>
-      <w:bookmarkEnd w:id="16"/>
-      <w:bookmarkEnd w:id="17"/>
+      <w:bookmarkEnd w:id="23"/>
+      <w:bookmarkEnd w:id="24"/>
+      <w:bookmarkEnd w:id="25"/>
     </w:p>
     <w:p>
       <w:pPr>
@@ -1450,7 +1776,7 @@
       <w:pPr>
         <w:pStyle w:val="Heading1"/>
       </w:pPr>
-      <w:bookmarkStart w:id="18" w:name="_Toc428776143"/>
+      <w:bookmarkStart w:id="26" w:name="_Toc430077622"/>
       <w:r>
         <w:lastRenderedPageBreak/>
         <w:t>Threshold</w:t>
@@ -1464,7 +1790,7 @@
       <w:r>
         <w:t>s</w:t>
       </w:r>
-      <w:bookmarkEnd w:id="18"/>
+      <w:bookmarkEnd w:id="26"/>
     </w:p>
     <w:p>
       <w:pPr>
@@ -1482,6 +1808,7 @@
       <w:r>
         <w:t xml:space="preserve">scan on VFAT2 </w:t>
       </w:r>
+      <w:proofErr w:type="spellStart"/>
       <w:r>
         <w:rPr>
           <w:rFonts w:ascii="Courier New" w:hAnsi="Courier New" w:cs="Courier New"/>
@@ -1490,6 +1817,7 @@
         </w:rPr>
         <w:t>vfat2</w:t>
       </w:r>
+      <w:proofErr w:type="spellEnd"/>
       <w:r>
         <w:rPr>
           <w:color w:val="4F81BD" w:themeColor="accent1"/>
@@ -1561,8 +1889,13 @@
         <w:t xml:space="preserve">and by counting the number of </w:t>
       </w:r>
       <w:r>
-        <w:t>events where the SBits</w:t>
-      </w:r>
+        <w:t xml:space="preserve">events where the </w:t>
+      </w:r>
+      <w:proofErr w:type="spellStart"/>
+      <w:r>
+        <w:t>SBits</w:t>
+      </w:r>
+      <w:proofErr w:type="spellEnd"/>
       <w:r>
         <w:t>/strips</w:t>
       </w:r>
@@ -1594,15 +1927,20 @@
       <w:pPr>
         <w:pStyle w:val="Heading2"/>
       </w:pPr>
-      <w:bookmarkStart w:id="19" w:name="_Toc428177673"/>
-      <w:bookmarkStart w:id="20" w:name="_Toc428188305"/>
-      <w:bookmarkStart w:id="21" w:name="_Toc428776144"/>
+      <w:bookmarkStart w:id="27" w:name="_Toc428177673"/>
+      <w:bookmarkStart w:id="28" w:name="_Toc428188305"/>
+      <w:bookmarkStart w:id="29" w:name="_Toc428776144"/>
+      <w:bookmarkStart w:id="30" w:name="_Toc430077623"/>
       <w:r>
         <w:t>Addressing</w:t>
       </w:r>
-      <w:bookmarkEnd w:id="19"/>
-      <w:bookmarkEnd w:id="20"/>
-      <w:bookmarkEnd w:id="21"/>
+      <w:bookmarkEnd w:id="27"/>
+      <w:bookmarkEnd w:id="28"/>
+      <w:bookmarkEnd w:id="29"/>
+      <w:bookmarkEnd w:id="30"/>
+      <w:r>
+        <w:t xml:space="preserve"> </w:t>
+      </w:r>
     </w:p>
     <w:p>
       <w:pPr>
@@ -1615,30 +1953,52 @@
         <w:tab/>
       </w:r>
       <w:r>
+        <w:t>2</w:t>
+      </w:r>
+    </w:p>
+    <w:p>
+      <w:pPr>
+        <w:pStyle w:val="NoSpacing"/>
+      </w:pPr>
+      <w:r>
+        <w:t>Address</w:t>
+      </w:r>
+      <w:r>
         <w:tab/>
       </w:r>
       <w:r>
         <w:tab/>
-      </w:r>
-      <w:r>
-        <w:t>2</w:t>
-      </w:r>
-    </w:p>
-    <w:p>
-      <w:pPr>
+        <w:t>0x42</w:t>
+      </w:r>
+      <w:r>
+        <w:t>00</w:t>
+      </w:r>
+      <w:r>
+        <w:t>00</w:t>
+      </w:r>
+      <w:r>
+        <w:t>0</w:t>
+      </w:r>
+      <w:r>
+        <w:t>Y</w:t>
+      </w:r>
+    </w:p>
+    <w:p>
+      <w:pPr>
+        <w:ind w:left="720" w:firstLine="720"/>
         <w:jc w:val="both"/>
       </w:pPr>
       <w:r>
-        <w:t>OptoHybrid Wishbone address</w:t>
-      </w:r>
-      <w:r>
-        <w:tab/>
-      </w:r>
-      <w:r>
         <w:t xml:space="preserve">0b </w:t>
       </w:r>
       <w:r>
-        <w:t>0010</w:t>
+        <w:t>010</w:t>
+      </w:r>
+      <w:r>
+        <w:t>0</w:t>
+      </w:r>
+      <w:r>
+        <w:t xml:space="preserve"> 0010</w:t>
       </w:r>
       <w:r>
         <w:t xml:space="preserve"> 0000 0000 000</w:t>
@@ -1653,13 +2013,16 @@
         <w:t>0000</w:t>
       </w:r>
       <w:r>
-        <w:t xml:space="preserve"> 000Y</w:t>
+        <w:t xml:space="preserve"> 0000</w:t>
       </w:r>
       <w:r>
         <w:t xml:space="preserve"> </w:t>
       </w:r>
       <w:r>
-        <w:t>YYYY</w:t>
+        <w:t>Y</w:t>
+      </w:r>
+      <w:r>
+        <w:t>YYY</w:t>
       </w:r>
     </w:p>
     <w:tbl>
@@ -2589,7 +2952,15 @@
               <w:cnfStyle w:val="000000000000" w:firstRow="0" w:lastRow="0" w:firstColumn="0" w:lastColumn="0" w:oddVBand="0" w:evenVBand="0" w:oddHBand="0" w:evenHBand="0" w:firstRowFirstColumn="0" w:firstRowLastColumn="0" w:lastRowFirstColumn="0" w:lastRowLastColumn="0"/>
             </w:pPr>
             <w:r>
-              <w:t>8 MSBits hold the threshold/latency value of the point</w:t>
+              <w:t xml:space="preserve">8 </w:t>
+            </w:r>
+            <w:proofErr w:type="spellStart"/>
+            <w:r>
+              <w:t>MSBits</w:t>
+            </w:r>
+            <w:proofErr w:type="spellEnd"/>
+            <w:r>
+              <w:t xml:space="preserve"> hold the threshold/latency value of the point</w:t>
             </w:r>
           </w:p>
           <w:p>
@@ -2598,7 +2969,15 @@
               <w:cnfStyle w:val="000000000000" w:firstRow="0" w:lastRow="0" w:firstColumn="0" w:lastColumn="0" w:oddVBand="0" w:evenVBand="0" w:oddHBand="0" w:evenHBand="0" w:firstRowFirstColumn="0" w:firstRowLastColumn="0" w:lastRowFirstColumn="0" w:lastRowLastColumn="0"/>
             </w:pPr>
             <w:r>
-              <w:t xml:space="preserve">24 LSBits hold the number of events that have fired </w:t>
+              <w:t xml:space="preserve">24 </w:t>
+            </w:r>
+            <w:proofErr w:type="spellStart"/>
+            <w:r>
+              <w:t>LSBits</w:t>
+            </w:r>
+            <w:proofErr w:type="spellEnd"/>
+            <w:r>
+              <w:t xml:space="preserve"> hold the number of events that have fired </w:t>
             </w:r>
           </w:p>
           <w:p>
@@ -2857,15 +3236,17 @@
       <w:pPr>
         <w:pStyle w:val="Heading2"/>
       </w:pPr>
-      <w:bookmarkStart w:id="22" w:name="_Toc428177674"/>
-      <w:bookmarkStart w:id="23" w:name="_Toc428188306"/>
-      <w:bookmarkStart w:id="24" w:name="_Toc428776145"/>
+      <w:bookmarkStart w:id="31" w:name="_Toc428177674"/>
+      <w:bookmarkStart w:id="32" w:name="_Toc428188306"/>
+      <w:bookmarkStart w:id="33" w:name="_Toc428776145"/>
+      <w:bookmarkStart w:id="34" w:name="_Toc430077624"/>
       <w:r>
         <w:t>Description</w:t>
       </w:r>
-      <w:bookmarkEnd w:id="22"/>
-      <w:bookmarkEnd w:id="23"/>
-      <w:bookmarkEnd w:id="24"/>
+      <w:bookmarkEnd w:id="31"/>
+      <w:bookmarkEnd w:id="32"/>
+      <w:bookmarkEnd w:id="33"/>
+      <w:bookmarkEnd w:id="34"/>
     </w:p>
     <w:p>
       <w:pPr>
@@ -2897,15 +3278,17 @@
       <w:pPr>
         <w:pStyle w:val="Heading2"/>
       </w:pPr>
-      <w:bookmarkStart w:id="25" w:name="_Toc428177675"/>
-      <w:bookmarkStart w:id="26" w:name="_Toc428188307"/>
-      <w:bookmarkStart w:id="27" w:name="_Toc428776146"/>
+      <w:bookmarkStart w:id="35" w:name="_Toc428177675"/>
+      <w:bookmarkStart w:id="36" w:name="_Toc428188307"/>
+      <w:bookmarkStart w:id="37" w:name="_Toc428776146"/>
+      <w:bookmarkStart w:id="38" w:name="_Toc430077625"/>
       <w:r>
         <w:t>Errors</w:t>
       </w:r>
-      <w:bookmarkEnd w:id="25"/>
-      <w:bookmarkEnd w:id="26"/>
-      <w:bookmarkEnd w:id="27"/>
+      <w:bookmarkEnd w:id="35"/>
+      <w:bookmarkEnd w:id="36"/>
+      <w:bookmarkEnd w:id="37"/>
+      <w:bookmarkEnd w:id="38"/>
     </w:p>
     <w:p>
       <w:pPr>
@@ -2964,8 +3347,13 @@
         <w:t>value</w:t>
       </w:r>
       <w:r>
-        <w:t xml:space="preserve"> did not succeed. In that case, the value of the 24 LSBits</w:t>
-      </w:r>
+        <w:t xml:space="preserve"> did not succeed. In that case, the value of the 24 </w:t>
+      </w:r>
+      <w:proofErr w:type="spellStart"/>
+      <w:r>
+        <w:t>LSBits</w:t>
+      </w:r>
+      <w:proofErr w:type="spellEnd"/>
       <w:r>
         <w:t xml:space="preserve"> of that particular point</w:t>
       </w:r>
@@ -2986,13 +3374,15 @@
       <w:pPr>
         <w:pStyle w:val="Heading2"/>
       </w:pPr>
-      <w:bookmarkStart w:id="28" w:name="_Toc428188308"/>
-      <w:bookmarkStart w:id="29" w:name="_Toc428776147"/>
+      <w:bookmarkStart w:id="39" w:name="_Toc428188308"/>
+      <w:bookmarkStart w:id="40" w:name="_Toc428776147"/>
+      <w:bookmarkStart w:id="41" w:name="_Toc430077626"/>
       <w:r>
         <w:t>Errors to avoid</w:t>
       </w:r>
-      <w:bookmarkEnd w:id="28"/>
-      <w:bookmarkEnd w:id="29"/>
+      <w:bookmarkEnd w:id="39"/>
+      <w:bookmarkEnd w:id="40"/>
+      <w:bookmarkEnd w:id="41"/>
     </w:p>
     <w:p>
       <w:pPr>
@@ -3050,12 +3440,12 @@
       <w:pPr>
         <w:pStyle w:val="Heading1"/>
       </w:pPr>
-      <w:bookmarkStart w:id="30" w:name="_Toc428776148"/>
+      <w:bookmarkStart w:id="42" w:name="_Toc430077627"/>
       <w:r>
         <w:lastRenderedPageBreak/>
         <w:t>T1 Controller</w:t>
       </w:r>
-      <w:bookmarkEnd w:id="30"/>
+      <w:bookmarkEnd w:id="42"/>
     </w:p>
     <w:p>
       <w:pPr>
@@ -3092,15 +3482,20 @@
       <w:pPr>
         <w:pStyle w:val="Heading2"/>
       </w:pPr>
-      <w:bookmarkStart w:id="31" w:name="_Toc428177677"/>
-      <w:bookmarkStart w:id="32" w:name="_Toc428188310"/>
-      <w:bookmarkStart w:id="33" w:name="_Toc428776149"/>
+      <w:bookmarkStart w:id="43" w:name="_Toc428177677"/>
+      <w:bookmarkStart w:id="44" w:name="_Toc428188310"/>
+      <w:bookmarkStart w:id="45" w:name="_Toc428776149"/>
+      <w:bookmarkStart w:id="46" w:name="_Toc430077628"/>
       <w:r>
         <w:t>Addressing</w:t>
       </w:r>
-      <w:bookmarkEnd w:id="31"/>
-      <w:bookmarkEnd w:id="32"/>
-      <w:bookmarkEnd w:id="33"/>
+      <w:bookmarkEnd w:id="43"/>
+      <w:bookmarkEnd w:id="44"/>
+      <w:bookmarkEnd w:id="45"/>
+      <w:bookmarkEnd w:id="46"/>
+      <w:r>
+        <w:t xml:space="preserve"> </w:t>
+      </w:r>
     </w:p>
     <w:p>
       <w:pPr>
@@ -3113,29 +3508,53 @@
         <w:tab/>
       </w:r>
       <w:r>
+        <w:t>3</w:t>
+      </w:r>
+    </w:p>
+    <w:p>
+      <w:pPr>
+        <w:pStyle w:val="NoSpacing"/>
+      </w:pPr>
+      <w:r>
+        <w:t>Address</w:t>
+      </w:r>
+      <w:r>
         <w:tab/>
       </w:r>
       <w:r>
         <w:tab/>
+        <w:t>0x4</w:t>
       </w:r>
       <w:r>
         <w:t>3</w:t>
       </w:r>
+      <w:r>
+        <w:t>00</w:t>
+      </w:r>
+      <w:r>
+        <w:t>000</w:t>
+      </w:r>
+      <w:r>
+        <w:t>Y</w:t>
+      </w:r>
     </w:p>
     <w:p>
       <w:pPr>
         <w:jc w:val="both"/>
       </w:pPr>
       <w:r>
-        <w:t>OptoHybrid Wishbone address</w:t>
-      </w:r>
-      <w:r>
         <w:tab/>
       </w:r>
       <w:r>
+        <w:tab/>
+      </w:r>
+      <w:r>
         <w:t xml:space="preserve">0b </w:t>
       </w:r>
       <w:r>
+        <w:t xml:space="preserve">0100 </w:t>
+      </w:r>
+      <w:r>
         <w:t>0011</w:t>
       </w:r>
       <w:r>
@@ -3145,7 +3564,10 @@
         <w:t>0 0000</w:t>
       </w:r>
       <w:r>
-        <w:t xml:space="preserve"> 0000 0YYYY</w:t>
+        <w:t xml:space="preserve"> 0000 </w:t>
+      </w:r>
+      <w:r>
+        <w:t>YYYY</w:t>
       </w:r>
     </w:p>
     <w:tbl>
@@ -3487,8 +3909,16 @@
               <w:rPr>
                 <w:rFonts w:ascii="Courier New" w:hAnsi="Courier New" w:cs="Courier New"/>
               </w:rPr>
-              <w:t>1 = Calpulse</w:t>
-            </w:r>
+              <w:t xml:space="preserve">1 = </w:t>
+            </w:r>
+            <w:proofErr w:type="spellStart"/>
+            <w:r>
+              <w:rPr>
+                <w:rFonts w:ascii="Courier New" w:hAnsi="Courier New" w:cs="Courier New"/>
+              </w:rPr>
+              <w:t>Calpulse</w:t>
+            </w:r>
+            <w:proofErr w:type="spellEnd"/>
           </w:p>
           <w:p>
             <w:pPr>
@@ -3943,6 +4373,7 @@
                 <w:i/>
               </w:rPr>
             </w:pPr>
+            <w:proofErr w:type="spellStart"/>
             <w:r>
               <w:rPr>
                 <w:rFonts w:ascii="Courier New" w:hAnsi="Courier New" w:cs="Courier New"/>
@@ -3950,6 +4381,7 @@
               </w:rPr>
               <w:t>calpulse_sequence</w:t>
             </w:r>
+            <w:proofErr w:type="spellEnd"/>
             <w:r>
               <w:rPr>
                 <w:rFonts w:ascii="Courier New" w:hAnsi="Courier New" w:cs="Courier New"/>
@@ -4021,6 +4453,7 @@
                 <w:rFonts w:ascii="Courier New" w:hAnsi="Courier New" w:cs="Courier New"/>
               </w:rPr>
             </w:pPr>
+            <w:proofErr w:type="spellStart"/>
             <w:r>
               <w:rPr>
                 <w:rFonts w:ascii="Courier New" w:hAnsi="Courier New" w:cs="Courier New"/>
@@ -4028,6 +4461,7 @@
               </w:rPr>
               <w:t>resync_sequence</w:t>
             </w:r>
+            <w:proofErr w:type="spellEnd"/>
             <w:r>
               <w:rPr>
                 <w:rFonts w:ascii="Courier New" w:hAnsi="Courier New" w:cs="Courier New"/>
@@ -4408,20 +4842,22 @@
       <w:pPr>
         <w:pStyle w:val="Heading2"/>
       </w:pPr>
-      <w:bookmarkStart w:id="34" w:name="_Toc428188311"/>
-      <w:bookmarkStart w:id="35" w:name="_Toc428177678"/>
-      <w:bookmarkStart w:id="36" w:name="_Toc428776150"/>
+      <w:bookmarkStart w:id="47" w:name="_Toc428188311"/>
+      <w:bookmarkStart w:id="48" w:name="_Toc428776150"/>
+      <w:bookmarkStart w:id="49" w:name="_Toc428177678"/>
+      <w:bookmarkStart w:id="50" w:name="_Toc430077629"/>
       <w:r>
         <w:t>Errors</w:t>
       </w:r>
-      <w:bookmarkEnd w:id="34"/>
-      <w:bookmarkEnd w:id="36"/>
+      <w:bookmarkEnd w:id="47"/>
+      <w:bookmarkEnd w:id="48"/>
+      <w:bookmarkEnd w:id="50"/>
     </w:p>
     <w:p>
       <w:pPr>
         <w:jc w:val="both"/>
       </w:pPr>
-      <w:bookmarkStart w:id="37" w:name="_Toc428188312"/>
+      <w:bookmarkStart w:id="51" w:name="_Toc428188312"/>
       <w:r>
         <w:t xml:space="preserve">When starting the module, the returned status of the write operation informs the user about the validity of the parameters. Invalid parameters will return an error and prevent the module from starting. </w:t>
       </w:r>
@@ -4430,27 +4866,31 @@
       <w:pPr>
         <w:pStyle w:val="Heading2"/>
       </w:pPr>
-      <w:bookmarkStart w:id="38" w:name="_Toc428776151"/>
+      <w:bookmarkStart w:id="52" w:name="_Toc428776151"/>
+      <w:bookmarkStart w:id="53" w:name="_Toc430077630"/>
       <w:r>
         <w:t>Operation modes</w:t>
       </w:r>
-      <w:bookmarkEnd w:id="35"/>
-      <w:bookmarkEnd w:id="37"/>
-      <w:bookmarkEnd w:id="38"/>
+      <w:bookmarkEnd w:id="49"/>
+      <w:bookmarkEnd w:id="51"/>
+      <w:bookmarkEnd w:id="52"/>
+      <w:bookmarkEnd w:id="53"/>
     </w:p>
     <w:p>
       <w:pPr>
         <w:pStyle w:val="Heading3"/>
       </w:pPr>
-      <w:bookmarkStart w:id="39" w:name="_Toc428177679"/>
-      <w:bookmarkStart w:id="40" w:name="_Toc428188313"/>
-      <w:bookmarkStart w:id="41" w:name="_Toc428776152"/>
+      <w:bookmarkStart w:id="54" w:name="_Toc428177679"/>
+      <w:bookmarkStart w:id="55" w:name="_Toc428188313"/>
+      <w:bookmarkStart w:id="56" w:name="_Toc428776152"/>
+      <w:bookmarkStart w:id="57" w:name="_Toc430077631"/>
       <w:r>
         <w:t>Mode 0</w:t>
       </w:r>
-      <w:bookmarkEnd w:id="39"/>
-      <w:bookmarkEnd w:id="40"/>
-      <w:bookmarkEnd w:id="41"/>
+      <w:bookmarkEnd w:id="54"/>
+      <w:bookmarkEnd w:id="55"/>
+      <w:bookmarkEnd w:id="56"/>
+      <w:bookmarkEnd w:id="57"/>
     </w:p>
     <w:p>
       <w:pPr>
@@ -4476,6 +4916,7 @@
       <w:r>
         <w:t xml:space="preserve">of type </w:t>
       </w:r>
+      <w:proofErr w:type="spellStart"/>
       <w:r>
         <w:rPr>
           <w:rFonts w:ascii="Courier New" w:hAnsi="Courier New" w:cs="Courier New"/>
@@ -4484,6 +4925,7 @@
         </w:rPr>
         <w:t>type</w:t>
       </w:r>
+      <w:proofErr w:type="spellEnd"/>
       <w:r>
         <w:rPr>
           <w:color w:val="4F81BD" w:themeColor="accent1"/>
@@ -4672,15 +5114,17 @@
       <w:pPr>
         <w:pStyle w:val="Heading3"/>
       </w:pPr>
-      <w:bookmarkStart w:id="42" w:name="_Toc428177680"/>
-      <w:bookmarkStart w:id="43" w:name="_Toc428188314"/>
-      <w:bookmarkStart w:id="44" w:name="_Toc428776153"/>
+      <w:bookmarkStart w:id="58" w:name="_Toc428177680"/>
+      <w:bookmarkStart w:id="59" w:name="_Toc428188314"/>
+      <w:bookmarkStart w:id="60" w:name="_Toc428776153"/>
+      <w:bookmarkStart w:id="61" w:name="_Toc430077632"/>
       <w:r>
         <w:t>Mode 1</w:t>
       </w:r>
-      <w:bookmarkEnd w:id="42"/>
-      <w:bookmarkEnd w:id="43"/>
-      <w:bookmarkEnd w:id="44"/>
+      <w:bookmarkEnd w:id="58"/>
+      <w:bookmarkEnd w:id="59"/>
+      <w:bookmarkEnd w:id="60"/>
+      <w:bookmarkEnd w:id="61"/>
     </w:p>
     <w:p>
       <w:r>
@@ -4715,8 +5159,13 @@
       <w:r>
         <w:t xml:space="preserve"> </w:t>
       </w:r>
-      <w:r>
-        <w:t xml:space="preserve">Calpulse </w:t>
+      <w:proofErr w:type="spellStart"/>
+      <w:r>
+        <w:t>Calpulse</w:t>
+      </w:r>
+      <w:proofErr w:type="spellEnd"/>
+      <w:r>
+        <w:t xml:space="preserve"> </w:t>
       </w:r>
       <w:r>
         <w:t>followed by</w:t>
@@ -4954,6 +5403,7 @@
           <w:rFonts w:ascii="Courier New" w:hAnsi="Courier New" w:cs="Courier New"/>
         </w:rPr>
       </w:pPr>
+      <w:proofErr w:type="gramStart"/>
       <w:r>
         <w:rPr>
           <w:rFonts w:ascii="Courier New" w:hAnsi="Courier New" w:cs="Courier New"/>
@@ -4964,25 +5414,70 @@
         <w:rPr>
           <w:rFonts w:ascii="Courier New" w:hAnsi="Courier New" w:cs="Courier New"/>
         </w:rPr>
+        <w:t>_</w:t>
+      </w:r>
+      <w:proofErr w:type="gramEnd"/>
+      <w:r>
+        <w:rPr>
+          <w:rFonts w:ascii="Courier New" w:hAnsi="Courier New" w:cs="Courier New"/>
+        </w:rPr>
+        <w:t>___</w:t>
+      </w:r>
+      <w:r>
+        <w:rPr>
+          <w:rFonts w:ascii="Courier New" w:hAnsi="Courier New" w:cs="Courier New"/>
+        </w:rPr>
+        <w:t>_____________|‾|_____________</w:t>
+      </w:r>
+      <w:r>
+        <w:rPr>
+          <w:rFonts w:ascii="Courier New" w:hAnsi="Courier New" w:cs="Courier New"/>
+        </w:rPr>
+        <w:t>_______</w:t>
+      </w:r>
+      <w:r>
+        <w:rPr>
+          <w:rFonts w:ascii="Courier New" w:hAnsi="Courier New" w:cs="Courier New"/>
+        </w:rPr>
+        <w:t>___________</w:t>
+      </w:r>
+      <w:r>
+        <w:rPr>
+          <w:rFonts w:ascii="Courier New" w:hAnsi="Courier New" w:cs="Courier New"/>
+        </w:rPr>
         <w:t>____</w:t>
       </w:r>
       <w:r>
         <w:rPr>
           <w:rFonts w:ascii="Courier New" w:hAnsi="Courier New" w:cs="Courier New"/>
         </w:rPr>
-        <w:t>_____________|‾|_____________</w:t>
-      </w:r>
-      <w:r>
-        <w:rPr>
-          <w:rFonts w:ascii="Courier New" w:hAnsi="Courier New" w:cs="Courier New"/>
-        </w:rPr>
-        <w:t>_______</w:t>
-      </w:r>
-      <w:r>
-        <w:rPr>
-          <w:rFonts w:ascii="Courier New" w:hAnsi="Courier New" w:cs="Courier New"/>
-        </w:rPr>
-        <w:t>___________</w:t>
+        <w:t>__|‾|_</w:t>
+      </w:r>
+      <w:r>
+        <w:rPr>
+          <w:rFonts w:ascii="Courier New" w:hAnsi="Courier New" w:cs="Courier New"/>
+        </w:rPr>
+        <w:t xml:space="preserve"> </w:t>
+      </w:r>
+    </w:p>
+    <w:p>
+      <w:pPr>
+        <w:jc w:val="both"/>
+        <w:rPr>
+          <w:rFonts w:ascii="Courier New" w:hAnsi="Courier New" w:cs="Courier New"/>
+        </w:rPr>
+      </w:pPr>
+      <w:r>
+        <w:rPr>
+          <w:rFonts w:ascii="Courier New" w:hAnsi="Courier New" w:cs="Courier New"/>
+        </w:rPr>
+        <w:t xml:space="preserve">CAL   </w:t>
+      </w:r>
+      <w:r>
+        <w:rPr>
+          <w:rFonts w:ascii="Courier New" w:hAnsi="Courier New" w:cs="Courier New"/>
+        </w:rPr>
+        <w:t>_|‾|____________</w:t>
       </w:r>
       <w:r>
         <w:rPr>
@@ -4994,44 +5489,6 @@
         <w:rPr>
           <w:rFonts w:ascii="Courier New" w:hAnsi="Courier New" w:cs="Courier New"/>
         </w:rPr>
-        <w:t>__|‾|_</w:t>
-      </w:r>
-      <w:r>
-        <w:rPr>
-          <w:rFonts w:ascii="Courier New" w:hAnsi="Courier New" w:cs="Courier New"/>
-        </w:rPr>
-        <w:t xml:space="preserve"> </w:t>
-      </w:r>
-    </w:p>
-    <w:p>
-      <w:pPr>
-        <w:jc w:val="both"/>
-        <w:rPr>
-          <w:rFonts w:ascii="Courier New" w:hAnsi="Courier New" w:cs="Courier New"/>
-        </w:rPr>
-      </w:pPr>
-      <w:r>
-        <w:rPr>
-          <w:rFonts w:ascii="Courier New" w:hAnsi="Courier New" w:cs="Courier New"/>
-        </w:rPr>
-        <w:t xml:space="preserve">CAL   </w:t>
-      </w:r>
-      <w:r>
-        <w:rPr>
-          <w:rFonts w:ascii="Courier New" w:hAnsi="Courier New" w:cs="Courier New"/>
-        </w:rPr>
-        <w:t>_|‾|____________</w:t>
-      </w:r>
-      <w:r>
-        <w:rPr>
-          <w:rFonts w:ascii="Courier New" w:hAnsi="Courier New" w:cs="Courier New"/>
-        </w:rPr>
-        <w:t>____</w:t>
-      </w:r>
-      <w:r>
-        <w:rPr>
-          <w:rFonts w:ascii="Courier New" w:hAnsi="Courier New" w:cs="Courier New"/>
-        </w:rPr>
         <w:t>____________</w:t>
       </w:r>
       <w:r>
@@ -5057,15 +5514,17 @@
       <w:pPr>
         <w:pStyle w:val="Heading3"/>
       </w:pPr>
-      <w:bookmarkStart w:id="45" w:name="_Toc428177681"/>
-      <w:bookmarkStart w:id="46" w:name="_Toc428188315"/>
-      <w:bookmarkStart w:id="47" w:name="_Toc428776154"/>
+      <w:bookmarkStart w:id="62" w:name="_Toc428177681"/>
+      <w:bookmarkStart w:id="63" w:name="_Toc428188315"/>
+      <w:bookmarkStart w:id="64" w:name="_Toc428776154"/>
+      <w:bookmarkStart w:id="65" w:name="_Toc430077633"/>
       <w:r>
         <w:t>Mode 2</w:t>
       </w:r>
-      <w:bookmarkEnd w:id="45"/>
-      <w:bookmarkEnd w:id="46"/>
-      <w:bookmarkEnd w:id="47"/>
+      <w:bookmarkEnd w:id="62"/>
+      <w:bookmarkEnd w:id="63"/>
+      <w:bookmarkEnd w:id="64"/>
+      <w:bookmarkEnd w:id="65"/>
     </w:p>
     <w:p>
       <w:r>
@@ -5094,6 +5553,7 @@
         </w:rPr>
         <w:t xml:space="preserve">, </w:t>
       </w:r>
+      <w:proofErr w:type="spellStart"/>
       <w:r>
         <w:rPr>
           <w:rFonts w:ascii="Courier New" w:hAnsi="Courier New" w:cs="Courier New"/>
@@ -5102,12 +5562,14 @@
         </w:rPr>
         <w:t>calpulse_sequence</w:t>
       </w:r>
+      <w:proofErr w:type="spellEnd"/>
       <w:r>
         <w:rPr>
           <w:i/>
         </w:rPr>
         <w:t xml:space="preserve">, </w:t>
       </w:r>
+      <w:proofErr w:type="spellStart"/>
       <w:r>
         <w:rPr>
           <w:rFonts w:ascii="Courier New" w:hAnsi="Courier New" w:cs="Courier New"/>
@@ -5116,6 +5578,7 @@
         </w:rPr>
         <w:t>resync_sequence</w:t>
       </w:r>
+      <w:proofErr w:type="spellEnd"/>
       <w:r>
         <w:rPr>
           <w:i/>
@@ -5163,6 +5626,7 @@
       <w:r>
         <w:t xml:space="preserve">This operation mode allows the user to create custom patterns of T1 commands. The module will loop over the registers </w:t>
       </w:r>
+      <w:proofErr w:type="gramStart"/>
       <w:r>
         <w:rPr>
           <w:rFonts w:ascii="Courier New" w:hAnsi="Courier New" w:cs="Courier New"/>
@@ -5182,6 +5646,7 @@
       <w:r>
         <w:t xml:space="preserve"> times</w:t>
       </w:r>
+      <w:proofErr w:type="gramEnd"/>
       <w:r>
         <w:t>.</w:t>
       </w:r>
@@ -5212,6 +5677,7 @@
         </w:rPr>
         <w:t xml:space="preserve"> </w:t>
       </w:r>
+      <w:proofErr w:type="spellStart"/>
       <w:r>
         <w:rPr>
           <w:rFonts w:ascii="Courier New" w:hAnsi="Courier New" w:cs="Courier New"/>
@@ -5220,6 +5686,7 @@
         </w:rPr>
         <w:t>calpulse_sequence</w:t>
       </w:r>
+      <w:proofErr w:type="spellEnd"/>
       <w:r>
         <w:t xml:space="preserve"> registers.</w:t>
       </w:r>
@@ -5337,6 +5804,7 @@
         </w:rPr>
         <w:t>SEQ_</w:t>
       </w:r>
+      <w:proofErr w:type="gramStart"/>
       <w:r>
         <w:rPr>
           <w:rFonts w:ascii="Courier New" w:hAnsi="Courier New" w:cs="Courier New"/>
@@ -5353,7 +5821,14 @@
         <w:rPr>
           <w:rFonts w:ascii="Courier New" w:hAnsi="Courier New" w:cs="Courier New"/>
         </w:rPr>
-        <w:t>______________</w:t>
+        <w:t>_</w:t>
+      </w:r>
+      <w:proofErr w:type="gramEnd"/>
+      <w:r>
+        <w:rPr>
+          <w:rFonts w:ascii="Courier New" w:hAnsi="Courier New" w:cs="Courier New"/>
+        </w:rPr>
+        <w:t>_____________</w:t>
       </w:r>
       <w:r>
         <w:rPr>
@@ -5540,15 +6015,17 @@
       <w:pPr>
         <w:pStyle w:val="Heading2"/>
       </w:pPr>
-      <w:bookmarkStart w:id="48" w:name="_Toc428177682"/>
-      <w:bookmarkStart w:id="49" w:name="_Toc428188316"/>
-      <w:bookmarkStart w:id="50" w:name="_Toc428776155"/>
+      <w:bookmarkStart w:id="66" w:name="_Toc428177682"/>
+      <w:bookmarkStart w:id="67" w:name="_Toc428188316"/>
+      <w:bookmarkStart w:id="68" w:name="_Toc428776155"/>
+      <w:bookmarkStart w:id="69" w:name="_Toc430077634"/>
       <w:r>
         <w:t>Notes</w:t>
       </w:r>
-      <w:bookmarkEnd w:id="48"/>
-      <w:bookmarkEnd w:id="49"/>
-      <w:bookmarkEnd w:id="50"/>
+      <w:bookmarkEnd w:id="66"/>
+      <w:bookmarkEnd w:id="67"/>
+      <w:bookmarkEnd w:id="68"/>
+      <w:bookmarkEnd w:id="69"/>
     </w:p>
     <w:p>
       <w:r>
@@ -5568,13 +6045,15 @@
       <w:pPr>
         <w:pStyle w:val="Heading2"/>
       </w:pPr>
-      <w:bookmarkStart w:id="51" w:name="_Toc428188317"/>
-      <w:bookmarkStart w:id="52" w:name="_Toc428776156"/>
+      <w:bookmarkStart w:id="70" w:name="_Toc428188317"/>
+      <w:bookmarkStart w:id="71" w:name="_Toc428776156"/>
+      <w:bookmarkStart w:id="72" w:name="_Toc430077635"/>
       <w:r>
         <w:t>Errors to avoid</w:t>
       </w:r>
-      <w:bookmarkEnd w:id="51"/>
-      <w:bookmarkEnd w:id="52"/>
+      <w:bookmarkEnd w:id="70"/>
+      <w:bookmarkEnd w:id="71"/>
+      <w:bookmarkEnd w:id="72"/>
     </w:p>
     <w:p>
       <w:pPr>
@@ -5621,15 +6100,15 @@
       <w:pPr>
         <w:pStyle w:val="Heading1"/>
       </w:pPr>
-      <w:bookmarkStart w:id="53" w:name="_Toc428776157"/>
+      <w:bookmarkStart w:id="73" w:name="_Toc430077636"/>
       <w:r>
         <w:lastRenderedPageBreak/>
         <w:t>DAC Scans</w:t>
       </w:r>
+      <w:bookmarkEnd w:id="73"/>
       <w:r>
         <w:t xml:space="preserve"> </w:t>
       </w:r>
-      <w:bookmarkEnd w:id="53"/>
     </w:p>
     <w:p>
       <w:pPr>
@@ -5659,6 +6138,7 @@
       <w:r>
         <w:t xml:space="preserve"> </w:t>
       </w:r>
+      <w:proofErr w:type="spellStart"/>
       <w:r>
         <w:rPr>
           <w:rFonts w:ascii="Courier New" w:hAnsi="Courier New" w:cs="Courier New"/>
@@ -5667,6 +6147,7 @@
         </w:rPr>
         <w:t>dac</w:t>
       </w:r>
+      <w:proofErr w:type="spellEnd"/>
       <w:r>
         <w:rPr>
           <w:color w:val="4F81BD" w:themeColor="accent1"/>
@@ -5682,6 +6163,7 @@
       <w:r>
         <w:t xml:space="preserve"> VFAT2 </w:t>
       </w:r>
+      <w:proofErr w:type="spellStart"/>
       <w:r>
         <w:rPr>
           <w:rFonts w:ascii="Courier New" w:hAnsi="Courier New" w:cs="Courier New"/>
@@ -5690,6 +6172,7 @@
         </w:rPr>
         <w:t>vfat2</w:t>
       </w:r>
+      <w:proofErr w:type="spellEnd"/>
       <w:r>
         <w:rPr>
           <w:color w:val="4F81BD" w:themeColor="accent1"/>
@@ -5791,13 +6274,18 @@
       <w:pPr>
         <w:pStyle w:val="Heading2"/>
       </w:pPr>
-      <w:bookmarkStart w:id="54" w:name="_Toc428188319"/>
-      <w:bookmarkStart w:id="55" w:name="_Toc428776158"/>
+      <w:bookmarkStart w:id="74" w:name="_Toc428188319"/>
+      <w:bookmarkStart w:id="75" w:name="_Toc428776158"/>
+      <w:bookmarkStart w:id="76" w:name="_Toc430077637"/>
       <w:r>
         <w:t>Addressing</w:t>
       </w:r>
-      <w:bookmarkEnd w:id="54"/>
-      <w:bookmarkEnd w:id="55"/>
+      <w:bookmarkEnd w:id="74"/>
+      <w:bookmarkEnd w:id="75"/>
+      <w:bookmarkEnd w:id="76"/>
+      <w:r>
+        <w:t xml:space="preserve"> </w:t>
+      </w:r>
     </w:p>
     <w:p>
       <w:pPr>
@@ -5810,33 +6298,55 @@
         <w:tab/>
       </w:r>
       <w:r>
+        <w:t>4</w:t>
+      </w:r>
+    </w:p>
+    <w:p>
+      <w:pPr>
+        <w:pStyle w:val="NoSpacing"/>
+      </w:pPr>
+      <w:r>
+        <w:t>Address</w:t>
+      </w:r>
+      <w:r>
         <w:tab/>
       </w:r>
       <w:r>
         <w:tab/>
+        <w:t>0x4</w:t>
       </w:r>
       <w:r>
         <w:t>4</w:t>
       </w:r>
-    </w:p>
-    <w:p>
-      <w:pPr>
+      <w:r>
+        <w:t>00</w:t>
+      </w:r>
+      <w:r>
+        <w:t>000</w:t>
+      </w:r>
+      <w:r>
+        <w:t>Y</w:t>
+      </w:r>
+    </w:p>
+    <w:p>
+      <w:pPr>
+        <w:ind w:left="720" w:firstLine="720"/>
         <w:jc w:val="both"/>
       </w:pPr>
       <w:r>
-        <w:t>OptoHybrid Wishbone address</w:t>
-      </w:r>
-      <w:r>
-        <w:tab/>
-      </w:r>
-      <w:r>
         <w:t xml:space="preserve">0b </w:t>
       </w:r>
       <w:r>
+        <w:t xml:space="preserve">0100 </w:t>
+      </w:r>
+      <w:r>
         <w:t>010</w:t>
       </w:r>
       <w:r>
-        <w:t>0 0000 0000 0000 0000 000Y YYYY</w:t>
+        <w:t>0 0000 0000 0000 0000 0000</w:t>
+      </w:r>
+      <w:r>
+        <w:t xml:space="preserve"> YYYY</w:t>
       </w:r>
     </w:p>
     <w:tbl>
@@ -6037,12 +6547,21 @@
                 <w:rFonts w:ascii="Courier New" w:hAnsi="Courier New" w:cs="Courier New"/>
               </w:rPr>
             </w:pPr>
+            <w:proofErr w:type="spellStart"/>
             <w:r>
               <w:rPr>
                 <w:rFonts w:ascii="Courier New" w:hAnsi="Courier New" w:cs="Courier New"/>
                 <w:i/>
               </w:rPr>
-              <w:t xml:space="preserve">dac     </w:t>
+              <w:t>dac</w:t>
+            </w:r>
+            <w:proofErr w:type="spellEnd"/>
+            <w:r>
+              <w:rPr>
+                <w:rFonts w:ascii="Courier New" w:hAnsi="Courier New" w:cs="Courier New"/>
+                <w:i/>
+              </w:rPr>
+              <w:t xml:space="preserve">     </w:t>
             </w:r>
             <w:r>
               <w:rPr>
@@ -6074,8 +6593,16 @@
               <w:rPr>
                 <w:rFonts w:ascii="Courier New" w:hAnsi="Courier New" w:cs="Courier New"/>
               </w:rPr>
-              <w:t>0 = IPreampIn</w:t>
-            </w:r>
+              <w:t xml:space="preserve">0 = </w:t>
+            </w:r>
+            <w:proofErr w:type="spellStart"/>
+            <w:r>
+              <w:rPr>
+                <w:rFonts w:ascii="Courier New" w:hAnsi="Courier New" w:cs="Courier New"/>
+              </w:rPr>
+              <w:t>IPreampIn</w:t>
+            </w:r>
+            <w:proofErr w:type="spellEnd"/>
           </w:p>
           <w:p>
             <w:pPr>
@@ -6088,8 +6615,16 @@
               <w:rPr>
                 <w:rFonts w:ascii="Courier New" w:hAnsi="Courier New" w:cs="Courier New"/>
               </w:rPr>
-              <w:t>1 = IPreampFeed</w:t>
-            </w:r>
+              <w:t xml:space="preserve">1 = </w:t>
+            </w:r>
+            <w:proofErr w:type="spellStart"/>
+            <w:r>
+              <w:rPr>
+                <w:rFonts w:ascii="Courier New" w:hAnsi="Courier New" w:cs="Courier New"/>
+              </w:rPr>
+              <w:t>IPreampFeed</w:t>
+            </w:r>
+            <w:proofErr w:type="spellEnd"/>
           </w:p>
           <w:p>
             <w:pPr>
@@ -6102,8 +6637,16 @@
               <w:rPr>
                 <w:rFonts w:ascii="Courier New" w:hAnsi="Courier New" w:cs="Courier New"/>
               </w:rPr>
-              <w:t>2 = IPreampOut</w:t>
-            </w:r>
+              <w:t xml:space="preserve">2 = </w:t>
+            </w:r>
+            <w:proofErr w:type="spellStart"/>
+            <w:r>
+              <w:rPr>
+                <w:rFonts w:ascii="Courier New" w:hAnsi="Courier New" w:cs="Courier New"/>
+              </w:rPr>
+              <w:t>IPreampOut</w:t>
+            </w:r>
+            <w:proofErr w:type="spellEnd"/>
           </w:p>
           <w:p>
             <w:pPr>
@@ -6116,8 +6659,16 @@
               <w:rPr>
                 <w:rFonts w:ascii="Courier New" w:hAnsi="Courier New" w:cs="Courier New"/>
               </w:rPr>
-              <w:t>3 = IShaper</w:t>
-            </w:r>
+              <w:t xml:space="preserve">3 = </w:t>
+            </w:r>
+            <w:proofErr w:type="spellStart"/>
+            <w:r>
+              <w:rPr>
+                <w:rFonts w:ascii="Courier New" w:hAnsi="Courier New" w:cs="Courier New"/>
+              </w:rPr>
+              <w:t>IShaper</w:t>
+            </w:r>
+            <w:proofErr w:type="spellEnd"/>
           </w:p>
           <w:p>
             <w:pPr>
@@ -6130,8 +6681,16 @@
               <w:rPr>
                 <w:rFonts w:ascii="Courier New" w:hAnsi="Courier New" w:cs="Courier New"/>
               </w:rPr>
-              <w:t>4 = IShaperFeed</w:t>
-            </w:r>
+              <w:t xml:space="preserve">4 = </w:t>
+            </w:r>
+            <w:proofErr w:type="spellStart"/>
+            <w:r>
+              <w:rPr>
+                <w:rFonts w:ascii="Courier New" w:hAnsi="Courier New" w:cs="Courier New"/>
+              </w:rPr>
+              <w:t>IShaperFeed</w:t>
+            </w:r>
+            <w:proofErr w:type="spellEnd"/>
           </w:p>
           <w:p>
             <w:pPr>
@@ -6144,8 +6703,16 @@
               <w:rPr>
                 <w:rFonts w:ascii="Courier New" w:hAnsi="Courier New" w:cs="Courier New"/>
               </w:rPr>
-              <w:t>5 = IComp</w:t>
-            </w:r>
+              <w:t xml:space="preserve">5 = </w:t>
+            </w:r>
+            <w:proofErr w:type="spellStart"/>
+            <w:r>
+              <w:rPr>
+                <w:rFonts w:ascii="Courier New" w:hAnsi="Courier New" w:cs="Courier New"/>
+              </w:rPr>
+              <w:t>IComp</w:t>
+            </w:r>
+            <w:proofErr w:type="spellEnd"/>
           </w:p>
           <w:p>
             <w:pPr>
@@ -6186,8 +6753,16 @@
               <w:rPr>
                 <w:rFonts w:ascii="Courier New" w:hAnsi="Courier New" w:cs="Courier New"/>
               </w:rPr>
-              <w:t>8 = VCal</w:t>
-            </w:r>
+              <w:t xml:space="preserve">8 = </w:t>
+            </w:r>
+            <w:proofErr w:type="spellStart"/>
+            <w:r>
+              <w:rPr>
+                <w:rFonts w:ascii="Courier New" w:hAnsi="Courier New" w:cs="Courier New"/>
+              </w:rPr>
+              <w:t>VCal</w:t>
+            </w:r>
+            <w:proofErr w:type="spellEnd"/>
           </w:p>
           <w:p>
             <w:pPr>
@@ -6200,8 +6775,16 @@
               <w:rPr>
                 <w:rFonts w:ascii="Courier New" w:hAnsi="Courier New" w:cs="Courier New"/>
               </w:rPr>
-              <w:t>9 = CalOut</w:t>
-            </w:r>
+              <w:t xml:space="preserve">9 = </w:t>
+            </w:r>
+            <w:proofErr w:type="spellStart"/>
+            <w:r>
+              <w:rPr>
+                <w:rFonts w:ascii="Courier New" w:hAnsi="Courier New" w:cs="Courier New"/>
+              </w:rPr>
+              <w:t>CalOut</w:t>
+            </w:r>
+            <w:proofErr w:type="spellEnd"/>
             <w:r>
               <w:rPr>
                 <w:rFonts w:ascii="Courier New" w:hAnsi="Courier New" w:cs="Courier New"/>
@@ -6768,7 +7351,15 @@
               <w:cnfStyle w:val="000000100000" w:firstRow="0" w:lastRow="0" w:firstColumn="0" w:lastColumn="0" w:oddVBand="0" w:evenVBand="0" w:oddHBand="1" w:evenHBand="0" w:firstRowFirstColumn="0" w:firstRowLastColumn="0" w:lastRowFirstColumn="0" w:lastRowLastColumn="0"/>
             </w:pPr>
             <w:r>
-              <w:t xml:space="preserve">8 MSBits hold the </w:t>
+              <w:t xml:space="preserve">8 </w:t>
+            </w:r>
+            <w:proofErr w:type="spellStart"/>
+            <w:r>
+              <w:t>MSBits</w:t>
+            </w:r>
+            <w:proofErr w:type="spellEnd"/>
+            <w:r>
+              <w:t xml:space="preserve"> hold the </w:t>
             </w:r>
             <w:r>
               <w:t>DAC</w:t>
@@ -6783,7 +7374,15 @@
               <w:cnfStyle w:val="000000100000" w:firstRow="0" w:lastRow="0" w:firstColumn="0" w:lastColumn="0" w:oddVBand="0" w:evenVBand="0" w:oddHBand="1" w:evenHBand="0" w:firstRowFirstColumn="0" w:firstRowLastColumn="0" w:lastRowFirstColumn="0" w:lastRowLastColumn="0"/>
             </w:pPr>
             <w:r>
-              <w:t xml:space="preserve">24 LSBits hold the </w:t>
+              <w:t xml:space="preserve">24 </w:t>
+            </w:r>
+            <w:proofErr w:type="spellStart"/>
+            <w:r>
+              <w:t>LSBits</w:t>
+            </w:r>
+            <w:proofErr w:type="spellEnd"/>
+            <w:r>
+              <w:t xml:space="preserve"> hold the </w:t>
             </w:r>
             <w:r>
               <w:t>mean</w:t>
@@ -7020,13 +7619,15 @@
       <w:pPr>
         <w:pStyle w:val="Heading2"/>
       </w:pPr>
-      <w:bookmarkStart w:id="56" w:name="_Toc428188320"/>
-      <w:bookmarkStart w:id="57" w:name="_Toc428776159"/>
+      <w:bookmarkStart w:id="77" w:name="_Toc428188320"/>
+      <w:bookmarkStart w:id="78" w:name="_Toc428776159"/>
+      <w:bookmarkStart w:id="79" w:name="_Toc430077638"/>
       <w:r>
         <w:t>Description</w:t>
       </w:r>
-      <w:bookmarkEnd w:id="56"/>
-      <w:bookmarkEnd w:id="57"/>
+      <w:bookmarkEnd w:id="77"/>
+      <w:bookmarkEnd w:id="78"/>
+      <w:bookmarkEnd w:id="79"/>
     </w:p>
     <w:p>
       <w:pPr>
@@ -7050,13 +7651,15 @@
       <w:pPr>
         <w:pStyle w:val="Heading2"/>
       </w:pPr>
-      <w:bookmarkStart w:id="58" w:name="_Toc428188321"/>
-      <w:bookmarkStart w:id="59" w:name="_Toc428776160"/>
+      <w:bookmarkStart w:id="80" w:name="_Toc428188321"/>
+      <w:bookmarkStart w:id="81" w:name="_Toc428776160"/>
+      <w:bookmarkStart w:id="82" w:name="_Toc430077639"/>
       <w:r>
         <w:t>Errors</w:t>
       </w:r>
-      <w:bookmarkEnd w:id="58"/>
-      <w:bookmarkEnd w:id="59"/>
+      <w:bookmarkEnd w:id="80"/>
+      <w:bookmarkEnd w:id="81"/>
+      <w:bookmarkEnd w:id="82"/>
     </w:p>
     <w:p>
       <w:pPr>
@@ -7087,20 +7690,30 @@
         <w:jc w:val="both"/>
       </w:pPr>
       <w:r>
-        <w:t>A local error occurs if one of the I2C operations used to change the value did not succeed. In that case, the value of the 24 LSBits of that particular point is 0xFFFFFF.  Other data points will still be saved and be present in the FIFO.</w:t>
+        <w:t xml:space="preserve">A local error occurs if one of the I2C operations used to change the value did not succeed. In that case, the value of the 24 </w:t>
+      </w:r>
+      <w:proofErr w:type="spellStart"/>
+      <w:r>
+        <w:t>LSBits</w:t>
+      </w:r>
+      <w:proofErr w:type="spellEnd"/>
+      <w:r>
+        <w:t xml:space="preserve"> of that particular point is 0xFFFFFF.  Other data points will still be saved and be present in the FIFO.</w:t>
       </w:r>
     </w:p>
     <w:p>
       <w:pPr>
         <w:pStyle w:val="Heading2"/>
       </w:pPr>
-      <w:bookmarkStart w:id="60" w:name="_Toc428188322"/>
-      <w:bookmarkStart w:id="61" w:name="_Toc428776161"/>
+      <w:bookmarkStart w:id="83" w:name="_Toc428188322"/>
+      <w:bookmarkStart w:id="84" w:name="_Toc428776161"/>
+      <w:bookmarkStart w:id="85" w:name="_Toc430077640"/>
       <w:r>
         <w:t>Errors to avoid</w:t>
       </w:r>
-      <w:bookmarkEnd w:id="60"/>
-      <w:bookmarkEnd w:id="61"/>
+      <w:bookmarkEnd w:id="83"/>
+      <w:bookmarkEnd w:id="84"/>
+      <w:bookmarkEnd w:id="85"/>
     </w:p>
     <w:p>
       <w:pPr>
@@ -7162,7 +7775,7 @@
       <w:pPr>
         <w:pStyle w:val="Heading1"/>
       </w:pPr>
-      <w:bookmarkStart w:id="62" w:name="_Toc428776162"/>
+      <w:bookmarkStart w:id="86" w:name="_Toc430077641"/>
       <w:r>
         <w:lastRenderedPageBreak/>
         <w:t>ADC</w:t>
@@ -7170,7 +7783,7 @@
       <w:r>
         <w:t xml:space="preserve"> (in development)</w:t>
       </w:r>
-      <w:bookmarkEnd w:id="62"/>
+      <w:bookmarkEnd w:id="86"/>
     </w:p>
     <w:p>
       <w:pPr>
@@ -7184,11 +7797,16 @@
       <w:pPr>
         <w:pStyle w:val="Heading2"/>
       </w:pPr>
-      <w:bookmarkStart w:id="63" w:name="_Toc428776163"/>
+      <w:bookmarkStart w:id="87" w:name="_Toc428776163"/>
+      <w:bookmarkStart w:id="88" w:name="_Toc430077642"/>
       <w:r>
         <w:t>Addressing</w:t>
       </w:r>
-      <w:bookmarkEnd w:id="63"/>
+      <w:bookmarkEnd w:id="87"/>
+      <w:bookmarkEnd w:id="88"/>
+      <w:r>
+        <w:t xml:space="preserve"> </w:t>
+      </w:r>
     </w:p>
     <w:p>
       <w:pPr>
@@ -7201,32 +7819,48 @@
         <w:tab/>
       </w:r>
       <w:r>
+        <w:t>8</w:t>
+      </w:r>
+    </w:p>
+    <w:p>
+      <w:pPr>
+        <w:pStyle w:val="NoSpacing"/>
+      </w:pPr>
+      <w:r>
+        <w:t>Address</w:t>
+      </w:r>
+      <w:r>
         <w:tab/>
       </w:r>
       <w:r>
         <w:tab/>
-      </w:r>
-      <w:r>
-        <w:t>8</w:t>
-      </w:r>
-    </w:p>
-    <w:p>
-      <w:pPr>
+        <w:t>0x48</w:t>
+      </w:r>
+      <w:r>
+        <w:t>00</w:t>
+      </w:r>
+      <w:r>
+        <w:t>00</w:t>
+      </w:r>
+      <w:r>
+        <w:t>0</w:t>
+      </w:r>
+      <w:r>
+        <w:t>Y</w:t>
+      </w:r>
+    </w:p>
+    <w:p>
+      <w:pPr>
+        <w:ind w:left="720" w:firstLine="720"/>
         <w:jc w:val="both"/>
       </w:pPr>
       <w:r>
-        <w:t>O</w:t>
-      </w:r>
-      <w:r>
-        <w:t>ptoHybrid Wishbone address</w:t>
-      </w:r>
-      <w:r>
-        <w:tab/>
-      </w:r>
-      <w:r>
         <w:t xml:space="preserve">0b </w:t>
       </w:r>
       <w:r>
+        <w:t xml:space="preserve">0100 </w:t>
+      </w:r>
+      <w:r>
         <w:t>10</w:t>
       </w:r>
       <w:r>
@@ -7236,7 +7870,13 @@
         <w:t>0</w:t>
       </w:r>
       <w:r>
-        <w:t xml:space="preserve"> 0000 0000 0000 0000 0000 </w:t>
+        <w:t xml:space="preserve"> 0000 0000 0000 0000 </w:t>
+      </w:r>
+      <w:r>
+        <w:t>0000</w:t>
+      </w:r>
+      <w:r>
+        <w:t xml:space="preserve"> </w:t>
       </w:r>
       <w:r>
         <w:t>YYYY</w:t>
@@ -7387,11 +8027,13 @@
       <w:pPr>
         <w:pStyle w:val="Heading2"/>
       </w:pPr>
-      <w:bookmarkStart w:id="64" w:name="_Toc428776164"/>
+      <w:bookmarkStart w:id="89" w:name="_Toc428776164"/>
+      <w:bookmarkStart w:id="90" w:name="_Toc430077643"/>
       <w:r>
         <w:t>Errors</w:t>
       </w:r>
-      <w:bookmarkEnd w:id="64"/>
+      <w:bookmarkEnd w:id="89"/>
+      <w:bookmarkEnd w:id="90"/>
     </w:p>
     <w:p>
       <w:r>
@@ -7402,11 +8044,13 @@
       <w:pPr>
         <w:pStyle w:val="Heading2"/>
       </w:pPr>
-      <w:bookmarkStart w:id="65" w:name="_Toc428776165"/>
+      <w:bookmarkStart w:id="91" w:name="_Toc428776165"/>
+      <w:bookmarkStart w:id="92" w:name="_Toc430077644"/>
       <w:r>
         <w:t>Errors to avoid</w:t>
       </w:r>
-      <w:bookmarkEnd w:id="65"/>
+      <w:bookmarkEnd w:id="91"/>
+      <w:bookmarkEnd w:id="92"/>
     </w:p>
     <w:p>
       <w:pPr>
@@ -7435,26 +8079,44 @@
       <w:pPr>
         <w:pStyle w:val="Heading1"/>
       </w:pPr>
+      <w:bookmarkStart w:id="93" w:name="_Toc430077645"/>
       <w:r>
         <w:lastRenderedPageBreak/>
-        <w:t>System registers</w:t>
-      </w:r>
+        <w:t>Clocking</w:t>
+      </w:r>
+      <w:bookmarkEnd w:id="93"/>
     </w:p>
     <w:p>
       <w:pPr>
         <w:jc w:val="both"/>
       </w:pPr>
       <w:r>
-        <w:t>List of system registers</w:t>
-      </w:r>
+        <w:t xml:space="preserve">Registers that control and monitor various </w:t>
+      </w:r>
+      <w:proofErr w:type="gramStart"/>
+      <w:r>
+        <w:t xml:space="preserve">clocking </w:t>
+      </w:r>
+      <w:r>
+        <w:t xml:space="preserve"> </w:t>
+      </w:r>
+      <w:r>
+        <w:t>parameters</w:t>
+      </w:r>
+      <w:proofErr w:type="gramEnd"/>
     </w:p>
     <w:p>
       <w:pPr>
         <w:pStyle w:val="Heading2"/>
       </w:pPr>
+      <w:bookmarkStart w:id="94" w:name="_Toc430077646"/>
       <w:r>
         <w:t>Addressing</w:t>
       </w:r>
+      <w:bookmarkEnd w:id="94"/>
+      <w:r>
+        <w:t xml:space="preserve"> </w:t>
+      </w:r>
     </w:p>
     <w:p>
       <w:pPr>
@@ -7467,25 +8129,54 @@
         <w:tab/>
       </w:r>
       <w:r>
+        <w:t>9</w:t>
+      </w:r>
+    </w:p>
+    <w:p>
+      <w:pPr>
+        <w:pStyle w:val="NoSpacing"/>
+      </w:pPr>
+      <w:r>
+        <w:t>Address</w:t>
+      </w:r>
+      <w:r>
         <w:tab/>
       </w:r>
       <w:r>
         <w:tab/>
+        <w:t>0x4</w:t>
       </w:r>
       <w:r>
         <w:t>9</w:t>
       </w:r>
+      <w:r>
+        <w:t>00</w:t>
+      </w:r>
+      <w:r>
+        <w:t>000</w:t>
+      </w:r>
+      <w:r>
+        <w:t>Y</w:t>
+      </w:r>
     </w:p>
     <w:p>
       <w:pPr>
         <w:jc w:val="both"/>
       </w:pPr>
       <w:r>
-        <w:t>OptoHybrid Wishbone address</w:t>
-      </w:r>
-      <w:r>
         <w:tab/>
-        <w:t>0b 100</w:t>
+      </w:r>
+      <w:r>
+        <w:tab/>
+      </w:r>
+      <w:r>
+        <w:t xml:space="preserve">0b </w:t>
+      </w:r>
+      <w:r>
+        <w:t xml:space="preserve">0100 </w:t>
+      </w:r>
+      <w:r>
+        <w:t>100</w:t>
       </w:r>
       <w:r>
         <w:t>1</w:t>
@@ -7577,14 +8268,12 @@
               </w:rPr>
               <w:t xml:space="preserve">VFAT2 </w:t>
             </w:r>
-            <w:bookmarkStart w:id="66" w:name="_GoBack"/>
-            <w:bookmarkEnd w:id="66"/>
             <w:r>
               <w:rPr>
                 <w:b w:val="0"/>
                 <w:color w:val="4BACC6" w:themeColor="accent5"/>
               </w:rPr>
-              <w:t>registers</w:t>
+              <w:t>readout clock</w:t>
             </w:r>
           </w:p>
         </w:tc>
@@ -7600,7 +8289,7 @@
               <w:jc w:val="both"/>
             </w:pPr>
             <w:r>
-              <w:t>0 - 15</w:t>
+              <w:t>0 - 2</w:t>
             </w:r>
           </w:p>
         </w:tc>
@@ -7614,7 +8303,13 @@
               <w:cnfStyle w:val="000000000000" w:firstRow="0" w:lastRow="0" w:firstColumn="0" w:lastColumn="0" w:oddVBand="0" w:evenVBand="0" w:oddHBand="0" w:evenHBand="0" w:firstRowFirstColumn="0" w:firstRowLastColumn="0" w:lastRowFirstColumn="0" w:lastRowLastColumn="0"/>
             </w:pPr>
             <w:r>
-              <w:t>Read only</w:t>
+              <w:t>Read / w</w:t>
+            </w:r>
+            <w:r>
+              <w:t>rite</w:t>
+            </w:r>
+            <w:r>
+              <w:t xml:space="preserve"> </w:t>
             </w:r>
           </w:p>
         </w:tc>
@@ -7626,9 +8321,297 @@
             <w:pPr>
               <w:jc w:val="both"/>
               <w:cnfStyle w:val="000000000000" w:firstRow="0" w:lastRow="0" w:firstColumn="0" w:lastColumn="0" w:oddVBand="0" w:evenVBand="0" w:oddHBand="0" w:evenHBand="0" w:firstRowFirstColumn="0" w:firstRowLastColumn="0" w:lastRowFirstColumn="0" w:lastRowLastColumn="0"/>
-            </w:pPr>
-            <w:r>
-              <w:t>Returns the conversion value of a given channel</w:t>
+              <w:rPr>
+                <w:rFonts w:ascii="Courier New" w:hAnsi="Courier New" w:cs="Courier New"/>
+              </w:rPr>
+            </w:pPr>
+            <w:r>
+              <w:rPr>
+                <w:rFonts w:ascii="Courier New" w:hAnsi="Courier New" w:cs="Courier New"/>
+                <w:i/>
+              </w:rPr>
+              <w:t xml:space="preserve">phase shift </w:t>
+            </w:r>
+            <w:r>
+              <w:rPr>
+                <w:rFonts w:ascii="Courier New" w:hAnsi="Courier New" w:cs="Courier New"/>
+              </w:rPr>
+              <w:t>- 8</w:t>
+            </w:r>
+            <w:r>
+              <w:rPr>
+                <w:rFonts w:ascii="Courier New" w:hAnsi="Courier New" w:cs="Courier New"/>
+              </w:rPr>
+              <w:t xml:space="preserve"> bits</w:t>
+            </w:r>
+            <w:r>
+              <w:rPr>
+                <w:rFonts w:ascii="Courier New" w:hAnsi="Courier New" w:cs="Courier New"/>
+              </w:rPr>
+              <w:t xml:space="preserve"> - [0, 255</w:t>
+            </w:r>
+            <w:r>
+              <w:rPr>
+                <w:rFonts w:ascii="Courier New" w:hAnsi="Courier New" w:cs="Courier New"/>
+              </w:rPr>
+              <w:t>]</w:t>
+            </w:r>
+          </w:p>
+          <w:p>
+            <w:pPr>
+              <w:cnfStyle w:val="000000000000" w:firstRow="0" w:lastRow="0" w:firstColumn="0" w:lastColumn="0" w:oddVBand="0" w:evenVBand="0" w:oddHBand="0" w:evenHBand="0" w:firstRowFirstColumn="0" w:firstRowLastColumn="0" w:lastRowFirstColumn="0" w:lastRowLastColumn="0"/>
+            </w:pPr>
+            <w:r>
+              <w:t xml:space="preserve">Controls the phase shift between the VFAT2 clock and the data readout clocks (for each column) on the FPGA in order to minimize data corruption </w:t>
+            </w:r>
+          </w:p>
+        </w:tc>
+      </w:tr>
+    </w:tbl>
+    <w:p/>
+    <w:p>
+      <w:r>
+        <w:br w:type="page"/>
+      </w:r>
+    </w:p>
+    <w:p>
+      <w:pPr>
+        <w:pStyle w:val="Heading1"/>
+      </w:pPr>
+      <w:bookmarkStart w:id="95" w:name="_Toc430077647"/>
+      <w:r>
+        <w:lastRenderedPageBreak/>
+        <w:t>Counters</w:t>
+      </w:r>
+      <w:bookmarkEnd w:id="95"/>
+    </w:p>
+    <w:p>
+      <w:pPr>
+        <w:jc w:val="both"/>
+      </w:pPr>
+      <w:r>
+        <w:t>List of counters</w:t>
+      </w:r>
+    </w:p>
+    <w:p>
+      <w:pPr>
+        <w:pStyle w:val="Heading2"/>
+      </w:pPr>
+      <w:bookmarkStart w:id="96" w:name="_Toc430077648"/>
+      <w:r>
+        <w:t>Addressing</w:t>
+      </w:r>
+      <w:bookmarkEnd w:id="96"/>
+      <w:r>
+        <w:t xml:space="preserve"> </w:t>
+      </w:r>
+    </w:p>
+    <w:p>
+      <w:pPr>
+        <w:pStyle w:val="NoSpacing"/>
+      </w:pPr>
+      <w:r>
+        <w:t>Module ID</w:t>
+      </w:r>
+      <w:r>
+        <w:tab/>
+      </w:r>
+      <w:r>
+        <w:t>1</w:t>
+      </w:r>
+      <w:r>
+        <w:t>0</w:t>
+      </w:r>
+    </w:p>
+    <w:p>
+      <w:pPr>
+        <w:pStyle w:val="NoSpacing"/>
+      </w:pPr>
+      <w:r>
+        <w:t>Address</w:t>
+      </w:r>
+      <w:r>
+        <w:tab/>
+      </w:r>
+      <w:r>
+        <w:tab/>
+        <w:t>0x4A</w:t>
+      </w:r>
+      <w:r>
+        <w:t>00</w:t>
+      </w:r>
+      <w:r>
+        <w:t>00</w:t>
+      </w:r>
+      <w:r>
+        <w:t>YY</w:t>
+      </w:r>
+    </w:p>
+    <w:p>
+      <w:pPr>
+        <w:ind w:left="720" w:firstLine="720"/>
+        <w:jc w:val="both"/>
+      </w:pPr>
+      <w:r>
+        <w:t xml:space="preserve">0b </w:t>
+      </w:r>
+      <w:r>
+        <w:t xml:space="preserve">0100 </w:t>
+      </w:r>
+      <w:r>
+        <w:t>1010</w:t>
+      </w:r>
+      <w:r>
+        <w:t xml:space="preserve"> 0000 0000 0000 0000 0000 YYYY</w:t>
+      </w:r>
+    </w:p>
+    <w:tbl>
+      <w:tblPr>
+        <w:tblStyle w:val="LightList"/>
+        <w:tblW w:w="0" w:type="auto"/>
+        <w:tblLook w:val="04A0" w:firstRow="1" w:lastRow="0" w:firstColumn="1" w:lastColumn="0" w:noHBand="0" w:noVBand="1"/>
+      </w:tblPr>
+      <w:tblGrid>
+        <w:gridCol w:w="1273"/>
+        <w:gridCol w:w="1414"/>
+        <w:gridCol w:w="6555"/>
+      </w:tblGrid>
+      <w:tr>
+        <w:trPr>
+          <w:cnfStyle w:val="100000000000" w:firstRow="1" w:lastRow="0" w:firstColumn="0" w:lastColumn="0" w:oddVBand="0" w:evenVBand="0" w:oddHBand="0" w:evenHBand="0" w:firstRowFirstColumn="0" w:firstRowLastColumn="0" w:lastRowFirstColumn="0" w:lastRowLastColumn="0"/>
+        </w:trPr>
+        <w:tc>
+          <w:tcPr>
+            <w:cnfStyle w:val="001000000000" w:firstRow="0" w:lastRow="0" w:firstColumn="1" w:lastColumn="0" w:oddVBand="0" w:evenVBand="0" w:oddHBand="0" w:evenHBand="0" w:firstRowFirstColumn="0" w:firstRowLastColumn="0" w:lastRowFirstColumn="0" w:lastRowLastColumn="0"/>
+            <w:tcW w:w="1273" w:type="dxa"/>
+          </w:tcPr>
+          <w:p>
+            <w:pPr>
+              <w:jc w:val="both"/>
+            </w:pPr>
+            <w:r>
+              <w:t>Y register</w:t>
+            </w:r>
+          </w:p>
+        </w:tc>
+        <w:tc>
+          <w:tcPr>
+            <w:tcW w:w="1414" w:type="dxa"/>
+          </w:tcPr>
+          <w:p>
+            <w:pPr>
+              <w:jc w:val="both"/>
+              <w:cnfStyle w:val="100000000000" w:firstRow="1" w:lastRow="0" w:firstColumn="0" w:lastColumn="0" w:oddVBand="0" w:evenVBand="0" w:oddHBand="0" w:evenHBand="0" w:firstRowFirstColumn="0" w:firstRowLastColumn="0" w:lastRowFirstColumn="0" w:lastRowLastColumn="0"/>
+            </w:pPr>
+            <w:r>
+              <w:t>Mode</w:t>
+            </w:r>
+          </w:p>
+        </w:tc>
+        <w:tc>
+          <w:tcPr>
+            <w:tcW w:w="6555" w:type="dxa"/>
+          </w:tcPr>
+          <w:p>
+            <w:pPr>
+              <w:jc w:val="both"/>
+              <w:cnfStyle w:val="100000000000" w:firstRow="1" w:lastRow="0" w:firstColumn="0" w:lastColumn="0" w:oddVBand="0" w:evenVBand="0" w:oddHBand="0" w:evenHBand="0" w:firstRowFirstColumn="0" w:firstRowLastColumn="0" w:lastRowFirstColumn="0" w:lastRowLastColumn="0"/>
+            </w:pPr>
+            <w:r>
+              <w:t>Function</w:t>
+            </w:r>
+          </w:p>
+        </w:tc>
+      </w:tr>
+      <w:tr>
+        <w:trPr>
+          <w:cnfStyle w:val="000000100000" w:firstRow="0" w:lastRow="0" w:firstColumn="0" w:lastColumn="0" w:oddVBand="0" w:evenVBand="0" w:oddHBand="1" w:evenHBand="0" w:firstRowFirstColumn="0" w:firstRowLastColumn="0" w:lastRowFirstColumn="0" w:lastRowLastColumn="0"/>
+        </w:trPr>
+        <w:tc>
+          <w:tcPr>
+            <w:cnfStyle w:val="001000000000" w:firstRow="0" w:lastRow="0" w:firstColumn="1" w:lastColumn="0" w:oddVBand="0" w:evenVBand="0" w:oddHBand="0" w:evenHBand="0" w:firstRowFirstColumn="0" w:firstRowLastColumn="0" w:lastRowFirstColumn="0" w:lastRowLastColumn="0"/>
+            <w:tcW w:w="9242" w:type="dxa"/>
+            <w:gridSpan w:val="3"/>
+          </w:tcPr>
+          <w:p>
+            <w:pPr>
+              <w:jc w:val="both"/>
+              <w:rPr>
+                <w:b w:val="0"/>
+                <w:color w:val="4BACC6" w:themeColor="accent5"/>
+              </w:rPr>
+            </w:pPr>
+            <w:r>
+              <w:rPr>
+                <w:b w:val="0"/>
+                <w:color w:val="4BACC6" w:themeColor="accent5"/>
+              </w:rPr>
+              <w:t>VFAT2 readout clock</w:t>
+            </w:r>
+          </w:p>
+        </w:tc>
+      </w:tr>
+      <w:tr>
+        <w:tc>
+          <w:tcPr>
+            <w:cnfStyle w:val="001000000000" w:firstRow="0" w:lastRow="0" w:firstColumn="1" w:lastColumn="0" w:oddVBand="0" w:evenVBand="0" w:oddHBand="0" w:evenHBand="0" w:firstRowFirstColumn="0" w:firstRowLastColumn="0" w:lastRowFirstColumn="0" w:lastRowLastColumn="0"/>
+            <w:tcW w:w="1273" w:type="dxa"/>
+          </w:tcPr>
+          <w:p>
+            <w:pPr>
+              <w:jc w:val="both"/>
+            </w:pPr>
+            <w:r>
+              <w:t>0 - 2</w:t>
+            </w:r>
+          </w:p>
+        </w:tc>
+        <w:tc>
+          <w:tcPr>
+            <w:tcW w:w="1414" w:type="dxa"/>
+          </w:tcPr>
+          <w:p>
+            <w:pPr>
+              <w:jc w:val="both"/>
+              <w:cnfStyle w:val="000000000000" w:firstRow="0" w:lastRow="0" w:firstColumn="0" w:lastColumn="0" w:oddVBand="0" w:evenVBand="0" w:oddHBand="0" w:evenHBand="0" w:firstRowFirstColumn="0" w:firstRowLastColumn="0" w:lastRowFirstColumn="0" w:lastRowLastColumn="0"/>
+            </w:pPr>
+            <w:r>
+              <w:t xml:space="preserve">Read / write </w:t>
+            </w:r>
+          </w:p>
+        </w:tc>
+        <w:tc>
+          <w:tcPr>
+            <w:tcW w:w="6555" w:type="dxa"/>
+          </w:tcPr>
+          <w:p>
+            <w:pPr>
+              <w:jc w:val="both"/>
+              <w:cnfStyle w:val="000000000000" w:firstRow="0" w:lastRow="0" w:firstColumn="0" w:lastColumn="0" w:oddVBand="0" w:evenVBand="0" w:oddHBand="0" w:evenHBand="0" w:firstRowFirstColumn="0" w:firstRowLastColumn="0" w:lastRowFirstColumn="0" w:lastRowLastColumn="0"/>
+              <w:rPr>
+                <w:rFonts w:ascii="Courier New" w:hAnsi="Courier New" w:cs="Courier New"/>
+              </w:rPr>
+            </w:pPr>
+            <w:r>
+              <w:rPr>
+                <w:rFonts w:ascii="Courier New" w:hAnsi="Courier New" w:cs="Courier New"/>
+                <w:i/>
+              </w:rPr>
+              <w:t xml:space="preserve">phase shift </w:t>
+            </w:r>
+            <w:r>
+              <w:rPr>
+                <w:rFonts w:ascii="Courier New" w:hAnsi="Courier New" w:cs="Courier New"/>
+              </w:rPr>
+              <w:t>- 8 bits - [0, 255]</w:t>
+            </w:r>
+          </w:p>
+          <w:p>
+            <w:pPr>
+              <w:cnfStyle w:val="000000000000" w:firstRow="0" w:lastRow="0" w:firstColumn="0" w:lastColumn="0" w:oddVBand="0" w:evenVBand="0" w:oddHBand="0" w:evenHBand="0" w:firstRowFirstColumn="0" w:firstRowLastColumn="0" w:lastRowFirstColumn="0" w:lastRowLastColumn="0"/>
+            </w:pPr>
+            <w:r>
+              <w:t xml:space="preserve">Controls the phase shift between the VFAT2 clock and the data readout clocks (for each column) on the FPGA in order to minimize data corruption </w:t>
             </w:r>
           </w:p>
         </w:tc>
@@ -7705,7 +8688,7 @@
           <w:rPr>
             <w:noProof/>
           </w:rPr>
-          <w:t>11</w:t>
+          <w:t>1</w:t>
         </w:r>
         <w:r>
           <w:rPr>
@@ -10533,7 +11516,7 @@
 </file>
 
 <file path=customXml/itemProps1.xml><?xml version="1.0" encoding="utf-8"?>
-<ds:datastoreItem xmlns:ds="http://schemas.openxmlformats.org/officeDocument/2006/customXml" ds:itemID="{AE3589BF-FA3C-4836-A4A1-73BCBD41BDD7}">
+<ds:datastoreItem xmlns:ds="http://schemas.openxmlformats.org/officeDocument/2006/customXml" ds:itemID="{D7837BEB-06DB-4D62-B30B-5F1CA8F1478C}">
   <ds:schemaRefs>
     <ds:schemaRef ds:uri="http://schemas.openxmlformats.org/officeDocument/2006/bibliography"/>
   </ds:schemaRefs>

</xml_diff>

<commit_message>
Fixed issue with address
</commit_message>
<xml_diff>
--- a/doc/OH_modules.docx
+++ b/doc/OH_modules.docx
@@ -6,6 +6,8 @@
       <w:pPr>
         <w:pStyle w:val="Title"/>
       </w:pPr>
+      <w:bookmarkStart w:id="0" w:name="_GoBack"/>
+      <w:bookmarkEnd w:id="0"/>
       <w:proofErr w:type="spellStart"/>
       <w:r>
         <w:t>OptoHybrid</w:t>
@@ -62,9 +64,9 @@
       </w:r>
     </w:p>
     <w:p/>
-    <w:bookmarkStart w:id="0" w:name="_Toc428776134" w:displacedByCustomXml="next"/>
-    <w:bookmarkStart w:id="1" w:name="_Toc428188295" w:displacedByCustomXml="next"/>
-    <w:bookmarkStart w:id="2" w:name="_Toc430077613" w:displacedByCustomXml="next"/>
+    <w:bookmarkStart w:id="1" w:name="_Toc430077613" w:displacedByCustomXml="next"/>
+    <w:bookmarkStart w:id="2" w:name="_Toc428188295" w:displacedByCustomXml="next"/>
+    <w:bookmarkStart w:id="3" w:name="_Toc428776134" w:displacedByCustomXml="next"/>
     <w:sdt>
       <w:sdtPr>
         <w:rPr>
@@ -93,9 +95,9 @@
           <w:r>
             <w:t>Contents</w:t>
           </w:r>
+          <w:bookmarkEnd w:id="3"/>
           <w:bookmarkEnd w:id="2"/>
           <w:bookmarkEnd w:id="1"/>
-          <w:bookmarkEnd w:id="0"/>
         </w:p>
         <w:p>
           <w:pPr>
@@ -754,12 +756,12 @@
       <w:pPr>
         <w:pStyle w:val="Heading1"/>
       </w:pPr>
-      <w:bookmarkStart w:id="3" w:name="_Toc430077614"/>
+      <w:bookmarkStart w:id="4" w:name="_Toc430077614"/>
       <w:r>
         <w:lastRenderedPageBreak/>
         <w:t>VFAT2 I2C</w:t>
       </w:r>
-      <w:bookmarkEnd w:id="3"/>
+      <w:bookmarkEnd w:id="4"/>
       <w:r>
         <w:t xml:space="preserve"> </w:t>
       </w:r>
@@ -788,17 +790,17 @@
       <w:pPr>
         <w:pStyle w:val="Heading2"/>
       </w:pPr>
-      <w:bookmarkStart w:id="4" w:name="_Toc428177669"/>
-      <w:bookmarkStart w:id="5" w:name="_Toc428188297"/>
-      <w:bookmarkStart w:id="6" w:name="_Toc428776136"/>
-      <w:bookmarkStart w:id="7" w:name="_Toc430077615"/>
+      <w:bookmarkStart w:id="5" w:name="_Toc428177669"/>
+      <w:bookmarkStart w:id="6" w:name="_Toc428188297"/>
+      <w:bookmarkStart w:id="7" w:name="_Toc428776136"/>
+      <w:bookmarkStart w:id="8" w:name="_Toc430077615"/>
       <w:r>
         <w:t>Addressing</w:t>
       </w:r>
-      <w:bookmarkEnd w:id="4"/>
       <w:bookmarkEnd w:id="5"/>
       <w:bookmarkEnd w:id="6"/>
       <w:bookmarkEnd w:id="7"/>
+      <w:bookmarkEnd w:id="8"/>
     </w:p>
     <w:p>
       <w:pPr>
@@ -1037,15 +1039,15 @@
       <w:pPr>
         <w:pStyle w:val="Heading2"/>
       </w:pPr>
-      <w:bookmarkStart w:id="8" w:name="_Toc428188298"/>
-      <w:bookmarkStart w:id="9" w:name="_Toc428776137"/>
-      <w:bookmarkStart w:id="10" w:name="_Toc430077616"/>
+      <w:bookmarkStart w:id="9" w:name="_Toc428188298"/>
+      <w:bookmarkStart w:id="10" w:name="_Toc428776137"/>
+      <w:bookmarkStart w:id="11" w:name="_Toc430077616"/>
       <w:r>
         <w:t>Errors</w:t>
       </w:r>
-      <w:bookmarkEnd w:id="8"/>
       <w:bookmarkEnd w:id="9"/>
       <w:bookmarkEnd w:id="10"/>
+      <w:bookmarkEnd w:id="11"/>
     </w:p>
     <w:p>
       <w:r>
@@ -1059,15 +1061,15 @@
       <w:pPr>
         <w:pStyle w:val="Heading2"/>
       </w:pPr>
-      <w:bookmarkStart w:id="11" w:name="_Toc428188299"/>
-      <w:bookmarkStart w:id="12" w:name="_Toc428776138"/>
-      <w:bookmarkStart w:id="13" w:name="_Toc430077617"/>
+      <w:bookmarkStart w:id="12" w:name="_Toc428188299"/>
+      <w:bookmarkStart w:id="13" w:name="_Toc428776138"/>
+      <w:bookmarkStart w:id="14" w:name="_Toc430077617"/>
       <w:r>
         <w:t>Errors to avoid</w:t>
       </w:r>
-      <w:bookmarkEnd w:id="11"/>
       <w:bookmarkEnd w:id="12"/>
       <w:bookmarkEnd w:id="13"/>
+      <w:bookmarkEnd w:id="14"/>
     </w:p>
     <w:p>
       <w:pPr>
@@ -1122,12 +1124,12 @@
       <w:pPr>
         <w:pStyle w:val="Heading1"/>
       </w:pPr>
-      <w:bookmarkStart w:id="14" w:name="_Toc430077618"/>
+      <w:bookmarkStart w:id="15" w:name="_Toc430077618"/>
       <w:r>
         <w:lastRenderedPageBreak/>
         <w:t>VFAT2 I2C Extended</w:t>
       </w:r>
-      <w:bookmarkEnd w:id="14"/>
+      <w:bookmarkEnd w:id="15"/>
     </w:p>
     <w:p>
       <w:r>
@@ -1163,17 +1165,17 @@
       <w:pPr>
         <w:pStyle w:val="Heading2"/>
       </w:pPr>
-      <w:bookmarkStart w:id="15" w:name="_Toc428177671"/>
-      <w:bookmarkStart w:id="16" w:name="_Toc428188301"/>
-      <w:bookmarkStart w:id="17" w:name="_Toc428776140"/>
-      <w:bookmarkStart w:id="18" w:name="_Toc430077619"/>
+      <w:bookmarkStart w:id="16" w:name="_Toc428177671"/>
+      <w:bookmarkStart w:id="17" w:name="_Toc428188301"/>
+      <w:bookmarkStart w:id="18" w:name="_Toc428776140"/>
+      <w:bookmarkStart w:id="19" w:name="_Toc430077619"/>
       <w:r>
         <w:t>Addressing</w:t>
       </w:r>
-      <w:bookmarkEnd w:id="15"/>
       <w:bookmarkEnd w:id="16"/>
       <w:bookmarkEnd w:id="17"/>
       <w:bookmarkEnd w:id="18"/>
+      <w:bookmarkEnd w:id="19"/>
       <w:r>
         <w:t xml:space="preserve"> </w:t>
       </w:r>
@@ -1711,15 +1713,15 @@
       <w:pPr>
         <w:pStyle w:val="Heading2"/>
       </w:pPr>
-      <w:bookmarkStart w:id="19" w:name="_Toc428188302"/>
-      <w:bookmarkStart w:id="20" w:name="_Toc428776141"/>
-      <w:bookmarkStart w:id="21" w:name="_Toc430077620"/>
+      <w:bookmarkStart w:id="20" w:name="_Toc428188302"/>
+      <w:bookmarkStart w:id="21" w:name="_Toc428776141"/>
+      <w:bookmarkStart w:id="22" w:name="_Toc430077620"/>
       <w:r>
         <w:t>Errors</w:t>
       </w:r>
-      <w:bookmarkEnd w:id="19"/>
       <w:bookmarkEnd w:id="20"/>
       <w:bookmarkEnd w:id="21"/>
+      <w:bookmarkEnd w:id="22"/>
     </w:p>
     <w:p>
       <w:r>
@@ -1730,15 +1732,15 @@
       <w:pPr>
         <w:pStyle w:val="Heading2"/>
       </w:pPr>
-      <w:bookmarkStart w:id="22" w:name="_Toc428188303"/>
-      <w:bookmarkStart w:id="23" w:name="_Toc428776142"/>
-      <w:bookmarkStart w:id="24" w:name="_Toc430077621"/>
+      <w:bookmarkStart w:id="23" w:name="_Toc428188303"/>
+      <w:bookmarkStart w:id="24" w:name="_Toc428776142"/>
+      <w:bookmarkStart w:id="25" w:name="_Toc430077621"/>
       <w:r>
         <w:t>Errors to avoid</w:t>
       </w:r>
-      <w:bookmarkEnd w:id="22"/>
       <w:bookmarkEnd w:id="23"/>
       <w:bookmarkEnd w:id="24"/>
+      <w:bookmarkEnd w:id="25"/>
     </w:p>
     <w:p>
       <w:pPr>
@@ -1768,7 +1770,7 @@
       <w:pPr>
         <w:pStyle w:val="Heading1"/>
       </w:pPr>
-      <w:bookmarkStart w:id="25" w:name="_Toc430077622"/>
+      <w:bookmarkStart w:id="26" w:name="_Toc430077622"/>
       <w:r>
         <w:lastRenderedPageBreak/>
         <w:t>Threshold</w:t>
@@ -1782,7 +1784,7 @@
       <w:r>
         <w:t>s</w:t>
       </w:r>
-      <w:bookmarkEnd w:id="25"/>
+      <w:bookmarkEnd w:id="26"/>
     </w:p>
     <w:p>
       <w:pPr>
@@ -1919,17 +1921,17 @@
       <w:pPr>
         <w:pStyle w:val="Heading2"/>
       </w:pPr>
-      <w:bookmarkStart w:id="26" w:name="_Toc428177673"/>
-      <w:bookmarkStart w:id="27" w:name="_Toc428188305"/>
-      <w:bookmarkStart w:id="28" w:name="_Toc428776144"/>
-      <w:bookmarkStart w:id="29" w:name="_Toc430077623"/>
+      <w:bookmarkStart w:id="27" w:name="_Toc428177673"/>
+      <w:bookmarkStart w:id="28" w:name="_Toc428188305"/>
+      <w:bookmarkStart w:id="29" w:name="_Toc428776144"/>
+      <w:bookmarkStart w:id="30" w:name="_Toc430077623"/>
       <w:r>
         <w:t>Addressing</w:t>
       </w:r>
-      <w:bookmarkEnd w:id="26"/>
       <w:bookmarkEnd w:id="27"/>
       <w:bookmarkEnd w:id="28"/>
       <w:bookmarkEnd w:id="29"/>
+      <w:bookmarkEnd w:id="30"/>
       <w:r>
         <w:t xml:space="preserve"> </w:t>
       </w:r>
@@ -3220,17 +3222,17 @@
       <w:pPr>
         <w:pStyle w:val="Heading2"/>
       </w:pPr>
-      <w:bookmarkStart w:id="30" w:name="_Toc428177674"/>
-      <w:bookmarkStart w:id="31" w:name="_Toc428188306"/>
-      <w:bookmarkStart w:id="32" w:name="_Toc428776145"/>
-      <w:bookmarkStart w:id="33" w:name="_Toc430077624"/>
+      <w:bookmarkStart w:id="31" w:name="_Toc428177674"/>
+      <w:bookmarkStart w:id="32" w:name="_Toc428188306"/>
+      <w:bookmarkStart w:id="33" w:name="_Toc428776145"/>
+      <w:bookmarkStart w:id="34" w:name="_Toc430077624"/>
       <w:r>
         <w:t>Description</w:t>
       </w:r>
-      <w:bookmarkEnd w:id="30"/>
       <w:bookmarkEnd w:id="31"/>
       <w:bookmarkEnd w:id="32"/>
       <w:bookmarkEnd w:id="33"/>
+      <w:bookmarkEnd w:id="34"/>
     </w:p>
     <w:p>
       <w:pPr>
@@ -3262,17 +3264,17 @@
       <w:pPr>
         <w:pStyle w:val="Heading2"/>
       </w:pPr>
-      <w:bookmarkStart w:id="34" w:name="_Toc428177675"/>
-      <w:bookmarkStart w:id="35" w:name="_Toc428188307"/>
-      <w:bookmarkStart w:id="36" w:name="_Toc428776146"/>
-      <w:bookmarkStart w:id="37" w:name="_Toc430077625"/>
+      <w:bookmarkStart w:id="35" w:name="_Toc428177675"/>
+      <w:bookmarkStart w:id="36" w:name="_Toc428188307"/>
+      <w:bookmarkStart w:id="37" w:name="_Toc428776146"/>
+      <w:bookmarkStart w:id="38" w:name="_Toc430077625"/>
       <w:r>
         <w:t>Errors</w:t>
       </w:r>
-      <w:bookmarkEnd w:id="34"/>
       <w:bookmarkEnd w:id="35"/>
       <w:bookmarkEnd w:id="36"/>
       <w:bookmarkEnd w:id="37"/>
+      <w:bookmarkEnd w:id="38"/>
     </w:p>
     <w:p>
       <w:pPr>
@@ -3358,15 +3360,15 @@
       <w:pPr>
         <w:pStyle w:val="Heading2"/>
       </w:pPr>
-      <w:bookmarkStart w:id="38" w:name="_Toc428188308"/>
-      <w:bookmarkStart w:id="39" w:name="_Toc428776147"/>
-      <w:bookmarkStart w:id="40" w:name="_Toc430077626"/>
+      <w:bookmarkStart w:id="39" w:name="_Toc428188308"/>
+      <w:bookmarkStart w:id="40" w:name="_Toc428776147"/>
+      <w:bookmarkStart w:id="41" w:name="_Toc430077626"/>
       <w:r>
         <w:t>Errors to avoid</w:t>
       </w:r>
-      <w:bookmarkEnd w:id="38"/>
       <w:bookmarkEnd w:id="39"/>
       <w:bookmarkEnd w:id="40"/>
+      <w:bookmarkEnd w:id="41"/>
     </w:p>
     <w:p>
       <w:pPr>
@@ -3424,12 +3426,12 @@
       <w:pPr>
         <w:pStyle w:val="Heading1"/>
       </w:pPr>
-      <w:bookmarkStart w:id="41" w:name="_Toc430077627"/>
+      <w:bookmarkStart w:id="42" w:name="_Toc430077627"/>
       <w:r>
         <w:lastRenderedPageBreak/>
         <w:t>T1 Controller</w:t>
       </w:r>
-      <w:bookmarkEnd w:id="41"/>
+      <w:bookmarkEnd w:id="42"/>
     </w:p>
     <w:p>
       <w:pPr>
@@ -3466,17 +3468,17 @@
       <w:pPr>
         <w:pStyle w:val="Heading2"/>
       </w:pPr>
-      <w:bookmarkStart w:id="42" w:name="_Toc428177677"/>
-      <w:bookmarkStart w:id="43" w:name="_Toc428188310"/>
-      <w:bookmarkStart w:id="44" w:name="_Toc428776149"/>
-      <w:bookmarkStart w:id="45" w:name="_Toc430077628"/>
+      <w:bookmarkStart w:id="43" w:name="_Toc428177677"/>
+      <w:bookmarkStart w:id="44" w:name="_Toc428188310"/>
+      <w:bookmarkStart w:id="45" w:name="_Toc428776149"/>
+      <w:bookmarkStart w:id="46" w:name="_Toc430077628"/>
       <w:r>
         <w:t>Addressing</w:t>
       </w:r>
-      <w:bookmarkEnd w:id="42"/>
       <w:bookmarkEnd w:id="43"/>
       <w:bookmarkEnd w:id="44"/>
       <w:bookmarkEnd w:id="45"/>
+      <w:bookmarkEnd w:id="46"/>
       <w:r>
         <w:t xml:space="preserve"> </w:t>
       </w:r>
@@ -3507,8 +3509,6 @@
         <w:tab/>
         <w:t>0x4300000</w:t>
       </w:r>
-      <w:bookmarkStart w:id="46" w:name="_GoBack"/>
-      <w:bookmarkEnd w:id="46"/>
       <w:r>
         <w:t>Y</w:t>
       </w:r>
@@ -11432,7 +11432,7 @@
 </file>
 
 <file path=customXml/itemProps1.xml><?xml version="1.0" encoding="utf-8"?>
-<ds:datastoreItem xmlns:ds="http://schemas.openxmlformats.org/officeDocument/2006/customXml" ds:itemID="{A1EDECC0-CA75-4AF6-AE9C-296FBF87826B}">
+<ds:datastoreItem xmlns:ds="http://schemas.openxmlformats.org/officeDocument/2006/customXml" ds:itemID="{1D61ED02-7AE3-4FE5-810C-F6FCE2BC36CC}">
   <ds:schemaRefs>
     <ds:schemaRef ds:uri="http://schemas.openxmlformats.org/officeDocument/2006/bibliography"/>
   </ds:schemaRefs>

</xml_diff>

<commit_message>
Cleaned the RX/TX code
</commit_message>
<xml_diff>
--- a/doc/OH_modules.docx
+++ b/doc/OH_modules.docx
@@ -6,15 +6,8 @@
       <w:pPr>
         <w:pStyle w:val="Title"/>
       </w:pPr>
-      <w:bookmarkStart w:id="0" w:name="_GoBack"/>
-      <w:bookmarkEnd w:id="0"/>
-      <w:proofErr w:type="spellStart"/>
-      <w:r>
-        <w:t>OptoHybrid</w:t>
-      </w:r>
-      <w:proofErr w:type="spellEnd"/>
-      <w:r>
-        <w:t xml:space="preserve"> Modules &amp; Functionalities</w:t>
+      <w:r>
+        <w:t>OptoHybrid Modules &amp; Functionalities</w:t>
       </w:r>
     </w:p>
     <w:p>
@@ -22,15 +15,7 @@
         <w:pStyle w:val="Subtitle"/>
       </w:pPr>
       <w:r>
-        <w:t xml:space="preserve">Thomas </w:t>
-      </w:r>
-      <w:proofErr w:type="spellStart"/>
-      <w:r>
-        <w:t>Lenzi</w:t>
-      </w:r>
-      <w:proofErr w:type="spellEnd"/>
-      <w:r>
-        <w:t xml:space="preserve"> (</w:t>
+        <w:t>Thomas Lenzi (</w:t>
       </w:r>
       <w:hyperlink r:id="rId9" w:history="1">
         <w:r>
@@ -46,15 +31,7 @@
     </w:p>
     <w:p>
       <w:r>
-        <w:t xml:space="preserve">This document describes how to interact with the </w:t>
-      </w:r>
-      <w:proofErr w:type="spellStart"/>
-      <w:r>
-        <w:t>OptoHybrid</w:t>
-      </w:r>
-      <w:proofErr w:type="spellEnd"/>
-      <w:r>
-        <w:t xml:space="preserve"> (OH) modules and how to parameterize</w:t>
+        <w:t>This document describes how to interact with the OptoHybrid (OH) modules and how to parameterize</w:t>
       </w:r>
       <w:r>
         <w:t xml:space="preserve"> and use</w:t>
@@ -64,9 +41,9 @@
       </w:r>
     </w:p>
     <w:p/>
-    <w:bookmarkStart w:id="1" w:name="_Toc430077613" w:displacedByCustomXml="next"/>
-    <w:bookmarkStart w:id="2" w:name="_Toc428188295" w:displacedByCustomXml="next"/>
-    <w:bookmarkStart w:id="3" w:name="_Toc428776134" w:displacedByCustomXml="next"/>
+    <w:bookmarkStart w:id="0" w:name="_Toc430077613" w:displacedByCustomXml="next"/>
+    <w:bookmarkStart w:id="1" w:name="_Toc428188295" w:displacedByCustomXml="next"/>
+    <w:bookmarkStart w:id="2" w:name="_Toc428776134" w:displacedByCustomXml="next"/>
     <w:sdt>
       <w:sdtPr>
         <w:rPr>
@@ -95,9 +72,9 @@
           <w:r>
             <w:t>Contents</w:t>
           </w:r>
-          <w:bookmarkEnd w:id="3"/>
           <w:bookmarkEnd w:id="2"/>
           <w:bookmarkEnd w:id="1"/>
+          <w:bookmarkEnd w:id="0"/>
         </w:p>
         <w:p>
           <w:pPr>
@@ -756,51 +733,51 @@
       <w:pPr>
         <w:pStyle w:val="Heading1"/>
       </w:pPr>
-      <w:bookmarkStart w:id="4" w:name="_Toc430077614"/>
+      <w:bookmarkStart w:id="3" w:name="_Toc430077614"/>
       <w:r>
         <w:lastRenderedPageBreak/>
         <w:t>VFAT2 I2C</w:t>
       </w:r>
+      <w:bookmarkEnd w:id="3"/>
+      <w:r>
+        <w:t xml:space="preserve"> </w:t>
+      </w:r>
+    </w:p>
+    <w:p>
+      <w:pPr>
+        <w:jc w:val="both"/>
+      </w:pPr>
+      <w:r>
+        <w:t xml:space="preserve">This module </w:t>
+      </w:r>
+      <w:r>
+        <w:t>handles</w:t>
+      </w:r>
+      <w:r>
+        <w:t xml:space="preserve"> </w:t>
+      </w:r>
+      <w:r>
+        <w:t>I2C transactions with a single VFAT2 hybrid</w:t>
+      </w:r>
+      <w:r>
+        <w:t>.</w:t>
+      </w:r>
+    </w:p>
+    <w:p>
+      <w:pPr>
+        <w:pStyle w:val="Heading2"/>
+      </w:pPr>
+      <w:bookmarkStart w:id="4" w:name="_Toc428177669"/>
+      <w:bookmarkStart w:id="5" w:name="_Toc428188297"/>
+      <w:bookmarkStart w:id="6" w:name="_Toc428776136"/>
+      <w:bookmarkStart w:id="7" w:name="_Toc430077615"/>
+      <w:r>
+        <w:t>Addressing</w:t>
+      </w:r>
       <w:bookmarkEnd w:id="4"/>
-      <w:r>
-        <w:t xml:space="preserve"> </w:t>
-      </w:r>
-    </w:p>
-    <w:p>
-      <w:pPr>
-        <w:jc w:val="both"/>
-      </w:pPr>
-      <w:r>
-        <w:t xml:space="preserve">This module </w:t>
-      </w:r>
-      <w:r>
-        <w:t>handles</w:t>
-      </w:r>
-      <w:r>
-        <w:t xml:space="preserve"> </w:t>
-      </w:r>
-      <w:r>
-        <w:t>I2C transactions with a single VFAT2 hybrid</w:t>
-      </w:r>
-      <w:r>
-        <w:t>.</w:t>
-      </w:r>
-    </w:p>
-    <w:p>
-      <w:pPr>
-        <w:pStyle w:val="Heading2"/>
-      </w:pPr>
-      <w:bookmarkStart w:id="5" w:name="_Toc428177669"/>
-      <w:bookmarkStart w:id="6" w:name="_Toc428188297"/>
-      <w:bookmarkStart w:id="7" w:name="_Toc428776136"/>
-      <w:bookmarkStart w:id="8" w:name="_Toc430077615"/>
-      <w:r>
-        <w:t>Addressing</w:t>
-      </w:r>
       <w:bookmarkEnd w:id="5"/>
       <w:bookmarkEnd w:id="6"/>
       <w:bookmarkEnd w:id="7"/>
-      <w:bookmarkEnd w:id="8"/>
     </w:p>
     <w:p>
       <w:pPr>
@@ -1020,16 +997,11 @@
             <w:r>
               <w:t xml:space="preserve">on VFAT2 </w:t>
             </w:r>
-            <w:proofErr w:type="spellStart"/>
             <w:r>
               <w:t>n°</w:t>
             </w:r>
             <w:r>
-              <w:t>X</w:t>
-            </w:r>
-            <w:proofErr w:type="spellEnd"/>
-            <w:r>
-              <w:t xml:space="preserve"> (5 bit chip identifier)</w:t>
+              <w:t>X (5 bit chip identifier)</w:t>
             </w:r>
           </w:p>
         </w:tc>
@@ -1039,37 +1011,37 @@
       <w:pPr>
         <w:pStyle w:val="Heading2"/>
       </w:pPr>
-      <w:bookmarkStart w:id="9" w:name="_Toc428188298"/>
-      <w:bookmarkStart w:id="10" w:name="_Toc428776137"/>
-      <w:bookmarkStart w:id="11" w:name="_Toc430077616"/>
+      <w:bookmarkStart w:id="8" w:name="_Toc428188298"/>
+      <w:bookmarkStart w:id="9" w:name="_Toc428776137"/>
+      <w:bookmarkStart w:id="10" w:name="_Toc430077616"/>
       <w:r>
         <w:t>Errors</w:t>
       </w:r>
+      <w:bookmarkEnd w:id="8"/>
       <w:bookmarkEnd w:id="9"/>
       <w:bookmarkEnd w:id="10"/>
+    </w:p>
+    <w:p>
+      <w:r>
+        <w:t>The module returns an error if the parameters are not in spec or</w:t>
+      </w:r>
+      <w:r>
+        <w:t xml:space="preserve"> if the VFAT2 is not accessible.</w:t>
+      </w:r>
+    </w:p>
+    <w:p>
+      <w:pPr>
+        <w:pStyle w:val="Heading2"/>
+      </w:pPr>
+      <w:bookmarkStart w:id="11" w:name="_Toc428188299"/>
+      <w:bookmarkStart w:id="12" w:name="_Toc428776138"/>
+      <w:bookmarkStart w:id="13" w:name="_Toc430077617"/>
+      <w:r>
+        <w:t>Errors to avoid</w:t>
+      </w:r>
       <w:bookmarkEnd w:id="11"/>
-    </w:p>
-    <w:p>
-      <w:r>
-        <w:t>The module returns an error if the parameters are not in spec or</w:t>
-      </w:r>
-      <w:r>
-        <w:t xml:space="preserve"> if the VFAT2 is not accessible.</w:t>
-      </w:r>
-    </w:p>
-    <w:p>
-      <w:pPr>
-        <w:pStyle w:val="Heading2"/>
-      </w:pPr>
-      <w:bookmarkStart w:id="12" w:name="_Toc428188299"/>
-      <w:bookmarkStart w:id="13" w:name="_Toc428776138"/>
-      <w:bookmarkStart w:id="14" w:name="_Toc430077617"/>
-      <w:r>
-        <w:t>Errors to avoid</w:t>
-      </w:r>
       <w:bookmarkEnd w:id="12"/>
       <w:bookmarkEnd w:id="13"/>
-      <w:bookmarkEnd w:id="14"/>
     </w:p>
     <w:p>
       <w:pPr>
@@ -1124,12 +1096,12 @@
       <w:pPr>
         <w:pStyle w:val="Heading1"/>
       </w:pPr>
-      <w:bookmarkStart w:id="15" w:name="_Toc430077618"/>
+      <w:bookmarkStart w:id="14" w:name="_Toc430077618"/>
       <w:r>
         <w:lastRenderedPageBreak/>
         <w:t>VFAT2 I2C Extended</w:t>
       </w:r>
-      <w:bookmarkEnd w:id="15"/>
+      <w:bookmarkEnd w:id="14"/>
     </w:p>
     <w:p>
       <w:r>
@@ -1165,17 +1137,17 @@
       <w:pPr>
         <w:pStyle w:val="Heading2"/>
       </w:pPr>
-      <w:bookmarkStart w:id="16" w:name="_Toc428177671"/>
-      <w:bookmarkStart w:id="17" w:name="_Toc428188301"/>
-      <w:bookmarkStart w:id="18" w:name="_Toc428776140"/>
-      <w:bookmarkStart w:id="19" w:name="_Toc430077619"/>
+      <w:bookmarkStart w:id="15" w:name="_Toc428177671"/>
+      <w:bookmarkStart w:id="16" w:name="_Toc428188301"/>
+      <w:bookmarkStart w:id="17" w:name="_Toc428776140"/>
+      <w:bookmarkStart w:id="18" w:name="_Toc430077619"/>
       <w:r>
         <w:t>Addressing</w:t>
       </w:r>
+      <w:bookmarkEnd w:id="15"/>
       <w:bookmarkEnd w:id="16"/>
       <w:bookmarkEnd w:id="17"/>
       <w:bookmarkEnd w:id="18"/>
-      <w:bookmarkEnd w:id="19"/>
       <w:r>
         <w:t xml:space="preserve"> </w:t>
       </w:r>
@@ -1568,18 +1540,10 @@
               <w:cnfStyle w:val="000000000000" w:firstRow="0" w:lastRow="0" w:firstColumn="0" w:lastColumn="0" w:oddVBand="0" w:evenVBand="0" w:oddHBand="0" w:evenHBand="0" w:firstRowFirstColumn="0" w:firstRowLastColumn="0" w:lastRowFirstColumn="0" w:lastRowLastColumn="0"/>
             </w:pPr>
             <w:r>
-              <w:t xml:space="preserve">8 </w:t>
-            </w:r>
-            <w:proofErr w:type="spellStart"/>
-            <w:r>
-              <w:t>MSB</w:t>
-            </w:r>
-            <w:r>
-              <w:t>its</w:t>
-            </w:r>
-            <w:proofErr w:type="spellEnd"/>
-            <w:r>
-              <w:t xml:space="preserve"> are constant 0s</w:t>
+              <w:t>8 MSB</w:t>
+            </w:r>
+            <w:r>
+              <w:t>its are constant 0s</w:t>
             </w:r>
           </w:p>
           <w:p>
@@ -1588,10 +1552,16 @@
               <w:cnfStyle w:val="000000000000" w:firstRow="0" w:lastRow="0" w:firstColumn="0" w:lastColumn="0" w:oddVBand="0" w:evenVBand="0" w:oddHBand="0" w:evenHBand="0" w:firstRowFirstColumn="0" w:firstRowLastColumn="0" w:lastRowFirstColumn="0" w:lastRowLastColumn="0"/>
             </w:pPr>
             <w:r>
-              <w:t xml:space="preserve">8 next </w:t>
-            </w:r>
-            <w:r>
-              <w:t>bits are the VFAT2 id (0 to 23)</w:t>
+              <w:t>8 next b</w:t>
+            </w:r>
+            <w:r>
+              <w:t xml:space="preserve">its hold the </w:t>
+            </w:r>
+            <w:r>
+              <w:t>status</w:t>
+            </w:r>
+            <w:r>
+              <w:t xml:space="preserve"> of the transaction</w:t>
             </w:r>
           </w:p>
           <w:p>
@@ -1600,16 +1570,7 @@
               <w:cnfStyle w:val="000000000000" w:firstRow="0" w:lastRow="0" w:firstColumn="0" w:lastColumn="0" w:oddVBand="0" w:evenVBand="0" w:oddHBand="0" w:evenHBand="0" w:firstRowFirstColumn="0" w:firstRowLastColumn="0" w:lastRowFirstColumn="0" w:lastRowLastColumn="0"/>
             </w:pPr>
             <w:r>
-              <w:t>8 next b</w:t>
-            </w:r>
-            <w:r>
-              <w:t xml:space="preserve">its hold the </w:t>
-            </w:r>
-            <w:r>
-              <w:t>status</w:t>
-            </w:r>
-            <w:r>
-              <w:t xml:space="preserve"> of the transaction</w:t>
+              <w:t>8 next bits are the VFAT2 id (0 to 23)</w:t>
             </w:r>
           </w:p>
           <w:p>
@@ -1618,15 +1579,7 @@
               <w:cnfStyle w:val="000000000000" w:firstRow="0" w:lastRow="0" w:firstColumn="0" w:lastColumn="0" w:oddVBand="0" w:evenVBand="0" w:oddHBand="0" w:evenHBand="0" w:firstRowFirstColumn="0" w:firstRowLastColumn="0" w:lastRowFirstColumn="0" w:lastRowLastColumn="0"/>
             </w:pPr>
             <w:r>
-              <w:t xml:space="preserve">8  </w:t>
-            </w:r>
-            <w:proofErr w:type="spellStart"/>
-            <w:r>
-              <w:t>LSBits</w:t>
-            </w:r>
-            <w:proofErr w:type="spellEnd"/>
-            <w:r>
-              <w:t xml:space="preserve"> hold response from the VFAT2 </w:t>
+              <w:t xml:space="preserve">8  LSBits hold response from the VFAT2 </w:t>
             </w:r>
           </w:p>
           <w:p>
@@ -1713,34 +1666,34 @@
       <w:pPr>
         <w:pStyle w:val="Heading2"/>
       </w:pPr>
-      <w:bookmarkStart w:id="20" w:name="_Toc428188302"/>
-      <w:bookmarkStart w:id="21" w:name="_Toc428776141"/>
-      <w:bookmarkStart w:id="22" w:name="_Toc430077620"/>
+      <w:bookmarkStart w:id="19" w:name="_Toc428188302"/>
+      <w:bookmarkStart w:id="20" w:name="_Toc428776141"/>
+      <w:bookmarkStart w:id="21" w:name="_Toc430077620"/>
       <w:r>
         <w:t>Errors</w:t>
       </w:r>
+      <w:bookmarkEnd w:id="19"/>
       <w:bookmarkEnd w:id="20"/>
       <w:bookmarkEnd w:id="21"/>
+    </w:p>
+    <w:p>
+      <w:r>
+        <w:t>The module returns an error if the parameters are not in spec. The errors related to individual VFAT2s are stored in the FIFO.</w:t>
+      </w:r>
+    </w:p>
+    <w:p>
+      <w:pPr>
+        <w:pStyle w:val="Heading2"/>
+      </w:pPr>
+      <w:bookmarkStart w:id="22" w:name="_Toc428188303"/>
+      <w:bookmarkStart w:id="23" w:name="_Toc428776142"/>
+      <w:bookmarkStart w:id="24" w:name="_Toc430077621"/>
+      <w:r>
+        <w:t>Errors to avoid</w:t>
+      </w:r>
       <w:bookmarkEnd w:id="22"/>
-    </w:p>
-    <w:p>
-      <w:r>
-        <w:t>The module returns an error if the parameters are not in spec. The errors related to individual VFAT2s are stored in the FIFO.</w:t>
-      </w:r>
-    </w:p>
-    <w:p>
-      <w:pPr>
-        <w:pStyle w:val="Heading2"/>
-      </w:pPr>
-      <w:bookmarkStart w:id="23" w:name="_Toc428188303"/>
-      <w:bookmarkStart w:id="24" w:name="_Toc428776142"/>
-      <w:bookmarkStart w:id="25" w:name="_Toc430077621"/>
-      <w:r>
-        <w:t>Errors to avoid</w:t>
-      </w:r>
       <w:bookmarkEnd w:id="23"/>
       <w:bookmarkEnd w:id="24"/>
-      <w:bookmarkEnd w:id="25"/>
     </w:p>
     <w:p>
       <w:pPr>
@@ -1770,7 +1723,7 @@
       <w:pPr>
         <w:pStyle w:val="Heading1"/>
       </w:pPr>
-      <w:bookmarkStart w:id="26" w:name="_Toc430077622"/>
+      <w:bookmarkStart w:id="25" w:name="_Toc430077622"/>
       <w:r>
         <w:lastRenderedPageBreak/>
         <w:t>Threshold</w:t>
@@ -1784,7 +1737,7 @@
       <w:r>
         <w:t>s</w:t>
       </w:r>
-      <w:bookmarkEnd w:id="26"/>
+      <w:bookmarkEnd w:id="25"/>
     </w:p>
     <w:p>
       <w:pPr>
@@ -1802,7 +1755,6 @@
       <w:r>
         <w:t xml:space="preserve">scan on VFAT2 </w:t>
       </w:r>
-      <w:proofErr w:type="spellStart"/>
       <w:r>
         <w:rPr>
           <w:rFonts w:ascii="Courier New" w:hAnsi="Courier New" w:cs="Courier New"/>
@@ -1811,7 +1763,6 @@
         </w:rPr>
         <w:t>vfat2</w:t>
       </w:r>
-      <w:proofErr w:type="spellEnd"/>
       <w:r>
         <w:rPr>
           <w:color w:val="4F81BD" w:themeColor="accent1"/>
@@ -1883,13 +1834,8 @@
         <w:t xml:space="preserve">and by counting the number of </w:t>
       </w:r>
       <w:r>
-        <w:t xml:space="preserve">events where the </w:t>
-      </w:r>
-      <w:proofErr w:type="spellStart"/>
-      <w:r>
-        <w:t>SBits</w:t>
-      </w:r>
-      <w:proofErr w:type="spellEnd"/>
+        <w:t>events where the SBits</w:t>
+      </w:r>
       <w:r>
         <w:t>/strips</w:t>
       </w:r>
@@ -1921,17 +1867,17 @@
       <w:pPr>
         <w:pStyle w:val="Heading2"/>
       </w:pPr>
-      <w:bookmarkStart w:id="27" w:name="_Toc428177673"/>
-      <w:bookmarkStart w:id="28" w:name="_Toc428188305"/>
-      <w:bookmarkStart w:id="29" w:name="_Toc428776144"/>
-      <w:bookmarkStart w:id="30" w:name="_Toc430077623"/>
+      <w:bookmarkStart w:id="26" w:name="_Toc428177673"/>
+      <w:bookmarkStart w:id="27" w:name="_Toc428188305"/>
+      <w:bookmarkStart w:id="28" w:name="_Toc428776144"/>
+      <w:bookmarkStart w:id="29" w:name="_Toc430077623"/>
       <w:r>
         <w:t>Addressing</w:t>
       </w:r>
+      <w:bookmarkEnd w:id="26"/>
       <w:bookmarkEnd w:id="27"/>
       <w:bookmarkEnd w:id="28"/>
       <w:bookmarkEnd w:id="29"/>
-      <w:bookmarkEnd w:id="30"/>
       <w:r>
         <w:t xml:space="preserve"> </w:t>
       </w:r>
@@ -2938,15 +2884,7 @@
               <w:cnfStyle w:val="000000000000" w:firstRow="0" w:lastRow="0" w:firstColumn="0" w:lastColumn="0" w:oddVBand="0" w:evenVBand="0" w:oddHBand="0" w:evenHBand="0" w:firstRowFirstColumn="0" w:firstRowLastColumn="0" w:lastRowFirstColumn="0" w:lastRowLastColumn="0"/>
             </w:pPr>
             <w:r>
-              <w:t xml:space="preserve">8 </w:t>
-            </w:r>
-            <w:proofErr w:type="spellStart"/>
-            <w:r>
-              <w:t>MSBits</w:t>
-            </w:r>
-            <w:proofErr w:type="spellEnd"/>
-            <w:r>
-              <w:t xml:space="preserve"> hold the threshold/latency value of the point</w:t>
+              <w:t>8 MSBits hold the threshold/latency value of the point</w:t>
             </w:r>
           </w:p>
           <w:p>
@@ -2955,15 +2893,7 @@
               <w:cnfStyle w:val="000000000000" w:firstRow="0" w:lastRow="0" w:firstColumn="0" w:lastColumn="0" w:oddVBand="0" w:evenVBand="0" w:oddHBand="0" w:evenHBand="0" w:firstRowFirstColumn="0" w:firstRowLastColumn="0" w:lastRowFirstColumn="0" w:lastRowLastColumn="0"/>
             </w:pPr>
             <w:r>
-              <w:t xml:space="preserve">24 </w:t>
-            </w:r>
-            <w:proofErr w:type="spellStart"/>
-            <w:r>
-              <w:t>LSBits</w:t>
-            </w:r>
-            <w:proofErr w:type="spellEnd"/>
-            <w:r>
-              <w:t xml:space="preserve"> hold the number of events that have fired </w:t>
+              <w:t xml:space="preserve">24 LSBits hold the number of events that have fired </w:t>
             </w:r>
           </w:p>
           <w:p>
@@ -3222,59 +3152,59 @@
       <w:pPr>
         <w:pStyle w:val="Heading2"/>
       </w:pPr>
-      <w:bookmarkStart w:id="31" w:name="_Toc428177674"/>
-      <w:bookmarkStart w:id="32" w:name="_Toc428188306"/>
-      <w:bookmarkStart w:id="33" w:name="_Toc428776145"/>
-      <w:bookmarkStart w:id="34" w:name="_Toc430077624"/>
+      <w:bookmarkStart w:id="30" w:name="_Toc428177674"/>
+      <w:bookmarkStart w:id="31" w:name="_Toc428188306"/>
+      <w:bookmarkStart w:id="32" w:name="_Toc428776145"/>
+      <w:bookmarkStart w:id="33" w:name="_Toc430077624"/>
       <w:r>
         <w:t>Description</w:t>
       </w:r>
+      <w:bookmarkEnd w:id="30"/>
       <w:bookmarkEnd w:id="31"/>
       <w:bookmarkEnd w:id="32"/>
       <w:bookmarkEnd w:id="33"/>
+    </w:p>
+    <w:p>
+      <w:pPr>
+        <w:jc w:val="both"/>
+      </w:pPr>
+      <w:r>
+        <w:t>The</w:t>
+      </w:r>
+      <w:r>
+        <w:t xml:space="preserve"> module will store the value of the </w:t>
+      </w:r>
+      <w:r>
+        <w:t>register</w:t>
+      </w:r>
+      <w:r>
+        <w:t xml:space="preserve"> before the scan and </w:t>
+      </w:r>
+      <w:r>
+        <w:t>reapply</w:t>
+      </w:r>
+      <w:r>
+        <w:t xml:space="preserve"> the later after the end of the operation.</w:t>
+      </w:r>
+      <w:r>
+        <w:t xml:space="preserve"> </w:t>
+      </w:r>
+    </w:p>
+    <w:p>
+      <w:pPr>
+        <w:pStyle w:val="Heading2"/>
+      </w:pPr>
+      <w:bookmarkStart w:id="34" w:name="_Toc428177675"/>
+      <w:bookmarkStart w:id="35" w:name="_Toc428188307"/>
+      <w:bookmarkStart w:id="36" w:name="_Toc428776146"/>
+      <w:bookmarkStart w:id="37" w:name="_Toc430077625"/>
+      <w:r>
+        <w:t>Errors</w:t>
+      </w:r>
       <w:bookmarkEnd w:id="34"/>
-    </w:p>
-    <w:p>
-      <w:pPr>
-        <w:jc w:val="both"/>
-      </w:pPr>
-      <w:r>
-        <w:t>The</w:t>
-      </w:r>
-      <w:r>
-        <w:t xml:space="preserve"> module will store the value of the </w:t>
-      </w:r>
-      <w:r>
-        <w:t>register</w:t>
-      </w:r>
-      <w:r>
-        <w:t xml:space="preserve"> before the scan and </w:t>
-      </w:r>
-      <w:r>
-        <w:t>reapply</w:t>
-      </w:r>
-      <w:r>
-        <w:t xml:space="preserve"> the later after the end of the operation.</w:t>
-      </w:r>
-      <w:r>
-        <w:t xml:space="preserve"> </w:t>
-      </w:r>
-    </w:p>
-    <w:p>
-      <w:pPr>
-        <w:pStyle w:val="Heading2"/>
-      </w:pPr>
-      <w:bookmarkStart w:id="35" w:name="_Toc428177675"/>
-      <w:bookmarkStart w:id="36" w:name="_Toc428188307"/>
-      <w:bookmarkStart w:id="37" w:name="_Toc428776146"/>
-      <w:bookmarkStart w:id="38" w:name="_Toc430077625"/>
-      <w:r>
-        <w:t>Errors</w:t>
-      </w:r>
       <w:bookmarkEnd w:id="35"/>
       <w:bookmarkEnd w:id="36"/>
       <w:bookmarkEnd w:id="37"/>
-      <w:bookmarkEnd w:id="38"/>
     </w:p>
     <w:p>
       <w:pPr>
@@ -3313,33 +3243,77 @@
         <w:jc w:val="both"/>
       </w:pPr>
       <w:r>
-        <w:t>A global error occurs if the VFAT2 is not present or running at the start of the scan. In that case, a single 32 bits word of value 0xFF000000 is s</w:t>
+        <w:t>A global error occurs if the VFAT2 is not present or running at the start of the scan. In that case, a single 32 bits word is s</w:t>
       </w:r>
       <w:r>
         <w:t>tored in the FIFO.</w:t>
       </w:r>
       <w:r>
-        <w:t xml:space="preserve"> No other read operations of the FIFO should occur afterwards.</w:t>
-      </w:r>
-    </w:p>
-    <w:p>
-      <w:pPr>
+        <w:t xml:space="preserve"> No other read operations of t</w:t>
+      </w:r>
+      <w:r>
+        <w:t>he FIFO should occur afterwards:</w:t>
+      </w:r>
+    </w:p>
+    <w:p>
+      <w:pPr>
+        <w:pStyle w:val="ListParagraph"/>
+        <w:numPr>
+          <w:ilvl w:val="0"/>
+          <w:numId w:val="3"/>
+        </w:numPr>
         <w:jc w:val="both"/>
       </w:pPr>
       <w:r>
+        <w:t>0xF0</w:t>
+      </w:r>
+      <w:r>
+        <w:t>000000</w:t>
+      </w:r>
+      <w:r>
+        <w:t xml:space="preserve"> means that the VFAT2 is not running</w:t>
+      </w:r>
+      <w:r>
+        <w:t xml:space="preserve"> </w:t>
+      </w:r>
+      <w:r>
+        <w:t>;</w:t>
+      </w:r>
+    </w:p>
+    <w:p>
+      <w:pPr>
+        <w:pStyle w:val="ListParagraph"/>
+        <w:numPr>
+          <w:ilvl w:val="0"/>
+          <w:numId w:val="3"/>
+        </w:numPr>
+        <w:jc w:val="both"/>
+      </w:pPr>
+      <w:r>
+        <w:t>0x</w:t>
+      </w:r>
+      <w:r>
+        <w:t>FF000000</w:t>
+      </w:r>
+      <w:r>
+        <w:t xml:space="preserve"> means that the current value of the register could not be saved.</w:t>
+      </w:r>
+      <w:bookmarkStart w:id="38" w:name="_GoBack"/>
+      <w:bookmarkEnd w:id="38"/>
+    </w:p>
+    <w:p>
+      <w:pPr>
+        <w:jc w:val="both"/>
+      </w:pPr>
+      <w:r>
         <w:t xml:space="preserve">A local error occurs if one of the I2C operations used to change the </w:t>
       </w:r>
       <w:r>
         <w:t>value</w:t>
       </w:r>
       <w:r>
-        <w:t xml:space="preserve"> did not succeed. In that case, the value of the 24 </w:t>
-      </w:r>
-      <w:proofErr w:type="spellStart"/>
-      <w:r>
-        <w:t>LSBits</w:t>
-      </w:r>
-      <w:proofErr w:type="spellEnd"/>
+        <w:t xml:space="preserve"> did not succeed. In that case, the value of the 24 LSBits</w:t>
+      </w:r>
       <w:r>
         <w:t xml:space="preserve"> of that particular point</w:t>
       </w:r>
@@ -3884,16 +3858,8 @@
               <w:rPr>
                 <w:rFonts w:ascii="Courier New" w:hAnsi="Courier New" w:cs="Courier New"/>
               </w:rPr>
-              <w:t xml:space="preserve">1 = </w:t>
-            </w:r>
-            <w:proofErr w:type="spellStart"/>
-            <w:r>
-              <w:rPr>
-                <w:rFonts w:ascii="Courier New" w:hAnsi="Courier New" w:cs="Courier New"/>
-              </w:rPr>
-              <w:t>Calpulse</w:t>
-            </w:r>
-            <w:proofErr w:type="spellEnd"/>
+              <w:t>1 = Calpulse</w:t>
+            </w:r>
           </w:p>
           <w:p>
             <w:pPr>
@@ -4348,7 +4314,6 @@
                 <w:i/>
               </w:rPr>
             </w:pPr>
-            <w:proofErr w:type="spellStart"/>
             <w:r>
               <w:rPr>
                 <w:rFonts w:ascii="Courier New" w:hAnsi="Courier New" w:cs="Courier New"/>
@@ -4356,7 +4321,6 @@
               </w:rPr>
               <w:t>calpulse_sequence</w:t>
             </w:r>
-            <w:proofErr w:type="spellEnd"/>
             <w:r>
               <w:rPr>
                 <w:rFonts w:ascii="Courier New" w:hAnsi="Courier New" w:cs="Courier New"/>
@@ -4428,7 +4392,6 @@
                 <w:rFonts w:ascii="Courier New" w:hAnsi="Courier New" w:cs="Courier New"/>
               </w:rPr>
             </w:pPr>
-            <w:proofErr w:type="spellStart"/>
             <w:r>
               <w:rPr>
                 <w:rFonts w:ascii="Courier New" w:hAnsi="Courier New" w:cs="Courier New"/>
@@ -4436,7 +4399,6 @@
               </w:rPr>
               <w:t>resync_sequence</w:t>
             </w:r>
-            <w:proofErr w:type="spellEnd"/>
             <w:r>
               <w:rPr>
                 <w:rFonts w:ascii="Courier New" w:hAnsi="Courier New" w:cs="Courier New"/>
@@ -4891,7 +4853,6 @@
       <w:r>
         <w:t xml:space="preserve">of type </w:t>
       </w:r>
-      <w:proofErr w:type="spellStart"/>
       <w:r>
         <w:rPr>
           <w:rFonts w:ascii="Courier New" w:hAnsi="Courier New" w:cs="Courier New"/>
@@ -4900,7 +4861,6 @@
         </w:rPr>
         <w:t>type</w:t>
       </w:r>
-      <w:proofErr w:type="spellEnd"/>
       <w:r>
         <w:rPr>
           <w:color w:val="4F81BD" w:themeColor="accent1"/>
@@ -5134,13 +5094,8 @@
       <w:r>
         <w:t xml:space="preserve"> </w:t>
       </w:r>
-      <w:proofErr w:type="spellStart"/>
-      <w:r>
-        <w:t>Calpulse</w:t>
-      </w:r>
-      <w:proofErr w:type="spellEnd"/>
-      <w:r>
-        <w:t xml:space="preserve"> </w:t>
+      <w:r>
+        <w:t xml:space="preserve">Calpulse </w:t>
       </w:r>
       <w:r>
         <w:t>followed by</w:t>
@@ -5378,7 +5333,6 @@
           <w:rFonts w:ascii="Courier New" w:hAnsi="Courier New" w:cs="Courier New"/>
         </w:rPr>
       </w:pPr>
-      <w:proofErr w:type="gramStart"/>
       <w:r>
         <w:rPr>
           <w:rFonts w:ascii="Courier New" w:hAnsi="Courier New" w:cs="Courier New"/>
@@ -5389,14 +5343,7 @@
         <w:rPr>
           <w:rFonts w:ascii="Courier New" w:hAnsi="Courier New" w:cs="Courier New"/>
         </w:rPr>
-        <w:t>_</w:t>
-      </w:r>
-      <w:proofErr w:type="gramEnd"/>
-      <w:r>
-        <w:rPr>
-          <w:rFonts w:ascii="Courier New" w:hAnsi="Courier New" w:cs="Courier New"/>
-        </w:rPr>
-        <w:t>___</w:t>
+        <w:t>____</w:t>
       </w:r>
       <w:r>
         <w:rPr>
@@ -5528,7 +5475,6 @@
         </w:rPr>
         <w:t xml:space="preserve">, </w:t>
       </w:r>
-      <w:proofErr w:type="spellStart"/>
       <w:r>
         <w:rPr>
           <w:rFonts w:ascii="Courier New" w:hAnsi="Courier New" w:cs="Courier New"/>
@@ -5537,14 +5483,12 @@
         </w:rPr>
         <w:t>calpulse_sequence</w:t>
       </w:r>
-      <w:proofErr w:type="spellEnd"/>
       <w:r>
         <w:rPr>
           <w:i/>
         </w:rPr>
         <w:t xml:space="preserve">, </w:t>
       </w:r>
-      <w:proofErr w:type="spellStart"/>
       <w:r>
         <w:rPr>
           <w:rFonts w:ascii="Courier New" w:hAnsi="Courier New" w:cs="Courier New"/>
@@ -5553,7 +5497,6 @@
         </w:rPr>
         <w:t>resync_sequence</w:t>
       </w:r>
-      <w:proofErr w:type="spellEnd"/>
       <w:r>
         <w:rPr>
           <w:i/>
@@ -5601,7 +5544,6 @@
       <w:r>
         <w:t xml:space="preserve">This operation mode allows the user to create custom patterns of T1 commands. The module will loop over the registers </w:t>
       </w:r>
-      <w:proofErr w:type="gramStart"/>
       <w:r>
         <w:rPr>
           <w:rFonts w:ascii="Courier New" w:hAnsi="Courier New" w:cs="Courier New"/>
@@ -5621,7 +5563,6 @@
       <w:r>
         <w:t xml:space="preserve"> times</w:t>
       </w:r>
-      <w:proofErr w:type="gramEnd"/>
       <w:r>
         <w:t>.</w:t>
       </w:r>
@@ -5652,7 +5593,6 @@
         </w:rPr>
         <w:t xml:space="preserve"> </w:t>
       </w:r>
-      <w:proofErr w:type="spellStart"/>
       <w:r>
         <w:rPr>
           <w:rFonts w:ascii="Courier New" w:hAnsi="Courier New" w:cs="Courier New"/>
@@ -5661,7 +5601,6 @@
         </w:rPr>
         <w:t>calpulse_sequence</w:t>
       </w:r>
-      <w:proofErr w:type="spellEnd"/>
       <w:r>
         <w:t xml:space="preserve"> registers.</w:t>
       </w:r>
@@ -5779,7 +5718,6 @@
         </w:rPr>
         <w:t>SEQ_</w:t>
       </w:r>
-      <w:proofErr w:type="gramStart"/>
       <w:r>
         <w:rPr>
           <w:rFonts w:ascii="Courier New" w:hAnsi="Courier New" w:cs="Courier New"/>
@@ -5796,14 +5734,7 @@
         <w:rPr>
           <w:rFonts w:ascii="Courier New" w:hAnsi="Courier New" w:cs="Courier New"/>
         </w:rPr>
-        <w:t>_</w:t>
-      </w:r>
-      <w:proofErr w:type="gramEnd"/>
-      <w:r>
-        <w:rPr>
-          <w:rFonts w:ascii="Courier New" w:hAnsi="Courier New" w:cs="Courier New"/>
-        </w:rPr>
-        <w:t>_____________</w:t>
+        <w:t>______________</w:t>
       </w:r>
       <w:r>
         <w:rPr>
@@ -6113,7 +6044,6 @@
       <w:r>
         <w:t xml:space="preserve"> </w:t>
       </w:r>
-      <w:proofErr w:type="spellStart"/>
       <w:r>
         <w:rPr>
           <w:rFonts w:ascii="Courier New" w:hAnsi="Courier New" w:cs="Courier New"/>
@@ -6122,7 +6052,6 @@
         </w:rPr>
         <w:t>dac</w:t>
       </w:r>
-      <w:proofErr w:type="spellEnd"/>
       <w:r>
         <w:rPr>
           <w:color w:val="4F81BD" w:themeColor="accent1"/>
@@ -6138,7 +6067,6 @@
       <w:r>
         <w:t xml:space="preserve"> VFAT2 </w:t>
       </w:r>
-      <w:proofErr w:type="spellStart"/>
       <w:r>
         <w:rPr>
           <w:rFonts w:ascii="Courier New" w:hAnsi="Courier New" w:cs="Courier New"/>
@@ -6147,7 +6075,6 @@
         </w:rPr>
         <w:t>vfat2</w:t>
       </w:r>
-      <w:proofErr w:type="spellEnd"/>
       <w:r>
         <w:rPr>
           <w:color w:val="4F81BD" w:themeColor="accent1"/>
@@ -6514,21 +6441,12 @@
                 <w:rFonts w:ascii="Courier New" w:hAnsi="Courier New" w:cs="Courier New"/>
               </w:rPr>
             </w:pPr>
-            <w:proofErr w:type="spellStart"/>
             <w:r>
               <w:rPr>
                 <w:rFonts w:ascii="Courier New" w:hAnsi="Courier New" w:cs="Courier New"/>
                 <w:i/>
               </w:rPr>
-              <w:t>dac</w:t>
-            </w:r>
-            <w:proofErr w:type="spellEnd"/>
-            <w:r>
-              <w:rPr>
-                <w:rFonts w:ascii="Courier New" w:hAnsi="Courier New" w:cs="Courier New"/>
-                <w:i/>
-              </w:rPr>
-              <w:t xml:space="preserve">     </w:t>
+              <w:t xml:space="preserve">dac     </w:t>
             </w:r>
             <w:r>
               <w:rPr>
@@ -6560,16 +6478,8 @@
               <w:rPr>
                 <w:rFonts w:ascii="Courier New" w:hAnsi="Courier New" w:cs="Courier New"/>
               </w:rPr>
-              <w:t xml:space="preserve">0 = </w:t>
-            </w:r>
-            <w:proofErr w:type="spellStart"/>
-            <w:r>
-              <w:rPr>
-                <w:rFonts w:ascii="Courier New" w:hAnsi="Courier New" w:cs="Courier New"/>
-              </w:rPr>
-              <w:t>IPreampIn</w:t>
-            </w:r>
-            <w:proofErr w:type="spellEnd"/>
+              <w:t>0 = IPreampIn</w:t>
+            </w:r>
           </w:p>
           <w:p>
             <w:pPr>
@@ -6582,16 +6492,8 @@
               <w:rPr>
                 <w:rFonts w:ascii="Courier New" w:hAnsi="Courier New" w:cs="Courier New"/>
               </w:rPr>
-              <w:t xml:space="preserve">1 = </w:t>
-            </w:r>
-            <w:proofErr w:type="spellStart"/>
-            <w:r>
-              <w:rPr>
-                <w:rFonts w:ascii="Courier New" w:hAnsi="Courier New" w:cs="Courier New"/>
-              </w:rPr>
-              <w:t>IPreampFeed</w:t>
-            </w:r>
-            <w:proofErr w:type="spellEnd"/>
+              <w:t>1 = IPreampFeed</w:t>
+            </w:r>
           </w:p>
           <w:p>
             <w:pPr>
@@ -6604,16 +6506,8 @@
               <w:rPr>
                 <w:rFonts w:ascii="Courier New" w:hAnsi="Courier New" w:cs="Courier New"/>
               </w:rPr>
-              <w:t xml:space="preserve">2 = </w:t>
-            </w:r>
-            <w:proofErr w:type="spellStart"/>
-            <w:r>
-              <w:rPr>
-                <w:rFonts w:ascii="Courier New" w:hAnsi="Courier New" w:cs="Courier New"/>
-              </w:rPr>
-              <w:t>IPreampOut</w:t>
-            </w:r>
-            <w:proofErr w:type="spellEnd"/>
+              <w:t>2 = IPreampOut</w:t>
+            </w:r>
           </w:p>
           <w:p>
             <w:pPr>
@@ -6626,16 +6520,8 @@
               <w:rPr>
                 <w:rFonts w:ascii="Courier New" w:hAnsi="Courier New" w:cs="Courier New"/>
               </w:rPr>
-              <w:t xml:space="preserve">3 = </w:t>
-            </w:r>
-            <w:proofErr w:type="spellStart"/>
-            <w:r>
-              <w:rPr>
-                <w:rFonts w:ascii="Courier New" w:hAnsi="Courier New" w:cs="Courier New"/>
-              </w:rPr>
-              <w:t>IShaper</w:t>
-            </w:r>
-            <w:proofErr w:type="spellEnd"/>
+              <w:t>3 = IShaper</w:t>
+            </w:r>
           </w:p>
           <w:p>
             <w:pPr>
@@ -6648,16 +6534,8 @@
               <w:rPr>
                 <w:rFonts w:ascii="Courier New" w:hAnsi="Courier New" w:cs="Courier New"/>
               </w:rPr>
-              <w:t xml:space="preserve">4 = </w:t>
-            </w:r>
-            <w:proofErr w:type="spellStart"/>
-            <w:r>
-              <w:rPr>
-                <w:rFonts w:ascii="Courier New" w:hAnsi="Courier New" w:cs="Courier New"/>
-              </w:rPr>
-              <w:t>IShaperFeed</w:t>
-            </w:r>
-            <w:proofErr w:type="spellEnd"/>
+              <w:t>4 = IShaperFeed</w:t>
+            </w:r>
           </w:p>
           <w:p>
             <w:pPr>
@@ -6670,16 +6548,8 @@
               <w:rPr>
                 <w:rFonts w:ascii="Courier New" w:hAnsi="Courier New" w:cs="Courier New"/>
               </w:rPr>
-              <w:t xml:space="preserve">5 = </w:t>
-            </w:r>
-            <w:proofErr w:type="spellStart"/>
-            <w:r>
-              <w:rPr>
-                <w:rFonts w:ascii="Courier New" w:hAnsi="Courier New" w:cs="Courier New"/>
-              </w:rPr>
-              <w:t>IComp</w:t>
-            </w:r>
-            <w:proofErr w:type="spellEnd"/>
+              <w:t>5 = IComp</w:t>
+            </w:r>
           </w:p>
           <w:p>
             <w:pPr>
@@ -6720,16 +6590,8 @@
               <w:rPr>
                 <w:rFonts w:ascii="Courier New" w:hAnsi="Courier New" w:cs="Courier New"/>
               </w:rPr>
-              <w:t xml:space="preserve">8 = </w:t>
-            </w:r>
-            <w:proofErr w:type="spellStart"/>
-            <w:r>
-              <w:rPr>
-                <w:rFonts w:ascii="Courier New" w:hAnsi="Courier New" w:cs="Courier New"/>
-              </w:rPr>
-              <w:t>VCal</w:t>
-            </w:r>
-            <w:proofErr w:type="spellEnd"/>
+              <w:t>8 = VCal</w:t>
+            </w:r>
           </w:p>
           <w:p>
             <w:pPr>
@@ -6742,16 +6604,8 @@
               <w:rPr>
                 <w:rFonts w:ascii="Courier New" w:hAnsi="Courier New" w:cs="Courier New"/>
               </w:rPr>
-              <w:t xml:space="preserve">9 = </w:t>
-            </w:r>
-            <w:proofErr w:type="spellStart"/>
-            <w:r>
-              <w:rPr>
-                <w:rFonts w:ascii="Courier New" w:hAnsi="Courier New" w:cs="Courier New"/>
-              </w:rPr>
-              <w:t>CalOut</w:t>
-            </w:r>
-            <w:proofErr w:type="spellEnd"/>
+              <w:t>9 = CalOut</w:t>
+            </w:r>
             <w:r>
               <w:rPr>
                 <w:rFonts w:ascii="Courier New" w:hAnsi="Courier New" w:cs="Courier New"/>
@@ -7318,15 +7172,7 @@
               <w:cnfStyle w:val="000000100000" w:firstRow="0" w:lastRow="0" w:firstColumn="0" w:lastColumn="0" w:oddVBand="0" w:evenVBand="0" w:oddHBand="1" w:evenHBand="0" w:firstRowFirstColumn="0" w:firstRowLastColumn="0" w:lastRowFirstColumn="0" w:lastRowLastColumn="0"/>
             </w:pPr>
             <w:r>
-              <w:t xml:space="preserve">8 </w:t>
-            </w:r>
-            <w:proofErr w:type="spellStart"/>
-            <w:r>
-              <w:t>MSBits</w:t>
-            </w:r>
-            <w:proofErr w:type="spellEnd"/>
-            <w:r>
-              <w:t xml:space="preserve"> hold the </w:t>
+              <w:t xml:space="preserve">8 MSBits hold the </w:t>
             </w:r>
             <w:r>
               <w:t>DAC</w:t>
@@ -7341,15 +7187,7 @@
               <w:cnfStyle w:val="000000100000" w:firstRow="0" w:lastRow="0" w:firstColumn="0" w:lastColumn="0" w:oddVBand="0" w:evenVBand="0" w:oddHBand="1" w:evenHBand="0" w:firstRowFirstColumn="0" w:firstRowLastColumn="0" w:lastRowFirstColumn="0" w:lastRowLastColumn="0"/>
             </w:pPr>
             <w:r>
-              <w:t xml:space="preserve">24 </w:t>
-            </w:r>
-            <w:proofErr w:type="spellStart"/>
-            <w:r>
-              <w:t>LSBits</w:t>
-            </w:r>
-            <w:proofErr w:type="spellEnd"/>
-            <w:r>
-              <w:t xml:space="preserve"> hold the </w:t>
+              <w:t xml:space="preserve">24 LSBits hold the </w:t>
             </w:r>
             <w:r>
               <w:t>mean</w:t>
@@ -7657,15 +7495,7 @@
         <w:jc w:val="both"/>
       </w:pPr>
       <w:r>
-        <w:t xml:space="preserve">A local error occurs if one of the I2C operations used to change the value did not succeed. In that case, the value of the 24 </w:t>
-      </w:r>
-      <w:proofErr w:type="spellStart"/>
-      <w:r>
-        <w:t>LSBits</w:t>
-      </w:r>
-      <w:proofErr w:type="spellEnd"/>
-      <w:r>
-        <w:t xml:space="preserve"> of that particular point is 0xFFFFFF.  Other data points will still be saved and be present in the FIFO.</w:t>
+        <w:t>A local error occurs if one of the I2C operations used to change the value did not succeed. In that case, the value of the 24 LSBits of that particular point is 0xFFFFFF.  Other data points will still be saved and be present in the FIFO.</w:t>
       </w:r>
     </w:p>
     <w:p>
@@ -8050,11 +7880,7 @@
         <w:jc w:val="both"/>
       </w:pPr>
       <w:r>
-        <w:t xml:space="preserve">Registers that control and monitor various </w:t>
-      </w:r>
-      <w:proofErr w:type="gramStart"/>
-      <w:r>
-        <w:t xml:space="preserve">clocking </w:t>
+        <w:t xml:space="preserve">Registers that control and monitor various clocking </w:t>
       </w:r>
       <w:r>
         <w:t xml:space="preserve"> </w:t>
@@ -8062,7 +7888,6 @@
       <w:r>
         <w:t>parameters</w:t>
       </w:r>
-      <w:proofErr w:type="gramEnd"/>
     </w:p>
     <w:p>
       <w:pPr>
@@ -8604,7 +8429,7 @@
           <w:rPr>
             <w:noProof/>
           </w:rPr>
-          <w:t>1</w:t>
+          <w:t>5</w:t>
         </w:r>
         <w:r>
           <w:rPr>
@@ -8828,7 +8653,7 @@
   <w:abstractNum w:abstractNumId="2">
     <w:nsid w:val="5F285AEF"/>
     <w:multiLevelType w:val="hybridMultilevel"/>
-    <w:tmpl w:val="8E62C206"/>
+    <w:tmpl w:val="B8D41A18"/>
     <w:lvl w:ilvl="0" w:tplc="08090001">
       <w:start w:val="1"/>
       <w:numFmt w:val="bullet"/>
@@ -11432,7 +11257,7 @@
 </file>
 
 <file path=customXml/itemProps1.xml><?xml version="1.0" encoding="utf-8"?>
-<ds:datastoreItem xmlns:ds="http://schemas.openxmlformats.org/officeDocument/2006/customXml" ds:itemID="{1D61ED02-7AE3-4FE5-810C-F6FCE2BC36CC}">
+<ds:datastoreItem xmlns:ds="http://schemas.openxmlformats.org/officeDocument/2006/customXml" ds:itemID="{63AA7E9C-74B7-490D-A560-AD0A43D7C60F}">
   <ds:schemaRefs>
     <ds:schemaRef ds:uri="http://schemas.openxmlformats.org/officeDocument/2006/bibliography"/>
   </ds:schemaRefs>

</xml_diff>

<commit_message>
Masking vfat2 in TK data and counters
</commit_message>
<xml_diff>
--- a/doc/OH_modules.docx
+++ b/doc/OH_modules.docx
@@ -3265,13 +3265,7 @@
         <w:jc w:val="both"/>
       </w:pPr>
       <w:r>
-        <w:t>0xF0</w:t>
-      </w:r>
-      <w:r>
-        <w:t>000000</w:t>
-      </w:r>
-      <w:r>
-        <w:t xml:space="preserve"> means that the VFAT2 is not running</w:t>
+        <w:t>0xF0000000 means that the VFAT2 is not running</w:t>
       </w:r>
       <w:r>
         <w:t xml:space="preserve"> </w:t>
@@ -3298,51 +3292,49 @@
       <w:r>
         <w:t xml:space="preserve"> means that the current value of the register could not be saved.</w:t>
       </w:r>
-      <w:bookmarkStart w:id="38" w:name="_GoBack"/>
+    </w:p>
+    <w:p>
+      <w:pPr>
+        <w:jc w:val="both"/>
+      </w:pPr>
+      <w:r>
+        <w:t xml:space="preserve">A local error occurs if one of the I2C operations used to change the </w:t>
+      </w:r>
+      <w:r>
+        <w:t>value</w:t>
+      </w:r>
+      <w:r>
+        <w:t xml:space="preserve"> did not succeed. In that case, the value of the 24 LSBits</w:t>
+      </w:r>
+      <w:r>
+        <w:t xml:space="preserve"> of that particular point</w:t>
+      </w:r>
+      <w:r>
+        <w:t xml:space="preserve"> is 0xFFFFFF.</w:t>
+      </w:r>
+      <w:r>
+        <w:t xml:space="preserve">  Other data points </w:t>
+      </w:r>
+      <w:r>
+        <w:t>will still be saved</w:t>
+      </w:r>
+      <w:r>
+        <w:t xml:space="preserve"> and be present in the FIFO.</w:t>
+      </w:r>
+    </w:p>
+    <w:p>
+      <w:pPr>
+        <w:pStyle w:val="Heading2"/>
+      </w:pPr>
+      <w:bookmarkStart w:id="38" w:name="_Toc428188308"/>
+      <w:bookmarkStart w:id="39" w:name="_Toc428776147"/>
+      <w:bookmarkStart w:id="40" w:name="_Toc430077626"/>
+      <w:r>
+        <w:t>Errors to avoid</w:t>
+      </w:r>
       <w:bookmarkEnd w:id="38"/>
-    </w:p>
-    <w:p>
-      <w:pPr>
-        <w:jc w:val="both"/>
-      </w:pPr>
-      <w:r>
-        <w:t xml:space="preserve">A local error occurs if one of the I2C operations used to change the </w:t>
-      </w:r>
-      <w:r>
-        <w:t>value</w:t>
-      </w:r>
-      <w:r>
-        <w:t xml:space="preserve"> did not succeed. In that case, the value of the 24 LSBits</w:t>
-      </w:r>
-      <w:r>
-        <w:t xml:space="preserve"> of that particular point</w:t>
-      </w:r>
-      <w:r>
-        <w:t xml:space="preserve"> is 0xFFFFFF.</w:t>
-      </w:r>
-      <w:r>
-        <w:t xml:space="preserve">  Other data points </w:t>
-      </w:r>
-      <w:r>
-        <w:t>will still be saved</w:t>
-      </w:r>
-      <w:r>
-        <w:t xml:space="preserve"> and be present in the FIFO.</w:t>
-      </w:r>
-    </w:p>
-    <w:p>
-      <w:pPr>
-        <w:pStyle w:val="Heading2"/>
-      </w:pPr>
-      <w:bookmarkStart w:id="39" w:name="_Toc428188308"/>
-      <w:bookmarkStart w:id="40" w:name="_Toc428776147"/>
-      <w:bookmarkStart w:id="41" w:name="_Toc430077626"/>
-      <w:r>
-        <w:t>Errors to avoid</w:t>
-      </w:r>
       <w:bookmarkEnd w:id="39"/>
       <w:bookmarkEnd w:id="40"/>
-      <w:bookmarkEnd w:id="41"/>
     </w:p>
     <w:p>
       <w:pPr>
@@ -3400,12 +3392,12 @@
       <w:pPr>
         <w:pStyle w:val="Heading1"/>
       </w:pPr>
-      <w:bookmarkStart w:id="42" w:name="_Toc430077627"/>
+      <w:bookmarkStart w:id="41" w:name="_Toc430077627"/>
       <w:r>
         <w:lastRenderedPageBreak/>
         <w:t>T1 Controller</w:t>
       </w:r>
-      <w:bookmarkEnd w:id="42"/>
+      <w:bookmarkEnd w:id="41"/>
     </w:p>
     <w:p>
       <w:pPr>
@@ -3442,17 +3434,17 @@
       <w:pPr>
         <w:pStyle w:val="Heading2"/>
       </w:pPr>
-      <w:bookmarkStart w:id="43" w:name="_Toc428177677"/>
-      <w:bookmarkStart w:id="44" w:name="_Toc428188310"/>
-      <w:bookmarkStart w:id="45" w:name="_Toc428776149"/>
-      <w:bookmarkStart w:id="46" w:name="_Toc430077628"/>
+      <w:bookmarkStart w:id="42" w:name="_Toc428177677"/>
+      <w:bookmarkStart w:id="43" w:name="_Toc428188310"/>
+      <w:bookmarkStart w:id="44" w:name="_Toc428776149"/>
+      <w:bookmarkStart w:id="45" w:name="_Toc430077628"/>
       <w:r>
         <w:t>Addressing</w:t>
       </w:r>
+      <w:bookmarkEnd w:id="42"/>
       <w:bookmarkEnd w:id="43"/>
       <w:bookmarkEnd w:id="44"/>
       <w:bookmarkEnd w:id="45"/>
-      <w:bookmarkEnd w:id="46"/>
       <w:r>
         <w:t xml:space="preserve"> </w:t>
       </w:r>
@@ -4779,55 +4771,55 @@
       <w:pPr>
         <w:pStyle w:val="Heading2"/>
       </w:pPr>
-      <w:bookmarkStart w:id="47" w:name="_Toc428188311"/>
-      <w:bookmarkStart w:id="48" w:name="_Toc428776150"/>
-      <w:bookmarkStart w:id="49" w:name="_Toc430077629"/>
-      <w:bookmarkStart w:id="50" w:name="_Toc428177678"/>
+      <w:bookmarkStart w:id="46" w:name="_Toc428188311"/>
+      <w:bookmarkStart w:id="47" w:name="_Toc428776150"/>
+      <w:bookmarkStart w:id="48" w:name="_Toc430077629"/>
+      <w:bookmarkStart w:id="49" w:name="_Toc428177678"/>
       <w:r>
         <w:t>Errors</w:t>
       </w:r>
+      <w:bookmarkEnd w:id="46"/>
       <w:bookmarkEnd w:id="47"/>
       <w:bookmarkEnd w:id="48"/>
+    </w:p>
+    <w:p>
+      <w:pPr>
+        <w:jc w:val="both"/>
+      </w:pPr>
+      <w:bookmarkStart w:id="50" w:name="_Toc428188312"/>
+      <w:r>
+        <w:t xml:space="preserve">When starting the module, the returned status of the write operation informs the user about the validity of the parameters. Invalid parameters will return an error and prevent the module from starting. </w:t>
+      </w:r>
+    </w:p>
+    <w:p>
+      <w:pPr>
+        <w:pStyle w:val="Heading2"/>
+      </w:pPr>
+      <w:bookmarkStart w:id="51" w:name="_Toc428776151"/>
+      <w:bookmarkStart w:id="52" w:name="_Toc430077630"/>
+      <w:r>
+        <w:t>Operation modes</w:t>
+      </w:r>
       <w:bookmarkEnd w:id="49"/>
-    </w:p>
-    <w:p>
-      <w:pPr>
-        <w:jc w:val="both"/>
-      </w:pPr>
-      <w:bookmarkStart w:id="51" w:name="_Toc428188312"/>
-      <w:r>
-        <w:t xml:space="preserve">When starting the module, the returned status of the write operation informs the user about the validity of the parameters. Invalid parameters will return an error and prevent the module from starting. </w:t>
-      </w:r>
-    </w:p>
-    <w:p>
-      <w:pPr>
-        <w:pStyle w:val="Heading2"/>
-      </w:pPr>
-      <w:bookmarkStart w:id="52" w:name="_Toc428776151"/>
-      <w:bookmarkStart w:id="53" w:name="_Toc430077630"/>
-      <w:r>
-        <w:t>Operation modes</w:t>
-      </w:r>
       <w:bookmarkEnd w:id="50"/>
       <w:bookmarkEnd w:id="51"/>
       <w:bookmarkEnd w:id="52"/>
+    </w:p>
+    <w:p>
+      <w:pPr>
+        <w:pStyle w:val="Heading3"/>
+      </w:pPr>
+      <w:bookmarkStart w:id="53" w:name="_Toc428177679"/>
+      <w:bookmarkStart w:id="54" w:name="_Toc428188313"/>
+      <w:bookmarkStart w:id="55" w:name="_Toc428776152"/>
+      <w:bookmarkStart w:id="56" w:name="_Toc430077631"/>
+      <w:r>
+        <w:t>Mode 0</w:t>
+      </w:r>
       <w:bookmarkEnd w:id="53"/>
-    </w:p>
-    <w:p>
-      <w:pPr>
-        <w:pStyle w:val="Heading3"/>
-      </w:pPr>
-      <w:bookmarkStart w:id="54" w:name="_Toc428177679"/>
-      <w:bookmarkStart w:id="55" w:name="_Toc428188313"/>
-      <w:bookmarkStart w:id="56" w:name="_Toc428776152"/>
-      <w:bookmarkStart w:id="57" w:name="_Toc430077631"/>
-      <w:r>
-        <w:t>Mode 0</w:t>
-      </w:r>
       <w:bookmarkEnd w:id="54"/>
       <w:bookmarkEnd w:id="55"/>
       <w:bookmarkEnd w:id="56"/>
-      <w:bookmarkEnd w:id="57"/>
     </w:p>
     <w:p>
       <w:pPr>
@@ -5049,17 +5041,17 @@
       <w:pPr>
         <w:pStyle w:val="Heading3"/>
       </w:pPr>
-      <w:bookmarkStart w:id="58" w:name="_Toc428177680"/>
-      <w:bookmarkStart w:id="59" w:name="_Toc428188314"/>
-      <w:bookmarkStart w:id="60" w:name="_Toc428776153"/>
-      <w:bookmarkStart w:id="61" w:name="_Toc430077632"/>
+      <w:bookmarkStart w:id="57" w:name="_Toc428177680"/>
+      <w:bookmarkStart w:id="58" w:name="_Toc428188314"/>
+      <w:bookmarkStart w:id="59" w:name="_Toc428776153"/>
+      <w:bookmarkStart w:id="60" w:name="_Toc430077632"/>
       <w:r>
         <w:t>Mode 1</w:t>
       </w:r>
+      <w:bookmarkEnd w:id="57"/>
       <w:bookmarkEnd w:id="58"/>
       <w:bookmarkEnd w:id="59"/>
       <w:bookmarkEnd w:id="60"/>
-      <w:bookmarkEnd w:id="61"/>
     </w:p>
     <w:p>
       <w:r>
@@ -5436,17 +5428,17 @@
       <w:pPr>
         <w:pStyle w:val="Heading3"/>
       </w:pPr>
-      <w:bookmarkStart w:id="62" w:name="_Toc428177681"/>
-      <w:bookmarkStart w:id="63" w:name="_Toc428188315"/>
-      <w:bookmarkStart w:id="64" w:name="_Toc428776154"/>
-      <w:bookmarkStart w:id="65" w:name="_Toc430077633"/>
+      <w:bookmarkStart w:id="61" w:name="_Toc428177681"/>
+      <w:bookmarkStart w:id="62" w:name="_Toc428188315"/>
+      <w:bookmarkStart w:id="63" w:name="_Toc428776154"/>
+      <w:bookmarkStart w:id="64" w:name="_Toc430077633"/>
       <w:r>
         <w:t>Mode 2</w:t>
       </w:r>
+      <w:bookmarkEnd w:id="61"/>
       <w:bookmarkEnd w:id="62"/>
       <w:bookmarkEnd w:id="63"/>
       <w:bookmarkEnd w:id="64"/>
-      <w:bookmarkEnd w:id="65"/>
     </w:p>
     <w:p>
       <w:r>
@@ -5921,45 +5913,45 @@
       <w:pPr>
         <w:pStyle w:val="Heading2"/>
       </w:pPr>
-      <w:bookmarkStart w:id="66" w:name="_Toc428177682"/>
-      <w:bookmarkStart w:id="67" w:name="_Toc428188316"/>
-      <w:bookmarkStart w:id="68" w:name="_Toc428776155"/>
-      <w:bookmarkStart w:id="69" w:name="_Toc430077634"/>
+      <w:bookmarkStart w:id="65" w:name="_Toc428177682"/>
+      <w:bookmarkStart w:id="66" w:name="_Toc428188316"/>
+      <w:bookmarkStart w:id="67" w:name="_Toc428776155"/>
+      <w:bookmarkStart w:id="68" w:name="_Toc430077634"/>
       <w:r>
         <w:t>Notes</w:t>
       </w:r>
+      <w:bookmarkEnd w:id="65"/>
       <w:bookmarkEnd w:id="66"/>
       <w:bookmarkEnd w:id="67"/>
       <w:bookmarkEnd w:id="68"/>
+    </w:p>
+    <w:p>
+      <w:r>
+        <w:t xml:space="preserve">The </w:t>
+      </w:r>
+      <w:r>
+        <w:t xml:space="preserve">module </w:t>
+      </w:r>
+      <w:r>
+        <w:t>will stop automatically once all the signals are sent.</w:t>
+      </w:r>
+      <w:r>
+        <w:t xml:space="preserve"> </w:t>
+      </w:r>
+    </w:p>
+    <w:p>
+      <w:pPr>
+        <w:pStyle w:val="Heading2"/>
+      </w:pPr>
+      <w:bookmarkStart w:id="69" w:name="_Toc428188317"/>
+      <w:bookmarkStart w:id="70" w:name="_Toc428776156"/>
+      <w:bookmarkStart w:id="71" w:name="_Toc430077635"/>
+      <w:r>
+        <w:t>Errors to avoid</w:t>
+      </w:r>
       <w:bookmarkEnd w:id="69"/>
-    </w:p>
-    <w:p>
-      <w:r>
-        <w:t xml:space="preserve">The </w:t>
-      </w:r>
-      <w:r>
-        <w:t xml:space="preserve">module </w:t>
-      </w:r>
-      <w:r>
-        <w:t>will stop automatically once all the signals are sent.</w:t>
-      </w:r>
-      <w:r>
-        <w:t xml:space="preserve"> </w:t>
-      </w:r>
-    </w:p>
-    <w:p>
-      <w:pPr>
-        <w:pStyle w:val="Heading2"/>
-      </w:pPr>
-      <w:bookmarkStart w:id="70" w:name="_Toc428188317"/>
-      <w:bookmarkStart w:id="71" w:name="_Toc428776156"/>
-      <w:bookmarkStart w:id="72" w:name="_Toc430077635"/>
-      <w:r>
-        <w:t>Errors to avoid</w:t>
-      </w:r>
       <w:bookmarkEnd w:id="70"/>
       <w:bookmarkEnd w:id="71"/>
-      <w:bookmarkEnd w:id="72"/>
     </w:p>
     <w:p>
       <w:pPr>
@@ -6006,12 +5998,12 @@
       <w:pPr>
         <w:pStyle w:val="Heading1"/>
       </w:pPr>
-      <w:bookmarkStart w:id="73" w:name="_Toc430077636"/>
+      <w:bookmarkStart w:id="72" w:name="_Toc430077636"/>
       <w:r>
         <w:lastRenderedPageBreak/>
         <w:t>DAC Scans</w:t>
       </w:r>
-      <w:bookmarkEnd w:id="73"/>
+      <w:bookmarkEnd w:id="72"/>
       <w:r>
         <w:t xml:space="preserve"> </w:t>
       </w:r>
@@ -6176,15 +6168,15 @@
       <w:pPr>
         <w:pStyle w:val="Heading2"/>
       </w:pPr>
-      <w:bookmarkStart w:id="74" w:name="_Toc428188319"/>
-      <w:bookmarkStart w:id="75" w:name="_Toc428776158"/>
-      <w:bookmarkStart w:id="76" w:name="_Toc430077637"/>
+      <w:bookmarkStart w:id="73" w:name="_Toc428188319"/>
+      <w:bookmarkStart w:id="74" w:name="_Toc428776158"/>
+      <w:bookmarkStart w:id="75" w:name="_Toc430077637"/>
       <w:r>
         <w:t>Addressing</w:t>
       </w:r>
+      <w:bookmarkEnd w:id="73"/>
       <w:bookmarkEnd w:id="74"/>
       <w:bookmarkEnd w:id="75"/>
-      <w:bookmarkEnd w:id="76"/>
       <w:r>
         <w:t xml:space="preserve"> </w:t>
       </w:r>
@@ -7424,15 +7416,15 @@
       <w:pPr>
         <w:pStyle w:val="Heading2"/>
       </w:pPr>
-      <w:bookmarkStart w:id="77" w:name="_Toc428188320"/>
-      <w:bookmarkStart w:id="78" w:name="_Toc428776159"/>
-      <w:bookmarkStart w:id="79" w:name="_Toc430077638"/>
+      <w:bookmarkStart w:id="76" w:name="_Toc428188320"/>
+      <w:bookmarkStart w:id="77" w:name="_Toc428776159"/>
+      <w:bookmarkStart w:id="78" w:name="_Toc430077638"/>
       <w:r>
         <w:t>Description</w:t>
       </w:r>
+      <w:bookmarkEnd w:id="76"/>
       <w:bookmarkEnd w:id="77"/>
       <w:bookmarkEnd w:id="78"/>
-      <w:bookmarkEnd w:id="79"/>
     </w:p>
     <w:p>
       <w:pPr>
@@ -7456,61 +7448,61 @@
       <w:pPr>
         <w:pStyle w:val="Heading2"/>
       </w:pPr>
-      <w:bookmarkStart w:id="80" w:name="_Toc428188321"/>
-      <w:bookmarkStart w:id="81" w:name="_Toc428776160"/>
-      <w:bookmarkStart w:id="82" w:name="_Toc430077639"/>
+      <w:bookmarkStart w:id="79" w:name="_Toc428188321"/>
+      <w:bookmarkStart w:id="80" w:name="_Toc428776160"/>
+      <w:bookmarkStart w:id="81" w:name="_Toc430077639"/>
       <w:r>
         <w:t>Errors</w:t>
       </w:r>
+      <w:bookmarkEnd w:id="79"/>
       <w:bookmarkEnd w:id="80"/>
       <w:bookmarkEnd w:id="81"/>
+    </w:p>
+    <w:p>
+      <w:pPr>
+        <w:jc w:val="both"/>
+      </w:pPr>
+      <w:r>
+        <w:t>When starting the scan, the returned status of the write operation informs the user about the validity of the parameters. Invalid parameters will return an error and prevent the scan from starting. Other errors related to the VFAT2s are stored in the FIFO.</w:t>
+      </w:r>
+    </w:p>
+    <w:p>
+      <w:pPr>
+        <w:jc w:val="both"/>
+      </w:pPr>
+      <w:r>
+        <w:t>Two types of errors are stored in the FIFO when running the scan: global errors and local errors.</w:t>
+      </w:r>
+    </w:p>
+    <w:p>
+      <w:pPr>
+        <w:jc w:val="both"/>
+      </w:pPr>
+      <w:r>
+        <w:t>A global error occurs if the VFAT2 is not present or running at the start of the scan. In that case, a single 32 bits word of value 0xFF000000 is stored in the FIFO. No other read operations of the FIFO should occur afterwards.</w:t>
+      </w:r>
+    </w:p>
+    <w:p>
+      <w:pPr>
+        <w:jc w:val="both"/>
+      </w:pPr>
+      <w:r>
+        <w:t>A local error occurs if one of the I2C operations used to change the value did not succeed. In that case, the value of the 24 LSBits of that particular point is 0xFFFFFF.  Other data points will still be saved and be present in the FIFO.</w:t>
+      </w:r>
+    </w:p>
+    <w:p>
+      <w:pPr>
+        <w:pStyle w:val="Heading2"/>
+      </w:pPr>
+      <w:bookmarkStart w:id="82" w:name="_Toc428188322"/>
+      <w:bookmarkStart w:id="83" w:name="_Toc428776161"/>
+      <w:bookmarkStart w:id="84" w:name="_Toc430077640"/>
+      <w:r>
+        <w:t>Errors to avoid</w:t>
+      </w:r>
       <w:bookmarkEnd w:id="82"/>
-    </w:p>
-    <w:p>
-      <w:pPr>
-        <w:jc w:val="both"/>
-      </w:pPr>
-      <w:r>
-        <w:t>When starting the scan, the returned status of the write operation informs the user about the validity of the parameters. Invalid parameters will return an error and prevent the scan from starting. Other errors related to the VFAT2s are stored in the FIFO.</w:t>
-      </w:r>
-    </w:p>
-    <w:p>
-      <w:pPr>
-        <w:jc w:val="both"/>
-      </w:pPr>
-      <w:r>
-        <w:t>Two types of errors are stored in the FIFO when running the scan: global errors and local errors.</w:t>
-      </w:r>
-    </w:p>
-    <w:p>
-      <w:pPr>
-        <w:jc w:val="both"/>
-      </w:pPr>
-      <w:r>
-        <w:t>A global error occurs if the VFAT2 is not present or running at the start of the scan. In that case, a single 32 bits word of value 0xFF000000 is stored in the FIFO. No other read operations of the FIFO should occur afterwards.</w:t>
-      </w:r>
-    </w:p>
-    <w:p>
-      <w:pPr>
-        <w:jc w:val="both"/>
-      </w:pPr>
-      <w:r>
-        <w:t>A local error occurs if one of the I2C operations used to change the value did not succeed. In that case, the value of the 24 LSBits of that particular point is 0xFFFFFF.  Other data points will still be saved and be present in the FIFO.</w:t>
-      </w:r>
-    </w:p>
-    <w:p>
-      <w:pPr>
-        <w:pStyle w:val="Heading2"/>
-      </w:pPr>
-      <w:bookmarkStart w:id="83" w:name="_Toc428188322"/>
-      <w:bookmarkStart w:id="84" w:name="_Toc428776161"/>
-      <w:bookmarkStart w:id="85" w:name="_Toc430077640"/>
-      <w:r>
-        <w:t>Errors to avoid</w:t>
-      </w:r>
       <w:bookmarkEnd w:id="83"/>
       <w:bookmarkEnd w:id="84"/>
-      <w:bookmarkEnd w:id="85"/>
     </w:p>
     <w:p>
       <w:pPr>
@@ -7572,7 +7564,7 @@
       <w:pPr>
         <w:pStyle w:val="Heading1"/>
       </w:pPr>
-      <w:bookmarkStart w:id="86" w:name="_Toc430077641"/>
+      <w:bookmarkStart w:id="85" w:name="_Toc430077641"/>
       <w:r>
         <w:lastRenderedPageBreak/>
         <w:t>ADC</w:t>
@@ -7580,27 +7572,27 @@
       <w:r>
         <w:t xml:space="preserve"> (in development)</w:t>
       </w:r>
+      <w:bookmarkEnd w:id="85"/>
+    </w:p>
+    <w:p>
+      <w:pPr>
+        <w:jc w:val="both"/>
+      </w:pPr>
+      <w:r>
+        <w:t>This module handles the read out of the ADC.</w:t>
+      </w:r>
+    </w:p>
+    <w:p>
+      <w:pPr>
+        <w:pStyle w:val="Heading2"/>
+      </w:pPr>
+      <w:bookmarkStart w:id="86" w:name="_Toc428776163"/>
+      <w:bookmarkStart w:id="87" w:name="_Toc430077642"/>
+      <w:r>
+        <w:t>Addressing</w:t>
+      </w:r>
       <w:bookmarkEnd w:id="86"/>
-    </w:p>
-    <w:p>
-      <w:pPr>
-        <w:jc w:val="both"/>
-      </w:pPr>
-      <w:r>
-        <w:t>This module handles the read out of the ADC.</w:t>
-      </w:r>
-    </w:p>
-    <w:p>
-      <w:pPr>
-        <w:pStyle w:val="Heading2"/>
-      </w:pPr>
-      <w:bookmarkStart w:id="87" w:name="_Toc428776163"/>
-      <w:bookmarkStart w:id="88" w:name="_Toc430077642"/>
-      <w:r>
-        <w:t>Addressing</w:t>
-      </w:r>
       <w:bookmarkEnd w:id="87"/>
-      <w:bookmarkEnd w:id="88"/>
       <w:r>
         <w:t xml:space="preserve"> </w:t>
       </w:r>
@@ -7816,30 +7808,30 @@
       <w:pPr>
         <w:pStyle w:val="Heading2"/>
       </w:pPr>
-      <w:bookmarkStart w:id="89" w:name="_Toc428776164"/>
-      <w:bookmarkStart w:id="90" w:name="_Toc430077643"/>
+      <w:bookmarkStart w:id="88" w:name="_Toc428776164"/>
+      <w:bookmarkStart w:id="89" w:name="_Toc430077643"/>
       <w:r>
         <w:t>Errors</w:t>
       </w:r>
+      <w:bookmarkEnd w:id="88"/>
       <w:bookmarkEnd w:id="89"/>
+    </w:p>
+    <w:p>
+      <w:r>
+        <w:t>The module returns an error if the parameters are not in spec.</w:t>
+      </w:r>
+    </w:p>
+    <w:p>
+      <w:pPr>
+        <w:pStyle w:val="Heading2"/>
+      </w:pPr>
+      <w:bookmarkStart w:id="90" w:name="_Toc428776165"/>
+      <w:bookmarkStart w:id="91" w:name="_Toc430077644"/>
+      <w:r>
+        <w:t>Errors to avoid</w:t>
+      </w:r>
       <w:bookmarkEnd w:id="90"/>
-    </w:p>
-    <w:p>
-      <w:r>
-        <w:t>The module returns an error if the parameters are not in spec.</w:t>
-      </w:r>
-    </w:p>
-    <w:p>
-      <w:pPr>
-        <w:pStyle w:val="Heading2"/>
-      </w:pPr>
-      <w:bookmarkStart w:id="91" w:name="_Toc428776165"/>
-      <w:bookmarkStart w:id="92" w:name="_Toc430077644"/>
-      <w:r>
-        <w:t>Errors to avoid</w:t>
-      </w:r>
       <w:bookmarkEnd w:id="91"/>
-      <w:bookmarkEnd w:id="92"/>
     </w:p>
     <w:p>
       <w:pPr>
@@ -7868,36 +7860,36 @@
       <w:pPr>
         <w:pStyle w:val="Heading1"/>
       </w:pPr>
-      <w:bookmarkStart w:id="93" w:name="_Toc430077645"/>
+      <w:bookmarkStart w:id="92" w:name="_Toc430077645"/>
       <w:r>
         <w:lastRenderedPageBreak/>
         <w:t>Clocking</w:t>
       </w:r>
+      <w:bookmarkEnd w:id="92"/>
+    </w:p>
+    <w:p>
+      <w:pPr>
+        <w:jc w:val="both"/>
+      </w:pPr>
+      <w:r>
+        <w:t xml:space="preserve">Registers that control and monitor various clocking </w:t>
+      </w:r>
+      <w:r>
+        <w:t xml:space="preserve"> </w:t>
+      </w:r>
+      <w:r>
+        <w:t>parameters</w:t>
+      </w:r>
+    </w:p>
+    <w:p>
+      <w:pPr>
+        <w:pStyle w:val="Heading2"/>
+      </w:pPr>
+      <w:bookmarkStart w:id="93" w:name="_Toc430077646"/>
+      <w:r>
+        <w:t>Addressing</w:t>
+      </w:r>
       <w:bookmarkEnd w:id="93"/>
-    </w:p>
-    <w:p>
-      <w:pPr>
-        <w:jc w:val="both"/>
-      </w:pPr>
-      <w:r>
-        <w:t xml:space="preserve">Registers that control and monitor various clocking </w:t>
-      </w:r>
-      <w:r>
-        <w:t xml:space="preserve"> </w:t>
-      </w:r>
-      <w:r>
-        <w:t>parameters</w:t>
-      </w:r>
-    </w:p>
-    <w:p>
-      <w:pPr>
-        <w:pStyle w:val="Heading2"/>
-      </w:pPr>
-      <w:bookmarkStart w:id="94" w:name="_Toc430077646"/>
-      <w:r>
-        <w:t>Addressing</w:t>
-      </w:r>
-      <w:bookmarkEnd w:id="94"/>
       <w:r>
         <w:t xml:space="preserve"> </w:t>
       </w:r>
@@ -8130,19 +8122,36 @@
       <w:pPr>
         <w:pStyle w:val="Heading1"/>
       </w:pPr>
-      <w:bookmarkStart w:id="95" w:name="_Toc430077647"/>
+      <w:bookmarkStart w:id="94" w:name="_Toc430077647"/>
       <w:r>
         <w:lastRenderedPageBreak/>
         <w:t>Counters</w:t>
       </w:r>
+      <w:bookmarkEnd w:id="94"/>
+    </w:p>
+    <w:p>
+      <w:pPr>
+        <w:jc w:val="both"/>
+      </w:pPr>
+      <w:r>
+        <w:t>This module holds all the counters of the OptoHybrid</w:t>
+      </w:r>
+      <w:r>
+        <w:t xml:space="preserve">. Writing to a </w:t>
+      </w:r>
+      <w:r>
+        <w:t xml:space="preserve">given </w:t>
+      </w:r>
+      <w:r>
+        <w:t>register will reset it</w:t>
+      </w:r>
+      <w:r>
+        <w:t>s value</w:t>
+      </w:r>
+      <w:bookmarkStart w:id="95" w:name="_GoBack"/>
       <w:bookmarkEnd w:id="95"/>
-    </w:p>
-    <w:p>
-      <w:pPr>
-        <w:jc w:val="both"/>
-      </w:pPr>
-      <w:r>
-        <w:t>List of counters</w:t>
+      <w:r>
+        <w:t>.</w:t>
       </w:r>
     </w:p>
     <w:p>
@@ -8305,6 +8314,9 @@
             <w:r>
               <w:t>0 - 2</w:t>
             </w:r>
+            <w:r>
+              <w:t>3</w:t>
+            </w:r>
           </w:p>
         </w:tc>
         <w:tc>
@@ -8317,6 +8329,350 @@
               <w:cnfStyle w:val="000000000000" w:firstRow="0" w:lastRow="0" w:firstColumn="0" w:lastColumn="0" w:oddVBand="0" w:evenVBand="0" w:oddHBand="0" w:evenHBand="0" w:firstRowFirstColumn="0" w:firstRowLastColumn="0" w:lastRowFirstColumn="0" w:lastRowLastColumn="0"/>
             </w:pPr>
             <w:r>
+              <w:t>Read</w:t>
+            </w:r>
+          </w:p>
+        </w:tc>
+        <w:tc>
+          <w:tcPr>
+            <w:tcW w:w="6555" w:type="dxa"/>
+          </w:tcPr>
+          <w:p>
+            <w:pPr>
+              <w:jc w:val="both"/>
+              <w:cnfStyle w:val="000000000000" w:firstRow="0" w:lastRow="0" w:firstColumn="0" w:lastColumn="0" w:oddVBand="0" w:evenVBand="0" w:oddHBand="0" w:evenHBand="0" w:firstRowFirstColumn="0" w:firstRowLastColumn="0" w:lastRowFirstColumn="0" w:lastRowLastColumn="0"/>
+              <w:rPr>
+                <w:rFonts w:ascii="Courier New" w:hAnsi="Courier New" w:cs="Courier New"/>
+              </w:rPr>
+            </w:pPr>
+            <w:r>
+              <w:rPr>
+                <w:rFonts w:ascii="Courier New" w:hAnsi="Courier New" w:cs="Courier New"/>
+                <w:i/>
+              </w:rPr>
+              <w:t xml:space="preserve">vfat2 </w:t>
+            </w:r>
+            <w:r>
+              <w:rPr>
+                <w:rFonts w:ascii="Courier New" w:hAnsi="Courier New" w:cs="Courier New"/>
+                <w:i/>
+              </w:rPr>
+              <w:t>tracking data</w:t>
+            </w:r>
+            <w:r>
+              <w:rPr>
+                <w:rFonts w:ascii="Courier New" w:hAnsi="Courier New" w:cs="Courier New"/>
+                <w:i/>
+              </w:rPr>
+              <w:t xml:space="preserve"> valid CRC </w:t>
+            </w:r>
+            <w:r>
+              <w:rPr>
+                <w:rFonts w:ascii="Courier New" w:hAnsi="Courier New" w:cs="Courier New"/>
+              </w:rPr>
+              <w:t>- 32 bits</w:t>
+            </w:r>
+          </w:p>
+          <w:p>
+            <w:pPr>
+              <w:jc w:val="both"/>
+              <w:cnfStyle w:val="000000000000" w:firstRow="0" w:lastRow="0" w:firstColumn="0" w:lastColumn="0" w:oddVBand="0" w:evenVBand="0" w:oddHBand="0" w:evenHBand="0" w:firstRowFirstColumn="0" w:firstRowLastColumn="0" w:lastRowFirstColumn="0" w:lastRowLastColumn="0"/>
+            </w:pPr>
+            <w:r>
+              <w:t>For each VFAT2 counts the number of data packets that come with a valid CRC</w:t>
+            </w:r>
+          </w:p>
+        </w:tc>
+      </w:tr>
+      <w:tr>
+        <w:trPr>
+          <w:cnfStyle w:val="000000100000" w:firstRow="0" w:lastRow="0" w:firstColumn="0" w:lastColumn="0" w:oddVBand="0" w:evenVBand="0" w:oddHBand="1" w:evenHBand="0" w:firstRowFirstColumn="0" w:firstRowLastColumn="0" w:lastRowFirstColumn="0" w:lastRowLastColumn="0"/>
+        </w:trPr>
+        <w:tc>
+          <w:tcPr>
+            <w:cnfStyle w:val="001000000000" w:firstRow="0" w:lastRow="0" w:firstColumn="1" w:lastColumn="0" w:oddVBand="0" w:evenVBand="0" w:oddHBand="0" w:evenHBand="0" w:firstRowFirstColumn="0" w:firstRowLastColumn="0" w:lastRowFirstColumn="0" w:lastRowLastColumn="0"/>
+            <w:tcW w:w="1273" w:type="dxa"/>
+          </w:tcPr>
+          <w:p>
+            <w:pPr>
+              <w:jc w:val="both"/>
+            </w:pPr>
+            <w:r>
+              <w:t>24 - 47</w:t>
+            </w:r>
+          </w:p>
+        </w:tc>
+        <w:tc>
+          <w:tcPr>
+            <w:tcW w:w="1414" w:type="dxa"/>
+          </w:tcPr>
+          <w:p>
+            <w:pPr>
+              <w:jc w:val="both"/>
+              <w:cnfStyle w:val="000000100000" w:firstRow="0" w:lastRow="0" w:firstColumn="0" w:lastColumn="0" w:oddVBand="0" w:evenVBand="0" w:oddHBand="1" w:evenHBand="0" w:firstRowFirstColumn="0" w:firstRowLastColumn="0" w:lastRowFirstColumn="0" w:lastRowLastColumn="0"/>
+            </w:pPr>
+            <w:r>
+              <w:t>Read</w:t>
+            </w:r>
+          </w:p>
+        </w:tc>
+        <w:tc>
+          <w:tcPr>
+            <w:tcW w:w="6555" w:type="dxa"/>
+          </w:tcPr>
+          <w:p>
+            <w:pPr>
+              <w:jc w:val="both"/>
+              <w:cnfStyle w:val="000000100000" w:firstRow="0" w:lastRow="0" w:firstColumn="0" w:lastColumn="0" w:oddVBand="0" w:evenVBand="0" w:oddHBand="1" w:evenHBand="0" w:firstRowFirstColumn="0" w:firstRowLastColumn="0" w:lastRowFirstColumn="0" w:lastRowLastColumn="0"/>
+              <w:rPr>
+                <w:rFonts w:ascii="Courier New" w:hAnsi="Courier New" w:cs="Courier New"/>
+              </w:rPr>
+            </w:pPr>
+            <w:r>
+              <w:rPr>
+                <w:rFonts w:ascii="Courier New" w:hAnsi="Courier New" w:cs="Courier New"/>
+                <w:i/>
+              </w:rPr>
+              <w:t xml:space="preserve">vfat2 </w:t>
+            </w:r>
+            <w:r>
+              <w:rPr>
+                <w:rFonts w:ascii="Courier New" w:hAnsi="Courier New" w:cs="Courier New"/>
+                <w:i/>
+              </w:rPr>
+              <w:t>tracking data</w:t>
+            </w:r>
+            <w:r>
+              <w:rPr>
+                <w:rFonts w:ascii="Courier New" w:hAnsi="Courier New" w:cs="Courier New"/>
+                <w:i/>
+              </w:rPr>
+              <w:t xml:space="preserve"> incorrect CRC </w:t>
+            </w:r>
+            <w:r>
+              <w:rPr>
+                <w:rFonts w:ascii="Courier New" w:hAnsi="Courier New" w:cs="Courier New"/>
+              </w:rPr>
+              <w:t>- 32 bits</w:t>
+            </w:r>
+          </w:p>
+          <w:p>
+            <w:pPr>
+              <w:jc w:val="both"/>
+              <w:cnfStyle w:val="000000100000" w:firstRow="0" w:lastRow="0" w:firstColumn="0" w:lastColumn="0" w:oddVBand="0" w:evenVBand="0" w:oddHBand="1" w:evenHBand="0" w:firstRowFirstColumn="0" w:firstRowLastColumn="0" w:lastRowFirstColumn="0" w:lastRowLastColumn="0"/>
+            </w:pPr>
+            <w:r>
+              <w:t>For each VFAT2 counts the number of data packets that come with a</w:t>
+            </w:r>
+            <w:r>
+              <w:t>n</w:t>
+            </w:r>
+            <w:r>
+              <w:t xml:space="preserve"> </w:t>
+            </w:r>
+            <w:r>
+              <w:t>incorrect</w:t>
+            </w:r>
+            <w:r>
+              <w:t xml:space="preserve"> CRC</w:t>
+            </w:r>
+          </w:p>
+        </w:tc>
+      </w:tr>
+    </w:tbl>
+    <w:p/>
+    <w:p>
+      <w:r>
+        <w:br w:type="page"/>
+      </w:r>
+    </w:p>
+    <w:p>
+      <w:pPr>
+        <w:pStyle w:val="Heading1"/>
+      </w:pPr>
+      <w:r>
+        <w:lastRenderedPageBreak/>
+        <w:t>System Registers</w:t>
+      </w:r>
+    </w:p>
+    <w:p>
+      <w:pPr>
+        <w:jc w:val="both"/>
+      </w:pPr>
+      <w:r>
+        <w:t xml:space="preserve">List of </w:t>
+      </w:r>
+      <w:r>
+        <w:t>system registers</w:t>
+      </w:r>
+    </w:p>
+    <w:p>
+      <w:pPr>
+        <w:pStyle w:val="Heading2"/>
+      </w:pPr>
+      <w:r>
+        <w:t>Addressing</w:t>
+      </w:r>
+      <w:r>
+        <w:t xml:space="preserve"> </w:t>
+      </w:r>
+    </w:p>
+    <w:p>
+      <w:pPr>
+        <w:pStyle w:val="NoSpacing"/>
+      </w:pPr>
+      <w:r>
+        <w:t>Module ID</w:t>
+      </w:r>
+      <w:r>
+        <w:tab/>
+        <w:t>11</w:t>
+      </w:r>
+    </w:p>
+    <w:p>
+      <w:pPr>
+        <w:pStyle w:val="NoSpacing"/>
+      </w:pPr>
+      <w:r>
+        <w:t>Address</w:t>
+      </w:r>
+      <w:r>
+        <w:tab/>
+      </w:r>
+      <w:r>
+        <w:tab/>
+        <w:t>0x4B</w:t>
+      </w:r>
+      <w:r>
+        <w:t>0000YY</w:t>
+      </w:r>
+    </w:p>
+    <w:p>
+      <w:pPr>
+        <w:ind w:left="720" w:firstLine="720"/>
+        <w:jc w:val="both"/>
+      </w:pPr>
+      <w:r>
+        <w:t>0b 0100 101</w:t>
+      </w:r>
+      <w:r>
+        <w:t>1</w:t>
+      </w:r>
+      <w:r>
+        <w:t xml:space="preserve"> 0000 0000 0000 0000 0000 YYYY</w:t>
+      </w:r>
+    </w:p>
+    <w:tbl>
+      <w:tblPr>
+        <w:tblStyle w:val="LightList"/>
+        <w:tblW w:w="0" w:type="auto"/>
+        <w:tblLook w:val="04A0" w:firstRow="1" w:lastRow="0" w:firstColumn="1" w:lastColumn="0" w:noHBand="0" w:noVBand="1"/>
+      </w:tblPr>
+      <w:tblGrid>
+        <w:gridCol w:w="1273"/>
+        <w:gridCol w:w="1414"/>
+        <w:gridCol w:w="6555"/>
+      </w:tblGrid>
+      <w:tr>
+        <w:trPr>
+          <w:cnfStyle w:val="100000000000" w:firstRow="1" w:lastRow="0" w:firstColumn="0" w:lastColumn="0" w:oddVBand="0" w:evenVBand="0" w:oddHBand="0" w:evenHBand="0" w:firstRowFirstColumn="0" w:firstRowLastColumn="0" w:lastRowFirstColumn="0" w:lastRowLastColumn="0"/>
+        </w:trPr>
+        <w:tc>
+          <w:tcPr>
+            <w:cnfStyle w:val="001000000000" w:firstRow="0" w:lastRow="0" w:firstColumn="1" w:lastColumn="0" w:oddVBand="0" w:evenVBand="0" w:oddHBand="0" w:evenHBand="0" w:firstRowFirstColumn="0" w:firstRowLastColumn="0" w:lastRowFirstColumn="0" w:lastRowLastColumn="0"/>
+            <w:tcW w:w="1273" w:type="dxa"/>
+          </w:tcPr>
+          <w:p>
+            <w:pPr>
+              <w:jc w:val="both"/>
+            </w:pPr>
+            <w:r>
+              <w:t>Y register</w:t>
+            </w:r>
+          </w:p>
+        </w:tc>
+        <w:tc>
+          <w:tcPr>
+            <w:tcW w:w="1414" w:type="dxa"/>
+          </w:tcPr>
+          <w:p>
+            <w:pPr>
+              <w:jc w:val="both"/>
+              <w:cnfStyle w:val="100000000000" w:firstRow="1" w:lastRow="0" w:firstColumn="0" w:lastColumn="0" w:oddVBand="0" w:evenVBand="0" w:oddHBand="0" w:evenHBand="0" w:firstRowFirstColumn="0" w:firstRowLastColumn="0" w:lastRowFirstColumn="0" w:lastRowLastColumn="0"/>
+            </w:pPr>
+            <w:r>
+              <w:t>Mode</w:t>
+            </w:r>
+          </w:p>
+        </w:tc>
+        <w:tc>
+          <w:tcPr>
+            <w:tcW w:w="6555" w:type="dxa"/>
+          </w:tcPr>
+          <w:p>
+            <w:pPr>
+              <w:jc w:val="both"/>
+              <w:cnfStyle w:val="100000000000" w:firstRow="1" w:lastRow="0" w:firstColumn="0" w:lastColumn="0" w:oddVBand="0" w:evenVBand="0" w:oddHBand="0" w:evenHBand="0" w:firstRowFirstColumn="0" w:firstRowLastColumn="0" w:lastRowFirstColumn="0" w:lastRowLastColumn="0"/>
+            </w:pPr>
+            <w:r>
+              <w:t>Function</w:t>
+            </w:r>
+          </w:p>
+        </w:tc>
+      </w:tr>
+      <w:tr>
+        <w:trPr>
+          <w:cnfStyle w:val="000000100000" w:firstRow="0" w:lastRow="0" w:firstColumn="0" w:lastColumn="0" w:oddVBand="0" w:evenVBand="0" w:oddHBand="1" w:evenHBand="0" w:firstRowFirstColumn="0" w:firstRowLastColumn="0" w:lastRowFirstColumn="0" w:lastRowLastColumn="0"/>
+        </w:trPr>
+        <w:tc>
+          <w:tcPr>
+            <w:cnfStyle w:val="001000000000" w:firstRow="0" w:lastRow="0" w:firstColumn="1" w:lastColumn="0" w:oddVBand="0" w:evenVBand="0" w:oddHBand="0" w:evenHBand="0" w:firstRowFirstColumn="0" w:firstRowLastColumn="0" w:lastRowFirstColumn="0" w:lastRowLastColumn="0"/>
+            <w:tcW w:w="9242" w:type="dxa"/>
+            <w:gridSpan w:val="3"/>
+          </w:tcPr>
+          <w:p>
+            <w:pPr>
+              <w:jc w:val="both"/>
+              <w:rPr>
+                <w:b w:val="0"/>
+                <w:color w:val="4BACC6" w:themeColor="accent5"/>
+              </w:rPr>
+            </w:pPr>
+            <w:r>
+              <w:rPr>
+                <w:b w:val="0"/>
+                <w:color w:val="4BACC6" w:themeColor="accent5"/>
+              </w:rPr>
+              <w:t>VFAT2 readout clock</w:t>
+            </w:r>
+          </w:p>
+        </w:tc>
+      </w:tr>
+      <w:tr>
+        <w:tc>
+          <w:tcPr>
+            <w:cnfStyle w:val="001000000000" w:firstRow="0" w:lastRow="0" w:firstColumn="1" w:lastColumn="0" w:oddVBand="0" w:evenVBand="0" w:oddHBand="0" w:evenHBand="0" w:firstRowFirstColumn="0" w:firstRowLastColumn="0" w:lastRowFirstColumn="0" w:lastRowLastColumn="0"/>
+            <w:tcW w:w="1273" w:type="dxa"/>
+          </w:tcPr>
+          <w:p>
+            <w:pPr>
+              <w:jc w:val="both"/>
+            </w:pPr>
+            <w:r>
+              <w:t>0</w:t>
+            </w:r>
+          </w:p>
+        </w:tc>
+        <w:tc>
+          <w:tcPr>
+            <w:tcW w:w="1414" w:type="dxa"/>
+          </w:tcPr>
+          <w:p>
+            <w:pPr>
+              <w:jc w:val="both"/>
+              <w:cnfStyle w:val="000000000000" w:firstRow="0" w:lastRow="0" w:firstColumn="0" w:lastColumn="0" w:oddVBand="0" w:evenVBand="0" w:oddHBand="0" w:evenHBand="0" w:firstRowFirstColumn="0" w:firstRowLastColumn="0" w:lastRowFirstColumn="0" w:lastRowLastColumn="0"/>
+            </w:pPr>
+            <w:r>
               <w:t xml:space="preserve">Read / write </w:t>
             </w:r>
           </w:p>
@@ -8338,13 +8694,27 @@
                 <w:rFonts w:ascii="Courier New" w:hAnsi="Courier New" w:cs="Courier New"/>
                 <w:i/>
               </w:rPr>
-              <w:t xml:space="preserve">phase shift </w:t>
-            </w:r>
-            <w:r>
-              <w:rPr>
-                <w:rFonts w:ascii="Courier New" w:hAnsi="Courier New" w:cs="Courier New"/>
-              </w:rPr>
-              <w:t>- 8 bits - [0, 255]</w:t>
+              <w:t>v</w:t>
+            </w:r>
+            <w:r>
+              <w:rPr>
+                <w:rFonts w:ascii="Courier New" w:hAnsi="Courier New" w:cs="Courier New"/>
+                <w:i/>
+              </w:rPr>
+              <w:t>fat2 tracking data mask</w:t>
+            </w:r>
+            <w:r>
+              <w:rPr>
+                <w:rFonts w:ascii="Courier New" w:hAnsi="Courier New" w:cs="Courier New"/>
+                <w:i/>
+              </w:rPr>
+              <w:t xml:space="preserve"> </w:t>
+            </w:r>
+            <w:r>
+              <w:rPr>
+                <w:rFonts w:ascii="Courier New" w:hAnsi="Courier New" w:cs="Courier New"/>
+              </w:rPr>
+              <w:t>- 24 bits</w:t>
             </w:r>
           </w:p>
           <w:p>
@@ -8352,7 +8722,7 @@
               <w:cnfStyle w:val="000000000000" w:firstRow="0" w:lastRow="0" w:firstColumn="0" w:lastColumn="0" w:oddVBand="0" w:evenVBand="0" w:oddHBand="0" w:evenHBand="0" w:firstRowFirstColumn="0" w:firstRowLastColumn="0" w:lastRowFirstColumn="0" w:lastRowLastColumn="0"/>
             </w:pPr>
             <w:r>
-              <w:t xml:space="preserve">Controls the phase shift between the VFAT2 clock and the data readout clocks (for each column) on the FPGA in order to minimize data corruption </w:t>
+              <w:t>Allows to mask individual VFAT2s for tracking data readout over the optical link</w:t>
             </w:r>
           </w:p>
         </w:tc>
@@ -8429,7 +8799,7 @@
           <w:rPr>
             <w:noProof/>
           </w:rPr>
-          <w:t>5</w:t>
+          <w:t>12</w:t>
         </w:r>
         <w:r>
           <w:rPr>
@@ -11257,7 +11627,7 @@
 </file>
 
 <file path=customXml/itemProps1.xml><?xml version="1.0" encoding="utf-8"?>
-<ds:datastoreItem xmlns:ds="http://schemas.openxmlformats.org/officeDocument/2006/customXml" ds:itemID="{63AA7E9C-74B7-490D-A560-AD0A43D7C60F}">
+<ds:datastoreItem xmlns:ds="http://schemas.openxmlformats.org/officeDocument/2006/customXml" ds:itemID="{ECDA14E6-79A5-4F1C-979F-93D99EF148CC}">
   <ds:schemaRefs>
     <ds:schemaRef ds:uri="http://schemas.openxmlformats.org/officeDocument/2006/bibliography"/>
   </ds:schemaRefs>

</xml_diff>

<commit_message>
Improved tracking data over optical link
</commit_message>
<xml_diff>
--- a/doc/OH_modules.docx
+++ b/doc/OH_modules.docx
@@ -41,9 +41,9 @@
       </w:r>
     </w:p>
     <w:p/>
-    <w:bookmarkStart w:id="0" w:name="_Toc430077613" w:displacedByCustomXml="next"/>
-    <w:bookmarkStart w:id="1" w:name="_Toc428188295" w:displacedByCustomXml="next"/>
-    <w:bookmarkStart w:id="2" w:name="_Toc428776134" w:displacedByCustomXml="next"/>
+    <w:bookmarkStart w:id="0" w:name="_Toc430686226" w:displacedByCustomXml="next"/>
+    <w:bookmarkStart w:id="1" w:name="_Toc428776134" w:displacedByCustomXml="next"/>
+    <w:bookmarkStart w:id="2" w:name="_Toc428188295" w:displacedByCustomXml="next"/>
     <w:sdt>
       <w:sdtPr>
         <w:rPr>
@@ -96,7 +96,7 @@
           <w:r>
             <w:fldChar w:fldCharType="separate"/>
           </w:r>
-          <w:hyperlink w:anchor="_Toc430077613" w:history="1">
+          <w:hyperlink w:anchor="_Toc430686226" w:history="1">
             <w:r>
               <w:rPr>
                 <w:rStyle w:val="Hyperlink"/>
@@ -123,7 +123,7 @@
                 <w:noProof/>
                 <w:webHidden/>
               </w:rPr>
-              <w:instrText xml:space="preserve"> PAGEREF _Toc430077613 \h </w:instrText>
+              <w:instrText xml:space="preserve"> PAGEREF _Toc430686226 \h </w:instrText>
             </w:r>
             <w:r>
               <w:rPr>
@@ -165,7 +165,7 @@
               <w:lang w:eastAsia="en-GB"/>
             </w:rPr>
           </w:pPr>
-          <w:hyperlink w:anchor="_Toc430077614" w:history="1">
+          <w:hyperlink w:anchor="_Toc430686227" w:history="1">
             <w:r>
               <w:rPr>
                 <w:rStyle w:val="Hyperlink"/>
@@ -192,7 +192,7 @@
                 <w:noProof/>
                 <w:webHidden/>
               </w:rPr>
-              <w:instrText xml:space="preserve"> PAGEREF _Toc430077614 \h </w:instrText>
+              <w:instrText xml:space="preserve"> PAGEREF _Toc430686227 \h </w:instrText>
             </w:r>
             <w:r>
               <w:rPr>
@@ -212,7 +212,7 @@
                 <w:noProof/>
                 <w:webHidden/>
               </w:rPr>
-              <w:t>2</w:t>
+              <w:t>3</w:t>
             </w:r>
             <w:r>
               <w:rPr>
@@ -234,7 +234,7 @@
               <w:lang w:eastAsia="en-GB"/>
             </w:rPr>
           </w:pPr>
-          <w:hyperlink w:anchor="_Toc430077618" w:history="1">
+          <w:hyperlink w:anchor="_Toc430686231" w:history="1">
             <w:r>
               <w:rPr>
                 <w:rStyle w:val="Hyperlink"/>
@@ -261,7 +261,7 @@
                 <w:noProof/>
                 <w:webHidden/>
               </w:rPr>
-              <w:instrText xml:space="preserve"> PAGEREF _Toc430077618 \h </w:instrText>
+              <w:instrText xml:space="preserve"> PAGEREF _Toc430686231 \h </w:instrText>
             </w:r>
             <w:r>
               <w:rPr>
@@ -281,7 +281,7 @@
                 <w:noProof/>
                 <w:webHidden/>
               </w:rPr>
-              <w:t>3</w:t>
+              <w:t>4</w:t>
             </w:r>
             <w:r>
               <w:rPr>
@@ -303,7 +303,7 @@
               <w:lang w:eastAsia="en-GB"/>
             </w:rPr>
           </w:pPr>
-          <w:hyperlink w:anchor="_Toc430077622" w:history="1">
+          <w:hyperlink w:anchor="_Toc430686235" w:history="1">
             <w:r>
               <w:rPr>
                 <w:rStyle w:val="Hyperlink"/>
@@ -330,7 +330,7 @@
                 <w:noProof/>
                 <w:webHidden/>
               </w:rPr>
-              <w:instrText xml:space="preserve"> PAGEREF _Toc430077622 \h </w:instrText>
+              <w:instrText xml:space="preserve"> PAGEREF _Toc430686235 \h </w:instrText>
             </w:r>
             <w:r>
               <w:rPr>
@@ -350,7 +350,7 @@
                 <w:noProof/>
                 <w:webHidden/>
               </w:rPr>
-              <w:t>4</w:t>
+              <w:t>5</w:t>
             </w:r>
             <w:r>
               <w:rPr>
@@ -372,7 +372,7 @@
               <w:lang w:eastAsia="en-GB"/>
             </w:rPr>
           </w:pPr>
-          <w:hyperlink w:anchor="_Toc430077627" w:history="1">
+          <w:hyperlink w:anchor="_Toc430686240" w:history="1">
             <w:r>
               <w:rPr>
                 <w:rStyle w:val="Hyperlink"/>
@@ -399,7 +399,7 @@
                 <w:noProof/>
                 <w:webHidden/>
               </w:rPr>
-              <w:instrText xml:space="preserve"> PAGEREF _Toc430077627 \h </w:instrText>
+              <w:instrText xml:space="preserve"> PAGEREF _Toc430686240 \h </w:instrText>
             </w:r>
             <w:r>
               <w:rPr>
@@ -419,7 +419,7 @@
                 <w:noProof/>
                 <w:webHidden/>
               </w:rPr>
-              <w:t>6</w:t>
+              <w:t>7</w:t>
             </w:r>
             <w:r>
               <w:rPr>
@@ -441,7 +441,7 @@
               <w:lang w:eastAsia="en-GB"/>
             </w:rPr>
           </w:pPr>
-          <w:hyperlink w:anchor="_Toc430077636" w:history="1">
+          <w:hyperlink w:anchor="_Toc430686249" w:history="1">
             <w:r>
               <w:rPr>
                 <w:rStyle w:val="Hyperlink"/>
@@ -468,7 +468,7 @@
                 <w:noProof/>
                 <w:webHidden/>
               </w:rPr>
-              <w:instrText xml:space="preserve"> PAGEREF _Toc430077636 \h </w:instrText>
+              <w:instrText xml:space="preserve"> PAGEREF _Toc430686249 \h </w:instrText>
             </w:r>
             <w:r>
               <w:rPr>
@@ -488,7 +488,7 @@
                 <w:noProof/>
                 <w:webHidden/>
               </w:rPr>
-              <w:t>8</w:t>
+              <w:t>9</w:t>
             </w:r>
             <w:r>
               <w:rPr>
@@ -510,7 +510,7 @@
               <w:lang w:eastAsia="en-GB"/>
             </w:rPr>
           </w:pPr>
-          <w:hyperlink w:anchor="_Toc430077641" w:history="1">
+          <w:hyperlink w:anchor="_Toc430686254" w:history="1">
             <w:r>
               <w:rPr>
                 <w:rStyle w:val="Hyperlink"/>
@@ -537,7 +537,7 @@
                 <w:noProof/>
                 <w:webHidden/>
               </w:rPr>
-              <w:instrText xml:space="preserve"> PAGEREF _Toc430077641 \h </w:instrText>
+              <w:instrText xml:space="preserve"> PAGEREF _Toc430686254 \h </w:instrText>
             </w:r>
             <w:r>
               <w:rPr>
@@ -557,7 +557,7 @@
                 <w:noProof/>
                 <w:webHidden/>
               </w:rPr>
-              <w:t>10</w:t>
+              <w:t>11</w:t>
             </w:r>
             <w:r>
               <w:rPr>
@@ -579,7 +579,7 @@
               <w:lang w:eastAsia="en-GB"/>
             </w:rPr>
           </w:pPr>
-          <w:hyperlink w:anchor="_Toc430077645" w:history="1">
+          <w:hyperlink w:anchor="_Toc430686258" w:history="1">
             <w:r>
               <w:rPr>
                 <w:rStyle w:val="Hyperlink"/>
@@ -606,7 +606,7 @@
                 <w:noProof/>
                 <w:webHidden/>
               </w:rPr>
-              <w:instrText xml:space="preserve"> PAGEREF _Toc430077645 \h </w:instrText>
+              <w:instrText xml:space="preserve"> PAGEREF _Toc430686258 \h </w:instrText>
             </w:r>
             <w:r>
               <w:rPr>
@@ -626,7 +626,7 @@
                 <w:noProof/>
                 <w:webHidden/>
               </w:rPr>
-              <w:t>11</w:t>
+              <w:t>12</w:t>
             </w:r>
             <w:r>
               <w:rPr>
@@ -648,7 +648,7 @@
               <w:lang w:eastAsia="en-GB"/>
             </w:rPr>
           </w:pPr>
-          <w:hyperlink w:anchor="_Toc430077647" w:history="1">
+          <w:hyperlink w:anchor="_Toc430686260" w:history="1">
             <w:r>
               <w:rPr>
                 <w:rStyle w:val="Hyperlink"/>
@@ -675,7 +675,7 @@
                 <w:noProof/>
                 <w:webHidden/>
               </w:rPr>
-              <w:instrText xml:space="preserve"> PAGEREF _Toc430077647 \h </w:instrText>
+              <w:instrText xml:space="preserve"> PAGEREF _Toc430686260 \h </w:instrText>
             </w:r>
             <w:r>
               <w:rPr>
@@ -695,7 +695,76 @@
                 <w:noProof/>
                 <w:webHidden/>
               </w:rPr>
-              <w:t>12</w:t>
+              <w:t>13</w:t>
+            </w:r>
+            <w:r>
+              <w:rPr>
+                <w:noProof/>
+                <w:webHidden/>
+              </w:rPr>
+              <w:fldChar w:fldCharType="end"/>
+            </w:r>
+          </w:hyperlink>
+        </w:p>
+        <w:p>
+          <w:pPr>
+            <w:pStyle w:val="TOC1"/>
+            <w:tabs>
+              <w:tab w:val="right" w:leader="dot" w:pos="9016"/>
+            </w:tabs>
+            <w:rPr>
+              <w:noProof/>
+              <w:lang w:eastAsia="en-GB"/>
+            </w:rPr>
+          </w:pPr>
+          <w:hyperlink w:anchor="_Toc430686262" w:history="1">
+            <w:r>
+              <w:rPr>
+                <w:rStyle w:val="Hyperlink"/>
+                <w:noProof/>
+              </w:rPr>
+              <w:t>System Registers</w:t>
+            </w:r>
+            <w:r>
+              <w:rPr>
+                <w:noProof/>
+                <w:webHidden/>
+              </w:rPr>
+              <w:tab/>
+            </w:r>
+            <w:r>
+              <w:rPr>
+                <w:noProof/>
+                <w:webHidden/>
+              </w:rPr>
+              <w:fldChar w:fldCharType="begin"/>
+            </w:r>
+            <w:r>
+              <w:rPr>
+                <w:noProof/>
+                <w:webHidden/>
+              </w:rPr>
+              <w:instrText xml:space="preserve"> PAGEREF _Toc430686262 \h </w:instrText>
+            </w:r>
+            <w:r>
+              <w:rPr>
+                <w:noProof/>
+                <w:webHidden/>
+              </w:rPr>
+            </w:r>
+            <w:r>
+              <w:rPr>
+                <w:noProof/>
+                <w:webHidden/>
+              </w:rPr>
+              <w:fldChar w:fldCharType="separate"/>
+            </w:r>
+            <w:r>
+              <w:rPr>
+                <w:noProof/>
+                <w:webHidden/>
+              </w:rPr>
+              <w:t>14</w:t>
             </w:r>
             <w:r>
               <w:rPr>
@@ -733,7 +802,7 @@
       <w:pPr>
         <w:pStyle w:val="Heading1"/>
       </w:pPr>
-      <w:bookmarkStart w:id="3" w:name="_Toc430077614"/>
+      <w:bookmarkStart w:id="3" w:name="_Toc430686227"/>
       <w:r>
         <w:lastRenderedPageBreak/>
         <w:t>VFAT2 I2C</w:t>
@@ -771,6 +840,7 @@
       <w:bookmarkStart w:id="5" w:name="_Toc428188297"/>
       <w:bookmarkStart w:id="6" w:name="_Toc428776136"/>
       <w:bookmarkStart w:id="7" w:name="_Toc430077615"/>
+      <w:bookmarkStart w:id="8" w:name="_Toc430686228"/>
       <w:r>
         <w:t>Addressing</w:t>
       </w:r>
@@ -778,6 +848,7 @@
       <w:bookmarkEnd w:id="5"/>
       <w:bookmarkEnd w:id="6"/>
       <w:bookmarkEnd w:id="7"/>
+      <w:bookmarkEnd w:id="8"/>
     </w:p>
     <w:p>
       <w:pPr>
@@ -1011,37 +1082,41 @@
       <w:pPr>
         <w:pStyle w:val="Heading2"/>
       </w:pPr>
-      <w:bookmarkStart w:id="8" w:name="_Toc428188298"/>
-      <w:bookmarkStart w:id="9" w:name="_Toc428776137"/>
-      <w:bookmarkStart w:id="10" w:name="_Toc430077616"/>
+      <w:bookmarkStart w:id="9" w:name="_Toc428188298"/>
+      <w:bookmarkStart w:id="10" w:name="_Toc428776137"/>
+      <w:bookmarkStart w:id="11" w:name="_Toc430077616"/>
+      <w:bookmarkStart w:id="12" w:name="_Toc430686229"/>
       <w:r>
         <w:t>Errors</w:t>
       </w:r>
-      <w:bookmarkEnd w:id="8"/>
       <w:bookmarkEnd w:id="9"/>
       <w:bookmarkEnd w:id="10"/>
-    </w:p>
-    <w:p>
-      <w:r>
-        <w:t>The module returns an error if the parameters are not in spec or</w:t>
-      </w:r>
-      <w:r>
-        <w:t xml:space="preserve"> if the VFAT2 is not accessible.</w:t>
-      </w:r>
-    </w:p>
-    <w:p>
-      <w:pPr>
-        <w:pStyle w:val="Heading2"/>
-      </w:pPr>
-      <w:bookmarkStart w:id="11" w:name="_Toc428188299"/>
-      <w:bookmarkStart w:id="12" w:name="_Toc428776138"/>
-      <w:bookmarkStart w:id="13" w:name="_Toc430077617"/>
-      <w:r>
-        <w:t>Errors to avoid</w:t>
-      </w:r>
       <w:bookmarkEnd w:id="11"/>
       <w:bookmarkEnd w:id="12"/>
+    </w:p>
+    <w:p>
+      <w:r>
+        <w:t>The module returns an error if the parameters are not in spec or</w:t>
+      </w:r>
+      <w:r>
+        <w:t xml:space="preserve"> if the VFAT2 is not accessible.</w:t>
+      </w:r>
+    </w:p>
+    <w:p>
+      <w:pPr>
+        <w:pStyle w:val="Heading2"/>
+      </w:pPr>
+      <w:bookmarkStart w:id="13" w:name="_Toc428188299"/>
+      <w:bookmarkStart w:id="14" w:name="_Toc428776138"/>
+      <w:bookmarkStart w:id="15" w:name="_Toc430077617"/>
+      <w:bookmarkStart w:id="16" w:name="_Toc430686230"/>
+      <w:r>
+        <w:t>Errors to avoid</w:t>
+      </w:r>
       <w:bookmarkEnd w:id="13"/>
+      <w:bookmarkEnd w:id="14"/>
+      <w:bookmarkEnd w:id="15"/>
+      <w:bookmarkEnd w:id="16"/>
     </w:p>
     <w:p>
       <w:pPr>
@@ -1096,12 +1171,12 @@
       <w:pPr>
         <w:pStyle w:val="Heading1"/>
       </w:pPr>
-      <w:bookmarkStart w:id="14" w:name="_Toc430077618"/>
+      <w:bookmarkStart w:id="17" w:name="_Toc430686231"/>
       <w:r>
         <w:lastRenderedPageBreak/>
         <w:t>VFAT2 I2C Extended</w:t>
       </w:r>
-      <w:bookmarkEnd w:id="14"/>
+      <w:bookmarkEnd w:id="17"/>
     </w:p>
     <w:p>
       <w:r>
@@ -1137,17 +1212,19 @@
       <w:pPr>
         <w:pStyle w:val="Heading2"/>
       </w:pPr>
-      <w:bookmarkStart w:id="15" w:name="_Toc428177671"/>
-      <w:bookmarkStart w:id="16" w:name="_Toc428188301"/>
-      <w:bookmarkStart w:id="17" w:name="_Toc428776140"/>
-      <w:bookmarkStart w:id="18" w:name="_Toc430077619"/>
+      <w:bookmarkStart w:id="18" w:name="_Toc428177671"/>
+      <w:bookmarkStart w:id="19" w:name="_Toc428188301"/>
+      <w:bookmarkStart w:id="20" w:name="_Toc428776140"/>
+      <w:bookmarkStart w:id="21" w:name="_Toc430077619"/>
+      <w:bookmarkStart w:id="22" w:name="_Toc430686232"/>
       <w:r>
         <w:t>Addressing</w:t>
       </w:r>
-      <w:bookmarkEnd w:id="15"/>
-      <w:bookmarkEnd w:id="16"/>
-      <w:bookmarkEnd w:id="17"/>
       <w:bookmarkEnd w:id="18"/>
+      <w:bookmarkEnd w:id="19"/>
+      <w:bookmarkEnd w:id="20"/>
+      <w:bookmarkEnd w:id="21"/>
+      <w:bookmarkEnd w:id="22"/>
       <w:r>
         <w:t xml:space="preserve"> </w:t>
       </w:r>
@@ -1666,34 +1743,38 @@
       <w:pPr>
         <w:pStyle w:val="Heading2"/>
       </w:pPr>
-      <w:bookmarkStart w:id="19" w:name="_Toc428188302"/>
-      <w:bookmarkStart w:id="20" w:name="_Toc428776141"/>
-      <w:bookmarkStart w:id="21" w:name="_Toc430077620"/>
+      <w:bookmarkStart w:id="23" w:name="_Toc428188302"/>
+      <w:bookmarkStart w:id="24" w:name="_Toc428776141"/>
+      <w:bookmarkStart w:id="25" w:name="_Toc430077620"/>
+      <w:bookmarkStart w:id="26" w:name="_Toc430686233"/>
       <w:r>
         <w:t>Errors</w:t>
       </w:r>
-      <w:bookmarkEnd w:id="19"/>
-      <w:bookmarkEnd w:id="20"/>
-      <w:bookmarkEnd w:id="21"/>
-    </w:p>
-    <w:p>
-      <w:r>
-        <w:t>The module returns an error if the parameters are not in spec. The errors related to individual VFAT2s are stored in the FIFO.</w:t>
-      </w:r>
-    </w:p>
-    <w:p>
-      <w:pPr>
-        <w:pStyle w:val="Heading2"/>
-      </w:pPr>
-      <w:bookmarkStart w:id="22" w:name="_Toc428188303"/>
-      <w:bookmarkStart w:id="23" w:name="_Toc428776142"/>
-      <w:bookmarkStart w:id="24" w:name="_Toc430077621"/>
-      <w:r>
-        <w:t>Errors to avoid</w:t>
-      </w:r>
-      <w:bookmarkEnd w:id="22"/>
       <w:bookmarkEnd w:id="23"/>
       <w:bookmarkEnd w:id="24"/>
+      <w:bookmarkEnd w:id="25"/>
+      <w:bookmarkEnd w:id="26"/>
+    </w:p>
+    <w:p>
+      <w:r>
+        <w:t>The module returns an error if the parameters are not in spec. The errors related to individual VFAT2s are stored in the FIFO.</w:t>
+      </w:r>
+    </w:p>
+    <w:p>
+      <w:pPr>
+        <w:pStyle w:val="Heading2"/>
+      </w:pPr>
+      <w:bookmarkStart w:id="27" w:name="_Toc428188303"/>
+      <w:bookmarkStart w:id="28" w:name="_Toc428776142"/>
+      <w:bookmarkStart w:id="29" w:name="_Toc430077621"/>
+      <w:bookmarkStart w:id="30" w:name="_Toc430686234"/>
+      <w:r>
+        <w:t>Errors to avoid</w:t>
+      </w:r>
+      <w:bookmarkEnd w:id="27"/>
+      <w:bookmarkEnd w:id="28"/>
+      <w:bookmarkEnd w:id="29"/>
+      <w:bookmarkEnd w:id="30"/>
     </w:p>
     <w:p>
       <w:pPr>
@@ -1723,7 +1804,7 @@
       <w:pPr>
         <w:pStyle w:val="Heading1"/>
       </w:pPr>
-      <w:bookmarkStart w:id="25" w:name="_Toc430077622"/>
+      <w:bookmarkStart w:id="31" w:name="_Toc430686235"/>
       <w:r>
         <w:lastRenderedPageBreak/>
         <w:t>Threshold</w:t>
@@ -1737,7 +1818,7 @@
       <w:r>
         <w:t>s</w:t>
       </w:r>
-      <w:bookmarkEnd w:id="25"/>
+      <w:bookmarkEnd w:id="31"/>
     </w:p>
     <w:p>
       <w:pPr>
@@ -1867,17 +1948,19 @@
       <w:pPr>
         <w:pStyle w:val="Heading2"/>
       </w:pPr>
-      <w:bookmarkStart w:id="26" w:name="_Toc428177673"/>
-      <w:bookmarkStart w:id="27" w:name="_Toc428188305"/>
-      <w:bookmarkStart w:id="28" w:name="_Toc428776144"/>
-      <w:bookmarkStart w:id="29" w:name="_Toc430077623"/>
+      <w:bookmarkStart w:id="32" w:name="_Toc428177673"/>
+      <w:bookmarkStart w:id="33" w:name="_Toc428188305"/>
+      <w:bookmarkStart w:id="34" w:name="_Toc428776144"/>
+      <w:bookmarkStart w:id="35" w:name="_Toc430077623"/>
+      <w:bookmarkStart w:id="36" w:name="_Toc430686236"/>
       <w:r>
         <w:t>Addressing</w:t>
       </w:r>
-      <w:bookmarkEnd w:id="26"/>
-      <w:bookmarkEnd w:id="27"/>
-      <w:bookmarkEnd w:id="28"/>
-      <w:bookmarkEnd w:id="29"/>
+      <w:bookmarkEnd w:id="32"/>
+      <w:bookmarkEnd w:id="33"/>
+      <w:bookmarkEnd w:id="34"/>
+      <w:bookmarkEnd w:id="35"/>
+      <w:bookmarkEnd w:id="36"/>
       <w:r>
         <w:t xml:space="preserve"> </w:t>
       </w:r>
@@ -3152,17 +3235,19 @@
       <w:pPr>
         <w:pStyle w:val="Heading2"/>
       </w:pPr>
-      <w:bookmarkStart w:id="30" w:name="_Toc428177674"/>
-      <w:bookmarkStart w:id="31" w:name="_Toc428188306"/>
-      <w:bookmarkStart w:id="32" w:name="_Toc428776145"/>
-      <w:bookmarkStart w:id="33" w:name="_Toc430077624"/>
+      <w:bookmarkStart w:id="37" w:name="_Toc428177674"/>
+      <w:bookmarkStart w:id="38" w:name="_Toc428188306"/>
+      <w:bookmarkStart w:id="39" w:name="_Toc428776145"/>
+      <w:bookmarkStart w:id="40" w:name="_Toc430077624"/>
+      <w:bookmarkStart w:id="41" w:name="_Toc430686237"/>
       <w:r>
         <w:t>Description</w:t>
       </w:r>
-      <w:bookmarkEnd w:id="30"/>
-      <w:bookmarkEnd w:id="31"/>
-      <w:bookmarkEnd w:id="32"/>
-      <w:bookmarkEnd w:id="33"/>
+      <w:bookmarkEnd w:id="37"/>
+      <w:bookmarkEnd w:id="38"/>
+      <w:bookmarkEnd w:id="39"/>
+      <w:bookmarkEnd w:id="40"/>
+      <w:bookmarkEnd w:id="41"/>
     </w:p>
     <w:p>
       <w:pPr>
@@ -3194,17 +3279,19 @@
       <w:pPr>
         <w:pStyle w:val="Heading2"/>
       </w:pPr>
-      <w:bookmarkStart w:id="34" w:name="_Toc428177675"/>
-      <w:bookmarkStart w:id="35" w:name="_Toc428188307"/>
-      <w:bookmarkStart w:id="36" w:name="_Toc428776146"/>
-      <w:bookmarkStart w:id="37" w:name="_Toc430077625"/>
+      <w:bookmarkStart w:id="42" w:name="_Toc428177675"/>
+      <w:bookmarkStart w:id="43" w:name="_Toc428188307"/>
+      <w:bookmarkStart w:id="44" w:name="_Toc428776146"/>
+      <w:bookmarkStart w:id="45" w:name="_Toc430077625"/>
+      <w:bookmarkStart w:id="46" w:name="_Toc430686238"/>
       <w:r>
         <w:t>Errors</w:t>
       </w:r>
-      <w:bookmarkEnd w:id="34"/>
-      <w:bookmarkEnd w:id="35"/>
-      <w:bookmarkEnd w:id="36"/>
-      <w:bookmarkEnd w:id="37"/>
+      <w:bookmarkEnd w:id="42"/>
+      <w:bookmarkEnd w:id="43"/>
+      <w:bookmarkEnd w:id="44"/>
+      <w:bookmarkEnd w:id="45"/>
+      <w:bookmarkEnd w:id="46"/>
     </w:p>
     <w:p>
       <w:pPr>
@@ -3326,15 +3413,17 @@
       <w:pPr>
         <w:pStyle w:val="Heading2"/>
       </w:pPr>
-      <w:bookmarkStart w:id="38" w:name="_Toc428188308"/>
-      <w:bookmarkStart w:id="39" w:name="_Toc428776147"/>
-      <w:bookmarkStart w:id="40" w:name="_Toc430077626"/>
+      <w:bookmarkStart w:id="47" w:name="_Toc428188308"/>
+      <w:bookmarkStart w:id="48" w:name="_Toc428776147"/>
+      <w:bookmarkStart w:id="49" w:name="_Toc430077626"/>
+      <w:bookmarkStart w:id="50" w:name="_Toc430686239"/>
       <w:r>
         <w:t>Errors to avoid</w:t>
       </w:r>
-      <w:bookmarkEnd w:id="38"/>
-      <w:bookmarkEnd w:id="39"/>
-      <w:bookmarkEnd w:id="40"/>
+      <w:bookmarkEnd w:id="47"/>
+      <w:bookmarkEnd w:id="48"/>
+      <w:bookmarkEnd w:id="49"/>
+      <w:bookmarkEnd w:id="50"/>
     </w:p>
     <w:p>
       <w:pPr>
@@ -3392,12 +3481,12 @@
       <w:pPr>
         <w:pStyle w:val="Heading1"/>
       </w:pPr>
-      <w:bookmarkStart w:id="41" w:name="_Toc430077627"/>
+      <w:bookmarkStart w:id="51" w:name="_Toc430686240"/>
       <w:r>
         <w:lastRenderedPageBreak/>
         <w:t>T1 Controller</w:t>
       </w:r>
-      <w:bookmarkEnd w:id="41"/>
+      <w:bookmarkEnd w:id="51"/>
     </w:p>
     <w:p>
       <w:pPr>
@@ -3434,17 +3523,19 @@
       <w:pPr>
         <w:pStyle w:val="Heading2"/>
       </w:pPr>
-      <w:bookmarkStart w:id="42" w:name="_Toc428177677"/>
-      <w:bookmarkStart w:id="43" w:name="_Toc428188310"/>
-      <w:bookmarkStart w:id="44" w:name="_Toc428776149"/>
-      <w:bookmarkStart w:id="45" w:name="_Toc430077628"/>
+      <w:bookmarkStart w:id="52" w:name="_Toc428177677"/>
+      <w:bookmarkStart w:id="53" w:name="_Toc428188310"/>
+      <w:bookmarkStart w:id="54" w:name="_Toc428776149"/>
+      <w:bookmarkStart w:id="55" w:name="_Toc430077628"/>
+      <w:bookmarkStart w:id="56" w:name="_Toc430686241"/>
       <w:r>
         <w:t>Addressing</w:t>
       </w:r>
-      <w:bookmarkEnd w:id="42"/>
-      <w:bookmarkEnd w:id="43"/>
-      <w:bookmarkEnd w:id="44"/>
-      <w:bookmarkEnd w:id="45"/>
+      <w:bookmarkEnd w:id="52"/>
+      <w:bookmarkEnd w:id="53"/>
+      <w:bookmarkEnd w:id="54"/>
+      <w:bookmarkEnd w:id="55"/>
+      <w:bookmarkEnd w:id="56"/>
       <w:r>
         <w:t xml:space="preserve"> </w:t>
       </w:r>
@@ -4771,674 +4862,684 @@
       <w:pPr>
         <w:pStyle w:val="Heading2"/>
       </w:pPr>
-      <w:bookmarkStart w:id="46" w:name="_Toc428188311"/>
-      <w:bookmarkStart w:id="47" w:name="_Toc428776150"/>
-      <w:bookmarkStart w:id="48" w:name="_Toc430077629"/>
-      <w:bookmarkStart w:id="49" w:name="_Toc428177678"/>
+      <w:bookmarkStart w:id="57" w:name="_Toc428188311"/>
+      <w:bookmarkStart w:id="58" w:name="_Toc428776150"/>
+      <w:bookmarkStart w:id="59" w:name="_Toc430077629"/>
+      <w:bookmarkStart w:id="60" w:name="_Toc428177678"/>
+      <w:bookmarkStart w:id="61" w:name="_Toc430686242"/>
       <w:r>
         <w:t>Errors</w:t>
-      </w:r>
-      <w:bookmarkEnd w:id="46"/>
-      <w:bookmarkEnd w:id="47"/>
-      <w:bookmarkEnd w:id="48"/>
-    </w:p>
-    <w:p>
-      <w:pPr>
-        <w:jc w:val="both"/>
-      </w:pPr>
-      <w:bookmarkStart w:id="50" w:name="_Toc428188312"/>
-      <w:r>
-        <w:t xml:space="preserve">When starting the module, the returned status of the write operation informs the user about the validity of the parameters. Invalid parameters will return an error and prevent the module from starting. </w:t>
-      </w:r>
-    </w:p>
-    <w:p>
-      <w:pPr>
-        <w:pStyle w:val="Heading2"/>
-      </w:pPr>
-      <w:bookmarkStart w:id="51" w:name="_Toc428776151"/>
-      <w:bookmarkStart w:id="52" w:name="_Toc430077630"/>
-      <w:r>
-        <w:t>Operation modes</w:t>
-      </w:r>
-      <w:bookmarkEnd w:id="49"/>
-      <w:bookmarkEnd w:id="50"/>
-      <w:bookmarkEnd w:id="51"/>
-      <w:bookmarkEnd w:id="52"/>
-    </w:p>
-    <w:p>
-      <w:pPr>
-        <w:pStyle w:val="Heading3"/>
-      </w:pPr>
-      <w:bookmarkStart w:id="53" w:name="_Toc428177679"/>
-      <w:bookmarkStart w:id="54" w:name="_Toc428188313"/>
-      <w:bookmarkStart w:id="55" w:name="_Toc428776152"/>
-      <w:bookmarkStart w:id="56" w:name="_Toc430077631"/>
-      <w:r>
-        <w:t>Mode 0</w:t>
-      </w:r>
-      <w:bookmarkEnd w:id="53"/>
-      <w:bookmarkEnd w:id="54"/>
-      <w:bookmarkEnd w:id="55"/>
-      <w:bookmarkEnd w:id="56"/>
-    </w:p>
-    <w:p>
-      <w:pPr>
-        <w:jc w:val="both"/>
-      </w:pPr>
-      <w:r>
-        <w:t xml:space="preserve">Send </w:t>
-      </w:r>
-      <w:r>
-        <w:rPr>
-          <w:rFonts w:ascii="Courier New" w:hAnsi="Courier New" w:cs="Courier New"/>
-          <w:i/>
-          <w:color w:val="4F81BD" w:themeColor="accent1"/>
-        </w:rPr>
-        <w:t>N</w:t>
-      </w:r>
-      <w:r>
-        <w:t xml:space="preserve"> </w:t>
-      </w:r>
-      <w:r>
-        <w:t xml:space="preserve">T1 commands </w:t>
-      </w:r>
-      <w:r>
-        <w:t xml:space="preserve">of type </w:t>
-      </w:r>
-      <w:r>
-        <w:rPr>
-          <w:rFonts w:ascii="Courier New" w:hAnsi="Courier New" w:cs="Courier New"/>
-          <w:i/>
-          <w:color w:val="4F81BD" w:themeColor="accent1"/>
-        </w:rPr>
-        <w:t>type</w:t>
-      </w:r>
-      <w:r>
-        <w:rPr>
-          <w:color w:val="4F81BD" w:themeColor="accent1"/>
-        </w:rPr>
-        <w:t> </w:t>
-      </w:r>
-      <w:r>
-        <w:t xml:space="preserve">with </w:t>
-      </w:r>
-      <w:r>
-        <w:t xml:space="preserve">an interval of </w:t>
-      </w:r>
-      <w:r>
-        <w:rPr>
-          <w:rFonts w:ascii="Courier New" w:hAnsi="Courier New" w:cs="Courier New"/>
-          <w:i/>
-          <w:color w:val="4F81BD" w:themeColor="accent1"/>
-        </w:rPr>
-        <w:t>interval</w:t>
-      </w:r>
-      <w:r>
-        <w:rPr>
-          <w:i/>
-          <w:color w:val="4F81BD" w:themeColor="accent1"/>
-        </w:rPr>
-        <w:t xml:space="preserve"> </w:t>
-      </w:r>
-      <w:r>
-        <w:t xml:space="preserve">BXs. </w:t>
-      </w:r>
-      <w:r>
-        <w:t xml:space="preserve">Note that </w:t>
-      </w:r>
-      <w:r>
-        <w:rPr>
-          <w:rFonts w:ascii="Courier New" w:hAnsi="Courier New" w:cs="Courier New"/>
-          <w:i/>
-          <w:color w:val="4F81BD" w:themeColor="accent1"/>
-        </w:rPr>
-        <w:t>interval</w:t>
-      </w:r>
-      <w:r>
-        <w:rPr>
-          <w:color w:val="4F81BD" w:themeColor="accent1"/>
-        </w:rPr>
-        <w:t xml:space="preserve"> </w:t>
-      </w:r>
-      <w:r>
-        <w:t>cannot be smaller than 3</w:t>
-      </w:r>
-      <w:r>
-        <w:t xml:space="preserve"> BXs which is the time needed to </w:t>
-      </w:r>
-      <w:r>
-        <w:t>encode a T1 command on the wire</w:t>
-      </w:r>
-      <w:r>
-        <w:t xml:space="preserve">. </w:t>
-      </w:r>
-      <w:r>
-        <w:t>Exa</w:t>
-      </w:r>
-      <w:r>
-        <w:t xml:space="preserve">mple with an </w:t>
-      </w:r>
-      <w:r>
-        <w:rPr>
-          <w:rFonts w:ascii="Courier New" w:hAnsi="Courier New" w:cs="Courier New"/>
-          <w:i/>
-          <w:color w:val="4F81BD" w:themeColor="accent1"/>
-        </w:rPr>
-        <w:t>interval</w:t>
-      </w:r>
-      <w:r>
-        <w:rPr>
-          <w:color w:val="4F81BD" w:themeColor="accent1"/>
-        </w:rPr>
-        <w:t xml:space="preserve"> </w:t>
-      </w:r>
-      <w:r>
-        <w:t>of 4 BXs:</w:t>
-      </w:r>
-    </w:p>
-    <w:p>
-      <w:pPr>
-        <w:jc w:val="both"/>
-        <w:rPr>
-          <w:rFonts w:ascii="Courier New" w:hAnsi="Courier New" w:cs="Courier New"/>
-        </w:rPr>
-      </w:pPr>
-      <w:r>
-        <w:rPr>
-          <w:rFonts w:ascii="Courier New" w:hAnsi="Courier New" w:cs="Courier New"/>
-        </w:rPr>
-        <w:lastRenderedPageBreak/>
-        <w:t>CLK</w:t>
-      </w:r>
-      <w:r>
-        <w:rPr>
-          <w:rFonts w:ascii="Courier New" w:hAnsi="Courier New" w:cs="Courier New"/>
-        </w:rPr>
-        <w:t xml:space="preserve"> </w:t>
-      </w:r>
-      <w:r>
-        <w:rPr>
-          <w:rFonts w:ascii="Courier New" w:hAnsi="Courier New" w:cs="Courier New"/>
-        </w:rPr>
-        <w:t xml:space="preserve">  </w:t>
-      </w:r>
-      <w:r>
-        <w:rPr>
-          <w:rFonts w:ascii="Courier New" w:hAnsi="Courier New" w:cs="Courier New"/>
-        </w:rPr>
-        <w:t>_|‾|_|‾|_|‾|_|‾|_|‾|_|‾|_|‾|_|‾|_|‾|_|‾|_|‾|_|‾|_|‾|_|‾|_|‾</w:t>
-      </w:r>
-      <w:r>
-        <w:rPr>
-          <w:rFonts w:ascii="Courier New" w:hAnsi="Courier New" w:cs="Courier New"/>
-        </w:rPr>
-        <w:t>|_</w:t>
-      </w:r>
-    </w:p>
-    <w:p>
-      <w:pPr>
-        <w:jc w:val="both"/>
-        <w:rPr>
-          <w:rFonts w:ascii="Courier New" w:hAnsi="Courier New" w:cs="Courier New"/>
-        </w:rPr>
-      </w:pPr>
-      <w:r>
-        <w:rPr>
-          <w:rFonts w:ascii="Courier New" w:hAnsi="Courier New" w:cs="Courier New"/>
-        </w:rPr>
-        <w:t xml:space="preserve">T1    </w:t>
-      </w:r>
-      <w:r>
-        <w:rPr>
-          <w:rFonts w:ascii="Courier New" w:hAnsi="Courier New" w:cs="Courier New"/>
-        </w:rPr>
-        <w:t>_|‾|</w:t>
-      </w:r>
-      <w:r>
-        <w:rPr>
-          <w:rFonts w:ascii="Courier New" w:hAnsi="Courier New" w:cs="Courier New"/>
-        </w:rPr>
-        <w:t>____________</w:t>
-      </w:r>
-      <w:r>
-        <w:rPr>
-          <w:rFonts w:ascii="Courier New" w:hAnsi="Courier New" w:cs="Courier New"/>
-        </w:rPr>
-        <w:t>_|‾|</w:t>
-      </w:r>
-      <w:r>
-        <w:rPr>
-          <w:rFonts w:ascii="Courier New" w:hAnsi="Courier New" w:cs="Courier New"/>
-        </w:rPr>
-        <w:t>____________</w:t>
-      </w:r>
-      <w:r>
-        <w:rPr>
-          <w:rFonts w:ascii="Courier New" w:hAnsi="Courier New" w:cs="Courier New"/>
-        </w:rPr>
-        <w:t>_|‾|</w:t>
-      </w:r>
-      <w:r>
-        <w:rPr>
-          <w:rFonts w:ascii="Courier New" w:hAnsi="Courier New" w:cs="Courier New"/>
-        </w:rPr>
-        <w:t>____________</w:t>
-      </w:r>
-      <w:r>
-        <w:rPr>
-          <w:rFonts w:ascii="Courier New" w:hAnsi="Courier New" w:cs="Courier New"/>
-        </w:rPr>
-        <w:t>_|‾|</w:t>
-      </w:r>
-      <w:r>
-        <w:rPr>
-          <w:rFonts w:ascii="Courier New" w:hAnsi="Courier New" w:cs="Courier New"/>
-        </w:rPr>
-        <w:t>_________</w:t>
-      </w:r>
-    </w:p>
-    <w:p>
-      <w:pPr>
-        <w:pStyle w:val="Heading3"/>
-      </w:pPr>
-      <w:bookmarkStart w:id="57" w:name="_Toc428177680"/>
-      <w:bookmarkStart w:id="58" w:name="_Toc428188314"/>
-      <w:bookmarkStart w:id="59" w:name="_Toc428776153"/>
-      <w:bookmarkStart w:id="60" w:name="_Toc430077632"/>
-      <w:r>
-        <w:t>Mode 1</w:t>
       </w:r>
       <w:bookmarkEnd w:id="57"/>
       <w:bookmarkEnd w:id="58"/>
       <w:bookmarkEnd w:id="59"/>
+      <w:bookmarkEnd w:id="61"/>
+    </w:p>
+    <w:p>
+      <w:pPr>
+        <w:jc w:val="both"/>
+      </w:pPr>
+      <w:bookmarkStart w:id="62" w:name="_Toc428188312"/>
+      <w:r>
+        <w:t xml:space="preserve">When starting the module, the returned status of the write operation informs the user about the validity of the parameters. Invalid parameters will return an error and prevent the module from starting. </w:t>
+      </w:r>
+    </w:p>
+    <w:p>
+      <w:pPr>
+        <w:pStyle w:val="Heading2"/>
+      </w:pPr>
+      <w:bookmarkStart w:id="63" w:name="_Toc428776151"/>
+      <w:bookmarkStart w:id="64" w:name="_Toc430077630"/>
+      <w:bookmarkStart w:id="65" w:name="_Toc430686243"/>
+      <w:r>
+        <w:t>Operation modes</w:t>
+      </w:r>
       <w:bookmarkEnd w:id="60"/>
-    </w:p>
-    <w:p>
-      <w:r>
-        <w:t xml:space="preserve">Send </w:t>
-      </w:r>
-      <w:r>
-        <w:rPr>
-          <w:rFonts w:ascii="Courier New" w:hAnsi="Courier New" w:cs="Courier New"/>
-          <w:i/>
-          <w:color w:val="4F81BD" w:themeColor="accent1"/>
-        </w:rPr>
-        <w:t>N</w:t>
-      </w:r>
-      <w:r>
-        <w:t xml:space="preserve"> </w:t>
-      </w:r>
-      <w:r>
-        <w:t>packets</w:t>
-      </w:r>
-      <w:r>
-        <w:t xml:space="preserve"> </w:t>
-      </w:r>
-      <w:r>
-        <w:t xml:space="preserve">composed </w:t>
-      </w:r>
-      <w:r>
-        <w:t xml:space="preserve">of </w:t>
-      </w:r>
-      <w:r>
-        <w:t>a</w:t>
-      </w:r>
-      <w:r>
-        <w:t xml:space="preserve"> </w:t>
-      </w:r>
-      <w:r>
-        <w:t xml:space="preserve">Calpulse </w:t>
-      </w:r>
-      <w:r>
-        <w:t>followed by</w:t>
-      </w:r>
-      <w:r>
-        <w:t xml:space="preserve"> a</w:t>
-      </w:r>
-      <w:r>
-        <w:t>n</w:t>
-      </w:r>
-      <w:r>
-        <w:t xml:space="preserve"> </w:t>
-      </w:r>
-      <w:r>
-        <w:t xml:space="preserve">LV1A </w:t>
-      </w:r>
-      <w:r>
-        <w:t>separated</w:t>
-      </w:r>
-      <w:r>
-        <w:t xml:space="preserve"> </w:t>
-      </w:r>
-      <w:r>
-        <w:t xml:space="preserve">by </w:t>
-      </w:r>
-      <w:r>
-        <w:rPr>
-          <w:rFonts w:ascii="Courier New" w:hAnsi="Courier New" w:cs="Courier New"/>
-          <w:i/>
-          <w:color w:val="4F81BD" w:themeColor="accent1"/>
-        </w:rPr>
-        <w:t>delay</w:t>
-      </w:r>
-      <w:r>
-        <w:rPr>
-          <w:color w:val="4F81BD" w:themeColor="accent1"/>
-        </w:rPr>
-        <w:t xml:space="preserve"> </w:t>
-      </w:r>
-      <w:r>
-        <w:t>BXs</w:t>
-      </w:r>
-      <w:r>
-        <w:t xml:space="preserve">. The packets are spaced by </w:t>
-      </w:r>
-      <w:r>
-        <w:rPr>
-          <w:rFonts w:ascii="Courier New" w:hAnsi="Courier New" w:cs="Courier New"/>
-          <w:i/>
-          <w:color w:val="4F81BD" w:themeColor="accent1"/>
-        </w:rPr>
-        <w:t>interval</w:t>
-      </w:r>
-      <w:r>
-        <w:rPr>
-          <w:color w:val="4F81BD" w:themeColor="accent1"/>
-        </w:rPr>
-        <w:t xml:space="preserve"> </w:t>
-      </w:r>
-      <w:r>
-        <w:t>BX</w:t>
-      </w:r>
-      <w:r>
-        <w:t xml:space="preserve">s. Note that </w:t>
-      </w:r>
-      <w:r>
-        <w:rPr>
-          <w:rFonts w:ascii="Courier New" w:hAnsi="Courier New" w:cs="Courier New"/>
-          <w:i/>
-          <w:color w:val="4F81BD" w:themeColor="accent1"/>
-        </w:rPr>
-        <w:t>interval</w:t>
-      </w:r>
-      <w:r>
-        <w:rPr>
-          <w:color w:val="4F81BD" w:themeColor="accent1"/>
-        </w:rPr>
-        <w:t xml:space="preserve"> </w:t>
-      </w:r>
-      <w:r>
-        <w:t>cannot be smaller than 3</w:t>
-      </w:r>
-      <w:r>
-        <w:t xml:space="preserve"> BXs which is the time needed to </w:t>
-      </w:r>
-      <w:r>
-        <w:t xml:space="preserve">encode a T1 command on the wire and that </w:t>
-      </w:r>
-      <w:r>
-        <w:rPr>
-          <w:rFonts w:ascii="Courier New" w:hAnsi="Courier New" w:cs="Courier New"/>
-          <w:i/>
-          <w:color w:val="4F81BD" w:themeColor="accent1"/>
-        </w:rPr>
-        <w:t>delay</w:t>
-      </w:r>
-      <w:r>
-        <w:rPr>
-          <w:i/>
-          <w:color w:val="4F81BD" w:themeColor="accent1"/>
-        </w:rPr>
-        <w:t xml:space="preserve"> </w:t>
-      </w:r>
-      <w:r>
-        <w:t xml:space="preserve">must be </w:t>
-      </w:r>
-      <w:r>
-        <w:t xml:space="preserve">in the range [3, </w:t>
-      </w:r>
-      <w:r>
-        <w:rPr>
-          <w:rFonts w:ascii="Courier New" w:hAnsi="Courier New" w:cs="Courier New"/>
-          <w:i/>
-          <w:color w:val="4F81BD" w:themeColor="accent1"/>
-        </w:rPr>
-        <w:t>interval</w:t>
-      </w:r>
-      <w:r>
-        <w:rPr>
-          <w:i/>
-          <w:color w:val="4F81BD" w:themeColor="accent1"/>
-        </w:rPr>
-        <w:t xml:space="preserve"> </w:t>
-      </w:r>
-      <w:r>
-        <w:t>–</w:t>
-      </w:r>
-      <w:r>
-        <w:t xml:space="preserve"> 3</w:t>
-      </w:r>
-      <w:r>
-        <w:t>]</w:t>
-      </w:r>
-      <w:r>
-        <w:t xml:space="preserve"> BXs. </w:t>
-      </w:r>
-      <w:r>
-        <w:t>Example</w:t>
-      </w:r>
-      <w:r>
-        <w:t xml:space="preserve"> with a</w:t>
-      </w:r>
-      <w:r>
-        <w:t xml:space="preserve"> </w:t>
-      </w:r>
-      <w:r>
-        <w:rPr>
-          <w:rFonts w:ascii="Courier New" w:hAnsi="Courier New" w:cs="Courier New"/>
-          <w:i/>
-          <w:color w:val="4F81BD" w:themeColor="accent1"/>
-        </w:rPr>
-        <w:t>delay</w:t>
-      </w:r>
-      <w:r>
-        <w:rPr>
-          <w:color w:val="4F81BD" w:themeColor="accent1"/>
-        </w:rPr>
-        <w:t xml:space="preserve"> </w:t>
-      </w:r>
-      <w:r>
-        <w:t>of 4 BXs</w:t>
-      </w:r>
-      <w:r>
-        <w:t xml:space="preserve"> and a</w:t>
-      </w:r>
-      <w:r>
-        <w:t>n</w:t>
-      </w:r>
-      <w:r>
-        <w:t xml:space="preserve"> </w:t>
-      </w:r>
-      <w:r>
-        <w:rPr>
-          <w:rFonts w:ascii="Courier New" w:hAnsi="Courier New" w:cs="Courier New"/>
-          <w:i/>
-          <w:color w:val="4F81BD" w:themeColor="accent1"/>
-        </w:rPr>
-        <w:t>interval</w:t>
-      </w:r>
-      <w:r>
-        <w:rPr>
-          <w:color w:val="4F81BD" w:themeColor="accent1"/>
-        </w:rPr>
-        <w:t xml:space="preserve"> </w:t>
-      </w:r>
-      <w:r>
-        <w:t>of 10 BXs</w:t>
-      </w:r>
-      <w:r>
-        <w:t>:</w:t>
-      </w:r>
-    </w:p>
-    <w:p>
-      <w:pPr>
-        <w:jc w:val="both"/>
-        <w:rPr>
-          <w:rFonts w:ascii="Courier New" w:hAnsi="Courier New" w:cs="Courier New"/>
-        </w:rPr>
-      </w:pPr>
-      <w:r>
-        <w:rPr>
-          <w:rFonts w:ascii="Courier New" w:hAnsi="Courier New" w:cs="Courier New"/>
-        </w:rPr>
-        <w:t>CLK</w:t>
-      </w:r>
-      <w:r>
-        <w:rPr>
-          <w:rFonts w:ascii="Courier New" w:hAnsi="Courier New" w:cs="Courier New"/>
-        </w:rPr>
-        <w:t xml:space="preserve"> </w:t>
-      </w:r>
-      <w:r>
-        <w:rPr>
-          <w:rFonts w:ascii="Courier New" w:hAnsi="Courier New" w:cs="Courier New"/>
-        </w:rPr>
-        <w:t xml:space="preserve">  </w:t>
-      </w:r>
-      <w:r>
-        <w:rPr>
-          <w:rFonts w:ascii="Courier New" w:hAnsi="Courier New" w:cs="Courier New"/>
-        </w:rPr>
-        <w:t>_|‾|_|‾|_|‾|_|‾|_|‾|_|‾|_|‾|_|‾|_|‾|_|‾|_|‾|_|‾|_|‾|_|‾|_|‾</w:t>
-      </w:r>
-      <w:r>
-        <w:rPr>
-          <w:rFonts w:ascii="Courier New" w:hAnsi="Courier New" w:cs="Courier New"/>
-        </w:rPr>
-        <w:t>|_</w:t>
-      </w:r>
-    </w:p>
-    <w:p>
-      <w:pPr>
-        <w:jc w:val="both"/>
-        <w:rPr>
-          <w:rFonts w:ascii="Courier New" w:hAnsi="Courier New" w:cs="Courier New"/>
-        </w:rPr>
-      </w:pPr>
-      <w:r>
-        <w:rPr>
-          <w:rFonts w:ascii="Courier New" w:hAnsi="Courier New" w:cs="Courier New"/>
-        </w:rPr>
-        <w:t xml:space="preserve">LV1A  </w:t>
-      </w:r>
-      <w:r>
-        <w:rPr>
-          <w:rFonts w:ascii="Courier New" w:hAnsi="Courier New" w:cs="Courier New"/>
-        </w:rPr>
-        <w:t>____</w:t>
-      </w:r>
-      <w:r>
-        <w:rPr>
-          <w:rFonts w:ascii="Courier New" w:hAnsi="Courier New" w:cs="Courier New"/>
-        </w:rPr>
-        <w:t>_____________|‾|_____________</w:t>
-      </w:r>
-      <w:r>
-        <w:rPr>
-          <w:rFonts w:ascii="Courier New" w:hAnsi="Courier New" w:cs="Courier New"/>
-        </w:rPr>
-        <w:t>_______</w:t>
-      </w:r>
-      <w:r>
-        <w:rPr>
-          <w:rFonts w:ascii="Courier New" w:hAnsi="Courier New" w:cs="Courier New"/>
-        </w:rPr>
-        <w:t>___________</w:t>
-      </w:r>
-      <w:r>
-        <w:rPr>
-          <w:rFonts w:ascii="Courier New" w:hAnsi="Courier New" w:cs="Courier New"/>
-        </w:rPr>
-        <w:t>____</w:t>
-      </w:r>
-      <w:r>
-        <w:rPr>
-          <w:rFonts w:ascii="Courier New" w:hAnsi="Courier New" w:cs="Courier New"/>
-        </w:rPr>
-        <w:t>__|‾|_</w:t>
-      </w:r>
-      <w:r>
-        <w:rPr>
-          <w:rFonts w:ascii="Courier New" w:hAnsi="Courier New" w:cs="Courier New"/>
-        </w:rPr>
-        <w:t xml:space="preserve"> </w:t>
-      </w:r>
-    </w:p>
-    <w:p>
-      <w:pPr>
-        <w:jc w:val="both"/>
-        <w:rPr>
-          <w:rFonts w:ascii="Courier New" w:hAnsi="Courier New" w:cs="Courier New"/>
-        </w:rPr>
-      </w:pPr>
-      <w:r>
-        <w:rPr>
-          <w:rFonts w:ascii="Courier New" w:hAnsi="Courier New" w:cs="Courier New"/>
-        </w:rPr>
-        <w:t xml:space="preserve">CAL   </w:t>
-      </w:r>
-      <w:r>
-        <w:rPr>
-          <w:rFonts w:ascii="Courier New" w:hAnsi="Courier New" w:cs="Courier New"/>
-        </w:rPr>
-        <w:t>_|‾|____________</w:t>
-      </w:r>
-      <w:r>
-        <w:rPr>
-          <w:rFonts w:ascii="Courier New" w:hAnsi="Courier New" w:cs="Courier New"/>
-        </w:rPr>
-        <w:t>____</w:t>
-      </w:r>
-      <w:r>
-        <w:rPr>
-          <w:rFonts w:ascii="Courier New" w:hAnsi="Courier New" w:cs="Courier New"/>
-        </w:rPr>
-        <w:t>____________</w:t>
-      </w:r>
-      <w:r>
-        <w:rPr>
-          <w:rFonts w:ascii="Courier New" w:hAnsi="Courier New" w:cs="Courier New"/>
-        </w:rPr>
-        <w:t>_</w:t>
-      </w:r>
-      <w:r>
-        <w:rPr>
-          <w:rFonts w:ascii="Courier New" w:hAnsi="Courier New" w:cs="Courier New"/>
-        </w:rPr>
-        <w:t>________|‾|_________</w:t>
-      </w:r>
-      <w:r>
-        <w:rPr>
-          <w:rFonts w:ascii="Courier New" w:hAnsi="Courier New" w:cs="Courier New"/>
-        </w:rPr>
-        <w:t>________</w:t>
-      </w:r>
-    </w:p>
-    <w:p>
-      <w:pPr>
-        <w:pStyle w:val="Heading3"/>
-      </w:pPr>
-      <w:bookmarkStart w:id="61" w:name="_Toc428177681"/>
-      <w:bookmarkStart w:id="62" w:name="_Toc428188315"/>
-      <w:bookmarkStart w:id="63" w:name="_Toc428776154"/>
-      <w:bookmarkStart w:id="64" w:name="_Toc430077633"/>
-      <w:r>
-        <w:t>Mode 2</w:t>
-      </w:r>
-      <w:bookmarkEnd w:id="61"/>
       <w:bookmarkEnd w:id="62"/>
       <w:bookmarkEnd w:id="63"/>
       <w:bookmarkEnd w:id="64"/>
+      <w:bookmarkEnd w:id="65"/>
+    </w:p>
+    <w:p>
+      <w:pPr>
+        <w:pStyle w:val="Heading3"/>
+      </w:pPr>
+      <w:bookmarkStart w:id="66" w:name="_Toc428177679"/>
+      <w:bookmarkStart w:id="67" w:name="_Toc428188313"/>
+      <w:bookmarkStart w:id="68" w:name="_Toc428776152"/>
+      <w:bookmarkStart w:id="69" w:name="_Toc430077631"/>
+      <w:bookmarkStart w:id="70" w:name="_Toc430686244"/>
+      <w:r>
+        <w:t>Mode 0</w:t>
+      </w:r>
+      <w:bookmarkEnd w:id="66"/>
+      <w:bookmarkEnd w:id="67"/>
+      <w:bookmarkEnd w:id="68"/>
+      <w:bookmarkEnd w:id="69"/>
+      <w:bookmarkEnd w:id="70"/>
+    </w:p>
+    <w:p>
+      <w:pPr>
+        <w:jc w:val="both"/>
+      </w:pPr>
+      <w:r>
+        <w:t xml:space="preserve">Send </w:t>
+      </w:r>
+      <w:r>
+        <w:rPr>
+          <w:rFonts w:ascii="Courier New" w:hAnsi="Courier New" w:cs="Courier New"/>
+          <w:i/>
+          <w:color w:val="4F81BD" w:themeColor="accent1"/>
+        </w:rPr>
+        <w:t>N</w:t>
+      </w:r>
+      <w:r>
+        <w:t xml:space="preserve"> </w:t>
+      </w:r>
+      <w:r>
+        <w:t xml:space="preserve">T1 commands </w:t>
+      </w:r>
+      <w:r>
+        <w:t xml:space="preserve">of type </w:t>
+      </w:r>
+      <w:r>
+        <w:rPr>
+          <w:rFonts w:ascii="Courier New" w:hAnsi="Courier New" w:cs="Courier New"/>
+          <w:i/>
+          <w:color w:val="4F81BD" w:themeColor="accent1"/>
+        </w:rPr>
+        <w:t>type</w:t>
+      </w:r>
+      <w:r>
+        <w:rPr>
+          <w:color w:val="4F81BD" w:themeColor="accent1"/>
+        </w:rPr>
+        <w:t> </w:t>
+      </w:r>
+      <w:r>
+        <w:t xml:space="preserve">with </w:t>
+      </w:r>
+      <w:r>
+        <w:t xml:space="preserve">an interval of </w:t>
+      </w:r>
+      <w:r>
+        <w:rPr>
+          <w:rFonts w:ascii="Courier New" w:hAnsi="Courier New" w:cs="Courier New"/>
+          <w:i/>
+          <w:color w:val="4F81BD" w:themeColor="accent1"/>
+        </w:rPr>
+        <w:t>interval</w:t>
+      </w:r>
+      <w:r>
+        <w:rPr>
+          <w:i/>
+          <w:color w:val="4F81BD" w:themeColor="accent1"/>
+        </w:rPr>
+        <w:t xml:space="preserve"> </w:t>
+      </w:r>
+      <w:r>
+        <w:t xml:space="preserve">BXs. </w:t>
+      </w:r>
+      <w:r>
+        <w:t xml:space="preserve">Note that </w:t>
+      </w:r>
+      <w:r>
+        <w:rPr>
+          <w:rFonts w:ascii="Courier New" w:hAnsi="Courier New" w:cs="Courier New"/>
+          <w:i/>
+          <w:color w:val="4F81BD" w:themeColor="accent1"/>
+        </w:rPr>
+        <w:t>interval</w:t>
+      </w:r>
+      <w:r>
+        <w:rPr>
+          <w:color w:val="4F81BD" w:themeColor="accent1"/>
+        </w:rPr>
+        <w:t xml:space="preserve"> </w:t>
+      </w:r>
+      <w:r>
+        <w:t>cannot be smaller than 3</w:t>
+      </w:r>
+      <w:r>
+        <w:t xml:space="preserve"> BXs which is the time needed to </w:t>
+      </w:r>
+      <w:r>
+        <w:t>encode a T1 command on the wire</w:t>
+      </w:r>
+      <w:r>
+        <w:t xml:space="preserve">. </w:t>
+      </w:r>
+      <w:r>
+        <w:t>Exa</w:t>
+      </w:r>
+      <w:r>
+        <w:t xml:space="preserve">mple with an </w:t>
+      </w:r>
+      <w:r>
+        <w:rPr>
+          <w:rFonts w:ascii="Courier New" w:hAnsi="Courier New" w:cs="Courier New"/>
+          <w:i/>
+          <w:color w:val="4F81BD" w:themeColor="accent1"/>
+        </w:rPr>
+        <w:t>interval</w:t>
+      </w:r>
+      <w:r>
+        <w:rPr>
+          <w:color w:val="4F81BD" w:themeColor="accent1"/>
+        </w:rPr>
+        <w:t xml:space="preserve"> </w:t>
+      </w:r>
+      <w:r>
+        <w:t>of 4 BXs:</w:t>
+      </w:r>
+    </w:p>
+    <w:p>
+      <w:pPr>
+        <w:jc w:val="both"/>
+        <w:rPr>
+          <w:rFonts w:ascii="Courier New" w:hAnsi="Courier New" w:cs="Courier New"/>
+        </w:rPr>
+      </w:pPr>
+      <w:r>
+        <w:rPr>
+          <w:rFonts w:ascii="Courier New" w:hAnsi="Courier New" w:cs="Courier New"/>
+        </w:rPr>
+        <w:lastRenderedPageBreak/>
+        <w:t>CLK</w:t>
+      </w:r>
+      <w:r>
+        <w:rPr>
+          <w:rFonts w:ascii="Courier New" w:hAnsi="Courier New" w:cs="Courier New"/>
+        </w:rPr>
+        <w:t xml:space="preserve"> </w:t>
+      </w:r>
+      <w:r>
+        <w:rPr>
+          <w:rFonts w:ascii="Courier New" w:hAnsi="Courier New" w:cs="Courier New"/>
+        </w:rPr>
+        <w:t xml:space="preserve">  </w:t>
+      </w:r>
+      <w:r>
+        <w:rPr>
+          <w:rFonts w:ascii="Courier New" w:hAnsi="Courier New" w:cs="Courier New"/>
+        </w:rPr>
+        <w:t>_|‾|_|‾|_|‾|_|‾|_|‾|_|‾|_|‾|_|‾|_|‾|_|‾|_|‾|_|‾|_|‾|_|‾|_|‾</w:t>
+      </w:r>
+      <w:r>
+        <w:rPr>
+          <w:rFonts w:ascii="Courier New" w:hAnsi="Courier New" w:cs="Courier New"/>
+        </w:rPr>
+        <w:t>|_</w:t>
+      </w:r>
+    </w:p>
+    <w:p>
+      <w:pPr>
+        <w:jc w:val="both"/>
+        <w:rPr>
+          <w:rFonts w:ascii="Courier New" w:hAnsi="Courier New" w:cs="Courier New"/>
+        </w:rPr>
+      </w:pPr>
+      <w:r>
+        <w:rPr>
+          <w:rFonts w:ascii="Courier New" w:hAnsi="Courier New" w:cs="Courier New"/>
+        </w:rPr>
+        <w:t xml:space="preserve">T1    </w:t>
+      </w:r>
+      <w:r>
+        <w:rPr>
+          <w:rFonts w:ascii="Courier New" w:hAnsi="Courier New" w:cs="Courier New"/>
+        </w:rPr>
+        <w:t>_|‾|</w:t>
+      </w:r>
+      <w:r>
+        <w:rPr>
+          <w:rFonts w:ascii="Courier New" w:hAnsi="Courier New" w:cs="Courier New"/>
+        </w:rPr>
+        <w:t>____________</w:t>
+      </w:r>
+      <w:r>
+        <w:rPr>
+          <w:rFonts w:ascii="Courier New" w:hAnsi="Courier New" w:cs="Courier New"/>
+        </w:rPr>
+        <w:t>_|‾|</w:t>
+      </w:r>
+      <w:r>
+        <w:rPr>
+          <w:rFonts w:ascii="Courier New" w:hAnsi="Courier New" w:cs="Courier New"/>
+        </w:rPr>
+        <w:t>____________</w:t>
+      </w:r>
+      <w:r>
+        <w:rPr>
+          <w:rFonts w:ascii="Courier New" w:hAnsi="Courier New" w:cs="Courier New"/>
+        </w:rPr>
+        <w:t>_|‾|</w:t>
+      </w:r>
+      <w:r>
+        <w:rPr>
+          <w:rFonts w:ascii="Courier New" w:hAnsi="Courier New" w:cs="Courier New"/>
+        </w:rPr>
+        <w:t>____________</w:t>
+      </w:r>
+      <w:r>
+        <w:rPr>
+          <w:rFonts w:ascii="Courier New" w:hAnsi="Courier New" w:cs="Courier New"/>
+        </w:rPr>
+        <w:t>_|‾|</w:t>
+      </w:r>
+      <w:r>
+        <w:rPr>
+          <w:rFonts w:ascii="Courier New" w:hAnsi="Courier New" w:cs="Courier New"/>
+        </w:rPr>
+        <w:t>_________</w:t>
+      </w:r>
+    </w:p>
+    <w:p>
+      <w:pPr>
+        <w:pStyle w:val="Heading3"/>
+      </w:pPr>
+      <w:bookmarkStart w:id="71" w:name="_Toc428177680"/>
+      <w:bookmarkStart w:id="72" w:name="_Toc428188314"/>
+      <w:bookmarkStart w:id="73" w:name="_Toc428776153"/>
+      <w:bookmarkStart w:id="74" w:name="_Toc430077632"/>
+      <w:bookmarkStart w:id="75" w:name="_Toc430686245"/>
+      <w:r>
+        <w:t>Mode 1</w:t>
+      </w:r>
+      <w:bookmarkEnd w:id="71"/>
+      <w:bookmarkEnd w:id="72"/>
+      <w:bookmarkEnd w:id="73"/>
+      <w:bookmarkEnd w:id="74"/>
+      <w:bookmarkEnd w:id="75"/>
+    </w:p>
+    <w:p>
+      <w:r>
+        <w:t xml:space="preserve">Send </w:t>
+      </w:r>
+      <w:r>
+        <w:rPr>
+          <w:rFonts w:ascii="Courier New" w:hAnsi="Courier New" w:cs="Courier New"/>
+          <w:i/>
+          <w:color w:val="4F81BD" w:themeColor="accent1"/>
+        </w:rPr>
+        <w:t>N</w:t>
+      </w:r>
+      <w:r>
+        <w:t xml:space="preserve"> </w:t>
+      </w:r>
+      <w:r>
+        <w:t>packets</w:t>
+      </w:r>
+      <w:r>
+        <w:t xml:space="preserve"> </w:t>
+      </w:r>
+      <w:r>
+        <w:t xml:space="preserve">composed </w:t>
+      </w:r>
+      <w:r>
+        <w:t xml:space="preserve">of </w:t>
+      </w:r>
+      <w:r>
+        <w:t>a</w:t>
+      </w:r>
+      <w:r>
+        <w:t xml:space="preserve"> </w:t>
+      </w:r>
+      <w:r>
+        <w:t xml:space="preserve">Calpulse </w:t>
+      </w:r>
+      <w:r>
+        <w:t>followed by</w:t>
+      </w:r>
+      <w:r>
+        <w:t xml:space="preserve"> a</w:t>
+      </w:r>
+      <w:r>
+        <w:t>n</w:t>
+      </w:r>
+      <w:r>
+        <w:t xml:space="preserve"> </w:t>
+      </w:r>
+      <w:r>
+        <w:t xml:space="preserve">LV1A </w:t>
+      </w:r>
+      <w:r>
+        <w:t>separated</w:t>
+      </w:r>
+      <w:r>
+        <w:t xml:space="preserve"> </w:t>
+      </w:r>
+      <w:r>
+        <w:t xml:space="preserve">by </w:t>
+      </w:r>
+      <w:r>
+        <w:rPr>
+          <w:rFonts w:ascii="Courier New" w:hAnsi="Courier New" w:cs="Courier New"/>
+          <w:i/>
+          <w:color w:val="4F81BD" w:themeColor="accent1"/>
+        </w:rPr>
+        <w:t>delay</w:t>
+      </w:r>
+      <w:r>
+        <w:rPr>
+          <w:color w:val="4F81BD" w:themeColor="accent1"/>
+        </w:rPr>
+        <w:t xml:space="preserve"> </w:t>
+      </w:r>
+      <w:r>
+        <w:t>BXs</w:t>
+      </w:r>
+      <w:r>
+        <w:t xml:space="preserve">. The packets are spaced by </w:t>
+      </w:r>
+      <w:r>
+        <w:rPr>
+          <w:rFonts w:ascii="Courier New" w:hAnsi="Courier New" w:cs="Courier New"/>
+          <w:i/>
+          <w:color w:val="4F81BD" w:themeColor="accent1"/>
+        </w:rPr>
+        <w:t>interval</w:t>
+      </w:r>
+      <w:r>
+        <w:rPr>
+          <w:color w:val="4F81BD" w:themeColor="accent1"/>
+        </w:rPr>
+        <w:t xml:space="preserve"> </w:t>
+      </w:r>
+      <w:r>
+        <w:t>BX</w:t>
+      </w:r>
+      <w:r>
+        <w:t xml:space="preserve">s. Note that </w:t>
+      </w:r>
+      <w:r>
+        <w:rPr>
+          <w:rFonts w:ascii="Courier New" w:hAnsi="Courier New" w:cs="Courier New"/>
+          <w:i/>
+          <w:color w:val="4F81BD" w:themeColor="accent1"/>
+        </w:rPr>
+        <w:t>interval</w:t>
+      </w:r>
+      <w:r>
+        <w:rPr>
+          <w:color w:val="4F81BD" w:themeColor="accent1"/>
+        </w:rPr>
+        <w:t xml:space="preserve"> </w:t>
+      </w:r>
+      <w:r>
+        <w:t>cannot be smaller than 3</w:t>
+      </w:r>
+      <w:r>
+        <w:t xml:space="preserve"> BXs which is the time needed to </w:t>
+      </w:r>
+      <w:r>
+        <w:t xml:space="preserve">encode a T1 command on the wire and that </w:t>
+      </w:r>
+      <w:r>
+        <w:rPr>
+          <w:rFonts w:ascii="Courier New" w:hAnsi="Courier New" w:cs="Courier New"/>
+          <w:i/>
+          <w:color w:val="4F81BD" w:themeColor="accent1"/>
+        </w:rPr>
+        <w:t>delay</w:t>
+      </w:r>
+      <w:r>
+        <w:rPr>
+          <w:i/>
+          <w:color w:val="4F81BD" w:themeColor="accent1"/>
+        </w:rPr>
+        <w:t xml:space="preserve"> </w:t>
+      </w:r>
+      <w:r>
+        <w:t xml:space="preserve">must be </w:t>
+      </w:r>
+      <w:r>
+        <w:t xml:space="preserve">in the range [3, </w:t>
+      </w:r>
+      <w:r>
+        <w:rPr>
+          <w:rFonts w:ascii="Courier New" w:hAnsi="Courier New" w:cs="Courier New"/>
+          <w:i/>
+          <w:color w:val="4F81BD" w:themeColor="accent1"/>
+        </w:rPr>
+        <w:t>interval</w:t>
+      </w:r>
+      <w:r>
+        <w:rPr>
+          <w:i/>
+          <w:color w:val="4F81BD" w:themeColor="accent1"/>
+        </w:rPr>
+        <w:t xml:space="preserve"> </w:t>
+      </w:r>
+      <w:r>
+        <w:t>–</w:t>
+      </w:r>
+      <w:r>
+        <w:t xml:space="preserve"> 3</w:t>
+      </w:r>
+      <w:r>
+        <w:t>]</w:t>
+      </w:r>
+      <w:r>
+        <w:t xml:space="preserve"> BXs. </w:t>
+      </w:r>
+      <w:r>
+        <w:t>Example</w:t>
+      </w:r>
+      <w:r>
+        <w:t xml:space="preserve"> with a</w:t>
+      </w:r>
+      <w:r>
+        <w:t xml:space="preserve"> </w:t>
+      </w:r>
+      <w:r>
+        <w:rPr>
+          <w:rFonts w:ascii="Courier New" w:hAnsi="Courier New" w:cs="Courier New"/>
+          <w:i/>
+          <w:color w:val="4F81BD" w:themeColor="accent1"/>
+        </w:rPr>
+        <w:t>delay</w:t>
+      </w:r>
+      <w:r>
+        <w:rPr>
+          <w:color w:val="4F81BD" w:themeColor="accent1"/>
+        </w:rPr>
+        <w:t xml:space="preserve"> </w:t>
+      </w:r>
+      <w:r>
+        <w:t>of 4 BXs</w:t>
+      </w:r>
+      <w:r>
+        <w:t xml:space="preserve"> and a</w:t>
+      </w:r>
+      <w:r>
+        <w:t>n</w:t>
+      </w:r>
+      <w:r>
+        <w:t xml:space="preserve"> </w:t>
+      </w:r>
+      <w:r>
+        <w:rPr>
+          <w:rFonts w:ascii="Courier New" w:hAnsi="Courier New" w:cs="Courier New"/>
+          <w:i/>
+          <w:color w:val="4F81BD" w:themeColor="accent1"/>
+        </w:rPr>
+        <w:t>interval</w:t>
+      </w:r>
+      <w:r>
+        <w:rPr>
+          <w:color w:val="4F81BD" w:themeColor="accent1"/>
+        </w:rPr>
+        <w:t xml:space="preserve"> </w:t>
+      </w:r>
+      <w:r>
+        <w:t>of 10 BXs</w:t>
+      </w:r>
+      <w:r>
+        <w:t>:</w:t>
+      </w:r>
+    </w:p>
+    <w:p>
+      <w:pPr>
+        <w:jc w:val="both"/>
+        <w:rPr>
+          <w:rFonts w:ascii="Courier New" w:hAnsi="Courier New" w:cs="Courier New"/>
+        </w:rPr>
+      </w:pPr>
+      <w:r>
+        <w:rPr>
+          <w:rFonts w:ascii="Courier New" w:hAnsi="Courier New" w:cs="Courier New"/>
+        </w:rPr>
+        <w:t>CLK</w:t>
+      </w:r>
+      <w:r>
+        <w:rPr>
+          <w:rFonts w:ascii="Courier New" w:hAnsi="Courier New" w:cs="Courier New"/>
+        </w:rPr>
+        <w:t xml:space="preserve"> </w:t>
+      </w:r>
+      <w:r>
+        <w:rPr>
+          <w:rFonts w:ascii="Courier New" w:hAnsi="Courier New" w:cs="Courier New"/>
+        </w:rPr>
+        <w:t xml:space="preserve">  </w:t>
+      </w:r>
+      <w:r>
+        <w:rPr>
+          <w:rFonts w:ascii="Courier New" w:hAnsi="Courier New" w:cs="Courier New"/>
+        </w:rPr>
+        <w:t>_|‾|_|‾|_|‾|_|‾|_|‾|_|‾|_|‾|_|‾|_|‾|_|‾|_|‾|_|‾|_|‾|_|‾|_|‾</w:t>
+      </w:r>
+      <w:r>
+        <w:rPr>
+          <w:rFonts w:ascii="Courier New" w:hAnsi="Courier New" w:cs="Courier New"/>
+        </w:rPr>
+        <w:t>|_</w:t>
+      </w:r>
+    </w:p>
+    <w:p>
+      <w:pPr>
+        <w:jc w:val="both"/>
+        <w:rPr>
+          <w:rFonts w:ascii="Courier New" w:hAnsi="Courier New" w:cs="Courier New"/>
+        </w:rPr>
+      </w:pPr>
+      <w:r>
+        <w:rPr>
+          <w:rFonts w:ascii="Courier New" w:hAnsi="Courier New" w:cs="Courier New"/>
+        </w:rPr>
+        <w:t xml:space="preserve">LV1A  </w:t>
+      </w:r>
+      <w:r>
+        <w:rPr>
+          <w:rFonts w:ascii="Courier New" w:hAnsi="Courier New" w:cs="Courier New"/>
+        </w:rPr>
+        <w:t>____</w:t>
+      </w:r>
+      <w:r>
+        <w:rPr>
+          <w:rFonts w:ascii="Courier New" w:hAnsi="Courier New" w:cs="Courier New"/>
+        </w:rPr>
+        <w:t>_____________|‾|_____________</w:t>
+      </w:r>
+      <w:r>
+        <w:rPr>
+          <w:rFonts w:ascii="Courier New" w:hAnsi="Courier New" w:cs="Courier New"/>
+        </w:rPr>
+        <w:t>_______</w:t>
+      </w:r>
+      <w:r>
+        <w:rPr>
+          <w:rFonts w:ascii="Courier New" w:hAnsi="Courier New" w:cs="Courier New"/>
+        </w:rPr>
+        <w:t>___________</w:t>
+      </w:r>
+      <w:r>
+        <w:rPr>
+          <w:rFonts w:ascii="Courier New" w:hAnsi="Courier New" w:cs="Courier New"/>
+        </w:rPr>
+        <w:t>____</w:t>
+      </w:r>
+      <w:r>
+        <w:rPr>
+          <w:rFonts w:ascii="Courier New" w:hAnsi="Courier New" w:cs="Courier New"/>
+        </w:rPr>
+        <w:t>__|‾|_</w:t>
+      </w:r>
+      <w:r>
+        <w:rPr>
+          <w:rFonts w:ascii="Courier New" w:hAnsi="Courier New" w:cs="Courier New"/>
+        </w:rPr>
+        <w:t xml:space="preserve"> </w:t>
+      </w:r>
+    </w:p>
+    <w:p>
+      <w:pPr>
+        <w:jc w:val="both"/>
+        <w:rPr>
+          <w:rFonts w:ascii="Courier New" w:hAnsi="Courier New" w:cs="Courier New"/>
+        </w:rPr>
+      </w:pPr>
+      <w:r>
+        <w:rPr>
+          <w:rFonts w:ascii="Courier New" w:hAnsi="Courier New" w:cs="Courier New"/>
+        </w:rPr>
+        <w:t xml:space="preserve">CAL   </w:t>
+      </w:r>
+      <w:r>
+        <w:rPr>
+          <w:rFonts w:ascii="Courier New" w:hAnsi="Courier New" w:cs="Courier New"/>
+        </w:rPr>
+        <w:t>_|‾|____________</w:t>
+      </w:r>
+      <w:r>
+        <w:rPr>
+          <w:rFonts w:ascii="Courier New" w:hAnsi="Courier New" w:cs="Courier New"/>
+        </w:rPr>
+        <w:t>____</w:t>
+      </w:r>
+      <w:r>
+        <w:rPr>
+          <w:rFonts w:ascii="Courier New" w:hAnsi="Courier New" w:cs="Courier New"/>
+        </w:rPr>
+        <w:t>____________</w:t>
+      </w:r>
+      <w:r>
+        <w:rPr>
+          <w:rFonts w:ascii="Courier New" w:hAnsi="Courier New" w:cs="Courier New"/>
+        </w:rPr>
+        <w:t>_</w:t>
+      </w:r>
+      <w:r>
+        <w:rPr>
+          <w:rFonts w:ascii="Courier New" w:hAnsi="Courier New" w:cs="Courier New"/>
+        </w:rPr>
+        <w:t>________|‾|_________</w:t>
+      </w:r>
+      <w:r>
+        <w:rPr>
+          <w:rFonts w:ascii="Courier New" w:hAnsi="Courier New" w:cs="Courier New"/>
+        </w:rPr>
+        <w:t>________</w:t>
+      </w:r>
+    </w:p>
+    <w:p>
+      <w:pPr>
+        <w:pStyle w:val="Heading3"/>
+      </w:pPr>
+      <w:bookmarkStart w:id="76" w:name="_Toc428177681"/>
+      <w:bookmarkStart w:id="77" w:name="_Toc428188315"/>
+      <w:bookmarkStart w:id="78" w:name="_Toc428776154"/>
+      <w:bookmarkStart w:id="79" w:name="_Toc430077633"/>
+      <w:bookmarkStart w:id="80" w:name="_Toc430686246"/>
+      <w:r>
+        <w:t>Mode 2</w:t>
+      </w:r>
+      <w:bookmarkEnd w:id="76"/>
+      <w:bookmarkEnd w:id="77"/>
+      <w:bookmarkEnd w:id="78"/>
+      <w:bookmarkEnd w:id="79"/>
+      <w:bookmarkEnd w:id="80"/>
     </w:p>
     <w:p>
       <w:r>
@@ -5913,17 +6014,19 @@
       <w:pPr>
         <w:pStyle w:val="Heading2"/>
       </w:pPr>
-      <w:bookmarkStart w:id="65" w:name="_Toc428177682"/>
-      <w:bookmarkStart w:id="66" w:name="_Toc428188316"/>
-      <w:bookmarkStart w:id="67" w:name="_Toc428776155"/>
-      <w:bookmarkStart w:id="68" w:name="_Toc430077634"/>
+      <w:bookmarkStart w:id="81" w:name="_Toc428177682"/>
+      <w:bookmarkStart w:id="82" w:name="_Toc428188316"/>
+      <w:bookmarkStart w:id="83" w:name="_Toc428776155"/>
+      <w:bookmarkStart w:id="84" w:name="_Toc430077634"/>
+      <w:bookmarkStart w:id="85" w:name="_Toc430686247"/>
       <w:r>
         <w:t>Notes</w:t>
       </w:r>
-      <w:bookmarkEnd w:id="65"/>
-      <w:bookmarkEnd w:id="66"/>
-      <w:bookmarkEnd w:id="67"/>
-      <w:bookmarkEnd w:id="68"/>
+      <w:bookmarkEnd w:id="81"/>
+      <w:bookmarkEnd w:id="82"/>
+      <w:bookmarkEnd w:id="83"/>
+      <w:bookmarkEnd w:id="84"/>
+      <w:bookmarkEnd w:id="85"/>
     </w:p>
     <w:p>
       <w:r>
@@ -5943,15 +6046,17 @@
       <w:pPr>
         <w:pStyle w:val="Heading2"/>
       </w:pPr>
-      <w:bookmarkStart w:id="69" w:name="_Toc428188317"/>
-      <w:bookmarkStart w:id="70" w:name="_Toc428776156"/>
-      <w:bookmarkStart w:id="71" w:name="_Toc430077635"/>
+      <w:bookmarkStart w:id="86" w:name="_Toc428188317"/>
+      <w:bookmarkStart w:id="87" w:name="_Toc428776156"/>
+      <w:bookmarkStart w:id="88" w:name="_Toc430077635"/>
+      <w:bookmarkStart w:id="89" w:name="_Toc430686248"/>
       <w:r>
         <w:t>Errors to avoid</w:t>
       </w:r>
-      <w:bookmarkEnd w:id="69"/>
-      <w:bookmarkEnd w:id="70"/>
-      <w:bookmarkEnd w:id="71"/>
+      <w:bookmarkEnd w:id="86"/>
+      <w:bookmarkEnd w:id="87"/>
+      <w:bookmarkEnd w:id="88"/>
+      <w:bookmarkEnd w:id="89"/>
     </w:p>
     <w:p>
       <w:pPr>
@@ -5998,12 +6103,12 @@
       <w:pPr>
         <w:pStyle w:val="Heading1"/>
       </w:pPr>
-      <w:bookmarkStart w:id="72" w:name="_Toc430077636"/>
+      <w:bookmarkStart w:id="90" w:name="_Toc430686249"/>
       <w:r>
         <w:lastRenderedPageBreak/>
         <w:t>DAC Scans</w:t>
       </w:r>
-      <w:bookmarkEnd w:id="72"/>
+      <w:bookmarkEnd w:id="90"/>
       <w:r>
         <w:t xml:space="preserve"> </w:t>
       </w:r>
@@ -6168,15 +6273,17 @@
       <w:pPr>
         <w:pStyle w:val="Heading2"/>
       </w:pPr>
-      <w:bookmarkStart w:id="73" w:name="_Toc428188319"/>
-      <w:bookmarkStart w:id="74" w:name="_Toc428776158"/>
-      <w:bookmarkStart w:id="75" w:name="_Toc430077637"/>
+      <w:bookmarkStart w:id="91" w:name="_Toc428188319"/>
+      <w:bookmarkStart w:id="92" w:name="_Toc428776158"/>
+      <w:bookmarkStart w:id="93" w:name="_Toc430077637"/>
+      <w:bookmarkStart w:id="94" w:name="_Toc430686250"/>
       <w:r>
         <w:t>Addressing</w:t>
       </w:r>
-      <w:bookmarkEnd w:id="73"/>
-      <w:bookmarkEnd w:id="74"/>
-      <w:bookmarkEnd w:id="75"/>
+      <w:bookmarkEnd w:id="91"/>
+      <w:bookmarkEnd w:id="92"/>
+      <w:bookmarkEnd w:id="93"/>
+      <w:bookmarkEnd w:id="94"/>
       <w:r>
         <w:t xml:space="preserve"> </w:t>
       </w:r>
@@ -7416,15 +7523,17 @@
       <w:pPr>
         <w:pStyle w:val="Heading2"/>
       </w:pPr>
-      <w:bookmarkStart w:id="76" w:name="_Toc428188320"/>
-      <w:bookmarkStart w:id="77" w:name="_Toc428776159"/>
-      <w:bookmarkStart w:id="78" w:name="_Toc430077638"/>
+      <w:bookmarkStart w:id="95" w:name="_Toc428188320"/>
+      <w:bookmarkStart w:id="96" w:name="_Toc428776159"/>
+      <w:bookmarkStart w:id="97" w:name="_Toc430077638"/>
+      <w:bookmarkStart w:id="98" w:name="_Toc430686251"/>
       <w:r>
         <w:t>Description</w:t>
       </w:r>
-      <w:bookmarkEnd w:id="76"/>
-      <w:bookmarkEnd w:id="77"/>
-      <w:bookmarkEnd w:id="78"/>
+      <w:bookmarkEnd w:id="95"/>
+      <w:bookmarkEnd w:id="96"/>
+      <w:bookmarkEnd w:id="97"/>
+      <w:bookmarkEnd w:id="98"/>
     </w:p>
     <w:p>
       <w:pPr>
@@ -7448,15 +7557,17 @@
       <w:pPr>
         <w:pStyle w:val="Heading2"/>
       </w:pPr>
-      <w:bookmarkStart w:id="79" w:name="_Toc428188321"/>
-      <w:bookmarkStart w:id="80" w:name="_Toc428776160"/>
-      <w:bookmarkStart w:id="81" w:name="_Toc430077639"/>
+      <w:bookmarkStart w:id="99" w:name="_Toc428188321"/>
+      <w:bookmarkStart w:id="100" w:name="_Toc428776160"/>
+      <w:bookmarkStart w:id="101" w:name="_Toc430077639"/>
+      <w:bookmarkStart w:id="102" w:name="_Toc430686252"/>
       <w:r>
         <w:t>Errors</w:t>
       </w:r>
-      <w:bookmarkEnd w:id="79"/>
-      <w:bookmarkEnd w:id="80"/>
-      <w:bookmarkEnd w:id="81"/>
+      <w:bookmarkEnd w:id="99"/>
+      <w:bookmarkEnd w:id="100"/>
+      <w:bookmarkEnd w:id="101"/>
+      <w:bookmarkEnd w:id="102"/>
     </w:p>
     <w:p>
       <w:pPr>
@@ -7494,15 +7605,17 @@
       <w:pPr>
         <w:pStyle w:val="Heading2"/>
       </w:pPr>
-      <w:bookmarkStart w:id="82" w:name="_Toc428188322"/>
-      <w:bookmarkStart w:id="83" w:name="_Toc428776161"/>
-      <w:bookmarkStart w:id="84" w:name="_Toc430077640"/>
+      <w:bookmarkStart w:id="103" w:name="_Toc428188322"/>
+      <w:bookmarkStart w:id="104" w:name="_Toc428776161"/>
+      <w:bookmarkStart w:id="105" w:name="_Toc430077640"/>
+      <w:bookmarkStart w:id="106" w:name="_Toc430686253"/>
       <w:r>
         <w:t>Errors to avoid</w:t>
       </w:r>
-      <w:bookmarkEnd w:id="82"/>
-      <w:bookmarkEnd w:id="83"/>
-      <w:bookmarkEnd w:id="84"/>
+      <w:bookmarkEnd w:id="103"/>
+      <w:bookmarkEnd w:id="104"/>
+      <w:bookmarkEnd w:id="105"/>
+      <w:bookmarkEnd w:id="106"/>
     </w:p>
     <w:p>
       <w:pPr>
@@ -7564,7 +7677,7 @@
       <w:pPr>
         <w:pStyle w:val="Heading1"/>
       </w:pPr>
-      <w:bookmarkStart w:id="85" w:name="_Toc430077641"/>
+      <w:bookmarkStart w:id="107" w:name="_Toc430686254"/>
       <w:r>
         <w:lastRenderedPageBreak/>
         <w:t>ADC</w:t>
@@ -7572,7 +7685,7 @@
       <w:r>
         <w:t xml:space="preserve"> (in development)</w:t>
       </w:r>
-      <w:bookmarkEnd w:id="85"/>
+      <w:bookmarkEnd w:id="107"/>
     </w:p>
     <w:p>
       <w:pPr>
@@ -7586,13 +7699,15 @@
       <w:pPr>
         <w:pStyle w:val="Heading2"/>
       </w:pPr>
-      <w:bookmarkStart w:id="86" w:name="_Toc428776163"/>
-      <w:bookmarkStart w:id="87" w:name="_Toc430077642"/>
+      <w:bookmarkStart w:id="108" w:name="_Toc428776163"/>
+      <w:bookmarkStart w:id="109" w:name="_Toc430077642"/>
+      <w:bookmarkStart w:id="110" w:name="_Toc430686255"/>
       <w:r>
         <w:t>Addressing</w:t>
       </w:r>
-      <w:bookmarkEnd w:id="86"/>
-      <w:bookmarkEnd w:id="87"/>
+      <w:bookmarkEnd w:id="108"/>
+      <w:bookmarkEnd w:id="109"/>
+      <w:bookmarkEnd w:id="110"/>
       <w:r>
         <w:t xml:space="preserve"> </w:t>
       </w:r>
@@ -7808,13 +7923,15 @@
       <w:pPr>
         <w:pStyle w:val="Heading2"/>
       </w:pPr>
-      <w:bookmarkStart w:id="88" w:name="_Toc428776164"/>
-      <w:bookmarkStart w:id="89" w:name="_Toc430077643"/>
+      <w:bookmarkStart w:id="111" w:name="_Toc428776164"/>
+      <w:bookmarkStart w:id="112" w:name="_Toc430077643"/>
+      <w:bookmarkStart w:id="113" w:name="_Toc430686256"/>
       <w:r>
         <w:t>Errors</w:t>
       </w:r>
-      <w:bookmarkEnd w:id="88"/>
-      <w:bookmarkEnd w:id="89"/>
+      <w:bookmarkEnd w:id="111"/>
+      <w:bookmarkEnd w:id="112"/>
+      <w:bookmarkEnd w:id="113"/>
     </w:p>
     <w:p>
       <w:r>
@@ -7825,13 +7942,15 @@
       <w:pPr>
         <w:pStyle w:val="Heading2"/>
       </w:pPr>
-      <w:bookmarkStart w:id="90" w:name="_Toc428776165"/>
-      <w:bookmarkStart w:id="91" w:name="_Toc430077644"/>
+      <w:bookmarkStart w:id="114" w:name="_Toc428776165"/>
+      <w:bookmarkStart w:id="115" w:name="_Toc430077644"/>
+      <w:bookmarkStart w:id="116" w:name="_Toc430686257"/>
       <w:r>
         <w:t>Errors to avoid</w:t>
       </w:r>
-      <w:bookmarkEnd w:id="90"/>
-      <w:bookmarkEnd w:id="91"/>
+      <w:bookmarkEnd w:id="114"/>
+      <w:bookmarkEnd w:id="115"/>
+      <w:bookmarkEnd w:id="116"/>
     </w:p>
     <w:p>
       <w:pPr>
@@ -7860,12 +7979,12 @@
       <w:pPr>
         <w:pStyle w:val="Heading1"/>
       </w:pPr>
-      <w:bookmarkStart w:id="92" w:name="_Toc430077645"/>
+      <w:bookmarkStart w:id="117" w:name="_Toc430686258"/>
       <w:r>
         <w:lastRenderedPageBreak/>
         <w:t>Clocking</w:t>
       </w:r>
-      <w:bookmarkEnd w:id="92"/>
+      <w:bookmarkEnd w:id="117"/>
     </w:p>
     <w:p>
       <w:pPr>
@@ -7885,11 +8004,13 @@
       <w:pPr>
         <w:pStyle w:val="Heading2"/>
       </w:pPr>
-      <w:bookmarkStart w:id="93" w:name="_Toc430077646"/>
+      <w:bookmarkStart w:id="118" w:name="_Toc430077646"/>
+      <w:bookmarkStart w:id="119" w:name="_Toc430686259"/>
       <w:r>
         <w:t>Addressing</w:t>
       </w:r>
-      <w:bookmarkEnd w:id="93"/>
+      <w:bookmarkEnd w:id="118"/>
+      <w:bookmarkEnd w:id="119"/>
       <w:r>
         <w:t xml:space="preserve"> </w:t>
       </w:r>
@@ -8122,12 +8243,12 @@
       <w:pPr>
         <w:pStyle w:val="Heading1"/>
       </w:pPr>
-      <w:bookmarkStart w:id="94" w:name="_Toc430077647"/>
+      <w:bookmarkStart w:id="120" w:name="_Toc430686260"/>
       <w:r>
         <w:lastRenderedPageBreak/>
         <w:t>Counters</w:t>
       </w:r>
-      <w:bookmarkEnd w:id="94"/>
+      <w:bookmarkEnd w:id="120"/>
     </w:p>
     <w:p>
       <w:pPr>
@@ -8148,8 +8269,6 @@
       <w:r>
         <w:t>s value</w:t>
       </w:r>
-      <w:bookmarkStart w:id="95" w:name="_GoBack"/>
-      <w:bookmarkEnd w:id="95"/>
       <w:r>
         <w:t>.</w:t>
       </w:r>
@@ -8158,11 +8277,13 @@
       <w:pPr>
         <w:pStyle w:val="Heading2"/>
       </w:pPr>
-      <w:bookmarkStart w:id="96" w:name="_Toc430077648"/>
+      <w:bookmarkStart w:id="121" w:name="_Toc430077648"/>
+      <w:bookmarkStart w:id="122" w:name="_Toc430686261"/>
       <w:r>
         <w:t>Addressing</w:t>
       </w:r>
-      <w:bookmarkEnd w:id="96"/>
+      <w:bookmarkEnd w:id="121"/>
+      <w:bookmarkEnd w:id="122"/>
       <w:r>
         <w:t xml:space="preserve"> </w:t>
       </w:r>
@@ -8350,21 +8471,7 @@
                 <w:rFonts w:ascii="Courier New" w:hAnsi="Courier New" w:cs="Courier New"/>
                 <w:i/>
               </w:rPr>
-              <w:t xml:space="preserve">vfat2 </w:t>
-            </w:r>
-            <w:r>
-              <w:rPr>
-                <w:rFonts w:ascii="Courier New" w:hAnsi="Courier New" w:cs="Courier New"/>
-                <w:i/>
-              </w:rPr>
-              <w:t>tracking data</w:t>
-            </w:r>
-            <w:r>
-              <w:rPr>
-                <w:rFonts w:ascii="Courier New" w:hAnsi="Courier New" w:cs="Courier New"/>
-                <w:i/>
-              </w:rPr>
-              <w:t xml:space="preserve"> valid CRC </w:t>
+              <w:t xml:space="preserve">vfat2 tracking data valid CRC </w:t>
             </w:r>
             <w:r>
               <w:rPr>
@@ -8433,49 +8540,251 @@
                 <w:rFonts w:ascii="Courier New" w:hAnsi="Courier New" w:cs="Courier New"/>
                 <w:i/>
               </w:rPr>
-              <w:t xml:space="preserve">vfat2 </w:t>
-            </w:r>
-            <w:r>
+              <w:t xml:space="preserve">vfat2 tracking data incorrect CRC </w:t>
+            </w:r>
+            <w:r>
+              <w:rPr>
+                <w:rFonts w:ascii="Courier New" w:hAnsi="Courier New" w:cs="Courier New"/>
+              </w:rPr>
+              <w:t>- 32 bits</w:t>
+            </w:r>
+          </w:p>
+          <w:p>
+            <w:pPr>
+              <w:jc w:val="both"/>
+              <w:cnfStyle w:val="000000100000" w:firstRow="0" w:lastRow="0" w:firstColumn="0" w:lastColumn="0" w:oddVBand="0" w:evenVBand="0" w:oddHBand="1" w:evenHBand="0" w:firstRowFirstColumn="0" w:firstRowLastColumn="0" w:lastRowFirstColumn="0" w:lastRowLastColumn="0"/>
+            </w:pPr>
+            <w:r>
+              <w:t>For each VFAT2 counts the number of data packets that come with a</w:t>
+            </w:r>
+            <w:r>
+              <w:t>n</w:t>
+            </w:r>
+            <w:r>
+              <w:t xml:space="preserve"> </w:t>
+            </w:r>
+            <w:r>
+              <w:t>incorrect</w:t>
+            </w:r>
+            <w:r>
+              <w:t xml:space="preserve"> CRC</w:t>
+            </w:r>
+          </w:p>
+        </w:tc>
+      </w:tr>
+      <w:tr>
+        <w:tc>
+          <w:tcPr>
+            <w:cnfStyle w:val="001000000000" w:firstRow="0" w:lastRow="0" w:firstColumn="1" w:lastColumn="0" w:oddVBand="0" w:evenVBand="0" w:oddHBand="0" w:evenHBand="0" w:firstRowFirstColumn="0" w:firstRowLastColumn="0" w:lastRowFirstColumn="0" w:lastRowLastColumn="0"/>
+            <w:tcW w:w="1273" w:type="dxa"/>
+          </w:tcPr>
+          <w:p>
+            <w:pPr>
+              <w:jc w:val="both"/>
+            </w:pPr>
+            <w:r>
+              <w:t>48 - 51</w:t>
+            </w:r>
+          </w:p>
+        </w:tc>
+        <w:tc>
+          <w:tcPr>
+            <w:tcW w:w="1414" w:type="dxa"/>
+          </w:tcPr>
+          <w:p>
+            <w:pPr>
+              <w:jc w:val="both"/>
+              <w:cnfStyle w:val="000000000000" w:firstRow="0" w:lastRow="0" w:firstColumn="0" w:lastColumn="0" w:oddVBand="0" w:evenVBand="0" w:oddHBand="0" w:evenHBand="0" w:firstRowFirstColumn="0" w:firstRowLastColumn="0" w:lastRowFirstColumn="0" w:lastRowLastColumn="0"/>
+            </w:pPr>
+            <w:r>
+              <w:t>Read</w:t>
+            </w:r>
+          </w:p>
+        </w:tc>
+        <w:tc>
+          <w:tcPr>
+            <w:tcW w:w="6555" w:type="dxa"/>
+          </w:tcPr>
+          <w:p>
+            <w:pPr>
+              <w:jc w:val="both"/>
+              <w:cnfStyle w:val="000000000000" w:firstRow="0" w:lastRow="0" w:firstColumn="0" w:lastColumn="0" w:oddVBand="0" w:evenVBand="0" w:oddHBand="0" w:evenHBand="0" w:firstRowFirstColumn="0" w:firstRowLastColumn="0" w:lastRowFirstColumn="0" w:lastRowLastColumn="0"/>
               <w:rPr>
                 <w:rFonts w:ascii="Courier New" w:hAnsi="Courier New" w:cs="Courier New"/>
                 <w:i/>
               </w:rPr>
-              <w:t>tracking data</w:t>
-            </w:r>
+            </w:pPr>
             <w:r>
               <w:rPr>
                 <w:rFonts w:ascii="Courier New" w:hAnsi="Courier New" w:cs="Courier New"/>
                 <w:i/>
               </w:rPr>
-              <w:t xml:space="preserve"> incorrect CRC </w:t>
-            </w:r>
-            <w:r>
-              <w:rPr>
-                <w:rFonts w:ascii="Courier New" w:hAnsi="Courier New" w:cs="Courier New"/>
-              </w:rPr>
-              <w:t>- 32 bits</w:t>
-            </w:r>
-          </w:p>
+              <w:t>Wishbone masters strobe</w:t>
+            </w:r>
+          </w:p>
+        </w:tc>
+      </w:tr>
+      <w:tr>
+        <w:trPr>
+          <w:cnfStyle w:val="000000100000" w:firstRow="0" w:lastRow="0" w:firstColumn="0" w:lastColumn="0" w:oddVBand="0" w:evenVBand="0" w:oddHBand="1" w:evenHBand="0" w:firstRowFirstColumn="0" w:firstRowLastColumn="0" w:lastRowFirstColumn="0" w:lastRowLastColumn="0"/>
+        </w:trPr>
+        <w:tc>
+          <w:tcPr>
+            <w:cnfStyle w:val="001000000000" w:firstRow="0" w:lastRow="0" w:firstColumn="1" w:lastColumn="0" w:oddVBand="0" w:evenVBand="0" w:oddHBand="0" w:evenHBand="0" w:firstRowFirstColumn="0" w:firstRowLastColumn="0" w:lastRowFirstColumn="0" w:lastRowLastColumn="0"/>
+            <w:tcW w:w="1273" w:type="dxa"/>
+          </w:tcPr>
+          <w:p>
+            <w:pPr>
+              <w:jc w:val="both"/>
+            </w:pPr>
+            <w:r>
+              <w:t>52 - 55</w:t>
+            </w:r>
+          </w:p>
+        </w:tc>
+        <w:tc>
+          <w:tcPr>
+            <w:tcW w:w="1414" w:type="dxa"/>
+          </w:tcPr>
           <w:p>
             <w:pPr>
               <w:jc w:val="both"/>
               <w:cnfStyle w:val="000000100000" w:firstRow="0" w:lastRow="0" w:firstColumn="0" w:lastColumn="0" w:oddVBand="0" w:evenVBand="0" w:oddHBand="1" w:evenHBand="0" w:firstRowFirstColumn="0" w:firstRowLastColumn="0" w:lastRowFirstColumn="0" w:lastRowLastColumn="0"/>
             </w:pPr>
             <w:r>
-              <w:t>For each VFAT2 counts the number of data packets that come with a</w:t>
-            </w:r>
-            <w:r>
-              <w:t>n</w:t>
-            </w:r>
-            <w:r>
-              <w:t xml:space="preserve"> </w:t>
-            </w:r>
-            <w:r>
-              <w:t>incorrect</w:t>
-            </w:r>
-            <w:r>
-              <w:t xml:space="preserve"> CRC</w:t>
-            </w:r>
+              <w:t>Read</w:t>
+            </w:r>
+          </w:p>
+        </w:tc>
+        <w:tc>
+          <w:tcPr>
+            <w:tcW w:w="6555" w:type="dxa"/>
+          </w:tcPr>
+          <w:p>
+            <w:pPr>
+              <w:jc w:val="both"/>
+              <w:cnfStyle w:val="000000100000" w:firstRow="0" w:lastRow="0" w:firstColumn="0" w:lastColumn="0" w:oddVBand="0" w:evenVBand="0" w:oddHBand="1" w:evenHBand="0" w:firstRowFirstColumn="0" w:firstRowLastColumn="0" w:lastRowFirstColumn="0" w:lastRowLastColumn="0"/>
+              <w:rPr>
+                <w:rFonts w:ascii="Courier New" w:hAnsi="Courier New" w:cs="Courier New"/>
+                <w:i/>
+              </w:rPr>
+            </w:pPr>
+            <w:r>
+              <w:rPr>
+                <w:rFonts w:ascii="Courier New" w:hAnsi="Courier New" w:cs="Courier New"/>
+                <w:i/>
+              </w:rPr>
+              <w:t>Wishbone masters acknowledgment</w:t>
+            </w:r>
+          </w:p>
+        </w:tc>
+      </w:tr>
+      <w:tr>
+        <w:tc>
+          <w:tcPr>
+            <w:cnfStyle w:val="001000000000" w:firstRow="0" w:lastRow="0" w:firstColumn="1" w:lastColumn="0" w:oddVBand="0" w:evenVBand="0" w:oddHBand="0" w:evenHBand="0" w:firstRowFirstColumn="0" w:firstRowLastColumn="0" w:lastRowFirstColumn="0" w:lastRowLastColumn="0"/>
+            <w:tcW w:w="1273" w:type="dxa"/>
+          </w:tcPr>
+          <w:p>
+            <w:pPr>
+              <w:jc w:val="both"/>
+            </w:pPr>
+            <w:r>
+              <w:t>56 - 69</w:t>
+            </w:r>
+          </w:p>
+        </w:tc>
+        <w:tc>
+          <w:tcPr>
+            <w:tcW w:w="1414" w:type="dxa"/>
+          </w:tcPr>
+          <w:p>
+            <w:pPr>
+              <w:jc w:val="both"/>
+              <w:cnfStyle w:val="000000000000" w:firstRow="0" w:lastRow="0" w:firstColumn="0" w:lastColumn="0" w:oddVBand="0" w:evenVBand="0" w:oddHBand="0" w:evenHBand="0" w:firstRowFirstColumn="0" w:firstRowLastColumn="0" w:lastRowFirstColumn="0" w:lastRowLastColumn="0"/>
+            </w:pPr>
+            <w:r>
+              <w:t>Read</w:t>
+            </w:r>
+          </w:p>
+        </w:tc>
+        <w:tc>
+          <w:tcPr>
+            <w:tcW w:w="6555" w:type="dxa"/>
+          </w:tcPr>
+          <w:p>
+            <w:pPr>
+              <w:jc w:val="both"/>
+              <w:cnfStyle w:val="000000000000" w:firstRow="0" w:lastRow="0" w:firstColumn="0" w:lastColumn="0" w:oddVBand="0" w:evenVBand="0" w:oddHBand="0" w:evenHBand="0" w:firstRowFirstColumn="0" w:firstRowLastColumn="0" w:lastRowFirstColumn="0" w:lastRowLastColumn="0"/>
+              <w:rPr>
+                <w:rFonts w:ascii="Courier New" w:hAnsi="Courier New" w:cs="Courier New"/>
+                <w:i/>
+              </w:rPr>
+            </w:pPr>
+            <w:r>
+              <w:rPr>
+                <w:rFonts w:ascii="Courier New" w:hAnsi="Courier New" w:cs="Courier New"/>
+                <w:i/>
+              </w:rPr>
+              <w:t>Wishbone slaves strobe</w:t>
+            </w:r>
+          </w:p>
+        </w:tc>
+      </w:tr>
+      <w:tr>
+        <w:trPr>
+          <w:cnfStyle w:val="000000100000" w:firstRow="0" w:lastRow="0" w:firstColumn="0" w:lastColumn="0" w:oddVBand="0" w:evenVBand="0" w:oddHBand="1" w:evenHBand="0" w:firstRowFirstColumn="0" w:firstRowLastColumn="0" w:lastRowFirstColumn="0" w:lastRowLastColumn="0"/>
+        </w:trPr>
+        <w:tc>
+          <w:tcPr>
+            <w:cnfStyle w:val="001000000000" w:firstRow="0" w:lastRow="0" w:firstColumn="1" w:lastColumn="0" w:oddVBand="0" w:evenVBand="0" w:oddHBand="0" w:evenHBand="0" w:firstRowFirstColumn="0" w:firstRowLastColumn="0" w:lastRowFirstColumn="0" w:lastRowLastColumn="0"/>
+            <w:tcW w:w="1273" w:type="dxa"/>
+          </w:tcPr>
+          <w:p>
+            <w:pPr>
+              <w:jc w:val="both"/>
+            </w:pPr>
+            <w:r>
+              <w:t>70 - 83</w:t>
+            </w:r>
+          </w:p>
+        </w:tc>
+        <w:tc>
+          <w:tcPr>
+            <w:tcW w:w="1414" w:type="dxa"/>
+          </w:tcPr>
+          <w:p>
+            <w:pPr>
+              <w:jc w:val="both"/>
+              <w:cnfStyle w:val="000000100000" w:firstRow="0" w:lastRow="0" w:firstColumn="0" w:lastColumn="0" w:oddVBand="0" w:evenVBand="0" w:oddHBand="1" w:evenHBand="0" w:firstRowFirstColumn="0" w:firstRowLastColumn="0" w:lastRowFirstColumn="0" w:lastRowLastColumn="0"/>
+            </w:pPr>
+            <w:r>
+              <w:t>Read</w:t>
+            </w:r>
+          </w:p>
+        </w:tc>
+        <w:tc>
+          <w:tcPr>
+            <w:tcW w:w="6555" w:type="dxa"/>
+          </w:tcPr>
+          <w:p>
+            <w:pPr>
+              <w:jc w:val="both"/>
+              <w:cnfStyle w:val="000000100000" w:firstRow="0" w:lastRow="0" w:firstColumn="0" w:lastColumn="0" w:oddVBand="0" w:evenVBand="0" w:oddHBand="1" w:evenHBand="0" w:firstRowFirstColumn="0" w:firstRowLastColumn="0" w:lastRowFirstColumn="0" w:lastRowLastColumn="0"/>
+              <w:rPr>
+                <w:rFonts w:ascii="Courier New" w:hAnsi="Courier New" w:cs="Courier New"/>
+                <w:i/>
+              </w:rPr>
+            </w:pPr>
+            <w:r>
+              <w:rPr>
+                <w:rFonts w:ascii="Courier New" w:hAnsi="Courier New" w:cs="Courier New"/>
+                <w:i/>
+              </w:rPr>
+              <w:t>Wishbone slaves acknowledgment</w:t>
+            </w:r>
+            <w:bookmarkStart w:id="123" w:name="_GoBack"/>
+            <w:bookmarkEnd w:id="123"/>
           </w:p>
         </w:tc>
       </w:tr>
@@ -8490,10 +8799,12 @@
       <w:pPr>
         <w:pStyle w:val="Heading1"/>
       </w:pPr>
+      <w:bookmarkStart w:id="124" w:name="_Toc430686262"/>
       <w:r>
         <w:lastRenderedPageBreak/>
         <w:t>System Registers</w:t>
       </w:r>
+      <w:bookmarkEnd w:id="124"/>
     </w:p>
     <w:p>
       <w:pPr>
@@ -8510,9 +8821,11 @@
       <w:pPr>
         <w:pStyle w:val="Heading2"/>
       </w:pPr>
+      <w:bookmarkStart w:id="125" w:name="_Toc430686263"/>
       <w:r>
         <w:t>Addressing</w:t>
       </w:r>
+      <w:bookmarkEnd w:id="125"/>
       <w:r>
         <w:t xml:space="preserve"> </w:t>
       </w:r>
@@ -8541,10 +8854,7 @@
       </w:r>
       <w:r>
         <w:tab/>
-        <w:t>0x4B</w:t>
-      </w:r>
-      <w:r>
-        <w:t>0000YY</w:t>
+        <w:t>0x4B0000YY</w:t>
       </w:r>
     </w:p>
     <w:p>
@@ -8553,13 +8863,7 @@
         <w:jc w:val="both"/>
       </w:pPr>
       <w:r>
-        <w:t>0b 0100 101</w:t>
-      </w:r>
-      <w:r>
-        <w:t>1</w:t>
-      </w:r>
-      <w:r>
-        <w:t xml:space="preserve"> 0000 0000 0000 0000 0000 YYYY</w:t>
+        <w:t>0b 0100 1011 0000 0000 0000 0000 0000 YYYY</w:t>
       </w:r>
     </w:p>
     <w:tbl>
@@ -11627,7 +11931,7 @@
 </file>
 
 <file path=customXml/itemProps1.xml><?xml version="1.0" encoding="utf-8"?>
-<ds:datastoreItem xmlns:ds="http://schemas.openxmlformats.org/officeDocument/2006/customXml" ds:itemID="{ECDA14E6-79A5-4F1C-979F-93D99EF148CC}">
+<ds:datastoreItem xmlns:ds="http://schemas.openxmlformats.org/officeDocument/2006/customXml" ds:itemID="{DC3F68FB-65FA-46C1-A5E7-3D2C8C19AB72}">
   <ds:schemaRefs>
     <ds:schemaRef ds:uri="http://schemas.openxmlformats.org/officeDocument/2006/bibliography"/>
   </ds:schemaRefs>

</xml_diff>

<commit_message>
Added counter and I2C is backwards compatible
</commit_message>
<xml_diff>
--- a/doc/OH_modules.docx
+++ b/doc/OH_modules.docx
@@ -6,8 +6,13 @@
       <w:pPr>
         <w:pStyle w:val="Title"/>
       </w:pPr>
-      <w:r>
-        <w:t>OptoHybrid Modules &amp; Functionalities</w:t>
+      <w:proofErr w:type="spellStart"/>
+      <w:r>
+        <w:t>OptoHybrid</w:t>
+      </w:r>
+      <w:proofErr w:type="spellEnd"/>
+      <w:r>
+        <w:t xml:space="preserve"> Modules &amp; Functionalities</w:t>
       </w:r>
     </w:p>
     <w:p>
@@ -15,7 +20,15 @@
         <w:pStyle w:val="Subtitle"/>
       </w:pPr>
       <w:r>
-        <w:t>Thomas Lenzi (</w:t>
+        <w:t xml:space="preserve">Thomas </w:t>
+      </w:r>
+      <w:proofErr w:type="spellStart"/>
+      <w:r>
+        <w:t>Lenzi</w:t>
+      </w:r>
+      <w:proofErr w:type="spellEnd"/>
+      <w:r>
+        <w:t xml:space="preserve"> (</w:t>
       </w:r>
       <w:hyperlink r:id="rId9" w:history="1">
         <w:r>
@@ -31,7 +44,15 @@
     </w:p>
     <w:p>
       <w:r>
-        <w:t>This document describes how to interact with the OptoHybrid (OH) modules and how to parameterize</w:t>
+        <w:t xml:space="preserve">This document describes how to interact with the </w:t>
+      </w:r>
+      <w:proofErr w:type="spellStart"/>
+      <w:r>
+        <w:t>OptoHybrid</w:t>
+      </w:r>
+      <w:proofErr w:type="spellEnd"/>
+      <w:r>
+        <w:t xml:space="preserve"> (OH) modules and how to parameterize</w:t>
       </w:r>
       <w:r>
         <w:t xml:space="preserve"> and use</w:t>
@@ -41,9 +62,9 @@
       </w:r>
     </w:p>
     <w:p/>
-    <w:bookmarkStart w:id="0" w:name="_Toc430686226" w:displacedByCustomXml="next"/>
+    <w:bookmarkStart w:id="0" w:name="_Toc428188295" w:displacedByCustomXml="next"/>
     <w:bookmarkStart w:id="1" w:name="_Toc428776134" w:displacedByCustomXml="next"/>
-    <w:bookmarkStart w:id="2" w:name="_Toc428188295" w:displacedByCustomXml="next"/>
+    <w:bookmarkStart w:id="2" w:name="_Toc430700075" w:displacedByCustomXml="next"/>
     <w:sdt>
       <w:sdtPr>
         <w:rPr>
@@ -96,7 +117,7 @@
           <w:r>
             <w:fldChar w:fldCharType="separate"/>
           </w:r>
-          <w:hyperlink w:anchor="_Toc430686226" w:history="1">
+          <w:hyperlink w:anchor="_Toc430700075" w:history="1">
             <w:r>
               <w:rPr>
                 <w:rStyle w:val="Hyperlink"/>
@@ -123,7 +144,7 @@
                 <w:noProof/>
                 <w:webHidden/>
               </w:rPr>
-              <w:instrText xml:space="preserve"> PAGEREF _Toc430686226 \h </w:instrText>
+              <w:instrText xml:space="preserve"> PAGEREF _Toc430700075 \h </w:instrText>
             </w:r>
             <w:r>
               <w:rPr>
@@ -165,7 +186,7 @@
               <w:lang w:eastAsia="en-GB"/>
             </w:rPr>
           </w:pPr>
-          <w:hyperlink w:anchor="_Toc430686227" w:history="1">
+          <w:hyperlink w:anchor="_Toc430700076" w:history="1">
             <w:r>
               <w:rPr>
                 <w:rStyle w:val="Hyperlink"/>
@@ -192,7 +213,7 @@
                 <w:noProof/>
                 <w:webHidden/>
               </w:rPr>
-              <w:instrText xml:space="preserve"> PAGEREF _Toc430686227 \h </w:instrText>
+              <w:instrText xml:space="preserve"> PAGEREF _Toc430700076 \h </w:instrText>
             </w:r>
             <w:r>
               <w:rPr>
@@ -212,7 +233,7 @@
                 <w:noProof/>
                 <w:webHidden/>
               </w:rPr>
-              <w:t>3</w:t>
+              <w:t>2</w:t>
             </w:r>
             <w:r>
               <w:rPr>
@@ -234,7 +255,7 @@
               <w:lang w:eastAsia="en-GB"/>
             </w:rPr>
           </w:pPr>
-          <w:hyperlink w:anchor="_Toc430686231" w:history="1">
+          <w:hyperlink w:anchor="_Toc430700080" w:history="1">
             <w:r>
               <w:rPr>
                 <w:rStyle w:val="Hyperlink"/>
@@ -261,7 +282,7 @@
                 <w:noProof/>
                 <w:webHidden/>
               </w:rPr>
-              <w:instrText xml:space="preserve"> PAGEREF _Toc430686231 \h </w:instrText>
+              <w:instrText xml:space="preserve"> PAGEREF _Toc430700080 \h </w:instrText>
             </w:r>
             <w:r>
               <w:rPr>
@@ -281,7 +302,7 @@
                 <w:noProof/>
                 <w:webHidden/>
               </w:rPr>
-              <w:t>4</w:t>
+              <w:t>3</w:t>
             </w:r>
             <w:r>
               <w:rPr>
@@ -303,7 +324,7 @@
               <w:lang w:eastAsia="en-GB"/>
             </w:rPr>
           </w:pPr>
-          <w:hyperlink w:anchor="_Toc430686235" w:history="1">
+          <w:hyperlink w:anchor="_Toc430700084" w:history="1">
             <w:r>
               <w:rPr>
                 <w:rStyle w:val="Hyperlink"/>
@@ -330,7 +351,7 @@
                 <w:noProof/>
                 <w:webHidden/>
               </w:rPr>
-              <w:instrText xml:space="preserve"> PAGEREF _Toc430686235 \h </w:instrText>
+              <w:instrText xml:space="preserve"> PAGEREF _Toc430700084 \h </w:instrText>
             </w:r>
             <w:r>
               <w:rPr>
@@ -350,7 +371,7 @@
                 <w:noProof/>
                 <w:webHidden/>
               </w:rPr>
-              <w:t>5</w:t>
+              <w:t>4</w:t>
             </w:r>
             <w:r>
               <w:rPr>
@@ -372,7 +393,7 @@
               <w:lang w:eastAsia="en-GB"/>
             </w:rPr>
           </w:pPr>
-          <w:hyperlink w:anchor="_Toc430686240" w:history="1">
+          <w:hyperlink w:anchor="_Toc430700089" w:history="1">
             <w:r>
               <w:rPr>
                 <w:rStyle w:val="Hyperlink"/>
@@ -399,7 +420,7 @@
                 <w:noProof/>
                 <w:webHidden/>
               </w:rPr>
-              <w:instrText xml:space="preserve"> PAGEREF _Toc430686240 \h </w:instrText>
+              <w:instrText xml:space="preserve"> PAGEREF _Toc430700089 \h </w:instrText>
             </w:r>
             <w:r>
               <w:rPr>
@@ -419,7 +440,7 @@
                 <w:noProof/>
                 <w:webHidden/>
               </w:rPr>
-              <w:t>7</w:t>
+              <w:t>6</w:t>
             </w:r>
             <w:r>
               <w:rPr>
@@ -441,13 +462,13 @@
               <w:lang w:eastAsia="en-GB"/>
             </w:rPr>
           </w:pPr>
-          <w:hyperlink w:anchor="_Toc430686249" w:history="1">
+          <w:hyperlink w:anchor="_Toc430700098" w:history="1">
             <w:r>
               <w:rPr>
                 <w:rStyle w:val="Hyperlink"/>
                 <w:noProof/>
               </w:rPr>
-              <w:t>DAC Scans</w:t>
+              <w:t>DAC Scans (in development)</w:t>
             </w:r>
             <w:r>
               <w:rPr>
@@ -468,7 +489,7 @@
                 <w:noProof/>
                 <w:webHidden/>
               </w:rPr>
-              <w:instrText xml:space="preserve"> PAGEREF _Toc430686249 \h </w:instrText>
+              <w:instrText xml:space="preserve"> PAGEREF _Toc430700098 \h </w:instrText>
             </w:r>
             <w:r>
               <w:rPr>
@@ -488,7 +509,7 @@
                 <w:noProof/>
                 <w:webHidden/>
               </w:rPr>
-              <w:t>9</w:t>
+              <w:t>8</w:t>
             </w:r>
             <w:r>
               <w:rPr>
@@ -510,7 +531,7 @@
               <w:lang w:eastAsia="en-GB"/>
             </w:rPr>
           </w:pPr>
-          <w:hyperlink w:anchor="_Toc430686254" w:history="1">
+          <w:hyperlink w:anchor="_Toc430700103" w:history="1">
             <w:r>
               <w:rPr>
                 <w:rStyle w:val="Hyperlink"/>
@@ -537,7 +558,7 @@
                 <w:noProof/>
                 <w:webHidden/>
               </w:rPr>
-              <w:instrText xml:space="preserve"> PAGEREF _Toc430686254 \h </w:instrText>
+              <w:instrText xml:space="preserve"> PAGEREF _Toc430700103 \h </w:instrText>
             </w:r>
             <w:r>
               <w:rPr>
@@ -557,7 +578,7 @@
                 <w:noProof/>
                 <w:webHidden/>
               </w:rPr>
-              <w:t>11</w:t>
+              <w:t>10</w:t>
             </w:r>
             <w:r>
               <w:rPr>
@@ -579,7 +600,7 @@
               <w:lang w:eastAsia="en-GB"/>
             </w:rPr>
           </w:pPr>
-          <w:hyperlink w:anchor="_Toc430686258" w:history="1">
+          <w:hyperlink w:anchor="_Toc430700107" w:history="1">
             <w:r>
               <w:rPr>
                 <w:rStyle w:val="Hyperlink"/>
@@ -606,7 +627,7 @@
                 <w:noProof/>
                 <w:webHidden/>
               </w:rPr>
-              <w:instrText xml:space="preserve"> PAGEREF _Toc430686258 \h </w:instrText>
+              <w:instrText xml:space="preserve"> PAGEREF _Toc430700107 \h </w:instrText>
             </w:r>
             <w:r>
               <w:rPr>
@@ -626,7 +647,7 @@
                 <w:noProof/>
                 <w:webHidden/>
               </w:rPr>
-              <w:t>12</w:t>
+              <w:t>11</w:t>
             </w:r>
             <w:r>
               <w:rPr>
@@ -648,7 +669,7 @@
               <w:lang w:eastAsia="en-GB"/>
             </w:rPr>
           </w:pPr>
-          <w:hyperlink w:anchor="_Toc430686260" w:history="1">
+          <w:hyperlink w:anchor="_Toc430700109" w:history="1">
             <w:r>
               <w:rPr>
                 <w:rStyle w:val="Hyperlink"/>
@@ -675,7 +696,7 @@
                 <w:noProof/>
                 <w:webHidden/>
               </w:rPr>
-              <w:instrText xml:space="preserve"> PAGEREF _Toc430686260 \h </w:instrText>
+              <w:instrText xml:space="preserve"> PAGEREF _Toc430700109 \h </w:instrText>
             </w:r>
             <w:r>
               <w:rPr>
@@ -695,7 +716,7 @@
                 <w:noProof/>
                 <w:webHidden/>
               </w:rPr>
-              <w:t>13</w:t>
+              <w:t>12</w:t>
             </w:r>
             <w:r>
               <w:rPr>
@@ -717,7 +738,7 @@
               <w:lang w:eastAsia="en-GB"/>
             </w:rPr>
           </w:pPr>
-          <w:hyperlink w:anchor="_Toc430686262" w:history="1">
+          <w:hyperlink w:anchor="_Toc430700111" w:history="1">
             <w:r>
               <w:rPr>
                 <w:rStyle w:val="Hyperlink"/>
@@ -744,7 +765,7 @@
                 <w:noProof/>
                 <w:webHidden/>
               </w:rPr>
-              <w:instrText xml:space="preserve"> PAGEREF _Toc430686262 \h </w:instrText>
+              <w:instrText xml:space="preserve"> PAGEREF _Toc430700111 \h </w:instrText>
             </w:r>
             <w:r>
               <w:rPr>
@@ -764,7 +785,7 @@
                 <w:noProof/>
                 <w:webHidden/>
               </w:rPr>
-              <w:t>14</w:t>
+              <w:t>13</w:t>
             </w:r>
             <w:r>
               <w:rPr>
@@ -802,7 +823,7 @@
       <w:pPr>
         <w:pStyle w:val="Heading1"/>
       </w:pPr>
-      <w:bookmarkStart w:id="3" w:name="_Toc430686227"/>
+      <w:bookmarkStart w:id="3" w:name="_Toc430700076"/>
       <w:r>
         <w:lastRenderedPageBreak/>
         <w:t>VFAT2 I2C</w:t>
@@ -841,6 +862,7 @@
       <w:bookmarkStart w:id="6" w:name="_Toc428776136"/>
       <w:bookmarkStart w:id="7" w:name="_Toc430077615"/>
       <w:bookmarkStart w:id="8" w:name="_Toc430686228"/>
+      <w:bookmarkStart w:id="9" w:name="_Toc430700077"/>
       <w:r>
         <w:t>Addressing</w:t>
       </w:r>
@@ -849,6 +871,7 @@
       <w:bookmarkEnd w:id="6"/>
       <w:bookmarkEnd w:id="7"/>
       <w:bookmarkEnd w:id="8"/>
+      <w:bookmarkEnd w:id="9"/>
     </w:p>
     <w:p>
       <w:pPr>
@@ -1068,11 +1091,152 @@
             <w:r>
               <w:t xml:space="preserve">on VFAT2 </w:t>
             </w:r>
+            <w:proofErr w:type="spellStart"/>
             <w:r>
               <w:t>n°</w:t>
             </w:r>
             <w:r>
-              <w:t>X (5 bit chip identifier)</w:t>
+              <w:t>X</w:t>
+            </w:r>
+            <w:proofErr w:type="spellEnd"/>
+            <w:r>
+              <w:t xml:space="preserve"> (5 bit chip identifier)</w:t>
+            </w:r>
+          </w:p>
+          <w:p>
+            <w:pPr>
+              <w:jc w:val="both"/>
+              <w:cnfStyle w:val="000000000000" w:firstRow="0" w:lastRow="0" w:firstColumn="0" w:lastColumn="0" w:oddVBand="0" w:evenVBand="0" w:oddHBand="0" w:evenHBand="0" w:firstRowFirstColumn="0" w:firstRowLastColumn="0" w:lastRowFirstColumn="0" w:lastRowLastColumn="0"/>
+            </w:pPr>
+            <w:r>
+              <w:t>5</w:t>
+            </w:r>
+            <w:r>
+              <w:t xml:space="preserve"> </w:t>
+            </w:r>
+            <w:proofErr w:type="spellStart"/>
+            <w:r>
+              <w:t>MSBits</w:t>
+            </w:r>
+            <w:proofErr w:type="spellEnd"/>
+            <w:r>
+              <w:t xml:space="preserve"> are constant 0s</w:t>
+            </w:r>
+          </w:p>
+          <w:p>
+            <w:pPr>
+              <w:jc w:val="both"/>
+              <w:cnfStyle w:val="000000000000" w:firstRow="0" w:lastRow="0" w:firstColumn="0" w:lastColumn="0" w:oddVBand="0" w:evenVBand="0" w:oddHBand="0" w:evenHBand="0" w:firstRowFirstColumn="0" w:firstRowLastColumn="0" w:lastRowFirstColumn="0" w:lastRowLastColumn="0"/>
+            </w:pPr>
+            <w:r>
+              <w:t>1</w:t>
+            </w:r>
+            <w:r>
+              <w:t xml:space="preserve"> next b</w:t>
+            </w:r>
+            <w:r>
+              <w:t>it</w:t>
+            </w:r>
+            <w:r>
+              <w:t xml:space="preserve"> </w:t>
+            </w:r>
+            <w:r>
+              <w:t>is set when an error occurred</w:t>
+            </w:r>
+          </w:p>
+          <w:p>
+            <w:pPr>
+              <w:jc w:val="both"/>
+              <w:cnfStyle w:val="000000000000" w:firstRow="0" w:lastRow="0" w:firstColumn="0" w:lastColumn="0" w:oddVBand="0" w:evenVBand="0" w:oddHBand="0" w:evenHBand="0" w:firstRowFirstColumn="0" w:firstRowLastColumn="0" w:lastRowFirstColumn="0" w:lastRowLastColumn="0"/>
+            </w:pPr>
+            <w:r>
+              <w:t xml:space="preserve">1 next bit </w:t>
+            </w:r>
+            <w:r>
+              <w:t>is set when the transaction is valid</w:t>
+            </w:r>
+          </w:p>
+          <w:p>
+            <w:pPr>
+              <w:jc w:val="both"/>
+              <w:cnfStyle w:val="000000000000" w:firstRow="0" w:lastRow="0" w:firstColumn="0" w:lastColumn="0" w:oddVBand="0" w:evenVBand="0" w:oddHBand="0" w:evenHBand="0" w:firstRowFirstColumn="0" w:firstRowLastColumn="0" w:lastRowFirstColumn="0" w:lastRowLastColumn="0"/>
+            </w:pPr>
+            <w:r>
+              <w:t>1 next bit is the read/not write bit</w:t>
+            </w:r>
+            <w:r>
+              <w:t xml:space="preserve"> of the transaction</w:t>
+            </w:r>
+          </w:p>
+          <w:p>
+            <w:pPr>
+              <w:jc w:val="both"/>
+              <w:cnfStyle w:val="000000000000" w:firstRow="0" w:lastRow="0" w:firstColumn="0" w:lastColumn="0" w:oddVBand="0" w:evenVBand="0" w:oddHBand="0" w:evenHBand="0" w:firstRowFirstColumn="0" w:firstRowLastColumn="0" w:lastRowFirstColumn="0" w:lastRowLastColumn="0"/>
+            </w:pPr>
+            <w:r>
+              <w:t xml:space="preserve">8  </w:t>
+            </w:r>
+            <w:r>
+              <w:t>next bits</w:t>
+            </w:r>
+            <w:r>
+              <w:t xml:space="preserve"> hold the </w:t>
+            </w:r>
+            <w:r>
+              <w:t>i</w:t>
+            </w:r>
+            <w:r>
+              <w:t>d</w:t>
+            </w:r>
+            <w:r>
+              <w:t xml:space="preserve"> of the address</w:t>
+            </w:r>
+            <w:r>
+              <w:t>ed</w:t>
+            </w:r>
+            <w:r>
+              <w:t xml:space="preserve"> VFAT2</w:t>
+            </w:r>
+          </w:p>
+          <w:p>
+            <w:pPr>
+              <w:jc w:val="both"/>
+              <w:cnfStyle w:val="000000000000" w:firstRow="0" w:lastRow="0" w:firstColumn="0" w:lastColumn="0" w:oddVBand="0" w:evenVBand="0" w:oddHBand="0" w:evenHBand="0" w:firstRowFirstColumn="0" w:firstRowLastColumn="0" w:lastRowFirstColumn="0" w:lastRowLastColumn="0"/>
+            </w:pPr>
+            <w:r>
+              <w:t>8  next bits hold the id of the address</w:t>
+            </w:r>
+            <w:r>
+              <w:t>ed</w:t>
+            </w:r>
+            <w:r>
+              <w:t xml:space="preserve"> </w:t>
+            </w:r>
+            <w:r>
+              <w:t>register</w:t>
+            </w:r>
+          </w:p>
+          <w:p>
+            <w:pPr>
+              <w:jc w:val="both"/>
+              <w:cnfStyle w:val="000000000000" w:firstRow="0" w:lastRow="0" w:firstColumn="0" w:lastColumn="0" w:oddVBand="0" w:evenVBand="0" w:oddHBand="0" w:evenHBand="0" w:firstRowFirstColumn="0" w:firstRowLastColumn="0" w:lastRowFirstColumn="0" w:lastRowLastColumn="0"/>
+            </w:pPr>
+            <w:r>
+              <w:t xml:space="preserve">8  </w:t>
+            </w:r>
+            <w:proofErr w:type="spellStart"/>
+            <w:r>
+              <w:t>LSBits</w:t>
+            </w:r>
+            <w:proofErr w:type="spellEnd"/>
+            <w:r>
+              <w:t xml:space="preserve"> hold </w:t>
+            </w:r>
+            <w:r>
+              <w:t xml:space="preserve">the </w:t>
+            </w:r>
+            <w:r>
+              <w:t xml:space="preserve">response from the VFAT2 </w:t>
             </w:r>
           </w:p>
         </w:tc>
@@ -1082,41 +1246,45 @@
       <w:pPr>
         <w:pStyle w:val="Heading2"/>
       </w:pPr>
-      <w:bookmarkStart w:id="9" w:name="_Toc428188298"/>
-      <w:bookmarkStart w:id="10" w:name="_Toc428776137"/>
-      <w:bookmarkStart w:id="11" w:name="_Toc430077616"/>
-      <w:bookmarkStart w:id="12" w:name="_Toc430686229"/>
+      <w:bookmarkStart w:id="10" w:name="_Toc428188298"/>
+      <w:bookmarkStart w:id="11" w:name="_Toc428776137"/>
+      <w:bookmarkStart w:id="12" w:name="_Toc430077616"/>
+      <w:bookmarkStart w:id="13" w:name="_Toc430686229"/>
+      <w:bookmarkStart w:id="14" w:name="_Toc430700078"/>
       <w:r>
         <w:t>Errors</w:t>
       </w:r>
-      <w:bookmarkEnd w:id="9"/>
       <w:bookmarkEnd w:id="10"/>
       <w:bookmarkEnd w:id="11"/>
       <w:bookmarkEnd w:id="12"/>
-    </w:p>
-    <w:p>
-      <w:r>
-        <w:t>The module returns an error if the parameters are not in spec or</w:t>
-      </w:r>
-      <w:r>
-        <w:t xml:space="preserve"> if the VFAT2 is not accessible.</w:t>
-      </w:r>
-    </w:p>
-    <w:p>
-      <w:pPr>
-        <w:pStyle w:val="Heading2"/>
-      </w:pPr>
-      <w:bookmarkStart w:id="13" w:name="_Toc428188299"/>
-      <w:bookmarkStart w:id="14" w:name="_Toc428776138"/>
-      <w:bookmarkStart w:id="15" w:name="_Toc430077617"/>
-      <w:bookmarkStart w:id="16" w:name="_Toc430686230"/>
-      <w:r>
-        <w:t>Errors to avoid</w:t>
-      </w:r>
       <w:bookmarkEnd w:id="13"/>
       <w:bookmarkEnd w:id="14"/>
+    </w:p>
+    <w:p>
+      <w:r>
+        <w:t>The module returns an error if the parameters are not in spec or</w:t>
+      </w:r>
+      <w:r>
+        <w:t xml:space="preserve"> if the VFAT2 is not accessible.</w:t>
+      </w:r>
+    </w:p>
+    <w:p>
+      <w:pPr>
+        <w:pStyle w:val="Heading2"/>
+      </w:pPr>
+      <w:bookmarkStart w:id="15" w:name="_Toc428188299"/>
+      <w:bookmarkStart w:id="16" w:name="_Toc428776138"/>
+      <w:bookmarkStart w:id="17" w:name="_Toc430077617"/>
+      <w:bookmarkStart w:id="18" w:name="_Toc430686230"/>
+      <w:bookmarkStart w:id="19" w:name="_Toc430700079"/>
+      <w:r>
+        <w:t>Errors to avoid</w:t>
+      </w:r>
       <w:bookmarkEnd w:id="15"/>
       <w:bookmarkEnd w:id="16"/>
+      <w:bookmarkEnd w:id="17"/>
+      <w:bookmarkEnd w:id="18"/>
+      <w:bookmarkEnd w:id="19"/>
     </w:p>
     <w:p>
       <w:pPr>
@@ -1166,17 +1334,19 @@
       <w:r>
         <w:br w:type="page"/>
       </w:r>
+      <w:bookmarkStart w:id="20" w:name="_GoBack"/>
+      <w:bookmarkEnd w:id="20"/>
     </w:p>
     <w:p>
       <w:pPr>
         <w:pStyle w:val="Heading1"/>
       </w:pPr>
-      <w:bookmarkStart w:id="17" w:name="_Toc430686231"/>
+      <w:bookmarkStart w:id="21" w:name="_Toc430700080"/>
       <w:r>
         <w:lastRenderedPageBreak/>
         <w:t>VFAT2 I2C Extended</w:t>
       </w:r>
-      <w:bookmarkEnd w:id="17"/>
+      <w:bookmarkEnd w:id="21"/>
     </w:p>
     <w:p>
       <w:r>
@@ -1212,19 +1382,21 @@
       <w:pPr>
         <w:pStyle w:val="Heading2"/>
       </w:pPr>
-      <w:bookmarkStart w:id="18" w:name="_Toc428177671"/>
-      <w:bookmarkStart w:id="19" w:name="_Toc428188301"/>
-      <w:bookmarkStart w:id="20" w:name="_Toc428776140"/>
-      <w:bookmarkStart w:id="21" w:name="_Toc430077619"/>
-      <w:bookmarkStart w:id="22" w:name="_Toc430686232"/>
+      <w:bookmarkStart w:id="22" w:name="_Toc428177671"/>
+      <w:bookmarkStart w:id="23" w:name="_Toc428188301"/>
+      <w:bookmarkStart w:id="24" w:name="_Toc428776140"/>
+      <w:bookmarkStart w:id="25" w:name="_Toc430077619"/>
+      <w:bookmarkStart w:id="26" w:name="_Toc430686232"/>
+      <w:bookmarkStart w:id="27" w:name="_Toc430700081"/>
       <w:r>
         <w:t>Addressing</w:t>
       </w:r>
-      <w:bookmarkEnd w:id="18"/>
-      <w:bookmarkEnd w:id="19"/>
-      <w:bookmarkEnd w:id="20"/>
-      <w:bookmarkEnd w:id="21"/>
       <w:bookmarkEnd w:id="22"/>
+      <w:bookmarkEnd w:id="23"/>
+      <w:bookmarkEnd w:id="24"/>
+      <w:bookmarkEnd w:id="25"/>
+      <w:bookmarkEnd w:id="26"/>
+      <w:bookmarkEnd w:id="27"/>
       <w:r>
         <w:t xml:space="preserve"> </w:t>
       </w:r>
@@ -1617,10 +1789,18 @@
               <w:cnfStyle w:val="000000000000" w:firstRow="0" w:lastRow="0" w:firstColumn="0" w:lastColumn="0" w:oddVBand="0" w:evenVBand="0" w:oddHBand="0" w:evenHBand="0" w:firstRowFirstColumn="0" w:firstRowLastColumn="0" w:lastRowFirstColumn="0" w:lastRowLastColumn="0"/>
             </w:pPr>
             <w:r>
-              <w:t>8 MSB</w:t>
-            </w:r>
-            <w:r>
-              <w:t>its are constant 0s</w:t>
+              <w:t xml:space="preserve">8 </w:t>
+            </w:r>
+            <w:proofErr w:type="spellStart"/>
+            <w:r>
+              <w:t>MSB</w:t>
+            </w:r>
+            <w:r>
+              <w:t>its</w:t>
+            </w:r>
+            <w:proofErr w:type="spellEnd"/>
+            <w:r>
+              <w:t xml:space="preserve"> are constant 0s</w:t>
             </w:r>
           </w:p>
           <w:p>
@@ -1656,7 +1836,15 @@
               <w:cnfStyle w:val="000000000000" w:firstRow="0" w:lastRow="0" w:firstColumn="0" w:lastColumn="0" w:oddVBand="0" w:evenVBand="0" w:oddHBand="0" w:evenHBand="0" w:firstRowFirstColumn="0" w:firstRowLastColumn="0" w:lastRowFirstColumn="0" w:lastRowLastColumn="0"/>
             </w:pPr>
             <w:r>
-              <w:t xml:space="preserve">8  LSBits hold response from the VFAT2 </w:t>
+              <w:t xml:space="preserve">8  </w:t>
+            </w:r>
+            <w:proofErr w:type="spellStart"/>
+            <w:r>
+              <w:t>LSBits</w:t>
+            </w:r>
+            <w:proofErr w:type="spellEnd"/>
+            <w:r>
+              <w:t xml:space="preserve"> hold response from the VFAT2 </w:t>
             </w:r>
           </w:p>
           <w:p>
@@ -1743,38 +1931,42 @@
       <w:pPr>
         <w:pStyle w:val="Heading2"/>
       </w:pPr>
-      <w:bookmarkStart w:id="23" w:name="_Toc428188302"/>
-      <w:bookmarkStart w:id="24" w:name="_Toc428776141"/>
-      <w:bookmarkStart w:id="25" w:name="_Toc430077620"/>
-      <w:bookmarkStart w:id="26" w:name="_Toc430686233"/>
+      <w:bookmarkStart w:id="28" w:name="_Toc428188302"/>
+      <w:bookmarkStart w:id="29" w:name="_Toc428776141"/>
+      <w:bookmarkStart w:id="30" w:name="_Toc430077620"/>
+      <w:bookmarkStart w:id="31" w:name="_Toc430686233"/>
+      <w:bookmarkStart w:id="32" w:name="_Toc430700082"/>
       <w:r>
         <w:t>Errors</w:t>
       </w:r>
-      <w:bookmarkEnd w:id="23"/>
-      <w:bookmarkEnd w:id="24"/>
-      <w:bookmarkEnd w:id="25"/>
-      <w:bookmarkEnd w:id="26"/>
-    </w:p>
-    <w:p>
-      <w:r>
-        <w:t>The module returns an error if the parameters are not in spec. The errors related to individual VFAT2s are stored in the FIFO.</w:t>
-      </w:r>
-    </w:p>
-    <w:p>
-      <w:pPr>
-        <w:pStyle w:val="Heading2"/>
-      </w:pPr>
-      <w:bookmarkStart w:id="27" w:name="_Toc428188303"/>
-      <w:bookmarkStart w:id="28" w:name="_Toc428776142"/>
-      <w:bookmarkStart w:id="29" w:name="_Toc430077621"/>
-      <w:bookmarkStart w:id="30" w:name="_Toc430686234"/>
-      <w:r>
-        <w:t>Errors to avoid</w:t>
-      </w:r>
-      <w:bookmarkEnd w:id="27"/>
       <w:bookmarkEnd w:id="28"/>
       <w:bookmarkEnd w:id="29"/>
       <w:bookmarkEnd w:id="30"/>
+      <w:bookmarkEnd w:id="31"/>
+      <w:bookmarkEnd w:id="32"/>
+    </w:p>
+    <w:p>
+      <w:r>
+        <w:t>The module returns an error if the parameters are not in spec. The errors related to individual VFAT2s are stored in the FIFO.</w:t>
+      </w:r>
+    </w:p>
+    <w:p>
+      <w:pPr>
+        <w:pStyle w:val="Heading2"/>
+      </w:pPr>
+      <w:bookmarkStart w:id="33" w:name="_Toc428188303"/>
+      <w:bookmarkStart w:id="34" w:name="_Toc428776142"/>
+      <w:bookmarkStart w:id="35" w:name="_Toc430077621"/>
+      <w:bookmarkStart w:id="36" w:name="_Toc430686234"/>
+      <w:bookmarkStart w:id="37" w:name="_Toc430700083"/>
+      <w:r>
+        <w:t>Errors to avoid</w:t>
+      </w:r>
+      <w:bookmarkEnd w:id="33"/>
+      <w:bookmarkEnd w:id="34"/>
+      <w:bookmarkEnd w:id="35"/>
+      <w:bookmarkEnd w:id="36"/>
+      <w:bookmarkEnd w:id="37"/>
     </w:p>
     <w:p>
       <w:pPr>
@@ -1804,7 +1996,7 @@
       <w:pPr>
         <w:pStyle w:val="Heading1"/>
       </w:pPr>
-      <w:bookmarkStart w:id="31" w:name="_Toc430686235"/>
+      <w:bookmarkStart w:id="38" w:name="_Toc430700084"/>
       <w:r>
         <w:lastRenderedPageBreak/>
         <w:t>Threshold</w:t>
@@ -1818,7 +2010,7 @@
       <w:r>
         <w:t>s</w:t>
       </w:r>
-      <w:bookmarkEnd w:id="31"/>
+      <w:bookmarkEnd w:id="38"/>
     </w:p>
     <w:p>
       <w:pPr>
@@ -1836,6 +2028,7 @@
       <w:r>
         <w:t xml:space="preserve">scan on VFAT2 </w:t>
       </w:r>
+      <w:proofErr w:type="spellStart"/>
       <w:r>
         <w:rPr>
           <w:rFonts w:ascii="Courier New" w:hAnsi="Courier New" w:cs="Courier New"/>
@@ -1844,6 +2037,7 @@
         </w:rPr>
         <w:t>vfat2</w:t>
       </w:r>
+      <w:proofErr w:type="spellEnd"/>
       <w:r>
         <w:rPr>
           <w:color w:val="4F81BD" w:themeColor="accent1"/>
@@ -1915,8 +2109,13 @@
         <w:t xml:space="preserve">and by counting the number of </w:t>
       </w:r>
       <w:r>
-        <w:t>events where the SBits</w:t>
-      </w:r>
+        <w:t xml:space="preserve">events where the </w:t>
+      </w:r>
+      <w:proofErr w:type="spellStart"/>
+      <w:r>
+        <w:t>SBits</w:t>
+      </w:r>
+      <w:proofErr w:type="spellEnd"/>
       <w:r>
         <w:t>/strips</w:t>
       </w:r>
@@ -1948,19 +2147,21 @@
       <w:pPr>
         <w:pStyle w:val="Heading2"/>
       </w:pPr>
-      <w:bookmarkStart w:id="32" w:name="_Toc428177673"/>
-      <w:bookmarkStart w:id="33" w:name="_Toc428188305"/>
-      <w:bookmarkStart w:id="34" w:name="_Toc428776144"/>
-      <w:bookmarkStart w:id="35" w:name="_Toc430077623"/>
-      <w:bookmarkStart w:id="36" w:name="_Toc430686236"/>
+      <w:bookmarkStart w:id="39" w:name="_Toc428177673"/>
+      <w:bookmarkStart w:id="40" w:name="_Toc428188305"/>
+      <w:bookmarkStart w:id="41" w:name="_Toc428776144"/>
+      <w:bookmarkStart w:id="42" w:name="_Toc430077623"/>
+      <w:bookmarkStart w:id="43" w:name="_Toc430686236"/>
+      <w:bookmarkStart w:id="44" w:name="_Toc430700085"/>
       <w:r>
         <w:t>Addressing</w:t>
       </w:r>
-      <w:bookmarkEnd w:id="32"/>
-      <w:bookmarkEnd w:id="33"/>
-      <w:bookmarkEnd w:id="34"/>
-      <w:bookmarkEnd w:id="35"/>
-      <w:bookmarkEnd w:id="36"/>
+      <w:bookmarkEnd w:id="39"/>
+      <w:bookmarkEnd w:id="40"/>
+      <w:bookmarkEnd w:id="41"/>
+      <w:bookmarkEnd w:id="42"/>
+      <w:bookmarkEnd w:id="43"/>
+      <w:bookmarkEnd w:id="44"/>
       <w:r>
         <w:t xml:space="preserve"> </w:t>
       </w:r>
@@ -2967,7 +3168,15 @@
               <w:cnfStyle w:val="000000000000" w:firstRow="0" w:lastRow="0" w:firstColumn="0" w:lastColumn="0" w:oddVBand="0" w:evenVBand="0" w:oddHBand="0" w:evenHBand="0" w:firstRowFirstColumn="0" w:firstRowLastColumn="0" w:lastRowFirstColumn="0" w:lastRowLastColumn="0"/>
             </w:pPr>
             <w:r>
-              <w:t>8 MSBits hold the threshold/latency value of the point</w:t>
+              <w:t xml:space="preserve">8 </w:t>
+            </w:r>
+            <w:proofErr w:type="spellStart"/>
+            <w:r>
+              <w:t>MSBits</w:t>
+            </w:r>
+            <w:proofErr w:type="spellEnd"/>
+            <w:r>
+              <w:t xml:space="preserve"> hold the threshold/latency value of the point</w:t>
             </w:r>
           </w:p>
           <w:p>
@@ -2976,7 +3185,15 @@
               <w:cnfStyle w:val="000000000000" w:firstRow="0" w:lastRow="0" w:firstColumn="0" w:lastColumn="0" w:oddVBand="0" w:evenVBand="0" w:oddHBand="0" w:evenHBand="0" w:firstRowFirstColumn="0" w:firstRowLastColumn="0" w:lastRowFirstColumn="0" w:lastRowLastColumn="0"/>
             </w:pPr>
             <w:r>
-              <w:t xml:space="preserve">24 LSBits hold the number of events that have fired </w:t>
+              <w:t xml:space="preserve">24 </w:t>
+            </w:r>
+            <w:proofErr w:type="spellStart"/>
+            <w:r>
+              <w:t>LSBits</w:t>
+            </w:r>
+            <w:proofErr w:type="spellEnd"/>
+            <w:r>
+              <w:t xml:space="preserve"> hold the number of events that have fired </w:t>
             </w:r>
           </w:p>
           <w:p>
@@ -3235,63 +3452,67 @@
       <w:pPr>
         <w:pStyle w:val="Heading2"/>
       </w:pPr>
-      <w:bookmarkStart w:id="37" w:name="_Toc428177674"/>
-      <w:bookmarkStart w:id="38" w:name="_Toc428188306"/>
-      <w:bookmarkStart w:id="39" w:name="_Toc428776145"/>
-      <w:bookmarkStart w:id="40" w:name="_Toc430077624"/>
-      <w:bookmarkStart w:id="41" w:name="_Toc430686237"/>
+      <w:bookmarkStart w:id="45" w:name="_Toc428177674"/>
+      <w:bookmarkStart w:id="46" w:name="_Toc428188306"/>
+      <w:bookmarkStart w:id="47" w:name="_Toc428776145"/>
+      <w:bookmarkStart w:id="48" w:name="_Toc430077624"/>
+      <w:bookmarkStart w:id="49" w:name="_Toc430686237"/>
+      <w:bookmarkStart w:id="50" w:name="_Toc430700086"/>
       <w:r>
         <w:t>Description</w:t>
       </w:r>
-      <w:bookmarkEnd w:id="37"/>
-      <w:bookmarkEnd w:id="38"/>
-      <w:bookmarkEnd w:id="39"/>
-      <w:bookmarkEnd w:id="40"/>
-      <w:bookmarkEnd w:id="41"/>
-    </w:p>
-    <w:p>
-      <w:pPr>
-        <w:jc w:val="both"/>
-      </w:pPr>
-      <w:r>
-        <w:t>The</w:t>
-      </w:r>
-      <w:r>
-        <w:t xml:space="preserve"> module will store the value of the </w:t>
-      </w:r>
-      <w:r>
-        <w:t>register</w:t>
-      </w:r>
-      <w:r>
-        <w:t xml:space="preserve"> before the scan and </w:t>
-      </w:r>
-      <w:r>
-        <w:t>reapply</w:t>
-      </w:r>
-      <w:r>
-        <w:t xml:space="preserve"> the later after the end of the operation.</w:t>
-      </w:r>
-      <w:r>
-        <w:t xml:space="preserve"> </w:t>
-      </w:r>
-    </w:p>
-    <w:p>
-      <w:pPr>
-        <w:pStyle w:val="Heading2"/>
-      </w:pPr>
-      <w:bookmarkStart w:id="42" w:name="_Toc428177675"/>
-      <w:bookmarkStart w:id="43" w:name="_Toc428188307"/>
-      <w:bookmarkStart w:id="44" w:name="_Toc428776146"/>
-      <w:bookmarkStart w:id="45" w:name="_Toc430077625"/>
-      <w:bookmarkStart w:id="46" w:name="_Toc430686238"/>
-      <w:r>
-        <w:t>Errors</w:t>
-      </w:r>
-      <w:bookmarkEnd w:id="42"/>
-      <w:bookmarkEnd w:id="43"/>
-      <w:bookmarkEnd w:id="44"/>
       <w:bookmarkEnd w:id="45"/>
       <w:bookmarkEnd w:id="46"/>
+      <w:bookmarkEnd w:id="47"/>
+      <w:bookmarkEnd w:id="48"/>
+      <w:bookmarkEnd w:id="49"/>
+      <w:bookmarkEnd w:id="50"/>
+    </w:p>
+    <w:p>
+      <w:pPr>
+        <w:jc w:val="both"/>
+      </w:pPr>
+      <w:r>
+        <w:t>The</w:t>
+      </w:r>
+      <w:r>
+        <w:t xml:space="preserve"> module will store the value of the </w:t>
+      </w:r>
+      <w:r>
+        <w:t>register</w:t>
+      </w:r>
+      <w:r>
+        <w:t xml:space="preserve"> before the scan and </w:t>
+      </w:r>
+      <w:r>
+        <w:t>reapply</w:t>
+      </w:r>
+      <w:r>
+        <w:t xml:space="preserve"> the later after the end of the operation.</w:t>
+      </w:r>
+      <w:r>
+        <w:t xml:space="preserve"> </w:t>
+      </w:r>
+    </w:p>
+    <w:p>
+      <w:pPr>
+        <w:pStyle w:val="Heading2"/>
+      </w:pPr>
+      <w:bookmarkStart w:id="51" w:name="_Toc428177675"/>
+      <w:bookmarkStart w:id="52" w:name="_Toc428188307"/>
+      <w:bookmarkStart w:id="53" w:name="_Toc428776146"/>
+      <w:bookmarkStart w:id="54" w:name="_Toc430077625"/>
+      <w:bookmarkStart w:id="55" w:name="_Toc430686238"/>
+      <w:bookmarkStart w:id="56" w:name="_Toc430700087"/>
+      <w:r>
+        <w:t>Errors</w:t>
+      </w:r>
+      <w:bookmarkEnd w:id="51"/>
+      <w:bookmarkEnd w:id="52"/>
+      <w:bookmarkEnd w:id="53"/>
+      <w:bookmarkEnd w:id="54"/>
+      <w:bookmarkEnd w:id="55"/>
+      <w:bookmarkEnd w:id="56"/>
     </w:p>
     <w:p>
       <w:pPr>
@@ -3391,8 +3612,13 @@
         <w:t>value</w:t>
       </w:r>
       <w:r>
-        <w:t xml:space="preserve"> did not succeed. In that case, the value of the 24 LSBits</w:t>
-      </w:r>
+        <w:t xml:space="preserve"> did not succeed. In that case, the value of the 24 </w:t>
+      </w:r>
+      <w:proofErr w:type="spellStart"/>
+      <w:r>
+        <w:t>LSBits</w:t>
+      </w:r>
+      <w:proofErr w:type="spellEnd"/>
       <w:r>
         <w:t xml:space="preserve"> of that particular point</w:t>
       </w:r>
@@ -3413,17 +3639,19 @@
       <w:pPr>
         <w:pStyle w:val="Heading2"/>
       </w:pPr>
-      <w:bookmarkStart w:id="47" w:name="_Toc428188308"/>
-      <w:bookmarkStart w:id="48" w:name="_Toc428776147"/>
-      <w:bookmarkStart w:id="49" w:name="_Toc430077626"/>
-      <w:bookmarkStart w:id="50" w:name="_Toc430686239"/>
+      <w:bookmarkStart w:id="57" w:name="_Toc428188308"/>
+      <w:bookmarkStart w:id="58" w:name="_Toc428776147"/>
+      <w:bookmarkStart w:id="59" w:name="_Toc430077626"/>
+      <w:bookmarkStart w:id="60" w:name="_Toc430686239"/>
+      <w:bookmarkStart w:id="61" w:name="_Toc430700088"/>
       <w:r>
         <w:t>Errors to avoid</w:t>
       </w:r>
-      <w:bookmarkEnd w:id="47"/>
-      <w:bookmarkEnd w:id="48"/>
-      <w:bookmarkEnd w:id="49"/>
-      <w:bookmarkEnd w:id="50"/>
+      <w:bookmarkEnd w:id="57"/>
+      <w:bookmarkEnd w:id="58"/>
+      <w:bookmarkEnd w:id="59"/>
+      <w:bookmarkEnd w:id="60"/>
+      <w:bookmarkEnd w:id="61"/>
     </w:p>
     <w:p>
       <w:pPr>
@@ -3481,12 +3709,12 @@
       <w:pPr>
         <w:pStyle w:val="Heading1"/>
       </w:pPr>
-      <w:bookmarkStart w:id="51" w:name="_Toc430686240"/>
+      <w:bookmarkStart w:id="62" w:name="_Toc430700089"/>
       <w:r>
         <w:lastRenderedPageBreak/>
         <w:t>T1 Controller</w:t>
       </w:r>
-      <w:bookmarkEnd w:id="51"/>
+      <w:bookmarkEnd w:id="62"/>
     </w:p>
     <w:p>
       <w:pPr>
@@ -3523,19 +3751,21 @@
       <w:pPr>
         <w:pStyle w:val="Heading2"/>
       </w:pPr>
-      <w:bookmarkStart w:id="52" w:name="_Toc428177677"/>
-      <w:bookmarkStart w:id="53" w:name="_Toc428188310"/>
-      <w:bookmarkStart w:id="54" w:name="_Toc428776149"/>
-      <w:bookmarkStart w:id="55" w:name="_Toc430077628"/>
-      <w:bookmarkStart w:id="56" w:name="_Toc430686241"/>
+      <w:bookmarkStart w:id="63" w:name="_Toc428177677"/>
+      <w:bookmarkStart w:id="64" w:name="_Toc428188310"/>
+      <w:bookmarkStart w:id="65" w:name="_Toc428776149"/>
+      <w:bookmarkStart w:id="66" w:name="_Toc430077628"/>
+      <w:bookmarkStart w:id="67" w:name="_Toc430686241"/>
+      <w:bookmarkStart w:id="68" w:name="_Toc430700090"/>
       <w:r>
         <w:t>Addressing</w:t>
       </w:r>
-      <w:bookmarkEnd w:id="52"/>
-      <w:bookmarkEnd w:id="53"/>
-      <w:bookmarkEnd w:id="54"/>
-      <w:bookmarkEnd w:id="55"/>
-      <w:bookmarkEnd w:id="56"/>
+      <w:bookmarkEnd w:id="63"/>
+      <w:bookmarkEnd w:id="64"/>
+      <w:bookmarkEnd w:id="65"/>
+      <w:bookmarkEnd w:id="66"/>
+      <w:bookmarkEnd w:id="67"/>
+      <w:bookmarkEnd w:id="68"/>
       <w:r>
         <w:t xml:space="preserve"> </w:t>
       </w:r>
@@ -3941,8 +4171,16 @@
               <w:rPr>
                 <w:rFonts w:ascii="Courier New" w:hAnsi="Courier New" w:cs="Courier New"/>
               </w:rPr>
-              <w:t>1 = Calpulse</w:t>
-            </w:r>
+              <w:t xml:space="preserve">1 = </w:t>
+            </w:r>
+            <w:proofErr w:type="spellStart"/>
+            <w:r>
+              <w:rPr>
+                <w:rFonts w:ascii="Courier New" w:hAnsi="Courier New" w:cs="Courier New"/>
+              </w:rPr>
+              <w:t>Calpulse</w:t>
+            </w:r>
+            <w:proofErr w:type="spellEnd"/>
           </w:p>
           <w:p>
             <w:pPr>
@@ -4397,6 +4635,7 @@
                 <w:i/>
               </w:rPr>
             </w:pPr>
+            <w:proofErr w:type="spellStart"/>
             <w:r>
               <w:rPr>
                 <w:rFonts w:ascii="Courier New" w:hAnsi="Courier New" w:cs="Courier New"/>
@@ -4404,6 +4643,7 @@
               </w:rPr>
               <w:t>calpulse_sequence</w:t>
             </w:r>
+            <w:proofErr w:type="spellEnd"/>
             <w:r>
               <w:rPr>
                 <w:rFonts w:ascii="Courier New" w:hAnsi="Courier New" w:cs="Courier New"/>
@@ -4475,6 +4715,7 @@
                 <w:rFonts w:ascii="Courier New" w:hAnsi="Courier New" w:cs="Courier New"/>
               </w:rPr>
             </w:pPr>
+            <w:proofErr w:type="spellStart"/>
             <w:r>
               <w:rPr>
                 <w:rFonts w:ascii="Courier New" w:hAnsi="Courier New" w:cs="Courier New"/>
@@ -4482,6 +4723,7 @@
               </w:rPr>
               <w:t>resync_sequence</w:t>
             </w:r>
+            <w:proofErr w:type="spellEnd"/>
             <w:r>
               <w:rPr>
                 <w:rFonts w:ascii="Courier New" w:hAnsi="Courier New" w:cs="Courier New"/>
@@ -4862,1166 +5104,62 @@
       <w:pPr>
         <w:pStyle w:val="Heading2"/>
       </w:pPr>
-      <w:bookmarkStart w:id="57" w:name="_Toc428188311"/>
-      <w:bookmarkStart w:id="58" w:name="_Toc428776150"/>
-      <w:bookmarkStart w:id="59" w:name="_Toc430077629"/>
-      <w:bookmarkStart w:id="60" w:name="_Toc428177678"/>
-      <w:bookmarkStart w:id="61" w:name="_Toc430686242"/>
+      <w:bookmarkStart w:id="69" w:name="_Toc428188311"/>
+      <w:bookmarkStart w:id="70" w:name="_Toc428776150"/>
+      <w:bookmarkStart w:id="71" w:name="_Toc430077629"/>
+      <w:bookmarkStart w:id="72" w:name="_Toc430686242"/>
+      <w:bookmarkStart w:id="73" w:name="_Toc430700091"/>
+      <w:bookmarkStart w:id="74" w:name="_Toc428177678"/>
       <w:r>
         <w:t>Errors</w:t>
       </w:r>
-      <w:bookmarkEnd w:id="57"/>
-      <w:bookmarkEnd w:id="58"/>
-      <w:bookmarkEnd w:id="59"/>
-      <w:bookmarkEnd w:id="61"/>
-    </w:p>
-    <w:p>
-      <w:pPr>
-        <w:jc w:val="both"/>
-      </w:pPr>
-      <w:bookmarkStart w:id="62" w:name="_Toc428188312"/>
-      <w:r>
-        <w:t xml:space="preserve">When starting the module, the returned status of the write operation informs the user about the validity of the parameters. Invalid parameters will return an error and prevent the module from starting. </w:t>
-      </w:r>
-    </w:p>
-    <w:p>
-      <w:pPr>
-        <w:pStyle w:val="Heading2"/>
-      </w:pPr>
-      <w:bookmarkStart w:id="63" w:name="_Toc428776151"/>
-      <w:bookmarkStart w:id="64" w:name="_Toc430077630"/>
-      <w:bookmarkStart w:id="65" w:name="_Toc430686243"/>
-      <w:r>
-        <w:t>Operation modes</w:t>
-      </w:r>
-      <w:bookmarkEnd w:id="60"/>
-      <w:bookmarkEnd w:id="62"/>
-      <w:bookmarkEnd w:id="63"/>
-      <w:bookmarkEnd w:id="64"/>
-      <w:bookmarkEnd w:id="65"/>
-    </w:p>
-    <w:p>
-      <w:pPr>
-        <w:pStyle w:val="Heading3"/>
-      </w:pPr>
-      <w:bookmarkStart w:id="66" w:name="_Toc428177679"/>
-      <w:bookmarkStart w:id="67" w:name="_Toc428188313"/>
-      <w:bookmarkStart w:id="68" w:name="_Toc428776152"/>
-      <w:bookmarkStart w:id="69" w:name="_Toc430077631"/>
-      <w:bookmarkStart w:id="70" w:name="_Toc430686244"/>
-      <w:r>
-        <w:t>Mode 0</w:t>
-      </w:r>
-      <w:bookmarkEnd w:id="66"/>
-      <w:bookmarkEnd w:id="67"/>
-      <w:bookmarkEnd w:id="68"/>
       <w:bookmarkEnd w:id="69"/>
       <w:bookmarkEnd w:id="70"/>
-    </w:p>
-    <w:p>
-      <w:pPr>
-        <w:jc w:val="both"/>
-      </w:pPr>
-      <w:r>
-        <w:t xml:space="preserve">Send </w:t>
-      </w:r>
-      <w:r>
-        <w:rPr>
-          <w:rFonts w:ascii="Courier New" w:hAnsi="Courier New" w:cs="Courier New"/>
-          <w:i/>
-          <w:color w:val="4F81BD" w:themeColor="accent1"/>
-        </w:rPr>
-        <w:t>N</w:t>
-      </w:r>
-      <w:r>
-        <w:t xml:space="preserve"> </w:t>
-      </w:r>
-      <w:r>
-        <w:t xml:space="preserve">T1 commands </w:t>
-      </w:r>
-      <w:r>
-        <w:t xml:space="preserve">of type </w:t>
-      </w:r>
-      <w:r>
-        <w:rPr>
-          <w:rFonts w:ascii="Courier New" w:hAnsi="Courier New" w:cs="Courier New"/>
-          <w:i/>
-          <w:color w:val="4F81BD" w:themeColor="accent1"/>
-        </w:rPr>
-        <w:t>type</w:t>
-      </w:r>
-      <w:r>
-        <w:rPr>
-          <w:color w:val="4F81BD" w:themeColor="accent1"/>
-        </w:rPr>
-        <w:t> </w:t>
-      </w:r>
-      <w:r>
-        <w:t xml:space="preserve">with </w:t>
-      </w:r>
-      <w:r>
-        <w:t xml:space="preserve">an interval of </w:t>
-      </w:r>
-      <w:r>
-        <w:rPr>
-          <w:rFonts w:ascii="Courier New" w:hAnsi="Courier New" w:cs="Courier New"/>
-          <w:i/>
-          <w:color w:val="4F81BD" w:themeColor="accent1"/>
-        </w:rPr>
-        <w:t>interval</w:t>
-      </w:r>
-      <w:r>
-        <w:rPr>
-          <w:i/>
-          <w:color w:val="4F81BD" w:themeColor="accent1"/>
-        </w:rPr>
-        <w:t xml:space="preserve"> </w:t>
-      </w:r>
-      <w:r>
-        <w:t xml:space="preserve">BXs. </w:t>
-      </w:r>
-      <w:r>
-        <w:t xml:space="preserve">Note that </w:t>
-      </w:r>
-      <w:r>
-        <w:rPr>
-          <w:rFonts w:ascii="Courier New" w:hAnsi="Courier New" w:cs="Courier New"/>
-          <w:i/>
-          <w:color w:val="4F81BD" w:themeColor="accent1"/>
-        </w:rPr>
-        <w:t>interval</w:t>
-      </w:r>
-      <w:r>
-        <w:rPr>
-          <w:color w:val="4F81BD" w:themeColor="accent1"/>
-        </w:rPr>
-        <w:t xml:space="preserve"> </w:t>
-      </w:r>
-      <w:r>
-        <w:t>cannot be smaller than 3</w:t>
-      </w:r>
-      <w:r>
-        <w:t xml:space="preserve"> BXs which is the time needed to </w:t>
-      </w:r>
-      <w:r>
-        <w:t>encode a T1 command on the wire</w:t>
-      </w:r>
-      <w:r>
-        <w:t xml:space="preserve">. </w:t>
-      </w:r>
-      <w:r>
-        <w:t>Exa</w:t>
-      </w:r>
-      <w:r>
-        <w:t xml:space="preserve">mple with an </w:t>
-      </w:r>
-      <w:r>
-        <w:rPr>
-          <w:rFonts w:ascii="Courier New" w:hAnsi="Courier New" w:cs="Courier New"/>
-          <w:i/>
-          <w:color w:val="4F81BD" w:themeColor="accent1"/>
-        </w:rPr>
-        <w:t>interval</w:t>
-      </w:r>
-      <w:r>
-        <w:rPr>
-          <w:color w:val="4F81BD" w:themeColor="accent1"/>
-        </w:rPr>
-        <w:t xml:space="preserve"> </w:t>
-      </w:r>
-      <w:r>
-        <w:t>of 4 BXs:</w:t>
-      </w:r>
-    </w:p>
-    <w:p>
-      <w:pPr>
-        <w:jc w:val="both"/>
-        <w:rPr>
-          <w:rFonts w:ascii="Courier New" w:hAnsi="Courier New" w:cs="Courier New"/>
-        </w:rPr>
-      </w:pPr>
-      <w:r>
-        <w:rPr>
-          <w:rFonts w:ascii="Courier New" w:hAnsi="Courier New" w:cs="Courier New"/>
-        </w:rPr>
-        <w:lastRenderedPageBreak/>
-        <w:t>CLK</w:t>
-      </w:r>
-      <w:r>
-        <w:rPr>
-          <w:rFonts w:ascii="Courier New" w:hAnsi="Courier New" w:cs="Courier New"/>
-        </w:rPr>
-        <w:t xml:space="preserve"> </w:t>
-      </w:r>
-      <w:r>
-        <w:rPr>
-          <w:rFonts w:ascii="Courier New" w:hAnsi="Courier New" w:cs="Courier New"/>
-        </w:rPr>
-        <w:t xml:space="preserve">  </w:t>
-      </w:r>
-      <w:r>
-        <w:rPr>
-          <w:rFonts w:ascii="Courier New" w:hAnsi="Courier New" w:cs="Courier New"/>
-        </w:rPr>
-        <w:t>_|‾|_|‾|_|‾|_|‾|_|‾|_|‾|_|‾|_|‾|_|‾|_|‾|_|‾|_|‾|_|‾|_|‾|_|‾</w:t>
-      </w:r>
-      <w:r>
-        <w:rPr>
-          <w:rFonts w:ascii="Courier New" w:hAnsi="Courier New" w:cs="Courier New"/>
-        </w:rPr>
-        <w:t>|_</w:t>
-      </w:r>
-    </w:p>
-    <w:p>
-      <w:pPr>
-        <w:jc w:val="both"/>
-        <w:rPr>
-          <w:rFonts w:ascii="Courier New" w:hAnsi="Courier New" w:cs="Courier New"/>
-        </w:rPr>
-      </w:pPr>
-      <w:r>
-        <w:rPr>
-          <w:rFonts w:ascii="Courier New" w:hAnsi="Courier New" w:cs="Courier New"/>
-        </w:rPr>
-        <w:t xml:space="preserve">T1    </w:t>
-      </w:r>
-      <w:r>
-        <w:rPr>
-          <w:rFonts w:ascii="Courier New" w:hAnsi="Courier New" w:cs="Courier New"/>
-        </w:rPr>
-        <w:t>_|‾|</w:t>
-      </w:r>
-      <w:r>
-        <w:rPr>
-          <w:rFonts w:ascii="Courier New" w:hAnsi="Courier New" w:cs="Courier New"/>
-        </w:rPr>
-        <w:t>____________</w:t>
-      </w:r>
-      <w:r>
-        <w:rPr>
-          <w:rFonts w:ascii="Courier New" w:hAnsi="Courier New" w:cs="Courier New"/>
-        </w:rPr>
-        <w:t>_|‾|</w:t>
-      </w:r>
-      <w:r>
-        <w:rPr>
-          <w:rFonts w:ascii="Courier New" w:hAnsi="Courier New" w:cs="Courier New"/>
-        </w:rPr>
-        <w:t>____________</w:t>
-      </w:r>
-      <w:r>
-        <w:rPr>
-          <w:rFonts w:ascii="Courier New" w:hAnsi="Courier New" w:cs="Courier New"/>
-        </w:rPr>
-        <w:t>_|‾|</w:t>
-      </w:r>
-      <w:r>
-        <w:rPr>
-          <w:rFonts w:ascii="Courier New" w:hAnsi="Courier New" w:cs="Courier New"/>
-        </w:rPr>
-        <w:t>____________</w:t>
-      </w:r>
-      <w:r>
-        <w:rPr>
-          <w:rFonts w:ascii="Courier New" w:hAnsi="Courier New" w:cs="Courier New"/>
-        </w:rPr>
-        <w:t>_|‾|</w:t>
-      </w:r>
-      <w:r>
-        <w:rPr>
-          <w:rFonts w:ascii="Courier New" w:hAnsi="Courier New" w:cs="Courier New"/>
-        </w:rPr>
-        <w:t>_________</w:t>
-      </w:r>
-    </w:p>
-    <w:p>
-      <w:pPr>
-        <w:pStyle w:val="Heading3"/>
-      </w:pPr>
-      <w:bookmarkStart w:id="71" w:name="_Toc428177680"/>
-      <w:bookmarkStart w:id="72" w:name="_Toc428188314"/>
-      <w:bookmarkStart w:id="73" w:name="_Toc428776153"/>
-      <w:bookmarkStart w:id="74" w:name="_Toc430077632"/>
-      <w:bookmarkStart w:id="75" w:name="_Toc430686245"/>
-      <w:r>
-        <w:t>Mode 1</w:t>
-      </w:r>
       <w:bookmarkEnd w:id="71"/>
       <w:bookmarkEnd w:id="72"/>
       <w:bookmarkEnd w:id="73"/>
+    </w:p>
+    <w:p>
+      <w:pPr>
+        <w:jc w:val="both"/>
+      </w:pPr>
+      <w:bookmarkStart w:id="75" w:name="_Toc428188312"/>
+      <w:r>
+        <w:t xml:space="preserve">When starting the module, the returned status of the write operation informs the user about the validity of the parameters. Invalid parameters will return an error and prevent the module from starting. </w:t>
+      </w:r>
+    </w:p>
+    <w:p>
+      <w:pPr>
+        <w:pStyle w:val="Heading2"/>
+      </w:pPr>
+      <w:bookmarkStart w:id="76" w:name="_Toc428776151"/>
+      <w:bookmarkStart w:id="77" w:name="_Toc430077630"/>
+      <w:bookmarkStart w:id="78" w:name="_Toc430686243"/>
+      <w:bookmarkStart w:id="79" w:name="_Toc430700092"/>
+      <w:r>
+        <w:t>Operation modes</w:t>
+      </w:r>
       <w:bookmarkEnd w:id="74"/>
       <w:bookmarkEnd w:id="75"/>
-    </w:p>
-    <w:p>
-      <w:r>
-        <w:t xml:space="preserve">Send </w:t>
-      </w:r>
-      <w:r>
-        <w:rPr>
-          <w:rFonts w:ascii="Courier New" w:hAnsi="Courier New" w:cs="Courier New"/>
-          <w:i/>
-          <w:color w:val="4F81BD" w:themeColor="accent1"/>
-        </w:rPr>
-        <w:t>N</w:t>
-      </w:r>
-      <w:r>
-        <w:t xml:space="preserve"> </w:t>
-      </w:r>
-      <w:r>
-        <w:t>packets</w:t>
-      </w:r>
-      <w:r>
-        <w:t xml:space="preserve"> </w:t>
-      </w:r>
-      <w:r>
-        <w:t xml:space="preserve">composed </w:t>
-      </w:r>
-      <w:r>
-        <w:t xml:space="preserve">of </w:t>
-      </w:r>
-      <w:r>
-        <w:t>a</w:t>
-      </w:r>
-      <w:r>
-        <w:t xml:space="preserve"> </w:t>
-      </w:r>
-      <w:r>
-        <w:t xml:space="preserve">Calpulse </w:t>
-      </w:r>
-      <w:r>
-        <w:t>followed by</w:t>
-      </w:r>
-      <w:r>
-        <w:t xml:space="preserve"> a</w:t>
-      </w:r>
-      <w:r>
-        <w:t>n</w:t>
-      </w:r>
-      <w:r>
-        <w:t xml:space="preserve"> </w:t>
-      </w:r>
-      <w:r>
-        <w:t xml:space="preserve">LV1A </w:t>
-      </w:r>
-      <w:r>
-        <w:t>separated</w:t>
-      </w:r>
-      <w:r>
-        <w:t xml:space="preserve"> </w:t>
-      </w:r>
-      <w:r>
-        <w:t xml:space="preserve">by </w:t>
-      </w:r>
-      <w:r>
-        <w:rPr>
-          <w:rFonts w:ascii="Courier New" w:hAnsi="Courier New" w:cs="Courier New"/>
-          <w:i/>
-          <w:color w:val="4F81BD" w:themeColor="accent1"/>
-        </w:rPr>
-        <w:t>delay</w:t>
-      </w:r>
-      <w:r>
-        <w:rPr>
-          <w:color w:val="4F81BD" w:themeColor="accent1"/>
-        </w:rPr>
-        <w:t xml:space="preserve"> </w:t>
-      </w:r>
-      <w:r>
-        <w:t>BXs</w:t>
-      </w:r>
-      <w:r>
-        <w:t xml:space="preserve">. The packets are spaced by </w:t>
-      </w:r>
-      <w:r>
-        <w:rPr>
-          <w:rFonts w:ascii="Courier New" w:hAnsi="Courier New" w:cs="Courier New"/>
-          <w:i/>
-          <w:color w:val="4F81BD" w:themeColor="accent1"/>
-        </w:rPr>
-        <w:t>interval</w:t>
-      </w:r>
-      <w:r>
-        <w:rPr>
-          <w:color w:val="4F81BD" w:themeColor="accent1"/>
-        </w:rPr>
-        <w:t xml:space="preserve"> </w:t>
-      </w:r>
-      <w:r>
-        <w:t>BX</w:t>
-      </w:r>
-      <w:r>
-        <w:t xml:space="preserve">s. Note that </w:t>
-      </w:r>
-      <w:r>
-        <w:rPr>
-          <w:rFonts w:ascii="Courier New" w:hAnsi="Courier New" w:cs="Courier New"/>
-          <w:i/>
-          <w:color w:val="4F81BD" w:themeColor="accent1"/>
-        </w:rPr>
-        <w:t>interval</w:t>
-      </w:r>
-      <w:r>
-        <w:rPr>
-          <w:color w:val="4F81BD" w:themeColor="accent1"/>
-        </w:rPr>
-        <w:t xml:space="preserve"> </w:t>
-      </w:r>
-      <w:r>
-        <w:t>cannot be smaller than 3</w:t>
-      </w:r>
-      <w:r>
-        <w:t xml:space="preserve"> BXs which is the time needed to </w:t>
-      </w:r>
-      <w:r>
-        <w:t xml:space="preserve">encode a T1 command on the wire and that </w:t>
-      </w:r>
-      <w:r>
-        <w:rPr>
-          <w:rFonts w:ascii="Courier New" w:hAnsi="Courier New" w:cs="Courier New"/>
-          <w:i/>
-          <w:color w:val="4F81BD" w:themeColor="accent1"/>
-        </w:rPr>
-        <w:t>delay</w:t>
-      </w:r>
-      <w:r>
-        <w:rPr>
-          <w:i/>
-          <w:color w:val="4F81BD" w:themeColor="accent1"/>
-        </w:rPr>
-        <w:t xml:space="preserve"> </w:t>
-      </w:r>
-      <w:r>
-        <w:t xml:space="preserve">must be </w:t>
-      </w:r>
-      <w:r>
-        <w:t xml:space="preserve">in the range [3, </w:t>
-      </w:r>
-      <w:r>
-        <w:rPr>
-          <w:rFonts w:ascii="Courier New" w:hAnsi="Courier New" w:cs="Courier New"/>
-          <w:i/>
-          <w:color w:val="4F81BD" w:themeColor="accent1"/>
-        </w:rPr>
-        <w:t>interval</w:t>
-      </w:r>
-      <w:r>
-        <w:rPr>
-          <w:i/>
-          <w:color w:val="4F81BD" w:themeColor="accent1"/>
-        </w:rPr>
-        <w:t xml:space="preserve"> </w:t>
-      </w:r>
-      <w:r>
-        <w:t>–</w:t>
-      </w:r>
-      <w:r>
-        <w:t xml:space="preserve"> 3</w:t>
-      </w:r>
-      <w:r>
-        <w:t>]</w:t>
-      </w:r>
-      <w:r>
-        <w:t xml:space="preserve"> BXs. </w:t>
-      </w:r>
-      <w:r>
-        <w:t>Example</w:t>
-      </w:r>
-      <w:r>
-        <w:t xml:space="preserve"> with a</w:t>
-      </w:r>
-      <w:r>
-        <w:t xml:space="preserve"> </w:t>
-      </w:r>
-      <w:r>
-        <w:rPr>
-          <w:rFonts w:ascii="Courier New" w:hAnsi="Courier New" w:cs="Courier New"/>
-          <w:i/>
-          <w:color w:val="4F81BD" w:themeColor="accent1"/>
-        </w:rPr>
-        <w:t>delay</w:t>
-      </w:r>
-      <w:r>
-        <w:rPr>
-          <w:color w:val="4F81BD" w:themeColor="accent1"/>
-        </w:rPr>
-        <w:t xml:space="preserve"> </w:t>
-      </w:r>
-      <w:r>
-        <w:t>of 4 BXs</w:t>
-      </w:r>
-      <w:r>
-        <w:t xml:space="preserve"> and a</w:t>
-      </w:r>
-      <w:r>
-        <w:t>n</w:t>
-      </w:r>
-      <w:r>
-        <w:t xml:space="preserve"> </w:t>
-      </w:r>
-      <w:r>
-        <w:rPr>
-          <w:rFonts w:ascii="Courier New" w:hAnsi="Courier New" w:cs="Courier New"/>
-          <w:i/>
-          <w:color w:val="4F81BD" w:themeColor="accent1"/>
-        </w:rPr>
-        <w:t>interval</w:t>
-      </w:r>
-      <w:r>
-        <w:rPr>
-          <w:color w:val="4F81BD" w:themeColor="accent1"/>
-        </w:rPr>
-        <w:t xml:space="preserve"> </w:t>
-      </w:r>
-      <w:r>
-        <w:t>of 10 BXs</w:t>
-      </w:r>
-      <w:r>
-        <w:t>:</w:t>
-      </w:r>
-    </w:p>
-    <w:p>
-      <w:pPr>
-        <w:jc w:val="both"/>
-        <w:rPr>
-          <w:rFonts w:ascii="Courier New" w:hAnsi="Courier New" w:cs="Courier New"/>
-        </w:rPr>
-      </w:pPr>
-      <w:r>
-        <w:rPr>
-          <w:rFonts w:ascii="Courier New" w:hAnsi="Courier New" w:cs="Courier New"/>
-        </w:rPr>
-        <w:t>CLK</w:t>
-      </w:r>
-      <w:r>
-        <w:rPr>
-          <w:rFonts w:ascii="Courier New" w:hAnsi="Courier New" w:cs="Courier New"/>
-        </w:rPr>
-        <w:t xml:space="preserve"> </w:t>
-      </w:r>
-      <w:r>
-        <w:rPr>
-          <w:rFonts w:ascii="Courier New" w:hAnsi="Courier New" w:cs="Courier New"/>
-        </w:rPr>
-        <w:t xml:space="preserve">  </w:t>
-      </w:r>
-      <w:r>
-        <w:rPr>
-          <w:rFonts w:ascii="Courier New" w:hAnsi="Courier New" w:cs="Courier New"/>
-        </w:rPr>
-        <w:t>_|‾|_|‾|_|‾|_|‾|_|‾|_|‾|_|‾|_|‾|_|‾|_|‾|_|‾|_|‾|_|‾|_|‾|_|‾</w:t>
-      </w:r>
-      <w:r>
-        <w:rPr>
-          <w:rFonts w:ascii="Courier New" w:hAnsi="Courier New" w:cs="Courier New"/>
-        </w:rPr>
-        <w:t>|_</w:t>
-      </w:r>
-    </w:p>
-    <w:p>
-      <w:pPr>
-        <w:jc w:val="both"/>
-        <w:rPr>
-          <w:rFonts w:ascii="Courier New" w:hAnsi="Courier New" w:cs="Courier New"/>
-        </w:rPr>
-      </w:pPr>
-      <w:r>
-        <w:rPr>
-          <w:rFonts w:ascii="Courier New" w:hAnsi="Courier New" w:cs="Courier New"/>
-        </w:rPr>
-        <w:t xml:space="preserve">LV1A  </w:t>
-      </w:r>
-      <w:r>
-        <w:rPr>
-          <w:rFonts w:ascii="Courier New" w:hAnsi="Courier New" w:cs="Courier New"/>
-        </w:rPr>
-        <w:t>____</w:t>
-      </w:r>
-      <w:r>
-        <w:rPr>
-          <w:rFonts w:ascii="Courier New" w:hAnsi="Courier New" w:cs="Courier New"/>
-        </w:rPr>
-        <w:t>_____________|‾|_____________</w:t>
-      </w:r>
-      <w:r>
-        <w:rPr>
-          <w:rFonts w:ascii="Courier New" w:hAnsi="Courier New" w:cs="Courier New"/>
-        </w:rPr>
-        <w:t>_______</w:t>
-      </w:r>
-      <w:r>
-        <w:rPr>
-          <w:rFonts w:ascii="Courier New" w:hAnsi="Courier New" w:cs="Courier New"/>
-        </w:rPr>
-        <w:t>___________</w:t>
-      </w:r>
-      <w:r>
-        <w:rPr>
-          <w:rFonts w:ascii="Courier New" w:hAnsi="Courier New" w:cs="Courier New"/>
-        </w:rPr>
-        <w:t>____</w:t>
-      </w:r>
-      <w:r>
-        <w:rPr>
-          <w:rFonts w:ascii="Courier New" w:hAnsi="Courier New" w:cs="Courier New"/>
-        </w:rPr>
-        <w:t>__|‾|_</w:t>
-      </w:r>
-      <w:r>
-        <w:rPr>
-          <w:rFonts w:ascii="Courier New" w:hAnsi="Courier New" w:cs="Courier New"/>
-        </w:rPr>
-        <w:t xml:space="preserve"> </w:t>
-      </w:r>
-    </w:p>
-    <w:p>
-      <w:pPr>
-        <w:jc w:val="both"/>
-        <w:rPr>
-          <w:rFonts w:ascii="Courier New" w:hAnsi="Courier New" w:cs="Courier New"/>
-        </w:rPr>
-      </w:pPr>
-      <w:r>
-        <w:rPr>
-          <w:rFonts w:ascii="Courier New" w:hAnsi="Courier New" w:cs="Courier New"/>
-        </w:rPr>
-        <w:t xml:space="preserve">CAL   </w:t>
-      </w:r>
-      <w:r>
-        <w:rPr>
-          <w:rFonts w:ascii="Courier New" w:hAnsi="Courier New" w:cs="Courier New"/>
-        </w:rPr>
-        <w:t>_|‾|____________</w:t>
-      </w:r>
-      <w:r>
-        <w:rPr>
-          <w:rFonts w:ascii="Courier New" w:hAnsi="Courier New" w:cs="Courier New"/>
-        </w:rPr>
-        <w:t>____</w:t>
-      </w:r>
-      <w:r>
-        <w:rPr>
-          <w:rFonts w:ascii="Courier New" w:hAnsi="Courier New" w:cs="Courier New"/>
-        </w:rPr>
-        <w:t>____________</w:t>
-      </w:r>
-      <w:r>
-        <w:rPr>
-          <w:rFonts w:ascii="Courier New" w:hAnsi="Courier New" w:cs="Courier New"/>
-        </w:rPr>
-        <w:t>_</w:t>
-      </w:r>
-      <w:r>
-        <w:rPr>
-          <w:rFonts w:ascii="Courier New" w:hAnsi="Courier New" w:cs="Courier New"/>
-        </w:rPr>
-        <w:t>________|‾|_________</w:t>
-      </w:r>
-      <w:r>
-        <w:rPr>
-          <w:rFonts w:ascii="Courier New" w:hAnsi="Courier New" w:cs="Courier New"/>
-        </w:rPr>
-        <w:t>________</w:t>
-      </w:r>
-    </w:p>
-    <w:p>
-      <w:pPr>
-        <w:pStyle w:val="Heading3"/>
-      </w:pPr>
-      <w:bookmarkStart w:id="76" w:name="_Toc428177681"/>
-      <w:bookmarkStart w:id="77" w:name="_Toc428188315"/>
-      <w:bookmarkStart w:id="78" w:name="_Toc428776154"/>
-      <w:bookmarkStart w:id="79" w:name="_Toc430077633"/>
-      <w:bookmarkStart w:id="80" w:name="_Toc430686246"/>
-      <w:r>
-        <w:t>Mode 2</w:t>
-      </w:r>
       <w:bookmarkEnd w:id="76"/>
       <w:bookmarkEnd w:id="77"/>
       <w:bookmarkEnd w:id="78"/>
       <w:bookmarkEnd w:id="79"/>
+    </w:p>
+    <w:p>
+      <w:pPr>
+        <w:pStyle w:val="Heading3"/>
+      </w:pPr>
+      <w:bookmarkStart w:id="80" w:name="_Toc428177679"/>
+      <w:bookmarkStart w:id="81" w:name="_Toc428188313"/>
+      <w:bookmarkStart w:id="82" w:name="_Toc428776152"/>
+      <w:bookmarkStart w:id="83" w:name="_Toc430077631"/>
+      <w:bookmarkStart w:id="84" w:name="_Toc430686244"/>
+      <w:bookmarkStart w:id="85" w:name="_Toc430700093"/>
+      <w:r>
+        <w:t>Mode 0</w:t>
+      </w:r>
       <w:bookmarkEnd w:id="80"/>
-    </w:p>
-    <w:p>
-      <w:r>
-        <w:t>Send T1 commands according to a</w:t>
-      </w:r>
-      <w:r>
-        <w:t xml:space="preserve"> pattern def</w:t>
-      </w:r>
-      <w:r>
-        <w:t>ined by the sequence registers</w:t>
-      </w:r>
-      <w:r>
-        <w:t xml:space="preserve">: </w:t>
-      </w:r>
-      <w:r>
-        <w:rPr>
-          <w:rFonts w:ascii="Courier New" w:hAnsi="Courier New" w:cs="Courier New"/>
-          <w:i/>
-          <w:color w:val="4F81BD" w:themeColor="accent1"/>
-        </w:rPr>
-        <w:t>lv1a_sequence</w:t>
-      </w:r>
-      <w:r>
-        <w:rPr>
-          <w:i/>
-        </w:rPr>
-        <w:t xml:space="preserve">, </w:t>
-      </w:r>
-      <w:r>
-        <w:rPr>
-          <w:rFonts w:ascii="Courier New" w:hAnsi="Courier New" w:cs="Courier New"/>
-          <w:i/>
-          <w:color w:val="4F81BD" w:themeColor="accent1"/>
-        </w:rPr>
-        <w:t>calpulse_sequence</w:t>
-      </w:r>
-      <w:r>
-        <w:rPr>
-          <w:i/>
-        </w:rPr>
-        <w:t xml:space="preserve">, </w:t>
-      </w:r>
-      <w:r>
-        <w:rPr>
-          <w:rFonts w:ascii="Courier New" w:hAnsi="Courier New" w:cs="Courier New"/>
-          <w:i/>
-          <w:color w:val="4F81BD" w:themeColor="accent1"/>
-        </w:rPr>
-        <w:t>resync_sequence</w:t>
-      </w:r>
-      <w:r>
-        <w:rPr>
-          <w:i/>
-        </w:rPr>
-        <w:t xml:space="preserve">, </w:t>
-      </w:r>
-      <w:r>
-        <w:t xml:space="preserve">and </w:t>
-      </w:r>
-      <w:r>
-        <w:rPr>
-          <w:rFonts w:ascii="Courier New" w:hAnsi="Courier New" w:cs="Courier New"/>
-          <w:i/>
-          <w:color w:val="4F81BD" w:themeColor="accent1"/>
-        </w:rPr>
-        <w:t>bc0_sequence</w:t>
-      </w:r>
-      <w:r>
-        <w:t>.</w:t>
-      </w:r>
-      <w:r>
-        <w:t xml:space="preserve"> </w:t>
-      </w:r>
-      <w:r>
-        <w:t xml:space="preserve"> </w:t>
-      </w:r>
-      <w:r>
-        <w:t>Ev</w:t>
-      </w:r>
-      <w:r>
-        <w:t>ery 4 BXs, the module reads a</w:t>
-      </w:r>
-      <w:r>
-        <w:t xml:space="preserve"> bit in </w:t>
-      </w:r>
-      <w:r>
-        <w:t xml:space="preserve">each of </w:t>
-      </w:r>
-      <w:r>
-        <w:t>the registers and sets/resets the T1 line according to the asserted bits.</w:t>
-      </w:r>
-      <w:r>
-        <w:t xml:space="preserve"> </w:t>
-      </w:r>
-      <w:r>
-        <w:t xml:space="preserve">This operation mode allows the user to create custom patterns of T1 commands. The module will loop over the registers </w:t>
-      </w:r>
-      <w:r>
-        <w:rPr>
-          <w:rFonts w:ascii="Courier New" w:hAnsi="Courier New" w:cs="Courier New"/>
-          <w:i/>
-          <w:color w:val="4F81BD" w:themeColor="accent1"/>
-        </w:rPr>
-        <w:t>N</w:t>
-      </w:r>
-      <w:r>
-        <w:rPr>
-          <w:rFonts w:ascii="Courier New" w:hAnsi="Courier New" w:cs="Courier New"/>
-          <w:i/>
-          <w:color w:val="4F81BD" w:themeColor="accent1"/>
-        </w:rPr>
-        <w:t xml:space="preserve"> </w:t>
-      </w:r>
-      <w:r>
-        <w:t xml:space="preserve"> times</w:t>
-      </w:r>
-      <w:r>
-        <w:t>.</w:t>
-      </w:r>
-      <w:r>
-        <w:t xml:space="preserve"> Example of a generated pattern using the </w:t>
-      </w:r>
-      <w:r>
-        <w:rPr>
-          <w:rFonts w:ascii="Courier New" w:hAnsi="Courier New" w:cs="Courier New"/>
-          <w:i/>
-          <w:color w:val="4F81BD" w:themeColor="accent1"/>
-        </w:rPr>
-        <w:t>lv1a_sequence</w:t>
-      </w:r>
-      <w:r>
-        <w:rPr>
-          <w:rFonts w:ascii="Courier New" w:hAnsi="Courier New" w:cs="Courier New"/>
-          <w:color w:val="4F81BD" w:themeColor="accent1"/>
-        </w:rPr>
-        <w:t xml:space="preserve"> </w:t>
-      </w:r>
-      <w:r>
-        <w:t>and</w:t>
-      </w:r>
-      <w:r>
-        <w:rPr>
-          <w:i/>
-        </w:rPr>
-        <w:t xml:space="preserve"> </w:t>
-      </w:r>
-      <w:r>
-        <w:rPr>
-          <w:rFonts w:ascii="Courier New" w:hAnsi="Courier New" w:cs="Courier New"/>
-          <w:i/>
-          <w:color w:val="4F81BD" w:themeColor="accent1"/>
-        </w:rPr>
-        <w:t>calpulse_sequence</w:t>
-      </w:r>
-      <w:r>
-        <w:t xml:space="preserve"> registers.</w:t>
-      </w:r>
-    </w:p>
-    <w:p>
-      <w:pPr>
-        <w:jc w:val="both"/>
-        <w:rPr>
-          <w:rFonts w:ascii="Courier New" w:hAnsi="Courier New" w:cs="Courier New"/>
-        </w:rPr>
-      </w:pPr>
-      <w:r>
-        <w:rPr>
-          <w:rFonts w:ascii="Courier New" w:hAnsi="Courier New" w:cs="Courier New"/>
-        </w:rPr>
-        <w:t>CLK</w:t>
-      </w:r>
-      <w:r>
-        <w:rPr>
-          <w:rFonts w:ascii="Courier New" w:hAnsi="Courier New" w:cs="Courier New"/>
-        </w:rPr>
-        <w:t xml:space="preserve"> </w:t>
-      </w:r>
-      <w:r>
-        <w:rPr>
-          <w:rFonts w:ascii="Courier New" w:hAnsi="Courier New" w:cs="Courier New"/>
-        </w:rPr>
-        <w:t xml:space="preserve">     </w:t>
-      </w:r>
-      <w:r>
-        <w:rPr>
-          <w:rFonts w:ascii="Courier New" w:hAnsi="Courier New" w:cs="Courier New"/>
-        </w:rPr>
-        <w:t>_|‾|_|‾|_|‾|_|‾|_|‾|_|‾|_|‾|_|‾|_|‾|_|‾|_|‾|_|‾|_|‾|_|‾</w:t>
-      </w:r>
-      <w:r>
-        <w:rPr>
-          <w:rFonts w:ascii="Courier New" w:hAnsi="Courier New" w:cs="Courier New"/>
-        </w:rPr>
-        <w:t>|_</w:t>
-      </w:r>
-    </w:p>
-    <w:p>
-      <w:pPr>
-        <w:jc w:val="both"/>
-        <w:rPr>
-          <w:rFonts w:ascii="Courier New" w:hAnsi="Courier New" w:cs="Courier New"/>
-        </w:rPr>
-      </w:pPr>
-      <w:r>
-        <w:rPr>
-          <w:rFonts w:ascii="Courier New" w:hAnsi="Courier New" w:cs="Courier New"/>
-        </w:rPr>
-        <w:t>SEQ</w:t>
-      </w:r>
-      <w:r>
-        <w:rPr>
-          <w:rFonts w:ascii="Courier New" w:hAnsi="Courier New" w:cs="Courier New"/>
-        </w:rPr>
-        <w:t>_LV1A</w:t>
-      </w:r>
-      <w:r>
-        <w:rPr>
-          <w:rFonts w:ascii="Courier New" w:hAnsi="Courier New" w:cs="Courier New"/>
-        </w:rPr>
-        <w:t xml:space="preserve"> </w:t>
-      </w:r>
-      <w:r>
-        <w:rPr>
-          <w:rFonts w:ascii="Courier New" w:hAnsi="Courier New" w:cs="Courier New"/>
-        </w:rPr>
-        <w:t>__1________________</w:t>
-      </w:r>
-      <w:r>
-        <w:rPr>
-          <w:rFonts w:ascii="Courier New" w:hAnsi="Courier New" w:cs="Courier New"/>
-        </w:rPr>
-        <w:t>__________</w:t>
-      </w:r>
-      <w:r>
-        <w:rPr>
-          <w:rFonts w:ascii="Courier New" w:hAnsi="Courier New" w:cs="Courier New"/>
-        </w:rPr>
-        <w:t>________</w:t>
-      </w:r>
-      <w:r>
-        <w:rPr>
-          <w:rFonts w:ascii="Courier New" w:hAnsi="Courier New" w:cs="Courier New"/>
-        </w:rPr>
-        <w:t>___________</w:t>
-      </w:r>
-      <w:r>
-        <w:rPr>
-          <w:rFonts w:ascii="Courier New" w:hAnsi="Courier New" w:cs="Courier New"/>
-        </w:rPr>
-        <w:t>__1____</w:t>
-      </w:r>
-      <w:r>
-        <w:rPr>
-          <w:rFonts w:ascii="Courier New" w:hAnsi="Courier New" w:cs="Courier New"/>
-        </w:rPr>
-        <w:t>__</w:t>
-      </w:r>
-    </w:p>
-    <w:p>
-      <w:pPr>
-        <w:jc w:val="both"/>
-        <w:rPr>
-          <w:rFonts w:ascii="Courier New" w:hAnsi="Courier New" w:cs="Courier New"/>
-        </w:rPr>
-      </w:pPr>
-      <w:r>
-        <w:rPr>
-          <w:rFonts w:ascii="Courier New" w:hAnsi="Courier New" w:cs="Courier New"/>
-        </w:rPr>
-        <w:t>SEQ_</w:t>
-      </w:r>
-      <w:r>
-        <w:rPr>
-          <w:rFonts w:ascii="Courier New" w:hAnsi="Courier New" w:cs="Courier New"/>
-        </w:rPr>
-        <w:t>BC0</w:t>
-      </w:r>
-      <w:r>
-        <w:rPr>
-          <w:rFonts w:ascii="Courier New" w:hAnsi="Courier New" w:cs="Courier New"/>
-        </w:rPr>
-        <w:t xml:space="preserve">  </w:t>
-      </w:r>
-      <w:r>
-        <w:rPr>
-          <w:rFonts w:ascii="Courier New" w:hAnsi="Courier New" w:cs="Courier New"/>
-        </w:rPr>
-        <w:t>______________</w:t>
-      </w:r>
-      <w:r>
-        <w:rPr>
-          <w:rFonts w:ascii="Courier New" w:hAnsi="Courier New" w:cs="Courier New"/>
-        </w:rPr>
-        <w:t>____1___</w:t>
-      </w:r>
-      <w:r>
-        <w:rPr>
-          <w:rFonts w:ascii="Courier New" w:hAnsi="Courier New" w:cs="Courier New"/>
-        </w:rPr>
-        <w:t>___________________________________</w:t>
-      </w:r>
-    </w:p>
-    <w:p>
-      <w:pPr>
-        <w:jc w:val="both"/>
-        <w:rPr>
-          <w:rFonts w:ascii="Courier New" w:hAnsi="Courier New" w:cs="Courier New"/>
-        </w:rPr>
-      </w:pPr>
-      <w:r>
-        <w:rPr>
-          <w:rFonts w:ascii="Courier New" w:hAnsi="Courier New" w:cs="Courier New"/>
-        </w:rPr>
-        <w:t xml:space="preserve">LV1A  </w:t>
-      </w:r>
-      <w:r>
-        <w:rPr>
-          <w:rFonts w:ascii="Courier New" w:hAnsi="Courier New" w:cs="Courier New"/>
-        </w:rPr>
-        <w:t xml:space="preserve">   </w:t>
-      </w:r>
-      <w:r>
-        <w:rPr>
-          <w:rFonts w:ascii="Courier New" w:hAnsi="Courier New" w:cs="Courier New"/>
-        </w:rPr>
-        <w:t>_|‾|____________</w:t>
-      </w:r>
-      <w:r>
-        <w:rPr>
-          <w:rFonts w:ascii="Courier New" w:hAnsi="Courier New" w:cs="Courier New"/>
-        </w:rPr>
-        <w:t>____</w:t>
-      </w:r>
-      <w:r>
-        <w:rPr>
-          <w:rFonts w:ascii="Courier New" w:hAnsi="Courier New" w:cs="Courier New"/>
-        </w:rPr>
-        <w:t>____________</w:t>
-      </w:r>
-      <w:r>
-        <w:rPr>
-          <w:rFonts w:ascii="Courier New" w:hAnsi="Courier New" w:cs="Courier New"/>
-        </w:rPr>
-        <w:t>_</w:t>
-      </w:r>
-      <w:r>
-        <w:rPr>
-          <w:rFonts w:ascii="Courier New" w:hAnsi="Courier New" w:cs="Courier New"/>
-        </w:rPr>
-        <w:t>_______</w:t>
-      </w:r>
-      <w:r>
-        <w:rPr>
-          <w:rFonts w:ascii="Courier New" w:hAnsi="Courier New" w:cs="Courier New"/>
-        </w:rPr>
-        <w:t>________</w:t>
-      </w:r>
-      <w:r>
-        <w:rPr>
-          <w:rFonts w:ascii="Courier New" w:hAnsi="Courier New" w:cs="Courier New"/>
-        </w:rPr>
-        <w:t>_|‾|_</w:t>
-      </w:r>
-      <w:r>
-        <w:rPr>
-          <w:rFonts w:ascii="Courier New" w:hAnsi="Courier New" w:cs="Courier New"/>
-        </w:rPr>
-        <w:t>____</w:t>
-      </w:r>
-    </w:p>
-    <w:p>
-      <w:pPr>
-        <w:tabs>
-          <w:tab w:val="left" w:pos="3465"/>
-        </w:tabs>
-        <w:rPr>
-          <w:rFonts w:ascii="Courier New" w:hAnsi="Courier New" w:cs="Courier New"/>
-        </w:rPr>
-      </w:pPr>
-      <w:r>
-        <w:rPr>
-          <w:rFonts w:ascii="Courier New" w:hAnsi="Courier New" w:cs="Courier New"/>
-        </w:rPr>
-        <w:t>BC0</w:t>
-      </w:r>
-      <w:r>
-        <w:rPr>
-          <w:rFonts w:ascii="Courier New" w:hAnsi="Courier New" w:cs="Courier New"/>
-        </w:rPr>
-        <w:t xml:space="preserve">   </w:t>
-      </w:r>
-      <w:r>
-        <w:rPr>
-          <w:rFonts w:ascii="Courier New" w:hAnsi="Courier New" w:cs="Courier New"/>
-        </w:rPr>
-        <w:t xml:space="preserve">   </w:t>
-      </w:r>
-      <w:r>
-        <w:rPr>
-          <w:rFonts w:ascii="Courier New" w:hAnsi="Courier New" w:cs="Courier New"/>
-        </w:rPr>
-        <w:t>____</w:t>
-      </w:r>
-      <w:r>
-        <w:rPr>
-          <w:rFonts w:ascii="Courier New" w:hAnsi="Courier New" w:cs="Courier New"/>
-        </w:rPr>
-        <w:t>_</w:t>
-      </w:r>
-      <w:r>
-        <w:rPr>
-          <w:rFonts w:ascii="Courier New" w:hAnsi="Courier New" w:cs="Courier New"/>
-        </w:rPr>
-        <w:t>_____</w:t>
-      </w:r>
-      <w:r>
-        <w:rPr>
-          <w:rFonts w:ascii="Courier New" w:hAnsi="Courier New" w:cs="Courier New"/>
-        </w:rPr>
-        <w:t>_______</w:t>
-      </w:r>
-      <w:r>
-        <w:rPr>
-          <w:rFonts w:ascii="Courier New" w:hAnsi="Courier New" w:cs="Courier New"/>
-        </w:rPr>
-        <w:t>|‾|________</w:t>
-      </w:r>
-      <w:r>
-        <w:rPr>
-          <w:rFonts w:ascii="Courier New" w:hAnsi="Courier New" w:cs="Courier New"/>
-        </w:rPr>
-        <w:t>_</w:t>
-      </w:r>
-      <w:r>
-        <w:rPr>
-          <w:rFonts w:ascii="Courier New" w:hAnsi="Courier New" w:cs="Courier New"/>
-        </w:rPr>
-        <w:t>_______</w:t>
-      </w:r>
-      <w:r>
-        <w:rPr>
-          <w:rFonts w:ascii="Courier New" w:hAnsi="Courier New" w:cs="Courier New"/>
-        </w:rPr>
-        <w:t>___________</w:t>
-      </w:r>
-      <w:r>
-        <w:rPr>
-          <w:rFonts w:ascii="Courier New" w:hAnsi="Courier New" w:cs="Courier New"/>
-        </w:rPr>
-        <w:t>____</w:t>
-      </w:r>
-      <w:r>
-        <w:rPr>
-          <w:rFonts w:ascii="Courier New" w:hAnsi="Courier New" w:cs="Courier New"/>
-        </w:rPr>
-        <w:t>_</w:t>
-      </w:r>
-      <w:r>
-        <w:rPr>
-          <w:rFonts w:ascii="Courier New" w:hAnsi="Courier New" w:cs="Courier New"/>
-        </w:rPr>
-        <w:t>_</w:t>
-      </w:r>
-      <w:r>
-        <w:rPr>
-          <w:rFonts w:ascii="Courier New" w:hAnsi="Courier New" w:cs="Courier New"/>
-        </w:rPr>
-        <w:t>____</w:t>
-      </w:r>
-    </w:p>
-    <w:p>
-      <w:pPr>
-        <w:pStyle w:val="Heading2"/>
-      </w:pPr>
-      <w:bookmarkStart w:id="81" w:name="_Toc428177682"/>
-      <w:bookmarkStart w:id="82" w:name="_Toc428188316"/>
-      <w:bookmarkStart w:id="83" w:name="_Toc428776155"/>
-      <w:bookmarkStart w:id="84" w:name="_Toc430077634"/>
-      <w:bookmarkStart w:id="85" w:name="_Toc430686247"/>
-      <w:r>
-        <w:t>Notes</w:t>
-      </w:r>
       <w:bookmarkEnd w:id="81"/>
       <w:bookmarkEnd w:id="82"/>
       <w:bookmarkEnd w:id="83"/>
@@ -6029,34 +5167,1183 @@
       <w:bookmarkEnd w:id="85"/>
     </w:p>
     <w:p>
-      <w:r>
-        <w:t xml:space="preserve">The </w:t>
-      </w:r>
-      <w:r>
-        <w:t xml:space="preserve">module </w:t>
-      </w:r>
-      <w:r>
-        <w:t>will stop automatically once all the signals are sent.</w:t>
+      <w:pPr>
+        <w:jc w:val="both"/>
+      </w:pPr>
+      <w:r>
+        <w:t xml:space="preserve">Send </w:t>
+      </w:r>
+      <w:r>
+        <w:rPr>
+          <w:rFonts w:ascii="Courier New" w:hAnsi="Courier New" w:cs="Courier New"/>
+          <w:i/>
+          <w:color w:val="4F81BD" w:themeColor="accent1"/>
+        </w:rPr>
+        <w:t>N</w:t>
       </w:r>
       <w:r>
         <w:t xml:space="preserve"> </w:t>
       </w:r>
-    </w:p>
-    <w:p>
-      <w:pPr>
-        <w:pStyle w:val="Heading2"/>
-      </w:pPr>
-      <w:bookmarkStart w:id="86" w:name="_Toc428188317"/>
-      <w:bookmarkStart w:id="87" w:name="_Toc428776156"/>
-      <w:bookmarkStart w:id="88" w:name="_Toc430077635"/>
-      <w:bookmarkStart w:id="89" w:name="_Toc430686248"/>
-      <w:r>
-        <w:t>Errors to avoid</w:t>
+      <w:r>
+        <w:t xml:space="preserve">T1 commands </w:t>
+      </w:r>
+      <w:r>
+        <w:t xml:space="preserve">of type </w:t>
+      </w:r>
+      <w:proofErr w:type="spellStart"/>
+      <w:r>
+        <w:rPr>
+          <w:rFonts w:ascii="Courier New" w:hAnsi="Courier New" w:cs="Courier New"/>
+          <w:i/>
+          <w:color w:val="4F81BD" w:themeColor="accent1"/>
+        </w:rPr>
+        <w:t>type</w:t>
+      </w:r>
+      <w:proofErr w:type="spellEnd"/>
+      <w:r>
+        <w:rPr>
+          <w:color w:val="4F81BD" w:themeColor="accent1"/>
+        </w:rPr>
+        <w:t> </w:t>
+      </w:r>
+      <w:r>
+        <w:t xml:space="preserve">with </w:t>
+      </w:r>
+      <w:r>
+        <w:t xml:space="preserve">an interval of </w:t>
+      </w:r>
+      <w:r>
+        <w:rPr>
+          <w:rFonts w:ascii="Courier New" w:hAnsi="Courier New" w:cs="Courier New"/>
+          <w:i/>
+          <w:color w:val="4F81BD" w:themeColor="accent1"/>
+        </w:rPr>
+        <w:t>interval</w:t>
+      </w:r>
+      <w:r>
+        <w:rPr>
+          <w:i/>
+          <w:color w:val="4F81BD" w:themeColor="accent1"/>
+        </w:rPr>
+        <w:t xml:space="preserve"> </w:t>
+      </w:r>
+      <w:r>
+        <w:t xml:space="preserve">BXs. </w:t>
+      </w:r>
+      <w:r>
+        <w:t xml:space="preserve">Note that </w:t>
+      </w:r>
+      <w:r>
+        <w:rPr>
+          <w:rFonts w:ascii="Courier New" w:hAnsi="Courier New" w:cs="Courier New"/>
+          <w:i/>
+          <w:color w:val="4F81BD" w:themeColor="accent1"/>
+        </w:rPr>
+        <w:t>interval</w:t>
+      </w:r>
+      <w:r>
+        <w:rPr>
+          <w:color w:val="4F81BD" w:themeColor="accent1"/>
+        </w:rPr>
+        <w:t xml:space="preserve"> </w:t>
+      </w:r>
+      <w:r>
+        <w:t>cannot be smaller than 3</w:t>
+      </w:r>
+      <w:r>
+        <w:t xml:space="preserve"> BXs which is the time needed to </w:t>
+      </w:r>
+      <w:r>
+        <w:t>encode a T1 command on the wire</w:t>
+      </w:r>
+      <w:r>
+        <w:t xml:space="preserve">. </w:t>
+      </w:r>
+      <w:r>
+        <w:t>Exa</w:t>
+      </w:r>
+      <w:r>
+        <w:t xml:space="preserve">mple with an </w:t>
+      </w:r>
+      <w:r>
+        <w:rPr>
+          <w:rFonts w:ascii="Courier New" w:hAnsi="Courier New" w:cs="Courier New"/>
+          <w:i/>
+          <w:color w:val="4F81BD" w:themeColor="accent1"/>
+        </w:rPr>
+        <w:t>interval</w:t>
+      </w:r>
+      <w:r>
+        <w:rPr>
+          <w:color w:val="4F81BD" w:themeColor="accent1"/>
+        </w:rPr>
+        <w:t xml:space="preserve"> </w:t>
+      </w:r>
+      <w:r>
+        <w:t>of 4 BXs:</w:t>
+      </w:r>
+    </w:p>
+    <w:p>
+      <w:pPr>
+        <w:jc w:val="both"/>
+        <w:rPr>
+          <w:rFonts w:ascii="Courier New" w:hAnsi="Courier New" w:cs="Courier New"/>
+        </w:rPr>
+      </w:pPr>
+      <w:r>
+        <w:rPr>
+          <w:rFonts w:ascii="Courier New" w:hAnsi="Courier New" w:cs="Courier New"/>
+        </w:rPr>
+        <w:lastRenderedPageBreak/>
+        <w:t>CLK</w:t>
+      </w:r>
+      <w:r>
+        <w:rPr>
+          <w:rFonts w:ascii="Courier New" w:hAnsi="Courier New" w:cs="Courier New"/>
+        </w:rPr>
+        <w:t xml:space="preserve"> </w:t>
+      </w:r>
+      <w:r>
+        <w:rPr>
+          <w:rFonts w:ascii="Courier New" w:hAnsi="Courier New" w:cs="Courier New"/>
+        </w:rPr>
+        <w:t xml:space="preserve">  </w:t>
+      </w:r>
+      <w:r>
+        <w:rPr>
+          <w:rFonts w:ascii="Courier New" w:hAnsi="Courier New" w:cs="Courier New"/>
+        </w:rPr>
+        <w:t>_|‾|_|‾|_|‾|_|‾|_|‾|_|‾|_|‾|_|‾|_|‾|_|‾|_|‾|_|‾|_|‾|_|‾|_|‾</w:t>
+      </w:r>
+      <w:r>
+        <w:rPr>
+          <w:rFonts w:ascii="Courier New" w:hAnsi="Courier New" w:cs="Courier New"/>
+        </w:rPr>
+        <w:t>|_</w:t>
+      </w:r>
+    </w:p>
+    <w:p>
+      <w:pPr>
+        <w:jc w:val="both"/>
+        <w:rPr>
+          <w:rFonts w:ascii="Courier New" w:hAnsi="Courier New" w:cs="Courier New"/>
+        </w:rPr>
+      </w:pPr>
+      <w:r>
+        <w:rPr>
+          <w:rFonts w:ascii="Courier New" w:hAnsi="Courier New" w:cs="Courier New"/>
+        </w:rPr>
+        <w:t xml:space="preserve">T1    </w:t>
+      </w:r>
+      <w:r>
+        <w:rPr>
+          <w:rFonts w:ascii="Courier New" w:hAnsi="Courier New" w:cs="Courier New"/>
+        </w:rPr>
+        <w:t>_|‾|</w:t>
+      </w:r>
+      <w:r>
+        <w:rPr>
+          <w:rFonts w:ascii="Courier New" w:hAnsi="Courier New" w:cs="Courier New"/>
+        </w:rPr>
+        <w:t>____________</w:t>
+      </w:r>
+      <w:r>
+        <w:rPr>
+          <w:rFonts w:ascii="Courier New" w:hAnsi="Courier New" w:cs="Courier New"/>
+        </w:rPr>
+        <w:t>_|‾|</w:t>
+      </w:r>
+      <w:r>
+        <w:rPr>
+          <w:rFonts w:ascii="Courier New" w:hAnsi="Courier New" w:cs="Courier New"/>
+        </w:rPr>
+        <w:t>____________</w:t>
+      </w:r>
+      <w:r>
+        <w:rPr>
+          <w:rFonts w:ascii="Courier New" w:hAnsi="Courier New" w:cs="Courier New"/>
+        </w:rPr>
+        <w:t>_|‾|</w:t>
+      </w:r>
+      <w:r>
+        <w:rPr>
+          <w:rFonts w:ascii="Courier New" w:hAnsi="Courier New" w:cs="Courier New"/>
+        </w:rPr>
+        <w:t>____________</w:t>
+      </w:r>
+      <w:r>
+        <w:rPr>
+          <w:rFonts w:ascii="Courier New" w:hAnsi="Courier New" w:cs="Courier New"/>
+        </w:rPr>
+        <w:t>_|‾|</w:t>
+      </w:r>
+      <w:r>
+        <w:rPr>
+          <w:rFonts w:ascii="Courier New" w:hAnsi="Courier New" w:cs="Courier New"/>
+        </w:rPr>
+        <w:t>_________</w:t>
+      </w:r>
+    </w:p>
+    <w:p>
+      <w:pPr>
+        <w:pStyle w:val="Heading3"/>
+      </w:pPr>
+      <w:bookmarkStart w:id="86" w:name="_Toc428177680"/>
+      <w:bookmarkStart w:id="87" w:name="_Toc428188314"/>
+      <w:bookmarkStart w:id="88" w:name="_Toc428776153"/>
+      <w:bookmarkStart w:id="89" w:name="_Toc430077632"/>
+      <w:bookmarkStart w:id="90" w:name="_Toc430686245"/>
+      <w:bookmarkStart w:id="91" w:name="_Toc430700094"/>
+      <w:r>
+        <w:t>Mode 1</w:t>
       </w:r>
       <w:bookmarkEnd w:id="86"/>
       <w:bookmarkEnd w:id="87"/>
       <w:bookmarkEnd w:id="88"/>
       <w:bookmarkEnd w:id="89"/>
+      <w:bookmarkEnd w:id="90"/>
+      <w:bookmarkEnd w:id="91"/>
+    </w:p>
+    <w:p>
+      <w:r>
+        <w:t xml:space="preserve">Send </w:t>
+      </w:r>
+      <w:r>
+        <w:rPr>
+          <w:rFonts w:ascii="Courier New" w:hAnsi="Courier New" w:cs="Courier New"/>
+          <w:i/>
+          <w:color w:val="4F81BD" w:themeColor="accent1"/>
+        </w:rPr>
+        <w:t>N</w:t>
+      </w:r>
+      <w:r>
+        <w:t xml:space="preserve"> </w:t>
+      </w:r>
+      <w:r>
+        <w:t>packets</w:t>
+      </w:r>
+      <w:r>
+        <w:t xml:space="preserve"> </w:t>
+      </w:r>
+      <w:r>
+        <w:t xml:space="preserve">composed </w:t>
+      </w:r>
+      <w:r>
+        <w:t xml:space="preserve">of </w:t>
+      </w:r>
+      <w:r>
+        <w:t>a</w:t>
+      </w:r>
+      <w:r>
+        <w:t xml:space="preserve"> </w:t>
+      </w:r>
+      <w:proofErr w:type="spellStart"/>
+      <w:r>
+        <w:t>Calpulse</w:t>
+      </w:r>
+      <w:proofErr w:type="spellEnd"/>
+      <w:r>
+        <w:t xml:space="preserve"> </w:t>
+      </w:r>
+      <w:r>
+        <w:t>followed by</w:t>
+      </w:r>
+      <w:r>
+        <w:t xml:space="preserve"> a</w:t>
+      </w:r>
+      <w:r>
+        <w:t>n</w:t>
+      </w:r>
+      <w:r>
+        <w:t xml:space="preserve"> </w:t>
+      </w:r>
+      <w:r>
+        <w:t xml:space="preserve">LV1A </w:t>
+      </w:r>
+      <w:r>
+        <w:t>separated</w:t>
+      </w:r>
+      <w:r>
+        <w:t xml:space="preserve"> </w:t>
+      </w:r>
+      <w:r>
+        <w:t xml:space="preserve">by </w:t>
+      </w:r>
+      <w:r>
+        <w:rPr>
+          <w:rFonts w:ascii="Courier New" w:hAnsi="Courier New" w:cs="Courier New"/>
+          <w:i/>
+          <w:color w:val="4F81BD" w:themeColor="accent1"/>
+        </w:rPr>
+        <w:t>delay</w:t>
+      </w:r>
+      <w:r>
+        <w:rPr>
+          <w:color w:val="4F81BD" w:themeColor="accent1"/>
+        </w:rPr>
+        <w:t xml:space="preserve"> </w:t>
+      </w:r>
+      <w:r>
+        <w:t>BXs</w:t>
+      </w:r>
+      <w:r>
+        <w:t xml:space="preserve">. The packets are spaced by </w:t>
+      </w:r>
+      <w:r>
+        <w:rPr>
+          <w:rFonts w:ascii="Courier New" w:hAnsi="Courier New" w:cs="Courier New"/>
+          <w:i/>
+          <w:color w:val="4F81BD" w:themeColor="accent1"/>
+        </w:rPr>
+        <w:t>interval</w:t>
+      </w:r>
+      <w:r>
+        <w:rPr>
+          <w:color w:val="4F81BD" w:themeColor="accent1"/>
+        </w:rPr>
+        <w:t xml:space="preserve"> </w:t>
+      </w:r>
+      <w:r>
+        <w:t>BX</w:t>
+      </w:r>
+      <w:r>
+        <w:t xml:space="preserve">s. Note that </w:t>
+      </w:r>
+      <w:r>
+        <w:rPr>
+          <w:rFonts w:ascii="Courier New" w:hAnsi="Courier New" w:cs="Courier New"/>
+          <w:i/>
+          <w:color w:val="4F81BD" w:themeColor="accent1"/>
+        </w:rPr>
+        <w:t>interval</w:t>
+      </w:r>
+      <w:r>
+        <w:rPr>
+          <w:color w:val="4F81BD" w:themeColor="accent1"/>
+        </w:rPr>
+        <w:t xml:space="preserve"> </w:t>
+      </w:r>
+      <w:r>
+        <w:t>cannot be smaller than 3</w:t>
+      </w:r>
+      <w:r>
+        <w:t xml:space="preserve"> BXs which is the time needed to </w:t>
+      </w:r>
+      <w:r>
+        <w:t xml:space="preserve">encode a T1 command on the wire and that </w:t>
+      </w:r>
+      <w:r>
+        <w:rPr>
+          <w:rFonts w:ascii="Courier New" w:hAnsi="Courier New" w:cs="Courier New"/>
+          <w:i/>
+          <w:color w:val="4F81BD" w:themeColor="accent1"/>
+        </w:rPr>
+        <w:t>delay</w:t>
+      </w:r>
+      <w:r>
+        <w:rPr>
+          <w:i/>
+          <w:color w:val="4F81BD" w:themeColor="accent1"/>
+        </w:rPr>
+        <w:t xml:space="preserve"> </w:t>
+      </w:r>
+      <w:r>
+        <w:t xml:space="preserve">must be </w:t>
+      </w:r>
+      <w:r>
+        <w:t xml:space="preserve">in the range [3, </w:t>
+      </w:r>
+      <w:r>
+        <w:rPr>
+          <w:rFonts w:ascii="Courier New" w:hAnsi="Courier New" w:cs="Courier New"/>
+          <w:i/>
+          <w:color w:val="4F81BD" w:themeColor="accent1"/>
+        </w:rPr>
+        <w:t>interval</w:t>
+      </w:r>
+      <w:r>
+        <w:rPr>
+          <w:i/>
+          <w:color w:val="4F81BD" w:themeColor="accent1"/>
+        </w:rPr>
+        <w:t xml:space="preserve"> </w:t>
+      </w:r>
+      <w:r>
+        <w:t>–</w:t>
+      </w:r>
+      <w:r>
+        <w:t xml:space="preserve"> 3</w:t>
+      </w:r>
+      <w:r>
+        <w:t>]</w:t>
+      </w:r>
+      <w:r>
+        <w:t xml:space="preserve"> BXs. </w:t>
+      </w:r>
+      <w:r>
+        <w:t>Example</w:t>
+      </w:r>
+      <w:r>
+        <w:t xml:space="preserve"> with a</w:t>
+      </w:r>
+      <w:r>
+        <w:t xml:space="preserve"> </w:t>
+      </w:r>
+      <w:r>
+        <w:rPr>
+          <w:rFonts w:ascii="Courier New" w:hAnsi="Courier New" w:cs="Courier New"/>
+          <w:i/>
+          <w:color w:val="4F81BD" w:themeColor="accent1"/>
+        </w:rPr>
+        <w:t>delay</w:t>
+      </w:r>
+      <w:r>
+        <w:rPr>
+          <w:color w:val="4F81BD" w:themeColor="accent1"/>
+        </w:rPr>
+        <w:t xml:space="preserve"> </w:t>
+      </w:r>
+      <w:r>
+        <w:t>of 4 BXs</w:t>
+      </w:r>
+      <w:r>
+        <w:t xml:space="preserve"> and a</w:t>
+      </w:r>
+      <w:r>
+        <w:t>n</w:t>
+      </w:r>
+      <w:r>
+        <w:t xml:space="preserve"> </w:t>
+      </w:r>
+      <w:r>
+        <w:rPr>
+          <w:rFonts w:ascii="Courier New" w:hAnsi="Courier New" w:cs="Courier New"/>
+          <w:i/>
+          <w:color w:val="4F81BD" w:themeColor="accent1"/>
+        </w:rPr>
+        <w:t>interval</w:t>
+      </w:r>
+      <w:r>
+        <w:rPr>
+          <w:color w:val="4F81BD" w:themeColor="accent1"/>
+        </w:rPr>
+        <w:t xml:space="preserve"> </w:t>
+      </w:r>
+      <w:r>
+        <w:t>of 10 BXs</w:t>
+      </w:r>
+      <w:r>
+        <w:t>:</w:t>
+      </w:r>
+    </w:p>
+    <w:p>
+      <w:pPr>
+        <w:jc w:val="both"/>
+        <w:rPr>
+          <w:rFonts w:ascii="Courier New" w:hAnsi="Courier New" w:cs="Courier New"/>
+        </w:rPr>
+      </w:pPr>
+      <w:r>
+        <w:rPr>
+          <w:rFonts w:ascii="Courier New" w:hAnsi="Courier New" w:cs="Courier New"/>
+        </w:rPr>
+        <w:t>CLK</w:t>
+      </w:r>
+      <w:r>
+        <w:rPr>
+          <w:rFonts w:ascii="Courier New" w:hAnsi="Courier New" w:cs="Courier New"/>
+        </w:rPr>
+        <w:t xml:space="preserve"> </w:t>
+      </w:r>
+      <w:r>
+        <w:rPr>
+          <w:rFonts w:ascii="Courier New" w:hAnsi="Courier New" w:cs="Courier New"/>
+        </w:rPr>
+        <w:t xml:space="preserve">  </w:t>
+      </w:r>
+      <w:r>
+        <w:rPr>
+          <w:rFonts w:ascii="Courier New" w:hAnsi="Courier New" w:cs="Courier New"/>
+        </w:rPr>
+        <w:t>_|‾|_|‾|_|‾|_|‾|_|‾|_|‾|_|‾|_|‾|_|‾|_|‾|_|‾|_|‾|_|‾|_|‾|_|‾</w:t>
+      </w:r>
+      <w:r>
+        <w:rPr>
+          <w:rFonts w:ascii="Courier New" w:hAnsi="Courier New" w:cs="Courier New"/>
+        </w:rPr>
+        <w:t>|_</w:t>
+      </w:r>
+    </w:p>
+    <w:p>
+      <w:pPr>
+        <w:jc w:val="both"/>
+        <w:rPr>
+          <w:rFonts w:ascii="Courier New" w:hAnsi="Courier New" w:cs="Courier New"/>
+        </w:rPr>
+      </w:pPr>
+      <w:proofErr w:type="gramStart"/>
+      <w:r>
+        <w:rPr>
+          <w:rFonts w:ascii="Courier New" w:hAnsi="Courier New" w:cs="Courier New"/>
+        </w:rPr>
+        <w:t xml:space="preserve">LV1A  </w:t>
+      </w:r>
+      <w:r>
+        <w:rPr>
+          <w:rFonts w:ascii="Courier New" w:hAnsi="Courier New" w:cs="Courier New"/>
+        </w:rPr>
+        <w:t>_</w:t>
+      </w:r>
+      <w:proofErr w:type="gramEnd"/>
+      <w:r>
+        <w:rPr>
+          <w:rFonts w:ascii="Courier New" w:hAnsi="Courier New" w:cs="Courier New"/>
+        </w:rPr>
+        <w:t>___</w:t>
+      </w:r>
+      <w:r>
+        <w:rPr>
+          <w:rFonts w:ascii="Courier New" w:hAnsi="Courier New" w:cs="Courier New"/>
+        </w:rPr>
+        <w:t>_____________|‾|_____________</w:t>
+      </w:r>
+      <w:r>
+        <w:rPr>
+          <w:rFonts w:ascii="Courier New" w:hAnsi="Courier New" w:cs="Courier New"/>
+        </w:rPr>
+        <w:t>_______</w:t>
+      </w:r>
+      <w:r>
+        <w:rPr>
+          <w:rFonts w:ascii="Courier New" w:hAnsi="Courier New" w:cs="Courier New"/>
+        </w:rPr>
+        <w:t>___________</w:t>
+      </w:r>
+      <w:r>
+        <w:rPr>
+          <w:rFonts w:ascii="Courier New" w:hAnsi="Courier New" w:cs="Courier New"/>
+        </w:rPr>
+        <w:t>____</w:t>
+      </w:r>
+      <w:r>
+        <w:rPr>
+          <w:rFonts w:ascii="Courier New" w:hAnsi="Courier New" w:cs="Courier New"/>
+        </w:rPr>
+        <w:t>__|‾|_</w:t>
+      </w:r>
+      <w:r>
+        <w:rPr>
+          <w:rFonts w:ascii="Courier New" w:hAnsi="Courier New" w:cs="Courier New"/>
+        </w:rPr>
+        <w:t xml:space="preserve"> </w:t>
+      </w:r>
+    </w:p>
+    <w:p>
+      <w:pPr>
+        <w:jc w:val="both"/>
+        <w:rPr>
+          <w:rFonts w:ascii="Courier New" w:hAnsi="Courier New" w:cs="Courier New"/>
+        </w:rPr>
+      </w:pPr>
+      <w:r>
+        <w:rPr>
+          <w:rFonts w:ascii="Courier New" w:hAnsi="Courier New" w:cs="Courier New"/>
+        </w:rPr>
+        <w:t xml:space="preserve">CAL   </w:t>
+      </w:r>
+      <w:r>
+        <w:rPr>
+          <w:rFonts w:ascii="Courier New" w:hAnsi="Courier New" w:cs="Courier New"/>
+        </w:rPr>
+        <w:t>_|‾|____________</w:t>
+      </w:r>
+      <w:r>
+        <w:rPr>
+          <w:rFonts w:ascii="Courier New" w:hAnsi="Courier New" w:cs="Courier New"/>
+        </w:rPr>
+        <w:t>____</w:t>
+      </w:r>
+      <w:r>
+        <w:rPr>
+          <w:rFonts w:ascii="Courier New" w:hAnsi="Courier New" w:cs="Courier New"/>
+        </w:rPr>
+        <w:t>____________</w:t>
+      </w:r>
+      <w:r>
+        <w:rPr>
+          <w:rFonts w:ascii="Courier New" w:hAnsi="Courier New" w:cs="Courier New"/>
+        </w:rPr>
+        <w:t>_</w:t>
+      </w:r>
+      <w:r>
+        <w:rPr>
+          <w:rFonts w:ascii="Courier New" w:hAnsi="Courier New" w:cs="Courier New"/>
+        </w:rPr>
+        <w:t>________|‾|_________</w:t>
+      </w:r>
+      <w:r>
+        <w:rPr>
+          <w:rFonts w:ascii="Courier New" w:hAnsi="Courier New" w:cs="Courier New"/>
+        </w:rPr>
+        <w:t>________</w:t>
+      </w:r>
+    </w:p>
+    <w:p>
+      <w:pPr>
+        <w:pStyle w:val="Heading3"/>
+      </w:pPr>
+      <w:bookmarkStart w:id="92" w:name="_Toc428177681"/>
+      <w:bookmarkStart w:id="93" w:name="_Toc428188315"/>
+      <w:bookmarkStart w:id="94" w:name="_Toc428776154"/>
+      <w:bookmarkStart w:id="95" w:name="_Toc430077633"/>
+      <w:bookmarkStart w:id="96" w:name="_Toc430686246"/>
+      <w:bookmarkStart w:id="97" w:name="_Toc430700095"/>
+      <w:r>
+        <w:t>Mode 2</w:t>
+      </w:r>
+      <w:bookmarkEnd w:id="92"/>
+      <w:bookmarkEnd w:id="93"/>
+      <w:bookmarkEnd w:id="94"/>
+      <w:bookmarkEnd w:id="95"/>
+      <w:bookmarkEnd w:id="96"/>
+      <w:bookmarkEnd w:id="97"/>
+    </w:p>
+    <w:p>
+      <w:r>
+        <w:t>Send T1 commands according to a</w:t>
+      </w:r>
+      <w:r>
+        <w:t xml:space="preserve"> pattern def</w:t>
+      </w:r>
+      <w:r>
+        <w:t>ined by the sequence registers</w:t>
+      </w:r>
+      <w:r>
+        <w:t xml:space="preserve">: </w:t>
+      </w:r>
+      <w:r>
+        <w:rPr>
+          <w:rFonts w:ascii="Courier New" w:hAnsi="Courier New" w:cs="Courier New"/>
+          <w:i/>
+          <w:color w:val="4F81BD" w:themeColor="accent1"/>
+        </w:rPr>
+        <w:t>lv1a_sequence</w:t>
+      </w:r>
+      <w:r>
+        <w:rPr>
+          <w:i/>
+        </w:rPr>
+        <w:t xml:space="preserve">, </w:t>
+      </w:r>
+      <w:proofErr w:type="spellStart"/>
+      <w:r>
+        <w:rPr>
+          <w:rFonts w:ascii="Courier New" w:hAnsi="Courier New" w:cs="Courier New"/>
+          <w:i/>
+          <w:color w:val="4F81BD" w:themeColor="accent1"/>
+        </w:rPr>
+        <w:t>calpulse_sequence</w:t>
+      </w:r>
+      <w:proofErr w:type="spellEnd"/>
+      <w:r>
+        <w:rPr>
+          <w:i/>
+        </w:rPr>
+        <w:t xml:space="preserve">, </w:t>
+      </w:r>
+      <w:proofErr w:type="spellStart"/>
+      <w:r>
+        <w:rPr>
+          <w:rFonts w:ascii="Courier New" w:hAnsi="Courier New" w:cs="Courier New"/>
+          <w:i/>
+          <w:color w:val="4F81BD" w:themeColor="accent1"/>
+        </w:rPr>
+        <w:t>resync_sequence</w:t>
+      </w:r>
+      <w:proofErr w:type="spellEnd"/>
+      <w:r>
+        <w:rPr>
+          <w:i/>
+        </w:rPr>
+        <w:t xml:space="preserve">, </w:t>
+      </w:r>
+      <w:r>
+        <w:t xml:space="preserve">and </w:t>
+      </w:r>
+      <w:r>
+        <w:rPr>
+          <w:rFonts w:ascii="Courier New" w:hAnsi="Courier New" w:cs="Courier New"/>
+          <w:i/>
+          <w:color w:val="4F81BD" w:themeColor="accent1"/>
+        </w:rPr>
+        <w:t>bc0_sequence</w:t>
+      </w:r>
+      <w:r>
+        <w:t>.</w:t>
+      </w:r>
+      <w:r>
+        <w:t xml:space="preserve"> </w:t>
+      </w:r>
+      <w:r>
+        <w:t xml:space="preserve"> </w:t>
+      </w:r>
+      <w:r>
+        <w:t>Ev</w:t>
+      </w:r>
+      <w:r>
+        <w:t>ery 4 BXs, the module reads a</w:t>
+      </w:r>
+      <w:r>
+        <w:t xml:space="preserve"> bit in </w:t>
+      </w:r>
+      <w:r>
+        <w:t xml:space="preserve">each of </w:t>
+      </w:r>
+      <w:r>
+        <w:t>the registers and sets/resets the T1 line according to the asserted bits.</w:t>
+      </w:r>
+      <w:r>
+        <w:t xml:space="preserve"> </w:t>
+      </w:r>
+      <w:r>
+        <w:t xml:space="preserve">This operation mode allows the user to create custom patterns of T1 commands. The module will loop over the registers </w:t>
+      </w:r>
+      <w:proofErr w:type="gramStart"/>
+      <w:r>
+        <w:rPr>
+          <w:rFonts w:ascii="Courier New" w:hAnsi="Courier New" w:cs="Courier New"/>
+          <w:i/>
+          <w:color w:val="4F81BD" w:themeColor="accent1"/>
+        </w:rPr>
+        <w:t>N</w:t>
+      </w:r>
+      <w:r>
+        <w:rPr>
+          <w:rFonts w:ascii="Courier New" w:hAnsi="Courier New" w:cs="Courier New"/>
+          <w:i/>
+          <w:color w:val="4F81BD" w:themeColor="accent1"/>
+        </w:rPr>
+        <w:t xml:space="preserve"> </w:t>
+      </w:r>
+      <w:r>
+        <w:t xml:space="preserve"> times</w:t>
+      </w:r>
+      <w:proofErr w:type="gramEnd"/>
+      <w:r>
+        <w:t>.</w:t>
+      </w:r>
+      <w:r>
+        <w:t xml:space="preserve"> Example of a generated pattern using the </w:t>
+      </w:r>
+      <w:r>
+        <w:rPr>
+          <w:rFonts w:ascii="Courier New" w:hAnsi="Courier New" w:cs="Courier New"/>
+          <w:i/>
+          <w:color w:val="4F81BD" w:themeColor="accent1"/>
+        </w:rPr>
+        <w:t>lv1a_sequence</w:t>
+      </w:r>
+      <w:r>
+        <w:rPr>
+          <w:rFonts w:ascii="Courier New" w:hAnsi="Courier New" w:cs="Courier New"/>
+          <w:color w:val="4F81BD" w:themeColor="accent1"/>
+        </w:rPr>
+        <w:t xml:space="preserve"> </w:t>
+      </w:r>
+      <w:r>
+        <w:t>and</w:t>
+      </w:r>
+      <w:r>
+        <w:rPr>
+          <w:i/>
+        </w:rPr>
+        <w:t xml:space="preserve"> </w:t>
+      </w:r>
+      <w:proofErr w:type="spellStart"/>
+      <w:r>
+        <w:rPr>
+          <w:rFonts w:ascii="Courier New" w:hAnsi="Courier New" w:cs="Courier New"/>
+          <w:i/>
+          <w:color w:val="4F81BD" w:themeColor="accent1"/>
+        </w:rPr>
+        <w:t>calpulse_sequence</w:t>
+      </w:r>
+      <w:proofErr w:type="spellEnd"/>
+      <w:r>
+        <w:t xml:space="preserve"> registers.</w:t>
+      </w:r>
+    </w:p>
+    <w:p>
+      <w:pPr>
+        <w:jc w:val="both"/>
+        <w:rPr>
+          <w:rFonts w:ascii="Courier New" w:hAnsi="Courier New" w:cs="Courier New"/>
+        </w:rPr>
+      </w:pPr>
+      <w:r>
+        <w:rPr>
+          <w:rFonts w:ascii="Courier New" w:hAnsi="Courier New" w:cs="Courier New"/>
+        </w:rPr>
+        <w:t>CLK</w:t>
+      </w:r>
+      <w:r>
+        <w:rPr>
+          <w:rFonts w:ascii="Courier New" w:hAnsi="Courier New" w:cs="Courier New"/>
+        </w:rPr>
+        <w:t xml:space="preserve"> </w:t>
+      </w:r>
+      <w:r>
+        <w:rPr>
+          <w:rFonts w:ascii="Courier New" w:hAnsi="Courier New" w:cs="Courier New"/>
+        </w:rPr>
+        <w:t xml:space="preserve">     </w:t>
+      </w:r>
+      <w:r>
+        <w:rPr>
+          <w:rFonts w:ascii="Courier New" w:hAnsi="Courier New" w:cs="Courier New"/>
+        </w:rPr>
+        <w:t>_|‾|_|‾|_|‾|_|‾|_|‾|_|‾|_|‾|_|‾|_|‾|_|‾|_|‾|_|‾|_|‾|_|‾</w:t>
+      </w:r>
+      <w:r>
+        <w:rPr>
+          <w:rFonts w:ascii="Courier New" w:hAnsi="Courier New" w:cs="Courier New"/>
+        </w:rPr>
+        <w:t>|_</w:t>
+      </w:r>
+    </w:p>
+    <w:p>
+      <w:pPr>
+        <w:jc w:val="both"/>
+        <w:rPr>
+          <w:rFonts w:ascii="Courier New" w:hAnsi="Courier New" w:cs="Courier New"/>
+        </w:rPr>
+      </w:pPr>
+      <w:r>
+        <w:rPr>
+          <w:rFonts w:ascii="Courier New" w:hAnsi="Courier New" w:cs="Courier New"/>
+        </w:rPr>
+        <w:t>SEQ</w:t>
+      </w:r>
+      <w:r>
+        <w:rPr>
+          <w:rFonts w:ascii="Courier New" w:hAnsi="Courier New" w:cs="Courier New"/>
+        </w:rPr>
+        <w:t>_LV1A</w:t>
+      </w:r>
+      <w:r>
+        <w:rPr>
+          <w:rFonts w:ascii="Courier New" w:hAnsi="Courier New" w:cs="Courier New"/>
+        </w:rPr>
+        <w:t xml:space="preserve"> </w:t>
+      </w:r>
+      <w:r>
+        <w:rPr>
+          <w:rFonts w:ascii="Courier New" w:hAnsi="Courier New" w:cs="Courier New"/>
+        </w:rPr>
+        <w:t>__1________________</w:t>
+      </w:r>
+      <w:r>
+        <w:rPr>
+          <w:rFonts w:ascii="Courier New" w:hAnsi="Courier New" w:cs="Courier New"/>
+        </w:rPr>
+        <w:t>__________</w:t>
+      </w:r>
+      <w:r>
+        <w:rPr>
+          <w:rFonts w:ascii="Courier New" w:hAnsi="Courier New" w:cs="Courier New"/>
+        </w:rPr>
+        <w:t>________</w:t>
+      </w:r>
+      <w:r>
+        <w:rPr>
+          <w:rFonts w:ascii="Courier New" w:hAnsi="Courier New" w:cs="Courier New"/>
+        </w:rPr>
+        <w:t>___________</w:t>
+      </w:r>
+      <w:r>
+        <w:rPr>
+          <w:rFonts w:ascii="Courier New" w:hAnsi="Courier New" w:cs="Courier New"/>
+        </w:rPr>
+        <w:t>__1____</w:t>
+      </w:r>
+      <w:r>
+        <w:rPr>
+          <w:rFonts w:ascii="Courier New" w:hAnsi="Courier New" w:cs="Courier New"/>
+        </w:rPr>
+        <w:t>__</w:t>
+      </w:r>
+    </w:p>
+    <w:p>
+      <w:pPr>
+        <w:jc w:val="both"/>
+        <w:rPr>
+          <w:rFonts w:ascii="Courier New" w:hAnsi="Courier New" w:cs="Courier New"/>
+        </w:rPr>
+      </w:pPr>
+      <w:r>
+        <w:rPr>
+          <w:rFonts w:ascii="Courier New" w:hAnsi="Courier New" w:cs="Courier New"/>
+        </w:rPr>
+        <w:t>SEQ_</w:t>
+      </w:r>
+      <w:proofErr w:type="gramStart"/>
+      <w:r>
+        <w:rPr>
+          <w:rFonts w:ascii="Courier New" w:hAnsi="Courier New" w:cs="Courier New"/>
+        </w:rPr>
+        <w:t>BC0</w:t>
+      </w:r>
+      <w:r>
+        <w:rPr>
+          <w:rFonts w:ascii="Courier New" w:hAnsi="Courier New" w:cs="Courier New"/>
+        </w:rPr>
+        <w:t xml:space="preserve">  </w:t>
+      </w:r>
+      <w:r>
+        <w:rPr>
+          <w:rFonts w:ascii="Courier New" w:hAnsi="Courier New" w:cs="Courier New"/>
+        </w:rPr>
+        <w:t>_</w:t>
+      </w:r>
+      <w:proofErr w:type="gramEnd"/>
+      <w:r>
+        <w:rPr>
+          <w:rFonts w:ascii="Courier New" w:hAnsi="Courier New" w:cs="Courier New"/>
+        </w:rPr>
+        <w:t>_____________</w:t>
+      </w:r>
+      <w:r>
+        <w:rPr>
+          <w:rFonts w:ascii="Courier New" w:hAnsi="Courier New" w:cs="Courier New"/>
+        </w:rPr>
+        <w:t>____1___</w:t>
+      </w:r>
+      <w:r>
+        <w:rPr>
+          <w:rFonts w:ascii="Courier New" w:hAnsi="Courier New" w:cs="Courier New"/>
+        </w:rPr>
+        <w:t>___________________________________</w:t>
+      </w:r>
+    </w:p>
+    <w:p>
+      <w:pPr>
+        <w:jc w:val="both"/>
+        <w:rPr>
+          <w:rFonts w:ascii="Courier New" w:hAnsi="Courier New" w:cs="Courier New"/>
+        </w:rPr>
+      </w:pPr>
+      <w:r>
+        <w:rPr>
+          <w:rFonts w:ascii="Courier New" w:hAnsi="Courier New" w:cs="Courier New"/>
+        </w:rPr>
+        <w:t xml:space="preserve">LV1A  </w:t>
+      </w:r>
+      <w:r>
+        <w:rPr>
+          <w:rFonts w:ascii="Courier New" w:hAnsi="Courier New" w:cs="Courier New"/>
+        </w:rPr>
+        <w:t xml:space="preserve">   </w:t>
+      </w:r>
+      <w:r>
+        <w:rPr>
+          <w:rFonts w:ascii="Courier New" w:hAnsi="Courier New" w:cs="Courier New"/>
+        </w:rPr>
+        <w:t>_|‾|____________</w:t>
+      </w:r>
+      <w:r>
+        <w:rPr>
+          <w:rFonts w:ascii="Courier New" w:hAnsi="Courier New" w:cs="Courier New"/>
+        </w:rPr>
+        <w:t>____</w:t>
+      </w:r>
+      <w:r>
+        <w:rPr>
+          <w:rFonts w:ascii="Courier New" w:hAnsi="Courier New" w:cs="Courier New"/>
+        </w:rPr>
+        <w:t>____________</w:t>
+      </w:r>
+      <w:r>
+        <w:rPr>
+          <w:rFonts w:ascii="Courier New" w:hAnsi="Courier New" w:cs="Courier New"/>
+        </w:rPr>
+        <w:t>_</w:t>
+      </w:r>
+      <w:r>
+        <w:rPr>
+          <w:rFonts w:ascii="Courier New" w:hAnsi="Courier New" w:cs="Courier New"/>
+        </w:rPr>
+        <w:t>_______</w:t>
+      </w:r>
+      <w:r>
+        <w:rPr>
+          <w:rFonts w:ascii="Courier New" w:hAnsi="Courier New" w:cs="Courier New"/>
+        </w:rPr>
+        <w:t>________</w:t>
+      </w:r>
+      <w:r>
+        <w:rPr>
+          <w:rFonts w:ascii="Courier New" w:hAnsi="Courier New" w:cs="Courier New"/>
+        </w:rPr>
+        <w:t>_|‾|_</w:t>
+      </w:r>
+      <w:r>
+        <w:rPr>
+          <w:rFonts w:ascii="Courier New" w:hAnsi="Courier New" w:cs="Courier New"/>
+        </w:rPr>
+        <w:t>____</w:t>
+      </w:r>
+    </w:p>
+    <w:p>
+      <w:pPr>
+        <w:tabs>
+          <w:tab w:val="left" w:pos="3465"/>
+        </w:tabs>
+        <w:rPr>
+          <w:rFonts w:ascii="Courier New" w:hAnsi="Courier New" w:cs="Courier New"/>
+        </w:rPr>
+      </w:pPr>
+      <w:r>
+        <w:rPr>
+          <w:rFonts w:ascii="Courier New" w:hAnsi="Courier New" w:cs="Courier New"/>
+        </w:rPr>
+        <w:t>BC0</w:t>
+      </w:r>
+      <w:r>
+        <w:rPr>
+          <w:rFonts w:ascii="Courier New" w:hAnsi="Courier New" w:cs="Courier New"/>
+        </w:rPr>
+        <w:t xml:space="preserve">   </w:t>
+      </w:r>
+      <w:r>
+        <w:rPr>
+          <w:rFonts w:ascii="Courier New" w:hAnsi="Courier New" w:cs="Courier New"/>
+        </w:rPr>
+        <w:t xml:space="preserve">   </w:t>
+      </w:r>
+      <w:r>
+        <w:rPr>
+          <w:rFonts w:ascii="Courier New" w:hAnsi="Courier New" w:cs="Courier New"/>
+        </w:rPr>
+        <w:t>____</w:t>
+      </w:r>
+      <w:r>
+        <w:rPr>
+          <w:rFonts w:ascii="Courier New" w:hAnsi="Courier New" w:cs="Courier New"/>
+        </w:rPr>
+        <w:t>_</w:t>
+      </w:r>
+      <w:r>
+        <w:rPr>
+          <w:rFonts w:ascii="Courier New" w:hAnsi="Courier New" w:cs="Courier New"/>
+        </w:rPr>
+        <w:t>_____</w:t>
+      </w:r>
+      <w:r>
+        <w:rPr>
+          <w:rFonts w:ascii="Courier New" w:hAnsi="Courier New" w:cs="Courier New"/>
+        </w:rPr>
+        <w:t>_______</w:t>
+      </w:r>
+      <w:r>
+        <w:rPr>
+          <w:rFonts w:ascii="Courier New" w:hAnsi="Courier New" w:cs="Courier New"/>
+        </w:rPr>
+        <w:t>|‾|________</w:t>
+      </w:r>
+      <w:r>
+        <w:rPr>
+          <w:rFonts w:ascii="Courier New" w:hAnsi="Courier New" w:cs="Courier New"/>
+        </w:rPr>
+        <w:t>_</w:t>
+      </w:r>
+      <w:r>
+        <w:rPr>
+          <w:rFonts w:ascii="Courier New" w:hAnsi="Courier New" w:cs="Courier New"/>
+        </w:rPr>
+        <w:t>_______</w:t>
+      </w:r>
+      <w:r>
+        <w:rPr>
+          <w:rFonts w:ascii="Courier New" w:hAnsi="Courier New" w:cs="Courier New"/>
+        </w:rPr>
+        <w:t>___________</w:t>
+      </w:r>
+      <w:r>
+        <w:rPr>
+          <w:rFonts w:ascii="Courier New" w:hAnsi="Courier New" w:cs="Courier New"/>
+        </w:rPr>
+        <w:t>____</w:t>
+      </w:r>
+      <w:r>
+        <w:rPr>
+          <w:rFonts w:ascii="Courier New" w:hAnsi="Courier New" w:cs="Courier New"/>
+        </w:rPr>
+        <w:t>_</w:t>
+      </w:r>
+      <w:r>
+        <w:rPr>
+          <w:rFonts w:ascii="Courier New" w:hAnsi="Courier New" w:cs="Courier New"/>
+        </w:rPr>
+        <w:t>_</w:t>
+      </w:r>
+      <w:r>
+        <w:rPr>
+          <w:rFonts w:ascii="Courier New" w:hAnsi="Courier New" w:cs="Courier New"/>
+        </w:rPr>
+        <w:t>____</w:t>
+      </w:r>
+    </w:p>
+    <w:p>
+      <w:pPr>
+        <w:pStyle w:val="Heading2"/>
+      </w:pPr>
+      <w:bookmarkStart w:id="98" w:name="_Toc428177682"/>
+      <w:bookmarkStart w:id="99" w:name="_Toc428188316"/>
+      <w:bookmarkStart w:id="100" w:name="_Toc428776155"/>
+      <w:bookmarkStart w:id="101" w:name="_Toc430077634"/>
+      <w:bookmarkStart w:id="102" w:name="_Toc430686247"/>
+      <w:bookmarkStart w:id="103" w:name="_Toc430700096"/>
+      <w:r>
+        <w:t>Notes</w:t>
+      </w:r>
+      <w:bookmarkEnd w:id="98"/>
+      <w:bookmarkEnd w:id="99"/>
+      <w:bookmarkEnd w:id="100"/>
+      <w:bookmarkEnd w:id="101"/>
+      <w:bookmarkEnd w:id="102"/>
+      <w:bookmarkEnd w:id="103"/>
+    </w:p>
+    <w:p>
+      <w:r>
+        <w:t xml:space="preserve">The </w:t>
+      </w:r>
+      <w:r>
+        <w:t xml:space="preserve">module </w:t>
+      </w:r>
+      <w:r>
+        <w:t>will stop automatically once all the signals are sent.</w:t>
+      </w:r>
+      <w:r>
+        <w:t xml:space="preserve"> </w:t>
+      </w:r>
+    </w:p>
+    <w:p>
+      <w:pPr>
+        <w:pStyle w:val="Heading2"/>
+      </w:pPr>
+      <w:bookmarkStart w:id="104" w:name="_Toc428188317"/>
+      <w:bookmarkStart w:id="105" w:name="_Toc428776156"/>
+      <w:bookmarkStart w:id="106" w:name="_Toc430077635"/>
+      <w:bookmarkStart w:id="107" w:name="_Toc430686248"/>
+      <w:bookmarkStart w:id="108" w:name="_Toc430700097"/>
+      <w:r>
+        <w:t>Errors to avoid</w:t>
+      </w:r>
+      <w:bookmarkEnd w:id="104"/>
+      <w:bookmarkEnd w:id="105"/>
+      <w:bookmarkEnd w:id="106"/>
+      <w:bookmarkEnd w:id="107"/>
+      <w:bookmarkEnd w:id="108"/>
     </w:p>
     <w:p>
       <w:pPr>
@@ -6102,16 +6389,31 @@
     <w:p>
       <w:pPr>
         <w:pStyle w:val="Heading1"/>
-      </w:pPr>
-      <w:bookmarkStart w:id="90" w:name="_Toc430686249"/>
-      <w:r>
+        <w:rPr>
+          <w:color w:val="FF0000"/>
+        </w:rPr>
+      </w:pPr>
+      <w:bookmarkStart w:id="109" w:name="_Toc430700098"/>
+      <w:r>
+        <w:rPr>
+          <w:color w:val="FF0000"/>
+        </w:rPr>
         <w:lastRenderedPageBreak/>
         <w:t>DAC Scans</w:t>
       </w:r>
-      <w:bookmarkEnd w:id="90"/>
-      <w:r>
+      <w:r>
+        <w:rPr>
+          <w:color w:val="FF0000"/>
+        </w:rPr>
         <w:t xml:space="preserve"> </w:t>
       </w:r>
+      <w:r>
+        <w:rPr>
+          <w:color w:val="FF0000"/>
+        </w:rPr>
+        <w:t>(in development)</w:t>
+      </w:r>
+      <w:bookmarkEnd w:id="109"/>
     </w:p>
     <w:p>
       <w:pPr>
@@ -6141,6 +6443,7 @@
       <w:r>
         <w:t xml:space="preserve"> </w:t>
       </w:r>
+      <w:proofErr w:type="spellStart"/>
       <w:r>
         <w:rPr>
           <w:rFonts w:ascii="Courier New" w:hAnsi="Courier New" w:cs="Courier New"/>
@@ -6149,6 +6452,7 @@
         </w:rPr>
         <w:t>dac</w:t>
       </w:r>
+      <w:proofErr w:type="spellEnd"/>
       <w:r>
         <w:rPr>
           <w:color w:val="4F81BD" w:themeColor="accent1"/>
@@ -6164,6 +6468,7 @@
       <w:r>
         <w:t xml:space="preserve"> VFAT2 </w:t>
       </w:r>
+      <w:proofErr w:type="spellStart"/>
       <w:r>
         <w:rPr>
           <w:rFonts w:ascii="Courier New" w:hAnsi="Courier New" w:cs="Courier New"/>
@@ -6172,6 +6477,7 @@
         </w:rPr>
         <w:t>vfat2</w:t>
       </w:r>
+      <w:proofErr w:type="spellEnd"/>
       <w:r>
         <w:rPr>
           <w:color w:val="4F81BD" w:themeColor="accent1"/>
@@ -6273,17 +6579,19 @@
       <w:pPr>
         <w:pStyle w:val="Heading2"/>
       </w:pPr>
-      <w:bookmarkStart w:id="91" w:name="_Toc428188319"/>
-      <w:bookmarkStart w:id="92" w:name="_Toc428776158"/>
-      <w:bookmarkStart w:id="93" w:name="_Toc430077637"/>
-      <w:bookmarkStart w:id="94" w:name="_Toc430686250"/>
+      <w:bookmarkStart w:id="110" w:name="_Toc428188319"/>
+      <w:bookmarkStart w:id="111" w:name="_Toc428776158"/>
+      <w:bookmarkStart w:id="112" w:name="_Toc430077637"/>
+      <w:bookmarkStart w:id="113" w:name="_Toc430686250"/>
+      <w:bookmarkStart w:id="114" w:name="_Toc430700099"/>
       <w:r>
         <w:t>Addressing</w:t>
       </w:r>
-      <w:bookmarkEnd w:id="91"/>
-      <w:bookmarkEnd w:id="92"/>
-      <w:bookmarkEnd w:id="93"/>
-      <w:bookmarkEnd w:id="94"/>
+      <w:bookmarkEnd w:id="110"/>
+      <w:bookmarkEnd w:id="111"/>
+      <w:bookmarkEnd w:id="112"/>
+      <w:bookmarkEnd w:id="113"/>
+      <w:bookmarkEnd w:id="114"/>
       <w:r>
         <w:t xml:space="preserve"> </w:t>
       </w:r>
@@ -6540,12 +6848,21 @@
                 <w:rFonts w:ascii="Courier New" w:hAnsi="Courier New" w:cs="Courier New"/>
               </w:rPr>
             </w:pPr>
+            <w:proofErr w:type="spellStart"/>
             <w:r>
               <w:rPr>
                 <w:rFonts w:ascii="Courier New" w:hAnsi="Courier New" w:cs="Courier New"/>
                 <w:i/>
               </w:rPr>
-              <w:t xml:space="preserve">dac     </w:t>
+              <w:t>dac</w:t>
+            </w:r>
+            <w:proofErr w:type="spellEnd"/>
+            <w:r>
+              <w:rPr>
+                <w:rFonts w:ascii="Courier New" w:hAnsi="Courier New" w:cs="Courier New"/>
+                <w:i/>
+              </w:rPr>
+              <w:t xml:space="preserve">     </w:t>
             </w:r>
             <w:r>
               <w:rPr>
@@ -6577,8 +6894,16 @@
               <w:rPr>
                 <w:rFonts w:ascii="Courier New" w:hAnsi="Courier New" w:cs="Courier New"/>
               </w:rPr>
-              <w:t>0 = IPreampIn</w:t>
-            </w:r>
+              <w:t xml:space="preserve">0 = </w:t>
+            </w:r>
+            <w:proofErr w:type="spellStart"/>
+            <w:r>
+              <w:rPr>
+                <w:rFonts w:ascii="Courier New" w:hAnsi="Courier New" w:cs="Courier New"/>
+              </w:rPr>
+              <w:t>IPreampIn</w:t>
+            </w:r>
+            <w:proofErr w:type="spellEnd"/>
           </w:p>
           <w:p>
             <w:pPr>
@@ -6591,8 +6916,16 @@
               <w:rPr>
                 <w:rFonts w:ascii="Courier New" w:hAnsi="Courier New" w:cs="Courier New"/>
               </w:rPr>
-              <w:t>1 = IPreampFeed</w:t>
-            </w:r>
+              <w:t xml:space="preserve">1 = </w:t>
+            </w:r>
+            <w:proofErr w:type="spellStart"/>
+            <w:r>
+              <w:rPr>
+                <w:rFonts w:ascii="Courier New" w:hAnsi="Courier New" w:cs="Courier New"/>
+              </w:rPr>
+              <w:t>IPreampFeed</w:t>
+            </w:r>
+            <w:proofErr w:type="spellEnd"/>
           </w:p>
           <w:p>
             <w:pPr>
@@ -6605,8 +6938,16 @@
               <w:rPr>
                 <w:rFonts w:ascii="Courier New" w:hAnsi="Courier New" w:cs="Courier New"/>
               </w:rPr>
-              <w:t>2 = IPreampOut</w:t>
-            </w:r>
+              <w:t xml:space="preserve">2 = </w:t>
+            </w:r>
+            <w:proofErr w:type="spellStart"/>
+            <w:r>
+              <w:rPr>
+                <w:rFonts w:ascii="Courier New" w:hAnsi="Courier New" w:cs="Courier New"/>
+              </w:rPr>
+              <w:t>IPreampOut</w:t>
+            </w:r>
+            <w:proofErr w:type="spellEnd"/>
           </w:p>
           <w:p>
             <w:pPr>
@@ -6619,8 +6960,16 @@
               <w:rPr>
                 <w:rFonts w:ascii="Courier New" w:hAnsi="Courier New" w:cs="Courier New"/>
               </w:rPr>
-              <w:t>3 = IShaper</w:t>
-            </w:r>
+              <w:t xml:space="preserve">3 = </w:t>
+            </w:r>
+            <w:proofErr w:type="spellStart"/>
+            <w:r>
+              <w:rPr>
+                <w:rFonts w:ascii="Courier New" w:hAnsi="Courier New" w:cs="Courier New"/>
+              </w:rPr>
+              <w:t>IShaper</w:t>
+            </w:r>
+            <w:proofErr w:type="spellEnd"/>
           </w:p>
           <w:p>
             <w:pPr>
@@ -6633,8 +6982,16 @@
               <w:rPr>
                 <w:rFonts w:ascii="Courier New" w:hAnsi="Courier New" w:cs="Courier New"/>
               </w:rPr>
-              <w:t>4 = IShaperFeed</w:t>
-            </w:r>
+              <w:t xml:space="preserve">4 = </w:t>
+            </w:r>
+            <w:proofErr w:type="spellStart"/>
+            <w:r>
+              <w:rPr>
+                <w:rFonts w:ascii="Courier New" w:hAnsi="Courier New" w:cs="Courier New"/>
+              </w:rPr>
+              <w:t>IShaperFeed</w:t>
+            </w:r>
+            <w:proofErr w:type="spellEnd"/>
           </w:p>
           <w:p>
             <w:pPr>
@@ -6647,8 +7004,16 @@
               <w:rPr>
                 <w:rFonts w:ascii="Courier New" w:hAnsi="Courier New" w:cs="Courier New"/>
               </w:rPr>
-              <w:t>5 = IComp</w:t>
-            </w:r>
+              <w:t xml:space="preserve">5 = </w:t>
+            </w:r>
+            <w:proofErr w:type="spellStart"/>
+            <w:r>
+              <w:rPr>
+                <w:rFonts w:ascii="Courier New" w:hAnsi="Courier New" w:cs="Courier New"/>
+              </w:rPr>
+              <w:t>IComp</w:t>
+            </w:r>
+            <w:proofErr w:type="spellEnd"/>
           </w:p>
           <w:p>
             <w:pPr>
@@ -6689,8 +7054,16 @@
               <w:rPr>
                 <w:rFonts w:ascii="Courier New" w:hAnsi="Courier New" w:cs="Courier New"/>
               </w:rPr>
-              <w:t>8 = VCal</w:t>
-            </w:r>
+              <w:t xml:space="preserve">8 = </w:t>
+            </w:r>
+            <w:proofErr w:type="spellStart"/>
+            <w:r>
+              <w:rPr>
+                <w:rFonts w:ascii="Courier New" w:hAnsi="Courier New" w:cs="Courier New"/>
+              </w:rPr>
+              <w:t>VCal</w:t>
+            </w:r>
+            <w:proofErr w:type="spellEnd"/>
           </w:p>
           <w:p>
             <w:pPr>
@@ -6703,8 +7076,16 @@
               <w:rPr>
                 <w:rFonts w:ascii="Courier New" w:hAnsi="Courier New" w:cs="Courier New"/>
               </w:rPr>
-              <w:t>9 = CalOut</w:t>
-            </w:r>
+              <w:t xml:space="preserve">9 = </w:t>
+            </w:r>
+            <w:proofErr w:type="spellStart"/>
+            <w:r>
+              <w:rPr>
+                <w:rFonts w:ascii="Courier New" w:hAnsi="Courier New" w:cs="Courier New"/>
+              </w:rPr>
+              <w:t>CalOut</w:t>
+            </w:r>
+            <w:proofErr w:type="spellEnd"/>
             <w:r>
               <w:rPr>
                 <w:rFonts w:ascii="Courier New" w:hAnsi="Courier New" w:cs="Courier New"/>
@@ -7271,7 +7652,15 @@
               <w:cnfStyle w:val="000000100000" w:firstRow="0" w:lastRow="0" w:firstColumn="0" w:lastColumn="0" w:oddVBand="0" w:evenVBand="0" w:oddHBand="1" w:evenHBand="0" w:firstRowFirstColumn="0" w:firstRowLastColumn="0" w:lastRowFirstColumn="0" w:lastRowLastColumn="0"/>
             </w:pPr>
             <w:r>
-              <w:t xml:space="preserve">8 MSBits hold the </w:t>
+              <w:t xml:space="preserve">8 </w:t>
+            </w:r>
+            <w:proofErr w:type="spellStart"/>
+            <w:r>
+              <w:t>MSBits</w:t>
+            </w:r>
+            <w:proofErr w:type="spellEnd"/>
+            <w:r>
+              <w:t xml:space="preserve"> hold the </w:t>
             </w:r>
             <w:r>
               <w:t>DAC</w:t>
@@ -7286,7 +7675,15 @@
               <w:cnfStyle w:val="000000100000" w:firstRow="0" w:lastRow="0" w:firstColumn="0" w:lastColumn="0" w:oddVBand="0" w:evenVBand="0" w:oddHBand="1" w:evenHBand="0" w:firstRowFirstColumn="0" w:firstRowLastColumn="0" w:lastRowFirstColumn="0" w:lastRowLastColumn="0"/>
             </w:pPr>
             <w:r>
-              <w:t xml:space="preserve">24 LSBits hold the </w:t>
+              <w:t xml:space="preserve">24 </w:t>
+            </w:r>
+            <w:proofErr w:type="spellStart"/>
+            <w:r>
+              <w:t>LSBits</w:t>
+            </w:r>
+            <w:proofErr w:type="spellEnd"/>
+            <w:r>
+              <w:t xml:space="preserve"> hold the </w:t>
             </w:r>
             <w:r>
               <w:t>mean</w:t>
@@ -7523,17 +7920,19 @@
       <w:pPr>
         <w:pStyle w:val="Heading2"/>
       </w:pPr>
-      <w:bookmarkStart w:id="95" w:name="_Toc428188320"/>
-      <w:bookmarkStart w:id="96" w:name="_Toc428776159"/>
-      <w:bookmarkStart w:id="97" w:name="_Toc430077638"/>
-      <w:bookmarkStart w:id="98" w:name="_Toc430686251"/>
+      <w:bookmarkStart w:id="115" w:name="_Toc428188320"/>
+      <w:bookmarkStart w:id="116" w:name="_Toc428776159"/>
+      <w:bookmarkStart w:id="117" w:name="_Toc430077638"/>
+      <w:bookmarkStart w:id="118" w:name="_Toc430686251"/>
+      <w:bookmarkStart w:id="119" w:name="_Toc430700100"/>
       <w:r>
         <w:t>Description</w:t>
       </w:r>
-      <w:bookmarkEnd w:id="95"/>
-      <w:bookmarkEnd w:id="96"/>
-      <w:bookmarkEnd w:id="97"/>
-      <w:bookmarkEnd w:id="98"/>
+      <w:bookmarkEnd w:id="115"/>
+      <w:bookmarkEnd w:id="116"/>
+      <w:bookmarkEnd w:id="117"/>
+      <w:bookmarkEnd w:id="118"/>
+      <w:bookmarkEnd w:id="119"/>
     </w:p>
     <w:p>
       <w:pPr>
@@ -7557,17 +7956,19 @@
       <w:pPr>
         <w:pStyle w:val="Heading2"/>
       </w:pPr>
-      <w:bookmarkStart w:id="99" w:name="_Toc428188321"/>
-      <w:bookmarkStart w:id="100" w:name="_Toc428776160"/>
-      <w:bookmarkStart w:id="101" w:name="_Toc430077639"/>
-      <w:bookmarkStart w:id="102" w:name="_Toc430686252"/>
+      <w:bookmarkStart w:id="120" w:name="_Toc428188321"/>
+      <w:bookmarkStart w:id="121" w:name="_Toc428776160"/>
+      <w:bookmarkStart w:id="122" w:name="_Toc430077639"/>
+      <w:bookmarkStart w:id="123" w:name="_Toc430686252"/>
+      <w:bookmarkStart w:id="124" w:name="_Toc430700101"/>
       <w:r>
         <w:t>Errors</w:t>
       </w:r>
-      <w:bookmarkEnd w:id="99"/>
-      <w:bookmarkEnd w:id="100"/>
-      <w:bookmarkEnd w:id="101"/>
-      <w:bookmarkEnd w:id="102"/>
+      <w:bookmarkEnd w:id="120"/>
+      <w:bookmarkEnd w:id="121"/>
+      <w:bookmarkEnd w:id="122"/>
+      <w:bookmarkEnd w:id="123"/>
+      <w:bookmarkEnd w:id="124"/>
     </w:p>
     <w:p>
       <w:pPr>
@@ -7598,24 +7999,34 @@
         <w:jc w:val="both"/>
       </w:pPr>
       <w:r>
-        <w:t>A local error occurs if one of the I2C operations used to change the value did not succeed. In that case, the value of the 24 LSBits of that particular point is 0xFFFFFF.  Other data points will still be saved and be present in the FIFO.</w:t>
+        <w:t xml:space="preserve">A local error occurs if one of the I2C operations used to change the value did not succeed. In that case, the value of the 24 </w:t>
+      </w:r>
+      <w:proofErr w:type="spellStart"/>
+      <w:r>
+        <w:t>LSBits</w:t>
+      </w:r>
+      <w:proofErr w:type="spellEnd"/>
+      <w:r>
+        <w:t xml:space="preserve"> of that particular point is 0xFFFFFF.  Other data points will still be saved and be present in the FIFO.</w:t>
       </w:r>
     </w:p>
     <w:p>
       <w:pPr>
         <w:pStyle w:val="Heading2"/>
       </w:pPr>
-      <w:bookmarkStart w:id="103" w:name="_Toc428188322"/>
-      <w:bookmarkStart w:id="104" w:name="_Toc428776161"/>
-      <w:bookmarkStart w:id="105" w:name="_Toc430077640"/>
-      <w:bookmarkStart w:id="106" w:name="_Toc430686253"/>
+      <w:bookmarkStart w:id="125" w:name="_Toc428188322"/>
+      <w:bookmarkStart w:id="126" w:name="_Toc428776161"/>
+      <w:bookmarkStart w:id="127" w:name="_Toc430077640"/>
+      <w:bookmarkStart w:id="128" w:name="_Toc430686253"/>
+      <w:bookmarkStart w:id="129" w:name="_Toc430700102"/>
       <w:r>
         <w:t>Errors to avoid</w:t>
       </w:r>
-      <w:bookmarkEnd w:id="103"/>
-      <w:bookmarkEnd w:id="104"/>
-      <w:bookmarkEnd w:id="105"/>
-      <w:bookmarkEnd w:id="106"/>
+      <w:bookmarkEnd w:id="125"/>
+      <w:bookmarkEnd w:id="126"/>
+      <w:bookmarkEnd w:id="127"/>
+      <w:bookmarkEnd w:id="128"/>
+      <w:bookmarkEnd w:id="129"/>
     </w:p>
     <w:p>
       <w:pPr>
@@ -7676,16 +8087,25 @@
     <w:p>
       <w:pPr>
         <w:pStyle w:val="Heading1"/>
-      </w:pPr>
-      <w:bookmarkStart w:id="107" w:name="_Toc430686254"/>
-      <w:r>
+        <w:rPr>
+          <w:color w:val="FF0000"/>
+        </w:rPr>
+      </w:pPr>
+      <w:bookmarkStart w:id="130" w:name="_Toc430700103"/>
+      <w:r>
+        <w:rPr>
+          <w:color w:val="FF0000"/>
+        </w:rPr>
         <w:lastRenderedPageBreak/>
         <w:t>ADC</w:t>
       </w:r>
       <w:r>
+        <w:rPr>
+          <w:color w:val="FF0000"/>
+        </w:rPr>
         <w:t xml:space="preserve"> (in development)</w:t>
       </w:r>
-      <w:bookmarkEnd w:id="107"/>
+      <w:bookmarkEnd w:id="130"/>
     </w:p>
     <w:p>
       <w:pPr>
@@ -7699,15 +8119,17 @@
       <w:pPr>
         <w:pStyle w:val="Heading2"/>
       </w:pPr>
-      <w:bookmarkStart w:id="108" w:name="_Toc428776163"/>
-      <w:bookmarkStart w:id="109" w:name="_Toc430077642"/>
-      <w:bookmarkStart w:id="110" w:name="_Toc430686255"/>
+      <w:bookmarkStart w:id="131" w:name="_Toc428776163"/>
+      <w:bookmarkStart w:id="132" w:name="_Toc430077642"/>
+      <w:bookmarkStart w:id="133" w:name="_Toc430686255"/>
+      <w:bookmarkStart w:id="134" w:name="_Toc430700104"/>
       <w:r>
         <w:t>Addressing</w:t>
       </w:r>
-      <w:bookmarkEnd w:id="108"/>
-      <w:bookmarkEnd w:id="109"/>
-      <w:bookmarkEnd w:id="110"/>
+      <w:bookmarkEnd w:id="131"/>
+      <w:bookmarkEnd w:id="132"/>
+      <w:bookmarkEnd w:id="133"/>
+      <w:bookmarkEnd w:id="134"/>
       <w:r>
         <w:t xml:space="preserve"> </w:t>
       </w:r>
@@ -7923,15 +8345,17 @@
       <w:pPr>
         <w:pStyle w:val="Heading2"/>
       </w:pPr>
-      <w:bookmarkStart w:id="111" w:name="_Toc428776164"/>
-      <w:bookmarkStart w:id="112" w:name="_Toc430077643"/>
-      <w:bookmarkStart w:id="113" w:name="_Toc430686256"/>
+      <w:bookmarkStart w:id="135" w:name="_Toc428776164"/>
+      <w:bookmarkStart w:id="136" w:name="_Toc430077643"/>
+      <w:bookmarkStart w:id="137" w:name="_Toc430686256"/>
+      <w:bookmarkStart w:id="138" w:name="_Toc430700105"/>
       <w:r>
         <w:t>Errors</w:t>
       </w:r>
-      <w:bookmarkEnd w:id="111"/>
-      <w:bookmarkEnd w:id="112"/>
-      <w:bookmarkEnd w:id="113"/>
+      <w:bookmarkEnd w:id="135"/>
+      <w:bookmarkEnd w:id="136"/>
+      <w:bookmarkEnd w:id="137"/>
+      <w:bookmarkEnd w:id="138"/>
     </w:p>
     <w:p>
       <w:r>
@@ -7942,15 +8366,17 @@
       <w:pPr>
         <w:pStyle w:val="Heading2"/>
       </w:pPr>
-      <w:bookmarkStart w:id="114" w:name="_Toc428776165"/>
-      <w:bookmarkStart w:id="115" w:name="_Toc430077644"/>
-      <w:bookmarkStart w:id="116" w:name="_Toc430686257"/>
+      <w:bookmarkStart w:id="139" w:name="_Toc428776165"/>
+      <w:bookmarkStart w:id="140" w:name="_Toc430077644"/>
+      <w:bookmarkStart w:id="141" w:name="_Toc430686257"/>
+      <w:bookmarkStart w:id="142" w:name="_Toc430700106"/>
       <w:r>
         <w:t>Errors to avoid</w:t>
       </w:r>
-      <w:bookmarkEnd w:id="114"/>
-      <w:bookmarkEnd w:id="115"/>
-      <w:bookmarkEnd w:id="116"/>
+      <w:bookmarkEnd w:id="139"/>
+      <w:bookmarkEnd w:id="140"/>
+      <w:bookmarkEnd w:id="141"/>
+      <w:bookmarkEnd w:id="142"/>
     </w:p>
     <w:p>
       <w:pPr>
@@ -7979,38 +8405,37 @@
       <w:pPr>
         <w:pStyle w:val="Heading1"/>
       </w:pPr>
-      <w:bookmarkStart w:id="117" w:name="_Toc430686258"/>
+      <w:bookmarkStart w:id="143" w:name="_Toc430700107"/>
       <w:r>
         <w:lastRenderedPageBreak/>
         <w:t>Clocking</w:t>
       </w:r>
-      <w:bookmarkEnd w:id="117"/>
+      <w:bookmarkEnd w:id="143"/>
     </w:p>
     <w:p>
       <w:pPr>
         <w:jc w:val="both"/>
       </w:pPr>
       <w:r>
-        <w:t xml:space="preserve">Registers that control and monitor various clocking </w:t>
-      </w:r>
-      <w:r>
-        <w:t xml:space="preserve"> </w:t>
-      </w:r>
-      <w:r>
-        <w:t>parameters</w:t>
+        <w:t xml:space="preserve">Registers that control and monitor various </w:t>
+      </w:r>
+      <w:r>
+        <w:t>clocking parameters</w:t>
       </w:r>
     </w:p>
     <w:p>
       <w:pPr>
         <w:pStyle w:val="Heading2"/>
       </w:pPr>
-      <w:bookmarkStart w:id="118" w:name="_Toc430077646"/>
-      <w:bookmarkStart w:id="119" w:name="_Toc430686259"/>
+      <w:bookmarkStart w:id="144" w:name="_Toc430077646"/>
+      <w:bookmarkStart w:id="145" w:name="_Toc430686259"/>
+      <w:bookmarkStart w:id="146" w:name="_Toc430700108"/>
       <w:r>
         <w:t>Addressing</w:t>
       </w:r>
-      <w:bookmarkEnd w:id="118"/>
-      <w:bookmarkEnd w:id="119"/>
+      <w:bookmarkEnd w:id="144"/>
+      <w:bookmarkEnd w:id="145"/>
+      <w:bookmarkEnd w:id="146"/>
       <w:r>
         <w:t xml:space="preserve"> </w:t>
       </w:r>
@@ -8243,20 +8668,25 @@
       <w:pPr>
         <w:pStyle w:val="Heading1"/>
       </w:pPr>
-      <w:bookmarkStart w:id="120" w:name="_Toc430686260"/>
+      <w:bookmarkStart w:id="147" w:name="_Toc430700109"/>
       <w:r>
         <w:lastRenderedPageBreak/>
         <w:t>Counters</w:t>
       </w:r>
-      <w:bookmarkEnd w:id="120"/>
+      <w:bookmarkEnd w:id="147"/>
     </w:p>
     <w:p>
       <w:pPr>
         <w:jc w:val="both"/>
       </w:pPr>
       <w:r>
-        <w:t>This module holds all the counters of the OptoHybrid</w:t>
-      </w:r>
+        <w:t xml:space="preserve">This module holds all the counters of the </w:t>
+      </w:r>
+      <w:proofErr w:type="spellStart"/>
+      <w:r>
+        <w:t>OptoHybrid</w:t>
+      </w:r>
+      <w:proofErr w:type="spellEnd"/>
       <w:r>
         <w:t xml:space="preserve">. Writing to a </w:t>
       </w:r>
@@ -8277,13 +8707,15 @@
       <w:pPr>
         <w:pStyle w:val="Heading2"/>
       </w:pPr>
-      <w:bookmarkStart w:id="121" w:name="_Toc430077648"/>
-      <w:bookmarkStart w:id="122" w:name="_Toc430686261"/>
+      <w:bookmarkStart w:id="148" w:name="_Toc430077648"/>
+      <w:bookmarkStart w:id="149" w:name="_Toc430686261"/>
+      <w:bookmarkStart w:id="150" w:name="_Toc430700110"/>
       <w:r>
         <w:t>Addressing</w:t>
       </w:r>
-      <w:bookmarkEnd w:id="121"/>
-      <w:bookmarkEnd w:id="122"/>
+      <w:bookmarkEnd w:id="148"/>
+      <w:bookmarkEnd w:id="149"/>
+      <w:bookmarkEnd w:id="150"/>
       <w:r>
         <w:t xml:space="preserve"> </w:t>
       </w:r>
@@ -8408,16 +8840,16 @@
             <w:pPr>
               <w:jc w:val="both"/>
               <w:rPr>
+                <w:rFonts w:ascii="Courier New" w:hAnsi="Courier New" w:cs="Courier New"/>
+                <w:i/>
+              </w:rPr>
+            </w:pPr>
+            <w:r>
+              <w:rPr>
                 <w:b w:val="0"/>
                 <w:color w:val="4BACC6" w:themeColor="accent5"/>
               </w:rPr>
-            </w:pPr>
-            <w:r>
-              <w:rPr>
-                <w:b w:val="0"/>
-                <w:color w:val="4BACC6" w:themeColor="accent5"/>
-              </w:rPr>
-              <w:t>VFAT2 readout clock</w:t>
+              <w:t>Wishbone</w:t>
             </w:r>
           </w:p>
         </w:tc>
@@ -8433,7 +8865,10 @@
               <w:jc w:val="both"/>
             </w:pPr>
             <w:r>
-              <w:t>0 - 2</w:t>
+              <w:t>0</w:t>
+            </w:r>
+            <w:r>
+              <w:t xml:space="preserve"> - </w:t>
             </w:r>
             <w:r>
               <w:t>3</w:t>
@@ -8464,29 +8899,15 @@
               <w:cnfStyle w:val="000000000000" w:firstRow="0" w:lastRow="0" w:firstColumn="0" w:lastColumn="0" w:oddVBand="0" w:evenVBand="0" w:oddHBand="0" w:evenHBand="0" w:firstRowFirstColumn="0" w:firstRowLastColumn="0" w:lastRowFirstColumn="0" w:lastRowLastColumn="0"/>
               <w:rPr>
                 <w:rFonts w:ascii="Courier New" w:hAnsi="Courier New" w:cs="Courier New"/>
-              </w:rPr>
-            </w:pPr>
-            <w:r>
-              <w:rPr>
-                <w:rFonts w:ascii="Courier New" w:hAnsi="Courier New" w:cs="Courier New"/>
                 <w:i/>
               </w:rPr>
-              <w:t xml:space="preserve">vfat2 tracking data valid CRC </w:t>
-            </w:r>
-            <w:r>
-              <w:rPr>
-                <w:rFonts w:ascii="Courier New" w:hAnsi="Courier New" w:cs="Courier New"/>
-              </w:rPr>
-              <w:t>- 32 bits</w:t>
-            </w:r>
-          </w:p>
-          <w:p>
-            <w:pPr>
-              <w:jc w:val="both"/>
-              <w:cnfStyle w:val="000000000000" w:firstRow="0" w:lastRow="0" w:firstColumn="0" w:lastColumn="0" w:oddVBand="0" w:evenVBand="0" w:oddHBand="0" w:evenHBand="0" w:firstRowFirstColumn="0" w:firstRowLastColumn="0" w:lastRowFirstColumn="0" w:lastRowLastColumn="0"/>
-            </w:pPr>
-            <w:r>
-              <w:t>For each VFAT2 counts the number of data packets that come with a valid CRC</w:t>
+            </w:pPr>
+            <w:r>
+              <w:rPr>
+                <w:rFonts w:ascii="Courier New" w:hAnsi="Courier New" w:cs="Courier New"/>
+                <w:i/>
+              </w:rPr>
+              <w:t>Wishbone masters strobe</w:t>
             </w:r>
           </w:p>
         </w:tc>
@@ -8505,7 +8926,13 @@
               <w:jc w:val="both"/>
             </w:pPr>
             <w:r>
-              <w:t>24 - 47</w:t>
+              <w:t>4</w:t>
+            </w:r>
+            <w:r>
+              <w:t xml:space="preserve"> - </w:t>
+            </w:r>
+            <w:r>
+              <w:t>7</w:t>
             </w:r>
           </w:p>
         </w:tc>
@@ -8533,41 +8960,15 @@
               <w:cnfStyle w:val="000000100000" w:firstRow="0" w:lastRow="0" w:firstColumn="0" w:lastColumn="0" w:oddVBand="0" w:evenVBand="0" w:oddHBand="1" w:evenHBand="0" w:firstRowFirstColumn="0" w:firstRowLastColumn="0" w:lastRowFirstColumn="0" w:lastRowLastColumn="0"/>
               <w:rPr>
                 <w:rFonts w:ascii="Courier New" w:hAnsi="Courier New" w:cs="Courier New"/>
-              </w:rPr>
-            </w:pPr>
-            <w:r>
-              <w:rPr>
-                <w:rFonts w:ascii="Courier New" w:hAnsi="Courier New" w:cs="Courier New"/>
                 <w:i/>
               </w:rPr>
-              <w:t xml:space="preserve">vfat2 tracking data incorrect CRC </w:t>
-            </w:r>
-            <w:r>
-              <w:rPr>
-                <w:rFonts w:ascii="Courier New" w:hAnsi="Courier New" w:cs="Courier New"/>
-              </w:rPr>
-              <w:t>- 32 bits</w:t>
-            </w:r>
-          </w:p>
-          <w:p>
-            <w:pPr>
-              <w:jc w:val="both"/>
-              <w:cnfStyle w:val="000000100000" w:firstRow="0" w:lastRow="0" w:firstColumn="0" w:lastColumn="0" w:oddVBand="0" w:evenVBand="0" w:oddHBand="1" w:evenHBand="0" w:firstRowFirstColumn="0" w:firstRowLastColumn="0" w:lastRowFirstColumn="0" w:lastRowLastColumn="0"/>
-            </w:pPr>
-            <w:r>
-              <w:t>For each VFAT2 counts the number of data packets that come with a</w:t>
-            </w:r>
-            <w:r>
-              <w:t>n</w:t>
-            </w:r>
-            <w:r>
-              <w:t xml:space="preserve"> </w:t>
-            </w:r>
-            <w:r>
-              <w:t>incorrect</w:t>
-            </w:r>
-            <w:r>
-              <w:t xml:space="preserve"> CRC</w:t>
+            </w:pPr>
+            <w:r>
+              <w:rPr>
+                <w:rFonts w:ascii="Courier New" w:hAnsi="Courier New" w:cs="Courier New"/>
+                <w:i/>
+              </w:rPr>
+              <w:t>Wishbone masters acknowledgment</w:t>
             </w:r>
           </w:p>
         </w:tc>
@@ -8583,7 +8984,13 @@
               <w:jc w:val="both"/>
             </w:pPr>
             <w:r>
-              <w:t>48 - 51</w:t>
+              <w:t>8</w:t>
+            </w:r>
+            <w:r>
+              <w:t xml:space="preserve"> - </w:t>
+            </w:r>
+            <w:r>
+              <w:t>21</w:t>
             </w:r>
           </w:p>
         </w:tc>
@@ -8619,7 +9026,7 @@
                 <w:rFonts w:ascii="Courier New" w:hAnsi="Courier New" w:cs="Courier New"/>
                 <w:i/>
               </w:rPr>
-              <w:t>Wishbone masters strobe</w:t>
+              <w:t>Wishbone slaves strobe</w:t>
             </w:r>
           </w:p>
         </w:tc>
@@ -8638,7 +9045,13 @@
               <w:jc w:val="both"/>
             </w:pPr>
             <w:r>
-              <w:t>52 - 55</w:t>
+              <w:t>22</w:t>
+            </w:r>
+            <w:r>
+              <w:t xml:space="preserve"> - </w:t>
+            </w:r>
+            <w:r>
+              <w:t>35</w:t>
             </w:r>
           </w:p>
         </w:tc>
@@ -8674,7 +9087,7 @@
                 <w:rFonts w:ascii="Courier New" w:hAnsi="Courier New" w:cs="Courier New"/>
                 <w:i/>
               </w:rPr>
-              <w:t>Wishbone masters acknowledgment</w:t>
+              <w:t>Wishbone slaves acknowledgment</w:t>
             </w:r>
           </w:p>
         </w:tc>
@@ -8688,9 +9101,17 @@
           <w:p>
             <w:pPr>
               <w:jc w:val="both"/>
-            </w:pPr>
-            <w:r>
-              <w:t>56 - 69</w:t>
+              <w:rPr>
+                <w:b w:val="0"/>
+                <w:color w:val="4BACC6" w:themeColor="accent5"/>
+              </w:rPr>
+            </w:pPr>
+            <w:r>
+              <w:rPr>
+                <w:b w:val="0"/>
+                <w:color w:val="4BACC6" w:themeColor="accent5"/>
+              </w:rPr>
+              <w:t>VFAT2</w:t>
             </w:r>
           </w:p>
         </w:tc>
@@ -8703,9 +9124,6 @@
               <w:jc w:val="both"/>
               <w:cnfStyle w:val="000000000000" w:firstRow="0" w:lastRow="0" w:firstColumn="0" w:lastColumn="0" w:oddVBand="0" w:evenVBand="0" w:oddHBand="0" w:evenHBand="0" w:firstRowFirstColumn="0" w:firstRowLastColumn="0" w:lastRowFirstColumn="0" w:lastRowLastColumn="0"/>
             </w:pPr>
-            <w:r>
-              <w:t>Read</w:t>
-            </w:r>
           </w:p>
         </w:tc>
         <w:tc>
@@ -8721,13 +9139,6 @@
                 <w:i/>
               </w:rPr>
             </w:pPr>
-            <w:r>
-              <w:rPr>
-                <w:rFonts w:ascii="Courier New" w:hAnsi="Courier New" w:cs="Courier New"/>
-                <w:i/>
-              </w:rPr>
-              <w:t>Wishbone slaves strobe</w:t>
-            </w:r>
           </w:p>
         </w:tc>
       </w:tr>
@@ -8745,7 +9156,7 @@
               <w:jc w:val="both"/>
             </w:pPr>
             <w:r>
-              <w:t>70 - 83</w:t>
+              <w:t>36 - 59</w:t>
             </w:r>
           </w:p>
         </w:tc>
@@ -8773,18 +9184,460 @@
               <w:cnfStyle w:val="000000100000" w:firstRow="0" w:lastRow="0" w:firstColumn="0" w:lastColumn="0" w:oddVBand="0" w:evenVBand="0" w:oddHBand="1" w:evenHBand="0" w:firstRowFirstColumn="0" w:firstRowLastColumn="0" w:lastRowFirstColumn="0" w:lastRowLastColumn="0"/>
               <w:rPr>
                 <w:rFonts w:ascii="Courier New" w:hAnsi="Courier New" w:cs="Courier New"/>
+              </w:rPr>
+            </w:pPr>
+            <w:r>
+              <w:rPr>
+                <w:rFonts w:ascii="Courier New" w:hAnsi="Courier New" w:cs="Courier New"/>
                 <w:i/>
               </w:rPr>
+              <w:t>vfat2 tracking data valid CRC</w:t>
+            </w:r>
+          </w:p>
+          <w:p>
+            <w:pPr>
+              <w:jc w:val="both"/>
+              <w:cnfStyle w:val="000000100000" w:firstRow="0" w:lastRow="0" w:firstColumn="0" w:lastColumn="0" w:oddVBand="0" w:evenVBand="0" w:oddHBand="1" w:evenHBand="0" w:firstRowFirstColumn="0" w:firstRowLastColumn="0" w:lastRowFirstColumn="0" w:lastRowLastColumn="0"/>
+            </w:pPr>
+            <w:r>
+              <w:t>For each VFAT2 counts the number of data packets that come with a valid CRC</w:t>
+            </w:r>
+          </w:p>
+        </w:tc>
+      </w:tr>
+      <w:tr>
+        <w:tc>
+          <w:tcPr>
+            <w:cnfStyle w:val="001000000000" w:firstRow="0" w:lastRow="0" w:firstColumn="1" w:lastColumn="0" w:oddVBand="0" w:evenVBand="0" w:oddHBand="0" w:evenHBand="0" w:firstRowFirstColumn="0" w:firstRowLastColumn="0" w:lastRowFirstColumn="0" w:lastRowLastColumn="0"/>
+            <w:tcW w:w="1273" w:type="dxa"/>
+          </w:tcPr>
+          <w:p>
+            <w:pPr>
+              <w:jc w:val="both"/>
+            </w:pPr>
+            <w:r>
+              <w:t>60 - 83</w:t>
+            </w:r>
+          </w:p>
+        </w:tc>
+        <w:tc>
+          <w:tcPr>
+            <w:tcW w:w="1414" w:type="dxa"/>
+          </w:tcPr>
+          <w:p>
+            <w:pPr>
+              <w:jc w:val="both"/>
+              <w:cnfStyle w:val="000000000000" w:firstRow="0" w:lastRow="0" w:firstColumn="0" w:lastColumn="0" w:oddVBand="0" w:evenVBand="0" w:oddHBand="0" w:evenHBand="0" w:firstRowFirstColumn="0" w:firstRowLastColumn="0" w:lastRowFirstColumn="0" w:lastRowLastColumn="0"/>
+            </w:pPr>
+            <w:r>
+              <w:t>Read</w:t>
+            </w:r>
+          </w:p>
+        </w:tc>
+        <w:tc>
+          <w:tcPr>
+            <w:tcW w:w="6555" w:type="dxa"/>
+          </w:tcPr>
+          <w:p>
+            <w:pPr>
+              <w:jc w:val="both"/>
+              <w:cnfStyle w:val="000000000000" w:firstRow="0" w:lastRow="0" w:firstColumn="0" w:lastColumn="0" w:oddVBand="0" w:evenVBand="0" w:oddHBand="0" w:evenHBand="0" w:firstRowFirstColumn="0" w:firstRowLastColumn="0" w:lastRowFirstColumn="0" w:lastRowLastColumn="0"/>
+              <w:rPr>
+                <w:rFonts w:ascii="Courier New" w:hAnsi="Courier New" w:cs="Courier New"/>
+              </w:rPr>
             </w:pPr>
             <w:r>
               <w:rPr>
                 <w:rFonts w:ascii="Courier New" w:hAnsi="Courier New" w:cs="Courier New"/>
                 <w:i/>
               </w:rPr>
-              <w:t>Wishbone slaves acknowledgment</w:t>
-            </w:r>
-            <w:bookmarkStart w:id="123" w:name="_GoBack"/>
-            <w:bookmarkEnd w:id="123"/>
+              <w:t>vfat2 tracking data incorrect CRC</w:t>
+            </w:r>
+          </w:p>
+          <w:p>
+            <w:pPr>
+              <w:jc w:val="both"/>
+              <w:cnfStyle w:val="000000000000" w:firstRow="0" w:lastRow="0" w:firstColumn="0" w:lastColumn="0" w:oddVBand="0" w:evenVBand="0" w:oddHBand="0" w:evenHBand="0" w:firstRowFirstColumn="0" w:firstRowLastColumn="0" w:lastRowFirstColumn="0" w:lastRowLastColumn="0"/>
+            </w:pPr>
+            <w:r>
+              <w:t>For each VFAT2 counts the number of data packets that come with an incorrect CRC</w:t>
+            </w:r>
+          </w:p>
+        </w:tc>
+      </w:tr>
+      <w:tr>
+        <w:trPr>
+          <w:cnfStyle w:val="000000100000" w:firstRow="0" w:lastRow="0" w:firstColumn="0" w:lastColumn="0" w:oddVBand="0" w:evenVBand="0" w:oddHBand="1" w:evenHBand="0" w:firstRowFirstColumn="0" w:firstRowLastColumn="0" w:lastRowFirstColumn="0" w:lastRowLastColumn="0"/>
+        </w:trPr>
+        <w:tc>
+          <w:tcPr>
+            <w:cnfStyle w:val="001000000000" w:firstRow="0" w:lastRow="0" w:firstColumn="1" w:lastColumn="0" w:oddVBand="0" w:evenVBand="0" w:oddHBand="0" w:evenHBand="0" w:firstRowFirstColumn="0" w:firstRowLastColumn="0" w:lastRowFirstColumn="0" w:lastRowLastColumn="0"/>
+            <w:tcW w:w="9242" w:type="dxa"/>
+            <w:gridSpan w:val="3"/>
+          </w:tcPr>
+          <w:p>
+            <w:pPr>
+              <w:jc w:val="both"/>
+              <w:rPr>
+                <w:rFonts w:ascii="Courier New" w:hAnsi="Courier New" w:cs="Courier New"/>
+                <w:i/>
+              </w:rPr>
+            </w:pPr>
+            <w:r>
+              <w:rPr>
+                <w:b w:val="0"/>
+                <w:color w:val="4BACC6" w:themeColor="accent5"/>
+              </w:rPr>
+              <w:t>T1 commands</w:t>
+            </w:r>
+          </w:p>
+        </w:tc>
+      </w:tr>
+      <w:tr>
+        <w:tc>
+          <w:tcPr>
+            <w:cnfStyle w:val="001000000000" w:firstRow="0" w:lastRow="0" w:firstColumn="1" w:lastColumn="0" w:oddVBand="0" w:evenVBand="0" w:oddHBand="0" w:evenHBand="0" w:firstRowFirstColumn="0" w:firstRowLastColumn="0" w:lastRowFirstColumn="0" w:lastRowLastColumn="0"/>
+            <w:tcW w:w="1273" w:type="dxa"/>
+          </w:tcPr>
+          <w:p>
+            <w:pPr>
+              <w:jc w:val="both"/>
+            </w:pPr>
+            <w:r>
+              <w:t>84</w:t>
+            </w:r>
+          </w:p>
+        </w:tc>
+        <w:tc>
+          <w:tcPr>
+            <w:tcW w:w="1414" w:type="dxa"/>
+          </w:tcPr>
+          <w:p>
+            <w:pPr>
+              <w:jc w:val="both"/>
+              <w:cnfStyle w:val="000000000000" w:firstRow="0" w:lastRow="0" w:firstColumn="0" w:lastColumn="0" w:oddVBand="0" w:evenVBand="0" w:oddHBand="0" w:evenHBand="0" w:firstRowFirstColumn="0" w:firstRowLastColumn="0" w:lastRowFirstColumn="0" w:lastRowLastColumn="0"/>
+            </w:pPr>
+            <w:r>
+              <w:t>Read</w:t>
+            </w:r>
+          </w:p>
+        </w:tc>
+        <w:tc>
+          <w:tcPr>
+            <w:tcW w:w="6555" w:type="dxa"/>
+          </w:tcPr>
+          <w:p>
+            <w:pPr>
+              <w:jc w:val="both"/>
+              <w:cnfStyle w:val="000000000000" w:firstRow="0" w:lastRow="0" w:firstColumn="0" w:lastColumn="0" w:oddVBand="0" w:evenVBand="0" w:oddHBand="0" w:evenHBand="0" w:firstRowFirstColumn="0" w:firstRowLastColumn="0" w:lastRowFirstColumn="0" w:lastRowLastColumn="0"/>
+              <w:rPr>
+                <w:rFonts w:ascii="Courier New" w:hAnsi="Courier New" w:cs="Courier New"/>
+                <w:i/>
+              </w:rPr>
+            </w:pPr>
+            <w:r>
+              <w:rPr>
+                <w:rFonts w:ascii="Courier New" w:hAnsi="Courier New" w:cs="Courier New"/>
+                <w:i/>
+              </w:rPr>
+              <w:t>LV1A</w:t>
+            </w:r>
+          </w:p>
+        </w:tc>
+      </w:tr>
+      <w:tr>
+        <w:trPr>
+          <w:cnfStyle w:val="000000100000" w:firstRow="0" w:lastRow="0" w:firstColumn="0" w:lastColumn="0" w:oddVBand="0" w:evenVBand="0" w:oddHBand="1" w:evenHBand="0" w:firstRowFirstColumn="0" w:firstRowLastColumn="0" w:lastRowFirstColumn="0" w:lastRowLastColumn="0"/>
+        </w:trPr>
+        <w:tc>
+          <w:tcPr>
+            <w:cnfStyle w:val="001000000000" w:firstRow="0" w:lastRow="0" w:firstColumn="1" w:lastColumn="0" w:oddVBand="0" w:evenVBand="0" w:oddHBand="0" w:evenHBand="0" w:firstRowFirstColumn="0" w:firstRowLastColumn="0" w:lastRowFirstColumn="0" w:lastRowLastColumn="0"/>
+            <w:tcW w:w="1273" w:type="dxa"/>
+          </w:tcPr>
+          <w:p>
+            <w:pPr>
+              <w:jc w:val="both"/>
+            </w:pPr>
+            <w:r>
+              <w:t>85</w:t>
+            </w:r>
+          </w:p>
+        </w:tc>
+        <w:tc>
+          <w:tcPr>
+            <w:tcW w:w="1414" w:type="dxa"/>
+          </w:tcPr>
+          <w:p>
+            <w:pPr>
+              <w:jc w:val="both"/>
+              <w:cnfStyle w:val="000000100000" w:firstRow="0" w:lastRow="0" w:firstColumn="0" w:lastColumn="0" w:oddVBand="0" w:evenVBand="0" w:oddHBand="1" w:evenHBand="0" w:firstRowFirstColumn="0" w:firstRowLastColumn="0" w:lastRowFirstColumn="0" w:lastRowLastColumn="0"/>
+            </w:pPr>
+            <w:r>
+              <w:t>Read</w:t>
+            </w:r>
+          </w:p>
+        </w:tc>
+        <w:tc>
+          <w:tcPr>
+            <w:tcW w:w="6555" w:type="dxa"/>
+          </w:tcPr>
+          <w:p>
+            <w:pPr>
+              <w:jc w:val="both"/>
+              <w:cnfStyle w:val="000000100000" w:firstRow="0" w:lastRow="0" w:firstColumn="0" w:lastColumn="0" w:oddVBand="0" w:evenVBand="0" w:oddHBand="1" w:evenHBand="0" w:firstRowFirstColumn="0" w:firstRowLastColumn="0" w:lastRowFirstColumn="0" w:lastRowLastColumn="0"/>
+              <w:rPr>
+                <w:rFonts w:ascii="Courier New" w:hAnsi="Courier New" w:cs="Courier New"/>
+                <w:i/>
+              </w:rPr>
+            </w:pPr>
+            <w:proofErr w:type="spellStart"/>
+            <w:r>
+              <w:rPr>
+                <w:rFonts w:ascii="Courier New" w:hAnsi="Courier New" w:cs="Courier New"/>
+                <w:i/>
+              </w:rPr>
+              <w:t>Calpulse</w:t>
+            </w:r>
+            <w:proofErr w:type="spellEnd"/>
+          </w:p>
+        </w:tc>
+      </w:tr>
+      <w:tr>
+        <w:tc>
+          <w:tcPr>
+            <w:cnfStyle w:val="001000000000" w:firstRow="0" w:lastRow="0" w:firstColumn="1" w:lastColumn="0" w:oddVBand="0" w:evenVBand="0" w:oddHBand="0" w:evenHBand="0" w:firstRowFirstColumn="0" w:firstRowLastColumn="0" w:lastRowFirstColumn="0" w:lastRowLastColumn="0"/>
+            <w:tcW w:w="1273" w:type="dxa"/>
+          </w:tcPr>
+          <w:p>
+            <w:pPr>
+              <w:jc w:val="both"/>
+            </w:pPr>
+            <w:r>
+              <w:t>86</w:t>
+            </w:r>
+          </w:p>
+        </w:tc>
+        <w:tc>
+          <w:tcPr>
+            <w:tcW w:w="1414" w:type="dxa"/>
+          </w:tcPr>
+          <w:p>
+            <w:pPr>
+              <w:jc w:val="both"/>
+              <w:cnfStyle w:val="000000000000" w:firstRow="0" w:lastRow="0" w:firstColumn="0" w:lastColumn="0" w:oddVBand="0" w:evenVBand="0" w:oddHBand="0" w:evenHBand="0" w:firstRowFirstColumn="0" w:firstRowLastColumn="0" w:lastRowFirstColumn="0" w:lastRowLastColumn="0"/>
+            </w:pPr>
+            <w:r>
+              <w:t>Read</w:t>
+            </w:r>
+          </w:p>
+        </w:tc>
+        <w:tc>
+          <w:tcPr>
+            <w:tcW w:w="6555" w:type="dxa"/>
+          </w:tcPr>
+          <w:p>
+            <w:pPr>
+              <w:jc w:val="both"/>
+              <w:cnfStyle w:val="000000000000" w:firstRow="0" w:lastRow="0" w:firstColumn="0" w:lastColumn="0" w:oddVBand="0" w:evenVBand="0" w:oddHBand="0" w:evenHBand="0" w:firstRowFirstColumn="0" w:firstRowLastColumn="0" w:lastRowFirstColumn="0" w:lastRowLastColumn="0"/>
+              <w:rPr>
+                <w:rFonts w:ascii="Courier New" w:hAnsi="Courier New" w:cs="Courier New"/>
+                <w:i/>
+              </w:rPr>
+            </w:pPr>
+            <w:r>
+              <w:rPr>
+                <w:rFonts w:ascii="Courier New" w:hAnsi="Courier New" w:cs="Courier New"/>
+                <w:i/>
+              </w:rPr>
+              <w:t>Resync</w:t>
+            </w:r>
+          </w:p>
+        </w:tc>
+      </w:tr>
+      <w:tr>
+        <w:trPr>
+          <w:cnfStyle w:val="000000100000" w:firstRow="0" w:lastRow="0" w:firstColumn="0" w:lastColumn="0" w:oddVBand="0" w:evenVBand="0" w:oddHBand="1" w:evenHBand="0" w:firstRowFirstColumn="0" w:firstRowLastColumn="0" w:lastRowFirstColumn="0" w:lastRowLastColumn="0"/>
+        </w:trPr>
+        <w:tc>
+          <w:tcPr>
+            <w:cnfStyle w:val="001000000000" w:firstRow="0" w:lastRow="0" w:firstColumn="1" w:lastColumn="0" w:oddVBand="0" w:evenVBand="0" w:oddHBand="0" w:evenHBand="0" w:firstRowFirstColumn="0" w:firstRowLastColumn="0" w:lastRowFirstColumn="0" w:lastRowLastColumn="0"/>
+            <w:tcW w:w="1273" w:type="dxa"/>
+          </w:tcPr>
+          <w:p>
+            <w:pPr>
+              <w:jc w:val="both"/>
+            </w:pPr>
+            <w:r>
+              <w:t>87</w:t>
+            </w:r>
+          </w:p>
+        </w:tc>
+        <w:tc>
+          <w:tcPr>
+            <w:tcW w:w="1414" w:type="dxa"/>
+          </w:tcPr>
+          <w:p>
+            <w:pPr>
+              <w:jc w:val="both"/>
+              <w:cnfStyle w:val="000000100000" w:firstRow="0" w:lastRow="0" w:firstColumn="0" w:lastColumn="0" w:oddVBand="0" w:evenVBand="0" w:oddHBand="1" w:evenHBand="0" w:firstRowFirstColumn="0" w:firstRowLastColumn="0" w:lastRowFirstColumn="0" w:lastRowLastColumn="0"/>
+            </w:pPr>
+            <w:r>
+              <w:t>Read</w:t>
+            </w:r>
+          </w:p>
+        </w:tc>
+        <w:tc>
+          <w:tcPr>
+            <w:tcW w:w="6555" w:type="dxa"/>
+          </w:tcPr>
+          <w:p>
+            <w:pPr>
+              <w:jc w:val="both"/>
+              <w:cnfStyle w:val="000000100000" w:firstRow="0" w:lastRow="0" w:firstColumn="0" w:lastColumn="0" w:oddVBand="0" w:evenVBand="0" w:oddHBand="1" w:evenHBand="0" w:firstRowFirstColumn="0" w:firstRowLastColumn="0" w:lastRowFirstColumn="0" w:lastRowLastColumn="0"/>
+              <w:rPr>
+                <w:rFonts w:ascii="Courier New" w:hAnsi="Courier New" w:cs="Courier New"/>
+                <w:i/>
+              </w:rPr>
+            </w:pPr>
+            <w:r>
+              <w:rPr>
+                <w:rFonts w:ascii="Courier New" w:hAnsi="Courier New" w:cs="Courier New"/>
+                <w:i/>
+              </w:rPr>
+              <w:t>BC0</w:t>
+            </w:r>
+          </w:p>
+        </w:tc>
+      </w:tr>
+      <w:tr>
+        <w:tc>
+          <w:tcPr>
+            <w:cnfStyle w:val="001000000000" w:firstRow="0" w:lastRow="0" w:firstColumn="1" w:lastColumn="0" w:oddVBand="0" w:evenVBand="0" w:oddHBand="0" w:evenHBand="0" w:firstRowFirstColumn="0" w:firstRowLastColumn="0" w:lastRowFirstColumn="0" w:lastRowLastColumn="0"/>
+            <w:tcW w:w="9242" w:type="dxa"/>
+            <w:gridSpan w:val="3"/>
+          </w:tcPr>
+          <w:p>
+            <w:pPr>
+              <w:jc w:val="both"/>
+              <w:rPr>
+                <w:rFonts w:ascii="Courier New" w:hAnsi="Courier New" w:cs="Courier New"/>
+                <w:i/>
+              </w:rPr>
+            </w:pPr>
+            <w:r>
+              <w:rPr>
+                <w:b w:val="0"/>
+                <w:color w:val="4BACC6" w:themeColor="accent5"/>
+              </w:rPr>
+              <w:t>GTX</w:t>
+            </w:r>
+          </w:p>
+        </w:tc>
+      </w:tr>
+      <w:tr>
+        <w:trPr>
+          <w:cnfStyle w:val="000000100000" w:firstRow="0" w:lastRow="0" w:firstColumn="0" w:lastColumn="0" w:oddVBand="0" w:evenVBand="0" w:oddHBand="1" w:evenHBand="0" w:firstRowFirstColumn="0" w:firstRowLastColumn="0" w:lastRowFirstColumn="0" w:lastRowLastColumn="0"/>
+        </w:trPr>
+        <w:tc>
+          <w:tcPr>
+            <w:cnfStyle w:val="001000000000" w:firstRow="0" w:lastRow="0" w:firstColumn="1" w:lastColumn="0" w:oddVBand="0" w:evenVBand="0" w:oddHBand="0" w:evenHBand="0" w:firstRowFirstColumn="0" w:firstRowLastColumn="0" w:lastRowFirstColumn="0" w:lastRowLastColumn="0"/>
+            <w:tcW w:w="1273" w:type="dxa"/>
+          </w:tcPr>
+          <w:p>
+            <w:pPr>
+              <w:jc w:val="both"/>
+            </w:pPr>
+            <w:r>
+              <w:t>88</w:t>
+            </w:r>
+          </w:p>
+        </w:tc>
+        <w:tc>
+          <w:tcPr>
+            <w:tcW w:w="1414" w:type="dxa"/>
+          </w:tcPr>
+          <w:p>
+            <w:pPr>
+              <w:jc w:val="both"/>
+              <w:cnfStyle w:val="000000100000" w:firstRow="0" w:lastRow="0" w:firstColumn="0" w:lastColumn="0" w:oddVBand="0" w:evenVBand="0" w:oddHBand="1" w:evenHBand="0" w:firstRowFirstColumn="0" w:firstRowLastColumn="0" w:lastRowFirstColumn="0" w:lastRowLastColumn="0"/>
+            </w:pPr>
+            <w:r>
+              <w:t>Read</w:t>
+            </w:r>
+          </w:p>
+        </w:tc>
+        <w:tc>
+          <w:tcPr>
+            <w:tcW w:w="6555" w:type="dxa"/>
+          </w:tcPr>
+          <w:p>
+            <w:pPr>
+              <w:jc w:val="both"/>
+              <w:cnfStyle w:val="000000100000" w:firstRow="0" w:lastRow="0" w:firstColumn="0" w:lastColumn="0" w:oddVBand="0" w:evenVBand="0" w:oddHBand="1" w:evenHBand="0" w:firstRowFirstColumn="0" w:firstRowLastColumn="0" w:lastRowFirstColumn="0" w:lastRowLastColumn="0"/>
+              <w:rPr>
+                <w:rFonts w:ascii="Courier New" w:hAnsi="Courier New" w:cs="Courier New"/>
+                <w:i/>
+              </w:rPr>
+            </w:pPr>
+            <w:r>
+              <w:rPr>
+                <w:rFonts w:ascii="Courier New" w:hAnsi="Courier New" w:cs="Courier New"/>
+                <w:i/>
+              </w:rPr>
+              <w:t>Tracking link error</w:t>
+            </w:r>
+          </w:p>
+        </w:tc>
+      </w:tr>
+      <w:tr>
+        <w:tc>
+          <w:tcPr>
+            <w:cnfStyle w:val="001000000000" w:firstRow="0" w:lastRow="0" w:firstColumn="1" w:lastColumn="0" w:oddVBand="0" w:evenVBand="0" w:oddHBand="0" w:evenHBand="0" w:firstRowFirstColumn="0" w:firstRowLastColumn="0" w:lastRowFirstColumn="0" w:lastRowLastColumn="0"/>
+            <w:tcW w:w="1273" w:type="dxa"/>
+          </w:tcPr>
+          <w:p>
+            <w:pPr>
+              <w:jc w:val="both"/>
+            </w:pPr>
+            <w:r>
+              <w:t>89</w:t>
+            </w:r>
+          </w:p>
+        </w:tc>
+        <w:tc>
+          <w:tcPr>
+            <w:tcW w:w="1414" w:type="dxa"/>
+          </w:tcPr>
+          <w:p>
+            <w:pPr>
+              <w:jc w:val="both"/>
+              <w:cnfStyle w:val="000000000000" w:firstRow="0" w:lastRow="0" w:firstColumn="0" w:lastColumn="0" w:oddVBand="0" w:evenVBand="0" w:oddHBand="0" w:evenHBand="0" w:firstRowFirstColumn="0" w:firstRowLastColumn="0" w:lastRowFirstColumn="0" w:lastRowLastColumn="0"/>
+            </w:pPr>
+            <w:r>
+              <w:t>Read</w:t>
+            </w:r>
+          </w:p>
+        </w:tc>
+        <w:tc>
+          <w:tcPr>
+            <w:tcW w:w="6555" w:type="dxa"/>
+          </w:tcPr>
+          <w:p>
+            <w:pPr>
+              <w:jc w:val="both"/>
+              <w:cnfStyle w:val="000000000000" w:firstRow="0" w:lastRow="0" w:firstColumn="0" w:lastColumn="0" w:oddVBand="0" w:evenVBand="0" w:oddHBand="0" w:evenHBand="0" w:firstRowFirstColumn="0" w:firstRowLastColumn="0" w:lastRowFirstColumn="0" w:lastRowLastColumn="0"/>
+              <w:rPr>
+                <w:rFonts w:ascii="Courier New" w:hAnsi="Courier New" w:cs="Courier New"/>
+                <w:i/>
+              </w:rPr>
+            </w:pPr>
+            <w:r>
+              <w:rPr>
+                <w:rFonts w:ascii="Courier New" w:hAnsi="Courier New" w:cs="Courier New"/>
+                <w:i/>
+              </w:rPr>
+              <w:t>Trigger link error</w:t>
+            </w:r>
           </w:p>
         </w:tc>
       </w:tr>
@@ -8799,12 +9652,12 @@
       <w:pPr>
         <w:pStyle w:val="Heading1"/>
       </w:pPr>
-      <w:bookmarkStart w:id="124" w:name="_Toc430686262"/>
+      <w:bookmarkStart w:id="151" w:name="_Toc430700111"/>
       <w:r>
         <w:lastRenderedPageBreak/>
         <w:t>System Registers</w:t>
       </w:r>
-      <w:bookmarkEnd w:id="124"/>
+      <w:bookmarkEnd w:id="151"/>
     </w:p>
     <w:p>
       <w:pPr>
@@ -8821,11 +9674,13 @@
       <w:pPr>
         <w:pStyle w:val="Heading2"/>
       </w:pPr>
-      <w:bookmarkStart w:id="125" w:name="_Toc430686263"/>
+      <w:bookmarkStart w:id="152" w:name="_Toc430686263"/>
+      <w:bookmarkStart w:id="153" w:name="_Toc430700112"/>
       <w:r>
         <w:t>Addressing</w:t>
       </w:r>
-      <w:bookmarkEnd w:id="125"/>
+      <w:bookmarkEnd w:id="152"/>
+      <w:bookmarkEnd w:id="153"/>
       <w:r>
         <w:t xml:space="preserve"> </w:t>
       </w:r>
@@ -8947,7 +9802,7 @@
                 <w:b w:val="0"/>
                 <w:color w:val="4BACC6" w:themeColor="accent5"/>
               </w:rPr>
-              <w:t>VFAT2 readout clock</w:t>
+              <w:t>VFAT2 readout</w:t>
             </w:r>
           </w:p>
         </w:tc>
@@ -9103,7 +9958,7 @@
           <w:rPr>
             <w:noProof/>
           </w:rPr>
-          <w:t>12</w:t>
+          <w:t>1</w:t>
         </w:r>
         <w:r>
           <w:rPr>
@@ -11931,7 +12786,7 @@
 </file>
 
 <file path=customXml/itemProps1.xml><?xml version="1.0" encoding="utf-8"?>
-<ds:datastoreItem xmlns:ds="http://schemas.openxmlformats.org/officeDocument/2006/customXml" ds:itemID="{DC3F68FB-65FA-46C1-A5E7-3D2C8C19AB72}">
+<ds:datastoreItem xmlns:ds="http://schemas.openxmlformats.org/officeDocument/2006/customXml" ds:itemID="{7FE9D4C8-141A-492E-B1D6-CC01856E1680}">
   <ds:schemaRefs>
     <ds:schemaRef ds:uri="http://schemas.openxmlformats.org/officeDocument/2006/bibliography"/>
   </ds:schemaRefs>

</xml_diff>

<commit_message>
Added Trigger link from GLIB and T1 selection
</commit_message>
<xml_diff>
--- a/doc/OH_modules.docx
+++ b/doc/OH_modules.docx
@@ -6,13 +6,8 @@
       <w:pPr>
         <w:pStyle w:val="Title"/>
       </w:pPr>
-      <w:proofErr w:type="spellStart"/>
-      <w:r>
-        <w:t>OptoHybrid</w:t>
-      </w:r>
-      <w:proofErr w:type="spellEnd"/>
-      <w:r>
-        <w:t xml:space="preserve"> Modules &amp; Functionalities</w:t>
+      <w:r>
+        <w:t>OptoHybrid Modules &amp; Functionalities</w:t>
       </w:r>
     </w:p>
     <w:p>
@@ -20,15 +15,7 @@
         <w:pStyle w:val="Subtitle"/>
       </w:pPr>
       <w:r>
-        <w:t xml:space="preserve">Thomas </w:t>
-      </w:r>
-      <w:proofErr w:type="spellStart"/>
-      <w:r>
-        <w:t>Lenzi</w:t>
-      </w:r>
-      <w:proofErr w:type="spellEnd"/>
-      <w:r>
-        <w:t xml:space="preserve"> (</w:t>
+        <w:t>Thomas Lenzi (</w:t>
       </w:r>
       <w:hyperlink r:id="rId9" w:history="1">
         <w:r>
@@ -44,15 +31,7 @@
     </w:p>
     <w:p>
       <w:r>
-        <w:t xml:space="preserve">This document describes how to interact with the </w:t>
-      </w:r>
-      <w:proofErr w:type="spellStart"/>
-      <w:r>
-        <w:t>OptoHybrid</w:t>
-      </w:r>
-      <w:proofErr w:type="spellEnd"/>
-      <w:r>
-        <w:t xml:space="preserve"> (OH) modules and how to parameterize</w:t>
+        <w:t>This document describes how to interact with the OptoHybrid (OH) modules and how to parameterize</w:t>
       </w:r>
       <w:r>
         <w:t xml:space="preserve"> and use</w:t>
@@ -62,9 +41,9 @@
       </w:r>
     </w:p>
     <w:p/>
-    <w:bookmarkStart w:id="0" w:name="_Toc428188295" w:displacedByCustomXml="next"/>
+    <w:bookmarkStart w:id="0" w:name="_Toc430700075" w:displacedByCustomXml="next"/>
     <w:bookmarkStart w:id="1" w:name="_Toc428776134" w:displacedByCustomXml="next"/>
-    <w:bookmarkStart w:id="2" w:name="_Toc430700075" w:displacedByCustomXml="next"/>
+    <w:bookmarkStart w:id="2" w:name="_Toc428188295" w:displacedByCustomXml="next"/>
     <w:sdt>
       <w:sdtPr>
         <w:rPr>
@@ -1091,16 +1070,11 @@
             <w:r>
               <w:t xml:space="preserve">on VFAT2 </w:t>
             </w:r>
-            <w:proofErr w:type="spellStart"/>
             <w:r>
               <w:t>n°</w:t>
             </w:r>
             <w:r>
-              <w:t>X</w:t>
-            </w:r>
-            <w:proofErr w:type="spellEnd"/>
-            <w:r>
-              <w:t xml:space="preserve"> (5 bit chip identifier)</w:t>
+              <w:t>X (5 bit chip identifier)</w:t>
             </w:r>
           </w:p>
           <w:p>
@@ -1112,15 +1086,28 @@
               <w:t>5</w:t>
             </w:r>
             <w:r>
+              <w:t xml:space="preserve"> MSBits are constant 0s</w:t>
+            </w:r>
+          </w:p>
+          <w:p>
+            <w:pPr>
+              <w:jc w:val="both"/>
+              <w:cnfStyle w:val="000000000000" w:firstRow="0" w:lastRow="0" w:firstColumn="0" w:lastColumn="0" w:oddVBand="0" w:evenVBand="0" w:oddHBand="0" w:evenHBand="0" w:firstRowFirstColumn="0" w:firstRowLastColumn="0" w:lastRowFirstColumn="0" w:lastRowLastColumn="0"/>
+            </w:pPr>
+            <w:r>
+              <w:t>1</w:t>
+            </w:r>
+            <w:r>
+              <w:t xml:space="preserve"> next b</w:t>
+            </w:r>
+            <w:r>
+              <w:t>it</w:t>
+            </w:r>
+            <w:r>
               <w:t xml:space="preserve"> </w:t>
             </w:r>
-            <w:proofErr w:type="spellStart"/>
-            <w:r>
-              <w:t>MSBits</w:t>
-            </w:r>
-            <w:proofErr w:type="spellEnd"/>
-            <w:r>
-              <w:t xml:space="preserve"> are constant 0s</w:t>
+            <w:r>
+              <w:t>is set when an error occurred</w:t>
             </w:r>
           </w:p>
           <w:p>
@@ -1129,19 +1116,7 @@
               <w:cnfStyle w:val="000000000000" w:firstRow="0" w:lastRow="0" w:firstColumn="0" w:lastColumn="0" w:oddVBand="0" w:evenVBand="0" w:oddHBand="0" w:evenHBand="0" w:firstRowFirstColumn="0" w:firstRowLastColumn="0" w:lastRowFirstColumn="0" w:lastRowLastColumn="0"/>
             </w:pPr>
             <w:r>
-              <w:t>1</w:t>
-            </w:r>
-            <w:r>
-              <w:t xml:space="preserve"> next b</w:t>
-            </w:r>
-            <w:r>
-              <w:t>it</w:t>
-            </w:r>
-            <w:r>
-              <w:t xml:space="preserve"> </w:t>
-            </w:r>
-            <w:r>
-              <w:t>is set when an error occurred</w:t>
+              <w:t>1 next bit is set when the transaction is valid</w:t>
             </w:r>
           </w:p>
           <w:p>
@@ -1150,10 +1125,10 @@
               <w:cnfStyle w:val="000000000000" w:firstRow="0" w:lastRow="0" w:firstColumn="0" w:lastColumn="0" w:oddVBand="0" w:evenVBand="0" w:oddHBand="0" w:evenHBand="0" w:firstRowFirstColumn="0" w:firstRowLastColumn="0" w:lastRowFirstColumn="0" w:lastRowLastColumn="0"/>
             </w:pPr>
             <w:r>
-              <w:t xml:space="preserve">1 next bit </w:t>
-            </w:r>
-            <w:r>
-              <w:t>is set when the transaction is valid</w:t>
+              <w:t>1 next bit is the read/not write bit</w:t>
+            </w:r>
+            <w:r>
+              <w:t xml:space="preserve"> of the transaction</w:t>
             </w:r>
           </w:p>
           <w:p>
@@ -1162,10 +1137,22 @@
               <w:cnfStyle w:val="000000000000" w:firstRow="0" w:lastRow="0" w:firstColumn="0" w:lastColumn="0" w:oddVBand="0" w:evenVBand="0" w:oddHBand="0" w:evenHBand="0" w:firstRowFirstColumn="0" w:firstRowLastColumn="0" w:lastRowFirstColumn="0" w:lastRowLastColumn="0"/>
             </w:pPr>
             <w:r>
-              <w:t>1 next bit is the read/not write bit</w:t>
-            </w:r>
-            <w:r>
-              <w:t xml:space="preserve"> of the transaction</w:t>
+              <w:t xml:space="preserve">8  next bits hold the </w:t>
+            </w:r>
+            <w:r>
+              <w:t>i</w:t>
+            </w:r>
+            <w:r>
+              <w:t>d</w:t>
+            </w:r>
+            <w:r>
+              <w:t xml:space="preserve"> of the address</w:t>
+            </w:r>
+            <w:r>
+              <w:t>ed</w:t>
+            </w:r>
+            <w:r>
+              <w:t xml:space="preserve"> VFAT2</w:t>
             </w:r>
           </w:p>
           <w:p>
@@ -1174,28 +1161,7 @@
               <w:cnfStyle w:val="000000000000" w:firstRow="0" w:lastRow="0" w:firstColumn="0" w:lastColumn="0" w:oddVBand="0" w:evenVBand="0" w:oddHBand="0" w:evenHBand="0" w:firstRowFirstColumn="0" w:firstRowLastColumn="0" w:lastRowFirstColumn="0" w:lastRowLastColumn="0"/>
             </w:pPr>
             <w:r>
-              <w:t xml:space="preserve">8  </w:t>
-            </w:r>
-            <w:r>
-              <w:t>next bits</w:t>
-            </w:r>
-            <w:r>
-              <w:t xml:space="preserve"> hold the </w:t>
-            </w:r>
-            <w:r>
-              <w:t>i</w:t>
-            </w:r>
-            <w:r>
-              <w:t>d</w:t>
-            </w:r>
-            <w:r>
-              <w:t xml:space="preserve"> of the address</w:t>
-            </w:r>
-            <w:r>
-              <w:t>ed</w:t>
-            </w:r>
-            <w:r>
-              <w:t xml:space="preserve"> VFAT2</w:t>
+              <w:t>8  next bits hold the id of the addressed register</w:t>
             </w:r>
           </w:p>
           <w:p>
@@ -1204,33 +1170,7 @@
               <w:cnfStyle w:val="000000000000" w:firstRow="0" w:lastRow="0" w:firstColumn="0" w:lastColumn="0" w:oddVBand="0" w:evenVBand="0" w:oddHBand="0" w:evenHBand="0" w:firstRowFirstColumn="0" w:firstRowLastColumn="0" w:lastRowFirstColumn="0" w:lastRowLastColumn="0"/>
             </w:pPr>
             <w:r>
-              <w:t>8  next bits hold the id of the address</w:t>
-            </w:r>
-            <w:r>
-              <w:t>ed</w:t>
-            </w:r>
-            <w:r>
-              <w:t xml:space="preserve"> </w:t>
-            </w:r>
-            <w:r>
-              <w:t>register</w:t>
-            </w:r>
-          </w:p>
-          <w:p>
-            <w:pPr>
-              <w:jc w:val="both"/>
-              <w:cnfStyle w:val="000000000000" w:firstRow="0" w:lastRow="0" w:firstColumn="0" w:lastColumn="0" w:oddVBand="0" w:evenVBand="0" w:oddHBand="0" w:evenHBand="0" w:firstRowFirstColumn="0" w:firstRowLastColumn="0" w:lastRowFirstColumn="0" w:lastRowLastColumn="0"/>
-            </w:pPr>
-            <w:r>
-              <w:t xml:space="preserve">8  </w:t>
-            </w:r>
-            <w:proofErr w:type="spellStart"/>
-            <w:r>
-              <w:t>LSBits</w:t>
-            </w:r>
-            <w:proofErr w:type="spellEnd"/>
-            <w:r>
-              <w:t xml:space="preserve"> hold </w:t>
+              <w:t xml:space="preserve">8  LSBits hold </w:t>
             </w:r>
             <w:r>
               <w:t xml:space="preserve">the </w:t>
@@ -1334,19 +1274,17 @@
       <w:r>
         <w:br w:type="page"/>
       </w:r>
-      <w:bookmarkStart w:id="20" w:name="_GoBack"/>
-      <w:bookmarkEnd w:id="20"/>
     </w:p>
     <w:p>
       <w:pPr>
         <w:pStyle w:val="Heading1"/>
       </w:pPr>
-      <w:bookmarkStart w:id="21" w:name="_Toc430700080"/>
+      <w:bookmarkStart w:id="20" w:name="_Toc430700080"/>
       <w:r>
         <w:lastRenderedPageBreak/>
         <w:t>VFAT2 I2C Extended</w:t>
       </w:r>
-      <w:bookmarkEnd w:id="21"/>
+      <w:bookmarkEnd w:id="20"/>
     </w:p>
     <w:p>
       <w:r>
@@ -1382,21 +1320,21 @@
       <w:pPr>
         <w:pStyle w:val="Heading2"/>
       </w:pPr>
-      <w:bookmarkStart w:id="22" w:name="_Toc428177671"/>
-      <w:bookmarkStart w:id="23" w:name="_Toc428188301"/>
-      <w:bookmarkStart w:id="24" w:name="_Toc428776140"/>
-      <w:bookmarkStart w:id="25" w:name="_Toc430077619"/>
-      <w:bookmarkStart w:id="26" w:name="_Toc430686232"/>
-      <w:bookmarkStart w:id="27" w:name="_Toc430700081"/>
+      <w:bookmarkStart w:id="21" w:name="_Toc428177671"/>
+      <w:bookmarkStart w:id="22" w:name="_Toc428188301"/>
+      <w:bookmarkStart w:id="23" w:name="_Toc428776140"/>
+      <w:bookmarkStart w:id="24" w:name="_Toc430077619"/>
+      <w:bookmarkStart w:id="25" w:name="_Toc430686232"/>
+      <w:bookmarkStart w:id="26" w:name="_Toc430700081"/>
       <w:r>
         <w:t>Addressing</w:t>
       </w:r>
+      <w:bookmarkEnd w:id="21"/>
       <w:bookmarkEnd w:id="22"/>
       <w:bookmarkEnd w:id="23"/>
       <w:bookmarkEnd w:id="24"/>
       <w:bookmarkEnd w:id="25"/>
       <w:bookmarkEnd w:id="26"/>
-      <w:bookmarkEnd w:id="27"/>
       <w:r>
         <w:t xml:space="preserve"> </w:t>
       </w:r>
@@ -1789,18 +1727,10 @@
               <w:cnfStyle w:val="000000000000" w:firstRow="0" w:lastRow="0" w:firstColumn="0" w:lastColumn="0" w:oddVBand="0" w:evenVBand="0" w:oddHBand="0" w:evenHBand="0" w:firstRowFirstColumn="0" w:firstRowLastColumn="0" w:lastRowFirstColumn="0" w:lastRowLastColumn="0"/>
             </w:pPr>
             <w:r>
-              <w:t xml:space="preserve">8 </w:t>
-            </w:r>
-            <w:proofErr w:type="spellStart"/>
-            <w:r>
-              <w:t>MSB</w:t>
-            </w:r>
-            <w:r>
-              <w:t>its</w:t>
-            </w:r>
-            <w:proofErr w:type="spellEnd"/>
-            <w:r>
-              <w:t xml:space="preserve"> are constant 0s</w:t>
+              <w:t>8 MSB</w:t>
+            </w:r>
+            <w:r>
+              <w:t>its are constant 0s</w:t>
             </w:r>
           </w:p>
           <w:p>
@@ -1836,15 +1766,7 @@
               <w:cnfStyle w:val="000000000000" w:firstRow="0" w:lastRow="0" w:firstColumn="0" w:lastColumn="0" w:oddVBand="0" w:evenVBand="0" w:oddHBand="0" w:evenHBand="0" w:firstRowFirstColumn="0" w:firstRowLastColumn="0" w:lastRowFirstColumn="0" w:lastRowLastColumn="0"/>
             </w:pPr>
             <w:r>
-              <w:t xml:space="preserve">8  </w:t>
-            </w:r>
-            <w:proofErr w:type="spellStart"/>
-            <w:r>
-              <w:t>LSBits</w:t>
-            </w:r>
-            <w:proofErr w:type="spellEnd"/>
-            <w:r>
-              <w:t xml:space="preserve"> hold response from the VFAT2 </w:t>
+              <w:t xml:space="preserve">8  LSBits hold response from the VFAT2 </w:t>
             </w:r>
           </w:p>
           <w:p>
@@ -1931,42 +1853,42 @@
       <w:pPr>
         <w:pStyle w:val="Heading2"/>
       </w:pPr>
-      <w:bookmarkStart w:id="28" w:name="_Toc428188302"/>
-      <w:bookmarkStart w:id="29" w:name="_Toc428776141"/>
-      <w:bookmarkStart w:id="30" w:name="_Toc430077620"/>
-      <w:bookmarkStart w:id="31" w:name="_Toc430686233"/>
-      <w:bookmarkStart w:id="32" w:name="_Toc430700082"/>
+      <w:bookmarkStart w:id="27" w:name="_Toc428188302"/>
+      <w:bookmarkStart w:id="28" w:name="_Toc428776141"/>
+      <w:bookmarkStart w:id="29" w:name="_Toc430077620"/>
+      <w:bookmarkStart w:id="30" w:name="_Toc430686233"/>
+      <w:bookmarkStart w:id="31" w:name="_Toc430700082"/>
       <w:r>
         <w:t>Errors</w:t>
       </w:r>
+      <w:bookmarkEnd w:id="27"/>
       <w:bookmarkEnd w:id="28"/>
       <w:bookmarkEnd w:id="29"/>
       <w:bookmarkEnd w:id="30"/>
       <w:bookmarkEnd w:id="31"/>
+    </w:p>
+    <w:p>
+      <w:r>
+        <w:t>The module returns an error if the parameters are not in spec. The errors related to individual VFAT2s are stored in the FIFO.</w:t>
+      </w:r>
+    </w:p>
+    <w:p>
+      <w:pPr>
+        <w:pStyle w:val="Heading2"/>
+      </w:pPr>
+      <w:bookmarkStart w:id="32" w:name="_Toc428188303"/>
+      <w:bookmarkStart w:id="33" w:name="_Toc428776142"/>
+      <w:bookmarkStart w:id="34" w:name="_Toc430077621"/>
+      <w:bookmarkStart w:id="35" w:name="_Toc430686234"/>
+      <w:bookmarkStart w:id="36" w:name="_Toc430700083"/>
+      <w:r>
+        <w:t>Errors to avoid</w:t>
+      </w:r>
       <w:bookmarkEnd w:id="32"/>
-    </w:p>
-    <w:p>
-      <w:r>
-        <w:t>The module returns an error if the parameters are not in spec. The errors related to individual VFAT2s are stored in the FIFO.</w:t>
-      </w:r>
-    </w:p>
-    <w:p>
-      <w:pPr>
-        <w:pStyle w:val="Heading2"/>
-      </w:pPr>
-      <w:bookmarkStart w:id="33" w:name="_Toc428188303"/>
-      <w:bookmarkStart w:id="34" w:name="_Toc428776142"/>
-      <w:bookmarkStart w:id="35" w:name="_Toc430077621"/>
-      <w:bookmarkStart w:id="36" w:name="_Toc430686234"/>
-      <w:bookmarkStart w:id="37" w:name="_Toc430700083"/>
-      <w:r>
-        <w:t>Errors to avoid</w:t>
-      </w:r>
       <w:bookmarkEnd w:id="33"/>
       <w:bookmarkEnd w:id="34"/>
       <w:bookmarkEnd w:id="35"/>
       <w:bookmarkEnd w:id="36"/>
-      <w:bookmarkEnd w:id="37"/>
     </w:p>
     <w:p>
       <w:pPr>
@@ -1996,7 +1918,7 @@
       <w:pPr>
         <w:pStyle w:val="Heading1"/>
       </w:pPr>
-      <w:bookmarkStart w:id="38" w:name="_Toc430700084"/>
+      <w:bookmarkStart w:id="37" w:name="_Toc430700084"/>
       <w:r>
         <w:lastRenderedPageBreak/>
         <w:t>Threshold</w:t>
@@ -2010,7 +1932,7 @@
       <w:r>
         <w:t>s</w:t>
       </w:r>
-      <w:bookmarkEnd w:id="38"/>
+      <w:bookmarkEnd w:id="37"/>
     </w:p>
     <w:p>
       <w:pPr>
@@ -2028,7 +1950,6 @@
       <w:r>
         <w:t xml:space="preserve">scan on VFAT2 </w:t>
       </w:r>
-      <w:proofErr w:type="spellStart"/>
       <w:r>
         <w:rPr>
           <w:rFonts w:ascii="Courier New" w:hAnsi="Courier New" w:cs="Courier New"/>
@@ -2037,7 +1958,6 @@
         </w:rPr>
         <w:t>vfat2</w:t>
       </w:r>
-      <w:proofErr w:type="spellEnd"/>
       <w:r>
         <w:rPr>
           <w:color w:val="4F81BD" w:themeColor="accent1"/>
@@ -2109,13 +2029,8 @@
         <w:t xml:space="preserve">and by counting the number of </w:t>
       </w:r>
       <w:r>
-        <w:t xml:space="preserve">events where the </w:t>
-      </w:r>
-      <w:proofErr w:type="spellStart"/>
-      <w:r>
-        <w:t>SBits</w:t>
-      </w:r>
-      <w:proofErr w:type="spellEnd"/>
+        <w:t>events where the SBits</w:t>
+      </w:r>
       <w:r>
         <w:t>/strips</w:t>
       </w:r>
@@ -2147,21 +2062,21 @@
       <w:pPr>
         <w:pStyle w:val="Heading2"/>
       </w:pPr>
-      <w:bookmarkStart w:id="39" w:name="_Toc428177673"/>
-      <w:bookmarkStart w:id="40" w:name="_Toc428188305"/>
-      <w:bookmarkStart w:id="41" w:name="_Toc428776144"/>
-      <w:bookmarkStart w:id="42" w:name="_Toc430077623"/>
-      <w:bookmarkStart w:id="43" w:name="_Toc430686236"/>
-      <w:bookmarkStart w:id="44" w:name="_Toc430700085"/>
+      <w:bookmarkStart w:id="38" w:name="_Toc428177673"/>
+      <w:bookmarkStart w:id="39" w:name="_Toc428188305"/>
+      <w:bookmarkStart w:id="40" w:name="_Toc428776144"/>
+      <w:bookmarkStart w:id="41" w:name="_Toc430077623"/>
+      <w:bookmarkStart w:id="42" w:name="_Toc430686236"/>
+      <w:bookmarkStart w:id="43" w:name="_Toc430700085"/>
       <w:r>
         <w:t>Addressing</w:t>
       </w:r>
+      <w:bookmarkEnd w:id="38"/>
       <w:bookmarkEnd w:id="39"/>
       <w:bookmarkEnd w:id="40"/>
       <w:bookmarkEnd w:id="41"/>
       <w:bookmarkEnd w:id="42"/>
       <w:bookmarkEnd w:id="43"/>
-      <w:bookmarkEnd w:id="44"/>
       <w:r>
         <w:t xml:space="preserve"> </w:t>
       </w:r>
@@ -2605,7 +2520,14 @@
                 <w:rFonts w:ascii="Courier New" w:hAnsi="Courier New" w:cs="Courier New"/>
                 <w:i/>
               </w:rPr>
-              <w:t xml:space="preserve">vfat2   </w:t>
+              <w:t xml:space="preserve">VFAT2 </w:t>
+            </w:r>
+            <w:r>
+              <w:rPr>
+                <w:rFonts w:ascii="Courier New" w:hAnsi="Courier New" w:cs="Courier New"/>
+                <w:i/>
+              </w:rPr>
+              <w:t xml:space="preserve">  </w:t>
             </w:r>
             <w:r>
               <w:rPr>
@@ -3168,15 +3090,7 @@
               <w:cnfStyle w:val="000000000000" w:firstRow="0" w:lastRow="0" w:firstColumn="0" w:lastColumn="0" w:oddVBand="0" w:evenVBand="0" w:oddHBand="0" w:evenHBand="0" w:firstRowFirstColumn="0" w:firstRowLastColumn="0" w:lastRowFirstColumn="0" w:lastRowLastColumn="0"/>
             </w:pPr>
             <w:r>
-              <w:t xml:space="preserve">8 </w:t>
-            </w:r>
-            <w:proofErr w:type="spellStart"/>
-            <w:r>
-              <w:t>MSBits</w:t>
-            </w:r>
-            <w:proofErr w:type="spellEnd"/>
-            <w:r>
-              <w:t xml:space="preserve"> hold the threshold/latency value of the point</w:t>
+              <w:t>8 MSBits hold the threshold/latency value of the point</w:t>
             </w:r>
           </w:p>
           <w:p>
@@ -3185,15 +3099,7 @@
               <w:cnfStyle w:val="000000000000" w:firstRow="0" w:lastRow="0" w:firstColumn="0" w:lastColumn="0" w:oddVBand="0" w:evenVBand="0" w:oddHBand="0" w:evenHBand="0" w:firstRowFirstColumn="0" w:firstRowLastColumn="0" w:lastRowFirstColumn="0" w:lastRowLastColumn="0"/>
             </w:pPr>
             <w:r>
-              <w:t xml:space="preserve">24 </w:t>
-            </w:r>
-            <w:proofErr w:type="spellStart"/>
-            <w:r>
-              <w:t>LSBits</w:t>
-            </w:r>
-            <w:proofErr w:type="spellEnd"/>
-            <w:r>
-              <w:t xml:space="preserve"> hold the number of events that have fired </w:t>
+              <w:t xml:space="preserve">24 LSBits hold the number of events that have fired </w:t>
             </w:r>
           </w:p>
           <w:p>
@@ -3452,67 +3358,67 @@
       <w:pPr>
         <w:pStyle w:val="Heading2"/>
       </w:pPr>
-      <w:bookmarkStart w:id="45" w:name="_Toc428177674"/>
-      <w:bookmarkStart w:id="46" w:name="_Toc428188306"/>
-      <w:bookmarkStart w:id="47" w:name="_Toc428776145"/>
-      <w:bookmarkStart w:id="48" w:name="_Toc430077624"/>
-      <w:bookmarkStart w:id="49" w:name="_Toc430686237"/>
-      <w:bookmarkStart w:id="50" w:name="_Toc430700086"/>
+      <w:bookmarkStart w:id="44" w:name="_Toc428177674"/>
+      <w:bookmarkStart w:id="45" w:name="_Toc428188306"/>
+      <w:bookmarkStart w:id="46" w:name="_Toc428776145"/>
+      <w:bookmarkStart w:id="47" w:name="_Toc430077624"/>
+      <w:bookmarkStart w:id="48" w:name="_Toc430686237"/>
+      <w:bookmarkStart w:id="49" w:name="_Toc430700086"/>
       <w:r>
         <w:t>Description</w:t>
       </w:r>
+      <w:bookmarkEnd w:id="44"/>
       <w:bookmarkEnd w:id="45"/>
       <w:bookmarkEnd w:id="46"/>
       <w:bookmarkEnd w:id="47"/>
       <w:bookmarkEnd w:id="48"/>
       <w:bookmarkEnd w:id="49"/>
+    </w:p>
+    <w:p>
+      <w:pPr>
+        <w:jc w:val="both"/>
+      </w:pPr>
+      <w:r>
+        <w:t>The</w:t>
+      </w:r>
+      <w:r>
+        <w:t xml:space="preserve"> module will store the value of the </w:t>
+      </w:r>
+      <w:r>
+        <w:t>register</w:t>
+      </w:r>
+      <w:r>
+        <w:t xml:space="preserve"> before the scan and </w:t>
+      </w:r>
+      <w:r>
+        <w:t>reapply</w:t>
+      </w:r>
+      <w:r>
+        <w:t xml:space="preserve"> the later after the end of the operation.</w:t>
+      </w:r>
+      <w:r>
+        <w:t xml:space="preserve"> </w:t>
+      </w:r>
+    </w:p>
+    <w:p>
+      <w:pPr>
+        <w:pStyle w:val="Heading2"/>
+      </w:pPr>
+      <w:bookmarkStart w:id="50" w:name="_Toc428177675"/>
+      <w:bookmarkStart w:id="51" w:name="_Toc428188307"/>
+      <w:bookmarkStart w:id="52" w:name="_Toc428776146"/>
+      <w:bookmarkStart w:id="53" w:name="_Toc430077625"/>
+      <w:bookmarkStart w:id="54" w:name="_Toc430686238"/>
+      <w:bookmarkStart w:id="55" w:name="_Toc430700087"/>
+      <w:r>
+        <w:t>Errors</w:t>
+      </w:r>
       <w:bookmarkEnd w:id="50"/>
-    </w:p>
-    <w:p>
-      <w:pPr>
-        <w:jc w:val="both"/>
-      </w:pPr>
-      <w:r>
-        <w:t>The</w:t>
-      </w:r>
-      <w:r>
-        <w:t xml:space="preserve"> module will store the value of the </w:t>
-      </w:r>
-      <w:r>
-        <w:t>register</w:t>
-      </w:r>
-      <w:r>
-        <w:t xml:space="preserve"> before the scan and </w:t>
-      </w:r>
-      <w:r>
-        <w:t>reapply</w:t>
-      </w:r>
-      <w:r>
-        <w:t xml:space="preserve"> the later after the end of the operation.</w:t>
-      </w:r>
-      <w:r>
-        <w:t xml:space="preserve"> </w:t>
-      </w:r>
-    </w:p>
-    <w:p>
-      <w:pPr>
-        <w:pStyle w:val="Heading2"/>
-      </w:pPr>
-      <w:bookmarkStart w:id="51" w:name="_Toc428177675"/>
-      <w:bookmarkStart w:id="52" w:name="_Toc428188307"/>
-      <w:bookmarkStart w:id="53" w:name="_Toc428776146"/>
-      <w:bookmarkStart w:id="54" w:name="_Toc430077625"/>
-      <w:bookmarkStart w:id="55" w:name="_Toc430686238"/>
-      <w:bookmarkStart w:id="56" w:name="_Toc430700087"/>
-      <w:r>
-        <w:t>Errors</w:t>
-      </w:r>
       <w:bookmarkEnd w:id="51"/>
       <w:bookmarkEnd w:id="52"/>
       <w:bookmarkEnd w:id="53"/>
       <w:bookmarkEnd w:id="54"/>
       <w:bookmarkEnd w:id="55"/>
-      <w:bookmarkEnd w:id="56"/>
     </w:p>
     <w:p>
       <w:pPr>
@@ -3612,13 +3518,8 @@
         <w:t>value</w:t>
       </w:r>
       <w:r>
-        <w:t xml:space="preserve"> did not succeed. In that case, the value of the 24 </w:t>
-      </w:r>
-      <w:proofErr w:type="spellStart"/>
-      <w:r>
-        <w:t>LSBits</w:t>
-      </w:r>
-      <w:proofErr w:type="spellEnd"/>
+        <w:t xml:space="preserve"> did not succeed. In that case, the value of the 24 LSBits</w:t>
+      </w:r>
       <w:r>
         <w:t xml:space="preserve"> of that particular point</w:t>
       </w:r>
@@ -3639,19 +3540,19 @@
       <w:pPr>
         <w:pStyle w:val="Heading2"/>
       </w:pPr>
-      <w:bookmarkStart w:id="57" w:name="_Toc428188308"/>
-      <w:bookmarkStart w:id="58" w:name="_Toc428776147"/>
-      <w:bookmarkStart w:id="59" w:name="_Toc430077626"/>
-      <w:bookmarkStart w:id="60" w:name="_Toc430686239"/>
-      <w:bookmarkStart w:id="61" w:name="_Toc430700088"/>
+      <w:bookmarkStart w:id="56" w:name="_Toc428188308"/>
+      <w:bookmarkStart w:id="57" w:name="_Toc428776147"/>
+      <w:bookmarkStart w:id="58" w:name="_Toc430077626"/>
+      <w:bookmarkStart w:id="59" w:name="_Toc430686239"/>
+      <w:bookmarkStart w:id="60" w:name="_Toc430700088"/>
       <w:r>
         <w:t>Errors to avoid</w:t>
       </w:r>
+      <w:bookmarkEnd w:id="56"/>
       <w:bookmarkEnd w:id="57"/>
       <w:bookmarkEnd w:id="58"/>
       <w:bookmarkEnd w:id="59"/>
       <w:bookmarkEnd w:id="60"/>
-      <w:bookmarkEnd w:id="61"/>
     </w:p>
     <w:p>
       <w:pPr>
@@ -3709,12 +3610,12 @@
       <w:pPr>
         <w:pStyle w:val="Heading1"/>
       </w:pPr>
-      <w:bookmarkStart w:id="62" w:name="_Toc430700089"/>
+      <w:bookmarkStart w:id="61" w:name="_Toc430700089"/>
       <w:r>
         <w:lastRenderedPageBreak/>
         <w:t>T1 Controller</w:t>
       </w:r>
-      <w:bookmarkEnd w:id="62"/>
+      <w:bookmarkEnd w:id="61"/>
     </w:p>
     <w:p>
       <w:pPr>
@@ -3751,21 +3652,21 @@
       <w:pPr>
         <w:pStyle w:val="Heading2"/>
       </w:pPr>
-      <w:bookmarkStart w:id="63" w:name="_Toc428177677"/>
-      <w:bookmarkStart w:id="64" w:name="_Toc428188310"/>
-      <w:bookmarkStart w:id="65" w:name="_Toc428776149"/>
-      <w:bookmarkStart w:id="66" w:name="_Toc430077628"/>
-      <w:bookmarkStart w:id="67" w:name="_Toc430686241"/>
-      <w:bookmarkStart w:id="68" w:name="_Toc430700090"/>
+      <w:bookmarkStart w:id="62" w:name="_Toc428177677"/>
+      <w:bookmarkStart w:id="63" w:name="_Toc428188310"/>
+      <w:bookmarkStart w:id="64" w:name="_Toc428776149"/>
+      <w:bookmarkStart w:id="65" w:name="_Toc430077628"/>
+      <w:bookmarkStart w:id="66" w:name="_Toc430686241"/>
+      <w:bookmarkStart w:id="67" w:name="_Toc430700090"/>
       <w:r>
         <w:t>Addressing</w:t>
       </w:r>
+      <w:bookmarkEnd w:id="62"/>
       <w:bookmarkEnd w:id="63"/>
       <w:bookmarkEnd w:id="64"/>
       <w:bookmarkEnd w:id="65"/>
       <w:bookmarkEnd w:id="66"/>
       <w:bookmarkEnd w:id="67"/>
-      <w:bookmarkEnd w:id="68"/>
       <w:r>
         <w:t xml:space="preserve"> </w:t>
       </w:r>
@@ -4171,16 +4072,8 @@
               <w:rPr>
                 <w:rFonts w:ascii="Courier New" w:hAnsi="Courier New" w:cs="Courier New"/>
               </w:rPr>
-              <w:t xml:space="preserve">1 = </w:t>
-            </w:r>
-            <w:proofErr w:type="spellStart"/>
-            <w:r>
-              <w:rPr>
-                <w:rFonts w:ascii="Courier New" w:hAnsi="Courier New" w:cs="Courier New"/>
-              </w:rPr>
-              <w:t>Calpulse</w:t>
-            </w:r>
-            <w:proofErr w:type="spellEnd"/>
+              <w:t>1 = Calpulse</w:t>
+            </w:r>
           </w:p>
           <w:p>
             <w:pPr>
@@ -4635,7 +4528,6 @@
                 <w:i/>
               </w:rPr>
             </w:pPr>
-            <w:proofErr w:type="spellStart"/>
             <w:r>
               <w:rPr>
                 <w:rFonts w:ascii="Courier New" w:hAnsi="Courier New" w:cs="Courier New"/>
@@ -4643,7 +4535,6 @@
               </w:rPr>
               <w:t>calpulse_sequence</w:t>
             </w:r>
-            <w:proofErr w:type="spellEnd"/>
             <w:r>
               <w:rPr>
                 <w:rFonts w:ascii="Courier New" w:hAnsi="Courier New" w:cs="Courier New"/>
@@ -4715,7 +4606,6 @@
                 <w:rFonts w:ascii="Courier New" w:hAnsi="Courier New" w:cs="Courier New"/>
               </w:rPr>
             </w:pPr>
-            <w:proofErr w:type="spellStart"/>
             <w:r>
               <w:rPr>
                 <w:rFonts w:ascii="Courier New" w:hAnsi="Courier New" w:cs="Courier New"/>
@@ -4723,7 +4613,6 @@
               </w:rPr>
               <w:t>resync_sequence</w:t>
             </w:r>
-            <w:proofErr w:type="spellEnd"/>
             <w:r>
               <w:rPr>
                 <w:rFonts w:ascii="Courier New" w:hAnsi="Courier New" w:cs="Courier New"/>
@@ -5104,67 +4993,67 @@
       <w:pPr>
         <w:pStyle w:val="Heading2"/>
       </w:pPr>
-      <w:bookmarkStart w:id="69" w:name="_Toc428188311"/>
-      <w:bookmarkStart w:id="70" w:name="_Toc428776150"/>
-      <w:bookmarkStart w:id="71" w:name="_Toc430077629"/>
-      <w:bookmarkStart w:id="72" w:name="_Toc430686242"/>
-      <w:bookmarkStart w:id="73" w:name="_Toc430700091"/>
-      <w:bookmarkStart w:id="74" w:name="_Toc428177678"/>
+      <w:bookmarkStart w:id="68" w:name="_Toc428188311"/>
+      <w:bookmarkStart w:id="69" w:name="_Toc428776150"/>
+      <w:bookmarkStart w:id="70" w:name="_Toc430077629"/>
+      <w:bookmarkStart w:id="71" w:name="_Toc430686242"/>
+      <w:bookmarkStart w:id="72" w:name="_Toc430700091"/>
+      <w:bookmarkStart w:id="73" w:name="_Toc428177678"/>
       <w:r>
         <w:t>Errors</w:t>
       </w:r>
+      <w:bookmarkEnd w:id="68"/>
       <w:bookmarkEnd w:id="69"/>
       <w:bookmarkEnd w:id="70"/>
       <w:bookmarkEnd w:id="71"/>
       <w:bookmarkEnd w:id="72"/>
+    </w:p>
+    <w:p>
+      <w:pPr>
+        <w:jc w:val="both"/>
+      </w:pPr>
+      <w:bookmarkStart w:id="74" w:name="_Toc428188312"/>
+      <w:r>
+        <w:t xml:space="preserve">When starting the module, the returned status of the write operation informs the user about the validity of the parameters. Invalid parameters will return an error and prevent the module from starting. </w:t>
+      </w:r>
+    </w:p>
+    <w:p>
+      <w:pPr>
+        <w:pStyle w:val="Heading2"/>
+      </w:pPr>
+      <w:bookmarkStart w:id="75" w:name="_Toc428776151"/>
+      <w:bookmarkStart w:id="76" w:name="_Toc430077630"/>
+      <w:bookmarkStart w:id="77" w:name="_Toc430686243"/>
+      <w:bookmarkStart w:id="78" w:name="_Toc430700092"/>
+      <w:r>
+        <w:t>Operation modes</w:t>
+      </w:r>
       <w:bookmarkEnd w:id="73"/>
-    </w:p>
-    <w:p>
-      <w:pPr>
-        <w:jc w:val="both"/>
-      </w:pPr>
-      <w:bookmarkStart w:id="75" w:name="_Toc428188312"/>
-      <w:r>
-        <w:t xml:space="preserve">When starting the module, the returned status of the write operation informs the user about the validity of the parameters. Invalid parameters will return an error and prevent the module from starting. </w:t>
-      </w:r>
-    </w:p>
-    <w:p>
-      <w:pPr>
-        <w:pStyle w:val="Heading2"/>
-      </w:pPr>
-      <w:bookmarkStart w:id="76" w:name="_Toc428776151"/>
-      <w:bookmarkStart w:id="77" w:name="_Toc430077630"/>
-      <w:bookmarkStart w:id="78" w:name="_Toc430686243"/>
-      <w:bookmarkStart w:id="79" w:name="_Toc430700092"/>
-      <w:r>
-        <w:t>Operation modes</w:t>
-      </w:r>
       <w:bookmarkEnd w:id="74"/>
       <w:bookmarkEnd w:id="75"/>
       <w:bookmarkEnd w:id="76"/>
       <w:bookmarkEnd w:id="77"/>
       <w:bookmarkEnd w:id="78"/>
+    </w:p>
+    <w:p>
+      <w:pPr>
+        <w:pStyle w:val="Heading3"/>
+      </w:pPr>
+      <w:bookmarkStart w:id="79" w:name="_Toc428177679"/>
+      <w:bookmarkStart w:id="80" w:name="_Toc428188313"/>
+      <w:bookmarkStart w:id="81" w:name="_Toc428776152"/>
+      <w:bookmarkStart w:id="82" w:name="_Toc430077631"/>
+      <w:bookmarkStart w:id="83" w:name="_Toc430686244"/>
+      <w:bookmarkStart w:id="84" w:name="_Toc430700093"/>
+      <w:r>
+        <w:t>Mode 0</w:t>
+      </w:r>
       <w:bookmarkEnd w:id="79"/>
-    </w:p>
-    <w:p>
-      <w:pPr>
-        <w:pStyle w:val="Heading3"/>
-      </w:pPr>
-      <w:bookmarkStart w:id="80" w:name="_Toc428177679"/>
-      <w:bookmarkStart w:id="81" w:name="_Toc428188313"/>
-      <w:bookmarkStart w:id="82" w:name="_Toc428776152"/>
-      <w:bookmarkStart w:id="83" w:name="_Toc430077631"/>
-      <w:bookmarkStart w:id="84" w:name="_Toc430686244"/>
-      <w:bookmarkStart w:id="85" w:name="_Toc430700093"/>
-      <w:r>
-        <w:t>Mode 0</w:t>
-      </w:r>
       <w:bookmarkEnd w:id="80"/>
       <w:bookmarkEnd w:id="81"/>
       <w:bookmarkEnd w:id="82"/>
       <w:bookmarkEnd w:id="83"/>
       <w:bookmarkEnd w:id="84"/>
-      <w:bookmarkEnd w:id="85"/>
     </w:p>
     <w:p>
       <w:pPr>
@@ -5190,7 +5079,6 @@
       <w:r>
         <w:t xml:space="preserve">of type </w:t>
       </w:r>
-      <w:proofErr w:type="spellStart"/>
       <w:r>
         <w:rPr>
           <w:rFonts w:ascii="Courier New" w:hAnsi="Courier New" w:cs="Courier New"/>
@@ -5199,7 +5087,6 @@
         </w:rPr>
         <w:t>type</w:t>
       </w:r>
-      <w:proofErr w:type="spellEnd"/>
       <w:r>
         <w:rPr>
           <w:color w:val="4F81BD" w:themeColor="accent1"/>
@@ -5388,21 +5275,21 @@
       <w:pPr>
         <w:pStyle w:val="Heading3"/>
       </w:pPr>
-      <w:bookmarkStart w:id="86" w:name="_Toc428177680"/>
-      <w:bookmarkStart w:id="87" w:name="_Toc428188314"/>
-      <w:bookmarkStart w:id="88" w:name="_Toc428776153"/>
-      <w:bookmarkStart w:id="89" w:name="_Toc430077632"/>
-      <w:bookmarkStart w:id="90" w:name="_Toc430686245"/>
-      <w:bookmarkStart w:id="91" w:name="_Toc430700094"/>
+      <w:bookmarkStart w:id="85" w:name="_Toc428177680"/>
+      <w:bookmarkStart w:id="86" w:name="_Toc428188314"/>
+      <w:bookmarkStart w:id="87" w:name="_Toc428776153"/>
+      <w:bookmarkStart w:id="88" w:name="_Toc430077632"/>
+      <w:bookmarkStart w:id="89" w:name="_Toc430686245"/>
+      <w:bookmarkStart w:id="90" w:name="_Toc430700094"/>
       <w:r>
         <w:t>Mode 1</w:t>
       </w:r>
+      <w:bookmarkEnd w:id="85"/>
       <w:bookmarkEnd w:id="86"/>
       <w:bookmarkEnd w:id="87"/>
       <w:bookmarkEnd w:id="88"/>
       <w:bookmarkEnd w:id="89"/>
       <w:bookmarkEnd w:id="90"/>
-      <w:bookmarkEnd w:id="91"/>
     </w:p>
     <w:p>
       <w:r>
@@ -5437,13 +5324,8 @@
       <w:r>
         <w:t xml:space="preserve"> </w:t>
       </w:r>
-      <w:proofErr w:type="spellStart"/>
-      <w:r>
-        <w:t>Calpulse</w:t>
-      </w:r>
-      <w:proofErr w:type="spellEnd"/>
-      <w:r>
-        <w:t xml:space="preserve"> </w:t>
+      <w:r>
+        <w:t xml:space="preserve">Calpulse </w:t>
       </w:r>
       <w:r>
         <w:t>followed by</w:t>
@@ -5681,7 +5563,6 @@
           <w:rFonts w:ascii="Courier New" w:hAnsi="Courier New" w:cs="Courier New"/>
         </w:rPr>
       </w:pPr>
-      <w:proofErr w:type="gramStart"/>
       <w:r>
         <w:rPr>
           <w:rFonts w:ascii="Courier New" w:hAnsi="Courier New" w:cs="Courier New"/>
@@ -5692,99 +5573,92 @@
         <w:rPr>
           <w:rFonts w:ascii="Courier New" w:hAnsi="Courier New" w:cs="Courier New"/>
         </w:rPr>
+        <w:t>____</w:t>
+      </w:r>
+      <w:r>
+        <w:rPr>
+          <w:rFonts w:ascii="Courier New" w:hAnsi="Courier New" w:cs="Courier New"/>
+        </w:rPr>
+        <w:t>_____________|‾|_____________</w:t>
+      </w:r>
+      <w:r>
+        <w:rPr>
+          <w:rFonts w:ascii="Courier New" w:hAnsi="Courier New" w:cs="Courier New"/>
+        </w:rPr>
+        <w:t>_______</w:t>
+      </w:r>
+      <w:r>
+        <w:rPr>
+          <w:rFonts w:ascii="Courier New" w:hAnsi="Courier New" w:cs="Courier New"/>
+        </w:rPr>
+        <w:t>___________</w:t>
+      </w:r>
+      <w:r>
+        <w:rPr>
+          <w:rFonts w:ascii="Courier New" w:hAnsi="Courier New" w:cs="Courier New"/>
+        </w:rPr>
+        <w:t>____</w:t>
+      </w:r>
+      <w:r>
+        <w:rPr>
+          <w:rFonts w:ascii="Courier New" w:hAnsi="Courier New" w:cs="Courier New"/>
+        </w:rPr>
+        <w:t>__|‾|_</w:t>
+      </w:r>
+      <w:r>
+        <w:rPr>
+          <w:rFonts w:ascii="Courier New" w:hAnsi="Courier New" w:cs="Courier New"/>
+        </w:rPr>
+        <w:t xml:space="preserve"> </w:t>
+      </w:r>
+    </w:p>
+    <w:p>
+      <w:pPr>
+        <w:jc w:val="both"/>
+        <w:rPr>
+          <w:rFonts w:ascii="Courier New" w:hAnsi="Courier New" w:cs="Courier New"/>
+        </w:rPr>
+      </w:pPr>
+      <w:r>
+        <w:rPr>
+          <w:rFonts w:ascii="Courier New" w:hAnsi="Courier New" w:cs="Courier New"/>
+        </w:rPr>
+        <w:t xml:space="preserve">CAL   </w:t>
+      </w:r>
+      <w:r>
+        <w:rPr>
+          <w:rFonts w:ascii="Courier New" w:hAnsi="Courier New" w:cs="Courier New"/>
+        </w:rPr>
+        <w:t>_|‾|____________</w:t>
+      </w:r>
+      <w:r>
+        <w:rPr>
+          <w:rFonts w:ascii="Courier New" w:hAnsi="Courier New" w:cs="Courier New"/>
+        </w:rPr>
+        <w:t>____</w:t>
+      </w:r>
+      <w:r>
+        <w:rPr>
+          <w:rFonts w:ascii="Courier New" w:hAnsi="Courier New" w:cs="Courier New"/>
+        </w:rPr>
+        <w:t>____________</w:t>
+      </w:r>
+      <w:r>
+        <w:rPr>
+          <w:rFonts w:ascii="Courier New" w:hAnsi="Courier New" w:cs="Courier New"/>
+        </w:rPr>
         <w:t>_</w:t>
       </w:r>
-      <w:proofErr w:type="gramEnd"/>
       <w:r>
         <w:rPr>
           <w:rFonts w:ascii="Courier New" w:hAnsi="Courier New" w:cs="Courier New"/>
         </w:rPr>
-        <w:t>___</w:t>
+        <w:t>________|‾|_________</w:t>
       </w:r>
       <w:r>
         <w:rPr>
           <w:rFonts w:ascii="Courier New" w:hAnsi="Courier New" w:cs="Courier New"/>
         </w:rPr>
-        <w:t>_____________|‾|_____________</w:t>
-      </w:r>
-      <w:r>
-        <w:rPr>
-          <w:rFonts w:ascii="Courier New" w:hAnsi="Courier New" w:cs="Courier New"/>
-        </w:rPr>
-        <w:t>_______</w:t>
-      </w:r>
-      <w:r>
-        <w:rPr>
-          <w:rFonts w:ascii="Courier New" w:hAnsi="Courier New" w:cs="Courier New"/>
-        </w:rPr>
-        <w:t>___________</w:t>
-      </w:r>
-      <w:r>
-        <w:rPr>
-          <w:rFonts w:ascii="Courier New" w:hAnsi="Courier New" w:cs="Courier New"/>
-        </w:rPr>
-        <w:t>____</w:t>
-      </w:r>
-      <w:r>
-        <w:rPr>
-          <w:rFonts w:ascii="Courier New" w:hAnsi="Courier New" w:cs="Courier New"/>
-        </w:rPr>
-        <w:t>__|‾|_</w:t>
-      </w:r>
-      <w:r>
-        <w:rPr>
-          <w:rFonts w:ascii="Courier New" w:hAnsi="Courier New" w:cs="Courier New"/>
-        </w:rPr>
-        <w:t xml:space="preserve"> </w:t>
-      </w:r>
-    </w:p>
-    <w:p>
-      <w:pPr>
-        <w:jc w:val="both"/>
-        <w:rPr>
-          <w:rFonts w:ascii="Courier New" w:hAnsi="Courier New" w:cs="Courier New"/>
-        </w:rPr>
-      </w:pPr>
-      <w:r>
-        <w:rPr>
-          <w:rFonts w:ascii="Courier New" w:hAnsi="Courier New" w:cs="Courier New"/>
-        </w:rPr>
-        <w:t xml:space="preserve">CAL   </w:t>
-      </w:r>
-      <w:r>
-        <w:rPr>
-          <w:rFonts w:ascii="Courier New" w:hAnsi="Courier New" w:cs="Courier New"/>
-        </w:rPr>
-        <w:t>_|‾|____________</w:t>
-      </w:r>
-      <w:r>
-        <w:rPr>
-          <w:rFonts w:ascii="Courier New" w:hAnsi="Courier New" w:cs="Courier New"/>
-        </w:rPr>
-        <w:t>____</w:t>
-      </w:r>
-      <w:r>
-        <w:rPr>
-          <w:rFonts w:ascii="Courier New" w:hAnsi="Courier New" w:cs="Courier New"/>
-        </w:rPr>
-        <w:t>____________</w:t>
-      </w:r>
-      <w:r>
-        <w:rPr>
-          <w:rFonts w:ascii="Courier New" w:hAnsi="Courier New" w:cs="Courier New"/>
-        </w:rPr>
-        <w:t>_</w:t>
-      </w:r>
-      <w:r>
-        <w:rPr>
-          <w:rFonts w:ascii="Courier New" w:hAnsi="Courier New" w:cs="Courier New"/>
-        </w:rPr>
-        <w:t>________|‾|_________</w:t>
-      </w:r>
-      <w:r>
-        <w:rPr>
-          <w:rFonts w:ascii="Courier New" w:hAnsi="Courier New" w:cs="Courier New"/>
-        </w:rPr>
         <w:t>________</w:t>
       </w:r>
     </w:p>
@@ -5792,21 +5666,21 @@
       <w:pPr>
         <w:pStyle w:val="Heading3"/>
       </w:pPr>
-      <w:bookmarkStart w:id="92" w:name="_Toc428177681"/>
-      <w:bookmarkStart w:id="93" w:name="_Toc428188315"/>
-      <w:bookmarkStart w:id="94" w:name="_Toc428776154"/>
-      <w:bookmarkStart w:id="95" w:name="_Toc430077633"/>
-      <w:bookmarkStart w:id="96" w:name="_Toc430686246"/>
-      <w:bookmarkStart w:id="97" w:name="_Toc430700095"/>
+      <w:bookmarkStart w:id="91" w:name="_Toc428177681"/>
+      <w:bookmarkStart w:id="92" w:name="_Toc428188315"/>
+      <w:bookmarkStart w:id="93" w:name="_Toc428776154"/>
+      <w:bookmarkStart w:id="94" w:name="_Toc430077633"/>
+      <w:bookmarkStart w:id="95" w:name="_Toc430686246"/>
+      <w:bookmarkStart w:id="96" w:name="_Toc430700095"/>
       <w:r>
         <w:t>Mode 2</w:t>
       </w:r>
+      <w:bookmarkEnd w:id="91"/>
       <w:bookmarkEnd w:id="92"/>
       <w:bookmarkEnd w:id="93"/>
       <w:bookmarkEnd w:id="94"/>
       <w:bookmarkEnd w:id="95"/>
       <w:bookmarkEnd w:id="96"/>
-      <w:bookmarkEnd w:id="97"/>
     </w:p>
     <w:p>
       <w:r>
@@ -5835,7 +5709,6 @@
         </w:rPr>
         <w:t xml:space="preserve">, </w:t>
       </w:r>
-      <w:proofErr w:type="spellStart"/>
       <w:r>
         <w:rPr>
           <w:rFonts w:ascii="Courier New" w:hAnsi="Courier New" w:cs="Courier New"/>
@@ -5844,14 +5717,12 @@
         </w:rPr>
         <w:t>calpulse_sequence</w:t>
       </w:r>
-      <w:proofErr w:type="spellEnd"/>
       <w:r>
         <w:rPr>
           <w:i/>
         </w:rPr>
         <w:t xml:space="preserve">, </w:t>
       </w:r>
-      <w:proofErr w:type="spellStart"/>
       <w:r>
         <w:rPr>
           <w:rFonts w:ascii="Courier New" w:hAnsi="Courier New" w:cs="Courier New"/>
@@ -5860,7 +5731,6 @@
         </w:rPr>
         <w:t>resync_sequence</w:t>
       </w:r>
-      <w:proofErr w:type="spellEnd"/>
       <w:r>
         <w:rPr>
           <w:i/>
@@ -5908,7 +5778,6 @@
       <w:r>
         <w:t xml:space="preserve">This operation mode allows the user to create custom patterns of T1 commands. The module will loop over the registers </w:t>
       </w:r>
-      <w:proofErr w:type="gramStart"/>
       <w:r>
         <w:rPr>
           <w:rFonts w:ascii="Courier New" w:hAnsi="Courier New" w:cs="Courier New"/>
@@ -5928,7 +5797,6 @@
       <w:r>
         <w:t xml:space="preserve"> times</w:t>
       </w:r>
-      <w:proofErr w:type="gramEnd"/>
       <w:r>
         <w:t>.</w:t>
       </w:r>
@@ -5959,7 +5827,6 @@
         </w:rPr>
         <w:t xml:space="preserve"> </w:t>
       </w:r>
-      <w:proofErr w:type="spellStart"/>
       <w:r>
         <w:rPr>
           <w:rFonts w:ascii="Courier New" w:hAnsi="Courier New" w:cs="Courier New"/>
@@ -5968,7 +5835,6 @@
         </w:rPr>
         <w:t>calpulse_sequence</w:t>
       </w:r>
-      <w:proofErr w:type="spellEnd"/>
       <w:r>
         <w:t xml:space="preserve"> registers.</w:t>
       </w:r>
@@ -6086,7 +5952,6 @@
         </w:rPr>
         <w:t>SEQ_</w:t>
       </w:r>
-      <w:proofErr w:type="gramStart"/>
       <w:r>
         <w:rPr>
           <w:rFonts w:ascii="Courier New" w:hAnsi="Courier New" w:cs="Courier New"/>
@@ -6103,14 +5968,7 @@
         <w:rPr>
           <w:rFonts w:ascii="Courier New" w:hAnsi="Courier New" w:cs="Courier New"/>
         </w:rPr>
-        <w:t>_</w:t>
-      </w:r>
-      <w:proofErr w:type="gramEnd"/>
-      <w:r>
-        <w:rPr>
-          <w:rFonts w:ascii="Courier New" w:hAnsi="Courier New" w:cs="Courier New"/>
-        </w:rPr>
-        <w:t>_____________</w:t>
+        <w:t>______________</w:t>
       </w:r>
       <w:r>
         <w:rPr>
@@ -6297,53 +6155,53 @@
       <w:pPr>
         <w:pStyle w:val="Heading2"/>
       </w:pPr>
-      <w:bookmarkStart w:id="98" w:name="_Toc428177682"/>
-      <w:bookmarkStart w:id="99" w:name="_Toc428188316"/>
-      <w:bookmarkStart w:id="100" w:name="_Toc428776155"/>
-      <w:bookmarkStart w:id="101" w:name="_Toc430077634"/>
-      <w:bookmarkStart w:id="102" w:name="_Toc430686247"/>
-      <w:bookmarkStart w:id="103" w:name="_Toc430700096"/>
+      <w:bookmarkStart w:id="97" w:name="_Toc428177682"/>
+      <w:bookmarkStart w:id="98" w:name="_Toc428188316"/>
+      <w:bookmarkStart w:id="99" w:name="_Toc428776155"/>
+      <w:bookmarkStart w:id="100" w:name="_Toc430077634"/>
+      <w:bookmarkStart w:id="101" w:name="_Toc430686247"/>
+      <w:bookmarkStart w:id="102" w:name="_Toc430700096"/>
       <w:r>
         <w:t>Notes</w:t>
       </w:r>
+      <w:bookmarkEnd w:id="97"/>
       <w:bookmarkEnd w:id="98"/>
       <w:bookmarkEnd w:id="99"/>
       <w:bookmarkEnd w:id="100"/>
       <w:bookmarkEnd w:id="101"/>
       <w:bookmarkEnd w:id="102"/>
+    </w:p>
+    <w:p>
+      <w:r>
+        <w:t xml:space="preserve">The </w:t>
+      </w:r>
+      <w:r>
+        <w:t xml:space="preserve">module </w:t>
+      </w:r>
+      <w:r>
+        <w:t>will stop automatically once all the signals are sent.</w:t>
+      </w:r>
+      <w:r>
+        <w:t xml:space="preserve"> </w:t>
+      </w:r>
+    </w:p>
+    <w:p>
+      <w:pPr>
+        <w:pStyle w:val="Heading2"/>
+      </w:pPr>
+      <w:bookmarkStart w:id="103" w:name="_Toc428188317"/>
+      <w:bookmarkStart w:id="104" w:name="_Toc428776156"/>
+      <w:bookmarkStart w:id="105" w:name="_Toc430077635"/>
+      <w:bookmarkStart w:id="106" w:name="_Toc430686248"/>
+      <w:bookmarkStart w:id="107" w:name="_Toc430700097"/>
+      <w:r>
+        <w:t>Errors to avoid</w:t>
+      </w:r>
       <w:bookmarkEnd w:id="103"/>
-    </w:p>
-    <w:p>
-      <w:r>
-        <w:t xml:space="preserve">The </w:t>
-      </w:r>
-      <w:r>
-        <w:t xml:space="preserve">module </w:t>
-      </w:r>
-      <w:r>
-        <w:t>will stop automatically once all the signals are sent.</w:t>
-      </w:r>
-      <w:r>
-        <w:t xml:space="preserve"> </w:t>
-      </w:r>
-    </w:p>
-    <w:p>
-      <w:pPr>
-        <w:pStyle w:val="Heading2"/>
-      </w:pPr>
-      <w:bookmarkStart w:id="104" w:name="_Toc428188317"/>
-      <w:bookmarkStart w:id="105" w:name="_Toc428776156"/>
-      <w:bookmarkStart w:id="106" w:name="_Toc430077635"/>
-      <w:bookmarkStart w:id="107" w:name="_Toc430686248"/>
-      <w:bookmarkStart w:id="108" w:name="_Toc430700097"/>
-      <w:r>
-        <w:t>Errors to avoid</w:t>
-      </w:r>
       <w:bookmarkEnd w:id="104"/>
       <w:bookmarkEnd w:id="105"/>
       <w:bookmarkEnd w:id="106"/>
       <w:bookmarkEnd w:id="107"/>
-      <w:bookmarkEnd w:id="108"/>
     </w:p>
     <w:p>
       <w:pPr>
@@ -6393,7 +6251,7 @@
           <w:color w:val="FF0000"/>
         </w:rPr>
       </w:pPr>
-      <w:bookmarkStart w:id="109" w:name="_Toc430700098"/>
+      <w:bookmarkStart w:id="108" w:name="_Toc430700098"/>
       <w:r>
         <w:rPr>
           <w:color w:val="FF0000"/>
@@ -6413,7 +6271,7 @@
         </w:rPr>
         <w:t>(in development)</w:t>
       </w:r>
-      <w:bookmarkEnd w:id="109"/>
+      <w:bookmarkEnd w:id="108"/>
     </w:p>
     <w:p>
       <w:pPr>
@@ -6443,7 +6301,6 @@
       <w:r>
         <w:t xml:space="preserve"> </w:t>
       </w:r>
-      <w:proofErr w:type="spellStart"/>
       <w:r>
         <w:rPr>
           <w:rFonts w:ascii="Courier New" w:hAnsi="Courier New" w:cs="Courier New"/>
@@ -6452,7 +6309,6 @@
         </w:rPr>
         <w:t>dac</w:t>
       </w:r>
-      <w:proofErr w:type="spellEnd"/>
       <w:r>
         <w:rPr>
           <w:color w:val="4F81BD" w:themeColor="accent1"/>
@@ -6468,7 +6324,6 @@
       <w:r>
         <w:t xml:space="preserve"> VFAT2 </w:t>
       </w:r>
-      <w:proofErr w:type="spellStart"/>
       <w:r>
         <w:rPr>
           <w:rFonts w:ascii="Courier New" w:hAnsi="Courier New" w:cs="Courier New"/>
@@ -6477,7 +6332,6 @@
         </w:rPr>
         <w:t>vfat2</w:t>
       </w:r>
-      <w:proofErr w:type="spellEnd"/>
       <w:r>
         <w:rPr>
           <w:color w:val="4F81BD" w:themeColor="accent1"/>
@@ -6579,19 +6433,19 @@
       <w:pPr>
         <w:pStyle w:val="Heading2"/>
       </w:pPr>
-      <w:bookmarkStart w:id="110" w:name="_Toc428188319"/>
-      <w:bookmarkStart w:id="111" w:name="_Toc428776158"/>
-      <w:bookmarkStart w:id="112" w:name="_Toc430077637"/>
-      <w:bookmarkStart w:id="113" w:name="_Toc430686250"/>
-      <w:bookmarkStart w:id="114" w:name="_Toc430700099"/>
+      <w:bookmarkStart w:id="109" w:name="_Toc428188319"/>
+      <w:bookmarkStart w:id="110" w:name="_Toc428776158"/>
+      <w:bookmarkStart w:id="111" w:name="_Toc430077637"/>
+      <w:bookmarkStart w:id="112" w:name="_Toc430686250"/>
+      <w:bookmarkStart w:id="113" w:name="_Toc430700099"/>
       <w:r>
         <w:t>Addressing</w:t>
       </w:r>
+      <w:bookmarkEnd w:id="109"/>
       <w:bookmarkEnd w:id="110"/>
       <w:bookmarkEnd w:id="111"/>
       <w:bookmarkEnd w:id="112"/>
       <w:bookmarkEnd w:id="113"/>
-      <w:bookmarkEnd w:id="114"/>
       <w:r>
         <w:t xml:space="preserve"> </w:t>
       </w:r>
@@ -6848,21 +6702,12 @@
                 <w:rFonts w:ascii="Courier New" w:hAnsi="Courier New" w:cs="Courier New"/>
               </w:rPr>
             </w:pPr>
-            <w:proofErr w:type="spellStart"/>
             <w:r>
               <w:rPr>
                 <w:rFonts w:ascii="Courier New" w:hAnsi="Courier New" w:cs="Courier New"/>
                 <w:i/>
               </w:rPr>
-              <w:t>dac</w:t>
-            </w:r>
-            <w:proofErr w:type="spellEnd"/>
-            <w:r>
-              <w:rPr>
-                <w:rFonts w:ascii="Courier New" w:hAnsi="Courier New" w:cs="Courier New"/>
-                <w:i/>
-              </w:rPr>
-              <w:t xml:space="preserve">     </w:t>
+              <w:t xml:space="preserve">dac     </w:t>
             </w:r>
             <w:r>
               <w:rPr>
@@ -6894,16 +6739,8 @@
               <w:rPr>
                 <w:rFonts w:ascii="Courier New" w:hAnsi="Courier New" w:cs="Courier New"/>
               </w:rPr>
-              <w:t xml:space="preserve">0 = </w:t>
-            </w:r>
-            <w:proofErr w:type="spellStart"/>
-            <w:r>
-              <w:rPr>
-                <w:rFonts w:ascii="Courier New" w:hAnsi="Courier New" w:cs="Courier New"/>
-              </w:rPr>
-              <w:t>IPreampIn</w:t>
-            </w:r>
-            <w:proofErr w:type="spellEnd"/>
+              <w:t>0 = IPreampIn</w:t>
+            </w:r>
           </w:p>
           <w:p>
             <w:pPr>
@@ -6916,16 +6753,8 @@
               <w:rPr>
                 <w:rFonts w:ascii="Courier New" w:hAnsi="Courier New" w:cs="Courier New"/>
               </w:rPr>
-              <w:t xml:space="preserve">1 = </w:t>
-            </w:r>
-            <w:proofErr w:type="spellStart"/>
-            <w:r>
-              <w:rPr>
-                <w:rFonts w:ascii="Courier New" w:hAnsi="Courier New" w:cs="Courier New"/>
-              </w:rPr>
-              <w:t>IPreampFeed</w:t>
-            </w:r>
-            <w:proofErr w:type="spellEnd"/>
+              <w:t>1 = IPreampFeed</w:t>
+            </w:r>
           </w:p>
           <w:p>
             <w:pPr>
@@ -6938,16 +6767,8 @@
               <w:rPr>
                 <w:rFonts w:ascii="Courier New" w:hAnsi="Courier New" w:cs="Courier New"/>
               </w:rPr>
-              <w:t xml:space="preserve">2 = </w:t>
-            </w:r>
-            <w:proofErr w:type="spellStart"/>
-            <w:r>
-              <w:rPr>
-                <w:rFonts w:ascii="Courier New" w:hAnsi="Courier New" w:cs="Courier New"/>
-              </w:rPr>
-              <w:t>IPreampOut</w:t>
-            </w:r>
-            <w:proofErr w:type="spellEnd"/>
+              <w:t>2 = IPreampOut</w:t>
+            </w:r>
           </w:p>
           <w:p>
             <w:pPr>
@@ -6960,16 +6781,8 @@
               <w:rPr>
                 <w:rFonts w:ascii="Courier New" w:hAnsi="Courier New" w:cs="Courier New"/>
               </w:rPr>
-              <w:t xml:space="preserve">3 = </w:t>
-            </w:r>
-            <w:proofErr w:type="spellStart"/>
-            <w:r>
-              <w:rPr>
-                <w:rFonts w:ascii="Courier New" w:hAnsi="Courier New" w:cs="Courier New"/>
-              </w:rPr>
-              <w:t>IShaper</w:t>
-            </w:r>
-            <w:proofErr w:type="spellEnd"/>
+              <w:t>3 = IShaper</w:t>
+            </w:r>
           </w:p>
           <w:p>
             <w:pPr>
@@ -6982,16 +6795,8 @@
               <w:rPr>
                 <w:rFonts w:ascii="Courier New" w:hAnsi="Courier New" w:cs="Courier New"/>
               </w:rPr>
-              <w:t xml:space="preserve">4 = </w:t>
-            </w:r>
-            <w:proofErr w:type="spellStart"/>
-            <w:r>
-              <w:rPr>
-                <w:rFonts w:ascii="Courier New" w:hAnsi="Courier New" w:cs="Courier New"/>
-              </w:rPr>
-              <w:t>IShaperFeed</w:t>
-            </w:r>
-            <w:proofErr w:type="spellEnd"/>
+              <w:t>4 = IShaperFeed</w:t>
+            </w:r>
           </w:p>
           <w:p>
             <w:pPr>
@@ -7004,16 +6809,8 @@
               <w:rPr>
                 <w:rFonts w:ascii="Courier New" w:hAnsi="Courier New" w:cs="Courier New"/>
               </w:rPr>
-              <w:t xml:space="preserve">5 = </w:t>
-            </w:r>
-            <w:proofErr w:type="spellStart"/>
-            <w:r>
-              <w:rPr>
-                <w:rFonts w:ascii="Courier New" w:hAnsi="Courier New" w:cs="Courier New"/>
-              </w:rPr>
-              <w:t>IComp</w:t>
-            </w:r>
-            <w:proofErr w:type="spellEnd"/>
+              <w:t>5 = IComp</w:t>
+            </w:r>
           </w:p>
           <w:p>
             <w:pPr>
@@ -7054,16 +6851,8 @@
               <w:rPr>
                 <w:rFonts w:ascii="Courier New" w:hAnsi="Courier New" w:cs="Courier New"/>
               </w:rPr>
-              <w:t xml:space="preserve">8 = </w:t>
-            </w:r>
-            <w:proofErr w:type="spellStart"/>
-            <w:r>
-              <w:rPr>
-                <w:rFonts w:ascii="Courier New" w:hAnsi="Courier New" w:cs="Courier New"/>
-              </w:rPr>
-              <w:t>VCal</w:t>
-            </w:r>
-            <w:proofErr w:type="spellEnd"/>
+              <w:t>8 = VCal</w:t>
+            </w:r>
           </w:p>
           <w:p>
             <w:pPr>
@@ -7076,16 +6865,8 @@
               <w:rPr>
                 <w:rFonts w:ascii="Courier New" w:hAnsi="Courier New" w:cs="Courier New"/>
               </w:rPr>
-              <w:t xml:space="preserve">9 = </w:t>
-            </w:r>
-            <w:proofErr w:type="spellStart"/>
-            <w:r>
-              <w:rPr>
-                <w:rFonts w:ascii="Courier New" w:hAnsi="Courier New" w:cs="Courier New"/>
-              </w:rPr>
-              <w:t>CalOut</w:t>
-            </w:r>
-            <w:proofErr w:type="spellEnd"/>
+              <w:t>9 = CalOut</w:t>
+            </w:r>
             <w:r>
               <w:rPr>
                 <w:rFonts w:ascii="Courier New" w:hAnsi="Courier New" w:cs="Courier New"/>
@@ -7143,7 +6924,14 @@
                 <w:rFonts w:ascii="Courier New" w:hAnsi="Courier New" w:cs="Courier New"/>
                 <w:i/>
               </w:rPr>
-              <w:t xml:space="preserve">vfat2   </w:t>
+              <w:t>VFAT2</w:t>
+            </w:r>
+            <w:r>
+              <w:rPr>
+                <w:rFonts w:ascii="Courier New" w:hAnsi="Courier New" w:cs="Courier New"/>
+                <w:i/>
+              </w:rPr>
+              <w:t xml:space="preserve">   </w:t>
             </w:r>
             <w:r>
               <w:rPr>
@@ -7652,15 +7440,7 @@
               <w:cnfStyle w:val="000000100000" w:firstRow="0" w:lastRow="0" w:firstColumn="0" w:lastColumn="0" w:oddVBand="0" w:evenVBand="0" w:oddHBand="1" w:evenHBand="0" w:firstRowFirstColumn="0" w:firstRowLastColumn="0" w:lastRowFirstColumn="0" w:lastRowLastColumn="0"/>
             </w:pPr>
             <w:r>
-              <w:t xml:space="preserve">8 </w:t>
-            </w:r>
-            <w:proofErr w:type="spellStart"/>
-            <w:r>
-              <w:t>MSBits</w:t>
-            </w:r>
-            <w:proofErr w:type="spellEnd"/>
-            <w:r>
-              <w:t xml:space="preserve"> hold the </w:t>
+              <w:t xml:space="preserve">8 MSBits hold the </w:t>
             </w:r>
             <w:r>
               <w:t>DAC</w:t>
@@ -7675,15 +7455,7 @@
               <w:cnfStyle w:val="000000100000" w:firstRow="0" w:lastRow="0" w:firstColumn="0" w:lastColumn="0" w:oddVBand="0" w:evenVBand="0" w:oddHBand="1" w:evenHBand="0" w:firstRowFirstColumn="0" w:firstRowLastColumn="0" w:lastRowFirstColumn="0" w:lastRowLastColumn="0"/>
             </w:pPr>
             <w:r>
-              <w:t xml:space="preserve">24 </w:t>
-            </w:r>
-            <w:proofErr w:type="spellStart"/>
-            <w:r>
-              <w:t>LSBits</w:t>
-            </w:r>
-            <w:proofErr w:type="spellEnd"/>
-            <w:r>
-              <w:t xml:space="preserve"> hold the </w:t>
+              <w:t xml:space="preserve">24 LSBits hold the </w:t>
             </w:r>
             <w:r>
               <w:t>mean</w:t>
@@ -7920,19 +7692,19 @@
       <w:pPr>
         <w:pStyle w:val="Heading2"/>
       </w:pPr>
-      <w:bookmarkStart w:id="115" w:name="_Toc428188320"/>
-      <w:bookmarkStart w:id="116" w:name="_Toc428776159"/>
-      <w:bookmarkStart w:id="117" w:name="_Toc430077638"/>
-      <w:bookmarkStart w:id="118" w:name="_Toc430686251"/>
-      <w:bookmarkStart w:id="119" w:name="_Toc430700100"/>
+      <w:bookmarkStart w:id="114" w:name="_Toc428188320"/>
+      <w:bookmarkStart w:id="115" w:name="_Toc428776159"/>
+      <w:bookmarkStart w:id="116" w:name="_Toc430077638"/>
+      <w:bookmarkStart w:id="117" w:name="_Toc430686251"/>
+      <w:bookmarkStart w:id="118" w:name="_Toc430700100"/>
       <w:r>
         <w:t>Description</w:t>
       </w:r>
+      <w:bookmarkEnd w:id="114"/>
       <w:bookmarkEnd w:id="115"/>
       <w:bookmarkEnd w:id="116"/>
       <w:bookmarkEnd w:id="117"/>
       <w:bookmarkEnd w:id="118"/>
-      <w:bookmarkEnd w:id="119"/>
     </w:p>
     <w:p>
       <w:pPr>
@@ -7956,77 +7728,69 @@
       <w:pPr>
         <w:pStyle w:val="Heading2"/>
       </w:pPr>
-      <w:bookmarkStart w:id="120" w:name="_Toc428188321"/>
-      <w:bookmarkStart w:id="121" w:name="_Toc428776160"/>
-      <w:bookmarkStart w:id="122" w:name="_Toc430077639"/>
-      <w:bookmarkStart w:id="123" w:name="_Toc430686252"/>
-      <w:bookmarkStart w:id="124" w:name="_Toc430700101"/>
+      <w:bookmarkStart w:id="119" w:name="_Toc428188321"/>
+      <w:bookmarkStart w:id="120" w:name="_Toc428776160"/>
+      <w:bookmarkStart w:id="121" w:name="_Toc430077639"/>
+      <w:bookmarkStart w:id="122" w:name="_Toc430686252"/>
+      <w:bookmarkStart w:id="123" w:name="_Toc430700101"/>
       <w:r>
         <w:t>Errors</w:t>
       </w:r>
+      <w:bookmarkEnd w:id="119"/>
       <w:bookmarkEnd w:id="120"/>
       <w:bookmarkEnd w:id="121"/>
       <w:bookmarkEnd w:id="122"/>
       <w:bookmarkEnd w:id="123"/>
+    </w:p>
+    <w:p>
+      <w:pPr>
+        <w:jc w:val="both"/>
+      </w:pPr>
+      <w:r>
+        <w:t>When starting the scan, the returned status of the write operation informs the user about the validity of the parameters. Invalid parameters will return an error and prevent the scan from starting. Other errors related to the VFAT2s are stored in the FIFO.</w:t>
+      </w:r>
+    </w:p>
+    <w:p>
+      <w:pPr>
+        <w:jc w:val="both"/>
+      </w:pPr>
+      <w:r>
+        <w:t>Two types of errors are stored in the FIFO when running the scan: global errors and local errors.</w:t>
+      </w:r>
+    </w:p>
+    <w:p>
+      <w:pPr>
+        <w:jc w:val="both"/>
+      </w:pPr>
+      <w:r>
+        <w:t>A global error occurs if the VFAT2 is not present or running at the start of the scan. In that case, a single 32 bits word of value 0xFF000000 is stored in the FIFO. No other read operations of the FIFO should occur afterwards.</w:t>
+      </w:r>
+    </w:p>
+    <w:p>
+      <w:pPr>
+        <w:jc w:val="both"/>
+      </w:pPr>
+      <w:r>
+        <w:t>A local error occurs if one of the I2C operations used to change the value did not succeed. In that case, the value of the 24 LSBits of that particular point is 0xFFFFFF.  Other data points will still be saved and be present in the FIFO.</w:t>
+      </w:r>
+    </w:p>
+    <w:p>
+      <w:pPr>
+        <w:pStyle w:val="Heading2"/>
+      </w:pPr>
+      <w:bookmarkStart w:id="124" w:name="_Toc428188322"/>
+      <w:bookmarkStart w:id="125" w:name="_Toc428776161"/>
+      <w:bookmarkStart w:id="126" w:name="_Toc430077640"/>
+      <w:bookmarkStart w:id="127" w:name="_Toc430686253"/>
+      <w:bookmarkStart w:id="128" w:name="_Toc430700102"/>
+      <w:r>
+        <w:t>Errors to avoid</w:t>
+      </w:r>
       <w:bookmarkEnd w:id="124"/>
-    </w:p>
-    <w:p>
-      <w:pPr>
-        <w:jc w:val="both"/>
-      </w:pPr>
-      <w:r>
-        <w:t>When starting the scan, the returned status of the write operation informs the user about the validity of the parameters. Invalid parameters will return an error and prevent the scan from starting. Other errors related to the VFAT2s are stored in the FIFO.</w:t>
-      </w:r>
-    </w:p>
-    <w:p>
-      <w:pPr>
-        <w:jc w:val="both"/>
-      </w:pPr>
-      <w:r>
-        <w:t>Two types of errors are stored in the FIFO when running the scan: global errors and local errors.</w:t>
-      </w:r>
-    </w:p>
-    <w:p>
-      <w:pPr>
-        <w:jc w:val="both"/>
-      </w:pPr>
-      <w:r>
-        <w:t>A global error occurs if the VFAT2 is not present or running at the start of the scan. In that case, a single 32 bits word of value 0xFF000000 is stored in the FIFO. No other read operations of the FIFO should occur afterwards.</w:t>
-      </w:r>
-    </w:p>
-    <w:p>
-      <w:pPr>
-        <w:jc w:val="both"/>
-      </w:pPr>
-      <w:r>
-        <w:t xml:space="preserve">A local error occurs if one of the I2C operations used to change the value did not succeed. In that case, the value of the 24 </w:t>
-      </w:r>
-      <w:proofErr w:type="spellStart"/>
-      <w:r>
-        <w:t>LSBits</w:t>
-      </w:r>
-      <w:proofErr w:type="spellEnd"/>
-      <w:r>
-        <w:t xml:space="preserve"> of that particular point is 0xFFFFFF.  Other data points will still be saved and be present in the FIFO.</w:t>
-      </w:r>
-    </w:p>
-    <w:p>
-      <w:pPr>
-        <w:pStyle w:val="Heading2"/>
-      </w:pPr>
-      <w:bookmarkStart w:id="125" w:name="_Toc428188322"/>
-      <w:bookmarkStart w:id="126" w:name="_Toc428776161"/>
-      <w:bookmarkStart w:id="127" w:name="_Toc430077640"/>
-      <w:bookmarkStart w:id="128" w:name="_Toc430686253"/>
-      <w:bookmarkStart w:id="129" w:name="_Toc430700102"/>
-      <w:r>
-        <w:t>Errors to avoid</w:t>
-      </w:r>
       <w:bookmarkEnd w:id="125"/>
       <w:bookmarkEnd w:id="126"/>
       <w:bookmarkEnd w:id="127"/>
       <w:bookmarkEnd w:id="128"/>
-      <w:bookmarkEnd w:id="129"/>
     </w:p>
     <w:p>
       <w:pPr>
@@ -8091,7 +7855,7 @@
           <w:color w:val="FF0000"/>
         </w:rPr>
       </w:pPr>
-      <w:bookmarkStart w:id="130" w:name="_Toc430700103"/>
+      <w:bookmarkStart w:id="129" w:name="_Toc430700103"/>
       <w:r>
         <w:rPr>
           <w:color w:val="FF0000"/>
@@ -8105,31 +7869,31 @@
         </w:rPr>
         <w:t xml:space="preserve"> (in development)</w:t>
       </w:r>
+      <w:bookmarkEnd w:id="129"/>
+    </w:p>
+    <w:p>
+      <w:pPr>
+        <w:jc w:val="both"/>
+      </w:pPr>
+      <w:r>
+        <w:t>This module handles the read out of the ADC.</w:t>
+      </w:r>
+    </w:p>
+    <w:p>
+      <w:pPr>
+        <w:pStyle w:val="Heading2"/>
+      </w:pPr>
+      <w:bookmarkStart w:id="130" w:name="_Toc428776163"/>
+      <w:bookmarkStart w:id="131" w:name="_Toc430077642"/>
+      <w:bookmarkStart w:id="132" w:name="_Toc430686255"/>
+      <w:bookmarkStart w:id="133" w:name="_Toc430700104"/>
+      <w:r>
+        <w:t>Addressing</w:t>
+      </w:r>
       <w:bookmarkEnd w:id="130"/>
-    </w:p>
-    <w:p>
-      <w:pPr>
-        <w:jc w:val="both"/>
-      </w:pPr>
-      <w:r>
-        <w:t>This module handles the read out of the ADC.</w:t>
-      </w:r>
-    </w:p>
-    <w:p>
-      <w:pPr>
-        <w:pStyle w:val="Heading2"/>
-      </w:pPr>
-      <w:bookmarkStart w:id="131" w:name="_Toc428776163"/>
-      <w:bookmarkStart w:id="132" w:name="_Toc430077642"/>
-      <w:bookmarkStart w:id="133" w:name="_Toc430686255"/>
-      <w:bookmarkStart w:id="134" w:name="_Toc430700104"/>
-      <w:r>
-        <w:t>Addressing</w:t>
-      </w:r>
       <w:bookmarkEnd w:id="131"/>
       <w:bookmarkEnd w:id="132"/>
       <w:bookmarkEnd w:id="133"/>
-      <w:bookmarkEnd w:id="134"/>
       <w:r>
         <w:t xml:space="preserve"> </w:t>
       </w:r>
@@ -8345,38 +8109,38 @@
       <w:pPr>
         <w:pStyle w:val="Heading2"/>
       </w:pPr>
-      <w:bookmarkStart w:id="135" w:name="_Toc428776164"/>
-      <w:bookmarkStart w:id="136" w:name="_Toc430077643"/>
-      <w:bookmarkStart w:id="137" w:name="_Toc430686256"/>
-      <w:bookmarkStart w:id="138" w:name="_Toc430700105"/>
+      <w:bookmarkStart w:id="134" w:name="_Toc428776164"/>
+      <w:bookmarkStart w:id="135" w:name="_Toc430077643"/>
+      <w:bookmarkStart w:id="136" w:name="_Toc430686256"/>
+      <w:bookmarkStart w:id="137" w:name="_Toc430700105"/>
       <w:r>
         <w:t>Errors</w:t>
       </w:r>
+      <w:bookmarkEnd w:id="134"/>
       <w:bookmarkEnd w:id="135"/>
       <w:bookmarkEnd w:id="136"/>
       <w:bookmarkEnd w:id="137"/>
+    </w:p>
+    <w:p>
+      <w:r>
+        <w:t>The module returns an error if the parameters are not in spec.</w:t>
+      </w:r>
+    </w:p>
+    <w:p>
+      <w:pPr>
+        <w:pStyle w:val="Heading2"/>
+      </w:pPr>
+      <w:bookmarkStart w:id="138" w:name="_Toc428776165"/>
+      <w:bookmarkStart w:id="139" w:name="_Toc430077644"/>
+      <w:bookmarkStart w:id="140" w:name="_Toc430686257"/>
+      <w:bookmarkStart w:id="141" w:name="_Toc430700106"/>
+      <w:r>
+        <w:t>Errors to avoid</w:t>
+      </w:r>
       <w:bookmarkEnd w:id="138"/>
-    </w:p>
-    <w:p>
-      <w:r>
-        <w:t>The module returns an error if the parameters are not in spec.</w:t>
-      </w:r>
-    </w:p>
-    <w:p>
-      <w:pPr>
-        <w:pStyle w:val="Heading2"/>
-      </w:pPr>
-      <w:bookmarkStart w:id="139" w:name="_Toc428776165"/>
-      <w:bookmarkStart w:id="140" w:name="_Toc430077644"/>
-      <w:bookmarkStart w:id="141" w:name="_Toc430686257"/>
-      <w:bookmarkStart w:id="142" w:name="_Toc430700106"/>
-      <w:r>
-        <w:t>Errors to avoid</w:t>
-      </w:r>
       <w:bookmarkEnd w:id="139"/>
       <w:bookmarkEnd w:id="140"/>
       <w:bookmarkEnd w:id="141"/>
-      <w:bookmarkEnd w:id="142"/>
     </w:p>
     <w:p>
       <w:pPr>
@@ -8405,37 +8169,37 @@
       <w:pPr>
         <w:pStyle w:val="Heading1"/>
       </w:pPr>
-      <w:bookmarkStart w:id="143" w:name="_Toc430700107"/>
+      <w:bookmarkStart w:id="142" w:name="_Toc430700107"/>
       <w:r>
         <w:lastRenderedPageBreak/>
         <w:t>Clocking</w:t>
       </w:r>
+      <w:bookmarkEnd w:id="142"/>
+    </w:p>
+    <w:p>
+      <w:pPr>
+        <w:jc w:val="both"/>
+      </w:pPr>
+      <w:r>
+        <w:t xml:space="preserve">Registers that control and monitor various </w:t>
+      </w:r>
+      <w:r>
+        <w:t>clocking parameters</w:t>
+      </w:r>
+    </w:p>
+    <w:p>
+      <w:pPr>
+        <w:pStyle w:val="Heading2"/>
+      </w:pPr>
+      <w:bookmarkStart w:id="143" w:name="_Toc430077646"/>
+      <w:bookmarkStart w:id="144" w:name="_Toc430686259"/>
+      <w:bookmarkStart w:id="145" w:name="_Toc430700108"/>
+      <w:r>
+        <w:t>Addressing</w:t>
+      </w:r>
       <w:bookmarkEnd w:id="143"/>
-    </w:p>
-    <w:p>
-      <w:pPr>
-        <w:jc w:val="both"/>
-      </w:pPr>
-      <w:r>
-        <w:t xml:space="preserve">Registers that control and monitor various </w:t>
-      </w:r>
-      <w:r>
-        <w:t>clocking parameters</w:t>
-      </w:r>
-    </w:p>
-    <w:p>
-      <w:pPr>
-        <w:pStyle w:val="Heading2"/>
-      </w:pPr>
-      <w:bookmarkStart w:id="144" w:name="_Toc430077646"/>
-      <w:bookmarkStart w:id="145" w:name="_Toc430686259"/>
-      <w:bookmarkStart w:id="146" w:name="_Toc430700108"/>
-      <w:r>
-        <w:t>Addressing</w:t>
-      </w:r>
       <w:bookmarkEnd w:id="144"/>
       <w:bookmarkEnd w:id="145"/>
-      <w:bookmarkEnd w:id="146"/>
       <w:r>
         <w:t xml:space="preserve"> </w:t>
       </w:r>
@@ -8668,54 +8432,49 @@
       <w:pPr>
         <w:pStyle w:val="Heading1"/>
       </w:pPr>
-      <w:bookmarkStart w:id="147" w:name="_Toc430700109"/>
+      <w:bookmarkStart w:id="146" w:name="_Toc430700109"/>
       <w:r>
         <w:lastRenderedPageBreak/>
         <w:t>Counters</w:t>
       </w:r>
+      <w:bookmarkEnd w:id="146"/>
+    </w:p>
+    <w:p>
+      <w:pPr>
+        <w:jc w:val="both"/>
+      </w:pPr>
+      <w:r>
+        <w:t>This module holds all the counters of the OptoHybrid</w:t>
+      </w:r>
+      <w:r>
+        <w:t xml:space="preserve">. Writing to a </w:t>
+      </w:r>
+      <w:r>
+        <w:t xml:space="preserve">given </w:t>
+      </w:r>
+      <w:r>
+        <w:t>register will reset it</w:t>
+      </w:r>
+      <w:r>
+        <w:t>s value</w:t>
+      </w:r>
+      <w:r>
+        <w:t>.</w:t>
+      </w:r>
+    </w:p>
+    <w:p>
+      <w:pPr>
+        <w:pStyle w:val="Heading2"/>
+      </w:pPr>
+      <w:bookmarkStart w:id="147" w:name="_Toc430077648"/>
+      <w:bookmarkStart w:id="148" w:name="_Toc430686261"/>
+      <w:bookmarkStart w:id="149" w:name="_Toc430700110"/>
+      <w:r>
+        <w:t>Addressing</w:t>
+      </w:r>
       <w:bookmarkEnd w:id="147"/>
-    </w:p>
-    <w:p>
-      <w:pPr>
-        <w:jc w:val="both"/>
-      </w:pPr>
-      <w:r>
-        <w:t xml:space="preserve">This module holds all the counters of the </w:t>
-      </w:r>
-      <w:proofErr w:type="spellStart"/>
-      <w:r>
-        <w:t>OptoHybrid</w:t>
-      </w:r>
-      <w:proofErr w:type="spellEnd"/>
-      <w:r>
-        <w:t xml:space="preserve">. Writing to a </w:t>
-      </w:r>
-      <w:r>
-        <w:t xml:space="preserve">given </w:t>
-      </w:r>
-      <w:r>
-        <w:t>register will reset it</w:t>
-      </w:r>
-      <w:r>
-        <w:t>s value</w:t>
-      </w:r>
-      <w:r>
-        <w:t>.</w:t>
-      </w:r>
-    </w:p>
-    <w:p>
-      <w:pPr>
-        <w:pStyle w:val="Heading2"/>
-      </w:pPr>
-      <w:bookmarkStart w:id="148" w:name="_Toc430077648"/>
-      <w:bookmarkStart w:id="149" w:name="_Toc430686261"/>
-      <w:bookmarkStart w:id="150" w:name="_Toc430700110"/>
-      <w:r>
-        <w:t>Addressing</w:t>
-      </w:r>
       <w:bookmarkEnd w:id="148"/>
       <w:bookmarkEnd w:id="149"/>
-      <w:bookmarkEnd w:id="150"/>
       <w:r>
         <w:t xml:space="preserve"> </w:t>
       </w:r>
@@ -9191,7 +8950,21 @@
                 <w:rFonts w:ascii="Courier New" w:hAnsi="Courier New" w:cs="Courier New"/>
                 <w:i/>
               </w:rPr>
-              <w:t>vfat2 tracking data valid CRC</w:t>
+              <w:t>VFAT2</w:t>
+            </w:r>
+            <w:r>
+              <w:rPr>
+                <w:rFonts w:ascii="Courier New" w:hAnsi="Courier New" w:cs="Courier New"/>
+                <w:i/>
+              </w:rPr>
+              <w:t xml:space="preserve"> </w:t>
+            </w:r>
+            <w:r>
+              <w:rPr>
+                <w:rFonts w:ascii="Courier New" w:hAnsi="Courier New" w:cs="Courier New"/>
+                <w:i/>
+              </w:rPr>
+              <w:t>tracking data valid CRC</w:t>
             </w:r>
           </w:p>
           <w:p>
@@ -9251,7 +9024,21 @@
                 <w:rFonts w:ascii="Courier New" w:hAnsi="Courier New" w:cs="Courier New"/>
                 <w:i/>
               </w:rPr>
-              <w:t>vfat2 tracking data incorrect CRC</w:t>
+              <w:t>VFAT2</w:t>
+            </w:r>
+            <w:r>
+              <w:rPr>
+                <w:rFonts w:ascii="Courier New" w:hAnsi="Courier New" w:cs="Courier New"/>
+                <w:i/>
+              </w:rPr>
+              <w:t xml:space="preserve"> </w:t>
+            </w:r>
+            <w:r>
+              <w:rPr>
+                <w:rFonts w:ascii="Courier New" w:hAnsi="Courier New" w:cs="Courier New"/>
+                <w:i/>
+              </w:rPr>
+              <w:t>tracking data incorrect CRC</w:t>
             </w:r>
           </w:p>
           <w:p>
@@ -9306,6 +9093,9 @@
             <w:r>
               <w:t>84</w:t>
             </w:r>
+            <w:r>
+              <w:t xml:space="preserve"> - 87</w:t>
+            </w:r>
           </w:p>
         </w:tc>
         <w:tc>
@@ -9340,7 +9130,7 @@
                 <w:rFonts w:ascii="Courier New" w:hAnsi="Courier New" w:cs="Courier New"/>
                 <w:i/>
               </w:rPr>
-              <w:t>LV1A</w:t>
+              <w:t>T1 from AMC13 (LV1A, Calpulse, Resync, BC0)</w:t>
             </w:r>
           </w:p>
         </w:tc>
@@ -9359,7 +9149,7 @@
               <w:jc w:val="both"/>
             </w:pPr>
             <w:r>
-              <w:t>85</w:t>
+              <w:t>88 - 91</w:t>
             </w:r>
           </w:p>
         </w:tc>
@@ -9390,15 +9180,27 @@
                 <w:i/>
               </w:rPr>
             </w:pPr>
-            <w:proofErr w:type="spellStart"/>
             <w:r>
               <w:rPr>
                 <w:rFonts w:ascii="Courier New" w:hAnsi="Courier New" w:cs="Courier New"/>
                 <w:i/>
               </w:rPr>
-              <w:t>Calpulse</w:t>
-            </w:r>
-            <w:proofErr w:type="spellEnd"/>
+              <w:t>T1 from firmware</w:t>
+            </w:r>
+            <w:r>
+              <w:rPr>
+                <w:rFonts w:ascii="Courier New" w:hAnsi="Courier New" w:cs="Courier New"/>
+                <w:i/>
+              </w:rPr>
+              <w:t xml:space="preserve"> </w:t>
+            </w:r>
+            <w:r>
+              <w:rPr>
+                <w:rFonts w:ascii="Courier New" w:hAnsi="Courier New" w:cs="Courier New"/>
+                <w:i/>
+              </w:rPr>
+              <w:t>(LV1A, Calpulse, Resync, BC0)</w:t>
+            </w:r>
           </w:p>
         </w:tc>
       </w:tr>
@@ -9413,7 +9215,7 @@
               <w:jc w:val="both"/>
             </w:pPr>
             <w:r>
-              <w:t>86</w:t>
+              <w:t>92 - 95</w:t>
             </w:r>
           </w:p>
         </w:tc>
@@ -9449,7 +9251,14 @@
                 <w:rFonts w:ascii="Courier New" w:hAnsi="Courier New" w:cs="Courier New"/>
                 <w:i/>
               </w:rPr>
-              <w:t>Resync</w:t>
+              <w:t xml:space="preserve">T1 from external source </w:t>
+            </w:r>
+            <w:r>
+              <w:rPr>
+                <w:rFonts w:ascii="Courier New" w:hAnsi="Courier New" w:cs="Courier New"/>
+                <w:i/>
+              </w:rPr>
+              <w:t>(LV1A, Calpulse, Resync, BC0)</w:t>
             </w:r>
           </w:p>
         </w:tc>
@@ -9468,7 +9277,7 @@
               <w:jc w:val="both"/>
             </w:pPr>
             <w:r>
-              <w:t>87</w:t>
+              <w:t>96 - 99</w:t>
             </w:r>
           </w:p>
         </w:tc>
@@ -9504,7 +9313,14 @@
                 <w:rFonts w:ascii="Courier New" w:hAnsi="Courier New" w:cs="Courier New"/>
                 <w:i/>
               </w:rPr>
-              <w:t>BC0</w:t>
+              <w:t xml:space="preserve">T1 sent to the VFAT2 </w:t>
+            </w:r>
+            <w:r>
+              <w:rPr>
+                <w:rFonts w:ascii="Courier New" w:hAnsi="Courier New" w:cs="Courier New"/>
+                <w:i/>
+              </w:rPr>
+              <w:t>(LV1A, Calpulse, Resync, BC0)</w:t>
             </w:r>
           </w:p>
         </w:tc>
@@ -9548,7 +9364,7 @@
               <w:jc w:val="both"/>
             </w:pPr>
             <w:r>
-              <w:t>88</w:t>
+              <w:t>100</w:t>
             </w:r>
           </w:p>
         </w:tc>
@@ -9600,7 +9416,7 @@
               <w:jc w:val="both"/>
             </w:pPr>
             <w:r>
-              <w:t>89</w:t>
+              <w:t>101</w:t>
             </w:r>
           </w:p>
         </w:tc>
@@ -9652,35 +9468,35 @@
       <w:pPr>
         <w:pStyle w:val="Heading1"/>
       </w:pPr>
-      <w:bookmarkStart w:id="151" w:name="_Toc430700111"/>
+      <w:bookmarkStart w:id="150" w:name="_Toc430700111"/>
       <w:r>
         <w:lastRenderedPageBreak/>
         <w:t>System Registers</w:t>
       </w:r>
+      <w:bookmarkEnd w:id="150"/>
+    </w:p>
+    <w:p>
+      <w:pPr>
+        <w:jc w:val="both"/>
+      </w:pPr>
+      <w:r>
+        <w:t xml:space="preserve">List of </w:t>
+      </w:r>
+      <w:r>
+        <w:t>system registers</w:t>
+      </w:r>
+    </w:p>
+    <w:p>
+      <w:pPr>
+        <w:pStyle w:val="Heading2"/>
+      </w:pPr>
+      <w:bookmarkStart w:id="151" w:name="_Toc430686263"/>
+      <w:bookmarkStart w:id="152" w:name="_Toc430700112"/>
+      <w:r>
+        <w:t>Addressing</w:t>
+      </w:r>
       <w:bookmarkEnd w:id="151"/>
-    </w:p>
-    <w:p>
-      <w:pPr>
-        <w:jc w:val="both"/>
-      </w:pPr>
-      <w:r>
-        <w:t xml:space="preserve">List of </w:t>
-      </w:r>
-      <w:r>
-        <w:t>system registers</w:t>
-      </w:r>
-    </w:p>
-    <w:p>
-      <w:pPr>
-        <w:pStyle w:val="Heading2"/>
-      </w:pPr>
-      <w:bookmarkStart w:id="152" w:name="_Toc430686263"/>
-      <w:bookmarkStart w:id="153" w:name="_Toc430700112"/>
-      <w:r>
-        <w:t>Addressing</w:t>
-      </w:r>
       <w:bookmarkEnd w:id="152"/>
-      <w:bookmarkEnd w:id="153"/>
       <w:r>
         <w:t xml:space="preserve"> </w:t>
       </w:r>
@@ -9802,7 +9618,7 @@
                 <w:b w:val="0"/>
                 <w:color w:val="4BACC6" w:themeColor="accent5"/>
               </w:rPr>
-              <w:t>VFAT2 readout</w:t>
+              <w:t>VFAT2</w:t>
             </w:r>
           </w:p>
         </w:tc>
@@ -9853,14 +9669,14 @@
                 <w:rFonts w:ascii="Courier New" w:hAnsi="Courier New" w:cs="Courier New"/>
                 <w:i/>
               </w:rPr>
-              <w:t>v</w:t>
+              <w:t xml:space="preserve">VFAT2 </w:t>
             </w:r>
             <w:r>
               <w:rPr>
                 <w:rFonts w:ascii="Courier New" w:hAnsi="Courier New" w:cs="Courier New"/>
                 <w:i/>
               </w:rPr>
-              <w:t>fat2 tracking data mask</w:t>
+              <w:t>tracking data mask</w:t>
             </w:r>
             <w:r>
               <w:rPr>
@@ -9882,6 +9698,220 @@
             </w:pPr>
             <w:r>
               <w:t>Allows to mask individual VFAT2s for tracking data readout over the optical link</w:t>
+            </w:r>
+          </w:p>
+        </w:tc>
+      </w:tr>
+      <w:tr>
+        <w:trPr>
+          <w:cnfStyle w:val="000000100000" w:firstRow="0" w:lastRow="0" w:firstColumn="0" w:lastColumn="0" w:oddVBand="0" w:evenVBand="0" w:oddHBand="1" w:evenHBand="0" w:firstRowFirstColumn="0" w:firstRowLastColumn="0" w:lastRowFirstColumn="0" w:lastRowLastColumn="0"/>
+        </w:trPr>
+        <w:tc>
+          <w:tcPr>
+            <w:cnfStyle w:val="001000000000" w:firstRow="0" w:lastRow="0" w:firstColumn="1" w:lastColumn="0" w:oddVBand="0" w:evenVBand="0" w:oddHBand="0" w:evenHBand="0" w:firstRowFirstColumn="0" w:firstRowLastColumn="0" w:lastRowFirstColumn="0" w:lastRowLastColumn="0"/>
+            <w:tcW w:w="1273" w:type="dxa"/>
+          </w:tcPr>
+          <w:p>
+            <w:pPr>
+              <w:jc w:val="both"/>
+            </w:pPr>
+            <w:r>
+              <w:t>1</w:t>
+            </w:r>
+          </w:p>
+        </w:tc>
+        <w:tc>
+          <w:tcPr>
+            <w:tcW w:w="1414" w:type="dxa"/>
+          </w:tcPr>
+          <w:p>
+            <w:pPr>
+              <w:jc w:val="both"/>
+              <w:cnfStyle w:val="000000100000" w:firstRow="0" w:lastRow="0" w:firstColumn="0" w:lastColumn="0" w:oddVBand="0" w:evenVBand="0" w:oddHBand="1" w:evenHBand="0" w:firstRowFirstColumn="0" w:firstRowLastColumn="0" w:lastRowFirstColumn="0" w:lastRowLastColumn="0"/>
+            </w:pPr>
+            <w:r>
+              <w:t>Read / write</w:t>
+            </w:r>
+          </w:p>
+        </w:tc>
+        <w:tc>
+          <w:tcPr>
+            <w:tcW w:w="6555" w:type="dxa"/>
+          </w:tcPr>
+          <w:p>
+            <w:pPr>
+              <w:jc w:val="both"/>
+              <w:cnfStyle w:val="000000100000" w:firstRow="0" w:lastRow="0" w:firstColumn="0" w:lastColumn="0" w:oddVBand="0" w:evenVBand="0" w:oddHBand="1" w:evenHBand="0" w:firstRowFirstColumn="0" w:firstRowLastColumn="0" w:lastRowFirstColumn="0" w:lastRowLastColumn="0"/>
+              <w:rPr>
+                <w:rFonts w:ascii="Courier New" w:hAnsi="Courier New" w:cs="Courier New"/>
+              </w:rPr>
+            </w:pPr>
+            <w:r>
+              <w:rPr>
+                <w:rFonts w:ascii="Courier New" w:hAnsi="Courier New" w:cs="Courier New"/>
+                <w:i/>
+              </w:rPr>
+              <w:t xml:space="preserve">VFAT2 </w:t>
+            </w:r>
+            <w:r>
+              <w:rPr>
+                <w:rFonts w:ascii="Courier New" w:hAnsi="Courier New" w:cs="Courier New"/>
+                <w:i/>
+              </w:rPr>
+              <w:t xml:space="preserve">T1 source </w:t>
+            </w:r>
+            <w:r>
+              <w:rPr>
+                <w:rFonts w:ascii="Courier New" w:hAnsi="Courier New" w:cs="Courier New"/>
+                <w:i/>
+              </w:rPr>
+              <w:t>select</w:t>
+            </w:r>
+            <w:r>
+              <w:rPr>
+                <w:rFonts w:ascii="Courier New" w:hAnsi="Courier New" w:cs="Courier New"/>
+                <w:i/>
+              </w:rPr>
+              <w:t xml:space="preserve">   </w:t>
+            </w:r>
+            <w:r>
+              <w:rPr>
+                <w:rFonts w:ascii="Courier New" w:hAnsi="Courier New" w:cs="Courier New"/>
+              </w:rPr>
+              <w:t>- 2 bits</w:t>
+            </w:r>
+          </w:p>
+          <w:p>
+            <w:pPr>
+              <w:jc w:val="both"/>
+              <w:cnfStyle w:val="000000100000" w:firstRow="0" w:lastRow="0" w:firstColumn="0" w:lastColumn="0" w:oddVBand="0" w:evenVBand="0" w:oddHBand="1" w:evenHBand="0" w:firstRowFirstColumn="0" w:firstRowLastColumn="0" w:lastRowFirstColumn="0" w:lastRowLastColumn="0"/>
+              <w:rPr>
+                <w:rFonts w:ascii="Courier New" w:hAnsi="Courier New" w:cs="Courier New"/>
+              </w:rPr>
+            </w:pPr>
+            <w:r>
+              <w:rPr>
+                <w:rFonts w:ascii="Courier New" w:hAnsi="Courier New" w:cs="Courier New"/>
+              </w:rPr>
+              <w:t>0 : T1 from AMC13</w:t>
+            </w:r>
+          </w:p>
+          <w:p>
+            <w:pPr>
+              <w:jc w:val="both"/>
+              <w:cnfStyle w:val="000000100000" w:firstRow="0" w:lastRow="0" w:firstColumn="0" w:lastColumn="0" w:oddVBand="0" w:evenVBand="0" w:oddHBand="1" w:evenHBand="0" w:firstRowFirstColumn="0" w:firstRowLastColumn="0" w:lastRowFirstColumn="0" w:lastRowLastColumn="0"/>
+              <w:rPr>
+                <w:rFonts w:ascii="Courier New" w:hAnsi="Courier New" w:cs="Courier New"/>
+              </w:rPr>
+            </w:pPr>
+            <w:r>
+              <w:rPr>
+                <w:rFonts w:ascii="Courier New" w:hAnsi="Courier New" w:cs="Courier New"/>
+              </w:rPr>
+              <w:t xml:space="preserve">1 : T1 from </w:t>
+            </w:r>
+            <w:r>
+              <w:rPr>
+                <w:rFonts w:ascii="Courier New" w:hAnsi="Courier New" w:cs="Courier New"/>
+              </w:rPr>
+              <w:t>OptoHybrid</w:t>
+            </w:r>
+            <w:bookmarkStart w:id="153" w:name="_GoBack"/>
+            <w:bookmarkEnd w:id="153"/>
+          </w:p>
+          <w:p>
+            <w:pPr>
+              <w:jc w:val="both"/>
+              <w:cnfStyle w:val="000000100000" w:firstRow="0" w:lastRow="0" w:firstColumn="0" w:lastColumn="0" w:oddVBand="0" w:evenVBand="0" w:oddHBand="1" w:evenHBand="0" w:firstRowFirstColumn="0" w:firstRowLastColumn="0" w:lastRowFirstColumn="0" w:lastRowLastColumn="0"/>
+              <w:rPr>
+                <w:rFonts w:ascii="Courier New" w:hAnsi="Courier New" w:cs="Courier New"/>
+              </w:rPr>
+            </w:pPr>
+            <w:r>
+              <w:rPr>
+                <w:rFonts w:ascii="Courier New" w:hAnsi="Courier New" w:cs="Courier New"/>
+              </w:rPr>
+              <w:t>2 : T1 from external source</w:t>
+            </w:r>
+          </w:p>
+          <w:p>
+            <w:pPr>
+              <w:jc w:val="both"/>
+              <w:cnfStyle w:val="000000100000" w:firstRow="0" w:lastRow="0" w:firstColumn="0" w:lastColumn="0" w:oddVBand="0" w:evenVBand="0" w:oddHBand="1" w:evenHBand="0" w:firstRowFirstColumn="0" w:firstRowLastColumn="0" w:lastRowFirstColumn="0" w:lastRowLastColumn="0"/>
+              <w:rPr>
+                <w:rFonts w:ascii="Courier New" w:hAnsi="Courier New" w:cs="Courier New"/>
+              </w:rPr>
+            </w:pPr>
+            <w:r>
+              <w:rPr>
+                <w:rFonts w:ascii="Courier New" w:hAnsi="Courier New" w:cs="Courier New"/>
+              </w:rPr>
+              <w:t>3 : Logical OR of all sources</w:t>
+            </w:r>
+          </w:p>
+        </w:tc>
+      </w:tr>
+      <w:tr>
+        <w:tc>
+          <w:tcPr>
+            <w:cnfStyle w:val="001000000000" w:firstRow="0" w:lastRow="0" w:firstColumn="1" w:lastColumn="0" w:oddVBand="0" w:evenVBand="0" w:oddHBand="0" w:evenHBand="0" w:firstRowFirstColumn="0" w:firstRowLastColumn="0" w:lastRowFirstColumn="0" w:lastRowLastColumn="0"/>
+            <w:tcW w:w="1273" w:type="dxa"/>
+          </w:tcPr>
+          <w:p>
+            <w:pPr>
+              <w:jc w:val="both"/>
+            </w:pPr>
+            <w:r>
+              <w:t>2</w:t>
+            </w:r>
+          </w:p>
+        </w:tc>
+        <w:tc>
+          <w:tcPr>
+            <w:tcW w:w="1414" w:type="dxa"/>
+          </w:tcPr>
+          <w:p>
+            <w:pPr>
+              <w:jc w:val="both"/>
+              <w:cnfStyle w:val="000000000000" w:firstRow="0" w:lastRow="0" w:firstColumn="0" w:lastColumn="0" w:oddVBand="0" w:evenVBand="0" w:oddHBand="0" w:evenHBand="0" w:firstRowFirstColumn="0" w:firstRowLastColumn="0" w:lastRowFirstColumn="0" w:lastRowLastColumn="0"/>
+            </w:pPr>
+            <w:r>
+              <w:t>Write only</w:t>
+            </w:r>
+          </w:p>
+        </w:tc>
+        <w:tc>
+          <w:tcPr>
+            <w:tcW w:w="6555" w:type="dxa"/>
+          </w:tcPr>
+          <w:p>
+            <w:pPr>
+              <w:jc w:val="both"/>
+              <w:cnfStyle w:val="000000000000" w:firstRow="0" w:lastRow="0" w:firstColumn="0" w:lastColumn="0" w:oddVBand="0" w:evenVBand="0" w:oddHBand="0" w:evenHBand="0" w:firstRowFirstColumn="0" w:firstRowLastColumn="0" w:lastRowFirstColumn="0" w:lastRowLastColumn="0"/>
+              <w:rPr>
+                <w:rFonts w:ascii="Courier New" w:hAnsi="Courier New" w:cs="Courier New"/>
+              </w:rPr>
+            </w:pPr>
+            <w:r>
+              <w:rPr>
+                <w:rFonts w:ascii="Courier New" w:hAnsi="Courier New" w:cs="Courier New"/>
+                <w:i/>
+              </w:rPr>
+              <w:t xml:space="preserve">VFAT2 reset              </w:t>
+            </w:r>
+            <w:r>
+              <w:rPr>
+                <w:rFonts w:ascii="Courier New" w:hAnsi="Courier New" w:cs="Courier New"/>
+              </w:rPr>
+              <w:t>- 1 bit</w:t>
+            </w:r>
+          </w:p>
+          <w:p>
+            <w:pPr>
+              <w:cnfStyle w:val="000000000000" w:firstRow="0" w:lastRow="0" w:firstColumn="0" w:lastColumn="0" w:oddVBand="0" w:evenVBand="0" w:oddHBand="0" w:evenHBand="0" w:firstRowFirstColumn="0" w:firstRowLastColumn="0" w:lastRowFirstColumn="0" w:lastRowLastColumn="0"/>
+            </w:pPr>
+            <w:r>
+              <w:t>This register automatically returns to a 0 state</w:t>
             </w:r>
           </w:p>
         </w:tc>
@@ -9958,7 +9988,7 @@
           <w:rPr>
             <w:noProof/>
           </w:rPr>
-          <w:t>1</w:t>
+          <w:t>13</w:t>
         </w:r>
         <w:r>
           <w:rPr>
@@ -12786,7 +12816,7 @@
 </file>
 
 <file path=customXml/itemProps1.xml><?xml version="1.0" encoding="utf-8"?>
-<ds:datastoreItem xmlns:ds="http://schemas.openxmlformats.org/officeDocument/2006/customXml" ds:itemID="{7FE9D4C8-141A-492E-B1D6-CC01856E1680}">
+<ds:datastoreItem xmlns:ds="http://schemas.openxmlformats.org/officeDocument/2006/customXml" ds:itemID="{C3BA93E3-38EB-4CCB-B77D-63FC94234BD8}">
   <ds:schemaRefs>
     <ds:schemaRef ds:uri="http://schemas.openxmlformats.org/officeDocument/2006/bibliography"/>
   </ds:schemaRefs>

</xml_diff>

<commit_message>
Added Loopback trigger mode
</commit_message>
<xml_diff>
--- a/doc/OH_modules.docx
+++ b/doc/OH_modules.docx
@@ -62,9 +62,9 @@
       </w:r>
     </w:p>
     <w:p/>
-    <w:bookmarkStart w:id="0" w:name="_Toc428188295" w:displacedByCustomXml="next"/>
+    <w:bookmarkStart w:id="0" w:name="_Toc430700075" w:displacedByCustomXml="next"/>
     <w:bookmarkStart w:id="1" w:name="_Toc428776134" w:displacedByCustomXml="next"/>
-    <w:bookmarkStart w:id="2" w:name="_Toc430700075" w:displacedByCustomXml="next"/>
+    <w:bookmarkStart w:id="2" w:name="_Toc428188295" w:displacedByCustomXml="next"/>
     <w:sdt>
       <w:sdtPr>
         <w:rPr>
@@ -8666,12 +8666,7 @@
         <w:jc w:val="both"/>
       </w:pPr>
       <w:r>
-        <w:t>This module holds all the coun</w:t>
-      </w:r>
-      <w:bookmarkStart w:id="147" w:name="_GoBack"/>
-      <w:bookmarkEnd w:id="147"/>
-      <w:r>
-        <w:t xml:space="preserve">ters of the </w:t>
+        <w:t xml:space="preserve">This module holds all the counters of the </w:t>
       </w:r>
       <w:proofErr w:type="spellStart"/>
       <w:r>
@@ -8698,15 +8693,15 @@
       <w:pPr>
         <w:pStyle w:val="Heading2"/>
       </w:pPr>
-      <w:bookmarkStart w:id="148" w:name="_Toc430077648"/>
-      <w:bookmarkStart w:id="149" w:name="_Toc430686261"/>
-      <w:bookmarkStart w:id="150" w:name="_Toc430700110"/>
+      <w:bookmarkStart w:id="147" w:name="_Toc430077648"/>
+      <w:bookmarkStart w:id="148" w:name="_Toc430686261"/>
+      <w:bookmarkStart w:id="149" w:name="_Toc430700110"/>
       <w:r>
         <w:t>Addressing</w:t>
       </w:r>
+      <w:bookmarkEnd w:id="147"/>
       <w:bookmarkEnd w:id="148"/>
       <w:bookmarkEnd w:id="149"/>
-      <w:bookmarkEnd w:id="150"/>
       <w:r>
         <w:t xml:space="preserve"> </w:t>
       </w:r>
@@ -9586,7 +9581,7 @@
                 <w:rFonts w:ascii="Courier New" w:hAnsi="Courier New" w:cs="Courier New"/>
                 <w:i/>
               </w:rPr>
-              <w:t>T1 sent to the VFAT2</w:t>
+              <w:t>T1 from loopback</w:t>
             </w:r>
           </w:p>
         </w:tc>
@@ -9595,12 +9590,39 @@
         <w:tc>
           <w:tcPr>
             <w:cnfStyle w:val="001000000000" w:firstRow="0" w:lastRow="0" w:firstColumn="1" w:lastColumn="0" w:oddVBand="0" w:evenVBand="0" w:oddHBand="0" w:evenHBand="0" w:firstRowFirstColumn="0" w:firstRowLastColumn="0" w:lastRowFirstColumn="0" w:lastRowLastColumn="0"/>
-            <w:tcW w:w="9242" w:type="dxa"/>
-            <w:gridSpan w:val="3"/>
-          </w:tcPr>
-          <w:p>
-            <w:pPr>
-              <w:jc w:val="both"/>
+            <w:tcW w:w="1273" w:type="dxa"/>
+          </w:tcPr>
+          <w:p>
+            <w:pPr>
+              <w:jc w:val="both"/>
+            </w:pPr>
+            <w:r>
+              <w:t>100 - 103</w:t>
+            </w:r>
+          </w:p>
+        </w:tc>
+        <w:tc>
+          <w:tcPr>
+            <w:tcW w:w="1414" w:type="dxa"/>
+          </w:tcPr>
+          <w:p>
+            <w:pPr>
+              <w:jc w:val="both"/>
+              <w:cnfStyle w:val="000000000000" w:firstRow="0" w:lastRow="0" w:firstColumn="0" w:lastColumn="0" w:oddVBand="0" w:evenVBand="0" w:oddHBand="0" w:evenHBand="0" w:firstRowFirstColumn="0" w:firstRowLastColumn="0" w:lastRowFirstColumn="0" w:lastRowLastColumn="0"/>
+            </w:pPr>
+            <w:r>
+              <w:t>Read</w:t>
+            </w:r>
+          </w:p>
+        </w:tc>
+        <w:tc>
+          <w:tcPr>
+            <w:tcW w:w="6555" w:type="dxa"/>
+          </w:tcPr>
+          <w:p>
+            <w:pPr>
+              <w:jc w:val="both"/>
+              <w:cnfStyle w:val="000000000000" w:firstRow="0" w:lastRow="0" w:firstColumn="0" w:lastColumn="0" w:oddVBand="0" w:evenVBand="0" w:oddHBand="0" w:evenHBand="0" w:firstRowFirstColumn="0" w:firstRowLastColumn="0" w:lastRowFirstColumn="0" w:lastRowLastColumn="0"/>
               <w:rPr>
                 <w:rFonts w:ascii="Courier New" w:hAnsi="Courier New" w:cs="Courier New"/>
                 <w:i/>
@@ -9608,10 +9630,10 @@
             </w:pPr>
             <w:r>
               <w:rPr>
-                <w:b w:val="0"/>
-                <w:color w:val="4BACC6" w:themeColor="accent5"/>
-              </w:rPr>
-              <w:t>GTX</w:t>
+                <w:rFonts w:ascii="Courier New" w:hAnsi="Courier New" w:cs="Courier New"/>
+                <w:i/>
+              </w:rPr>
+              <w:t>T1 sent to the VFAT2</w:t>
             </w:r>
           </w:p>
         </w:tc>
@@ -9623,39 +9645,12 @@
         <w:tc>
           <w:tcPr>
             <w:cnfStyle w:val="001000000000" w:firstRow="0" w:lastRow="0" w:firstColumn="1" w:lastColumn="0" w:oddVBand="0" w:evenVBand="0" w:oddHBand="0" w:evenHBand="0" w:firstRowFirstColumn="0" w:firstRowLastColumn="0" w:lastRowFirstColumn="0" w:lastRowLastColumn="0"/>
-            <w:tcW w:w="1273" w:type="dxa"/>
-          </w:tcPr>
-          <w:p>
-            <w:pPr>
-              <w:jc w:val="both"/>
-            </w:pPr>
-            <w:r>
-              <w:t>100</w:t>
-            </w:r>
-          </w:p>
-        </w:tc>
-        <w:tc>
-          <w:tcPr>
-            <w:tcW w:w="1414" w:type="dxa"/>
-          </w:tcPr>
-          <w:p>
-            <w:pPr>
-              <w:jc w:val="both"/>
-              <w:cnfStyle w:val="000000100000" w:firstRow="0" w:lastRow="0" w:firstColumn="0" w:lastColumn="0" w:oddVBand="0" w:evenVBand="0" w:oddHBand="1" w:evenHBand="0" w:firstRowFirstColumn="0" w:firstRowLastColumn="0" w:lastRowFirstColumn="0" w:lastRowLastColumn="0"/>
-            </w:pPr>
-            <w:r>
-              <w:t>Read</w:t>
-            </w:r>
-          </w:p>
-        </w:tc>
-        <w:tc>
-          <w:tcPr>
-            <w:tcW w:w="6555" w:type="dxa"/>
-          </w:tcPr>
-          <w:p>
-            <w:pPr>
-              <w:jc w:val="both"/>
-              <w:cnfStyle w:val="000000100000" w:firstRow="0" w:lastRow="0" w:firstColumn="0" w:lastColumn="0" w:oddVBand="0" w:evenVBand="0" w:oddHBand="1" w:evenHBand="0" w:firstRowFirstColumn="0" w:firstRowLastColumn="0" w:lastRowFirstColumn="0" w:lastRowLastColumn="0"/>
+            <w:tcW w:w="9242" w:type="dxa"/>
+            <w:gridSpan w:val="3"/>
+          </w:tcPr>
+          <w:p>
+            <w:pPr>
+              <w:jc w:val="both"/>
               <w:rPr>
                 <w:rFonts w:ascii="Courier New" w:hAnsi="Courier New" w:cs="Courier New"/>
                 <w:i/>
@@ -9663,10 +9658,10 @@
             </w:pPr>
             <w:r>
               <w:rPr>
-                <w:rFonts w:ascii="Courier New" w:hAnsi="Courier New" w:cs="Courier New"/>
-                <w:i/>
-              </w:rPr>
-              <w:t>Tracking link error</w:t>
+                <w:b w:val="0"/>
+                <w:color w:val="4BACC6" w:themeColor="accent5"/>
+              </w:rPr>
+              <w:t>GTX</w:t>
             </w:r>
           </w:p>
         </w:tc>
@@ -9682,7 +9677,7 @@
               <w:jc w:val="both"/>
             </w:pPr>
             <w:r>
-              <w:t>101</w:t>
+              <w:t>104</w:t>
             </w:r>
           </w:p>
         </w:tc>
@@ -9708,6 +9703,61 @@
             <w:pPr>
               <w:jc w:val="both"/>
               <w:cnfStyle w:val="000000000000" w:firstRow="0" w:lastRow="0" w:firstColumn="0" w:lastColumn="0" w:oddVBand="0" w:evenVBand="0" w:oddHBand="0" w:evenHBand="0" w:firstRowFirstColumn="0" w:firstRowLastColumn="0" w:lastRowFirstColumn="0" w:lastRowLastColumn="0"/>
+              <w:rPr>
+                <w:rFonts w:ascii="Courier New" w:hAnsi="Courier New" w:cs="Courier New"/>
+                <w:i/>
+              </w:rPr>
+            </w:pPr>
+            <w:r>
+              <w:rPr>
+                <w:rFonts w:ascii="Courier New" w:hAnsi="Courier New" w:cs="Courier New"/>
+                <w:i/>
+              </w:rPr>
+              <w:t>Tracking link error</w:t>
+            </w:r>
+          </w:p>
+        </w:tc>
+      </w:tr>
+      <w:tr>
+        <w:trPr>
+          <w:cnfStyle w:val="000000100000" w:firstRow="0" w:lastRow="0" w:firstColumn="0" w:lastColumn="0" w:oddVBand="0" w:evenVBand="0" w:oddHBand="1" w:evenHBand="0" w:firstRowFirstColumn="0" w:firstRowLastColumn="0" w:lastRowFirstColumn="0" w:lastRowLastColumn="0"/>
+        </w:trPr>
+        <w:tc>
+          <w:tcPr>
+            <w:cnfStyle w:val="001000000000" w:firstRow="0" w:lastRow="0" w:firstColumn="1" w:lastColumn="0" w:oddVBand="0" w:evenVBand="0" w:oddHBand="0" w:evenHBand="0" w:firstRowFirstColumn="0" w:firstRowLastColumn="0" w:lastRowFirstColumn="0" w:lastRowLastColumn="0"/>
+            <w:tcW w:w="1273" w:type="dxa"/>
+          </w:tcPr>
+          <w:p>
+            <w:pPr>
+              <w:jc w:val="both"/>
+            </w:pPr>
+            <w:r>
+              <w:t>105</w:t>
+            </w:r>
+          </w:p>
+        </w:tc>
+        <w:tc>
+          <w:tcPr>
+            <w:tcW w:w="1414" w:type="dxa"/>
+          </w:tcPr>
+          <w:p>
+            <w:pPr>
+              <w:jc w:val="both"/>
+              <w:cnfStyle w:val="000000100000" w:firstRow="0" w:lastRow="0" w:firstColumn="0" w:lastColumn="0" w:oddVBand="0" w:evenVBand="0" w:oddHBand="1" w:evenHBand="0" w:firstRowFirstColumn="0" w:firstRowLastColumn="0" w:lastRowFirstColumn="0" w:lastRowLastColumn="0"/>
+            </w:pPr>
+            <w:r>
+              <w:t>Read</w:t>
+            </w:r>
+          </w:p>
+        </w:tc>
+        <w:tc>
+          <w:tcPr>
+            <w:tcW w:w="6555" w:type="dxa"/>
+          </w:tcPr>
+          <w:p>
+            <w:pPr>
+              <w:jc w:val="both"/>
+              <w:cnfStyle w:val="000000100000" w:firstRow="0" w:lastRow="0" w:firstColumn="0" w:lastColumn="0" w:oddVBand="0" w:evenVBand="0" w:oddHBand="1" w:evenHBand="0" w:firstRowFirstColumn="0" w:firstRowLastColumn="0" w:lastRowFirstColumn="0" w:lastRowLastColumn="0"/>
               <w:rPr>
                 <w:rFonts w:ascii="Courier New" w:hAnsi="Courier New" w:cs="Courier New"/>
                 <w:i/>
@@ -9734,12 +9784,12 @@
       <w:pPr>
         <w:pStyle w:val="Heading1"/>
       </w:pPr>
-      <w:bookmarkStart w:id="151" w:name="_Toc430700111"/>
+      <w:bookmarkStart w:id="150" w:name="_Toc430700111"/>
       <w:r>
         <w:lastRenderedPageBreak/>
         <w:t>System Registers</w:t>
       </w:r>
-      <w:bookmarkEnd w:id="151"/>
+      <w:bookmarkEnd w:id="150"/>
     </w:p>
     <w:p>
       <w:pPr>
@@ -9756,13 +9806,13 @@
       <w:pPr>
         <w:pStyle w:val="Heading2"/>
       </w:pPr>
-      <w:bookmarkStart w:id="152" w:name="_Toc430686263"/>
-      <w:bookmarkStart w:id="153" w:name="_Toc430700112"/>
+      <w:bookmarkStart w:id="151" w:name="_Toc430686263"/>
+      <w:bookmarkStart w:id="152" w:name="_Toc430700112"/>
       <w:r>
         <w:t>Addressing</w:t>
       </w:r>
+      <w:bookmarkEnd w:id="151"/>
       <w:bookmarkEnd w:id="152"/>
-      <w:bookmarkEnd w:id="153"/>
       <w:r>
         <w:t xml:space="preserve"> </w:t>
       </w:r>
@@ -10044,7 +10094,19 @@
               <w:rPr>
                 <w:rFonts w:ascii="Courier New" w:hAnsi="Courier New" w:cs="Courier New"/>
               </w:rPr>
-              <w:t>- 2 bits</w:t>
+              <w:t xml:space="preserve">- </w:t>
+            </w:r>
+            <w:r>
+              <w:rPr>
+                <w:rFonts w:ascii="Courier New" w:hAnsi="Courier New" w:cs="Courier New"/>
+              </w:rPr>
+              <w:t>3</w:t>
+            </w:r>
+            <w:r>
+              <w:rPr>
+                <w:rFonts w:ascii="Courier New" w:hAnsi="Courier New" w:cs="Courier New"/>
+              </w:rPr>
+              <w:t xml:space="preserve"> bits</w:t>
             </w:r>
           </w:p>
           <w:p>
@@ -10059,7 +10121,13 @@
               <w:rPr>
                 <w:rFonts w:ascii="Courier New" w:hAnsi="Courier New" w:cs="Courier New"/>
               </w:rPr>
-              <w:t>0 : T1 from AMC13</w:t>
+              <w:t xml:space="preserve">0 </w:t>
+            </w:r>
+            <w:r>
+              <w:rPr>
+                <w:rFonts w:ascii="Courier New" w:hAnsi="Courier New" w:cs="Courier New"/>
+              </w:rPr>
+              <w:t>: T1 from AMC13</w:t>
             </w:r>
           </w:p>
           <w:p>
@@ -10074,7 +10142,13 @@
               <w:rPr>
                 <w:rFonts w:ascii="Courier New" w:hAnsi="Courier New" w:cs="Courier New"/>
               </w:rPr>
-              <w:t xml:space="preserve">1 : T1 from </w:t>
+              <w:t xml:space="preserve">1 </w:t>
+            </w:r>
+            <w:r>
+              <w:rPr>
+                <w:rFonts w:ascii="Courier New" w:hAnsi="Courier New" w:cs="Courier New"/>
+              </w:rPr>
+              <w:t xml:space="preserve">: T1 from </w:t>
             </w:r>
             <w:proofErr w:type="spellStart"/>
             <w:r>
@@ -10097,7 +10171,13 @@
               <w:rPr>
                 <w:rFonts w:ascii="Courier New" w:hAnsi="Courier New" w:cs="Courier New"/>
               </w:rPr>
-              <w:t>2 : T1 from external source</w:t>
+              <w:t>2</w:t>
+            </w:r>
+            <w:r>
+              <w:rPr>
+                <w:rFonts w:ascii="Courier New" w:hAnsi="Courier New" w:cs="Courier New"/>
+              </w:rPr>
+              <w:t xml:space="preserve"> : T1 from external source</w:t>
             </w:r>
           </w:p>
           <w:p>
@@ -10112,7 +10192,48 @@
               <w:rPr>
                 <w:rFonts w:ascii="Courier New" w:hAnsi="Courier New" w:cs="Courier New"/>
               </w:rPr>
-              <w:t>3 : Logical OR of all sources</w:t>
+              <w:t>3</w:t>
+            </w:r>
+            <w:r>
+              <w:rPr>
+                <w:rFonts w:ascii="Courier New" w:hAnsi="Courier New" w:cs="Courier New"/>
+              </w:rPr>
+              <w:t xml:space="preserve"> : </w:t>
+            </w:r>
+            <w:r>
+              <w:rPr>
+                <w:rFonts w:ascii="Courier New" w:hAnsi="Courier New" w:cs="Courier New"/>
+              </w:rPr>
+              <w:t xml:space="preserve">Internal loopback on </w:t>
+            </w:r>
+            <w:proofErr w:type="spellStart"/>
+            <w:r>
+              <w:rPr>
+                <w:rFonts w:ascii="Courier New" w:hAnsi="Courier New" w:cs="Courier New"/>
+              </w:rPr>
+              <w:t>SBits</w:t>
+            </w:r>
+            <w:proofErr w:type="spellEnd"/>
+          </w:p>
+          <w:p>
+            <w:pPr>
+              <w:jc w:val="both"/>
+              <w:cnfStyle w:val="000000100000" w:firstRow="0" w:lastRow="0" w:firstColumn="0" w:lastColumn="0" w:oddVBand="0" w:evenVBand="0" w:oddHBand="1" w:evenHBand="0" w:firstRowFirstColumn="0" w:firstRowLastColumn="0" w:lastRowFirstColumn="0" w:lastRowLastColumn="0"/>
+              <w:rPr>
+                <w:rFonts w:ascii="Courier New" w:hAnsi="Courier New" w:cs="Courier New"/>
+              </w:rPr>
+            </w:pPr>
+            <w:r>
+              <w:rPr>
+                <w:rFonts w:ascii="Courier New" w:hAnsi="Courier New" w:cs="Courier New"/>
+              </w:rPr>
+              <w:t>4</w:t>
+            </w:r>
+            <w:r>
+              <w:rPr>
+                <w:rFonts w:ascii="Courier New" w:hAnsi="Courier New" w:cs="Courier New"/>
+              </w:rPr>
+              <w:t xml:space="preserve"> : Logical OR of all sources</w:t>
             </w:r>
           </w:p>
         </w:tc>
@@ -10142,7 +10263,7 @@
               <w:cnfStyle w:val="000000000000" w:firstRow="0" w:lastRow="0" w:firstColumn="0" w:lastColumn="0" w:oddVBand="0" w:evenVBand="0" w:oddHBand="0" w:evenHBand="0" w:firstRowFirstColumn="0" w:firstRowLastColumn="0" w:lastRowFirstColumn="0" w:lastRowLastColumn="0"/>
             </w:pPr>
             <w:r>
-              <w:t>Write only</w:t>
+              <w:t>Read / write</w:t>
             </w:r>
           </w:p>
         </w:tc>
@@ -10163,21 +10284,29 @@
                 <w:rFonts w:ascii="Courier New" w:hAnsi="Courier New" w:cs="Courier New"/>
                 <w:i/>
               </w:rPr>
-              <w:t xml:space="preserve">VFAT2 reset              </w:t>
-            </w:r>
-            <w:r>
-              <w:rPr>
-                <w:rFonts w:ascii="Courier New" w:hAnsi="Courier New" w:cs="Courier New"/>
-              </w:rPr>
-              <w:t>- 1 bit</w:t>
-            </w:r>
-          </w:p>
-          <w:p>
-            <w:pPr>
-              <w:cnfStyle w:val="000000000000" w:firstRow="0" w:lastRow="0" w:firstColumn="0" w:lastColumn="0" w:oddVBand="0" w:evenVBand="0" w:oddHBand="0" w:evenHBand="0" w:firstRowFirstColumn="0" w:firstRowLastColumn="0" w:lastRowFirstColumn="0" w:lastRowLastColumn="0"/>
-            </w:pPr>
-            <w:r>
-              <w:t>This register automatically returns to a 0 state</w:t>
+              <w:t xml:space="preserve">T1 loopback </w:t>
+            </w:r>
+            <w:proofErr w:type="spellStart"/>
+            <w:r>
+              <w:rPr>
+                <w:rFonts w:ascii="Courier New" w:hAnsi="Courier New" w:cs="Courier New"/>
+                <w:i/>
+              </w:rPr>
+              <w:t>SBit</w:t>
+            </w:r>
+            <w:proofErr w:type="spellEnd"/>
+            <w:r>
+              <w:rPr>
+                <w:rFonts w:ascii="Courier New" w:hAnsi="Courier New" w:cs="Courier New"/>
+                <w:i/>
+              </w:rPr>
+              <w:t xml:space="preserve"> select  - </w:t>
+            </w:r>
+            <w:r>
+              <w:rPr>
+                <w:rFonts w:ascii="Courier New" w:hAnsi="Courier New" w:cs="Courier New"/>
+              </w:rPr>
+              <w:t>5 bits</w:t>
             </w:r>
           </w:p>
         </w:tc>
@@ -10189,6 +10318,71 @@
         <w:tc>
           <w:tcPr>
             <w:cnfStyle w:val="001000000000" w:firstRow="0" w:lastRow="0" w:firstColumn="1" w:lastColumn="0" w:oddVBand="0" w:evenVBand="0" w:oddHBand="0" w:evenHBand="0" w:firstRowFirstColumn="0" w:firstRowLastColumn="0" w:lastRowFirstColumn="0" w:lastRowLastColumn="0"/>
+            <w:tcW w:w="1273" w:type="dxa"/>
+          </w:tcPr>
+          <w:p>
+            <w:pPr>
+              <w:jc w:val="both"/>
+            </w:pPr>
+            <w:r>
+              <w:t>3</w:t>
+            </w:r>
+          </w:p>
+        </w:tc>
+        <w:tc>
+          <w:tcPr>
+            <w:tcW w:w="1414" w:type="dxa"/>
+          </w:tcPr>
+          <w:p>
+            <w:pPr>
+              <w:jc w:val="both"/>
+              <w:cnfStyle w:val="000000100000" w:firstRow="0" w:lastRow="0" w:firstColumn="0" w:lastColumn="0" w:oddVBand="0" w:evenVBand="0" w:oddHBand="1" w:evenHBand="0" w:firstRowFirstColumn="0" w:firstRowLastColumn="0" w:lastRowFirstColumn="0" w:lastRowLastColumn="0"/>
+            </w:pPr>
+            <w:r>
+              <w:t>Write only</w:t>
+            </w:r>
+          </w:p>
+        </w:tc>
+        <w:tc>
+          <w:tcPr>
+            <w:tcW w:w="6555" w:type="dxa"/>
+          </w:tcPr>
+          <w:p>
+            <w:pPr>
+              <w:jc w:val="both"/>
+              <w:cnfStyle w:val="000000100000" w:firstRow="0" w:lastRow="0" w:firstColumn="0" w:lastColumn="0" w:oddVBand="0" w:evenVBand="0" w:oddHBand="1" w:evenHBand="0" w:firstRowFirstColumn="0" w:firstRowLastColumn="0" w:lastRowFirstColumn="0" w:lastRowLastColumn="0"/>
+              <w:rPr>
+                <w:rFonts w:ascii="Courier New" w:hAnsi="Courier New" w:cs="Courier New"/>
+              </w:rPr>
+            </w:pPr>
+            <w:r>
+              <w:rPr>
+                <w:rFonts w:ascii="Courier New" w:hAnsi="Courier New" w:cs="Courier New"/>
+                <w:i/>
+              </w:rPr>
+              <w:t xml:space="preserve">VFAT2 reset              </w:t>
+            </w:r>
+            <w:r>
+              <w:rPr>
+                <w:rFonts w:ascii="Courier New" w:hAnsi="Courier New" w:cs="Courier New"/>
+              </w:rPr>
+              <w:t>- 1 bit</w:t>
+            </w:r>
+          </w:p>
+          <w:p>
+            <w:pPr>
+              <w:cnfStyle w:val="000000100000" w:firstRow="0" w:lastRow="0" w:firstColumn="0" w:lastColumn="0" w:oddVBand="0" w:evenVBand="0" w:oddHBand="1" w:evenHBand="0" w:firstRowFirstColumn="0" w:firstRowLastColumn="0" w:lastRowFirstColumn="0" w:lastRowLastColumn="0"/>
+            </w:pPr>
+            <w:r>
+              <w:t>This register automatically returns to a 0 state</w:t>
+            </w:r>
+          </w:p>
+        </w:tc>
+      </w:tr>
+      <w:tr>
+        <w:tc>
+          <w:tcPr>
+            <w:cnfStyle w:val="001000000000" w:firstRow="0" w:lastRow="0" w:firstColumn="1" w:lastColumn="0" w:oddVBand="0" w:evenVBand="0" w:oddHBand="0" w:evenHBand="0" w:firstRowFirstColumn="0" w:firstRowLastColumn="0" w:lastRowFirstColumn="0" w:lastRowLastColumn="0"/>
             <w:tcW w:w="9242" w:type="dxa"/>
             <w:gridSpan w:val="3"/>
           </w:tcPr>
@@ -10206,128 +10400,6 @@
                 <w:color w:val="4BACC6" w:themeColor="accent5"/>
               </w:rPr>
               <w:t>Clocking</w:t>
-            </w:r>
-          </w:p>
-        </w:tc>
-      </w:tr>
-      <w:tr>
-        <w:tc>
-          <w:tcPr>
-            <w:cnfStyle w:val="001000000000" w:firstRow="0" w:lastRow="0" w:firstColumn="1" w:lastColumn="0" w:oddVBand="0" w:evenVBand="0" w:oddHBand="0" w:evenHBand="0" w:firstRowFirstColumn="0" w:firstRowLastColumn="0" w:lastRowFirstColumn="0" w:lastRowLastColumn="0"/>
-            <w:tcW w:w="1273" w:type="dxa"/>
-          </w:tcPr>
-          <w:p>
-            <w:pPr>
-              <w:jc w:val="both"/>
-            </w:pPr>
-            <w:r>
-              <w:t>3</w:t>
-            </w:r>
-          </w:p>
-        </w:tc>
-        <w:tc>
-          <w:tcPr>
-            <w:tcW w:w="1414" w:type="dxa"/>
-          </w:tcPr>
-          <w:p>
-            <w:pPr>
-              <w:jc w:val="both"/>
-              <w:cnfStyle w:val="000000000000" w:firstRow="0" w:lastRow="0" w:firstColumn="0" w:lastColumn="0" w:oddVBand="0" w:evenVBand="0" w:oddHBand="0" w:evenHBand="0" w:firstRowFirstColumn="0" w:firstRowLastColumn="0" w:lastRowFirstColumn="0" w:lastRowLastColumn="0"/>
-            </w:pPr>
-            <w:r>
-              <w:t>Read / write</w:t>
-            </w:r>
-          </w:p>
-        </w:tc>
-        <w:tc>
-          <w:tcPr>
-            <w:tcW w:w="6555" w:type="dxa"/>
-          </w:tcPr>
-          <w:p>
-            <w:pPr>
-              <w:jc w:val="both"/>
-              <w:cnfStyle w:val="000000000000" w:firstRow="0" w:lastRow="0" w:firstColumn="0" w:lastColumn="0" w:oddVBand="0" w:evenVBand="0" w:oddHBand="0" w:evenHBand="0" w:firstRowFirstColumn="0" w:firstRowLastColumn="0" w:lastRowFirstColumn="0" w:lastRowLastColumn="0"/>
-              <w:rPr>
-                <w:rFonts w:ascii="Courier New" w:hAnsi="Courier New" w:cs="Courier New"/>
-              </w:rPr>
-            </w:pPr>
-            <w:r>
-              <w:rPr>
-                <w:rFonts w:ascii="Courier New" w:hAnsi="Courier New" w:cs="Courier New"/>
-                <w:i/>
-              </w:rPr>
-              <w:t>Reference clock source</w:t>
-            </w:r>
-            <w:r>
-              <w:rPr>
-                <w:rFonts w:ascii="Courier New" w:hAnsi="Courier New" w:cs="Courier New"/>
-                <w:i/>
-              </w:rPr>
-              <w:t xml:space="preserve">   </w:t>
-            </w:r>
-            <w:r>
-              <w:rPr>
-                <w:rFonts w:ascii="Courier New" w:hAnsi="Courier New" w:cs="Courier New"/>
-              </w:rPr>
-              <w:t>- 2 bits</w:t>
-            </w:r>
-          </w:p>
-          <w:p>
-            <w:pPr>
-              <w:jc w:val="both"/>
-              <w:cnfStyle w:val="000000000000" w:firstRow="0" w:lastRow="0" w:firstColumn="0" w:lastColumn="0" w:oddVBand="0" w:evenVBand="0" w:oddHBand="0" w:evenHBand="0" w:firstRowFirstColumn="0" w:firstRowLastColumn="0" w:lastRowFirstColumn="0" w:lastRowLastColumn="0"/>
-              <w:rPr>
-                <w:rFonts w:ascii="Courier New" w:hAnsi="Courier New" w:cs="Courier New"/>
-                <w:i/>
-              </w:rPr>
-            </w:pPr>
-            <w:r>
-              <w:rPr>
-                <w:rFonts w:ascii="Courier New" w:hAnsi="Courier New" w:cs="Courier New"/>
-                <w:i/>
-              </w:rPr>
-              <w:t>0 : on board oscillator</w:t>
-            </w:r>
-          </w:p>
-          <w:p>
-            <w:pPr>
-              <w:jc w:val="both"/>
-              <w:cnfStyle w:val="000000000000" w:firstRow="0" w:lastRow="0" w:firstColumn="0" w:lastColumn="0" w:oddVBand="0" w:evenVBand="0" w:oddHBand="0" w:evenHBand="0" w:firstRowFirstColumn="0" w:firstRowLastColumn="0" w:lastRowFirstColumn="0" w:lastRowLastColumn="0"/>
-              <w:rPr>
-                <w:rFonts w:ascii="Courier New" w:hAnsi="Courier New" w:cs="Courier New"/>
-                <w:i/>
-              </w:rPr>
-            </w:pPr>
-            <w:r>
-              <w:rPr>
-                <w:rFonts w:ascii="Courier New" w:hAnsi="Courier New" w:cs="Courier New"/>
-                <w:i/>
-              </w:rPr>
-              <w:t xml:space="preserve">1 : </w:t>
-            </w:r>
-            <w:r>
-              <w:rPr>
-                <w:rFonts w:ascii="Courier New" w:hAnsi="Courier New" w:cs="Courier New"/>
-                <w:i/>
-              </w:rPr>
-              <w:t>GTX recovered clock</w:t>
-            </w:r>
-          </w:p>
-          <w:p>
-            <w:pPr>
-              <w:jc w:val="both"/>
-              <w:cnfStyle w:val="000000000000" w:firstRow="0" w:lastRow="0" w:firstColumn="0" w:lastColumn="0" w:oddVBand="0" w:evenVBand="0" w:oddHBand="0" w:evenHBand="0" w:firstRowFirstColumn="0" w:firstRowLastColumn="0" w:lastRowFirstColumn="0" w:lastRowLastColumn="0"/>
-              <w:rPr>
-                <w:rFonts w:ascii="Courier New" w:hAnsi="Courier New" w:cs="Courier New"/>
-                <w:i/>
-              </w:rPr>
-            </w:pPr>
-            <w:r>
-              <w:rPr>
-                <w:rFonts w:ascii="Courier New" w:hAnsi="Courier New" w:cs="Courier New"/>
-                <w:i/>
-              </w:rPr>
-              <w:t>2 : external clock</w:t>
             </w:r>
           </w:p>
         </w:tc>
@@ -10339,6 +10411,128 @@
         <w:tc>
           <w:tcPr>
             <w:cnfStyle w:val="001000000000" w:firstRow="0" w:lastRow="0" w:firstColumn="1" w:lastColumn="0" w:oddVBand="0" w:evenVBand="0" w:oddHBand="0" w:evenHBand="0" w:firstRowFirstColumn="0" w:firstRowLastColumn="0" w:lastRowFirstColumn="0" w:lastRowLastColumn="0"/>
+            <w:tcW w:w="1273" w:type="dxa"/>
+          </w:tcPr>
+          <w:p>
+            <w:pPr>
+              <w:jc w:val="both"/>
+            </w:pPr>
+            <w:r>
+              <w:t>4</w:t>
+            </w:r>
+          </w:p>
+        </w:tc>
+        <w:tc>
+          <w:tcPr>
+            <w:tcW w:w="1414" w:type="dxa"/>
+          </w:tcPr>
+          <w:p>
+            <w:pPr>
+              <w:jc w:val="both"/>
+              <w:cnfStyle w:val="000000100000" w:firstRow="0" w:lastRow="0" w:firstColumn="0" w:lastColumn="0" w:oddVBand="0" w:evenVBand="0" w:oddHBand="1" w:evenHBand="0" w:firstRowFirstColumn="0" w:firstRowLastColumn="0" w:lastRowFirstColumn="0" w:lastRowLastColumn="0"/>
+            </w:pPr>
+            <w:r>
+              <w:t>Read / write</w:t>
+            </w:r>
+          </w:p>
+        </w:tc>
+        <w:tc>
+          <w:tcPr>
+            <w:tcW w:w="6555" w:type="dxa"/>
+          </w:tcPr>
+          <w:p>
+            <w:pPr>
+              <w:jc w:val="both"/>
+              <w:cnfStyle w:val="000000100000" w:firstRow="0" w:lastRow="0" w:firstColumn="0" w:lastColumn="0" w:oddVBand="0" w:evenVBand="0" w:oddHBand="1" w:evenHBand="0" w:firstRowFirstColumn="0" w:firstRowLastColumn="0" w:lastRowFirstColumn="0" w:lastRowLastColumn="0"/>
+              <w:rPr>
+                <w:rFonts w:ascii="Courier New" w:hAnsi="Courier New" w:cs="Courier New"/>
+              </w:rPr>
+            </w:pPr>
+            <w:r>
+              <w:rPr>
+                <w:rFonts w:ascii="Courier New" w:hAnsi="Courier New" w:cs="Courier New"/>
+                <w:i/>
+              </w:rPr>
+              <w:t>Reference clock source</w:t>
+            </w:r>
+            <w:r>
+              <w:rPr>
+                <w:rFonts w:ascii="Courier New" w:hAnsi="Courier New" w:cs="Courier New"/>
+                <w:i/>
+              </w:rPr>
+              <w:t xml:space="preserve">   </w:t>
+            </w:r>
+            <w:r>
+              <w:rPr>
+                <w:rFonts w:ascii="Courier New" w:hAnsi="Courier New" w:cs="Courier New"/>
+              </w:rPr>
+              <w:t>- 2 bits</w:t>
+            </w:r>
+          </w:p>
+          <w:p>
+            <w:pPr>
+              <w:jc w:val="both"/>
+              <w:cnfStyle w:val="000000100000" w:firstRow="0" w:lastRow="0" w:firstColumn="0" w:lastColumn="0" w:oddVBand="0" w:evenVBand="0" w:oddHBand="1" w:evenHBand="0" w:firstRowFirstColumn="0" w:firstRowLastColumn="0" w:lastRowFirstColumn="0" w:lastRowLastColumn="0"/>
+              <w:rPr>
+                <w:rFonts w:ascii="Courier New" w:hAnsi="Courier New" w:cs="Courier New"/>
+                <w:i/>
+              </w:rPr>
+            </w:pPr>
+            <w:r>
+              <w:rPr>
+                <w:rFonts w:ascii="Courier New" w:hAnsi="Courier New" w:cs="Courier New"/>
+                <w:i/>
+              </w:rPr>
+              <w:t>0 : on board oscillator</w:t>
+            </w:r>
+          </w:p>
+          <w:p>
+            <w:pPr>
+              <w:jc w:val="both"/>
+              <w:cnfStyle w:val="000000100000" w:firstRow="0" w:lastRow="0" w:firstColumn="0" w:lastColumn="0" w:oddVBand="0" w:evenVBand="0" w:oddHBand="1" w:evenHBand="0" w:firstRowFirstColumn="0" w:firstRowLastColumn="0" w:lastRowFirstColumn="0" w:lastRowLastColumn="0"/>
+              <w:rPr>
+                <w:rFonts w:ascii="Courier New" w:hAnsi="Courier New" w:cs="Courier New"/>
+                <w:i/>
+              </w:rPr>
+            </w:pPr>
+            <w:r>
+              <w:rPr>
+                <w:rFonts w:ascii="Courier New" w:hAnsi="Courier New" w:cs="Courier New"/>
+                <w:i/>
+              </w:rPr>
+              <w:t xml:space="preserve">1 : </w:t>
+            </w:r>
+            <w:r>
+              <w:rPr>
+                <w:rFonts w:ascii="Courier New" w:hAnsi="Courier New" w:cs="Courier New"/>
+                <w:i/>
+              </w:rPr>
+              <w:t>GTX recovered clock</w:t>
+            </w:r>
+          </w:p>
+          <w:p>
+            <w:pPr>
+              <w:jc w:val="both"/>
+              <w:cnfStyle w:val="000000100000" w:firstRow="0" w:lastRow="0" w:firstColumn="0" w:lastColumn="0" w:oddVBand="0" w:evenVBand="0" w:oddHBand="1" w:evenHBand="0" w:firstRowFirstColumn="0" w:firstRowLastColumn="0" w:lastRowFirstColumn="0" w:lastRowLastColumn="0"/>
+              <w:rPr>
+                <w:rFonts w:ascii="Courier New" w:hAnsi="Courier New" w:cs="Courier New"/>
+                <w:i/>
+              </w:rPr>
+            </w:pPr>
+            <w:r>
+              <w:rPr>
+                <w:rFonts w:ascii="Courier New" w:hAnsi="Courier New" w:cs="Courier New"/>
+                <w:i/>
+              </w:rPr>
+              <w:t>2 : external clock</w:t>
+            </w:r>
+          </w:p>
+        </w:tc>
+      </w:tr>
+      <w:tr>
+        <w:tc>
+          <w:tcPr>
+            <w:cnfStyle w:val="001000000000" w:firstRow="0" w:lastRow="0" w:firstColumn="1" w:lastColumn="0" w:oddVBand="0" w:evenVBand="0" w:oddHBand="0" w:evenHBand="0" w:firstRowFirstColumn="0" w:firstRowLastColumn="0" w:lastRowFirstColumn="0" w:lastRowLastColumn="0"/>
             <w:tcW w:w="9242" w:type="dxa"/>
             <w:gridSpan w:val="3"/>
           </w:tcPr>
@@ -10363,6 +10557,9 @@
         </w:tc>
       </w:tr>
       <w:tr>
+        <w:trPr>
+          <w:cnfStyle w:val="000000100000" w:firstRow="0" w:lastRow="0" w:firstColumn="0" w:lastColumn="0" w:oddVBand="0" w:evenVBand="0" w:oddHBand="1" w:evenHBand="0" w:firstRowFirstColumn="0" w:firstRowLastColumn="0" w:lastRowFirstColumn="0" w:lastRowLastColumn="0"/>
+        </w:trPr>
         <w:tc>
           <w:tcPr>
             <w:cnfStyle w:val="001000000000" w:firstRow="0" w:lastRow="0" w:firstColumn="1" w:lastColumn="0" w:oddVBand="0" w:evenVBand="0" w:oddHBand="0" w:evenHBand="0" w:firstRowFirstColumn="0" w:firstRowLastColumn="0" w:lastRowFirstColumn="0" w:lastRowLastColumn="0"/>
@@ -10373,7 +10570,7 @@
               <w:jc w:val="both"/>
             </w:pPr>
             <w:r>
-              <w:t>4</w:t>
+              <w:t>5</w:t>
             </w:r>
           </w:p>
         </w:tc>
@@ -10384,7 +10581,7 @@
           <w:p>
             <w:pPr>
               <w:jc w:val="both"/>
-              <w:cnfStyle w:val="000000000000" w:firstRow="0" w:lastRow="0" w:firstColumn="0" w:lastColumn="0" w:oddVBand="0" w:evenVBand="0" w:oddHBand="0" w:evenHBand="0" w:firstRowFirstColumn="0" w:firstRowLastColumn="0" w:lastRowFirstColumn="0" w:lastRowLastColumn="0"/>
+              <w:cnfStyle w:val="000000100000" w:firstRow="0" w:lastRow="0" w:firstColumn="0" w:lastColumn="0" w:oddVBand="0" w:evenVBand="0" w:oddHBand="1" w:evenHBand="0" w:firstRowFirstColumn="0" w:firstRowLastColumn="0" w:lastRowFirstColumn="0" w:lastRowLastColumn="0"/>
             </w:pPr>
             <w:r>
               <w:t>Read / write</w:t>
@@ -10398,11 +10595,18 @@
           <w:p>
             <w:pPr>
               <w:jc w:val="both"/>
-              <w:cnfStyle w:val="000000000000" w:firstRow="0" w:lastRow="0" w:firstColumn="0" w:lastColumn="0" w:oddVBand="0" w:evenVBand="0" w:oddHBand="0" w:evenHBand="0" w:firstRowFirstColumn="0" w:firstRowLastColumn="0" w:lastRowFirstColumn="0" w:lastRowLastColumn="0"/>
-              <w:rPr>
-                <w:rFonts w:ascii="Courier New" w:hAnsi="Courier New" w:cs="Courier New"/>
-              </w:rPr>
-            </w:pPr>
+              <w:cnfStyle w:val="000000100000" w:firstRow="0" w:lastRow="0" w:firstColumn="0" w:lastColumn="0" w:oddVBand="0" w:evenVBand="0" w:oddHBand="1" w:evenHBand="0" w:firstRowFirstColumn="0" w:firstRowLastColumn="0" w:lastRowFirstColumn="0" w:lastRowLastColumn="0"/>
+              <w:rPr>
+                <w:rFonts w:ascii="Courier New" w:hAnsi="Courier New" w:cs="Courier New"/>
+              </w:rPr>
+            </w:pPr>
+            <w:r>
+              <w:rPr>
+                <w:rFonts w:ascii="Courier New" w:hAnsi="Courier New" w:cs="Courier New"/>
+                <w:i/>
+              </w:rPr>
+              <w:t xml:space="preserve">TDC </w:t>
+            </w:r>
             <w:proofErr w:type="spellStart"/>
             <w:r>
               <w:rPr>
@@ -10417,7 +10621,7 @@
                 <w:rFonts w:ascii="Courier New" w:hAnsi="Courier New" w:cs="Courier New"/>
                 <w:i/>
               </w:rPr>
-              <w:t xml:space="preserve"> select              </w:t>
+              <w:t xml:space="preserve"> select          </w:t>
             </w:r>
             <w:r>
               <w:rPr>
@@ -10429,7 +10633,10 @@
         </w:tc>
       </w:tr>
     </w:tbl>
-    <w:p/>
+    <w:p>
+      <w:bookmarkStart w:id="153" w:name="_GoBack"/>
+      <w:bookmarkEnd w:id="153"/>
+    </w:p>
     <w:sectPr>
       <w:footerReference w:type="default" r:id="rId10"/>
       <w:pgSz w:w="11906" w:h="16838"/>
@@ -10500,7 +10707,7 @@
           <w:rPr>
             <w:noProof/>
           </w:rPr>
-          <w:t>12</w:t>
+          <w:t>13</w:t>
         </w:r>
         <w:r>
           <w:rPr>
@@ -13328,7 +13535,7 @@
 </file>
 
 <file path=customXml/itemProps1.xml><?xml version="1.0" encoding="utf-8"?>
-<ds:datastoreItem xmlns:ds="http://schemas.openxmlformats.org/officeDocument/2006/customXml" ds:itemID="{D31FC31B-E915-4AD6-A31B-7E5BA97DD3FB}">
+<ds:datastoreItem xmlns:ds="http://schemas.openxmlformats.org/officeDocument/2006/customXml" ds:itemID="{C1DFB538-4BE8-4DB0-AF72-D416E9C2EE57}">
   <ds:schemaRefs>
     <ds:schemaRef ds:uri="http://schemas.openxmlformats.org/officeDocument/2006/bibliography"/>
   </ds:schemaRefs>

</xml_diff>

<commit_message>
Corrected error with buffer
</commit_message>
<xml_diff>
--- a/doc/OH_modules.docx
+++ b/doc/OH_modules.docx
@@ -6,13 +6,10 @@
       <w:pPr>
         <w:pStyle w:val="Title"/>
       </w:pPr>
-      <w:proofErr w:type="spellStart"/>
-      <w:r>
-        <w:t>OptoHybrid</w:t>
-      </w:r>
-      <w:proofErr w:type="spellEnd"/>
-      <w:r>
-        <w:t xml:space="preserve"> Modules &amp; Functionalities</w:t>
+      <w:bookmarkStart w:id="0" w:name="_GoBack"/>
+      <w:bookmarkEnd w:id="0"/>
+      <w:r>
+        <w:t>OptoHybrid Modules &amp; Functionalities</w:t>
       </w:r>
     </w:p>
     <w:p>
@@ -20,15 +17,7 @@
         <w:pStyle w:val="Subtitle"/>
       </w:pPr>
       <w:r>
-        <w:t xml:space="preserve">Thomas </w:t>
-      </w:r>
-      <w:proofErr w:type="spellStart"/>
-      <w:r>
-        <w:t>Lenzi</w:t>
-      </w:r>
-      <w:proofErr w:type="spellEnd"/>
-      <w:r>
-        <w:t xml:space="preserve"> (</w:t>
+        <w:t>Thomas Lenzi (</w:t>
       </w:r>
       <w:hyperlink r:id="rId9" w:history="1">
         <w:r>
@@ -44,15 +33,7 @@
     </w:p>
     <w:p>
       <w:r>
-        <w:t xml:space="preserve">This document describes how to interact with the </w:t>
-      </w:r>
-      <w:proofErr w:type="spellStart"/>
-      <w:r>
-        <w:t>OptoHybrid</w:t>
-      </w:r>
-      <w:proofErr w:type="spellEnd"/>
-      <w:r>
-        <w:t xml:space="preserve"> (OH) modules and how to parameterize</w:t>
+        <w:t>This document describes how to interact with the OptoHybrid (OH) modules and how to parameterize</w:t>
       </w:r>
       <w:r>
         <w:t xml:space="preserve"> and use</w:t>
@@ -62,9 +43,9 @@
       </w:r>
     </w:p>
     <w:p/>
-    <w:bookmarkStart w:id="0" w:name="_Toc428188295" w:displacedByCustomXml="next"/>
-    <w:bookmarkStart w:id="1" w:name="_Toc428776134" w:displacedByCustomXml="next"/>
-    <w:bookmarkStart w:id="2" w:name="_Toc430700075" w:displacedByCustomXml="next"/>
+    <w:bookmarkStart w:id="1" w:name="_Toc430700075" w:displacedByCustomXml="next"/>
+    <w:bookmarkStart w:id="2" w:name="_Toc428776134" w:displacedByCustomXml="next"/>
+    <w:bookmarkStart w:id="3" w:name="_Toc428188295" w:displacedByCustomXml="next"/>
     <w:sdt>
       <w:sdtPr>
         <w:rPr>
@@ -93,9 +74,9 @@
           <w:r>
             <w:t>Contents</w:t>
           </w:r>
+          <w:bookmarkEnd w:id="3"/>
           <w:bookmarkEnd w:id="2"/>
           <w:bookmarkEnd w:id="1"/>
-          <w:bookmarkEnd w:id="0"/>
         </w:p>
         <w:p>
           <w:pPr>
@@ -823,12 +804,12 @@
       <w:pPr>
         <w:pStyle w:val="Heading1"/>
       </w:pPr>
-      <w:bookmarkStart w:id="3" w:name="_Toc430700076"/>
+      <w:bookmarkStart w:id="4" w:name="_Toc430700076"/>
       <w:r>
         <w:lastRenderedPageBreak/>
         <w:t>VFAT2 I2C</w:t>
       </w:r>
-      <w:bookmarkEnd w:id="3"/>
+      <w:bookmarkEnd w:id="4"/>
       <w:r>
         <w:t xml:space="preserve"> </w:t>
       </w:r>
@@ -857,21 +838,21 @@
       <w:pPr>
         <w:pStyle w:val="Heading2"/>
       </w:pPr>
-      <w:bookmarkStart w:id="4" w:name="_Toc428177669"/>
-      <w:bookmarkStart w:id="5" w:name="_Toc428188297"/>
-      <w:bookmarkStart w:id="6" w:name="_Toc428776136"/>
-      <w:bookmarkStart w:id="7" w:name="_Toc430077615"/>
-      <w:bookmarkStart w:id="8" w:name="_Toc430686228"/>
-      <w:bookmarkStart w:id="9" w:name="_Toc430700077"/>
+      <w:bookmarkStart w:id="5" w:name="_Toc428177669"/>
+      <w:bookmarkStart w:id="6" w:name="_Toc428188297"/>
+      <w:bookmarkStart w:id="7" w:name="_Toc428776136"/>
+      <w:bookmarkStart w:id="8" w:name="_Toc430077615"/>
+      <w:bookmarkStart w:id="9" w:name="_Toc430686228"/>
+      <w:bookmarkStart w:id="10" w:name="_Toc430700077"/>
       <w:r>
         <w:t>Addressing</w:t>
       </w:r>
-      <w:bookmarkEnd w:id="4"/>
       <w:bookmarkEnd w:id="5"/>
       <w:bookmarkEnd w:id="6"/>
       <w:bookmarkEnd w:id="7"/>
       <w:bookmarkEnd w:id="8"/>
       <w:bookmarkEnd w:id="9"/>
+      <w:bookmarkEnd w:id="10"/>
     </w:p>
     <w:p>
       <w:pPr>
@@ -1091,16 +1072,11 @@
             <w:r>
               <w:t xml:space="preserve">on VFAT2 </w:t>
             </w:r>
-            <w:proofErr w:type="spellStart"/>
             <w:r>
               <w:t>n°</w:t>
             </w:r>
             <w:r>
-              <w:t>X</w:t>
-            </w:r>
-            <w:proofErr w:type="spellEnd"/>
-            <w:r>
-              <w:t xml:space="preserve"> (5 bit chip identifier)</w:t>
+              <w:t>X (5 bit chip identifier)</w:t>
             </w:r>
           </w:p>
           <w:p>
@@ -1112,15 +1088,28 @@
               <w:t>5</w:t>
             </w:r>
             <w:r>
+              <w:t xml:space="preserve"> MSBits are constant 0s</w:t>
+            </w:r>
+          </w:p>
+          <w:p>
+            <w:pPr>
+              <w:jc w:val="both"/>
+              <w:cnfStyle w:val="000000000000" w:firstRow="0" w:lastRow="0" w:firstColumn="0" w:lastColumn="0" w:oddVBand="0" w:evenVBand="0" w:oddHBand="0" w:evenHBand="0" w:firstRowFirstColumn="0" w:firstRowLastColumn="0" w:lastRowFirstColumn="0" w:lastRowLastColumn="0"/>
+            </w:pPr>
+            <w:r>
+              <w:t>1</w:t>
+            </w:r>
+            <w:r>
+              <w:t xml:space="preserve"> next b</w:t>
+            </w:r>
+            <w:r>
+              <w:t>it</w:t>
+            </w:r>
+            <w:r>
               <w:t xml:space="preserve"> </w:t>
             </w:r>
-            <w:proofErr w:type="spellStart"/>
-            <w:r>
-              <w:t>MSBits</w:t>
-            </w:r>
-            <w:proofErr w:type="spellEnd"/>
-            <w:r>
-              <w:t xml:space="preserve"> are constant 0s</w:t>
+            <w:r>
+              <w:t>is set when an error occurred</w:t>
             </w:r>
           </w:p>
           <w:p>
@@ -1129,19 +1118,7 @@
               <w:cnfStyle w:val="000000000000" w:firstRow="0" w:lastRow="0" w:firstColumn="0" w:lastColumn="0" w:oddVBand="0" w:evenVBand="0" w:oddHBand="0" w:evenHBand="0" w:firstRowFirstColumn="0" w:firstRowLastColumn="0" w:lastRowFirstColumn="0" w:lastRowLastColumn="0"/>
             </w:pPr>
             <w:r>
-              <w:t>1</w:t>
-            </w:r>
-            <w:r>
-              <w:t xml:space="preserve"> next b</w:t>
-            </w:r>
-            <w:r>
-              <w:t>it</w:t>
-            </w:r>
-            <w:r>
-              <w:t xml:space="preserve"> </w:t>
-            </w:r>
-            <w:r>
-              <w:t>is set when an error occurred</w:t>
+              <w:t>1 next bit is set when the transaction is valid</w:t>
             </w:r>
           </w:p>
           <w:p>
@@ -1150,7 +1127,10 @@
               <w:cnfStyle w:val="000000000000" w:firstRow="0" w:lastRow="0" w:firstColumn="0" w:lastColumn="0" w:oddVBand="0" w:evenVBand="0" w:oddHBand="0" w:evenHBand="0" w:firstRowFirstColumn="0" w:firstRowLastColumn="0" w:lastRowFirstColumn="0" w:lastRowLastColumn="0"/>
             </w:pPr>
             <w:r>
-              <w:t>1 next bit is set when the transaction is valid</w:t>
+              <w:t>1 next bit is the read/not write bit</w:t>
+            </w:r>
+            <w:r>
+              <w:t xml:space="preserve"> of the transaction</w:t>
             </w:r>
           </w:p>
           <w:p>
@@ -1159,10 +1139,22 @@
               <w:cnfStyle w:val="000000000000" w:firstRow="0" w:lastRow="0" w:firstColumn="0" w:lastColumn="0" w:oddVBand="0" w:evenVBand="0" w:oddHBand="0" w:evenHBand="0" w:firstRowFirstColumn="0" w:firstRowLastColumn="0" w:lastRowFirstColumn="0" w:lastRowLastColumn="0"/>
             </w:pPr>
             <w:r>
-              <w:t>1 next bit is the read/not write bit</w:t>
-            </w:r>
-            <w:r>
-              <w:t xml:space="preserve"> of the transaction</w:t>
+              <w:t xml:space="preserve">8  next bits hold the </w:t>
+            </w:r>
+            <w:r>
+              <w:t>i</w:t>
+            </w:r>
+            <w:r>
+              <w:t>d</w:t>
+            </w:r>
+            <w:r>
+              <w:t xml:space="preserve"> of the address</w:t>
+            </w:r>
+            <w:r>
+              <w:t>ed</w:t>
+            </w:r>
+            <w:r>
+              <w:t xml:space="preserve"> VFAT2</w:t>
             </w:r>
           </w:p>
           <w:p>
@@ -1171,22 +1163,7 @@
               <w:cnfStyle w:val="000000000000" w:firstRow="0" w:lastRow="0" w:firstColumn="0" w:lastColumn="0" w:oddVBand="0" w:evenVBand="0" w:oddHBand="0" w:evenHBand="0" w:firstRowFirstColumn="0" w:firstRowLastColumn="0" w:lastRowFirstColumn="0" w:lastRowLastColumn="0"/>
             </w:pPr>
             <w:r>
-              <w:t xml:space="preserve">8  next bits hold the </w:t>
-            </w:r>
-            <w:r>
-              <w:t>i</w:t>
-            </w:r>
-            <w:r>
-              <w:t>d</w:t>
-            </w:r>
-            <w:r>
-              <w:t xml:space="preserve"> of the address</w:t>
-            </w:r>
-            <w:r>
-              <w:t>ed</w:t>
-            </w:r>
-            <w:r>
-              <w:t xml:space="preserve"> VFAT2</w:t>
+              <w:t>8  next bits hold the id of the addressed register</w:t>
             </w:r>
           </w:p>
           <w:p>
@@ -1195,24 +1172,7 @@
               <w:cnfStyle w:val="000000000000" w:firstRow="0" w:lastRow="0" w:firstColumn="0" w:lastColumn="0" w:oddVBand="0" w:evenVBand="0" w:oddHBand="0" w:evenHBand="0" w:firstRowFirstColumn="0" w:firstRowLastColumn="0" w:lastRowFirstColumn="0" w:lastRowLastColumn="0"/>
             </w:pPr>
             <w:r>
-              <w:t>8  next bits hold the id of the addressed register</w:t>
-            </w:r>
-          </w:p>
-          <w:p>
-            <w:pPr>
-              <w:jc w:val="both"/>
-              <w:cnfStyle w:val="000000000000" w:firstRow="0" w:lastRow="0" w:firstColumn="0" w:lastColumn="0" w:oddVBand="0" w:evenVBand="0" w:oddHBand="0" w:evenHBand="0" w:firstRowFirstColumn="0" w:firstRowLastColumn="0" w:lastRowFirstColumn="0" w:lastRowLastColumn="0"/>
-            </w:pPr>
-            <w:r>
-              <w:t xml:space="preserve">8  </w:t>
-            </w:r>
-            <w:proofErr w:type="spellStart"/>
-            <w:r>
-              <w:t>LSBits</w:t>
-            </w:r>
-            <w:proofErr w:type="spellEnd"/>
-            <w:r>
-              <w:t xml:space="preserve"> hold </w:t>
+              <w:t xml:space="preserve">8  LSBits hold </w:t>
             </w:r>
             <w:r>
               <w:t xml:space="preserve">the </w:t>
@@ -1228,19 +1188,19 @@
       <w:pPr>
         <w:pStyle w:val="Heading2"/>
       </w:pPr>
-      <w:bookmarkStart w:id="10" w:name="_Toc428188298"/>
-      <w:bookmarkStart w:id="11" w:name="_Toc428776137"/>
-      <w:bookmarkStart w:id="12" w:name="_Toc430077616"/>
-      <w:bookmarkStart w:id="13" w:name="_Toc430686229"/>
-      <w:bookmarkStart w:id="14" w:name="_Toc430700078"/>
+      <w:bookmarkStart w:id="11" w:name="_Toc428188298"/>
+      <w:bookmarkStart w:id="12" w:name="_Toc428776137"/>
+      <w:bookmarkStart w:id="13" w:name="_Toc430077616"/>
+      <w:bookmarkStart w:id="14" w:name="_Toc430686229"/>
+      <w:bookmarkStart w:id="15" w:name="_Toc430700078"/>
       <w:r>
         <w:t>Errors</w:t>
       </w:r>
-      <w:bookmarkEnd w:id="10"/>
       <w:bookmarkEnd w:id="11"/>
       <w:bookmarkEnd w:id="12"/>
       <w:bookmarkEnd w:id="13"/>
       <w:bookmarkEnd w:id="14"/>
+      <w:bookmarkEnd w:id="15"/>
     </w:p>
     <w:p>
       <w:r>
@@ -1254,19 +1214,19 @@
       <w:pPr>
         <w:pStyle w:val="Heading2"/>
       </w:pPr>
-      <w:bookmarkStart w:id="15" w:name="_Toc428188299"/>
-      <w:bookmarkStart w:id="16" w:name="_Toc428776138"/>
-      <w:bookmarkStart w:id="17" w:name="_Toc430077617"/>
-      <w:bookmarkStart w:id="18" w:name="_Toc430686230"/>
-      <w:bookmarkStart w:id="19" w:name="_Toc430700079"/>
+      <w:bookmarkStart w:id="16" w:name="_Toc428188299"/>
+      <w:bookmarkStart w:id="17" w:name="_Toc428776138"/>
+      <w:bookmarkStart w:id="18" w:name="_Toc430077617"/>
+      <w:bookmarkStart w:id="19" w:name="_Toc430686230"/>
+      <w:bookmarkStart w:id="20" w:name="_Toc430700079"/>
       <w:r>
         <w:t>Errors to avoid</w:t>
       </w:r>
-      <w:bookmarkEnd w:id="15"/>
       <w:bookmarkEnd w:id="16"/>
       <w:bookmarkEnd w:id="17"/>
       <w:bookmarkEnd w:id="18"/>
       <w:bookmarkEnd w:id="19"/>
+      <w:bookmarkEnd w:id="20"/>
     </w:p>
     <w:p>
       <w:pPr>
@@ -1321,12 +1281,12 @@
       <w:pPr>
         <w:pStyle w:val="Heading1"/>
       </w:pPr>
-      <w:bookmarkStart w:id="20" w:name="_Toc430700080"/>
+      <w:bookmarkStart w:id="21" w:name="_Toc430700080"/>
       <w:r>
         <w:lastRenderedPageBreak/>
         <w:t>VFAT2 I2C Extended</w:t>
       </w:r>
-      <w:bookmarkEnd w:id="20"/>
+      <w:bookmarkEnd w:id="21"/>
     </w:p>
     <w:p>
       <w:r>
@@ -1362,21 +1322,21 @@
       <w:pPr>
         <w:pStyle w:val="Heading2"/>
       </w:pPr>
-      <w:bookmarkStart w:id="21" w:name="_Toc428177671"/>
-      <w:bookmarkStart w:id="22" w:name="_Toc428188301"/>
-      <w:bookmarkStart w:id="23" w:name="_Toc428776140"/>
-      <w:bookmarkStart w:id="24" w:name="_Toc430077619"/>
-      <w:bookmarkStart w:id="25" w:name="_Toc430686232"/>
-      <w:bookmarkStart w:id="26" w:name="_Toc430700081"/>
+      <w:bookmarkStart w:id="22" w:name="_Toc428177671"/>
+      <w:bookmarkStart w:id="23" w:name="_Toc428188301"/>
+      <w:bookmarkStart w:id="24" w:name="_Toc428776140"/>
+      <w:bookmarkStart w:id="25" w:name="_Toc430077619"/>
+      <w:bookmarkStart w:id="26" w:name="_Toc430686232"/>
+      <w:bookmarkStart w:id="27" w:name="_Toc430700081"/>
       <w:r>
         <w:t>Addressing</w:t>
       </w:r>
-      <w:bookmarkEnd w:id="21"/>
       <w:bookmarkEnd w:id="22"/>
       <w:bookmarkEnd w:id="23"/>
       <w:bookmarkEnd w:id="24"/>
       <w:bookmarkEnd w:id="25"/>
       <w:bookmarkEnd w:id="26"/>
+      <w:bookmarkEnd w:id="27"/>
       <w:r>
         <w:t xml:space="preserve"> </w:t>
       </w:r>
@@ -1769,18 +1729,10 @@
               <w:cnfStyle w:val="000000000000" w:firstRow="0" w:lastRow="0" w:firstColumn="0" w:lastColumn="0" w:oddVBand="0" w:evenVBand="0" w:oddHBand="0" w:evenHBand="0" w:firstRowFirstColumn="0" w:firstRowLastColumn="0" w:lastRowFirstColumn="0" w:lastRowLastColumn="0"/>
             </w:pPr>
             <w:r>
-              <w:t xml:space="preserve">8 </w:t>
-            </w:r>
-            <w:proofErr w:type="spellStart"/>
-            <w:r>
-              <w:t>MSB</w:t>
-            </w:r>
-            <w:r>
-              <w:t>its</w:t>
-            </w:r>
-            <w:proofErr w:type="spellEnd"/>
-            <w:r>
-              <w:t xml:space="preserve"> are constant 0s</w:t>
+              <w:t>8 MSB</w:t>
+            </w:r>
+            <w:r>
+              <w:t>its are constant 0s</w:t>
             </w:r>
           </w:p>
           <w:p>
@@ -1816,15 +1768,7 @@
               <w:cnfStyle w:val="000000000000" w:firstRow="0" w:lastRow="0" w:firstColumn="0" w:lastColumn="0" w:oddVBand="0" w:evenVBand="0" w:oddHBand="0" w:evenHBand="0" w:firstRowFirstColumn="0" w:firstRowLastColumn="0" w:lastRowFirstColumn="0" w:lastRowLastColumn="0"/>
             </w:pPr>
             <w:r>
-              <w:t xml:space="preserve">8  </w:t>
-            </w:r>
-            <w:proofErr w:type="spellStart"/>
-            <w:r>
-              <w:t>LSBits</w:t>
-            </w:r>
-            <w:proofErr w:type="spellEnd"/>
-            <w:r>
-              <w:t xml:space="preserve"> hold response from the VFAT2 </w:t>
+              <w:t xml:space="preserve">8  LSBits hold response from the VFAT2 </w:t>
             </w:r>
           </w:p>
           <w:p>
@@ -1911,19 +1855,19 @@
       <w:pPr>
         <w:pStyle w:val="Heading2"/>
       </w:pPr>
-      <w:bookmarkStart w:id="27" w:name="_Toc428188302"/>
-      <w:bookmarkStart w:id="28" w:name="_Toc428776141"/>
-      <w:bookmarkStart w:id="29" w:name="_Toc430077620"/>
-      <w:bookmarkStart w:id="30" w:name="_Toc430686233"/>
-      <w:bookmarkStart w:id="31" w:name="_Toc430700082"/>
+      <w:bookmarkStart w:id="28" w:name="_Toc428188302"/>
+      <w:bookmarkStart w:id="29" w:name="_Toc428776141"/>
+      <w:bookmarkStart w:id="30" w:name="_Toc430077620"/>
+      <w:bookmarkStart w:id="31" w:name="_Toc430686233"/>
+      <w:bookmarkStart w:id="32" w:name="_Toc430700082"/>
       <w:r>
         <w:t>Errors</w:t>
       </w:r>
-      <w:bookmarkEnd w:id="27"/>
       <w:bookmarkEnd w:id="28"/>
       <w:bookmarkEnd w:id="29"/>
       <w:bookmarkEnd w:id="30"/>
       <w:bookmarkEnd w:id="31"/>
+      <w:bookmarkEnd w:id="32"/>
     </w:p>
     <w:p>
       <w:r>
@@ -1934,19 +1878,19 @@
       <w:pPr>
         <w:pStyle w:val="Heading2"/>
       </w:pPr>
-      <w:bookmarkStart w:id="32" w:name="_Toc428188303"/>
-      <w:bookmarkStart w:id="33" w:name="_Toc428776142"/>
-      <w:bookmarkStart w:id="34" w:name="_Toc430077621"/>
-      <w:bookmarkStart w:id="35" w:name="_Toc430686234"/>
-      <w:bookmarkStart w:id="36" w:name="_Toc430700083"/>
+      <w:bookmarkStart w:id="33" w:name="_Toc428188303"/>
+      <w:bookmarkStart w:id="34" w:name="_Toc428776142"/>
+      <w:bookmarkStart w:id="35" w:name="_Toc430077621"/>
+      <w:bookmarkStart w:id="36" w:name="_Toc430686234"/>
+      <w:bookmarkStart w:id="37" w:name="_Toc430700083"/>
       <w:r>
         <w:t>Errors to avoid</w:t>
       </w:r>
-      <w:bookmarkEnd w:id="32"/>
       <w:bookmarkEnd w:id="33"/>
       <w:bookmarkEnd w:id="34"/>
       <w:bookmarkEnd w:id="35"/>
       <w:bookmarkEnd w:id="36"/>
+      <w:bookmarkEnd w:id="37"/>
     </w:p>
     <w:p>
       <w:pPr>
@@ -1976,7 +1920,7 @@
       <w:pPr>
         <w:pStyle w:val="Heading1"/>
       </w:pPr>
-      <w:bookmarkStart w:id="37" w:name="_Toc430700084"/>
+      <w:bookmarkStart w:id="38" w:name="_Toc430700084"/>
       <w:r>
         <w:lastRenderedPageBreak/>
         <w:t>Threshold</w:t>
@@ -1990,7 +1934,7 @@
       <w:r>
         <w:t>s</w:t>
       </w:r>
-      <w:bookmarkEnd w:id="37"/>
+      <w:bookmarkEnd w:id="38"/>
     </w:p>
     <w:p>
       <w:pPr>
@@ -2008,7 +1952,6 @@
       <w:r>
         <w:t xml:space="preserve">scan on VFAT2 </w:t>
       </w:r>
-      <w:proofErr w:type="spellStart"/>
       <w:r>
         <w:rPr>
           <w:rFonts w:ascii="Courier New" w:hAnsi="Courier New" w:cs="Courier New"/>
@@ -2017,7 +1960,6 @@
         </w:rPr>
         <w:t>vfat2</w:t>
       </w:r>
-      <w:proofErr w:type="spellEnd"/>
       <w:r>
         <w:rPr>
           <w:color w:val="4F81BD" w:themeColor="accent1"/>
@@ -2089,13 +2031,8 @@
         <w:t xml:space="preserve">and by counting the number of </w:t>
       </w:r>
       <w:r>
-        <w:t xml:space="preserve">events where the </w:t>
-      </w:r>
-      <w:proofErr w:type="spellStart"/>
-      <w:r>
-        <w:t>SBits</w:t>
-      </w:r>
-      <w:proofErr w:type="spellEnd"/>
+        <w:t>events where the SBits</w:t>
+      </w:r>
       <w:r>
         <w:t>/strips</w:t>
       </w:r>
@@ -2127,21 +2064,21 @@
       <w:pPr>
         <w:pStyle w:val="Heading2"/>
       </w:pPr>
-      <w:bookmarkStart w:id="38" w:name="_Toc428177673"/>
-      <w:bookmarkStart w:id="39" w:name="_Toc428188305"/>
-      <w:bookmarkStart w:id="40" w:name="_Toc428776144"/>
-      <w:bookmarkStart w:id="41" w:name="_Toc430077623"/>
-      <w:bookmarkStart w:id="42" w:name="_Toc430686236"/>
-      <w:bookmarkStart w:id="43" w:name="_Toc430700085"/>
+      <w:bookmarkStart w:id="39" w:name="_Toc428177673"/>
+      <w:bookmarkStart w:id="40" w:name="_Toc428188305"/>
+      <w:bookmarkStart w:id="41" w:name="_Toc428776144"/>
+      <w:bookmarkStart w:id="42" w:name="_Toc430077623"/>
+      <w:bookmarkStart w:id="43" w:name="_Toc430686236"/>
+      <w:bookmarkStart w:id="44" w:name="_Toc430700085"/>
       <w:r>
         <w:t>Addressing</w:t>
       </w:r>
-      <w:bookmarkEnd w:id="38"/>
       <w:bookmarkEnd w:id="39"/>
       <w:bookmarkEnd w:id="40"/>
       <w:bookmarkEnd w:id="41"/>
       <w:bookmarkEnd w:id="42"/>
       <w:bookmarkEnd w:id="43"/>
+      <w:bookmarkEnd w:id="44"/>
       <w:r>
         <w:t xml:space="preserve"> </w:t>
       </w:r>
@@ -3148,15 +3085,7 @@
               <w:cnfStyle w:val="000000000000" w:firstRow="0" w:lastRow="0" w:firstColumn="0" w:lastColumn="0" w:oddVBand="0" w:evenVBand="0" w:oddHBand="0" w:evenHBand="0" w:firstRowFirstColumn="0" w:firstRowLastColumn="0" w:lastRowFirstColumn="0" w:lastRowLastColumn="0"/>
             </w:pPr>
             <w:r>
-              <w:t xml:space="preserve">8 </w:t>
-            </w:r>
-            <w:proofErr w:type="spellStart"/>
-            <w:r>
-              <w:t>MSBits</w:t>
-            </w:r>
-            <w:proofErr w:type="spellEnd"/>
-            <w:r>
-              <w:t xml:space="preserve"> hold the threshold/latency value of the point</w:t>
+              <w:t>8 MSBits hold the threshold/latency value of the point</w:t>
             </w:r>
           </w:p>
           <w:p>
@@ -3165,15 +3094,7 @@
               <w:cnfStyle w:val="000000000000" w:firstRow="0" w:lastRow="0" w:firstColumn="0" w:lastColumn="0" w:oddVBand="0" w:evenVBand="0" w:oddHBand="0" w:evenHBand="0" w:firstRowFirstColumn="0" w:firstRowLastColumn="0" w:lastRowFirstColumn="0" w:lastRowLastColumn="0"/>
             </w:pPr>
             <w:r>
-              <w:t xml:space="preserve">24 </w:t>
-            </w:r>
-            <w:proofErr w:type="spellStart"/>
-            <w:r>
-              <w:t>LSBits</w:t>
-            </w:r>
-            <w:proofErr w:type="spellEnd"/>
-            <w:r>
-              <w:t xml:space="preserve"> hold the number of events that have fired </w:t>
+              <w:t xml:space="preserve">24 LSBits hold the number of events that have fired </w:t>
             </w:r>
           </w:p>
           <w:p>
@@ -3432,21 +3353,21 @@
       <w:pPr>
         <w:pStyle w:val="Heading2"/>
       </w:pPr>
-      <w:bookmarkStart w:id="44" w:name="_Toc428177674"/>
-      <w:bookmarkStart w:id="45" w:name="_Toc428188306"/>
-      <w:bookmarkStart w:id="46" w:name="_Toc428776145"/>
-      <w:bookmarkStart w:id="47" w:name="_Toc430077624"/>
-      <w:bookmarkStart w:id="48" w:name="_Toc430686237"/>
-      <w:bookmarkStart w:id="49" w:name="_Toc430700086"/>
+      <w:bookmarkStart w:id="45" w:name="_Toc428177674"/>
+      <w:bookmarkStart w:id="46" w:name="_Toc428188306"/>
+      <w:bookmarkStart w:id="47" w:name="_Toc428776145"/>
+      <w:bookmarkStart w:id="48" w:name="_Toc430077624"/>
+      <w:bookmarkStart w:id="49" w:name="_Toc430686237"/>
+      <w:bookmarkStart w:id="50" w:name="_Toc430700086"/>
       <w:r>
         <w:t>Description</w:t>
       </w:r>
-      <w:bookmarkEnd w:id="44"/>
       <w:bookmarkEnd w:id="45"/>
       <w:bookmarkEnd w:id="46"/>
       <w:bookmarkEnd w:id="47"/>
       <w:bookmarkEnd w:id="48"/>
       <w:bookmarkEnd w:id="49"/>
+      <w:bookmarkEnd w:id="50"/>
     </w:p>
     <w:p>
       <w:pPr>
@@ -3478,21 +3399,21 @@
       <w:pPr>
         <w:pStyle w:val="Heading2"/>
       </w:pPr>
-      <w:bookmarkStart w:id="50" w:name="_Toc428177675"/>
-      <w:bookmarkStart w:id="51" w:name="_Toc428188307"/>
-      <w:bookmarkStart w:id="52" w:name="_Toc428776146"/>
-      <w:bookmarkStart w:id="53" w:name="_Toc430077625"/>
-      <w:bookmarkStart w:id="54" w:name="_Toc430686238"/>
-      <w:bookmarkStart w:id="55" w:name="_Toc430700087"/>
+      <w:bookmarkStart w:id="51" w:name="_Toc428177675"/>
+      <w:bookmarkStart w:id="52" w:name="_Toc428188307"/>
+      <w:bookmarkStart w:id="53" w:name="_Toc428776146"/>
+      <w:bookmarkStart w:id="54" w:name="_Toc430077625"/>
+      <w:bookmarkStart w:id="55" w:name="_Toc430686238"/>
+      <w:bookmarkStart w:id="56" w:name="_Toc430700087"/>
       <w:r>
         <w:t>Errors</w:t>
       </w:r>
-      <w:bookmarkEnd w:id="50"/>
       <w:bookmarkEnd w:id="51"/>
       <w:bookmarkEnd w:id="52"/>
       <w:bookmarkEnd w:id="53"/>
       <w:bookmarkEnd w:id="54"/>
       <w:bookmarkEnd w:id="55"/>
+      <w:bookmarkEnd w:id="56"/>
     </w:p>
     <w:p>
       <w:pPr>
@@ -3592,13 +3513,8 @@
         <w:t>value</w:t>
       </w:r>
       <w:r>
-        <w:t xml:space="preserve"> did not succeed. In that case, the value of the 24 </w:t>
-      </w:r>
-      <w:proofErr w:type="spellStart"/>
-      <w:r>
-        <w:t>LSBits</w:t>
-      </w:r>
-      <w:proofErr w:type="spellEnd"/>
+        <w:t xml:space="preserve"> did not succeed. In that case, the value of the 24 LSBits</w:t>
+      </w:r>
       <w:r>
         <w:t xml:space="preserve"> of that particular point</w:t>
       </w:r>
@@ -3619,19 +3535,19 @@
       <w:pPr>
         <w:pStyle w:val="Heading2"/>
       </w:pPr>
-      <w:bookmarkStart w:id="56" w:name="_Toc428188308"/>
-      <w:bookmarkStart w:id="57" w:name="_Toc428776147"/>
-      <w:bookmarkStart w:id="58" w:name="_Toc430077626"/>
-      <w:bookmarkStart w:id="59" w:name="_Toc430686239"/>
-      <w:bookmarkStart w:id="60" w:name="_Toc430700088"/>
+      <w:bookmarkStart w:id="57" w:name="_Toc428188308"/>
+      <w:bookmarkStart w:id="58" w:name="_Toc428776147"/>
+      <w:bookmarkStart w:id="59" w:name="_Toc430077626"/>
+      <w:bookmarkStart w:id="60" w:name="_Toc430686239"/>
+      <w:bookmarkStart w:id="61" w:name="_Toc430700088"/>
       <w:r>
         <w:t>Errors to avoid</w:t>
       </w:r>
-      <w:bookmarkEnd w:id="56"/>
       <w:bookmarkEnd w:id="57"/>
       <w:bookmarkEnd w:id="58"/>
       <w:bookmarkEnd w:id="59"/>
       <w:bookmarkEnd w:id="60"/>
+      <w:bookmarkEnd w:id="61"/>
     </w:p>
     <w:p>
       <w:pPr>
@@ -3689,12 +3605,12 @@
       <w:pPr>
         <w:pStyle w:val="Heading1"/>
       </w:pPr>
-      <w:bookmarkStart w:id="61" w:name="_Toc430700089"/>
+      <w:bookmarkStart w:id="62" w:name="_Toc430700089"/>
       <w:r>
         <w:lastRenderedPageBreak/>
         <w:t>T1 Controller</w:t>
       </w:r>
-      <w:bookmarkEnd w:id="61"/>
+      <w:bookmarkEnd w:id="62"/>
     </w:p>
     <w:p>
       <w:pPr>
@@ -3731,21 +3647,21 @@
       <w:pPr>
         <w:pStyle w:val="Heading2"/>
       </w:pPr>
-      <w:bookmarkStart w:id="62" w:name="_Toc428177677"/>
-      <w:bookmarkStart w:id="63" w:name="_Toc428188310"/>
-      <w:bookmarkStart w:id="64" w:name="_Toc428776149"/>
-      <w:bookmarkStart w:id="65" w:name="_Toc430077628"/>
-      <w:bookmarkStart w:id="66" w:name="_Toc430686241"/>
-      <w:bookmarkStart w:id="67" w:name="_Toc430700090"/>
+      <w:bookmarkStart w:id="63" w:name="_Toc428177677"/>
+      <w:bookmarkStart w:id="64" w:name="_Toc428188310"/>
+      <w:bookmarkStart w:id="65" w:name="_Toc428776149"/>
+      <w:bookmarkStart w:id="66" w:name="_Toc430077628"/>
+      <w:bookmarkStart w:id="67" w:name="_Toc430686241"/>
+      <w:bookmarkStart w:id="68" w:name="_Toc430700090"/>
       <w:r>
         <w:t>Addressing</w:t>
       </w:r>
-      <w:bookmarkEnd w:id="62"/>
       <w:bookmarkEnd w:id="63"/>
       <w:bookmarkEnd w:id="64"/>
       <w:bookmarkEnd w:id="65"/>
       <w:bookmarkEnd w:id="66"/>
       <w:bookmarkEnd w:id="67"/>
+      <w:bookmarkEnd w:id="68"/>
       <w:r>
         <w:t xml:space="preserve"> </w:t>
       </w:r>
@@ -4151,16 +4067,8 @@
               <w:rPr>
                 <w:rFonts w:ascii="Courier New" w:hAnsi="Courier New" w:cs="Courier New"/>
               </w:rPr>
-              <w:t xml:space="preserve">1 = </w:t>
-            </w:r>
-            <w:proofErr w:type="spellStart"/>
-            <w:r>
-              <w:rPr>
-                <w:rFonts w:ascii="Courier New" w:hAnsi="Courier New" w:cs="Courier New"/>
-              </w:rPr>
-              <w:t>Calpulse</w:t>
-            </w:r>
-            <w:proofErr w:type="spellEnd"/>
+              <w:t>1 = Calpulse</w:t>
+            </w:r>
           </w:p>
           <w:p>
             <w:pPr>
@@ -4615,7 +4523,6 @@
                 <w:i/>
               </w:rPr>
             </w:pPr>
-            <w:proofErr w:type="spellStart"/>
             <w:r>
               <w:rPr>
                 <w:rFonts w:ascii="Courier New" w:hAnsi="Courier New" w:cs="Courier New"/>
@@ -4623,7 +4530,6 @@
               </w:rPr>
               <w:t>calpulse_sequence</w:t>
             </w:r>
-            <w:proofErr w:type="spellEnd"/>
             <w:r>
               <w:rPr>
                 <w:rFonts w:ascii="Courier New" w:hAnsi="Courier New" w:cs="Courier New"/>
@@ -4695,7 +4601,6 @@
                 <w:rFonts w:ascii="Courier New" w:hAnsi="Courier New" w:cs="Courier New"/>
               </w:rPr>
             </w:pPr>
-            <w:proofErr w:type="spellStart"/>
             <w:r>
               <w:rPr>
                 <w:rFonts w:ascii="Courier New" w:hAnsi="Courier New" w:cs="Courier New"/>
@@ -4703,7 +4608,6 @@
               </w:rPr>
               <w:t>resync_sequence</w:t>
             </w:r>
-            <w:proofErr w:type="spellEnd"/>
             <w:r>
               <w:rPr>
                 <w:rFonts w:ascii="Courier New" w:hAnsi="Courier New" w:cs="Courier New"/>
@@ -5084,26 +4988,26 @@
       <w:pPr>
         <w:pStyle w:val="Heading2"/>
       </w:pPr>
-      <w:bookmarkStart w:id="68" w:name="_Toc428188311"/>
-      <w:bookmarkStart w:id="69" w:name="_Toc428776150"/>
-      <w:bookmarkStart w:id="70" w:name="_Toc430077629"/>
-      <w:bookmarkStart w:id="71" w:name="_Toc430686242"/>
-      <w:bookmarkStart w:id="72" w:name="_Toc430700091"/>
-      <w:bookmarkStart w:id="73" w:name="_Toc428177678"/>
+      <w:bookmarkStart w:id="69" w:name="_Toc428188311"/>
+      <w:bookmarkStart w:id="70" w:name="_Toc428776150"/>
+      <w:bookmarkStart w:id="71" w:name="_Toc430077629"/>
+      <w:bookmarkStart w:id="72" w:name="_Toc430686242"/>
+      <w:bookmarkStart w:id="73" w:name="_Toc430700091"/>
+      <w:bookmarkStart w:id="74" w:name="_Toc428177678"/>
       <w:r>
         <w:t>Errors</w:t>
       </w:r>
-      <w:bookmarkEnd w:id="68"/>
       <w:bookmarkEnd w:id="69"/>
       <w:bookmarkEnd w:id="70"/>
       <w:bookmarkEnd w:id="71"/>
       <w:bookmarkEnd w:id="72"/>
+      <w:bookmarkEnd w:id="73"/>
     </w:p>
     <w:p>
       <w:pPr>
         <w:jc w:val="both"/>
       </w:pPr>
-      <w:bookmarkStart w:id="74" w:name="_Toc428188312"/>
+      <w:bookmarkStart w:id="75" w:name="_Toc428188312"/>
       <w:r>
         <w:t xml:space="preserve">When starting the module, the returned status of the write operation informs the user about the validity of the parameters. Invalid parameters will return an error and prevent the module from starting. </w:t>
       </w:r>
@@ -5112,39 +5016,39 @@
       <w:pPr>
         <w:pStyle w:val="Heading2"/>
       </w:pPr>
-      <w:bookmarkStart w:id="75" w:name="_Toc428776151"/>
-      <w:bookmarkStart w:id="76" w:name="_Toc430077630"/>
-      <w:bookmarkStart w:id="77" w:name="_Toc430686243"/>
-      <w:bookmarkStart w:id="78" w:name="_Toc430700092"/>
+      <w:bookmarkStart w:id="76" w:name="_Toc428776151"/>
+      <w:bookmarkStart w:id="77" w:name="_Toc430077630"/>
+      <w:bookmarkStart w:id="78" w:name="_Toc430686243"/>
+      <w:bookmarkStart w:id="79" w:name="_Toc430700092"/>
       <w:r>
         <w:t>Operation modes</w:t>
       </w:r>
-      <w:bookmarkEnd w:id="73"/>
       <w:bookmarkEnd w:id="74"/>
       <w:bookmarkEnd w:id="75"/>
       <w:bookmarkEnd w:id="76"/>
       <w:bookmarkEnd w:id="77"/>
       <w:bookmarkEnd w:id="78"/>
+      <w:bookmarkEnd w:id="79"/>
     </w:p>
     <w:p>
       <w:pPr>
         <w:pStyle w:val="Heading3"/>
       </w:pPr>
-      <w:bookmarkStart w:id="79" w:name="_Toc428177679"/>
-      <w:bookmarkStart w:id="80" w:name="_Toc428188313"/>
-      <w:bookmarkStart w:id="81" w:name="_Toc428776152"/>
-      <w:bookmarkStart w:id="82" w:name="_Toc430077631"/>
-      <w:bookmarkStart w:id="83" w:name="_Toc430686244"/>
-      <w:bookmarkStart w:id="84" w:name="_Toc430700093"/>
+      <w:bookmarkStart w:id="80" w:name="_Toc428177679"/>
+      <w:bookmarkStart w:id="81" w:name="_Toc428188313"/>
+      <w:bookmarkStart w:id="82" w:name="_Toc428776152"/>
+      <w:bookmarkStart w:id="83" w:name="_Toc430077631"/>
+      <w:bookmarkStart w:id="84" w:name="_Toc430686244"/>
+      <w:bookmarkStart w:id="85" w:name="_Toc430700093"/>
       <w:r>
         <w:t>Mode 0</w:t>
       </w:r>
-      <w:bookmarkEnd w:id="79"/>
       <w:bookmarkEnd w:id="80"/>
       <w:bookmarkEnd w:id="81"/>
       <w:bookmarkEnd w:id="82"/>
       <w:bookmarkEnd w:id="83"/>
       <w:bookmarkEnd w:id="84"/>
+      <w:bookmarkEnd w:id="85"/>
     </w:p>
     <w:p>
       <w:pPr>
@@ -5170,7 +5074,6 @@
       <w:r>
         <w:t xml:space="preserve">of type </w:t>
       </w:r>
-      <w:proofErr w:type="spellStart"/>
       <w:r>
         <w:rPr>
           <w:rFonts w:ascii="Courier New" w:hAnsi="Courier New" w:cs="Courier New"/>
@@ -5179,7 +5082,6 @@
         </w:rPr>
         <w:t>type</w:t>
       </w:r>
-      <w:proofErr w:type="spellEnd"/>
       <w:r>
         <w:rPr>
           <w:color w:val="4F81BD" w:themeColor="accent1"/>
@@ -5368,21 +5270,21 @@
       <w:pPr>
         <w:pStyle w:val="Heading3"/>
       </w:pPr>
-      <w:bookmarkStart w:id="85" w:name="_Toc428177680"/>
-      <w:bookmarkStart w:id="86" w:name="_Toc428188314"/>
-      <w:bookmarkStart w:id="87" w:name="_Toc428776153"/>
-      <w:bookmarkStart w:id="88" w:name="_Toc430077632"/>
-      <w:bookmarkStart w:id="89" w:name="_Toc430686245"/>
-      <w:bookmarkStart w:id="90" w:name="_Toc430700094"/>
+      <w:bookmarkStart w:id="86" w:name="_Toc428177680"/>
+      <w:bookmarkStart w:id="87" w:name="_Toc428188314"/>
+      <w:bookmarkStart w:id="88" w:name="_Toc428776153"/>
+      <w:bookmarkStart w:id="89" w:name="_Toc430077632"/>
+      <w:bookmarkStart w:id="90" w:name="_Toc430686245"/>
+      <w:bookmarkStart w:id="91" w:name="_Toc430700094"/>
       <w:r>
         <w:t>Mode 1</w:t>
       </w:r>
-      <w:bookmarkEnd w:id="85"/>
       <w:bookmarkEnd w:id="86"/>
       <w:bookmarkEnd w:id="87"/>
       <w:bookmarkEnd w:id="88"/>
       <w:bookmarkEnd w:id="89"/>
       <w:bookmarkEnd w:id="90"/>
+      <w:bookmarkEnd w:id="91"/>
     </w:p>
     <w:p>
       <w:r>
@@ -5417,13 +5319,8 @@
       <w:r>
         <w:t xml:space="preserve"> </w:t>
       </w:r>
-      <w:proofErr w:type="spellStart"/>
-      <w:r>
-        <w:t>Calpulse</w:t>
-      </w:r>
-      <w:proofErr w:type="spellEnd"/>
-      <w:r>
-        <w:t xml:space="preserve"> </w:t>
+      <w:r>
+        <w:t xml:space="preserve">Calpulse </w:t>
       </w:r>
       <w:r>
         <w:t>followed by</w:t>
@@ -5661,7 +5558,6 @@
           <w:rFonts w:ascii="Courier New" w:hAnsi="Courier New" w:cs="Courier New"/>
         </w:rPr>
       </w:pPr>
-      <w:proofErr w:type="gramStart"/>
       <w:r>
         <w:rPr>
           <w:rFonts w:ascii="Courier New" w:hAnsi="Courier New" w:cs="Courier New"/>
@@ -5672,14 +5568,7 @@
         <w:rPr>
           <w:rFonts w:ascii="Courier New" w:hAnsi="Courier New" w:cs="Courier New"/>
         </w:rPr>
-        <w:t>_</w:t>
-      </w:r>
-      <w:proofErr w:type="gramEnd"/>
-      <w:r>
-        <w:rPr>
-          <w:rFonts w:ascii="Courier New" w:hAnsi="Courier New" w:cs="Courier New"/>
-        </w:rPr>
-        <w:t>___</w:t>
+        <w:t>____</w:t>
       </w:r>
       <w:r>
         <w:rPr>
@@ -5772,21 +5661,21 @@
       <w:pPr>
         <w:pStyle w:val="Heading3"/>
       </w:pPr>
-      <w:bookmarkStart w:id="91" w:name="_Toc428177681"/>
-      <w:bookmarkStart w:id="92" w:name="_Toc428188315"/>
-      <w:bookmarkStart w:id="93" w:name="_Toc428776154"/>
-      <w:bookmarkStart w:id="94" w:name="_Toc430077633"/>
-      <w:bookmarkStart w:id="95" w:name="_Toc430686246"/>
-      <w:bookmarkStart w:id="96" w:name="_Toc430700095"/>
+      <w:bookmarkStart w:id="92" w:name="_Toc428177681"/>
+      <w:bookmarkStart w:id="93" w:name="_Toc428188315"/>
+      <w:bookmarkStart w:id="94" w:name="_Toc428776154"/>
+      <w:bookmarkStart w:id="95" w:name="_Toc430077633"/>
+      <w:bookmarkStart w:id="96" w:name="_Toc430686246"/>
+      <w:bookmarkStart w:id="97" w:name="_Toc430700095"/>
       <w:r>
         <w:t>Mode 2</w:t>
       </w:r>
-      <w:bookmarkEnd w:id="91"/>
       <w:bookmarkEnd w:id="92"/>
       <w:bookmarkEnd w:id="93"/>
       <w:bookmarkEnd w:id="94"/>
       <w:bookmarkEnd w:id="95"/>
       <w:bookmarkEnd w:id="96"/>
+      <w:bookmarkEnd w:id="97"/>
     </w:p>
     <w:p>
       <w:r>
@@ -5815,7 +5704,6 @@
         </w:rPr>
         <w:t xml:space="preserve">, </w:t>
       </w:r>
-      <w:proofErr w:type="spellStart"/>
       <w:r>
         <w:rPr>
           <w:rFonts w:ascii="Courier New" w:hAnsi="Courier New" w:cs="Courier New"/>
@@ -5824,14 +5712,12 @@
         </w:rPr>
         <w:t>calpulse_sequence</w:t>
       </w:r>
-      <w:proofErr w:type="spellEnd"/>
       <w:r>
         <w:rPr>
           <w:i/>
         </w:rPr>
         <w:t xml:space="preserve">, </w:t>
       </w:r>
-      <w:proofErr w:type="spellStart"/>
       <w:r>
         <w:rPr>
           <w:rFonts w:ascii="Courier New" w:hAnsi="Courier New" w:cs="Courier New"/>
@@ -5840,7 +5726,6 @@
         </w:rPr>
         <w:t>resync_sequence</w:t>
       </w:r>
-      <w:proofErr w:type="spellEnd"/>
       <w:r>
         <w:rPr>
           <w:i/>
@@ -5888,7 +5773,6 @@
       <w:r>
         <w:t xml:space="preserve">This operation mode allows the user to create custom patterns of T1 commands. The module will loop over the registers </w:t>
       </w:r>
-      <w:proofErr w:type="gramStart"/>
       <w:r>
         <w:rPr>
           <w:rFonts w:ascii="Courier New" w:hAnsi="Courier New" w:cs="Courier New"/>
@@ -5908,7 +5792,6 @@
       <w:r>
         <w:t xml:space="preserve"> times</w:t>
       </w:r>
-      <w:proofErr w:type="gramEnd"/>
       <w:r>
         <w:t>.</w:t>
       </w:r>
@@ -5939,7 +5822,6 @@
         </w:rPr>
         <w:t xml:space="preserve"> </w:t>
       </w:r>
-      <w:proofErr w:type="spellStart"/>
       <w:r>
         <w:rPr>
           <w:rFonts w:ascii="Courier New" w:hAnsi="Courier New" w:cs="Courier New"/>
@@ -5948,7 +5830,6 @@
         </w:rPr>
         <w:t>calpulse_sequence</w:t>
       </w:r>
-      <w:proofErr w:type="spellEnd"/>
       <w:r>
         <w:t xml:space="preserve"> registers.</w:t>
       </w:r>
@@ -6269,21 +6150,21 @@
       <w:pPr>
         <w:pStyle w:val="Heading2"/>
       </w:pPr>
-      <w:bookmarkStart w:id="97" w:name="_Toc428177682"/>
-      <w:bookmarkStart w:id="98" w:name="_Toc428188316"/>
-      <w:bookmarkStart w:id="99" w:name="_Toc428776155"/>
-      <w:bookmarkStart w:id="100" w:name="_Toc430077634"/>
-      <w:bookmarkStart w:id="101" w:name="_Toc430686247"/>
-      <w:bookmarkStart w:id="102" w:name="_Toc430700096"/>
+      <w:bookmarkStart w:id="98" w:name="_Toc428177682"/>
+      <w:bookmarkStart w:id="99" w:name="_Toc428188316"/>
+      <w:bookmarkStart w:id="100" w:name="_Toc428776155"/>
+      <w:bookmarkStart w:id="101" w:name="_Toc430077634"/>
+      <w:bookmarkStart w:id="102" w:name="_Toc430686247"/>
+      <w:bookmarkStart w:id="103" w:name="_Toc430700096"/>
       <w:r>
         <w:t>Notes</w:t>
       </w:r>
-      <w:bookmarkEnd w:id="97"/>
       <w:bookmarkEnd w:id="98"/>
       <w:bookmarkEnd w:id="99"/>
       <w:bookmarkEnd w:id="100"/>
       <w:bookmarkEnd w:id="101"/>
       <w:bookmarkEnd w:id="102"/>
+      <w:bookmarkEnd w:id="103"/>
     </w:p>
     <w:p>
       <w:r>
@@ -6303,19 +6184,19 @@
       <w:pPr>
         <w:pStyle w:val="Heading2"/>
       </w:pPr>
-      <w:bookmarkStart w:id="103" w:name="_Toc428188317"/>
-      <w:bookmarkStart w:id="104" w:name="_Toc428776156"/>
-      <w:bookmarkStart w:id="105" w:name="_Toc430077635"/>
-      <w:bookmarkStart w:id="106" w:name="_Toc430686248"/>
-      <w:bookmarkStart w:id="107" w:name="_Toc430700097"/>
+      <w:bookmarkStart w:id="104" w:name="_Toc428188317"/>
+      <w:bookmarkStart w:id="105" w:name="_Toc428776156"/>
+      <w:bookmarkStart w:id="106" w:name="_Toc430077635"/>
+      <w:bookmarkStart w:id="107" w:name="_Toc430686248"/>
+      <w:bookmarkStart w:id="108" w:name="_Toc430700097"/>
       <w:r>
         <w:t>Errors to avoid</w:t>
       </w:r>
-      <w:bookmarkEnd w:id="103"/>
       <w:bookmarkEnd w:id="104"/>
       <w:bookmarkEnd w:id="105"/>
       <w:bookmarkEnd w:id="106"/>
       <w:bookmarkEnd w:id="107"/>
+      <w:bookmarkEnd w:id="108"/>
     </w:p>
     <w:p>
       <w:pPr>
@@ -6365,7 +6246,7 @@
           <w:color w:val="FF0000"/>
         </w:rPr>
       </w:pPr>
-      <w:bookmarkStart w:id="108" w:name="_Toc430700098"/>
+      <w:bookmarkStart w:id="109" w:name="_Toc430700098"/>
       <w:r>
         <w:rPr>
           <w:color w:val="FF0000"/>
@@ -6385,7 +6266,7 @@
         </w:rPr>
         <w:t>(in development)</w:t>
       </w:r>
-      <w:bookmarkEnd w:id="108"/>
+      <w:bookmarkEnd w:id="109"/>
     </w:p>
     <w:p>
       <w:pPr>
@@ -6415,7 +6296,6 @@
       <w:r>
         <w:t xml:space="preserve"> </w:t>
       </w:r>
-      <w:proofErr w:type="spellStart"/>
       <w:r>
         <w:rPr>
           <w:rFonts w:ascii="Courier New" w:hAnsi="Courier New" w:cs="Courier New"/>
@@ -6424,7 +6304,6 @@
         </w:rPr>
         <w:t>dac</w:t>
       </w:r>
-      <w:proofErr w:type="spellEnd"/>
       <w:r>
         <w:rPr>
           <w:color w:val="4F81BD" w:themeColor="accent1"/>
@@ -6440,7 +6319,6 @@
       <w:r>
         <w:t xml:space="preserve"> VFAT2 </w:t>
       </w:r>
-      <w:proofErr w:type="spellStart"/>
       <w:r>
         <w:rPr>
           <w:rFonts w:ascii="Courier New" w:hAnsi="Courier New" w:cs="Courier New"/>
@@ -6449,7 +6327,6 @@
         </w:rPr>
         <w:t>vfat2</w:t>
       </w:r>
-      <w:proofErr w:type="spellEnd"/>
       <w:r>
         <w:rPr>
           <w:color w:val="4F81BD" w:themeColor="accent1"/>
@@ -6551,19 +6428,19 @@
       <w:pPr>
         <w:pStyle w:val="Heading2"/>
       </w:pPr>
-      <w:bookmarkStart w:id="109" w:name="_Toc428188319"/>
-      <w:bookmarkStart w:id="110" w:name="_Toc428776158"/>
-      <w:bookmarkStart w:id="111" w:name="_Toc430077637"/>
-      <w:bookmarkStart w:id="112" w:name="_Toc430686250"/>
-      <w:bookmarkStart w:id="113" w:name="_Toc430700099"/>
+      <w:bookmarkStart w:id="110" w:name="_Toc428188319"/>
+      <w:bookmarkStart w:id="111" w:name="_Toc428776158"/>
+      <w:bookmarkStart w:id="112" w:name="_Toc430077637"/>
+      <w:bookmarkStart w:id="113" w:name="_Toc430686250"/>
+      <w:bookmarkStart w:id="114" w:name="_Toc430700099"/>
       <w:r>
         <w:t>Addressing</w:t>
       </w:r>
-      <w:bookmarkEnd w:id="109"/>
       <w:bookmarkEnd w:id="110"/>
       <w:bookmarkEnd w:id="111"/>
       <w:bookmarkEnd w:id="112"/>
       <w:bookmarkEnd w:id="113"/>
+      <w:bookmarkEnd w:id="114"/>
       <w:r>
         <w:t xml:space="preserve"> </w:t>
       </w:r>
@@ -6820,21 +6697,12 @@
                 <w:rFonts w:ascii="Courier New" w:hAnsi="Courier New" w:cs="Courier New"/>
               </w:rPr>
             </w:pPr>
-            <w:proofErr w:type="spellStart"/>
-            <w:r>
-              <w:rPr>
-                <w:rFonts w:ascii="Courier New" w:hAnsi="Courier New" w:cs="Courier New"/>
-                <w:i/>
-              </w:rPr>
-              <w:t>dac</w:t>
-            </w:r>
-            <w:proofErr w:type="spellEnd"/>
-            <w:r>
-              <w:rPr>
-                <w:rFonts w:ascii="Courier New" w:hAnsi="Courier New" w:cs="Courier New"/>
-                <w:i/>
-              </w:rPr>
-              <w:t xml:space="preserve">     </w:t>
+            <w:r>
+              <w:rPr>
+                <w:rFonts w:ascii="Courier New" w:hAnsi="Courier New" w:cs="Courier New"/>
+                <w:i/>
+              </w:rPr>
+              <w:t xml:space="preserve">dac     </w:t>
             </w:r>
             <w:r>
               <w:rPr>
@@ -6866,16 +6734,8 @@
               <w:rPr>
                 <w:rFonts w:ascii="Courier New" w:hAnsi="Courier New" w:cs="Courier New"/>
               </w:rPr>
-              <w:t xml:space="preserve">0 = </w:t>
-            </w:r>
-            <w:proofErr w:type="spellStart"/>
-            <w:r>
-              <w:rPr>
-                <w:rFonts w:ascii="Courier New" w:hAnsi="Courier New" w:cs="Courier New"/>
-              </w:rPr>
-              <w:t>IPreampIn</w:t>
-            </w:r>
-            <w:proofErr w:type="spellEnd"/>
+              <w:t>0 = IPreampIn</w:t>
+            </w:r>
           </w:p>
           <w:p>
             <w:pPr>
@@ -6888,16 +6748,8 @@
               <w:rPr>
                 <w:rFonts w:ascii="Courier New" w:hAnsi="Courier New" w:cs="Courier New"/>
               </w:rPr>
-              <w:t xml:space="preserve">1 = </w:t>
-            </w:r>
-            <w:proofErr w:type="spellStart"/>
-            <w:r>
-              <w:rPr>
-                <w:rFonts w:ascii="Courier New" w:hAnsi="Courier New" w:cs="Courier New"/>
-              </w:rPr>
-              <w:t>IPreampFeed</w:t>
-            </w:r>
-            <w:proofErr w:type="spellEnd"/>
+              <w:t>1 = IPreampFeed</w:t>
+            </w:r>
           </w:p>
           <w:p>
             <w:pPr>
@@ -6910,16 +6762,8 @@
               <w:rPr>
                 <w:rFonts w:ascii="Courier New" w:hAnsi="Courier New" w:cs="Courier New"/>
               </w:rPr>
-              <w:t xml:space="preserve">2 = </w:t>
-            </w:r>
-            <w:proofErr w:type="spellStart"/>
-            <w:r>
-              <w:rPr>
-                <w:rFonts w:ascii="Courier New" w:hAnsi="Courier New" w:cs="Courier New"/>
-              </w:rPr>
-              <w:t>IPreampOut</w:t>
-            </w:r>
-            <w:proofErr w:type="spellEnd"/>
+              <w:t>2 = IPreampOut</w:t>
+            </w:r>
           </w:p>
           <w:p>
             <w:pPr>
@@ -6932,16 +6776,8 @@
               <w:rPr>
                 <w:rFonts w:ascii="Courier New" w:hAnsi="Courier New" w:cs="Courier New"/>
               </w:rPr>
-              <w:t xml:space="preserve">3 = </w:t>
-            </w:r>
-            <w:proofErr w:type="spellStart"/>
-            <w:r>
-              <w:rPr>
-                <w:rFonts w:ascii="Courier New" w:hAnsi="Courier New" w:cs="Courier New"/>
-              </w:rPr>
-              <w:t>IShaper</w:t>
-            </w:r>
-            <w:proofErr w:type="spellEnd"/>
+              <w:t>3 = IShaper</w:t>
+            </w:r>
           </w:p>
           <w:p>
             <w:pPr>
@@ -6954,16 +6790,8 @@
               <w:rPr>
                 <w:rFonts w:ascii="Courier New" w:hAnsi="Courier New" w:cs="Courier New"/>
               </w:rPr>
-              <w:t xml:space="preserve">4 = </w:t>
-            </w:r>
-            <w:proofErr w:type="spellStart"/>
-            <w:r>
-              <w:rPr>
-                <w:rFonts w:ascii="Courier New" w:hAnsi="Courier New" w:cs="Courier New"/>
-              </w:rPr>
-              <w:t>IShaperFeed</w:t>
-            </w:r>
-            <w:proofErr w:type="spellEnd"/>
+              <w:t>4 = IShaperFeed</w:t>
+            </w:r>
           </w:p>
           <w:p>
             <w:pPr>
@@ -6976,16 +6804,8 @@
               <w:rPr>
                 <w:rFonts w:ascii="Courier New" w:hAnsi="Courier New" w:cs="Courier New"/>
               </w:rPr>
-              <w:t xml:space="preserve">5 = </w:t>
-            </w:r>
-            <w:proofErr w:type="spellStart"/>
-            <w:r>
-              <w:rPr>
-                <w:rFonts w:ascii="Courier New" w:hAnsi="Courier New" w:cs="Courier New"/>
-              </w:rPr>
-              <w:t>IComp</w:t>
-            </w:r>
-            <w:proofErr w:type="spellEnd"/>
+              <w:t>5 = IComp</w:t>
+            </w:r>
           </w:p>
           <w:p>
             <w:pPr>
@@ -7026,16 +6846,8 @@
               <w:rPr>
                 <w:rFonts w:ascii="Courier New" w:hAnsi="Courier New" w:cs="Courier New"/>
               </w:rPr>
-              <w:t xml:space="preserve">8 = </w:t>
-            </w:r>
-            <w:proofErr w:type="spellStart"/>
-            <w:r>
-              <w:rPr>
-                <w:rFonts w:ascii="Courier New" w:hAnsi="Courier New" w:cs="Courier New"/>
-              </w:rPr>
-              <w:t>VCal</w:t>
-            </w:r>
-            <w:proofErr w:type="spellEnd"/>
+              <w:t>8 = VCal</w:t>
+            </w:r>
           </w:p>
           <w:p>
             <w:pPr>
@@ -7048,16 +6860,8 @@
               <w:rPr>
                 <w:rFonts w:ascii="Courier New" w:hAnsi="Courier New" w:cs="Courier New"/>
               </w:rPr>
-              <w:t xml:space="preserve">9 = </w:t>
-            </w:r>
-            <w:proofErr w:type="spellStart"/>
-            <w:r>
-              <w:rPr>
-                <w:rFonts w:ascii="Courier New" w:hAnsi="Courier New" w:cs="Courier New"/>
-              </w:rPr>
-              <w:t>CalOut</w:t>
-            </w:r>
-            <w:proofErr w:type="spellEnd"/>
+              <w:t>9 = CalOut</w:t>
+            </w:r>
             <w:r>
               <w:rPr>
                 <w:rFonts w:ascii="Courier New" w:hAnsi="Courier New" w:cs="Courier New"/>
@@ -7624,15 +7428,7 @@
               <w:cnfStyle w:val="000000100000" w:firstRow="0" w:lastRow="0" w:firstColumn="0" w:lastColumn="0" w:oddVBand="0" w:evenVBand="0" w:oddHBand="1" w:evenHBand="0" w:firstRowFirstColumn="0" w:firstRowLastColumn="0" w:lastRowFirstColumn="0" w:lastRowLastColumn="0"/>
             </w:pPr>
             <w:r>
-              <w:t xml:space="preserve">8 </w:t>
-            </w:r>
-            <w:proofErr w:type="spellStart"/>
-            <w:r>
-              <w:t>MSBits</w:t>
-            </w:r>
-            <w:proofErr w:type="spellEnd"/>
-            <w:r>
-              <w:t xml:space="preserve"> hold the </w:t>
+              <w:t xml:space="preserve">8 MSBits hold the </w:t>
             </w:r>
             <w:r>
               <w:t>DAC</w:t>
@@ -7647,15 +7443,7 @@
               <w:cnfStyle w:val="000000100000" w:firstRow="0" w:lastRow="0" w:firstColumn="0" w:lastColumn="0" w:oddVBand="0" w:evenVBand="0" w:oddHBand="1" w:evenHBand="0" w:firstRowFirstColumn="0" w:firstRowLastColumn="0" w:lastRowFirstColumn="0" w:lastRowLastColumn="0"/>
             </w:pPr>
             <w:r>
-              <w:t xml:space="preserve">24 </w:t>
-            </w:r>
-            <w:proofErr w:type="spellStart"/>
-            <w:r>
-              <w:t>LSBits</w:t>
-            </w:r>
-            <w:proofErr w:type="spellEnd"/>
-            <w:r>
-              <w:t xml:space="preserve"> hold the </w:t>
+              <w:t xml:space="preserve">24 LSBits hold the </w:t>
             </w:r>
             <w:r>
               <w:t>mean</w:t>
@@ -7892,19 +7680,19 @@
       <w:pPr>
         <w:pStyle w:val="Heading2"/>
       </w:pPr>
-      <w:bookmarkStart w:id="114" w:name="_Toc428188320"/>
-      <w:bookmarkStart w:id="115" w:name="_Toc428776159"/>
-      <w:bookmarkStart w:id="116" w:name="_Toc430077638"/>
-      <w:bookmarkStart w:id="117" w:name="_Toc430686251"/>
-      <w:bookmarkStart w:id="118" w:name="_Toc430700100"/>
+      <w:bookmarkStart w:id="115" w:name="_Toc428188320"/>
+      <w:bookmarkStart w:id="116" w:name="_Toc428776159"/>
+      <w:bookmarkStart w:id="117" w:name="_Toc430077638"/>
+      <w:bookmarkStart w:id="118" w:name="_Toc430686251"/>
+      <w:bookmarkStart w:id="119" w:name="_Toc430700100"/>
       <w:r>
         <w:t>Description</w:t>
       </w:r>
-      <w:bookmarkEnd w:id="114"/>
       <w:bookmarkEnd w:id="115"/>
       <w:bookmarkEnd w:id="116"/>
       <w:bookmarkEnd w:id="117"/>
       <w:bookmarkEnd w:id="118"/>
+      <w:bookmarkEnd w:id="119"/>
     </w:p>
     <w:p>
       <w:pPr>
@@ -7928,19 +7716,19 @@
       <w:pPr>
         <w:pStyle w:val="Heading2"/>
       </w:pPr>
-      <w:bookmarkStart w:id="119" w:name="_Toc428188321"/>
-      <w:bookmarkStart w:id="120" w:name="_Toc428776160"/>
-      <w:bookmarkStart w:id="121" w:name="_Toc430077639"/>
-      <w:bookmarkStart w:id="122" w:name="_Toc430686252"/>
-      <w:bookmarkStart w:id="123" w:name="_Toc430700101"/>
+      <w:bookmarkStart w:id="120" w:name="_Toc428188321"/>
+      <w:bookmarkStart w:id="121" w:name="_Toc428776160"/>
+      <w:bookmarkStart w:id="122" w:name="_Toc430077639"/>
+      <w:bookmarkStart w:id="123" w:name="_Toc430686252"/>
+      <w:bookmarkStart w:id="124" w:name="_Toc430700101"/>
       <w:r>
         <w:t>Errors</w:t>
       </w:r>
-      <w:bookmarkEnd w:id="119"/>
       <w:bookmarkEnd w:id="120"/>
       <w:bookmarkEnd w:id="121"/>
       <w:bookmarkEnd w:id="122"/>
       <w:bookmarkEnd w:id="123"/>
+      <w:bookmarkEnd w:id="124"/>
     </w:p>
     <w:p>
       <w:pPr>
@@ -7971,34 +7759,26 @@
         <w:jc w:val="both"/>
       </w:pPr>
       <w:r>
-        <w:t xml:space="preserve">A local error occurs if one of the I2C operations used to change the value did not succeed. In that case, the value of the 24 </w:t>
-      </w:r>
-      <w:proofErr w:type="spellStart"/>
-      <w:r>
-        <w:t>LSBits</w:t>
-      </w:r>
-      <w:proofErr w:type="spellEnd"/>
-      <w:r>
-        <w:t xml:space="preserve"> of that particular point is 0xFFFFFF.  Other data points will still be saved and be present in the FIFO.</w:t>
+        <w:t>A local error occurs if one of the I2C operations used to change the value did not succeed. In that case, the value of the 24 LSBits of that particular point is 0xFFFFFF.  Other data points will still be saved and be present in the FIFO.</w:t>
       </w:r>
     </w:p>
     <w:p>
       <w:pPr>
         <w:pStyle w:val="Heading2"/>
       </w:pPr>
-      <w:bookmarkStart w:id="124" w:name="_Toc428188322"/>
-      <w:bookmarkStart w:id="125" w:name="_Toc428776161"/>
-      <w:bookmarkStart w:id="126" w:name="_Toc430077640"/>
-      <w:bookmarkStart w:id="127" w:name="_Toc430686253"/>
-      <w:bookmarkStart w:id="128" w:name="_Toc430700102"/>
+      <w:bookmarkStart w:id="125" w:name="_Toc428188322"/>
+      <w:bookmarkStart w:id="126" w:name="_Toc428776161"/>
+      <w:bookmarkStart w:id="127" w:name="_Toc430077640"/>
+      <w:bookmarkStart w:id="128" w:name="_Toc430686253"/>
+      <w:bookmarkStart w:id="129" w:name="_Toc430700102"/>
       <w:r>
         <w:t>Errors to avoid</w:t>
       </w:r>
-      <w:bookmarkEnd w:id="124"/>
       <w:bookmarkEnd w:id="125"/>
       <w:bookmarkEnd w:id="126"/>
       <w:bookmarkEnd w:id="127"/>
       <w:bookmarkEnd w:id="128"/>
+      <w:bookmarkEnd w:id="129"/>
     </w:p>
     <w:p>
       <w:pPr>
@@ -8063,7 +7843,7 @@
           <w:color w:val="FF0000"/>
         </w:rPr>
       </w:pPr>
-      <w:bookmarkStart w:id="129" w:name="_Toc430700103"/>
+      <w:bookmarkStart w:id="130" w:name="_Toc430700103"/>
       <w:r>
         <w:rPr>
           <w:color w:val="FF0000"/>
@@ -8077,7 +7857,7 @@
         </w:rPr>
         <w:t xml:space="preserve"> (in development)</w:t>
       </w:r>
-      <w:bookmarkEnd w:id="129"/>
+      <w:bookmarkEnd w:id="130"/>
     </w:p>
     <w:p>
       <w:pPr>
@@ -8091,17 +7871,17 @@
       <w:pPr>
         <w:pStyle w:val="Heading2"/>
       </w:pPr>
-      <w:bookmarkStart w:id="130" w:name="_Toc428776163"/>
-      <w:bookmarkStart w:id="131" w:name="_Toc430077642"/>
-      <w:bookmarkStart w:id="132" w:name="_Toc430686255"/>
-      <w:bookmarkStart w:id="133" w:name="_Toc430700104"/>
+      <w:bookmarkStart w:id="131" w:name="_Toc428776163"/>
+      <w:bookmarkStart w:id="132" w:name="_Toc430077642"/>
+      <w:bookmarkStart w:id="133" w:name="_Toc430686255"/>
+      <w:bookmarkStart w:id="134" w:name="_Toc430700104"/>
       <w:r>
         <w:t>Addressing</w:t>
       </w:r>
-      <w:bookmarkEnd w:id="130"/>
       <w:bookmarkEnd w:id="131"/>
       <w:bookmarkEnd w:id="132"/>
       <w:bookmarkEnd w:id="133"/>
+      <w:bookmarkEnd w:id="134"/>
       <w:r>
         <w:t xml:space="preserve"> </w:t>
       </w:r>
@@ -8317,17 +8097,17 @@
       <w:pPr>
         <w:pStyle w:val="Heading2"/>
       </w:pPr>
-      <w:bookmarkStart w:id="134" w:name="_Toc428776164"/>
-      <w:bookmarkStart w:id="135" w:name="_Toc430077643"/>
-      <w:bookmarkStart w:id="136" w:name="_Toc430686256"/>
-      <w:bookmarkStart w:id="137" w:name="_Toc430700105"/>
+      <w:bookmarkStart w:id="135" w:name="_Toc428776164"/>
+      <w:bookmarkStart w:id="136" w:name="_Toc430077643"/>
+      <w:bookmarkStart w:id="137" w:name="_Toc430686256"/>
+      <w:bookmarkStart w:id="138" w:name="_Toc430700105"/>
       <w:r>
         <w:t>Errors</w:t>
       </w:r>
-      <w:bookmarkEnd w:id="134"/>
       <w:bookmarkEnd w:id="135"/>
       <w:bookmarkEnd w:id="136"/>
       <w:bookmarkEnd w:id="137"/>
+      <w:bookmarkEnd w:id="138"/>
     </w:p>
     <w:p>
       <w:r>
@@ -8338,17 +8118,17 @@
       <w:pPr>
         <w:pStyle w:val="Heading2"/>
       </w:pPr>
-      <w:bookmarkStart w:id="138" w:name="_Toc428776165"/>
-      <w:bookmarkStart w:id="139" w:name="_Toc430077644"/>
-      <w:bookmarkStart w:id="140" w:name="_Toc430686257"/>
-      <w:bookmarkStart w:id="141" w:name="_Toc430700106"/>
+      <w:bookmarkStart w:id="139" w:name="_Toc428776165"/>
+      <w:bookmarkStart w:id="140" w:name="_Toc430077644"/>
+      <w:bookmarkStart w:id="141" w:name="_Toc430686257"/>
+      <w:bookmarkStart w:id="142" w:name="_Toc430700106"/>
       <w:r>
         <w:t>Errors to avoid</w:t>
       </w:r>
-      <w:bookmarkEnd w:id="138"/>
       <w:bookmarkEnd w:id="139"/>
       <w:bookmarkEnd w:id="140"/>
       <w:bookmarkEnd w:id="141"/>
+      <w:bookmarkEnd w:id="142"/>
     </w:p>
     <w:p>
       <w:pPr>
@@ -8377,12 +8157,12 @@
       <w:pPr>
         <w:pStyle w:val="Heading1"/>
       </w:pPr>
-      <w:bookmarkStart w:id="142" w:name="_Toc430700107"/>
+      <w:bookmarkStart w:id="143" w:name="_Toc430700107"/>
       <w:r>
         <w:lastRenderedPageBreak/>
         <w:t>Clocking</w:t>
       </w:r>
-      <w:bookmarkEnd w:id="142"/>
+      <w:bookmarkEnd w:id="143"/>
       <w:r>
         <w:t xml:space="preserve"> (not available for test beam</w:t>
       </w:r>
@@ -8405,15 +8185,15 @@
       <w:pPr>
         <w:pStyle w:val="Heading2"/>
       </w:pPr>
-      <w:bookmarkStart w:id="143" w:name="_Toc430077646"/>
-      <w:bookmarkStart w:id="144" w:name="_Toc430686259"/>
-      <w:bookmarkStart w:id="145" w:name="_Toc430700108"/>
+      <w:bookmarkStart w:id="144" w:name="_Toc430077646"/>
+      <w:bookmarkStart w:id="145" w:name="_Toc430686259"/>
+      <w:bookmarkStart w:id="146" w:name="_Toc430700108"/>
       <w:r>
         <w:t>Addressing</w:t>
       </w:r>
-      <w:bookmarkEnd w:id="143"/>
       <w:bookmarkEnd w:id="144"/>
       <w:bookmarkEnd w:id="145"/>
+      <w:bookmarkEnd w:id="146"/>
       <w:r>
         <w:t xml:space="preserve"> </w:t>
       </w:r>
@@ -8646,25 +8426,20 @@
       <w:pPr>
         <w:pStyle w:val="Heading1"/>
       </w:pPr>
-      <w:bookmarkStart w:id="146" w:name="_Toc430700109"/>
+      <w:bookmarkStart w:id="147" w:name="_Toc430700109"/>
       <w:r>
         <w:lastRenderedPageBreak/>
         <w:t>Counters</w:t>
       </w:r>
-      <w:bookmarkEnd w:id="146"/>
+      <w:bookmarkEnd w:id="147"/>
     </w:p>
     <w:p>
       <w:pPr>
         <w:jc w:val="both"/>
       </w:pPr>
       <w:r>
-        <w:t xml:space="preserve">This module holds all the counters of the </w:t>
-      </w:r>
-      <w:proofErr w:type="spellStart"/>
-      <w:r>
-        <w:t>OptoHybrid</w:t>
-      </w:r>
-      <w:proofErr w:type="spellEnd"/>
+        <w:t>This module holds all the counters of the OptoHybrid</w:t>
+      </w:r>
       <w:r>
         <w:t xml:space="preserve">. Writing to a </w:t>
       </w:r>
@@ -8685,15 +8460,15 @@
       <w:pPr>
         <w:pStyle w:val="Heading2"/>
       </w:pPr>
-      <w:bookmarkStart w:id="147" w:name="_Toc430077648"/>
-      <w:bookmarkStart w:id="148" w:name="_Toc430686261"/>
-      <w:bookmarkStart w:id="149" w:name="_Toc430700110"/>
+      <w:bookmarkStart w:id="148" w:name="_Toc430077648"/>
+      <w:bookmarkStart w:id="149" w:name="_Toc430686261"/>
+      <w:bookmarkStart w:id="150" w:name="_Toc430700110"/>
       <w:r>
         <w:t>Addressing</w:t>
       </w:r>
-      <w:bookmarkEnd w:id="147"/>
       <w:bookmarkEnd w:id="148"/>
       <w:bookmarkEnd w:id="149"/>
+      <w:bookmarkEnd w:id="150"/>
       <w:r>
         <w:t xml:space="preserve"> </w:t>
       </w:r>
@@ -9403,15 +9178,7 @@
               <w:cnfStyle w:val="000000000000" w:firstRow="0" w:lastRow="0" w:firstColumn="0" w:lastColumn="0" w:oddVBand="0" w:evenVBand="0" w:oddHBand="0" w:evenHBand="0" w:firstRowFirstColumn="0" w:firstRowLastColumn="0" w:lastRowFirstColumn="0" w:lastRowLastColumn="0"/>
             </w:pPr>
             <w:r>
-              <w:t xml:space="preserve">Order: LV1A, </w:t>
-            </w:r>
-            <w:proofErr w:type="spellStart"/>
-            <w:r>
-              <w:t>Calpulse</w:t>
-            </w:r>
-            <w:proofErr w:type="spellEnd"/>
-            <w:r>
-              <w:t>, Resync, BC0</w:t>
+              <w:t>Order: LV1A, Calpulse, Resync, BC0</w:t>
             </w:r>
           </w:p>
         </w:tc>
@@ -9771,8 +9538,6 @@
       <w:r>
         <w:br w:type="page"/>
       </w:r>
-      <w:bookmarkStart w:id="150" w:name="_GoBack"/>
-      <w:bookmarkEnd w:id="150"/>
     </w:p>
     <w:p>
       <w:pPr>
@@ -10144,14 +9909,12 @@
               </w:rPr>
               <w:t xml:space="preserve">: T1 from </w:t>
             </w:r>
-            <w:proofErr w:type="spellStart"/>
             <w:r>
               <w:rPr>
                 <w:rFonts w:ascii="Courier New" w:hAnsi="Courier New" w:cs="Courier New"/>
               </w:rPr>
               <w:t>OptoHybrid</w:t>
             </w:r>
-            <w:proofErr w:type="spellEnd"/>
           </w:p>
           <w:p>
             <w:pPr>
@@ -10198,16 +9961,8 @@
               <w:rPr>
                 <w:rFonts w:ascii="Courier New" w:hAnsi="Courier New" w:cs="Courier New"/>
               </w:rPr>
-              <w:t xml:space="preserve">Internal loopback on </w:t>
-            </w:r>
-            <w:proofErr w:type="spellStart"/>
-            <w:r>
-              <w:rPr>
-                <w:rFonts w:ascii="Courier New" w:hAnsi="Courier New" w:cs="Courier New"/>
-              </w:rPr>
-              <w:t>SBits</w:t>
-            </w:r>
-            <w:proofErr w:type="spellEnd"/>
+              <w:t>Internal loopback on SBits</w:t>
+            </w:r>
           </w:p>
           <w:p>
             <w:pPr>
@@ -10272,23 +10027,7 @@
                 <w:rFonts w:ascii="Courier New" w:hAnsi="Courier New" w:cs="Courier New"/>
                 <w:i/>
               </w:rPr>
-              <w:t xml:space="preserve">T1 loopback </w:t>
-            </w:r>
-            <w:proofErr w:type="spellStart"/>
-            <w:r>
-              <w:rPr>
-                <w:rFonts w:ascii="Courier New" w:hAnsi="Courier New" w:cs="Courier New"/>
-                <w:i/>
-              </w:rPr>
-              <w:t>SBit</w:t>
-            </w:r>
-            <w:proofErr w:type="spellEnd"/>
-            <w:r>
-              <w:rPr>
-                <w:rFonts w:ascii="Courier New" w:hAnsi="Courier New" w:cs="Courier New"/>
-                <w:i/>
-              </w:rPr>
-              <w:t xml:space="preserve"> select  - </w:t>
+              <w:t xml:space="preserve">T1 loopback SBit select  - </w:t>
             </w:r>
             <w:r>
               <w:rPr>
@@ -10532,7 +10271,6 @@
                 <w:i/>
               </w:rPr>
             </w:pPr>
-            <w:proofErr w:type="spellStart"/>
             <w:r>
               <w:rPr>
                 <w:b w:val="0"/>
@@ -10540,7 +10278,6 @@
               </w:rPr>
               <w:t>Misc</w:t>
             </w:r>
-            <w:proofErr w:type="spellEnd"/>
           </w:p>
         </w:tc>
       </w:tr>
@@ -10560,6 +10297,9 @@
             <w:r>
               <w:t>5</w:t>
             </w:r>
+            <w:r>
+              <w:t xml:space="preserve"> - 10</w:t>
+            </w:r>
           </w:p>
         </w:tc>
         <w:tc>
@@ -10595,7 +10335,6 @@
               </w:rPr>
               <w:t xml:space="preserve">TDC </w:t>
             </w:r>
-            <w:proofErr w:type="spellStart"/>
             <w:r>
               <w:rPr>
                 <w:rFonts w:ascii="Courier New" w:hAnsi="Courier New" w:cs="Courier New"/>
@@ -10603,19 +10342,96 @@
               </w:rPr>
               <w:t>SBit</w:t>
             </w:r>
-            <w:proofErr w:type="spellEnd"/>
-            <w:r>
-              <w:rPr>
-                <w:rFonts w:ascii="Courier New" w:hAnsi="Courier New" w:cs="Courier New"/>
-                <w:i/>
-              </w:rPr>
-              <w:t xml:space="preserve"> select          </w:t>
+            <w:r>
+              <w:rPr>
+                <w:rFonts w:ascii="Courier New" w:hAnsi="Courier New" w:cs="Courier New"/>
+                <w:i/>
+              </w:rPr>
+              <w:t>s</w:t>
+            </w:r>
+            <w:r>
+              <w:rPr>
+                <w:rFonts w:ascii="Courier New" w:hAnsi="Courier New" w:cs="Courier New"/>
+                <w:i/>
+              </w:rPr>
+              <w:t xml:space="preserve"> select</w:t>
+            </w:r>
+            <w:r>
+              <w:rPr>
+                <w:rFonts w:ascii="Courier New" w:hAnsi="Courier New" w:cs="Courier New"/>
+                <w:i/>
+              </w:rPr>
+              <w:t>s</w:t>
+            </w:r>
+            <w:r>
+              <w:rPr>
+                <w:rFonts w:ascii="Courier New" w:hAnsi="Courier New" w:cs="Courier New"/>
+                <w:i/>
+              </w:rPr>
+              <w:t xml:space="preserve">        </w:t>
             </w:r>
             <w:r>
               <w:rPr>
                 <w:rFonts w:ascii="Courier New" w:hAnsi="Courier New" w:cs="Courier New"/>
               </w:rPr>
               <w:t>- 5 bits</w:t>
+            </w:r>
+          </w:p>
+        </w:tc>
+      </w:tr>
+      <w:tr>
+        <w:tc>
+          <w:tcPr>
+            <w:cnfStyle w:val="001000000000" w:firstRow="0" w:lastRow="0" w:firstColumn="1" w:lastColumn="0" w:oddVBand="0" w:evenVBand="0" w:oddHBand="0" w:evenHBand="0" w:firstRowFirstColumn="0" w:firstRowLastColumn="0" w:lastRowFirstColumn="0" w:lastRowLastColumn="0"/>
+            <w:tcW w:w="1273" w:type="dxa"/>
+          </w:tcPr>
+          <w:p>
+            <w:pPr>
+              <w:jc w:val="both"/>
+            </w:pPr>
+            <w:r>
+              <w:t>11</w:t>
+            </w:r>
+          </w:p>
+        </w:tc>
+        <w:tc>
+          <w:tcPr>
+            <w:tcW w:w="1414" w:type="dxa"/>
+          </w:tcPr>
+          <w:p>
+            <w:pPr>
+              <w:jc w:val="both"/>
+              <w:cnfStyle w:val="000000000000" w:firstRow="0" w:lastRow="0" w:firstColumn="0" w:lastColumn="0" w:oddVBand="0" w:evenVBand="0" w:oddHBand="0" w:evenHBand="0" w:firstRowFirstColumn="0" w:firstRowLastColumn="0" w:lastRowFirstColumn="0" w:lastRowLastColumn="0"/>
+            </w:pPr>
+            <w:r>
+              <w:t>Read</w:t>
+            </w:r>
+          </w:p>
+        </w:tc>
+        <w:tc>
+          <w:tcPr>
+            <w:tcW w:w="6555" w:type="dxa"/>
+          </w:tcPr>
+          <w:p>
+            <w:pPr>
+              <w:jc w:val="both"/>
+              <w:cnfStyle w:val="000000000000" w:firstRow="0" w:lastRow="0" w:firstColumn="0" w:lastColumn="0" w:oddVBand="0" w:evenVBand="0" w:oddHBand="0" w:evenHBand="0" w:firstRowFirstColumn="0" w:firstRowLastColumn="0" w:lastRowFirstColumn="0" w:lastRowLastColumn="0"/>
+              <w:rPr>
+                <w:rFonts w:ascii="Courier New" w:hAnsi="Courier New" w:cs="Courier New"/>
+              </w:rPr>
+            </w:pPr>
+            <w:r>
+              <w:rPr>
+                <w:rFonts w:ascii="Courier New" w:hAnsi="Courier New" w:cs="Courier New"/>
+                <w:i/>
+              </w:rPr>
+              <w:t xml:space="preserve">Firmware version        </w:t>
+            </w:r>
+            <w:r>
+              <w:rPr>
+                <w:rFonts w:ascii="Courier New" w:hAnsi="Courier New" w:cs="Courier New"/>
+              </w:rPr>
+              <w:t xml:space="preserve"> - 32 bits</w:t>
             </w:r>
           </w:p>
         </w:tc>
@@ -10692,7 +10508,7 @@
           <w:rPr>
             <w:noProof/>
           </w:rPr>
-          <w:t>12</w:t>
+          <w:t>1</w:t>
         </w:r>
         <w:r>
           <w:rPr>
@@ -13520,7 +13336,7 @@
 </file>
 
 <file path=customXml/itemProps1.xml><?xml version="1.0" encoding="utf-8"?>
-<ds:datastoreItem xmlns:ds="http://schemas.openxmlformats.org/officeDocument/2006/customXml" ds:itemID="{8C17A382-6BC5-4BF5-BC67-53348C0299AB}">
+<ds:datastoreItem xmlns:ds="http://schemas.openxmlformats.org/officeDocument/2006/customXml" ds:itemID="{CF80DA41-1225-4936-A14B-51917FC07787}">
   <ds:schemaRefs>
     <ds:schemaRef ds:uri="http://schemas.openxmlformats.org/officeDocument/2006/bibliography"/>
   </ds:schemaRefs>

</xml_diff>

<commit_message>
Fixed TK over optical link
</commit_message>
<xml_diff>
--- a/doc/OH_modules.docx
+++ b/doc/OH_modules.docx
@@ -6,10 +6,13 @@
       <w:pPr>
         <w:pStyle w:val="Title"/>
       </w:pPr>
-      <w:bookmarkStart w:id="0" w:name="_GoBack"/>
-      <w:bookmarkEnd w:id="0"/>
-      <w:r>
-        <w:t>OptoHybrid Modules &amp; Functionalities</w:t>
+      <w:proofErr w:type="spellStart"/>
+      <w:r>
+        <w:t>OptoHybrid</w:t>
+      </w:r>
+      <w:proofErr w:type="spellEnd"/>
+      <w:r>
+        <w:t xml:space="preserve"> Modules &amp; Functionalities</w:t>
       </w:r>
     </w:p>
     <w:p>
@@ -17,7 +20,15 @@
         <w:pStyle w:val="Subtitle"/>
       </w:pPr>
       <w:r>
-        <w:t>Thomas Lenzi (</w:t>
+        <w:t xml:space="preserve">Thomas </w:t>
+      </w:r>
+      <w:proofErr w:type="spellStart"/>
+      <w:r>
+        <w:t>Lenzi</w:t>
+      </w:r>
+      <w:proofErr w:type="spellEnd"/>
+      <w:r>
+        <w:t xml:space="preserve"> (</w:t>
       </w:r>
       <w:hyperlink r:id="rId9" w:history="1">
         <w:r>
@@ -33,7 +44,15 @@
     </w:p>
     <w:p>
       <w:r>
-        <w:t>This document describes how to interact with the OptoHybrid (OH) modules and how to parameterize</w:t>
+        <w:t xml:space="preserve">This document describes how to interact with the </w:t>
+      </w:r>
+      <w:proofErr w:type="spellStart"/>
+      <w:r>
+        <w:t>OptoHybrid</w:t>
+      </w:r>
+      <w:proofErr w:type="spellEnd"/>
+      <w:r>
+        <w:t xml:space="preserve"> (OH) modules and how to parameterize</w:t>
       </w:r>
       <w:r>
         <w:t xml:space="preserve"> and use</w:t>
@@ -43,9 +62,9 @@
       </w:r>
     </w:p>
     <w:p/>
-    <w:bookmarkStart w:id="1" w:name="_Toc430700075" w:displacedByCustomXml="next"/>
-    <w:bookmarkStart w:id="2" w:name="_Toc428776134" w:displacedByCustomXml="next"/>
-    <w:bookmarkStart w:id="3" w:name="_Toc428188295" w:displacedByCustomXml="next"/>
+    <w:bookmarkStart w:id="0" w:name="_Toc428188295" w:displacedByCustomXml="next"/>
+    <w:bookmarkStart w:id="1" w:name="_Toc428776134" w:displacedByCustomXml="next"/>
+    <w:bookmarkStart w:id="2" w:name="_Toc430700075" w:displacedByCustomXml="next"/>
     <w:sdt>
       <w:sdtPr>
         <w:rPr>
@@ -74,9 +93,9 @@
           <w:r>
             <w:t>Contents</w:t>
           </w:r>
-          <w:bookmarkEnd w:id="3"/>
           <w:bookmarkEnd w:id="2"/>
           <w:bookmarkEnd w:id="1"/>
+          <w:bookmarkEnd w:id="0"/>
         </w:p>
         <w:p>
           <w:pPr>
@@ -804,12 +823,12 @@
       <w:pPr>
         <w:pStyle w:val="Heading1"/>
       </w:pPr>
-      <w:bookmarkStart w:id="4" w:name="_Toc430700076"/>
+      <w:bookmarkStart w:id="3" w:name="_Toc430700076"/>
       <w:r>
         <w:lastRenderedPageBreak/>
         <w:t>VFAT2 I2C</w:t>
       </w:r>
-      <w:bookmarkEnd w:id="4"/>
+      <w:bookmarkEnd w:id="3"/>
       <w:r>
         <w:t xml:space="preserve"> </w:t>
       </w:r>
@@ -838,21 +857,21 @@
       <w:pPr>
         <w:pStyle w:val="Heading2"/>
       </w:pPr>
-      <w:bookmarkStart w:id="5" w:name="_Toc428177669"/>
-      <w:bookmarkStart w:id="6" w:name="_Toc428188297"/>
-      <w:bookmarkStart w:id="7" w:name="_Toc428776136"/>
-      <w:bookmarkStart w:id="8" w:name="_Toc430077615"/>
-      <w:bookmarkStart w:id="9" w:name="_Toc430686228"/>
-      <w:bookmarkStart w:id="10" w:name="_Toc430700077"/>
+      <w:bookmarkStart w:id="4" w:name="_Toc428177669"/>
+      <w:bookmarkStart w:id="5" w:name="_Toc428188297"/>
+      <w:bookmarkStart w:id="6" w:name="_Toc428776136"/>
+      <w:bookmarkStart w:id="7" w:name="_Toc430077615"/>
+      <w:bookmarkStart w:id="8" w:name="_Toc430686228"/>
+      <w:bookmarkStart w:id="9" w:name="_Toc430700077"/>
       <w:r>
         <w:t>Addressing</w:t>
       </w:r>
+      <w:bookmarkEnd w:id="4"/>
       <w:bookmarkEnd w:id="5"/>
       <w:bookmarkEnd w:id="6"/>
       <w:bookmarkEnd w:id="7"/>
       <w:bookmarkEnd w:id="8"/>
       <w:bookmarkEnd w:id="9"/>
-      <w:bookmarkEnd w:id="10"/>
     </w:p>
     <w:p>
       <w:pPr>
@@ -1072,11 +1091,16 @@
             <w:r>
               <w:t xml:space="preserve">on VFAT2 </w:t>
             </w:r>
+            <w:proofErr w:type="spellStart"/>
             <w:r>
               <w:t>n°</w:t>
             </w:r>
             <w:r>
-              <w:t>X (5 bit chip identifier)</w:t>
+              <w:t>X</w:t>
+            </w:r>
+            <w:proofErr w:type="spellEnd"/>
+            <w:r>
+              <w:t xml:space="preserve"> (5 bit chip identifier)</w:t>
             </w:r>
           </w:p>
           <w:p>
@@ -1088,7 +1112,15 @@
               <w:t>5</w:t>
             </w:r>
             <w:r>
-              <w:t xml:space="preserve"> MSBits are constant 0s</w:t>
+              <w:t xml:space="preserve"> </w:t>
+            </w:r>
+            <w:proofErr w:type="spellStart"/>
+            <w:r>
+              <w:t>MSBits</w:t>
+            </w:r>
+            <w:proofErr w:type="spellEnd"/>
+            <w:r>
+              <w:t xml:space="preserve"> are constant 0s</w:t>
             </w:r>
           </w:p>
           <w:p>
@@ -1172,7 +1204,15 @@
               <w:cnfStyle w:val="000000000000" w:firstRow="0" w:lastRow="0" w:firstColumn="0" w:lastColumn="0" w:oddVBand="0" w:evenVBand="0" w:oddHBand="0" w:evenHBand="0" w:firstRowFirstColumn="0" w:firstRowLastColumn="0" w:lastRowFirstColumn="0" w:lastRowLastColumn="0"/>
             </w:pPr>
             <w:r>
-              <w:t xml:space="preserve">8  LSBits hold </w:t>
+              <w:t xml:space="preserve">8  </w:t>
+            </w:r>
+            <w:proofErr w:type="spellStart"/>
+            <w:r>
+              <w:t>LSBits</w:t>
+            </w:r>
+            <w:proofErr w:type="spellEnd"/>
+            <w:r>
+              <w:t xml:space="preserve"> hold </w:t>
             </w:r>
             <w:r>
               <w:t xml:space="preserve">the </w:t>
@@ -1188,19 +1228,19 @@
       <w:pPr>
         <w:pStyle w:val="Heading2"/>
       </w:pPr>
-      <w:bookmarkStart w:id="11" w:name="_Toc428188298"/>
-      <w:bookmarkStart w:id="12" w:name="_Toc428776137"/>
-      <w:bookmarkStart w:id="13" w:name="_Toc430077616"/>
-      <w:bookmarkStart w:id="14" w:name="_Toc430686229"/>
-      <w:bookmarkStart w:id="15" w:name="_Toc430700078"/>
+      <w:bookmarkStart w:id="10" w:name="_Toc428188298"/>
+      <w:bookmarkStart w:id="11" w:name="_Toc428776137"/>
+      <w:bookmarkStart w:id="12" w:name="_Toc430077616"/>
+      <w:bookmarkStart w:id="13" w:name="_Toc430686229"/>
+      <w:bookmarkStart w:id="14" w:name="_Toc430700078"/>
       <w:r>
         <w:t>Errors</w:t>
       </w:r>
+      <w:bookmarkEnd w:id="10"/>
       <w:bookmarkEnd w:id="11"/>
       <w:bookmarkEnd w:id="12"/>
       <w:bookmarkEnd w:id="13"/>
       <w:bookmarkEnd w:id="14"/>
-      <w:bookmarkEnd w:id="15"/>
     </w:p>
     <w:p>
       <w:r>
@@ -1214,19 +1254,19 @@
       <w:pPr>
         <w:pStyle w:val="Heading2"/>
       </w:pPr>
-      <w:bookmarkStart w:id="16" w:name="_Toc428188299"/>
-      <w:bookmarkStart w:id="17" w:name="_Toc428776138"/>
-      <w:bookmarkStart w:id="18" w:name="_Toc430077617"/>
-      <w:bookmarkStart w:id="19" w:name="_Toc430686230"/>
-      <w:bookmarkStart w:id="20" w:name="_Toc430700079"/>
+      <w:bookmarkStart w:id="15" w:name="_Toc428188299"/>
+      <w:bookmarkStart w:id="16" w:name="_Toc428776138"/>
+      <w:bookmarkStart w:id="17" w:name="_Toc430077617"/>
+      <w:bookmarkStart w:id="18" w:name="_Toc430686230"/>
+      <w:bookmarkStart w:id="19" w:name="_Toc430700079"/>
       <w:r>
         <w:t>Errors to avoid</w:t>
       </w:r>
+      <w:bookmarkEnd w:id="15"/>
       <w:bookmarkEnd w:id="16"/>
       <w:bookmarkEnd w:id="17"/>
       <w:bookmarkEnd w:id="18"/>
       <w:bookmarkEnd w:id="19"/>
-      <w:bookmarkEnd w:id="20"/>
     </w:p>
     <w:p>
       <w:pPr>
@@ -1281,12 +1321,12 @@
       <w:pPr>
         <w:pStyle w:val="Heading1"/>
       </w:pPr>
-      <w:bookmarkStart w:id="21" w:name="_Toc430700080"/>
+      <w:bookmarkStart w:id="20" w:name="_Toc430700080"/>
       <w:r>
         <w:lastRenderedPageBreak/>
         <w:t>VFAT2 I2C Extended</w:t>
       </w:r>
-      <w:bookmarkEnd w:id="21"/>
+      <w:bookmarkEnd w:id="20"/>
     </w:p>
     <w:p>
       <w:r>
@@ -1322,21 +1362,21 @@
       <w:pPr>
         <w:pStyle w:val="Heading2"/>
       </w:pPr>
-      <w:bookmarkStart w:id="22" w:name="_Toc428177671"/>
-      <w:bookmarkStart w:id="23" w:name="_Toc428188301"/>
-      <w:bookmarkStart w:id="24" w:name="_Toc428776140"/>
-      <w:bookmarkStart w:id="25" w:name="_Toc430077619"/>
-      <w:bookmarkStart w:id="26" w:name="_Toc430686232"/>
-      <w:bookmarkStart w:id="27" w:name="_Toc430700081"/>
+      <w:bookmarkStart w:id="21" w:name="_Toc428177671"/>
+      <w:bookmarkStart w:id="22" w:name="_Toc428188301"/>
+      <w:bookmarkStart w:id="23" w:name="_Toc428776140"/>
+      <w:bookmarkStart w:id="24" w:name="_Toc430077619"/>
+      <w:bookmarkStart w:id="25" w:name="_Toc430686232"/>
+      <w:bookmarkStart w:id="26" w:name="_Toc430700081"/>
       <w:r>
         <w:t>Addressing</w:t>
       </w:r>
+      <w:bookmarkEnd w:id="21"/>
       <w:bookmarkEnd w:id="22"/>
       <w:bookmarkEnd w:id="23"/>
       <w:bookmarkEnd w:id="24"/>
       <w:bookmarkEnd w:id="25"/>
       <w:bookmarkEnd w:id="26"/>
-      <w:bookmarkEnd w:id="27"/>
       <w:r>
         <w:t xml:space="preserve"> </w:t>
       </w:r>
@@ -1729,10 +1769,18 @@
               <w:cnfStyle w:val="000000000000" w:firstRow="0" w:lastRow="0" w:firstColumn="0" w:lastColumn="0" w:oddVBand="0" w:evenVBand="0" w:oddHBand="0" w:evenHBand="0" w:firstRowFirstColumn="0" w:firstRowLastColumn="0" w:lastRowFirstColumn="0" w:lastRowLastColumn="0"/>
             </w:pPr>
             <w:r>
-              <w:t>8 MSB</w:t>
-            </w:r>
-            <w:r>
-              <w:t>its are constant 0s</w:t>
+              <w:t xml:space="preserve">8 </w:t>
+            </w:r>
+            <w:proofErr w:type="spellStart"/>
+            <w:r>
+              <w:t>MSB</w:t>
+            </w:r>
+            <w:r>
+              <w:t>its</w:t>
+            </w:r>
+            <w:proofErr w:type="spellEnd"/>
+            <w:r>
+              <w:t xml:space="preserve"> are constant 0s</w:t>
             </w:r>
           </w:p>
           <w:p>
@@ -1768,7 +1816,15 @@
               <w:cnfStyle w:val="000000000000" w:firstRow="0" w:lastRow="0" w:firstColumn="0" w:lastColumn="0" w:oddVBand="0" w:evenVBand="0" w:oddHBand="0" w:evenHBand="0" w:firstRowFirstColumn="0" w:firstRowLastColumn="0" w:lastRowFirstColumn="0" w:lastRowLastColumn="0"/>
             </w:pPr>
             <w:r>
-              <w:t xml:space="preserve">8  LSBits hold response from the VFAT2 </w:t>
+              <w:t xml:space="preserve">8  </w:t>
+            </w:r>
+            <w:proofErr w:type="spellStart"/>
+            <w:r>
+              <w:t>LSBits</w:t>
+            </w:r>
+            <w:proofErr w:type="spellEnd"/>
+            <w:r>
+              <w:t xml:space="preserve"> hold response from the VFAT2 </w:t>
             </w:r>
           </w:p>
           <w:p>
@@ -1855,19 +1911,19 @@
       <w:pPr>
         <w:pStyle w:val="Heading2"/>
       </w:pPr>
-      <w:bookmarkStart w:id="28" w:name="_Toc428188302"/>
-      <w:bookmarkStart w:id="29" w:name="_Toc428776141"/>
-      <w:bookmarkStart w:id="30" w:name="_Toc430077620"/>
-      <w:bookmarkStart w:id="31" w:name="_Toc430686233"/>
-      <w:bookmarkStart w:id="32" w:name="_Toc430700082"/>
+      <w:bookmarkStart w:id="27" w:name="_Toc428188302"/>
+      <w:bookmarkStart w:id="28" w:name="_Toc428776141"/>
+      <w:bookmarkStart w:id="29" w:name="_Toc430077620"/>
+      <w:bookmarkStart w:id="30" w:name="_Toc430686233"/>
+      <w:bookmarkStart w:id="31" w:name="_Toc430700082"/>
       <w:r>
         <w:t>Errors</w:t>
       </w:r>
+      <w:bookmarkEnd w:id="27"/>
       <w:bookmarkEnd w:id="28"/>
       <w:bookmarkEnd w:id="29"/>
       <w:bookmarkEnd w:id="30"/>
       <w:bookmarkEnd w:id="31"/>
-      <w:bookmarkEnd w:id="32"/>
     </w:p>
     <w:p>
       <w:r>
@@ -1878,19 +1934,19 @@
       <w:pPr>
         <w:pStyle w:val="Heading2"/>
       </w:pPr>
-      <w:bookmarkStart w:id="33" w:name="_Toc428188303"/>
-      <w:bookmarkStart w:id="34" w:name="_Toc428776142"/>
-      <w:bookmarkStart w:id="35" w:name="_Toc430077621"/>
-      <w:bookmarkStart w:id="36" w:name="_Toc430686234"/>
-      <w:bookmarkStart w:id="37" w:name="_Toc430700083"/>
+      <w:bookmarkStart w:id="32" w:name="_Toc428188303"/>
+      <w:bookmarkStart w:id="33" w:name="_Toc428776142"/>
+      <w:bookmarkStart w:id="34" w:name="_Toc430077621"/>
+      <w:bookmarkStart w:id="35" w:name="_Toc430686234"/>
+      <w:bookmarkStart w:id="36" w:name="_Toc430700083"/>
       <w:r>
         <w:t>Errors to avoid</w:t>
       </w:r>
+      <w:bookmarkEnd w:id="32"/>
       <w:bookmarkEnd w:id="33"/>
       <w:bookmarkEnd w:id="34"/>
       <w:bookmarkEnd w:id="35"/>
       <w:bookmarkEnd w:id="36"/>
-      <w:bookmarkEnd w:id="37"/>
     </w:p>
     <w:p>
       <w:pPr>
@@ -1920,7 +1976,7 @@
       <w:pPr>
         <w:pStyle w:val="Heading1"/>
       </w:pPr>
-      <w:bookmarkStart w:id="38" w:name="_Toc430700084"/>
+      <w:bookmarkStart w:id="37" w:name="_Toc430700084"/>
       <w:r>
         <w:lastRenderedPageBreak/>
         <w:t>Threshold</w:t>
@@ -1934,7 +1990,7 @@
       <w:r>
         <w:t>s</w:t>
       </w:r>
-      <w:bookmarkEnd w:id="38"/>
+      <w:bookmarkEnd w:id="37"/>
     </w:p>
     <w:p>
       <w:pPr>
@@ -1952,6 +2008,7 @@
       <w:r>
         <w:t xml:space="preserve">scan on VFAT2 </w:t>
       </w:r>
+      <w:proofErr w:type="spellStart"/>
       <w:r>
         <w:rPr>
           <w:rFonts w:ascii="Courier New" w:hAnsi="Courier New" w:cs="Courier New"/>
@@ -1960,6 +2017,7 @@
         </w:rPr>
         <w:t>vfat2</w:t>
       </w:r>
+      <w:proofErr w:type="spellEnd"/>
       <w:r>
         <w:rPr>
           <w:color w:val="4F81BD" w:themeColor="accent1"/>
@@ -2031,8 +2089,13 @@
         <w:t xml:space="preserve">and by counting the number of </w:t>
       </w:r>
       <w:r>
-        <w:t>events where the SBits</w:t>
-      </w:r>
+        <w:t xml:space="preserve">events where the </w:t>
+      </w:r>
+      <w:proofErr w:type="spellStart"/>
+      <w:r>
+        <w:t>SBits</w:t>
+      </w:r>
+      <w:proofErr w:type="spellEnd"/>
       <w:r>
         <w:t>/strips</w:t>
       </w:r>
@@ -2064,21 +2127,21 @@
       <w:pPr>
         <w:pStyle w:val="Heading2"/>
       </w:pPr>
-      <w:bookmarkStart w:id="39" w:name="_Toc428177673"/>
-      <w:bookmarkStart w:id="40" w:name="_Toc428188305"/>
-      <w:bookmarkStart w:id="41" w:name="_Toc428776144"/>
-      <w:bookmarkStart w:id="42" w:name="_Toc430077623"/>
-      <w:bookmarkStart w:id="43" w:name="_Toc430686236"/>
-      <w:bookmarkStart w:id="44" w:name="_Toc430700085"/>
+      <w:bookmarkStart w:id="38" w:name="_Toc428177673"/>
+      <w:bookmarkStart w:id="39" w:name="_Toc428188305"/>
+      <w:bookmarkStart w:id="40" w:name="_Toc428776144"/>
+      <w:bookmarkStart w:id="41" w:name="_Toc430077623"/>
+      <w:bookmarkStart w:id="42" w:name="_Toc430686236"/>
+      <w:bookmarkStart w:id="43" w:name="_Toc430700085"/>
       <w:r>
         <w:t>Addressing</w:t>
       </w:r>
+      <w:bookmarkEnd w:id="38"/>
       <w:bookmarkEnd w:id="39"/>
       <w:bookmarkEnd w:id="40"/>
       <w:bookmarkEnd w:id="41"/>
       <w:bookmarkEnd w:id="42"/>
       <w:bookmarkEnd w:id="43"/>
-      <w:bookmarkEnd w:id="44"/>
       <w:r>
         <w:t xml:space="preserve"> </w:t>
       </w:r>
@@ -3085,7 +3148,15 @@
               <w:cnfStyle w:val="000000000000" w:firstRow="0" w:lastRow="0" w:firstColumn="0" w:lastColumn="0" w:oddVBand="0" w:evenVBand="0" w:oddHBand="0" w:evenHBand="0" w:firstRowFirstColumn="0" w:firstRowLastColumn="0" w:lastRowFirstColumn="0" w:lastRowLastColumn="0"/>
             </w:pPr>
             <w:r>
-              <w:t>8 MSBits hold the threshold/latency value of the point</w:t>
+              <w:t xml:space="preserve">8 </w:t>
+            </w:r>
+            <w:proofErr w:type="spellStart"/>
+            <w:r>
+              <w:t>MSBits</w:t>
+            </w:r>
+            <w:proofErr w:type="spellEnd"/>
+            <w:r>
+              <w:t xml:space="preserve"> hold the threshold/latency value of the point</w:t>
             </w:r>
           </w:p>
           <w:p>
@@ -3094,7 +3165,15 @@
               <w:cnfStyle w:val="000000000000" w:firstRow="0" w:lastRow="0" w:firstColumn="0" w:lastColumn="0" w:oddVBand="0" w:evenVBand="0" w:oddHBand="0" w:evenHBand="0" w:firstRowFirstColumn="0" w:firstRowLastColumn="0" w:lastRowFirstColumn="0" w:lastRowLastColumn="0"/>
             </w:pPr>
             <w:r>
-              <w:t xml:space="preserve">24 LSBits hold the number of events that have fired </w:t>
+              <w:t xml:space="preserve">24 </w:t>
+            </w:r>
+            <w:proofErr w:type="spellStart"/>
+            <w:r>
+              <w:t>LSBits</w:t>
+            </w:r>
+            <w:proofErr w:type="spellEnd"/>
+            <w:r>
+              <w:t xml:space="preserve"> hold the number of events that have fired </w:t>
             </w:r>
           </w:p>
           <w:p>
@@ -3353,21 +3432,21 @@
       <w:pPr>
         <w:pStyle w:val="Heading2"/>
       </w:pPr>
-      <w:bookmarkStart w:id="45" w:name="_Toc428177674"/>
-      <w:bookmarkStart w:id="46" w:name="_Toc428188306"/>
-      <w:bookmarkStart w:id="47" w:name="_Toc428776145"/>
-      <w:bookmarkStart w:id="48" w:name="_Toc430077624"/>
-      <w:bookmarkStart w:id="49" w:name="_Toc430686237"/>
-      <w:bookmarkStart w:id="50" w:name="_Toc430700086"/>
+      <w:bookmarkStart w:id="44" w:name="_Toc428177674"/>
+      <w:bookmarkStart w:id="45" w:name="_Toc428188306"/>
+      <w:bookmarkStart w:id="46" w:name="_Toc428776145"/>
+      <w:bookmarkStart w:id="47" w:name="_Toc430077624"/>
+      <w:bookmarkStart w:id="48" w:name="_Toc430686237"/>
+      <w:bookmarkStart w:id="49" w:name="_Toc430700086"/>
       <w:r>
         <w:t>Description</w:t>
       </w:r>
+      <w:bookmarkEnd w:id="44"/>
       <w:bookmarkEnd w:id="45"/>
       <w:bookmarkEnd w:id="46"/>
       <w:bookmarkEnd w:id="47"/>
       <w:bookmarkEnd w:id="48"/>
       <w:bookmarkEnd w:id="49"/>
-      <w:bookmarkEnd w:id="50"/>
     </w:p>
     <w:p>
       <w:pPr>
@@ -3399,21 +3478,21 @@
       <w:pPr>
         <w:pStyle w:val="Heading2"/>
       </w:pPr>
-      <w:bookmarkStart w:id="51" w:name="_Toc428177675"/>
-      <w:bookmarkStart w:id="52" w:name="_Toc428188307"/>
-      <w:bookmarkStart w:id="53" w:name="_Toc428776146"/>
-      <w:bookmarkStart w:id="54" w:name="_Toc430077625"/>
-      <w:bookmarkStart w:id="55" w:name="_Toc430686238"/>
-      <w:bookmarkStart w:id="56" w:name="_Toc430700087"/>
+      <w:bookmarkStart w:id="50" w:name="_Toc428177675"/>
+      <w:bookmarkStart w:id="51" w:name="_Toc428188307"/>
+      <w:bookmarkStart w:id="52" w:name="_Toc428776146"/>
+      <w:bookmarkStart w:id="53" w:name="_Toc430077625"/>
+      <w:bookmarkStart w:id="54" w:name="_Toc430686238"/>
+      <w:bookmarkStart w:id="55" w:name="_Toc430700087"/>
       <w:r>
         <w:t>Errors</w:t>
       </w:r>
+      <w:bookmarkEnd w:id="50"/>
       <w:bookmarkEnd w:id="51"/>
       <w:bookmarkEnd w:id="52"/>
       <w:bookmarkEnd w:id="53"/>
       <w:bookmarkEnd w:id="54"/>
       <w:bookmarkEnd w:id="55"/>
-      <w:bookmarkEnd w:id="56"/>
     </w:p>
     <w:p>
       <w:pPr>
@@ -3513,8 +3592,13 @@
         <w:t>value</w:t>
       </w:r>
       <w:r>
-        <w:t xml:space="preserve"> did not succeed. In that case, the value of the 24 LSBits</w:t>
-      </w:r>
+        <w:t xml:space="preserve"> did not succeed. In that case, the value of the 24 </w:t>
+      </w:r>
+      <w:proofErr w:type="spellStart"/>
+      <w:r>
+        <w:t>LSBits</w:t>
+      </w:r>
+      <w:proofErr w:type="spellEnd"/>
       <w:r>
         <w:t xml:space="preserve"> of that particular point</w:t>
       </w:r>
@@ -3535,19 +3619,19 @@
       <w:pPr>
         <w:pStyle w:val="Heading2"/>
       </w:pPr>
-      <w:bookmarkStart w:id="57" w:name="_Toc428188308"/>
-      <w:bookmarkStart w:id="58" w:name="_Toc428776147"/>
-      <w:bookmarkStart w:id="59" w:name="_Toc430077626"/>
-      <w:bookmarkStart w:id="60" w:name="_Toc430686239"/>
-      <w:bookmarkStart w:id="61" w:name="_Toc430700088"/>
+      <w:bookmarkStart w:id="56" w:name="_Toc428188308"/>
+      <w:bookmarkStart w:id="57" w:name="_Toc428776147"/>
+      <w:bookmarkStart w:id="58" w:name="_Toc430077626"/>
+      <w:bookmarkStart w:id="59" w:name="_Toc430686239"/>
+      <w:bookmarkStart w:id="60" w:name="_Toc430700088"/>
       <w:r>
         <w:t>Errors to avoid</w:t>
       </w:r>
+      <w:bookmarkEnd w:id="56"/>
       <w:bookmarkEnd w:id="57"/>
       <w:bookmarkEnd w:id="58"/>
       <w:bookmarkEnd w:id="59"/>
       <w:bookmarkEnd w:id="60"/>
-      <w:bookmarkEnd w:id="61"/>
     </w:p>
     <w:p>
       <w:pPr>
@@ -3605,12 +3689,12 @@
       <w:pPr>
         <w:pStyle w:val="Heading1"/>
       </w:pPr>
-      <w:bookmarkStart w:id="62" w:name="_Toc430700089"/>
+      <w:bookmarkStart w:id="61" w:name="_Toc430700089"/>
       <w:r>
         <w:lastRenderedPageBreak/>
         <w:t>T1 Controller</w:t>
       </w:r>
-      <w:bookmarkEnd w:id="62"/>
+      <w:bookmarkEnd w:id="61"/>
     </w:p>
     <w:p>
       <w:pPr>
@@ -3647,21 +3731,21 @@
       <w:pPr>
         <w:pStyle w:val="Heading2"/>
       </w:pPr>
-      <w:bookmarkStart w:id="63" w:name="_Toc428177677"/>
-      <w:bookmarkStart w:id="64" w:name="_Toc428188310"/>
-      <w:bookmarkStart w:id="65" w:name="_Toc428776149"/>
-      <w:bookmarkStart w:id="66" w:name="_Toc430077628"/>
-      <w:bookmarkStart w:id="67" w:name="_Toc430686241"/>
-      <w:bookmarkStart w:id="68" w:name="_Toc430700090"/>
+      <w:bookmarkStart w:id="62" w:name="_Toc428177677"/>
+      <w:bookmarkStart w:id="63" w:name="_Toc428188310"/>
+      <w:bookmarkStart w:id="64" w:name="_Toc428776149"/>
+      <w:bookmarkStart w:id="65" w:name="_Toc430077628"/>
+      <w:bookmarkStart w:id="66" w:name="_Toc430686241"/>
+      <w:bookmarkStart w:id="67" w:name="_Toc430700090"/>
       <w:r>
         <w:t>Addressing</w:t>
       </w:r>
+      <w:bookmarkEnd w:id="62"/>
       <w:bookmarkEnd w:id="63"/>
       <w:bookmarkEnd w:id="64"/>
       <w:bookmarkEnd w:id="65"/>
       <w:bookmarkEnd w:id="66"/>
       <w:bookmarkEnd w:id="67"/>
-      <w:bookmarkEnd w:id="68"/>
       <w:r>
         <w:t xml:space="preserve"> </w:t>
       </w:r>
@@ -4067,8 +4151,16 @@
               <w:rPr>
                 <w:rFonts w:ascii="Courier New" w:hAnsi="Courier New" w:cs="Courier New"/>
               </w:rPr>
-              <w:t>1 = Calpulse</w:t>
-            </w:r>
+              <w:t xml:space="preserve">1 = </w:t>
+            </w:r>
+            <w:proofErr w:type="spellStart"/>
+            <w:r>
+              <w:rPr>
+                <w:rFonts w:ascii="Courier New" w:hAnsi="Courier New" w:cs="Courier New"/>
+              </w:rPr>
+              <w:t>Calpulse</w:t>
+            </w:r>
+            <w:proofErr w:type="spellEnd"/>
           </w:p>
           <w:p>
             <w:pPr>
@@ -4523,6 +4615,7 @@
                 <w:i/>
               </w:rPr>
             </w:pPr>
+            <w:proofErr w:type="spellStart"/>
             <w:r>
               <w:rPr>
                 <w:rFonts w:ascii="Courier New" w:hAnsi="Courier New" w:cs="Courier New"/>
@@ -4530,6 +4623,7 @@
               </w:rPr>
               <w:t>calpulse_sequence</w:t>
             </w:r>
+            <w:proofErr w:type="spellEnd"/>
             <w:r>
               <w:rPr>
                 <w:rFonts w:ascii="Courier New" w:hAnsi="Courier New" w:cs="Courier New"/>
@@ -4601,6 +4695,7 @@
                 <w:rFonts w:ascii="Courier New" w:hAnsi="Courier New" w:cs="Courier New"/>
               </w:rPr>
             </w:pPr>
+            <w:proofErr w:type="spellStart"/>
             <w:r>
               <w:rPr>
                 <w:rFonts w:ascii="Courier New" w:hAnsi="Courier New" w:cs="Courier New"/>
@@ -4608,6 +4703,7 @@
               </w:rPr>
               <w:t>resync_sequence</w:t>
             </w:r>
+            <w:proofErr w:type="spellEnd"/>
             <w:r>
               <w:rPr>
                 <w:rFonts w:ascii="Courier New" w:hAnsi="Courier New" w:cs="Courier New"/>
@@ -4988,26 +5084,26 @@
       <w:pPr>
         <w:pStyle w:val="Heading2"/>
       </w:pPr>
-      <w:bookmarkStart w:id="69" w:name="_Toc428188311"/>
-      <w:bookmarkStart w:id="70" w:name="_Toc428776150"/>
-      <w:bookmarkStart w:id="71" w:name="_Toc430077629"/>
-      <w:bookmarkStart w:id="72" w:name="_Toc430686242"/>
-      <w:bookmarkStart w:id="73" w:name="_Toc430700091"/>
-      <w:bookmarkStart w:id="74" w:name="_Toc428177678"/>
+      <w:bookmarkStart w:id="68" w:name="_Toc428188311"/>
+      <w:bookmarkStart w:id="69" w:name="_Toc428776150"/>
+      <w:bookmarkStart w:id="70" w:name="_Toc430077629"/>
+      <w:bookmarkStart w:id="71" w:name="_Toc430686242"/>
+      <w:bookmarkStart w:id="72" w:name="_Toc430700091"/>
+      <w:bookmarkStart w:id="73" w:name="_Toc428177678"/>
       <w:r>
         <w:t>Errors</w:t>
       </w:r>
+      <w:bookmarkEnd w:id="68"/>
       <w:bookmarkEnd w:id="69"/>
       <w:bookmarkEnd w:id="70"/>
       <w:bookmarkEnd w:id="71"/>
       <w:bookmarkEnd w:id="72"/>
-      <w:bookmarkEnd w:id="73"/>
     </w:p>
     <w:p>
       <w:pPr>
         <w:jc w:val="both"/>
       </w:pPr>
-      <w:bookmarkStart w:id="75" w:name="_Toc428188312"/>
+      <w:bookmarkStart w:id="74" w:name="_Toc428188312"/>
       <w:r>
         <w:t xml:space="preserve">When starting the module, the returned status of the write operation informs the user about the validity of the parameters. Invalid parameters will return an error and prevent the module from starting. </w:t>
       </w:r>
@@ -5016,39 +5112,39 @@
       <w:pPr>
         <w:pStyle w:val="Heading2"/>
       </w:pPr>
-      <w:bookmarkStart w:id="76" w:name="_Toc428776151"/>
-      <w:bookmarkStart w:id="77" w:name="_Toc430077630"/>
-      <w:bookmarkStart w:id="78" w:name="_Toc430686243"/>
-      <w:bookmarkStart w:id="79" w:name="_Toc430700092"/>
+      <w:bookmarkStart w:id="75" w:name="_Toc428776151"/>
+      <w:bookmarkStart w:id="76" w:name="_Toc430077630"/>
+      <w:bookmarkStart w:id="77" w:name="_Toc430686243"/>
+      <w:bookmarkStart w:id="78" w:name="_Toc430700092"/>
       <w:r>
         <w:t>Operation modes</w:t>
       </w:r>
+      <w:bookmarkEnd w:id="73"/>
       <w:bookmarkEnd w:id="74"/>
       <w:bookmarkEnd w:id="75"/>
       <w:bookmarkEnd w:id="76"/>
       <w:bookmarkEnd w:id="77"/>
       <w:bookmarkEnd w:id="78"/>
-      <w:bookmarkEnd w:id="79"/>
     </w:p>
     <w:p>
       <w:pPr>
         <w:pStyle w:val="Heading3"/>
       </w:pPr>
-      <w:bookmarkStart w:id="80" w:name="_Toc428177679"/>
-      <w:bookmarkStart w:id="81" w:name="_Toc428188313"/>
-      <w:bookmarkStart w:id="82" w:name="_Toc428776152"/>
-      <w:bookmarkStart w:id="83" w:name="_Toc430077631"/>
-      <w:bookmarkStart w:id="84" w:name="_Toc430686244"/>
-      <w:bookmarkStart w:id="85" w:name="_Toc430700093"/>
+      <w:bookmarkStart w:id="79" w:name="_Toc428177679"/>
+      <w:bookmarkStart w:id="80" w:name="_Toc428188313"/>
+      <w:bookmarkStart w:id="81" w:name="_Toc428776152"/>
+      <w:bookmarkStart w:id="82" w:name="_Toc430077631"/>
+      <w:bookmarkStart w:id="83" w:name="_Toc430686244"/>
+      <w:bookmarkStart w:id="84" w:name="_Toc430700093"/>
       <w:r>
         <w:t>Mode 0</w:t>
       </w:r>
+      <w:bookmarkEnd w:id="79"/>
       <w:bookmarkEnd w:id="80"/>
       <w:bookmarkEnd w:id="81"/>
       <w:bookmarkEnd w:id="82"/>
       <w:bookmarkEnd w:id="83"/>
       <w:bookmarkEnd w:id="84"/>
-      <w:bookmarkEnd w:id="85"/>
     </w:p>
     <w:p>
       <w:pPr>
@@ -5074,6 +5170,7 @@
       <w:r>
         <w:t xml:space="preserve">of type </w:t>
       </w:r>
+      <w:proofErr w:type="spellStart"/>
       <w:r>
         <w:rPr>
           <w:rFonts w:ascii="Courier New" w:hAnsi="Courier New" w:cs="Courier New"/>
@@ -5082,6 +5179,7 @@
         </w:rPr>
         <w:t>type</w:t>
       </w:r>
+      <w:proofErr w:type="spellEnd"/>
       <w:r>
         <w:rPr>
           <w:color w:val="4F81BD" w:themeColor="accent1"/>
@@ -5270,21 +5368,21 @@
       <w:pPr>
         <w:pStyle w:val="Heading3"/>
       </w:pPr>
-      <w:bookmarkStart w:id="86" w:name="_Toc428177680"/>
-      <w:bookmarkStart w:id="87" w:name="_Toc428188314"/>
-      <w:bookmarkStart w:id="88" w:name="_Toc428776153"/>
-      <w:bookmarkStart w:id="89" w:name="_Toc430077632"/>
-      <w:bookmarkStart w:id="90" w:name="_Toc430686245"/>
-      <w:bookmarkStart w:id="91" w:name="_Toc430700094"/>
+      <w:bookmarkStart w:id="85" w:name="_Toc428177680"/>
+      <w:bookmarkStart w:id="86" w:name="_Toc428188314"/>
+      <w:bookmarkStart w:id="87" w:name="_Toc428776153"/>
+      <w:bookmarkStart w:id="88" w:name="_Toc430077632"/>
+      <w:bookmarkStart w:id="89" w:name="_Toc430686245"/>
+      <w:bookmarkStart w:id="90" w:name="_Toc430700094"/>
       <w:r>
         <w:t>Mode 1</w:t>
       </w:r>
+      <w:bookmarkEnd w:id="85"/>
       <w:bookmarkEnd w:id="86"/>
       <w:bookmarkEnd w:id="87"/>
       <w:bookmarkEnd w:id="88"/>
       <w:bookmarkEnd w:id="89"/>
       <w:bookmarkEnd w:id="90"/>
-      <w:bookmarkEnd w:id="91"/>
     </w:p>
     <w:p>
       <w:r>
@@ -5319,8 +5417,13 @@
       <w:r>
         <w:t xml:space="preserve"> </w:t>
       </w:r>
-      <w:r>
-        <w:t xml:space="preserve">Calpulse </w:t>
+      <w:proofErr w:type="spellStart"/>
+      <w:r>
+        <w:t>Calpulse</w:t>
+      </w:r>
+      <w:proofErr w:type="spellEnd"/>
+      <w:r>
+        <w:t xml:space="preserve"> </w:t>
       </w:r>
       <w:r>
         <w:t>followed by</w:t>
@@ -5558,6 +5661,7 @@
           <w:rFonts w:ascii="Courier New" w:hAnsi="Courier New" w:cs="Courier New"/>
         </w:rPr>
       </w:pPr>
+      <w:proofErr w:type="gramStart"/>
       <w:r>
         <w:rPr>
           <w:rFonts w:ascii="Courier New" w:hAnsi="Courier New" w:cs="Courier New"/>
@@ -5568,7 +5672,14 @@
         <w:rPr>
           <w:rFonts w:ascii="Courier New" w:hAnsi="Courier New" w:cs="Courier New"/>
         </w:rPr>
-        <w:t>____</w:t>
+        <w:t>_</w:t>
+      </w:r>
+      <w:proofErr w:type="gramEnd"/>
+      <w:r>
+        <w:rPr>
+          <w:rFonts w:ascii="Courier New" w:hAnsi="Courier New" w:cs="Courier New"/>
+        </w:rPr>
+        <w:t>___</w:t>
       </w:r>
       <w:r>
         <w:rPr>
@@ -5661,21 +5772,21 @@
       <w:pPr>
         <w:pStyle w:val="Heading3"/>
       </w:pPr>
-      <w:bookmarkStart w:id="92" w:name="_Toc428177681"/>
-      <w:bookmarkStart w:id="93" w:name="_Toc428188315"/>
-      <w:bookmarkStart w:id="94" w:name="_Toc428776154"/>
-      <w:bookmarkStart w:id="95" w:name="_Toc430077633"/>
-      <w:bookmarkStart w:id="96" w:name="_Toc430686246"/>
-      <w:bookmarkStart w:id="97" w:name="_Toc430700095"/>
+      <w:bookmarkStart w:id="91" w:name="_Toc428177681"/>
+      <w:bookmarkStart w:id="92" w:name="_Toc428188315"/>
+      <w:bookmarkStart w:id="93" w:name="_Toc428776154"/>
+      <w:bookmarkStart w:id="94" w:name="_Toc430077633"/>
+      <w:bookmarkStart w:id="95" w:name="_Toc430686246"/>
+      <w:bookmarkStart w:id="96" w:name="_Toc430700095"/>
       <w:r>
         <w:t>Mode 2</w:t>
       </w:r>
+      <w:bookmarkEnd w:id="91"/>
       <w:bookmarkEnd w:id="92"/>
       <w:bookmarkEnd w:id="93"/>
       <w:bookmarkEnd w:id="94"/>
       <w:bookmarkEnd w:id="95"/>
       <w:bookmarkEnd w:id="96"/>
-      <w:bookmarkEnd w:id="97"/>
     </w:p>
     <w:p>
       <w:r>
@@ -5704,6 +5815,7 @@
         </w:rPr>
         <w:t xml:space="preserve">, </w:t>
       </w:r>
+      <w:proofErr w:type="spellStart"/>
       <w:r>
         <w:rPr>
           <w:rFonts w:ascii="Courier New" w:hAnsi="Courier New" w:cs="Courier New"/>
@@ -5712,12 +5824,14 @@
         </w:rPr>
         <w:t>calpulse_sequence</w:t>
       </w:r>
+      <w:proofErr w:type="spellEnd"/>
       <w:r>
         <w:rPr>
           <w:i/>
         </w:rPr>
         <w:t xml:space="preserve">, </w:t>
       </w:r>
+      <w:proofErr w:type="spellStart"/>
       <w:r>
         <w:rPr>
           <w:rFonts w:ascii="Courier New" w:hAnsi="Courier New" w:cs="Courier New"/>
@@ -5726,6 +5840,7 @@
         </w:rPr>
         <w:t>resync_sequence</w:t>
       </w:r>
+      <w:proofErr w:type="spellEnd"/>
       <w:r>
         <w:rPr>
           <w:i/>
@@ -5773,6 +5888,7 @@
       <w:r>
         <w:t xml:space="preserve">This operation mode allows the user to create custom patterns of T1 commands. The module will loop over the registers </w:t>
       </w:r>
+      <w:proofErr w:type="gramStart"/>
       <w:r>
         <w:rPr>
           <w:rFonts w:ascii="Courier New" w:hAnsi="Courier New" w:cs="Courier New"/>
@@ -5792,6 +5908,7 @@
       <w:r>
         <w:t xml:space="preserve"> times</w:t>
       </w:r>
+      <w:proofErr w:type="gramEnd"/>
       <w:r>
         <w:t>.</w:t>
       </w:r>
@@ -5822,6 +5939,7 @@
         </w:rPr>
         <w:t xml:space="preserve"> </w:t>
       </w:r>
+      <w:proofErr w:type="spellStart"/>
       <w:r>
         <w:rPr>
           <w:rFonts w:ascii="Courier New" w:hAnsi="Courier New" w:cs="Courier New"/>
@@ -5830,6 +5948,7 @@
         </w:rPr>
         <w:t>calpulse_sequence</w:t>
       </w:r>
+      <w:proofErr w:type="spellEnd"/>
       <w:r>
         <w:t xml:space="preserve"> registers.</w:t>
       </w:r>
@@ -5947,6 +6066,7 @@
         </w:rPr>
         <w:t>SEQ_</w:t>
       </w:r>
+      <w:proofErr w:type="gramStart"/>
       <w:r>
         <w:rPr>
           <w:rFonts w:ascii="Courier New" w:hAnsi="Courier New" w:cs="Courier New"/>
@@ -5963,7 +6083,14 @@
         <w:rPr>
           <w:rFonts w:ascii="Courier New" w:hAnsi="Courier New" w:cs="Courier New"/>
         </w:rPr>
-        <w:t>______________</w:t>
+        <w:t>_</w:t>
+      </w:r>
+      <w:proofErr w:type="gramEnd"/>
+      <w:r>
+        <w:rPr>
+          <w:rFonts w:ascii="Courier New" w:hAnsi="Courier New" w:cs="Courier New"/>
+        </w:rPr>
+        <w:t>_____________</w:t>
       </w:r>
       <w:r>
         <w:rPr>
@@ -6150,21 +6277,21 @@
       <w:pPr>
         <w:pStyle w:val="Heading2"/>
       </w:pPr>
-      <w:bookmarkStart w:id="98" w:name="_Toc428177682"/>
-      <w:bookmarkStart w:id="99" w:name="_Toc428188316"/>
-      <w:bookmarkStart w:id="100" w:name="_Toc428776155"/>
-      <w:bookmarkStart w:id="101" w:name="_Toc430077634"/>
-      <w:bookmarkStart w:id="102" w:name="_Toc430686247"/>
-      <w:bookmarkStart w:id="103" w:name="_Toc430700096"/>
+      <w:bookmarkStart w:id="97" w:name="_Toc428177682"/>
+      <w:bookmarkStart w:id="98" w:name="_Toc428188316"/>
+      <w:bookmarkStart w:id="99" w:name="_Toc428776155"/>
+      <w:bookmarkStart w:id="100" w:name="_Toc430077634"/>
+      <w:bookmarkStart w:id="101" w:name="_Toc430686247"/>
+      <w:bookmarkStart w:id="102" w:name="_Toc430700096"/>
       <w:r>
         <w:t>Notes</w:t>
       </w:r>
+      <w:bookmarkEnd w:id="97"/>
       <w:bookmarkEnd w:id="98"/>
       <w:bookmarkEnd w:id="99"/>
       <w:bookmarkEnd w:id="100"/>
       <w:bookmarkEnd w:id="101"/>
       <w:bookmarkEnd w:id="102"/>
-      <w:bookmarkEnd w:id="103"/>
     </w:p>
     <w:p>
       <w:r>
@@ -6184,19 +6311,19 @@
       <w:pPr>
         <w:pStyle w:val="Heading2"/>
       </w:pPr>
-      <w:bookmarkStart w:id="104" w:name="_Toc428188317"/>
-      <w:bookmarkStart w:id="105" w:name="_Toc428776156"/>
-      <w:bookmarkStart w:id="106" w:name="_Toc430077635"/>
-      <w:bookmarkStart w:id="107" w:name="_Toc430686248"/>
-      <w:bookmarkStart w:id="108" w:name="_Toc430700097"/>
+      <w:bookmarkStart w:id="103" w:name="_Toc428188317"/>
+      <w:bookmarkStart w:id="104" w:name="_Toc428776156"/>
+      <w:bookmarkStart w:id="105" w:name="_Toc430077635"/>
+      <w:bookmarkStart w:id="106" w:name="_Toc430686248"/>
+      <w:bookmarkStart w:id="107" w:name="_Toc430700097"/>
       <w:r>
         <w:t>Errors to avoid</w:t>
       </w:r>
+      <w:bookmarkEnd w:id="103"/>
       <w:bookmarkEnd w:id="104"/>
       <w:bookmarkEnd w:id="105"/>
       <w:bookmarkEnd w:id="106"/>
       <w:bookmarkEnd w:id="107"/>
-      <w:bookmarkEnd w:id="108"/>
     </w:p>
     <w:p>
       <w:pPr>
@@ -6246,7 +6373,7 @@
           <w:color w:val="FF0000"/>
         </w:rPr>
       </w:pPr>
-      <w:bookmarkStart w:id="109" w:name="_Toc430700098"/>
+      <w:bookmarkStart w:id="108" w:name="_Toc430700098"/>
       <w:r>
         <w:rPr>
           <w:color w:val="FF0000"/>
@@ -6266,7 +6393,7 @@
         </w:rPr>
         <w:t>(in development)</w:t>
       </w:r>
-      <w:bookmarkEnd w:id="109"/>
+      <w:bookmarkEnd w:id="108"/>
     </w:p>
     <w:p>
       <w:pPr>
@@ -6296,6 +6423,7 @@
       <w:r>
         <w:t xml:space="preserve"> </w:t>
       </w:r>
+      <w:proofErr w:type="spellStart"/>
       <w:r>
         <w:rPr>
           <w:rFonts w:ascii="Courier New" w:hAnsi="Courier New" w:cs="Courier New"/>
@@ -6304,6 +6432,7 @@
         </w:rPr>
         <w:t>dac</w:t>
       </w:r>
+      <w:proofErr w:type="spellEnd"/>
       <w:r>
         <w:rPr>
           <w:color w:val="4F81BD" w:themeColor="accent1"/>
@@ -6319,6 +6448,7 @@
       <w:r>
         <w:t xml:space="preserve"> VFAT2 </w:t>
       </w:r>
+      <w:proofErr w:type="spellStart"/>
       <w:r>
         <w:rPr>
           <w:rFonts w:ascii="Courier New" w:hAnsi="Courier New" w:cs="Courier New"/>
@@ -6327,6 +6457,7 @@
         </w:rPr>
         <w:t>vfat2</w:t>
       </w:r>
+      <w:proofErr w:type="spellEnd"/>
       <w:r>
         <w:rPr>
           <w:color w:val="4F81BD" w:themeColor="accent1"/>
@@ -6428,19 +6559,19 @@
       <w:pPr>
         <w:pStyle w:val="Heading2"/>
       </w:pPr>
-      <w:bookmarkStart w:id="110" w:name="_Toc428188319"/>
-      <w:bookmarkStart w:id="111" w:name="_Toc428776158"/>
-      <w:bookmarkStart w:id="112" w:name="_Toc430077637"/>
-      <w:bookmarkStart w:id="113" w:name="_Toc430686250"/>
-      <w:bookmarkStart w:id="114" w:name="_Toc430700099"/>
+      <w:bookmarkStart w:id="109" w:name="_Toc428188319"/>
+      <w:bookmarkStart w:id="110" w:name="_Toc428776158"/>
+      <w:bookmarkStart w:id="111" w:name="_Toc430077637"/>
+      <w:bookmarkStart w:id="112" w:name="_Toc430686250"/>
+      <w:bookmarkStart w:id="113" w:name="_Toc430700099"/>
       <w:r>
         <w:t>Addressing</w:t>
       </w:r>
+      <w:bookmarkEnd w:id="109"/>
       <w:bookmarkEnd w:id="110"/>
       <w:bookmarkEnd w:id="111"/>
       <w:bookmarkEnd w:id="112"/>
       <w:bookmarkEnd w:id="113"/>
-      <w:bookmarkEnd w:id="114"/>
       <w:r>
         <w:t xml:space="preserve"> </w:t>
       </w:r>
@@ -6697,12 +6828,21 @@
                 <w:rFonts w:ascii="Courier New" w:hAnsi="Courier New" w:cs="Courier New"/>
               </w:rPr>
             </w:pPr>
-            <w:r>
-              <w:rPr>
-                <w:rFonts w:ascii="Courier New" w:hAnsi="Courier New" w:cs="Courier New"/>
-                <w:i/>
-              </w:rPr>
-              <w:t xml:space="preserve">dac     </w:t>
+            <w:proofErr w:type="spellStart"/>
+            <w:r>
+              <w:rPr>
+                <w:rFonts w:ascii="Courier New" w:hAnsi="Courier New" w:cs="Courier New"/>
+                <w:i/>
+              </w:rPr>
+              <w:t>dac</w:t>
+            </w:r>
+            <w:proofErr w:type="spellEnd"/>
+            <w:r>
+              <w:rPr>
+                <w:rFonts w:ascii="Courier New" w:hAnsi="Courier New" w:cs="Courier New"/>
+                <w:i/>
+              </w:rPr>
+              <w:t xml:space="preserve">     </w:t>
             </w:r>
             <w:r>
               <w:rPr>
@@ -6734,8 +6874,16 @@
               <w:rPr>
                 <w:rFonts w:ascii="Courier New" w:hAnsi="Courier New" w:cs="Courier New"/>
               </w:rPr>
-              <w:t>0 = IPreampIn</w:t>
-            </w:r>
+              <w:t xml:space="preserve">0 = </w:t>
+            </w:r>
+            <w:proofErr w:type="spellStart"/>
+            <w:r>
+              <w:rPr>
+                <w:rFonts w:ascii="Courier New" w:hAnsi="Courier New" w:cs="Courier New"/>
+              </w:rPr>
+              <w:t>IPreampIn</w:t>
+            </w:r>
+            <w:proofErr w:type="spellEnd"/>
           </w:p>
           <w:p>
             <w:pPr>
@@ -6748,8 +6896,16 @@
               <w:rPr>
                 <w:rFonts w:ascii="Courier New" w:hAnsi="Courier New" w:cs="Courier New"/>
               </w:rPr>
-              <w:t>1 = IPreampFeed</w:t>
-            </w:r>
+              <w:t xml:space="preserve">1 = </w:t>
+            </w:r>
+            <w:proofErr w:type="spellStart"/>
+            <w:r>
+              <w:rPr>
+                <w:rFonts w:ascii="Courier New" w:hAnsi="Courier New" w:cs="Courier New"/>
+              </w:rPr>
+              <w:t>IPreampFeed</w:t>
+            </w:r>
+            <w:proofErr w:type="spellEnd"/>
           </w:p>
           <w:p>
             <w:pPr>
@@ -6762,8 +6918,16 @@
               <w:rPr>
                 <w:rFonts w:ascii="Courier New" w:hAnsi="Courier New" w:cs="Courier New"/>
               </w:rPr>
-              <w:t>2 = IPreampOut</w:t>
-            </w:r>
+              <w:t xml:space="preserve">2 = </w:t>
+            </w:r>
+            <w:proofErr w:type="spellStart"/>
+            <w:r>
+              <w:rPr>
+                <w:rFonts w:ascii="Courier New" w:hAnsi="Courier New" w:cs="Courier New"/>
+              </w:rPr>
+              <w:t>IPreampOut</w:t>
+            </w:r>
+            <w:proofErr w:type="spellEnd"/>
           </w:p>
           <w:p>
             <w:pPr>
@@ -6776,8 +6940,16 @@
               <w:rPr>
                 <w:rFonts w:ascii="Courier New" w:hAnsi="Courier New" w:cs="Courier New"/>
               </w:rPr>
-              <w:t>3 = IShaper</w:t>
-            </w:r>
+              <w:t xml:space="preserve">3 = </w:t>
+            </w:r>
+            <w:proofErr w:type="spellStart"/>
+            <w:r>
+              <w:rPr>
+                <w:rFonts w:ascii="Courier New" w:hAnsi="Courier New" w:cs="Courier New"/>
+              </w:rPr>
+              <w:t>IShaper</w:t>
+            </w:r>
+            <w:proofErr w:type="spellEnd"/>
           </w:p>
           <w:p>
             <w:pPr>
@@ -6790,8 +6962,16 @@
               <w:rPr>
                 <w:rFonts w:ascii="Courier New" w:hAnsi="Courier New" w:cs="Courier New"/>
               </w:rPr>
-              <w:t>4 = IShaperFeed</w:t>
-            </w:r>
+              <w:t xml:space="preserve">4 = </w:t>
+            </w:r>
+            <w:proofErr w:type="spellStart"/>
+            <w:r>
+              <w:rPr>
+                <w:rFonts w:ascii="Courier New" w:hAnsi="Courier New" w:cs="Courier New"/>
+              </w:rPr>
+              <w:t>IShaperFeed</w:t>
+            </w:r>
+            <w:proofErr w:type="spellEnd"/>
           </w:p>
           <w:p>
             <w:pPr>
@@ -6804,8 +6984,16 @@
               <w:rPr>
                 <w:rFonts w:ascii="Courier New" w:hAnsi="Courier New" w:cs="Courier New"/>
               </w:rPr>
-              <w:t>5 = IComp</w:t>
-            </w:r>
+              <w:t xml:space="preserve">5 = </w:t>
+            </w:r>
+            <w:proofErr w:type="spellStart"/>
+            <w:r>
+              <w:rPr>
+                <w:rFonts w:ascii="Courier New" w:hAnsi="Courier New" w:cs="Courier New"/>
+              </w:rPr>
+              <w:t>IComp</w:t>
+            </w:r>
+            <w:proofErr w:type="spellEnd"/>
           </w:p>
           <w:p>
             <w:pPr>
@@ -6846,8 +7034,16 @@
               <w:rPr>
                 <w:rFonts w:ascii="Courier New" w:hAnsi="Courier New" w:cs="Courier New"/>
               </w:rPr>
-              <w:t>8 = VCal</w:t>
-            </w:r>
+              <w:t xml:space="preserve">8 = </w:t>
+            </w:r>
+            <w:proofErr w:type="spellStart"/>
+            <w:r>
+              <w:rPr>
+                <w:rFonts w:ascii="Courier New" w:hAnsi="Courier New" w:cs="Courier New"/>
+              </w:rPr>
+              <w:t>VCal</w:t>
+            </w:r>
+            <w:proofErr w:type="spellEnd"/>
           </w:p>
           <w:p>
             <w:pPr>
@@ -6860,8 +7056,16 @@
               <w:rPr>
                 <w:rFonts w:ascii="Courier New" w:hAnsi="Courier New" w:cs="Courier New"/>
               </w:rPr>
-              <w:t>9 = CalOut</w:t>
-            </w:r>
+              <w:t xml:space="preserve">9 = </w:t>
+            </w:r>
+            <w:proofErr w:type="spellStart"/>
+            <w:r>
+              <w:rPr>
+                <w:rFonts w:ascii="Courier New" w:hAnsi="Courier New" w:cs="Courier New"/>
+              </w:rPr>
+              <w:t>CalOut</w:t>
+            </w:r>
+            <w:proofErr w:type="spellEnd"/>
             <w:r>
               <w:rPr>
                 <w:rFonts w:ascii="Courier New" w:hAnsi="Courier New" w:cs="Courier New"/>
@@ -7428,7 +7632,15 @@
               <w:cnfStyle w:val="000000100000" w:firstRow="0" w:lastRow="0" w:firstColumn="0" w:lastColumn="0" w:oddVBand="0" w:evenVBand="0" w:oddHBand="1" w:evenHBand="0" w:firstRowFirstColumn="0" w:firstRowLastColumn="0" w:lastRowFirstColumn="0" w:lastRowLastColumn="0"/>
             </w:pPr>
             <w:r>
-              <w:t xml:space="preserve">8 MSBits hold the </w:t>
+              <w:t xml:space="preserve">8 </w:t>
+            </w:r>
+            <w:proofErr w:type="spellStart"/>
+            <w:r>
+              <w:t>MSBits</w:t>
+            </w:r>
+            <w:proofErr w:type="spellEnd"/>
+            <w:r>
+              <w:t xml:space="preserve"> hold the </w:t>
             </w:r>
             <w:r>
               <w:t>DAC</w:t>
@@ -7443,7 +7655,15 @@
               <w:cnfStyle w:val="000000100000" w:firstRow="0" w:lastRow="0" w:firstColumn="0" w:lastColumn="0" w:oddVBand="0" w:evenVBand="0" w:oddHBand="1" w:evenHBand="0" w:firstRowFirstColumn="0" w:firstRowLastColumn="0" w:lastRowFirstColumn="0" w:lastRowLastColumn="0"/>
             </w:pPr>
             <w:r>
-              <w:t xml:space="preserve">24 LSBits hold the </w:t>
+              <w:t xml:space="preserve">24 </w:t>
+            </w:r>
+            <w:proofErr w:type="spellStart"/>
+            <w:r>
+              <w:t>LSBits</w:t>
+            </w:r>
+            <w:proofErr w:type="spellEnd"/>
+            <w:r>
+              <w:t xml:space="preserve"> hold the </w:t>
             </w:r>
             <w:r>
               <w:t>mean</w:t>
@@ -7680,19 +7900,19 @@
       <w:pPr>
         <w:pStyle w:val="Heading2"/>
       </w:pPr>
-      <w:bookmarkStart w:id="115" w:name="_Toc428188320"/>
-      <w:bookmarkStart w:id="116" w:name="_Toc428776159"/>
-      <w:bookmarkStart w:id="117" w:name="_Toc430077638"/>
-      <w:bookmarkStart w:id="118" w:name="_Toc430686251"/>
-      <w:bookmarkStart w:id="119" w:name="_Toc430700100"/>
+      <w:bookmarkStart w:id="114" w:name="_Toc428188320"/>
+      <w:bookmarkStart w:id="115" w:name="_Toc428776159"/>
+      <w:bookmarkStart w:id="116" w:name="_Toc430077638"/>
+      <w:bookmarkStart w:id="117" w:name="_Toc430686251"/>
+      <w:bookmarkStart w:id="118" w:name="_Toc430700100"/>
       <w:r>
         <w:t>Description</w:t>
       </w:r>
+      <w:bookmarkEnd w:id="114"/>
       <w:bookmarkEnd w:id="115"/>
       <w:bookmarkEnd w:id="116"/>
       <w:bookmarkEnd w:id="117"/>
       <w:bookmarkEnd w:id="118"/>
-      <w:bookmarkEnd w:id="119"/>
     </w:p>
     <w:p>
       <w:pPr>
@@ -7716,19 +7936,19 @@
       <w:pPr>
         <w:pStyle w:val="Heading2"/>
       </w:pPr>
-      <w:bookmarkStart w:id="120" w:name="_Toc428188321"/>
-      <w:bookmarkStart w:id="121" w:name="_Toc428776160"/>
-      <w:bookmarkStart w:id="122" w:name="_Toc430077639"/>
-      <w:bookmarkStart w:id="123" w:name="_Toc430686252"/>
-      <w:bookmarkStart w:id="124" w:name="_Toc430700101"/>
+      <w:bookmarkStart w:id="119" w:name="_Toc428188321"/>
+      <w:bookmarkStart w:id="120" w:name="_Toc428776160"/>
+      <w:bookmarkStart w:id="121" w:name="_Toc430077639"/>
+      <w:bookmarkStart w:id="122" w:name="_Toc430686252"/>
+      <w:bookmarkStart w:id="123" w:name="_Toc430700101"/>
       <w:r>
         <w:t>Errors</w:t>
       </w:r>
+      <w:bookmarkEnd w:id="119"/>
       <w:bookmarkEnd w:id="120"/>
       <w:bookmarkEnd w:id="121"/>
       <w:bookmarkEnd w:id="122"/>
       <w:bookmarkEnd w:id="123"/>
-      <w:bookmarkEnd w:id="124"/>
     </w:p>
     <w:p>
       <w:pPr>
@@ -7759,26 +7979,34 @@
         <w:jc w:val="both"/>
       </w:pPr>
       <w:r>
-        <w:t>A local error occurs if one of the I2C operations used to change the value did not succeed. In that case, the value of the 24 LSBits of that particular point is 0xFFFFFF.  Other data points will still be saved and be present in the FIFO.</w:t>
+        <w:t xml:space="preserve">A local error occurs if one of the I2C operations used to change the value did not succeed. In that case, the value of the 24 </w:t>
+      </w:r>
+      <w:proofErr w:type="spellStart"/>
+      <w:r>
+        <w:t>LSBits</w:t>
+      </w:r>
+      <w:proofErr w:type="spellEnd"/>
+      <w:r>
+        <w:t xml:space="preserve"> of that particular point is 0xFFFFFF.  Other data points will still be saved and be present in the FIFO.</w:t>
       </w:r>
     </w:p>
     <w:p>
       <w:pPr>
         <w:pStyle w:val="Heading2"/>
       </w:pPr>
-      <w:bookmarkStart w:id="125" w:name="_Toc428188322"/>
-      <w:bookmarkStart w:id="126" w:name="_Toc428776161"/>
-      <w:bookmarkStart w:id="127" w:name="_Toc430077640"/>
-      <w:bookmarkStart w:id="128" w:name="_Toc430686253"/>
-      <w:bookmarkStart w:id="129" w:name="_Toc430700102"/>
+      <w:bookmarkStart w:id="124" w:name="_Toc428188322"/>
+      <w:bookmarkStart w:id="125" w:name="_Toc428776161"/>
+      <w:bookmarkStart w:id="126" w:name="_Toc430077640"/>
+      <w:bookmarkStart w:id="127" w:name="_Toc430686253"/>
+      <w:bookmarkStart w:id="128" w:name="_Toc430700102"/>
       <w:r>
         <w:t>Errors to avoid</w:t>
       </w:r>
+      <w:bookmarkEnd w:id="124"/>
       <w:bookmarkEnd w:id="125"/>
       <w:bookmarkEnd w:id="126"/>
       <w:bookmarkEnd w:id="127"/>
       <w:bookmarkEnd w:id="128"/>
-      <w:bookmarkEnd w:id="129"/>
     </w:p>
     <w:p>
       <w:pPr>
@@ -7843,7 +8071,7 @@
           <w:color w:val="FF0000"/>
         </w:rPr>
       </w:pPr>
-      <w:bookmarkStart w:id="130" w:name="_Toc430700103"/>
+      <w:bookmarkStart w:id="129" w:name="_Toc430700103"/>
       <w:r>
         <w:rPr>
           <w:color w:val="FF0000"/>
@@ -7857,7 +8085,7 @@
         </w:rPr>
         <w:t xml:space="preserve"> (in development)</w:t>
       </w:r>
-      <w:bookmarkEnd w:id="130"/>
+      <w:bookmarkEnd w:id="129"/>
     </w:p>
     <w:p>
       <w:pPr>
@@ -7871,17 +8099,17 @@
       <w:pPr>
         <w:pStyle w:val="Heading2"/>
       </w:pPr>
-      <w:bookmarkStart w:id="131" w:name="_Toc428776163"/>
-      <w:bookmarkStart w:id="132" w:name="_Toc430077642"/>
-      <w:bookmarkStart w:id="133" w:name="_Toc430686255"/>
-      <w:bookmarkStart w:id="134" w:name="_Toc430700104"/>
+      <w:bookmarkStart w:id="130" w:name="_Toc428776163"/>
+      <w:bookmarkStart w:id="131" w:name="_Toc430077642"/>
+      <w:bookmarkStart w:id="132" w:name="_Toc430686255"/>
+      <w:bookmarkStart w:id="133" w:name="_Toc430700104"/>
       <w:r>
         <w:t>Addressing</w:t>
       </w:r>
+      <w:bookmarkEnd w:id="130"/>
       <w:bookmarkEnd w:id="131"/>
       <w:bookmarkEnd w:id="132"/>
       <w:bookmarkEnd w:id="133"/>
-      <w:bookmarkEnd w:id="134"/>
       <w:r>
         <w:t xml:space="preserve"> </w:t>
       </w:r>
@@ -8097,17 +8325,17 @@
       <w:pPr>
         <w:pStyle w:val="Heading2"/>
       </w:pPr>
-      <w:bookmarkStart w:id="135" w:name="_Toc428776164"/>
-      <w:bookmarkStart w:id="136" w:name="_Toc430077643"/>
-      <w:bookmarkStart w:id="137" w:name="_Toc430686256"/>
-      <w:bookmarkStart w:id="138" w:name="_Toc430700105"/>
+      <w:bookmarkStart w:id="134" w:name="_Toc428776164"/>
+      <w:bookmarkStart w:id="135" w:name="_Toc430077643"/>
+      <w:bookmarkStart w:id="136" w:name="_Toc430686256"/>
+      <w:bookmarkStart w:id="137" w:name="_Toc430700105"/>
       <w:r>
         <w:t>Errors</w:t>
       </w:r>
+      <w:bookmarkEnd w:id="134"/>
       <w:bookmarkEnd w:id="135"/>
       <w:bookmarkEnd w:id="136"/>
       <w:bookmarkEnd w:id="137"/>
-      <w:bookmarkEnd w:id="138"/>
     </w:p>
     <w:p>
       <w:r>
@@ -8118,17 +8346,17 @@
       <w:pPr>
         <w:pStyle w:val="Heading2"/>
       </w:pPr>
-      <w:bookmarkStart w:id="139" w:name="_Toc428776165"/>
-      <w:bookmarkStart w:id="140" w:name="_Toc430077644"/>
-      <w:bookmarkStart w:id="141" w:name="_Toc430686257"/>
-      <w:bookmarkStart w:id="142" w:name="_Toc430700106"/>
+      <w:bookmarkStart w:id="138" w:name="_Toc428776165"/>
+      <w:bookmarkStart w:id="139" w:name="_Toc430077644"/>
+      <w:bookmarkStart w:id="140" w:name="_Toc430686257"/>
+      <w:bookmarkStart w:id="141" w:name="_Toc430700106"/>
       <w:r>
         <w:t>Errors to avoid</w:t>
       </w:r>
+      <w:bookmarkEnd w:id="138"/>
       <w:bookmarkEnd w:id="139"/>
       <w:bookmarkEnd w:id="140"/>
       <w:bookmarkEnd w:id="141"/>
-      <w:bookmarkEnd w:id="142"/>
     </w:p>
     <w:p>
       <w:pPr>
@@ -8157,12 +8385,12 @@
       <w:pPr>
         <w:pStyle w:val="Heading1"/>
       </w:pPr>
-      <w:bookmarkStart w:id="143" w:name="_Toc430700107"/>
+      <w:bookmarkStart w:id="142" w:name="_Toc430700107"/>
       <w:r>
         <w:lastRenderedPageBreak/>
         <w:t>Clocking</w:t>
       </w:r>
-      <w:bookmarkEnd w:id="143"/>
+      <w:bookmarkEnd w:id="142"/>
       <w:r>
         <w:t xml:space="preserve"> (not available for test beam</w:t>
       </w:r>
@@ -8185,15 +8413,15 @@
       <w:pPr>
         <w:pStyle w:val="Heading2"/>
       </w:pPr>
-      <w:bookmarkStart w:id="144" w:name="_Toc430077646"/>
-      <w:bookmarkStart w:id="145" w:name="_Toc430686259"/>
-      <w:bookmarkStart w:id="146" w:name="_Toc430700108"/>
+      <w:bookmarkStart w:id="143" w:name="_Toc430077646"/>
+      <w:bookmarkStart w:id="144" w:name="_Toc430686259"/>
+      <w:bookmarkStart w:id="145" w:name="_Toc430700108"/>
       <w:r>
         <w:t>Addressing</w:t>
       </w:r>
+      <w:bookmarkEnd w:id="143"/>
       <w:bookmarkEnd w:id="144"/>
       <w:bookmarkEnd w:id="145"/>
-      <w:bookmarkEnd w:id="146"/>
       <w:r>
         <w:t xml:space="preserve"> </w:t>
       </w:r>
@@ -8426,20 +8654,25 @@
       <w:pPr>
         <w:pStyle w:val="Heading1"/>
       </w:pPr>
-      <w:bookmarkStart w:id="147" w:name="_Toc430700109"/>
+      <w:bookmarkStart w:id="146" w:name="_Toc430700109"/>
       <w:r>
         <w:lastRenderedPageBreak/>
         <w:t>Counters</w:t>
       </w:r>
-      <w:bookmarkEnd w:id="147"/>
+      <w:bookmarkEnd w:id="146"/>
     </w:p>
     <w:p>
       <w:pPr>
         <w:jc w:val="both"/>
       </w:pPr>
       <w:r>
-        <w:t>This module holds all the counters of the OptoHybrid</w:t>
-      </w:r>
+        <w:t xml:space="preserve">This module holds all the counters of the </w:t>
+      </w:r>
+      <w:proofErr w:type="spellStart"/>
+      <w:r>
+        <w:t>OptoHybrid</w:t>
+      </w:r>
+      <w:proofErr w:type="spellEnd"/>
       <w:r>
         <w:t xml:space="preserve">. Writing to a </w:t>
       </w:r>
@@ -8460,15 +8693,15 @@
       <w:pPr>
         <w:pStyle w:val="Heading2"/>
       </w:pPr>
-      <w:bookmarkStart w:id="148" w:name="_Toc430077648"/>
-      <w:bookmarkStart w:id="149" w:name="_Toc430686261"/>
-      <w:bookmarkStart w:id="150" w:name="_Toc430700110"/>
+      <w:bookmarkStart w:id="147" w:name="_Toc430077648"/>
+      <w:bookmarkStart w:id="148" w:name="_Toc430686261"/>
+      <w:bookmarkStart w:id="149" w:name="_Toc430700110"/>
       <w:r>
         <w:t>Addressing</w:t>
       </w:r>
+      <w:bookmarkEnd w:id="147"/>
       <w:bookmarkEnd w:id="148"/>
       <w:bookmarkEnd w:id="149"/>
-      <w:bookmarkEnd w:id="150"/>
       <w:r>
         <w:t xml:space="preserve"> </w:t>
       </w:r>
@@ -9178,7 +9411,15 @@
               <w:cnfStyle w:val="000000000000" w:firstRow="0" w:lastRow="0" w:firstColumn="0" w:lastColumn="0" w:oddVBand="0" w:evenVBand="0" w:oddHBand="0" w:evenHBand="0" w:firstRowFirstColumn="0" w:firstRowLastColumn="0" w:lastRowFirstColumn="0" w:lastRowLastColumn="0"/>
             </w:pPr>
             <w:r>
-              <w:t>Order: LV1A, Calpulse, Resync, BC0</w:t>
+              <w:t xml:space="preserve">Order: LV1A, </w:t>
+            </w:r>
+            <w:proofErr w:type="spellStart"/>
+            <w:r>
+              <w:t>Calpulse</w:t>
+            </w:r>
+            <w:proofErr w:type="spellEnd"/>
+            <w:r>
+              <w:t>, Resync, BC0</w:t>
             </w:r>
           </w:p>
         </w:tc>
@@ -9532,9 +9773,63 @@
           </w:p>
         </w:tc>
       </w:tr>
+      <w:tr>
+        <w:tc>
+          <w:tcPr>
+            <w:cnfStyle w:val="001000000000" w:firstRow="0" w:lastRow="0" w:firstColumn="1" w:lastColumn="0" w:oddVBand="0" w:evenVBand="0" w:oddHBand="0" w:evenHBand="0" w:firstRowFirstColumn="0" w:firstRowLastColumn="0" w:lastRowFirstColumn="0" w:lastRowLastColumn="0"/>
+            <w:tcW w:w="1273" w:type="dxa"/>
+          </w:tcPr>
+          <w:p>
+            <w:pPr>
+              <w:jc w:val="both"/>
+            </w:pPr>
+            <w:r>
+              <w:t>106</w:t>
+            </w:r>
+          </w:p>
+        </w:tc>
+        <w:tc>
+          <w:tcPr>
+            <w:tcW w:w="1414" w:type="dxa"/>
+          </w:tcPr>
+          <w:p>
+            <w:pPr>
+              <w:jc w:val="both"/>
+              <w:cnfStyle w:val="000000000000" w:firstRow="0" w:lastRow="0" w:firstColumn="0" w:lastColumn="0" w:oddVBand="0" w:evenVBand="0" w:oddHBand="0" w:evenHBand="0" w:firstRowFirstColumn="0" w:firstRowLastColumn="0" w:lastRowFirstColumn="0" w:lastRowLastColumn="0"/>
+            </w:pPr>
+            <w:r>
+              <w:t>Read</w:t>
+            </w:r>
+          </w:p>
+        </w:tc>
+        <w:tc>
+          <w:tcPr>
+            <w:tcW w:w="6555" w:type="dxa"/>
+          </w:tcPr>
+          <w:p>
+            <w:pPr>
+              <w:jc w:val="both"/>
+              <w:cnfStyle w:val="000000000000" w:firstRow="0" w:lastRow="0" w:firstColumn="0" w:lastColumn="0" w:oddVBand="0" w:evenVBand="0" w:oddHBand="0" w:evenHBand="0" w:firstRowFirstColumn="0" w:firstRowLastColumn="0" w:lastRowFirstColumn="0" w:lastRowLastColumn="0"/>
+              <w:rPr>
+                <w:rFonts w:ascii="Courier New" w:hAnsi="Courier New" w:cs="Courier New"/>
+                <w:i/>
+              </w:rPr>
+            </w:pPr>
+            <w:r>
+              <w:rPr>
+                <w:rFonts w:ascii="Courier New" w:hAnsi="Courier New" w:cs="Courier New"/>
+                <w:i/>
+              </w:rPr>
+              <w:t>Data packets sent</w:t>
+            </w:r>
+          </w:p>
+        </w:tc>
+      </w:tr>
     </w:tbl>
     <w:p/>
     <w:p>
+      <w:bookmarkStart w:id="150" w:name="_GoBack"/>
+      <w:bookmarkEnd w:id="150"/>
       <w:r>
         <w:br w:type="page"/>
       </w:r>
@@ -9909,12 +10204,14 @@
               </w:rPr>
               <w:t xml:space="preserve">: T1 from </w:t>
             </w:r>
+            <w:proofErr w:type="spellStart"/>
             <w:r>
               <w:rPr>
                 <w:rFonts w:ascii="Courier New" w:hAnsi="Courier New" w:cs="Courier New"/>
               </w:rPr>
               <w:t>OptoHybrid</w:t>
             </w:r>
+            <w:proofErr w:type="spellEnd"/>
           </w:p>
           <w:p>
             <w:pPr>
@@ -9961,8 +10258,16 @@
               <w:rPr>
                 <w:rFonts w:ascii="Courier New" w:hAnsi="Courier New" w:cs="Courier New"/>
               </w:rPr>
-              <w:t>Internal loopback on SBits</w:t>
-            </w:r>
+              <w:t xml:space="preserve">Internal loopback on </w:t>
+            </w:r>
+            <w:proofErr w:type="spellStart"/>
+            <w:r>
+              <w:rPr>
+                <w:rFonts w:ascii="Courier New" w:hAnsi="Courier New" w:cs="Courier New"/>
+              </w:rPr>
+              <w:t>SBits</w:t>
+            </w:r>
+            <w:proofErr w:type="spellEnd"/>
           </w:p>
           <w:p>
             <w:pPr>
@@ -10027,7 +10332,23 @@
                 <w:rFonts w:ascii="Courier New" w:hAnsi="Courier New" w:cs="Courier New"/>
                 <w:i/>
               </w:rPr>
-              <w:t xml:space="preserve">T1 loopback SBit select  - </w:t>
+              <w:t xml:space="preserve">T1 loopback </w:t>
+            </w:r>
+            <w:proofErr w:type="spellStart"/>
+            <w:r>
+              <w:rPr>
+                <w:rFonts w:ascii="Courier New" w:hAnsi="Courier New" w:cs="Courier New"/>
+                <w:i/>
+              </w:rPr>
+              <w:t>SBit</w:t>
+            </w:r>
+            <w:proofErr w:type="spellEnd"/>
+            <w:r>
+              <w:rPr>
+                <w:rFonts w:ascii="Courier New" w:hAnsi="Courier New" w:cs="Courier New"/>
+                <w:i/>
+              </w:rPr>
+              <w:t xml:space="preserve"> select  - </w:t>
             </w:r>
             <w:r>
               <w:rPr>
@@ -10271,6 +10592,7 @@
                 <w:i/>
               </w:rPr>
             </w:pPr>
+            <w:proofErr w:type="spellStart"/>
             <w:r>
               <w:rPr>
                 <w:b w:val="0"/>
@@ -10278,6 +10600,7 @@
               </w:rPr>
               <w:t>Misc</w:t>
             </w:r>
+            <w:proofErr w:type="spellEnd"/>
           </w:p>
         </w:tc>
       </w:tr>
@@ -10335,6 +10658,7 @@
               </w:rPr>
               <w:t xml:space="preserve">TDC </w:t>
             </w:r>
+            <w:proofErr w:type="spellStart"/>
             <w:r>
               <w:rPr>
                 <w:rFonts w:ascii="Courier New" w:hAnsi="Courier New" w:cs="Courier New"/>
@@ -10349,6 +10673,7 @@
               </w:rPr>
               <w:t>s</w:t>
             </w:r>
+            <w:proofErr w:type="spellEnd"/>
             <w:r>
               <w:rPr>
                 <w:rFonts w:ascii="Courier New" w:hAnsi="Courier New" w:cs="Courier New"/>
@@ -10508,7 +10833,7 @@
           <w:rPr>
             <w:noProof/>
           </w:rPr>
-          <w:t>1</w:t>
+          <w:t>12</w:t>
         </w:r>
         <w:r>
           <w:rPr>
@@ -13336,7 +13661,7 @@
 </file>
 
 <file path=customXml/itemProps1.xml><?xml version="1.0" encoding="utf-8"?>
-<ds:datastoreItem xmlns:ds="http://schemas.openxmlformats.org/officeDocument/2006/customXml" ds:itemID="{CF80DA41-1225-4936-A14B-51917FC07787}">
+<ds:datastoreItem xmlns:ds="http://schemas.openxmlformats.org/officeDocument/2006/customXml" ds:itemID="{88A4D8F7-B920-4A46-B746-20BE7DFC5034}">
   <ds:schemaRefs>
     <ds:schemaRef ds:uri="http://schemas.openxmlformats.org/officeDocument/2006/bibliography"/>
   </ds:schemaRefs>

</xml_diff>

<commit_message>
Can send 1 trigger at the time
</commit_message>
<xml_diff>
--- a/doc/OH_modules.docx
+++ b/doc/OH_modules.docx
@@ -62,9 +62,9 @@
       </w:r>
     </w:p>
     <w:p/>
-    <w:bookmarkStart w:id="0" w:name="_Toc428188295" w:displacedByCustomXml="next"/>
+    <w:bookmarkStart w:id="0" w:name="_Toc431542656" w:displacedByCustomXml="next"/>
     <w:bookmarkStart w:id="1" w:name="_Toc428776134" w:displacedByCustomXml="next"/>
-    <w:bookmarkStart w:id="2" w:name="_Toc430700075" w:displacedByCustomXml="next"/>
+    <w:bookmarkStart w:id="2" w:name="_Toc428188295" w:displacedByCustomXml="next"/>
     <w:sdt>
       <w:sdtPr>
         <w:rPr>
@@ -117,7 +117,7 @@
           <w:r>
             <w:fldChar w:fldCharType="separate"/>
           </w:r>
-          <w:hyperlink w:anchor="_Toc430700075" w:history="1">
+          <w:hyperlink w:anchor="_Toc431542656" w:history="1">
             <w:r>
               <w:rPr>
                 <w:rStyle w:val="Hyperlink"/>
@@ -144,7 +144,7 @@
                 <w:noProof/>
                 <w:webHidden/>
               </w:rPr>
-              <w:instrText xml:space="preserve"> PAGEREF _Toc430700075 \h </w:instrText>
+              <w:instrText xml:space="preserve"> PAGEREF _Toc431542656 \h </w:instrText>
             </w:r>
             <w:r>
               <w:rPr>
@@ -186,7 +186,7 @@
               <w:lang w:eastAsia="en-GB"/>
             </w:rPr>
           </w:pPr>
-          <w:hyperlink w:anchor="_Toc430700076" w:history="1">
+          <w:hyperlink w:anchor="_Toc431542657" w:history="1">
             <w:r>
               <w:rPr>
                 <w:rStyle w:val="Hyperlink"/>
@@ -213,7 +213,7 @@
                 <w:noProof/>
                 <w:webHidden/>
               </w:rPr>
-              <w:instrText xml:space="preserve"> PAGEREF _Toc430700076 \h </w:instrText>
+              <w:instrText xml:space="preserve"> PAGEREF _Toc431542657 \h </w:instrText>
             </w:r>
             <w:r>
               <w:rPr>
@@ -255,7 +255,7 @@
               <w:lang w:eastAsia="en-GB"/>
             </w:rPr>
           </w:pPr>
-          <w:hyperlink w:anchor="_Toc430700080" w:history="1">
+          <w:hyperlink w:anchor="_Toc431542661" w:history="1">
             <w:r>
               <w:rPr>
                 <w:rStyle w:val="Hyperlink"/>
@@ -282,7 +282,7 @@
                 <w:noProof/>
                 <w:webHidden/>
               </w:rPr>
-              <w:instrText xml:space="preserve"> PAGEREF _Toc430700080 \h </w:instrText>
+              <w:instrText xml:space="preserve"> PAGEREF _Toc431542661 \h </w:instrText>
             </w:r>
             <w:r>
               <w:rPr>
@@ -324,7 +324,7 @@
               <w:lang w:eastAsia="en-GB"/>
             </w:rPr>
           </w:pPr>
-          <w:hyperlink w:anchor="_Toc430700084" w:history="1">
+          <w:hyperlink w:anchor="_Toc431542665" w:history="1">
             <w:r>
               <w:rPr>
                 <w:rStyle w:val="Hyperlink"/>
@@ -351,7 +351,7 @@
                 <w:noProof/>
                 <w:webHidden/>
               </w:rPr>
-              <w:instrText xml:space="preserve"> PAGEREF _Toc430700084 \h </w:instrText>
+              <w:instrText xml:space="preserve"> PAGEREF _Toc431542665 \h </w:instrText>
             </w:r>
             <w:r>
               <w:rPr>
@@ -393,7 +393,7 @@
               <w:lang w:eastAsia="en-GB"/>
             </w:rPr>
           </w:pPr>
-          <w:hyperlink w:anchor="_Toc430700089" w:history="1">
+          <w:hyperlink w:anchor="_Toc431542670" w:history="1">
             <w:r>
               <w:rPr>
                 <w:rStyle w:val="Hyperlink"/>
@@ -420,7 +420,7 @@
                 <w:noProof/>
                 <w:webHidden/>
               </w:rPr>
-              <w:instrText xml:space="preserve"> PAGEREF _Toc430700089 \h </w:instrText>
+              <w:instrText xml:space="preserve"> PAGEREF _Toc431542670 \h </w:instrText>
             </w:r>
             <w:r>
               <w:rPr>
@@ -462,7 +462,7 @@
               <w:lang w:eastAsia="en-GB"/>
             </w:rPr>
           </w:pPr>
-          <w:hyperlink w:anchor="_Toc430700098" w:history="1">
+          <w:hyperlink w:anchor="_Toc431542679" w:history="1">
             <w:r>
               <w:rPr>
                 <w:rStyle w:val="Hyperlink"/>
@@ -489,7 +489,7 @@
                 <w:noProof/>
                 <w:webHidden/>
               </w:rPr>
-              <w:instrText xml:space="preserve"> PAGEREF _Toc430700098 \h </w:instrText>
+              <w:instrText xml:space="preserve"> PAGEREF _Toc431542679 \h </w:instrText>
             </w:r>
             <w:r>
               <w:rPr>
@@ -531,7 +531,7 @@
               <w:lang w:eastAsia="en-GB"/>
             </w:rPr>
           </w:pPr>
-          <w:hyperlink w:anchor="_Toc430700103" w:history="1">
+          <w:hyperlink w:anchor="_Toc431542684" w:history="1">
             <w:r>
               <w:rPr>
                 <w:rStyle w:val="Hyperlink"/>
@@ -558,7 +558,7 @@
                 <w:noProof/>
                 <w:webHidden/>
               </w:rPr>
-              <w:instrText xml:space="preserve"> PAGEREF _Toc430700103 \h </w:instrText>
+              <w:instrText xml:space="preserve"> PAGEREF _Toc431542684 \h </w:instrText>
             </w:r>
             <w:r>
               <w:rPr>
@@ -600,13 +600,13 @@
               <w:lang w:eastAsia="en-GB"/>
             </w:rPr>
           </w:pPr>
-          <w:hyperlink w:anchor="_Toc430700107" w:history="1">
+          <w:hyperlink w:anchor="_Toc431542688" w:history="1">
             <w:r>
               <w:rPr>
                 <w:rStyle w:val="Hyperlink"/>
                 <w:noProof/>
               </w:rPr>
-              <w:t>Clocking</w:t>
+              <w:t>Clocking (not available for test beam, use system registers to control clocking options)</w:t>
             </w:r>
             <w:r>
               <w:rPr>
@@ -627,7 +627,7 @@
                 <w:noProof/>
                 <w:webHidden/>
               </w:rPr>
-              <w:instrText xml:space="preserve"> PAGEREF _Toc430700107 \h </w:instrText>
+              <w:instrText xml:space="preserve"> PAGEREF _Toc431542688 \h </w:instrText>
             </w:r>
             <w:r>
               <w:rPr>
@@ -669,7 +669,7 @@
               <w:lang w:eastAsia="en-GB"/>
             </w:rPr>
           </w:pPr>
-          <w:hyperlink w:anchor="_Toc430700109" w:history="1">
+          <w:hyperlink w:anchor="_Toc431542690" w:history="1">
             <w:r>
               <w:rPr>
                 <w:rStyle w:val="Hyperlink"/>
@@ -696,7 +696,7 @@
                 <w:noProof/>
                 <w:webHidden/>
               </w:rPr>
-              <w:instrText xml:space="preserve"> PAGEREF _Toc430700109 \h </w:instrText>
+              <w:instrText xml:space="preserve"> PAGEREF _Toc431542690 \h </w:instrText>
             </w:r>
             <w:r>
               <w:rPr>
@@ -738,7 +738,7 @@
               <w:lang w:eastAsia="en-GB"/>
             </w:rPr>
           </w:pPr>
-          <w:hyperlink w:anchor="_Toc430700111" w:history="1">
+          <w:hyperlink w:anchor="_Toc431542692" w:history="1">
             <w:r>
               <w:rPr>
                 <w:rStyle w:val="Hyperlink"/>
@@ -765,7 +765,7 @@
                 <w:noProof/>
                 <w:webHidden/>
               </w:rPr>
-              <w:instrText xml:space="preserve"> PAGEREF _Toc430700111 \h </w:instrText>
+              <w:instrText xml:space="preserve"> PAGEREF _Toc431542692 \h </w:instrText>
             </w:r>
             <w:r>
               <w:rPr>
@@ -786,6 +786,75 @@
                 <w:webHidden/>
               </w:rPr>
               <w:t>13</w:t>
+            </w:r>
+            <w:r>
+              <w:rPr>
+                <w:noProof/>
+                <w:webHidden/>
+              </w:rPr>
+              <w:fldChar w:fldCharType="end"/>
+            </w:r>
+          </w:hyperlink>
+        </w:p>
+        <w:p>
+          <w:pPr>
+            <w:pStyle w:val="TOC1"/>
+            <w:tabs>
+              <w:tab w:val="right" w:leader="dot" w:pos="9016"/>
+            </w:tabs>
+            <w:rPr>
+              <w:noProof/>
+              <w:lang w:eastAsia="en-GB"/>
+            </w:rPr>
+          </w:pPr>
+          <w:hyperlink w:anchor="_Toc431542694" w:history="1">
+            <w:r>
+              <w:rPr>
+                <w:rStyle w:val="Hyperlink"/>
+                <w:noProof/>
+              </w:rPr>
+              <w:t>Status Registers</w:t>
+            </w:r>
+            <w:r>
+              <w:rPr>
+                <w:noProof/>
+                <w:webHidden/>
+              </w:rPr>
+              <w:tab/>
+            </w:r>
+            <w:r>
+              <w:rPr>
+                <w:noProof/>
+                <w:webHidden/>
+              </w:rPr>
+              <w:fldChar w:fldCharType="begin"/>
+            </w:r>
+            <w:r>
+              <w:rPr>
+                <w:noProof/>
+                <w:webHidden/>
+              </w:rPr>
+              <w:instrText xml:space="preserve"> PAGEREF _Toc431542694 \h </w:instrText>
+            </w:r>
+            <w:r>
+              <w:rPr>
+                <w:noProof/>
+                <w:webHidden/>
+              </w:rPr>
+            </w:r>
+            <w:r>
+              <w:rPr>
+                <w:noProof/>
+                <w:webHidden/>
+              </w:rPr>
+              <w:fldChar w:fldCharType="separate"/>
+            </w:r>
+            <w:r>
+              <w:rPr>
+                <w:noProof/>
+                <w:webHidden/>
+              </w:rPr>
+              <w:t>14</w:t>
             </w:r>
             <w:r>
               <w:rPr>
@@ -823,7 +892,7 @@
       <w:pPr>
         <w:pStyle w:val="Heading1"/>
       </w:pPr>
-      <w:bookmarkStart w:id="3" w:name="_Toc430700076"/>
+      <w:bookmarkStart w:id="3" w:name="_Toc431542657"/>
       <w:r>
         <w:lastRenderedPageBreak/>
         <w:t>VFAT2 I2C</w:t>
@@ -863,6 +932,7 @@
       <w:bookmarkStart w:id="7" w:name="_Toc430077615"/>
       <w:bookmarkStart w:id="8" w:name="_Toc430686228"/>
       <w:bookmarkStart w:id="9" w:name="_Toc430700077"/>
+      <w:bookmarkStart w:id="10" w:name="_Toc431542658"/>
       <w:r>
         <w:t>Addressing</w:t>
       </w:r>
@@ -872,6 +942,7 @@
       <w:bookmarkEnd w:id="7"/>
       <w:bookmarkEnd w:id="8"/>
       <w:bookmarkEnd w:id="9"/>
+      <w:bookmarkEnd w:id="10"/>
     </w:p>
     <w:p>
       <w:pPr>
@@ -1228,19 +1299,21 @@
       <w:pPr>
         <w:pStyle w:val="Heading2"/>
       </w:pPr>
-      <w:bookmarkStart w:id="10" w:name="_Toc428188298"/>
-      <w:bookmarkStart w:id="11" w:name="_Toc428776137"/>
-      <w:bookmarkStart w:id="12" w:name="_Toc430077616"/>
-      <w:bookmarkStart w:id="13" w:name="_Toc430686229"/>
-      <w:bookmarkStart w:id="14" w:name="_Toc430700078"/>
+      <w:bookmarkStart w:id="11" w:name="_Toc428188298"/>
+      <w:bookmarkStart w:id="12" w:name="_Toc428776137"/>
+      <w:bookmarkStart w:id="13" w:name="_Toc430077616"/>
+      <w:bookmarkStart w:id="14" w:name="_Toc430686229"/>
+      <w:bookmarkStart w:id="15" w:name="_Toc430700078"/>
+      <w:bookmarkStart w:id="16" w:name="_Toc431542659"/>
       <w:r>
         <w:t>Errors</w:t>
       </w:r>
-      <w:bookmarkEnd w:id="10"/>
       <w:bookmarkEnd w:id="11"/>
       <w:bookmarkEnd w:id="12"/>
       <w:bookmarkEnd w:id="13"/>
       <w:bookmarkEnd w:id="14"/>
+      <w:bookmarkEnd w:id="15"/>
+      <w:bookmarkEnd w:id="16"/>
     </w:p>
     <w:p>
       <w:r>
@@ -1254,19 +1327,21 @@
       <w:pPr>
         <w:pStyle w:val="Heading2"/>
       </w:pPr>
-      <w:bookmarkStart w:id="15" w:name="_Toc428188299"/>
-      <w:bookmarkStart w:id="16" w:name="_Toc428776138"/>
-      <w:bookmarkStart w:id="17" w:name="_Toc430077617"/>
-      <w:bookmarkStart w:id="18" w:name="_Toc430686230"/>
-      <w:bookmarkStart w:id="19" w:name="_Toc430700079"/>
+      <w:bookmarkStart w:id="17" w:name="_Toc428188299"/>
+      <w:bookmarkStart w:id="18" w:name="_Toc428776138"/>
+      <w:bookmarkStart w:id="19" w:name="_Toc430077617"/>
+      <w:bookmarkStart w:id="20" w:name="_Toc430686230"/>
+      <w:bookmarkStart w:id="21" w:name="_Toc430700079"/>
+      <w:bookmarkStart w:id="22" w:name="_Toc431542660"/>
       <w:r>
         <w:t>Errors to avoid</w:t>
       </w:r>
-      <w:bookmarkEnd w:id="15"/>
-      <w:bookmarkEnd w:id="16"/>
       <w:bookmarkEnd w:id="17"/>
       <w:bookmarkEnd w:id="18"/>
       <w:bookmarkEnd w:id="19"/>
+      <w:bookmarkEnd w:id="20"/>
+      <w:bookmarkEnd w:id="21"/>
+      <w:bookmarkEnd w:id="22"/>
     </w:p>
     <w:p>
       <w:pPr>
@@ -1321,12 +1396,12 @@
       <w:pPr>
         <w:pStyle w:val="Heading1"/>
       </w:pPr>
-      <w:bookmarkStart w:id="20" w:name="_Toc430700080"/>
+      <w:bookmarkStart w:id="23" w:name="_Toc431542661"/>
       <w:r>
         <w:lastRenderedPageBreak/>
         <w:t>VFAT2 I2C Extended</w:t>
       </w:r>
-      <w:bookmarkEnd w:id="20"/>
+      <w:bookmarkEnd w:id="23"/>
     </w:p>
     <w:p>
       <w:r>
@@ -1362,21 +1437,23 @@
       <w:pPr>
         <w:pStyle w:val="Heading2"/>
       </w:pPr>
-      <w:bookmarkStart w:id="21" w:name="_Toc428177671"/>
-      <w:bookmarkStart w:id="22" w:name="_Toc428188301"/>
-      <w:bookmarkStart w:id="23" w:name="_Toc428776140"/>
-      <w:bookmarkStart w:id="24" w:name="_Toc430077619"/>
-      <w:bookmarkStart w:id="25" w:name="_Toc430686232"/>
-      <w:bookmarkStart w:id="26" w:name="_Toc430700081"/>
+      <w:bookmarkStart w:id="24" w:name="_Toc428177671"/>
+      <w:bookmarkStart w:id="25" w:name="_Toc428188301"/>
+      <w:bookmarkStart w:id="26" w:name="_Toc428776140"/>
+      <w:bookmarkStart w:id="27" w:name="_Toc430077619"/>
+      <w:bookmarkStart w:id="28" w:name="_Toc430686232"/>
+      <w:bookmarkStart w:id="29" w:name="_Toc430700081"/>
+      <w:bookmarkStart w:id="30" w:name="_Toc431542662"/>
       <w:r>
         <w:t>Addressing</w:t>
       </w:r>
-      <w:bookmarkEnd w:id="21"/>
-      <w:bookmarkEnd w:id="22"/>
-      <w:bookmarkEnd w:id="23"/>
       <w:bookmarkEnd w:id="24"/>
       <w:bookmarkEnd w:id="25"/>
       <w:bookmarkEnd w:id="26"/>
+      <w:bookmarkEnd w:id="27"/>
+      <w:bookmarkEnd w:id="28"/>
+      <w:bookmarkEnd w:id="29"/>
+      <w:bookmarkEnd w:id="30"/>
       <w:r>
         <w:t xml:space="preserve"> </w:t>
       </w:r>
@@ -1911,37 +1988,16 @@
       <w:pPr>
         <w:pStyle w:val="Heading2"/>
       </w:pPr>
-      <w:bookmarkStart w:id="27" w:name="_Toc428188302"/>
-      <w:bookmarkStart w:id="28" w:name="_Toc428776141"/>
-      <w:bookmarkStart w:id="29" w:name="_Toc430077620"/>
-      <w:bookmarkStart w:id="30" w:name="_Toc430686233"/>
-      <w:bookmarkStart w:id="31" w:name="_Toc430700082"/>
+      <w:bookmarkStart w:id="31" w:name="_Toc428188302"/>
+      <w:bookmarkStart w:id="32" w:name="_Toc428776141"/>
+      <w:bookmarkStart w:id="33" w:name="_Toc430077620"/>
+      <w:bookmarkStart w:id="34" w:name="_Toc430686233"/>
+      <w:bookmarkStart w:id="35" w:name="_Toc430700082"/>
+      <w:bookmarkStart w:id="36" w:name="_Toc431542663"/>
       <w:r>
         <w:t>Errors</w:t>
       </w:r>
-      <w:bookmarkEnd w:id="27"/>
-      <w:bookmarkEnd w:id="28"/>
-      <w:bookmarkEnd w:id="29"/>
-      <w:bookmarkEnd w:id="30"/>
       <w:bookmarkEnd w:id="31"/>
-    </w:p>
-    <w:p>
-      <w:r>
-        <w:t>The module returns an error if the parameters are not in spec. The errors related to individual VFAT2s are stored in the FIFO.</w:t>
-      </w:r>
-    </w:p>
-    <w:p>
-      <w:pPr>
-        <w:pStyle w:val="Heading2"/>
-      </w:pPr>
-      <w:bookmarkStart w:id="32" w:name="_Toc428188303"/>
-      <w:bookmarkStart w:id="33" w:name="_Toc428776142"/>
-      <w:bookmarkStart w:id="34" w:name="_Toc430077621"/>
-      <w:bookmarkStart w:id="35" w:name="_Toc430686234"/>
-      <w:bookmarkStart w:id="36" w:name="_Toc430700083"/>
-      <w:r>
-        <w:t>Errors to avoid</w:t>
-      </w:r>
       <w:bookmarkEnd w:id="32"/>
       <w:bookmarkEnd w:id="33"/>
       <w:bookmarkEnd w:id="34"/>
@@ -1949,6 +2005,31 @@
       <w:bookmarkEnd w:id="36"/>
     </w:p>
     <w:p>
+      <w:r>
+        <w:t>The module returns an error if the parameters are not in spec. The errors related to individual VFAT2s are stored in the FIFO.</w:t>
+      </w:r>
+    </w:p>
+    <w:p>
+      <w:pPr>
+        <w:pStyle w:val="Heading2"/>
+      </w:pPr>
+      <w:bookmarkStart w:id="37" w:name="_Toc428188303"/>
+      <w:bookmarkStart w:id="38" w:name="_Toc428776142"/>
+      <w:bookmarkStart w:id="39" w:name="_Toc430077621"/>
+      <w:bookmarkStart w:id="40" w:name="_Toc430686234"/>
+      <w:bookmarkStart w:id="41" w:name="_Toc430700083"/>
+      <w:bookmarkStart w:id="42" w:name="_Toc431542664"/>
+      <w:r>
+        <w:t>Errors to avoid</w:t>
+      </w:r>
+      <w:bookmarkEnd w:id="37"/>
+      <w:bookmarkEnd w:id="38"/>
+      <w:bookmarkEnd w:id="39"/>
+      <w:bookmarkEnd w:id="40"/>
+      <w:bookmarkEnd w:id="41"/>
+      <w:bookmarkEnd w:id="42"/>
+    </w:p>
+    <w:p>
       <w:pPr>
         <w:pStyle w:val="ListParagraph"/>
         <w:numPr>
@@ -1976,7 +2057,7 @@
       <w:pPr>
         <w:pStyle w:val="Heading1"/>
       </w:pPr>
-      <w:bookmarkStart w:id="37" w:name="_Toc430700084"/>
+      <w:bookmarkStart w:id="43" w:name="_Toc431542665"/>
       <w:r>
         <w:lastRenderedPageBreak/>
         <w:t>Threshold</w:t>
@@ -1990,7 +2071,7 @@
       <w:r>
         <w:t>s</w:t>
       </w:r>
-      <w:bookmarkEnd w:id="37"/>
+      <w:bookmarkEnd w:id="43"/>
     </w:p>
     <w:p>
       <w:pPr>
@@ -2127,21 +2208,23 @@
       <w:pPr>
         <w:pStyle w:val="Heading2"/>
       </w:pPr>
-      <w:bookmarkStart w:id="38" w:name="_Toc428177673"/>
-      <w:bookmarkStart w:id="39" w:name="_Toc428188305"/>
-      <w:bookmarkStart w:id="40" w:name="_Toc428776144"/>
-      <w:bookmarkStart w:id="41" w:name="_Toc430077623"/>
-      <w:bookmarkStart w:id="42" w:name="_Toc430686236"/>
-      <w:bookmarkStart w:id="43" w:name="_Toc430700085"/>
+      <w:bookmarkStart w:id="44" w:name="_Toc428177673"/>
+      <w:bookmarkStart w:id="45" w:name="_Toc428188305"/>
+      <w:bookmarkStart w:id="46" w:name="_Toc428776144"/>
+      <w:bookmarkStart w:id="47" w:name="_Toc430077623"/>
+      <w:bookmarkStart w:id="48" w:name="_Toc430686236"/>
+      <w:bookmarkStart w:id="49" w:name="_Toc430700085"/>
+      <w:bookmarkStart w:id="50" w:name="_Toc431542666"/>
       <w:r>
         <w:t>Addressing</w:t>
       </w:r>
-      <w:bookmarkEnd w:id="38"/>
-      <w:bookmarkEnd w:id="39"/>
-      <w:bookmarkEnd w:id="40"/>
-      <w:bookmarkEnd w:id="41"/>
-      <w:bookmarkEnd w:id="42"/>
-      <w:bookmarkEnd w:id="43"/>
+      <w:bookmarkEnd w:id="44"/>
+      <w:bookmarkEnd w:id="45"/>
+      <w:bookmarkEnd w:id="46"/>
+      <w:bookmarkEnd w:id="47"/>
+      <w:bookmarkEnd w:id="48"/>
+      <w:bookmarkEnd w:id="49"/>
+      <w:bookmarkEnd w:id="50"/>
       <w:r>
         <w:t xml:space="preserve"> </w:t>
       </w:r>
@@ -3432,67 +3515,71 @@
       <w:pPr>
         <w:pStyle w:val="Heading2"/>
       </w:pPr>
-      <w:bookmarkStart w:id="44" w:name="_Toc428177674"/>
-      <w:bookmarkStart w:id="45" w:name="_Toc428188306"/>
-      <w:bookmarkStart w:id="46" w:name="_Toc428776145"/>
-      <w:bookmarkStart w:id="47" w:name="_Toc430077624"/>
-      <w:bookmarkStart w:id="48" w:name="_Toc430686237"/>
-      <w:bookmarkStart w:id="49" w:name="_Toc430700086"/>
+      <w:bookmarkStart w:id="51" w:name="_Toc428177674"/>
+      <w:bookmarkStart w:id="52" w:name="_Toc428188306"/>
+      <w:bookmarkStart w:id="53" w:name="_Toc428776145"/>
+      <w:bookmarkStart w:id="54" w:name="_Toc430077624"/>
+      <w:bookmarkStart w:id="55" w:name="_Toc430686237"/>
+      <w:bookmarkStart w:id="56" w:name="_Toc430700086"/>
+      <w:bookmarkStart w:id="57" w:name="_Toc431542667"/>
       <w:r>
         <w:t>Description</w:t>
       </w:r>
-      <w:bookmarkEnd w:id="44"/>
-      <w:bookmarkEnd w:id="45"/>
-      <w:bookmarkEnd w:id="46"/>
-      <w:bookmarkEnd w:id="47"/>
-      <w:bookmarkEnd w:id="48"/>
-      <w:bookmarkEnd w:id="49"/>
-    </w:p>
-    <w:p>
-      <w:pPr>
-        <w:jc w:val="both"/>
-      </w:pPr>
-      <w:r>
-        <w:t>The</w:t>
-      </w:r>
-      <w:r>
-        <w:t xml:space="preserve"> module will store the value of the </w:t>
-      </w:r>
-      <w:r>
-        <w:t>register</w:t>
-      </w:r>
-      <w:r>
-        <w:t xml:space="preserve"> before the scan and </w:t>
-      </w:r>
-      <w:r>
-        <w:t>reapply</w:t>
-      </w:r>
-      <w:r>
-        <w:t xml:space="preserve"> the later after the end of the operation.</w:t>
-      </w:r>
-      <w:r>
-        <w:t xml:space="preserve"> </w:t>
-      </w:r>
-    </w:p>
-    <w:p>
-      <w:pPr>
-        <w:pStyle w:val="Heading2"/>
-      </w:pPr>
-      <w:bookmarkStart w:id="50" w:name="_Toc428177675"/>
-      <w:bookmarkStart w:id="51" w:name="_Toc428188307"/>
-      <w:bookmarkStart w:id="52" w:name="_Toc428776146"/>
-      <w:bookmarkStart w:id="53" w:name="_Toc430077625"/>
-      <w:bookmarkStart w:id="54" w:name="_Toc430686238"/>
-      <w:bookmarkStart w:id="55" w:name="_Toc430700087"/>
-      <w:r>
-        <w:t>Errors</w:t>
-      </w:r>
-      <w:bookmarkEnd w:id="50"/>
       <w:bookmarkEnd w:id="51"/>
       <w:bookmarkEnd w:id="52"/>
       <w:bookmarkEnd w:id="53"/>
       <w:bookmarkEnd w:id="54"/>
       <w:bookmarkEnd w:id="55"/>
+      <w:bookmarkEnd w:id="56"/>
+      <w:bookmarkEnd w:id="57"/>
+    </w:p>
+    <w:p>
+      <w:pPr>
+        <w:jc w:val="both"/>
+      </w:pPr>
+      <w:r>
+        <w:t>The</w:t>
+      </w:r>
+      <w:r>
+        <w:t xml:space="preserve"> module will store the value of the </w:t>
+      </w:r>
+      <w:r>
+        <w:t>register</w:t>
+      </w:r>
+      <w:r>
+        <w:t xml:space="preserve"> before the scan and </w:t>
+      </w:r>
+      <w:r>
+        <w:t>reapply</w:t>
+      </w:r>
+      <w:r>
+        <w:t xml:space="preserve"> the later after the end of the operation.</w:t>
+      </w:r>
+      <w:r>
+        <w:t xml:space="preserve"> </w:t>
+      </w:r>
+    </w:p>
+    <w:p>
+      <w:pPr>
+        <w:pStyle w:val="Heading2"/>
+      </w:pPr>
+      <w:bookmarkStart w:id="58" w:name="_Toc428177675"/>
+      <w:bookmarkStart w:id="59" w:name="_Toc428188307"/>
+      <w:bookmarkStart w:id="60" w:name="_Toc428776146"/>
+      <w:bookmarkStart w:id="61" w:name="_Toc430077625"/>
+      <w:bookmarkStart w:id="62" w:name="_Toc430686238"/>
+      <w:bookmarkStart w:id="63" w:name="_Toc430700087"/>
+      <w:bookmarkStart w:id="64" w:name="_Toc431542668"/>
+      <w:r>
+        <w:t>Errors</w:t>
+      </w:r>
+      <w:bookmarkEnd w:id="58"/>
+      <w:bookmarkEnd w:id="59"/>
+      <w:bookmarkEnd w:id="60"/>
+      <w:bookmarkEnd w:id="61"/>
+      <w:bookmarkEnd w:id="62"/>
+      <w:bookmarkEnd w:id="63"/>
+      <w:bookmarkEnd w:id="64"/>
     </w:p>
     <w:p>
       <w:pPr>
@@ -3619,19 +3706,21 @@
       <w:pPr>
         <w:pStyle w:val="Heading2"/>
       </w:pPr>
-      <w:bookmarkStart w:id="56" w:name="_Toc428188308"/>
-      <w:bookmarkStart w:id="57" w:name="_Toc428776147"/>
-      <w:bookmarkStart w:id="58" w:name="_Toc430077626"/>
-      <w:bookmarkStart w:id="59" w:name="_Toc430686239"/>
-      <w:bookmarkStart w:id="60" w:name="_Toc430700088"/>
+      <w:bookmarkStart w:id="65" w:name="_Toc428188308"/>
+      <w:bookmarkStart w:id="66" w:name="_Toc428776147"/>
+      <w:bookmarkStart w:id="67" w:name="_Toc430077626"/>
+      <w:bookmarkStart w:id="68" w:name="_Toc430686239"/>
+      <w:bookmarkStart w:id="69" w:name="_Toc430700088"/>
+      <w:bookmarkStart w:id="70" w:name="_Toc431542669"/>
       <w:r>
         <w:t>Errors to avoid</w:t>
       </w:r>
-      <w:bookmarkEnd w:id="56"/>
-      <w:bookmarkEnd w:id="57"/>
-      <w:bookmarkEnd w:id="58"/>
-      <w:bookmarkEnd w:id="59"/>
-      <w:bookmarkEnd w:id="60"/>
+      <w:bookmarkEnd w:id="65"/>
+      <w:bookmarkEnd w:id="66"/>
+      <w:bookmarkEnd w:id="67"/>
+      <w:bookmarkEnd w:id="68"/>
+      <w:bookmarkEnd w:id="69"/>
+      <w:bookmarkEnd w:id="70"/>
     </w:p>
     <w:p>
       <w:pPr>
@@ -3689,12 +3778,12 @@
       <w:pPr>
         <w:pStyle w:val="Heading1"/>
       </w:pPr>
-      <w:bookmarkStart w:id="61" w:name="_Toc430700089"/>
+      <w:bookmarkStart w:id="71" w:name="_Toc431542670"/>
       <w:r>
         <w:lastRenderedPageBreak/>
         <w:t>T1 Controller</w:t>
       </w:r>
-      <w:bookmarkEnd w:id="61"/>
+      <w:bookmarkEnd w:id="71"/>
     </w:p>
     <w:p>
       <w:pPr>
@@ -3731,21 +3820,23 @@
       <w:pPr>
         <w:pStyle w:val="Heading2"/>
       </w:pPr>
-      <w:bookmarkStart w:id="62" w:name="_Toc428177677"/>
-      <w:bookmarkStart w:id="63" w:name="_Toc428188310"/>
-      <w:bookmarkStart w:id="64" w:name="_Toc428776149"/>
-      <w:bookmarkStart w:id="65" w:name="_Toc430077628"/>
-      <w:bookmarkStart w:id="66" w:name="_Toc430686241"/>
-      <w:bookmarkStart w:id="67" w:name="_Toc430700090"/>
+      <w:bookmarkStart w:id="72" w:name="_Toc428177677"/>
+      <w:bookmarkStart w:id="73" w:name="_Toc428188310"/>
+      <w:bookmarkStart w:id="74" w:name="_Toc428776149"/>
+      <w:bookmarkStart w:id="75" w:name="_Toc430077628"/>
+      <w:bookmarkStart w:id="76" w:name="_Toc430686241"/>
+      <w:bookmarkStart w:id="77" w:name="_Toc430700090"/>
+      <w:bookmarkStart w:id="78" w:name="_Toc431542671"/>
       <w:r>
         <w:t>Addressing</w:t>
       </w:r>
-      <w:bookmarkEnd w:id="62"/>
-      <w:bookmarkEnd w:id="63"/>
-      <w:bookmarkEnd w:id="64"/>
-      <w:bookmarkEnd w:id="65"/>
-      <w:bookmarkEnd w:id="66"/>
-      <w:bookmarkEnd w:id="67"/>
+      <w:bookmarkEnd w:id="72"/>
+      <w:bookmarkEnd w:id="73"/>
+      <w:bookmarkEnd w:id="74"/>
+      <w:bookmarkEnd w:id="75"/>
+      <w:bookmarkEnd w:id="76"/>
+      <w:bookmarkEnd w:id="77"/>
+      <w:bookmarkEnd w:id="78"/>
       <w:r>
         <w:t xml:space="preserve"> </w:t>
       </w:r>
@@ -5084,722 +5175,80 @@
       <w:pPr>
         <w:pStyle w:val="Heading2"/>
       </w:pPr>
-      <w:bookmarkStart w:id="68" w:name="_Toc428188311"/>
-      <w:bookmarkStart w:id="69" w:name="_Toc428776150"/>
-      <w:bookmarkStart w:id="70" w:name="_Toc430077629"/>
-      <w:bookmarkStart w:id="71" w:name="_Toc430686242"/>
-      <w:bookmarkStart w:id="72" w:name="_Toc430700091"/>
-      <w:bookmarkStart w:id="73" w:name="_Toc428177678"/>
+      <w:bookmarkStart w:id="79" w:name="_Toc428188311"/>
+      <w:bookmarkStart w:id="80" w:name="_Toc428776150"/>
+      <w:bookmarkStart w:id="81" w:name="_Toc430077629"/>
+      <w:bookmarkStart w:id="82" w:name="_Toc430686242"/>
+      <w:bookmarkStart w:id="83" w:name="_Toc430700091"/>
+      <w:bookmarkStart w:id="84" w:name="_Toc428177678"/>
+      <w:bookmarkStart w:id="85" w:name="_Toc431542672"/>
       <w:r>
         <w:t>Errors</w:t>
-      </w:r>
-      <w:bookmarkEnd w:id="68"/>
-      <w:bookmarkEnd w:id="69"/>
-      <w:bookmarkEnd w:id="70"/>
-      <w:bookmarkEnd w:id="71"/>
-      <w:bookmarkEnd w:id="72"/>
-    </w:p>
-    <w:p>
-      <w:pPr>
-        <w:jc w:val="both"/>
-      </w:pPr>
-      <w:bookmarkStart w:id="74" w:name="_Toc428188312"/>
-      <w:r>
-        <w:t xml:space="preserve">When starting the module, the returned status of the write operation informs the user about the validity of the parameters. Invalid parameters will return an error and prevent the module from starting. </w:t>
-      </w:r>
-    </w:p>
-    <w:p>
-      <w:pPr>
-        <w:pStyle w:val="Heading2"/>
-      </w:pPr>
-      <w:bookmarkStart w:id="75" w:name="_Toc428776151"/>
-      <w:bookmarkStart w:id="76" w:name="_Toc430077630"/>
-      <w:bookmarkStart w:id="77" w:name="_Toc430686243"/>
-      <w:bookmarkStart w:id="78" w:name="_Toc430700092"/>
-      <w:r>
-        <w:t>Operation modes</w:t>
-      </w:r>
-      <w:bookmarkEnd w:id="73"/>
-      <w:bookmarkEnd w:id="74"/>
-      <w:bookmarkEnd w:id="75"/>
-      <w:bookmarkEnd w:id="76"/>
-      <w:bookmarkEnd w:id="77"/>
-      <w:bookmarkEnd w:id="78"/>
-    </w:p>
-    <w:p>
-      <w:pPr>
-        <w:pStyle w:val="Heading3"/>
-      </w:pPr>
-      <w:bookmarkStart w:id="79" w:name="_Toc428177679"/>
-      <w:bookmarkStart w:id="80" w:name="_Toc428188313"/>
-      <w:bookmarkStart w:id="81" w:name="_Toc428776152"/>
-      <w:bookmarkStart w:id="82" w:name="_Toc430077631"/>
-      <w:bookmarkStart w:id="83" w:name="_Toc430686244"/>
-      <w:bookmarkStart w:id="84" w:name="_Toc430700093"/>
-      <w:r>
-        <w:t>Mode 0</w:t>
       </w:r>
       <w:bookmarkEnd w:id="79"/>
       <w:bookmarkEnd w:id="80"/>
       <w:bookmarkEnd w:id="81"/>
       <w:bookmarkEnd w:id="82"/>
       <w:bookmarkEnd w:id="83"/>
-      <w:bookmarkEnd w:id="84"/>
+      <w:bookmarkEnd w:id="85"/>
     </w:p>
     <w:p>
       <w:pPr>
         <w:jc w:val="both"/>
       </w:pPr>
-      <w:r>
-        <w:t xml:space="preserve">Send </w:t>
-      </w:r>
-      <w:r>
-        <w:rPr>
-          <w:rFonts w:ascii="Courier New" w:hAnsi="Courier New" w:cs="Courier New"/>
-          <w:i/>
-          <w:color w:val="4F81BD" w:themeColor="accent1"/>
-        </w:rPr>
-        <w:t>N</w:t>
-      </w:r>
-      <w:r>
-        <w:t xml:space="preserve"> </w:t>
-      </w:r>
-      <w:r>
-        <w:t xml:space="preserve">T1 commands </w:t>
-      </w:r>
-      <w:r>
-        <w:t xml:space="preserve">of type </w:t>
-      </w:r>
-      <w:proofErr w:type="spellStart"/>
-      <w:r>
-        <w:rPr>
-          <w:rFonts w:ascii="Courier New" w:hAnsi="Courier New" w:cs="Courier New"/>
-          <w:i/>
-          <w:color w:val="4F81BD" w:themeColor="accent1"/>
-        </w:rPr>
-        <w:t>type</w:t>
-      </w:r>
-      <w:proofErr w:type="spellEnd"/>
-      <w:r>
-        <w:rPr>
-          <w:color w:val="4F81BD" w:themeColor="accent1"/>
-        </w:rPr>
-        <w:t> </w:t>
-      </w:r>
-      <w:r>
-        <w:t xml:space="preserve">with </w:t>
-      </w:r>
-      <w:r>
-        <w:t xml:space="preserve">an interval of </w:t>
-      </w:r>
-      <w:r>
-        <w:rPr>
-          <w:rFonts w:ascii="Courier New" w:hAnsi="Courier New" w:cs="Courier New"/>
-          <w:i/>
-          <w:color w:val="4F81BD" w:themeColor="accent1"/>
-        </w:rPr>
-        <w:t>interval</w:t>
-      </w:r>
-      <w:r>
-        <w:rPr>
-          <w:i/>
-          <w:color w:val="4F81BD" w:themeColor="accent1"/>
-        </w:rPr>
-        <w:t xml:space="preserve"> </w:t>
-      </w:r>
-      <w:r>
-        <w:t xml:space="preserve">BXs. </w:t>
-      </w:r>
-      <w:r>
-        <w:t xml:space="preserve">Note that </w:t>
-      </w:r>
-      <w:r>
-        <w:rPr>
-          <w:rFonts w:ascii="Courier New" w:hAnsi="Courier New" w:cs="Courier New"/>
-          <w:i/>
-          <w:color w:val="4F81BD" w:themeColor="accent1"/>
-        </w:rPr>
-        <w:t>interval</w:t>
-      </w:r>
-      <w:r>
-        <w:rPr>
-          <w:color w:val="4F81BD" w:themeColor="accent1"/>
-        </w:rPr>
-        <w:t xml:space="preserve"> </w:t>
-      </w:r>
-      <w:r>
-        <w:t>cannot be smaller than 3</w:t>
-      </w:r>
-      <w:r>
-        <w:t xml:space="preserve"> BXs which is the time needed to </w:t>
-      </w:r>
-      <w:r>
-        <w:t>encode a T1 command on the wire</w:t>
-      </w:r>
-      <w:r>
-        <w:t xml:space="preserve">. </w:t>
-      </w:r>
-      <w:r>
-        <w:t>Exa</w:t>
-      </w:r>
-      <w:r>
-        <w:t xml:space="preserve">mple with an </w:t>
-      </w:r>
-      <w:r>
-        <w:rPr>
-          <w:rFonts w:ascii="Courier New" w:hAnsi="Courier New" w:cs="Courier New"/>
-          <w:i/>
-          <w:color w:val="4F81BD" w:themeColor="accent1"/>
-        </w:rPr>
-        <w:t>interval</w:t>
-      </w:r>
-      <w:r>
-        <w:rPr>
-          <w:color w:val="4F81BD" w:themeColor="accent1"/>
-        </w:rPr>
-        <w:t xml:space="preserve"> </w:t>
-      </w:r>
-      <w:r>
-        <w:t>of 4 BXs:</w:t>
+      <w:bookmarkStart w:id="86" w:name="_Toc428188312"/>
+      <w:r>
+        <w:t xml:space="preserve">When starting the module, the returned status of the write operation informs the user about the validity of the parameters. Invalid parameters will return an error and prevent the module from starting. </w:t>
       </w:r>
     </w:p>
     <w:p>
       <w:pPr>
-        <w:jc w:val="both"/>
-        <w:rPr>
-          <w:rFonts w:ascii="Courier New" w:hAnsi="Courier New" w:cs="Courier New"/>
-        </w:rPr>
-      </w:pPr>
-      <w:r>
-        <w:rPr>
-          <w:rFonts w:ascii="Courier New" w:hAnsi="Courier New" w:cs="Courier New"/>
-        </w:rPr>
-        <w:lastRenderedPageBreak/>
-        <w:t>CLK</w:t>
-      </w:r>
-      <w:r>
-        <w:rPr>
-          <w:rFonts w:ascii="Courier New" w:hAnsi="Courier New" w:cs="Courier New"/>
-        </w:rPr>
-        <w:t xml:space="preserve"> </w:t>
-      </w:r>
-      <w:r>
-        <w:rPr>
-          <w:rFonts w:ascii="Courier New" w:hAnsi="Courier New" w:cs="Courier New"/>
-        </w:rPr>
-        <w:t xml:space="preserve">  </w:t>
-      </w:r>
-      <w:r>
-        <w:rPr>
-          <w:rFonts w:ascii="Courier New" w:hAnsi="Courier New" w:cs="Courier New"/>
-        </w:rPr>
-        <w:t>_|‾|_|‾|_|‾|_|‾|_|‾|_|‾|_|‾|_|‾|_|‾|_|‾|_|‾|_|‾|_|‾|_|‾|_|‾</w:t>
-      </w:r>
-      <w:r>
-        <w:rPr>
-          <w:rFonts w:ascii="Courier New" w:hAnsi="Courier New" w:cs="Courier New"/>
-        </w:rPr>
-        <w:t>|_</w:t>
-      </w:r>
-    </w:p>
-    <w:p>
-      <w:pPr>
-        <w:jc w:val="both"/>
-        <w:rPr>
-          <w:rFonts w:ascii="Courier New" w:hAnsi="Courier New" w:cs="Courier New"/>
-        </w:rPr>
-      </w:pPr>
-      <w:r>
-        <w:rPr>
-          <w:rFonts w:ascii="Courier New" w:hAnsi="Courier New" w:cs="Courier New"/>
-        </w:rPr>
-        <w:t xml:space="preserve">T1    </w:t>
-      </w:r>
-      <w:r>
-        <w:rPr>
-          <w:rFonts w:ascii="Courier New" w:hAnsi="Courier New" w:cs="Courier New"/>
-        </w:rPr>
-        <w:t>_|‾|</w:t>
-      </w:r>
-      <w:r>
-        <w:rPr>
-          <w:rFonts w:ascii="Courier New" w:hAnsi="Courier New" w:cs="Courier New"/>
-        </w:rPr>
-        <w:t>____________</w:t>
-      </w:r>
-      <w:r>
-        <w:rPr>
-          <w:rFonts w:ascii="Courier New" w:hAnsi="Courier New" w:cs="Courier New"/>
-        </w:rPr>
-        <w:t>_|‾|</w:t>
-      </w:r>
-      <w:r>
-        <w:rPr>
-          <w:rFonts w:ascii="Courier New" w:hAnsi="Courier New" w:cs="Courier New"/>
-        </w:rPr>
-        <w:t>____________</w:t>
-      </w:r>
-      <w:r>
-        <w:rPr>
-          <w:rFonts w:ascii="Courier New" w:hAnsi="Courier New" w:cs="Courier New"/>
-        </w:rPr>
-        <w:t>_|‾|</w:t>
-      </w:r>
-      <w:r>
-        <w:rPr>
-          <w:rFonts w:ascii="Courier New" w:hAnsi="Courier New" w:cs="Courier New"/>
-        </w:rPr>
-        <w:t>____________</w:t>
-      </w:r>
-      <w:r>
-        <w:rPr>
-          <w:rFonts w:ascii="Courier New" w:hAnsi="Courier New" w:cs="Courier New"/>
-        </w:rPr>
-        <w:t>_|‾|</w:t>
-      </w:r>
-      <w:r>
-        <w:rPr>
-          <w:rFonts w:ascii="Courier New" w:hAnsi="Courier New" w:cs="Courier New"/>
-        </w:rPr>
-        <w:t>_________</w:t>
-      </w:r>
-    </w:p>
-    <w:p>
-      <w:pPr>
-        <w:pStyle w:val="Heading3"/>
-      </w:pPr>
-      <w:bookmarkStart w:id="85" w:name="_Toc428177680"/>
-      <w:bookmarkStart w:id="86" w:name="_Toc428188314"/>
-      <w:bookmarkStart w:id="87" w:name="_Toc428776153"/>
-      <w:bookmarkStart w:id="88" w:name="_Toc430077632"/>
-      <w:bookmarkStart w:id="89" w:name="_Toc430686245"/>
-      <w:bookmarkStart w:id="90" w:name="_Toc430700094"/>
-      <w:r>
-        <w:t>Mode 1</w:t>
-      </w:r>
-      <w:bookmarkEnd w:id="85"/>
+        <w:pStyle w:val="Heading2"/>
+      </w:pPr>
+      <w:bookmarkStart w:id="87" w:name="_Toc428776151"/>
+      <w:bookmarkStart w:id="88" w:name="_Toc430077630"/>
+      <w:bookmarkStart w:id="89" w:name="_Toc430686243"/>
+      <w:bookmarkStart w:id="90" w:name="_Toc430700092"/>
+      <w:bookmarkStart w:id="91" w:name="_Toc431542673"/>
+      <w:r>
+        <w:t>Operation modes</w:t>
+      </w:r>
+      <w:bookmarkEnd w:id="84"/>
       <w:bookmarkEnd w:id="86"/>
       <w:bookmarkEnd w:id="87"/>
       <w:bookmarkEnd w:id="88"/>
       <w:bookmarkEnd w:id="89"/>
       <w:bookmarkEnd w:id="90"/>
+      <w:bookmarkEnd w:id="91"/>
     </w:p>
     <w:p>
-      <w:r>
-        <w:t xml:space="preserve">Send </w:t>
-      </w:r>
-      <w:r>
-        <w:rPr>
-          <w:rFonts w:ascii="Courier New" w:hAnsi="Courier New" w:cs="Courier New"/>
-          <w:i/>
-          <w:color w:val="4F81BD" w:themeColor="accent1"/>
-        </w:rPr>
-        <w:t>N</w:t>
-      </w:r>
-      <w:r>
-        <w:t xml:space="preserve"> </w:t>
-      </w:r>
-      <w:r>
-        <w:t>packets</w:t>
-      </w:r>
-      <w:r>
-        <w:t xml:space="preserve"> </w:t>
-      </w:r>
-      <w:r>
-        <w:t xml:space="preserve">composed </w:t>
-      </w:r>
-      <w:r>
-        <w:t xml:space="preserve">of </w:t>
-      </w:r>
-      <w:r>
-        <w:t>a</w:t>
-      </w:r>
-      <w:r>
-        <w:t xml:space="preserve"> </w:t>
-      </w:r>
-      <w:proofErr w:type="spellStart"/>
-      <w:r>
-        <w:t>Calpulse</w:t>
-      </w:r>
-      <w:proofErr w:type="spellEnd"/>
-      <w:r>
-        <w:t xml:space="preserve"> </w:t>
-      </w:r>
-      <w:r>
-        <w:t>followed by</w:t>
-      </w:r>
-      <w:r>
-        <w:t xml:space="preserve"> a</w:t>
-      </w:r>
-      <w:r>
-        <w:t>n</w:t>
-      </w:r>
-      <w:r>
-        <w:t xml:space="preserve"> </w:t>
-      </w:r>
-      <w:r>
-        <w:t xml:space="preserve">LV1A </w:t>
-      </w:r>
-      <w:r>
-        <w:t>separated</w:t>
-      </w:r>
-      <w:r>
-        <w:t xml:space="preserve"> </w:t>
-      </w:r>
-      <w:r>
-        <w:t xml:space="preserve">by </w:t>
-      </w:r>
-      <w:r>
-        <w:rPr>
-          <w:rFonts w:ascii="Courier New" w:hAnsi="Courier New" w:cs="Courier New"/>
-          <w:i/>
-          <w:color w:val="4F81BD" w:themeColor="accent1"/>
-        </w:rPr>
-        <w:t>delay</w:t>
-      </w:r>
-      <w:r>
-        <w:rPr>
-          <w:color w:val="4F81BD" w:themeColor="accent1"/>
-        </w:rPr>
-        <w:t xml:space="preserve"> </w:t>
-      </w:r>
-      <w:r>
-        <w:t>BXs</w:t>
-      </w:r>
-      <w:r>
-        <w:t xml:space="preserve">. The packets are spaced by </w:t>
-      </w:r>
-      <w:r>
-        <w:rPr>
-          <w:rFonts w:ascii="Courier New" w:hAnsi="Courier New" w:cs="Courier New"/>
-          <w:i/>
-          <w:color w:val="4F81BD" w:themeColor="accent1"/>
-        </w:rPr>
-        <w:t>interval</w:t>
-      </w:r>
-      <w:r>
-        <w:rPr>
-          <w:color w:val="4F81BD" w:themeColor="accent1"/>
-        </w:rPr>
-        <w:t xml:space="preserve"> </w:t>
-      </w:r>
-      <w:r>
-        <w:t>BX</w:t>
-      </w:r>
-      <w:r>
-        <w:t xml:space="preserve">s. Note that </w:t>
-      </w:r>
-      <w:r>
-        <w:rPr>
-          <w:rFonts w:ascii="Courier New" w:hAnsi="Courier New" w:cs="Courier New"/>
-          <w:i/>
-          <w:color w:val="4F81BD" w:themeColor="accent1"/>
-        </w:rPr>
-        <w:t>interval</w:t>
-      </w:r>
-      <w:r>
-        <w:rPr>
-          <w:color w:val="4F81BD" w:themeColor="accent1"/>
-        </w:rPr>
-        <w:t xml:space="preserve"> </w:t>
-      </w:r>
-      <w:r>
-        <w:t>cannot be smaller than 3</w:t>
-      </w:r>
-      <w:r>
-        <w:t xml:space="preserve"> BXs which is the time needed to </w:t>
-      </w:r>
-      <w:r>
-        <w:t xml:space="preserve">encode a T1 command on the wire and that </w:t>
-      </w:r>
-      <w:r>
-        <w:rPr>
-          <w:rFonts w:ascii="Courier New" w:hAnsi="Courier New" w:cs="Courier New"/>
-          <w:i/>
-          <w:color w:val="4F81BD" w:themeColor="accent1"/>
-        </w:rPr>
-        <w:t>delay</w:t>
-      </w:r>
-      <w:r>
-        <w:rPr>
-          <w:i/>
-          <w:color w:val="4F81BD" w:themeColor="accent1"/>
-        </w:rPr>
-        <w:t xml:space="preserve"> </w:t>
-      </w:r>
-      <w:r>
-        <w:t xml:space="preserve">must be </w:t>
-      </w:r>
-      <w:r>
-        <w:t xml:space="preserve">in the range [3, </w:t>
-      </w:r>
-      <w:r>
-        <w:rPr>
-          <w:rFonts w:ascii="Courier New" w:hAnsi="Courier New" w:cs="Courier New"/>
-          <w:i/>
-          <w:color w:val="4F81BD" w:themeColor="accent1"/>
-        </w:rPr>
-        <w:t>interval</w:t>
-      </w:r>
-      <w:r>
-        <w:rPr>
-          <w:i/>
-          <w:color w:val="4F81BD" w:themeColor="accent1"/>
-        </w:rPr>
-        <w:t xml:space="preserve"> </w:t>
-      </w:r>
-      <w:r>
-        <w:t>–</w:t>
-      </w:r>
-      <w:r>
-        <w:t xml:space="preserve"> 3</w:t>
-      </w:r>
-      <w:r>
-        <w:t>]</w:t>
-      </w:r>
-      <w:r>
-        <w:t xml:space="preserve"> BXs. </w:t>
-      </w:r>
-      <w:r>
-        <w:t>Example</w:t>
-      </w:r>
-      <w:r>
-        <w:t xml:space="preserve"> with a</w:t>
-      </w:r>
-      <w:r>
-        <w:t xml:space="preserve"> </w:t>
-      </w:r>
-      <w:r>
-        <w:rPr>
-          <w:rFonts w:ascii="Courier New" w:hAnsi="Courier New" w:cs="Courier New"/>
-          <w:i/>
-          <w:color w:val="4F81BD" w:themeColor="accent1"/>
-        </w:rPr>
-        <w:t>delay</w:t>
-      </w:r>
-      <w:r>
-        <w:rPr>
-          <w:color w:val="4F81BD" w:themeColor="accent1"/>
-        </w:rPr>
-        <w:t xml:space="preserve"> </w:t>
-      </w:r>
-      <w:r>
-        <w:t>of 4 BXs</w:t>
-      </w:r>
-      <w:r>
-        <w:t xml:space="preserve"> and a</w:t>
-      </w:r>
-      <w:r>
-        <w:t>n</w:t>
-      </w:r>
-      <w:r>
-        <w:t xml:space="preserve"> </w:t>
-      </w:r>
-      <w:r>
-        <w:rPr>
-          <w:rFonts w:ascii="Courier New" w:hAnsi="Courier New" w:cs="Courier New"/>
-          <w:i/>
-          <w:color w:val="4F81BD" w:themeColor="accent1"/>
-        </w:rPr>
-        <w:t>interval</w:t>
-      </w:r>
-      <w:r>
-        <w:rPr>
-          <w:color w:val="4F81BD" w:themeColor="accent1"/>
-        </w:rPr>
-        <w:t xml:space="preserve"> </w:t>
-      </w:r>
-      <w:r>
-        <w:t>of 10 BXs</w:t>
-      </w:r>
-      <w:r>
-        <w:t>:</w:t>
-      </w:r>
-    </w:p>
-    <w:p>
-      <w:pPr>
-        <w:jc w:val="both"/>
-        <w:rPr>
-          <w:rFonts w:ascii="Courier New" w:hAnsi="Courier New" w:cs="Courier New"/>
-        </w:rPr>
-      </w:pPr>
-      <w:r>
-        <w:rPr>
-          <w:rFonts w:ascii="Courier New" w:hAnsi="Courier New" w:cs="Courier New"/>
-        </w:rPr>
-        <w:t>CLK</w:t>
-      </w:r>
-      <w:r>
-        <w:rPr>
-          <w:rFonts w:ascii="Courier New" w:hAnsi="Courier New" w:cs="Courier New"/>
-        </w:rPr>
-        <w:t xml:space="preserve"> </w:t>
-      </w:r>
-      <w:r>
-        <w:rPr>
-          <w:rFonts w:ascii="Courier New" w:hAnsi="Courier New" w:cs="Courier New"/>
-        </w:rPr>
-        <w:t xml:space="preserve">  </w:t>
-      </w:r>
-      <w:r>
-        <w:rPr>
-          <w:rFonts w:ascii="Courier New" w:hAnsi="Courier New" w:cs="Courier New"/>
-        </w:rPr>
-        <w:t>_|‾|_|‾|_|‾|_|‾|_|‾|_|‾|_|‾|_|‾|_|‾|_|‾|_|‾|_|‾|_|‾|_|‾|_|‾</w:t>
-      </w:r>
-      <w:r>
-        <w:rPr>
-          <w:rFonts w:ascii="Courier New" w:hAnsi="Courier New" w:cs="Courier New"/>
-        </w:rPr>
-        <w:t>|_</w:t>
-      </w:r>
-    </w:p>
-    <w:p>
-      <w:pPr>
-        <w:jc w:val="both"/>
-        <w:rPr>
-          <w:rFonts w:ascii="Courier New" w:hAnsi="Courier New" w:cs="Courier New"/>
-        </w:rPr>
-      </w:pPr>
-      <w:proofErr w:type="gramStart"/>
-      <w:r>
-        <w:rPr>
-          <w:rFonts w:ascii="Courier New" w:hAnsi="Courier New" w:cs="Courier New"/>
-        </w:rPr>
-        <w:t xml:space="preserve">LV1A  </w:t>
-      </w:r>
-      <w:r>
-        <w:rPr>
-          <w:rFonts w:ascii="Courier New" w:hAnsi="Courier New" w:cs="Courier New"/>
-        </w:rPr>
-        <w:t>_</w:t>
-      </w:r>
-      <w:proofErr w:type="gramEnd"/>
-      <w:r>
-        <w:rPr>
-          <w:rFonts w:ascii="Courier New" w:hAnsi="Courier New" w:cs="Courier New"/>
-        </w:rPr>
-        <w:t>___</w:t>
-      </w:r>
-      <w:r>
-        <w:rPr>
-          <w:rFonts w:ascii="Courier New" w:hAnsi="Courier New" w:cs="Courier New"/>
-        </w:rPr>
-        <w:t>_____________|‾|_____________</w:t>
-      </w:r>
-      <w:r>
-        <w:rPr>
-          <w:rFonts w:ascii="Courier New" w:hAnsi="Courier New" w:cs="Courier New"/>
-        </w:rPr>
-        <w:t>_______</w:t>
-      </w:r>
-      <w:r>
-        <w:rPr>
-          <w:rFonts w:ascii="Courier New" w:hAnsi="Courier New" w:cs="Courier New"/>
-        </w:rPr>
-        <w:t>___________</w:t>
-      </w:r>
-      <w:r>
-        <w:rPr>
-          <w:rFonts w:ascii="Courier New" w:hAnsi="Courier New" w:cs="Courier New"/>
-        </w:rPr>
-        <w:t>____</w:t>
-      </w:r>
-      <w:r>
-        <w:rPr>
-          <w:rFonts w:ascii="Courier New" w:hAnsi="Courier New" w:cs="Courier New"/>
-        </w:rPr>
-        <w:t>__|‾|_</w:t>
-      </w:r>
-      <w:r>
-        <w:rPr>
-          <w:rFonts w:ascii="Courier New" w:hAnsi="Courier New" w:cs="Courier New"/>
-        </w:rPr>
-        <w:t xml:space="preserve"> </w:t>
-      </w:r>
-    </w:p>
-    <w:p>
-      <w:pPr>
-        <w:jc w:val="both"/>
-        <w:rPr>
-          <w:rFonts w:ascii="Courier New" w:hAnsi="Courier New" w:cs="Courier New"/>
-        </w:rPr>
-      </w:pPr>
-      <w:r>
-        <w:rPr>
-          <w:rFonts w:ascii="Courier New" w:hAnsi="Courier New" w:cs="Courier New"/>
-        </w:rPr>
-        <w:t xml:space="preserve">CAL   </w:t>
-      </w:r>
-      <w:r>
-        <w:rPr>
-          <w:rFonts w:ascii="Courier New" w:hAnsi="Courier New" w:cs="Courier New"/>
-        </w:rPr>
-        <w:t>_|‾|____________</w:t>
-      </w:r>
-      <w:r>
-        <w:rPr>
-          <w:rFonts w:ascii="Courier New" w:hAnsi="Courier New" w:cs="Courier New"/>
-        </w:rPr>
-        <w:t>____</w:t>
-      </w:r>
-      <w:r>
-        <w:rPr>
-          <w:rFonts w:ascii="Courier New" w:hAnsi="Courier New" w:cs="Courier New"/>
-        </w:rPr>
-        <w:t>____________</w:t>
-      </w:r>
-      <w:r>
-        <w:rPr>
-          <w:rFonts w:ascii="Courier New" w:hAnsi="Courier New" w:cs="Courier New"/>
-        </w:rPr>
-        <w:t>_</w:t>
-      </w:r>
-      <w:r>
-        <w:rPr>
-          <w:rFonts w:ascii="Courier New" w:hAnsi="Courier New" w:cs="Courier New"/>
-        </w:rPr>
-        <w:t>________|‾|_________</w:t>
-      </w:r>
-      <w:r>
-        <w:rPr>
-          <w:rFonts w:ascii="Courier New" w:hAnsi="Courier New" w:cs="Courier New"/>
-        </w:rPr>
-        <w:t>________</w:t>
-      </w:r>
-    </w:p>
-    <w:p>
       <w:pPr>
         <w:pStyle w:val="Heading3"/>
       </w:pPr>
-      <w:bookmarkStart w:id="91" w:name="_Toc428177681"/>
-      <w:bookmarkStart w:id="92" w:name="_Toc428188315"/>
-      <w:bookmarkStart w:id="93" w:name="_Toc428776154"/>
-      <w:bookmarkStart w:id="94" w:name="_Toc430077633"/>
-      <w:bookmarkStart w:id="95" w:name="_Toc430686246"/>
-      <w:bookmarkStart w:id="96" w:name="_Toc430700095"/>
-      <w:r>
-        <w:t>Mode 2</w:t>
-      </w:r>
-      <w:bookmarkEnd w:id="91"/>
+      <w:bookmarkStart w:id="92" w:name="_Toc428177679"/>
+      <w:bookmarkStart w:id="93" w:name="_Toc428188313"/>
+      <w:bookmarkStart w:id="94" w:name="_Toc428776152"/>
+      <w:bookmarkStart w:id="95" w:name="_Toc430077631"/>
+      <w:bookmarkStart w:id="96" w:name="_Toc430686244"/>
+      <w:bookmarkStart w:id="97" w:name="_Toc430700093"/>
+      <w:bookmarkStart w:id="98" w:name="_Toc431542674"/>
+      <w:r>
+        <w:t>Mode 0</w:t>
+      </w:r>
       <w:bookmarkEnd w:id="92"/>
       <w:bookmarkEnd w:id="93"/>
       <w:bookmarkEnd w:id="94"/>
       <w:bookmarkEnd w:id="95"/>
       <w:bookmarkEnd w:id="96"/>
+      <w:bookmarkEnd w:id="97"/>
+      <w:bookmarkEnd w:id="98"/>
     </w:p>
     <w:p>
-      <w:r>
-        <w:t>Send T1 commands according to a</w:t>
-      </w:r>
-      <w:r>
-        <w:t xml:space="preserve"> pattern def</w:t>
-      </w:r>
-      <w:r>
-        <w:t>ined by the sequence registers</w:t>
-      </w:r>
-      <w:r>
-        <w:t xml:space="preserve">: </w:t>
+      <w:pPr>
+        <w:jc w:val="both"/>
+      </w:pPr>
+      <w:r>
+        <w:t xml:space="preserve">Send </w:t>
       </w:r>
       <w:r>
         <w:rPr>
@@ -5807,13 +5256,16 @@
           <w:i/>
           <w:color w:val="4F81BD" w:themeColor="accent1"/>
         </w:rPr>
-        <w:t>lv1a_sequence</w:t>
-      </w:r>
-      <w:r>
-        <w:rPr>
-          <w:i/>
-        </w:rPr>
-        <w:t xml:space="preserve">, </w:t>
+        <w:t>N</w:t>
+      </w:r>
+      <w:r>
+        <w:t xml:space="preserve"> </w:t>
+      </w:r>
+      <w:r>
+        <w:t xml:space="preserve">T1 commands </w:t>
+      </w:r>
+      <w:r>
+        <w:t xml:space="preserve">of type </w:t>
       </w:r>
       <w:proofErr w:type="spellStart"/>
       <w:r>
@@ -5822,33 +5274,41 @@
           <w:i/>
           <w:color w:val="4F81BD" w:themeColor="accent1"/>
         </w:rPr>
-        <w:t>calpulse_sequence</w:t>
+        <w:t>type</w:t>
       </w:r>
       <w:proofErr w:type="spellEnd"/>
       <w:r>
         <w:rPr>
-          <w:i/>
-        </w:rPr>
-        <w:t xml:space="preserve">, </w:t>
-      </w:r>
-      <w:proofErr w:type="spellStart"/>
+          <w:color w:val="4F81BD" w:themeColor="accent1"/>
+        </w:rPr>
+        <w:t> </w:t>
+      </w:r>
+      <w:r>
+        <w:t xml:space="preserve">with </w:t>
+      </w:r>
+      <w:r>
+        <w:t xml:space="preserve">an interval of </w:t>
+      </w:r>
       <w:r>
         <w:rPr>
           <w:rFonts w:ascii="Courier New" w:hAnsi="Courier New" w:cs="Courier New"/>
           <w:i/>
           <w:color w:val="4F81BD" w:themeColor="accent1"/>
         </w:rPr>
-        <w:t>resync_sequence</w:t>
-      </w:r>
-      <w:proofErr w:type="spellEnd"/>
+        <w:t>interval</w:t>
+      </w:r>
       <w:r>
         <w:rPr>
           <w:i/>
-        </w:rPr>
-        <w:t xml:space="preserve">, </w:t>
-      </w:r>
-      <w:r>
-        <w:t xml:space="preserve">and </w:t>
+          <w:color w:val="4F81BD" w:themeColor="accent1"/>
+        </w:rPr>
+        <w:t xml:space="preserve"> </w:t>
+      </w:r>
+      <w:r>
+        <w:t xml:space="preserve">BXs. </w:t>
+      </w:r>
+      <w:r>
+        <w:t xml:space="preserve">Note that </w:t>
       </w:r>
       <w:r>
         <w:rPr>
@@ -5856,101 +5316,48 @@
           <w:i/>
           <w:color w:val="4F81BD" w:themeColor="accent1"/>
         </w:rPr>
-        <w:t>bc0_sequence</w:t>
-      </w:r>
-      <w:r>
-        <w:t>.</w:t>
-      </w:r>
-      <w:r>
+        <w:t>interval</w:t>
+      </w:r>
+      <w:r>
+        <w:rPr>
+          <w:color w:val="4F81BD" w:themeColor="accent1"/>
+        </w:rPr>
         <w:t xml:space="preserve"> </w:t>
       </w:r>
       <w:r>
-        <w:t xml:space="preserve"> </w:t>
-      </w:r>
-      <w:r>
-        <w:t>Ev</w:t>
-      </w:r>
-      <w:r>
-        <w:t>ery 4 BXs, the module reads a</w:t>
-      </w:r>
-      <w:r>
-        <w:t xml:space="preserve"> bit in </w:t>
-      </w:r>
-      <w:r>
-        <w:t xml:space="preserve">each of </w:t>
-      </w:r>
-      <w:r>
-        <w:t>the registers and sets/resets the T1 line according to the asserted bits.</w:t>
-      </w:r>
-      <w:r>
-        <w:t xml:space="preserve"> </w:t>
-      </w:r>
-      <w:r>
-        <w:t xml:space="preserve">This operation mode allows the user to create custom patterns of T1 commands. The module will loop over the registers </w:t>
-      </w:r>
-      <w:proofErr w:type="gramStart"/>
+        <w:t>cannot be smaller than 3</w:t>
+      </w:r>
+      <w:r>
+        <w:t xml:space="preserve"> BXs which is the time needed to </w:t>
+      </w:r>
+      <w:r>
+        <w:t>encode a T1 command on the wire</w:t>
+      </w:r>
+      <w:r>
+        <w:t xml:space="preserve">. </w:t>
+      </w:r>
+      <w:r>
+        <w:t>Exa</w:t>
+      </w:r>
+      <w:r>
+        <w:t xml:space="preserve">mple with an </w:t>
+      </w:r>
       <w:r>
         <w:rPr>
           <w:rFonts w:ascii="Courier New" w:hAnsi="Courier New" w:cs="Courier New"/>
           <w:i/>
           <w:color w:val="4F81BD" w:themeColor="accent1"/>
         </w:rPr>
-        <w:t>N</w:t>
-      </w:r>
-      <w:r>
-        <w:rPr>
-          <w:rFonts w:ascii="Courier New" w:hAnsi="Courier New" w:cs="Courier New"/>
-          <w:i/>
+        <w:t>interval</w:t>
+      </w:r>
+      <w:r>
+        <w:rPr>
           <w:color w:val="4F81BD" w:themeColor="accent1"/>
         </w:rPr>
         <w:t xml:space="preserve"> </w:t>
       </w:r>
       <w:r>
-        <w:t xml:space="preserve"> times</w:t>
-      </w:r>
-      <w:proofErr w:type="gramEnd"/>
-      <w:r>
-        <w:t>.</w:t>
-      </w:r>
-      <w:r>
-        <w:t xml:space="preserve"> Example of a generated pattern using the </w:t>
-      </w:r>
-      <w:r>
-        <w:rPr>
-          <w:rFonts w:ascii="Courier New" w:hAnsi="Courier New" w:cs="Courier New"/>
-          <w:i/>
-          <w:color w:val="4F81BD" w:themeColor="accent1"/>
-        </w:rPr>
-        <w:t>lv1a_sequence</w:t>
-      </w:r>
-      <w:r>
-        <w:rPr>
-          <w:rFonts w:ascii="Courier New" w:hAnsi="Courier New" w:cs="Courier New"/>
-          <w:color w:val="4F81BD" w:themeColor="accent1"/>
-        </w:rPr>
-        <w:t xml:space="preserve"> </w:t>
-      </w:r>
-      <w:r>
-        <w:t>and</w:t>
-      </w:r>
-      <w:r>
-        <w:rPr>
-          <w:i/>
-        </w:rPr>
-        <w:t xml:space="preserve"> </w:t>
-      </w:r>
-      <w:proofErr w:type="spellStart"/>
-      <w:r>
-        <w:rPr>
-          <w:rFonts w:ascii="Courier New" w:hAnsi="Courier New" w:cs="Courier New"/>
-          <w:i/>
-          <w:color w:val="4F81BD" w:themeColor="accent1"/>
-        </w:rPr>
-        <w:t>calpulse_sequence</w:t>
-      </w:r>
-      <w:proofErr w:type="spellEnd"/>
-      <w:r>
-        <w:t xml:space="preserve"> registers.</w:t>
+        <w:t>of 4 BXs:</w:t>
       </w:r>
     </w:p>
     <w:p>
@@ -5964,6 +5371,7 @@
         <w:rPr>
           <w:rFonts w:ascii="Courier New" w:hAnsi="Courier New" w:cs="Courier New"/>
         </w:rPr>
+        <w:lastRenderedPageBreak/>
         <w:t>CLK</w:t>
       </w:r>
       <w:r>
@@ -5976,13 +5384,13 @@
         <w:rPr>
           <w:rFonts w:ascii="Courier New" w:hAnsi="Courier New" w:cs="Courier New"/>
         </w:rPr>
-        <w:t xml:space="preserve">     </w:t>
+        <w:t xml:space="preserve">  </w:t>
       </w:r>
       <w:r>
         <w:rPr>
           <w:rFonts w:ascii="Courier New" w:hAnsi="Courier New" w:cs="Courier New"/>
         </w:rPr>
-        <w:t>_|‾|_|‾|_|‾|_|‾|_|‾|_|‾|_|‾|_|‾|_|‾|_|‾|_|‾|_|‾|_|‾|_|‾</w:t>
+        <w:t>_|‾|_|‾|_|‾|_|‾|_|‾|_|‾|_|‾|_|‾|_|‾|_|‾|_|‾|_|‾|_|‾|_|‾|_|‾</w:t>
       </w:r>
       <w:r>
         <w:rPr>
@@ -6002,328 +5410,1025 @@
         <w:rPr>
           <w:rFonts w:ascii="Courier New" w:hAnsi="Courier New" w:cs="Courier New"/>
         </w:rPr>
-        <w:t>SEQ</w:t>
+        <w:t xml:space="preserve">T1    </w:t>
       </w:r>
       <w:r>
         <w:rPr>
           <w:rFonts w:ascii="Courier New" w:hAnsi="Courier New" w:cs="Courier New"/>
         </w:rPr>
-        <w:t>_LV1A</w:t>
+        <w:t>_|‾|</w:t>
       </w:r>
       <w:r>
         <w:rPr>
           <w:rFonts w:ascii="Courier New" w:hAnsi="Courier New" w:cs="Courier New"/>
         </w:rPr>
-        <w:t xml:space="preserve"> </w:t>
+        <w:t>____________</w:t>
       </w:r>
       <w:r>
         <w:rPr>
           <w:rFonts w:ascii="Courier New" w:hAnsi="Courier New" w:cs="Courier New"/>
         </w:rPr>
-        <w:t>__1________________</w:t>
+        <w:t>_|‾|</w:t>
       </w:r>
       <w:r>
         <w:rPr>
           <w:rFonts w:ascii="Courier New" w:hAnsi="Courier New" w:cs="Courier New"/>
         </w:rPr>
-        <w:t>__________</w:t>
+        <w:t>____________</w:t>
       </w:r>
       <w:r>
         <w:rPr>
           <w:rFonts w:ascii="Courier New" w:hAnsi="Courier New" w:cs="Courier New"/>
         </w:rPr>
-        <w:t>________</w:t>
+        <w:t>_|‾|</w:t>
       </w:r>
       <w:r>
         <w:rPr>
           <w:rFonts w:ascii="Courier New" w:hAnsi="Courier New" w:cs="Courier New"/>
         </w:rPr>
-        <w:t>___________</w:t>
+        <w:t>____________</w:t>
       </w:r>
       <w:r>
         <w:rPr>
           <w:rFonts w:ascii="Courier New" w:hAnsi="Courier New" w:cs="Courier New"/>
         </w:rPr>
-        <w:t>__1____</w:t>
+        <w:t>_|‾|</w:t>
       </w:r>
       <w:r>
         <w:rPr>
           <w:rFonts w:ascii="Courier New" w:hAnsi="Courier New" w:cs="Courier New"/>
         </w:rPr>
-        <w:t>__</w:t>
+        <w:t>_________</w:t>
       </w:r>
     </w:p>
     <w:p>
       <w:pPr>
-        <w:jc w:val="both"/>
-        <w:rPr>
-          <w:rFonts w:ascii="Courier New" w:hAnsi="Courier New" w:cs="Courier New"/>
-        </w:rPr>
-      </w:pPr>
-      <w:r>
-        <w:rPr>
-          <w:rFonts w:ascii="Courier New" w:hAnsi="Courier New" w:cs="Courier New"/>
-        </w:rPr>
-        <w:t>SEQ_</w:t>
-      </w:r>
-      <w:proofErr w:type="gramStart"/>
-      <w:r>
-        <w:rPr>
-          <w:rFonts w:ascii="Courier New" w:hAnsi="Courier New" w:cs="Courier New"/>
-        </w:rPr>
-        <w:t>BC0</w:t>
-      </w:r>
-      <w:r>
-        <w:rPr>
-          <w:rFonts w:ascii="Courier New" w:hAnsi="Courier New" w:cs="Courier New"/>
-        </w:rPr>
-        <w:t xml:space="preserve">  </w:t>
-      </w:r>
-      <w:r>
-        <w:rPr>
-          <w:rFonts w:ascii="Courier New" w:hAnsi="Courier New" w:cs="Courier New"/>
-        </w:rPr>
-        <w:t>_</w:t>
-      </w:r>
-      <w:proofErr w:type="gramEnd"/>
-      <w:r>
-        <w:rPr>
-          <w:rFonts w:ascii="Courier New" w:hAnsi="Courier New" w:cs="Courier New"/>
-        </w:rPr>
-        <w:t>_____________</w:t>
-      </w:r>
-      <w:r>
-        <w:rPr>
-          <w:rFonts w:ascii="Courier New" w:hAnsi="Courier New" w:cs="Courier New"/>
-        </w:rPr>
-        <w:t>____1___</w:t>
-      </w:r>
-      <w:r>
-        <w:rPr>
-          <w:rFonts w:ascii="Courier New" w:hAnsi="Courier New" w:cs="Courier New"/>
-        </w:rPr>
-        <w:t>___________________________________</w:t>
-      </w:r>
-    </w:p>
-    <w:p>
-      <w:pPr>
-        <w:jc w:val="both"/>
-        <w:rPr>
-          <w:rFonts w:ascii="Courier New" w:hAnsi="Courier New" w:cs="Courier New"/>
-        </w:rPr>
-      </w:pPr>
-      <w:r>
-        <w:rPr>
-          <w:rFonts w:ascii="Courier New" w:hAnsi="Courier New" w:cs="Courier New"/>
-        </w:rPr>
-        <w:t xml:space="preserve">LV1A  </w:t>
-      </w:r>
-      <w:r>
-        <w:rPr>
-          <w:rFonts w:ascii="Courier New" w:hAnsi="Courier New" w:cs="Courier New"/>
-        </w:rPr>
-        <w:t xml:space="preserve">   </w:t>
-      </w:r>
-      <w:r>
-        <w:rPr>
-          <w:rFonts w:ascii="Courier New" w:hAnsi="Courier New" w:cs="Courier New"/>
-        </w:rPr>
-        <w:t>_|‾|____________</w:t>
-      </w:r>
-      <w:r>
-        <w:rPr>
-          <w:rFonts w:ascii="Courier New" w:hAnsi="Courier New" w:cs="Courier New"/>
-        </w:rPr>
-        <w:t>____</w:t>
-      </w:r>
-      <w:r>
-        <w:rPr>
-          <w:rFonts w:ascii="Courier New" w:hAnsi="Courier New" w:cs="Courier New"/>
-        </w:rPr>
-        <w:t>____________</w:t>
-      </w:r>
-      <w:r>
-        <w:rPr>
-          <w:rFonts w:ascii="Courier New" w:hAnsi="Courier New" w:cs="Courier New"/>
-        </w:rPr>
-        <w:t>_</w:t>
-      </w:r>
-      <w:r>
-        <w:rPr>
-          <w:rFonts w:ascii="Courier New" w:hAnsi="Courier New" w:cs="Courier New"/>
-        </w:rPr>
-        <w:t>_______</w:t>
-      </w:r>
-      <w:r>
-        <w:rPr>
-          <w:rFonts w:ascii="Courier New" w:hAnsi="Courier New" w:cs="Courier New"/>
-        </w:rPr>
-        <w:t>________</w:t>
-      </w:r>
-      <w:r>
-        <w:rPr>
-          <w:rFonts w:ascii="Courier New" w:hAnsi="Courier New" w:cs="Courier New"/>
-        </w:rPr>
-        <w:t>_|‾|_</w:t>
-      </w:r>
-      <w:r>
-        <w:rPr>
-          <w:rFonts w:ascii="Courier New" w:hAnsi="Courier New" w:cs="Courier New"/>
-        </w:rPr>
-        <w:t>____</w:t>
-      </w:r>
-    </w:p>
-    <w:p>
-      <w:pPr>
-        <w:tabs>
-          <w:tab w:val="left" w:pos="3465"/>
-        </w:tabs>
-        <w:rPr>
-          <w:rFonts w:ascii="Courier New" w:hAnsi="Courier New" w:cs="Courier New"/>
-        </w:rPr>
-      </w:pPr>
-      <w:r>
-        <w:rPr>
-          <w:rFonts w:ascii="Courier New" w:hAnsi="Courier New" w:cs="Courier New"/>
-        </w:rPr>
-        <w:t>BC0</w:t>
-      </w:r>
-      <w:r>
-        <w:rPr>
-          <w:rFonts w:ascii="Courier New" w:hAnsi="Courier New" w:cs="Courier New"/>
-        </w:rPr>
-        <w:t xml:space="preserve">   </w:t>
-      </w:r>
-      <w:r>
-        <w:rPr>
-          <w:rFonts w:ascii="Courier New" w:hAnsi="Courier New" w:cs="Courier New"/>
-        </w:rPr>
-        <w:t xml:space="preserve">   </w:t>
-      </w:r>
-      <w:r>
-        <w:rPr>
-          <w:rFonts w:ascii="Courier New" w:hAnsi="Courier New" w:cs="Courier New"/>
-        </w:rPr>
-        <w:t>____</w:t>
-      </w:r>
-      <w:r>
-        <w:rPr>
-          <w:rFonts w:ascii="Courier New" w:hAnsi="Courier New" w:cs="Courier New"/>
-        </w:rPr>
-        <w:t>_</w:t>
-      </w:r>
-      <w:r>
-        <w:rPr>
-          <w:rFonts w:ascii="Courier New" w:hAnsi="Courier New" w:cs="Courier New"/>
-        </w:rPr>
-        <w:t>_____</w:t>
-      </w:r>
-      <w:r>
-        <w:rPr>
-          <w:rFonts w:ascii="Courier New" w:hAnsi="Courier New" w:cs="Courier New"/>
-        </w:rPr>
-        <w:t>_______</w:t>
-      </w:r>
-      <w:r>
-        <w:rPr>
-          <w:rFonts w:ascii="Courier New" w:hAnsi="Courier New" w:cs="Courier New"/>
-        </w:rPr>
-        <w:t>|‾|________</w:t>
-      </w:r>
-      <w:r>
-        <w:rPr>
-          <w:rFonts w:ascii="Courier New" w:hAnsi="Courier New" w:cs="Courier New"/>
-        </w:rPr>
-        <w:t>_</w:t>
-      </w:r>
-      <w:r>
-        <w:rPr>
-          <w:rFonts w:ascii="Courier New" w:hAnsi="Courier New" w:cs="Courier New"/>
-        </w:rPr>
-        <w:t>_______</w:t>
-      </w:r>
-      <w:r>
-        <w:rPr>
-          <w:rFonts w:ascii="Courier New" w:hAnsi="Courier New" w:cs="Courier New"/>
-        </w:rPr>
-        <w:t>___________</w:t>
-      </w:r>
-      <w:r>
-        <w:rPr>
-          <w:rFonts w:ascii="Courier New" w:hAnsi="Courier New" w:cs="Courier New"/>
-        </w:rPr>
-        <w:t>____</w:t>
-      </w:r>
-      <w:r>
-        <w:rPr>
-          <w:rFonts w:ascii="Courier New" w:hAnsi="Courier New" w:cs="Courier New"/>
-        </w:rPr>
-        <w:t>_</w:t>
-      </w:r>
-      <w:r>
-        <w:rPr>
-          <w:rFonts w:ascii="Courier New" w:hAnsi="Courier New" w:cs="Courier New"/>
-        </w:rPr>
-        <w:t>_</w:t>
-      </w:r>
-      <w:r>
-        <w:rPr>
-          <w:rFonts w:ascii="Courier New" w:hAnsi="Courier New" w:cs="Courier New"/>
-        </w:rPr>
-        <w:t>____</w:t>
-      </w:r>
-    </w:p>
-    <w:p>
-      <w:pPr>
-        <w:pStyle w:val="Heading2"/>
-      </w:pPr>
-      <w:bookmarkStart w:id="97" w:name="_Toc428177682"/>
-      <w:bookmarkStart w:id="98" w:name="_Toc428188316"/>
-      <w:bookmarkStart w:id="99" w:name="_Toc428776155"/>
-      <w:bookmarkStart w:id="100" w:name="_Toc430077634"/>
-      <w:bookmarkStart w:id="101" w:name="_Toc430686247"/>
-      <w:bookmarkStart w:id="102" w:name="_Toc430700096"/>
-      <w:r>
-        <w:t>Notes</w:t>
-      </w:r>
-      <w:bookmarkEnd w:id="97"/>
-      <w:bookmarkEnd w:id="98"/>
+        <w:pStyle w:val="Heading3"/>
+      </w:pPr>
+      <w:bookmarkStart w:id="99" w:name="_Toc428177680"/>
+      <w:bookmarkStart w:id="100" w:name="_Toc428188314"/>
+      <w:bookmarkStart w:id="101" w:name="_Toc428776153"/>
+      <w:bookmarkStart w:id="102" w:name="_Toc430077632"/>
+      <w:bookmarkStart w:id="103" w:name="_Toc430686245"/>
+      <w:bookmarkStart w:id="104" w:name="_Toc430700094"/>
+      <w:bookmarkStart w:id="105" w:name="_Toc431542675"/>
+      <w:r>
+        <w:t>Mode 1</w:t>
+      </w:r>
       <w:bookmarkEnd w:id="99"/>
       <w:bookmarkEnd w:id="100"/>
       <w:bookmarkEnd w:id="101"/>
       <w:bookmarkEnd w:id="102"/>
-    </w:p>
-    <w:p>
-      <w:r>
-        <w:t xml:space="preserve">The </w:t>
-      </w:r>
-      <w:r>
-        <w:t xml:space="preserve">module </w:t>
-      </w:r>
-      <w:r>
-        <w:t>will stop automatically once all the signals are sent.</w:t>
-      </w:r>
-      <w:r>
-        <w:t xml:space="preserve"> </w:t>
-      </w:r>
-    </w:p>
-    <w:p>
-      <w:pPr>
-        <w:pStyle w:val="Heading2"/>
-      </w:pPr>
-      <w:bookmarkStart w:id="103" w:name="_Toc428188317"/>
-      <w:bookmarkStart w:id="104" w:name="_Toc428776156"/>
-      <w:bookmarkStart w:id="105" w:name="_Toc430077635"/>
-      <w:bookmarkStart w:id="106" w:name="_Toc430686248"/>
-      <w:bookmarkStart w:id="107" w:name="_Toc430700097"/>
-      <w:r>
-        <w:t>Errors to avoid</w:t>
-      </w:r>
       <w:bookmarkEnd w:id="103"/>
       <w:bookmarkEnd w:id="104"/>
       <w:bookmarkEnd w:id="105"/>
+    </w:p>
+    <w:p>
+      <w:r>
+        <w:t xml:space="preserve">Send </w:t>
+      </w:r>
+      <w:r>
+        <w:rPr>
+          <w:rFonts w:ascii="Courier New" w:hAnsi="Courier New" w:cs="Courier New"/>
+          <w:i/>
+          <w:color w:val="4F81BD" w:themeColor="accent1"/>
+        </w:rPr>
+        <w:t>N</w:t>
+      </w:r>
+      <w:r>
+        <w:t xml:space="preserve"> </w:t>
+      </w:r>
+      <w:r>
+        <w:t>packets</w:t>
+      </w:r>
+      <w:r>
+        <w:t xml:space="preserve"> </w:t>
+      </w:r>
+      <w:r>
+        <w:t xml:space="preserve">composed </w:t>
+      </w:r>
+      <w:r>
+        <w:t xml:space="preserve">of </w:t>
+      </w:r>
+      <w:r>
+        <w:t>a</w:t>
+      </w:r>
+      <w:r>
+        <w:t xml:space="preserve"> </w:t>
+      </w:r>
+      <w:proofErr w:type="spellStart"/>
+      <w:r>
+        <w:t>Calpulse</w:t>
+      </w:r>
+      <w:proofErr w:type="spellEnd"/>
+      <w:r>
+        <w:t xml:space="preserve"> </w:t>
+      </w:r>
+      <w:r>
+        <w:t>followed by</w:t>
+      </w:r>
+      <w:r>
+        <w:t xml:space="preserve"> a</w:t>
+      </w:r>
+      <w:r>
+        <w:t>n</w:t>
+      </w:r>
+      <w:r>
+        <w:t xml:space="preserve"> </w:t>
+      </w:r>
+      <w:r>
+        <w:t xml:space="preserve">LV1A </w:t>
+      </w:r>
+      <w:r>
+        <w:t>separated</w:t>
+      </w:r>
+      <w:r>
+        <w:t xml:space="preserve"> </w:t>
+      </w:r>
+      <w:r>
+        <w:t xml:space="preserve">by </w:t>
+      </w:r>
+      <w:r>
+        <w:rPr>
+          <w:rFonts w:ascii="Courier New" w:hAnsi="Courier New" w:cs="Courier New"/>
+          <w:i/>
+          <w:color w:val="4F81BD" w:themeColor="accent1"/>
+        </w:rPr>
+        <w:t>delay</w:t>
+      </w:r>
+      <w:r>
+        <w:rPr>
+          <w:color w:val="4F81BD" w:themeColor="accent1"/>
+        </w:rPr>
+        <w:t xml:space="preserve"> </w:t>
+      </w:r>
+      <w:r>
+        <w:t>BXs</w:t>
+      </w:r>
+      <w:r>
+        <w:t xml:space="preserve">. The packets are spaced by </w:t>
+      </w:r>
+      <w:r>
+        <w:rPr>
+          <w:rFonts w:ascii="Courier New" w:hAnsi="Courier New" w:cs="Courier New"/>
+          <w:i/>
+          <w:color w:val="4F81BD" w:themeColor="accent1"/>
+        </w:rPr>
+        <w:t>interval</w:t>
+      </w:r>
+      <w:r>
+        <w:rPr>
+          <w:color w:val="4F81BD" w:themeColor="accent1"/>
+        </w:rPr>
+        <w:t xml:space="preserve"> </w:t>
+      </w:r>
+      <w:r>
+        <w:t>BX</w:t>
+      </w:r>
+      <w:r>
+        <w:t xml:space="preserve">s. Note that </w:t>
+      </w:r>
+      <w:r>
+        <w:rPr>
+          <w:rFonts w:ascii="Courier New" w:hAnsi="Courier New" w:cs="Courier New"/>
+          <w:i/>
+          <w:color w:val="4F81BD" w:themeColor="accent1"/>
+        </w:rPr>
+        <w:t>interval</w:t>
+      </w:r>
+      <w:r>
+        <w:rPr>
+          <w:color w:val="4F81BD" w:themeColor="accent1"/>
+        </w:rPr>
+        <w:t xml:space="preserve"> </w:t>
+      </w:r>
+      <w:r>
+        <w:t>cannot be smaller than 3</w:t>
+      </w:r>
+      <w:r>
+        <w:t xml:space="preserve"> BXs which is the time needed to </w:t>
+      </w:r>
+      <w:r>
+        <w:t xml:space="preserve">encode a T1 command on the wire and that </w:t>
+      </w:r>
+      <w:r>
+        <w:rPr>
+          <w:rFonts w:ascii="Courier New" w:hAnsi="Courier New" w:cs="Courier New"/>
+          <w:i/>
+          <w:color w:val="4F81BD" w:themeColor="accent1"/>
+        </w:rPr>
+        <w:t>delay</w:t>
+      </w:r>
+      <w:r>
+        <w:rPr>
+          <w:i/>
+          <w:color w:val="4F81BD" w:themeColor="accent1"/>
+        </w:rPr>
+        <w:t xml:space="preserve"> </w:t>
+      </w:r>
+      <w:r>
+        <w:t xml:space="preserve">must be </w:t>
+      </w:r>
+      <w:r>
+        <w:t xml:space="preserve">in the range [3, </w:t>
+      </w:r>
+      <w:r>
+        <w:rPr>
+          <w:rFonts w:ascii="Courier New" w:hAnsi="Courier New" w:cs="Courier New"/>
+          <w:i/>
+          <w:color w:val="4F81BD" w:themeColor="accent1"/>
+        </w:rPr>
+        <w:t>interval</w:t>
+      </w:r>
+      <w:r>
+        <w:rPr>
+          <w:i/>
+          <w:color w:val="4F81BD" w:themeColor="accent1"/>
+        </w:rPr>
+        <w:t xml:space="preserve"> </w:t>
+      </w:r>
+      <w:r>
+        <w:t>–</w:t>
+      </w:r>
+      <w:r>
+        <w:t xml:space="preserve"> 3</w:t>
+      </w:r>
+      <w:r>
+        <w:t>]</w:t>
+      </w:r>
+      <w:r>
+        <w:t xml:space="preserve"> BXs. </w:t>
+      </w:r>
+      <w:r>
+        <w:t>Example</w:t>
+      </w:r>
+      <w:r>
+        <w:t xml:space="preserve"> with a</w:t>
+      </w:r>
+      <w:r>
+        <w:t xml:space="preserve"> </w:t>
+      </w:r>
+      <w:r>
+        <w:rPr>
+          <w:rFonts w:ascii="Courier New" w:hAnsi="Courier New" w:cs="Courier New"/>
+          <w:i/>
+          <w:color w:val="4F81BD" w:themeColor="accent1"/>
+        </w:rPr>
+        <w:t>delay</w:t>
+      </w:r>
+      <w:r>
+        <w:rPr>
+          <w:color w:val="4F81BD" w:themeColor="accent1"/>
+        </w:rPr>
+        <w:t xml:space="preserve"> </w:t>
+      </w:r>
+      <w:r>
+        <w:t>of 4 BXs</w:t>
+      </w:r>
+      <w:r>
+        <w:t xml:space="preserve"> and a</w:t>
+      </w:r>
+      <w:r>
+        <w:t>n</w:t>
+      </w:r>
+      <w:r>
+        <w:t xml:space="preserve"> </w:t>
+      </w:r>
+      <w:r>
+        <w:rPr>
+          <w:rFonts w:ascii="Courier New" w:hAnsi="Courier New" w:cs="Courier New"/>
+          <w:i/>
+          <w:color w:val="4F81BD" w:themeColor="accent1"/>
+        </w:rPr>
+        <w:t>interval</w:t>
+      </w:r>
+      <w:r>
+        <w:rPr>
+          <w:color w:val="4F81BD" w:themeColor="accent1"/>
+        </w:rPr>
+        <w:t xml:space="preserve"> </w:t>
+      </w:r>
+      <w:r>
+        <w:t>of 10 BXs</w:t>
+      </w:r>
+      <w:r>
+        <w:t>:</w:t>
+      </w:r>
+    </w:p>
+    <w:p>
+      <w:pPr>
+        <w:jc w:val="both"/>
+        <w:rPr>
+          <w:rFonts w:ascii="Courier New" w:hAnsi="Courier New" w:cs="Courier New"/>
+        </w:rPr>
+      </w:pPr>
+      <w:r>
+        <w:rPr>
+          <w:rFonts w:ascii="Courier New" w:hAnsi="Courier New" w:cs="Courier New"/>
+        </w:rPr>
+        <w:t>CLK</w:t>
+      </w:r>
+      <w:r>
+        <w:rPr>
+          <w:rFonts w:ascii="Courier New" w:hAnsi="Courier New" w:cs="Courier New"/>
+        </w:rPr>
+        <w:t xml:space="preserve"> </w:t>
+      </w:r>
+      <w:r>
+        <w:rPr>
+          <w:rFonts w:ascii="Courier New" w:hAnsi="Courier New" w:cs="Courier New"/>
+        </w:rPr>
+        <w:t xml:space="preserve">  </w:t>
+      </w:r>
+      <w:r>
+        <w:rPr>
+          <w:rFonts w:ascii="Courier New" w:hAnsi="Courier New" w:cs="Courier New"/>
+        </w:rPr>
+        <w:t>_|‾|_|‾|_|‾|_|‾|_|‾|_|‾|_|‾|_|‾|_|‾|_|‾|_|‾|_|‾|_|‾|_|‾|_|‾</w:t>
+      </w:r>
+      <w:r>
+        <w:rPr>
+          <w:rFonts w:ascii="Courier New" w:hAnsi="Courier New" w:cs="Courier New"/>
+        </w:rPr>
+        <w:t>|_</w:t>
+      </w:r>
+    </w:p>
+    <w:p>
+      <w:pPr>
+        <w:jc w:val="both"/>
+        <w:rPr>
+          <w:rFonts w:ascii="Courier New" w:hAnsi="Courier New" w:cs="Courier New"/>
+        </w:rPr>
+      </w:pPr>
+      <w:proofErr w:type="gramStart"/>
+      <w:r>
+        <w:rPr>
+          <w:rFonts w:ascii="Courier New" w:hAnsi="Courier New" w:cs="Courier New"/>
+        </w:rPr>
+        <w:t xml:space="preserve">LV1A  </w:t>
+      </w:r>
+      <w:r>
+        <w:rPr>
+          <w:rFonts w:ascii="Courier New" w:hAnsi="Courier New" w:cs="Courier New"/>
+        </w:rPr>
+        <w:t>_</w:t>
+      </w:r>
+      <w:proofErr w:type="gramEnd"/>
+      <w:r>
+        <w:rPr>
+          <w:rFonts w:ascii="Courier New" w:hAnsi="Courier New" w:cs="Courier New"/>
+        </w:rPr>
+        <w:t>___</w:t>
+      </w:r>
+      <w:r>
+        <w:rPr>
+          <w:rFonts w:ascii="Courier New" w:hAnsi="Courier New" w:cs="Courier New"/>
+        </w:rPr>
+        <w:t>_____________|‾|_____________</w:t>
+      </w:r>
+      <w:r>
+        <w:rPr>
+          <w:rFonts w:ascii="Courier New" w:hAnsi="Courier New" w:cs="Courier New"/>
+        </w:rPr>
+        <w:t>_______</w:t>
+      </w:r>
+      <w:r>
+        <w:rPr>
+          <w:rFonts w:ascii="Courier New" w:hAnsi="Courier New" w:cs="Courier New"/>
+        </w:rPr>
+        <w:t>___________</w:t>
+      </w:r>
+      <w:r>
+        <w:rPr>
+          <w:rFonts w:ascii="Courier New" w:hAnsi="Courier New" w:cs="Courier New"/>
+        </w:rPr>
+        <w:t>____</w:t>
+      </w:r>
+      <w:r>
+        <w:rPr>
+          <w:rFonts w:ascii="Courier New" w:hAnsi="Courier New" w:cs="Courier New"/>
+        </w:rPr>
+        <w:t>__|‾|_</w:t>
+      </w:r>
+      <w:r>
+        <w:rPr>
+          <w:rFonts w:ascii="Courier New" w:hAnsi="Courier New" w:cs="Courier New"/>
+        </w:rPr>
+        <w:t xml:space="preserve"> </w:t>
+      </w:r>
+    </w:p>
+    <w:p>
+      <w:pPr>
+        <w:jc w:val="both"/>
+        <w:rPr>
+          <w:rFonts w:ascii="Courier New" w:hAnsi="Courier New" w:cs="Courier New"/>
+        </w:rPr>
+      </w:pPr>
+      <w:r>
+        <w:rPr>
+          <w:rFonts w:ascii="Courier New" w:hAnsi="Courier New" w:cs="Courier New"/>
+        </w:rPr>
+        <w:t xml:space="preserve">CAL   </w:t>
+      </w:r>
+      <w:r>
+        <w:rPr>
+          <w:rFonts w:ascii="Courier New" w:hAnsi="Courier New" w:cs="Courier New"/>
+        </w:rPr>
+        <w:t>_|‾|____________</w:t>
+      </w:r>
+      <w:r>
+        <w:rPr>
+          <w:rFonts w:ascii="Courier New" w:hAnsi="Courier New" w:cs="Courier New"/>
+        </w:rPr>
+        <w:t>____</w:t>
+      </w:r>
+      <w:r>
+        <w:rPr>
+          <w:rFonts w:ascii="Courier New" w:hAnsi="Courier New" w:cs="Courier New"/>
+        </w:rPr>
+        <w:t>____________</w:t>
+      </w:r>
+      <w:r>
+        <w:rPr>
+          <w:rFonts w:ascii="Courier New" w:hAnsi="Courier New" w:cs="Courier New"/>
+        </w:rPr>
+        <w:t>_</w:t>
+      </w:r>
+      <w:r>
+        <w:rPr>
+          <w:rFonts w:ascii="Courier New" w:hAnsi="Courier New" w:cs="Courier New"/>
+        </w:rPr>
+        <w:t>________|‾|_________</w:t>
+      </w:r>
+      <w:r>
+        <w:rPr>
+          <w:rFonts w:ascii="Courier New" w:hAnsi="Courier New" w:cs="Courier New"/>
+        </w:rPr>
+        <w:t>________</w:t>
+      </w:r>
+    </w:p>
+    <w:p>
+      <w:pPr>
+        <w:pStyle w:val="Heading3"/>
+      </w:pPr>
+      <w:bookmarkStart w:id="106" w:name="_Toc428177681"/>
+      <w:bookmarkStart w:id="107" w:name="_Toc428188315"/>
+      <w:bookmarkStart w:id="108" w:name="_Toc428776154"/>
+      <w:bookmarkStart w:id="109" w:name="_Toc430077633"/>
+      <w:bookmarkStart w:id="110" w:name="_Toc430686246"/>
+      <w:bookmarkStart w:id="111" w:name="_Toc430700095"/>
+      <w:bookmarkStart w:id="112" w:name="_Toc431542676"/>
+      <w:r>
+        <w:t>Mode 2</w:t>
+      </w:r>
       <w:bookmarkEnd w:id="106"/>
       <w:bookmarkEnd w:id="107"/>
+      <w:bookmarkEnd w:id="108"/>
+      <w:bookmarkEnd w:id="109"/>
+      <w:bookmarkEnd w:id="110"/>
+      <w:bookmarkEnd w:id="111"/>
+      <w:bookmarkEnd w:id="112"/>
+    </w:p>
+    <w:p>
+      <w:r>
+        <w:t>Send T1 commands according to a</w:t>
+      </w:r>
+      <w:r>
+        <w:t xml:space="preserve"> pattern def</w:t>
+      </w:r>
+      <w:r>
+        <w:t>ined by the sequence registers</w:t>
+      </w:r>
+      <w:r>
+        <w:t xml:space="preserve">: </w:t>
+      </w:r>
+      <w:r>
+        <w:rPr>
+          <w:rFonts w:ascii="Courier New" w:hAnsi="Courier New" w:cs="Courier New"/>
+          <w:i/>
+          <w:color w:val="4F81BD" w:themeColor="accent1"/>
+        </w:rPr>
+        <w:t>lv1a_sequence</w:t>
+      </w:r>
+      <w:r>
+        <w:rPr>
+          <w:i/>
+        </w:rPr>
+        <w:t xml:space="preserve">, </w:t>
+      </w:r>
+      <w:proofErr w:type="spellStart"/>
+      <w:r>
+        <w:rPr>
+          <w:rFonts w:ascii="Courier New" w:hAnsi="Courier New" w:cs="Courier New"/>
+          <w:i/>
+          <w:color w:val="4F81BD" w:themeColor="accent1"/>
+        </w:rPr>
+        <w:t>calpulse_sequence</w:t>
+      </w:r>
+      <w:proofErr w:type="spellEnd"/>
+      <w:r>
+        <w:rPr>
+          <w:i/>
+        </w:rPr>
+        <w:t xml:space="preserve">, </w:t>
+      </w:r>
+      <w:proofErr w:type="spellStart"/>
+      <w:r>
+        <w:rPr>
+          <w:rFonts w:ascii="Courier New" w:hAnsi="Courier New" w:cs="Courier New"/>
+          <w:i/>
+          <w:color w:val="4F81BD" w:themeColor="accent1"/>
+        </w:rPr>
+        <w:t>resync_sequence</w:t>
+      </w:r>
+      <w:proofErr w:type="spellEnd"/>
+      <w:r>
+        <w:rPr>
+          <w:i/>
+        </w:rPr>
+        <w:t xml:space="preserve">, </w:t>
+      </w:r>
+      <w:r>
+        <w:t xml:space="preserve">and </w:t>
+      </w:r>
+      <w:r>
+        <w:rPr>
+          <w:rFonts w:ascii="Courier New" w:hAnsi="Courier New" w:cs="Courier New"/>
+          <w:i/>
+          <w:color w:val="4F81BD" w:themeColor="accent1"/>
+        </w:rPr>
+        <w:t>bc0_sequence</w:t>
+      </w:r>
+      <w:r>
+        <w:t>.</w:t>
+      </w:r>
+      <w:r>
+        <w:t xml:space="preserve"> </w:t>
+      </w:r>
+      <w:r>
+        <w:t xml:space="preserve"> </w:t>
+      </w:r>
+      <w:r>
+        <w:t>Ev</w:t>
+      </w:r>
+      <w:r>
+        <w:t>ery 4 BXs, the module reads a</w:t>
+      </w:r>
+      <w:r>
+        <w:t xml:space="preserve"> bit in </w:t>
+      </w:r>
+      <w:r>
+        <w:t xml:space="preserve">each of </w:t>
+      </w:r>
+      <w:r>
+        <w:t>the registers and sets/resets the T1 line according to the asserted bits.</w:t>
+      </w:r>
+      <w:r>
+        <w:t xml:space="preserve"> </w:t>
+      </w:r>
+      <w:r>
+        <w:t xml:space="preserve">This operation mode allows the user to create custom patterns of T1 commands. The module will loop over the registers </w:t>
+      </w:r>
+      <w:proofErr w:type="gramStart"/>
+      <w:r>
+        <w:rPr>
+          <w:rFonts w:ascii="Courier New" w:hAnsi="Courier New" w:cs="Courier New"/>
+          <w:i/>
+          <w:color w:val="4F81BD" w:themeColor="accent1"/>
+        </w:rPr>
+        <w:t>N</w:t>
+      </w:r>
+      <w:r>
+        <w:rPr>
+          <w:rFonts w:ascii="Courier New" w:hAnsi="Courier New" w:cs="Courier New"/>
+          <w:i/>
+          <w:color w:val="4F81BD" w:themeColor="accent1"/>
+        </w:rPr>
+        <w:t xml:space="preserve"> </w:t>
+      </w:r>
+      <w:r>
+        <w:t xml:space="preserve"> times</w:t>
+      </w:r>
+      <w:proofErr w:type="gramEnd"/>
+      <w:r>
+        <w:t>.</w:t>
+      </w:r>
+      <w:r>
+        <w:t xml:space="preserve"> Example of a generated pattern using the </w:t>
+      </w:r>
+      <w:r>
+        <w:rPr>
+          <w:rFonts w:ascii="Courier New" w:hAnsi="Courier New" w:cs="Courier New"/>
+          <w:i/>
+          <w:color w:val="4F81BD" w:themeColor="accent1"/>
+        </w:rPr>
+        <w:t>lv1a_sequence</w:t>
+      </w:r>
+      <w:r>
+        <w:rPr>
+          <w:rFonts w:ascii="Courier New" w:hAnsi="Courier New" w:cs="Courier New"/>
+          <w:color w:val="4F81BD" w:themeColor="accent1"/>
+        </w:rPr>
+        <w:t xml:space="preserve"> </w:t>
+      </w:r>
+      <w:r>
+        <w:t>and</w:t>
+      </w:r>
+      <w:r>
+        <w:rPr>
+          <w:i/>
+        </w:rPr>
+        <w:t xml:space="preserve"> </w:t>
+      </w:r>
+      <w:proofErr w:type="spellStart"/>
+      <w:r>
+        <w:rPr>
+          <w:rFonts w:ascii="Courier New" w:hAnsi="Courier New" w:cs="Courier New"/>
+          <w:i/>
+          <w:color w:val="4F81BD" w:themeColor="accent1"/>
+        </w:rPr>
+        <w:t>calpulse_sequence</w:t>
+      </w:r>
+      <w:proofErr w:type="spellEnd"/>
+      <w:r>
+        <w:t xml:space="preserve"> registers.</w:t>
+      </w:r>
+    </w:p>
+    <w:p>
+      <w:pPr>
+        <w:jc w:val="both"/>
+        <w:rPr>
+          <w:rFonts w:ascii="Courier New" w:hAnsi="Courier New" w:cs="Courier New"/>
+        </w:rPr>
+      </w:pPr>
+      <w:r>
+        <w:rPr>
+          <w:rFonts w:ascii="Courier New" w:hAnsi="Courier New" w:cs="Courier New"/>
+        </w:rPr>
+        <w:t>CLK</w:t>
+      </w:r>
+      <w:r>
+        <w:rPr>
+          <w:rFonts w:ascii="Courier New" w:hAnsi="Courier New" w:cs="Courier New"/>
+        </w:rPr>
+        <w:t xml:space="preserve"> </w:t>
+      </w:r>
+      <w:r>
+        <w:rPr>
+          <w:rFonts w:ascii="Courier New" w:hAnsi="Courier New" w:cs="Courier New"/>
+        </w:rPr>
+        <w:t xml:space="preserve">     </w:t>
+      </w:r>
+      <w:r>
+        <w:rPr>
+          <w:rFonts w:ascii="Courier New" w:hAnsi="Courier New" w:cs="Courier New"/>
+        </w:rPr>
+        <w:t>_|‾|_|‾|_|‾|_|‾|_|‾|_|‾|_|‾|_|‾|_|‾|_|‾|_|‾|_|‾|_|‾|_|‾</w:t>
+      </w:r>
+      <w:r>
+        <w:rPr>
+          <w:rFonts w:ascii="Courier New" w:hAnsi="Courier New" w:cs="Courier New"/>
+        </w:rPr>
+        <w:t>|_</w:t>
+      </w:r>
+    </w:p>
+    <w:p>
+      <w:pPr>
+        <w:jc w:val="both"/>
+        <w:rPr>
+          <w:rFonts w:ascii="Courier New" w:hAnsi="Courier New" w:cs="Courier New"/>
+        </w:rPr>
+      </w:pPr>
+      <w:r>
+        <w:rPr>
+          <w:rFonts w:ascii="Courier New" w:hAnsi="Courier New" w:cs="Courier New"/>
+        </w:rPr>
+        <w:t>SEQ</w:t>
+      </w:r>
+      <w:r>
+        <w:rPr>
+          <w:rFonts w:ascii="Courier New" w:hAnsi="Courier New" w:cs="Courier New"/>
+        </w:rPr>
+        <w:t>_LV1A</w:t>
+      </w:r>
+      <w:r>
+        <w:rPr>
+          <w:rFonts w:ascii="Courier New" w:hAnsi="Courier New" w:cs="Courier New"/>
+        </w:rPr>
+        <w:t xml:space="preserve"> </w:t>
+      </w:r>
+      <w:r>
+        <w:rPr>
+          <w:rFonts w:ascii="Courier New" w:hAnsi="Courier New" w:cs="Courier New"/>
+        </w:rPr>
+        <w:t>__1________________</w:t>
+      </w:r>
+      <w:r>
+        <w:rPr>
+          <w:rFonts w:ascii="Courier New" w:hAnsi="Courier New" w:cs="Courier New"/>
+        </w:rPr>
+        <w:t>__________</w:t>
+      </w:r>
+      <w:r>
+        <w:rPr>
+          <w:rFonts w:ascii="Courier New" w:hAnsi="Courier New" w:cs="Courier New"/>
+        </w:rPr>
+        <w:t>________</w:t>
+      </w:r>
+      <w:r>
+        <w:rPr>
+          <w:rFonts w:ascii="Courier New" w:hAnsi="Courier New" w:cs="Courier New"/>
+        </w:rPr>
+        <w:t>___________</w:t>
+      </w:r>
+      <w:r>
+        <w:rPr>
+          <w:rFonts w:ascii="Courier New" w:hAnsi="Courier New" w:cs="Courier New"/>
+        </w:rPr>
+        <w:t>__1____</w:t>
+      </w:r>
+      <w:r>
+        <w:rPr>
+          <w:rFonts w:ascii="Courier New" w:hAnsi="Courier New" w:cs="Courier New"/>
+        </w:rPr>
+        <w:t>__</w:t>
+      </w:r>
+    </w:p>
+    <w:p>
+      <w:pPr>
+        <w:jc w:val="both"/>
+        <w:rPr>
+          <w:rFonts w:ascii="Courier New" w:hAnsi="Courier New" w:cs="Courier New"/>
+        </w:rPr>
+      </w:pPr>
+      <w:r>
+        <w:rPr>
+          <w:rFonts w:ascii="Courier New" w:hAnsi="Courier New" w:cs="Courier New"/>
+        </w:rPr>
+        <w:t>SEQ_</w:t>
+      </w:r>
+      <w:proofErr w:type="gramStart"/>
+      <w:r>
+        <w:rPr>
+          <w:rFonts w:ascii="Courier New" w:hAnsi="Courier New" w:cs="Courier New"/>
+        </w:rPr>
+        <w:t>BC0</w:t>
+      </w:r>
+      <w:r>
+        <w:rPr>
+          <w:rFonts w:ascii="Courier New" w:hAnsi="Courier New" w:cs="Courier New"/>
+        </w:rPr>
+        <w:t xml:space="preserve">  </w:t>
+      </w:r>
+      <w:r>
+        <w:rPr>
+          <w:rFonts w:ascii="Courier New" w:hAnsi="Courier New" w:cs="Courier New"/>
+        </w:rPr>
+        <w:t>_</w:t>
+      </w:r>
+      <w:proofErr w:type="gramEnd"/>
+      <w:r>
+        <w:rPr>
+          <w:rFonts w:ascii="Courier New" w:hAnsi="Courier New" w:cs="Courier New"/>
+        </w:rPr>
+        <w:t>_____________</w:t>
+      </w:r>
+      <w:r>
+        <w:rPr>
+          <w:rFonts w:ascii="Courier New" w:hAnsi="Courier New" w:cs="Courier New"/>
+        </w:rPr>
+        <w:t>____1___</w:t>
+      </w:r>
+      <w:r>
+        <w:rPr>
+          <w:rFonts w:ascii="Courier New" w:hAnsi="Courier New" w:cs="Courier New"/>
+        </w:rPr>
+        <w:t>___________________________________</w:t>
+      </w:r>
+    </w:p>
+    <w:p>
+      <w:pPr>
+        <w:jc w:val="both"/>
+        <w:rPr>
+          <w:rFonts w:ascii="Courier New" w:hAnsi="Courier New" w:cs="Courier New"/>
+        </w:rPr>
+      </w:pPr>
+      <w:r>
+        <w:rPr>
+          <w:rFonts w:ascii="Courier New" w:hAnsi="Courier New" w:cs="Courier New"/>
+        </w:rPr>
+        <w:t xml:space="preserve">LV1A  </w:t>
+      </w:r>
+      <w:r>
+        <w:rPr>
+          <w:rFonts w:ascii="Courier New" w:hAnsi="Courier New" w:cs="Courier New"/>
+        </w:rPr>
+        <w:t xml:space="preserve">   </w:t>
+      </w:r>
+      <w:r>
+        <w:rPr>
+          <w:rFonts w:ascii="Courier New" w:hAnsi="Courier New" w:cs="Courier New"/>
+        </w:rPr>
+        <w:t>_|‾|____________</w:t>
+      </w:r>
+      <w:r>
+        <w:rPr>
+          <w:rFonts w:ascii="Courier New" w:hAnsi="Courier New" w:cs="Courier New"/>
+        </w:rPr>
+        <w:t>____</w:t>
+      </w:r>
+      <w:r>
+        <w:rPr>
+          <w:rFonts w:ascii="Courier New" w:hAnsi="Courier New" w:cs="Courier New"/>
+        </w:rPr>
+        <w:t>____________</w:t>
+      </w:r>
+      <w:r>
+        <w:rPr>
+          <w:rFonts w:ascii="Courier New" w:hAnsi="Courier New" w:cs="Courier New"/>
+        </w:rPr>
+        <w:t>_</w:t>
+      </w:r>
+      <w:r>
+        <w:rPr>
+          <w:rFonts w:ascii="Courier New" w:hAnsi="Courier New" w:cs="Courier New"/>
+        </w:rPr>
+        <w:t>_______</w:t>
+      </w:r>
+      <w:r>
+        <w:rPr>
+          <w:rFonts w:ascii="Courier New" w:hAnsi="Courier New" w:cs="Courier New"/>
+        </w:rPr>
+        <w:t>________</w:t>
+      </w:r>
+      <w:r>
+        <w:rPr>
+          <w:rFonts w:ascii="Courier New" w:hAnsi="Courier New" w:cs="Courier New"/>
+        </w:rPr>
+        <w:t>_|‾|_</w:t>
+      </w:r>
+      <w:r>
+        <w:rPr>
+          <w:rFonts w:ascii="Courier New" w:hAnsi="Courier New" w:cs="Courier New"/>
+        </w:rPr>
+        <w:t>____</w:t>
+      </w:r>
+    </w:p>
+    <w:p>
+      <w:pPr>
+        <w:tabs>
+          <w:tab w:val="left" w:pos="3465"/>
+        </w:tabs>
+        <w:rPr>
+          <w:rFonts w:ascii="Courier New" w:hAnsi="Courier New" w:cs="Courier New"/>
+        </w:rPr>
+      </w:pPr>
+      <w:r>
+        <w:rPr>
+          <w:rFonts w:ascii="Courier New" w:hAnsi="Courier New" w:cs="Courier New"/>
+        </w:rPr>
+        <w:t>BC0</w:t>
+      </w:r>
+      <w:r>
+        <w:rPr>
+          <w:rFonts w:ascii="Courier New" w:hAnsi="Courier New" w:cs="Courier New"/>
+        </w:rPr>
+        <w:t xml:space="preserve">   </w:t>
+      </w:r>
+      <w:r>
+        <w:rPr>
+          <w:rFonts w:ascii="Courier New" w:hAnsi="Courier New" w:cs="Courier New"/>
+        </w:rPr>
+        <w:t xml:space="preserve">   </w:t>
+      </w:r>
+      <w:r>
+        <w:rPr>
+          <w:rFonts w:ascii="Courier New" w:hAnsi="Courier New" w:cs="Courier New"/>
+        </w:rPr>
+        <w:t>____</w:t>
+      </w:r>
+      <w:r>
+        <w:rPr>
+          <w:rFonts w:ascii="Courier New" w:hAnsi="Courier New" w:cs="Courier New"/>
+        </w:rPr>
+        <w:t>_</w:t>
+      </w:r>
+      <w:r>
+        <w:rPr>
+          <w:rFonts w:ascii="Courier New" w:hAnsi="Courier New" w:cs="Courier New"/>
+        </w:rPr>
+        <w:t>_____</w:t>
+      </w:r>
+      <w:r>
+        <w:rPr>
+          <w:rFonts w:ascii="Courier New" w:hAnsi="Courier New" w:cs="Courier New"/>
+        </w:rPr>
+        <w:t>_______</w:t>
+      </w:r>
+      <w:r>
+        <w:rPr>
+          <w:rFonts w:ascii="Courier New" w:hAnsi="Courier New" w:cs="Courier New"/>
+        </w:rPr>
+        <w:t>|‾|________</w:t>
+      </w:r>
+      <w:r>
+        <w:rPr>
+          <w:rFonts w:ascii="Courier New" w:hAnsi="Courier New" w:cs="Courier New"/>
+        </w:rPr>
+        <w:t>_</w:t>
+      </w:r>
+      <w:r>
+        <w:rPr>
+          <w:rFonts w:ascii="Courier New" w:hAnsi="Courier New" w:cs="Courier New"/>
+        </w:rPr>
+        <w:t>_______</w:t>
+      </w:r>
+      <w:r>
+        <w:rPr>
+          <w:rFonts w:ascii="Courier New" w:hAnsi="Courier New" w:cs="Courier New"/>
+        </w:rPr>
+        <w:t>___________</w:t>
+      </w:r>
+      <w:r>
+        <w:rPr>
+          <w:rFonts w:ascii="Courier New" w:hAnsi="Courier New" w:cs="Courier New"/>
+        </w:rPr>
+        <w:t>____</w:t>
+      </w:r>
+      <w:r>
+        <w:rPr>
+          <w:rFonts w:ascii="Courier New" w:hAnsi="Courier New" w:cs="Courier New"/>
+        </w:rPr>
+        <w:t>_</w:t>
+      </w:r>
+      <w:r>
+        <w:rPr>
+          <w:rFonts w:ascii="Courier New" w:hAnsi="Courier New" w:cs="Courier New"/>
+        </w:rPr>
+        <w:t>_</w:t>
+      </w:r>
+      <w:r>
+        <w:rPr>
+          <w:rFonts w:ascii="Courier New" w:hAnsi="Courier New" w:cs="Courier New"/>
+        </w:rPr>
+        <w:t>____</w:t>
+      </w:r>
+    </w:p>
+    <w:p>
+      <w:pPr>
+        <w:pStyle w:val="Heading2"/>
+      </w:pPr>
+      <w:bookmarkStart w:id="113" w:name="_Toc428177682"/>
+      <w:bookmarkStart w:id="114" w:name="_Toc428188316"/>
+      <w:bookmarkStart w:id="115" w:name="_Toc428776155"/>
+      <w:bookmarkStart w:id="116" w:name="_Toc430077634"/>
+      <w:bookmarkStart w:id="117" w:name="_Toc430686247"/>
+      <w:bookmarkStart w:id="118" w:name="_Toc430700096"/>
+      <w:bookmarkStart w:id="119" w:name="_Toc431542677"/>
+      <w:r>
+        <w:t>Notes</w:t>
+      </w:r>
+      <w:bookmarkEnd w:id="113"/>
+      <w:bookmarkEnd w:id="114"/>
+      <w:bookmarkEnd w:id="115"/>
+      <w:bookmarkEnd w:id="116"/>
+      <w:bookmarkEnd w:id="117"/>
+      <w:bookmarkEnd w:id="118"/>
+      <w:bookmarkEnd w:id="119"/>
+    </w:p>
+    <w:p>
+      <w:r>
+        <w:t xml:space="preserve">The </w:t>
+      </w:r>
+      <w:r>
+        <w:t xml:space="preserve">module </w:t>
+      </w:r>
+      <w:r>
+        <w:t>will stop automatically once all the signals are sent.</w:t>
+      </w:r>
+      <w:r>
+        <w:t xml:space="preserve"> </w:t>
+      </w:r>
+    </w:p>
+    <w:p>
+      <w:pPr>
+        <w:pStyle w:val="Heading2"/>
+      </w:pPr>
+      <w:bookmarkStart w:id="120" w:name="_Toc428188317"/>
+      <w:bookmarkStart w:id="121" w:name="_Toc428776156"/>
+      <w:bookmarkStart w:id="122" w:name="_Toc430077635"/>
+      <w:bookmarkStart w:id="123" w:name="_Toc430686248"/>
+      <w:bookmarkStart w:id="124" w:name="_Toc430700097"/>
+      <w:bookmarkStart w:id="125" w:name="_Toc431542678"/>
+      <w:r>
+        <w:t>Errors to avoid</w:t>
+      </w:r>
+      <w:bookmarkEnd w:id="120"/>
+      <w:bookmarkEnd w:id="121"/>
+      <w:bookmarkEnd w:id="122"/>
+      <w:bookmarkEnd w:id="123"/>
+      <w:bookmarkEnd w:id="124"/>
+      <w:bookmarkEnd w:id="125"/>
     </w:p>
     <w:p>
       <w:pPr>
@@ -6334,7 +6439,19 @@
         </w:numPr>
       </w:pPr>
       <w:r>
-        <w:t>The interval must have a value higher than 4.</w:t>
+        <w:t xml:space="preserve">The interval </w:t>
+      </w:r>
+      <w:r>
+        <w:t xml:space="preserve">must have a value higher than </w:t>
+      </w:r>
+      <w:r>
+        <w:t>3</w:t>
+      </w:r>
+      <w:r>
+        <w:t xml:space="preserve"> (not checked when sending only 1 command)</w:t>
+      </w:r>
+      <w:r>
+        <w:t>.</w:t>
       </w:r>
     </w:p>
     <w:p>
@@ -6346,7 +6463,18 @@
         </w:numPr>
       </w:pPr>
       <w:r>
-        <w:t xml:space="preserve">The delay must have a value higher than interval + 4. </w:t>
+        <w:t>The delay must have a value higher than interva</w:t>
+      </w:r>
+      <w:bookmarkStart w:id="126" w:name="_GoBack"/>
+      <w:bookmarkEnd w:id="126"/>
+      <w:r>
+        <w:t xml:space="preserve">l + </w:t>
+      </w:r>
+      <w:r>
+        <w:t>3</w:t>
+      </w:r>
+      <w:r>
+        <w:t xml:space="preserve">. </w:t>
       </w:r>
     </w:p>
     <w:p>
@@ -6373,7 +6501,7 @@
           <w:color w:val="FF0000"/>
         </w:rPr>
       </w:pPr>
-      <w:bookmarkStart w:id="108" w:name="_Toc430700098"/>
+      <w:bookmarkStart w:id="127" w:name="_Toc431542679"/>
       <w:r>
         <w:rPr>
           <w:color w:val="FF0000"/>
@@ -6393,7 +6521,7 @@
         </w:rPr>
         <w:t>(in development)</w:t>
       </w:r>
-      <w:bookmarkEnd w:id="108"/>
+      <w:bookmarkEnd w:id="127"/>
     </w:p>
     <w:p>
       <w:pPr>
@@ -6559,19 +6687,21 @@
       <w:pPr>
         <w:pStyle w:val="Heading2"/>
       </w:pPr>
-      <w:bookmarkStart w:id="109" w:name="_Toc428188319"/>
-      <w:bookmarkStart w:id="110" w:name="_Toc428776158"/>
-      <w:bookmarkStart w:id="111" w:name="_Toc430077637"/>
-      <w:bookmarkStart w:id="112" w:name="_Toc430686250"/>
-      <w:bookmarkStart w:id="113" w:name="_Toc430700099"/>
+      <w:bookmarkStart w:id="128" w:name="_Toc428188319"/>
+      <w:bookmarkStart w:id="129" w:name="_Toc428776158"/>
+      <w:bookmarkStart w:id="130" w:name="_Toc430077637"/>
+      <w:bookmarkStart w:id="131" w:name="_Toc430686250"/>
+      <w:bookmarkStart w:id="132" w:name="_Toc430700099"/>
+      <w:bookmarkStart w:id="133" w:name="_Toc431542680"/>
       <w:r>
         <w:t>Addressing</w:t>
       </w:r>
-      <w:bookmarkEnd w:id="109"/>
-      <w:bookmarkEnd w:id="110"/>
-      <w:bookmarkEnd w:id="111"/>
-      <w:bookmarkEnd w:id="112"/>
-      <w:bookmarkEnd w:id="113"/>
+      <w:bookmarkEnd w:id="128"/>
+      <w:bookmarkEnd w:id="129"/>
+      <w:bookmarkEnd w:id="130"/>
+      <w:bookmarkEnd w:id="131"/>
+      <w:bookmarkEnd w:id="132"/>
+      <w:bookmarkEnd w:id="133"/>
       <w:r>
         <w:t xml:space="preserve"> </w:t>
       </w:r>
@@ -7900,19 +8030,21 @@
       <w:pPr>
         <w:pStyle w:val="Heading2"/>
       </w:pPr>
-      <w:bookmarkStart w:id="114" w:name="_Toc428188320"/>
-      <w:bookmarkStart w:id="115" w:name="_Toc428776159"/>
-      <w:bookmarkStart w:id="116" w:name="_Toc430077638"/>
-      <w:bookmarkStart w:id="117" w:name="_Toc430686251"/>
-      <w:bookmarkStart w:id="118" w:name="_Toc430700100"/>
+      <w:bookmarkStart w:id="134" w:name="_Toc428188320"/>
+      <w:bookmarkStart w:id="135" w:name="_Toc428776159"/>
+      <w:bookmarkStart w:id="136" w:name="_Toc430077638"/>
+      <w:bookmarkStart w:id="137" w:name="_Toc430686251"/>
+      <w:bookmarkStart w:id="138" w:name="_Toc430700100"/>
+      <w:bookmarkStart w:id="139" w:name="_Toc431542681"/>
       <w:r>
         <w:t>Description</w:t>
       </w:r>
-      <w:bookmarkEnd w:id="114"/>
-      <w:bookmarkEnd w:id="115"/>
-      <w:bookmarkEnd w:id="116"/>
-      <w:bookmarkEnd w:id="117"/>
-      <w:bookmarkEnd w:id="118"/>
+      <w:bookmarkEnd w:id="134"/>
+      <w:bookmarkEnd w:id="135"/>
+      <w:bookmarkEnd w:id="136"/>
+      <w:bookmarkEnd w:id="137"/>
+      <w:bookmarkEnd w:id="138"/>
+      <w:bookmarkEnd w:id="139"/>
     </w:p>
     <w:p>
       <w:pPr>
@@ -7936,19 +8068,21 @@
       <w:pPr>
         <w:pStyle w:val="Heading2"/>
       </w:pPr>
-      <w:bookmarkStart w:id="119" w:name="_Toc428188321"/>
-      <w:bookmarkStart w:id="120" w:name="_Toc428776160"/>
-      <w:bookmarkStart w:id="121" w:name="_Toc430077639"/>
-      <w:bookmarkStart w:id="122" w:name="_Toc430686252"/>
-      <w:bookmarkStart w:id="123" w:name="_Toc430700101"/>
+      <w:bookmarkStart w:id="140" w:name="_Toc428188321"/>
+      <w:bookmarkStart w:id="141" w:name="_Toc428776160"/>
+      <w:bookmarkStart w:id="142" w:name="_Toc430077639"/>
+      <w:bookmarkStart w:id="143" w:name="_Toc430686252"/>
+      <w:bookmarkStart w:id="144" w:name="_Toc430700101"/>
+      <w:bookmarkStart w:id="145" w:name="_Toc431542682"/>
       <w:r>
         <w:t>Errors</w:t>
       </w:r>
-      <w:bookmarkEnd w:id="119"/>
-      <w:bookmarkEnd w:id="120"/>
-      <w:bookmarkEnd w:id="121"/>
-      <w:bookmarkEnd w:id="122"/>
-      <w:bookmarkEnd w:id="123"/>
+      <w:bookmarkEnd w:id="140"/>
+      <w:bookmarkEnd w:id="141"/>
+      <w:bookmarkEnd w:id="142"/>
+      <w:bookmarkEnd w:id="143"/>
+      <w:bookmarkEnd w:id="144"/>
+      <w:bookmarkEnd w:id="145"/>
     </w:p>
     <w:p>
       <w:pPr>
@@ -7994,19 +8128,21 @@
       <w:pPr>
         <w:pStyle w:val="Heading2"/>
       </w:pPr>
-      <w:bookmarkStart w:id="124" w:name="_Toc428188322"/>
-      <w:bookmarkStart w:id="125" w:name="_Toc428776161"/>
-      <w:bookmarkStart w:id="126" w:name="_Toc430077640"/>
-      <w:bookmarkStart w:id="127" w:name="_Toc430686253"/>
-      <w:bookmarkStart w:id="128" w:name="_Toc430700102"/>
+      <w:bookmarkStart w:id="146" w:name="_Toc428188322"/>
+      <w:bookmarkStart w:id="147" w:name="_Toc428776161"/>
+      <w:bookmarkStart w:id="148" w:name="_Toc430077640"/>
+      <w:bookmarkStart w:id="149" w:name="_Toc430686253"/>
+      <w:bookmarkStart w:id="150" w:name="_Toc430700102"/>
+      <w:bookmarkStart w:id="151" w:name="_Toc431542683"/>
       <w:r>
         <w:t>Errors to avoid</w:t>
       </w:r>
-      <w:bookmarkEnd w:id="124"/>
-      <w:bookmarkEnd w:id="125"/>
-      <w:bookmarkEnd w:id="126"/>
-      <w:bookmarkEnd w:id="127"/>
-      <w:bookmarkEnd w:id="128"/>
+      <w:bookmarkEnd w:id="146"/>
+      <w:bookmarkEnd w:id="147"/>
+      <w:bookmarkEnd w:id="148"/>
+      <w:bookmarkEnd w:id="149"/>
+      <w:bookmarkEnd w:id="150"/>
+      <w:bookmarkEnd w:id="151"/>
     </w:p>
     <w:p>
       <w:pPr>
@@ -8071,7 +8207,7 @@
           <w:color w:val="FF0000"/>
         </w:rPr>
       </w:pPr>
-      <w:bookmarkStart w:id="129" w:name="_Toc430700103"/>
+      <w:bookmarkStart w:id="152" w:name="_Toc431542684"/>
       <w:r>
         <w:rPr>
           <w:color w:val="FF0000"/>
@@ -8085,7 +8221,7 @@
         </w:rPr>
         <w:t xml:space="preserve"> (in development)</w:t>
       </w:r>
-      <w:bookmarkEnd w:id="129"/>
+      <w:bookmarkEnd w:id="152"/>
     </w:p>
     <w:p>
       <w:pPr>
@@ -8099,17 +8235,19 @@
       <w:pPr>
         <w:pStyle w:val="Heading2"/>
       </w:pPr>
-      <w:bookmarkStart w:id="130" w:name="_Toc428776163"/>
-      <w:bookmarkStart w:id="131" w:name="_Toc430077642"/>
-      <w:bookmarkStart w:id="132" w:name="_Toc430686255"/>
-      <w:bookmarkStart w:id="133" w:name="_Toc430700104"/>
+      <w:bookmarkStart w:id="153" w:name="_Toc428776163"/>
+      <w:bookmarkStart w:id="154" w:name="_Toc430077642"/>
+      <w:bookmarkStart w:id="155" w:name="_Toc430686255"/>
+      <w:bookmarkStart w:id="156" w:name="_Toc430700104"/>
+      <w:bookmarkStart w:id="157" w:name="_Toc431542685"/>
       <w:r>
         <w:t>Addressing</w:t>
       </w:r>
-      <w:bookmarkEnd w:id="130"/>
-      <w:bookmarkEnd w:id="131"/>
-      <w:bookmarkEnd w:id="132"/>
-      <w:bookmarkEnd w:id="133"/>
+      <w:bookmarkEnd w:id="153"/>
+      <w:bookmarkEnd w:id="154"/>
+      <w:bookmarkEnd w:id="155"/>
+      <w:bookmarkEnd w:id="156"/>
+      <w:bookmarkEnd w:id="157"/>
       <w:r>
         <w:t xml:space="preserve"> </w:t>
       </w:r>
@@ -8325,17 +8463,19 @@
       <w:pPr>
         <w:pStyle w:val="Heading2"/>
       </w:pPr>
-      <w:bookmarkStart w:id="134" w:name="_Toc428776164"/>
-      <w:bookmarkStart w:id="135" w:name="_Toc430077643"/>
-      <w:bookmarkStart w:id="136" w:name="_Toc430686256"/>
-      <w:bookmarkStart w:id="137" w:name="_Toc430700105"/>
+      <w:bookmarkStart w:id="158" w:name="_Toc428776164"/>
+      <w:bookmarkStart w:id="159" w:name="_Toc430077643"/>
+      <w:bookmarkStart w:id="160" w:name="_Toc430686256"/>
+      <w:bookmarkStart w:id="161" w:name="_Toc430700105"/>
+      <w:bookmarkStart w:id="162" w:name="_Toc431542686"/>
       <w:r>
         <w:t>Errors</w:t>
       </w:r>
-      <w:bookmarkEnd w:id="134"/>
-      <w:bookmarkEnd w:id="135"/>
-      <w:bookmarkEnd w:id="136"/>
-      <w:bookmarkEnd w:id="137"/>
+      <w:bookmarkEnd w:id="158"/>
+      <w:bookmarkEnd w:id="159"/>
+      <w:bookmarkEnd w:id="160"/>
+      <w:bookmarkEnd w:id="161"/>
+      <w:bookmarkEnd w:id="162"/>
     </w:p>
     <w:p>
       <w:r>
@@ -8346,17 +8486,19 @@
       <w:pPr>
         <w:pStyle w:val="Heading2"/>
       </w:pPr>
-      <w:bookmarkStart w:id="138" w:name="_Toc428776165"/>
-      <w:bookmarkStart w:id="139" w:name="_Toc430077644"/>
-      <w:bookmarkStart w:id="140" w:name="_Toc430686257"/>
-      <w:bookmarkStart w:id="141" w:name="_Toc430700106"/>
+      <w:bookmarkStart w:id="163" w:name="_Toc428776165"/>
+      <w:bookmarkStart w:id="164" w:name="_Toc430077644"/>
+      <w:bookmarkStart w:id="165" w:name="_Toc430686257"/>
+      <w:bookmarkStart w:id="166" w:name="_Toc430700106"/>
+      <w:bookmarkStart w:id="167" w:name="_Toc431542687"/>
       <w:r>
         <w:t>Errors to avoid</w:t>
       </w:r>
-      <w:bookmarkEnd w:id="138"/>
-      <w:bookmarkEnd w:id="139"/>
-      <w:bookmarkEnd w:id="140"/>
-      <w:bookmarkEnd w:id="141"/>
+      <w:bookmarkEnd w:id="163"/>
+      <w:bookmarkEnd w:id="164"/>
+      <w:bookmarkEnd w:id="165"/>
+      <w:bookmarkEnd w:id="166"/>
+      <w:bookmarkEnd w:id="167"/>
     </w:p>
     <w:p>
       <w:pPr>
@@ -8385,18 +8527,18 @@
       <w:pPr>
         <w:pStyle w:val="Heading1"/>
       </w:pPr>
-      <w:bookmarkStart w:id="142" w:name="_Toc430700107"/>
+      <w:bookmarkStart w:id="168" w:name="_Toc431542688"/>
       <w:r>
         <w:lastRenderedPageBreak/>
         <w:t>Clocking</w:t>
       </w:r>
-      <w:bookmarkEnd w:id="142"/>
       <w:r>
         <w:t xml:space="preserve"> (not available for test beam</w:t>
       </w:r>
       <w:r>
         <w:t>, use system registers to control clocking options)</w:t>
       </w:r>
+      <w:bookmarkEnd w:id="168"/>
     </w:p>
     <w:p>
       <w:pPr>
@@ -8413,15 +8555,17 @@
       <w:pPr>
         <w:pStyle w:val="Heading2"/>
       </w:pPr>
-      <w:bookmarkStart w:id="143" w:name="_Toc430077646"/>
-      <w:bookmarkStart w:id="144" w:name="_Toc430686259"/>
-      <w:bookmarkStart w:id="145" w:name="_Toc430700108"/>
+      <w:bookmarkStart w:id="169" w:name="_Toc430077646"/>
+      <w:bookmarkStart w:id="170" w:name="_Toc430686259"/>
+      <w:bookmarkStart w:id="171" w:name="_Toc430700108"/>
+      <w:bookmarkStart w:id="172" w:name="_Toc431542689"/>
       <w:r>
         <w:t>Addressing</w:t>
       </w:r>
-      <w:bookmarkEnd w:id="143"/>
-      <w:bookmarkEnd w:id="144"/>
-      <w:bookmarkEnd w:id="145"/>
+      <w:bookmarkEnd w:id="169"/>
+      <w:bookmarkEnd w:id="170"/>
+      <w:bookmarkEnd w:id="171"/>
+      <w:bookmarkEnd w:id="172"/>
       <w:r>
         <w:t xml:space="preserve"> </w:t>
       </w:r>
@@ -8654,12 +8798,12 @@
       <w:pPr>
         <w:pStyle w:val="Heading1"/>
       </w:pPr>
-      <w:bookmarkStart w:id="146" w:name="_Toc430700109"/>
+      <w:bookmarkStart w:id="173" w:name="_Toc431542690"/>
       <w:r>
         <w:lastRenderedPageBreak/>
         <w:t>Counters</w:t>
       </w:r>
-      <w:bookmarkEnd w:id="146"/>
+      <w:bookmarkEnd w:id="173"/>
     </w:p>
     <w:p>
       <w:pPr>
@@ -8693,15 +8837,17 @@
       <w:pPr>
         <w:pStyle w:val="Heading2"/>
       </w:pPr>
-      <w:bookmarkStart w:id="147" w:name="_Toc430077648"/>
-      <w:bookmarkStart w:id="148" w:name="_Toc430686261"/>
-      <w:bookmarkStart w:id="149" w:name="_Toc430700110"/>
+      <w:bookmarkStart w:id="174" w:name="_Toc430077648"/>
+      <w:bookmarkStart w:id="175" w:name="_Toc430686261"/>
+      <w:bookmarkStart w:id="176" w:name="_Toc430700110"/>
+      <w:bookmarkStart w:id="177" w:name="_Toc431542691"/>
       <w:r>
         <w:t>Addressing</w:t>
       </w:r>
-      <w:bookmarkEnd w:id="147"/>
-      <w:bookmarkEnd w:id="148"/>
-      <w:bookmarkEnd w:id="149"/>
+      <w:bookmarkEnd w:id="174"/>
+      <w:bookmarkEnd w:id="175"/>
+      <w:bookmarkEnd w:id="176"/>
+      <w:bookmarkEnd w:id="177"/>
       <w:r>
         <w:t xml:space="preserve"> </w:t>
       </w:r>
@@ -9828,8 +9974,6 @@
     </w:tbl>
     <w:p/>
     <w:p>
-      <w:bookmarkStart w:id="150" w:name="_GoBack"/>
-      <w:bookmarkEnd w:id="150"/>
       <w:r>
         <w:br w:type="page"/>
       </w:r>
@@ -9838,12 +9982,12 @@
       <w:pPr>
         <w:pStyle w:val="Heading1"/>
       </w:pPr>
-      <w:bookmarkStart w:id="151" w:name="_Toc430700111"/>
+      <w:bookmarkStart w:id="178" w:name="_Toc431542692"/>
       <w:r>
         <w:lastRenderedPageBreak/>
         <w:t>System Registers</w:t>
       </w:r>
-      <w:bookmarkEnd w:id="151"/>
+      <w:bookmarkEnd w:id="178"/>
     </w:p>
     <w:p>
       <w:pPr>
@@ -9860,13 +10004,15 @@
       <w:pPr>
         <w:pStyle w:val="Heading2"/>
       </w:pPr>
-      <w:bookmarkStart w:id="152" w:name="_Toc430686263"/>
-      <w:bookmarkStart w:id="153" w:name="_Toc430700112"/>
+      <w:bookmarkStart w:id="179" w:name="_Toc430686263"/>
+      <w:bookmarkStart w:id="180" w:name="_Toc430700112"/>
+      <w:bookmarkStart w:id="181" w:name="_Toc431542693"/>
       <w:r>
         <w:t>Addressing</w:t>
       </w:r>
-      <w:bookmarkEnd w:id="152"/>
-      <w:bookmarkEnd w:id="153"/>
+      <w:bookmarkEnd w:id="179"/>
+      <w:bookmarkEnd w:id="180"/>
+      <w:bookmarkEnd w:id="181"/>
       <w:r>
         <w:t xml:space="preserve"> </w:t>
       </w:r>
@@ -10620,9 +10766,6 @@
             <w:r>
               <w:t>5</w:t>
             </w:r>
-            <w:r>
-              <w:t xml:space="preserve"> - 10</w:t>
-            </w:r>
           </w:p>
         </w:tc>
         <w:tc>
@@ -10699,12 +10842,191 @@
               <w:rPr>
                 <w:rFonts w:ascii="Courier New" w:hAnsi="Courier New" w:cs="Courier New"/>
               </w:rPr>
-              <w:t>- 5 bits</w:t>
+              <w:t xml:space="preserve">- </w:t>
+            </w:r>
+            <w:r>
+              <w:rPr>
+                <w:rFonts w:ascii="Courier New" w:hAnsi="Courier New" w:cs="Courier New"/>
+              </w:rPr>
+              <w:t>30</w:t>
+            </w:r>
+            <w:r>
+              <w:rPr>
+                <w:rFonts w:ascii="Courier New" w:hAnsi="Courier New" w:cs="Courier New"/>
+              </w:rPr>
+              <w:t xml:space="preserve"> bits</w:t>
+            </w:r>
+          </w:p>
+        </w:tc>
+      </w:tr>
+    </w:tbl>
+    <w:p/>
+    <w:p>
+      <w:r>
+        <w:br w:type="page"/>
+      </w:r>
+    </w:p>
+    <w:p>
+      <w:pPr>
+        <w:pStyle w:val="Heading1"/>
+      </w:pPr>
+      <w:bookmarkStart w:id="182" w:name="_Toc431542694"/>
+      <w:r>
+        <w:lastRenderedPageBreak/>
+        <w:t>Status Registers</w:t>
+      </w:r>
+      <w:bookmarkEnd w:id="182"/>
+    </w:p>
+    <w:p>
+      <w:pPr>
+        <w:jc w:val="both"/>
+      </w:pPr>
+      <w:r>
+        <w:t>List of status registers</w:t>
+      </w:r>
+    </w:p>
+    <w:p>
+      <w:pPr>
+        <w:pStyle w:val="Heading2"/>
+      </w:pPr>
+      <w:bookmarkStart w:id="183" w:name="_Toc431542695"/>
+      <w:r>
+        <w:t>Addressing</w:t>
+      </w:r>
+      <w:bookmarkEnd w:id="183"/>
+      <w:r>
+        <w:t xml:space="preserve"> </w:t>
+      </w:r>
+    </w:p>
+    <w:p>
+      <w:pPr>
+        <w:pStyle w:val="NoSpacing"/>
+      </w:pPr>
+      <w:r>
+        <w:t>Module ID</w:t>
+      </w:r>
+      <w:r>
+        <w:tab/>
+        <w:t>12</w:t>
+      </w:r>
+    </w:p>
+    <w:p>
+      <w:pPr>
+        <w:pStyle w:val="NoSpacing"/>
+      </w:pPr>
+      <w:r>
+        <w:t>Address</w:t>
+      </w:r>
+      <w:r>
+        <w:tab/>
+      </w:r>
+      <w:r>
+        <w:tab/>
+        <w:t>0x4</w:t>
+      </w:r>
+      <w:r>
+        <w:t>C</w:t>
+      </w:r>
+      <w:r>
+        <w:t>0000YY</w:t>
+      </w:r>
+    </w:p>
+    <w:p>
+      <w:pPr>
+        <w:ind w:left="720" w:firstLine="720"/>
+        <w:jc w:val="both"/>
+      </w:pPr>
+      <w:r>
+        <w:t>0b 0100 1011 0000 0000 0000 0000 0000 YYYY</w:t>
+      </w:r>
+    </w:p>
+    <w:tbl>
+      <w:tblPr>
+        <w:tblStyle w:val="LightList"/>
+        <w:tblW w:w="0" w:type="auto"/>
+        <w:tblLook w:val="04A0" w:firstRow="1" w:lastRow="0" w:firstColumn="1" w:lastColumn="0" w:noHBand="0" w:noVBand="1"/>
+      </w:tblPr>
+      <w:tblGrid>
+        <w:gridCol w:w="1273"/>
+        <w:gridCol w:w="1414"/>
+        <w:gridCol w:w="6555"/>
+      </w:tblGrid>
+      <w:tr>
+        <w:trPr>
+          <w:cnfStyle w:val="100000000000" w:firstRow="1" w:lastRow="0" w:firstColumn="0" w:lastColumn="0" w:oddVBand="0" w:evenVBand="0" w:oddHBand="0" w:evenHBand="0" w:firstRowFirstColumn="0" w:firstRowLastColumn="0" w:lastRowFirstColumn="0" w:lastRowLastColumn="0"/>
+        </w:trPr>
+        <w:tc>
+          <w:tcPr>
+            <w:cnfStyle w:val="001000000000" w:firstRow="0" w:lastRow="0" w:firstColumn="1" w:lastColumn="0" w:oddVBand="0" w:evenVBand="0" w:oddHBand="0" w:evenHBand="0" w:firstRowFirstColumn="0" w:firstRowLastColumn="0" w:lastRowFirstColumn="0" w:lastRowLastColumn="0"/>
+            <w:tcW w:w="1273" w:type="dxa"/>
+          </w:tcPr>
+          <w:p>
+            <w:pPr>
+              <w:jc w:val="both"/>
+            </w:pPr>
+            <w:r>
+              <w:t>Y register</w:t>
+            </w:r>
+          </w:p>
+        </w:tc>
+        <w:tc>
+          <w:tcPr>
+            <w:tcW w:w="1414" w:type="dxa"/>
+          </w:tcPr>
+          <w:p>
+            <w:pPr>
+              <w:jc w:val="both"/>
+              <w:cnfStyle w:val="100000000000" w:firstRow="1" w:lastRow="0" w:firstColumn="0" w:lastColumn="0" w:oddVBand="0" w:evenVBand="0" w:oddHBand="0" w:evenHBand="0" w:firstRowFirstColumn="0" w:firstRowLastColumn="0" w:lastRowFirstColumn="0" w:lastRowLastColumn="0"/>
+            </w:pPr>
+            <w:r>
+              <w:t>Mode</w:t>
+            </w:r>
+          </w:p>
+        </w:tc>
+        <w:tc>
+          <w:tcPr>
+            <w:tcW w:w="6555" w:type="dxa"/>
+          </w:tcPr>
+          <w:p>
+            <w:pPr>
+              <w:jc w:val="both"/>
+              <w:cnfStyle w:val="100000000000" w:firstRow="1" w:lastRow="0" w:firstColumn="0" w:lastColumn="0" w:oddVBand="0" w:evenVBand="0" w:oddHBand="0" w:evenHBand="0" w:firstRowFirstColumn="0" w:firstRowLastColumn="0" w:lastRowFirstColumn="0" w:lastRowLastColumn="0"/>
+            </w:pPr>
+            <w:r>
+              <w:t>Function</w:t>
             </w:r>
           </w:p>
         </w:tc>
       </w:tr>
       <w:tr>
+        <w:trPr>
+          <w:cnfStyle w:val="000000100000" w:firstRow="0" w:lastRow="0" w:firstColumn="0" w:lastColumn="0" w:oddVBand="0" w:evenVBand="0" w:oddHBand="1" w:evenHBand="0" w:firstRowFirstColumn="0" w:firstRowLastColumn="0" w:lastRowFirstColumn="0" w:lastRowLastColumn="0"/>
+        </w:trPr>
+        <w:tc>
+          <w:tcPr>
+            <w:cnfStyle w:val="001000000000" w:firstRow="0" w:lastRow="0" w:firstColumn="1" w:lastColumn="0" w:oddVBand="0" w:evenVBand="0" w:oddHBand="0" w:evenHBand="0" w:firstRowFirstColumn="0" w:firstRowLastColumn="0" w:lastRowFirstColumn="0" w:lastRowLastColumn="0"/>
+            <w:tcW w:w="9242" w:type="dxa"/>
+            <w:gridSpan w:val="3"/>
+          </w:tcPr>
+          <w:p>
+            <w:pPr>
+              <w:jc w:val="both"/>
+              <w:rPr>
+                <w:b w:val="0"/>
+                <w:color w:val="4BACC6" w:themeColor="accent5"/>
+              </w:rPr>
+            </w:pPr>
+            <w:r>
+              <w:rPr>
+                <w:b w:val="0"/>
+                <w:color w:val="4BACC6" w:themeColor="accent5"/>
+              </w:rPr>
+              <w:t>Global</w:t>
+            </w:r>
+          </w:p>
+        </w:tc>
+      </w:tr>
+      <w:tr>
         <w:tc>
           <w:tcPr>
             <w:cnfStyle w:val="001000000000" w:firstRow="0" w:lastRow="0" w:firstColumn="1" w:lastColumn="0" w:oddVBand="0" w:evenVBand="0" w:oddHBand="0" w:evenHBand="0" w:firstRowFirstColumn="0" w:firstRowLastColumn="0" w:lastRowFirstColumn="0" w:lastRowLastColumn="0"/>
@@ -10715,7 +11037,7 @@
               <w:jc w:val="both"/>
             </w:pPr>
             <w:r>
-              <w:t>11</w:t>
+              <w:t>0</w:t>
             </w:r>
           </w:p>
         </w:tc>
@@ -10729,7 +11051,7 @@
               <w:cnfStyle w:val="000000000000" w:firstRow="0" w:lastRow="0" w:firstColumn="0" w:lastColumn="0" w:oddVBand="0" w:evenVBand="0" w:oddHBand="0" w:evenHBand="0" w:firstRowFirstColumn="0" w:firstRowLastColumn="0" w:lastRowFirstColumn="0" w:lastRowLastColumn="0"/>
             </w:pPr>
             <w:r>
-              <w:t>Read</w:t>
+              <w:t>Read only</w:t>
             </w:r>
           </w:p>
         </w:tc>
@@ -10743,20 +11065,257 @@
               <w:cnfStyle w:val="000000000000" w:firstRow="0" w:lastRow="0" w:firstColumn="0" w:lastColumn="0" w:oddVBand="0" w:evenVBand="0" w:oddHBand="0" w:evenHBand="0" w:firstRowFirstColumn="0" w:firstRowLastColumn="0" w:lastRowFirstColumn="0" w:lastRowLastColumn="0"/>
               <w:rPr>
                 <w:rFonts w:ascii="Courier New" w:hAnsi="Courier New" w:cs="Courier New"/>
-              </w:rPr>
-            </w:pPr>
-            <w:r>
-              <w:rPr>
-                <w:rFonts w:ascii="Courier New" w:hAnsi="Courier New" w:cs="Courier New"/>
-                <w:i/>
-              </w:rPr>
-              <w:t xml:space="preserve">Firmware version        </w:t>
-            </w:r>
-            <w:r>
-              <w:rPr>
-                <w:rFonts w:ascii="Courier New" w:hAnsi="Courier New" w:cs="Courier New"/>
-              </w:rPr>
-              <w:t xml:space="preserve"> - 32 bits</w:t>
+                <w:i/>
+              </w:rPr>
+            </w:pPr>
+            <w:r>
+              <w:rPr>
+                <w:rFonts w:ascii="Courier New" w:hAnsi="Courier New" w:cs="Courier New"/>
+                <w:i/>
+              </w:rPr>
+              <w:t>OH firmware version</w:t>
+            </w:r>
+          </w:p>
+        </w:tc>
+      </w:tr>
+      <w:tr>
+        <w:trPr>
+          <w:cnfStyle w:val="000000100000" w:firstRow="0" w:lastRow="0" w:firstColumn="0" w:lastColumn="0" w:oddVBand="0" w:evenVBand="0" w:oddHBand="1" w:evenHBand="0" w:firstRowFirstColumn="0" w:firstRowLastColumn="0" w:lastRowFirstColumn="0" w:lastRowLastColumn="0"/>
+        </w:trPr>
+        <w:tc>
+          <w:tcPr>
+            <w:cnfStyle w:val="001000000000" w:firstRow="0" w:lastRow="0" w:firstColumn="1" w:lastColumn="0" w:oddVBand="0" w:evenVBand="0" w:oddHBand="0" w:evenHBand="0" w:firstRowFirstColumn="0" w:firstRowLastColumn="0" w:lastRowFirstColumn="0" w:lastRowLastColumn="0"/>
+            <w:tcW w:w="9242" w:type="dxa"/>
+            <w:gridSpan w:val="3"/>
+          </w:tcPr>
+          <w:p>
+            <w:pPr>
+              <w:jc w:val="both"/>
+              <w:rPr>
+                <w:rFonts w:ascii="Courier New" w:hAnsi="Courier New" w:cs="Courier New"/>
+                <w:i/>
+              </w:rPr>
+            </w:pPr>
+            <w:r>
+              <w:rPr>
+                <w:b w:val="0"/>
+                <w:color w:val="4BACC6" w:themeColor="accent5"/>
+              </w:rPr>
+              <w:t>Clocking</w:t>
+            </w:r>
+          </w:p>
+        </w:tc>
+      </w:tr>
+      <w:tr>
+        <w:tc>
+          <w:tcPr>
+            <w:cnfStyle w:val="001000000000" w:firstRow="0" w:lastRow="0" w:firstColumn="1" w:lastColumn="0" w:oddVBand="0" w:evenVBand="0" w:oddHBand="0" w:evenHBand="0" w:firstRowFirstColumn="0" w:firstRowLastColumn="0" w:lastRowFirstColumn="0" w:lastRowLastColumn="0"/>
+            <w:tcW w:w="1273" w:type="dxa"/>
+          </w:tcPr>
+          <w:p>
+            <w:pPr>
+              <w:jc w:val="both"/>
+            </w:pPr>
+            <w:r>
+              <w:t>1</w:t>
+            </w:r>
+          </w:p>
+        </w:tc>
+        <w:tc>
+          <w:tcPr>
+            <w:tcW w:w="1414" w:type="dxa"/>
+          </w:tcPr>
+          <w:p>
+            <w:pPr>
+              <w:jc w:val="both"/>
+              <w:cnfStyle w:val="000000000000" w:firstRow="0" w:lastRow="0" w:firstColumn="0" w:lastColumn="0" w:oddVBand="0" w:evenVBand="0" w:oddHBand="0" w:evenHBand="0" w:firstRowFirstColumn="0" w:firstRowLastColumn="0" w:lastRowFirstColumn="0" w:lastRowLastColumn="0"/>
+            </w:pPr>
+            <w:r>
+              <w:t>Read only</w:t>
+            </w:r>
+          </w:p>
+        </w:tc>
+        <w:tc>
+          <w:tcPr>
+            <w:tcW w:w="6555" w:type="dxa"/>
+          </w:tcPr>
+          <w:p>
+            <w:pPr>
+              <w:jc w:val="both"/>
+              <w:cnfStyle w:val="000000000000" w:firstRow="0" w:lastRow="0" w:firstColumn="0" w:lastColumn="0" w:oddVBand="0" w:evenVBand="0" w:oddHBand="0" w:evenHBand="0" w:firstRowFirstColumn="0" w:firstRowLastColumn="0" w:lastRowFirstColumn="0" w:lastRowLastColumn="0"/>
+              <w:rPr>
+                <w:rFonts w:ascii="Courier New" w:hAnsi="Courier New" w:cs="Courier New"/>
+                <w:i/>
+              </w:rPr>
+            </w:pPr>
+            <w:r>
+              <w:rPr>
+                <w:rFonts w:ascii="Courier New" w:hAnsi="Courier New" w:cs="Courier New"/>
+                <w:i/>
+              </w:rPr>
+              <w:t>FPGA clock PLL locked</w:t>
+            </w:r>
+          </w:p>
+        </w:tc>
+      </w:tr>
+      <w:tr>
+        <w:trPr>
+          <w:cnfStyle w:val="000000100000" w:firstRow="0" w:lastRow="0" w:firstColumn="0" w:lastColumn="0" w:oddVBand="0" w:evenVBand="0" w:oddHBand="1" w:evenHBand="0" w:firstRowFirstColumn="0" w:firstRowLastColumn="0" w:lastRowFirstColumn="0" w:lastRowLastColumn="0"/>
+        </w:trPr>
+        <w:tc>
+          <w:tcPr>
+            <w:cnfStyle w:val="001000000000" w:firstRow="0" w:lastRow="0" w:firstColumn="1" w:lastColumn="0" w:oddVBand="0" w:evenVBand="0" w:oddHBand="0" w:evenHBand="0" w:firstRowFirstColumn="0" w:firstRowLastColumn="0" w:lastRowFirstColumn="0" w:lastRowLastColumn="0"/>
+            <w:tcW w:w="1273" w:type="dxa"/>
+          </w:tcPr>
+          <w:p>
+            <w:pPr>
+              <w:jc w:val="both"/>
+            </w:pPr>
+            <w:r>
+              <w:t>2</w:t>
+            </w:r>
+          </w:p>
+        </w:tc>
+        <w:tc>
+          <w:tcPr>
+            <w:tcW w:w="1414" w:type="dxa"/>
+          </w:tcPr>
+          <w:p>
+            <w:pPr>
+              <w:jc w:val="both"/>
+              <w:cnfStyle w:val="000000100000" w:firstRow="0" w:lastRow="0" w:firstColumn="0" w:lastColumn="0" w:oddVBand="0" w:evenVBand="0" w:oddHBand="1" w:evenHBand="0" w:firstRowFirstColumn="0" w:firstRowLastColumn="0" w:lastRowFirstColumn="0" w:lastRowLastColumn="0"/>
+            </w:pPr>
+            <w:r>
+              <w:t>Read only</w:t>
+            </w:r>
+          </w:p>
+        </w:tc>
+        <w:tc>
+          <w:tcPr>
+            <w:tcW w:w="6555" w:type="dxa"/>
+          </w:tcPr>
+          <w:p>
+            <w:pPr>
+              <w:jc w:val="both"/>
+              <w:cnfStyle w:val="000000100000" w:firstRow="0" w:lastRow="0" w:firstColumn="0" w:lastColumn="0" w:oddVBand="0" w:evenVBand="0" w:oddHBand="1" w:evenHBand="0" w:firstRowFirstColumn="0" w:firstRowLastColumn="0" w:lastRowFirstColumn="0" w:lastRowLastColumn="0"/>
+              <w:rPr>
+                <w:rFonts w:ascii="Courier New" w:hAnsi="Courier New" w:cs="Courier New"/>
+                <w:i/>
+              </w:rPr>
+            </w:pPr>
+            <w:r>
+              <w:rPr>
+                <w:rFonts w:ascii="Courier New" w:hAnsi="Courier New" w:cs="Courier New"/>
+                <w:i/>
+              </w:rPr>
+              <w:t>External clock PLL locked</w:t>
+            </w:r>
+          </w:p>
+        </w:tc>
+      </w:tr>
+      <w:tr>
+        <w:tc>
+          <w:tcPr>
+            <w:cnfStyle w:val="001000000000" w:firstRow="0" w:lastRow="0" w:firstColumn="1" w:lastColumn="0" w:oddVBand="0" w:evenVBand="0" w:oddHBand="0" w:evenHBand="0" w:firstRowFirstColumn="0" w:firstRowLastColumn="0" w:lastRowFirstColumn="0" w:lastRowLastColumn="0"/>
+            <w:tcW w:w="1273" w:type="dxa"/>
+          </w:tcPr>
+          <w:p>
+            <w:pPr>
+              <w:jc w:val="both"/>
+            </w:pPr>
+            <w:r>
+              <w:t>3</w:t>
+            </w:r>
+          </w:p>
+        </w:tc>
+        <w:tc>
+          <w:tcPr>
+            <w:tcW w:w="1414" w:type="dxa"/>
+          </w:tcPr>
+          <w:p>
+            <w:pPr>
+              <w:jc w:val="both"/>
+              <w:cnfStyle w:val="000000000000" w:firstRow="0" w:lastRow="0" w:firstColumn="0" w:lastColumn="0" w:oddVBand="0" w:evenVBand="0" w:oddHBand="0" w:evenHBand="0" w:firstRowFirstColumn="0" w:firstRowLastColumn="0" w:lastRowFirstColumn="0" w:lastRowLastColumn="0"/>
+            </w:pPr>
+            <w:r>
+              <w:t>Read only</w:t>
+            </w:r>
+          </w:p>
+        </w:tc>
+        <w:tc>
+          <w:tcPr>
+            <w:tcW w:w="6555" w:type="dxa"/>
+          </w:tcPr>
+          <w:p>
+            <w:pPr>
+              <w:jc w:val="both"/>
+              <w:cnfStyle w:val="000000000000" w:firstRow="0" w:lastRow="0" w:firstColumn="0" w:lastColumn="0" w:oddVBand="0" w:evenVBand="0" w:oddHBand="0" w:evenHBand="0" w:firstRowFirstColumn="0" w:firstRowLastColumn="0" w:lastRowFirstColumn="0" w:lastRowLastColumn="0"/>
+              <w:rPr>
+                <w:rFonts w:ascii="Courier New" w:hAnsi="Courier New" w:cs="Courier New"/>
+                <w:i/>
+              </w:rPr>
+            </w:pPr>
+            <w:r>
+              <w:rPr>
+                <w:rFonts w:ascii="Courier New" w:hAnsi="Courier New" w:cs="Courier New"/>
+                <w:i/>
+              </w:rPr>
+              <w:t>CDCE locked</w:t>
+            </w:r>
+          </w:p>
+        </w:tc>
+      </w:tr>
+      <w:tr>
+        <w:trPr>
+          <w:cnfStyle w:val="000000100000" w:firstRow="0" w:lastRow="0" w:firstColumn="0" w:lastColumn="0" w:oddVBand="0" w:evenVBand="0" w:oddHBand="1" w:evenHBand="0" w:firstRowFirstColumn="0" w:firstRowLastColumn="0" w:lastRowFirstColumn="0" w:lastRowLastColumn="0"/>
+        </w:trPr>
+        <w:tc>
+          <w:tcPr>
+            <w:cnfStyle w:val="001000000000" w:firstRow="0" w:lastRow="0" w:firstColumn="1" w:lastColumn="0" w:oddVBand="0" w:evenVBand="0" w:oddHBand="0" w:evenHBand="0" w:firstRowFirstColumn="0" w:firstRowLastColumn="0" w:lastRowFirstColumn="0" w:lastRowLastColumn="0"/>
+            <w:tcW w:w="1273" w:type="dxa"/>
+          </w:tcPr>
+          <w:p>
+            <w:pPr>
+              <w:jc w:val="both"/>
+            </w:pPr>
+            <w:r>
+              <w:t>4</w:t>
+            </w:r>
+          </w:p>
+        </w:tc>
+        <w:tc>
+          <w:tcPr>
+            <w:tcW w:w="1414" w:type="dxa"/>
+          </w:tcPr>
+          <w:p>
+            <w:pPr>
+              <w:jc w:val="both"/>
+              <w:cnfStyle w:val="000000100000" w:firstRow="0" w:lastRow="0" w:firstColumn="0" w:lastColumn="0" w:oddVBand="0" w:evenVBand="0" w:oddHBand="1" w:evenHBand="0" w:firstRowFirstColumn="0" w:firstRowLastColumn="0" w:lastRowFirstColumn="0" w:lastRowLastColumn="0"/>
+            </w:pPr>
+            <w:r>
+              <w:t>Read only</w:t>
+            </w:r>
+          </w:p>
+        </w:tc>
+        <w:tc>
+          <w:tcPr>
+            <w:tcW w:w="6555" w:type="dxa"/>
+          </w:tcPr>
+          <w:p>
+            <w:pPr>
+              <w:jc w:val="both"/>
+              <w:cnfStyle w:val="000000100000" w:firstRow="0" w:lastRow="0" w:firstColumn="0" w:lastColumn="0" w:oddVBand="0" w:evenVBand="0" w:oddHBand="1" w:evenHBand="0" w:firstRowFirstColumn="0" w:firstRowLastColumn="0" w:lastRowFirstColumn="0" w:lastRowLastColumn="0"/>
+              <w:rPr>
+                <w:rFonts w:ascii="Courier New" w:hAnsi="Courier New" w:cs="Courier New"/>
+                <w:i/>
+              </w:rPr>
+            </w:pPr>
+            <w:r>
+              <w:rPr>
+                <w:rFonts w:ascii="Courier New" w:hAnsi="Courier New" w:cs="Courier New"/>
+                <w:i/>
+              </w:rPr>
+              <w:t>Recovered clock locked</w:t>
             </w:r>
           </w:p>
         </w:tc>
@@ -10833,7 +11392,7 @@
           <w:rPr>
             <w:noProof/>
           </w:rPr>
-          <w:t>12</w:t>
+          <w:t>1</w:t>
         </w:r>
         <w:r>
           <w:rPr>
@@ -13661,7 +14220,7 @@
 </file>
 
 <file path=customXml/itemProps1.xml><?xml version="1.0" encoding="utf-8"?>
-<ds:datastoreItem xmlns:ds="http://schemas.openxmlformats.org/officeDocument/2006/customXml" ds:itemID="{88A4D8F7-B920-4A46-B746-20BE7DFC5034}">
+<ds:datastoreItem xmlns:ds="http://schemas.openxmlformats.org/officeDocument/2006/customXml" ds:itemID="{7D4531CB-F91F-4514-86A5-607932B1D65A}">
   <ds:schemaRefs>
     <ds:schemaRef ds:uri="http://schemas.openxmlformats.org/officeDocument/2006/bibliography"/>
   </ds:schemaRefs>

</xml_diff>

<commit_message>
Inverted optical links so that the setup will work if SFP0 is not working
</commit_message>
<xml_diff>
--- a/doc/OH_modules.docx
+++ b/doc/OH_modules.docx
@@ -6,13 +6,10 @@
       <w:pPr>
         <w:pStyle w:val="Title"/>
       </w:pPr>
-      <w:proofErr w:type="spellStart"/>
-      <w:r>
-        <w:t>OptoHybrid</w:t>
-      </w:r>
-      <w:proofErr w:type="spellEnd"/>
-      <w:r>
-        <w:t xml:space="preserve"> Modules &amp; Functionalities</w:t>
+      <w:bookmarkStart w:id="0" w:name="_GoBack"/>
+      <w:bookmarkEnd w:id="0"/>
+      <w:r>
+        <w:t>OptoHybrid Modules &amp; Functionalities</w:t>
       </w:r>
     </w:p>
     <w:p>
@@ -20,15 +17,7 @@
         <w:pStyle w:val="Subtitle"/>
       </w:pPr>
       <w:r>
-        <w:t xml:space="preserve">Thomas </w:t>
-      </w:r>
-      <w:proofErr w:type="spellStart"/>
-      <w:r>
-        <w:t>Lenzi</w:t>
-      </w:r>
-      <w:proofErr w:type="spellEnd"/>
-      <w:r>
-        <w:t xml:space="preserve"> (</w:t>
+        <w:t>Thomas Lenzi (</w:t>
       </w:r>
       <w:hyperlink r:id="rId9" w:history="1">
         <w:r>
@@ -44,15 +33,7 @@
     </w:p>
     <w:p>
       <w:r>
-        <w:t xml:space="preserve">This document describes how to interact with the </w:t>
-      </w:r>
-      <w:proofErr w:type="spellStart"/>
-      <w:r>
-        <w:t>OptoHybrid</w:t>
-      </w:r>
-      <w:proofErr w:type="spellEnd"/>
-      <w:r>
-        <w:t xml:space="preserve"> (OH) modules and how to parameterize</w:t>
+        <w:t>This document describes how to interact with the OptoHybrid (OH) modules and how to parameterize</w:t>
       </w:r>
       <w:r>
         <w:t xml:space="preserve"> and use</w:t>
@@ -62,9 +43,9 @@
       </w:r>
     </w:p>
     <w:p/>
-    <w:bookmarkStart w:id="0" w:name="_Toc431542656" w:displacedByCustomXml="next"/>
-    <w:bookmarkStart w:id="1" w:name="_Toc428776134" w:displacedByCustomXml="next"/>
-    <w:bookmarkStart w:id="2" w:name="_Toc428188295" w:displacedByCustomXml="next"/>
+    <w:bookmarkStart w:id="1" w:name="_Toc428188295" w:displacedByCustomXml="next"/>
+    <w:bookmarkStart w:id="2" w:name="_Toc428776134" w:displacedByCustomXml="next"/>
+    <w:bookmarkStart w:id="3" w:name="_Toc431542656" w:displacedByCustomXml="next"/>
     <w:sdt>
       <w:sdtPr>
         <w:rPr>
@@ -93,9 +74,9 @@
           <w:r>
             <w:t>Contents</w:t>
           </w:r>
+          <w:bookmarkEnd w:id="3"/>
           <w:bookmarkEnd w:id="2"/>
           <w:bookmarkEnd w:id="1"/>
-          <w:bookmarkEnd w:id="0"/>
         </w:p>
         <w:p>
           <w:pPr>
@@ -892,12 +873,12 @@
       <w:pPr>
         <w:pStyle w:val="Heading1"/>
       </w:pPr>
-      <w:bookmarkStart w:id="3" w:name="_Toc431542657"/>
+      <w:bookmarkStart w:id="4" w:name="_Toc431542657"/>
       <w:r>
         <w:lastRenderedPageBreak/>
         <w:t>VFAT2 I2C</w:t>
       </w:r>
-      <w:bookmarkEnd w:id="3"/>
+      <w:bookmarkEnd w:id="4"/>
       <w:r>
         <w:t xml:space="preserve"> </w:t>
       </w:r>
@@ -926,23 +907,23 @@
       <w:pPr>
         <w:pStyle w:val="Heading2"/>
       </w:pPr>
-      <w:bookmarkStart w:id="4" w:name="_Toc428177669"/>
-      <w:bookmarkStart w:id="5" w:name="_Toc428188297"/>
-      <w:bookmarkStart w:id="6" w:name="_Toc428776136"/>
-      <w:bookmarkStart w:id="7" w:name="_Toc430077615"/>
-      <w:bookmarkStart w:id="8" w:name="_Toc430686228"/>
-      <w:bookmarkStart w:id="9" w:name="_Toc430700077"/>
-      <w:bookmarkStart w:id="10" w:name="_Toc431542658"/>
+      <w:bookmarkStart w:id="5" w:name="_Toc428177669"/>
+      <w:bookmarkStart w:id="6" w:name="_Toc428188297"/>
+      <w:bookmarkStart w:id="7" w:name="_Toc428776136"/>
+      <w:bookmarkStart w:id="8" w:name="_Toc430077615"/>
+      <w:bookmarkStart w:id="9" w:name="_Toc430686228"/>
+      <w:bookmarkStart w:id="10" w:name="_Toc430700077"/>
+      <w:bookmarkStart w:id="11" w:name="_Toc431542658"/>
       <w:r>
         <w:t>Addressing</w:t>
       </w:r>
-      <w:bookmarkEnd w:id="4"/>
       <w:bookmarkEnd w:id="5"/>
       <w:bookmarkEnd w:id="6"/>
       <w:bookmarkEnd w:id="7"/>
       <w:bookmarkEnd w:id="8"/>
       <w:bookmarkEnd w:id="9"/>
       <w:bookmarkEnd w:id="10"/>
+      <w:bookmarkEnd w:id="11"/>
     </w:p>
     <w:p>
       <w:pPr>
@@ -1162,16 +1143,11 @@
             <w:r>
               <w:t xml:space="preserve">on VFAT2 </w:t>
             </w:r>
-            <w:proofErr w:type="spellStart"/>
             <w:r>
               <w:t>n°</w:t>
             </w:r>
             <w:r>
-              <w:t>X</w:t>
-            </w:r>
-            <w:proofErr w:type="spellEnd"/>
-            <w:r>
-              <w:t xml:space="preserve"> (5 bit chip identifier)</w:t>
+              <w:t>X (5 bit chip identifier)</w:t>
             </w:r>
           </w:p>
           <w:p>
@@ -1183,15 +1159,28 @@
               <w:t>5</w:t>
             </w:r>
             <w:r>
+              <w:t xml:space="preserve"> MSBits are constant 0s</w:t>
+            </w:r>
+          </w:p>
+          <w:p>
+            <w:pPr>
+              <w:jc w:val="both"/>
+              <w:cnfStyle w:val="000000000000" w:firstRow="0" w:lastRow="0" w:firstColumn="0" w:lastColumn="0" w:oddVBand="0" w:evenVBand="0" w:oddHBand="0" w:evenHBand="0" w:firstRowFirstColumn="0" w:firstRowLastColumn="0" w:lastRowFirstColumn="0" w:lastRowLastColumn="0"/>
+            </w:pPr>
+            <w:r>
+              <w:t>1</w:t>
+            </w:r>
+            <w:r>
+              <w:t xml:space="preserve"> next b</w:t>
+            </w:r>
+            <w:r>
+              <w:t>it</w:t>
+            </w:r>
+            <w:r>
               <w:t xml:space="preserve"> </w:t>
             </w:r>
-            <w:proofErr w:type="spellStart"/>
-            <w:r>
-              <w:t>MSBits</w:t>
-            </w:r>
-            <w:proofErr w:type="spellEnd"/>
-            <w:r>
-              <w:t xml:space="preserve"> are constant 0s</w:t>
+            <w:r>
+              <w:t>is set when an error occurred</w:t>
             </w:r>
           </w:p>
           <w:p>
@@ -1200,19 +1189,7 @@
               <w:cnfStyle w:val="000000000000" w:firstRow="0" w:lastRow="0" w:firstColumn="0" w:lastColumn="0" w:oddVBand="0" w:evenVBand="0" w:oddHBand="0" w:evenHBand="0" w:firstRowFirstColumn="0" w:firstRowLastColumn="0" w:lastRowFirstColumn="0" w:lastRowLastColumn="0"/>
             </w:pPr>
             <w:r>
-              <w:t>1</w:t>
-            </w:r>
-            <w:r>
-              <w:t xml:space="preserve"> next b</w:t>
-            </w:r>
-            <w:r>
-              <w:t>it</w:t>
-            </w:r>
-            <w:r>
-              <w:t xml:space="preserve"> </w:t>
-            </w:r>
-            <w:r>
-              <w:t>is set when an error occurred</w:t>
+              <w:t>1 next bit is set when the transaction is valid</w:t>
             </w:r>
           </w:p>
           <w:p>
@@ -1221,7 +1198,10 @@
               <w:cnfStyle w:val="000000000000" w:firstRow="0" w:lastRow="0" w:firstColumn="0" w:lastColumn="0" w:oddVBand="0" w:evenVBand="0" w:oddHBand="0" w:evenHBand="0" w:firstRowFirstColumn="0" w:firstRowLastColumn="0" w:lastRowFirstColumn="0" w:lastRowLastColumn="0"/>
             </w:pPr>
             <w:r>
-              <w:t>1 next bit is set when the transaction is valid</w:t>
+              <w:t>1 next bit is the read/not write bit</w:t>
+            </w:r>
+            <w:r>
+              <w:t xml:space="preserve"> of the transaction</w:t>
             </w:r>
           </w:p>
           <w:p>
@@ -1230,10 +1210,22 @@
               <w:cnfStyle w:val="000000000000" w:firstRow="0" w:lastRow="0" w:firstColumn="0" w:lastColumn="0" w:oddVBand="0" w:evenVBand="0" w:oddHBand="0" w:evenHBand="0" w:firstRowFirstColumn="0" w:firstRowLastColumn="0" w:lastRowFirstColumn="0" w:lastRowLastColumn="0"/>
             </w:pPr>
             <w:r>
-              <w:t>1 next bit is the read/not write bit</w:t>
-            </w:r>
-            <w:r>
-              <w:t xml:space="preserve"> of the transaction</w:t>
+              <w:t xml:space="preserve">8  next bits hold the </w:t>
+            </w:r>
+            <w:r>
+              <w:t>i</w:t>
+            </w:r>
+            <w:r>
+              <w:t>d</w:t>
+            </w:r>
+            <w:r>
+              <w:t xml:space="preserve"> of the address</w:t>
+            </w:r>
+            <w:r>
+              <w:t>ed</w:t>
+            </w:r>
+            <w:r>
+              <w:t xml:space="preserve"> VFAT2</w:t>
             </w:r>
           </w:p>
           <w:p>
@@ -1242,22 +1234,7 @@
               <w:cnfStyle w:val="000000000000" w:firstRow="0" w:lastRow="0" w:firstColumn="0" w:lastColumn="0" w:oddVBand="0" w:evenVBand="0" w:oddHBand="0" w:evenHBand="0" w:firstRowFirstColumn="0" w:firstRowLastColumn="0" w:lastRowFirstColumn="0" w:lastRowLastColumn="0"/>
             </w:pPr>
             <w:r>
-              <w:t xml:space="preserve">8  next bits hold the </w:t>
-            </w:r>
-            <w:r>
-              <w:t>i</w:t>
-            </w:r>
-            <w:r>
-              <w:t>d</w:t>
-            </w:r>
-            <w:r>
-              <w:t xml:space="preserve"> of the address</w:t>
-            </w:r>
-            <w:r>
-              <w:t>ed</w:t>
-            </w:r>
-            <w:r>
-              <w:t xml:space="preserve"> VFAT2</w:t>
+              <w:t>8  next bits hold the id of the addressed register</w:t>
             </w:r>
           </w:p>
           <w:p>
@@ -1266,24 +1243,7 @@
               <w:cnfStyle w:val="000000000000" w:firstRow="0" w:lastRow="0" w:firstColumn="0" w:lastColumn="0" w:oddVBand="0" w:evenVBand="0" w:oddHBand="0" w:evenHBand="0" w:firstRowFirstColumn="0" w:firstRowLastColumn="0" w:lastRowFirstColumn="0" w:lastRowLastColumn="0"/>
             </w:pPr>
             <w:r>
-              <w:t>8  next bits hold the id of the addressed register</w:t>
-            </w:r>
-          </w:p>
-          <w:p>
-            <w:pPr>
-              <w:jc w:val="both"/>
-              <w:cnfStyle w:val="000000000000" w:firstRow="0" w:lastRow="0" w:firstColumn="0" w:lastColumn="0" w:oddVBand="0" w:evenVBand="0" w:oddHBand="0" w:evenHBand="0" w:firstRowFirstColumn="0" w:firstRowLastColumn="0" w:lastRowFirstColumn="0" w:lastRowLastColumn="0"/>
-            </w:pPr>
-            <w:r>
-              <w:t xml:space="preserve">8  </w:t>
-            </w:r>
-            <w:proofErr w:type="spellStart"/>
-            <w:r>
-              <w:t>LSBits</w:t>
-            </w:r>
-            <w:proofErr w:type="spellEnd"/>
-            <w:r>
-              <w:t xml:space="preserve"> hold </w:t>
+              <w:t xml:space="preserve">8  LSBits hold </w:t>
             </w:r>
             <w:r>
               <w:t xml:space="preserve">the </w:t>
@@ -1299,21 +1259,21 @@
       <w:pPr>
         <w:pStyle w:val="Heading2"/>
       </w:pPr>
-      <w:bookmarkStart w:id="11" w:name="_Toc428188298"/>
-      <w:bookmarkStart w:id="12" w:name="_Toc428776137"/>
-      <w:bookmarkStart w:id="13" w:name="_Toc430077616"/>
-      <w:bookmarkStart w:id="14" w:name="_Toc430686229"/>
-      <w:bookmarkStart w:id="15" w:name="_Toc430700078"/>
-      <w:bookmarkStart w:id="16" w:name="_Toc431542659"/>
+      <w:bookmarkStart w:id="12" w:name="_Toc428188298"/>
+      <w:bookmarkStart w:id="13" w:name="_Toc428776137"/>
+      <w:bookmarkStart w:id="14" w:name="_Toc430077616"/>
+      <w:bookmarkStart w:id="15" w:name="_Toc430686229"/>
+      <w:bookmarkStart w:id="16" w:name="_Toc430700078"/>
+      <w:bookmarkStart w:id="17" w:name="_Toc431542659"/>
       <w:r>
         <w:t>Errors</w:t>
       </w:r>
-      <w:bookmarkEnd w:id="11"/>
       <w:bookmarkEnd w:id="12"/>
       <w:bookmarkEnd w:id="13"/>
       <w:bookmarkEnd w:id="14"/>
       <w:bookmarkEnd w:id="15"/>
       <w:bookmarkEnd w:id="16"/>
+      <w:bookmarkEnd w:id="17"/>
     </w:p>
     <w:p>
       <w:r>
@@ -1327,21 +1287,21 @@
       <w:pPr>
         <w:pStyle w:val="Heading2"/>
       </w:pPr>
-      <w:bookmarkStart w:id="17" w:name="_Toc428188299"/>
-      <w:bookmarkStart w:id="18" w:name="_Toc428776138"/>
-      <w:bookmarkStart w:id="19" w:name="_Toc430077617"/>
-      <w:bookmarkStart w:id="20" w:name="_Toc430686230"/>
-      <w:bookmarkStart w:id="21" w:name="_Toc430700079"/>
-      <w:bookmarkStart w:id="22" w:name="_Toc431542660"/>
+      <w:bookmarkStart w:id="18" w:name="_Toc428188299"/>
+      <w:bookmarkStart w:id="19" w:name="_Toc428776138"/>
+      <w:bookmarkStart w:id="20" w:name="_Toc430077617"/>
+      <w:bookmarkStart w:id="21" w:name="_Toc430686230"/>
+      <w:bookmarkStart w:id="22" w:name="_Toc430700079"/>
+      <w:bookmarkStart w:id="23" w:name="_Toc431542660"/>
       <w:r>
         <w:t>Errors to avoid</w:t>
       </w:r>
-      <w:bookmarkEnd w:id="17"/>
       <w:bookmarkEnd w:id="18"/>
       <w:bookmarkEnd w:id="19"/>
       <w:bookmarkEnd w:id="20"/>
       <w:bookmarkEnd w:id="21"/>
       <w:bookmarkEnd w:id="22"/>
+      <w:bookmarkEnd w:id="23"/>
     </w:p>
     <w:p>
       <w:pPr>
@@ -1396,12 +1356,12 @@
       <w:pPr>
         <w:pStyle w:val="Heading1"/>
       </w:pPr>
-      <w:bookmarkStart w:id="23" w:name="_Toc431542661"/>
+      <w:bookmarkStart w:id="24" w:name="_Toc431542661"/>
       <w:r>
         <w:lastRenderedPageBreak/>
         <w:t>VFAT2 I2C Extended</w:t>
       </w:r>
-      <w:bookmarkEnd w:id="23"/>
+      <w:bookmarkEnd w:id="24"/>
     </w:p>
     <w:p>
       <w:r>
@@ -1437,23 +1397,23 @@
       <w:pPr>
         <w:pStyle w:val="Heading2"/>
       </w:pPr>
-      <w:bookmarkStart w:id="24" w:name="_Toc428177671"/>
-      <w:bookmarkStart w:id="25" w:name="_Toc428188301"/>
-      <w:bookmarkStart w:id="26" w:name="_Toc428776140"/>
-      <w:bookmarkStart w:id="27" w:name="_Toc430077619"/>
-      <w:bookmarkStart w:id="28" w:name="_Toc430686232"/>
-      <w:bookmarkStart w:id="29" w:name="_Toc430700081"/>
-      <w:bookmarkStart w:id="30" w:name="_Toc431542662"/>
+      <w:bookmarkStart w:id="25" w:name="_Toc428177671"/>
+      <w:bookmarkStart w:id="26" w:name="_Toc428188301"/>
+      <w:bookmarkStart w:id="27" w:name="_Toc428776140"/>
+      <w:bookmarkStart w:id="28" w:name="_Toc430077619"/>
+      <w:bookmarkStart w:id="29" w:name="_Toc430686232"/>
+      <w:bookmarkStart w:id="30" w:name="_Toc430700081"/>
+      <w:bookmarkStart w:id="31" w:name="_Toc431542662"/>
       <w:r>
         <w:t>Addressing</w:t>
       </w:r>
-      <w:bookmarkEnd w:id="24"/>
       <w:bookmarkEnd w:id="25"/>
       <w:bookmarkEnd w:id="26"/>
       <w:bookmarkEnd w:id="27"/>
       <w:bookmarkEnd w:id="28"/>
       <w:bookmarkEnd w:id="29"/>
       <w:bookmarkEnd w:id="30"/>
+      <w:bookmarkEnd w:id="31"/>
       <w:r>
         <w:t xml:space="preserve"> </w:t>
       </w:r>
@@ -1846,18 +1806,10 @@
               <w:cnfStyle w:val="000000000000" w:firstRow="0" w:lastRow="0" w:firstColumn="0" w:lastColumn="0" w:oddVBand="0" w:evenVBand="0" w:oddHBand="0" w:evenHBand="0" w:firstRowFirstColumn="0" w:firstRowLastColumn="0" w:lastRowFirstColumn="0" w:lastRowLastColumn="0"/>
             </w:pPr>
             <w:r>
-              <w:t xml:space="preserve">8 </w:t>
-            </w:r>
-            <w:proofErr w:type="spellStart"/>
-            <w:r>
-              <w:t>MSB</w:t>
-            </w:r>
-            <w:r>
-              <w:t>its</w:t>
-            </w:r>
-            <w:proofErr w:type="spellEnd"/>
-            <w:r>
-              <w:t xml:space="preserve"> are constant 0s</w:t>
+              <w:t>8 MSB</w:t>
+            </w:r>
+            <w:r>
+              <w:t>its are constant 0s</w:t>
             </w:r>
           </w:p>
           <w:p>
@@ -1893,15 +1845,7 @@
               <w:cnfStyle w:val="000000000000" w:firstRow="0" w:lastRow="0" w:firstColumn="0" w:lastColumn="0" w:oddVBand="0" w:evenVBand="0" w:oddHBand="0" w:evenHBand="0" w:firstRowFirstColumn="0" w:firstRowLastColumn="0" w:lastRowFirstColumn="0" w:lastRowLastColumn="0"/>
             </w:pPr>
             <w:r>
-              <w:t xml:space="preserve">8  </w:t>
-            </w:r>
-            <w:proofErr w:type="spellStart"/>
-            <w:r>
-              <w:t>LSBits</w:t>
-            </w:r>
-            <w:proofErr w:type="spellEnd"/>
-            <w:r>
-              <w:t xml:space="preserve"> hold response from the VFAT2 </w:t>
+              <w:t xml:space="preserve">8  LSBits hold response from the VFAT2 </w:t>
             </w:r>
           </w:p>
           <w:p>
@@ -1988,21 +1932,21 @@
       <w:pPr>
         <w:pStyle w:val="Heading2"/>
       </w:pPr>
-      <w:bookmarkStart w:id="31" w:name="_Toc428188302"/>
-      <w:bookmarkStart w:id="32" w:name="_Toc428776141"/>
-      <w:bookmarkStart w:id="33" w:name="_Toc430077620"/>
-      <w:bookmarkStart w:id="34" w:name="_Toc430686233"/>
-      <w:bookmarkStart w:id="35" w:name="_Toc430700082"/>
-      <w:bookmarkStart w:id="36" w:name="_Toc431542663"/>
+      <w:bookmarkStart w:id="32" w:name="_Toc428188302"/>
+      <w:bookmarkStart w:id="33" w:name="_Toc428776141"/>
+      <w:bookmarkStart w:id="34" w:name="_Toc430077620"/>
+      <w:bookmarkStart w:id="35" w:name="_Toc430686233"/>
+      <w:bookmarkStart w:id="36" w:name="_Toc430700082"/>
+      <w:bookmarkStart w:id="37" w:name="_Toc431542663"/>
       <w:r>
         <w:t>Errors</w:t>
       </w:r>
-      <w:bookmarkEnd w:id="31"/>
       <w:bookmarkEnd w:id="32"/>
       <w:bookmarkEnd w:id="33"/>
       <w:bookmarkEnd w:id="34"/>
       <w:bookmarkEnd w:id="35"/>
       <w:bookmarkEnd w:id="36"/>
+      <w:bookmarkEnd w:id="37"/>
     </w:p>
     <w:p>
       <w:r>
@@ -2013,21 +1957,21 @@
       <w:pPr>
         <w:pStyle w:val="Heading2"/>
       </w:pPr>
-      <w:bookmarkStart w:id="37" w:name="_Toc428188303"/>
-      <w:bookmarkStart w:id="38" w:name="_Toc428776142"/>
-      <w:bookmarkStart w:id="39" w:name="_Toc430077621"/>
-      <w:bookmarkStart w:id="40" w:name="_Toc430686234"/>
-      <w:bookmarkStart w:id="41" w:name="_Toc430700083"/>
-      <w:bookmarkStart w:id="42" w:name="_Toc431542664"/>
+      <w:bookmarkStart w:id="38" w:name="_Toc428188303"/>
+      <w:bookmarkStart w:id="39" w:name="_Toc428776142"/>
+      <w:bookmarkStart w:id="40" w:name="_Toc430077621"/>
+      <w:bookmarkStart w:id="41" w:name="_Toc430686234"/>
+      <w:bookmarkStart w:id="42" w:name="_Toc430700083"/>
+      <w:bookmarkStart w:id="43" w:name="_Toc431542664"/>
       <w:r>
         <w:t>Errors to avoid</w:t>
       </w:r>
-      <w:bookmarkEnd w:id="37"/>
       <w:bookmarkEnd w:id="38"/>
       <w:bookmarkEnd w:id="39"/>
       <w:bookmarkEnd w:id="40"/>
       <w:bookmarkEnd w:id="41"/>
       <w:bookmarkEnd w:id="42"/>
+      <w:bookmarkEnd w:id="43"/>
     </w:p>
     <w:p>
       <w:pPr>
@@ -2057,7 +2001,7 @@
       <w:pPr>
         <w:pStyle w:val="Heading1"/>
       </w:pPr>
-      <w:bookmarkStart w:id="43" w:name="_Toc431542665"/>
+      <w:bookmarkStart w:id="44" w:name="_Toc431542665"/>
       <w:r>
         <w:lastRenderedPageBreak/>
         <w:t>Threshold</w:t>
@@ -2071,7 +2015,7 @@
       <w:r>
         <w:t>s</w:t>
       </w:r>
-      <w:bookmarkEnd w:id="43"/>
+      <w:bookmarkEnd w:id="44"/>
     </w:p>
     <w:p>
       <w:pPr>
@@ -2089,7 +2033,6 @@
       <w:r>
         <w:t xml:space="preserve">scan on VFAT2 </w:t>
       </w:r>
-      <w:proofErr w:type="spellStart"/>
       <w:r>
         <w:rPr>
           <w:rFonts w:ascii="Courier New" w:hAnsi="Courier New" w:cs="Courier New"/>
@@ -2098,7 +2041,6 @@
         </w:rPr>
         <w:t>vfat2</w:t>
       </w:r>
-      <w:proofErr w:type="spellEnd"/>
       <w:r>
         <w:rPr>
           <w:color w:val="4F81BD" w:themeColor="accent1"/>
@@ -2170,13 +2112,8 @@
         <w:t xml:space="preserve">and by counting the number of </w:t>
       </w:r>
       <w:r>
-        <w:t xml:space="preserve">events where the </w:t>
-      </w:r>
-      <w:proofErr w:type="spellStart"/>
-      <w:r>
-        <w:t>SBits</w:t>
-      </w:r>
-      <w:proofErr w:type="spellEnd"/>
+        <w:t>events where the SBits</w:t>
+      </w:r>
       <w:r>
         <w:t>/strips</w:t>
       </w:r>
@@ -2208,23 +2145,23 @@
       <w:pPr>
         <w:pStyle w:val="Heading2"/>
       </w:pPr>
-      <w:bookmarkStart w:id="44" w:name="_Toc428177673"/>
-      <w:bookmarkStart w:id="45" w:name="_Toc428188305"/>
-      <w:bookmarkStart w:id="46" w:name="_Toc428776144"/>
-      <w:bookmarkStart w:id="47" w:name="_Toc430077623"/>
-      <w:bookmarkStart w:id="48" w:name="_Toc430686236"/>
-      <w:bookmarkStart w:id="49" w:name="_Toc430700085"/>
-      <w:bookmarkStart w:id="50" w:name="_Toc431542666"/>
+      <w:bookmarkStart w:id="45" w:name="_Toc428177673"/>
+      <w:bookmarkStart w:id="46" w:name="_Toc428188305"/>
+      <w:bookmarkStart w:id="47" w:name="_Toc428776144"/>
+      <w:bookmarkStart w:id="48" w:name="_Toc430077623"/>
+      <w:bookmarkStart w:id="49" w:name="_Toc430686236"/>
+      <w:bookmarkStart w:id="50" w:name="_Toc430700085"/>
+      <w:bookmarkStart w:id="51" w:name="_Toc431542666"/>
       <w:r>
         <w:t>Addressing</w:t>
       </w:r>
-      <w:bookmarkEnd w:id="44"/>
       <w:bookmarkEnd w:id="45"/>
       <w:bookmarkEnd w:id="46"/>
       <w:bookmarkEnd w:id="47"/>
       <w:bookmarkEnd w:id="48"/>
       <w:bookmarkEnd w:id="49"/>
       <w:bookmarkEnd w:id="50"/>
+      <w:bookmarkEnd w:id="51"/>
       <w:r>
         <w:t xml:space="preserve"> </w:t>
       </w:r>
@@ -3231,15 +3168,7 @@
               <w:cnfStyle w:val="000000000000" w:firstRow="0" w:lastRow="0" w:firstColumn="0" w:lastColumn="0" w:oddVBand="0" w:evenVBand="0" w:oddHBand="0" w:evenHBand="0" w:firstRowFirstColumn="0" w:firstRowLastColumn="0" w:lastRowFirstColumn="0" w:lastRowLastColumn="0"/>
             </w:pPr>
             <w:r>
-              <w:t xml:space="preserve">8 </w:t>
-            </w:r>
-            <w:proofErr w:type="spellStart"/>
-            <w:r>
-              <w:t>MSBits</w:t>
-            </w:r>
-            <w:proofErr w:type="spellEnd"/>
-            <w:r>
-              <w:t xml:space="preserve"> hold the threshold/latency value of the point</w:t>
+              <w:t>8 MSBits hold the threshold/latency value of the point</w:t>
             </w:r>
           </w:p>
           <w:p>
@@ -3248,15 +3177,7 @@
               <w:cnfStyle w:val="000000000000" w:firstRow="0" w:lastRow="0" w:firstColumn="0" w:lastColumn="0" w:oddVBand="0" w:evenVBand="0" w:oddHBand="0" w:evenHBand="0" w:firstRowFirstColumn="0" w:firstRowLastColumn="0" w:lastRowFirstColumn="0" w:lastRowLastColumn="0"/>
             </w:pPr>
             <w:r>
-              <w:t xml:space="preserve">24 </w:t>
-            </w:r>
-            <w:proofErr w:type="spellStart"/>
-            <w:r>
-              <w:t>LSBits</w:t>
-            </w:r>
-            <w:proofErr w:type="spellEnd"/>
-            <w:r>
-              <w:t xml:space="preserve"> hold the number of events that have fired </w:t>
+              <w:t xml:space="preserve">24 LSBits hold the number of events that have fired </w:t>
             </w:r>
           </w:p>
           <w:p>
@@ -3515,23 +3436,23 @@
       <w:pPr>
         <w:pStyle w:val="Heading2"/>
       </w:pPr>
-      <w:bookmarkStart w:id="51" w:name="_Toc428177674"/>
-      <w:bookmarkStart w:id="52" w:name="_Toc428188306"/>
-      <w:bookmarkStart w:id="53" w:name="_Toc428776145"/>
-      <w:bookmarkStart w:id="54" w:name="_Toc430077624"/>
-      <w:bookmarkStart w:id="55" w:name="_Toc430686237"/>
-      <w:bookmarkStart w:id="56" w:name="_Toc430700086"/>
-      <w:bookmarkStart w:id="57" w:name="_Toc431542667"/>
+      <w:bookmarkStart w:id="52" w:name="_Toc428177674"/>
+      <w:bookmarkStart w:id="53" w:name="_Toc428188306"/>
+      <w:bookmarkStart w:id="54" w:name="_Toc428776145"/>
+      <w:bookmarkStart w:id="55" w:name="_Toc430077624"/>
+      <w:bookmarkStart w:id="56" w:name="_Toc430686237"/>
+      <w:bookmarkStart w:id="57" w:name="_Toc430700086"/>
+      <w:bookmarkStart w:id="58" w:name="_Toc431542667"/>
       <w:r>
         <w:t>Description</w:t>
       </w:r>
-      <w:bookmarkEnd w:id="51"/>
       <w:bookmarkEnd w:id="52"/>
       <w:bookmarkEnd w:id="53"/>
       <w:bookmarkEnd w:id="54"/>
       <w:bookmarkEnd w:id="55"/>
       <w:bookmarkEnd w:id="56"/>
       <w:bookmarkEnd w:id="57"/>
+      <w:bookmarkEnd w:id="58"/>
     </w:p>
     <w:p>
       <w:pPr>
@@ -3563,23 +3484,23 @@
       <w:pPr>
         <w:pStyle w:val="Heading2"/>
       </w:pPr>
-      <w:bookmarkStart w:id="58" w:name="_Toc428177675"/>
-      <w:bookmarkStart w:id="59" w:name="_Toc428188307"/>
-      <w:bookmarkStart w:id="60" w:name="_Toc428776146"/>
-      <w:bookmarkStart w:id="61" w:name="_Toc430077625"/>
-      <w:bookmarkStart w:id="62" w:name="_Toc430686238"/>
-      <w:bookmarkStart w:id="63" w:name="_Toc430700087"/>
-      <w:bookmarkStart w:id="64" w:name="_Toc431542668"/>
+      <w:bookmarkStart w:id="59" w:name="_Toc428177675"/>
+      <w:bookmarkStart w:id="60" w:name="_Toc428188307"/>
+      <w:bookmarkStart w:id="61" w:name="_Toc428776146"/>
+      <w:bookmarkStart w:id="62" w:name="_Toc430077625"/>
+      <w:bookmarkStart w:id="63" w:name="_Toc430686238"/>
+      <w:bookmarkStart w:id="64" w:name="_Toc430700087"/>
+      <w:bookmarkStart w:id="65" w:name="_Toc431542668"/>
       <w:r>
         <w:t>Errors</w:t>
       </w:r>
-      <w:bookmarkEnd w:id="58"/>
       <w:bookmarkEnd w:id="59"/>
       <w:bookmarkEnd w:id="60"/>
       <w:bookmarkEnd w:id="61"/>
       <w:bookmarkEnd w:id="62"/>
       <w:bookmarkEnd w:id="63"/>
       <w:bookmarkEnd w:id="64"/>
+      <w:bookmarkEnd w:id="65"/>
     </w:p>
     <w:p>
       <w:pPr>
@@ -3679,13 +3600,8 @@
         <w:t>value</w:t>
       </w:r>
       <w:r>
-        <w:t xml:space="preserve"> did not succeed. In that case, the value of the 24 </w:t>
-      </w:r>
-      <w:proofErr w:type="spellStart"/>
-      <w:r>
-        <w:t>LSBits</w:t>
-      </w:r>
-      <w:proofErr w:type="spellEnd"/>
+        <w:t xml:space="preserve"> did not succeed. In that case, the value of the 24 LSBits</w:t>
+      </w:r>
       <w:r>
         <w:t xml:space="preserve"> of that particular point</w:t>
       </w:r>
@@ -3706,21 +3622,21 @@
       <w:pPr>
         <w:pStyle w:val="Heading2"/>
       </w:pPr>
-      <w:bookmarkStart w:id="65" w:name="_Toc428188308"/>
-      <w:bookmarkStart w:id="66" w:name="_Toc428776147"/>
-      <w:bookmarkStart w:id="67" w:name="_Toc430077626"/>
-      <w:bookmarkStart w:id="68" w:name="_Toc430686239"/>
-      <w:bookmarkStart w:id="69" w:name="_Toc430700088"/>
-      <w:bookmarkStart w:id="70" w:name="_Toc431542669"/>
+      <w:bookmarkStart w:id="66" w:name="_Toc428188308"/>
+      <w:bookmarkStart w:id="67" w:name="_Toc428776147"/>
+      <w:bookmarkStart w:id="68" w:name="_Toc430077626"/>
+      <w:bookmarkStart w:id="69" w:name="_Toc430686239"/>
+      <w:bookmarkStart w:id="70" w:name="_Toc430700088"/>
+      <w:bookmarkStart w:id="71" w:name="_Toc431542669"/>
       <w:r>
         <w:t>Errors to avoid</w:t>
       </w:r>
-      <w:bookmarkEnd w:id="65"/>
       <w:bookmarkEnd w:id="66"/>
       <w:bookmarkEnd w:id="67"/>
       <w:bookmarkEnd w:id="68"/>
       <w:bookmarkEnd w:id="69"/>
       <w:bookmarkEnd w:id="70"/>
+      <w:bookmarkEnd w:id="71"/>
     </w:p>
     <w:p>
       <w:pPr>
@@ -3778,12 +3694,12 @@
       <w:pPr>
         <w:pStyle w:val="Heading1"/>
       </w:pPr>
-      <w:bookmarkStart w:id="71" w:name="_Toc431542670"/>
+      <w:bookmarkStart w:id="72" w:name="_Toc431542670"/>
       <w:r>
         <w:lastRenderedPageBreak/>
         <w:t>T1 Controller</w:t>
       </w:r>
-      <w:bookmarkEnd w:id="71"/>
+      <w:bookmarkEnd w:id="72"/>
     </w:p>
     <w:p>
       <w:pPr>
@@ -3820,23 +3736,23 @@
       <w:pPr>
         <w:pStyle w:val="Heading2"/>
       </w:pPr>
-      <w:bookmarkStart w:id="72" w:name="_Toc428177677"/>
-      <w:bookmarkStart w:id="73" w:name="_Toc428188310"/>
-      <w:bookmarkStart w:id="74" w:name="_Toc428776149"/>
-      <w:bookmarkStart w:id="75" w:name="_Toc430077628"/>
-      <w:bookmarkStart w:id="76" w:name="_Toc430686241"/>
-      <w:bookmarkStart w:id="77" w:name="_Toc430700090"/>
-      <w:bookmarkStart w:id="78" w:name="_Toc431542671"/>
+      <w:bookmarkStart w:id="73" w:name="_Toc428177677"/>
+      <w:bookmarkStart w:id="74" w:name="_Toc428188310"/>
+      <w:bookmarkStart w:id="75" w:name="_Toc428776149"/>
+      <w:bookmarkStart w:id="76" w:name="_Toc430077628"/>
+      <w:bookmarkStart w:id="77" w:name="_Toc430686241"/>
+      <w:bookmarkStart w:id="78" w:name="_Toc430700090"/>
+      <w:bookmarkStart w:id="79" w:name="_Toc431542671"/>
       <w:r>
         <w:t>Addressing</w:t>
       </w:r>
-      <w:bookmarkEnd w:id="72"/>
       <w:bookmarkEnd w:id="73"/>
       <w:bookmarkEnd w:id="74"/>
       <w:bookmarkEnd w:id="75"/>
       <w:bookmarkEnd w:id="76"/>
       <w:bookmarkEnd w:id="77"/>
       <w:bookmarkEnd w:id="78"/>
+      <w:bookmarkEnd w:id="79"/>
       <w:r>
         <w:t xml:space="preserve"> </w:t>
       </w:r>
@@ -4242,16 +4158,8 @@
               <w:rPr>
                 <w:rFonts w:ascii="Courier New" w:hAnsi="Courier New" w:cs="Courier New"/>
               </w:rPr>
-              <w:t xml:space="preserve">1 = </w:t>
-            </w:r>
-            <w:proofErr w:type="spellStart"/>
-            <w:r>
-              <w:rPr>
-                <w:rFonts w:ascii="Courier New" w:hAnsi="Courier New" w:cs="Courier New"/>
-              </w:rPr>
-              <w:t>Calpulse</w:t>
-            </w:r>
-            <w:proofErr w:type="spellEnd"/>
+              <w:t>1 = Calpulse</w:t>
+            </w:r>
           </w:p>
           <w:p>
             <w:pPr>
@@ -4706,7 +4614,6 @@
                 <w:i/>
               </w:rPr>
             </w:pPr>
-            <w:proofErr w:type="spellStart"/>
             <w:r>
               <w:rPr>
                 <w:rFonts w:ascii="Courier New" w:hAnsi="Courier New" w:cs="Courier New"/>
@@ -4714,7 +4621,6 @@
               </w:rPr>
               <w:t>calpulse_sequence</w:t>
             </w:r>
-            <w:proofErr w:type="spellEnd"/>
             <w:r>
               <w:rPr>
                 <w:rFonts w:ascii="Courier New" w:hAnsi="Courier New" w:cs="Courier New"/>
@@ -4786,7 +4692,6 @@
                 <w:rFonts w:ascii="Courier New" w:hAnsi="Courier New" w:cs="Courier New"/>
               </w:rPr>
             </w:pPr>
-            <w:proofErr w:type="spellStart"/>
             <w:r>
               <w:rPr>
                 <w:rFonts w:ascii="Courier New" w:hAnsi="Courier New" w:cs="Courier New"/>
@@ -4794,7 +4699,6 @@
               </w:rPr>
               <w:t>resync_sequence</w:t>
             </w:r>
-            <w:proofErr w:type="spellEnd"/>
             <w:r>
               <w:rPr>
                 <w:rFonts w:ascii="Courier New" w:hAnsi="Courier New" w:cs="Courier New"/>
@@ -5175,28 +5079,28 @@
       <w:pPr>
         <w:pStyle w:val="Heading2"/>
       </w:pPr>
-      <w:bookmarkStart w:id="79" w:name="_Toc428188311"/>
-      <w:bookmarkStart w:id="80" w:name="_Toc428776150"/>
-      <w:bookmarkStart w:id="81" w:name="_Toc430077629"/>
-      <w:bookmarkStart w:id="82" w:name="_Toc430686242"/>
-      <w:bookmarkStart w:id="83" w:name="_Toc430700091"/>
-      <w:bookmarkStart w:id="84" w:name="_Toc428177678"/>
+      <w:bookmarkStart w:id="80" w:name="_Toc428188311"/>
+      <w:bookmarkStart w:id="81" w:name="_Toc428776150"/>
+      <w:bookmarkStart w:id="82" w:name="_Toc430077629"/>
+      <w:bookmarkStart w:id="83" w:name="_Toc430686242"/>
+      <w:bookmarkStart w:id="84" w:name="_Toc430700091"/>
       <w:bookmarkStart w:id="85" w:name="_Toc431542672"/>
+      <w:bookmarkStart w:id="86" w:name="_Toc428177678"/>
       <w:r>
         <w:t>Errors</w:t>
       </w:r>
-      <w:bookmarkEnd w:id="79"/>
       <w:bookmarkEnd w:id="80"/>
       <w:bookmarkEnd w:id="81"/>
       <w:bookmarkEnd w:id="82"/>
       <w:bookmarkEnd w:id="83"/>
+      <w:bookmarkEnd w:id="84"/>
       <w:bookmarkEnd w:id="85"/>
     </w:p>
     <w:p>
       <w:pPr>
         <w:jc w:val="both"/>
       </w:pPr>
-      <w:bookmarkStart w:id="86" w:name="_Toc428188312"/>
+      <w:bookmarkStart w:id="87" w:name="_Toc428188312"/>
       <w:r>
         <w:t xml:space="preserve">When starting the module, the returned status of the write operation informs the user about the validity of the parameters. Invalid parameters will return an error and prevent the module from starting. </w:t>
       </w:r>
@@ -5205,43 +5109,43 @@
       <w:pPr>
         <w:pStyle w:val="Heading2"/>
       </w:pPr>
-      <w:bookmarkStart w:id="87" w:name="_Toc428776151"/>
-      <w:bookmarkStart w:id="88" w:name="_Toc430077630"/>
-      <w:bookmarkStart w:id="89" w:name="_Toc430686243"/>
-      <w:bookmarkStart w:id="90" w:name="_Toc430700092"/>
-      <w:bookmarkStart w:id="91" w:name="_Toc431542673"/>
+      <w:bookmarkStart w:id="88" w:name="_Toc428776151"/>
+      <w:bookmarkStart w:id="89" w:name="_Toc430077630"/>
+      <w:bookmarkStart w:id="90" w:name="_Toc430686243"/>
+      <w:bookmarkStart w:id="91" w:name="_Toc430700092"/>
+      <w:bookmarkStart w:id="92" w:name="_Toc431542673"/>
       <w:r>
         <w:t>Operation modes</w:t>
       </w:r>
-      <w:bookmarkEnd w:id="84"/>
       <w:bookmarkEnd w:id="86"/>
       <w:bookmarkEnd w:id="87"/>
       <w:bookmarkEnd w:id="88"/>
       <w:bookmarkEnd w:id="89"/>
       <w:bookmarkEnd w:id="90"/>
       <w:bookmarkEnd w:id="91"/>
+      <w:bookmarkEnd w:id="92"/>
     </w:p>
     <w:p>
       <w:pPr>
         <w:pStyle w:val="Heading3"/>
       </w:pPr>
-      <w:bookmarkStart w:id="92" w:name="_Toc428177679"/>
-      <w:bookmarkStart w:id="93" w:name="_Toc428188313"/>
-      <w:bookmarkStart w:id="94" w:name="_Toc428776152"/>
-      <w:bookmarkStart w:id="95" w:name="_Toc430077631"/>
-      <w:bookmarkStart w:id="96" w:name="_Toc430686244"/>
-      <w:bookmarkStart w:id="97" w:name="_Toc430700093"/>
-      <w:bookmarkStart w:id="98" w:name="_Toc431542674"/>
+      <w:bookmarkStart w:id="93" w:name="_Toc428177679"/>
+      <w:bookmarkStart w:id="94" w:name="_Toc428188313"/>
+      <w:bookmarkStart w:id="95" w:name="_Toc428776152"/>
+      <w:bookmarkStart w:id="96" w:name="_Toc430077631"/>
+      <w:bookmarkStart w:id="97" w:name="_Toc430686244"/>
+      <w:bookmarkStart w:id="98" w:name="_Toc430700093"/>
+      <w:bookmarkStart w:id="99" w:name="_Toc431542674"/>
       <w:r>
         <w:t>Mode 0</w:t>
       </w:r>
-      <w:bookmarkEnd w:id="92"/>
       <w:bookmarkEnd w:id="93"/>
       <w:bookmarkEnd w:id="94"/>
       <w:bookmarkEnd w:id="95"/>
       <w:bookmarkEnd w:id="96"/>
       <w:bookmarkEnd w:id="97"/>
       <w:bookmarkEnd w:id="98"/>
+      <w:bookmarkEnd w:id="99"/>
     </w:p>
     <w:p>
       <w:pPr>
@@ -5267,7 +5171,6 @@
       <w:r>
         <w:t xml:space="preserve">of type </w:t>
       </w:r>
-      <w:proofErr w:type="spellStart"/>
       <w:r>
         <w:rPr>
           <w:rFonts w:ascii="Courier New" w:hAnsi="Courier New" w:cs="Courier New"/>
@@ -5276,7 +5179,6 @@
         </w:rPr>
         <w:t>type</w:t>
       </w:r>
-      <w:proofErr w:type="spellEnd"/>
       <w:r>
         <w:rPr>
           <w:color w:val="4F81BD" w:themeColor="accent1"/>
@@ -5465,23 +5367,23 @@
       <w:pPr>
         <w:pStyle w:val="Heading3"/>
       </w:pPr>
-      <w:bookmarkStart w:id="99" w:name="_Toc428177680"/>
-      <w:bookmarkStart w:id="100" w:name="_Toc428188314"/>
-      <w:bookmarkStart w:id="101" w:name="_Toc428776153"/>
-      <w:bookmarkStart w:id="102" w:name="_Toc430077632"/>
-      <w:bookmarkStart w:id="103" w:name="_Toc430686245"/>
-      <w:bookmarkStart w:id="104" w:name="_Toc430700094"/>
-      <w:bookmarkStart w:id="105" w:name="_Toc431542675"/>
+      <w:bookmarkStart w:id="100" w:name="_Toc428177680"/>
+      <w:bookmarkStart w:id="101" w:name="_Toc428188314"/>
+      <w:bookmarkStart w:id="102" w:name="_Toc428776153"/>
+      <w:bookmarkStart w:id="103" w:name="_Toc430077632"/>
+      <w:bookmarkStart w:id="104" w:name="_Toc430686245"/>
+      <w:bookmarkStart w:id="105" w:name="_Toc430700094"/>
+      <w:bookmarkStart w:id="106" w:name="_Toc431542675"/>
       <w:r>
         <w:t>Mode 1</w:t>
       </w:r>
-      <w:bookmarkEnd w:id="99"/>
       <w:bookmarkEnd w:id="100"/>
       <w:bookmarkEnd w:id="101"/>
       <w:bookmarkEnd w:id="102"/>
       <w:bookmarkEnd w:id="103"/>
       <w:bookmarkEnd w:id="104"/>
       <w:bookmarkEnd w:id="105"/>
+      <w:bookmarkEnd w:id="106"/>
     </w:p>
     <w:p>
       <w:r>
@@ -5516,13 +5418,8 @@
       <w:r>
         <w:t xml:space="preserve"> </w:t>
       </w:r>
-      <w:proofErr w:type="spellStart"/>
-      <w:r>
-        <w:t>Calpulse</w:t>
-      </w:r>
-      <w:proofErr w:type="spellEnd"/>
-      <w:r>
-        <w:t xml:space="preserve"> </w:t>
+      <w:r>
+        <w:t xml:space="preserve">Calpulse </w:t>
       </w:r>
       <w:r>
         <w:t>followed by</w:t>
@@ -5760,7 +5657,6 @@
           <w:rFonts w:ascii="Courier New" w:hAnsi="Courier New" w:cs="Courier New"/>
         </w:rPr>
       </w:pPr>
-      <w:proofErr w:type="gramStart"/>
       <w:r>
         <w:rPr>
           <w:rFonts w:ascii="Courier New" w:hAnsi="Courier New" w:cs="Courier New"/>
@@ -5771,99 +5667,92 @@
         <w:rPr>
           <w:rFonts w:ascii="Courier New" w:hAnsi="Courier New" w:cs="Courier New"/>
         </w:rPr>
+        <w:t>____</w:t>
+      </w:r>
+      <w:r>
+        <w:rPr>
+          <w:rFonts w:ascii="Courier New" w:hAnsi="Courier New" w:cs="Courier New"/>
+        </w:rPr>
+        <w:t>_____________|‾|_____________</w:t>
+      </w:r>
+      <w:r>
+        <w:rPr>
+          <w:rFonts w:ascii="Courier New" w:hAnsi="Courier New" w:cs="Courier New"/>
+        </w:rPr>
+        <w:t>_______</w:t>
+      </w:r>
+      <w:r>
+        <w:rPr>
+          <w:rFonts w:ascii="Courier New" w:hAnsi="Courier New" w:cs="Courier New"/>
+        </w:rPr>
+        <w:t>___________</w:t>
+      </w:r>
+      <w:r>
+        <w:rPr>
+          <w:rFonts w:ascii="Courier New" w:hAnsi="Courier New" w:cs="Courier New"/>
+        </w:rPr>
+        <w:t>____</w:t>
+      </w:r>
+      <w:r>
+        <w:rPr>
+          <w:rFonts w:ascii="Courier New" w:hAnsi="Courier New" w:cs="Courier New"/>
+        </w:rPr>
+        <w:t>__|‾|_</w:t>
+      </w:r>
+      <w:r>
+        <w:rPr>
+          <w:rFonts w:ascii="Courier New" w:hAnsi="Courier New" w:cs="Courier New"/>
+        </w:rPr>
+        <w:t xml:space="preserve"> </w:t>
+      </w:r>
+    </w:p>
+    <w:p>
+      <w:pPr>
+        <w:jc w:val="both"/>
+        <w:rPr>
+          <w:rFonts w:ascii="Courier New" w:hAnsi="Courier New" w:cs="Courier New"/>
+        </w:rPr>
+      </w:pPr>
+      <w:r>
+        <w:rPr>
+          <w:rFonts w:ascii="Courier New" w:hAnsi="Courier New" w:cs="Courier New"/>
+        </w:rPr>
+        <w:t xml:space="preserve">CAL   </w:t>
+      </w:r>
+      <w:r>
+        <w:rPr>
+          <w:rFonts w:ascii="Courier New" w:hAnsi="Courier New" w:cs="Courier New"/>
+        </w:rPr>
+        <w:t>_|‾|____________</w:t>
+      </w:r>
+      <w:r>
+        <w:rPr>
+          <w:rFonts w:ascii="Courier New" w:hAnsi="Courier New" w:cs="Courier New"/>
+        </w:rPr>
+        <w:t>____</w:t>
+      </w:r>
+      <w:r>
+        <w:rPr>
+          <w:rFonts w:ascii="Courier New" w:hAnsi="Courier New" w:cs="Courier New"/>
+        </w:rPr>
+        <w:t>____________</w:t>
+      </w:r>
+      <w:r>
+        <w:rPr>
+          <w:rFonts w:ascii="Courier New" w:hAnsi="Courier New" w:cs="Courier New"/>
+        </w:rPr>
         <w:t>_</w:t>
       </w:r>
-      <w:proofErr w:type="gramEnd"/>
       <w:r>
         <w:rPr>
           <w:rFonts w:ascii="Courier New" w:hAnsi="Courier New" w:cs="Courier New"/>
         </w:rPr>
-        <w:t>___</w:t>
+        <w:t>________|‾|_________</w:t>
       </w:r>
       <w:r>
         <w:rPr>
           <w:rFonts w:ascii="Courier New" w:hAnsi="Courier New" w:cs="Courier New"/>
         </w:rPr>
-        <w:t>_____________|‾|_____________</w:t>
-      </w:r>
-      <w:r>
-        <w:rPr>
-          <w:rFonts w:ascii="Courier New" w:hAnsi="Courier New" w:cs="Courier New"/>
-        </w:rPr>
-        <w:t>_______</w:t>
-      </w:r>
-      <w:r>
-        <w:rPr>
-          <w:rFonts w:ascii="Courier New" w:hAnsi="Courier New" w:cs="Courier New"/>
-        </w:rPr>
-        <w:t>___________</w:t>
-      </w:r>
-      <w:r>
-        <w:rPr>
-          <w:rFonts w:ascii="Courier New" w:hAnsi="Courier New" w:cs="Courier New"/>
-        </w:rPr>
-        <w:t>____</w:t>
-      </w:r>
-      <w:r>
-        <w:rPr>
-          <w:rFonts w:ascii="Courier New" w:hAnsi="Courier New" w:cs="Courier New"/>
-        </w:rPr>
-        <w:t>__|‾|_</w:t>
-      </w:r>
-      <w:r>
-        <w:rPr>
-          <w:rFonts w:ascii="Courier New" w:hAnsi="Courier New" w:cs="Courier New"/>
-        </w:rPr>
-        <w:t xml:space="preserve"> </w:t>
-      </w:r>
-    </w:p>
-    <w:p>
-      <w:pPr>
-        <w:jc w:val="both"/>
-        <w:rPr>
-          <w:rFonts w:ascii="Courier New" w:hAnsi="Courier New" w:cs="Courier New"/>
-        </w:rPr>
-      </w:pPr>
-      <w:r>
-        <w:rPr>
-          <w:rFonts w:ascii="Courier New" w:hAnsi="Courier New" w:cs="Courier New"/>
-        </w:rPr>
-        <w:t xml:space="preserve">CAL   </w:t>
-      </w:r>
-      <w:r>
-        <w:rPr>
-          <w:rFonts w:ascii="Courier New" w:hAnsi="Courier New" w:cs="Courier New"/>
-        </w:rPr>
-        <w:t>_|‾|____________</w:t>
-      </w:r>
-      <w:r>
-        <w:rPr>
-          <w:rFonts w:ascii="Courier New" w:hAnsi="Courier New" w:cs="Courier New"/>
-        </w:rPr>
-        <w:t>____</w:t>
-      </w:r>
-      <w:r>
-        <w:rPr>
-          <w:rFonts w:ascii="Courier New" w:hAnsi="Courier New" w:cs="Courier New"/>
-        </w:rPr>
-        <w:t>____________</w:t>
-      </w:r>
-      <w:r>
-        <w:rPr>
-          <w:rFonts w:ascii="Courier New" w:hAnsi="Courier New" w:cs="Courier New"/>
-        </w:rPr>
-        <w:t>_</w:t>
-      </w:r>
-      <w:r>
-        <w:rPr>
-          <w:rFonts w:ascii="Courier New" w:hAnsi="Courier New" w:cs="Courier New"/>
-        </w:rPr>
-        <w:t>________|‾|_________</w:t>
-      </w:r>
-      <w:r>
-        <w:rPr>
-          <w:rFonts w:ascii="Courier New" w:hAnsi="Courier New" w:cs="Courier New"/>
-        </w:rPr>
         <w:t>________</w:t>
       </w:r>
     </w:p>
@@ -5871,23 +5760,23 @@
       <w:pPr>
         <w:pStyle w:val="Heading3"/>
       </w:pPr>
-      <w:bookmarkStart w:id="106" w:name="_Toc428177681"/>
-      <w:bookmarkStart w:id="107" w:name="_Toc428188315"/>
-      <w:bookmarkStart w:id="108" w:name="_Toc428776154"/>
-      <w:bookmarkStart w:id="109" w:name="_Toc430077633"/>
-      <w:bookmarkStart w:id="110" w:name="_Toc430686246"/>
-      <w:bookmarkStart w:id="111" w:name="_Toc430700095"/>
-      <w:bookmarkStart w:id="112" w:name="_Toc431542676"/>
+      <w:bookmarkStart w:id="107" w:name="_Toc428177681"/>
+      <w:bookmarkStart w:id="108" w:name="_Toc428188315"/>
+      <w:bookmarkStart w:id="109" w:name="_Toc428776154"/>
+      <w:bookmarkStart w:id="110" w:name="_Toc430077633"/>
+      <w:bookmarkStart w:id="111" w:name="_Toc430686246"/>
+      <w:bookmarkStart w:id="112" w:name="_Toc430700095"/>
+      <w:bookmarkStart w:id="113" w:name="_Toc431542676"/>
       <w:r>
         <w:t>Mode 2</w:t>
       </w:r>
-      <w:bookmarkEnd w:id="106"/>
       <w:bookmarkEnd w:id="107"/>
       <w:bookmarkEnd w:id="108"/>
       <w:bookmarkEnd w:id="109"/>
       <w:bookmarkEnd w:id="110"/>
       <w:bookmarkEnd w:id="111"/>
       <w:bookmarkEnd w:id="112"/>
+      <w:bookmarkEnd w:id="113"/>
     </w:p>
     <w:p>
       <w:r>
@@ -5916,7 +5805,6 @@
         </w:rPr>
         <w:t xml:space="preserve">, </w:t>
       </w:r>
-      <w:proofErr w:type="spellStart"/>
       <w:r>
         <w:rPr>
           <w:rFonts w:ascii="Courier New" w:hAnsi="Courier New" w:cs="Courier New"/>
@@ -5925,14 +5813,12 @@
         </w:rPr>
         <w:t>calpulse_sequence</w:t>
       </w:r>
-      <w:proofErr w:type="spellEnd"/>
       <w:r>
         <w:rPr>
           <w:i/>
         </w:rPr>
         <w:t xml:space="preserve">, </w:t>
       </w:r>
-      <w:proofErr w:type="spellStart"/>
       <w:r>
         <w:rPr>
           <w:rFonts w:ascii="Courier New" w:hAnsi="Courier New" w:cs="Courier New"/>
@@ -5941,7 +5827,6 @@
         </w:rPr>
         <w:t>resync_sequence</w:t>
       </w:r>
-      <w:proofErr w:type="spellEnd"/>
       <w:r>
         <w:rPr>
           <w:i/>
@@ -5989,7 +5874,6 @@
       <w:r>
         <w:t xml:space="preserve">This operation mode allows the user to create custom patterns of T1 commands. The module will loop over the registers </w:t>
       </w:r>
-      <w:proofErr w:type="gramStart"/>
       <w:r>
         <w:rPr>
           <w:rFonts w:ascii="Courier New" w:hAnsi="Courier New" w:cs="Courier New"/>
@@ -6009,7 +5893,6 @@
       <w:r>
         <w:t xml:space="preserve"> times</w:t>
       </w:r>
-      <w:proofErr w:type="gramEnd"/>
       <w:r>
         <w:t>.</w:t>
       </w:r>
@@ -6040,7 +5923,6 @@
         </w:rPr>
         <w:t xml:space="preserve"> </w:t>
       </w:r>
-      <w:proofErr w:type="spellStart"/>
       <w:r>
         <w:rPr>
           <w:rFonts w:ascii="Courier New" w:hAnsi="Courier New" w:cs="Courier New"/>
@@ -6049,7 +5931,6 @@
         </w:rPr>
         <w:t>calpulse_sequence</w:t>
       </w:r>
-      <w:proofErr w:type="spellEnd"/>
       <w:r>
         <w:t xml:space="preserve"> registers.</w:t>
       </w:r>
@@ -6167,7 +6048,6 @@
         </w:rPr>
         <w:t>SEQ_</w:t>
       </w:r>
-      <w:proofErr w:type="gramStart"/>
       <w:r>
         <w:rPr>
           <w:rFonts w:ascii="Courier New" w:hAnsi="Courier New" w:cs="Courier New"/>
@@ -6184,14 +6064,7 @@
         <w:rPr>
           <w:rFonts w:ascii="Courier New" w:hAnsi="Courier New" w:cs="Courier New"/>
         </w:rPr>
-        <w:t>_</w:t>
-      </w:r>
-      <w:proofErr w:type="gramEnd"/>
-      <w:r>
-        <w:rPr>
-          <w:rFonts w:ascii="Courier New" w:hAnsi="Courier New" w:cs="Courier New"/>
-        </w:rPr>
-        <w:t>_____________</w:t>
+        <w:t>______________</w:t>
       </w:r>
       <w:r>
         <w:rPr>
@@ -6378,23 +6251,23 @@
       <w:pPr>
         <w:pStyle w:val="Heading2"/>
       </w:pPr>
-      <w:bookmarkStart w:id="113" w:name="_Toc428177682"/>
-      <w:bookmarkStart w:id="114" w:name="_Toc428188316"/>
-      <w:bookmarkStart w:id="115" w:name="_Toc428776155"/>
-      <w:bookmarkStart w:id="116" w:name="_Toc430077634"/>
-      <w:bookmarkStart w:id="117" w:name="_Toc430686247"/>
-      <w:bookmarkStart w:id="118" w:name="_Toc430700096"/>
-      <w:bookmarkStart w:id="119" w:name="_Toc431542677"/>
+      <w:bookmarkStart w:id="114" w:name="_Toc428177682"/>
+      <w:bookmarkStart w:id="115" w:name="_Toc428188316"/>
+      <w:bookmarkStart w:id="116" w:name="_Toc428776155"/>
+      <w:bookmarkStart w:id="117" w:name="_Toc430077634"/>
+      <w:bookmarkStart w:id="118" w:name="_Toc430686247"/>
+      <w:bookmarkStart w:id="119" w:name="_Toc430700096"/>
+      <w:bookmarkStart w:id="120" w:name="_Toc431542677"/>
       <w:r>
         <w:t>Notes</w:t>
       </w:r>
-      <w:bookmarkEnd w:id="113"/>
       <w:bookmarkEnd w:id="114"/>
       <w:bookmarkEnd w:id="115"/>
       <w:bookmarkEnd w:id="116"/>
       <w:bookmarkEnd w:id="117"/>
       <w:bookmarkEnd w:id="118"/>
       <w:bookmarkEnd w:id="119"/>
+      <w:bookmarkEnd w:id="120"/>
     </w:p>
     <w:p>
       <w:r>
@@ -6414,21 +6287,21 @@
       <w:pPr>
         <w:pStyle w:val="Heading2"/>
       </w:pPr>
-      <w:bookmarkStart w:id="120" w:name="_Toc428188317"/>
-      <w:bookmarkStart w:id="121" w:name="_Toc428776156"/>
-      <w:bookmarkStart w:id="122" w:name="_Toc430077635"/>
-      <w:bookmarkStart w:id="123" w:name="_Toc430686248"/>
-      <w:bookmarkStart w:id="124" w:name="_Toc430700097"/>
-      <w:bookmarkStart w:id="125" w:name="_Toc431542678"/>
+      <w:bookmarkStart w:id="121" w:name="_Toc428188317"/>
+      <w:bookmarkStart w:id="122" w:name="_Toc428776156"/>
+      <w:bookmarkStart w:id="123" w:name="_Toc430077635"/>
+      <w:bookmarkStart w:id="124" w:name="_Toc430686248"/>
+      <w:bookmarkStart w:id="125" w:name="_Toc430700097"/>
+      <w:bookmarkStart w:id="126" w:name="_Toc431542678"/>
       <w:r>
         <w:t>Errors to avoid</w:t>
       </w:r>
-      <w:bookmarkEnd w:id="120"/>
       <w:bookmarkEnd w:id="121"/>
       <w:bookmarkEnd w:id="122"/>
       <w:bookmarkEnd w:id="123"/>
       <w:bookmarkEnd w:id="124"/>
       <w:bookmarkEnd w:id="125"/>
+      <w:bookmarkEnd w:id="126"/>
     </w:p>
     <w:p>
       <w:pPr>
@@ -6463,12 +6336,7 @@
         </w:numPr>
       </w:pPr>
       <w:r>
-        <w:t>The delay must have a value higher than interva</w:t>
-      </w:r>
-      <w:bookmarkStart w:id="126" w:name="_GoBack"/>
-      <w:bookmarkEnd w:id="126"/>
-      <w:r>
-        <w:t xml:space="preserve">l + </w:t>
+        <w:t xml:space="preserve">The delay must have a value higher than interval + </w:t>
       </w:r>
       <w:r>
         <w:t>3</w:t>
@@ -6551,7 +6419,6 @@
       <w:r>
         <w:t xml:space="preserve"> </w:t>
       </w:r>
-      <w:proofErr w:type="spellStart"/>
       <w:r>
         <w:rPr>
           <w:rFonts w:ascii="Courier New" w:hAnsi="Courier New" w:cs="Courier New"/>
@@ -6560,7 +6427,6 @@
         </w:rPr>
         <w:t>dac</w:t>
       </w:r>
-      <w:proofErr w:type="spellEnd"/>
       <w:r>
         <w:rPr>
           <w:color w:val="4F81BD" w:themeColor="accent1"/>
@@ -6576,7 +6442,6 @@
       <w:r>
         <w:t xml:space="preserve"> VFAT2 </w:t>
       </w:r>
-      <w:proofErr w:type="spellStart"/>
       <w:r>
         <w:rPr>
           <w:rFonts w:ascii="Courier New" w:hAnsi="Courier New" w:cs="Courier New"/>
@@ -6585,7 +6450,6 @@
         </w:rPr>
         <w:t>vfat2</w:t>
       </w:r>
-      <w:proofErr w:type="spellEnd"/>
       <w:r>
         <w:rPr>
           <w:color w:val="4F81BD" w:themeColor="accent1"/>
@@ -6958,21 +6822,12 @@
                 <w:rFonts w:ascii="Courier New" w:hAnsi="Courier New" w:cs="Courier New"/>
               </w:rPr>
             </w:pPr>
-            <w:proofErr w:type="spellStart"/>
-            <w:r>
-              <w:rPr>
-                <w:rFonts w:ascii="Courier New" w:hAnsi="Courier New" w:cs="Courier New"/>
-                <w:i/>
-              </w:rPr>
-              <w:t>dac</w:t>
-            </w:r>
-            <w:proofErr w:type="spellEnd"/>
-            <w:r>
-              <w:rPr>
-                <w:rFonts w:ascii="Courier New" w:hAnsi="Courier New" w:cs="Courier New"/>
-                <w:i/>
-              </w:rPr>
-              <w:t xml:space="preserve">     </w:t>
+            <w:r>
+              <w:rPr>
+                <w:rFonts w:ascii="Courier New" w:hAnsi="Courier New" w:cs="Courier New"/>
+                <w:i/>
+              </w:rPr>
+              <w:t xml:space="preserve">dac     </w:t>
             </w:r>
             <w:r>
               <w:rPr>
@@ -7004,16 +6859,8 @@
               <w:rPr>
                 <w:rFonts w:ascii="Courier New" w:hAnsi="Courier New" w:cs="Courier New"/>
               </w:rPr>
-              <w:t xml:space="preserve">0 = </w:t>
-            </w:r>
-            <w:proofErr w:type="spellStart"/>
-            <w:r>
-              <w:rPr>
-                <w:rFonts w:ascii="Courier New" w:hAnsi="Courier New" w:cs="Courier New"/>
-              </w:rPr>
-              <w:t>IPreampIn</w:t>
-            </w:r>
-            <w:proofErr w:type="spellEnd"/>
+              <w:t>0 = IPreampIn</w:t>
+            </w:r>
           </w:p>
           <w:p>
             <w:pPr>
@@ -7026,16 +6873,8 @@
               <w:rPr>
                 <w:rFonts w:ascii="Courier New" w:hAnsi="Courier New" w:cs="Courier New"/>
               </w:rPr>
-              <w:t xml:space="preserve">1 = </w:t>
-            </w:r>
-            <w:proofErr w:type="spellStart"/>
-            <w:r>
-              <w:rPr>
-                <w:rFonts w:ascii="Courier New" w:hAnsi="Courier New" w:cs="Courier New"/>
-              </w:rPr>
-              <w:t>IPreampFeed</w:t>
-            </w:r>
-            <w:proofErr w:type="spellEnd"/>
+              <w:t>1 = IPreampFeed</w:t>
+            </w:r>
           </w:p>
           <w:p>
             <w:pPr>
@@ -7048,16 +6887,8 @@
               <w:rPr>
                 <w:rFonts w:ascii="Courier New" w:hAnsi="Courier New" w:cs="Courier New"/>
               </w:rPr>
-              <w:t xml:space="preserve">2 = </w:t>
-            </w:r>
-            <w:proofErr w:type="spellStart"/>
-            <w:r>
-              <w:rPr>
-                <w:rFonts w:ascii="Courier New" w:hAnsi="Courier New" w:cs="Courier New"/>
-              </w:rPr>
-              <w:t>IPreampOut</w:t>
-            </w:r>
-            <w:proofErr w:type="spellEnd"/>
+              <w:t>2 = IPreampOut</w:t>
+            </w:r>
           </w:p>
           <w:p>
             <w:pPr>
@@ -7070,16 +6901,8 @@
               <w:rPr>
                 <w:rFonts w:ascii="Courier New" w:hAnsi="Courier New" w:cs="Courier New"/>
               </w:rPr>
-              <w:t xml:space="preserve">3 = </w:t>
-            </w:r>
-            <w:proofErr w:type="spellStart"/>
-            <w:r>
-              <w:rPr>
-                <w:rFonts w:ascii="Courier New" w:hAnsi="Courier New" w:cs="Courier New"/>
-              </w:rPr>
-              <w:t>IShaper</w:t>
-            </w:r>
-            <w:proofErr w:type="spellEnd"/>
+              <w:t>3 = IShaper</w:t>
+            </w:r>
           </w:p>
           <w:p>
             <w:pPr>
@@ -7092,16 +6915,8 @@
               <w:rPr>
                 <w:rFonts w:ascii="Courier New" w:hAnsi="Courier New" w:cs="Courier New"/>
               </w:rPr>
-              <w:t xml:space="preserve">4 = </w:t>
-            </w:r>
-            <w:proofErr w:type="spellStart"/>
-            <w:r>
-              <w:rPr>
-                <w:rFonts w:ascii="Courier New" w:hAnsi="Courier New" w:cs="Courier New"/>
-              </w:rPr>
-              <w:t>IShaperFeed</w:t>
-            </w:r>
-            <w:proofErr w:type="spellEnd"/>
+              <w:t>4 = IShaperFeed</w:t>
+            </w:r>
           </w:p>
           <w:p>
             <w:pPr>
@@ -7114,16 +6929,8 @@
               <w:rPr>
                 <w:rFonts w:ascii="Courier New" w:hAnsi="Courier New" w:cs="Courier New"/>
               </w:rPr>
-              <w:t xml:space="preserve">5 = </w:t>
-            </w:r>
-            <w:proofErr w:type="spellStart"/>
-            <w:r>
-              <w:rPr>
-                <w:rFonts w:ascii="Courier New" w:hAnsi="Courier New" w:cs="Courier New"/>
-              </w:rPr>
-              <w:t>IComp</w:t>
-            </w:r>
-            <w:proofErr w:type="spellEnd"/>
+              <w:t>5 = IComp</w:t>
+            </w:r>
           </w:p>
           <w:p>
             <w:pPr>
@@ -7164,16 +6971,8 @@
               <w:rPr>
                 <w:rFonts w:ascii="Courier New" w:hAnsi="Courier New" w:cs="Courier New"/>
               </w:rPr>
-              <w:t xml:space="preserve">8 = </w:t>
-            </w:r>
-            <w:proofErr w:type="spellStart"/>
-            <w:r>
-              <w:rPr>
-                <w:rFonts w:ascii="Courier New" w:hAnsi="Courier New" w:cs="Courier New"/>
-              </w:rPr>
-              <w:t>VCal</w:t>
-            </w:r>
-            <w:proofErr w:type="spellEnd"/>
+              <w:t>8 = VCal</w:t>
+            </w:r>
           </w:p>
           <w:p>
             <w:pPr>
@@ -7186,16 +6985,8 @@
               <w:rPr>
                 <w:rFonts w:ascii="Courier New" w:hAnsi="Courier New" w:cs="Courier New"/>
               </w:rPr>
-              <w:t xml:space="preserve">9 = </w:t>
-            </w:r>
-            <w:proofErr w:type="spellStart"/>
-            <w:r>
-              <w:rPr>
-                <w:rFonts w:ascii="Courier New" w:hAnsi="Courier New" w:cs="Courier New"/>
-              </w:rPr>
-              <w:t>CalOut</w:t>
-            </w:r>
-            <w:proofErr w:type="spellEnd"/>
+              <w:t>9 = CalOut</w:t>
+            </w:r>
             <w:r>
               <w:rPr>
                 <w:rFonts w:ascii="Courier New" w:hAnsi="Courier New" w:cs="Courier New"/>
@@ -7762,15 +7553,7 @@
               <w:cnfStyle w:val="000000100000" w:firstRow="0" w:lastRow="0" w:firstColumn="0" w:lastColumn="0" w:oddVBand="0" w:evenVBand="0" w:oddHBand="1" w:evenHBand="0" w:firstRowFirstColumn="0" w:firstRowLastColumn="0" w:lastRowFirstColumn="0" w:lastRowLastColumn="0"/>
             </w:pPr>
             <w:r>
-              <w:t xml:space="preserve">8 </w:t>
-            </w:r>
-            <w:proofErr w:type="spellStart"/>
-            <w:r>
-              <w:t>MSBits</w:t>
-            </w:r>
-            <w:proofErr w:type="spellEnd"/>
-            <w:r>
-              <w:t xml:space="preserve"> hold the </w:t>
+              <w:t xml:space="preserve">8 MSBits hold the </w:t>
             </w:r>
             <w:r>
               <w:t>DAC</w:t>
@@ -7785,15 +7568,7 @@
               <w:cnfStyle w:val="000000100000" w:firstRow="0" w:lastRow="0" w:firstColumn="0" w:lastColumn="0" w:oddVBand="0" w:evenVBand="0" w:oddHBand="1" w:evenHBand="0" w:firstRowFirstColumn="0" w:firstRowLastColumn="0" w:lastRowFirstColumn="0" w:lastRowLastColumn="0"/>
             </w:pPr>
             <w:r>
-              <w:t xml:space="preserve">24 </w:t>
-            </w:r>
-            <w:proofErr w:type="spellStart"/>
-            <w:r>
-              <w:t>LSBits</w:t>
-            </w:r>
-            <w:proofErr w:type="spellEnd"/>
-            <w:r>
-              <w:t xml:space="preserve"> hold the </w:t>
+              <w:t xml:space="preserve">24 LSBits hold the </w:t>
             </w:r>
             <w:r>
               <w:t>mean</w:t>
@@ -8113,15 +7888,7 @@
         <w:jc w:val="both"/>
       </w:pPr>
       <w:r>
-        <w:t xml:space="preserve">A local error occurs if one of the I2C operations used to change the value did not succeed. In that case, the value of the 24 </w:t>
-      </w:r>
-      <w:proofErr w:type="spellStart"/>
-      <w:r>
-        <w:t>LSBits</w:t>
-      </w:r>
-      <w:proofErr w:type="spellEnd"/>
-      <w:r>
-        <w:t xml:space="preserve"> of that particular point is 0xFFFFFF.  Other data points will still be saved and be present in the FIFO.</w:t>
+        <w:t>A local error occurs if one of the I2C operations used to change the value did not succeed. In that case, the value of the 24 LSBits of that particular point is 0xFFFFFF.  Other data points will still be saved and be present in the FIFO.</w:t>
       </w:r>
     </w:p>
     <w:p>
@@ -8810,13 +8577,8 @@
         <w:jc w:val="both"/>
       </w:pPr>
       <w:r>
-        <w:t xml:space="preserve">This module holds all the counters of the </w:t>
-      </w:r>
-      <w:proofErr w:type="spellStart"/>
-      <w:r>
-        <w:t>OptoHybrid</w:t>
-      </w:r>
-      <w:proofErr w:type="spellEnd"/>
+        <w:t>This module holds all the counters of the OptoHybrid</w:t>
+      </w:r>
       <w:r>
         <w:t xml:space="preserve">. Writing to a </w:t>
       </w:r>
@@ -9557,15 +9319,7 @@
               <w:cnfStyle w:val="000000000000" w:firstRow="0" w:lastRow="0" w:firstColumn="0" w:lastColumn="0" w:oddVBand="0" w:evenVBand="0" w:oddHBand="0" w:evenHBand="0" w:firstRowFirstColumn="0" w:firstRowLastColumn="0" w:lastRowFirstColumn="0" w:lastRowLastColumn="0"/>
             </w:pPr>
             <w:r>
-              <w:t xml:space="preserve">Order: LV1A, </w:t>
-            </w:r>
-            <w:proofErr w:type="spellStart"/>
-            <w:r>
-              <w:t>Calpulse</w:t>
-            </w:r>
-            <w:proofErr w:type="spellEnd"/>
-            <w:r>
-              <w:t>, Resync, BC0</w:t>
+              <w:t>Order: LV1A, Calpulse, Resync, BC0</w:t>
             </w:r>
           </w:p>
         </w:tc>
@@ -10350,14 +10104,12 @@
               </w:rPr>
               <w:t xml:space="preserve">: T1 from </w:t>
             </w:r>
-            <w:proofErr w:type="spellStart"/>
             <w:r>
               <w:rPr>
                 <w:rFonts w:ascii="Courier New" w:hAnsi="Courier New" w:cs="Courier New"/>
               </w:rPr>
               <w:t>OptoHybrid</w:t>
             </w:r>
-            <w:proofErr w:type="spellEnd"/>
           </w:p>
           <w:p>
             <w:pPr>
@@ -10404,16 +10156,8 @@
               <w:rPr>
                 <w:rFonts w:ascii="Courier New" w:hAnsi="Courier New" w:cs="Courier New"/>
               </w:rPr>
-              <w:t xml:space="preserve">Internal loopback on </w:t>
-            </w:r>
-            <w:proofErr w:type="spellStart"/>
-            <w:r>
-              <w:rPr>
-                <w:rFonts w:ascii="Courier New" w:hAnsi="Courier New" w:cs="Courier New"/>
-              </w:rPr>
-              <w:t>SBits</w:t>
-            </w:r>
-            <w:proofErr w:type="spellEnd"/>
+              <w:t>Internal loopback on SBits</w:t>
+            </w:r>
           </w:p>
           <w:p>
             <w:pPr>
@@ -10478,23 +10222,7 @@
                 <w:rFonts w:ascii="Courier New" w:hAnsi="Courier New" w:cs="Courier New"/>
                 <w:i/>
               </w:rPr>
-              <w:t xml:space="preserve">T1 loopback </w:t>
-            </w:r>
-            <w:proofErr w:type="spellStart"/>
-            <w:r>
-              <w:rPr>
-                <w:rFonts w:ascii="Courier New" w:hAnsi="Courier New" w:cs="Courier New"/>
-                <w:i/>
-              </w:rPr>
-              <w:t>SBit</w:t>
-            </w:r>
-            <w:proofErr w:type="spellEnd"/>
-            <w:r>
-              <w:rPr>
-                <w:rFonts w:ascii="Courier New" w:hAnsi="Courier New" w:cs="Courier New"/>
-                <w:i/>
-              </w:rPr>
-              <w:t xml:space="preserve"> select  - </w:t>
+              <w:t xml:space="preserve">T1 loopback SBit select  - </w:t>
             </w:r>
             <w:r>
               <w:rPr>
@@ -10738,7 +10466,6 @@
                 <w:i/>
               </w:rPr>
             </w:pPr>
-            <w:proofErr w:type="spellStart"/>
             <w:r>
               <w:rPr>
                 <w:b w:val="0"/>
@@ -10746,7 +10473,6 @@
               </w:rPr>
               <w:t>Misc</w:t>
             </w:r>
-            <w:proofErr w:type="spellEnd"/>
           </w:p>
         </w:tc>
       </w:tr>
@@ -10801,7 +10527,6 @@
               </w:rPr>
               <w:t xml:space="preserve">TDC </w:t>
             </w:r>
-            <w:proofErr w:type="spellStart"/>
             <w:r>
               <w:rPr>
                 <w:rFonts w:ascii="Courier New" w:hAnsi="Courier New" w:cs="Courier New"/>
@@ -10816,7 +10541,6 @@
               </w:rPr>
               <w:t>s</w:t>
             </w:r>
-            <w:proofErr w:type="spellEnd"/>
             <w:r>
               <w:rPr>
                 <w:rFonts w:ascii="Courier New" w:hAnsi="Courier New" w:cs="Courier New"/>
@@ -14220,7 +13944,7 @@
 </file>
 
 <file path=customXml/itemProps1.xml><?xml version="1.0" encoding="utf-8"?>
-<ds:datastoreItem xmlns:ds="http://schemas.openxmlformats.org/officeDocument/2006/customXml" ds:itemID="{7D4531CB-F91F-4514-86A5-607932B1D65A}">
+<ds:datastoreItem xmlns:ds="http://schemas.openxmlformats.org/officeDocument/2006/customXml" ds:itemID="{1633C2A5-14AD-465C-B091-FBDFC692AA33}">
   <ds:schemaRefs>
     <ds:schemaRef ds:uri="http://schemas.openxmlformats.org/officeDocument/2006/bibliography"/>
   </ds:schemaRefs>

</xml_diff>

<commit_message>
Added delay in scans
</commit_message>
<xml_diff>
--- a/doc/OH_modules.docx
+++ b/doc/OH_modules.docx
@@ -1,6 +1,6 @@
 
 <file path=word/document.xml><?xml version="1.0" encoding="utf-8"?>
-<w:document xmlns:wpc="http://schemas.microsoft.com/office/word/2010/wordprocessingCanvas" xmlns:mc="http://schemas.openxmlformats.org/markup-compatibility/2006" xmlns:o="urn:schemas-microsoft-com:office:office" xmlns:r="http://schemas.openxmlformats.org/officeDocument/2006/relationships" xmlns:m="http://schemas.openxmlformats.org/officeDocument/2006/math" xmlns:v="urn:schemas-microsoft-com:vml" xmlns:wp14="http://schemas.microsoft.com/office/word/2010/wordprocessingDrawing" xmlns:wp="http://schemas.openxmlformats.org/drawingml/2006/wordprocessingDrawing" xmlns:w10="urn:schemas-microsoft-com:office:word" xmlns:w="http://schemas.openxmlformats.org/wordprocessingml/2006/main" xmlns:w14="http://schemas.microsoft.com/office/word/2010/wordml" xmlns:wpg="http://schemas.microsoft.com/office/word/2010/wordprocessingGroup" xmlns:wpi="http://schemas.microsoft.com/office/word/2010/wordprocessingInk" xmlns:wne="http://schemas.microsoft.com/office/word/2006/wordml" xmlns:wps="http://schemas.microsoft.com/office/word/2010/wordprocessingShape" mc:Ignorable="w14 wp14">
+<w:document xmlns:wpc="http://schemas.microsoft.com/office/word/2010/wordprocessingCanvas" xmlns:mo="http://schemas.microsoft.com/office/mac/office/2008/main" xmlns:mc="http://schemas.openxmlformats.org/markup-compatibility/2006" xmlns:mv="urn:schemas-microsoft-com:mac:vml" xmlns:o="urn:schemas-microsoft-com:office:office" xmlns:r="http://schemas.openxmlformats.org/officeDocument/2006/relationships" xmlns:m="http://schemas.openxmlformats.org/officeDocument/2006/math" xmlns:v="urn:schemas-microsoft-com:vml" xmlns:wp14="http://schemas.microsoft.com/office/word/2010/wordprocessingDrawing" xmlns:wp="http://schemas.openxmlformats.org/drawingml/2006/wordprocessingDrawing" xmlns:w10="urn:schemas-microsoft-com:office:word" xmlns:w="http://schemas.openxmlformats.org/wordprocessingml/2006/main" xmlns:w14="http://schemas.microsoft.com/office/word/2010/wordml" xmlns:wpg="http://schemas.microsoft.com/office/word/2010/wordprocessingGroup" xmlns:wpi="http://schemas.microsoft.com/office/word/2010/wordprocessingInk" xmlns:wne="http://schemas.microsoft.com/office/word/2006/wordml" xmlns:wps="http://schemas.microsoft.com/office/word/2010/wordprocessingShape" mc:Ignorable="w14 wp14">
   <w:body>
     <w:p>
       <w:pPr>
@@ -20,15 +20,7 @@
         <w:pStyle w:val="Subtitle"/>
       </w:pPr>
       <w:r>
-        <w:t xml:space="preserve">Thomas </w:t>
-      </w:r>
-      <w:proofErr w:type="spellStart"/>
-      <w:r>
-        <w:t>Lenzi</w:t>
-      </w:r>
-      <w:proofErr w:type="spellEnd"/>
-      <w:r>
-        <w:t xml:space="preserve"> (</w:t>
+        <w:t>Thomas Lenzi (</w:t>
       </w:r>
       <w:hyperlink r:id="rId9" w:history="1">
         <w:r>
@@ -62,9 +54,9 @@
       </w:r>
     </w:p>
     <w:p/>
-    <w:bookmarkStart w:id="0" w:name="_Toc431542656" w:displacedByCustomXml="next"/>
+    <w:bookmarkStart w:id="0" w:name="_Toc428188295" w:displacedByCustomXml="next"/>
     <w:bookmarkStart w:id="1" w:name="_Toc428776134" w:displacedByCustomXml="next"/>
-    <w:bookmarkStart w:id="2" w:name="_Toc428188295" w:displacedByCustomXml="next"/>
+    <w:bookmarkStart w:id="2" w:name="_Toc431542656" w:displacedByCustomXml="next"/>
     <w:sdt>
       <w:sdtPr>
         <w:rPr>
@@ -5760,7 +5752,6 @@
           <w:rFonts w:ascii="Courier New" w:hAnsi="Courier New" w:cs="Courier New"/>
         </w:rPr>
       </w:pPr>
-      <w:proofErr w:type="gramStart"/>
       <w:r>
         <w:rPr>
           <w:rFonts w:ascii="Courier New" w:hAnsi="Courier New" w:cs="Courier New"/>
@@ -5771,14 +5762,7 @@
         <w:rPr>
           <w:rFonts w:ascii="Courier New" w:hAnsi="Courier New" w:cs="Courier New"/>
         </w:rPr>
-        <w:t>_</w:t>
-      </w:r>
-      <w:proofErr w:type="gramEnd"/>
-      <w:r>
-        <w:rPr>
-          <w:rFonts w:ascii="Courier New" w:hAnsi="Courier New" w:cs="Courier New"/>
-        </w:rPr>
-        <w:t>___</w:t>
+        <w:t>____</w:t>
       </w:r>
       <w:r>
         <w:rPr>
@@ -6167,7 +6151,6 @@
         </w:rPr>
         <w:t>SEQ_</w:t>
       </w:r>
-      <w:proofErr w:type="gramStart"/>
       <w:r>
         <w:rPr>
           <w:rFonts w:ascii="Courier New" w:hAnsi="Courier New" w:cs="Courier New"/>
@@ -6184,14 +6167,7 @@
         <w:rPr>
           <w:rFonts w:ascii="Courier New" w:hAnsi="Courier New" w:cs="Courier New"/>
         </w:rPr>
-        <w:t>_</w:t>
-      </w:r>
-      <w:proofErr w:type="gramEnd"/>
-      <w:r>
-        <w:rPr>
-          <w:rFonts w:ascii="Courier New" w:hAnsi="Courier New" w:cs="Courier New"/>
-        </w:rPr>
-        <w:t>_____________</w:t>
+        <w:t>______________</w:t>
       </w:r>
       <w:r>
         <w:rPr>
@@ -10810,14 +10786,7 @@
                 <w:rFonts w:ascii="Courier New" w:hAnsi="Courier New" w:cs="Courier New"/>
                 <w:i/>
               </w:rPr>
-              <w:t>SBit</w:t>
-            </w:r>
-            <w:r>
-              <w:rPr>
-                <w:rFonts w:ascii="Courier New" w:hAnsi="Courier New" w:cs="Courier New"/>
-                <w:i/>
-              </w:rPr>
-              <w:t>s</w:t>
+              <w:t>SBits</w:t>
             </w:r>
             <w:proofErr w:type="spellEnd"/>
             <w:r>
@@ -10825,47 +10794,85 @@
                 <w:rFonts w:ascii="Courier New" w:hAnsi="Courier New" w:cs="Courier New"/>
                 <w:i/>
               </w:rPr>
-              <w:t xml:space="preserve"> select</w:t>
-            </w:r>
-            <w:r>
-              <w:rPr>
-                <w:rFonts w:ascii="Courier New" w:hAnsi="Courier New" w:cs="Courier New"/>
-                <w:i/>
-              </w:rPr>
-              <w:t>s</w:t>
-            </w:r>
-            <w:r>
-              <w:rPr>
-                <w:rFonts w:ascii="Courier New" w:hAnsi="Courier New" w:cs="Courier New"/>
-                <w:i/>
-              </w:rPr>
-              <w:t xml:space="preserve">        </w:t>
-            </w:r>
-            <w:r>
-              <w:rPr>
-                <w:rFonts w:ascii="Courier New" w:hAnsi="Courier New" w:cs="Courier New"/>
-              </w:rPr>
-              <w:t xml:space="preserve">- </w:t>
-            </w:r>
-            <w:r>
-              <w:rPr>
-                <w:rFonts w:ascii="Courier New" w:hAnsi="Courier New" w:cs="Courier New"/>
-              </w:rPr>
-              <w:t>30</w:t>
-            </w:r>
-            <w:r>
-              <w:rPr>
-                <w:rFonts w:ascii="Courier New" w:hAnsi="Courier New" w:cs="Courier New"/>
-              </w:rPr>
-              <w:t xml:space="preserve"> bits</w:t>
+              <w:t xml:space="preserve"> selects        </w:t>
+            </w:r>
+            <w:r>
+              <w:rPr>
+                <w:rFonts w:ascii="Courier New" w:hAnsi="Courier New" w:cs="Courier New"/>
+              </w:rPr>
+              <w:t>- 30 bits</w:t>
+            </w:r>
+          </w:p>
+        </w:tc>
+      </w:tr>
+      <w:tr>
+        <w:tc>
+          <w:tcPr>
+            <w:cnfStyle w:val="001000000000" w:firstRow="0" w:lastRow="0" w:firstColumn="1" w:lastColumn="0" w:oddVBand="0" w:evenVBand="0" w:oddHBand="0" w:evenHBand="0" w:firstRowFirstColumn="0" w:firstRowLastColumn="0" w:lastRowFirstColumn="0" w:lastRowLastColumn="0"/>
+            <w:tcW w:w="1273" w:type="dxa"/>
+          </w:tcPr>
+          <w:p>
+            <w:pPr>
+              <w:jc w:val="both"/>
+            </w:pPr>
+            <w:r>
+              <w:t>6</w:t>
+            </w:r>
+          </w:p>
+        </w:tc>
+        <w:tc>
+          <w:tcPr>
+            <w:tcW w:w="1414" w:type="dxa"/>
+          </w:tcPr>
+          <w:p>
+            <w:pPr>
+              <w:jc w:val="both"/>
+              <w:cnfStyle w:val="000000000000" w:firstRow="0" w:lastRow="0" w:firstColumn="0" w:lastColumn="0" w:oddVBand="0" w:evenVBand="0" w:oddHBand="0" w:evenHBand="0" w:firstRowFirstColumn="0" w:firstRowLastColumn="0" w:lastRowFirstColumn="0" w:lastRowLastColumn="0"/>
+            </w:pPr>
+            <w:r>
+              <w:t>Read / write</w:t>
+            </w:r>
+          </w:p>
+        </w:tc>
+        <w:tc>
+          <w:tcPr>
+            <w:tcW w:w="6555" w:type="dxa"/>
+          </w:tcPr>
+          <w:p>
+            <w:pPr>
+              <w:jc w:val="both"/>
+              <w:cnfStyle w:val="000000000000" w:firstRow="0" w:lastRow="0" w:firstColumn="0" w:lastColumn="0" w:oddVBand="0" w:evenVBand="0" w:oddHBand="0" w:evenHBand="0" w:firstRowFirstColumn="0" w:firstRowLastColumn="0" w:lastRowFirstColumn="0" w:lastRowLastColumn="0"/>
+              <w:rPr>
+                <w:rFonts w:ascii="Courier New" w:hAnsi="Courier New" w:cs="Courier New"/>
+              </w:rPr>
+            </w:pPr>
+            <w:r>
+              <w:rPr>
+                <w:rFonts w:ascii="Courier New" w:hAnsi="Courier New" w:cs="Courier New"/>
+                <w:i/>
+              </w:rPr>
+              <w:t xml:space="preserve">Trigger throttling      </w:t>
+            </w:r>
+            <w:bookmarkStart w:id="181" w:name="_GoBack"/>
+            <w:bookmarkEnd w:id="181"/>
+            <w:r>
+              <w:rPr>
+                <w:rFonts w:ascii="Courier New" w:hAnsi="Courier New" w:cs="Courier New"/>
+                <w:i/>
+              </w:rPr>
+              <w:t xml:space="preserve"> </w:t>
+            </w:r>
+            <w:r>
+              <w:rPr>
+                <w:rFonts w:ascii="Courier New" w:hAnsi="Courier New" w:cs="Courier New"/>
+              </w:rPr>
+              <w:t>- 32 bits</w:t>
             </w:r>
           </w:p>
         </w:tc>
       </w:tr>
     </w:tbl>
     <w:p>
-      <w:bookmarkStart w:id="181" w:name="_GoBack"/>
-      <w:bookmarkEnd w:id="181"/>
       <w:r>
         <w:br w:type="page"/>
       </w:r>
@@ -11391,7 +11398,7 @@
 </file>
 
 <file path=word/endnotes.xml><?xml version="1.0" encoding="utf-8"?>
-<w:endnotes xmlns:wpc="http://schemas.microsoft.com/office/word/2010/wordprocessingCanvas" xmlns:mc="http://schemas.openxmlformats.org/markup-compatibility/2006" xmlns:o="urn:schemas-microsoft-com:office:office" xmlns:r="http://schemas.openxmlformats.org/officeDocument/2006/relationships" xmlns:m="http://schemas.openxmlformats.org/officeDocument/2006/math" xmlns:v="urn:schemas-microsoft-com:vml" xmlns:wp14="http://schemas.microsoft.com/office/word/2010/wordprocessingDrawing" xmlns:wp="http://schemas.openxmlformats.org/drawingml/2006/wordprocessingDrawing" xmlns:w10="urn:schemas-microsoft-com:office:word" xmlns:w="http://schemas.openxmlformats.org/wordprocessingml/2006/main" xmlns:w14="http://schemas.microsoft.com/office/word/2010/wordml" xmlns:wpg="http://schemas.microsoft.com/office/word/2010/wordprocessingGroup" xmlns:wpi="http://schemas.microsoft.com/office/word/2010/wordprocessingInk" xmlns:wne="http://schemas.microsoft.com/office/word/2006/wordml" xmlns:wps="http://schemas.microsoft.com/office/word/2010/wordprocessingShape" mc:Ignorable="w14 wp14">
+<w:endnotes xmlns:wpc="http://schemas.microsoft.com/office/word/2010/wordprocessingCanvas" xmlns:mo="http://schemas.microsoft.com/office/mac/office/2008/main" xmlns:mc="http://schemas.openxmlformats.org/markup-compatibility/2006" xmlns:mv="urn:schemas-microsoft-com:mac:vml" xmlns:o="urn:schemas-microsoft-com:office:office" xmlns:r="http://schemas.openxmlformats.org/officeDocument/2006/relationships" xmlns:m="http://schemas.openxmlformats.org/officeDocument/2006/math" xmlns:v="urn:schemas-microsoft-com:vml" xmlns:wp14="http://schemas.microsoft.com/office/word/2010/wordprocessingDrawing" xmlns:wp="http://schemas.openxmlformats.org/drawingml/2006/wordprocessingDrawing" xmlns:w10="urn:schemas-microsoft-com:office:word" xmlns:w="http://schemas.openxmlformats.org/wordprocessingml/2006/main" xmlns:w14="http://schemas.microsoft.com/office/word/2010/wordml" xmlns:wpg="http://schemas.microsoft.com/office/word/2010/wordprocessingGroup" xmlns:wpi="http://schemas.microsoft.com/office/word/2010/wordprocessingInk" xmlns:wne="http://schemas.microsoft.com/office/word/2006/wordml" xmlns:wps="http://schemas.microsoft.com/office/word/2010/wordprocessingShape" mc:Ignorable="w14 wp14">
   <w:endnote w:type="separator" w:id="-1">
     <w:p>
       <w:pPr>
@@ -11416,7 +11423,7 @@
 </file>
 
 <file path=word/footer1.xml><?xml version="1.0" encoding="utf-8"?>
-<w:ftr xmlns:wpc="http://schemas.microsoft.com/office/word/2010/wordprocessingCanvas" xmlns:mc="http://schemas.openxmlformats.org/markup-compatibility/2006" xmlns:o="urn:schemas-microsoft-com:office:office" xmlns:r="http://schemas.openxmlformats.org/officeDocument/2006/relationships" xmlns:m="http://schemas.openxmlformats.org/officeDocument/2006/math" xmlns:v="urn:schemas-microsoft-com:vml" xmlns:wp14="http://schemas.microsoft.com/office/word/2010/wordprocessingDrawing" xmlns:wp="http://schemas.openxmlformats.org/drawingml/2006/wordprocessingDrawing" xmlns:w10="urn:schemas-microsoft-com:office:word" xmlns:w="http://schemas.openxmlformats.org/wordprocessingml/2006/main" xmlns:w14="http://schemas.microsoft.com/office/word/2010/wordml" xmlns:wpg="http://schemas.microsoft.com/office/word/2010/wordprocessingGroup" xmlns:wpi="http://schemas.microsoft.com/office/word/2010/wordprocessingInk" xmlns:wne="http://schemas.microsoft.com/office/word/2006/wordml" xmlns:wps="http://schemas.microsoft.com/office/word/2010/wordprocessingShape" mc:Ignorable="w14 wp14">
+<w:ftr xmlns:wpc="http://schemas.microsoft.com/office/word/2010/wordprocessingCanvas" xmlns:mo="http://schemas.microsoft.com/office/mac/office/2008/main" xmlns:mc="http://schemas.openxmlformats.org/markup-compatibility/2006" xmlns:mv="urn:schemas-microsoft-com:mac:vml" xmlns:o="urn:schemas-microsoft-com:office:office" xmlns:r="http://schemas.openxmlformats.org/officeDocument/2006/relationships" xmlns:m="http://schemas.openxmlformats.org/officeDocument/2006/math" xmlns:v="urn:schemas-microsoft-com:vml" xmlns:wp14="http://schemas.microsoft.com/office/word/2010/wordprocessingDrawing" xmlns:wp="http://schemas.openxmlformats.org/drawingml/2006/wordprocessingDrawing" xmlns:w10="urn:schemas-microsoft-com:office:word" xmlns:w="http://schemas.openxmlformats.org/wordprocessingml/2006/main" xmlns:w14="http://schemas.microsoft.com/office/word/2010/wordml" xmlns:wpg="http://schemas.microsoft.com/office/word/2010/wordprocessingGroup" xmlns:wpi="http://schemas.microsoft.com/office/word/2010/wordprocessingInk" xmlns:wne="http://schemas.microsoft.com/office/word/2006/wordml" xmlns:wps="http://schemas.microsoft.com/office/word/2010/wordprocessingShape" mc:Ignorable="w14 wp14">
   <w:sdt>
     <w:sdtPr>
       <w:id w:val="1229426729"/>
@@ -11469,7 +11476,7 @@
 </file>
 
 <file path=word/footnotes.xml><?xml version="1.0" encoding="utf-8"?>
-<w:footnotes xmlns:wpc="http://schemas.microsoft.com/office/word/2010/wordprocessingCanvas" xmlns:mc="http://schemas.openxmlformats.org/markup-compatibility/2006" xmlns:o="urn:schemas-microsoft-com:office:office" xmlns:r="http://schemas.openxmlformats.org/officeDocument/2006/relationships" xmlns:m="http://schemas.openxmlformats.org/officeDocument/2006/math" xmlns:v="urn:schemas-microsoft-com:vml" xmlns:wp14="http://schemas.microsoft.com/office/word/2010/wordprocessingDrawing" xmlns:wp="http://schemas.openxmlformats.org/drawingml/2006/wordprocessingDrawing" xmlns:w10="urn:schemas-microsoft-com:office:word" xmlns:w="http://schemas.openxmlformats.org/wordprocessingml/2006/main" xmlns:w14="http://schemas.microsoft.com/office/word/2010/wordml" xmlns:wpg="http://schemas.microsoft.com/office/word/2010/wordprocessingGroup" xmlns:wpi="http://schemas.microsoft.com/office/word/2010/wordprocessingInk" xmlns:wne="http://schemas.microsoft.com/office/word/2006/wordml" xmlns:wps="http://schemas.microsoft.com/office/word/2010/wordprocessingShape" mc:Ignorable="w14 wp14">
+<w:footnotes xmlns:wpc="http://schemas.microsoft.com/office/word/2010/wordprocessingCanvas" xmlns:mo="http://schemas.microsoft.com/office/mac/office/2008/main" xmlns:mc="http://schemas.openxmlformats.org/markup-compatibility/2006" xmlns:mv="urn:schemas-microsoft-com:mac:vml" xmlns:o="urn:schemas-microsoft-com:office:office" xmlns:r="http://schemas.openxmlformats.org/officeDocument/2006/relationships" xmlns:m="http://schemas.openxmlformats.org/officeDocument/2006/math" xmlns:v="urn:schemas-microsoft-com:vml" xmlns:wp14="http://schemas.microsoft.com/office/word/2010/wordprocessingDrawing" xmlns:wp="http://schemas.openxmlformats.org/drawingml/2006/wordprocessingDrawing" xmlns:w10="urn:schemas-microsoft-com:office:word" xmlns:w="http://schemas.openxmlformats.org/wordprocessingml/2006/main" xmlns:w14="http://schemas.microsoft.com/office/word/2010/wordml" xmlns:wpg="http://schemas.microsoft.com/office/word/2010/wordprocessingGroup" xmlns:wpi="http://schemas.microsoft.com/office/word/2010/wordprocessingInk" xmlns:wne="http://schemas.microsoft.com/office/word/2006/wordml" xmlns:wps="http://schemas.microsoft.com/office/word/2010/wordprocessingShape" mc:Ignorable="w14 wp14">
   <w:footnote w:type="separator" w:id="-1">
     <w:p>
       <w:pPr>
@@ -11494,7 +11501,7 @@
 </file>
 
 <file path=word/numbering.xml><?xml version="1.0" encoding="utf-8"?>
-<w:numbering xmlns:wpc="http://schemas.microsoft.com/office/word/2010/wordprocessingCanvas" xmlns:mc="http://schemas.openxmlformats.org/markup-compatibility/2006" xmlns:o="urn:schemas-microsoft-com:office:office" xmlns:r="http://schemas.openxmlformats.org/officeDocument/2006/relationships" xmlns:m="http://schemas.openxmlformats.org/officeDocument/2006/math" xmlns:v="urn:schemas-microsoft-com:vml" xmlns:wp14="http://schemas.microsoft.com/office/word/2010/wordprocessingDrawing" xmlns:wp="http://schemas.openxmlformats.org/drawingml/2006/wordprocessingDrawing" xmlns:w10="urn:schemas-microsoft-com:office:word" xmlns:w="http://schemas.openxmlformats.org/wordprocessingml/2006/main" xmlns:w14="http://schemas.microsoft.com/office/word/2010/wordml" xmlns:wpg="http://schemas.microsoft.com/office/word/2010/wordprocessingGroup" xmlns:wpi="http://schemas.microsoft.com/office/word/2010/wordprocessingInk" xmlns:wne="http://schemas.microsoft.com/office/word/2006/wordml" xmlns:wps="http://schemas.microsoft.com/office/word/2010/wordprocessingShape" mc:Ignorable="w14 wp14">
+<w:numbering xmlns:wpc="http://schemas.microsoft.com/office/word/2010/wordprocessingCanvas" xmlns:mo="http://schemas.microsoft.com/office/mac/office/2008/main" xmlns:mc="http://schemas.openxmlformats.org/markup-compatibility/2006" xmlns:mv="urn:schemas-microsoft-com:mac:vml" xmlns:o="urn:schemas-microsoft-com:office:office" xmlns:r="http://schemas.openxmlformats.org/officeDocument/2006/relationships" xmlns:m="http://schemas.openxmlformats.org/officeDocument/2006/math" xmlns:v="urn:schemas-microsoft-com:vml" xmlns:wp14="http://schemas.microsoft.com/office/word/2010/wordprocessingDrawing" xmlns:wp="http://schemas.openxmlformats.org/drawingml/2006/wordprocessingDrawing" xmlns:w10="urn:schemas-microsoft-com:office:word" xmlns:w="http://schemas.openxmlformats.org/wordprocessingml/2006/main" xmlns:w14="http://schemas.microsoft.com/office/word/2010/wordml" xmlns:wpg="http://schemas.microsoft.com/office/word/2010/wordprocessingGroup" xmlns:wpi="http://schemas.microsoft.com/office/word/2010/wordprocessingInk" xmlns:wne="http://schemas.microsoft.com/office/word/2006/wordml" xmlns:wps="http://schemas.microsoft.com/office/word/2010/wordprocessingShape" mc:Ignorable="w14 wp14">
   <w:abstractNum w:abstractNumId="0">
     <w:nsid w:val="40EB2746"/>
     <w:multiLevelType w:val="hybridMultilevel"/>
@@ -11812,7 +11819,7 @@
       </w:pPr>
     </w:pPrDefault>
   </w:docDefaults>
-  <w:latentStyles w:defLockedState="0" w:defUIPriority="99" w:defSemiHidden="1" w:defUnhideWhenUsed="1" w:defQFormat="0" w:count="267">
+  <w:latentStyles w:defLockedState="0" w:defUIPriority="99" w:defSemiHidden="1" w:defUnhideWhenUsed="1" w:defQFormat="0" w:count="276">
     <w:lsdException w:name="Normal" w:semiHidden="0" w:uiPriority="0" w:unhideWhenUsed="0" w:qFormat="1"/>
     <w:lsdException w:name="heading 1" w:semiHidden="0" w:uiPriority="9" w:unhideWhenUsed="0" w:qFormat="1"/>
     <w:lsdException w:name="heading 2" w:uiPriority="9" w:qFormat="1"/>
@@ -12582,6 +12589,7 @@
       <w:spacing w:after="0" w:line="240" w:lineRule="auto"/>
     </w:pPr>
     <w:tblPr>
+      <w:tblInd w:w="0" w:type="dxa"/>
       <w:tblBorders>
         <w:top w:val="single" w:sz="4" w:space="0" w:color="auto"/>
         <w:left w:val="single" w:sz="4" w:space="0" w:color="auto"/>
@@ -12590,6 +12598,12 @@
         <w:insideH w:val="single" w:sz="4" w:space="0" w:color="auto"/>
         <w:insideV w:val="single" w:sz="4" w:space="0" w:color="auto"/>
       </w:tblBorders>
+      <w:tblCellMar>
+        <w:top w:w="0" w:type="dxa"/>
+        <w:left w:w="108" w:type="dxa"/>
+        <w:bottom w:w="0" w:type="dxa"/>
+        <w:right w:w="108" w:type="dxa"/>
+      </w:tblCellMar>
     </w:tblPr>
   </w:style>
   <w:style w:type="table" w:styleId="LightList">
@@ -12603,12 +12617,19 @@
     <w:tblPr>
       <w:tblStyleRowBandSize w:val="1"/>
       <w:tblStyleColBandSize w:val="1"/>
+      <w:tblInd w:w="0" w:type="dxa"/>
       <w:tblBorders>
         <w:top w:val="single" w:sz="8" w:space="0" w:color="000000" w:themeColor="text1"/>
         <w:left w:val="single" w:sz="8" w:space="0" w:color="000000" w:themeColor="text1"/>
         <w:bottom w:val="single" w:sz="8" w:space="0" w:color="000000" w:themeColor="text1"/>
         <w:right w:val="single" w:sz="8" w:space="0" w:color="000000" w:themeColor="text1"/>
       </w:tblBorders>
+      <w:tblCellMar>
+        <w:top w:w="0" w:type="dxa"/>
+        <w:left w:w="108" w:type="dxa"/>
+        <w:bottom w:w="0" w:type="dxa"/>
+        <w:right w:w="108" w:type="dxa"/>
+      </w:tblCellMar>
     </w:tblPr>
     <w:tblStylePr w:type="firstRow">
       <w:pPr>
@@ -12688,12 +12709,19 @@
     <w:tblPr>
       <w:tblStyleRowBandSize w:val="1"/>
       <w:tblStyleColBandSize w:val="1"/>
+      <w:tblInd w:w="0" w:type="dxa"/>
       <w:tblBorders>
         <w:top w:val="single" w:sz="8" w:space="0" w:color="4F81BD" w:themeColor="accent1"/>
         <w:left w:val="single" w:sz="8" w:space="0" w:color="4F81BD" w:themeColor="accent1"/>
         <w:bottom w:val="single" w:sz="8" w:space="0" w:color="4F81BD" w:themeColor="accent1"/>
         <w:right w:val="single" w:sz="8" w:space="0" w:color="4F81BD" w:themeColor="accent1"/>
       </w:tblBorders>
+      <w:tblCellMar>
+        <w:top w:w="0" w:type="dxa"/>
+        <w:left w:w="108" w:type="dxa"/>
+        <w:bottom w:w="0" w:type="dxa"/>
+        <w:right w:w="108" w:type="dxa"/>
+      </w:tblCellMar>
     </w:tblPr>
     <w:tblStylePr w:type="firstRow">
       <w:pPr>
@@ -12892,7 +12920,7 @@
 </file>
 
 <file path=word/stylesWithEffects.xml><?xml version="1.0" encoding="utf-8"?>
-<w:styles xmlns:wpc="http://schemas.microsoft.com/office/word/2010/wordprocessingCanvas" xmlns:mc="http://schemas.openxmlformats.org/markup-compatibility/2006" xmlns:o="urn:schemas-microsoft-com:office:office" xmlns:r="http://schemas.openxmlformats.org/officeDocument/2006/relationships" xmlns:m="http://schemas.openxmlformats.org/officeDocument/2006/math" xmlns:v="urn:schemas-microsoft-com:vml" xmlns:wp14="http://schemas.microsoft.com/office/word/2010/wordprocessingDrawing" xmlns:wp="http://schemas.openxmlformats.org/drawingml/2006/wordprocessingDrawing" xmlns:w10="urn:schemas-microsoft-com:office:word" xmlns:w="http://schemas.openxmlformats.org/wordprocessingml/2006/main" xmlns:w14="http://schemas.microsoft.com/office/word/2010/wordml" xmlns:wpg="http://schemas.microsoft.com/office/word/2010/wordprocessingGroup" xmlns:wpi="http://schemas.microsoft.com/office/word/2010/wordprocessingInk" xmlns:wne="http://schemas.microsoft.com/office/word/2006/wordml" xmlns:wps="http://schemas.microsoft.com/office/word/2010/wordprocessingShape" mc:Ignorable="w14 wp14">
+<w:styles xmlns:wpc="http://schemas.microsoft.com/office/word/2010/wordprocessingCanvas" xmlns:mo="http://schemas.microsoft.com/office/mac/office/2008/main" xmlns:mc="http://schemas.openxmlformats.org/markup-compatibility/2006" xmlns:mv="urn:schemas-microsoft-com:mac:vml" xmlns:o="urn:schemas-microsoft-com:office:office" xmlns:r="http://schemas.openxmlformats.org/officeDocument/2006/relationships" xmlns:m="http://schemas.openxmlformats.org/officeDocument/2006/math" xmlns:v="urn:schemas-microsoft-com:vml" xmlns:wp14="http://schemas.microsoft.com/office/word/2010/wordprocessingDrawing" xmlns:wp="http://schemas.openxmlformats.org/drawingml/2006/wordprocessingDrawing" xmlns:w10="urn:schemas-microsoft-com:office:word" xmlns:w="http://schemas.openxmlformats.org/wordprocessingml/2006/main" xmlns:w14="http://schemas.microsoft.com/office/word/2010/wordml" xmlns:wpg="http://schemas.microsoft.com/office/word/2010/wordprocessingGroup" xmlns:wpi="http://schemas.microsoft.com/office/word/2010/wordprocessingInk" xmlns:wne="http://schemas.microsoft.com/office/word/2006/wordml" xmlns:wps="http://schemas.microsoft.com/office/word/2010/wordprocessingShape" mc:Ignorable="w14 wp14">
   <w:docDefaults>
     <w:rPrDefault>
       <w:rPr>
@@ -12908,7 +12936,7 @@
       </w:pPr>
     </w:pPrDefault>
   </w:docDefaults>
-  <w:latentStyles w:defLockedState="0" w:defUIPriority="99" w:defSemiHidden="1" w:defUnhideWhenUsed="1" w:defQFormat="0" w:count="267">
+  <w:latentStyles w:defLockedState="0" w:defUIPriority="99" w:defSemiHidden="1" w:defUnhideWhenUsed="1" w:defQFormat="0" w:count="276">
     <w:lsdException w:name="Normal" w:semiHidden="0" w:uiPriority="0" w:unhideWhenUsed="0" w:qFormat="1"/>
     <w:lsdException w:name="heading 1" w:semiHidden="0" w:uiPriority="9" w:unhideWhenUsed="0" w:qFormat="1"/>
     <w:lsdException w:name="heading 2" w:uiPriority="9" w:qFormat="1"/>
@@ -13678,6 +13706,7 @@
       <w:spacing w:after="0" w:line="240" w:lineRule="auto"/>
     </w:pPr>
     <w:tblPr>
+      <w:tblInd w:w="0" w:type="dxa"/>
       <w:tblBorders>
         <w:top w:val="single" w:sz="4" w:space="0" w:color="auto"/>
         <w:left w:val="single" w:sz="4" w:space="0" w:color="auto"/>
@@ -13686,6 +13715,12 @@
         <w:insideH w:val="single" w:sz="4" w:space="0" w:color="auto"/>
         <w:insideV w:val="single" w:sz="4" w:space="0" w:color="auto"/>
       </w:tblBorders>
+      <w:tblCellMar>
+        <w:top w:w="0" w:type="dxa"/>
+        <w:left w:w="108" w:type="dxa"/>
+        <w:bottom w:w="0" w:type="dxa"/>
+        <w:right w:w="108" w:type="dxa"/>
+      </w:tblCellMar>
     </w:tblPr>
   </w:style>
   <w:style w:type="table" w:styleId="LightList">
@@ -13699,12 +13734,19 @@
     <w:tblPr>
       <w:tblStyleRowBandSize w:val="1"/>
       <w:tblStyleColBandSize w:val="1"/>
+      <w:tblInd w:w="0" w:type="dxa"/>
       <w:tblBorders>
         <w:top w:val="single" w:sz="8" w:space="0" w:color="000000" w:themeColor="text1"/>
         <w:left w:val="single" w:sz="8" w:space="0" w:color="000000" w:themeColor="text1"/>
         <w:bottom w:val="single" w:sz="8" w:space="0" w:color="000000" w:themeColor="text1"/>
         <w:right w:val="single" w:sz="8" w:space="0" w:color="000000" w:themeColor="text1"/>
       </w:tblBorders>
+      <w:tblCellMar>
+        <w:top w:w="0" w:type="dxa"/>
+        <w:left w:w="108" w:type="dxa"/>
+        <w:bottom w:w="0" w:type="dxa"/>
+        <w:right w:w="108" w:type="dxa"/>
+      </w:tblCellMar>
     </w:tblPr>
     <w:tblStylePr w:type="firstRow">
       <w:pPr>
@@ -13784,12 +13826,19 @@
     <w:tblPr>
       <w:tblStyleRowBandSize w:val="1"/>
       <w:tblStyleColBandSize w:val="1"/>
+      <w:tblInd w:w="0" w:type="dxa"/>
       <w:tblBorders>
         <w:top w:val="single" w:sz="8" w:space="0" w:color="4F81BD" w:themeColor="accent1"/>
         <w:left w:val="single" w:sz="8" w:space="0" w:color="4F81BD" w:themeColor="accent1"/>
         <w:bottom w:val="single" w:sz="8" w:space="0" w:color="4F81BD" w:themeColor="accent1"/>
         <w:right w:val="single" w:sz="8" w:space="0" w:color="4F81BD" w:themeColor="accent1"/>
       </w:tblBorders>
+      <w:tblCellMar>
+        <w:top w:w="0" w:type="dxa"/>
+        <w:left w:w="108" w:type="dxa"/>
+        <w:bottom w:w="0" w:type="dxa"/>
+        <w:right w:w="108" w:type="dxa"/>
+      </w:tblCellMar>
     </w:tblPr>
     <w:tblStylePr w:type="firstRow">
       <w:pPr>
@@ -14277,7 +14326,7 @@
 </file>
 
 <file path=customXml/itemProps1.xml><?xml version="1.0" encoding="utf-8"?>
-<ds:datastoreItem xmlns:ds="http://schemas.openxmlformats.org/officeDocument/2006/customXml" ds:itemID="{5FF69FE2-5592-405B-B2A6-C0EF8EDF33B9}">
+<ds:datastoreItem xmlns:ds="http://schemas.openxmlformats.org/officeDocument/2006/customXml" ds:itemID="{7334DB25-A7DA-0D4F-AD3A-619FD3B7D3A9}">
   <ds:schemaRefs>
     <ds:schemaRef ds:uri="http://schemas.openxmlformats.org/officeDocument/2006/bibliography"/>
   </ds:schemaRefs>

</xml_diff>

<commit_message>
Changed link data format and add datasheets
</commit_message>
<xml_diff>
--- a/doc/OH_modules.docx
+++ b/doc/OH_modules.docx
@@ -62,9 +62,9 @@
       </w:r>
     </w:p>
     <w:p/>
-    <w:bookmarkStart w:id="0" w:name="_Toc431542656" w:displacedByCustomXml="next"/>
+    <w:bookmarkStart w:id="0" w:name="_Toc428188295" w:displacedByCustomXml="next"/>
     <w:bookmarkStart w:id="1" w:name="_Toc428776134" w:displacedByCustomXml="next"/>
-    <w:bookmarkStart w:id="2" w:name="_Toc428188295" w:displacedByCustomXml="next"/>
+    <w:bookmarkStart w:id="2" w:name="_Toc431542656" w:displacedByCustomXml="next"/>
     <w:sdt>
       <w:sdtPr>
         <w:rPr>
@@ -11031,13 +11031,73 @@
           </w:p>
         </w:tc>
       </w:tr>
+      <w:tr>
+        <w:trPr>
+          <w:cnfStyle w:val="000000100000" w:firstRow="0" w:lastRow="0" w:firstColumn="0" w:lastColumn="0" w:oddVBand="0" w:evenVBand="0" w:oddHBand="1" w:evenHBand="0" w:firstRowFirstColumn="0" w:firstRowLastColumn="0" w:lastRowFirstColumn="0" w:lastRowLastColumn="0"/>
+        </w:trPr>
+        <w:tc>
+          <w:tcPr>
+            <w:cnfStyle w:val="001000000000" w:firstRow="0" w:lastRow="0" w:firstColumn="1" w:lastColumn="0" w:oddVBand="0" w:evenVBand="0" w:oddHBand="0" w:evenHBand="0" w:firstRowFirstColumn="0" w:firstRowLastColumn="0" w:lastRowFirstColumn="0" w:lastRowLastColumn="0"/>
+            <w:tcW w:w="1273" w:type="dxa"/>
+          </w:tcPr>
+          <w:p>
+            <w:pPr>
+              <w:jc w:val="both"/>
+            </w:pPr>
+            <w:r>
+              <w:t>7</w:t>
+            </w:r>
+          </w:p>
+        </w:tc>
+        <w:tc>
+          <w:tcPr>
+            <w:tcW w:w="1414" w:type="dxa"/>
+          </w:tcPr>
+          <w:p>
+            <w:pPr>
+              <w:jc w:val="both"/>
+              <w:cnfStyle w:val="000000100000" w:firstRow="0" w:lastRow="0" w:firstColumn="0" w:lastColumn="0" w:oddVBand="0" w:evenVBand="0" w:oddHBand="1" w:evenHBand="0" w:firstRowFirstColumn="0" w:firstRowLastColumn="0" w:lastRowFirstColumn="0" w:lastRowLastColumn="0"/>
+            </w:pPr>
+            <w:r>
+              <w:t>Read / write</w:t>
+            </w:r>
+          </w:p>
+        </w:tc>
+        <w:tc>
+          <w:tcPr>
+            <w:tcW w:w="6555" w:type="dxa"/>
+          </w:tcPr>
+          <w:p>
+            <w:pPr>
+              <w:jc w:val="both"/>
+              <w:cnfStyle w:val="000000100000" w:firstRow="0" w:lastRow="0" w:firstColumn="0" w:lastColumn="0" w:oddVBand="0" w:evenVBand="0" w:oddHBand="1" w:evenHBand="0" w:firstRowFirstColumn="0" w:firstRowLastColumn="0" w:lastRowFirstColumn="0" w:lastRowLastColumn="0"/>
+              <w:rPr>
+                <w:rFonts w:ascii="Courier New" w:hAnsi="Courier New" w:cs="Courier New"/>
+              </w:rPr>
+            </w:pPr>
+            <w:r>
+              <w:rPr>
+                <w:rFonts w:ascii="Courier New" w:hAnsi="Courier New" w:cs="Courier New"/>
+                <w:i/>
+              </w:rPr>
+              <w:t xml:space="preserve">Zero suppression         </w:t>
+            </w:r>
+            <w:r>
+              <w:rPr>
+                <w:rFonts w:ascii="Courier New" w:hAnsi="Courier New" w:cs="Courier New"/>
+              </w:rPr>
+              <w:t>- 1 bit</w:t>
+            </w:r>
+            <w:bookmarkStart w:id="181" w:name="_GoBack"/>
+            <w:bookmarkEnd w:id="181"/>
+          </w:p>
+        </w:tc>
+      </w:tr>
     </w:tbl>
     <w:p>
       <w:r>
         <w:br w:type="page"/>
       </w:r>
-      <w:bookmarkStart w:id="181" w:name="_GoBack"/>
-      <w:bookmarkEnd w:id="181"/>
     </w:p>
     <w:p>
       <w:pPr>
@@ -14446,7 +14506,7 @@
 </file>
 
 <file path=customXml/itemProps1.xml><?xml version="1.0" encoding="utf-8"?>
-<ds:datastoreItem xmlns:ds="http://schemas.openxmlformats.org/officeDocument/2006/customXml" ds:itemID="{35386938-5388-4258-94FE-160223F735FC}">
+<ds:datastoreItem xmlns:ds="http://schemas.openxmlformats.org/officeDocument/2006/customXml" ds:itemID="{9B49A46E-5A70-49A9-9FC8-DD743D4D1854}">
   <ds:schemaRefs>
     <ds:schemaRef ds:uri="http://schemas.openxmlformats.org/officeDocument/2006/bibliography"/>
   </ds:schemaRefs>

</xml_diff>

<commit_message>
Changed T1 and broadcast I2C
</commit_message>
<xml_diff>
--- a/doc/OH_modules.docx
+++ b/doc/OH_modules.docx
@@ -61,10 +61,13 @@
         <w:t xml:space="preserve"> the various functionalities integrated in the firmware.</w:t>
       </w:r>
     </w:p>
-    <w:p/>
-    <w:bookmarkStart w:id="0" w:name="_Toc428188295" w:displacedByCustomXml="next"/>
-    <w:bookmarkStart w:id="1" w:name="_Toc428776134" w:displacedByCustomXml="next"/>
-    <w:bookmarkStart w:id="2" w:name="_Toc466361601" w:displacedByCustomXml="next"/>
+    <w:p>
+      <w:bookmarkStart w:id="0" w:name="_GoBack"/>
+      <w:bookmarkEnd w:id="0"/>
+    </w:p>
+    <w:bookmarkStart w:id="1" w:name="_Toc466361601" w:displacedByCustomXml="next"/>
+    <w:bookmarkStart w:id="2" w:name="_Toc428776134" w:displacedByCustomXml="next"/>
+    <w:bookmarkStart w:id="3" w:name="_Toc428188295" w:displacedByCustomXml="next"/>
     <w:sdt>
       <w:sdtPr>
         <w:rPr>
@@ -93,9 +96,9 @@
           <w:r>
             <w:t>Contents</w:t>
           </w:r>
+          <w:bookmarkEnd w:id="3"/>
           <w:bookmarkEnd w:id="2"/>
           <w:bookmarkEnd w:id="1"/>
-          <w:bookmarkEnd w:id="0"/>
         </w:p>
         <w:p>
           <w:pPr>
@@ -3238,12 +3241,12 @@
       <w:pPr>
         <w:pStyle w:val="Heading1"/>
       </w:pPr>
-      <w:bookmarkStart w:id="3" w:name="_Toc466361602"/>
+      <w:bookmarkStart w:id="4" w:name="_Toc466361602"/>
       <w:r>
         <w:lastRenderedPageBreak/>
         <w:t>VFAT2 I2C</w:t>
       </w:r>
-      <w:bookmarkEnd w:id="3"/>
+      <w:bookmarkEnd w:id="4"/>
       <w:r>
         <w:t xml:space="preserve"> </w:t>
       </w:r>
@@ -3272,18 +3275,17 @@
       <w:pPr>
         <w:pStyle w:val="Heading2"/>
       </w:pPr>
-      <w:bookmarkStart w:id="4" w:name="_Toc428177669"/>
-      <w:bookmarkStart w:id="5" w:name="_Toc428188297"/>
-      <w:bookmarkStart w:id="6" w:name="_Toc428776136"/>
-      <w:bookmarkStart w:id="7" w:name="_Toc430077615"/>
-      <w:bookmarkStart w:id="8" w:name="_Toc430686228"/>
-      <w:bookmarkStart w:id="9" w:name="_Toc430700077"/>
-      <w:bookmarkStart w:id="10" w:name="_Toc431542658"/>
-      <w:bookmarkStart w:id="11" w:name="_Toc466361603"/>
+      <w:bookmarkStart w:id="5" w:name="_Toc428177669"/>
+      <w:bookmarkStart w:id="6" w:name="_Toc428188297"/>
+      <w:bookmarkStart w:id="7" w:name="_Toc428776136"/>
+      <w:bookmarkStart w:id="8" w:name="_Toc430077615"/>
+      <w:bookmarkStart w:id="9" w:name="_Toc430686228"/>
+      <w:bookmarkStart w:id="10" w:name="_Toc430700077"/>
+      <w:bookmarkStart w:id="11" w:name="_Toc431542658"/>
+      <w:bookmarkStart w:id="12" w:name="_Toc466361603"/>
       <w:r>
         <w:t>Addressing</w:t>
       </w:r>
-      <w:bookmarkEnd w:id="4"/>
       <w:bookmarkEnd w:id="5"/>
       <w:bookmarkEnd w:id="6"/>
       <w:bookmarkEnd w:id="7"/>
@@ -3291,6 +3293,7 @@
       <w:bookmarkEnd w:id="9"/>
       <w:bookmarkEnd w:id="10"/>
       <w:bookmarkEnd w:id="11"/>
+      <w:bookmarkEnd w:id="12"/>
     </w:p>
     <w:p>
       <w:pPr>
@@ -3647,23 +3650,23 @@
       <w:pPr>
         <w:pStyle w:val="Heading2"/>
       </w:pPr>
-      <w:bookmarkStart w:id="12" w:name="_Toc428188298"/>
-      <w:bookmarkStart w:id="13" w:name="_Toc428776137"/>
-      <w:bookmarkStart w:id="14" w:name="_Toc430077616"/>
-      <w:bookmarkStart w:id="15" w:name="_Toc430686229"/>
-      <w:bookmarkStart w:id="16" w:name="_Toc430700078"/>
-      <w:bookmarkStart w:id="17" w:name="_Toc431542659"/>
-      <w:bookmarkStart w:id="18" w:name="_Toc466361604"/>
+      <w:bookmarkStart w:id="13" w:name="_Toc428188298"/>
+      <w:bookmarkStart w:id="14" w:name="_Toc428776137"/>
+      <w:bookmarkStart w:id="15" w:name="_Toc430077616"/>
+      <w:bookmarkStart w:id="16" w:name="_Toc430686229"/>
+      <w:bookmarkStart w:id="17" w:name="_Toc430700078"/>
+      <w:bookmarkStart w:id="18" w:name="_Toc431542659"/>
+      <w:bookmarkStart w:id="19" w:name="_Toc466361604"/>
       <w:r>
         <w:t>Errors</w:t>
       </w:r>
-      <w:bookmarkEnd w:id="12"/>
       <w:bookmarkEnd w:id="13"/>
       <w:bookmarkEnd w:id="14"/>
       <w:bookmarkEnd w:id="15"/>
       <w:bookmarkEnd w:id="16"/>
       <w:bookmarkEnd w:id="17"/>
       <w:bookmarkEnd w:id="18"/>
+      <w:bookmarkEnd w:id="19"/>
     </w:p>
     <w:p>
       <w:r>
@@ -3677,23 +3680,23 @@
       <w:pPr>
         <w:pStyle w:val="Heading2"/>
       </w:pPr>
-      <w:bookmarkStart w:id="19" w:name="_Toc428188299"/>
-      <w:bookmarkStart w:id="20" w:name="_Toc428776138"/>
-      <w:bookmarkStart w:id="21" w:name="_Toc430077617"/>
-      <w:bookmarkStart w:id="22" w:name="_Toc430686230"/>
-      <w:bookmarkStart w:id="23" w:name="_Toc430700079"/>
-      <w:bookmarkStart w:id="24" w:name="_Toc431542660"/>
-      <w:bookmarkStart w:id="25" w:name="_Toc466361605"/>
+      <w:bookmarkStart w:id="20" w:name="_Toc428188299"/>
+      <w:bookmarkStart w:id="21" w:name="_Toc428776138"/>
+      <w:bookmarkStart w:id="22" w:name="_Toc430077617"/>
+      <w:bookmarkStart w:id="23" w:name="_Toc430686230"/>
+      <w:bookmarkStart w:id="24" w:name="_Toc430700079"/>
+      <w:bookmarkStart w:id="25" w:name="_Toc431542660"/>
+      <w:bookmarkStart w:id="26" w:name="_Toc466361605"/>
       <w:r>
         <w:t>Errors to avoid</w:t>
       </w:r>
-      <w:bookmarkEnd w:id="19"/>
       <w:bookmarkEnd w:id="20"/>
       <w:bookmarkEnd w:id="21"/>
       <w:bookmarkEnd w:id="22"/>
       <w:bookmarkEnd w:id="23"/>
       <w:bookmarkEnd w:id="24"/>
       <w:bookmarkEnd w:id="25"/>
+      <w:bookmarkEnd w:id="26"/>
     </w:p>
     <w:p>
       <w:pPr>
@@ -3748,12 +3751,12 @@
       <w:pPr>
         <w:pStyle w:val="Heading1"/>
       </w:pPr>
-      <w:bookmarkStart w:id="26" w:name="_Toc466361606"/>
+      <w:bookmarkStart w:id="27" w:name="_Toc466361606"/>
       <w:r>
         <w:lastRenderedPageBreak/>
         <w:t>VFAT2 I2C Extended</w:t>
       </w:r>
-      <w:bookmarkEnd w:id="26"/>
+      <w:bookmarkEnd w:id="27"/>
     </w:p>
     <w:p>
       <w:r>
@@ -3789,18 +3792,17 @@
       <w:pPr>
         <w:pStyle w:val="Heading2"/>
       </w:pPr>
-      <w:bookmarkStart w:id="27" w:name="_Toc428177671"/>
-      <w:bookmarkStart w:id="28" w:name="_Toc428188301"/>
-      <w:bookmarkStart w:id="29" w:name="_Toc428776140"/>
-      <w:bookmarkStart w:id="30" w:name="_Toc430077619"/>
-      <w:bookmarkStart w:id="31" w:name="_Toc430686232"/>
-      <w:bookmarkStart w:id="32" w:name="_Toc430700081"/>
-      <w:bookmarkStart w:id="33" w:name="_Toc431542662"/>
-      <w:bookmarkStart w:id="34" w:name="_Toc466361607"/>
+      <w:bookmarkStart w:id="28" w:name="_Toc428177671"/>
+      <w:bookmarkStart w:id="29" w:name="_Toc428188301"/>
+      <w:bookmarkStart w:id="30" w:name="_Toc428776140"/>
+      <w:bookmarkStart w:id="31" w:name="_Toc430077619"/>
+      <w:bookmarkStart w:id="32" w:name="_Toc430686232"/>
+      <w:bookmarkStart w:id="33" w:name="_Toc430700081"/>
+      <w:bookmarkStart w:id="34" w:name="_Toc431542662"/>
+      <w:bookmarkStart w:id="35" w:name="_Toc466361607"/>
       <w:r>
         <w:t>Addressing</w:t>
       </w:r>
-      <w:bookmarkEnd w:id="27"/>
       <w:bookmarkEnd w:id="28"/>
       <w:bookmarkEnd w:id="29"/>
       <w:bookmarkEnd w:id="30"/>
@@ -3808,6 +3810,7 @@
       <w:bookmarkEnd w:id="32"/>
       <w:bookmarkEnd w:id="33"/>
       <w:bookmarkEnd w:id="34"/>
+      <w:bookmarkEnd w:id="35"/>
       <w:r>
         <w:t xml:space="preserve"> </w:t>
       </w:r>
@@ -4464,23 +4467,23 @@
       <w:pPr>
         <w:pStyle w:val="Heading2"/>
       </w:pPr>
-      <w:bookmarkStart w:id="35" w:name="_Toc428188302"/>
-      <w:bookmarkStart w:id="36" w:name="_Toc428776141"/>
-      <w:bookmarkStart w:id="37" w:name="_Toc430077620"/>
-      <w:bookmarkStart w:id="38" w:name="_Toc430686233"/>
-      <w:bookmarkStart w:id="39" w:name="_Toc430700082"/>
-      <w:bookmarkStart w:id="40" w:name="_Toc431542663"/>
-      <w:bookmarkStart w:id="41" w:name="_Toc466361608"/>
+      <w:bookmarkStart w:id="36" w:name="_Toc428188302"/>
+      <w:bookmarkStart w:id="37" w:name="_Toc428776141"/>
+      <w:bookmarkStart w:id="38" w:name="_Toc430077620"/>
+      <w:bookmarkStart w:id="39" w:name="_Toc430686233"/>
+      <w:bookmarkStart w:id="40" w:name="_Toc430700082"/>
+      <w:bookmarkStart w:id="41" w:name="_Toc431542663"/>
+      <w:bookmarkStart w:id="42" w:name="_Toc466361608"/>
       <w:r>
         <w:t>Errors</w:t>
       </w:r>
-      <w:bookmarkEnd w:id="35"/>
       <w:bookmarkEnd w:id="36"/>
       <w:bookmarkEnd w:id="37"/>
       <w:bookmarkEnd w:id="38"/>
       <w:bookmarkEnd w:id="39"/>
       <w:bookmarkEnd w:id="40"/>
       <w:bookmarkEnd w:id="41"/>
+      <w:bookmarkEnd w:id="42"/>
     </w:p>
     <w:p>
       <w:r>
@@ -4491,23 +4494,23 @@
       <w:pPr>
         <w:pStyle w:val="Heading2"/>
       </w:pPr>
-      <w:bookmarkStart w:id="42" w:name="_Toc428188303"/>
-      <w:bookmarkStart w:id="43" w:name="_Toc428776142"/>
-      <w:bookmarkStart w:id="44" w:name="_Toc430077621"/>
-      <w:bookmarkStart w:id="45" w:name="_Toc430686234"/>
-      <w:bookmarkStart w:id="46" w:name="_Toc430700083"/>
-      <w:bookmarkStart w:id="47" w:name="_Toc431542664"/>
-      <w:bookmarkStart w:id="48" w:name="_Toc466361609"/>
+      <w:bookmarkStart w:id="43" w:name="_Toc428188303"/>
+      <w:bookmarkStart w:id="44" w:name="_Toc428776142"/>
+      <w:bookmarkStart w:id="45" w:name="_Toc430077621"/>
+      <w:bookmarkStart w:id="46" w:name="_Toc430686234"/>
+      <w:bookmarkStart w:id="47" w:name="_Toc430700083"/>
+      <w:bookmarkStart w:id="48" w:name="_Toc431542664"/>
+      <w:bookmarkStart w:id="49" w:name="_Toc466361609"/>
       <w:r>
         <w:t>Errors to avoid</w:t>
       </w:r>
-      <w:bookmarkEnd w:id="42"/>
       <w:bookmarkEnd w:id="43"/>
       <w:bookmarkEnd w:id="44"/>
       <w:bookmarkEnd w:id="45"/>
       <w:bookmarkEnd w:id="46"/>
       <w:bookmarkEnd w:id="47"/>
       <w:bookmarkEnd w:id="48"/>
+      <w:bookmarkEnd w:id="49"/>
     </w:p>
     <w:p>
       <w:pPr>
@@ -4549,7 +4552,7 @@
       <w:pPr>
         <w:pStyle w:val="Heading1"/>
       </w:pPr>
-      <w:bookmarkStart w:id="49" w:name="_Toc466361610"/>
+      <w:bookmarkStart w:id="50" w:name="_Toc466361610"/>
       <w:r>
         <w:lastRenderedPageBreak/>
         <w:t>Threshold</w:t>
@@ -4575,7 +4578,7 @@
       <w:r>
         <w:t>s</w:t>
       </w:r>
-      <w:bookmarkEnd w:id="49"/>
+      <w:bookmarkEnd w:id="50"/>
     </w:p>
     <w:p>
       <w:pPr>
@@ -4758,18 +4761,17 @@
       <w:pPr>
         <w:pStyle w:val="Heading2"/>
       </w:pPr>
-      <w:bookmarkStart w:id="50" w:name="_Toc428177673"/>
-      <w:bookmarkStart w:id="51" w:name="_Toc428188305"/>
-      <w:bookmarkStart w:id="52" w:name="_Toc428776144"/>
-      <w:bookmarkStart w:id="53" w:name="_Toc430077623"/>
-      <w:bookmarkStart w:id="54" w:name="_Toc430686236"/>
-      <w:bookmarkStart w:id="55" w:name="_Toc430700085"/>
-      <w:bookmarkStart w:id="56" w:name="_Toc431542666"/>
-      <w:bookmarkStart w:id="57" w:name="_Toc466361611"/>
+      <w:bookmarkStart w:id="51" w:name="_Toc428177673"/>
+      <w:bookmarkStart w:id="52" w:name="_Toc428188305"/>
+      <w:bookmarkStart w:id="53" w:name="_Toc428776144"/>
+      <w:bookmarkStart w:id="54" w:name="_Toc430077623"/>
+      <w:bookmarkStart w:id="55" w:name="_Toc430686236"/>
+      <w:bookmarkStart w:id="56" w:name="_Toc430700085"/>
+      <w:bookmarkStart w:id="57" w:name="_Toc431542666"/>
+      <w:bookmarkStart w:id="58" w:name="_Toc466361611"/>
       <w:r>
         <w:t>Addressing</w:t>
       </w:r>
-      <w:bookmarkEnd w:id="50"/>
       <w:bookmarkEnd w:id="51"/>
       <w:bookmarkEnd w:id="52"/>
       <w:bookmarkEnd w:id="53"/>
@@ -4777,6 +4779,7 @@
       <w:bookmarkEnd w:id="55"/>
       <w:bookmarkEnd w:id="56"/>
       <w:bookmarkEnd w:id="57"/>
+      <w:bookmarkEnd w:id="58"/>
       <w:r>
         <w:t xml:space="preserve"> </w:t>
       </w:r>
@@ -6206,23 +6209,22 @@
       <w:pPr>
         <w:pStyle w:val="Heading2"/>
       </w:pPr>
-      <w:bookmarkStart w:id="58" w:name="_Toc428177674"/>
-      <w:bookmarkStart w:id="59" w:name="_Toc428188306"/>
-      <w:bookmarkStart w:id="60" w:name="_Toc428776145"/>
-      <w:bookmarkStart w:id="61" w:name="_Toc430077624"/>
-      <w:bookmarkStart w:id="62" w:name="_Toc430686237"/>
-      <w:bookmarkStart w:id="63" w:name="_Toc430700086"/>
-      <w:bookmarkStart w:id="64" w:name="_Toc431542667"/>
+      <w:bookmarkStart w:id="59" w:name="_Toc428177674"/>
+      <w:bookmarkStart w:id="60" w:name="_Toc428188306"/>
+      <w:bookmarkStart w:id="61" w:name="_Toc428776145"/>
+      <w:bookmarkStart w:id="62" w:name="_Toc430077624"/>
+      <w:bookmarkStart w:id="63" w:name="_Toc430686237"/>
+      <w:bookmarkStart w:id="64" w:name="_Toc430700086"/>
+      <w:bookmarkStart w:id="65" w:name="_Toc431542667"/>
     </w:p>
     <w:p>
       <w:pPr>
         <w:pStyle w:val="Heading2"/>
       </w:pPr>
-      <w:bookmarkStart w:id="65" w:name="_Toc466361612"/>
+      <w:bookmarkStart w:id="66" w:name="_Toc466361612"/>
       <w:r>
         <w:t>Description</w:t>
       </w:r>
-      <w:bookmarkEnd w:id="58"/>
       <w:bookmarkEnd w:id="59"/>
       <w:bookmarkEnd w:id="60"/>
       <w:bookmarkEnd w:id="61"/>
@@ -6230,6 +6232,7 @@
       <w:bookmarkEnd w:id="63"/>
       <w:bookmarkEnd w:id="64"/>
       <w:bookmarkEnd w:id="65"/>
+      <w:bookmarkEnd w:id="66"/>
     </w:p>
     <w:p>
       <w:pPr>
@@ -6261,18 +6264,17 @@
       <w:pPr>
         <w:pStyle w:val="Heading2"/>
       </w:pPr>
-      <w:bookmarkStart w:id="66" w:name="_Toc428177675"/>
-      <w:bookmarkStart w:id="67" w:name="_Toc428188307"/>
-      <w:bookmarkStart w:id="68" w:name="_Toc428776146"/>
-      <w:bookmarkStart w:id="69" w:name="_Toc430077625"/>
-      <w:bookmarkStart w:id="70" w:name="_Toc430686238"/>
-      <w:bookmarkStart w:id="71" w:name="_Toc430700087"/>
-      <w:bookmarkStart w:id="72" w:name="_Toc431542668"/>
-      <w:bookmarkStart w:id="73" w:name="_Toc466361613"/>
+      <w:bookmarkStart w:id="67" w:name="_Toc428177675"/>
+      <w:bookmarkStart w:id="68" w:name="_Toc428188307"/>
+      <w:bookmarkStart w:id="69" w:name="_Toc428776146"/>
+      <w:bookmarkStart w:id="70" w:name="_Toc430077625"/>
+      <w:bookmarkStart w:id="71" w:name="_Toc430686238"/>
+      <w:bookmarkStart w:id="72" w:name="_Toc430700087"/>
+      <w:bookmarkStart w:id="73" w:name="_Toc431542668"/>
+      <w:bookmarkStart w:id="74" w:name="_Toc466361613"/>
       <w:r>
         <w:t>Errors</w:t>
       </w:r>
-      <w:bookmarkEnd w:id="66"/>
       <w:bookmarkEnd w:id="67"/>
       <w:bookmarkEnd w:id="68"/>
       <w:bookmarkEnd w:id="69"/>
@@ -6280,6 +6282,7 @@
       <w:bookmarkEnd w:id="71"/>
       <w:bookmarkEnd w:id="72"/>
       <w:bookmarkEnd w:id="73"/>
+      <w:bookmarkEnd w:id="74"/>
     </w:p>
     <w:p>
       <w:pPr>
@@ -6326,15 +6329,7 @@
         <w:t xml:space="preserve"> No other read operations of t</w:t>
       </w:r>
       <w:r>
-        <w:t xml:space="preserve">he FIFO should occur </w:t>
-      </w:r>
-      <w:proofErr w:type="gramStart"/>
-      <w:r>
-        <w:t>afterwards</w:t>
-      </w:r>
-      <w:proofErr w:type="gramEnd"/>
-      <w:r>
-        <w:t>:</w:t>
+        <w:t>he FIFO should occur afterwards:</w:t>
       </w:r>
     </w:p>
     <w:p>
@@ -6413,23 +6408,23 @@
       <w:pPr>
         <w:pStyle w:val="Heading2"/>
       </w:pPr>
-      <w:bookmarkStart w:id="74" w:name="_Toc428188308"/>
-      <w:bookmarkStart w:id="75" w:name="_Toc428776147"/>
-      <w:bookmarkStart w:id="76" w:name="_Toc430077626"/>
-      <w:bookmarkStart w:id="77" w:name="_Toc430686239"/>
-      <w:bookmarkStart w:id="78" w:name="_Toc430700088"/>
-      <w:bookmarkStart w:id="79" w:name="_Toc431542669"/>
-      <w:bookmarkStart w:id="80" w:name="_Toc466361614"/>
+      <w:bookmarkStart w:id="75" w:name="_Toc428188308"/>
+      <w:bookmarkStart w:id="76" w:name="_Toc428776147"/>
+      <w:bookmarkStart w:id="77" w:name="_Toc430077626"/>
+      <w:bookmarkStart w:id="78" w:name="_Toc430686239"/>
+      <w:bookmarkStart w:id="79" w:name="_Toc430700088"/>
+      <w:bookmarkStart w:id="80" w:name="_Toc431542669"/>
+      <w:bookmarkStart w:id="81" w:name="_Toc466361614"/>
       <w:r>
         <w:t>Errors to avoid</w:t>
       </w:r>
-      <w:bookmarkEnd w:id="74"/>
       <w:bookmarkEnd w:id="75"/>
       <w:bookmarkEnd w:id="76"/>
       <w:bookmarkEnd w:id="77"/>
       <w:bookmarkEnd w:id="78"/>
       <w:bookmarkEnd w:id="79"/>
       <w:bookmarkEnd w:id="80"/>
+      <w:bookmarkEnd w:id="81"/>
     </w:p>
     <w:p>
       <w:pPr>
@@ -6477,11 +6472,11 @@
       <w:pPr>
         <w:pStyle w:val="Heading2"/>
       </w:pPr>
-      <w:bookmarkStart w:id="81" w:name="_Toc466361615"/>
+      <w:bookmarkStart w:id="82" w:name="_Toc466361615"/>
       <w:r>
         <w:t>Note</w:t>
       </w:r>
-      <w:bookmarkEnd w:id="81"/>
+      <w:bookmarkEnd w:id="82"/>
     </w:p>
     <w:p>
       <w:r>
@@ -6497,7 +6492,7 @@
       <w:pPr>
         <w:pStyle w:val="Heading1"/>
       </w:pPr>
-      <w:bookmarkStart w:id="82" w:name="_Toc466361616"/>
+      <w:bookmarkStart w:id="83" w:name="_Toc466361616"/>
       <w:proofErr w:type="spellStart"/>
       <w:r>
         <w:lastRenderedPageBreak/>
@@ -6507,7 +6502,7 @@
       <w:r>
         <w:t xml:space="preserve"> Module</w:t>
       </w:r>
-      <w:bookmarkEnd w:id="82"/>
+      <w:bookmarkEnd w:id="83"/>
       <w:r>
         <w:t xml:space="preserve"> </w:t>
       </w:r>
@@ -6638,11 +6633,11 @@
       <w:pPr>
         <w:pStyle w:val="Heading2"/>
       </w:pPr>
-      <w:bookmarkStart w:id="83" w:name="_Toc466361617"/>
+      <w:bookmarkStart w:id="84" w:name="_Toc466361617"/>
       <w:r>
         <w:t>Addressing</w:t>
       </w:r>
-      <w:bookmarkEnd w:id="83"/>
+      <w:bookmarkEnd w:id="84"/>
       <w:r>
         <w:t xml:space="preserve"> </w:t>
       </w:r>
@@ -7996,11 +7991,11 @@
       <w:pPr>
         <w:pStyle w:val="Heading2"/>
       </w:pPr>
-      <w:bookmarkStart w:id="84" w:name="_Toc466361618"/>
+      <w:bookmarkStart w:id="85" w:name="_Toc466361618"/>
       <w:r>
         <w:t>Description</w:t>
       </w:r>
-      <w:bookmarkEnd w:id="84"/>
+      <w:bookmarkEnd w:id="85"/>
     </w:p>
     <w:p>
       <w:pPr>
@@ -8014,11 +8009,11 @@
       <w:pPr>
         <w:pStyle w:val="Heading2"/>
       </w:pPr>
-      <w:bookmarkStart w:id="85" w:name="_Toc466361619"/>
+      <w:bookmarkStart w:id="86" w:name="_Toc466361619"/>
       <w:r>
         <w:t>Errors</w:t>
       </w:r>
-      <w:bookmarkEnd w:id="85"/>
+      <w:bookmarkEnd w:id="86"/>
     </w:p>
     <w:p>
       <w:pPr>
@@ -8096,11 +8091,11 @@
       <w:pPr>
         <w:pStyle w:val="Heading2"/>
       </w:pPr>
-      <w:bookmarkStart w:id="86" w:name="_Toc466361620"/>
+      <w:bookmarkStart w:id="87" w:name="_Toc466361620"/>
       <w:r>
         <w:t>Errors to avoid</w:t>
       </w:r>
-      <w:bookmarkEnd w:id="86"/>
+      <w:bookmarkEnd w:id="87"/>
     </w:p>
     <w:p>
       <w:pPr>
@@ -8142,11 +8137,11 @@
       <w:pPr>
         <w:pStyle w:val="Heading2"/>
       </w:pPr>
-      <w:bookmarkStart w:id="87" w:name="_Toc466361621"/>
+      <w:bookmarkStart w:id="88" w:name="_Toc466361621"/>
       <w:r>
         <w:t>Note</w:t>
       </w:r>
-      <w:bookmarkEnd w:id="87"/>
+      <w:bookmarkEnd w:id="88"/>
     </w:p>
     <w:p>
       <w:r>
@@ -8160,12 +8155,12 @@
       <w:pPr>
         <w:pStyle w:val="Heading1"/>
       </w:pPr>
-      <w:bookmarkStart w:id="88" w:name="_Toc466361622"/>
+      <w:bookmarkStart w:id="89" w:name="_Toc466361622"/>
       <w:r>
         <w:lastRenderedPageBreak/>
         <w:t>T1 Controller</w:t>
       </w:r>
-      <w:bookmarkEnd w:id="88"/>
+      <w:bookmarkEnd w:id="89"/>
     </w:p>
     <w:p>
       <w:pPr>
@@ -8202,18 +8197,17 @@
       <w:pPr>
         <w:pStyle w:val="Heading2"/>
       </w:pPr>
-      <w:bookmarkStart w:id="89" w:name="_Toc428177677"/>
-      <w:bookmarkStart w:id="90" w:name="_Toc428188310"/>
-      <w:bookmarkStart w:id="91" w:name="_Toc428776149"/>
-      <w:bookmarkStart w:id="92" w:name="_Toc430077628"/>
-      <w:bookmarkStart w:id="93" w:name="_Toc430686241"/>
-      <w:bookmarkStart w:id="94" w:name="_Toc430700090"/>
-      <w:bookmarkStart w:id="95" w:name="_Toc431542671"/>
-      <w:bookmarkStart w:id="96" w:name="_Toc466361623"/>
+      <w:bookmarkStart w:id="90" w:name="_Toc428177677"/>
+      <w:bookmarkStart w:id="91" w:name="_Toc428188310"/>
+      <w:bookmarkStart w:id="92" w:name="_Toc428776149"/>
+      <w:bookmarkStart w:id="93" w:name="_Toc430077628"/>
+      <w:bookmarkStart w:id="94" w:name="_Toc430686241"/>
+      <w:bookmarkStart w:id="95" w:name="_Toc430700090"/>
+      <w:bookmarkStart w:id="96" w:name="_Toc431542671"/>
+      <w:bookmarkStart w:id="97" w:name="_Toc466361623"/>
       <w:r>
         <w:t>Addressing</w:t>
       </w:r>
-      <w:bookmarkEnd w:id="89"/>
       <w:bookmarkEnd w:id="90"/>
       <w:bookmarkEnd w:id="91"/>
       <w:bookmarkEnd w:id="92"/>
@@ -8221,6 +8215,7 @@
       <w:bookmarkEnd w:id="94"/>
       <w:bookmarkEnd w:id="95"/>
       <w:bookmarkEnd w:id="96"/>
+      <w:bookmarkEnd w:id="97"/>
       <w:r>
         <w:t xml:space="preserve"> </w:t>
       </w:r>
@@ -9559,30 +9554,30 @@
       <w:pPr>
         <w:pStyle w:val="Heading2"/>
       </w:pPr>
-      <w:bookmarkStart w:id="97" w:name="_Toc428188311"/>
-      <w:bookmarkStart w:id="98" w:name="_Toc428776150"/>
-      <w:bookmarkStart w:id="99" w:name="_Toc430077629"/>
-      <w:bookmarkStart w:id="100" w:name="_Toc430686242"/>
-      <w:bookmarkStart w:id="101" w:name="_Toc430700091"/>
-      <w:bookmarkStart w:id="102" w:name="_Toc431542672"/>
-      <w:bookmarkStart w:id="103" w:name="_Toc466361624"/>
-      <w:bookmarkStart w:id="104" w:name="_Toc428177678"/>
+      <w:bookmarkStart w:id="98" w:name="_Toc428188311"/>
+      <w:bookmarkStart w:id="99" w:name="_Toc428776150"/>
+      <w:bookmarkStart w:id="100" w:name="_Toc430077629"/>
+      <w:bookmarkStart w:id="101" w:name="_Toc430686242"/>
+      <w:bookmarkStart w:id="102" w:name="_Toc430700091"/>
+      <w:bookmarkStart w:id="103" w:name="_Toc431542672"/>
+      <w:bookmarkStart w:id="104" w:name="_Toc466361624"/>
+      <w:bookmarkStart w:id="105" w:name="_Toc428177678"/>
       <w:r>
         <w:t>Errors</w:t>
       </w:r>
-      <w:bookmarkEnd w:id="97"/>
       <w:bookmarkEnd w:id="98"/>
       <w:bookmarkEnd w:id="99"/>
       <w:bookmarkEnd w:id="100"/>
       <w:bookmarkEnd w:id="101"/>
       <w:bookmarkEnd w:id="102"/>
       <w:bookmarkEnd w:id="103"/>
+      <w:bookmarkEnd w:id="104"/>
     </w:p>
     <w:p>
       <w:pPr>
         <w:jc w:val="both"/>
       </w:pPr>
-      <w:bookmarkStart w:id="105" w:name="_Toc428188312"/>
+      <w:bookmarkStart w:id="106" w:name="_Toc428188312"/>
       <w:r>
         <w:t xml:space="preserve">When starting the module, the returned status of the write operation informs the user about the validity of the parameters. Invalid parameters will return an error and prevent the module from starting. </w:t>
       </w:r>
@@ -9591,16 +9586,15 @@
       <w:pPr>
         <w:pStyle w:val="Heading2"/>
       </w:pPr>
-      <w:bookmarkStart w:id="106" w:name="_Toc428776151"/>
-      <w:bookmarkStart w:id="107" w:name="_Toc430077630"/>
-      <w:bookmarkStart w:id="108" w:name="_Toc430686243"/>
-      <w:bookmarkStart w:id="109" w:name="_Toc430700092"/>
-      <w:bookmarkStart w:id="110" w:name="_Toc431542673"/>
-      <w:bookmarkStart w:id="111" w:name="_Toc466361625"/>
+      <w:bookmarkStart w:id="107" w:name="_Toc428776151"/>
+      <w:bookmarkStart w:id="108" w:name="_Toc430077630"/>
+      <w:bookmarkStart w:id="109" w:name="_Toc430686243"/>
+      <w:bookmarkStart w:id="110" w:name="_Toc430700092"/>
+      <w:bookmarkStart w:id="111" w:name="_Toc431542673"/>
+      <w:bookmarkStart w:id="112" w:name="_Toc466361625"/>
       <w:r>
         <w:t>Operation modes</w:t>
       </w:r>
-      <w:bookmarkEnd w:id="104"/>
       <w:bookmarkEnd w:id="105"/>
       <w:bookmarkEnd w:id="106"/>
       <w:bookmarkEnd w:id="107"/>
@@ -9608,23 +9602,23 @@
       <w:bookmarkEnd w:id="109"/>
       <w:bookmarkEnd w:id="110"/>
       <w:bookmarkEnd w:id="111"/>
+      <w:bookmarkEnd w:id="112"/>
     </w:p>
     <w:p>
       <w:pPr>
         <w:pStyle w:val="Heading3"/>
       </w:pPr>
-      <w:bookmarkStart w:id="112" w:name="_Toc428177679"/>
-      <w:bookmarkStart w:id="113" w:name="_Toc428188313"/>
-      <w:bookmarkStart w:id="114" w:name="_Toc428776152"/>
-      <w:bookmarkStart w:id="115" w:name="_Toc430077631"/>
-      <w:bookmarkStart w:id="116" w:name="_Toc430686244"/>
-      <w:bookmarkStart w:id="117" w:name="_Toc430700093"/>
-      <w:bookmarkStart w:id="118" w:name="_Toc431542674"/>
-      <w:bookmarkStart w:id="119" w:name="_Toc466361626"/>
+      <w:bookmarkStart w:id="113" w:name="_Toc428177679"/>
+      <w:bookmarkStart w:id="114" w:name="_Toc428188313"/>
+      <w:bookmarkStart w:id="115" w:name="_Toc428776152"/>
+      <w:bookmarkStart w:id="116" w:name="_Toc430077631"/>
+      <w:bookmarkStart w:id="117" w:name="_Toc430686244"/>
+      <w:bookmarkStart w:id="118" w:name="_Toc430700093"/>
+      <w:bookmarkStart w:id="119" w:name="_Toc431542674"/>
+      <w:bookmarkStart w:id="120" w:name="_Toc466361626"/>
       <w:r>
         <w:t>Mode 0</w:t>
       </w:r>
-      <w:bookmarkEnd w:id="112"/>
       <w:bookmarkEnd w:id="113"/>
       <w:bookmarkEnd w:id="114"/>
       <w:bookmarkEnd w:id="115"/>
@@ -9632,6 +9626,7 @@
       <w:bookmarkEnd w:id="117"/>
       <w:bookmarkEnd w:id="118"/>
       <w:bookmarkEnd w:id="119"/>
+      <w:bookmarkEnd w:id="120"/>
     </w:p>
     <w:p>
       <w:pPr>
@@ -9855,18 +9850,17 @@
       <w:pPr>
         <w:pStyle w:val="Heading3"/>
       </w:pPr>
-      <w:bookmarkStart w:id="120" w:name="_Toc428177680"/>
-      <w:bookmarkStart w:id="121" w:name="_Toc428188314"/>
-      <w:bookmarkStart w:id="122" w:name="_Toc428776153"/>
-      <w:bookmarkStart w:id="123" w:name="_Toc430077632"/>
-      <w:bookmarkStart w:id="124" w:name="_Toc430686245"/>
-      <w:bookmarkStart w:id="125" w:name="_Toc430700094"/>
-      <w:bookmarkStart w:id="126" w:name="_Toc431542675"/>
-      <w:bookmarkStart w:id="127" w:name="_Toc466361627"/>
+      <w:bookmarkStart w:id="121" w:name="_Toc428177680"/>
+      <w:bookmarkStart w:id="122" w:name="_Toc428188314"/>
+      <w:bookmarkStart w:id="123" w:name="_Toc428776153"/>
+      <w:bookmarkStart w:id="124" w:name="_Toc430077632"/>
+      <w:bookmarkStart w:id="125" w:name="_Toc430686245"/>
+      <w:bookmarkStart w:id="126" w:name="_Toc430700094"/>
+      <w:bookmarkStart w:id="127" w:name="_Toc431542675"/>
+      <w:bookmarkStart w:id="128" w:name="_Toc466361627"/>
       <w:r>
         <w:t>Mode 1</w:t>
       </w:r>
-      <w:bookmarkEnd w:id="120"/>
       <w:bookmarkEnd w:id="121"/>
       <w:bookmarkEnd w:id="122"/>
       <w:bookmarkEnd w:id="123"/>
@@ -9874,6 +9868,7 @@
       <w:bookmarkEnd w:id="125"/>
       <w:bookmarkEnd w:id="126"/>
       <w:bookmarkEnd w:id="127"/>
+      <w:bookmarkEnd w:id="128"/>
     </w:p>
     <w:p>
       <w:r>
@@ -10263,18 +10258,17 @@
       <w:pPr>
         <w:pStyle w:val="Heading3"/>
       </w:pPr>
-      <w:bookmarkStart w:id="128" w:name="_Toc428177681"/>
-      <w:bookmarkStart w:id="129" w:name="_Toc428188315"/>
-      <w:bookmarkStart w:id="130" w:name="_Toc428776154"/>
-      <w:bookmarkStart w:id="131" w:name="_Toc430077633"/>
-      <w:bookmarkStart w:id="132" w:name="_Toc430686246"/>
-      <w:bookmarkStart w:id="133" w:name="_Toc430700095"/>
-      <w:bookmarkStart w:id="134" w:name="_Toc431542676"/>
-      <w:bookmarkStart w:id="135" w:name="_Toc466361628"/>
+      <w:bookmarkStart w:id="129" w:name="_Toc428177681"/>
+      <w:bookmarkStart w:id="130" w:name="_Toc428188315"/>
+      <w:bookmarkStart w:id="131" w:name="_Toc428776154"/>
+      <w:bookmarkStart w:id="132" w:name="_Toc430077633"/>
+      <w:bookmarkStart w:id="133" w:name="_Toc430686246"/>
+      <w:bookmarkStart w:id="134" w:name="_Toc430700095"/>
+      <w:bookmarkStart w:id="135" w:name="_Toc431542676"/>
+      <w:bookmarkStart w:id="136" w:name="_Toc466361628"/>
       <w:r>
         <w:t>Mode 2</w:t>
       </w:r>
-      <w:bookmarkEnd w:id="128"/>
       <w:bookmarkEnd w:id="129"/>
       <w:bookmarkEnd w:id="130"/>
       <w:bookmarkEnd w:id="131"/>
@@ -10282,6 +10276,7 @@
       <w:bookmarkEnd w:id="133"/>
       <w:bookmarkEnd w:id="134"/>
       <w:bookmarkEnd w:id="135"/>
+      <w:bookmarkEnd w:id="136"/>
     </w:p>
     <w:p>
       <w:r>
@@ -10772,18 +10767,17 @@
       <w:pPr>
         <w:pStyle w:val="Heading2"/>
       </w:pPr>
-      <w:bookmarkStart w:id="136" w:name="_Toc428177682"/>
-      <w:bookmarkStart w:id="137" w:name="_Toc428188316"/>
-      <w:bookmarkStart w:id="138" w:name="_Toc428776155"/>
-      <w:bookmarkStart w:id="139" w:name="_Toc430077634"/>
-      <w:bookmarkStart w:id="140" w:name="_Toc430686247"/>
-      <w:bookmarkStart w:id="141" w:name="_Toc430700096"/>
-      <w:bookmarkStart w:id="142" w:name="_Toc431542677"/>
-      <w:bookmarkStart w:id="143" w:name="_Toc466361629"/>
+      <w:bookmarkStart w:id="137" w:name="_Toc428177682"/>
+      <w:bookmarkStart w:id="138" w:name="_Toc428188316"/>
+      <w:bookmarkStart w:id="139" w:name="_Toc428776155"/>
+      <w:bookmarkStart w:id="140" w:name="_Toc430077634"/>
+      <w:bookmarkStart w:id="141" w:name="_Toc430686247"/>
+      <w:bookmarkStart w:id="142" w:name="_Toc430700096"/>
+      <w:bookmarkStart w:id="143" w:name="_Toc431542677"/>
+      <w:bookmarkStart w:id="144" w:name="_Toc466361629"/>
       <w:r>
         <w:t>Notes</w:t>
       </w:r>
-      <w:bookmarkEnd w:id="136"/>
       <w:bookmarkEnd w:id="137"/>
       <w:bookmarkEnd w:id="138"/>
       <w:bookmarkEnd w:id="139"/>
@@ -10791,6 +10785,7 @@
       <w:bookmarkEnd w:id="141"/>
       <w:bookmarkEnd w:id="142"/>
       <w:bookmarkEnd w:id="143"/>
+      <w:bookmarkEnd w:id="144"/>
     </w:p>
     <w:p>
       <w:r>
@@ -10810,23 +10805,23 @@
       <w:pPr>
         <w:pStyle w:val="Heading2"/>
       </w:pPr>
-      <w:bookmarkStart w:id="144" w:name="_Toc428188317"/>
-      <w:bookmarkStart w:id="145" w:name="_Toc428776156"/>
-      <w:bookmarkStart w:id="146" w:name="_Toc430077635"/>
-      <w:bookmarkStart w:id="147" w:name="_Toc430686248"/>
-      <w:bookmarkStart w:id="148" w:name="_Toc430700097"/>
-      <w:bookmarkStart w:id="149" w:name="_Toc431542678"/>
-      <w:bookmarkStart w:id="150" w:name="_Toc466361630"/>
+      <w:bookmarkStart w:id="145" w:name="_Toc428188317"/>
+      <w:bookmarkStart w:id="146" w:name="_Toc428776156"/>
+      <w:bookmarkStart w:id="147" w:name="_Toc430077635"/>
+      <w:bookmarkStart w:id="148" w:name="_Toc430686248"/>
+      <w:bookmarkStart w:id="149" w:name="_Toc430700097"/>
+      <w:bookmarkStart w:id="150" w:name="_Toc431542678"/>
+      <w:bookmarkStart w:id="151" w:name="_Toc466361630"/>
       <w:r>
         <w:t>Errors to avoid</w:t>
       </w:r>
-      <w:bookmarkEnd w:id="144"/>
       <w:bookmarkEnd w:id="145"/>
       <w:bookmarkEnd w:id="146"/>
       <w:bookmarkEnd w:id="147"/>
       <w:bookmarkEnd w:id="148"/>
       <w:bookmarkEnd w:id="149"/>
       <w:bookmarkEnd w:id="150"/>
+      <w:bookmarkEnd w:id="151"/>
     </w:p>
     <w:p>
       <w:pPr>
@@ -10894,7 +10889,7 @@
           <w:color w:val="FF0000"/>
         </w:rPr>
       </w:pPr>
-      <w:bookmarkStart w:id="151" w:name="_Toc466361631"/>
+      <w:bookmarkStart w:id="152" w:name="_Toc466361631"/>
       <w:r>
         <w:rPr>
           <w:color w:val="FF0000"/>
@@ -10926,7 +10921,7 @@
         </w:rPr>
         <w:t>)</w:t>
       </w:r>
-      <w:bookmarkEnd w:id="151"/>
+      <w:bookmarkEnd w:id="152"/>
     </w:p>
     <w:p>
       <w:pPr>
@@ -11092,23 +11087,23 @@
       <w:pPr>
         <w:pStyle w:val="Heading2"/>
       </w:pPr>
-      <w:bookmarkStart w:id="152" w:name="_Toc428188319"/>
-      <w:bookmarkStart w:id="153" w:name="_Toc428776158"/>
-      <w:bookmarkStart w:id="154" w:name="_Toc430077637"/>
-      <w:bookmarkStart w:id="155" w:name="_Toc430686250"/>
-      <w:bookmarkStart w:id="156" w:name="_Toc430700099"/>
-      <w:bookmarkStart w:id="157" w:name="_Toc431542680"/>
-      <w:bookmarkStart w:id="158" w:name="_Toc466361632"/>
+      <w:bookmarkStart w:id="153" w:name="_Toc428188319"/>
+      <w:bookmarkStart w:id="154" w:name="_Toc428776158"/>
+      <w:bookmarkStart w:id="155" w:name="_Toc430077637"/>
+      <w:bookmarkStart w:id="156" w:name="_Toc430686250"/>
+      <w:bookmarkStart w:id="157" w:name="_Toc430700099"/>
+      <w:bookmarkStart w:id="158" w:name="_Toc431542680"/>
+      <w:bookmarkStart w:id="159" w:name="_Toc466361632"/>
       <w:r>
         <w:t>Addressing</w:t>
       </w:r>
-      <w:bookmarkEnd w:id="152"/>
       <w:bookmarkEnd w:id="153"/>
       <w:bookmarkEnd w:id="154"/>
       <w:bookmarkEnd w:id="155"/>
       <w:bookmarkEnd w:id="156"/>
       <w:bookmarkEnd w:id="157"/>
       <w:bookmarkEnd w:id="158"/>
+      <w:bookmarkEnd w:id="159"/>
       <w:r>
         <w:t xml:space="preserve"> </w:t>
       </w:r>
@@ -12437,23 +12432,23 @@
       <w:pPr>
         <w:pStyle w:val="Heading2"/>
       </w:pPr>
-      <w:bookmarkStart w:id="159" w:name="_Toc428188320"/>
-      <w:bookmarkStart w:id="160" w:name="_Toc428776159"/>
-      <w:bookmarkStart w:id="161" w:name="_Toc430077638"/>
-      <w:bookmarkStart w:id="162" w:name="_Toc430686251"/>
-      <w:bookmarkStart w:id="163" w:name="_Toc430700100"/>
-      <w:bookmarkStart w:id="164" w:name="_Toc431542681"/>
-      <w:bookmarkStart w:id="165" w:name="_Toc466361633"/>
+      <w:bookmarkStart w:id="160" w:name="_Toc428188320"/>
+      <w:bookmarkStart w:id="161" w:name="_Toc428776159"/>
+      <w:bookmarkStart w:id="162" w:name="_Toc430077638"/>
+      <w:bookmarkStart w:id="163" w:name="_Toc430686251"/>
+      <w:bookmarkStart w:id="164" w:name="_Toc430700100"/>
+      <w:bookmarkStart w:id="165" w:name="_Toc431542681"/>
+      <w:bookmarkStart w:id="166" w:name="_Toc466361633"/>
       <w:r>
         <w:t>Description</w:t>
       </w:r>
-      <w:bookmarkEnd w:id="159"/>
       <w:bookmarkEnd w:id="160"/>
       <w:bookmarkEnd w:id="161"/>
       <w:bookmarkEnd w:id="162"/>
       <w:bookmarkEnd w:id="163"/>
       <w:bookmarkEnd w:id="164"/>
       <w:bookmarkEnd w:id="165"/>
+      <w:bookmarkEnd w:id="166"/>
     </w:p>
     <w:p>
       <w:pPr>
@@ -12477,23 +12472,23 @@
       <w:pPr>
         <w:pStyle w:val="Heading2"/>
       </w:pPr>
-      <w:bookmarkStart w:id="166" w:name="_Toc428188321"/>
-      <w:bookmarkStart w:id="167" w:name="_Toc428776160"/>
-      <w:bookmarkStart w:id="168" w:name="_Toc430077639"/>
-      <w:bookmarkStart w:id="169" w:name="_Toc430686252"/>
-      <w:bookmarkStart w:id="170" w:name="_Toc430700101"/>
-      <w:bookmarkStart w:id="171" w:name="_Toc431542682"/>
-      <w:bookmarkStart w:id="172" w:name="_Toc466361634"/>
+      <w:bookmarkStart w:id="167" w:name="_Toc428188321"/>
+      <w:bookmarkStart w:id="168" w:name="_Toc428776160"/>
+      <w:bookmarkStart w:id="169" w:name="_Toc430077639"/>
+      <w:bookmarkStart w:id="170" w:name="_Toc430686252"/>
+      <w:bookmarkStart w:id="171" w:name="_Toc430700101"/>
+      <w:bookmarkStart w:id="172" w:name="_Toc431542682"/>
+      <w:bookmarkStart w:id="173" w:name="_Toc466361634"/>
       <w:r>
         <w:t>Errors</w:t>
       </w:r>
-      <w:bookmarkEnd w:id="166"/>
       <w:bookmarkEnd w:id="167"/>
       <w:bookmarkEnd w:id="168"/>
       <w:bookmarkEnd w:id="169"/>
       <w:bookmarkEnd w:id="170"/>
       <w:bookmarkEnd w:id="171"/>
       <w:bookmarkEnd w:id="172"/>
+      <w:bookmarkEnd w:id="173"/>
     </w:p>
     <w:p>
       <w:pPr>
@@ -12539,23 +12534,23 @@
       <w:pPr>
         <w:pStyle w:val="Heading2"/>
       </w:pPr>
-      <w:bookmarkStart w:id="173" w:name="_Toc428188322"/>
-      <w:bookmarkStart w:id="174" w:name="_Toc428776161"/>
-      <w:bookmarkStart w:id="175" w:name="_Toc430077640"/>
-      <w:bookmarkStart w:id="176" w:name="_Toc430686253"/>
-      <w:bookmarkStart w:id="177" w:name="_Toc430700102"/>
-      <w:bookmarkStart w:id="178" w:name="_Toc431542683"/>
-      <w:bookmarkStart w:id="179" w:name="_Toc466361635"/>
+      <w:bookmarkStart w:id="174" w:name="_Toc428188322"/>
+      <w:bookmarkStart w:id="175" w:name="_Toc428776161"/>
+      <w:bookmarkStart w:id="176" w:name="_Toc430077640"/>
+      <w:bookmarkStart w:id="177" w:name="_Toc430686253"/>
+      <w:bookmarkStart w:id="178" w:name="_Toc430700102"/>
+      <w:bookmarkStart w:id="179" w:name="_Toc431542683"/>
+      <w:bookmarkStart w:id="180" w:name="_Toc466361635"/>
       <w:r>
         <w:t>Errors to avoid</w:t>
       </w:r>
-      <w:bookmarkEnd w:id="173"/>
       <w:bookmarkEnd w:id="174"/>
       <w:bookmarkEnd w:id="175"/>
       <w:bookmarkEnd w:id="176"/>
       <w:bookmarkEnd w:id="177"/>
       <w:bookmarkEnd w:id="178"/>
       <w:bookmarkEnd w:id="179"/>
+      <w:bookmarkEnd w:id="180"/>
     </w:p>
     <w:p>
       <w:pPr>
@@ -12617,12 +12612,12 @@
       <w:pPr>
         <w:pStyle w:val="Heading1"/>
       </w:pPr>
-      <w:bookmarkStart w:id="180" w:name="_Toc466361636"/>
+      <w:bookmarkStart w:id="181" w:name="_Toc466361636"/>
       <w:r>
         <w:lastRenderedPageBreak/>
         <w:t>ADC</w:t>
       </w:r>
-      <w:bookmarkEnd w:id="180"/>
+      <w:bookmarkEnd w:id="181"/>
       <w:r>
         <w:t xml:space="preserve"> </w:t>
       </w:r>
@@ -12658,21 +12653,21 @@
       <w:pPr>
         <w:pStyle w:val="Heading2"/>
       </w:pPr>
-      <w:bookmarkStart w:id="181" w:name="_Toc428776163"/>
-      <w:bookmarkStart w:id="182" w:name="_Toc430077642"/>
-      <w:bookmarkStart w:id="183" w:name="_Toc430686255"/>
-      <w:bookmarkStart w:id="184" w:name="_Toc430700104"/>
-      <w:bookmarkStart w:id="185" w:name="_Toc431542685"/>
-      <w:bookmarkStart w:id="186" w:name="_Toc466361637"/>
+      <w:bookmarkStart w:id="182" w:name="_Toc428776163"/>
+      <w:bookmarkStart w:id="183" w:name="_Toc430077642"/>
+      <w:bookmarkStart w:id="184" w:name="_Toc430686255"/>
+      <w:bookmarkStart w:id="185" w:name="_Toc430700104"/>
+      <w:bookmarkStart w:id="186" w:name="_Toc431542685"/>
+      <w:bookmarkStart w:id="187" w:name="_Toc466361637"/>
       <w:r>
         <w:t>Addressing</w:t>
       </w:r>
-      <w:bookmarkEnd w:id="181"/>
       <w:bookmarkEnd w:id="182"/>
       <w:bookmarkEnd w:id="183"/>
       <w:bookmarkEnd w:id="184"/>
       <w:bookmarkEnd w:id="185"/>
       <w:bookmarkEnd w:id="186"/>
+      <w:bookmarkEnd w:id="187"/>
       <w:r>
         <w:t xml:space="preserve"> </w:t>
       </w:r>
@@ -13152,13 +13147,40 @@
               <w:cnfStyle w:val="000000000000" w:firstRow="0" w:lastRow="0" w:firstColumn="0" w:lastColumn="0" w:oddVBand="0" w:evenVBand="0" w:oddHBand="0" w:evenHBand="0" w:firstRowFirstColumn="0" w:firstRowLastColumn="0" w:lastRowFirstColumn="0" w:lastRowLastColumn="0"/>
               <w:rPr>
                 <w:rFonts w:ascii="Courier New" w:hAnsi="Courier New" w:cs="Courier New"/>
-              </w:rPr>
-            </w:pPr>
-            <w:r>
-              <w:rPr>
-                <w:rFonts w:ascii="Courier New" w:hAnsi="Courier New" w:cs="Courier New"/>
-              </w:rPr>
-              <w:t>64-66 = Control registers[0:2]</w:t>
+                <w:lang w:val="fr-BE"/>
+              </w:rPr>
+            </w:pPr>
+            <w:r>
+              <w:rPr>
+                <w:rFonts w:ascii="Courier New" w:hAnsi="Courier New" w:cs="Courier New"/>
+                <w:lang w:val="fr-BE"/>
+              </w:rPr>
+              <w:t xml:space="preserve">64-66 = Control </w:t>
+            </w:r>
+            <w:proofErr w:type="spellStart"/>
+            <w:proofErr w:type="gramStart"/>
+            <w:r>
+              <w:rPr>
+                <w:rFonts w:ascii="Courier New" w:hAnsi="Courier New" w:cs="Courier New"/>
+                <w:lang w:val="fr-BE"/>
+              </w:rPr>
+              <w:t>registers</w:t>
+            </w:r>
+            <w:proofErr w:type="spellEnd"/>
+            <w:r>
+              <w:rPr>
+                <w:rFonts w:ascii="Courier New" w:hAnsi="Courier New" w:cs="Courier New"/>
+                <w:lang w:val="fr-BE"/>
+              </w:rPr>
+              <w:t>[</w:t>
+            </w:r>
+            <w:proofErr w:type="gramEnd"/>
+            <w:r>
+              <w:rPr>
+                <w:rFonts w:ascii="Courier New" w:hAnsi="Courier New" w:cs="Courier New"/>
+                <w:lang w:val="fr-BE"/>
+              </w:rPr>
+              <w:t>0:2]</w:t>
             </w:r>
           </w:p>
           <w:p>
@@ -13207,21 +13229,21 @@
       <w:pPr>
         <w:pStyle w:val="Heading2"/>
       </w:pPr>
-      <w:bookmarkStart w:id="187" w:name="_Toc428776164"/>
-      <w:bookmarkStart w:id="188" w:name="_Toc430077643"/>
-      <w:bookmarkStart w:id="189" w:name="_Toc430686256"/>
-      <w:bookmarkStart w:id="190" w:name="_Toc430700105"/>
-      <w:bookmarkStart w:id="191" w:name="_Toc431542686"/>
-      <w:bookmarkStart w:id="192" w:name="_Toc466361638"/>
+      <w:bookmarkStart w:id="188" w:name="_Toc428776164"/>
+      <w:bookmarkStart w:id="189" w:name="_Toc430077643"/>
+      <w:bookmarkStart w:id="190" w:name="_Toc430686256"/>
+      <w:bookmarkStart w:id="191" w:name="_Toc430700105"/>
+      <w:bookmarkStart w:id="192" w:name="_Toc431542686"/>
+      <w:bookmarkStart w:id="193" w:name="_Toc466361638"/>
       <w:r>
         <w:t>Errors</w:t>
       </w:r>
-      <w:bookmarkEnd w:id="187"/>
       <w:bookmarkEnd w:id="188"/>
       <w:bookmarkEnd w:id="189"/>
       <w:bookmarkEnd w:id="190"/>
       <w:bookmarkEnd w:id="191"/>
       <w:bookmarkEnd w:id="192"/>
+      <w:bookmarkEnd w:id="193"/>
     </w:p>
     <w:p>
       <w:r>
@@ -13232,21 +13254,21 @@
       <w:pPr>
         <w:pStyle w:val="Heading2"/>
       </w:pPr>
-      <w:bookmarkStart w:id="193" w:name="_Toc428776165"/>
-      <w:bookmarkStart w:id="194" w:name="_Toc430077644"/>
-      <w:bookmarkStart w:id="195" w:name="_Toc430686257"/>
-      <w:bookmarkStart w:id="196" w:name="_Toc430700106"/>
-      <w:bookmarkStart w:id="197" w:name="_Toc431542687"/>
-      <w:bookmarkStart w:id="198" w:name="_Toc466361639"/>
+      <w:bookmarkStart w:id="194" w:name="_Toc428776165"/>
+      <w:bookmarkStart w:id="195" w:name="_Toc430077644"/>
+      <w:bookmarkStart w:id="196" w:name="_Toc430686257"/>
+      <w:bookmarkStart w:id="197" w:name="_Toc430700106"/>
+      <w:bookmarkStart w:id="198" w:name="_Toc431542687"/>
+      <w:bookmarkStart w:id="199" w:name="_Toc466361639"/>
       <w:r>
         <w:t>Errors to avoid</w:t>
       </w:r>
-      <w:bookmarkEnd w:id="193"/>
       <w:bookmarkEnd w:id="194"/>
       <w:bookmarkEnd w:id="195"/>
       <w:bookmarkEnd w:id="196"/>
       <w:bookmarkEnd w:id="197"/>
       <w:bookmarkEnd w:id="198"/>
+      <w:bookmarkEnd w:id="199"/>
     </w:p>
     <w:p>
       <w:pPr>
@@ -13275,12 +13297,12 @@
       <w:pPr>
         <w:pStyle w:val="Heading1"/>
       </w:pPr>
-      <w:bookmarkStart w:id="199" w:name="_Toc466361640"/>
+      <w:bookmarkStart w:id="200" w:name="_Toc466361640"/>
       <w:r>
         <w:lastRenderedPageBreak/>
         <w:t>Counters</w:t>
       </w:r>
-      <w:bookmarkEnd w:id="199"/>
+      <w:bookmarkEnd w:id="200"/>
     </w:p>
     <w:p>
       <w:pPr>
@@ -13314,19 +13336,19 @@
       <w:pPr>
         <w:pStyle w:val="Heading2"/>
       </w:pPr>
-      <w:bookmarkStart w:id="200" w:name="_Toc430077648"/>
-      <w:bookmarkStart w:id="201" w:name="_Toc430686261"/>
-      <w:bookmarkStart w:id="202" w:name="_Toc430700110"/>
-      <w:bookmarkStart w:id="203" w:name="_Toc431542691"/>
-      <w:bookmarkStart w:id="204" w:name="_Toc466361641"/>
+      <w:bookmarkStart w:id="201" w:name="_Toc430077648"/>
+      <w:bookmarkStart w:id="202" w:name="_Toc430686261"/>
+      <w:bookmarkStart w:id="203" w:name="_Toc430700110"/>
+      <w:bookmarkStart w:id="204" w:name="_Toc431542691"/>
+      <w:bookmarkStart w:id="205" w:name="_Toc466361641"/>
       <w:r>
         <w:t>Addressing</w:t>
       </w:r>
-      <w:bookmarkEnd w:id="200"/>
       <w:bookmarkEnd w:id="201"/>
       <w:bookmarkEnd w:id="202"/>
       <w:bookmarkEnd w:id="203"/>
       <w:bookmarkEnd w:id="204"/>
+      <w:bookmarkEnd w:id="205"/>
       <w:r>
         <w:t xml:space="preserve"> </w:t>
       </w:r>
@@ -15214,6 +15236,86 @@
           </w:p>
         </w:tc>
       </w:tr>
+      <w:tr>
+        <w:tc>
+          <w:tcPr>
+            <w:cnfStyle w:val="001000000000" w:firstRow="0" w:lastRow="0" w:firstColumn="1" w:lastColumn="0" w:oddVBand="0" w:evenVBand="0" w:oddHBand="0" w:evenHBand="0" w:firstRowFirstColumn="0" w:firstRowLastColumn="0" w:lastRowFirstColumn="0" w:lastRowLastColumn="0"/>
+            <w:tcW w:w="9242" w:type="dxa"/>
+            <w:gridSpan w:val="3"/>
+          </w:tcPr>
+          <w:p>
+            <w:pPr>
+              <w:jc w:val="both"/>
+              <w:rPr>
+                <w:rFonts w:ascii="Courier New" w:hAnsi="Courier New" w:cs="Courier New"/>
+                <w:i/>
+              </w:rPr>
+            </w:pPr>
+            <w:r>
+              <w:rPr>
+                <w:b w:val="0"/>
+                <w:color w:val="4BACC6" w:themeColor="accent5"/>
+              </w:rPr>
+              <w:t>Soft Error Mitigation (SEUs)</w:t>
+            </w:r>
+          </w:p>
+        </w:tc>
+      </w:tr>
+      <w:tr>
+        <w:trPr>
+          <w:cnfStyle w:val="000000100000" w:firstRow="0" w:lastRow="0" w:firstColumn="0" w:lastColumn="0" w:oddVBand="0" w:evenVBand="0" w:oddHBand="1" w:evenHBand="0" w:firstRowFirstColumn="0" w:firstRowLastColumn="0" w:lastRowFirstColumn="0" w:lastRowLastColumn="0"/>
+        </w:trPr>
+        <w:tc>
+          <w:tcPr>
+            <w:cnfStyle w:val="001000000000" w:firstRow="0" w:lastRow="0" w:firstColumn="1" w:lastColumn="0" w:oddVBand="0" w:evenVBand="0" w:oddHBand="0" w:evenHBand="0" w:firstRowFirstColumn="0" w:firstRowLastColumn="0" w:lastRowFirstColumn="0" w:lastRowLastColumn="0"/>
+            <w:tcW w:w="1273" w:type="dxa"/>
+          </w:tcPr>
+          <w:p>
+            <w:pPr>
+              <w:jc w:val="both"/>
+            </w:pPr>
+            <w:r>
+              <w:t xml:space="preserve">166 </w:t>
+            </w:r>
+          </w:p>
+        </w:tc>
+        <w:tc>
+          <w:tcPr>
+            <w:tcW w:w="1414" w:type="dxa"/>
+          </w:tcPr>
+          <w:p>
+            <w:pPr>
+              <w:jc w:val="both"/>
+              <w:cnfStyle w:val="000000100000" w:firstRow="0" w:lastRow="0" w:firstColumn="0" w:lastColumn="0" w:oddVBand="0" w:evenVBand="0" w:oddHBand="1" w:evenHBand="0" w:firstRowFirstColumn="0" w:firstRowLastColumn="0" w:lastRowFirstColumn="0" w:lastRowLastColumn="0"/>
+            </w:pPr>
+            <w:r>
+              <w:t>Read</w:t>
+            </w:r>
+          </w:p>
+        </w:tc>
+        <w:tc>
+          <w:tcPr>
+            <w:tcW w:w="6555" w:type="dxa"/>
+          </w:tcPr>
+          <w:p>
+            <w:pPr>
+              <w:jc w:val="both"/>
+              <w:cnfStyle w:val="000000100000" w:firstRow="0" w:lastRow="0" w:firstColumn="0" w:lastColumn="0" w:oddVBand="0" w:evenVBand="0" w:oddHBand="1" w:evenHBand="0" w:firstRowFirstColumn="0" w:firstRowLastColumn="0" w:lastRowFirstColumn="0" w:lastRowLastColumn="0"/>
+              <w:rPr>
+                <w:rFonts w:ascii="Courier New" w:hAnsi="Courier New" w:cs="Courier New"/>
+                <w:i/>
+              </w:rPr>
+            </w:pPr>
+            <w:r>
+              <w:rPr>
+                <w:rFonts w:ascii="Courier New" w:hAnsi="Courier New" w:cs="Courier New"/>
+                <w:i/>
+              </w:rPr>
+              <w:t>Number of SEUs detected by SEM core</w:t>
+            </w:r>
+          </w:p>
+        </w:tc>
+      </w:tr>
     </w:tbl>
     <w:p>
       <w:pPr>
@@ -15223,9 +15325,7 @@
           <w:szCs w:val="40"/>
         </w:rPr>
       </w:pPr>
-      <w:bookmarkStart w:id="205" w:name="_Toc466361642"/>
-      <w:bookmarkStart w:id="206" w:name="_GoBack"/>
-      <w:bookmarkEnd w:id="206"/>
+      <w:bookmarkStart w:id="206" w:name="_Toc466361642"/>
       <w:r>
         <w:br w:type="page"/>
       </w:r>
@@ -15238,7 +15338,7 @@
         <w:lastRenderedPageBreak/>
         <w:t>System Registers</w:t>
       </w:r>
-      <w:bookmarkEnd w:id="205"/>
+      <w:bookmarkEnd w:id="206"/>
     </w:p>
     <w:p>
       <w:pPr>
@@ -17083,6 +17183,92 @@
                 <w:rFonts w:ascii="Courier New" w:hAnsi="Courier New" w:cs="Courier New"/>
               </w:rPr>
               <w:t>= B for GEB v2b compatible</w:t>
+            </w:r>
+          </w:p>
+        </w:tc>
+      </w:tr>
+      <w:tr>
+        <w:tc>
+          <w:tcPr>
+            <w:cnfStyle w:val="001000000000" w:firstRow="0" w:lastRow="0" w:firstColumn="1" w:lastColumn="0" w:oddVBand="0" w:evenVBand="0" w:oddHBand="0" w:evenHBand="0" w:firstRowFirstColumn="0" w:firstRowLastColumn="0" w:lastRowFirstColumn="0" w:lastRowLastColumn="0"/>
+            <w:tcW w:w="9242" w:type="dxa"/>
+            <w:gridSpan w:val="3"/>
+          </w:tcPr>
+          <w:p>
+            <w:pPr>
+              <w:jc w:val="both"/>
+              <w:rPr>
+                <w:rFonts w:ascii="Courier New" w:hAnsi="Courier New" w:cs="Courier New"/>
+                <w:i/>
+              </w:rPr>
+            </w:pPr>
+            <w:r>
+              <w:rPr>
+                <w:b w:val="0"/>
+                <w:color w:val="4BACC6" w:themeColor="accent5"/>
+              </w:rPr>
+              <w:t>Soft Error Mitigation (SEUs)</w:t>
+            </w:r>
+          </w:p>
+        </w:tc>
+      </w:tr>
+      <w:tr>
+        <w:trPr>
+          <w:cnfStyle w:val="000000100000" w:firstRow="0" w:lastRow="0" w:firstColumn="0" w:lastColumn="0" w:oddVBand="0" w:evenVBand="0" w:oddHBand="1" w:evenHBand="0" w:firstRowFirstColumn="0" w:firstRowLastColumn="0" w:lastRowFirstColumn="0" w:lastRowLastColumn="0"/>
+        </w:trPr>
+        <w:tc>
+          <w:tcPr>
+            <w:cnfStyle w:val="001000000000" w:firstRow="0" w:lastRow="0" w:firstColumn="1" w:lastColumn="0" w:oddVBand="0" w:evenVBand="0" w:oddHBand="0" w:evenHBand="0" w:firstRowFirstColumn="0" w:firstRowLastColumn="0" w:lastRowFirstColumn="0" w:lastRowLastColumn="0"/>
+            <w:tcW w:w="1273" w:type="dxa"/>
+          </w:tcPr>
+          <w:p>
+            <w:pPr>
+              <w:jc w:val="both"/>
+            </w:pPr>
+            <w:r>
+              <w:t>4</w:t>
+            </w:r>
+          </w:p>
+        </w:tc>
+        <w:tc>
+          <w:tcPr>
+            <w:tcW w:w="1414" w:type="dxa"/>
+          </w:tcPr>
+          <w:p>
+            <w:pPr>
+              <w:jc w:val="both"/>
+              <w:cnfStyle w:val="000000100000" w:firstRow="0" w:lastRow="0" w:firstColumn="0" w:lastColumn="0" w:oddVBand="0" w:evenVBand="0" w:oddHBand="1" w:evenHBand="0" w:firstRowFirstColumn="0" w:firstRowLastColumn="0" w:lastRowFirstColumn="0" w:lastRowLastColumn="0"/>
+            </w:pPr>
+            <w:r>
+              <w:t>Read only</w:t>
+            </w:r>
+          </w:p>
+        </w:tc>
+        <w:tc>
+          <w:tcPr>
+            <w:tcW w:w="6555" w:type="dxa"/>
+          </w:tcPr>
+          <w:p>
+            <w:pPr>
+              <w:jc w:val="both"/>
+              <w:cnfStyle w:val="000000100000" w:firstRow="0" w:lastRow="0" w:firstColumn="0" w:lastColumn="0" w:oddVBand="0" w:evenVBand="0" w:oddHBand="1" w:evenHBand="0" w:firstRowFirstColumn="0" w:firstRowLastColumn="0" w:lastRowFirstColumn="0" w:lastRowLastColumn="0"/>
+              <w:rPr>
+                <w:rFonts w:ascii="Courier New" w:hAnsi="Courier New" w:cs="Courier New"/>
+              </w:rPr>
+            </w:pPr>
+            <w:r>
+              <w:rPr>
+                <w:rFonts w:ascii="Courier New" w:hAnsi="Courier New" w:cs="Courier New"/>
+                <w:i/>
+              </w:rPr>
+              <w:t>Critical error induced by SEU detected</w:t>
+            </w:r>
+            <w:r>
+              <w:rPr>
+                <w:rFonts w:ascii="Courier New" w:hAnsi="Courier New" w:cs="Courier New"/>
+                <w:i/>
+              </w:rPr>
+              <w:t xml:space="preserve"> – 1 bit</w:t>
             </w:r>
           </w:p>
         </w:tc>
@@ -17160,7 +17346,7 @@
           <w:rPr>
             <w:noProof/>
           </w:rPr>
-          <w:t>15</w:t>
+          <w:t>2</w:t>
         </w:r>
         <w:r>
           <w:rPr>
@@ -19988,7 +20174,7 @@
 </file>
 
 <file path=customXml/itemProps1.xml><?xml version="1.0" encoding="utf-8"?>
-<ds:datastoreItem xmlns:ds="http://schemas.openxmlformats.org/officeDocument/2006/customXml" ds:itemID="{C565CD6F-81A2-4392-80A8-706E9284BFD9}">
+<ds:datastoreItem xmlns:ds="http://schemas.openxmlformats.org/officeDocument/2006/customXml" ds:itemID="{9DBA7399-346F-489A-B3D3-9EAE02F2A286}">
   <ds:schemaRefs>
     <ds:schemaRef ds:uri="http://schemas.openxmlformats.org/officeDocument/2006/bibliography"/>
   </ds:schemaRefs>

</xml_diff>

<commit_message>
Updates to sync and trigger sections
</commit_message>
<xml_diff>
--- a/doc/OH_modules.docx
+++ b/doc/OH_modules.docx
@@ -6,15 +6,8 @@
       <w:pPr>
         <w:pStyle w:val="Title"/>
       </w:pPr>
-      <w:bookmarkStart w:id="0" w:name="_GoBack"/>
-      <w:bookmarkEnd w:id="0"/>
-      <w:proofErr w:type="spellStart"/>
-      <w:r>
-        <w:t>OptoHybrid</w:t>
-      </w:r>
-      <w:proofErr w:type="spellEnd"/>
-      <w:r>
-        <w:t xml:space="preserve"> </w:t>
+      <w:r>
+        <w:t xml:space="preserve">OptoHybrid </w:t>
       </w:r>
       <w:r>
         <w:t xml:space="preserve">v3 Firmware </w:t>
@@ -28,15 +21,7 @@
         <w:br/>
       </w:r>
       <w:r>
-        <w:t xml:space="preserve">Thomas </w:t>
-      </w:r>
-      <w:proofErr w:type="spellStart"/>
-      <w:r>
-        <w:t>Lenzi</w:t>
-      </w:r>
-      <w:proofErr w:type="spellEnd"/>
-      <w:r>
-        <w:t xml:space="preserve"> (</w:t>
+        <w:t>Thomas Lenzi (</w:t>
       </w:r>
       <w:hyperlink r:id="rId8" w:history="1">
         <w:r>
@@ -60,20 +45,8 @@
       </w:hyperlink>
       <w:r>
         <w:br/>
-      </w:r>
-      <w:proofErr w:type="spellStart"/>
-      <w:r>
-        <w:t>Evaldas</w:t>
-      </w:r>
-      <w:proofErr w:type="spellEnd"/>
-      <w:r>
-        <w:t xml:space="preserve"> </w:t>
-      </w:r>
-      <w:proofErr w:type="spellStart"/>
-      <w:r>
-        <w:t>Juska</w:t>
-      </w:r>
-      <w:proofErr w:type="spellEnd"/>
+        <w:t>Evaldas Juska</w:t>
+      </w:r>
       <w:r>
         <w:t xml:space="preserve"> (</w:t>
       </w:r>
@@ -105,15 +78,7 @@
     </w:p>
     <w:p>
       <w:r>
-        <w:t xml:space="preserve">This document describes how to interact with the </w:t>
-      </w:r>
-      <w:proofErr w:type="spellStart"/>
-      <w:r>
-        <w:t>OptoHybrid</w:t>
-      </w:r>
-      <w:proofErr w:type="spellEnd"/>
-      <w:r>
-        <w:t xml:space="preserve"> (OH) modules and how to parameterize</w:t>
+        <w:t>This document describes how to interact with the OptoHybrid (OH) modules and how to parameterize</w:t>
       </w:r>
       <w:r>
         <w:t xml:space="preserve"> and use</w:t>
@@ -122,9 +87,9 @@
         <w:t xml:space="preserve"> the various functionalities integrated in the firmware.</w:t>
       </w:r>
     </w:p>
-    <w:bookmarkStart w:id="1" w:name="_Toc490496345" w:displacedByCustomXml="next"/>
-    <w:bookmarkStart w:id="2" w:name="_Toc428776134" w:displacedByCustomXml="next"/>
-    <w:bookmarkStart w:id="3" w:name="_Toc428188295" w:displacedByCustomXml="next"/>
+    <w:bookmarkStart w:id="0" w:name="_Toc490496345" w:displacedByCustomXml="next"/>
+    <w:bookmarkStart w:id="1" w:name="_Toc428776134" w:displacedByCustomXml="next"/>
+    <w:bookmarkStart w:id="2" w:name="_Toc428188295" w:displacedByCustomXml="next"/>
     <w:sdt>
       <w:sdtPr>
         <w:rPr>
@@ -153,9 +118,9 @@
           <w:r>
             <w:t>Contents</w:t>
           </w:r>
-          <w:bookmarkEnd w:id="3"/>
           <w:bookmarkEnd w:id="2"/>
           <w:bookmarkEnd w:id="1"/>
+          <w:bookmarkEnd w:id="0"/>
         </w:p>
         <w:p>
           <w:pPr>
@@ -4033,12 +3998,12 @@
       <w:r>
         <w:br w:type="page"/>
       </w:r>
-      <w:bookmarkStart w:id="4" w:name="_Toc490496346"/>
+      <w:bookmarkStart w:id="3" w:name="_Toc490496346"/>
       <w:r>
         <w:lastRenderedPageBreak/>
         <w:t>Introduction</w:t>
       </w:r>
-      <w:bookmarkEnd w:id="4"/>
+      <w:bookmarkEnd w:id="3"/>
       <w:r>
         <w:br w:type="page"/>
       </w:r>
@@ -4047,32 +4012,16 @@
       <w:pPr>
         <w:pStyle w:val="Heading1"/>
       </w:pPr>
-      <w:bookmarkStart w:id="5" w:name="_Toc490496347"/>
+      <w:bookmarkStart w:id="4" w:name="_Toc490496347"/>
       <w:r>
         <w:lastRenderedPageBreak/>
         <w:t>Synchronization</w:t>
       </w:r>
-      <w:bookmarkEnd w:id="5"/>
-    </w:p>
-    <w:p>
-      <w:r>
-        <w:t xml:space="preserve">The primary purpose of the </w:t>
-      </w:r>
-      <w:proofErr w:type="spellStart"/>
-      <w:r>
-        <w:t>Optohybrid</w:t>
-      </w:r>
-      <w:proofErr w:type="spellEnd"/>
-      <w:r>
-        <w:t xml:space="preserve"> firmware is its role in the firmware. Integral to this role is the ability to synchronize each </w:t>
-      </w:r>
-      <w:proofErr w:type="spellStart"/>
-      <w:r>
-        <w:t>Optohybrid</w:t>
-      </w:r>
-      <w:proofErr w:type="spellEnd"/>
-      <w:r>
-        <w:t xml:space="preserve"> to a known </w:t>
+      <w:bookmarkEnd w:id="4"/>
+    </w:p>
+    <w:p>
+      <w:r>
+        <w:t xml:space="preserve">The primary purpose of the Optohybrid firmware is its role in the firmware. Integral to this role is the ability to synchronize each Optohybrid to a known </w:t>
       </w:r>
       <w:r>
         <w:t xml:space="preserve">phase. </w:t>
@@ -4080,59 +4029,27 @@
     </w:p>
     <w:p>
       <w:r>
-        <w:t xml:space="preserve">Two provisions are implemented in the </w:t>
-      </w:r>
-      <w:proofErr w:type="spellStart"/>
-      <w:r>
-        <w:t>Optohybrid</w:t>
-      </w:r>
-      <w:proofErr w:type="spellEnd"/>
-      <w:r>
-        <w:t xml:space="preserve"> firmware to aid this. </w:t>
+        <w:t xml:space="preserve">Two provisions are implemented in the Optohybrid firmware to aid this. </w:t>
       </w:r>
     </w:p>
     <w:p>
       <w:pPr>
         <w:pStyle w:val="Heading3"/>
       </w:pPr>
-      <w:bookmarkStart w:id="6" w:name="_Toc490496348"/>
+      <w:bookmarkStart w:id="5" w:name="_Toc490496348"/>
       <w:r>
         <w:t>Trigger Link Frame Sequencing</w:t>
       </w:r>
-      <w:bookmarkEnd w:id="6"/>
-    </w:p>
-    <w:p>
-      <w:r>
-        <w:t xml:space="preserve">In addition to the 56 bits of trigger data that are sent every bunch crossing, each </w:t>
-      </w:r>
-      <w:proofErr w:type="spellStart"/>
-      <w:r>
-        <w:t>fiber</w:t>
-      </w:r>
-      <w:proofErr w:type="spellEnd"/>
-      <w:r>
-        <w:t xml:space="preserve"> link also transmits an </w:t>
-      </w:r>
-      <w:proofErr w:type="gramStart"/>
-      <w:r>
-        <w:t>8 bit</w:t>
-      </w:r>
-      <w:proofErr w:type="gramEnd"/>
-      <w:r>
-        <w:t xml:space="preserve"> frame delimiter which is used to align the frames into packets. </w:t>
-      </w:r>
-    </w:p>
-    <w:p>
-      <w:r>
-        <w:t xml:space="preserve">There are several frame markers which can be chosen, and we exploit this to provide information about the </w:t>
-      </w:r>
-      <w:proofErr w:type="spellStart"/>
-      <w:r>
-        <w:t>Optohybrid</w:t>
-      </w:r>
-      <w:proofErr w:type="spellEnd"/>
-      <w:r>
-        <w:t xml:space="preserve"> which will aid in synchronization. </w:t>
+      <w:bookmarkEnd w:id="5"/>
+    </w:p>
+    <w:p>
+      <w:r>
+        <w:t xml:space="preserve">In addition to the 56 bits of trigger data that are sent every bunch crossing, each fiber link also transmits an 8 bit frame delimiter which is used to align the frames into packets. </w:t>
+      </w:r>
+    </w:p>
+    <w:p>
+      <w:r>
+        <w:t xml:space="preserve">There are several frame markers which can be chosen, and we exploit this to provide information about the Optohybrid which will aid in synchronization. </w:t>
       </w:r>
     </w:p>
     <w:p>
@@ -4142,15 +4059,7 @@
     </w:p>
     <w:p>
       <w:r>
-        <w:t xml:space="preserve">In this simplest </w:t>
-      </w:r>
-      <w:proofErr w:type="gramStart"/>
-      <w:r>
-        <w:t>form</w:t>
-      </w:r>
-      <w:proofErr w:type="gramEnd"/>
-      <w:r>
-        <w:t xml:space="preserve"> we can ensure crude synchronization between links and different chambers as well as monitoring the data integrity, by comparing the sequence to a local state machine in the backend electronics. </w:t>
+        <w:t xml:space="preserve">In this simplest form we can ensure crude synchronization between links and different chambers as well as monitoring the data integrity, by comparing the sequence to a local state machine in the backend electronics. </w:t>
       </w:r>
     </w:p>
     <w:p>
@@ -4183,23 +4092,7 @@
         <w:t>:</w:t>
       </w:r>
       <w:r>
-        <w:t xml:space="preserve"> the bunch crossing zero flag received from the </w:t>
-      </w:r>
-      <w:proofErr w:type="spellStart"/>
-      <w:r>
-        <w:t>GBTx</w:t>
-      </w:r>
-      <w:proofErr w:type="spellEnd"/>
-      <w:r>
-        <w:t xml:space="preserve"> is connected to the trigger link logic. When a BC0 (or equivalently BX0) is received the </w:t>
-      </w:r>
-      <w:proofErr w:type="gramStart"/>
-      <w:r>
-        <w:t>frame</w:t>
-      </w:r>
-      <w:proofErr w:type="gramEnd"/>
-      <w:r>
-        <w:t xml:space="preserve"> marker will be changed to </w:t>
+        <w:t xml:space="preserve"> the bunch crossing zero flag received from the GBTx is connected to the trigger link logic. When a BC0 (or equivalently BX0) is received the frame marker will be changed to </w:t>
       </w:r>
       <w:r>
         <w:rPr>
@@ -4252,34 +4145,18 @@
       <w:pPr>
         <w:pStyle w:val="Heading3"/>
       </w:pPr>
-      <w:bookmarkStart w:id="7" w:name="_Toc490496349"/>
+      <w:bookmarkStart w:id="6" w:name="_Toc490496349"/>
       <w:r>
         <w:t>TTC Monitoring</w:t>
       </w:r>
-      <w:bookmarkEnd w:id="7"/>
-    </w:p>
-    <w:p>
-      <w:r>
-        <w:t xml:space="preserve">The </w:t>
-      </w:r>
-      <w:proofErr w:type="spellStart"/>
-      <w:r>
-        <w:t>Optohybrid</w:t>
-      </w:r>
-      <w:proofErr w:type="spellEnd"/>
-      <w:r>
-        <w:t xml:space="preserve"> has a local </w:t>
-      </w:r>
-      <w:r>
-        <w:t>accumulator which increments bunch crossing number (</w:t>
-      </w:r>
-      <w:proofErr w:type="spellStart"/>
-      <w:r>
-        <w:t>bxn</w:t>
-      </w:r>
-      <w:proofErr w:type="spellEnd"/>
-      <w:r>
-        <w:t xml:space="preserve">) and produces a locally generated </w:t>
+      <w:bookmarkEnd w:id="6"/>
+    </w:p>
+    <w:p>
+      <w:r>
+        <w:t xml:space="preserve">The Optohybrid has a local </w:t>
+      </w:r>
+      <w:r>
+        <w:t xml:space="preserve">accumulator which increments bunch crossing number (bxn) and produces a locally generated </w:t>
       </w:r>
       <w:r>
         <w:t>bx0 flag</w:t>
@@ -4293,91 +4170,24 @@
         <w:t xml:space="preserve">In order for </w:t>
       </w:r>
       <w:r>
-        <w:t xml:space="preserve">the two flags, (1) locally generated and (2) received from </w:t>
-      </w:r>
-      <w:proofErr w:type="spellStart"/>
-      <w:proofErr w:type="gramStart"/>
-      <w:r>
-        <w:t>GBTx</w:t>
-      </w:r>
-      <w:proofErr w:type="spellEnd"/>
-      <w:r>
-        <w:t>,  to</w:t>
-      </w:r>
-      <w:proofErr w:type="gramEnd"/>
-      <w:r>
-        <w:t xml:space="preserve"> be in sync</w:t>
-      </w:r>
-      <w:r>
-        <w:t xml:space="preserve"> a programmable parameter (</w:t>
-      </w:r>
-      <w:proofErr w:type="spellStart"/>
-      <w:r>
-        <w:t>bxn</w:t>
-      </w:r>
-      <w:proofErr w:type="spellEnd"/>
-      <w:r>
-        <w:t xml:space="preserve"> offset) is provided which allows </w:t>
-      </w:r>
-      <w:r>
-        <w:t xml:space="preserve">you to set an “offset” which is the value which will be assumed by the </w:t>
-      </w:r>
-      <w:proofErr w:type="spellStart"/>
-      <w:r>
-        <w:t>bxn</w:t>
-      </w:r>
-      <w:proofErr w:type="spellEnd"/>
-      <w:r>
-        <w:t xml:space="preserve"> counter after </w:t>
-      </w:r>
-      <w:proofErr w:type="spellStart"/>
-      <w:r>
-        <w:t>ttc</w:t>
-      </w:r>
-      <w:proofErr w:type="spellEnd"/>
-      <w:r>
-        <w:t xml:space="preserve"> resync. </w:t>
-      </w:r>
-    </w:p>
-    <w:p>
-      <w:r>
-        <w:t xml:space="preserve">The synchronization of these two flags can be monitored by checking the status of </w:t>
-      </w:r>
-      <w:proofErr w:type="spellStart"/>
-      <w:r>
-        <w:t>bxn_sync_error</w:t>
-      </w:r>
-      <w:proofErr w:type="spellEnd"/>
-      <w:r>
-        <w:t xml:space="preserve"> in the OH status register (</w:t>
-      </w:r>
-      <w:proofErr w:type="spellStart"/>
+        <w:t>the two flags, (1) locally generated and (2) received from GBTx,  to be in sync</w:t>
+      </w:r>
+      <w:r>
+        <w:t xml:space="preserve"> a programmable parameter (bxn offset) is provided which allows </w:t>
+      </w:r>
+      <w:r>
+        <w:t xml:space="preserve">you to set an “offset” which is the value which will be assumed by the bxn counter after ttc resync. </w:t>
+      </w:r>
+    </w:p>
+    <w:p>
+      <w:r>
+        <w:t>The synchronization of these two flags can be monitored by checking the status of bxn_sync_error in the OH status register (</w:t>
+      </w:r>
       <w:r>
         <w:rPr>
           <w:i/>
         </w:rPr>
-        <w:t>n.b.</w:t>
-      </w:r>
-      <w:proofErr w:type="spellEnd"/>
-      <w:r>
-        <w:rPr>
-          <w:i/>
-        </w:rPr>
-        <w:t xml:space="preserve"> that bx0_sync_error is NOT suitable for this, as it is a 1bx wide pulse useful for internal counters when the bx0 is received, while </w:t>
-      </w:r>
-      <w:proofErr w:type="spellStart"/>
-      <w:r>
-        <w:rPr>
-          <w:i/>
-        </w:rPr>
-        <w:t>bxn_sync_error</w:t>
-      </w:r>
-      <w:proofErr w:type="spellEnd"/>
-      <w:r>
-        <w:rPr>
-          <w:i/>
-        </w:rPr>
-        <w:t xml:space="preserve"> will persist for the entire orbit</w:t>
+        <w:t>n.b. that bx0_sync_error is NOT suitable for this, as it is a 1bx wide pulse useful for internal counters when the bx0 is received, while bxn_sync_error will persist for the entire orbit</w:t>
       </w:r>
       <w:r>
         <w:t>)</w:t>
@@ -4388,31 +4198,7 @@
     </w:p>
     <w:p>
       <w:r>
-        <w:t xml:space="preserve">When the </w:t>
-      </w:r>
-      <w:proofErr w:type="spellStart"/>
-      <w:r>
-        <w:t>Optohybrid</w:t>
-      </w:r>
-      <w:proofErr w:type="spellEnd"/>
-      <w:r>
-        <w:t xml:space="preserve"> is correctly timed in to the TTC system, </w:t>
-      </w:r>
-      <w:proofErr w:type="spellStart"/>
-      <w:r>
-        <w:t>bxn_sync_error</w:t>
-      </w:r>
-      <w:proofErr w:type="spellEnd"/>
-      <w:r>
-        <w:t xml:space="preserve"> should be 0. A software routine in the CTP-7 to find the correct </w:t>
-      </w:r>
-      <w:proofErr w:type="spellStart"/>
-      <w:r>
-        <w:t>bxn</w:t>
-      </w:r>
-      <w:proofErr w:type="spellEnd"/>
-      <w:r>
-        <w:t xml:space="preserve"> offset should be easily designed. </w:t>
+        <w:t xml:space="preserve">When the Optohybrid is correctly timed in to the TTC system, bxn_sync_error should be 0. A software routine in the CTP-7 to find the correct bxn offset should be easily designed. </w:t>
       </w:r>
     </w:p>
     <w:p>
@@ -4435,67 +4221,43 @@
       <w:pPr>
         <w:pStyle w:val="Heading1"/>
       </w:pPr>
-      <w:bookmarkStart w:id="8" w:name="_Toc490496350"/>
+      <w:bookmarkStart w:id="7" w:name="_Toc490496350"/>
       <w:r>
         <w:lastRenderedPageBreak/>
         <w:t>GBT E-Link Deserialization</w:t>
       </w:r>
-      <w:bookmarkEnd w:id="8"/>
-    </w:p>
-    <w:p>
-      <w:r>
-        <w:t>With the existence of two different communication modes corresponding yielding 16 bits/</w:t>
-      </w:r>
-      <w:proofErr w:type="spellStart"/>
-      <w:r>
-        <w:t>bx</w:t>
-      </w:r>
-      <w:proofErr w:type="spellEnd"/>
-      <w:r>
-        <w:t xml:space="preserve"> and 10 bits/</w:t>
-      </w:r>
-      <w:proofErr w:type="spellStart"/>
-      <w:r>
-        <w:t>bx</w:t>
-      </w:r>
-      <w:proofErr w:type="spellEnd"/>
-      <w:r>
-        <w:t xml:space="preserve"> (duplex) there will be two alternative assignments of which bits will b</w:t>
+      <w:bookmarkEnd w:id="7"/>
+    </w:p>
+    <w:p>
+      <w:r>
+        <w:t>With the existence of two different communication modes corresponding yielding 16 bits/bx and 10 bits/bx (duplex) there will be two alternative assignments of which bits will b</w:t>
       </w:r>
       <w:r>
         <w:t>e carried on which e-links.</w:t>
       </w:r>
     </w:p>
     <w:p>
-      <w:bookmarkStart w:id="9" w:name="_Toc490496351"/>
+      <w:bookmarkStart w:id="8" w:name="_Toc490496351"/>
       <w:r>
         <w:rPr>
           <w:rStyle w:val="Heading3Char"/>
         </w:rPr>
         <w:t>In “16 bit” full-bandwidth mode</w:t>
       </w:r>
-      <w:bookmarkEnd w:id="9"/>
+      <w:bookmarkEnd w:id="8"/>
       <w:r>
         <w:t xml:space="preserve">: </w:t>
       </w:r>
     </w:p>
     <w:p>
       <w:r>
-        <w:t xml:space="preserve">We specify that one </w:t>
-      </w:r>
-      <w:proofErr w:type="spellStart"/>
-      <w:r>
-        <w:t>e</w:t>
+        <w:t>We specify that one e</w:t>
       </w:r>
       <w:r>
         <w:t>L</w:t>
       </w:r>
       <w:r>
-        <w:t>ink</w:t>
-      </w:r>
-      <w:proofErr w:type="spellEnd"/>
-      <w:r>
-        <w:t xml:space="preserve"> (labelled </w:t>
+        <w:t xml:space="preserve">ink (labelled </w:t>
       </w:r>
       <w:r>
         <w:t xml:space="preserve">in firmware </w:t>
@@ -4510,18 +4272,10 @@
         <w:t xml:space="preserve">) be run at 320 MHz and carry the 8 least-significant bits of the packet. </w:t>
       </w:r>
       <w:r>
-        <w:t xml:space="preserve">The other </w:t>
-      </w:r>
-      <w:proofErr w:type="spellStart"/>
-      <w:r>
-        <w:t>eL</w:t>
-      </w:r>
-      <w:r>
-        <w:t>ink</w:t>
-      </w:r>
-      <w:proofErr w:type="spellEnd"/>
-      <w:r>
-        <w:t xml:space="preserve"> </w:t>
+        <w:t>The other eL</w:t>
+      </w:r>
+      <w:r>
+        <w:t xml:space="preserve">ink </w:t>
       </w:r>
       <w:r>
         <w:t xml:space="preserve">(labelled </w:t>
@@ -4690,23 +4444,13 @@
                 <w:szCs w:val="20"/>
               </w:rPr>
             </w:pPr>
-            <w:proofErr w:type="gramStart"/>
-            <w:r>
-              <w:rPr>
-                <w:rFonts w:ascii="Consolas" w:hAnsi="Consolas"/>
-                <w:sz w:val="20"/>
-                <w:szCs w:val="20"/>
-              </w:rPr>
-              <w:t>TTC[</w:t>
-            </w:r>
-            <w:proofErr w:type="gramEnd"/>
-            <w:r>
-              <w:rPr>
-                <w:rFonts w:ascii="Consolas" w:hAnsi="Consolas"/>
-                <w:sz w:val="20"/>
-                <w:szCs w:val="20"/>
-              </w:rPr>
-              <w:t xml:space="preserve">3:0], </w:t>
+            <w:r>
+              <w:rPr>
+                <w:rFonts w:ascii="Consolas" w:hAnsi="Consolas"/>
+                <w:sz w:val="20"/>
+                <w:szCs w:val="20"/>
+              </w:rPr>
+              <w:t xml:space="preserve">TTC[3:0], </w:t>
             </w:r>
             <w:r>
               <w:rPr>
@@ -4787,23 +4531,13 @@
                 <w:szCs w:val="20"/>
               </w:rPr>
             </w:pPr>
-            <w:proofErr w:type="gramStart"/>
-            <w:r>
-              <w:rPr>
-                <w:rFonts w:ascii="Consolas" w:hAnsi="Consolas"/>
-                <w:sz w:val="20"/>
-                <w:szCs w:val="20"/>
-              </w:rPr>
-              <w:t>data[</w:t>
-            </w:r>
-            <w:proofErr w:type="gramEnd"/>
-            <w:r>
-              <w:rPr>
-                <w:rFonts w:ascii="Consolas" w:hAnsi="Consolas"/>
-                <w:sz w:val="20"/>
-                <w:szCs w:val="20"/>
-              </w:rPr>
-              <w:t>7:0]</w:t>
+            <w:r>
+              <w:rPr>
+                <w:rFonts w:ascii="Consolas" w:hAnsi="Consolas"/>
+                <w:sz w:val="20"/>
+                <w:szCs w:val="20"/>
+              </w:rPr>
+              <w:t>data[7:0]</w:t>
             </w:r>
           </w:p>
         </w:tc>
@@ -4852,25 +4586,7 @@
                 <w:sz w:val="20"/>
                 <w:szCs w:val="20"/>
               </w:rPr>
-              <w:t>(</w:t>
-            </w:r>
-            <w:proofErr w:type="gramStart"/>
-            <w:r>
-              <w:rPr>
-                <w:rFonts w:ascii="Consolas" w:hAnsi="Consolas"/>
-                <w:sz w:val="20"/>
-                <w:szCs w:val="20"/>
-              </w:rPr>
-              <w:t>OH</w:t>
-            </w:r>
-            <w:proofErr w:type="gramEnd"/>
-            <w:r>
-              <w:rPr>
-                <w:rFonts w:ascii="Consolas" w:hAnsi="Consolas"/>
-                <w:sz w:val="20"/>
-                <w:szCs w:val="20"/>
-              </w:rPr>
-              <w:t xml:space="preserve"> to GBT)</w:t>
+              <w:t>(OH to GBT)</w:t>
             </w:r>
           </w:p>
         </w:tc>
@@ -4912,23 +4628,13 @@
                 <w:szCs w:val="20"/>
               </w:rPr>
             </w:pPr>
-            <w:proofErr w:type="gramStart"/>
-            <w:r>
-              <w:rPr>
-                <w:rFonts w:ascii="Consolas" w:hAnsi="Consolas"/>
-                <w:sz w:val="20"/>
-                <w:szCs w:val="20"/>
-              </w:rPr>
-              <w:t>data[</w:t>
-            </w:r>
-            <w:proofErr w:type="gramEnd"/>
-            <w:r>
-              <w:rPr>
-                <w:rFonts w:ascii="Consolas" w:hAnsi="Consolas"/>
-                <w:sz w:val="20"/>
-                <w:szCs w:val="20"/>
-              </w:rPr>
-              <w:t>15:8]</w:t>
+            <w:r>
+              <w:rPr>
+                <w:rFonts w:ascii="Consolas" w:hAnsi="Consolas"/>
+                <w:sz w:val="20"/>
+                <w:szCs w:val="20"/>
+              </w:rPr>
+              <w:t>data[15:8]</w:t>
             </w:r>
           </w:p>
         </w:tc>
@@ -4993,23 +4699,13 @@
                 <w:szCs w:val="20"/>
               </w:rPr>
             </w:pPr>
-            <w:proofErr w:type="gramStart"/>
-            <w:r>
-              <w:rPr>
-                <w:rFonts w:ascii="Consolas" w:hAnsi="Consolas"/>
-                <w:sz w:val="20"/>
-                <w:szCs w:val="20"/>
-              </w:rPr>
-              <w:t>data[</w:t>
-            </w:r>
-            <w:proofErr w:type="gramEnd"/>
-            <w:r>
-              <w:rPr>
-                <w:rFonts w:ascii="Consolas" w:hAnsi="Consolas"/>
-                <w:sz w:val="20"/>
-                <w:szCs w:val="20"/>
-              </w:rPr>
-              <w:t xml:space="preserve"> 7:0]</w:t>
+            <w:r>
+              <w:rPr>
+                <w:rFonts w:ascii="Consolas" w:hAnsi="Consolas"/>
+                <w:sz w:val="20"/>
+                <w:szCs w:val="20"/>
+              </w:rPr>
+              <w:t>data[ 7:0]</w:t>
             </w:r>
           </w:p>
         </w:tc>
@@ -5017,7 +4713,7 @@
     </w:tbl>
     <w:p/>
     <w:p>
-      <w:bookmarkStart w:id="10" w:name="_Toc490496352"/>
+      <w:bookmarkStart w:id="9" w:name="_Toc490496352"/>
       <w:r>
         <w:rPr>
           <w:rStyle w:val="Heading3Char"/>
@@ -5048,64 +4744,51 @@
         </w:rPr>
         <w:t>-bandwidth mode</w:t>
       </w:r>
-      <w:bookmarkEnd w:id="10"/>
+      <w:bookmarkEnd w:id="9"/>
       <w:r>
         <w:t xml:space="preserve">: </w:t>
       </w:r>
     </w:p>
     <w:p>
       <w:r>
-        <w:t xml:space="preserve">We specify that one </w:t>
-      </w:r>
-      <w:proofErr w:type="spellStart"/>
-      <w:r>
-        <w:t>e</w:t>
+        <w:t>We specify that one e</w:t>
       </w:r>
       <w:r>
         <w:t>L</w:t>
       </w:r>
       <w:r>
+        <w:t xml:space="preserve">ink (labelled </w:t>
+      </w:r>
+      <w:r>
+        <w:t xml:space="preserve">in firmware </w:t>
+      </w:r>
+      <w:r>
+        <w:t xml:space="preserve">as </w:t>
+      </w:r>
+      <w:r>
+        <w:t>eLink0</w:t>
+      </w:r>
+      <w:r>
+        <w:t xml:space="preserve">) be run at </w:t>
+      </w:r>
+      <w:r>
+        <w:t>80</w:t>
+      </w:r>
+      <w:r>
+        <w:t xml:space="preserve"> MHz and carry the </w:t>
+      </w:r>
+      <w:r>
+        <w:t>2</w:t>
+      </w:r>
+      <w:r>
+        <w:t xml:space="preserve"> least-significant bits of the packet. The other e</w:t>
+      </w:r>
+      <w:r>
+        <w:t>L</w:t>
+      </w:r>
+      <w:r>
         <w:t>ink</w:t>
       </w:r>
-      <w:proofErr w:type="spellEnd"/>
-      <w:r>
-        <w:t xml:space="preserve"> (labelled </w:t>
-      </w:r>
-      <w:r>
-        <w:t xml:space="preserve">in firmware </w:t>
-      </w:r>
-      <w:r>
-        <w:t xml:space="preserve">as </w:t>
-      </w:r>
-      <w:r>
-        <w:t>eLink0</w:t>
-      </w:r>
-      <w:r>
-        <w:t xml:space="preserve">) be run at </w:t>
-      </w:r>
-      <w:r>
-        <w:t>80</w:t>
-      </w:r>
-      <w:r>
-        <w:t xml:space="preserve"> MHz and carry the </w:t>
-      </w:r>
-      <w:r>
-        <w:t>2</w:t>
-      </w:r>
-      <w:r>
-        <w:t xml:space="preserve"> least-significant bits of the packet. The other </w:t>
-      </w:r>
-      <w:proofErr w:type="spellStart"/>
-      <w:r>
-        <w:t>e</w:t>
-      </w:r>
-      <w:r>
-        <w:t>L</w:t>
-      </w:r>
-      <w:r>
-        <w:t>ink</w:t>
-      </w:r>
-      <w:proofErr w:type="spellEnd"/>
       <w:r>
         <w:t xml:space="preserve"> (labelled </w:t>
       </w:r>
@@ -5273,23 +4956,13 @@
                 <w:szCs w:val="20"/>
               </w:rPr>
             </w:pPr>
-            <w:proofErr w:type="gramStart"/>
-            <w:r>
-              <w:rPr>
-                <w:rFonts w:ascii="Consolas" w:hAnsi="Consolas"/>
-                <w:sz w:val="20"/>
-                <w:szCs w:val="20"/>
-              </w:rPr>
-              <w:t>TTC[</w:t>
-            </w:r>
-            <w:proofErr w:type="gramEnd"/>
-            <w:r>
-              <w:rPr>
-                <w:rFonts w:ascii="Consolas" w:hAnsi="Consolas"/>
-                <w:sz w:val="20"/>
-                <w:szCs w:val="20"/>
-              </w:rPr>
-              <w:t xml:space="preserve">3:0], </w:t>
+            <w:r>
+              <w:rPr>
+                <w:rFonts w:ascii="Consolas" w:hAnsi="Consolas"/>
+                <w:sz w:val="20"/>
+                <w:szCs w:val="20"/>
+              </w:rPr>
+              <w:t xml:space="preserve">TTC[3:0], </w:t>
             </w:r>
             <w:r>
               <w:rPr>
@@ -5378,7 +5051,6 @@
                 <w:szCs w:val="20"/>
               </w:rPr>
             </w:pPr>
-            <w:proofErr w:type="gramStart"/>
             <w:r>
               <w:rPr>
                 <w:rFonts w:ascii="Consolas" w:hAnsi="Consolas"/>
@@ -5387,7 +5059,6 @@
               </w:rPr>
               <w:t>data[</w:t>
             </w:r>
-            <w:proofErr w:type="gramEnd"/>
             <w:r>
               <w:rPr>
                 <w:rFonts w:ascii="Consolas" w:hAnsi="Consolas"/>
@@ -5451,25 +5122,7 @@
                 <w:sz w:val="20"/>
                 <w:szCs w:val="20"/>
               </w:rPr>
-              <w:t>(</w:t>
-            </w:r>
-            <w:proofErr w:type="gramStart"/>
-            <w:r>
-              <w:rPr>
-                <w:rFonts w:ascii="Consolas" w:hAnsi="Consolas"/>
-                <w:sz w:val="20"/>
-                <w:szCs w:val="20"/>
-              </w:rPr>
-              <w:t>OH</w:t>
-            </w:r>
-            <w:proofErr w:type="gramEnd"/>
-            <w:r>
-              <w:rPr>
-                <w:rFonts w:ascii="Consolas" w:hAnsi="Consolas"/>
-                <w:sz w:val="20"/>
-                <w:szCs w:val="20"/>
-              </w:rPr>
-              <w:t xml:space="preserve"> to GBT)</w:t>
+              <w:t>(OH to GBT)</w:t>
             </w:r>
           </w:p>
         </w:tc>
@@ -5511,7 +5164,6 @@
                 <w:szCs w:val="20"/>
               </w:rPr>
             </w:pPr>
-            <w:proofErr w:type="gramStart"/>
             <w:r>
               <w:rPr>
                 <w:rFonts w:ascii="Consolas" w:hAnsi="Consolas"/>
@@ -5520,7 +5172,6 @@
               </w:rPr>
               <w:t>data[</w:t>
             </w:r>
-            <w:proofErr w:type="gramEnd"/>
             <w:r>
               <w:rPr>
                 <w:rFonts w:ascii="Consolas" w:hAnsi="Consolas"/>
@@ -5616,7 +5267,6 @@
                 <w:szCs w:val="20"/>
               </w:rPr>
             </w:pPr>
-            <w:proofErr w:type="gramStart"/>
             <w:r>
               <w:rPr>
                 <w:rFonts w:ascii="Consolas" w:hAnsi="Consolas"/>
@@ -5625,7 +5275,6 @@
               </w:rPr>
               <w:t>data[</w:t>
             </w:r>
-            <w:proofErr w:type="gramEnd"/>
             <w:r>
               <w:rPr>
                 <w:rFonts w:ascii="Consolas" w:hAnsi="Consolas"/>
@@ -5671,23 +5320,15 @@
       <w:pPr>
         <w:pStyle w:val="Heading1"/>
       </w:pPr>
-      <w:bookmarkStart w:id="11" w:name="_Toc490496353"/>
+      <w:bookmarkStart w:id="10" w:name="_Toc490496353"/>
       <w:r>
         <w:lastRenderedPageBreak/>
         <w:t>GBT Packets</w:t>
       </w:r>
       <w:r>
-        <w:t xml:space="preserve"> (Full </w:t>
-      </w:r>
-      <w:proofErr w:type="spellStart"/>
-      <w:r>
-        <w:t>Bandwdith</w:t>
-      </w:r>
-      <w:proofErr w:type="spellEnd"/>
-      <w:r>
-        <w:t xml:space="preserve"> Mode)</w:t>
-      </w:r>
-      <w:bookmarkEnd w:id="11"/>
+        <w:t xml:space="preserve"> (Full Bandwdith Mode)</w:t>
+      </w:r>
+      <w:bookmarkEnd w:id="10"/>
     </w:p>
     <w:p>
       <w:r>
@@ -5698,37 +5339,24 @@
       <w:pPr>
         <w:pStyle w:val="Heading3"/>
       </w:pPr>
-      <w:bookmarkStart w:id="12" w:name="_Toc490496354"/>
+      <w:bookmarkStart w:id="11" w:name="_Toc490496354"/>
       <w:r>
         <w:t xml:space="preserve">Transmit </w:t>
       </w:r>
       <w:r>
         <w:t>(FPGA to GBT)</w:t>
       </w:r>
-      <w:bookmarkEnd w:id="12"/>
-    </w:p>
-    <w:p>
-      <w:r>
-        <w:t xml:space="preserve">Communication with the </w:t>
-      </w:r>
-      <w:proofErr w:type="spellStart"/>
-      <w:r>
-        <w:t>optohybrid</w:t>
-      </w:r>
-      <w:proofErr w:type="spellEnd"/>
-      <w:r>
-        <w:t xml:space="preserve"> in the direction of FPGA to GBT is accomplished with a simple </w:t>
-      </w:r>
-      <w:proofErr w:type="gramStart"/>
+      <w:bookmarkEnd w:id="11"/>
+    </w:p>
+    <w:p>
+      <w:r>
+        <w:t xml:space="preserve">Communication with the optohybrid in the direction of FPGA to GBT is accomplished with a simple </w:t>
+      </w:r>
       <w:r>
         <w:t>16</w:t>
       </w:r>
       <w:r>
-        <w:t xml:space="preserve"> bit</w:t>
-      </w:r>
-      <w:proofErr w:type="gramEnd"/>
-      <w:r>
-        <w:t xml:space="preserve"> packet format. </w:t>
+        <w:t xml:space="preserve"> bit packet format. </w:t>
       </w:r>
     </w:p>
     <w:p>
@@ -5736,15 +5364,7 @@
         <w:t xml:space="preserve">A valid </w:t>
       </w:r>
       <w:r>
-        <w:t xml:space="preserve">packet is three frames long and will consist of the </w:t>
-      </w:r>
-      <w:proofErr w:type="gramStart"/>
-      <w:r>
-        <w:t>16 bit</w:t>
-      </w:r>
-      <w:proofErr w:type="gramEnd"/>
-      <w:r>
-        <w:t xml:space="preserve"> frame marker BCBC</w:t>
+        <w:t>packet is three frames long and will consist of the 16 bit frame marker BCBC</w:t>
       </w:r>
       <w:r>
         <w:t xml:space="preserve"> </w:t>
@@ -5799,19 +5419,11 @@
                 <w:b/>
               </w:rPr>
             </w:pPr>
-            <w:proofErr w:type="gramStart"/>
             <w:r>
               <w:rPr>
                 <w:b/>
               </w:rPr>
-              <w:t>frame[</w:t>
-            </w:r>
-            <w:proofErr w:type="gramEnd"/>
-            <w:r>
-              <w:rPr>
-                <w:b/>
-              </w:rPr>
-              <w:t>15:0]</w:t>
+              <w:t>frame[15:0]</w:t>
             </w:r>
           </w:p>
         </w:tc>
@@ -5927,7 +5539,6 @@
                 <w:szCs w:val="20"/>
               </w:rPr>
             </w:pPr>
-            <w:proofErr w:type="gramStart"/>
             <w:r>
               <w:rPr>
                 <w:rFonts w:ascii="Consolas" w:hAnsi="Consolas"/>
@@ -5935,17 +5546,7 @@
                 <w:sz w:val="20"/>
                 <w:szCs w:val="20"/>
               </w:rPr>
-              <w:t>data[</w:t>
-            </w:r>
-            <w:proofErr w:type="gramEnd"/>
-            <w:r>
-              <w:rPr>
-                <w:rFonts w:ascii="Consolas" w:hAnsi="Consolas"/>
-                <w:color w:val="000000" w:themeColor="text1"/>
-                <w:sz w:val="20"/>
-                <w:szCs w:val="20"/>
-              </w:rPr>
-              <w:t>31:16</w:t>
+              <w:t>data[31:16</w:t>
             </w:r>
             <w:r>
               <w:rPr>
@@ -6004,7 +5605,6 @@
                 <w:szCs w:val="20"/>
               </w:rPr>
             </w:pPr>
-            <w:proofErr w:type="gramStart"/>
             <w:r>
               <w:rPr>
                 <w:rFonts w:ascii="Consolas" w:hAnsi="Consolas"/>
@@ -6012,17 +5612,7 @@
                 <w:sz w:val="20"/>
                 <w:szCs w:val="20"/>
               </w:rPr>
-              <w:t>data[</w:t>
-            </w:r>
-            <w:proofErr w:type="gramEnd"/>
-            <w:r>
-              <w:rPr>
-                <w:rFonts w:ascii="Consolas" w:hAnsi="Consolas"/>
-                <w:color w:val="000000" w:themeColor="text1"/>
-                <w:sz w:val="20"/>
-                <w:szCs w:val="20"/>
-              </w:rPr>
-              <w:t>15: 0]</w:t>
+              <w:t>data[15: 0]</w:t>
             </w:r>
           </w:p>
         </w:tc>
@@ -6087,15 +5677,7 @@
         <w:t>Consecutive packets wi</w:t>
       </w:r>
       <w:r>
-        <w:t xml:space="preserve">ll simply repeat this sequence, </w:t>
-      </w:r>
-      <w:proofErr w:type="spellStart"/>
-      <w:r>
-        <w:t>e.g</w:t>
-      </w:r>
-      <w:proofErr w:type="spellEnd"/>
-      <w:r>
-        <w:t>:</w:t>
+        <w:t>ll simply repeat this sequence, e.g:</w:t>
       </w:r>
     </w:p>
     <w:tbl>
@@ -6144,19 +5726,11 @@
                 <w:b/>
               </w:rPr>
             </w:pPr>
-            <w:proofErr w:type="gramStart"/>
             <w:r>
               <w:rPr>
                 <w:b/>
               </w:rPr>
-              <w:t>frame[</w:t>
-            </w:r>
-            <w:proofErr w:type="gramEnd"/>
-            <w:r>
-              <w:rPr>
-                <w:b/>
-              </w:rPr>
-              <w:t>15:0]</w:t>
+              <w:t>frame[15:0]</w:t>
             </w:r>
           </w:p>
         </w:tc>
@@ -6272,7 +5846,6 @@
                 <w:szCs w:val="20"/>
               </w:rPr>
             </w:pPr>
-            <w:proofErr w:type="gramStart"/>
             <w:r>
               <w:rPr>
                 <w:rFonts w:ascii="Consolas" w:hAnsi="Consolas"/>
@@ -6280,17 +5853,7 @@
                 <w:sz w:val="20"/>
                 <w:szCs w:val="20"/>
               </w:rPr>
-              <w:t>data[</w:t>
-            </w:r>
-            <w:proofErr w:type="gramEnd"/>
-            <w:r>
-              <w:rPr>
-                <w:rFonts w:ascii="Consolas" w:hAnsi="Consolas"/>
-                <w:color w:val="000000" w:themeColor="text1"/>
-                <w:sz w:val="20"/>
-                <w:szCs w:val="20"/>
-              </w:rPr>
-              <w:t>31:16</w:t>
+              <w:t>data[31:16</w:t>
             </w:r>
             <w:r>
               <w:rPr>
@@ -6349,7 +5912,6 @@
                 <w:szCs w:val="20"/>
               </w:rPr>
             </w:pPr>
-            <w:proofErr w:type="gramStart"/>
             <w:r>
               <w:rPr>
                 <w:rFonts w:ascii="Consolas" w:hAnsi="Consolas"/>
@@ -6357,17 +5919,7 @@
                 <w:sz w:val="20"/>
                 <w:szCs w:val="20"/>
               </w:rPr>
-              <w:t>data[</w:t>
-            </w:r>
-            <w:proofErr w:type="gramEnd"/>
-            <w:r>
-              <w:rPr>
-                <w:rFonts w:ascii="Consolas" w:hAnsi="Consolas"/>
-                <w:color w:val="000000" w:themeColor="text1"/>
-                <w:sz w:val="20"/>
-                <w:szCs w:val="20"/>
-              </w:rPr>
-              <w:t>15: 0]</w:t>
+              <w:t>data[15: 0]</w:t>
             </w:r>
           </w:p>
         </w:tc>
@@ -6483,7 +6035,6 @@
                 <w:szCs w:val="20"/>
               </w:rPr>
             </w:pPr>
-            <w:proofErr w:type="gramStart"/>
             <w:r>
               <w:rPr>
                 <w:rFonts w:ascii="Consolas" w:hAnsi="Consolas"/>
@@ -6491,17 +6042,7 @@
                 <w:sz w:val="20"/>
                 <w:szCs w:val="20"/>
               </w:rPr>
-              <w:t>data[</w:t>
-            </w:r>
-            <w:proofErr w:type="gramEnd"/>
-            <w:r>
-              <w:rPr>
-                <w:rFonts w:ascii="Consolas" w:hAnsi="Consolas"/>
-                <w:color w:val="000000" w:themeColor="text1"/>
-                <w:sz w:val="20"/>
-                <w:szCs w:val="20"/>
-              </w:rPr>
-              <w:t>31:16</w:t>
+              <w:t>data[31:16</w:t>
             </w:r>
             <w:r>
               <w:rPr>
@@ -6560,7 +6101,6 @@
                 <w:szCs w:val="20"/>
               </w:rPr>
             </w:pPr>
-            <w:proofErr w:type="gramStart"/>
             <w:r>
               <w:rPr>
                 <w:rFonts w:ascii="Consolas" w:hAnsi="Consolas"/>
@@ -6568,17 +6108,7 @@
                 <w:sz w:val="20"/>
                 <w:szCs w:val="20"/>
               </w:rPr>
-              <w:t>data[</w:t>
-            </w:r>
-            <w:proofErr w:type="gramEnd"/>
-            <w:r>
-              <w:rPr>
-                <w:rFonts w:ascii="Consolas" w:hAnsi="Consolas"/>
-                <w:color w:val="000000" w:themeColor="text1"/>
-                <w:sz w:val="20"/>
-                <w:szCs w:val="20"/>
-              </w:rPr>
-              <w:t>15: 0]</w:t>
+              <w:t>data[15: 0]</w:t>
             </w:r>
           </w:p>
         </w:tc>
@@ -6602,15 +6132,7 @@
     <w:p>
       <w:r>
         <w:lastRenderedPageBreak/>
-        <w:t xml:space="preserve">When the </w:t>
-      </w:r>
-      <w:proofErr w:type="gramStart"/>
-      <w:r>
-        <w:t>transmit</w:t>
-      </w:r>
-      <w:proofErr w:type="gramEnd"/>
-      <w:r>
-        <w:t xml:space="preserve"> FIFO is empty and there is no data to send, the state machine will send an idle frame marker, 0xFCFC</w:t>
+        <w:t>When the transmit FIFO is empty and there is no data to send, the state machine will send an idle frame marker, 0xFCFC</w:t>
       </w:r>
       <w:r>
         <w:t xml:space="preserve">: </w:t>
@@ -6663,19 +6185,11 @@
                 <w:b/>
               </w:rPr>
             </w:pPr>
-            <w:proofErr w:type="gramStart"/>
             <w:r>
               <w:rPr>
                 <w:b/>
               </w:rPr>
-              <w:t>frame[</w:t>
-            </w:r>
-            <w:proofErr w:type="gramEnd"/>
-            <w:r>
-              <w:rPr>
-                <w:b/>
-              </w:rPr>
-              <w:t>15:0]</w:t>
+              <w:t>frame[15:0]</w:t>
             </w:r>
           </w:p>
         </w:tc>
@@ -6791,7 +6305,6 @@
                 <w:szCs w:val="20"/>
               </w:rPr>
             </w:pPr>
-            <w:proofErr w:type="gramStart"/>
             <w:r>
               <w:rPr>
                 <w:rFonts w:ascii="Consolas" w:hAnsi="Consolas"/>
@@ -6799,17 +6312,7 @@
                 <w:sz w:val="20"/>
                 <w:szCs w:val="20"/>
               </w:rPr>
-              <w:t>data[</w:t>
-            </w:r>
-            <w:proofErr w:type="gramEnd"/>
-            <w:r>
-              <w:rPr>
-                <w:rFonts w:ascii="Consolas" w:hAnsi="Consolas"/>
-                <w:color w:val="000000" w:themeColor="text1"/>
-                <w:sz w:val="20"/>
-                <w:szCs w:val="20"/>
-              </w:rPr>
-              <w:t>31:16</w:t>
+              <w:t>data[31:16</w:t>
             </w:r>
             <w:r>
               <w:rPr>
@@ -6868,7 +6371,6 @@
                 <w:szCs w:val="20"/>
               </w:rPr>
             </w:pPr>
-            <w:proofErr w:type="gramStart"/>
             <w:r>
               <w:rPr>
                 <w:rFonts w:ascii="Consolas" w:hAnsi="Consolas"/>
@@ -6876,17 +6378,7 @@
                 <w:sz w:val="20"/>
                 <w:szCs w:val="20"/>
               </w:rPr>
-              <w:t>data[</w:t>
-            </w:r>
-            <w:proofErr w:type="gramEnd"/>
-            <w:r>
-              <w:rPr>
-                <w:rFonts w:ascii="Consolas" w:hAnsi="Consolas"/>
-                <w:color w:val="000000" w:themeColor="text1"/>
-                <w:sz w:val="20"/>
-                <w:szCs w:val="20"/>
-              </w:rPr>
-              <w:t>15: 0]</w:t>
+              <w:t>data[15: 0]</w:t>
             </w:r>
           </w:p>
         </w:tc>
@@ -7234,7 +6726,6 @@
                 <w:szCs w:val="20"/>
               </w:rPr>
             </w:pPr>
-            <w:proofErr w:type="gramStart"/>
             <w:r>
               <w:rPr>
                 <w:rFonts w:ascii="Consolas" w:hAnsi="Consolas"/>
@@ -7242,17 +6733,7 @@
                 <w:sz w:val="20"/>
                 <w:szCs w:val="20"/>
               </w:rPr>
-              <w:t>data[</w:t>
-            </w:r>
-            <w:proofErr w:type="gramEnd"/>
-            <w:r>
-              <w:rPr>
-                <w:rFonts w:ascii="Consolas" w:hAnsi="Consolas"/>
-                <w:color w:val="000000" w:themeColor="text1"/>
-                <w:sz w:val="20"/>
-                <w:szCs w:val="20"/>
-              </w:rPr>
-              <w:t>31:16</w:t>
+              <w:t>data[31:16</w:t>
             </w:r>
             <w:r>
               <w:rPr>
@@ -7311,7 +6792,6 @@
                 <w:szCs w:val="20"/>
               </w:rPr>
             </w:pPr>
-            <w:proofErr w:type="gramStart"/>
             <w:r>
               <w:rPr>
                 <w:rFonts w:ascii="Consolas" w:hAnsi="Consolas"/>
@@ -7319,17 +6799,7 @@
                 <w:sz w:val="20"/>
                 <w:szCs w:val="20"/>
               </w:rPr>
-              <w:t>data[</w:t>
-            </w:r>
-            <w:proofErr w:type="gramEnd"/>
-            <w:r>
-              <w:rPr>
-                <w:rFonts w:ascii="Consolas" w:hAnsi="Consolas"/>
-                <w:color w:val="000000" w:themeColor="text1"/>
-                <w:sz w:val="20"/>
-                <w:szCs w:val="20"/>
-              </w:rPr>
-              <w:t>15: 0]</w:t>
+              <w:t>data[15: 0]</w:t>
             </w:r>
           </w:p>
         </w:tc>
@@ -7395,15 +6865,7 @@
     </w:p>
     <w:p>
       <w:r>
-        <w:t xml:space="preserve">The receiving state machine should monitor for 0xBCBC for alignment and record the next two frames as the </w:t>
-      </w:r>
-      <w:proofErr w:type="gramStart"/>
-      <w:r>
-        <w:t>32 bit</w:t>
-      </w:r>
-      <w:proofErr w:type="gramEnd"/>
-      <w:r>
-        <w:t xml:space="preserve"> data packet</w:t>
+        <w:t>The receiving state machine should monitor for 0xBCBC for alignment and record the next two frames as the 32 bit data packet</w:t>
       </w:r>
       <w:r>
         <w:t>.</w:t>
@@ -7432,7 +6894,7 @@
       <w:pPr>
         <w:pStyle w:val="Heading3"/>
       </w:pPr>
-      <w:bookmarkStart w:id="13" w:name="_Toc490496355"/>
+      <w:bookmarkStart w:id="12" w:name="_Toc490496355"/>
       <w:r>
         <w:lastRenderedPageBreak/>
         <w:t>Receive</w:t>
@@ -7440,7 +6902,7 @@
       <w:r>
         <w:t xml:space="preserve"> (GBT to FPGA)</w:t>
       </w:r>
-      <w:bookmarkEnd w:id="13"/>
+      <w:bookmarkEnd w:id="12"/>
     </w:p>
     <w:p>
       <w:r>
@@ -7771,7 +7233,6 @@
                 <w:szCs w:val="20"/>
               </w:rPr>
             </w:pPr>
-            <w:proofErr w:type="spellStart"/>
             <w:r>
               <w:rPr>
                 <w:rFonts w:ascii="Consolas" w:hAnsi="Consolas"/>
@@ -7779,57 +7240,7 @@
                 <w:sz w:val="20"/>
                 <w:szCs w:val="20"/>
               </w:rPr>
-              <w:t>request_valid</w:t>
-            </w:r>
-            <w:proofErr w:type="spellEnd"/>
-            <w:r>
-              <w:rPr>
-                <w:rFonts w:ascii="Consolas" w:hAnsi="Consolas"/>
-                <w:color w:val="8064A2" w:themeColor="accent4"/>
-                <w:sz w:val="20"/>
-                <w:szCs w:val="20"/>
-              </w:rPr>
-              <w:t xml:space="preserve"> + </w:t>
-            </w:r>
-            <w:proofErr w:type="spellStart"/>
-            <w:r>
-              <w:rPr>
-                <w:rFonts w:ascii="Consolas" w:hAnsi="Consolas"/>
-                <w:color w:val="8064A2" w:themeColor="accent4"/>
-                <w:sz w:val="20"/>
-                <w:szCs w:val="20"/>
-              </w:rPr>
-              <w:t>wr_</w:t>
-            </w:r>
-            <w:proofErr w:type="gramStart"/>
-            <w:r>
-              <w:rPr>
-                <w:rFonts w:ascii="Consolas" w:hAnsi="Consolas"/>
-                <w:color w:val="8064A2" w:themeColor="accent4"/>
-                <w:sz w:val="20"/>
-                <w:szCs w:val="20"/>
-              </w:rPr>
-              <w:t>enable</w:t>
-            </w:r>
-            <w:proofErr w:type="spellEnd"/>
-            <w:r>
-              <w:rPr>
-                <w:rFonts w:ascii="Consolas" w:hAnsi="Consolas"/>
-                <w:color w:val="8064A2" w:themeColor="accent4"/>
-                <w:sz w:val="20"/>
-                <w:szCs w:val="20"/>
-              </w:rPr>
-              <w:t xml:space="preserve">  +</w:t>
-            </w:r>
-            <w:proofErr w:type="gramEnd"/>
-            <w:r>
-              <w:rPr>
-                <w:rFonts w:ascii="Consolas" w:hAnsi="Consolas"/>
-                <w:color w:val="8064A2" w:themeColor="accent4"/>
-                <w:sz w:val="20"/>
-                <w:szCs w:val="20"/>
-              </w:rPr>
-              <w:t xml:space="preserve"> </w:t>
+              <w:t xml:space="preserve">request_valid + wr_enable  + </w:t>
             </w:r>
             <w:r>
               <w:rPr>
@@ -7926,7 +7337,6 @@
                 <w:szCs w:val="20"/>
               </w:rPr>
             </w:pPr>
-            <w:proofErr w:type="gramStart"/>
             <w:r>
               <w:rPr>
                 <w:rFonts w:ascii="Consolas" w:hAnsi="Consolas"/>
@@ -7934,17 +7344,7 @@
                 <w:sz w:val="20"/>
                 <w:szCs w:val="20"/>
               </w:rPr>
-              <w:t>address[</w:t>
-            </w:r>
-            <w:proofErr w:type="gramEnd"/>
-            <w:r>
-              <w:rPr>
-                <w:rFonts w:ascii="Consolas" w:hAnsi="Consolas"/>
-                <w:color w:val="1F497D" w:themeColor="text2"/>
-                <w:sz w:val="20"/>
-                <w:szCs w:val="20"/>
-              </w:rPr>
-              <w:t>23:12]</w:t>
+              <w:t>address[23:12]</w:t>
             </w:r>
           </w:p>
         </w:tc>
@@ -8032,7 +7432,6 @@
                 <w:szCs w:val="20"/>
               </w:rPr>
             </w:pPr>
-            <w:proofErr w:type="gramStart"/>
             <w:r>
               <w:rPr>
                 <w:rFonts w:ascii="Consolas" w:hAnsi="Consolas"/>
@@ -8040,17 +7439,7 @@
                 <w:sz w:val="20"/>
                 <w:szCs w:val="20"/>
               </w:rPr>
-              <w:t>address[</w:t>
-            </w:r>
-            <w:proofErr w:type="gramEnd"/>
-            <w:r>
-              <w:rPr>
-                <w:rFonts w:ascii="Consolas" w:hAnsi="Consolas"/>
-                <w:color w:val="1F497D" w:themeColor="text2"/>
-                <w:sz w:val="20"/>
-                <w:szCs w:val="20"/>
-              </w:rPr>
-              <w:t>11: 0]</w:t>
+              <w:t>address[11: 0]</w:t>
             </w:r>
           </w:p>
         </w:tc>
@@ -8145,27 +7534,7 @@
                 <w:sz w:val="20"/>
                 <w:szCs w:val="20"/>
               </w:rPr>
-              <w:t xml:space="preserve"> </w:t>
-            </w:r>
-            <w:proofErr w:type="gramStart"/>
-            <w:r>
-              <w:rPr>
-                <w:rFonts w:ascii="Consolas" w:hAnsi="Consolas"/>
-                <w:color w:val="000000" w:themeColor="text1"/>
-                <w:sz w:val="20"/>
-                <w:szCs w:val="20"/>
-              </w:rPr>
-              <w:t>reserved[</w:t>
-            </w:r>
-            <w:proofErr w:type="gramEnd"/>
-            <w:r>
-              <w:rPr>
-                <w:rFonts w:ascii="Consolas" w:hAnsi="Consolas"/>
-                <w:color w:val="000000" w:themeColor="text1"/>
-                <w:sz w:val="20"/>
-                <w:szCs w:val="20"/>
-              </w:rPr>
-              <w:t xml:space="preserve">3:0] + </w:t>
+              <w:t xml:space="preserve"> reserved[3:0] + </w:t>
             </w:r>
             <w:r>
               <w:rPr>
@@ -8262,7 +7631,6 @@
                 <w:szCs w:val="20"/>
               </w:rPr>
             </w:pPr>
-            <w:proofErr w:type="gramStart"/>
             <w:r>
               <w:rPr>
                 <w:rFonts w:ascii="Consolas" w:hAnsi="Consolas"/>
@@ -8270,17 +7638,7 @@
                 <w:sz w:val="20"/>
                 <w:szCs w:val="20"/>
               </w:rPr>
-              <w:t>data[</w:t>
-            </w:r>
-            <w:proofErr w:type="gramEnd"/>
-            <w:r>
-              <w:rPr>
-                <w:rFonts w:ascii="Consolas" w:hAnsi="Consolas"/>
-                <w:color w:val="4F6228" w:themeColor="accent3" w:themeShade="80"/>
-                <w:sz w:val="20"/>
-                <w:szCs w:val="20"/>
-              </w:rPr>
-              <w:t>23:12]</w:t>
+              <w:t>data[23:12]</w:t>
             </w:r>
           </w:p>
         </w:tc>
@@ -8368,7 +7726,6 @@
                 <w:szCs w:val="20"/>
               </w:rPr>
             </w:pPr>
-            <w:proofErr w:type="gramStart"/>
             <w:r>
               <w:rPr>
                 <w:rFonts w:ascii="Consolas" w:hAnsi="Consolas"/>
@@ -8376,17 +7733,7 @@
                 <w:sz w:val="20"/>
                 <w:szCs w:val="20"/>
               </w:rPr>
-              <w:t>data[</w:t>
-            </w:r>
-            <w:proofErr w:type="gramEnd"/>
-            <w:r>
-              <w:rPr>
-                <w:rFonts w:ascii="Consolas" w:hAnsi="Consolas"/>
-                <w:color w:val="4F6228" w:themeColor="accent3" w:themeShade="80"/>
-                <w:sz w:val="20"/>
-                <w:szCs w:val="20"/>
-              </w:rPr>
-              <w:t>11: 0]</w:t>
+              <w:t>data[11: 0]</w:t>
             </w:r>
           </w:p>
         </w:tc>
@@ -8497,50 +7844,24 @@
     </w:p>
     <w:p>
       <w:r>
-        <w:t xml:space="preserve">Either cycle through the </w:t>
-      </w:r>
-      <w:proofErr w:type="gramStart"/>
-      <w:r>
-        <w:t>7 frame</w:t>
-      </w:r>
-      <w:proofErr w:type="gramEnd"/>
-      <w:r>
-        <w:t xml:space="preserve"> packet format continuously, making sure to set </w:t>
-      </w:r>
-      <w:proofErr w:type="spellStart"/>
+        <w:t xml:space="preserve">Either cycle through the 7 frame packet format continuously, making sure to set </w:t>
+      </w:r>
       <w:r>
         <w:rPr>
           <w:rFonts w:ascii="Consolas" w:hAnsi="Consolas"/>
         </w:rPr>
         <w:t>request_valid</w:t>
       </w:r>
-      <w:proofErr w:type="spellEnd"/>
       <w:r>
         <w:t xml:space="preserve"> to</w:t>
       </w:r>
       <w:r>
-        <w:t xml:space="preserve"> 0 for any null packets. The </w:t>
-      </w:r>
-      <w:proofErr w:type="spellStart"/>
-      <w:r>
-        <w:t>Optohybrid</w:t>
-      </w:r>
-      <w:proofErr w:type="spellEnd"/>
-      <w:r>
-        <w:t xml:space="preserve"> will process and discard the packet. </w:t>
-      </w:r>
-    </w:p>
-    <w:p>
-      <w:r>
-        <w:t xml:space="preserve">Alternatively (preferably) when can send an idle frame marker, for example 0x5FC. The exact choice does not matter as long as it is not 0xABC. This marker can be sent continuously as long as the transmission is idle and the </w:t>
-      </w:r>
-      <w:proofErr w:type="spellStart"/>
-      <w:r>
-        <w:t>Optohybrid</w:t>
-      </w:r>
-      <w:proofErr w:type="spellEnd"/>
-      <w:r>
-        <w:t xml:space="preserve"> will remain in an idle SYNC state.</w:t>
+        <w:t xml:space="preserve"> 0 for any null packets. The Optohybrid will process and discard the packet. </w:t>
+      </w:r>
+    </w:p>
+    <w:p>
+      <w:r>
+        <w:t>Alternatively (preferably) when can send an idle frame marker, for example 0x5FC. The exact choice does not matter as long as it is not 0xABC. This marker can be sent continuously as long as the transmission is idle and the Optohybrid will remain in an idle SYNC state.</w:t>
       </w:r>
       <w:r>
         <w:t xml:space="preserve"> The state machine will monitor for 0xABC and if received, will continue to process the rest of the frame normally. </w:t>
@@ -8565,12 +7886,12 @@
       <w:pPr>
         <w:pStyle w:val="Heading1"/>
       </w:pPr>
-      <w:bookmarkStart w:id="14" w:name="_Toc490496356"/>
+      <w:bookmarkStart w:id="13" w:name="_Toc490496356"/>
       <w:r>
         <w:lastRenderedPageBreak/>
         <w:t>GBT Packets in Low Bandwidth Mode</w:t>
       </w:r>
-      <w:bookmarkEnd w:id="14"/>
+      <w:bookmarkEnd w:id="13"/>
     </w:p>
     <w:p>
       <w:r>
@@ -8587,34 +7908,21 @@
       <w:pPr>
         <w:pStyle w:val="Heading3"/>
       </w:pPr>
-      <w:bookmarkStart w:id="15" w:name="_Toc490496357"/>
+      <w:bookmarkStart w:id="14" w:name="_Toc490496357"/>
       <w:r>
         <w:t>Transmit (FPGA to GBT)</w:t>
       </w:r>
-      <w:bookmarkEnd w:id="15"/>
-    </w:p>
-    <w:p>
-      <w:r>
-        <w:t xml:space="preserve">Communication with the </w:t>
-      </w:r>
-      <w:proofErr w:type="spellStart"/>
-      <w:r>
-        <w:t>optohybrid</w:t>
-      </w:r>
-      <w:proofErr w:type="spellEnd"/>
-      <w:r>
-        <w:t xml:space="preserve"> in the direction of FPGA to GBT is accomplished with a simple </w:t>
-      </w:r>
-      <w:proofErr w:type="gramStart"/>
+      <w:bookmarkEnd w:id="14"/>
+    </w:p>
+    <w:p>
+      <w:r>
+        <w:t xml:space="preserve">Communication with the optohybrid in the direction of FPGA to GBT is accomplished with a simple </w:t>
+      </w:r>
       <w:r>
         <w:t xml:space="preserve">10 </w:t>
       </w:r>
       <w:r>
-        <w:t xml:space="preserve"> bit</w:t>
-      </w:r>
-      <w:proofErr w:type="gramEnd"/>
-      <w:r>
-        <w:t xml:space="preserve"> packet format. </w:t>
+        <w:t xml:space="preserve"> bit packet format. </w:t>
       </w:r>
     </w:p>
     <w:p>
@@ -8622,15 +7930,7 @@
         <w:t xml:space="preserve">A valid packet is three </w:t>
       </w:r>
       <w:r>
-        <w:t xml:space="preserve">five long and will consist of </w:t>
-      </w:r>
-      <w:proofErr w:type="gramStart"/>
-      <w:r>
-        <w:t>the a</w:t>
-      </w:r>
-      <w:proofErr w:type="gramEnd"/>
-      <w:r>
-        <w:t xml:space="preserve"> </w:t>
+        <w:t xml:space="preserve">five long and will consist of the a </w:t>
       </w:r>
       <w:r>
         <w:t xml:space="preserve">bit frame marker </w:t>
@@ -8690,19 +7990,11 @@
                 <w:b/>
               </w:rPr>
             </w:pPr>
-            <w:proofErr w:type="gramStart"/>
             <w:r>
               <w:rPr>
                 <w:b/>
               </w:rPr>
-              <w:t>frame[</w:t>
-            </w:r>
-            <w:proofErr w:type="gramEnd"/>
-            <w:r>
-              <w:rPr>
-                <w:b/>
-              </w:rPr>
-              <w:t>9:0]</w:t>
+              <w:t>frame[9:0]</w:t>
             </w:r>
           </w:p>
         </w:tc>
@@ -8832,27 +8124,7 @@
                 <w:sz w:val="20"/>
                 <w:szCs w:val="20"/>
               </w:rPr>
-              <w:t xml:space="preserve">2’b00 &amp; </w:t>
-            </w:r>
-            <w:proofErr w:type="gramStart"/>
-            <w:r>
-              <w:rPr>
-                <w:rFonts w:ascii="Consolas" w:hAnsi="Consolas"/>
-                <w:color w:val="000000" w:themeColor="text1"/>
-                <w:sz w:val="20"/>
-                <w:szCs w:val="20"/>
-              </w:rPr>
-              <w:t>data[</w:t>
-            </w:r>
-            <w:proofErr w:type="gramEnd"/>
-            <w:r>
-              <w:rPr>
-                <w:rFonts w:ascii="Consolas" w:hAnsi="Consolas"/>
-                <w:color w:val="000000" w:themeColor="text1"/>
-                <w:sz w:val="20"/>
-                <w:szCs w:val="20"/>
-              </w:rPr>
-              <w:t>31:24]</w:t>
+              <w:t>2’b00 &amp; data[31:24]</w:t>
             </w:r>
           </w:p>
         </w:tc>
@@ -8908,27 +8180,7 @@
                 <w:sz w:val="20"/>
                 <w:szCs w:val="20"/>
               </w:rPr>
-              <w:t xml:space="preserve">2’b01 &amp; </w:t>
-            </w:r>
-            <w:proofErr w:type="gramStart"/>
-            <w:r>
-              <w:rPr>
-                <w:rFonts w:ascii="Consolas" w:hAnsi="Consolas"/>
-                <w:color w:val="000000" w:themeColor="text1"/>
-                <w:sz w:val="20"/>
-                <w:szCs w:val="20"/>
-              </w:rPr>
-              <w:t>data[</w:t>
-            </w:r>
-            <w:proofErr w:type="gramEnd"/>
-            <w:r>
-              <w:rPr>
-                <w:rFonts w:ascii="Consolas" w:hAnsi="Consolas"/>
-                <w:color w:val="000000" w:themeColor="text1"/>
-                <w:sz w:val="20"/>
-                <w:szCs w:val="20"/>
-              </w:rPr>
-              <w:t>23:16]</w:t>
+              <w:t>2’b01 &amp; data[23:16]</w:t>
             </w:r>
           </w:p>
         </w:tc>
@@ -8984,27 +8236,7 @@
                 <w:sz w:val="20"/>
                 <w:szCs w:val="20"/>
               </w:rPr>
-              <w:t xml:space="preserve">2’b10 &amp; </w:t>
-            </w:r>
-            <w:proofErr w:type="gramStart"/>
-            <w:r>
-              <w:rPr>
-                <w:rFonts w:ascii="Consolas" w:hAnsi="Consolas"/>
-                <w:color w:val="000000" w:themeColor="text1"/>
-                <w:sz w:val="20"/>
-                <w:szCs w:val="20"/>
-              </w:rPr>
-              <w:t>data[</w:t>
-            </w:r>
-            <w:proofErr w:type="gramEnd"/>
-            <w:r>
-              <w:rPr>
-                <w:rFonts w:ascii="Consolas" w:hAnsi="Consolas"/>
-                <w:color w:val="000000" w:themeColor="text1"/>
-                <w:sz w:val="20"/>
-                <w:szCs w:val="20"/>
-              </w:rPr>
-              <w:t>15:</w:t>
+              <w:t>2’b10 &amp; data[15:</w:t>
             </w:r>
             <w:r>
               <w:rPr>
@@ -9087,19 +8319,8 @@
                 <w:sz w:val="20"/>
                 <w:szCs w:val="20"/>
               </w:rPr>
-              <w:t xml:space="preserve">2’b11 &amp; </w:t>
-            </w:r>
-            <w:proofErr w:type="gramStart"/>
-            <w:r>
-              <w:rPr>
-                <w:rFonts w:ascii="Consolas" w:hAnsi="Consolas"/>
-                <w:color w:val="000000" w:themeColor="text1"/>
-                <w:sz w:val="20"/>
-                <w:szCs w:val="20"/>
-              </w:rPr>
-              <w:t>data[</w:t>
-            </w:r>
-            <w:proofErr w:type="gramEnd"/>
+              <w:t>2’b11 &amp; data[</w:t>
+            </w:r>
             <w:r>
               <w:rPr>
                 <w:rFonts w:ascii="Consolas" w:hAnsi="Consolas"/>
@@ -9212,15 +8433,7 @@
     </w:p>
     <w:p>
       <w:r>
-        <w:t xml:space="preserve">When the </w:t>
-      </w:r>
-      <w:proofErr w:type="gramStart"/>
-      <w:r>
-        <w:t>transmit</w:t>
-      </w:r>
-      <w:proofErr w:type="gramEnd"/>
-      <w:r>
-        <w:t xml:space="preserve"> FIFO is empty and there is no data to send, the state machine will</w:t>
+        <w:t>When the transmit FIFO is empty and there is no data to send, the state machine will</w:t>
       </w:r>
       <w:r>
         <w:t xml:space="preserve"> send an idle frame marker, 0x</w:t>
@@ -9298,15 +8511,7 @@
         <w:t xml:space="preserve">four </w:t>
       </w:r>
       <w:r>
-        <w:t xml:space="preserve">frames as the </w:t>
-      </w:r>
-      <w:proofErr w:type="gramStart"/>
-      <w:r>
-        <w:t>32 bit</w:t>
-      </w:r>
-      <w:proofErr w:type="gramEnd"/>
-      <w:r>
-        <w:t xml:space="preserve"> data packet.</w:t>
+        <w:t>frames as the 32 bit data packet.</w:t>
       </w:r>
     </w:p>
     <w:p>
@@ -9336,12 +8541,12 @@
       <w:pPr>
         <w:pStyle w:val="Heading3"/>
       </w:pPr>
-      <w:bookmarkStart w:id="16" w:name="_Toc490496358"/>
+      <w:bookmarkStart w:id="15" w:name="_Toc490496358"/>
       <w:r>
         <w:lastRenderedPageBreak/>
         <w:t>Receive (GBT to FPGA)</w:t>
       </w:r>
-      <w:bookmarkEnd w:id="16"/>
+      <w:bookmarkEnd w:id="15"/>
     </w:p>
     <w:p>
       <w:r>
@@ -9691,7 +8896,6 @@
                 <w:szCs w:val="20"/>
               </w:rPr>
             </w:pPr>
-            <w:proofErr w:type="spellStart"/>
             <w:r>
               <w:rPr>
                 <w:rFonts w:ascii="Consolas" w:hAnsi="Consolas"/>
@@ -9699,57 +8903,7 @@
                 <w:sz w:val="20"/>
                 <w:szCs w:val="20"/>
               </w:rPr>
-              <w:t>request_valid</w:t>
-            </w:r>
-            <w:proofErr w:type="spellEnd"/>
-            <w:r>
-              <w:rPr>
-                <w:rFonts w:ascii="Consolas" w:hAnsi="Consolas"/>
-                <w:color w:val="8064A2" w:themeColor="accent4"/>
-                <w:sz w:val="20"/>
-                <w:szCs w:val="20"/>
-              </w:rPr>
-              <w:t xml:space="preserve"> + </w:t>
-            </w:r>
-            <w:proofErr w:type="spellStart"/>
-            <w:r>
-              <w:rPr>
-                <w:rFonts w:ascii="Consolas" w:hAnsi="Consolas"/>
-                <w:color w:val="8064A2" w:themeColor="accent4"/>
-                <w:sz w:val="20"/>
-                <w:szCs w:val="20"/>
-              </w:rPr>
-              <w:t>wr_</w:t>
-            </w:r>
-            <w:proofErr w:type="gramStart"/>
-            <w:r>
-              <w:rPr>
-                <w:rFonts w:ascii="Consolas" w:hAnsi="Consolas"/>
-                <w:color w:val="8064A2" w:themeColor="accent4"/>
-                <w:sz w:val="20"/>
-                <w:szCs w:val="20"/>
-              </w:rPr>
-              <w:t>enable</w:t>
-            </w:r>
-            <w:proofErr w:type="spellEnd"/>
-            <w:r>
-              <w:rPr>
-                <w:rFonts w:ascii="Consolas" w:hAnsi="Consolas"/>
-                <w:color w:val="8064A2" w:themeColor="accent4"/>
-                <w:sz w:val="20"/>
-                <w:szCs w:val="20"/>
-              </w:rPr>
-              <w:t xml:space="preserve">  +</w:t>
-            </w:r>
-            <w:proofErr w:type="gramEnd"/>
-            <w:r>
-              <w:rPr>
-                <w:rFonts w:ascii="Consolas" w:hAnsi="Consolas"/>
-                <w:color w:val="8064A2" w:themeColor="accent4"/>
-                <w:sz w:val="20"/>
-                <w:szCs w:val="20"/>
-              </w:rPr>
-              <w:t xml:space="preserve"> </w:t>
+              <w:t xml:space="preserve">request_valid + wr_enable  + </w:t>
             </w:r>
             <w:r>
               <w:rPr>
@@ -9863,7 +9017,6 @@
                 <w:szCs w:val="20"/>
               </w:rPr>
             </w:pPr>
-            <w:proofErr w:type="gramStart"/>
             <w:r>
               <w:rPr>
                 <w:rFonts w:ascii="Consolas" w:hAnsi="Consolas"/>
@@ -9873,7 +9026,6 @@
               </w:rPr>
               <w:t>address[</w:t>
             </w:r>
-            <w:proofErr w:type="gramEnd"/>
             <w:r>
               <w:rPr>
                 <w:rFonts w:ascii="Consolas" w:hAnsi="Consolas"/>
@@ -9977,7 +9129,6 @@
                 <w:szCs w:val="20"/>
               </w:rPr>
             </w:pPr>
-            <w:proofErr w:type="gramStart"/>
             <w:r>
               <w:rPr>
                 <w:rFonts w:ascii="Consolas" w:hAnsi="Consolas"/>
@@ -9987,7 +9138,6 @@
               </w:rPr>
               <w:t>address[</w:t>
             </w:r>
-            <w:proofErr w:type="gramEnd"/>
             <w:r>
               <w:rPr>
                 <w:rFonts w:ascii="Consolas" w:hAnsi="Consolas"/>
@@ -10091,7 +9241,6 @@
                 <w:szCs w:val="20"/>
               </w:rPr>
             </w:pPr>
-            <w:proofErr w:type="gramStart"/>
             <w:r>
               <w:rPr>
                 <w:rFonts w:ascii="Consolas" w:hAnsi="Consolas"/>
@@ -10101,7 +9250,6 @@
               </w:rPr>
               <w:t>address[</w:t>
             </w:r>
-            <w:proofErr w:type="gramEnd"/>
             <w:r>
               <w:rPr>
                 <w:rFonts w:ascii="Consolas" w:hAnsi="Consolas"/>
@@ -10205,7 +9353,6 @@
                 <w:szCs w:val="20"/>
               </w:rPr>
             </w:pPr>
-            <w:proofErr w:type="gramStart"/>
             <w:r>
               <w:rPr>
                 <w:rFonts w:ascii="Consolas" w:hAnsi="Consolas"/>
@@ -10215,7 +9362,6 @@
               </w:rPr>
               <w:t>address[</w:t>
             </w:r>
-            <w:proofErr w:type="gramEnd"/>
             <w:r>
               <w:rPr>
                 <w:rFonts w:ascii="Consolas" w:hAnsi="Consolas"/>
@@ -10319,7 +9465,6 @@
                 <w:szCs w:val="20"/>
               </w:rPr>
             </w:pPr>
-            <w:proofErr w:type="gramStart"/>
             <w:r>
               <w:rPr>
                 <w:rFonts w:ascii="Consolas" w:hAnsi="Consolas"/>
@@ -10329,7 +9474,6 @@
               </w:rPr>
               <w:t>address[</w:t>
             </w:r>
-            <w:proofErr w:type="gramEnd"/>
             <w:r>
               <w:rPr>
                 <w:rFonts w:ascii="Consolas" w:hAnsi="Consolas"/>
@@ -10478,7 +9622,6 @@
               </w:rPr>
               <w:t xml:space="preserve"> </w:t>
             </w:r>
-            <w:proofErr w:type="gramStart"/>
             <w:r>
               <w:rPr>
                 <w:rFonts w:ascii="Consolas" w:hAnsi="Consolas"/>
@@ -10486,17 +9629,7 @@
                 <w:sz w:val="20"/>
                 <w:szCs w:val="20"/>
               </w:rPr>
-              <w:t>data[</w:t>
-            </w:r>
-            <w:proofErr w:type="gramEnd"/>
-            <w:r>
-              <w:rPr>
-                <w:rFonts w:ascii="Consolas" w:hAnsi="Consolas"/>
-                <w:color w:val="4F6228" w:themeColor="accent3" w:themeShade="80"/>
-                <w:sz w:val="20"/>
-                <w:szCs w:val="20"/>
-              </w:rPr>
-              <w:t>29</w:t>
+              <w:t>data[29</w:t>
             </w:r>
             <w:r>
               <w:rPr>
@@ -10592,7 +9725,6 @@
                 <w:szCs w:val="20"/>
               </w:rPr>
             </w:pPr>
-            <w:proofErr w:type="gramStart"/>
             <w:r>
               <w:rPr>
                 <w:rFonts w:ascii="Consolas" w:hAnsi="Consolas"/>
@@ -10600,17 +9732,7 @@
                 <w:sz w:val="20"/>
                 <w:szCs w:val="20"/>
               </w:rPr>
-              <w:t>data[</w:t>
-            </w:r>
-            <w:proofErr w:type="gramEnd"/>
-            <w:r>
-              <w:rPr>
-                <w:rFonts w:ascii="Consolas" w:hAnsi="Consolas"/>
-                <w:color w:val="4F6228" w:themeColor="accent3" w:themeShade="80"/>
-                <w:sz w:val="20"/>
-                <w:szCs w:val="20"/>
-              </w:rPr>
-              <w:t>23:18</w:t>
+              <w:t>data[23:18</w:t>
             </w:r>
             <w:r>
               <w:rPr>
@@ -10706,7 +9828,6 @@
                 <w:szCs w:val="20"/>
               </w:rPr>
             </w:pPr>
-            <w:proofErr w:type="gramStart"/>
             <w:r>
               <w:rPr>
                 <w:rFonts w:ascii="Consolas" w:hAnsi="Consolas"/>
@@ -10714,17 +9835,7 @@
                 <w:sz w:val="20"/>
                 <w:szCs w:val="20"/>
               </w:rPr>
-              <w:t>data[</w:t>
-            </w:r>
-            <w:proofErr w:type="gramEnd"/>
-            <w:r>
-              <w:rPr>
-                <w:rFonts w:ascii="Consolas" w:hAnsi="Consolas"/>
-                <w:color w:val="4F6228" w:themeColor="accent3" w:themeShade="80"/>
-                <w:sz w:val="20"/>
-                <w:szCs w:val="20"/>
-              </w:rPr>
-              <w:t>17:12]</w:t>
+              <w:t>data[17:12]</w:t>
             </w:r>
           </w:p>
         </w:tc>
@@ -10820,7 +9931,6 @@
                 <w:szCs w:val="20"/>
               </w:rPr>
             </w:pPr>
-            <w:proofErr w:type="gramStart"/>
             <w:r>
               <w:rPr>
                 <w:rFonts w:ascii="Consolas" w:hAnsi="Consolas"/>
@@ -10830,7 +9940,6 @@
               </w:rPr>
               <w:t>data[</w:t>
             </w:r>
-            <w:proofErr w:type="gramEnd"/>
             <w:r>
               <w:rPr>
                 <w:rFonts w:ascii="Consolas" w:hAnsi="Consolas"/>
@@ -10943,7 +10052,6 @@
                 <w:szCs w:val="20"/>
               </w:rPr>
             </w:pPr>
-            <w:proofErr w:type="gramStart"/>
             <w:r>
               <w:rPr>
                 <w:rFonts w:ascii="Consolas" w:hAnsi="Consolas"/>
@@ -10951,17 +10059,7 @@
                 <w:sz w:val="20"/>
                 <w:szCs w:val="20"/>
               </w:rPr>
-              <w:t>data[</w:t>
-            </w:r>
-            <w:proofErr w:type="gramEnd"/>
-            <w:r>
-              <w:rPr>
-                <w:rFonts w:ascii="Consolas" w:hAnsi="Consolas"/>
-                <w:color w:val="4F6228" w:themeColor="accent3" w:themeShade="80"/>
-                <w:sz w:val="20"/>
-                <w:szCs w:val="20"/>
-              </w:rPr>
-              <w:t xml:space="preserve"> 5: 0]</w:t>
+              <w:t>data[ 5: 0]</w:t>
             </w:r>
           </w:p>
         </w:tc>
@@ -11092,34 +10190,16 @@
     </w:p>
     <w:p>
       <w:r>
-        <w:t xml:space="preserve">Either cycle through the </w:t>
-      </w:r>
-      <w:proofErr w:type="gramStart"/>
-      <w:r>
-        <w:t>7 frame</w:t>
-      </w:r>
-      <w:proofErr w:type="gramEnd"/>
-      <w:r>
-        <w:t xml:space="preserve"> packet format continuously, making sure to set </w:t>
-      </w:r>
-      <w:proofErr w:type="spellStart"/>
+        <w:t xml:space="preserve">Either cycle through the 7 frame packet format continuously, making sure to set </w:t>
+      </w:r>
       <w:r>
         <w:rPr>
           <w:rFonts w:ascii="Consolas" w:hAnsi="Consolas"/>
         </w:rPr>
         <w:t>request_valid</w:t>
       </w:r>
-      <w:proofErr w:type="spellEnd"/>
-      <w:r>
-        <w:t xml:space="preserve"> to 0 for any null packets. The </w:t>
-      </w:r>
-      <w:proofErr w:type="spellStart"/>
-      <w:r>
-        <w:t>Optohybrid</w:t>
-      </w:r>
-      <w:proofErr w:type="spellEnd"/>
-      <w:r>
-        <w:t xml:space="preserve"> will process and discard the packet. </w:t>
+      <w:r>
+        <w:t xml:space="preserve"> to 0 for any null packets. The Optohybrid will process and discard the packet. </w:t>
       </w:r>
     </w:p>
     <w:p>
@@ -11136,15 +10216,7 @@
         <w:t>2A</w:t>
       </w:r>
       <w:r>
-        <w:t xml:space="preserve">. This marker can be sent continuously as long as the transmission is idle and the </w:t>
-      </w:r>
-      <w:proofErr w:type="spellStart"/>
-      <w:r>
-        <w:t>Optohybrid</w:t>
-      </w:r>
-      <w:proofErr w:type="spellEnd"/>
-      <w:r>
-        <w:t xml:space="preserve"> will remain in an idle SYNC state. The state machine will monitor for 0x</w:t>
+        <w:t>. This marker can be sent continuously as long as the transmission is idle and the Optohybrid will remain in an idle SYNC state. The state machine will monitor for 0x</w:t>
       </w:r>
       <w:r>
         <w:t>2A</w:t>
@@ -11162,7 +10234,7 @@
       <w:r>
         <w:br w:type="page"/>
       </w:r>
-      <w:bookmarkStart w:id="17" w:name="_Toc490496359"/>
+      <w:bookmarkStart w:id="16" w:name="_Toc490496359"/>
       <w:r>
         <w:lastRenderedPageBreak/>
         <w:t>T</w:t>
@@ -11173,19 +10245,11 @@
       <w:r>
         <w:t xml:space="preserve"> Algorithm</w:t>
       </w:r>
-      <w:bookmarkEnd w:id="17"/>
-    </w:p>
-    <w:p>
-      <w:r>
-        <w:t xml:space="preserve">Trigger information in the </w:t>
-      </w:r>
-      <w:proofErr w:type="spellStart"/>
-      <w:r>
-        <w:t>Optohybrid</w:t>
-      </w:r>
-      <w:proofErr w:type="spellEnd"/>
-      <w:r>
-        <w:t xml:space="preserve"> comes from the VFAT’s S-bits (Sector bits, or Sum bits, depending on who you ask). </w:t>
+      <w:bookmarkEnd w:id="16"/>
+    </w:p>
+    <w:p>
+      <w:r>
+        <w:t xml:space="preserve">Trigger information in the Optohybrid comes from the VFAT’s S-bits (Sector bits, or Sum bits, depending on who you ask). </w:t>
       </w:r>
       <w:r>
         <w:t xml:space="preserve">In the GE1/1 VFAT 3 these take the form of 8 320 MHz trigger links plus a 320 MHz synchronization pulse used to align the S-bits to the 40 MHz clock. </w:t>
@@ -11193,20 +10257,20 @@
     </w:p>
     <w:p>
       <w:r>
-        <w:t xml:space="preserve">From 24 VFATs, the S-bits links are </w:t>
-      </w:r>
-      <w:proofErr w:type="spellStart"/>
-      <w:r>
-        <w:t>deserialized</w:t>
-      </w:r>
-      <w:proofErr w:type="spellEnd"/>
-      <w:r>
-        <w:t xml:space="preserve"> into 1536 S-bits divided in 8 physical partitions. </w:t>
+        <w:t xml:space="preserve">From 24 VFATs, the S-bits links are deserialized into 1536 S-bits divided in 8 physical partitions. </w:t>
       </w:r>
     </w:p>
     <w:p>
       <w:r>
         <w:t xml:space="preserve">The S-bits are passed into a module called the cluster packer, which uses a priority encoding scheme to find the coordinates of 8 S-bit clusters inside of the GEM chamber. </w:t>
+      </w:r>
+    </w:p>
+    <w:p>
+      <w:r>
+        <w:t xml:space="preserve">All of the priority encoding </w:t>
+      </w:r>
+      <w:r>
+        <w:t xml:space="preserve">logic operates at 160 MHz,  so the number of bx consumed by the algorithm is 1/4 of the number of 160 MHz clocks. </w:t>
       </w:r>
     </w:p>
     <w:p>
@@ -11218,60 +10282,31 @@
       <w:pPr>
         <w:pStyle w:val="Heading3"/>
       </w:pPr>
-      <w:bookmarkStart w:id="18" w:name="_Toc490496360"/>
+      <w:bookmarkStart w:id="17" w:name="_Toc490496360"/>
       <w:r>
         <w:t>Clock 1</w:t>
       </w:r>
-      <w:bookmarkEnd w:id="18"/>
-    </w:p>
-    <w:p>
-      <w:proofErr w:type="spellStart"/>
-      <w:r>
-        <w:t>Oneshots</w:t>
-      </w:r>
-      <w:proofErr w:type="spellEnd"/>
-      <w:r>
-        <w:t xml:space="preserve"> trim the tails of S-bit pulses in order to prevent retriggering on the same S-bit in subsequent clock cycles. The S-bit will become active again for triggering after it goes low for 1 clock cycle. This is especially important if the </w:t>
-      </w:r>
-      <w:proofErr w:type="spellStart"/>
-      <w:r>
-        <w:t>monostable</w:t>
-      </w:r>
-      <w:proofErr w:type="spellEnd"/>
-      <w:r>
-        <w:t xml:space="preserve"> length of the VFAT is set to anything longer than one. </w:t>
-      </w:r>
-    </w:p>
-    <w:p>
-      <w:r>
-        <w:t xml:space="preserve">An optional </w:t>
-      </w:r>
-      <w:proofErr w:type="spellStart"/>
-      <w:r>
-        <w:t>deadtime</w:t>
-      </w:r>
-      <w:proofErr w:type="spellEnd"/>
-      <w:r>
-        <w:t xml:space="preserve"> parameter can be controlled through the sys module to provide a 4-bit delay (0-15 bunch crossings) during which the S-bit cannot retrigger at all. This may be useful to supress </w:t>
-      </w:r>
-      <w:proofErr w:type="spellStart"/>
-      <w:r>
-        <w:t>afterpulsing</w:t>
-      </w:r>
-      <w:proofErr w:type="spellEnd"/>
-      <w:r>
-        <w:t xml:space="preserve"> which has been observed in the VFATs. </w:t>
+      <w:bookmarkEnd w:id="17"/>
+    </w:p>
+    <w:p>
+      <w:r>
+        <w:t xml:space="preserve">Oneshots trim the tails of S-bit pulses in order to prevent retriggering on the same S-bit in subsequent clock cycles. The S-bit will become active again for triggering after it goes low for 1 clock cycle. This is especially important if the monostable length of the VFAT is set to anything longer than one. </w:t>
+      </w:r>
+    </w:p>
+    <w:p>
+      <w:r>
+        <w:t xml:space="preserve">An optional deadtime parameter can be controlled through the sys module to provide a 4-bit delay (0-15 bunch crossings) during which the S-bit cannot retrigger at all. This may be useful to supress afterpulsing which has been observed in the VFATs. </w:t>
       </w:r>
     </w:p>
     <w:p>
       <w:pPr>
         <w:pStyle w:val="Heading3"/>
       </w:pPr>
-      <w:bookmarkStart w:id="19" w:name="_Toc490496361"/>
+      <w:bookmarkStart w:id="18" w:name="_Toc490496361"/>
       <w:r>
         <w:t>Clock 2</w:t>
       </w:r>
-      <w:bookmarkEnd w:id="19"/>
+      <w:bookmarkEnd w:id="18"/>
     </w:p>
     <w:p>
       <w:r>
@@ -11299,15 +10334,7 @@
         <w:t>nd</w:t>
       </w:r>
       <w:r>
-        <w:t xml:space="preserve"> cluster, with the limitation that after 16 S-bits it would be truncated again. By </w:t>
-      </w:r>
-      <w:proofErr w:type="gramStart"/>
-      <w:r>
-        <w:t>default</w:t>
-      </w:r>
-      <w:proofErr w:type="gramEnd"/>
-      <w:r>
-        <w:t xml:space="preserve"> this is disabled, due to the resource savings that are achieved. </w:t>
+        <w:t xml:space="preserve"> cluster, with the limitation that after 16 S-bits it would be truncated again. By default this is disabled, due to the resource savings that are achieved. </w:t>
       </w:r>
     </w:p>
     <w:p>
@@ -11346,6 +10373,7 @@
     </w:p>
     <w:p>
       <w:r>
+        <w:lastRenderedPageBreak/>
         <w:t>2</w:t>
       </w:r>
       <w:r>
@@ -11360,53 +10388,36 @@
     </w:p>
     <w:p>
       <w:r>
-        <w:lastRenderedPageBreak/>
         <w:t xml:space="preserve">For each </w:t>
       </w:r>
       <w:r>
-        <w:t>of the 1536 S-bits, these 4 bits (</w:t>
-      </w:r>
-      <w:proofErr w:type="spellStart"/>
-      <w:r>
-        <w:t>vpf</w:t>
-      </w:r>
-      <w:proofErr w:type="spellEnd"/>
-      <w:r>
-        <w:t xml:space="preserve"> and count) are registered and passed to the priority encoder. </w:t>
+        <w:t xml:space="preserve">of the 1536 S-bits, these 4 bits (vpf and count) are registered and passed to the priority encoder. </w:t>
       </w:r>
     </w:p>
     <w:p>
       <w:pPr>
         <w:pStyle w:val="Heading3"/>
       </w:pPr>
-      <w:bookmarkStart w:id="20" w:name="_Toc490496362"/>
+      <w:bookmarkStart w:id="19" w:name="_Toc490496362"/>
       <w:r>
         <w:t>Clock 3</w:t>
       </w:r>
-      <w:bookmarkEnd w:id="20"/>
-    </w:p>
-    <w:p>
-      <w:r>
-        <w:t xml:space="preserve">This clock is used to register the </w:t>
-      </w:r>
-      <w:proofErr w:type="spellStart"/>
-      <w:r>
-        <w:t>vpfs</w:t>
-      </w:r>
-      <w:proofErr w:type="spellEnd"/>
-      <w:r>
-        <w:t xml:space="preserve"> and counts of the 1536 trigger pads, providing a 6.25 ns delay which allows the signals to be routed through the FPGA and aligned at the priority encoder. </w:t>
+      <w:bookmarkEnd w:id="19"/>
+    </w:p>
+    <w:p>
+      <w:r>
+        <w:t xml:space="preserve">This clock is used to register the vpfs and counts of the 1536 trigger pads, providing a 6.25 ns delay which allows the signals to be routed through the FPGA and aligned at the priority encoder. </w:t>
       </w:r>
     </w:p>
     <w:p>
       <w:pPr>
         <w:pStyle w:val="Heading3"/>
       </w:pPr>
-      <w:bookmarkStart w:id="21" w:name="_Toc490496363"/>
+      <w:bookmarkStart w:id="20" w:name="_Toc490496363"/>
       <w:r>
         <w:t>Clock 4</w:t>
       </w:r>
-      <w:bookmarkEnd w:id="21"/>
+      <w:bookmarkEnd w:id="20"/>
     </w:p>
     <w:p>
       <w:r>
@@ -11436,13 +10447,8 @@
       </w:r>
     </w:p>
     <w:p>
-      <w:proofErr w:type="gramStart"/>
-      <w:r>
-        <w:t>Fortunately</w:t>
-      </w:r>
-      <w:proofErr w:type="gramEnd"/>
-      <w:r>
-        <w:t xml:space="preserve"> a clever scheme was </w:t>
+      <w:r>
+        <w:t xml:space="preserve">Fortunately a clever scheme was </w:t>
       </w:r>
       <w:r>
         <w:t>devised</w:t>
@@ -11471,15 +10477,7 @@
         <w:t>note that the</w:t>
       </w:r>
       <w:r>
-        <w:t xml:space="preserve"> </w:t>
-      </w:r>
-      <w:proofErr w:type="spellStart"/>
-      <w:r>
-        <w:t>twos_complement</w:t>
-      </w:r>
-      <w:proofErr w:type="spellEnd"/>
-      <w:r>
-        <w:t xml:space="preserve"> of </w:t>
+        <w:t xml:space="preserve"> twos_complement of </w:t>
       </w:r>
       <w:r>
         <w:rPr>
@@ -11514,25 +10512,7 @@
     </w:p>
     <w:p>
       <w:r>
-        <w:t>At each clock cycle, the least-significant 1</w:t>
-      </w:r>
-      <w:r>
-        <w:t xml:space="preserve"> becomes 0, using a simple </w:t>
-      </w:r>
-      <w:r>
-        <w:t>property of integers: subtracting 1 from a number will always affect the</w:t>
-      </w:r>
-      <w:r>
-        <w:t xml:space="preserve"> </w:t>
-      </w:r>
-      <w:r>
-        <w:t>least-significant set 1-bit. Using just arithmetic, with this trick we</w:t>
-      </w:r>
-      <w:r>
-        <w:t xml:space="preserve"> can </w:t>
-      </w:r>
-      <w:r>
-        <w:t xml:space="preserve">take some starting number, and generate a copy of it that has the least-significant 1 changed to a zero.                                                                  </w:t>
+        <w:t xml:space="preserve">At each clock cycle, the least-significant 1 becomes 0, using a simple property of integers: subtracting 1 from a number will always affect the least-significant set 1-bit. Using just arithmetic, with this trick we can take some starting number, and generate a copy of it that has the least-significant 1 changed to a zero.                                                                  </w:t>
       </w:r>
     </w:p>
     <w:p>
@@ -11580,15 +10560,7 @@
           <w:szCs w:val="20"/>
         </w:rPr>
         <w:br/>
-        <w:t xml:space="preserve">   </w:t>
-      </w:r>
-      <w:r>
-        <w:rPr>
-          <w:rFonts w:ascii="Courier New" w:hAnsi="Courier New" w:cs="Courier New"/>
-          <w:sz w:val="20"/>
-          <w:szCs w:val="20"/>
-        </w:rPr>
-        <w:t>~a        = 010011</w:t>
+        <w:t xml:space="preserve">   ~a        = 010011</w:t>
       </w:r>
       <w:r>
         <w:rPr>
@@ -11614,15 +10586,7 @@
           <w:szCs w:val="20"/>
         </w:rPr>
         <w:br/>
-        <w:t xml:space="preserve">    b</w:t>
-      </w:r>
-      <w:r>
-        <w:rPr>
-          <w:rFonts w:ascii="Courier New" w:hAnsi="Courier New" w:cs="Courier New"/>
-          <w:sz w:val="20"/>
-          <w:szCs w:val="20"/>
-        </w:rPr>
-        <w:t xml:space="preserve"> = ~a+1 = 010011</w:t>
+        <w:t xml:space="preserve">    b = ~a+1 = 010011</w:t>
       </w:r>
       <w:r>
         <w:rPr>
@@ -11689,15 +10653,7 @@
           <w:szCs w:val="20"/>
         </w:rPr>
         <w:br/>
-        <w:t xml:space="preserve">    </w:t>
-      </w:r>
-      <w:r>
-        <w:rPr>
-          <w:rFonts w:ascii="Courier New" w:hAnsi="Courier New" w:cs="Courier New"/>
-          <w:sz w:val="20"/>
-          <w:szCs w:val="20"/>
-        </w:rPr>
-        <w:t>a &amp; b    = 000000</w:t>
+        <w:t xml:space="preserve">    a &amp; b    = 000000</w:t>
       </w:r>
       <w:r>
         <w:rPr>
@@ -11739,15 +10695,7 @@
           <w:sz w:val="20"/>
           <w:szCs w:val="20"/>
         </w:rPr>
-        <w:t xml:space="preserve"> </w:t>
-      </w:r>
-      <w:r>
-        <w:rPr>
-          <w:rFonts w:ascii="Courier New" w:hAnsi="Courier New" w:cs="Courier New"/>
-          <w:sz w:val="20"/>
-          <w:szCs w:val="20"/>
-        </w:rPr>
-        <w:t>a &amp;~b    = 101100</w:t>
+        <w:t xml:space="preserve"> a &amp;~b    = 101100</w:t>
       </w:r>
       <w:r>
         <w:rPr>
@@ -11799,10 +10747,7 @@
         <w:t xml:space="preserve">                </w:t>
       </w:r>
       <w:r>
-        <w:t xml:space="preserve">                    </w:t>
-      </w:r>
-      <w:r>
-        <w:t xml:space="preserve">                                                                                </w:t>
+        <w:t xml:space="preserve">                                                                                                    </w:t>
       </w:r>
     </w:p>
     <w:p>
@@ -11847,25 +10792,7 @@
           <w:sz w:val="20"/>
           <w:szCs w:val="20"/>
         </w:rPr>
-        <w:t xml:space="preserve">c = a &amp; </w:t>
-      </w:r>
-      <w:proofErr w:type="gramStart"/>
-      <w:r>
-        <w:rPr>
-          <w:rFonts w:ascii="Courier New" w:hAnsi="Courier New" w:cs="Courier New"/>
-          <w:sz w:val="20"/>
-          <w:szCs w:val="20"/>
-        </w:rPr>
-        <w:t xml:space="preserve">~(  </w:t>
-      </w:r>
-      <w:proofErr w:type="gramEnd"/>
-      <w:r>
-        <w:rPr>
-          <w:rFonts w:ascii="Courier New" w:hAnsi="Courier New" w:cs="Courier New"/>
-          <w:sz w:val="20"/>
-          <w:szCs w:val="20"/>
-        </w:rPr>
-        <w:t>-a), or equivalently</w:t>
+        <w:t>c = a &amp; ~(  -a), or equivalently</w:t>
       </w:r>
       <w:r>
         <w:rPr>
@@ -11887,35 +10814,11 @@
     </w:p>
     <w:p>
       <w:r>
-        <w:t xml:space="preserve">But alas, the point: we can Zero out bits without knowing the position of the bit, </w:t>
-      </w:r>
-      <w:proofErr w:type="gramStart"/>
-      <w:r>
-        <w:t>So</w:t>
-      </w:r>
-      <w:proofErr w:type="gramEnd"/>
-      <w:r>
-        <w:t xml:space="preserve"> this so-called cluster-</w:t>
-      </w:r>
-      <w:proofErr w:type="spellStart"/>
-      <w:r>
-        <w:t>truncator</w:t>
-      </w:r>
-      <w:proofErr w:type="spellEnd"/>
-      <w:r>
-        <w:t xml:space="preserve"> can run independently of a priority encoder that is finding the position of the bit. This allows the cluster truncation to be the timing critical step (running at 160 MHz</w:t>
-      </w:r>
-      <w:r>
-        <w:t>) w</w:t>
-      </w:r>
-      <w:r>
-        <w:t>hile the larger amount of logic in the priority encoder can be pipelined</w:t>
-      </w:r>
-      <w:r>
-        <w:t xml:space="preserve">, </w:t>
-      </w:r>
-      <w:r>
-        <w:t xml:space="preserve">to run over 2 or 3 clock cycles, which adds an overall latency but still allows the priority encoding to be done </w:t>
+        <w:t xml:space="preserve">But alas, the point: we can Zero out bits without knowing the position of the bit, So this so-called cluster-truncator can run independently of a priority encoder that is finding the position of the bit. This allows the cluster truncation to be the timing critical step (running at 160 MHz) while the larger amount of logic in the priority encoder can be pipelined, to run over 2 or 3 clock cycles, which adds </w:t>
+      </w:r>
+      <w:r>
+        <w:lastRenderedPageBreak/>
+        <w:t xml:space="preserve">an overall latency but still allows the priority encoding to be done </w:t>
       </w:r>
       <w:r>
         <w:t xml:space="preserve">quickly without the necessity of a pipelined feedback. </w:t>
@@ -11923,25 +10826,10 @@
     </w:p>
     <w:p>
       <w:r>
-        <w:lastRenderedPageBreak/>
-        <w:t xml:space="preserve">This reduces the overall encoding time </w:t>
-      </w:r>
-      <w:r>
-        <w:t xml:space="preserve">for 8 clusters </w:t>
-      </w:r>
-      <w:r>
-        <w:t xml:space="preserve">in the example above from 3*8 </w:t>
-      </w:r>
-      <w:r>
-        <w:t xml:space="preserve">= 24 clock cycles to 2+8 = 10 clock cycles (2bx latency + 8 </w:t>
-      </w:r>
-      <w:proofErr w:type="spellStart"/>
-      <w:r>
-        <w:t>bx</w:t>
-      </w:r>
-      <w:proofErr w:type="spellEnd"/>
-      <w:r>
-        <w:t xml:space="preserve"> of data)</w:t>
+        <w:t xml:space="preserve">This reduces the overall encoding time for 8 clusters in the example above from 3*8 </w:t>
+      </w:r>
+      <w:r>
+        <w:t>= 24 clock cycles to 2+8 = 10 clock cycles (2bx latency + 8 bx of data)</w:t>
       </w:r>
       <w:r>
         <w:t xml:space="preserve">. </w:t>
@@ -11965,15 +10853,7 @@
         <w:t xml:space="preserve">1st) </w:t>
       </w:r>
       <w:r>
-        <w:t xml:space="preserve">The “cluster </w:t>
-      </w:r>
-      <w:proofErr w:type="spellStart"/>
-      <w:r>
-        <w:t>truncator</w:t>
-      </w:r>
-      <w:proofErr w:type="spellEnd"/>
-      <w:r>
-        <w:t>” applies this twos-complement math to the S-bit valid-primary flags and registers a modified version of the logic with the least-significant S-bit</w:t>
+        <w:t>The “cluster truncator” applies this twos-complement math to the S-bit valid-primary flags and registers a modified version of the logic with the least-significant S-bit</w:t>
       </w:r>
       <w:r>
         <w:t xml:space="preserve"> set to 0 (cluster – 1)</w:t>
@@ -11993,15 +10873,7 @@
         <w:t xml:space="preserve">) </w:t>
       </w:r>
       <w:r>
-        <w:t xml:space="preserve">In parallel, the data from the cluster </w:t>
-      </w:r>
-      <w:proofErr w:type="spellStart"/>
-      <w:r>
-        <w:t>truncator</w:t>
-      </w:r>
-      <w:proofErr w:type="spellEnd"/>
-      <w:r>
-        <w:t xml:space="preserve"> flip-flops is routed to the priority encoder, where it will be registered in order to find the 1</w:t>
+        <w:t>In parallel, the data from the cluster truncator flip-flops is routed to the priority encoder, where it will be registered in order to find the 1</w:t>
       </w:r>
       <w:r>
         <w:rPr>
@@ -12017,11 +10889,11 @@
       <w:pPr>
         <w:pStyle w:val="Heading3"/>
       </w:pPr>
-      <w:bookmarkStart w:id="22" w:name="_Toc490496364"/>
+      <w:bookmarkStart w:id="21" w:name="_Toc490496364"/>
       <w:r>
         <w:t>Clock 5</w:t>
       </w:r>
-      <w:bookmarkEnd w:id="22"/>
+      <w:bookmarkEnd w:id="21"/>
     </w:p>
     <w:p>
       <w:r>
@@ -12030,15 +10902,7 @@
     </w:p>
     <w:p>
       <w:r>
-        <w:t xml:space="preserve">1st) The “cluster </w:t>
-      </w:r>
-      <w:proofErr w:type="spellStart"/>
-      <w:r>
-        <w:t>truncator</w:t>
-      </w:r>
-      <w:proofErr w:type="spellEnd"/>
-      <w:r>
-        <w:t xml:space="preserve">” applies </w:t>
+        <w:t xml:space="preserve">1st) The “cluster truncator” applies </w:t>
       </w:r>
       <w:r>
         <w:t>its</w:t>
@@ -12077,11 +10941,11 @@
       <w:pPr>
         <w:pStyle w:val="Heading3"/>
       </w:pPr>
-      <w:bookmarkStart w:id="23" w:name="_Toc490496365"/>
+      <w:bookmarkStart w:id="22" w:name="_Toc490496365"/>
       <w:r>
         <w:t>Clock 6</w:t>
       </w:r>
-      <w:bookmarkEnd w:id="23"/>
+      <w:bookmarkEnd w:id="22"/>
     </w:p>
     <w:p>
       <w:r>
@@ -12090,21 +10954,7 @@
     </w:p>
     <w:p>
       <w:r>
-        <w:t xml:space="preserve">1st) The “cluster </w:t>
-      </w:r>
-      <w:proofErr w:type="spellStart"/>
-      <w:r>
-        <w:t>truncator</w:t>
-      </w:r>
-      <w:proofErr w:type="spellEnd"/>
-      <w:r>
-        <w:t xml:space="preserve">” applies its twos-complement math to the S-bit valid-primary flags and registers a modified version of the logic with the least-significant S-bit set to 0 (cluster – </w:t>
-      </w:r>
-      <w:r>
-        <w:t>3</w:t>
-      </w:r>
-      <w:r>
-        <w:t>)</w:t>
+        <w:t>1st) The “cluster truncator” applies its twos-complement math to the S-bit valid-primary flags and registers a modified version of the logic with the least-significant S-bit set to 0 (cluster – 3)</w:t>
       </w:r>
     </w:p>
     <w:p>
@@ -12118,52 +10968,13 @@
         <w:t>nd</w:t>
       </w:r>
       <w:r>
-        <w:t xml:space="preserve">) In parallel, the data the </w:t>
-      </w:r>
-      <w:r>
-        <w:t>next</w:t>
-      </w:r>
-      <w:r>
-        <w:t xml:space="preserve"> 4 pipeline stages of the priority encoder are completed, reducing the search set from </w:t>
-      </w:r>
-      <w:r>
-        <w:t>48 to a single</w:t>
-      </w:r>
-      <w:r>
-        <w:t xml:space="preserve"> </w:t>
-      </w:r>
-      <w:r>
-        <w:t>cluster, and returns the address</w:t>
-      </w:r>
-      <w:r>
-        <w:t xml:space="preserve">, </w:t>
-      </w:r>
-      <w:proofErr w:type="spellStart"/>
-      <w:r>
-        <w:t>cnt</w:t>
-      </w:r>
-      <w:proofErr w:type="spellEnd"/>
-      <w:r>
-        <w:t xml:space="preserve">, and </w:t>
-      </w:r>
-      <w:proofErr w:type="spellStart"/>
-      <w:r>
-        <w:t>v</w:t>
-      </w:r>
-      <w:r>
-        <w:t>pf</w:t>
-      </w:r>
-      <w:proofErr w:type="spellEnd"/>
-      <w:r>
-        <w:t xml:space="preserve"> of that cluster (</w:t>
-      </w:r>
-      <w:proofErr w:type="spellStart"/>
-      <w:r>
-        <w:t>cluster</w:t>
-      </w:r>
-      <w:proofErr w:type="spellEnd"/>
-      <w:r>
-        <w:t xml:space="preserve"> #1)</w:t>
+        <w:t>) In parallel, the data the next 4 pipeline stages of the priority encoder are completed, reducing the search set from 48 to a single cluster, and returns the address</w:t>
+      </w:r>
+      <w:r>
+        <w:t>, cnt, and v</w:t>
+      </w:r>
+      <w:r>
+        <w:t>pf of that cluster (cluster #1)</w:t>
       </w:r>
       <w:r>
         <w:t xml:space="preserve">  </w:t>
@@ -12173,14 +10984,11 @@
       <w:pPr>
         <w:pStyle w:val="Heading3"/>
       </w:pPr>
-      <w:bookmarkStart w:id="24" w:name="_Toc490496366"/>
-      <w:r>
-        <w:t xml:space="preserve">Clock </w:t>
-      </w:r>
-      <w:r>
-        <w:t>7</w:t>
-      </w:r>
-      <w:bookmarkEnd w:id="24"/>
+      <w:bookmarkStart w:id="23" w:name="_Toc490496366"/>
+      <w:r>
+        <w:t>Clock 7</w:t>
+      </w:r>
+      <w:bookmarkEnd w:id="23"/>
     </w:p>
     <w:p>
       <w:r>
@@ -12189,15 +10997,7 @@
     </w:p>
     <w:p>
       <w:r>
-        <w:t xml:space="preserve">1st) The “cluster </w:t>
-      </w:r>
-      <w:proofErr w:type="spellStart"/>
-      <w:r>
-        <w:t>truncator</w:t>
-      </w:r>
-      <w:proofErr w:type="spellEnd"/>
-      <w:r>
-        <w:t xml:space="preserve">” applies its twos-complement math to the S-bit valid-primary flags and registers a modified version of the logic with the least-significant S-bit set to 0 (cluster – </w:t>
+        <w:t xml:space="preserve">1st) The “cluster truncator” applies its twos-complement math to the S-bit valid-primary flags and registers a modified version of the logic with the least-significant S-bit set to 0 (cluster – </w:t>
       </w:r>
       <w:r>
         <w:t>4</w:t>
@@ -12217,34 +11017,10 @@
         <w:t>nd</w:t>
       </w:r>
       <w:r>
-        <w:t xml:space="preserve">) In parallel, the data the next 4 pipeline stages of the priority encoder are completed, reducing the search set from 48 to a single cluster, and returns the address, </w:t>
-      </w:r>
-      <w:proofErr w:type="spellStart"/>
-      <w:r>
-        <w:t>cnt</w:t>
-      </w:r>
-      <w:proofErr w:type="spellEnd"/>
-      <w:r>
-        <w:t xml:space="preserve">, and </w:t>
-      </w:r>
-      <w:proofErr w:type="spellStart"/>
-      <w:r>
-        <w:t>v</w:t>
-      </w:r>
-      <w:r>
-        <w:t>pf</w:t>
-      </w:r>
-      <w:proofErr w:type="spellEnd"/>
-      <w:r>
-        <w:t xml:space="preserve"> of that cluster (</w:t>
-      </w:r>
-      <w:proofErr w:type="spellStart"/>
-      <w:r>
-        <w:t>cluster</w:t>
-      </w:r>
-      <w:proofErr w:type="spellEnd"/>
-      <w:r>
-        <w:t xml:space="preserve"> #2</w:t>
+        <w:t>) In parallel, the data the next 4 pipeline stages of the priority encoder are completed, reducing the search set from 48 to a single cluster, and returns the address, cnt, and v</w:t>
+      </w:r>
+      <w:r>
+        <w:t>pf of that cluster (cluster #2</w:t>
       </w:r>
       <w:r>
         <w:t xml:space="preserve">)  </w:t>
@@ -12255,38 +11031,21 @@
       <w:pPr>
         <w:pStyle w:val="Heading3"/>
       </w:pPr>
-      <w:bookmarkStart w:id="25" w:name="_Toc490496367"/>
-      <w:r>
-        <w:t xml:space="preserve">Clock </w:t>
-      </w:r>
-      <w:r>
-        <w:t>8</w:t>
-      </w:r>
-      <w:bookmarkEnd w:id="25"/>
-    </w:p>
-    <w:p>
+      <w:bookmarkStart w:id="24" w:name="_Toc490496367"/>
       <w:r>
         <w:lastRenderedPageBreak/>
+        <w:t>Clock 8</w:t>
+      </w:r>
+      <w:bookmarkEnd w:id="24"/>
+    </w:p>
+    <w:p>
+      <w:r>
         <w:t xml:space="preserve">In this clock: </w:t>
       </w:r>
     </w:p>
     <w:p>
       <w:r>
-        <w:t xml:space="preserve">1st) The “cluster </w:t>
-      </w:r>
-      <w:proofErr w:type="spellStart"/>
-      <w:r>
-        <w:t>truncator</w:t>
-      </w:r>
-      <w:proofErr w:type="spellEnd"/>
-      <w:r>
-        <w:t xml:space="preserve">” applies its twos-complement math to the S-bit valid-primary flags and registers a modified version of the logic with the least-significant S-bit set to 0 (cluster – </w:t>
-      </w:r>
-      <w:r>
-        <w:t>5</w:t>
-      </w:r>
-      <w:r>
-        <w:t>)</w:t>
+        <w:t>1st) The “cluster truncator” applies its twos-complement math to the S-bit valid-primary flags and registers a modified version of the logic with the least-significant S-bit set to 0 (cluster – 5)</w:t>
       </w:r>
     </w:p>
     <w:p>
@@ -12300,51 +11059,18 @@
         <w:t>nd</w:t>
       </w:r>
       <w:r>
-        <w:t xml:space="preserve">) In parallel, the data the next 4 pipeline stages of the priority encoder are completed, reducing the search set from 48 to a single cluster, and returns the address, </w:t>
-      </w:r>
-      <w:proofErr w:type="spellStart"/>
-      <w:r>
-        <w:t>cnt</w:t>
-      </w:r>
-      <w:proofErr w:type="spellEnd"/>
-      <w:r>
-        <w:t xml:space="preserve">, and </w:t>
-      </w:r>
-      <w:proofErr w:type="spellStart"/>
-      <w:r>
-        <w:t>v</w:t>
-      </w:r>
-      <w:r>
-        <w:t>pf</w:t>
-      </w:r>
-      <w:proofErr w:type="spellEnd"/>
-      <w:r>
-        <w:t xml:space="preserve"> of that cluster (</w:t>
-      </w:r>
-      <w:proofErr w:type="spellStart"/>
-      <w:r>
-        <w:t>cluster</w:t>
-      </w:r>
-      <w:proofErr w:type="spellEnd"/>
-      <w:r>
-        <w:t xml:space="preserve"> #3</w:t>
-      </w:r>
-      <w:r>
-        <w:t xml:space="preserve">)  </w:t>
+        <w:t xml:space="preserve">) In parallel, the data the next 4 pipeline stages of the priority encoder are completed, reducing the search set from 48 to a single cluster, and returns the address, cnt, and vpf of that cluster (cluster #3)  </w:t>
       </w:r>
     </w:p>
     <w:p>
       <w:pPr>
         <w:pStyle w:val="Heading3"/>
       </w:pPr>
-      <w:bookmarkStart w:id="26" w:name="_Toc490496368"/>
-      <w:r>
-        <w:t xml:space="preserve">Clock </w:t>
-      </w:r>
-      <w:r>
-        <w:t>9</w:t>
-      </w:r>
-      <w:bookmarkEnd w:id="26"/>
+      <w:bookmarkStart w:id="25" w:name="_Toc490496368"/>
+      <w:r>
+        <w:t>Clock 9</w:t>
+      </w:r>
+      <w:bookmarkEnd w:id="25"/>
     </w:p>
     <w:p>
       <w:r>
@@ -12353,21 +11079,7 @@
     </w:p>
     <w:p>
       <w:r>
-        <w:t xml:space="preserve">1st) The “cluster </w:t>
-      </w:r>
-      <w:proofErr w:type="spellStart"/>
-      <w:r>
-        <w:t>truncator</w:t>
-      </w:r>
-      <w:proofErr w:type="spellEnd"/>
-      <w:r>
-        <w:t xml:space="preserve">” applies its twos-complement math to the S-bit valid-primary flags and registers a modified version of the logic with the least-significant S-bit set to 0 (cluster – </w:t>
-      </w:r>
-      <w:r>
-        <w:t>6</w:t>
-      </w:r>
-      <w:r>
-        <w:t>)</w:t>
+        <w:t>1st) The “cluster truncator” applies its twos-complement math to the S-bit valid-primary flags and registers a modified version of the logic with the least-significant S-bit set to 0 (cluster – 6)</w:t>
       </w:r>
     </w:p>
     <w:p>
@@ -12381,51 +11093,18 @@
         <w:t>nd</w:t>
       </w:r>
       <w:r>
-        <w:t xml:space="preserve">) In parallel, the data the next 4 pipeline stages of the priority encoder are completed, reducing the search set from 48 to a single cluster, and returns the address, </w:t>
-      </w:r>
-      <w:proofErr w:type="spellStart"/>
-      <w:r>
-        <w:t>cnt</w:t>
-      </w:r>
-      <w:proofErr w:type="spellEnd"/>
-      <w:r>
-        <w:t xml:space="preserve">, and </w:t>
-      </w:r>
-      <w:proofErr w:type="spellStart"/>
-      <w:r>
-        <w:t>v</w:t>
-      </w:r>
-      <w:r>
-        <w:t>pf</w:t>
-      </w:r>
-      <w:proofErr w:type="spellEnd"/>
-      <w:r>
-        <w:t xml:space="preserve"> of that cluster (</w:t>
-      </w:r>
-      <w:proofErr w:type="spellStart"/>
-      <w:r>
-        <w:t>cluster</w:t>
-      </w:r>
-      <w:proofErr w:type="spellEnd"/>
-      <w:r>
-        <w:t xml:space="preserve"> #4</w:t>
-      </w:r>
-      <w:r>
-        <w:t xml:space="preserve">)  </w:t>
+        <w:t xml:space="preserve">) In parallel, the data the next 4 pipeline stages of the priority encoder are completed, reducing the search set from 48 to a single cluster, and returns the address, cnt, and vpf of that cluster (cluster #4)  </w:t>
       </w:r>
     </w:p>
     <w:p>
       <w:pPr>
         <w:pStyle w:val="Heading3"/>
       </w:pPr>
-      <w:bookmarkStart w:id="27" w:name="_Toc490496369"/>
-      <w:r>
-        <w:t xml:space="preserve">Clock </w:t>
-      </w:r>
-      <w:r>
-        <w:t>10</w:t>
-      </w:r>
-      <w:bookmarkEnd w:id="27"/>
+      <w:bookmarkStart w:id="26" w:name="_Toc490496369"/>
+      <w:r>
+        <w:t>Clock 10</w:t>
+      </w:r>
+      <w:bookmarkEnd w:id="26"/>
     </w:p>
     <w:p>
       <w:r>
@@ -12434,21 +11113,7 @@
     </w:p>
     <w:p>
       <w:r>
-        <w:t xml:space="preserve">1st) The “cluster </w:t>
-      </w:r>
-      <w:proofErr w:type="spellStart"/>
-      <w:r>
-        <w:t>truncator</w:t>
-      </w:r>
-      <w:proofErr w:type="spellEnd"/>
-      <w:r>
-        <w:t xml:space="preserve">” applies its twos-complement math to the S-bit valid-primary flags and registers a modified version of the logic with the least-significant S-bit set to 0 (cluster – </w:t>
-      </w:r>
-      <w:r>
-        <w:t>7</w:t>
-      </w:r>
-      <w:r>
-        <w:t>)</w:t>
+        <w:t>1st) The “cluster truncator” applies its twos-complement math to the S-bit valid-primary flags and registers a modified version of the logic with the least-significant S-bit set to 0 (cluster – 7)</w:t>
       </w:r>
     </w:p>
     <w:p>
@@ -12462,51 +11127,21 @@
         <w:t>nd</w:t>
       </w:r>
       <w:r>
-        <w:t xml:space="preserve">) In parallel, the data the next 4 pipeline stages of the priority encoder are completed, reducing the search set from 48 to a single cluster, and returns the address, </w:t>
-      </w:r>
-      <w:proofErr w:type="spellStart"/>
-      <w:r>
-        <w:t>cnt</w:t>
-      </w:r>
-      <w:proofErr w:type="spellEnd"/>
-      <w:r>
-        <w:t xml:space="preserve">, and </w:t>
-      </w:r>
-      <w:proofErr w:type="spellStart"/>
-      <w:r>
-        <w:t>vpf</w:t>
-      </w:r>
-      <w:proofErr w:type="spellEnd"/>
-      <w:r>
-        <w:t xml:space="preserve"> of that cluster (</w:t>
-      </w:r>
-      <w:proofErr w:type="spellStart"/>
-      <w:r>
-        <w:t>cluster</w:t>
-      </w:r>
-      <w:proofErr w:type="spellEnd"/>
-      <w:r>
-        <w:t xml:space="preserve"> #</w:t>
-      </w:r>
-      <w:r>
-        <w:t>5</w:t>
-      </w:r>
-      <w:r>
-        <w:t xml:space="preserve">)  </w:t>
+        <w:t xml:space="preserve">) In parallel, the data the next 4 pipeline stages of the priority encoder are completed, reducing the search set from 48 to a single cluster, and returns the address, cnt, and vpf of that cluster (cluster #5)  </w:t>
       </w:r>
     </w:p>
     <w:p>
       <w:pPr>
         <w:pStyle w:val="Heading3"/>
       </w:pPr>
-      <w:bookmarkStart w:id="28" w:name="_Toc490496370"/>
+      <w:bookmarkStart w:id="27" w:name="_Toc490496370"/>
       <w:r>
         <w:t xml:space="preserve">Clock </w:t>
       </w:r>
       <w:r>
         <w:t>11</w:t>
       </w:r>
-      <w:bookmarkEnd w:id="28"/>
+      <w:bookmarkEnd w:id="27"/>
     </w:p>
     <w:p>
       <w:r>
@@ -12522,34 +11157,13 @@
       </w:r>
     </w:p>
     <w:p>
-      <w:proofErr w:type="gramStart"/>
-      <w:r>
-        <w:t>So</w:t>
-      </w:r>
-      <w:proofErr w:type="gramEnd"/>
-      <w:r>
-        <w:t xml:space="preserve"> in this clock cycle we load new data into the register from bunch crossing N+2 (where N was the </w:t>
-      </w:r>
-      <w:proofErr w:type="spellStart"/>
-      <w:r>
-        <w:t>bx</w:t>
-      </w:r>
-      <w:proofErr w:type="spellEnd"/>
-      <w:r>
-        <w:t xml:space="preserve"> of the data which we just completed) and repeat the same process: </w:t>
-      </w:r>
-    </w:p>
-    <w:p>
-      <w:r>
-        <w:t xml:space="preserve">The “cluster </w:t>
-      </w:r>
-      <w:proofErr w:type="spellStart"/>
-      <w:r>
-        <w:t>truncator</w:t>
-      </w:r>
-      <w:proofErr w:type="spellEnd"/>
-      <w:r>
-        <w:t>” applies this twos-complement math to the S-bit valid-primary flags and registers a modified version of the logic with the least-significant S-bit set to 0 (cluster – 1)</w:t>
+      <w:r>
+        <w:t xml:space="preserve">So in this clock cycle we load new data into the register from bunch crossing N+2 (where N was the bx of the data which we just completed) and repeat the same process: </w:t>
+      </w:r>
+    </w:p>
+    <w:p>
+      <w:r>
+        <w:t>The “cluster truncator” applies this twos-complement math to the S-bit valid-primary flags and registers a modified version of the logic with the least-significant S-bit set to 0 (cluster – 1)</w:t>
       </w:r>
     </w:p>
     <w:p>
@@ -12569,51 +11183,21 @@
         <w:t>nd</w:t>
       </w:r>
       <w:r>
-        <w:t xml:space="preserve">) In parallel, the data the next 4 pipeline stages of the priority encoder are completed, reducing the search set from 48 to a single cluster, and returns the address, </w:t>
-      </w:r>
-      <w:proofErr w:type="spellStart"/>
-      <w:r>
-        <w:t>cnt</w:t>
-      </w:r>
-      <w:proofErr w:type="spellEnd"/>
-      <w:r>
-        <w:t xml:space="preserve">, and </w:t>
-      </w:r>
-      <w:proofErr w:type="spellStart"/>
-      <w:r>
-        <w:t>vpf</w:t>
-      </w:r>
-      <w:proofErr w:type="spellEnd"/>
-      <w:r>
-        <w:t xml:space="preserve"> of that cluster (</w:t>
-      </w:r>
-      <w:proofErr w:type="spellStart"/>
-      <w:r>
-        <w:t>cluster</w:t>
-      </w:r>
-      <w:proofErr w:type="spellEnd"/>
-      <w:r>
-        <w:t xml:space="preserve"> #</w:t>
-      </w:r>
-      <w:r>
-        <w:t>6</w:t>
-      </w:r>
-      <w:r>
-        <w:t xml:space="preserve">)  </w:t>
+        <w:t xml:space="preserve">) In parallel, the data the next 4 pipeline stages of the priority encoder are completed, reducing the search set from 48 to a single cluster, and returns the address, cnt, and vpf of that cluster (cluster #6)  </w:t>
       </w:r>
     </w:p>
     <w:p>
       <w:pPr>
         <w:pStyle w:val="Heading3"/>
       </w:pPr>
-      <w:bookmarkStart w:id="29" w:name="_Toc490496371"/>
+      <w:bookmarkStart w:id="28" w:name="_Toc490496371"/>
       <w:r>
         <w:t xml:space="preserve">Clock </w:t>
       </w:r>
       <w:r>
         <w:t>12</w:t>
       </w:r>
-      <w:bookmarkEnd w:id="29"/>
+      <w:bookmarkEnd w:id="28"/>
     </w:p>
     <w:p>
       <w:r>
@@ -12628,51 +11212,21 @@
         <w:t>T</w:t>
       </w:r>
       <w:r>
-        <w:t xml:space="preserve">he data the next 4 pipeline stages of the priority encoder are completed, reducing the search set from 48 to a single cluster, and returns the address, </w:t>
-      </w:r>
-      <w:proofErr w:type="spellStart"/>
-      <w:r>
-        <w:t>cnt</w:t>
-      </w:r>
-      <w:proofErr w:type="spellEnd"/>
-      <w:r>
-        <w:t xml:space="preserve">, and </w:t>
-      </w:r>
-      <w:proofErr w:type="spellStart"/>
-      <w:r>
-        <w:t>vpf</w:t>
-      </w:r>
-      <w:proofErr w:type="spellEnd"/>
-      <w:r>
-        <w:t xml:space="preserve"> of that cluster (</w:t>
-      </w:r>
-      <w:proofErr w:type="spellStart"/>
-      <w:r>
-        <w:t>cluster</w:t>
-      </w:r>
-      <w:proofErr w:type="spellEnd"/>
-      <w:r>
-        <w:t xml:space="preserve"> #</w:t>
-      </w:r>
-      <w:r>
-        <w:t>7</w:t>
-      </w:r>
-      <w:r>
-        <w:t xml:space="preserve">)  </w:t>
+        <w:t xml:space="preserve">he data the next 4 pipeline stages of the priority encoder are completed, reducing the search set from 48 to a single cluster, and returns the address, cnt, and vpf of that cluster (cluster #7)  </w:t>
       </w:r>
     </w:p>
     <w:p>
       <w:pPr>
         <w:pStyle w:val="Heading3"/>
       </w:pPr>
-      <w:bookmarkStart w:id="30" w:name="_Toc490496372"/>
+      <w:bookmarkStart w:id="29" w:name="_Toc490496372"/>
       <w:r>
         <w:t xml:space="preserve">Clock </w:t>
       </w:r>
       <w:r>
         <w:t>13</w:t>
       </w:r>
-      <w:bookmarkEnd w:id="30"/>
+      <w:bookmarkEnd w:id="29"/>
     </w:p>
     <w:p>
       <w:r>
@@ -12687,48 +11241,18 @@
         <w:t>T</w:t>
       </w:r>
       <w:r>
-        <w:t xml:space="preserve">he data the next 4 pipeline stages of the priority encoder are completed, reducing the search set from 48 to a single cluster, and returns the address, </w:t>
-      </w:r>
-      <w:proofErr w:type="spellStart"/>
-      <w:r>
-        <w:t>cnt</w:t>
-      </w:r>
-      <w:proofErr w:type="spellEnd"/>
-      <w:r>
-        <w:t xml:space="preserve">, and </w:t>
-      </w:r>
-      <w:proofErr w:type="spellStart"/>
-      <w:r>
-        <w:t>vpf</w:t>
-      </w:r>
-      <w:proofErr w:type="spellEnd"/>
-      <w:r>
-        <w:t xml:space="preserve"> of that cluster (</w:t>
-      </w:r>
-      <w:proofErr w:type="spellStart"/>
-      <w:r>
-        <w:t>cluster</w:t>
-      </w:r>
-      <w:proofErr w:type="spellEnd"/>
-      <w:r>
-        <w:t xml:space="preserve"> #</w:t>
-      </w:r>
-      <w:r>
-        <w:t>8</w:t>
-      </w:r>
-      <w:r>
-        <w:t xml:space="preserve">)  </w:t>
+        <w:t xml:space="preserve">he data the next 4 pipeline stages of the priority encoder are completed, reducing the search set from 48 to a single cluster, and returns the address, cnt, and vpf of that cluster (cluster #8)  </w:t>
       </w:r>
     </w:p>
     <w:p>
       <w:pPr>
         <w:pStyle w:val="Heading3"/>
       </w:pPr>
-      <w:bookmarkStart w:id="31" w:name="_Toc490496373"/>
+      <w:bookmarkStart w:id="30" w:name="_Toc490496373"/>
       <w:r>
         <w:t>Clock 14</w:t>
       </w:r>
-      <w:bookmarkEnd w:id="31"/>
+      <w:bookmarkEnd w:id="30"/>
     </w:p>
     <w:p>
       <w:r>
@@ -12739,60 +11263,35 @@
       <w:pPr>
         <w:pStyle w:val="Heading3"/>
       </w:pPr>
-      <w:bookmarkStart w:id="32" w:name="_Toc490496374"/>
+      <w:bookmarkStart w:id="31" w:name="_Toc490496374"/>
       <w:r>
         <w:t>Clock 15</w:t>
       </w:r>
-      <w:bookmarkEnd w:id="32"/>
-    </w:p>
-    <w:p>
-      <w:r>
-        <w:t xml:space="preserve">The merge 16 </w:t>
-      </w:r>
-      <w:proofErr w:type="gramStart"/>
-      <w:r>
-        <w:t>module</w:t>
-      </w:r>
-      <w:proofErr w:type="gramEnd"/>
-      <w:r>
-        <w:t xml:space="preserve"> completes the first set of sorting, swapping pairs from different halves of the chamber depending on whether which has the lowest address (invalid patterns are automatically set to the maximum address 0x7FF). </w:t>
-      </w:r>
-    </w:p>
-    <w:p>
-      <w:r>
-        <w:t>S</w:t>
-      </w:r>
-      <w:r>
-        <w:t>tage 0: sort eights (0,8), (1,9), (2,10), (3,11), (4,12), (5,13), (6,14), (7,15)</w:t>
+      <w:bookmarkEnd w:id="31"/>
+    </w:p>
+    <w:p>
+      <w:r>
+        <w:t xml:space="preserve">The merge 16 module completes the first set of sorting, swapping pairs from different halves of the chamber depending on whether which has the lowest address (invalid patterns are automatically set to the maximum address 0x7FF). </w:t>
+      </w:r>
+    </w:p>
+    <w:p>
+      <w:r>
+        <w:t>Stage 0: sort eights (0,8), (1,9), (2,10), (3,11), (4,12), (5,13), (6,14), (7,15)</w:t>
       </w:r>
     </w:p>
     <w:p>
       <w:pPr>
         <w:pStyle w:val="Heading3"/>
       </w:pPr>
-      <w:bookmarkStart w:id="33" w:name="_Toc490496375"/>
+      <w:bookmarkStart w:id="32" w:name="_Toc490496375"/>
       <w:r>
         <w:t>Clock 16</w:t>
       </w:r>
-      <w:bookmarkEnd w:id="33"/>
-    </w:p>
-    <w:p>
-      <w:r>
-        <w:t xml:space="preserve">The merge 16 </w:t>
-      </w:r>
-      <w:proofErr w:type="gramStart"/>
-      <w:r>
-        <w:t>module</w:t>
-      </w:r>
-      <w:proofErr w:type="gramEnd"/>
-      <w:r>
-        <w:t xml:space="preserve"> completes the </w:t>
-      </w:r>
-      <w:r>
-        <w:t>second</w:t>
-      </w:r>
-      <w:r>
-        <w:t xml:space="preserve"> set of sorting, swapping pairs </w:t>
+      <w:bookmarkEnd w:id="32"/>
+    </w:p>
+    <w:p>
+      <w:r>
+        <w:t xml:space="preserve">The merge 16 module completes the second set of sorting, swapping pairs </w:t>
       </w:r>
       <w:r>
         <w:t>of clusters depending on</w:t>
@@ -12813,23 +11312,15 @@
       <w:pPr>
         <w:pStyle w:val="Heading3"/>
       </w:pPr>
-      <w:bookmarkStart w:id="34" w:name="_Toc490496376"/>
+      <w:bookmarkStart w:id="33" w:name="_Toc490496376"/>
       <w:r>
         <w:t>Clock 16</w:t>
       </w:r>
-      <w:bookmarkEnd w:id="34"/>
-    </w:p>
-    <w:p>
-      <w:r>
-        <w:t xml:space="preserve">The merge 16 </w:t>
-      </w:r>
-      <w:proofErr w:type="gramStart"/>
-      <w:r>
-        <w:t>module</w:t>
-      </w:r>
-      <w:proofErr w:type="gramEnd"/>
-      <w:r>
-        <w:t xml:space="preserve"> completes the </w:t>
+      <w:bookmarkEnd w:id="33"/>
+    </w:p>
+    <w:p>
+      <w:r>
+        <w:t xml:space="preserve">The merge 16 module completes the </w:t>
       </w:r>
       <w:r>
         <w:t>third</w:t>
@@ -12854,24 +11345,16 @@
       <w:r>
         <w:br w:type="page"/>
       </w:r>
-      <w:bookmarkStart w:id="35" w:name="_Toc490496377"/>
+      <w:bookmarkStart w:id="34" w:name="_Toc490496377"/>
       <w:r>
         <w:lastRenderedPageBreak/>
         <w:t>Clock 16</w:t>
       </w:r>
-      <w:bookmarkEnd w:id="35"/>
-    </w:p>
-    <w:p>
-      <w:r>
-        <w:t xml:space="preserve">The merge 16 </w:t>
-      </w:r>
-      <w:proofErr w:type="gramStart"/>
-      <w:r>
-        <w:t>module</w:t>
-      </w:r>
-      <w:proofErr w:type="gramEnd"/>
-      <w:r>
-        <w:t xml:space="preserve"> completes the </w:t>
+      <w:bookmarkEnd w:id="34"/>
+    </w:p>
+    <w:p>
+      <w:r>
+        <w:t xml:space="preserve">The merge 16 module completes the </w:t>
       </w:r>
       <w:r>
         <w:t xml:space="preserve">fourth and last </w:t>
@@ -12892,11 +11375,11 @@
       <w:pPr>
         <w:pStyle w:val="Heading3"/>
       </w:pPr>
-      <w:bookmarkStart w:id="36" w:name="_Toc490496378"/>
+      <w:bookmarkStart w:id="35" w:name="_Toc490496378"/>
       <w:r>
         <w:t>Clock 17</w:t>
       </w:r>
-      <w:bookmarkEnd w:id="36"/>
+      <w:bookmarkEnd w:id="35"/>
     </w:p>
     <w:p>
       <w:r>
@@ -12910,11 +11393,11 @@
       <w:pPr>
         <w:pStyle w:val="Heading3"/>
       </w:pPr>
-      <w:bookmarkStart w:id="37" w:name="_Toc490496379"/>
+      <w:bookmarkStart w:id="36" w:name="_Toc490496379"/>
       <w:r>
         <w:t>Clock 18</w:t>
       </w:r>
-      <w:bookmarkEnd w:id="37"/>
+      <w:bookmarkEnd w:id="36"/>
     </w:p>
     <w:p>
       <w:r>
@@ -12928,11 +11411,11 @@
       <w:pPr>
         <w:pStyle w:val="Heading3"/>
       </w:pPr>
-      <w:bookmarkStart w:id="38" w:name="_Toc490496380"/>
+      <w:bookmarkStart w:id="37" w:name="_Toc490496380"/>
       <w:r>
         <w:t>Clock 19</w:t>
       </w:r>
-      <w:bookmarkEnd w:id="38"/>
+      <w:bookmarkEnd w:id="37"/>
     </w:p>
     <w:p>
       <w:r>
@@ -12943,26 +11426,15 @@
       <w:pPr>
         <w:pStyle w:val="Heading3"/>
       </w:pPr>
-      <w:bookmarkStart w:id="39" w:name="_Toc490496381"/>
+      <w:bookmarkStart w:id="38" w:name="_Toc490496381"/>
       <w:r>
         <w:t>Clock 20</w:t>
       </w:r>
-      <w:bookmarkEnd w:id="39"/>
-    </w:p>
-    <w:p>
-      <w:r>
-        <w:t xml:space="preserve">The 8 sorted clusters have a mask applied to them, so that during reset they are set to 0x7FE and if the </w:t>
-      </w:r>
-      <w:proofErr w:type="spellStart"/>
-      <w:r>
-        <w:t>Optohybrid</w:t>
-      </w:r>
-      <w:proofErr w:type="spellEnd"/>
-      <w:r>
-        <w:t xml:space="preserve"> trigger control is idle (waiting for bc0) they will be set to 0x7FD.</w:t>
-      </w:r>
-      <w:r>
-        <w:t xml:space="preserve"> </w:t>
+      <w:bookmarkEnd w:id="38"/>
+    </w:p>
+    <w:p>
+      <w:r>
+        <w:t xml:space="preserve">The 8 sorted clusters have a mask applied to them, so that during reset they are set to 0x7FE and if the Optohybrid trigger control is idle (waiting for bc0) they will be set to 0x7FD. </w:t>
       </w:r>
     </w:p>
     <w:p>
@@ -12993,7 +11465,7 @@
           <w:lang w:val="en-US"/>
         </w:rPr>
       </w:pPr>
-      <w:bookmarkStart w:id="40" w:name="_Toc490496382"/>
+      <w:bookmarkStart w:id="39" w:name="_Toc490496382"/>
       <w:r>
         <w:lastRenderedPageBreak/>
         <w:t xml:space="preserve">Cluster Packer </w:t>
@@ -13004,13 +11476,48 @@
         </w:rPr>
         <w:t>Miscellany</w:t>
       </w:r>
+      <w:bookmarkEnd w:id="39"/>
+    </w:p>
+    <w:p>
+      <w:r>
+        <w:t xml:space="preserve">This section contains various other notes on the configuration, inputs, and outputs of the cluster packer aside from its algorithm. </w:t>
+      </w:r>
+    </w:p>
+    <w:p>
+      <w:pPr>
+        <w:pStyle w:val="Heading3"/>
+      </w:pPr>
+      <w:r>
+        <w:t xml:space="preserve">Synchronization Frame </w:t>
+      </w:r>
+    </w:p>
+    <w:p>
+      <w:pPr>
+        <w:pStyle w:val="Heading3"/>
+      </w:pPr>
+      <w:r>
+        <w:t>Cluster Counter</w:t>
+      </w:r>
+    </w:p>
+    <w:p>
+      <w:r>
+        <w:t xml:space="preserve">A submodule of the cluster packer produces a full 12 bit count of the number of clusters found in the chamber. </w:t>
+      </w:r>
+      <w:r>
+        <w:t xml:space="preserve">This is accomplished with a multi-step pipelined adder tree that produces its result faster than the cluster packer. An SRL delay must be correctly programmed to align the adder results with the output of the cluster packer. </w:t>
+      </w:r>
+    </w:p>
+    <w:p>
+      <w:r>
+        <w:t>In another module of the Optohybrid firmw</w:t>
+      </w:r>
+      <w:r>
+        <w:t xml:space="preserve">are, the cluster count output is used in a rate counter. This module averages the cluster count over a compile-time programmable time window and produces an output in Hertz. </w:t>
+      </w:r>
+      <w:bookmarkStart w:id="40" w:name="_GoBack"/>
       <w:bookmarkEnd w:id="40"/>
     </w:p>
-    <w:p>
-      <w:r>
-        <w:t xml:space="preserve">This section contains various other notes on the configuration, inputs, and outputs of the cluster packer aside from its algorithm. </w:t>
-      </w:r>
-    </w:p>
+    <w:p/>
     <w:p>
       <w:pPr>
         <w:rPr>
@@ -13043,15 +11550,7 @@
         <w:t>slaves</w:t>
       </w:r>
       <w:r>
-        <w:t xml:space="preserve"> in the </w:t>
-      </w:r>
-      <w:proofErr w:type="spellStart"/>
-      <w:r>
-        <w:t>Optohybrid</w:t>
-      </w:r>
-      <w:proofErr w:type="spellEnd"/>
-      <w:r>
-        <w:t xml:space="preserve"> v3 is given here. Detailed descriptions of individual registers follow on subsequent pages. </w:t>
+        <w:t xml:space="preserve"> in the Optohybrid v3 is given here. Detailed descriptions of individual registers follow on subsequent pages. </w:t>
       </w:r>
     </w:p>
     <w:tbl>
@@ -13110,11 +11609,9 @@
               <w:jc w:val="both"/>
               <w:cnfStyle w:val="100000000000" w:firstRow="1" w:lastRow="0" w:firstColumn="0" w:lastColumn="0" w:oddVBand="0" w:evenVBand="0" w:oddHBand="0" w:evenHBand="0" w:firstRowFirstColumn="0" w:firstRowLastColumn="0" w:lastRowFirstColumn="0" w:lastRowLastColumn="0"/>
             </w:pPr>
-            <w:proofErr w:type="spellStart"/>
             <w:r>
               <w:t>Addresss</w:t>
             </w:r>
-            <w:proofErr w:type="spellEnd"/>
           </w:p>
         </w:tc>
         <w:tc>
@@ -13315,15 +11812,7 @@
               </w:rPr>
             </w:pPr>
             <w:r>
-              <w:t xml:space="preserve">Counters register allows </w:t>
-            </w:r>
-            <w:proofErr w:type="spellStart"/>
-            <w:r>
-              <w:t>readback</w:t>
-            </w:r>
-            <w:proofErr w:type="spellEnd"/>
-            <w:r>
-              <w:t xml:space="preserve"> of a number of counters</w:t>
+              <w:t>Counters register allows readback of a number of counters</w:t>
             </w:r>
           </w:p>
         </w:tc>
@@ -13390,13 +11879,8 @@
               <w:cnfStyle w:val="000000000000" w:firstRow="0" w:lastRow="0" w:firstColumn="0" w:lastColumn="0" w:oddVBand="0" w:evenVBand="0" w:oddHBand="0" w:evenHBand="0" w:firstRowFirstColumn="0" w:firstRowLastColumn="0" w:lastRowFirstColumn="0" w:lastRowLastColumn="0"/>
             </w:pPr>
             <w:r>
-              <w:t xml:space="preserve">System register is responsible for controlling various settings in the </w:t>
-            </w:r>
-            <w:proofErr w:type="spellStart"/>
-            <w:r>
-              <w:t>Optohybrid</w:t>
-            </w:r>
-            <w:proofErr w:type="spellEnd"/>
+              <w:t>System register is responsible for controlling various settings in the Optohybrid</w:t>
+            </w:r>
           </w:p>
         </w:tc>
       </w:tr>
@@ -13470,15 +11954,7 @@
               </w:rPr>
             </w:pPr>
             <w:r>
-              <w:t xml:space="preserve">Status register is responsible for </w:t>
-            </w:r>
-            <w:proofErr w:type="spellStart"/>
-            <w:r>
-              <w:t>readback</w:t>
-            </w:r>
-            <w:proofErr w:type="spellEnd"/>
-            <w:r>
-              <w:t xml:space="preserve"> of various status </w:t>
+              <w:t xml:space="preserve">Status register is responsible for readback of various status </w:t>
             </w:r>
           </w:p>
         </w:tc>
@@ -13569,11 +12045,7 @@
         <w:t>In a</w:t>
       </w:r>
       <w:r>
-        <w:t xml:space="preserve">n address such </w:t>
-      </w:r>
-      <w:proofErr w:type="gramStart"/>
-      <w:r>
-        <w:t xml:space="preserve">as </w:t>
+        <w:t xml:space="preserve">n address such as </w:t>
       </w:r>
       <w:r>
         <w:t xml:space="preserve"> </w:t>
@@ -13584,16 +12056,7 @@
           <w:sz w:val="20"/>
           <w:szCs w:val="20"/>
         </w:rPr>
-        <w:t>0</w:t>
-      </w:r>
-      <w:proofErr w:type="gramEnd"/>
-      <w:r>
-        <w:rPr>
-          <w:rFonts w:ascii="Courier New" w:hAnsi="Courier New" w:cs="Courier New"/>
-          <w:sz w:val="20"/>
-          <w:szCs w:val="20"/>
-        </w:rPr>
-        <w:t>x420000YY</w:t>
+        <w:t>0x420000YY</w:t>
       </w:r>
       <w:r>
         <w:t xml:space="preserve">, </w:t>
@@ -13902,13 +12365,8 @@
         <w:jc w:val="both"/>
       </w:pPr>
       <w:r>
-        <w:t xml:space="preserve">This module holds all the counters of the </w:t>
-      </w:r>
-      <w:proofErr w:type="spellStart"/>
-      <w:r>
-        <w:t>OptoHybrid</w:t>
-      </w:r>
-      <w:proofErr w:type="spellEnd"/>
+        <w:t>This module holds all the counters of the OptoHybrid</w:t>
+      </w:r>
       <w:r>
         <w:t xml:space="preserve">. Writing to a </w:t>
       </w:r>
@@ -14141,15 +12599,7 @@
               <w:cnfStyle w:val="000000000000" w:firstRow="0" w:lastRow="0" w:firstColumn="0" w:lastColumn="0" w:oddVBand="0" w:evenVBand="0" w:oddHBand="0" w:evenHBand="0" w:firstRowFirstColumn="0" w:firstRowLastColumn="0" w:lastRowFirstColumn="0" w:lastRowLastColumn="0"/>
             </w:pPr>
             <w:r>
-              <w:t xml:space="preserve">Write (anything) to this register to take a snapshot of the counters, freezing a shadow </w:t>
-            </w:r>
-            <w:proofErr w:type="gramStart"/>
-            <w:r>
-              <w:t>copy  for</w:t>
-            </w:r>
-            <w:proofErr w:type="gramEnd"/>
-            <w:r>
-              <w:t xml:space="preserve"> synchronous readout. This </w:t>
+              <w:t xml:space="preserve">Write (anything) to this register to take a snapshot of the counters, freezing a shadow copy  for synchronous readout. This </w:t>
             </w:r>
             <w:r>
               <w:rPr>
@@ -14171,15 +12621,7 @@
               <w:cnfStyle w:val="000000000000" w:firstRow="0" w:lastRow="0" w:firstColumn="0" w:lastColumn="0" w:oddVBand="0" w:evenVBand="0" w:oddHBand="0" w:evenHBand="0" w:firstRowFirstColumn="0" w:firstRowLastColumn="0" w:lastRowFirstColumn="0" w:lastRowLastColumn="0"/>
             </w:pPr>
             <w:r>
-              <w:t xml:space="preserve">The register will </w:t>
-            </w:r>
-            <w:proofErr w:type="spellStart"/>
-            <w:r>
-              <w:t>readback</w:t>
-            </w:r>
-            <w:proofErr w:type="spellEnd"/>
-            <w:r>
-              <w:t xml:space="preserve"> a counter of the number of snapshots taken</w:t>
+              <w:t>The register will readback a counter of the number of snapshots taken</w:t>
             </w:r>
           </w:p>
         </w:tc>
@@ -14253,31 +12695,7 @@
               <w:cnfStyle w:val="000000100000" w:firstRow="0" w:lastRow="0" w:firstColumn="0" w:lastColumn="0" w:oddVBand="0" w:evenVBand="0" w:oddHBand="1" w:evenHBand="0" w:firstRowFirstColumn="0" w:firstRowLastColumn="0" w:lastRowFirstColumn="0" w:lastRowLastColumn="0"/>
             </w:pPr>
             <w:r>
-              <w:t xml:space="preserve">The register will </w:t>
-            </w:r>
-            <w:proofErr w:type="spellStart"/>
-            <w:r>
-              <w:t>readback</w:t>
-            </w:r>
-            <w:proofErr w:type="spellEnd"/>
-            <w:r>
-              <w:t xml:space="preserve"> a counter of the number of </w:t>
-            </w:r>
-            <w:proofErr w:type="spellStart"/>
-            <w:r>
-              <w:t>reset_alls</w:t>
-            </w:r>
-            <w:proofErr w:type="spellEnd"/>
-            <w:r>
-              <w:t xml:space="preserve"> done. This register is reset by writing to the register. A non-writing request will </w:t>
-            </w:r>
-            <w:proofErr w:type="spellStart"/>
-            <w:r>
-              <w:t>readback</w:t>
-            </w:r>
-            <w:proofErr w:type="spellEnd"/>
-            <w:r>
-              <w:t xml:space="preserve"> the contents. </w:t>
+              <w:t xml:space="preserve">The register will readback a counter of the number of reset_alls done. This register is reset by writing to the register. A non-writing request will readback the contents. </w:t>
             </w:r>
           </w:p>
         </w:tc>
@@ -14491,13 +12909,8 @@
               <w:t xml:space="preserve">Order: </w:t>
             </w:r>
             <w:r>
-              <w:t xml:space="preserve">Loopback, counters, system, status, </w:t>
-            </w:r>
-            <w:proofErr w:type="spellStart"/>
-            <w:r>
-              <w:t>adc</w:t>
-            </w:r>
-            <w:proofErr w:type="spellEnd"/>
+              <w:t>Loopback, counters, system, status, adc</w:t>
+            </w:r>
           </w:p>
         </w:tc>
       </w:tr>
@@ -14546,44 +12959,23 @@
                 <w:rFonts w:ascii="Courier New" w:hAnsi="Courier New" w:cs="Courier New"/>
                 <w:i/>
               </w:rPr>
-              <w:t xml:space="preserve">Wishbone </w:t>
-            </w:r>
-            <w:proofErr w:type="gramStart"/>
-            <w:r>
+              <w:t>Wishbone slaves acknowledgments</w:t>
+            </w:r>
+          </w:p>
+          <w:p>
+            <w:pPr>
+              <w:cnfStyle w:val="000000000000" w:firstRow="0" w:lastRow="0" w:firstColumn="0" w:lastColumn="0" w:oddVBand="0" w:evenVBand="0" w:oddHBand="0" w:evenHBand="0" w:firstRowFirstColumn="0" w:firstRowLastColumn="0" w:lastRowFirstColumn="0" w:lastRowLastColumn="0"/>
               <w:rPr>
                 <w:rFonts w:ascii="Courier New" w:hAnsi="Courier New" w:cs="Courier New"/>
                 <w:i/>
               </w:rPr>
-              <w:t>slaves</w:t>
-            </w:r>
-            <w:proofErr w:type="gramEnd"/>
-            <w:r>
-              <w:rPr>
-                <w:rFonts w:ascii="Courier New" w:hAnsi="Courier New" w:cs="Courier New"/>
-                <w:i/>
-              </w:rPr>
-              <w:t xml:space="preserve"> acknowledgments</w:t>
-            </w:r>
-          </w:p>
-          <w:p>
-            <w:pPr>
-              <w:cnfStyle w:val="000000000000" w:firstRow="0" w:lastRow="0" w:firstColumn="0" w:lastColumn="0" w:oddVBand="0" w:evenVBand="0" w:oddHBand="0" w:evenHBand="0" w:firstRowFirstColumn="0" w:firstRowLastColumn="0" w:lastRowFirstColumn="0" w:lastRowLastColumn="0"/>
-              <w:rPr>
-                <w:rFonts w:ascii="Courier New" w:hAnsi="Courier New" w:cs="Courier New"/>
-                <w:i/>
-              </w:rPr>
             </w:pPr>
             <w:r>
               <w:t xml:space="preserve">Order: </w:t>
             </w:r>
             <w:r>
-              <w:t xml:space="preserve">Loopback, counters, system, status, </w:t>
-            </w:r>
-            <w:proofErr w:type="spellStart"/>
-            <w:r>
-              <w:t>adc</w:t>
-            </w:r>
-            <w:proofErr w:type="spellEnd"/>
+              <w:t>Loopback, counters, system, status, adc</w:t>
+            </w:r>
           </w:p>
         </w:tc>
       </w:tr>
@@ -15296,21 +13688,12 @@
                 <w:i/>
               </w:rPr>
             </w:pPr>
-            <w:proofErr w:type="spellStart"/>
             <w:r>
               <w:rPr>
                 <w:rFonts w:ascii="Courier New" w:hAnsi="Courier New" w:cs="Courier New"/>
                 <w:i/>
               </w:rPr>
-              <w:t>SBit</w:t>
-            </w:r>
-            <w:proofErr w:type="spellEnd"/>
-            <w:r>
-              <w:rPr>
-                <w:rFonts w:ascii="Courier New" w:hAnsi="Courier New" w:cs="Courier New"/>
-                <w:i/>
-              </w:rPr>
-              <w:t xml:space="preserve"> Overflows</w:t>
+              <w:t>SBit Overflows</w:t>
             </w:r>
           </w:p>
         </w:tc>
@@ -15379,23 +13762,7 @@
                 <w:rFonts w:ascii="Courier New" w:hAnsi="Courier New" w:cs="Courier New"/>
                 <w:i/>
               </w:rPr>
-              <w:t xml:space="preserve">Active VFAT Flags count the number of the number of </w:t>
-            </w:r>
-            <w:proofErr w:type="spellStart"/>
-            <w:r>
-              <w:rPr>
-                <w:rFonts w:ascii="Courier New" w:hAnsi="Courier New" w:cs="Courier New"/>
-                <w:i/>
-              </w:rPr>
-              <w:t>bx</w:t>
-            </w:r>
-            <w:proofErr w:type="spellEnd"/>
-            <w:r>
-              <w:rPr>
-                <w:rFonts w:ascii="Courier New" w:hAnsi="Courier New" w:cs="Courier New"/>
-                <w:i/>
-              </w:rPr>
-              <w:t xml:space="preserve"> with at least one S-bit in a VFAT</w:t>
+              <w:t>Active VFAT Flags count the number of the number of bx with at least one S-bit in a VFAT</w:t>
             </w:r>
           </w:p>
         </w:tc>
@@ -15492,23 +13859,7 @@
                 <w:rFonts w:ascii="Courier New" w:hAnsi="Courier New" w:cs="Courier New"/>
                 <w:i/>
               </w:rPr>
-              <w:t xml:space="preserve">Number of BX between the </w:t>
-            </w:r>
-            <w:proofErr w:type="spellStart"/>
-            <w:r>
-              <w:rPr>
-                <w:rFonts w:ascii="Courier New" w:hAnsi="Courier New" w:cs="Courier New"/>
-                <w:i/>
-              </w:rPr>
-              <w:t>SBits</w:t>
-            </w:r>
-            <w:proofErr w:type="spellEnd"/>
-            <w:r>
-              <w:rPr>
-                <w:rFonts w:ascii="Courier New" w:hAnsi="Courier New" w:cs="Courier New"/>
-                <w:i/>
-              </w:rPr>
-              <w:t xml:space="preserve"> and the L1A</w:t>
+              <w:t>Number of BX between the SBits and the L1A</w:t>
             </w:r>
             <w:r>
               <w:rPr>
@@ -15540,13 +13891,8 @@
         <w:jc w:val="both"/>
       </w:pPr>
       <w:r>
-        <w:t xml:space="preserve">System registers are writable registers used to control programmable settings of the </w:t>
-      </w:r>
-      <w:proofErr w:type="spellStart"/>
-      <w:r>
-        <w:t>Optohybrid</w:t>
-      </w:r>
-      <w:proofErr w:type="spellEnd"/>
+        <w:t>System registers are writable registers used to control programmable settings of the Optohybrid</w:t>
+      </w:r>
     </w:p>
     <w:p>
       <w:pPr>
@@ -15773,21 +14119,12 @@
                 <w:i/>
               </w:rPr>
             </w:pPr>
-            <w:proofErr w:type="spellStart"/>
             <w:r>
               <w:rPr>
                 <w:rFonts w:ascii="Courier New" w:hAnsi="Courier New" w:cs="Courier New"/>
                 <w:i/>
               </w:rPr>
-              <w:t>SBit</w:t>
-            </w:r>
-            <w:proofErr w:type="spellEnd"/>
-            <w:r>
-              <w:rPr>
-                <w:rFonts w:ascii="Courier New" w:hAnsi="Courier New" w:cs="Courier New"/>
-                <w:i/>
-              </w:rPr>
-              <w:t xml:space="preserve"> magic select for HDMI </w:t>
+              <w:t xml:space="preserve">SBit magic select for HDMI </w:t>
             </w:r>
           </w:p>
         </w:tc>
@@ -15875,15 +14212,7 @@
               </w:rPr>
             </w:pPr>
             <w:r>
-              <w:t xml:space="preserve">Write any data to this register and it will reset the VFATs (for 1 </w:t>
-            </w:r>
-            <w:proofErr w:type="gramStart"/>
-            <w:r>
-              <w:t>bx..</w:t>
-            </w:r>
-            <w:proofErr w:type="gramEnd"/>
-            <w:r>
-              <w:t xml:space="preserve"> is this sufficient??). This register automatically returns to a 0 state</w:t>
+              <w:t>Write any data to this register and it will reset the VFATs (for 1 bx.. is this sufficient??). This register automatically returns to a 0 state</w:t>
             </w:r>
           </w:p>
         </w:tc>
@@ -16094,23 +14423,7 @@
                 <w:rFonts w:ascii="Courier New" w:hAnsi="Courier New" w:cs="Courier New"/>
                 <w:i/>
               </w:rPr>
-              <w:t xml:space="preserve">TDC </w:t>
-            </w:r>
-            <w:proofErr w:type="spellStart"/>
-            <w:r>
-              <w:rPr>
-                <w:rFonts w:ascii="Courier New" w:hAnsi="Courier New" w:cs="Courier New"/>
-                <w:i/>
-              </w:rPr>
-              <w:t>SBits</w:t>
-            </w:r>
-            <w:proofErr w:type="spellEnd"/>
-            <w:r>
-              <w:rPr>
-                <w:rFonts w:ascii="Courier New" w:hAnsi="Courier New" w:cs="Courier New"/>
-                <w:i/>
-              </w:rPr>
-              <w:t xml:space="preserve"> selects</w:t>
+              <w:t>TDC SBits selects</w:t>
             </w:r>
           </w:p>
         </w:tc>
@@ -16183,23 +14496,7 @@
                 <w:rFonts w:ascii="Courier New" w:hAnsi="Courier New" w:cs="Courier New"/>
                 <w:i/>
               </w:rPr>
-              <w:t xml:space="preserve">TDC </w:t>
-            </w:r>
-            <w:proofErr w:type="spellStart"/>
-            <w:r>
-              <w:rPr>
-                <w:rFonts w:ascii="Courier New" w:hAnsi="Courier New" w:cs="Courier New"/>
-                <w:i/>
-              </w:rPr>
-              <w:t>SBits</w:t>
-            </w:r>
-            <w:proofErr w:type="spellEnd"/>
-            <w:r>
-              <w:rPr>
-                <w:rFonts w:ascii="Courier New" w:hAnsi="Courier New" w:cs="Courier New"/>
-                <w:i/>
-              </w:rPr>
-              <w:t xml:space="preserve"> mode  </w:t>
+              <w:t xml:space="preserve">TDC SBits mode  </w:t>
             </w:r>
           </w:p>
           <w:p>
@@ -16209,19 +14506,11 @@
                 <w:rFonts w:ascii="Courier New" w:hAnsi="Courier New" w:cs="Courier New"/>
               </w:rPr>
             </w:pPr>
-            <w:proofErr w:type="gramStart"/>
-            <w:r>
-              <w:rPr>
-                <w:rFonts w:ascii="Courier New" w:hAnsi="Courier New" w:cs="Courier New"/>
-              </w:rPr>
-              <w:t>0 :</w:t>
-            </w:r>
-            <w:proofErr w:type="gramEnd"/>
-            <w:r>
-              <w:rPr>
-                <w:rFonts w:ascii="Courier New" w:hAnsi="Courier New" w:cs="Courier New"/>
-              </w:rPr>
-              <w:t xml:space="preserve"> single VFAT2</w:t>
+            <w:r>
+              <w:rPr>
+                <w:rFonts w:ascii="Courier New" w:hAnsi="Courier New" w:cs="Courier New"/>
+              </w:rPr>
+              <w:t>0 : single VFAT2</w:t>
             </w:r>
           </w:p>
           <w:p>
@@ -16231,19 +14520,11 @@
                 <w:rFonts w:ascii="Courier New" w:hAnsi="Courier New" w:cs="Courier New"/>
               </w:rPr>
             </w:pPr>
-            <w:proofErr w:type="gramStart"/>
-            <w:r>
-              <w:rPr>
-                <w:rFonts w:ascii="Courier New" w:hAnsi="Courier New" w:cs="Courier New"/>
-              </w:rPr>
-              <w:t>1 :</w:t>
-            </w:r>
-            <w:proofErr w:type="gramEnd"/>
-            <w:r>
-              <w:rPr>
-                <w:rFonts w:ascii="Courier New" w:hAnsi="Courier New" w:cs="Courier New"/>
-              </w:rPr>
-              <w:t xml:space="preserve"> Eta row (OR of 3 VFAT2s)</w:t>
+            <w:r>
+              <w:rPr>
+                <w:rFonts w:ascii="Courier New" w:hAnsi="Courier New" w:cs="Courier New"/>
+              </w:rPr>
+              <w:t>1 : Eta row (OR of 3 VFAT2s)</w:t>
             </w:r>
           </w:p>
           <w:p>
@@ -16253,38 +14534,22 @@
                 <w:rFonts w:ascii="Courier New" w:hAnsi="Courier New" w:cs="Courier New"/>
               </w:rPr>
             </w:pPr>
-            <w:proofErr w:type="gramStart"/>
-            <w:r>
-              <w:rPr>
-                <w:rFonts w:ascii="Courier New" w:hAnsi="Courier New" w:cs="Courier New"/>
-              </w:rPr>
-              <w:t>2 :</w:t>
-            </w:r>
-            <w:proofErr w:type="gramEnd"/>
-            <w:r>
-              <w:rPr>
-                <w:rFonts w:ascii="Courier New" w:hAnsi="Courier New" w:cs="Courier New"/>
-              </w:rPr>
-              <w:t xml:space="preserve"> Sector (OR of 4 VFAT2s)</w:t>
+            <w:r>
+              <w:rPr>
+                <w:rFonts w:ascii="Courier New" w:hAnsi="Courier New" w:cs="Courier New"/>
+              </w:rPr>
+              <w:t>2 : Sector (OR of 4 VFAT2s)</w:t>
             </w:r>
           </w:p>
           <w:p>
             <w:pPr>
               <w:cnfStyle w:val="000000100000" w:firstRow="0" w:lastRow="0" w:firstColumn="0" w:lastColumn="0" w:oddVBand="0" w:evenVBand="0" w:oddHBand="1" w:evenHBand="0" w:firstRowFirstColumn="0" w:firstRowLastColumn="0" w:lastRowFirstColumn="0" w:lastRowLastColumn="0"/>
             </w:pPr>
-            <w:proofErr w:type="gramStart"/>
-            <w:r>
-              <w:rPr>
-                <w:rFonts w:ascii="Courier New" w:hAnsi="Courier New" w:cs="Courier New"/>
-              </w:rPr>
-              <w:t>3 :</w:t>
-            </w:r>
-            <w:proofErr w:type="gramEnd"/>
-            <w:r>
-              <w:rPr>
-                <w:rFonts w:ascii="Courier New" w:hAnsi="Courier New" w:cs="Courier New"/>
-              </w:rPr>
-              <w:t xml:space="preserve"> no output</w:t>
+            <w:r>
+              <w:rPr>
+                <w:rFonts w:ascii="Courier New" w:hAnsi="Courier New" w:cs="Courier New"/>
+              </w:rPr>
+              <w:t>3 : no output</w:t>
             </w:r>
           </w:p>
         </w:tc>
@@ -16363,15 +14628,7 @@
               <w:cnfStyle w:val="000000000000" w:firstRow="0" w:lastRow="0" w:firstColumn="0" w:lastColumn="0" w:oddVBand="0" w:evenVBand="0" w:oddHBand="0" w:evenHBand="0" w:firstRowFirstColumn="0" w:firstRowLastColumn="0" w:lastRowFirstColumn="0" w:lastRowLastColumn="0"/>
             </w:pPr>
             <w:r>
-              <w:t>The FMM will ignore the value of force stop and will either immediately send trigger data or wait for the first BC0, depending on the configuration of “</w:t>
-            </w:r>
-            <w:proofErr w:type="spellStart"/>
-            <w:r>
-              <w:t>fmm_dont_wait</w:t>
-            </w:r>
-            <w:proofErr w:type="spellEnd"/>
-            <w:r>
-              <w:t xml:space="preserve">” </w:t>
+              <w:t xml:space="preserve">The FMM will ignore the value of force stop and will either immediately send trigger data or wait for the first BC0, depending on the configuration of “fmm_dont_wait” </w:t>
             </w:r>
           </w:p>
         </w:tc>
@@ -16524,16 +14781,8 @@
               <w:rPr>
                 <w:rFonts w:ascii="Courier New" w:hAnsi="Courier New" w:cs="Courier New"/>
               </w:rPr>
-              <w:t xml:space="preserve">FMM </w:t>
-            </w:r>
-            <w:proofErr w:type="spellStart"/>
-            <w:r>
-              <w:rPr>
-                <w:rFonts w:ascii="Courier New" w:hAnsi="Courier New" w:cs="Courier New"/>
-              </w:rPr>
-              <w:t>dont_wait</w:t>
-            </w:r>
-            <w:proofErr w:type="spellEnd"/>
+              <w:t>FMM dont_wait</w:t>
+            </w:r>
           </w:p>
           <w:p>
             <w:pPr>
@@ -16624,15 +14873,7 @@
               <w:cnfStyle w:val="000000100000" w:firstRow="0" w:lastRow="0" w:firstColumn="0" w:lastColumn="0" w:oddVBand="0" w:evenVBand="0" w:oddHBand="1" w:evenHBand="0" w:firstRowFirstColumn="0" w:firstRowLastColumn="0" w:lastRowFirstColumn="0" w:lastRowLastColumn="0"/>
             </w:pPr>
             <w:r>
-              <w:t xml:space="preserve">This </w:t>
-            </w:r>
-            <w:proofErr w:type="gramStart"/>
-            <w:r>
-              <w:t>12 bit</w:t>
-            </w:r>
-            <w:proofErr w:type="gramEnd"/>
-            <w:r>
-              <w:t xml:space="preserve"> configuration will set the “zero” value of the local BC0 counter which will be assumed after resync. Adjust this to account for different latencies to chambers. When this register is correctly set the BC0 error counters in the status register should be zero. </w:t>
+              <w:t xml:space="preserve">This 12 bit configuration will set the “zero” value of the local BC0 counter which will be assumed after resync. Adjust this to account for different latencies to chambers. When this register is correctly set the BC0 error counters in the status register should be zero. </w:t>
             </w:r>
           </w:p>
           <w:p>
@@ -16645,15 +14886,7 @@
               <w:cnfStyle w:val="000000100000" w:firstRow="0" w:lastRow="0" w:firstColumn="0" w:lastColumn="0" w:oddVBand="0" w:evenVBand="0" w:oddHBand="1" w:evenHBand="0" w:firstRowFirstColumn="0" w:firstRowLastColumn="0" w:lastRowFirstColumn="0" w:lastRowLastColumn="0"/>
             </w:pPr>
             <w:r>
-              <w:t xml:space="preserve">Note that since the OH does not have a </w:t>
-            </w:r>
-            <w:proofErr w:type="spellStart"/>
-            <w:r>
-              <w:t>startup</w:t>
-            </w:r>
-            <w:proofErr w:type="spellEnd"/>
-            <w:r>
-              <w:t xml:space="preserve"> configuration this must be programmed by the CTP-7 after every hard reset. </w:t>
+              <w:t xml:space="preserve">Note that since the OH does not have a startup configuration this must be programmed by the CTP-7 after every hard reset. </w:t>
             </w:r>
           </w:p>
         </w:tc>
@@ -16726,48 +14959,15 @@
                 <w:rFonts w:ascii="Courier New" w:hAnsi="Courier New" w:cs="Courier New"/>
                 <w:i/>
               </w:rPr>
-              <w:t xml:space="preserve">Trigger </w:t>
-            </w:r>
-            <w:proofErr w:type="spellStart"/>
-            <w:r>
-              <w:rPr>
-                <w:rFonts w:ascii="Courier New" w:hAnsi="Courier New" w:cs="Courier New"/>
-                <w:i/>
-              </w:rPr>
-              <w:t>Deadtime</w:t>
-            </w:r>
-            <w:proofErr w:type="spellEnd"/>
+              <w:t>Trigger Deadtime</w:t>
+            </w:r>
           </w:p>
           <w:p>
             <w:pPr>
               <w:cnfStyle w:val="000000000000" w:firstRow="0" w:lastRow="0" w:firstColumn="0" w:lastColumn="0" w:oddVBand="0" w:evenVBand="0" w:oddHBand="0" w:evenHBand="0" w:firstRowFirstColumn="0" w:firstRowLastColumn="0" w:lastRowFirstColumn="0" w:lastRowLastColumn="0"/>
             </w:pPr>
             <w:r>
-              <w:t xml:space="preserve">Adds a </w:t>
-            </w:r>
-            <w:proofErr w:type="spellStart"/>
-            <w:r>
-              <w:t>deadtime</w:t>
-            </w:r>
-            <w:proofErr w:type="spellEnd"/>
-            <w:r>
-              <w:t xml:space="preserve">, 0-15 bunch crossings, on each S-bit which will prevent retriggering on that same S-bit during the time window specified by the </w:t>
-            </w:r>
-            <w:proofErr w:type="spellStart"/>
-            <w:r>
-              <w:t>deadtime</w:t>
-            </w:r>
-            <w:proofErr w:type="spellEnd"/>
-            <w:r>
-              <w:t xml:space="preserve">. This is meant to supress </w:t>
-            </w:r>
-            <w:proofErr w:type="spellStart"/>
-            <w:r>
-              <w:t>afterpulsing</w:t>
-            </w:r>
-            <w:proofErr w:type="spellEnd"/>
-            <w:r>
-              <w:t xml:space="preserve"> in the trigger data path. </w:t>
+              <w:t xml:space="preserve">Adds a deadtime, 0-15 bunch crossings, on each S-bit which will prevent retriggering on that same S-bit during the time window specified by the deadtime. This is meant to supress afterpulsing in the trigger data path. </w:t>
             </w:r>
           </w:p>
         </w:tc>
@@ -17019,21 +15219,12 @@
                 <w:i/>
               </w:rPr>
             </w:pPr>
-            <w:proofErr w:type="gramStart"/>
             <w:r>
               <w:rPr>
                 <w:rFonts w:ascii="Courier New" w:hAnsi="Courier New" w:cs="Courier New"/>
                 <w:i/>
               </w:rPr>
-              <w:t>OH</w:t>
-            </w:r>
-            <w:proofErr w:type="gramEnd"/>
-            <w:r>
-              <w:rPr>
-                <w:rFonts w:ascii="Courier New" w:hAnsi="Courier New" w:cs="Courier New"/>
-                <w:i/>
-              </w:rPr>
-              <w:t xml:space="preserve"> firmware date</w:t>
+              <w:t>OH firmware date</w:t>
             </w:r>
           </w:p>
           <w:p>
@@ -17165,19 +15356,11 @@
                 <w:rFonts w:ascii="Courier New" w:hAnsi="Courier New" w:cs="Courier New"/>
               </w:rPr>
             </w:pPr>
-            <w:proofErr w:type="gramStart"/>
-            <w:r>
-              <w:rPr>
-                <w:rFonts w:ascii="Courier New" w:hAnsi="Courier New" w:cs="Courier New"/>
-              </w:rPr>
-              <w:t>Version  8</w:t>
-            </w:r>
-            <w:proofErr w:type="gramEnd"/>
-            <w:r>
-              <w:rPr>
-                <w:rFonts w:ascii="Courier New" w:hAnsi="Courier New" w:cs="Courier New"/>
-              </w:rPr>
-              <w:t xml:space="preserve"> bits</w:t>
+            <w:r>
+              <w:rPr>
+                <w:rFonts w:ascii="Courier New" w:hAnsi="Courier New" w:cs="Courier New"/>
+              </w:rPr>
+              <w:t>Version  8 bits</w:t>
             </w:r>
           </w:p>
           <w:p>
@@ -17193,21 +15376,7 @@
               <w:rPr>
                 <w:rFonts w:ascii="Courier New" w:hAnsi="Courier New" w:cs="Courier New"/>
               </w:rPr>
-              <w:t xml:space="preserve">HW       8 </w:t>
-            </w:r>
-            <w:proofErr w:type="gramStart"/>
-            <w:r>
-              <w:rPr>
-                <w:rFonts w:ascii="Courier New" w:hAnsi="Courier New" w:cs="Courier New"/>
-              </w:rPr>
-              <w:t>bits  =</w:t>
-            </w:r>
-            <w:proofErr w:type="gramEnd"/>
-            <w:r>
-              <w:rPr>
-                <w:rFonts w:ascii="Courier New" w:hAnsi="Courier New" w:cs="Courier New"/>
-              </w:rPr>
-              <w:t xml:space="preserve"> Hardware ID A = v3A, etc.</w:t>
+              <w:t>HW       8 bits  = Hardware ID A = v3A, etc.</w:t>
             </w:r>
           </w:p>
         </w:tc>
@@ -17355,23 +15524,7 @@
                 <w:rFonts w:ascii="Courier New" w:hAnsi="Courier New" w:cs="Courier New"/>
                 <w:i/>
               </w:rPr>
-              <w:t xml:space="preserve">GBT </w:t>
-            </w:r>
-            <w:proofErr w:type="spellStart"/>
-            <w:r>
-              <w:rPr>
-                <w:rFonts w:ascii="Courier New" w:hAnsi="Courier New" w:cs="Courier New"/>
-                <w:i/>
-              </w:rPr>
-              <w:t>SerDes</w:t>
-            </w:r>
-            <w:proofErr w:type="spellEnd"/>
-            <w:r>
-              <w:rPr>
-                <w:rFonts w:ascii="Courier New" w:hAnsi="Courier New" w:cs="Courier New"/>
-                <w:i/>
-              </w:rPr>
-              <w:t xml:space="preserve"> Frame Clock MMCM Locked</w:t>
+              <w:t>GBT SerDes Frame Clock MMCM Locked</w:t>
             </w:r>
           </w:p>
           <w:p>
@@ -18217,23 +16370,7 @@
         <w:jc w:val="both"/>
       </w:pPr>
       <w:r>
-        <w:t xml:space="preserve">This module is directly connected to the </w:t>
-      </w:r>
-      <w:proofErr w:type="spellStart"/>
-      <w:r>
-        <w:t>xADC</w:t>
-      </w:r>
-      <w:proofErr w:type="spellEnd"/>
-      <w:r>
-        <w:t xml:space="preserve"> of the Virtex-6 FPGA. Refer to the following user guide for a </w:t>
-      </w:r>
-      <w:proofErr w:type="gramStart"/>
-      <w:r>
-        <w:t>full list of register</w:t>
-      </w:r>
-      <w:proofErr w:type="gramEnd"/>
-      <w:r>
-        <w:t xml:space="preserve">: </w:t>
+        <w:t xml:space="preserve">This module is directly connected to the xADC of the Virtex-6 FPGA. Refer to the following user guide for a full list of register: </w:t>
       </w:r>
       <w:hyperlink r:id="rId15" w:history="1">
         <w:r>
@@ -18467,17 +16604,8 @@
                 <w:rFonts w:ascii="Courier New" w:hAnsi="Courier New" w:cs="Courier New"/>
                 <w:lang w:val="fr-BE"/>
               </w:rPr>
-              <w:t xml:space="preserve">= </w:t>
-            </w:r>
-            <w:proofErr w:type="spellStart"/>
-            <w:r>
-              <w:rPr>
-                <w:rFonts w:ascii="Courier New" w:hAnsi="Courier New" w:cs="Courier New"/>
-                <w:lang w:val="fr-BE"/>
-              </w:rPr>
-              <w:t>Temperature</w:t>
-            </w:r>
-            <w:proofErr w:type="spellEnd"/>
+              <w:t>= Temperature</w:t>
+            </w:r>
           </w:p>
           <w:p>
             <w:pPr>
@@ -18607,23 +16735,7 @@
                 <w:rFonts w:ascii="Courier New" w:hAnsi="Courier New" w:cs="Courier New"/>
                 <w:lang w:val="fr-BE"/>
               </w:rPr>
-              <w:t xml:space="preserve">  (not </w:t>
-            </w:r>
-            <w:proofErr w:type="spellStart"/>
-            <w:r>
-              <w:rPr>
-                <w:rFonts w:ascii="Courier New" w:hAnsi="Courier New" w:cs="Courier New"/>
-                <w:lang w:val="fr-BE"/>
-              </w:rPr>
-              <w:t>connected</w:t>
-            </w:r>
-            <w:proofErr w:type="spellEnd"/>
-            <w:r>
-              <w:rPr>
-                <w:rFonts w:ascii="Courier New" w:hAnsi="Courier New" w:cs="Courier New"/>
-                <w:lang w:val="fr-BE"/>
-              </w:rPr>
-              <w:t>)</w:t>
+              <w:t xml:space="preserve">  (not connected)</w:t>
             </w:r>
           </w:p>
           <w:p>
@@ -18654,23 +16766,7 @@
                 <w:rFonts w:ascii="Courier New" w:hAnsi="Courier New" w:cs="Courier New"/>
                 <w:lang w:val="fr-BE"/>
               </w:rPr>
-              <w:t xml:space="preserve">= </w:t>
-            </w:r>
-            <w:proofErr w:type="spellStart"/>
-            <w:r>
-              <w:rPr>
-                <w:rFonts w:ascii="Courier New" w:hAnsi="Courier New" w:cs="Courier New"/>
-                <w:lang w:val="fr-BE"/>
-              </w:rPr>
-              <w:t>Temperature</w:t>
-            </w:r>
-            <w:proofErr w:type="spellEnd"/>
-            <w:r>
-              <w:rPr>
-                <w:rFonts w:ascii="Courier New" w:hAnsi="Courier New" w:cs="Courier New"/>
-                <w:lang w:val="fr-BE"/>
-              </w:rPr>
-              <w:t xml:space="preserve"> max</w:t>
+              <w:t>= Temperature max</w:t>
             </w:r>
           </w:p>
           <w:p>
@@ -18763,23 +16859,7 @@
                 <w:rFonts w:ascii="Courier New" w:hAnsi="Courier New" w:cs="Courier New"/>
                 <w:lang w:val="fr-BE"/>
               </w:rPr>
-              <w:t xml:space="preserve">= </w:t>
-            </w:r>
-            <w:proofErr w:type="spellStart"/>
-            <w:r>
-              <w:rPr>
-                <w:rFonts w:ascii="Courier New" w:hAnsi="Courier New" w:cs="Courier New"/>
-                <w:lang w:val="fr-BE"/>
-              </w:rPr>
-              <w:t>Temperature</w:t>
-            </w:r>
-            <w:proofErr w:type="spellEnd"/>
-            <w:r>
-              <w:rPr>
-                <w:rFonts w:ascii="Courier New" w:hAnsi="Courier New" w:cs="Courier New"/>
-                <w:lang w:val="fr-BE"/>
-              </w:rPr>
-              <w:t xml:space="preserve"> min</w:t>
+              <w:t>= Temperature min</w:t>
             </w:r>
           </w:p>
           <w:p>
@@ -18858,23 +16938,7 @@
                 <w:rFonts w:ascii="Courier New" w:hAnsi="Courier New" w:cs="Courier New"/>
                 <w:lang w:val="fr-BE"/>
               </w:rPr>
-              <w:t xml:space="preserve">64-66 = Control </w:t>
-            </w:r>
-            <w:proofErr w:type="spellStart"/>
-            <w:r>
-              <w:rPr>
-                <w:rFonts w:ascii="Courier New" w:hAnsi="Courier New" w:cs="Courier New"/>
-                <w:lang w:val="fr-BE"/>
-              </w:rPr>
-              <w:t>registers</w:t>
-            </w:r>
-            <w:proofErr w:type="spellEnd"/>
-            <w:r>
-              <w:rPr>
-                <w:rFonts w:ascii="Courier New" w:hAnsi="Courier New" w:cs="Courier New"/>
-                <w:lang w:val="fr-BE"/>
-              </w:rPr>
-              <w:t>[0:2]</w:t>
+              <w:t>64-66 = Control registers[0:2]</w:t>
             </w:r>
           </w:p>
           <w:p>
@@ -18889,27 +16953,13 @@
               <w:rPr>
                 <w:rFonts w:ascii="Courier New" w:hAnsi="Courier New" w:cs="Courier New"/>
               </w:rPr>
-              <w:t xml:space="preserve">67-71 = Test </w:t>
-            </w:r>
-            <w:proofErr w:type="gramStart"/>
-            <w:r>
-              <w:rPr>
-                <w:rFonts w:ascii="Courier New" w:hAnsi="Courier New" w:cs="Courier New"/>
-              </w:rPr>
-              <w:t>registers</w:t>
-            </w:r>
-            <w:r>
-              <w:rPr>
-                <w:rFonts w:ascii="Courier New" w:hAnsi="Courier New" w:cs="Courier New"/>
-              </w:rPr>
-              <w:t>[</w:t>
-            </w:r>
-            <w:proofErr w:type="gramEnd"/>
-            <w:r>
-              <w:rPr>
-                <w:rFonts w:ascii="Courier New" w:hAnsi="Courier New" w:cs="Courier New"/>
-              </w:rPr>
-              <w:t>0:4]</w:t>
+              <w:t>67-71 = Test registers</w:t>
+            </w:r>
+            <w:r>
+              <w:rPr>
+                <w:rFonts w:ascii="Courier New" w:hAnsi="Courier New" w:cs="Courier New"/>
+              </w:rPr>
+              <w:t>[0:4]</w:t>
             </w:r>
           </w:p>
           <w:p>
@@ -18921,27 +16971,13 @@
               <w:rPr>
                 <w:rFonts w:ascii="Courier New" w:hAnsi="Courier New" w:cs="Courier New"/>
               </w:rPr>
-              <w:t xml:space="preserve">72-79 = Sequencer </w:t>
-            </w:r>
-            <w:proofErr w:type="gramStart"/>
-            <w:r>
-              <w:rPr>
-                <w:rFonts w:ascii="Courier New" w:hAnsi="Courier New" w:cs="Courier New"/>
-              </w:rPr>
-              <w:t>registers</w:t>
-            </w:r>
-            <w:r>
-              <w:rPr>
-                <w:rFonts w:ascii="Courier New" w:hAnsi="Courier New" w:cs="Courier New"/>
-              </w:rPr>
-              <w:t>[</w:t>
-            </w:r>
-            <w:proofErr w:type="gramEnd"/>
-            <w:r>
-              <w:rPr>
-                <w:rFonts w:ascii="Courier New" w:hAnsi="Courier New" w:cs="Courier New"/>
-              </w:rPr>
-              <w:t>0:7]</w:t>
+              <w:t>72-79 = Sequencer registers</w:t>
+            </w:r>
+            <w:r>
+              <w:rPr>
+                <w:rFonts w:ascii="Courier New" w:hAnsi="Courier New" w:cs="Courier New"/>
+              </w:rPr>
+              <w:t>[0:7]</w:t>
             </w:r>
           </w:p>
         </w:tc>
@@ -19389,7 +17425,7 @@
           <w:rPr>
             <w:noProof/>
           </w:rPr>
-          <w:t>1</w:t>
+          <w:t>17</w:t>
         </w:r>
         <w:r>
           <w:rPr>
@@ -22070,7 +20106,7 @@
 </file>
 
 <file path=customXml/itemProps1.xml><?xml version="1.0" encoding="utf-8"?>
-<ds:datastoreItem xmlns:ds="http://schemas.openxmlformats.org/officeDocument/2006/customXml" ds:itemID="{FF92C99D-93ED-FC4E-BCEC-0EC43690BE32}">
+<ds:datastoreItem xmlns:ds="http://schemas.openxmlformats.org/officeDocument/2006/customXml" ds:itemID="{3D08B49F-F27B-F54E-89C0-D181FDE8E282}">
   <ds:schemaRefs>
     <ds:schemaRef ds:uri="http://schemas.openxmlformats.org/officeDocument/2006/bibliography"/>
   </ds:schemaRefs>

</xml_diff>

<commit_message>
Insert chipscope; minor changes
Insert chipscope module for GBTx communication
Reduce speed of clock blinkers
Decrease step size of noise progress bar
Add comments to misc files
Update documentation
</commit_message>
<xml_diff>
--- a/doc/OH_modules.docx
+++ b/doc/OH_modules.docx
@@ -84,7 +84,7 @@
         <w:t xml:space="preserve"> the various functionalities integrated in the firmware.</w:t>
       </w:r>
     </w:p>
-    <w:bookmarkStart w:id="0" w:name="_Toc491090490" w:displacedByCustomXml="next"/>
+    <w:bookmarkStart w:id="0" w:name="_Toc491102360" w:displacedByCustomXml="next"/>
     <w:bookmarkStart w:id="1" w:name="_Toc428188295" w:displacedByCustomXml="next"/>
     <w:bookmarkStart w:id="2" w:name="_Toc428776134" w:displacedByCustomXml="next"/>
     <w:sdt>
@@ -143,7 +143,7 @@
           <w:r>
             <w:fldChar w:fldCharType="separate"/>
           </w:r>
-          <w:hyperlink w:anchor="_Toc491090490" w:history="1">
+          <w:hyperlink w:anchor="_Toc491102360" w:history="1">
             <w:r>
               <w:rPr>
                 <w:rStyle w:val="Hyperlink"/>
@@ -170,7 +170,7 @@
                 <w:noProof/>
                 <w:webHidden/>
               </w:rPr>
-              <w:instrText xml:space="preserve"> PAGEREF _Toc491090490 \h </w:instrText>
+              <w:instrText xml:space="preserve"> PAGEREF _Toc491102360 \h </w:instrText>
             </w:r>
             <w:r>
               <w:rPr>
@@ -214,7 +214,7 @@
               <w:lang w:val="en-US"/>
             </w:rPr>
           </w:pPr>
-          <w:hyperlink w:anchor="_Toc491090491" w:history="1">
+          <w:hyperlink w:anchor="_Toc491102361" w:history="1">
             <w:r>
               <w:rPr>
                 <w:rStyle w:val="Hyperlink"/>
@@ -241,7 +241,7 @@
                 <w:noProof/>
                 <w:webHidden/>
               </w:rPr>
-              <w:instrText xml:space="preserve"> PAGEREF _Toc491090491 \h </w:instrText>
+              <w:instrText xml:space="preserve"> PAGEREF _Toc491102361 \h </w:instrText>
             </w:r>
             <w:r>
               <w:rPr>
@@ -261,7 +261,7 @@
                 <w:noProof/>
                 <w:webHidden/>
               </w:rPr>
-              <w:t>3</w:t>
+              <w:t>4</w:t>
             </w:r>
             <w:r>
               <w:rPr>
@@ -285,7 +285,7 @@
               <w:lang w:val="en-US"/>
             </w:rPr>
           </w:pPr>
-          <w:hyperlink w:anchor="_Toc491090492" w:history="1">
+          <w:hyperlink w:anchor="_Toc491102362" w:history="1">
             <w:r>
               <w:rPr>
                 <w:rStyle w:val="Hyperlink"/>
@@ -312,7 +312,7 @@
                 <w:noProof/>
                 <w:webHidden/>
               </w:rPr>
-              <w:instrText xml:space="preserve"> PAGEREF _Toc491090492 \h </w:instrText>
+              <w:instrText xml:space="preserve"> PAGEREF _Toc491102362 \h </w:instrText>
             </w:r>
             <w:r>
               <w:rPr>
@@ -332,7 +332,7 @@
                 <w:noProof/>
                 <w:webHidden/>
               </w:rPr>
-              <w:t>4</w:t>
+              <w:t>5</w:t>
             </w:r>
             <w:r>
               <w:rPr>
@@ -356,7 +356,7 @@
               <w:lang w:val="en-US"/>
             </w:rPr>
           </w:pPr>
-          <w:hyperlink w:anchor="_Toc491090493" w:history="1">
+          <w:hyperlink w:anchor="_Toc491102363" w:history="1">
             <w:r>
               <w:rPr>
                 <w:rStyle w:val="Hyperlink"/>
@@ -383,7 +383,7 @@
                 <w:noProof/>
                 <w:webHidden/>
               </w:rPr>
-              <w:instrText xml:space="preserve"> PAGEREF _Toc491090493 \h </w:instrText>
+              <w:instrText xml:space="preserve"> PAGEREF _Toc491102363 \h </w:instrText>
             </w:r>
             <w:r>
               <w:rPr>
@@ -403,7 +403,149 @@
                 <w:noProof/>
                 <w:webHidden/>
               </w:rPr>
-              <w:t>5</w:t>
+              <w:t>6</w:t>
+            </w:r>
+            <w:r>
+              <w:rPr>
+                <w:noProof/>
+                <w:webHidden/>
+              </w:rPr>
+              <w:fldChar w:fldCharType="end"/>
+            </w:r>
+          </w:hyperlink>
+        </w:p>
+        <w:p>
+          <w:pPr>
+            <w:pStyle w:val="TOC3"/>
+            <w:tabs>
+              <w:tab w:val="right" w:leader="dot" w:pos="9016"/>
+            </w:tabs>
+            <w:rPr>
+              <w:noProof/>
+              <w:sz w:val="24"/>
+              <w:szCs w:val="24"/>
+              <w:lang w:val="en-US"/>
+            </w:rPr>
+          </w:pPr>
+          <w:hyperlink w:anchor="_Toc491102364" w:history="1">
+            <w:r>
+              <w:rPr>
+                <w:rStyle w:val="Hyperlink"/>
+                <w:noProof/>
+              </w:rPr>
+              <w:t>Fabric Clocks</w:t>
+            </w:r>
+            <w:r>
+              <w:rPr>
+                <w:noProof/>
+                <w:webHidden/>
+              </w:rPr>
+              <w:tab/>
+            </w:r>
+            <w:r>
+              <w:rPr>
+                <w:noProof/>
+                <w:webHidden/>
+              </w:rPr>
+              <w:fldChar w:fldCharType="begin"/>
+            </w:r>
+            <w:r>
+              <w:rPr>
+                <w:noProof/>
+                <w:webHidden/>
+              </w:rPr>
+              <w:instrText xml:space="preserve"> PAGEREF _Toc491102364 \h </w:instrText>
+            </w:r>
+            <w:r>
+              <w:rPr>
+                <w:noProof/>
+                <w:webHidden/>
+              </w:rPr>
+            </w:r>
+            <w:r>
+              <w:rPr>
+                <w:noProof/>
+                <w:webHidden/>
+              </w:rPr>
+              <w:fldChar w:fldCharType="separate"/>
+            </w:r>
+            <w:r>
+              <w:rPr>
+                <w:noProof/>
+                <w:webHidden/>
+              </w:rPr>
+              <w:t>6</w:t>
+            </w:r>
+            <w:r>
+              <w:rPr>
+                <w:noProof/>
+                <w:webHidden/>
+              </w:rPr>
+              <w:fldChar w:fldCharType="end"/>
+            </w:r>
+          </w:hyperlink>
+        </w:p>
+        <w:p>
+          <w:pPr>
+            <w:pStyle w:val="TOC3"/>
+            <w:tabs>
+              <w:tab w:val="right" w:leader="dot" w:pos="9016"/>
+            </w:tabs>
+            <w:rPr>
+              <w:noProof/>
+              <w:sz w:val="24"/>
+              <w:szCs w:val="24"/>
+              <w:lang w:val="en-US"/>
+            </w:rPr>
+          </w:pPr>
+          <w:hyperlink w:anchor="_Toc491102365" w:history="1">
+            <w:r>
+              <w:rPr>
+                <w:rStyle w:val="Hyperlink"/>
+                <w:noProof/>
+              </w:rPr>
+              <w:t>GBT Clock</w:t>
+            </w:r>
+            <w:r>
+              <w:rPr>
+                <w:noProof/>
+                <w:webHidden/>
+              </w:rPr>
+              <w:tab/>
+            </w:r>
+            <w:r>
+              <w:rPr>
+                <w:noProof/>
+                <w:webHidden/>
+              </w:rPr>
+              <w:fldChar w:fldCharType="begin"/>
+            </w:r>
+            <w:r>
+              <w:rPr>
+                <w:noProof/>
+                <w:webHidden/>
+              </w:rPr>
+              <w:instrText xml:space="preserve"> PAGEREF _Toc491102365 \h </w:instrText>
+            </w:r>
+            <w:r>
+              <w:rPr>
+                <w:noProof/>
+                <w:webHidden/>
+              </w:rPr>
+            </w:r>
+            <w:r>
+              <w:rPr>
+                <w:noProof/>
+                <w:webHidden/>
+              </w:rPr>
+              <w:fldChar w:fldCharType="separate"/>
+            </w:r>
+            <w:r>
+              <w:rPr>
+                <w:noProof/>
+                <w:webHidden/>
+              </w:rPr>
+              <w:t>6</w:t>
             </w:r>
             <w:r>
               <w:rPr>
@@ -427,7 +569,7 @@
               <w:lang w:val="en-US"/>
             </w:rPr>
           </w:pPr>
-          <w:hyperlink w:anchor="_Toc491090494" w:history="1">
+          <w:hyperlink w:anchor="_Toc491102366" w:history="1">
             <w:r>
               <w:rPr>
                 <w:rStyle w:val="Hyperlink"/>
@@ -454,7 +596,7 @@
                 <w:noProof/>
                 <w:webHidden/>
               </w:rPr>
-              <w:instrText xml:space="preserve"> PAGEREF _Toc491090494 \h </w:instrText>
+              <w:instrText xml:space="preserve"> PAGEREF _Toc491102366 \h </w:instrText>
             </w:r>
             <w:r>
               <w:rPr>
@@ -474,7 +616,7 @@
                 <w:noProof/>
                 <w:webHidden/>
               </w:rPr>
-              <w:t>6</w:t>
+              <w:t>8</w:t>
             </w:r>
             <w:r>
               <w:rPr>
@@ -498,7 +640,7 @@
               <w:lang w:val="en-US"/>
             </w:rPr>
           </w:pPr>
-          <w:hyperlink w:anchor="_Toc491090495" w:history="1">
+          <w:hyperlink w:anchor="_Toc491102367" w:history="1">
             <w:r>
               <w:rPr>
                 <w:rStyle w:val="Hyperlink"/>
@@ -525,7 +667,7 @@
                 <w:noProof/>
                 <w:webHidden/>
               </w:rPr>
-              <w:instrText xml:space="preserve"> PAGEREF _Toc491090495 \h </w:instrText>
+              <w:instrText xml:space="preserve"> PAGEREF _Toc491102367 \h </w:instrText>
             </w:r>
             <w:r>
               <w:rPr>
@@ -545,7 +687,7 @@
                 <w:noProof/>
                 <w:webHidden/>
               </w:rPr>
-              <w:t>6</w:t>
+              <w:t>8</w:t>
             </w:r>
             <w:r>
               <w:rPr>
@@ -569,7 +711,7 @@
               <w:lang w:val="en-US"/>
             </w:rPr>
           </w:pPr>
-          <w:hyperlink w:anchor="_Toc491090496" w:history="1">
+          <w:hyperlink w:anchor="_Toc491102368" w:history="1">
             <w:r>
               <w:rPr>
                 <w:rStyle w:val="Hyperlink"/>
@@ -596,7 +738,7 @@
                 <w:noProof/>
                 <w:webHidden/>
               </w:rPr>
-              <w:instrText xml:space="preserve"> PAGEREF _Toc491090496 \h </w:instrText>
+              <w:instrText xml:space="preserve"> PAGEREF _Toc491102368 \h </w:instrText>
             </w:r>
             <w:r>
               <w:rPr>
@@ -616,7 +758,7 @@
                 <w:noProof/>
                 <w:webHidden/>
               </w:rPr>
-              <w:t>6</w:t>
+              <w:t>8</w:t>
             </w:r>
             <w:r>
               <w:rPr>
@@ -640,7 +782,7 @@
               <w:lang w:val="en-US"/>
             </w:rPr>
           </w:pPr>
-          <w:hyperlink w:anchor="_Toc491090497" w:history="1">
+          <w:hyperlink w:anchor="_Toc491102369" w:history="1">
             <w:r>
               <w:rPr>
                 <w:rStyle w:val="Hyperlink"/>
@@ -667,7 +809,7 @@
                 <w:noProof/>
                 <w:webHidden/>
               </w:rPr>
-              <w:instrText xml:space="preserve"> PAGEREF _Toc491090497 \h </w:instrText>
+              <w:instrText xml:space="preserve"> PAGEREF _Toc491102369 \h </w:instrText>
             </w:r>
             <w:r>
               <w:rPr>
@@ -687,7 +829,7 @@
                 <w:noProof/>
                 <w:webHidden/>
               </w:rPr>
-              <w:t>7</w:t>
+              <w:t>9</w:t>
             </w:r>
             <w:r>
               <w:rPr>
@@ -711,7 +853,7 @@
               <w:lang w:val="en-US"/>
             </w:rPr>
           </w:pPr>
-          <w:hyperlink w:anchor="_Toc491090498" w:history="1">
+          <w:hyperlink w:anchor="_Toc491102370" w:history="1">
             <w:r>
               <w:rPr>
                 <w:rStyle w:val="Hyperlink"/>
@@ -738,7 +880,7 @@
                 <w:noProof/>
                 <w:webHidden/>
               </w:rPr>
-              <w:instrText xml:space="preserve"> PAGEREF _Toc491090498 \h </w:instrText>
+              <w:instrText xml:space="preserve"> PAGEREF _Toc491102370 \h </w:instrText>
             </w:r>
             <w:r>
               <w:rPr>
@@ -758,7 +900,7 @@
                 <w:noProof/>
                 <w:webHidden/>
               </w:rPr>
-              <w:t>7</w:t>
+              <w:t>9</w:t>
             </w:r>
             <w:r>
               <w:rPr>
@@ -782,7 +924,7 @@
               <w:lang w:val="en-US"/>
             </w:rPr>
           </w:pPr>
-          <w:hyperlink w:anchor="_Toc491090499" w:history="1">
+          <w:hyperlink w:anchor="_Toc491102371" w:history="1">
             <w:r>
               <w:rPr>
                 <w:rStyle w:val="Hyperlink"/>
@@ -809,7 +951,7 @@
                 <w:noProof/>
                 <w:webHidden/>
               </w:rPr>
-              <w:instrText xml:space="preserve"> PAGEREF _Toc491090499 \h </w:instrText>
+              <w:instrText xml:space="preserve"> PAGEREF _Toc491102371 \h </w:instrText>
             </w:r>
             <w:r>
               <w:rPr>
@@ -829,7 +971,7 @@
                 <w:noProof/>
                 <w:webHidden/>
               </w:rPr>
-              <w:t>7</w:t>
+              <w:t>9</w:t>
             </w:r>
             <w:r>
               <w:rPr>
@@ -853,7 +995,7 @@
               <w:lang w:val="en-US"/>
             </w:rPr>
           </w:pPr>
-          <w:hyperlink w:anchor="_Toc491090500" w:history="1">
+          <w:hyperlink w:anchor="_Toc491102372" w:history="1">
             <w:r>
               <w:rPr>
                 <w:rStyle w:val="Hyperlink"/>
@@ -880,7 +1022,7 @@
                 <w:noProof/>
                 <w:webHidden/>
               </w:rPr>
-              <w:instrText xml:space="preserve"> PAGEREF _Toc491090500 \h </w:instrText>
+              <w:instrText xml:space="preserve"> PAGEREF _Toc491102372 \h </w:instrText>
             </w:r>
             <w:r>
               <w:rPr>
@@ -900,7 +1042,7 @@
                 <w:noProof/>
                 <w:webHidden/>
               </w:rPr>
-              <w:t>8</w:t>
+              <w:t>10</w:t>
             </w:r>
             <w:r>
               <w:rPr>
@@ -924,7 +1066,7 @@
               <w:lang w:val="en-US"/>
             </w:rPr>
           </w:pPr>
-          <w:hyperlink w:anchor="_Toc491090501" w:history="1">
+          <w:hyperlink w:anchor="_Toc491102373" w:history="1">
             <w:r>
               <w:rPr>
                 <w:rStyle w:val="Hyperlink"/>
@@ -951,7 +1093,7 @@
                 <w:noProof/>
                 <w:webHidden/>
               </w:rPr>
-              <w:instrText xml:space="preserve"> PAGEREF _Toc491090501 \h </w:instrText>
+              <w:instrText xml:space="preserve"> PAGEREF _Toc491102373 \h </w:instrText>
             </w:r>
             <w:r>
               <w:rPr>
@@ -971,7 +1113,7 @@
                 <w:noProof/>
                 <w:webHidden/>
               </w:rPr>
-              <w:t>8</w:t>
+              <w:t>10</w:t>
             </w:r>
             <w:r>
               <w:rPr>
@@ -995,7 +1137,7 @@
               <w:lang w:val="en-US"/>
             </w:rPr>
           </w:pPr>
-          <w:hyperlink w:anchor="_Toc491090502" w:history="1">
+          <w:hyperlink w:anchor="_Toc491102374" w:history="1">
             <w:r>
               <w:rPr>
                 <w:rStyle w:val="Hyperlink"/>
@@ -1022,7 +1164,7 @@
                 <w:noProof/>
                 <w:webHidden/>
               </w:rPr>
-              <w:instrText xml:space="preserve"> PAGEREF _Toc491090502 \h </w:instrText>
+              <w:instrText xml:space="preserve"> PAGEREF _Toc491102374 \h </w:instrText>
             </w:r>
             <w:r>
               <w:rPr>
@@ -1042,7 +1184,7 @@
                 <w:noProof/>
                 <w:webHidden/>
               </w:rPr>
-              <w:t>10</w:t>
+              <w:t>12</w:t>
             </w:r>
             <w:r>
               <w:rPr>
@@ -1066,7 +1208,7 @@
               <w:lang w:val="en-US"/>
             </w:rPr>
           </w:pPr>
-          <w:hyperlink w:anchor="_Toc491090503" w:history="1">
+          <w:hyperlink w:anchor="_Toc491102375" w:history="1">
             <w:r>
               <w:rPr>
                 <w:rStyle w:val="Hyperlink"/>
@@ -1093,7 +1235,7 @@
                 <w:noProof/>
                 <w:webHidden/>
               </w:rPr>
-              <w:instrText xml:space="preserve"> PAGEREF _Toc491090503 \h </w:instrText>
+              <w:instrText xml:space="preserve"> PAGEREF _Toc491102375 \h </w:instrText>
             </w:r>
             <w:r>
               <w:rPr>
@@ -1113,7 +1255,7 @@
                 <w:noProof/>
                 <w:webHidden/>
               </w:rPr>
-              <w:t>11</w:t>
+              <w:t>13</w:t>
             </w:r>
             <w:r>
               <w:rPr>
@@ -1137,7 +1279,7 @@
               <w:lang w:val="en-US"/>
             </w:rPr>
           </w:pPr>
-          <w:hyperlink w:anchor="_Toc491090504" w:history="1">
+          <w:hyperlink w:anchor="_Toc491102376" w:history="1">
             <w:r>
               <w:rPr>
                 <w:rStyle w:val="Hyperlink"/>
@@ -1164,7 +1306,7 @@
                 <w:noProof/>
                 <w:webHidden/>
               </w:rPr>
-              <w:instrText xml:space="preserve"> PAGEREF _Toc491090504 \h </w:instrText>
+              <w:instrText xml:space="preserve"> PAGEREF _Toc491102376 \h </w:instrText>
             </w:r>
             <w:r>
               <w:rPr>
@@ -1184,7 +1326,7 @@
                 <w:noProof/>
                 <w:webHidden/>
               </w:rPr>
-              <w:t>11</w:t>
+              <w:t>13</w:t>
             </w:r>
             <w:r>
               <w:rPr>
@@ -1208,7 +1350,7 @@
               <w:lang w:val="en-US"/>
             </w:rPr>
           </w:pPr>
-          <w:hyperlink w:anchor="_Toc491090505" w:history="1">
+          <w:hyperlink w:anchor="_Toc491102377" w:history="1">
             <w:r>
               <w:rPr>
                 <w:rStyle w:val="Hyperlink"/>
@@ -1235,7 +1377,7 @@
                 <w:noProof/>
                 <w:webHidden/>
               </w:rPr>
-              <w:instrText xml:space="preserve"> PAGEREF _Toc491090505 \h </w:instrText>
+              <w:instrText xml:space="preserve"> PAGEREF _Toc491102377 \h </w:instrText>
             </w:r>
             <w:r>
               <w:rPr>
@@ -1255,7 +1397,7 @@
                 <w:noProof/>
                 <w:webHidden/>
               </w:rPr>
-              <w:t>12</w:t>
+              <w:t>14</w:t>
             </w:r>
             <w:r>
               <w:rPr>
@@ -1279,12 +1421,83 @@
               <w:lang w:val="en-US"/>
             </w:rPr>
           </w:pPr>
-          <w:hyperlink w:anchor="_Toc491090506" w:history="1">
+          <w:hyperlink w:anchor="_Toc491102378" w:history="1">
             <w:r>
               <w:rPr>
                 <w:rStyle w:val="Hyperlink"/>
                 <w:noProof/>
               </w:rPr>
+              <w:t>S-bit Deserialization</w:t>
+            </w:r>
+            <w:r>
+              <w:rPr>
+                <w:noProof/>
+                <w:webHidden/>
+              </w:rPr>
+              <w:tab/>
+            </w:r>
+            <w:r>
+              <w:rPr>
+                <w:noProof/>
+                <w:webHidden/>
+              </w:rPr>
+              <w:fldChar w:fldCharType="begin"/>
+            </w:r>
+            <w:r>
+              <w:rPr>
+                <w:noProof/>
+                <w:webHidden/>
+              </w:rPr>
+              <w:instrText xml:space="preserve"> PAGEREF _Toc491102378 \h </w:instrText>
+            </w:r>
+            <w:r>
+              <w:rPr>
+                <w:noProof/>
+                <w:webHidden/>
+              </w:rPr>
+            </w:r>
+            <w:r>
+              <w:rPr>
+                <w:noProof/>
+                <w:webHidden/>
+              </w:rPr>
+              <w:fldChar w:fldCharType="separate"/>
+            </w:r>
+            <w:r>
+              <w:rPr>
+                <w:noProof/>
+                <w:webHidden/>
+              </w:rPr>
+              <w:t>15</w:t>
+            </w:r>
+            <w:r>
+              <w:rPr>
+                <w:noProof/>
+                <w:webHidden/>
+              </w:rPr>
+              <w:fldChar w:fldCharType="end"/>
+            </w:r>
+          </w:hyperlink>
+        </w:p>
+        <w:p>
+          <w:pPr>
+            <w:pStyle w:val="TOC1"/>
+            <w:tabs>
+              <w:tab w:val="right" w:leader="dot" w:pos="9016"/>
+            </w:tabs>
+            <w:rPr>
+              <w:noProof/>
+              <w:sz w:val="24"/>
+              <w:szCs w:val="24"/>
+              <w:lang w:val="en-US"/>
+            </w:rPr>
+          </w:pPr>
+          <w:hyperlink w:anchor="_Toc491102379" w:history="1">
+            <w:r>
+              <w:rPr>
+                <w:rStyle w:val="Hyperlink"/>
+                <w:noProof/>
+              </w:rPr>
               <w:t>Trigger Algorithm</w:t>
             </w:r>
             <w:r>
@@ -1306,7 +1519,7 @@
                 <w:noProof/>
                 <w:webHidden/>
               </w:rPr>
-              <w:instrText xml:space="preserve"> PAGEREF _Toc491090506 \h </w:instrText>
+              <w:instrText xml:space="preserve"> PAGEREF _Toc491102379 \h </w:instrText>
             </w:r>
             <w:r>
               <w:rPr>
@@ -1326,7 +1539,7 @@
                 <w:noProof/>
                 <w:webHidden/>
               </w:rPr>
-              <w:t>13</w:t>
+              <w:t>16</w:t>
             </w:r>
             <w:r>
               <w:rPr>
@@ -1350,7 +1563,7 @@
               <w:lang w:val="en-US"/>
             </w:rPr>
           </w:pPr>
-          <w:hyperlink w:anchor="_Toc491090507" w:history="1">
+          <w:hyperlink w:anchor="_Toc491102380" w:history="1">
             <w:r>
               <w:rPr>
                 <w:rStyle w:val="Hyperlink"/>
@@ -1377,7 +1590,7 @@
                 <w:noProof/>
                 <w:webHidden/>
               </w:rPr>
-              <w:instrText xml:space="preserve"> PAGEREF _Toc491090507 \h </w:instrText>
+              <w:instrText xml:space="preserve"> PAGEREF _Toc491102380 \h </w:instrText>
             </w:r>
             <w:r>
               <w:rPr>
@@ -1397,7 +1610,7 @@
                 <w:noProof/>
                 <w:webHidden/>
               </w:rPr>
-              <w:t>13</w:t>
+              <w:t>16</w:t>
             </w:r>
             <w:r>
               <w:rPr>
@@ -1421,7 +1634,7 @@
               <w:lang w:val="en-US"/>
             </w:rPr>
           </w:pPr>
-          <w:hyperlink w:anchor="_Toc491090508" w:history="1">
+          <w:hyperlink w:anchor="_Toc491102381" w:history="1">
             <w:r>
               <w:rPr>
                 <w:rStyle w:val="Hyperlink"/>
@@ -1448,7 +1661,7 @@
                 <w:noProof/>
                 <w:webHidden/>
               </w:rPr>
-              <w:instrText xml:space="preserve"> PAGEREF _Toc491090508 \h </w:instrText>
+              <w:instrText xml:space="preserve"> PAGEREF _Toc491102381 \h </w:instrText>
             </w:r>
             <w:r>
               <w:rPr>
@@ -1468,7 +1681,7 @@
                 <w:noProof/>
                 <w:webHidden/>
               </w:rPr>
-              <w:t>13</w:t>
+              <w:t>16</w:t>
             </w:r>
             <w:r>
               <w:rPr>
@@ -1492,7 +1705,7 @@
               <w:lang w:val="en-US"/>
             </w:rPr>
           </w:pPr>
-          <w:hyperlink w:anchor="_Toc491090509" w:history="1">
+          <w:hyperlink w:anchor="_Toc491102382" w:history="1">
             <w:r>
               <w:rPr>
                 <w:rStyle w:val="Hyperlink"/>
@@ -1519,7 +1732,7 @@
                 <w:noProof/>
                 <w:webHidden/>
               </w:rPr>
-              <w:instrText xml:space="preserve"> PAGEREF _Toc491090509 \h </w:instrText>
+              <w:instrText xml:space="preserve"> PAGEREF _Toc491102382 \h </w:instrText>
             </w:r>
             <w:r>
               <w:rPr>
@@ -1539,7 +1752,7 @@
                 <w:noProof/>
                 <w:webHidden/>
               </w:rPr>
-              <w:t>14</w:t>
+              <w:t>17</w:t>
             </w:r>
             <w:r>
               <w:rPr>
@@ -1563,7 +1776,7 @@
               <w:lang w:val="en-US"/>
             </w:rPr>
           </w:pPr>
-          <w:hyperlink w:anchor="_Toc491090510" w:history="1">
+          <w:hyperlink w:anchor="_Toc491102383" w:history="1">
             <w:r>
               <w:rPr>
                 <w:rStyle w:val="Hyperlink"/>
@@ -1590,7 +1803,7 @@
                 <w:noProof/>
                 <w:webHidden/>
               </w:rPr>
-              <w:instrText xml:space="preserve"> PAGEREF _Toc491090510 \h </w:instrText>
+              <w:instrText xml:space="preserve"> PAGEREF _Toc491102383 \h </w:instrText>
             </w:r>
             <w:r>
               <w:rPr>
@@ -1610,7 +1823,7 @@
                 <w:noProof/>
                 <w:webHidden/>
               </w:rPr>
-              <w:t>14</w:t>
+              <w:t>17</w:t>
             </w:r>
             <w:r>
               <w:rPr>
@@ -1634,7 +1847,7 @@
               <w:lang w:val="en-US"/>
             </w:rPr>
           </w:pPr>
-          <w:hyperlink w:anchor="_Toc491090511" w:history="1">
+          <w:hyperlink w:anchor="_Toc491102384" w:history="1">
             <w:r>
               <w:rPr>
                 <w:rStyle w:val="Hyperlink"/>
@@ -1661,7 +1874,7 @@
                 <w:noProof/>
                 <w:webHidden/>
               </w:rPr>
-              <w:instrText xml:space="preserve"> PAGEREF _Toc491090511 \h </w:instrText>
+              <w:instrText xml:space="preserve"> PAGEREF _Toc491102384 \h </w:instrText>
             </w:r>
             <w:r>
               <w:rPr>
@@ -1681,7 +1894,7 @@
                 <w:noProof/>
                 <w:webHidden/>
               </w:rPr>
-              <w:t>15</w:t>
+              <w:t>18</w:t>
             </w:r>
             <w:r>
               <w:rPr>
@@ -1705,7 +1918,7 @@
               <w:lang w:val="en-US"/>
             </w:rPr>
           </w:pPr>
-          <w:hyperlink w:anchor="_Toc491090512" w:history="1">
+          <w:hyperlink w:anchor="_Toc491102385" w:history="1">
             <w:r>
               <w:rPr>
                 <w:rStyle w:val="Hyperlink"/>
@@ -1732,7 +1945,7 @@
                 <w:noProof/>
                 <w:webHidden/>
               </w:rPr>
-              <w:instrText xml:space="preserve"> PAGEREF _Toc491090512 \h </w:instrText>
+              <w:instrText xml:space="preserve"> PAGEREF _Toc491102385 \h </w:instrText>
             </w:r>
             <w:r>
               <w:rPr>
@@ -1752,7 +1965,7 @@
                 <w:noProof/>
                 <w:webHidden/>
               </w:rPr>
-              <w:t>15</w:t>
+              <w:t>18</w:t>
             </w:r>
             <w:r>
               <w:rPr>
@@ -1776,7 +1989,7 @@
               <w:lang w:val="en-US"/>
             </w:rPr>
           </w:pPr>
-          <w:hyperlink w:anchor="_Toc491090513" w:history="1">
+          <w:hyperlink w:anchor="_Toc491102386" w:history="1">
             <w:r>
               <w:rPr>
                 <w:rStyle w:val="Hyperlink"/>
@@ -1803,7 +2016,7 @@
                 <w:noProof/>
                 <w:webHidden/>
               </w:rPr>
-              <w:instrText xml:space="preserve"> PAGEREF _Toc491090513 \h </w:instrText>
+              <w:instrText xml:space="preserve"> PAGEREF _Toc491102386 \h </w:instrText>
             </w:r>
             <w:r>
               <w:rPr>
@@ -1823,7 +2036,7 @@
                 <w:noProof/>
                 <w:webHidden/>
               </w:rPr>
-              <w:t>15</w:t>
+              <w:t>18</w:t>
             </w:r>
             <w:r>
               <w:rPr>
@@ -1847,7 +2060,7 @@
               <w:lang w:val="en-US"/>
             </w:rPr>
           </w:pPr>
-          <w:hyperlink w:anchor="_Toc491090514" w:history="1">
+          <w:hyperlink w:anchor="_Toc491102387" w:history="1">
             <w:r>
               <w:rPr>
                 <w:rStyle w:val="Hyperlink"/>
@@ -1874,7 +2087,7 @@
                 <w:noProof/>
                 <w:webHidden/>
               </w:rPr>
-              <w:instrText xml:space="preserve"> PAGEREF _Toc491090514 \h </w:instrText>
+              <w:instrText xml:space="preserve"> PAGEREF _Toc491102387 \h </w:instrText>
             </w:r>
             <w:r>
               <w:rPr>
@@ -1894,7 +2107,7 @@
                 <w:noProof/>
                 <w:webHidden/>
               </w:rPr>
-              <w:t>16</w:t>
+              <w:t>19</w:t>
             </w:r>
             <w:r>
               <w:rPr>
@@ -1918,7 +2131,7 @@
               <w:lang w:val="en-US"/>
             </w:rPr>
           </w:pPr>
-          <w:hyperlink w:anchor="_Toc491090515" w:history="1">
+          <w:hyperlink w:anchor="_Toc491102388" w:history="1">
             <w:r>
               <w:rPr>
                 <w:rStyle w:val="Hyperlink"/>
@@ -1945,7 +2158,7 @@
                 <w:noProof/>
                 <w:webHidden/>
               </w:rPr>
-              <w:instrText xml:space="preserve"> PAGEREF _Toc491090515 \h </w:instrText>
+              <w:instrText xml:space="preserve"> PAGEREF _Toc491102388 \h </w:instrText>
             </w:r>
             <w:r>
               <w:rPr>
@@ -1965,7 +2178,7 @@
                 <w:noProof/>
                 <w:webHidden/>
               </w:rPr>
-              <w:t>16</w:t>
+              <w:t>19</w:t>
             </w:r>
             <w:r>
               <w:rPr>
@@ -1989,7 +2202,7 @@
               <w:lang w:val="en-US"/>
             </w:rPr>
           </w:pPr>
-          <w:hyperlink w:anchor="_Toc491090516" w:history="1">
+          <w:hyperlink w:anchor="_Toc491102389" w:history="1">
             <w:r>
               <w:rPr>
                 <w:rStyle w:val="Hyperlink"/>
@@ -2016,7 +2229,7 @@
                 <w:noProof/>
                 <w:webHidden/>
               </w:rPr>
-              <w:instrText xml:space="preserve"> PAGEREF _Toc491090516 \h </w:instrText>
+              <w:instrText xml:space="preserve"> PAGEREF _Toc491102389 \h </w:instrText>
             </w:r>
             <w:r>
               <w:rPr>
@@ -2036,7 +2249,7 @@
                 <w:noProof/>
                 <w:webHidden/>
               </w:rPr>
-              <w:t>16</w:t>
+              <w:t>19</w:t>
             </w:r>
             <w:r>
               <w:rPr>
@@ -2060,7 +2273,7 @@
               <w:lang w:val="en-US"/>
             </w:rPr>
           </w:pPr>
-          <w:hyperlink w:anchor="_Toc491090517" w:history="1">
+          <w:hyperlink w:anchor="_Toc491102390" w:history="1">
             <w:r>
               <w:rPr>
                 <w:rStyle w:val="Hyperlink"/>
@@ -2087,7 +2300,7 @@
                 <w:noProof/>
                 <w:webHidden/>
               </w:rPr>
-              <w:instrText xml:space="preserve"> PAGEREF _Toc491090517 \h </w:instrText>
+              <w:instrText xml:space="preserve"> PAGEREF _Toc491102390 \h </w:instrText>
             </w:r>
             <w:r>
               <w:rPr>
@@ -2107,7 +2320,7 @@
                 <w:noProof/>
                 <w:webHidden/>
               </w:rPr>
-              <w:t>16</w:t>
+              <w:t>19</w:t>
             </w:r>
             <w:r>
               <w:rPr>
@@ -2131,7 +2344,7 @@
               <w:lang w:val="en-US"/>
             </w:rPr>
           </w:pPr>
-          <w:hyperlink w:anchor="_Toc491090518" w:history="1">
+          <w:hyperlink w:anchor="_Toc491102391" w:history="1">
             <w:r>
               <w:rPr>
                 <w:rStyle w:val="Hyperlink"/>
@@ -2158,7 +2371,7 @@
                 <w:noProof/>
                 <w:webHidden/>
               </w:rPr>
-              <w:instrText xml:space="preserve"> PAGEREF _Toc491090518 \h </w:instrText>
+              <w:instrText xml:space="preserve"> PAGEREF _Toc491102391 \h </w:instrText>
             </w:r>
             <w:r>
               <w:rPr>
@@ -2178,7 +2391,7 @@
                 <w:noProof/>
                 <w:webHidden/>
               </w:rPr>
-              <w:t>17</w:t>
+              <w:t>20</w:t>
             </w:r>
             <w:r>
               <w:rPr>
@@ -2202,7 +2415,7 @@
               <w:lang w:val="en-US"/>
             </w:rPr>
           </w:pPr>
-          <w:hyperlink w:anchor="_Toc491090519" w:history="1">
+          <w:hyperlink w:anchor="_Toc491102392" w:history="1">
             <w:r>
               <w:rPr>
                 <w:rStyle w:val="Hyperlink"/>
@@ -2229,7 +2442,7 @@
                 <w:noProof/>
                 <w:webHidden/>
               </w:rPr>
-              <w:instrText xml:space="preserve"> PAGEREF _Toc491090519 \h </w:instrText>
+              <w:instrText xml:space="preserve"> PAGEREF _Toc491102392 \h </w:instrText>
             </w:r>
             <w:r>
               <w:rPr>
@@ -2249,7 +2462,7 @@
                 <w:noProof/>
                 <w:webHidden/>
               </w:rPr>
-              <w:t>17</w:t>
+              <w:t>20</w:t>
             </w:r>
             <w:r>
               <w:rPr>
@@ -2273,7 +2486,7 @@
               <w:lang w:val="en-US"/>
             </w:rPr>
           </w:pPr>
-          <w:hyperlink w:anchor="_Toc491090520" w:history="1">
+          <w:hyperlink w:anchor="_Toc491102393" w:history="1">
             <w:r>
               <w:rPr>
                 <w:rStyle w:val="Hyperlink"/>
@@ -2300,7 +2513,7 @@
                 <w:noProof/>
                 <w:webHidden/>
               </w:rPr>
-              <w:instrText xml:space="preserve"> PAGEREF _Toc491090520 \h </w:instrText>
+              <w:instrText xml:space="preserve"> PAGEREF _Toc491102393 \h </w:instrText>
             </w:r>
             <w:r>
               <w:rPr>
@@ -2320,7 +2533,7 @@
                 <w:noProof/>
                 <w:webHidden/>
               </w:rPr>
-              <w:t>17</w:t>
+              <w:t>20</w:t>
             </w:r>
             <w:r>
               <w:rPr>
@@ -2344,7 +2557,7 @@
               <w:lang w:val="en-US"/>
             </w:rPr>
           </w:pPr>
-          <w:hyperlink w:anchor="_Toc491090521" w:history="1">
+          <w:hyperlink w:anchor="_Toc491102394" w:history="1">
             <w:r>
               <w:rPr>
                 <w:rStyle w:val="Hyperlink"/>
@@ -2371,7 +2584,7 @@
                 <w:noProof/>
                 <w:webHidden/>
               </w:rPr>
-              <w:instrText xml:space="preserve"> PAGEREF _Toc491090521 \h </w:instrText>
+              <w:instrText xml:space="preserve"> PAGEREF _Toc491102394 \h </w:instrText>
             </w:r>
             <w:r>
               <w:rPr>
@@ -2391,7 +2604,7 @@
                 <w:noProof/>
                 <w:webHidden/>
               </w:rPr>
-              <w:t>17</w:t>
+              <w:t>20</w:t>
             </w:r>
             <w:r>
               <w:rPr>
@@ -2415,7 +2628,7 @@
               <w:lang w:val="en-US"/>
             </w:rPr>
           </w:pPr>
-          <w:hyperlink w:anchor="_Toc491090522" w:history="1">
+          <w:hyperlink w:anchor="_Toc491102395" w:history="1">
             <w:r>
               <w:rPr>
                 <w:rStyle w:val="Hyperlink"/>
@@ -2450,7 +2663,7 @@
                 <w:noProof/>
                 <w:webHidden/>
               </w:rPr>
-              <w:instrText xml:space="preserve"> PAGEREF _Toc491090522 \h </w:instrText>
+              <w:instrText xml:space="preserve"> PAGEREF _Toc491102395 \h </w:instrText>
             </w:r>
             <w:r>
               <w:rPr>
@@ -2470,7 +2683,7 @@
                 <w:noProof/>
                 <w:webHidden/>
               </w:rPr>
-              <w:t>19</w:t>
+              <w:t>22</w:t>
             </w:r>
             <w:r>
               <w:rPr>
@@ -2494,7 +2707,7 @@
               <w:lang w:val="en-US"/>
             </w:rPr>
           </w:pPr>
-          <w:hyperlink w:anchor="_Toc491090523" w:history="1">
+          <w:hyperlink w:anchor="_Toc491102396" w:history="1">
             <w:r>
               <w:rPr>
                 <w:rStyle w:val="Hyperlink"/>
@@ -2521,7 +2734,7 @@
                 <w:noProof/>
                 <w:webHidden/>
               </w:rPr>
-              <w:instrText xml:space="preserve"> PAGEREF _Toc491090523 \h </w:instrText>
+              <w:instrText xml:space="preserve"> PAGEREF _Toc491102396 \h </w:instrText>
             </w:r>
             <w:r>
               <w:rPr>
@@ -2541,7 +2754,7 @@
                 <w:noProof/>
                 <w:webHidden/>
               </w:rPr>
-              <w:t>19</w:t>
+              <w:t>22</w:t>
             </w:r>
             <w:r>
               <w:rPr>
@@ -2565,7 +2778,7 @@
               <w:lang w:val="en-US"/>
             </w:rPr>
           </w:pPr>
-          <w:hyperlink w:anchor="_Toc491090524" w:history="1">
+          <w:hyperlink w:anchor="_Toc491102397" w:history="1">
             <w:r>
               <w:rPr>
                 <w:rStyle w:val="Hyperlink"/>
@@ -2592,7 +2805,7 @@
                 <w:noProof/>
                 <w:webHidden/>
               </w:rPr>
-              <w:instrText xml:space="preserve"> PAGEREF _Toc491090524 \h </w:instrText>
+              <w:instrText xml:space="preserve"> PAGEREF _Toc491102397 \h </w:instrText>
             </w:r>
             <w:r>
               <w:rPr>
@@ -2612,7 +2825,7 @@
                 <w:noProof/>
                 <w:webHidden/>
               </w:rPr>
-              <w:t>19</w:t>
+              <w:t>22</w:t>
             </w:r>
             <w:r>
               <w:rPr>
@@ -2636,7 +2849,7 @@
               <w:lang w:val="en-US"/>
             </w:rPr>
           </w:pPr>
-          <w:hyperlink w:anchor="_Toc491090525" w:history="1">
+          <w:hyperlink w:anchor="_Toc491102398" w:history="1">
             <w:r>
               <w:rPr>
                 <w:rStyle w:val="Hyperlink"/>
@@ -2663,7 +2876,7 @@
                 <w:noProof/>
                 <w:webHidden/>
               </w:rPr>
-              <w:instrText xml:space="preserve"> PAGEREF _Toc491090525 \h </w:instrText>
+              <w:instrText xml:space="preserve"> PAGEREF _Toc491102398 \h </w:instrText>
             </w:r>
             <w:r>
               <w:rPr>
@@ -2683,7 +2896,7 @@
                 <w:noProof/>
                 <w:webHidden/>
               </w:rPr>
-              <w:t>20</w:t>
+              <w:t>23</w:t>
             </w:r>
             <w:r>
               <w:rPr>
@@ -2707,7 +2920,7 @@
               <w:lang w:val="en-US"/>
             </w:rPr>
           </w:pPr>
-          <w:hyperlink w:anchor="_Toc491090526" w:history="1">
+          <w:hyperlink w:anchor="_Toc491102399" w:history="1">
             <w:r>
               <w:rPr>
                 <w:rStyle w:val="Hyperlink"/>
@@ -2734,7 +2947,7 @@
                 <w:noProof/>
                 <w:webHidden/>
               </w:rPr>
-              <w:instrText xml:space="preserve"> PAGEREF _Toc491090526 \h </w:instrText>
+              <w:instrText xml:space="preserve"> PAGEREF _Toc491102399 \h </w:instrText>
             </w:r>
             <w:r>
               <w:rPr>
@@ -2754,7 +2967,7 @@
                 <w:noProof/>
                 <w:webHidden/>
               </w:rPr>
-              <w:t>21</w:t>
+              <w:t>24</w:t>
             </w:r>
             <w:r>
               <w:rPr>
@@ -2778,7 +2991,7 @@
               <w:lang w:val="en-US"/>
             </w:rPr>
           </w:pPr>
-          <w:hyperlink w:anchor="_Toc491090527" w:history="1">
+          <w:hyperlink w:anchor="_Toc491102400" w:history="1">
             <w:r>
               <w:rPr>
                 <w:rStyle w:val="Hyperlink"/>
@@ -2805,7 +3018,7 @@
                 <w:noProof/>
                 <w:webHidden/>
               </w:rPr>
-              <w:instrText xml:space="preserve"> PAGEREF _Toc491090527 \h </w:instrText>
+              <w:instrText xml:space="preserve"> PAGEREF _Toc491102400 \h </w:instrText>
             </w:r>
             <w:r>
               <w:rPr>
@@ -2825,7 +3038,7 @@
                 <w:noProof/>
                 <w:webHidden/>
               </w:rPr>
-              <w:t>22</w:t>
+              <w:t>25</w:t>
             </w:r>
             <w:r>
               <w:rPr>
@@ -2849,7 +3062,7 @@
               <w:lang w:val="en-US"/>
             </w:rPr>
           </w:pPr>
-          <w:hyperlink w:anchor="_Toc491090528" w:history="1">
+          <w:hyperlink w:anchor="_Toc491102401" w:history="1">
             <w:r>
               <w:rPr>
                 <w:rStyle w:val="Hyperlink"/>
@@ -2876,7 +3089,7 @@
                 <w:noProof/>
                 <w:webHidden/>
               </w:rPr>
-              <w:instrText xml:space="preserve"> PAGEREF _Toc491090528 \h </w:instrText>
+              <w:instrText xml:space="preserve"> PAGEREF _Toc491102401 \h </w:instrText>
             </w:r>
             <w:r>
               <w:rPr>
@@ -2896,7 +3109,7 @@
                 <w:noProof/>
                 <w:webHidden/>
               </w:rPr>
-              <w:t>22</w:t>
+              <w:t>25</w:t>
             </w:r>
             <w:r>
               <w:rPr>
@@ -2920,7 +3133,7 @@
               <w:lang w:val="en-US"/>
             </w:rPr>
           </w:pPr>
-          <w:hyperlink w:anchor="_Toc491090529" w:history="1">
+          <w:hyperlink w:anchor="_Toc491102402" w:history="1">
             <w:r>
               <w:rPr>
                 <w:rStyle w:val="Hyperlink"/>
@@ -2947,7 +3160,7 @@
                 <w:noProof/>
                 <w:webHidden/>
               </w:rPr>
-              <w:instrText xml:space="preserve"> PAGEREF _Toc491090529 \h </w:instrText>
+              <w:instrText xml:space="preserve"> PAGEREF _Toc491102402 \h </w:instrText>
             </w:r>
             <w:r>
               <w:rPr>
@@ -2967,7 +3180,7 @@
                 <w:noProof/>
                 <w:webHidden/>
               </w:rPr>
-              <w:t>22</w:t>
+              <w:t>25</w:t>
             </w:r>
             <w:r>
               <w:rPr>
@@ -2991,7 +3204,7 @@
               <w:lang w:val="en-US"/>
             </w:rPr>
           </w:pPr>
-          <w:hyperlink w:anchor="_Toc491090530" w:history="1">
+          <w:hyperlink w:anchor="_Toc491102403" w:history="1">
             <w:r>
               <w:rPr>
                 <w:rStyle w:val="Hyperlink"/>
@@ -3018,7 +3231,7 @@
                 <w:noProof/>
                 <w:webHidden/>
               </w:rPr>
-              <w:instrText xml:space="preserve"> PAGEREF _Toc491090530 \h </w:instrText>
+              <w:instrText xml:space="preserve"> PAGEREF _Toc491102403 \h </w:instrText>
             </w:r>
             <w:r>
               <w:rPr>
@@ -3038,7 +3251,7 @@
                 <w:noProof/>
                 <w:webHidden/>
               </w:rPr>
-              <w:t>22</w:t>
+              <w:t>25</w:t>
             </w:r>
             <w:r>
               <w:rPr>
@@ -3062,7 +3275,7 @@
               <w:lang w:val="en-US"/>
             </w:rPr>
           </w:pPr>
-          <w:hyperlink w:anchor="_Toc491090531" w:history="1">
+          <w:hyperlink w:anchor="_Toc491102404" w:history="1">
             <w:r>
               <w:rPr>
                 <w:rStyle w:val="Hyperlink"/>
@@ -3089,7 +3302,7 @@
                 <w:noProof/>
                 <w:webHidden/>
               </w:rPr>
-              <w:instrText xml:space="preserve"> PAGEREF _Toc491090531 \h </w:instrText>
+              <w:instrText xml:space="preserve"> PAGEREF _Toc491102404 \h </w:instrText>
             </w:r>
             <w:r>
               <w:rPr>
@@ -3109,7 +3322,7 @@
                 <w:noProof/>
                 <w:webHidden/>
               </w:rPr>
-              <w:t>23</w:t>
+              <w:t>26</w:t>
             </w:r>
             <w:r>
               <w:rPr>
@@ -3133,7 +3346,7 @@
               <w:lang w:val="en-US"/>
             </w:rPr>
           </w:pPr>
-          <w:hyperlink w:anchor="_Toc491090532" w:history="1">
+          <w:hyperlink w:anchor="_Toc491102405" w:history="1">
             <w:r>
               <w:rPr>
                 <w:rStyle w:val="Hyperlink"/>
@@ -3160,7 +3373,7 @@
                 <w:noProof/>
                 <w:webHidden/>
               </w:rPr>
-              <w:instrText xml:space="preserve"> PAGEREF _Toc491090532 \h </w:instrText>
+              <w:instrText xml:space="preserve"> PAGEREF _Toc491102405 \h </w:instrText>
             </w:r>
             <w:r>
               <w:rPr>
@@ -3180,7 +3393,7 @@
                 <w:noProof/>
                 <w:webHidden/>
               </w:rPr>
-              <w:t>23</w:t>
+              <w:t>26</w:t>
             </w:r>
             <w:r>
               <w:rPr>
@@ -3204,7 +3417,7 @@
               <w:lang w:val="en-US"/>
             </w:rPr>
           </w:pPr>
-          <w:hyperlink w:anchor="_Toc491090533" w:history="1">
+          <w:hyperlink w:anchor="_Toc491102406" w:history="1">
             <w:r>
               <w:rPr>
                 <w:rStyle w:val="Hyperlink"/>
@@ -3231,7 +3444,7 @@
                 <w:noProof/>
                 <w:webHidden/>
               </w:rPr>
-              <w:instrText xml:space="preserve"> PAGEREF _Toc491090533 \h </w:instrText>
+              <w:instrText xml:space="preserve"> PAGEREF _Toc491102406 \h </w:instrText>
             </w:r>
             <w:r>
               <w:rPr>
@@ -3251,7 +3464,7 @@
                 <w:noProof/>
                 <w:webHidden/>
               </w:rPr>
-              <w:t>25</w:t>
+              <w:t>28</w:t>
             </w:r>
             <w:r>
               <w:rPr>
@@ -3275,7 +3488,7 @@
               <w:lang w:val="en-US"/>
             </w:rPr>
           </w:pPr>
-          <w:hyperlink w:anchor="_Toc491090534" w:history="1">
+          <w:hyperlink w:anchor="_Toc491102407" w:history="1">
             <w:r>
               <w:rPr>
                 <w:rStyle w:val="Hyperlink"/>
@@ -3302,7 +3515,7 @@
                 <w:noProof/>
                 <w:webHidden/>
               </w:rPr>
-              <w:instrText xml:space="preserve"> PAGEREF _Toc491090534 \h </w:instrText>
+              <w:instrText xml:space="preserve"> PAGEREF _Toc491102407 \h </w:instrText>
             </w:r>
             <w:r>
               <w:rPr>
@@ -3322,7 +3535,7 @@
                 <w:noProof/>
                 <w:webHidden/>
               </w:rPr>
-              <w:t>25</w:t>
+              <w:t>28</w:t>
             </w:r>
             <w:r>
               <w:rPr>
@@ -3346,7 +3559,7 @@
               <w:lang w:val="en-US"/>
             </w:rPr>
           </w:pPr>
-          <w:hyperlink w:anchor="_Toc491090535" w:history="1">
+          <w:hyperlink w:anchor="_Toc491102408" w:history="1">
             <w:r>
               <w:rPr>
                 <w:rStyle w:val="Hyperlink"/>
@@ -3373,7 +3586,7 @@
                 <w:noProof/>
                 <w:webHidden/>
               </w:rPr>
-              <w:instrText xml:space="preserve"> PAGEREF _Toc491090535 \h </w:instrText>
+              <w:instrText xml:space="preserve"> PAGEREF _Toc491102408 \h </w:instrText>
             </w:r>
             <w:r>
               <w:rPr>
@@ -3393,7 +3606,7 @@
                 <w:noProof/>
                 <w:webHidden/>
               </w:rPr>
-              <w:t>26</w:t>
+              <w:t>29</w:t>
             </w:r>
             <w:r>
               <w:rPr>
@@ -3417,7 +3630,7 @@
               <w:lang w:val="en-US"/>
             </w:rPr>
           </w:pPr>
-          <w:hyperlink w:anchor="_Toc491090536" w:history="1">
+          <w:hyperlink w:anchor="_Toc491102409" w:history="1">
             <w:r>
               <w:rPr>
                 <w:rStyle w:val="Hyperlink"/>
@@ -3444,7 +3657,7 @@
                 <w:noProof/>
                 <w:webHidden/>
               </w:rPr>
-              <w:instrText xml:space="preserve"> PAGEREF _Toc491090536 \h </w:instrText>
+              <w:instrText xml:space="preserve"> PAGEREF _Toc491102409 \h </w:instrText>
             </w:r>
             <w:r>
               <w:rPr>
@@ -3464,7 +3677,7 @@
                 <w:noProof/>
                 <w:webHidden/>
               </w:rPr>
-              <w:t>26</w:t>
+              <w:t>29</w:t>
             </w:r>
             <w:r>
               <w:rPr>
@@ -3488,7 +3701,7 @@
               <w:lang w:val="en-US"/>
             </w:rPr>
           </w:pPr>
-          <w:hyperlink w:anchor="_Toc491090537" w:history="1">
+          <w:hyperlink w:anchor="_Toc491102410" w:history="1">
             <w:r>
               <w:rPr>
                 <w:rStyle w:val="Hyperlink"/>
@@ -3515,7 +3728,7 @@
                 <w:noProof/>
                 <w:webHidden/>
               </w:rPr>
-              <w:instrText xml:space="preserve"> PAGEREF _Toc491090537 \h </w:instrText>
+              <w:instrText xml:space="preserve"> PAGEREF _Toc491102410 \h </w:instrText>
             </w:r>
             <w:r>
               <w:rPr>
@@ -3535,7 +3748,7 @@
                 <w:noProof/>
                 <w:webHidden/>
               </w:rPr>
-              <w:t>27</w:t>
+              <w:t>30</w:t>
             </w:r>
             <w:r>
               <w:rPr>
@@ -3559,7 +3772,7 @@
               <w:lang w:val="en-US"/>
             </w:rPr>
           </w:pPr>
-          <w:hyperlink w:anchor="_Toc491090538" w:history="1">
+          <w:hyperlink w:anchor="_Toc491102411" w:history="1">
             <w:r>
               <w:rPr>
                 <w:rStyle w:val="Hyperlink"/>
@@ -3586,7 +3799,7 @@
                 <w:noProof/>
                 <w:webHidden/>
               </w:rPr>
-              <w:instrText xml:space="preserve"> PAGEREF _Toc491090538 \h </w:instrText>
+              <w:instrText xml:space="preserve"> PAGEREF _Toc491102411 \h </w:instrText>
             </w:r>
             <w:r>
               <w:rPr>
@@ -3606,7 +3819,7 @@
                 <w:noProof/>
                 <w:webHidden/>
               </w:rPr>
-              <w:t>27</w:t>
+              <w:t>30</w:t>
             </w:r>
             <w:r>
               <w:rPr>
@@ -3630,7 +3843,7 @@
               <w:lang w:val="en-US"/>
             </w:rPr>
           </w:pPr>
-          <w:hyperlink w:anchor="_Toc491090539" w:history="1">
+          <w:hyperlink w:anchor="_Toc491102412" w:history="1">
             <w:r>
               <w:rPr>
                 <w:rStyle w:val="Hyperlink"/>
@@ -3657,7 +3870,7 @@
                 <w:noProof/>
                 <w:webHidden/>
               </w:rPr>
-              <w:instrText xml:space="preserve"> PAGEREF _Toc491090539 \h </w:instrText>
+              <w:instrText xml:space="preserve"> PAGEREF _Toc491102412 \h </w:instrText>
             </w:r>
             <w:r>
               <w:rPr>
@@ -3677,7 +3890,7 @@
                 <w:noProof/>
                 <w:webHidden/>
               </w:rPr>
-              <w:t>27</w:t>
+              <w:t>30</w:t>
             </w:r>
             <w:r>
               <w:rPr>
@@ -3701,7 +3914,7 @@
               <w:lang w:val="en-US"/>
             </w:rPr>
           </w:pPr>
-          <w:hyperlink w:anchor="_Toc491090540" w:history="1">
+          <w:hyperlink w:anchor="_Toc491102413" w:history="1">
             <w:r>
               <w:rPr>
                 <w:rStyle w:val="Hyperlink"/>
@@ -3728,7 +3941,7 @@
                 <w:noProof/>
                 <w:webHidden/>
               </w:rPr>
-              <w:instrText xml:space="preserve"> PAGEREF _Toc491090540 \h </w:instrText>
+              <w:instrText xml:space="preserve"> PAGEREF _Toc491102413 \h </w:instrText>
             </w:r>
             <w:r>
               <w:rPr>
@@ -3748,7 +3961,7 @@
                 <w:noProof/>
                 <w:webHidden/>
               </w:rPr>
-              <w:t>27</w:t>
+              <w:t>30</w:t>
             </w:r>
             <w:r>
               <w:rPr>
@@ -3772,7 +3985,7 @@
               <w:lang w:val="en-US"/>
             </w:rPr>
           </w:pPr>
-          <w:hyperlink w:anchor="_Toc491090541" w:history="1">
+          <w:hyperlink w:anchor="_Toc491102414" w:history="1">
             <w:r>
               <w:rPr>
                 <w:rStyle w:val="Hyperlink"/>
@@ -3799,7 +4012,7 @@
                 <w:noProof/>
                 <w:webHidden/>
               </w:rPr>
-              <w:instrText xml:space="preserve"> PAGEREF _Toc491090541 \h </w:instrText>
+              <w:instrText xml:space="preserve"> PAGEREF _Toc491102414 \h </w:instrText>
             </w:r>
             <w:r>
               <w:rPr>
@@ -3819,7 +4032,7 @@
                 <w:noProof/>
                 <w:webHidden/>
               </w:rPr>
-              <w:t>28</w:t>
+              <w:t>31</w:t>
             </w:r>
             <w:r>
               <w:rPr>
@@ -3842,6 +4055,7 @@
               <w:bCs/>
               <w:noProof/>
             </w:rPr>
+            <w:lastRenderedPageBreak/>
             <w:fldChar w:fldCharType="end"/>
           </w:r>
         </w:p>
@@ -3855,7 +4069,7 @@
       <w:r>
         <w:br w:type="page"/>
       </w:r>
-      <w:bookmarkStart w:id="4" w:name="_Toc491090491"/>
+      <w:bookmarkStart w:id="4" w:name="_Toc491102361"/>
       <w:r>
         <w:lastRenderedPageBreak/>
         <w:t>Introduction</w:t>
@@ -3869,7 +4083,7 @@
       <w:pPr>
         <w:pStyle w:val="Heading1"/>
       </w:pPr>
-      <w:bookmarkStart w:id="5" w:name="_Toc491090492"/>
+      <w:bookmarkStart w:id="5" w:name="_Toc491102362"/>
       <w:r>
         <w:lastRenderedPageBreak/>
         <w:t>Hardware Descripti</w:t>
@@ -3889,7 +4103,7 @@
       <w:pPr>
         <w:pStyle w:val="Heading1"/>
       </w:pPr>
-      <w:bookmarkStart w:id="6" w:name="_Toc491090493"/>
+      <w:bookmarkStart w:id="6" w:name="_Toc491102363"/>
       <w:r>
         <w:lastRenderedPageBreak/>
         <w:t>Clocking</w:t>
@@ -3897,17 +4111,260 @@
       <w:bookmarkEnd w:id="6"/>
     </w:p>
     <w:p/>
+    <w:p>
+      <w:r>
+        <w:t xml:space="preserve">Basic clocking structure of the Optohybid is as shown in the following figure. </w:t>
+      </w:r>
+    </w:p>
+    <w:p>
+      <w:r>
+        <w:drawing>
+          <wp:inline distT="0" distB="0" distL="0" distR="0" wp14:anchorId="164FE45F" wp14:editId="387D0BD2">
+            <wp:extent cx="5731510" cy="3383915"/>
+            <wp:effectExtent l="0" t="0" r="8890" b="0"/>
+            <wp:docPr id="3" name="Picture 3"/>
+            <wp:cNvGraphicFramePr>
+              <a:graphicFrameLocks xmlns:a="http://schemas.openxmlformats.org/drawingml/2006/main" noChangeAspect="1"/>
+            </wp:cNvGraphicFramePr>
+            <a:graphic xmlns:a="http://schemas.openxmlformats.org/drawingml/2006/main">
+              <a:graphicData uri="http://schemas.openxmlformats.org/drawingml/2006/picture">
+                <pic:pic xmlns:pic="http://schemas.openxmlformats.org/drawingml/2006/picture">
+                  <pic:nvPicPr>
+                    <pic:cNvPr id="1" name=""/>
+                    <pic:cNvPicPr/>
+                  </pic:nvPicPr>
+                  <pic:blipFill>
+                    <a:blip r:embed="rId11"/>
+                    <a:stretch>
+                      <a:fillRect/>
+                    </a:stretch>
+                  </pic:blipFill>
+                  <pic:spPr>
+                    <a:xfrm>
+                      <a:off x="0" y="0"/>
+                      <a:ext cx="5731510" cy="3383915"/>
+                    </a:xfrm>
+                    <a:prstGeom prst="rect">
+                      <a:avLst/>
+                    </a:prstGeom>
+                  </pic:spPr>
+                </pic:pic>
+              </a:graphicData>
+            </a:graphic>
+          </wp:inline>
+        </w:drawing>
+      </w:r>
+    </w:p>
     <w:p/>
     <w:p>
       <w:pPr>
+        <w:pStyle w:val="Heading3"/>
+      </w:pPr>
+      <w:bookmarkStart w:id="7" w:name="_Toc491102364"/>
+      <w:r>
+        <w:t>Fabric Clocks</w:t>
+      </w:r>
+      <w:bookmarkEnd w:id="7"/>
+    </w:p>
+    <w:p>
+      <w:pPr>
+        <w:pStyle w:val="Heading3"/>
+      </w:pPr>
+    </w:p>
+    <w:p>
+      <w:pPr>
+        <w:pStyle w:val="Heading3"/>
+      </w:pPr>
+      <w:bookmarkStart w:id="8" w:name="_Toc491102365"/>
+      <w:r>
+        <w:t>GBT Clock</w:t>
+      </w:r>
+      <w:bookmarkEnd w:id="8"/>
+    </w:p>
+    <w:p>
+      <w:r>
+        <w:t xml:space="preserve">Note that there is an interesting caveat to the GBT 40 and 320 MHz clocks. </w:t>
+      </w:r>
+    </w:p>
+    <w:p>
+      <w:pPr>
         <w:rPr>
-          <w:rFonts w:asciiTheme="majorHAnsi" w:eastAsiaTheme="majorEastAsia" w:hAnsiTheme="majorHAnsi" w:cstheme="majorBidi"/>
-          <w:bCs/>
-          <w:sz w:val="40"/>
-          <w:szCs w:val="40"/>
+          <w:lang w:val="en-US"/>
         </w:rPr>
       </w:pPr>
       <w:r>
+        <w:t>The GBT IO suffer an irreducible insertion delay as they enter the FPGA. This is described in the Xilinx datasheet by TIOPI, the “</w:t>
+      </w:r>
+      <w:r>
+        <w:rPr>
+          <w:lang w:val="en-US"/>
+        </w:rPr>
+        <w:t>delay from IOB pad through the input buffer to the I-pin of an IOB pad. The delay varies depending on the capability of the SelectIO input buffer.</w:t>
+      </w:r>
+      <w:r>
+        <w:rPr>
+          <w:lang w:val="en-US"/>
+        </w:rPr>
+        <w:t>”</w:t>
+      </w:r>
+    </w:p>
+    <w:p>
+      <w:pPr>
+        <w:rPr>
+          <w:lang w:val="en-US"/>
+        </w:rPr>
+      </w:pPr>
+      <w:r>
+        <w:rPr>
+          <w:lang w:val="en-US"/>
+        </w:rPr>
+        <w:t xml:space="preserve">The clock inputs suffer this same delay. In a normal system where the 320 MHz clock was in the same region as the GBT I/Os, and the GBT I/Os were in the same regions as each other, we would use regional clock buffers (subject to this same delay) that would directly drive the logic and this would be accounted with an OFFSET_IN / OUT constraint applied to the pins. </w:t>
+      </w:r>
+    </w:p>
+    <w:p>
+      <w:pPr>
+        <w:rPr>
+          <w:lang w:val="en-US"/>
+        </w:rPr>
+      </w:pPr>
+      <w:r>
+        <w:rPr>
+          <w:lang w:val="en-US"/>
+        </w:rPr>
+        <w:t>But instead we deserialize and frame align using MMCM outputs. T</w:t>
+      </w:r>
+      <w:r>
+        <w:rPr>
+          <w:lang w:val="en-US"/>
+        </w:rPr>
+        <w:t xml:space="preserve">he MMCM feedback is specifically designed to eliminate this delay so that the MMCM clock is synchronous with the input pin. Generally this is desirable, but in our case the insertion delay incurred on the data inputs but NOT on </w:t>
+      </w:r>
+      <w:r>
+        <w:rPr>
+          <w:lang w:val="en-US"/>
+        </w:rPr>
+        <w:lastRenderedPageBreak/>
+        <w:t xml:space="preserve">the clock means that the data will be phase shifted relative to the clock. This can be correctly in several ways: </w:t>
+      </w:r>
+    </w:p>
+    <w:p>
+      <w:pPr>
+        <w:pStyle w:val="ListParagraph"/>
+        <w:numPr>
+          <w:ilvl w:val="0"/>
+          <w:numId w:val="23"/>
+        </w:numPr>
+        <w:rPr>
+          <w:lang w:val="en-US"/>
+        </w:rPr>
+      </w:pPr>
+      <w:r>
+        <w:rPr>
+          <w:lang w:val="en-US"/>
+        </w:rPr>
+        <w:t>Delay the incoming data through an IDELAY element to phase align it back to the clock</w:t>
+      </w:r>
+    </w:p>
+    <w:p>
+      <w:pPr>
+        <w:pStyle w:val="ListParagraph"/>
+        <w:numPr>
+          <w:ilvl w:val="0"/>
+          <w:numId w:val="23"/>
+        </w:numPr>
+        <w:rPr>
+          <w:lang w:val="en-US"/>
+        </w:rPr>
+      </w:pPr>
+      <w:r>
+        <w:rPr>
+          <w:lang w:val="en-US"/>
+        </w:rPr>
+        <w:t xml:space="preserve">Phase shift the incoming 40MHz clock (using the GBT) </w:t>
+      </w:r>
+      <w:r>
+        <w:rPr>
+          <w:lang w:val="en-US"/>
+        </w:rPr>
+        <w:t>to align the clock correctly to account for this</w:t>
+      </w:r>
+    </w:p>
+    <w:p>
+      <w:pPr>
+        <w:pStyle w:val="ListParagraph"/>
+        <w:numPr>
+          <w:ilvl w:val="0"/>
+          <w:numId w:val="23"/>
+        </w:numPr>
+        <w:rPr>
+          <w:lang w:val="en-US"/>
+        </w:rPr>
+      </w:pPr>
+      <w:r>
+        <w:rPr>
+          <w:lang w:val="en-US"/>
+        </w:rPr>
+        <w:t xml:space="preserve">Phase shift the MMCM outputs to provide a negative delay to the GBT inputs </w:t>
+      </w:r>
+    </w:p>
+    <w:p>
+      <w:pPr>
+        <w:rPr>
+          <w:lang w:val="en-US"/>
+        </w:rPr>
+      </w:pPr>
+      <w:r>
+        <w:rPr>
+          <w:lang w:val="en-US"/>
+        </w:rPr>
+        <w:t xml:space="preserve">In the Optohybrid version 3 firmware, as of this writing, </w:t>
+      </w:r>
+      <w:r>
+        <w:rPr>
+          <w:b/>
+          <w:lang w:val="en-US"/>
+        </w:rPr>
+        <w:t>choice #3</w:t>
+      </w:r>
+      <w:r>
+        <w:rPr>
+          <w:lang w:val="en-US"/>
+        </w:rPr>
+        <w:t xml:space="preserve"> was made.</w:t>
+      </w:r>
+      <w:r>
+        <w:rPr>
+          <w:lang w:val="en-US"/>
+        </w:rPr>
+        <w:t xml:space="preserve"> Thus in the MMCM configuration you will see a phase shift applied to both the 40MHz and 320 MHz clocks, of 15 and 125 degrees, respectively, to account for the approximate 1.08 ns insertion delay of the IOBs. </w:t>
+      </w:r>
+    </w:p>
+    <w:p>
+      <w:pPr>
+        <w:rPr>
+          <w:lang w:val="en-US"/>
+        </w:rPr>
+      </w:pPr>
+      <w:r>
+        <w:rPr>
+          <w:lang w:val="en-US"/>
+        </w:rPr>
+        <w:t xml:space="preserve">This should allow the Optohybrid to work with a 40MHz GBT clock which is phase aligned to the center of the data eye (as the GBT sends by default). </w:t>
+      </w:r>
+    </w:p>
+    <w:p>
+      <w:pPr>
+        <w:rPr>
+          <w:rFonts w:ascii="Times New Roman" w:eastAsia="Times New Roman" w:hAnsi="Times New Roman" w:cs="Times New Roman"/>
+          <w:sz w:val="24"/>
+          <w:szCs w:val="24"/>
+          <w:lang w:val="en-US"/>
+        </w:rPr>
+      </w:pPr>
+      <w:r>
+        <w:t xml:space="preserve"> </w:t>
+      </w:r>
+      <w:r>
         <w:br w:type="page"/>
       </w:r>
     </w:p>
@@ -3915,12 +4372,12 @@
       <w:pPr>
         <w:pStyle w:val="Heading1"/>
       </w:pPr>
-      <w:bookmarkStart w:id="7" w:name="_Toc491090494"/>
+      <w:bookmarkStart w:id="9" w:name="_Toc491102366"/>
       <w:r>
         <w:lastRenderedPageBreak/>
         <w:t>Synchronization</w:t>
       </w:r>
-      <w:bookmarkEnd w:id="7"/>
+      <w:bookmarkEnd w:id="9"/>
     </w:p>
     <w:p>
       <w:r>
@@ -3939,11 +4396,11 @@
       <w:pPr>
         <w:pStyle w:val="Heading3"/>
       </w:pPr>
-      <w:bookmarkStart w:id="8" w:name="_Toc491090495"/>
+      <w:bookmarkStart w:id="10" w:name="_Toc491102367"/>
       <w:r>
         <w:t>Trigger Link Frame Sequencing</w:t>
       </w:r>
-      <w:bookmarkEnd w:id="8"/>
+      <w:bookmarkEnd w:id="10"/>
     </w:p>
     <w:p>
       <w:r>
@@ -4048,11 +4505,11 @@
       <w:pPr>
         <w:pStyle w:val="Heading3"/>
       </w:pPr>
-      <w:bookmarkStart w:id="9" w:name="_Toc491090496"/>
+      <w:bookmarkStart w:id="11" w:name="_Toc491102368"/>
       <w:r>
         <w:t>TTC Monitoring</w:t>
       </w:r>
-      <w:bookmarkEnd w:id="9"/>
+      <w:bookmarkEnd w:id="11"/>
     </w:p>
     <w:p>
       <w:r>
@@ -4124,12 +4581,12 @@
       <w:pPr>
         <w:pStyle w:val="Heading1"/>
       </w:pPr>
-      <w:bookmarkStart w:id="10" w:name="_Toc491090497"/>
+      <w:bookmarkStart w:id="12" w:name="_Toc491102369"/>
       <w:r>
         <w:lastRenderedPageBreak/>
         <w:t>GBT E-Link Deserialization</w:t>
       </w:r>
-      <w:bookmarkEnd w:id="10"/>
+      <w:bookmarkEnd w:id="12"/>
     </w:p>
     <w:p>
       <w:r>
@@ -4140,14 +4597,14 @@
       </w:r>
     </w:p>
     <w:p>
-      <w:bookmarkStart w:id="11" w:name="_Toc491090498"/>
+      <w:bookmarkStart w:id="13" w:name="_Toc491102370"/>
       <w:r>
         <w:rPr>
           <w:rStyle w:val="Heading3Char"/>
         </w:rPr>
         <w:t>In “16 bit” full-bandwidth mode</w:t>
       </w:r>
-      <w:bookmarkEnd w:id="11"/>
+      <w:bookmarkEnd w:id="13"/>
       <w:r>
         <w:t xml:space="preserve">: </w:t>
       </w:r>
@@ -4616,7 +5073,7 @@
     </w:tbl>
     <w:p/>
     <w:p>
-      <w:bookmarkStart w:id="12" w:name="_Toc491090499"/>
+      <w:bookmarkStart w:id="14" w:name="_Toc491102371"/>
       <w:r>
         <w:rPr>
           <w:rStyle w:val="Heading3Char"/>
@@ -4647,7 +5104,7 @@
         </w:rPr>
         <w:t>-bandwidth mode</w:t>
       </w:r>
-      <w:bookmarkEnd w:id="12"/>
+      <w:bookmarkEnd w:id="14"/>
       <w:r>
         <w:t xml:space="preserve">: </w:t>
       </w:r>
@@ -5223,7 +5680,7 @@
       <w:pPr>
         <w:pStyle w:val="Heading1"/>
       </w:pPr>
-      <w:bookmarkStart w:id="13" w:name="_Toc491090500"/>
+      <w:bookmarkStart w:id="15" w:name="_Toc491102372"/>
       <w:r>
         <w:lastRenderedPageBreak/>
         <w:t>GBT Packets</w:t>
@@ -5231,7 +5688,7 @@
       <w:r>
         <w:t xml:space="preserve"> (Full Bandwdith Mode)</w:t>
       </w:r>
-      <w:bookmarkEnd w:id="13"/>
+      <w:bookmarkEnd w:id="15"/>
     </w:p>
     <w:p>
       <w:r>
@@ -5242,14 +5699,14 @@
       <w:pPr>
         <w:pStyle w:val="Heading3"/>
       </w:pPr>
-      <w:bookmarkStart w:id="14" w:name="_Toc491090501"/>
+      <w:bookmarkStart w:id="16" w:name="_Toc491102373"/>
       <w:r>
         <w:t xml:space="preserve">Transmit </w:t>
       </w:r>
       <w:r>
         <w:t>(FPGA to GBT)</w:t>
       </w:r>
-      <w:bookmarkEnd w:id="14"/>
+      <w:bookmarkEnd w:id="16"/>
     </w:p>
     <w:p>
       <w:r>
@@ -5554,7 +6011,7 @@
                     <pic:cNvPicPr/>
                   </pic:nvPicPr>
                   <pic:blipFill>
-                    <a:blip r:embed="rId11"/>
+                    <a:blip r:embed="rId12"/>
                     <a:stretch>
                       <a:fillRect/>
                     </a:stretch>
@@ -6745,7 +7202,7 @@
                     <pic:cNvPicPr/>
                   </pic:nvPicPr>
                   <pic:blipFill>
-                    <a:blip r:embed="rId12"/>
+                    <a:blip r:embed="rId13"/>
                     <a:stretch>
                       <a:fillRect/>
                     </a:stretch>
@@ -6797,7 +7254,7 @@
       <w:pPr>
         <w:pStyle w:val="Heading3"/>
       </w:pPr>
-      <w:bookmarkStart w:id="15" w:name="_Toc491090502"/>
+      <w:bookmarkStart w:id="17" w:name="_Toc491102374"/>
       <w:r>
         <w:lastRenderedPageBreak/>
         <w:t>Receive</w:t>
@@ -6805,7 +7262,7 @@
       <w:r>
         <w:t xml:space="preserve"> (GBT to FPGA)</w:t>
       </w:r>
-      <w:bookmarkEnd w:id="15"/>
+      <w:bookmarkEnd w:id="17"/>
     </w:p>
     <w:p>
       <w:r>
@@ -7735,12 +8192,12 @@
       <w:pPr>
         <w:pStyle w:val="Heading1"/>
       </w:pPr>
-      <w:bookmarkStart w:id="16" w:name="_Toc491090503"/>
+      <w:bookmarkStart w:id="18" w:name="_Toc491102375"/>
       <w:r>
         <w:lastRenderedPageBreak/>
         <w:t>GBT Packets in Low Bandwidth Mode</w:t>
       </w:r>
-      <w:bookmarkEnd w:id="16"/>
+      <w:bookmarkEnd w:id="18"/>
     </w:p>
     <w:p>
       <w:r>
@@ -7757,11 +8214,11 @@
       <w:pPr>
         <w:pStyle w:val="Heading3"/>
       </w:pPr>
-      <w:bookmarkStart w:id="17" w:name="_Toc491090504"/>
+      <w:bookmarkStart w:id="19" w:name="_Toc491102376"/>
       <w:r>
         <w:t>Transmit (FPGA to GBT)</w:t>
       </w:r>
-      <w:bookmarkEnd w:id="17"/>
+      <w:bookmarkEnd w:id="19"/>
     </w:p>
     <w:p>
       <w:r>
@@ -8241,7 +8698,7 @@
                     <pic:cNvPicPr/>
                   </pic:nvPicPr>
                   <pic:blipFill>
-                    <a:blip r:embed="rId13"/>
+                    <a:blip r:embed="rId14"/>
                     <a:stretch>
                       <a:fillRect/>
                     </a:stretch>
@@ -8331,7 +8788,7 @@
                     <pic:cNvPicPr/>
                   </pic:nvPicPr>
                   <pic:blipFill>
-                    <a:blip r:embed="rId14"/>
+                    <a:blip r:embed="rId15"/>
                     <a:stretch>
                       <a:fillRect/>
                     </a:stretch>
@@ -8390,12 +8847,12 @@
       <w:pPr>
         <w:pStyle w:val="Heading3"/>
       </w:pPr>
-      <w:bookmarkStart w:id="18" w:name="_Toc491090505"/>
+      <w:bookmarkStart w:id="20" w:name="_Toc491102377"/>
       <w:r>
         <w:lastRenderedPageBreak/>
         <w:t>Receive (GBT to FPGA)</w:t>
       </w:r>
-      <w:bookmarkEnd w:id="18"/>
+      <w:bookmarkEnd w:id="20"/>
     </w:p>
     <w:p>
       <w:r>
@@ -9861,7 +10318,32 @@
       <w:r>
         <w:br w:type="page"/>
       </w:r>
-      <w:bookmarkStart w:id="19" w:name="_Toc491090506"/>
+      <w:bookmarkStart w:id="21" w:name="_Toc491102378"/>
+      <w:r>
+        <w:lastRenderedPageBreak/>
+        <w:t>S-bit Deserialization</w:t>
+      </w:r>
+      <w:bookmarkEnd w:id="21"/>
+    </w:p>
+    <w:p/>
+    <w:p>
+      <w:pPr>
+        <w:rPr>
+          <w:rFonts w:asciiTheme="majorHAnsi" w:eastAsiaTheme="majorEastAsia" w:hAnsiTheme="majorHAnsi" w:cstheme="majorBidi"/>
+          <w:bCs/>
+          <w:sz w:val="40"/>
+          <w:szCs w:val="40"/>
+        </w:rPr>
+      </w:pPr>
+      <w:r>
+        <w:br w:type="page"/>
+      </w:r>
+    </w:p>
+    <w:p>
+      <w:pPr>
+        <w:pStyle w:val="Heading1"/>
+      </w:pPr>
+      <w:bookmarkStart w:id="22" w:name="_Toc491102379"/>
       <w:r>
         <w:lastRenderedPageBreak/>
         <w:t>T</w:t>
@@ -9872,7 +10354,7 @@
       <w:r>
         <w:t xml:space="preserve"> Algorithm</w:t>
       </w:r>
-      <w:bookmarkEnd w:id="19"/>
+      <w:bookmarkEnd w:id="22"/>
     </w:p>
     <w:p>
       <w:r>
@@ -9909,11 +10391,11 @@
       <w:pPr>
         <w:pStyle w:val="Heading3"/>
       </w:pPr>
-      <w:bookmarkStart w:id="20" w:name="_Toc491090507"/>
+      <w:bookmarkStart w:id="23" w:name="_Toc491102380"/>
       <w:r>
         <w:t>Clock 1</w:t>
       </w:r>
-      <w:bookmarkEnd w:id="20"/>
+      <w:bookmarkEnd w:id="23"/>
     </w:p>
     <w:p>
       <w:r>
@@ -9929,14 +10411,14 @@
       <w:pPr>
         <w:pStyle w:val="Heading3"/>
       </w:pPr>
-      <w:bookmarkStart w:id="21" w:name="_Toc491090508"/>
+      <w:bookmarkStart w:id="24" w:name="_Toc491102381"/>
       <w:r>
         <w:t xml:space="preserve">Clock </w:t>
       </w:r>
       <w:r>
         <w:t>2</w:t>
       </w:r>
-      <w:bookmarkEnd w:id="21"/>
+      <w:bookmarkEnd w:id="24"/>
     </w:p>
     <w:p>
       <w:r>
@@ -10028,14 +10510,14 @@
       <w:pPr>
         <w:pStyle w:val="Heading3"/>
       </w:pPr>
-      <w:bookmarkStart w:id="22" w:name="_Toc491090509"/>
+      <w:bookmarkStart w:id="25" w:name="_Toc491102382"/>
       <w:r>
         <w:t xml:space="preserve">Clock </w:t>
       </w:r>
       <w:r>
         <w:t>3</w:t>
       </w:r>
-      <w:bookmarkEnd w:id="22"/>
+      <w:bookmarkEnd w:id="25"/>
     </w:p>
     <w:p>
       <w:r>
@@ -10097,14 +10579,14 @@
       <w:pPr>
         <w:pStyle w:val="Heading3"/>
       </w:pPr>
-      <w:bookmarkStart w:id="23" w:name="_Toc491090510"/>
+      <w:bookmarkStart w:id="26" w:name="_Toc491102383"/>
       <w:r>
         <w:t xml:space="preserve">Clock </w:t>
       </w:r>
       <w:r>
         <w:t>4</w:t>
       </w:r>
-      <w:bookmarkEnd w:id="23"/>
+      <w:bookmarkEnd w:id="26"/>
     </w:p>
     <w:p>
       <w:r>
@@ -10600,7 +11082,7 @@
       <w:pPr>
         <w:pStyle w:val="Heading3"/>
       </w:pPr>
-      <w:bookmarkStart w:id="24" w:name="_Toc491090511"/>
+      <w:bookmarkStart w:id="27" w:name="_Toc491102384"/>
       <w:r>
         <w:t>Clock</w:t>
       </w:r>
@@ -10610,7 +11092,7 @@
       <w:r>
         <w:t>5</w:t>
       </w:r>
-      <w:bookmarkEnd w:id="24"/>
+      <w:bookmarkEnd w:id="27"/>
     </w:p>
     <w:p>
       <w:pPr>
@@ -10676,14 +11158,14 @@
       <w:pPr>
         <w:pStyle w:val="Heading3"/>
       </w:pPr>
-      <w:bookmarkStart w:id="25" w:name="_Toc491090512"/>
+      <w:bookmarkStart w:id="28" w:name="_Toc491102385"/>
       <w:r>
         <w:t xml:space="preserve">Clock </w:t>
       </w:r>
       <w:r>
         <w:t>6</w:t>
       </w:r>
-      <w:bookmarkEnd w:id="25"/>
+      <w:bookmarkEnd w:id="28"/>
     </w:p>
     <w:p>
       <w:pPr>
@@ -10772,14 +11254,14 @@
       <w:pPr>
         <w:pStyle w:val="Heading3"/>
       </w:pPr>
-      <w:bookmarkStart w:id="26" w:name="_Toc491090513"/>
+      <w:bookmarkStart w:id="29" w:name="_Toc491102386"/>
       <w:r>
         <w:t xml:space="preserve">Clock </w:t>
       </w:r>
       <w:r>
         <w:t>7</w:t>
       </w:r>
-      <w:bookmarkEnd w:id="26"/>
+      <w:bookmarkEnd w:id="29"/>
     </w:p>
     <w:p>
       <w:pPr>
@@ -10868,14 +11350,14 @@
       <w:pPr>
         <w:pStyle w:val="Heading3"/>
       </w:pPr>
-      <w:bookmarkStart w:id="27" w:name="_Toc491090514"/>
+      <w:bookmarkStart w:id="30" w:name="_Toc491102387"/>
       <w:r>
         <w:t xml:space="preserve">Clock </w:t>
       </w:r>
       <w:r>
         <w:t>8</w:t>
       </w:r>
-      <w:bookmarkEnd w:id="27"/>
+      <w:bookmarkEnd w:id="30"/>
     </w:p>
     <w:p>
       <w:pPr>
@@ -10961,14 +11443,14 @@
       <w:pPr>
         <w:pStyle w:val="Heading3"/>
       </w:pPr>
-      <w:bookmarkStart w:id="28" w:name="_Toc491090515"/>
+      <w:bookmarkStart w:id="31" w:name="_Toc491102388"/>
       <w:r>
         <w:t xml:space="preserve">Clock </w:t>
       </w:r>
       <w:r>
         <w:t>9</w:t>
       </w:r>
-      <w:bookmarkEnd w:id="28"/>
+      <w:bookmarkEnd w:id="31"/>
     </w:p>
     <w:p>
       <w:pPr>
@@ -11051,14 +11533,14 @@
       <w:pPr>
         <w:pStyle w:val="Heading3"/>
       </w:pPr>
-      <w:bookmarkStart w:id="29" w:name="_Toc491090516"/>
+      <w:bookmarkStart w:id="32" w:name="_Toc491102389"/>
       <w:r>
         <w:t xml:space="preserve">Clock </w:t>
       </w:r>
       <w:r>
         <w:t>10</w:t>
       </w:r>
-      <w:bookmarkEnd w:id="29"/>
+      <w:bookmarkEnd w:id="32"/>
     </w:p>
     <w:p>
       <w:pPr>
@@ -11144,14 +11626,14 @@
       <w:pPr>
         <w:pStyle w:val="Heading3"/>
       </w:pPr>
-      <w:bookmarkStart w:id="30" w:name="_Toc491090517"/>
+      <w:bookmarkStart w:id="33" w:name="_Toc491102390"/>
       <w:r>
         <w:t xml:space="preserve">Clock </w:t>
       </w:r>
       <w:r>
         <w:t>11</w:t>
       </w:r>
-      <w:bookmarkEnd w:id="30"/>
+      <w:bookmarkEnd w:id="33"/>
     </w:p>
     <w:p>
       <w:pPr>
@@ -11252,14 +11734,14 @@
       <w:pPr>
         <w:pStyle w:val="Heading3"/>
       </w:pPr>
-      <w:bookmarkStart w:id="31" w:name="_Toc491090518"/>
+      <w:bookmarkStart w:id="34" w:name="_Toc491102391"/>
       <w:r>
         <w:t xml:space="preserve">Clock </w:t>
       </w:r>
       <w:r>
         <w:t>12</w:t>
       </w:r>
-      <w:bookmarkEnd w:id="31"/>
+      <w:bookmarkEnd w:id="34"/>
     </w:p>
     <w:p>
       <w:r>
@@ -11325,14 +11807,14 @@
       <w:pPr>
         <w:pStyle w:val="Heading3"/>
       </w:pPr>
-      <w:bookmarkStart w:id="32" w:name="_Toc491090519"/>
+      <w:bookmarkStart w:id="35" w:name="_Toc491102392"/>
       <w:r>
         <w:t xml:space="preserve">Clock </w:t>
       </w:r>
       <w:r>
         <w:t>13</w:t>
       </w:r>
-      <w:bookmarkEnd w:id="32"/>
+      <w:bookmarkEnd w:id="35"/>
     </w:p>
     <w:p>
       <w:pPr>
@@ -11399,14 +11881,14 @@
       <w:pPr>
         <w:pStyle w:val="Heading3"/>
       </w:pPr>
-      <w:bookmarkStart w:id="33" w:name="_Toc491090520"/>
+      <w:bookmarkStart w:id="36" w:name="_Toc491102393"/>
       <w:r>
         <w:t xml:space="preserve">Clock </w:t>
       </w:r>
       <w:r>
         <w:t>14</w:t>
       </w:r>
-      <w:bookmarkEnd w:id="33"/>
+      <w:bookmarkEnd w:id="36"/>
     </w:p>
     <w:p>
       <w:pPr>
@@ -11472,14 +11954,14 @@
       <w:pPr>
         <w:pStyle w:val="Heading3"/>
       </w:pPr>
-      <w:bookmarkStart w:id="34" w:name="_Toc491090521"/>
+      <w:bookmarkStart w:id="37" w:name="_Toc491102394"/>
       <w:r>
         <w:t xml:space="preserve">Clock </w:t>
       </w:r>
       <w:r>
         <w:t>16</w:t>
       </w:r>
-      <w:bookmarkEnd w:id="34"/>
+      <w:bookmarkEnd w:id="37"/>
     </w:p>
     <w:p>
       <w:pPr>
@@ -11644,7 +12126,7 @@
           <w:lang w:val="en-US"/>
         </w:rPr>
       </w:pPr>
-      <w:bookmarkStart w:id="35" w:name="_Toc491090522"/>
+      <w:bookmarkStart w:id="38" w:name="_Toc491102395"/>
       <w:r>
         <w:lastRenderedPageBreak/>
         <w:t xml:space="preserve">Cluster Packer </w:t>
@@ -11655,7 +12137,7 @@
         </w:rPr>
         <w:t>Miscellany</w:t>
       </w:r>
-      <w:bookmarkEnd w:id="35"/>
+      <w:bookmarkEnd w:id="38"/>
     </w:p>
     <w:p>
       <w:r>
@@ -11666,11 +12148,11 @@
       <w:pPr>
         <w:pStyle w:val="Heading3"/>
       </w:pPr>
-      <w:bookmarkStart w:id="36" w:name="_Toc491090523"/>
+      <w:bookmarkStart w:id="39" w:name="_Toc491102396"/>
       <w:r>
         <w:t>Synchronization Frame</w:t>
       </w:r>
-      <w:bookmarkEnd w:id="36"/>
+      <w:bookmarkEnd w:id="39"/>
       <w:r>
         <w:t xml:space="preserve"> </w:t>
       </w:r>
@@ -11704,11 +12186,11 @@
       <w:pPr>
         <w:pStyle w:val="Heading3"/>
       </w:pPr>
-      <w:bookmarkStart w:id="37" w:name="_Toc491090524"/>
+      <w:bookmarkStart w:id="40" w:name="_Toc491102397"/>
       <w:r>
         <w:t>Cluster Counter</w:t>
       </w:r>
-      <w:bookmarkEnd w:id="37"/>
+      <w:bookmarkEnd w:id="40"/>
     </w:p>
     <w:p>
       <w:r>
@@ -11735,12 +12217,12 @@
       <w:pPr>
         <w:pStyle w:val="Heading1"/>
       </w:pPr>
-      <w:bookmarkStart w:id="38" w:name="_Toc491090525"/>
+      <w:bookmarkStart w:id="41" w:name="_Toc491102398"/>
       <w:r>
         <w:lastRenderedPageBreak/>
         <w:t>LED Indicators</w:t>
       </w:r>
-      <w:bookmarkEnd w:id="38"/>
+      <w:bookmarkEnd w:id="41"/>
     </w:p>
     <w:p/>
     <w:p>
@@ -11760,12 +12242,12 @@
       <w:pPr>
         <w:pStyle w:val="Heading1"/>
       </w:pPr>
-      <w:bookmarkStart w:id="39" w:name="_Toc491090526"/>
+      <w:bookmarkStart w:id="42" w:name="_Toc491102399"/>
       <w:r>
         <w:lastRenderedPageBreak/>
         <w:t>Registers</w:t>
       </w:r>
-      <w:bookmarkEnd w:id="39"/>
+      <w:bookmarkEnd w:id="42"/>
     </w:p>
     <w:p>
       <w:r>
@@ -12349,12 +12831,12 @@
       <w:r>
         <w:br w:type="page"/>
       </w:r>
-      <w:bookmarkStart w:id="40" w:name="_Toc491090527"/>
+      <w:bookmarkStart w:id="43" w:name="_Toc491102400"/>
       <w:r>
         <w:lastRenderedPageBreak/>
         <w:t>Loopback</w:t>
       </w:r>
-      <w:bookmarkEnd w:id="40"/>
+      <w:bookmarkEnd w:id="43"/>
     </w:p>
     <w:p>
       <w:pPr>
@@ -12374,11 +12856,11 @@
       <w:pPr>
         <w:pStyle w:val="Heading3"/>
       </w:pPr>
-      <w:bookmarkStart w:id="41" w:name="_Toc491090528"/>
+      <w:bookmarkStart w:id="44" w:name="_Toc491102401"/>
       <w:r>
         <w:t>Addressing</w:t>
       </w:r>
-      <w:bookmarkEnd w:id="41"/>
+      <w:bookmarkEnd w:id="44"/>
       <w:r>
         <w:t xml:space="preserve"> </w:t>
       </w:r>
@@ -12570,11 +13052,11 @@
       <w:pPr>
         <w:pStyle w:val="Heading3"/>
       </w:pPr>
-      <w:bookmarkStart w:id="42" w:name="_Toc491090529"/>
+      <w:bookmarkStart w:id="45" w:name="_Toc491102402"/>
       <w:r>
         <w:t>Errors</w:t>
       </w:r>
-      <w:bookmarkEnd w:id="42"/>
+      <w:bookmarkEnd w:id="45"/>
     </w:p>
     <w:p>
       <w:r>
@@ -12585,14 +13067,14 @@
       <w:pPr>
         <w:pStyle w:val="Heading3"/>
       </w:pPr>
-      <w:bookmarkStart w:id="43" w:name="_Toc491090530"/>
+      <w:bookmarkStart w:id="46" w:name="_Toc491102403"/>
       <w:r>
         <w:t xml:space="preserve">Errors to </w:t>
       </w:r>
       <w:r>
         <w:t>avoid</w:t>
       </w:r>
-      <w:bookmarkEnd w:id="43"/>
+      <w:bookmarkEnd w:id="46"/>
     </w:p>
     <w:p>
       <w:pPr>
@@ -12626,11 +13108,11 @@
       <w:pPr>
         <w:pStyle w:val="Heading2"/>
       </w:pPr>
-      <w:bookmarkStart w:id="44" w:name="_Toc491090531"/>
+      <w:bookmarkStart w:id="47" w:name="_Toc491102404"/>
       <w:r>
         <w:t>Counters</w:t>
       </w:r>
-      <w:bookmarkEnd w:id="44"/>
+      <w:bookmarkEnd w:id="47"/>
     </w:p>
     <w:p>
       <w:pPr>
@@ -12667,19 +13149,19 @@
       <w:pPr>
         <w:pStyle w:val="Heading3"/>
       </w:pPr>
-      <w:bookmarkStart w:id="45" w:name="_Toc430077648"/>
-      <w:bookmarkStart w:id="46" w:name="_Toc430686261"/>
-      <w:bookmarkStart w:id="47" w:name="_Toc430700110"/>
-      <w:bookmarkStart w:id="48" w:name="_Toc431542691"/>
-      <w:bookmarkStart w:id="49" w:name="_Toc491090532"/>
+      <w:bookmarkStart w:id="48" w:name="_Toc430077648"/>
+      <w:bookmarkStart w:id="49" w:name="_Toc430686261"/>
+      <w:bookmarkStart w:id="50" w:name="_Toc430700110"/>
+      <w:bookmarkStart w:id="51" w:name="_Toc431542691"/>
+      <w:bookmarkStart w:id="52" w:name="_Toc491102405"/>
       <w:r>
         <w:t>Addressing</w:t>
       </w:r>
-      <w:bookmarkEnd w:id="45"/>
-      <w:bookmarkEnd w:id="46"/>
-      <w:bookmarkEnd w:id="47"/>
       <w:bookmarkEnd w:id="48"/>
       <w:bookmarkEnd w:id="49"/>
+      <w:bookmarkEnd w:id="50"/>
+      <w:bookmarkEnd w:id="51"/>
+      <w:bookmarkEnd w:id="52"/>
       <w:r>
         <w:t xml:space="preserve"> </w:t>
       </w:r>
@@ -14211,12 +14693,12 @@
       <w:r>
         <w:br w:type="page"/>
       </w:r>
-      <w:bookmarkStart w:id="50" w:name="_Toc491090533"/>
+      <w:bookmarkStart w:id="53" w:name="_Toc491102406"/>
       <w:r>
         <w:lastRenderedPageBreak/>
         <w:t>System Registers</w:t>
       </w:r>
-      <w:bookmarkEnd w:id="50"/>
+      <w:bookmarkEnd w:id="53"/>
     </w:p>
     <w:p>
       <w:pPr>
@@ -14230,17 +14712,17 @@
       <w:pPr>
         <w:pStyle w:val="Heading3"/>
       </w:pPr>
-      <w:bookmarkStart w:id="51" w:name="_Toc430686263"/>
-      <w:bookmarkStart w:id="52" w:name="_Toc430700112"/>
-      <w:bookmarkStart w:id="53" w:name="_Toc431542693"/>
-      <w:bookmarkStart w:id="54" w:name="_Toc491090534"/>
+      <w:bookmarkStart w:id="54" w:name="_Toc430686263"/>
+      <w:bookmarkStart w:id="55" w:name="_Toc430700112"/>
+      <w:bookmarkStart w:id="56" w:name="_Toc431542693"/>
+      <w:bookmarkStart w:id="57" w:name="_Toc491102407"/>
       <w:r>
         <w:t>Addressing</w:t>
       </w:r>
-      <w:bookmarkEnd w:id="51"/>
-      <w:bookmarkEnd w:id="52"/>
-      <w:bookmarkEnd w:id="53"/>
       <w:bookmarkEnd w:id="54"/>
+      <w:bookmarkEnd w:id="55"/>
+      <w:bookmarkEnd w:id="56"/>
+      <w:bookmarkEnd w:id="57"/>
       <w:r>
         <w:t xml:space="preserve"> </w:t>
       </w:r>
@@ -15161,12 +15643,12 @@
       <w:pPr>
         <w:pStyle w:val="Heading2"/>
       </w:pPr>
-      <w:bookmarkStart w:id="55" w:name="_Toc491090535"/>
+      <w:bookmarkStart w:id="58" w:name="_Toc491102408"/>
       <w:r>
         <w:lastRenderedPageBreak/>
         <w:t>Status Registers</w:t>
       </w:r>
-      <w:bookmarkEnd w:id="55"/>
+      <w:bookmarkEnd w:id="58"/>
     </w:p>
     <w:p>
       <w:pPr>
@@ -15180,13 +15662,13 @@
       <w:pPr>
         <w:pStyle w:val="Heading3"/>
       </w:pPr>
-      <w:bookmarkStart w:id="56" w:name="_Toc431542695"/>
-      <w:bookmarkStart w:id="57" w:name="_Toc491090536"/>
+      <w:bookmarkStart w:id="59" w:name="_Toc431542695"/>
+      <w:bookmarkStart w:id="60" w:name="_Toc491102409"/>
       <w:r>
         <w:t>Addressing</w:t>
       </w:r>
-      <w:bookmarkEnd w:id="56"/>
-      <w:bookmarkEnd w:id="57"/>
+      <w:bookmarkEnd w:id="59"/>
+      <w:bookmarkEnd w:id="60"/>
       <w:r>
         <w:t xml:space="preserve"> </w:t>
       </w:r>
@@ -16605,12 +17087,12 @@
       <w:pPr>
         <w:pStyle w:val="Heading2"/>
       </w:pPr>
-      <w:bookmarkStart w:id="58" w:name="_Toc491090537"/>
+      <w:bookmarkStart w:id="61" w:name="_Toc491102410"/>
       <w:r>
         <w:lastRenderedPageBreak/>
         <w:t>ADC</w:t>
       </w:r>
-      <w:bookmarkEnd w:id="58"/>
+      <w:bookmarkEnd w:id="61"/>
       <w:r>
         <w:t xml:space="preserve"> </w:t>
       </w:r>
@@ -16622,7 +17104,7 @@
       <w:r>
         <w:t xml:space="preserve">This module is directly connected to the xADC of the Virtex-6 FPGA. Refer to the following user guide for a full list of register: </w:t>
       </w:r>
-      <w:hyperlink r:id="rId15" w:history="1">
+      <w:hyperlink r:id="rId16" w:history="1">
         <w:r>
           <w:rPr>
             <w:rStyle w:val="Hyperlink"/>
@@ -16635,21 +17117,21 @@
       <w:pPr>
         <w:pStyle w:val="Heading3"/>
       </w:pPr>
-      <w:bookmarkStart w:id="59" w:name="_Toc428776163"/>
-      <w:bookmarkStart w:id="60" w:name="_Toc430077642"/>
-      <w:bookmarkStart w:id="61" w:name="_Toc430686255"/>
-      <w:bookmarkStart w:id="62" w:name="_Toc430700104"/>
-      <w:bookmarkStart w:id="63" w:name="_Toc431542685"/>
-      <w:bookmarkStart w:id="64" w:name="_Toc491090538"/>
+      <w:bookmarkStart w:id="62" w:name="_Toc428776163"/>
+      <w:bookmarkStart w:id="63" w:name="_Toc430077642"/>
+      <w:bookmarkStart w:id="64" w:name="_Toc430686255"/>
+      <w:bookmarkStart w:id="65" w:name="_Toc430700104"/>
+      <w:bookmarkStart w:id="66" w:name="_Toc431542685"/>
+      <w:bookmarkStart w:id="67" w:name="_Toc491102411"/>
       <w:r>
         <w:t>Addressing</w:t>
       </w:r>
-      <w:bookmarkEnd w:id="59"/>
-      <w:bookmarkEnd w:id="60"/>
-      <w:bookmarkEnd w:id="61"/>
       <w:bookmarkEnd w:id="62"/>
       <w:bookmarkEnd w:id="63"/>
       <w:bookmarkEnd w:id="64"/>
+      <w:bookmarkEnd w:id="65"/>
+      <w:bookmarkEnd w:id="66"/>
+      <w:bookmarkEnd w:id="67"/>
       <w:r>
         <w:t xml:space="preserve"> </w:t>
       </w:r>
@@ -17230,54 +17712,54 @@
       <w:pPr>
         <w:pStyle w:val="Heading3"/>
       </w:pPr>
-      <w:bookmarkStart w:id="65" w:name="_Toc428776164"/>
-      <w:bookmarkStart w:id="66" w:name="_Toc430077643"/>
-      <w:bookmarkStart w:id="67" w:name="_Toc430686256"/>
-      <w:bookmarkStart w:id="68" w:name="_Toc430700105"/>
-      <w:bookmarkStart w:id="69" w:name="_Toc431542686"/>
+      <w:bookmarkStart w:id="68" w:name="_Toc428776164"/>
+      <w:bookmarkStart w:id="69" w:name="_Toc430077643"/>
+      <w:bookmarkStart w:id="70" w:name="_Toc430686256"/>
+      <w:bookmarkStart w:id="71" w:name="_Toc430700105"/>
+      <w:bookmarkStart w:id="72" w:name="_Toc431542686"/>
     </w:p>
     <w:p>
       <w:pPr>
         <w:pStyle w:val="Heading3"/>
       </w:pPr>
-      <w:bookmarkStart w:id="70" w:name="_Toc491090539"/>
+      <w:bookmarkStart w:id="73" w:name="_Toc491102412"/>
       <w:r>
         <w:t>Errors</w:t>
       </w:r>
-      <w:bookmarkEnd w:id="65"/>
-      <w:bookmarkEnd w:id="66"/>
-      <w:bookmarkEnd w:id="67"/>
       <w:bookmarkEnd w:id="68"/>
       <w:bookmarkEnd w:id="69"/>
       <w:bookmarkEnd w:id="70"/>
-    </w:p>
-    <w:p>
-      <w:r>
-        <w:t>The module returns an error if the parameters are not in spec.</w:t>
-      </w:r>
-    </w:p>
-    <w:p>
-      <w:pPr>
-        <w:pStyle w:val="Heading3"/>
-      </w:pPr>
-      <w:bookmarkStart w:id="71" w:name="_Toc428776165"/>
-      <w:bookmarkStart w:id="72" w:name="_Toc430077644"/>
-      <w:bookmarkStart w:id="73" w:name="_Toc430686257"/>
-      <w:bookmarkStart w:id="74" w:name="_Toc430700106"/>
-      <w:bookmarkStart w:id="75" w:name="_Toc431542687"/>
-      <w:bookmarkStart w:id="76" w:name="_Toc491090540"/>
-      <w:r>
-        <w:t xml:space="preserve">Errors to </w:t>
-      </w:r>
-      <w:r>
-        <w:t>avoid</w:t>
-      </w:r>
       <w:bookmarkEnd w:id="71"/>
       <w:bookmarkEnd w:id="72"/>
       <w:bookmarkEnd w:id="73"/>
+    </w:p>
+    <w:p>
+      <w:r>
+        <w:t>The module returns an error if the parameters are not in spec.</w:t>
+      </w:r>
+    </w:p>
+    <w:p>
+      <w:pPr>
+        <w:pStyle w:val="Heading3"/>
+      </w:pPr>
+      <w:bookmarkStart w:id="74" w:name="_Toc428776165"/>
+      <w:bookmarkStart w:id="75" w:name="_Toc430077644"/>
+      <w:bookmarkStart w:id="76" w:name="_Toc430686257"/>
+      <w:bookmarkStart w:id="77" w:name="_Toc430700106"/>
+      <w:bookmarkStart w:id="78" w:name="_Toc431542687"/>
+      <w:bookmarkStart w:id="79" w:name="_Toc491102413"/>
+      <w:r>
+        <w:t xml:space="preserve">Errors to </w:t>
+      </w:r>
+      <w:r>
+        <w:t>avoid</w:t>
+      </w:r>
       <w:bookmarkEnd w:id="74"/>
       <w:bookmarkEnd w:id="75"/>
       <w:bookmarkEnd w:id="76"/>
+      <w:bookmarkEnd w:id="77"/>
+      <w:bookmarkEnd w:id="78"/>
+      <w:bookmarkEnd w:id="79"/>
     </w:p>
     <w:p>
       <w:pPr>
@@ -17298,12 +17780,12 @@
       <w:pPr>
         <w:pStyle w:val="Heading1"/>
       </w:pPr>
-      <w:bookmarkStart w:id="77" w:name="_Toc491090541"/>
+      <w:bookmarkStart w:id="80" w:name="_Toc491102414"/>
       <w:r>
         <w:lastRenderedPageBreak/>
         <w:t>History</w:t>
       </w:r>
-      <w:bookmarkEnd w:id="77"/>
+      <w:bookmarkEnd w:id="80"/>
     </w:p>
     <w:tbl>
       <w:tblPr>
@@ -17704,7 +18186,7 @@
     </w:tbl>
     <w:p/>
     <w:sectPr>
-      <w:footerReference w:type="default" r:id="rId16"/>
+      <w:footerReference w:type="default" r:id="rId17"/>
       <w:pgSz w:w="11906" w:h="16838"/>
       <w:pgMar w:top="1440" w:right="1440" w:bottom="1440" w:left="1440" w:header="708" w:footer="708" w:gutter="0"/>
       <w:cols w:space="708"/>
@@ -19025,6 +19507,92 @@
     </w:lvl>
   </w:abstractNum>
   <w:abstractNum w:abstractNumId="13">
+    <w:nsid w:val="4A630049"/>
+    <w:multiLevelType w:val="hybridMultilevel"/>
+    <w:tmpl w:val="4B184FC0"/>
+    <w:lvl w:ilvl="0" w:tplc="04090011">
+      <w:start w:val="1"/>
+      <w:numFmt w:val="decimal"/>
+      <w:lvlText w:val="%1)"/>
+      <w:lvlJc w:val="left"/>
+      <w:pPr>
+        <w:ind w:left="720" w:hanging="360"/>
+      </w:pPr>
+    </w:lvl>
+    <w:lvl w:ilvl="1" w:tplc="04090019" w:tentative="1">
+      <w:start w:val="1"/>
+      <w:numFmt w:val="lowerLetter"/>
+      <w:lvlText w:val="%2."/>
+      <w:lvlJc w:val="left"/>
+      <w:pPr>
+        <w:ind w:left="1440" w:hanging="360"/>
+      </w:pPr>
+    </w:lvl>
+    <w:lvl w:ilvl="2" w:tplc="0409001B" w:tentative="1">
+      <w:start w:val="1"/>
+      <w:numFmt w:val="lowerRoman"/>
+      <w:lvlText w:val="%3."/>
+      <w:lvlJc w:val="right"/>
+      <w:pPr>
+        <w:ind w:left="2160" w:hanging="180"/>
+      </w:pPr>
+    </w:lvl>
+    <w:lvl w:ilvl="3" w:tplc="0409000F" w:tentative="1">
+      <w:start w:val="1"/>
+      <w:numFmt w:val="decimal"/>
+      <w:lvlText w:val="%4."/>
+      <w:lvlJc w:val="left"/>
+      <w:pPr>
+        <w:ind w:left="2880" w:hanging="360"/>
+      </w:pPr>
+    </w:lvl>
+    <w:lvl w:ilvl="4" w:tplc="04090019" w:tentative="1">
+      <w:start w:val="1"/>
+      <w:numFmt w:val="lowerLetter"/>
+      <w:lvlText w:val="%5."/>
+      <w:lvlJc w:val="left"/>
+      <w:pPr>
+        <w:ind w:left="3600" w:hanging="360"/>
+      </w:pPr>
+    </w:lvl>
+    <w:lvl w:ilvl="5" w:tplc="0409001B" w:tentative="1">
+      <w:start w:val="1"/>
+      <w:numFmt w:val="lowerRoman"/>
+      <w:lvlText w:val="%6."/>
+      <w:lvlJc w:val="right"/>
+      <w:pPr>
+        <w:ind w:left="4320" w:hanging="180"/>
+      </w:pPr>
+    </w:lvl>
+    <w:lvl w:ilvl="6" w:tplc="0409000F" w:tentative="1">
+      <w:start w:val="1"/>
+      <w:numFmt w:val="decimal"/>
+      <w:lvlText w:val="%7."/>
+      <w:lvlJc w:val="left"/>
+      <w:pPr>
+        <w:ind w:left="5040" w:hanging="360"/>
+      </w:pPr>
+    </w:lvl>
+    <w:lvl w:ilvl="7" w:tplc="04090019" w:tentative="1">
+      <w:start w:val="1"/>
+      <w:numFmt w:val="lowerLetter"/>
+      <w:lvlText w:val="%8."/>
+      <w:lvlJc w:val="left"/>
+      <w:pPr>
+        <w:ind w:left="5760" w:hanging="360"/>
+      </w:pPr>
+    </w:lvl>
+    <w:lvl w:ilvl="8" w:tplc="0409001B" w:tentative="1">
+      <w:start w:val="1"/>
+      <w:numFmt w:val="lowerRoman"/>
+      <w:lvlText w:val="%9."/>
+      <w:lvlJc w:val="right"/>
+      <w:pPr>
+        <w:ind w:left="6480" w:hanging="180"/>
+      </w:pPr>
+    </w:lvl>
+  </w:abstractNum>
+  <w:abstractNum w:abstractNumId="14">
     <w:nsid w:val="4F036F93"/>
     <w:multiLevelType w:val="hybridMultilevel"/>
     <w:tmpl w:val="BA62F848"/>
@@ -19110,7 +19678,7 @@
       </w:pPr>
     </w:lvl>
   </w:abstractNum>
-  <w:abstractNum w:abstractNumId="14">
+  <w:abstractNum w:abstractNumId="15">
     <w:nsid w:val="50DC5D5D"/>
     <w:multiLevelType w:val="hybridMultilevel"/>
     <w:tmpl w:val="291455BA"/>
@@ -19196,7 +19764,7 @@
       </w:pPr>
     </w:lvl>
   </w:abstractNum>
-  <w:abstractNum w:abstractNumId="15">
+  <w:abstractNum w:abstractNumId="16">
     <w:nsid w:val="52513A69"/>
     <w:multiLevelType w:val="hybridMultilevel"/>
     <w:tmpl w:val="130C2D5E"/>
@@ -19282,7 +19850,7 @@
       </w:pPr>
     </w:lvl>
   </w:abstractNum>
-  <w:abstractNum w:abstractNumId="16">
+  <w:abstractNum w:abstractNumId="17">
     <w:nsid w:val="52D04161"/>
     <w:multiLevelType w:val="hybridMultilevel"/>
     <w:tmpl w:val="B900E300"/>
@@ -19395,7 +19963,7 @@
       </w:rPr>
     </w:lvl>
   </w:abstractNum>
-  <w:abstractNum w:abstractNumId="17">
+  <w:abstractNum w:abstractNumId="18">
     <w:nsid w:val="5A873544"/>
     <w:multiLevelType w:val="hybridMultilevel"/>
     <w:tmpl w:val="4DFE5DDA"/>
@@ -19481,7 +20049,7 @@
       </w:pPr>
     </w:lvl>
   </w:abstractNum>
-  <w:abstractNum w:abstractNumId="18">
+  <w:abstractNum w:abstractNumId="19">
     <w:nsid w:val="5DEA17E0"/>
     <w:multiLevelType w:val="hybridMultilevel"/>
     <w:tmpl w:val="4EBE65DA"/>
@@ -19570,7 +20138,7 @@
       </w:pPr>
     </w:lvl>
   </w:abstractNum>
-  <w:abstractNum w:abstractNumId="19">
+  <w:abstractNum w:abstractNumId="20">
     <w:nsid w:val="5F285AEF"/>
     <w:multiLevelType w:val="hybridMultilevel"/>
     <w:tmpl w:val="B8D41A18"/>
@@ -19683,7 +20251,7 @@
       </w:rPr>
     </w:lvl>
   </w:abstractNum>
-  <w:abstractNum w:abstractNumId="20">
+  <w:abstractNum w:abstractNumId="21">
     <w:nsid w:val="777519FC"/>
     <w:multiLevelType w:val="hybridMultilevel"/>
     <w:tmpl w:val="07D842E8"/>
@@ -19769,7 +20337,7 @@
       </w:pPr>
     </w:lvl>
   </w:abstractNum>
-  <w:abstractNum w:abstractNumId="21">
+  <w:abstractNum w:abstractNumId="22">
     <w:nsid w:val="7C773ED0"/>
     <w:multiLevelType w:val="hybridMultilevel"/>
     <w:tmpl w:val="EEDCF362"/>
@@ -19859,10 +20427,10 @@
     <w:abstractNumId w:val="10"/>
   </w:num>
   <w:num w:numId="2">
-    <w:abstractNumId w:val="13"/>
+    <w:abstractNumId w:val="14"/>
   </w:num>
   <w:num w:numId="3">
-    <w:abstractNumId w:val="19"/>
+    <w:abstractNumId w:val="20"/>
   </w:num>
   <w:num w:numId="4">
     <w:abstractNumId w:val="11"/>
@@ -19871,7 +20439,7 @@
     <w:abstractNumId w:val="4"/>
   </w:num>
   <w:num w:numId="6">
-    <w:abstractNumId w:val="16"/>
+    <w:abstractNumId w:val="17"/>
   </w:num>
   <w:num w:numId="7">
     <w:abstractNumId w:val="5"/>
@@ -19883,7 +20451,7 @@
     <w:abstractNumId w:val="1"/>
   </w:num>
   <w:num w:numId="10">
-    <w:abstractNumId w:val="18"/>
+    <w:abstractNumId w:val="19"/>
   </w:num>
   <w:num w:numId="11">
     <w:abstractNumId w:val="6"/>
@@ -19895,16 +20463,16 @@
     <w:abstractNumId w:val="9"/>
   </w:num>
   <w:num w:numId="14">
-    <w:abstractNumId w:val="14"/>
+    <w:abstractNumId w:val="15"/>
   </w:num>
   <w:num w:numId="15">
-    <w:abstractNumId w:val="21"/>
+    <w:abstractNumId w:val="22"/>
   </w:num>
   <w:num w:numId="16">
-    <w:abstractNumId w:val="15"/>
+    <w:abstractNumId w:val="16"/>
   </w:num>
   <w:num w:numId="17">
-    <w:abstractNumId w:val="20"/>
+    <w:abstractNumId w:val="21"/>
   </w:num>
   <w:num w:numId="18">
     <w:abstractNumId w:val="7"/>
@@ -19919,7 +20487,10 @@
     <w:abstractNumId w:val="3"/>
   </w:num>
   <w:num w:numId="22">
-    <w:abstractNumId w:val="17"/>
+    <w:abstractNumId w:val="18"/>
+  </w:num>
+  <w:num w:numId="23">
+    <w:abstractNumId w:val="13"/>
   </w:num>
 </w:numbering>
 </file>
@@ -21822,7 +22393,7 @@
 </file>
 
 <file path=customXml/itemProps1.xml><?xml version="1.0" encoding="utf-8"?>
-<ds:datastoreItem xmlns:ds="http://schemas.openxmlformats.org/officeDocument/2006/customXml" ds:itemID="{7D9B018D-F69A-FA40-94FB-83C4028A78E1}">
+<ds:datastoreItem xmlns:ds="http://schemas.openxmlformats.org/officeDocument/2006/customXml" ds:itemID="{25B46BCA-1258-2F4D-9E8A-7F5A9E5A6613}">
   <ds:schemaRefs>
     <ds:schemaRef ds:uri="http://schemas.openxmlformats.org/officeDocument/2006/bibliography"/>
   </ds:schemaRefs>

</xml_diff>

<commit_message>
Huge overhaul with XML based register definitions
</commit_message>
<xml_diff>
--- a/doc/OH_modules.docx
+++ b/doc/OH_modules.docx
@@ -84,9 +84,9 @@
         <w:t xml:space="preserve"> the various functionalities integrated in the firmware.</w:t>
       </w:r>
     </w:p>
-    <w:bookmarkStart w:id="0" w:name="_Toc491102360" w:displacedByCustomXml="next"/>
+    <w:bookmarkStart w:id="0" w:name="_Toc428776134" w:displacedByCustomXml="next"/>
     <w:bookmarkStart w:id="1" w:name="_Toc428188295" w:displacedByCustomXml="next"/>
-    <w:bookmarkStart w:id="2" w:name="_Toc428776134" w:displacedByCustomXml="next"/>
+    <w:bookmarkStart w:id="2" w:name="_Toc491102360" w:displacedByCustomXml="next"/>
     <w:sdt>
       <w:sdtPr>
         <w:rPr>
@@ -115,11 +115,9 @@
           <w:r>
             <w:t>Contents</w:t>
           </w:r>
-          <w:bookmarkStart w:id="3" w:name="_GoBack"/>
           <w:bookmarkEnd w:id="2"/>
           <w:bookmarkEnd w:id="1"/>
           <w:bookmarkEnd w:id="0"/>
-          <w:bookmarkEnd w:id="3"/>
         </w:p>
         <w:p>
           <w:pPr>
@@ -4069,12 +4067,12 @@
       <w:r>
         <w:br w:type="page"/>
       </w:r>
-      <w:bookmarkStart w:id="4" w:name="_Toc491102361"/>
+      <w:bookmarkStart w:id="3" w:name="_Toc491102361"/>
       <w:r>
         <w:lastRenderedPageBreak/>
         <w:t>Introduction</w:t>
       </w:r>
-      <w:bookmarkEnd w:id="4"/>
+      <w:bookmarkEnd w:id="3"/>
       <w:r>
         <w:br w:type="page"/>
       </w:r>
@@ -4083,7 +4081,7 @@
       <w:pPr>
         <w:pStyle w:val="Heading1"/>
       </w:pPr>
-      <w:bookmarkStart w:id="5" w:name="_Toc491102362"/>
+      <w:bookmarkStart w:id="4" w:name="_Toc491102362"/>
       <w:r>
         <w:lastRenderedPageBreak/>
         <w:t>Hardware Descripti</w:t>
@@ -4094,7 +4092,7 @@
       <w:r>
         <w:t>n</w:t>
       </w:r>
-      <w:bookmarkEnd w:id="5"/>
+      <w:bookmarkEnd w:id="4"/>
       <w:r>
         <w:br w:type="page"/>
       </w:r>
@@ -4103,12 +4101,12 @@
       <w:pPr>
         <w:pStyle w:val="Heading1"/>
       </w:pPr>
-      <w:bookmarkStart w:id="6" w:name="_Toc491102363"/>
+      <w:bookmarkStart w:id="5" w:name="_Toc491102363"/>
       <w:r>
         <w:lastRenderedPageBreak/>
         <w:t>Clocking</w:t>
       </w:r>
-      <w:bookmarkEnd w:id="6"/>
+      <w:bookmarkEnd w:id="5"/>
     </w:p>
     <w:p/>
     <w:p>
@@ -4118,6 +4116,10 @@
     </w:p>
     <w:p>
       <w:r>
+        <w:rPr>
+          <w:noProof/>
+          <w:lang w:val="en-US"/>
+        </w:rPr>
         <w:drawing>
           <wp:inline distT="0" distB="0" distL="0" distR="0" wp14:anchorId="164FE45F" wp14:editId="387D0BD2">
             <wp:extent cx="5731510" cy="3383915"/>
@@ -4160,26 +4162,26 @@
       <w:pPr>
         <w:pStyle w:val="Heading3"/>
       </w:pPr>
-      <w:bookmarkStart w:id="7" w:name="_Toc491102364"/>
+      <w:bookmarkStart w:id="6" w:name="_Toc491102364"/>
       <w:r>
         <w:t>Fabric Clocks</w:t>
       </w:r>
+      <w:bookmarkEnd w:id="6"/>
+    </w:p>
+    <w:p>
+      <w:pPr>
+        <w:pStyle w:val="Heading3"/>
+      </w:pPr>
+    </w:p>
+    <w:p>
+      <w:pPr>
+        <w:pStyle w:val="Heading3"/>
+      </w:pPr>
+      <w:bookmarkStart w:id="7" w:name="_Toc491102365"/>
+      <w:r>
+        <w:t>GBT Clock</w:t>
+      </w:r>
       <w:bookmarkEnd w:id="7"/>
-    </w:p>
-    <w:p>
-      <w:pPr>
-        <w:pStyle w:val="Heading3"/>
-      </w:pPr>
-    </w:p>
-    <w:p>
-      <w:pPr>
-        <w:pStyle w:val="Heading3"/>
-      </w:pPr>
-      <w:bookmarkStart w:id="8" w:name="_Toc491102365"/>
-      <w:r>
-        <w:t>GBT Clock</w:t>
-      </w:r>
-      <w:bookmarkEnd w:id="8"/>
     </w:p>
     <w:p>
       <w:r>
@@ -4372,35 +4374,35 @@
       <w:pPr>
         <w:pStyle w:val="Heading1"/>
       </w:pPr>
-      <w:bookmarkStart w:id="9" w:name="_Toc491102366"/>
+      <w:bookmarkStart w:id="8" w:name="_Toc491102366"/>
       <w:r>
         <w:lastRenderedPageBreak/>
         <w:t>Synchronization</w:t>
       </w:r>
+      <w:bookmarkEnd w:id="8"/>
+    </w:p>
+    <w:p>
+      <w:r>
+        <w:t xml:space="preserve">The primary purpose of the Optohybrid firmware is its role in the firmware. Integral to this role is the ability to synchronize each Optohybrid to a known </w:t>
+      </w:r>
+      <w:r>
+        <w:t xml:space="preserve">phase. </w:t>
+      </w:r>
+    </w:p>
+    <w:p>
+      <w:r>
+        <w:t xml:space="preserve">Two provisions are implemented in the Optohybrid firmware to aid this. </w:t>
+      </w:r>
+    </w:p>
+    <w:p>
+      <w:pPr>
+        <w:pStyle w:val="Heading3"/>
+      </w:pPr>
+      <w:bookmarkStart w:id="9" w:name="_Toc491102367"/>
+      <w:r>
+        <w:t>Trigger Link Frame Sequencing</w:t>
+      </w:r>
       <w:bookmarkEnd w:id="9"/>
-    </w:p>
-    <w:p>
-      <w:r>
-        <w:t xml:space="preserve">The primary purpose of the Optohybrid firmware is its role in the firmware. Integral to this role is the ability to synchronize each Optohybrid to a known </w:t>
-      </w:r>
-      <w:r>
-        <w:t xml:space="preserve">phase. </w:t>
-      </w:r>
-    </w:p>
-    <w:p>
-      <w:r>
-        <w:t xml:space="preserve">Two provisions are implemented in the Optohybrid firmware to aid this. </w:t>
-      </w:r>
-    </w:p>
-    <w:p>
-      <w:pPr>
-        <w:pStyle w:val="Heading3"/>
-      </w:pPr>
-      <w:bookmarkStart w:id="10" w:name="_Toc491102367"/>
-      <w:r>
-        <w:t>Trigger Link Frame Sequencing</w:t>
-      </w:r>
-      <w:bookmarkEnd w:id="10"/>
     </w:p>
     <w:p>
       <w:r>
@@ -4505,11 +4507,11 @@
       <w:pPr>
         <w:pStyle w:val="Heading3"/>
       </w:pPr>
-      <w:bookmarkStart w:id="11" w:name="_Toc491102368"/>
+      <w:bookmarkStart w:id="10" w:name="_Toc491102368"/>
       <w:r>
         <w:t>TTC Monitoring</w:t>
       </w:r>
-      <w:bookmarkEnd w:id="11"/>
+      <w:bookmarkEnd w:id="10"/>
     </w:p>
     <w:p>
       <w:r>
@@ -4581,12 +4583,12 @@
       <w:pPr>
         <w:pStyle w:val="Heading1"/>
       </w:pPr>
-      <w:bookmarkStart w:id="12" w:name="_Toc491102369"/>
+      <w:bookmarkStart w:id="11" w:name="_Toc491102369"/>
       <w:r>
         <w:lastRenderedPageBreak/>
         <w:t>GBT E-Link Deserialization</w:t>
       </w:r>
-      <w:bookmarkEnd w:id="12"/>
+      <w:bookmarkEnd w:id="11"/>
     </w:p>
     <w:p>
       <w:r>
@@ -4597,14 +4599,14 @@
       </w:r>
     </w:p>
     <w:p>
-      <w:bookmarkStart w:id="13" w:name="_Toc491102370"/>
+      <w:bookmarkStart w:id="12" w:name="_Toc491102370"/>
       <w:r>
         <w:rPr>
           <w:rStyle w:val="Heading3Char"/>
         </w:rPr>
         <w:t>In “16 bit” full-bandwidth mode</w:t>
       </w:r>
-      <w:bookmarkEnd w:id="13"/>
+      <w:bookmarkEnd w:id="12"/>
       <w:r>
         <w:t xml:space="preserve">: </w:t>
       </w:r>
@@ -5073,7 +5075,7 @@
     </w:tbl>
     <w:p/>
     <w:p>
-      <w:bookmarkStart w:id="14" w:name="_Toc491102371"/>
+      <w:bookmarkStart w:id="13" w:name="_Toc491102371"/>
       <w:r>
         <w:rPr>
           <w:rStyle w:val="Heading3Char"/>
@@ -5104,7 +5106,7 @@
         </w:rPr>
         <w:t>-bandwidth mode</w:t>
       </w:r>
-      <w:bookmarkEnd w:id="14"/>
+      <w:bookmarkEnd w:id="13"/>
       <w:r>
         <w:t xml:space="preserve">: </w:t>
       </w:r>
@@ -5680,7 +5682,7 @@
       <w:pPr>
         <w:pStyle w:val="Heading1"/>
       </w:pPr>
-      <w:bookmarkStart w:id="15" w:name="_Toc491102372"/>
+      <w:bookmarkStart w:id="14" w:name="_Toc491102372"/>
       <w:r>
         <w:lastRenderedPageBreak/>
         <w:t>GBT Packets</w:t>
@@ -5688,25 +5690,25 @@
       <w:r>
         <w:t xml:space="preserve"> (Full Bandwdith Mode)</w:t>
       </w:r>
+      <w:bookmarkEnd w:id="14"/>
+    </w:p>
+    <w:p>
+      <w:r>
+        <w:t xml:space="preserve">In “Full Bandwidth Mode” the GBT to FPGA link consists of two 320 Mbps duplex links. In version 3a this was not implemented, and a separate functionality of 1x 320 Mbps duplex and 1x 80Mbps duplex was adopted. This alternative, “Low Bandwidth Mode” is covered in the next section. </w:t>
+      </w:r>
+    </w:p>
+    <w:p>
+      <w:pPr>
+        <w:pStyle w:val="Heading3"/>
+      </w:pPr>
+      <w:bookmarkStart w:id="15" w:name="_Toc491102373"/>
+      <w:r>
+        <w:t xml:space="preserve">Transmit </w:t>
+      </w:r>
+      <w:r>
+        <w:t>(FPGA to GBT)</w:t>
+      </w:r>
       <w:bookmarkEnd w:id="15"/>
-    </w:p>
-    <w:p>
-      <w:r>
-        <w:t xml:space="preserve">In “Full Bandwidth Mode” the GBT to FPGA link consists of two 320 Mbps duplex links. In version 3a this was not implemented, and a separate functionality of 1x 320 Mbps duplex and 1x 80Mbps duplex was adopted. This alternative, “Low Bandwidth Mode” is covered in the next section. </w:t>
-      </w:r>
-    </w:p>
-    <w:p>
-      <w:pPr>
-        <w:pStyle w:val="Heading3"/>
-      </w:pPr>
-      <w:bookmarkStart w:id="16" w:name="_Toc491102373"/>
-      <w:r>
-        <w:t xml:space="preserve">Transmit </w:t>
-      </w:r>
-      <w:r>
-        <w:t>(FPGA to GBT)</w:t>
-      </w:r>
-      <w:bookmarkEnd w:id="16"/>
     </w:p>
     <w:p>
       <w:r>
@@ -7254,7 +7256,7 @@
       <w:pPr>
         <w:pStyle w:val="Heading3"/>
       </w:pPr>
-      <w:bookmarkStart w:id="17" w:name="_Toc491102374"/>
+      <w:bookmarkStart w:id="16" w:name="_Toc491102374"/>
       <w:r>
         <w:lastRenderedPageBreak/>
         <w:t>Receive</w:t>
@@ -7262,7 +7264,7 @@
       <w:r>
         <w:t xml:space="preserve"> (GBT to FPGA)</w:t>
       </w:r>
-      <w:bookmarkEnd w:id="17"/>
+      <w:bookmarkEnd w:id="16"/>
     </w:p>
     <w:p>
       <w:r>
@@ -8192,33 +8194,33 @@
       <w:pPr>
         <w:pStyle w:val="Heading1"/>
       </w:pPr>
-      <w:bookmarkStart w:id="18" w:name="_Toc491102375"/>
+      <w:bookmarkStart w:id="17" w:name="_Toc491102375"/>
       <w:r>
         <w:lastRenderedPageBreak/>
         <w:t>GBT Packets in Low Bandwidth Mode</w:t>
       </w:r>
+      <w:bookmarkEnd w:id="17"/>
+    </w:p>
+    <w:p>
+      <w:r>
+        <w:t xml:space="preserve">In “Low Bandwidth Mode” the GBT to FPGA link consists of 1x 320 Mbps duplex and 1x 80Mbps </w:t>
+      </w:r>
+      <w:r>
+        <w:t>duplex</w:t>
+      </w:r>
+      <w:r>
+        <w:t xml:space="preserve">, leaving 10 bits per bunch crossing in each direction.  </w:t>
+      </w:r>
+    </w:p>
+    <w:p>
+      <w:pPr>
+        <w:pStyle w:val="Heading3"/>
+      </w:pPr>
+      <w:bookmarkStart w:id="18" w:name="_Toc491102376"/>
+      <w:r>
+        <w:t>Transmit (FPGA to GBT)</w:t>
+      </w:r>
       <w:bookmarkEnd w:id="18"/>
-    </w:p>
-    <w:p>
-      <w:r>
-        <w:t xml:space="preserve">In “Low Bandwidth Mode” the GBT to FPGA link consists of 1x 320 Mbps duplex and 1x 80Mbps </w:t>
-      </w:r>
-      <w:r>
-        <w:t>duplex</w:t>
-      </w:r>
-      <w:r>
-        <w:t xml:space="preserve">, leaving 10 bits per bunch crossing in each direction.  </w:t>
-      </w:r>
-    </w:p>
-    <w:p>
-      <w:pPr>
-        <w:pStyle w:val="Heading3"/>
-      </w:pPr>
-      <w:bookmarkStart w:id="19" w:name="_Toc491102376"/>
-      <w:r>
-        <w:t>Transmit (FPGA to GBT)</w:t>
-      </w:r>
-      <w:bookmarkEnd w:id="19"/>
     </w:p>
     <w:p>
       <w:r>
@@ -8847,12 +8849,12 @@
       <w:pPr>
         <w:pStyle w:val="Heading3"/>
       </w:pPr>
-      <w:bookmarkStart w:id="20" w:name="_Toc491102377"/>
+      <w:bookmarkStart w:id="19" w:name="_Toc491102377"/>
       <w:r>
         <w:lastRenderedPageBreak/>
         <w:t>Receive (GBT to FPGA)</w:t>
       </w:r>
-      <w:bookmarkEnd w:id="20"/>
+      <w:bookmarkEnd w:id="19"/>
     </w:p>
     <w:p>
       <w:r>
@@ -10150,7 +10152,21 @@
         <w:t>continuous transmission</w:t>
       </w:r>
       <w:r>
-        <w:t xml:space="preserve">, this sequence should just be repeated cyclically. i.e. the frame after Data 2 should be “Start” (0xABC).  </w:t>
+        <w:t>, this sequence should just be repeated cyclica</w:t>
+      </w:r>
+      <w:r>
+        <w:t>lly. i.e. the frame after Data 4</w:t>
+      </w:r>
+      <w:r>
+        <w:t xml:space="preserve"> should b</w:t>
+      </w:r>
+      <w:r>
+        <w:t>e “Start” (0x2A</w:t>
+      </w:r>
+      <w:bookmarkStart w:id="20" w:name="_GoBack"/>
+      <w:bookmarkEnd w:id="20"/>
+      <w:r>
+        <w:t xml:space="preserve">).  </w:t>
       </w:r>
       <w:r>
         <w:t xml:space="preserve">E.g. as follows: </w:t>
@@ -10268,47 +10284,38 @@
       </w:r>
     </w:p>
     <w:p>
-      <w:r>
-        <w:t xml:space="preserve">When idle, there are two possible ways of sending data to the OH: </w:t>
-      </w:r>
-    </w:p>
-    <w:p>
-      <w:r>
-        <w:t xml:space="preserve">Either cycle through the 7 frame packet format continuously, making sure to set </w:t>
+      <w:pPr>
+        <w:pStyle w:val="Heading4"/>
+      </w:pPr>
+      <w:r>
+        <w:t>Idle Frame Marker</w:t>
+      </w:r>
+      <w:r>
+        <w:br/>
+      </w:r>
+    </w:p>
+    <w:p>
+      <w:r>
+        <w:t>When idle</w:t>
+      </w:r>
+      <w:r>
+        <w:t xml:space="preserve"> (not sending data), </w:t>
+      </w:r>
+      <w:r>
+        <w:t xml:space="preserve">the GBT </w:t>
       </w:r>
       <w:r>
         <w:rPr>
-          <w:rFonts w:ascii="Consolas" w:hAnsi="Consolas"/>
+          <w:b/>
+          <w:u w:val="single"/>
         </w:rPr>
-        <w:t>request_valid</w:t>
-      </w:r>
-      <w:r>
-        <w:t xml:space="preserve"> to 0 for any null packets. The Optohybrid will process and discard the packet. </w:t>
-      </w:r>
-    </w:p>
-    <w:p>
-      <w:r>
-        <w:t xml:space="preserve">Alternatively (preferably) when can send an idle frame marker, for example </w:t>
-      </w:r>
-      <w:r>
-        <w:t>0x1C</w:t>
-      </w:r>
-      <w:r>
-        <w:t>. The exact choice does not matter as long as it is not 0x</w:t>
-      </w:r>
-      <w:r>
-        <w:t>2A</w:t>
-      </w:r>
-      <w:r>
-        <w:t>. This marker can be sent continuously as long as the transmission is idle and the Optohybrid will remain in an idle SYNC state. The state machine will monitor for 0x</w:t>
-      </w:r>
-      <w:r>
-        <w:t>2A</w:t>
-      </w:r>
-      <w:r>
-        <w:t xml:space="preserve"> and if received, will continue to process the rest of the frame normally. </w:t>
-      </w:r>
-    </w:p>
+        <w:t>must</w:t>
+      </w:r>
+      <w:r>
+        <w:t xml:space="preserve"> send an idle marker for the FPGA’s decoder to remain in sync and still accept TTC commands. The GBT should send the frame “0x1C” on every clock cycle. </w:t>
+      </w:r>
+    </w:p>
+    <w:p/>
     <w:p/>
     <w:p/>
     <w:p>
@@ -18255,7 +18262,7 @@
           <w:rPr>
             <w:noProof/>
           </w:rPr>
-          <w:t>2</w:t>
+          <w:t>13</w:t>
         </w:r>
         <w:r>
           <w:rPr>
@@ -21092,6 +21099,7 @@
   <w:style w:type="character" w:default="1" w:styleId="DefaultParagraphFont">
     <w:name w:val="Default Paragraph Font"/>
     <w:uiPriority w:val="1"/>
+    <w:semiHidden/>
     <w:unhideWhenUsed/>
   </w:style>
   <w:style w:type="table" w:default="1" w:styleId="TableNormal">
@@ -22393,7 +22401,7 @@
 </file>
 
 <file path=customXml/itemProps1.xml><?xml version="1.0" encoding="utf-8"?>
-<ds:datastoreItem xmlns:ds="http://schemas.openxmlformats.org/officeDocument/2006/customXml" ds:itemID="{25B46BCA-1258-2F4D-9E8A-7F5A9E5A6613}">
+<ds:datastoreItem xmlns:ds="http://schemas.openxmlformats.org/officeDocument/2006/customXml" ds:itemID="{DEB72415-095B-4244-9498-8D9CEB4B71A1}">
   <ds:schemaRefs>
     <ds:schemaRef ds:uri="http://schemas.openxmlformats.org/officeDocument/2006/bibliography"/>
   </ds:schemaRefs>

</xml_diff>